<commit_message>
Update ICD to v1.0
</commit_message>
<xml_diff>
--- a/Documentation/SEDAP-Express ICD v1.0.docx
+++ b/Documentation/SEDAP-Express ICD v1.0.docx
@@ -1203,7 +1203,43 @@
           <w:szCs w:val="22"/>
           <w:lang w:val="en-US"/>
         </w:rPr>
-        <w:t>Basic format is CSV using ; (0x3B)</w:t>
+        <w:t xml:space="preserve">Basic format is CSV using </w:t>
+      </w:r>
+      <w:r>
+        <w:rPr>
+          <w:rFonts w:ascii="Verdana" w:hAnsi="Verdana" w:cs="Segoe UI"/>
+          <w:sz w:val="22"/>
+          <w:szCs w:val="22"/>
+          <w:lang w:val="en-US"/>
+        </w:rPr>
+        <w:t>‘</w:t>
+      </w:r>
+      <w:r>
+        <w:rPr>
+          <w:rFonts w:ascii="Verdana" w:hAnsi="Verdana" w:cs="Segoe UI"/>
+          <w:sz w:val="22"/>
+          <w:szCs w:val="22"/>
+          <w:lang w:val="en-US"/>
+        </w:rPr>
+        <w:t>;</w:t>
+      </w:r>
+      <w:r>
+        <w:rPr>
+          <w:rFonts w:ascii="Verdana" w:hAnsi="Verdana" w:cs="Segoe UI"/>
+          <w:sz w:val="22"/>
+          <w:szCs w:val="22"/>
+          <w:lang w:val="en-US"/>
+        </w:rPr>
+        <w:t>’</w:t>
+      </w:r>
+      <w:r>
+        <w:rPr>
+          <w:rFonts w:ascii="Verdana" w:hAnsi="Verdana" w:cs="Segoe UI"/>
+          <w:sz w:val="22"/>
+          <w:szCs w:val="22"/>
+          <w:lang w:val="en-US"/>
+        </w:rPr>
+        <w:t xml:space="preserve"> (0x3B)</w:t>
       </w:r>
       <w:r>
         <w:rPr>
@@ -1239,7 +1275,34 @@
           <w:szCs w:val="22"/>
           <w:lang w:val="en-US"/>
         </w:rPr>
-        <w:t xml:space="preserve">\n (0x10) </w:t>
+        <w:t>‘</w:t>
+      </w:r>
+      <w:r>
+        <w:rPr>
+          <w:rFonts w:ascii="Verdana" w:hAnsi="Verdana" w:cs="Segoe UI"/>
+          <w:sz w:val="22"/>
+          <w:szCs w:val="22"/>
+          <w:lang w:val="en-US"/>
+        </w:rPr>
+        <w:t>\n</w:t>
+      </w:r>
+      <w:r>
+        <w:rPr>
+          <w:rFonts w:ascii="Verdana" w:hAnsi="Verdana" w:cs="Segoe UI"/>
+          <w:sz w:val="22"/>
+          <w:szCs w:val="22"/>
+          <w:lang w:val="en-US"/>
+        </w:rPr>
+        <w:t>’</w:t>
+      </w:r>
+      <w:r>
+        <w:rPr>
+          <w:rFonts w:ascii="Verdana" w:hAnsi="Verdana" w:cs="Segoe UI"/>
+          <w:sz w:val="22"/>
+          <w:szCs w:val="22"/>
+          <w:lang w:val="en-US"/>
+        </w:rPr>
+        <w:t xml:space="preserve"> (0x10) </w:t>
       </w:r>
       <w:r>
         <w:rPr>
@@ -1290,34 +1353,70 @@
           <w:szCs w:val="22"/>
           <w:lang w:val="en-US"/>
         </w:rPr>
-        <w:t>Elements of lists are separated by # (0x23)</w:t>
-      </w:r>
-      <w:r>
-        <w:rPr>
-          <w:rFonts w:ascii="Verdana" w:hAnsi="Verdana" w:cs="Segoe UI"/>
-          <w:sz w:val="22"/>
-          <w:szCs w:val="22"/>
-          <w:lang w:val="en-US"/>
-        </w:rPr>
-        <w:t xml:space="preserve">, Mandatory fields/elements </w:t>
-      </w:r>
-      <w:r>
-        <w:rPr>
-          <w:rFonts w:ascii="Verdana" w:hAnsi="Verdana" w:cs="Segoe UI"/>
-          <w:sz w:val="22"/>
-          <w:szCs w:val="22"/>
-          <w:lang w:val="en-US"/>
-        </w:rPr>
-        <w:t xml:space="preserve">except the name </w:t>
-      </w:r>
-      <w:r>
-        <w:rPr>
-          <w:rFonts w:ascii="Verdana" w:hAnsi="Verdana" w:cs="Segoe UI"/>
-          <w:sz w:val="22"/>
-          <w:szCs w:val="22"/>
-          <w:lang w:val="en-US"/>
-        </w:rPr>
-        <w:t>are marked with (M)</w:t>
+        <w:t>Elements of list</w:t>
+      </w:r>
+      <w:r>
+        <w:rPr>
+          <w:rFonts w:ascii="Verdana" w:hAnsi="Verdana" w:cs="Segoe UI"/>
+          <w:sz w:val="22"/>
+          <w:szCs w:val="22"/>
+          <w:lang w:val="en-US"/>
+        </w:rPr>
+        <w:t xml:space="preserve"> values</w:t>
+      </w:r>
+      <w:r>
+        <w:rPr>
+          <w:rFonts w:ascii="Verdana" w:hAnsi="Verdana" w:cs="Segoe UI"/>
+          <w:sz w:val="22"/>
+          <w:szCs w:val="22"/>
+          <w:lang w:val="en-US"/>
+        </w:rPr>
+        <w:t xml:space="preserve"> are separated by </w:t>
+      </w:r>
+      <w:r>
+        <w:rPr>
+          <w:rFonts w:ascii="Verdana" w:hAnsi="Verdana" w:cs="Segoe UI"/>
+          <w:sz w:val="22"/>
+          <w:szCs w:val="22"/>
+          <w:lang w:val="en-US"/>
+        </w:rPr>
+        <w:t>‘</w:t>
+      </w:r>
+      <w:r>
+        <w:rPr>
+          <w:rFonts w:ascii="Verdana" w:hAnsi="Verdana" w:cs="Segoe UI"/>
+          <w:sz w:val="22"/>
+          <w:szCs w:val="22"/>
+          <w:lang w:val="en-US"/>
+        </w:rPr>
+        <w:t>#</w:t>
+      </w:r>
+      <w:r>
+        <w:rPr>
+          <w:rFonts w:ascii="Verdana" w:hAnsi="Verdana" w:cs="Segoe UI"/>
+          <w:sz w:val="22"/>
+          <w:szCs w:val="22"/>
+          <w:lang w:val="en-US"/>
+        </w:rPr>
+        <w:t>’</w:t>
+      </w:r>
+      <w:r>
+        <w:rPr>
+          <w:rFonts w:ascii="Verdana" w:hAnsi="Verdana" w:cs="Segoe UI"/>
+          <w:sz w:val="22"/>
+          <w:szCs w:val="22"/>
+          <w:lang w:val="en-US"/>
+        </w:rPr>
+        <w:t xml:space="preserve"> (0x23)</w:t>
+      </w:r>
+      <w:r>
+        <w:rPr>
+          <w:rFonts w:ascii="Verdana" w:hAnsi="Verdana" w:cs="Segoe UI"/>
+          <w:sz w:val="22"/>
+          <w:szCs w:val="22"/>
+          <w:lang w:val="en-US"/>
+        </w:rPr>
+        <w:t>, List values are marked with a ‘*’ (</w:t>
       </w:r>
     </w:p>
     <w:p>
@@ -1341,25 +1440,25 @@
           <w:szCs w:val="22"/>
           <w:lang w:val="en-US"/>
         </w:rPr>
-        <w:t>The messages are human-rea</w:t>
-      </w:r>
-      <w:r>
-        <w:rPr>
-          <w:rFonts w:ascii="Verdana" w:hAnsi="Verdana" w:cs="Segoe UI"/>
-          <w:sz w:val="22"/>
-          <w:szCs w:val="22"/>
-          <w:lang w:val="en-US"/>
-        </w:rPr>
-        <w:t>da</w:t>
-      </w:r>
-      <w:r>
-        <w:rPr>
-          <w:rFonts w:ascii="Verdana" w:hAnsi="Verdana" w:cs="Segoe UI"/>
-          <w:sz w:val="22"/>
-          <w:szCs w:val="22"/>
-          <w:lang w:val="en-US"/>
-        </w:rPr>
-        <w:t>ble and using the ASCII-table</w:t>
+        <w:t xml:space="preserve">Mandatory fields/elements </w:t>
+      </w:r>
+      <w:r>
+        <w:rPr>
+          <w:rFonts w:ascii="Verdana" w:hAnsi="Verdana" w:cs="Segoe UI"/>
+          <w:sz w:val="22"/>
+          <w:szCs w:val="22"/>
+          <w:lang w:val="en-US"/>
+        </w:rPr>
+        <w:t xml:space="preserve">except the name </w:t>
+      </w:r>
+      <w:r>
+        <w:rPr>
+          <w:rFonts w:ascii="Verdana" w:hAnsi="Verdana" w:cs="Segoe UI"/>
+          <w:sz w:val="22"/>
+          <w:szCs w:val="22"/>
+          <w:lang w:val="en-US"/>
+        </w:rPr>
+        <w:t>are marked with (M)</w:t>
       </w:r>
     </w:p>
     <w:p>
@@ -1383,7 +1482,25 @@
           <w:szCs w:val="22"/>
           <w:lang w:val="en-US"/>
         </w:rPr>
-        <w:t>(Binary)Data which possibly contains a special character (0x10, 0x23, 0x3B) has to be encoded with Base64</w:t>
+        <w:t>The messages are human-rea</w:t>
+      </w:r>
+      <w:r>
+        <w:rPr>
+          <w:rFonts w:ascii="Verdana" w:hAnsi="Verdana" w:cs="Segoe UI"/>
+          <w:sz w:val="22"/>
+          <w:szCs w:val="22"/>
+          <w:lang w:val="en-US"/>
+        </w:rPr>
+        <w:t>da</w:t>
+      </w:r>
+      <w:r>
+        <w:rPr>
+          <w:rFonts w:ascii="Verdana" w:hAnsi="Verdana" w:cs="Segoe UI"/>
+          <w:sz w:val="22"/>
+          <w:szCs w:val="22"/>
+          <w:lang w:val="en-US"/>
+        </w:rPr>
+        <w:t>ble and using the ASCII-table</w:t>
       </w:r>
     </w:p>
     <w:p>
@@ -1407,7 +1524,7 @@
           <w:szCs w:val="22"/>
           <w:lang w:val="en-US"/>
         </w:rPr>
-        <w:t xml:space="preserve">Unknown/Invalid values must not be transmitted, the respective field will be left empty </w:t>
+        <w:t>(Binary)Data which possibly contains a special character (0x10, 0x23, 0x3B) has to be encoded with Base64</w:t>
       </w:r>
     </w:p>
     <w:p>
@@ -1431,7 +1548,67 @@
           <w:szCs w:val="22"/>
           <w:lang w:val="en-US"/>
         </w:rPr>
-        <w:t>If there are only ; characters left in the message, these could be cut off</w:t>
+        <w:t>Unknown/Invalid values must not be transmitted, the respective field will be left empty</w:t>
+      </w:r>
+    </w:p>
+    <w:p>
+      <w:pPr>
+        <w:pStyle w:val="NurText"/>
+        <w:numPr>
+          <w:ilvl w:val="0"/>
+          <w:numId w:val="5"/>
+        </w:numPr>
+        <w:rPr>
+          <w:rFonts w:ascii="Verdana" w:hAnsi="Verdana" w:cs="Segoe UI"/>
+          <w:sz w:val="22"/>
+          <w:szCs w:val="22"/>
+          <w:lang w:val="en-US"/>
+        </w:rPr>
+      </w:pPr>
+      <w:r>
+        <w:rPr>
+          <w:rFonts w:ascii="Verdana" w:hAnsi="Verdana" w:cs="Segoe UI"/>
+          <w:sz w:val="22"/>
+          <w:szCs w:val="22"/>
+          <w:lang w:val="en-US"/>
+        </w:rPr>
+        <w:t xml:space="preserve">If there are only </w:t>
+      </w:r>
+      <w:r>
+        <w:rPr>
+          <w:rFonts w:ascii="Verdana" w:hAnsi="Verdana" w:cs="Segoe UI"/>
+          <w:sz w:val="22"/>
+          <w:szCs w:val="22"/>
+          <w:lang w:val="en-US"/>
+        </w:rPr>
+        <w:t>‘</w:t>
+      </w:r>
+      <w:r>
+        <w:rPr>
+          <w:rFonts w:ascii="Verdana" w:hAnsi="Verdana" w:cs="Segoe UI"/>
+          <w:sz w:val="22"/>
+          <w:szCs w:val="22"/>
+          <w:lang w:val="en-US"/>
+        </w:rPr>
+        <w:t>;</w:t>
+      </w:r>
+      <w:r>
+        <w:rPr>
+          <w:rFonts w:ascii="Verdana" w:hAnsi="Verdana" w:cs="Segoe UI"/>
+          <w:sz w:val="22"/>
+          <w:szCs w:val="22"/>
+          <w:lang w:val="en-US"/>
+        </w:rPr>
+        <w:t>’</w:t>
+      </w:r>
+      <w:r>
+        <w:rPr>
+          <w:rFonts w:ascii="Verdana" w:hAnsi="Verdana" w:cs="Segoe UI"/>
+          <w:sz w:val="22"/>
+          <w:szCs w:val="22"/>
+          <w:lang w:val="en-US"/>
+        </w:rPr>
+        <w:t xml:space="preserve"> characters left in the message, these could be cut off</w:t>
       </w:r>
     </w:p>
     <w:p>
@@ -2327,6 +2504,7 @@
         <w:t xml:space="preserve">Sample (32Bit CMAC, </w:t>
       </w:r>
       <w:proofErr w:type="spellStart"/>
+      <w:proofErr w:type="gramStart"/>
       <w:r>
         <w:rPr>
           <w:rFonts w:ascii="Verdana" w:hAnsi="Verdana" w:cs="Segoe UI"/>
@@ -2339,6 +2517,7 @@
         <w:t>Password:expressexpressex</w:t>
       </w:r>
       <w:proofErr w:type="spellEnd"/>
+      <w:proofErr w:type="gramEnd"/>
       <w:r>
         <w:rPr>
           <w:rFonts w:ascii="Verdana" w:hAnsi="Verdana" w:cs="Segoe UI"/>
@@ -2369,7 +2548,27 @@
           <w:szCs w:val="22"/>
           <w:lang w:val="en-US"/>
         </w:rPr>
-        <w:t xml:space="preserve">OWNUNIT;5E;661D4410;66A3;R;;;53.32;8.11;0;5.5;21;22;;;FGS </w:t>
+        <w:t>OWNUNIT;5E;661D4410;66A</w:t>
+      </w:r>
+      <w:proofErr w:type="gramStart"/>
+      <w:r>
+        <w:rPr>
+          <w:rFonts w:ascii="Verdana" w:hAnsi="Verdana" w:cs="Segoe UI"/>
+          <w:sz w:val="22"/>
+          <w:szCs w:val="22"/>
+          <w:lang w:val="en-US"/>
+        </w:rPr>
+        <w:t>3;R;;;</w:t>
+      </w:r>
+      <w:proofErr w:type="gramEnd"/>
+      <w:r>
+        <w:rPr>
+          <w:rFonts w:ascii="Verdana" w:hAnsi="Verdana" w:cs="Segoe UI"/>
+          <w:sz w:val="22"/>
+          <w:szCs w:val="22"/>
+          <w:lang w:val="en-US"/>
+        </w:rPr>
+        <w:t xml:space="preserve">53.32;8.11;0;5.5;21;22;;;FGS </w:t>
       </w:r>
       <w:proofErr w:type="spellStart"/>
       <w:r>
@@ -2446,7 +2645,6 @@
           <w:szCs w:val="22"/>
           <w:lang w:val="en-US"/>
         </w:rPr>
-        <w:lastRenderedPageBreak/>
         <w:t>E</w:t>
       </w:r>
       <w:r>
@@ -2808,7 +3006,27 @@
           <w:szCs w:val="22"/>
           <w:lang w:val="en-US"/>
         </w:rPr>
-        <w:t xml:space="preserve">If there is password given every message have to be encrypted – mixture of encrypted and plain message are not allowed </w:t>
+        <w:t xml:space="preserve">If there is password given every message have to be encrypted – mixture of encrypted and plain message </w:t>
+      </w:r>
+      <w:proofErr w:type="gramStart"/>
+      <w:r>
+        <w:rPr>
+          <w:rFonts w:ascii="Verdana" w:hAnsi="Verdana" w:cs="Segoe UI"/>
+          <w:sz w:val="22"/>
+          <w:szCs w:val="22"/>
+          <w:lang w:val="en-US"/>
+        </w:rPr>
+        <w:t>are</w:t>
+      </w:r>
+      <w:proofErr w:type="gramEnd"/>
+      <w:r>
+        <w:rPr>
+          <w:rFonts w:ascii="Verdana" w:hAnsi="Verdana" w:cs="Segoe UI"/>
+          <w:sz w:val="22"/>
+          <w:szCs w:val="22"/>
+          <w:lang w:val="en-US"/>
+        </w:rPr>
+        <w:t xml:space="preserve"> not allowed </w:t>
       </w:r>
     </w:p>
     <w:p>
@@ -2866,7 +3084,17 @@
           <w:lang w:val="en-US"/>
         </w:rPr>
         <w:br/>
-        <w:t>OWNUNIT;5E;661D4410;66A3;R;;</w:t>
+        <w:t>OWNUNIT;5E;661D4410;66A</w:t>
+      </w:r>
+      <w:proofErr w:type="gramStart"/>
+      <w:r>
+        <w:rPr>
+          <w:rFonts w:ascii="Verdana" w:hAnsi="Verdana" w:cs="Segoe UI"/>
+          <w:sz w:val="22"/>
+          <w:szCs w:val="22"/>
+          <w:lang w:val="en-US"/>
+        </w:rPr>
+        <w:t>3;R;;</w:t>
       </w:r>
       <w:r>
         <w:rPr>
@@ -2877,6 +3105,7 @@
         </w:rPr>
         <w:t>;</w:t>
       </w:r>
+      <w:proofErr w:type="gramEnd"/>
       <w:r>
         <w:rPr>
           <w:rFonts w:ascii="Verdana" w:hAnsi="Verdana" w:cs="Segoe UI"/>
@@ -2977,6 +3206,7 @@
         <w:t xml:space="preserve"> (AES128, ECB, </w:t>
       </w:r>
       <w:proofErr w:type="spellStart"/>
+      <w:proofErr w:type="gramStart"/>
       <w:r>
         <w:rPr>
           <w:rFonts w:ascii="Verdana" w:hAnsi="Verdana" w:cs="Segoe UI"/>
@@ -3011,6 +3241,7 @@
         <w:t>:expressexpressex</w:t>
       </w:r>
       <w:proofErr w:type="spellEnd"/>
+      <w:proofErr w:type="gramEnd"/>
       <w:r>
         <w:rPr>
           <w:rFonts w:ascii="Verdana" w:hAnsi="Verdana" w:cs="Segoe UI"/>
@@ -3421,7 +3652,27 @@
           <w:szCs w:val="22"/>
           <w:lang w:val="en-US"/>
         </w:rPr>
-        <w:t>If the first bytes of a received message doesn’t match a message name, prove for compression</w:t>
+        <w:t xml:space="preserve">If the first bytes of a received message </w:t>
+      </w:r>
+      <w:proofErr w:type="gramStart"/>
+      <w:r>
+        <w:rPr>
+          <w:rFonts w:ascii="Verdana" w:hAnsi="Verdana" w:cs="Segoe UI"/>
+          <w:sz w:val="22"/>
+          <w:szCs w:val="22"/>
+          <w:lang w:val="en-US"/>
+        </w:rPr>
+        <w:t>doesn’t</w:t>
+      </w:r>
+      <w:proofErr w:type="gramEnd"/>
+      <w:r>
+        <w:rPr>
+          <w:rFonts w:ascii="Verdana" w:hAnsi="Verdana" w:cs="Segoe UI"/>
+          <w:sz w:val="22"/>
+          <w:szCs w:val="22"/>
+          <w:lang w:val="en-US"/>
+        </w:rPr>
+        <w:t xml:space="preserve"> match a message name, prove for compression</w:t>
       </w:r>
     </w:p>
     <w:p>
@@ -3476,6 +3727,7 @@
           <w:lang w:val="en-US"/>
         </w:rPr>
       </w:pPr>
+      <w:proofErr w:type="gramStart"/>
       <w:r>
         <w:rPr>
           <w:rFonts w:ascii="Verdana" w:hAnsi="Verdana" w:cs="Segoe UI"/>
@@ -3501,7 +3753,17 @@
           <w:szCs w:val="22"/>
           <w:lang w:val="en-US"/>
         </w:rPr>
-        <w:t>czG1NjMzdDEzNTO1NjYycbUOtrY2slYKycgsVgCiRIW8/JLM5FRFJQA=</w:t>
+        <w:t>czG</w:t>
+      </w:r>
+      <w:proofErr w:type="gramEnd"/>
+      <w:r>
+        <w:rPr>
+          <w:rFonts w:ascii="Verdana" w:hAnsi="Verdana" w:cs="Segoe UI"/>
+          <w:sz w:val="22"/>
+          <w:szCs w:val="22"/>
+          <w:lang w:val="en-US"/>
+        </w:rPr>
+        <w:t>1NjMzdDEzNTO1NjYycbUOtrY2slYKycgsVgCiRIW8/JLM5FRFJQA=</w:t>
       </w:r>
     </w:p>
     <w:p>
@@ -3609,7 +3871,6 @@
           <w:szCs w:val="22"/>
           <w:lang w:val="en-US"/>
         </w:rPr>
-        <w:lastRenderedPageBreak/>
         <w:t>TCP Connection</w:t>
       </w:r>
     </w:p>
@@ -6836,8 +7097,19 @@
           <w:szCs w:val="22"/>
           <w:lang w:val="en-US"/>
         </w:rPr>
-        <w:t>In general, all values are mandatory. Optional parameters are marked with .</w:t>
-      </w:r>
+        <w:t xml:space="preserve">In general, all values are mandatory. Optional parameters are marked </w:t>
+      </w:r>
+      <w:proofErr w:type="gramStart"/>
+      <w:r>
+        <w:rPr>
+          <w:rFonts w:ascii="Verdana" w:hAnsi="Verdana" w:cs="Segoe UI"/>
+          <w:sz w:val="22"/>
+          <w:szCs w:val="22"/>
+          <w:lang w:val="en-US"/>
+        </w:rPr>
+        <w:t>with .</w:t>
+      </w:r>
+      <w:proofErr w:type="gramEnd"/>
     </w:p>
     <w:p>
       <w:pPr>
@@ -7293,6 +7565,7 @@
         </w:rPr>
         <w:t>[</w:t>
       </w:r>
+      <w:proofErr w:type="gramStart"/>
       <w:r>
         <w:rPr>
           <w:rFonts w:ascii="Verdana" w:hAnsi="Verdana" w:cs="Segoe UI"/>
@@ -7318,7 +7591,17 @@
           <w:szCs w:val="22"/>
           <w:lang w:val="en-US"/>
         </w:rPr>
-        <w:t>(M)</w:t>
+        <w:t>(</w:t>
+      </w:r>
+      <w:proofErr w:type="gramEnd"/>
+      <w:r>
+        <w:rPr>
+          <w:rFonts w:ascii="Verdana" w:hAnsi="Verdana" w:cs="Segoe UI"/>
+          <w:sz w:val="22"/>
+          <w:szCs w:val="22"/>
+          <w:lang w:val="en-US"/>
+        </w:rPr>
+        <w:t>M)</w:t>
       </w:r>
       <w:r>
         <w:rPr>
@@ -7860,7 +8143,17 @@
           <w:szCs w:val="22"/>
           <w:lang w:val="en-US"/>
         </w:rPr>
-        <w:t>;5E;661D4410;66A3;R;;</w:t>
+        <w:t>;5E;661D4410;66A</w:t>
+      </w:r>
+      <w:proofErr w:type="gramStart"/>
+      <w:r>
+        <w:rPr>
+          <w:rFonts w:ascii="Verdana" w:hAnsi="Verdana" w:cs="Segoe UI"/>
+          <w:sz w:val="22"/>
+          <w:szCs w:val="22"/>
+          <w:lang w:val="en-US"/>
+        </w:rPr>
+        <w:t>3;R;;</w:t>
       </w:r>
       <w:r>
         <w:rPr>
@@ -7871,6 +8164,7 @@
         </w:rPr>
         <w:t>;</w:t>
       </w:r>
+      <w:proofErr w:type="gramEnd"/>
       <w:r>
         <w:rPr>
           <w:rFonts w:ascii="Verdana" w:hAnsi="Verdana" w:cs="Segoe UI"/>
@@ -8022,7 +8316,27 @@
           <w:szCs w:val="22"/>
           <w:lang w:val="en-US"/>
         </w:rPr>
-        <w:t>;5E;661D4410;66A3;R;TRUE</w:t>
+        <w:t>;5E;661D4410;66A</w:t>
+      </w:r>
+      <w:proofErr w:type="gramStart"/>
+      <w:r>
+        <w:rPr>
+          <w:rFonts w:ascii="Verdana" w:hAnsi="Verdana" w:cs="Segoe UI"/>
+          <w:sz w:val="22"/>
+          <w:szCs w:val="22"/>
+          <w:lang w:val="en-US"/>
+        </w:rPr>
+        <w:t>3;R</w:t>
+      </w:r>
+      <w:proofErr w:type="gramEnd"/>
+      <w:r>
+        <w:rPr>
+          <w:rFonts w:ascii="Verdana" w:hAnsi="Verdana" w:cs="Segoe UI"/>
+          <w:sz w:val="22"/>
+          <w:szCs w:val="22"/>
+          <w:lang w:val="en-US"/>
+        </w:rPr>
+        <w:t>;TRUE</w:t>
       </w:r>
       <w:r>
         <w:rPr>
@@ -8513,16 +8827,36 @@
           <w:szCs w:val="22"/>
           <w:lang w:val="en-US"/>
         </w:rPr>
-        <w:t>[°]</w:t>
-      </w:r>
-      <w:r>
-        <w:rPr>
-          <w:rFonts w:ascii="Verdana" w:hAnsi="Verdana" w:cs="Segoe UI"/>
-          <w:sz w:val="22"/>
-          <w:szCs w:val="22"/>
-          <w:lang w:val="en-US"/>
-        </w:rPr>
-        <w:t>(M)</w:t>
+        <w:t>[</w:t>
+      </w:r>
+      <w:proofErr w:type="gramStart"/>
+      <w:r>
+        <w:rPr>
+          <w:rFonts w:ascii="Verdana" w:hAnsi="Verdana" w:cs="Segoe UI"/>
+          <w:sz w:val="22"/>
+          <w:szCs w:val="22"/>
+          <w:lang w:val="en-US"/>
+        </w:rPr>
+        <w:t>°]</w:t>
+      </w:r>
+      <w:r>
+        <w:rPr>
+          <w:rFonts w:ascii="Verdana" w:hAnsi="Verdana" w:cs="Segoe UI"/>
+          <w:sz w:val="22"/>
+          <w:szCs w:val="22"/>
+          <w:lang w:val="en-US"/>
+        </w:rPr>
+        <w:t>(</w:t>
+      </w:r>
+      <w:proofErr w:type="gramEnd"/>
+      <w:r>
+        <w:rPr>
+          <w:rFonts w:ascii="Verdana" w:hAnsi="Verdana" w:cs="Segoe UI"/>
+          <w:sz w:val="22"/>
+          <w:szCs w:val="22"/>
+          <w:lang w:val="en-US"/>
+        </w:rPr>
+        <w:t>M)</w:t>
       </w:r>
       <w:r>
         <w:rPr>
@@ -9620,7 +9954,17 @@
                 <w:lang w:val="en-US"/>
               </w:rPr>
               <w:br/>
-              <w:t>R=Radar</w:t>
+              <w:t>R=</w:t>
+            </w:r>
+            <w:proofErr w:type="gramStart"/>
+            <w:r>
+              <w:rPr>
+                <w:rFonts w:ascii="Verdana" w:hAnsi="Verdana" w:cs="Segoe UI"/>
+                <w:sz w:val="22"/>
+                <w:szCs w:val="22"/>
+                <w:lang w:val="en-US"/>
+              </w:rPr>
+              <w:t>Radar</w:t>
             </w:r>
             <w:r>
               <w:rPr>
@@ -9638,7 +9982,17 @@
                 <w:szCs w:val="22"/>
                 <w:lang w:val="en-US"/>
               </w:rPr>
-              <w:t>A=AIS</w:t>
+              <w:t>A</w:t>
+            </w:r>
+            <w:proofErr w:type="gramEnd"/>
+            <w:r>
+              <w:rPr>
+                <w:rFonts w:ascii="Verdana" w:hAnsi="Verdana" w:cs="Segoe UI"/>
+                <w:sz w:val="22"/>
+                <w:szCs w:val="22"/>
+                <w:lang w:val="en-US"/>
+              </w:rPr>
+              <w:t>=AIS</w:t>
             </w:r>
             <w:r>
               <w:rPr>
@@ -10363,7 +10717,17 @@
           <w:szCs w:val="22"/>
           <w:lang w:val="en-US"/>
         </w:rPr>
-        <w:t>66A3;R</w:t>
+        <w:t>66A</w:t>
+      </w:r>
+      <w:proofErr w:type="gramStart"/>
+      <w:r>
+        <w:rPr>
+          <w:rFonts w:ascii="Verdana" w:hAnsi="Verdana" w:cs="Segoe UI"/>
+          <w:sz w:val="22"/>
+          <w:szCs w:val="22"/>
+          <w:lang w:val="en-US"/>
+        </w:rPr>
+        <w:t>3;R</w:t>
       </w:r>
       <w:r>
         <w:rPr>
@@ -10392,6 +10756,7 @@
         </w:rPr>
         <w:t>;</w:t>
       </w:r>
+      <w:proofErr w:type="gramEnd"/>
       <w:r>
         <w:rPr>
           <w:rFonts w:ascii="Verdana" w:hAnsi="Verdana" w:cs="Segoe UI"/>
@@ -10588,7 +10953,17 @@
           <w:szCs w:val="22"/>
           <w:lang w:val="en-US"/>
         </w:rPr>
-        <w:t>66A3</w:t>
+        <w:t>66A</w:t>
+      </w:r>
+      <w:proofErr w:type="gramStart"/>
+      <w:r>
+        <w:rPr>
+          <w:rFonts w:ascii="Verdana" w:hAnsi="Verdana" w:cs="Segoe UI"/>
+          <w:sz w:val="22"/>
+          <w:szCs w:val="22"/>
+          <w:lang w:val="en-US"/>
+        </w:rPr>
+        <w:t>3</w:t>
       </w:r>
       <w:r>
         <w:rPr>
@@ -10617,6 +10992,7 @@
         </w:rPr>
         <w:t>;</w:t>
       </w:r>
+      <w:proofErr w:type="gramEnd"/>
       <w:r>
         <w:rPr>
           <w:rFonts w:ascii="Verdana" w:hAnsi="Verdana" w:cs="Segoe UI"/>
@@ -11117,7 +11493,63 @@
           <w:szCs w:val="22"/>
           <w:lang w:val="en-US"/>
         </w:rPr>
-        <w:t>Latitude&gt;[°]</w:t>
+        <w:t>Latitude&gt;[</w:t>
+      </w:r>
+      <w:proofErr w:type="gramStart"/>
+      <w:r>
+        <w:rPr>
+          <w:rFonts w:ascii="Verdana" w:hAnsi="Verdana" w:cs="Segoe UI"/>
+          <w:sz w:val="22"/>
+          <w:szCs w:val="22"/>
+          <w:lang w:val="en-US"/>
+        </w:rPr>
+        <w:t>°]</w:t>
+      </w:r>
+      <w:r>
+        <w:rPr>
+          <w:rFonts w:ascii="Verdana" w:hAnsi="Verdana" w:cs="Segoe UI"/>
+          <w:sz w:val="22"/>
+          <w:szCs w:val="22"/>
+          <w:lang w:val="en-US"/>
+        </w:rPr>
+        <w:t>(</w:t>
+      </w:r>
+      <w:proofErr w:type="gramEnd"/>
+      <w:r>
+        <w:rPr>
+          <w:rFonts w:ascii="Verdana" w:hAnsi="Verdana" w:cs="Segoe UI"/>
+          <w:sz w:val="22"/>
+          <w:szCs w:val="22"/>
+          <w:lang w:val="en-US"/>
+        </w:rPr>
+        <w:t>M)</w:t>
+      </w:r>
+      <w:r>
+        <w:rPr>
+          <w:rFonts w:ascii="Verdana" w:hAnsi="Verdana" w:cs="Segoe UI"/>
+          <w:sz w:val="22"/>
+          <w:szCs w:val="22"/>
+          <w:lang w:val="en-US"/>
+        </w:rPr>
+        <w:t>;&lt;</w:t>
+      </w:r>
+      <w:r>
+        <w:rPr>
+          <w:rFonts w:ascii="Verdana" w:hAnsi="Verdana" w:cs="Segoe UI"/>
+          <w:sz w:val="22"/>
+          <w:szCs w:val="22"/>
+          <w:lang w:val="en-US"/>
+        </w:rPr>
+        <w:t>Sensor</w:t>
+      </w:r>
+      <w:r>
+        <w:rPr>
+          <w:rFonts w:ascii="Verdana" w:hAnsi="Verdana" w:cs="Segoe UI"/>
+          <w:sz w:val="22"/>
+          <w:szCs w:val="22"/>
+          <w:lang w:val="en-US"/>
+        </w:rPr>
+        <w:t>Longitude&gt;[°]</w:t>
       </w:r>
       <w:r>
         <w:rPr>
@@ -11135,42 +11567,6 @@
           <w:szCs w:val="22"/>
           <w:lang w:val="en-US"/>
         </w:rPr>
-        <w:t>;&lt;</w:t>
-      </w:r>
-      <w:r>
-        <w:rPr>
-          <w:rFonts w:ascii="Verdana" w:hAnsi="Verdana" w:cs="Segoe UI"/>
-          <w:sz w:val="22"/>
-          <w:szCs w:val="22"/>
-          <w:lang w:val="en-US"/>
-        </w:rPr>
-        <w:t>Sensor</w:t>
-      </w:r>
-      <w:r>
-        <w:rPr>
-          <w:rFonts w:ascii="Verdana" w:hAnsi="Verdana" w:cs="Segoe UI"/>
-          <w:sz w:val="22"/>
-          <w:szCs w:val="22"/>
-          <w:lang w:val="en-US"/>
-        </w:rPr>
-        <w:t>Longitude&gt;[°]</w:t>
-      </w:r>
-      <w:r>
-        <w:rPr>
-          <w:rFonts w:ascii="Verdana" w:hAnsi="Verdana" w:cs="Segoe UI"/>
-          <w:sz w:val="22"/>
-          <w:szCs w:val="22"/>
-          <w:lang w:val="en-US"/>
-        </w:rPr>
-        <w:t>(M)</w:t>
-      </w:r>
-      <w:r>
-        <w:rPr>
-          <w:rFonts w:ascii="Verdana" w:hAnsi="Verdana" w:cs="Segoe UI"/>
-          <w:sz w:val="22"/>
-          <w:szCs w:val="22"/>
-          <w:lang w:val="en-US"/>
-        </w:rPr>
         <w:t>;</w:t>
       </w:r>
       <w:r>
@@ -11252,7 +11648,16 @@
           <w:szCs w:val="22"/>
           <w:lang w:val="en-US"/>
         </w:rPr>
-        <w:t>&lt;Frequency</w:t>
+        <w:t>&lt;Frequenc</w:t>
+      </w:r>
+      <w:r>
+        <w:rPr>
+          <w:rFonts w:ascii="Verdana" w:hAnsi="Verdana" w:cs="Segoe UI"/>
+          <w:sz w:val="22"/>
+          <w:szCs w:val="22"/>
+          <w:lang w:val="en-US"/>
+        </w:rPr>
+        <w:t>ies</w:t>
       </w:r>
       <w:r>
         <w:rPr>
@@ -11262,6 +11667,15 @@
           <w:lang w:val="en-US"/>
         </w:rPr>
         <w:t>[Hz]</w:t>
+      </w:r>
+      <w:r>
+        <w:rPr>
+          <w:rFonts w:ascii="Verdana" w:hAnsi="Verdana" w:cs="Segoe UI"/>
+          <w:sz w:val="22"/>
+          <w:szCs w:val="22"/>
+          <w:lang w:val="en-US"/>
+        </w:rPr>
+        <w:t>*</w:t>
       </w:r>
       <w:r>
         <w:rPr>
@@ -14993,7 +15407,17 @@
           <w:szCs w:val="22"/>
           <w:lang w:val="en-US"/>
         </w:rPr>
-        <w:t>EMISSION;5E;661D4410;66A3;R;;</w:t>
+        <w:t>EMISSION;5E;661D4410;66A</w:t>
+      </w:r>
+      <w:proofErr w:type="gramStart"/>
+      <w:r>
+        <w:rPr>
+          <w:rFonts w:ascii="Verdana" w:hAnsi="Verdana" w:cs="Segoe UI"/>
+          <w:sz w:val="22"/>
+          <w:szCs w:val="22"/>
+          <w:lang w:val="en-US"/>
+        </w:rPr>
+        <w:t>3;R;;</w:t>
       </w:r>
       <w:r>
         <w:rPr>
@@ -15004,14 +15428,33 @@
         </w:rPr>
         <w:t>;</w:t>
       </w:r>
-      <w:r>
-        <w:rPr>
-          <w:rFonts w:ascii="Verdana" w:hAnsi="Verdana" w:cs="Segoe UI"/>
-          <w:sz w:val="22"/>
-          <w:szCs w:val="22"/>
-          <w:lang w:val="en-US"/>
-        </w:rPr>
-        <w:t>100;;53.32;8.11;0;54.51;8.15;0;8725000;20000;3;0;2;6</w:t>
+      <w:proofErr w:type="gramEnd"/>
+      <w:r>
+        <w:rPr>
+          <w:rFonts w:ascii="Verdana" w:hAnsi="Verdana" w:cs="Segoe UI"/>
+          <w:sz w:val="22"/>
+          <w:szCs w:val="22"/>
+          <w:lang w:val="en-US"/>
+        </w:rPr>
+        <w:t>100;;53.32;8.11;0;;;;8725000</w:t>
+      </w:r>
+      <w:r>
+        <w:rPr>
+          <w:rFonts w:ascii="Verdana" w:hAnsi="Verdana" w:cs="Segoe UI"/>
+          <w:sz w:val="22"/>
+          <w:szCs w:val="22"/>
+          <w:lang w:val="en-US"/>
+        </w:rPr>
+        <w:t>#8735000</w:t>
+      </w:r>
+      <w:r>
+        <w:rPr>
+          <w:rFonts w:ascii="Verdana" w:hAnsi="Verdana" w:cs="Segoe UI"/>
+          <w:sz w:val="22"/>
+          <w:szCs w:val="22"/>
+          <w:lang w:val="en-US"/>
+        </w:rPr>
+        <w:t>;20000;3;0;2;6</w:t>
       </w:r>
       <w:r>
         <w:rPr>
@@ -15061,7 +15504,17 @@
           <w:szCs w:val="22"/>
           <w:lang w:val="en-US"/>
         </w:rPr>
-        <w:t>EMISSION;5F;661D5410;66A3;R;;</w:t>
+        <w:t>EMISSION;5F;661D5410;66A</w:t>
+      </w:r>
+      <w:proofErr w:type="gramStart"/>
+      <w:r>
+        <w:rPr>
+          <w:rFonts w:ascii="Verdana" w:hAnsi="Verdana" w:cs="Segoe UI"/>
+          <w:sz w:val="22"/>
+          <w:szCs w:val="22"/>
+          <w:lang w:val="en-US"/>
+        </w:rPr>
+        <w:t>3;R;;</w:t>
       </w:r>
       <w:r>
         <w:rPr>
@@ -15072,6 +15525,7 @@
         </w:rPr>
         <w:t>;</w:t>
       </w:r>
+      <w:proofErr w:type="gramEnd"/>
       <w:r>
         <w:rPr>
           <w:rFonts w:ascii="Verdana" w:hAnsi="Verdana" w:cs="Segoe UI"/>
@@ -15425,8 +15879,19 @@
           <w:szCs w:val="22"/>
           <w:lang w:val="en-US"/>
         </w:rPr>
-        <w:t>peedThroughWater&gt;[m/s];&lt;</w:t>
-      </w:r>
+        <w:t>peedThroughWater&gt;[m/</w:t>
+      </w:r>
+      <w:proofErr w:type="gramStart"/>
+      <w:r>
+        <w:rPr>
+          <w:rFonts w:ascii="Verdana" w:hAnsi="Verdana" w:cs="Segoe UI"/>
+          <w:sz w:val="22"/>
+          <w:szCs w:val="22"/>
+          <w:lang w:val="en-US"/>
+        </w:rPr>
+        <w:t>s];&lt;</w:t>
+      </w:r>
+      <w:proofErr w:type="gramEnd"/>
       <w:r>
         <w:rPr>
           <w:rFonts w:ascii="Verdana" w:hAnsi="Verdana" w:cs="Segoe UI"/>
@@ -15816,7 +16281,27 @@
           <w:szCs w:val="22"/>
           <w:lang w:val="en-US"/>
         </w:rPr>
-        <w:t xml:space="preserve"> METEO;AC;661D44C0;</w:t>
+        <w:t xml:space="preserve"> </w:t>
+      </w:r>
+      <w:proofErr w:type="gramStart"/>
+      <w:r>
+        <w:rPr>
+          <w:rFonts w:ascii="Verdana" w:hAnsi="Verdana" w:cs="Segoe UI"/>
+          <w:sz w:val="22"/>
+          <w:szCs w:val="22"/>
+          <w:lang w:val="en-US"/>
+        </w:rPr>
+        <w:t>METEO;AC</w:t>
+      </w:r>
+      <w:proofErr w:type="gramEnd"/>
+      <w:r>
+        <w:rPr>
+          <w:rFonts w:ascii="Verdana" w:hAnsi="Verdana" w:cs="Segoe UI"/>
+          <w:sz w:val="22"/>
+          <w:szCs w:val="22"/>
+          <w:lang w:val="en-US"/>
+        </w:rPr>
+        <w:t>;661D44C0;</w:t>
       </w:r>
       <w:r>
         <w:rPr>
@@ -16908,14 +17393,25 @@
         </w:rPr>
         <w:t xml:space="preserve"> </w:t>
       </w:r>
-      <w:r>
-        <w:rPr>
-          <w:rFonts w:ascii="Verdana" w:hAnsi="Verdana" w:cs="Segoe UI"/>
-          <w:sz w:val="22"/>
-          <w:szCs w:val="22"/>
-          <w:lang w:val="en-US"/>
-        </w:rPr>
-        <w:t>TEXT;D3;661D44</w:t>
+      <w:proofErr w:type="gramStart"/>
+      <w:r>
+        <w:rPr>
+          <w:rFonts w:ascii="Verdana" w:hAnsi="Verdana" w:cs="Segoe UI"/>
+          <w:sz w:val="22"/>
+          <w:szCs w:val="22"/>
+          <w:lang w:val="en-US"/>
+        </w:rPr>
+        <w:t>TEXT;D</w:t>
+      </w:r>
+      <w:proofErr w:type="gramEnd"/>
+      <w:r>
+        <w:rPr>
+          <w:rFonts w:ascii="Verdana" w:hAnsi="Verdana" w:cs="Segoe UI"/>
+          <w:sz w:val="22"/>
+          <w:szCs w:val="22"/>
+          <w:lang w:val="en-US"/>
+        </w:rPr>
+        <w:t>3;661D44</w:t>
       </w:r>
       <w:r>
         <w:rPr>
@@ -16996,6 +17492,7 @@
         </w:rPr>
         <w:t xml:space="preserve">: </w:t>
       </w:r>
+      <w:proofErr w:type="gramStart"/>
       <w:r>
         <w:rPr>
           <w:rFonts w:ascii="Verdana" w:hAnsi="Verdana" w:cs="Segoe UI"/>
@@ -17005,6 +17502,7 @@
         </w:rPr>
         <w:t>TEXT;D</w:t>
       </w:r>
+      <w:proofErr w:type="gramEnd"/>
       <w:r>
         <w:rPr>
           <w:rFonts w:ascii="Verdana" w:hAnsi="Verdana" w:cs="Segoe UI"/>
@@ -17102,6 +17600,7 @@
         </w:rPr>
         <w:t xml:space="preserve">: </w:t>
       </w:r>
+      <w:proofErr w:type="gramStart"/>
       <w:r>
         <w:rPr>
           <w:rFonts w:ascii="Verdana" w:hAnsi="Verdana" w:cs="Segoe UI"/>
@@ -17111,6 +17610,7 @@
         </w:rPr>
         <w:t>TEXT;D</w:t>
       </w:r>
+      <w:proofErr w:type="gramEnd"/>
       <w:r>
         <w:rPr>
           <w:rFonts w:ascii="Verdana" w:hAnsi="Verdana" w:cs="Segoe UI"/>
@@ -17208,6 +17708,7 @@
         </w:rPr>
         <w:t xml:space="preserve">: </w:t>
       </w:r>
+      <w:proofErr w:type="gramStart"/>
       <w:r>
         <w:rPr>
           <w:rFonts w:ascii="Verdana" w:hAnsi="Verdana" w:cs="Segoe UI"/>
@@ -17217,6 +17718,7 @@
         </w:rPr>
         <w:t>TEXT;D</w:t>
       </w:r>
+      <w:proofErr w:type="gramEnd"/>
       <w:r>
         <w:rPr>
           <w:rFonts w:ascii="Verdana" w:hAnsi="Verdana" w:cs="Segoe UI"/>
@@ -17449,7 +17951,27 @@
           <w:szCs w:val="22"/>
           <w:lang w:val="en-US"/>
         </w:rPr>
-        <w:t xml:space="preserve"> have to be defined specifically for every use case depending on the sensor platform. The same is applies for the kind of action.</w:t>
+        <w:t xml:space="preserve"> have to be defined specifically for every use case depending on the sensor </w:t>
+      </w:r>
+      <w:proofErr w:type="gramStart"/>
+      <w:r>
+        <w:rPr>
+          <w:rFonts w:ascii="Verdana" w:hAnsi="Verdana" w:cs="Segoe UI"/>
+          <w:sz w:val="22"/>
+          <w:szCs w:val="22"/>
+          <w:lang w:val="en-US"/>
+        </w:rPr>
+        <w:t>platform.</w:t>
+      </w:r>
+      <w:proofErr w:type="gramEnd"/>
+      <w:r>
+        <w:rPr>
+          <w:rFonts w:ascii="Verdana" w:hAnsi="Verdana" w:cs="Segoe UI"/>
+          <w:sz w:val="22"/>
+          <w:szCs w:val="22"/>
+          <w:lang w:val="en-US"/>
+        </w:rPr>
+        <w:t xml:space="preserve"> The same is applies for the kind of action.</w:t>
       </w:r>
     </w:p>
     <w:p>
@@ -18533,7 +19055,17 @@
                 <w:szCs w:val="22"/>
                 <w:lang w:val="en-US"/>
               </w:rPr>
-              <w:t>&gt;[°]</w:t>
+              <w:t>&gt;[</w:t>
+            </w:r>
+            <w:proofErr w:type="gramStart"/>
+            <w:r>
+              <w:rPr>
+                <w:rFonts w:ascii="Verdana" w:hAnsi="Verdana" w:cs="Segoe UI"/>
+                <w:sz w:val="22"/>
+                <w:szCs w:val="22"/>
+                <w:lang w:val="en-US"/>
+              </w:rPr>
+              <w:t>°]</w:t>
             </w:r>
             <w:r>
               <w:rPr>
@@ -18551,7 +19083,17 @@
                 <w:szCs w:val="22"/>
                 <w:lang w:val="en-US"/>
               </w:rPr>
-              <w:t>&lt;Long</w:t>
+              <w:t>&lt;</w:t>
+            </w:r>
+            <w:proofErr w:type="gramEnd"/>
+            <w:r>
+              <w:rPr>
+                <w:rFonts w:ascii="Verdana" w:hAnsi="Verdana" w:cs="Segoe UI"/>
+                <w:sz w:val="22"/>
+                <w:szCs w:val="22"/>
+                <w:lang w:val="en-US"/>
+              </w:rPr>
+              <w:t>Long</w:t>
             </w:r>
             <w:r>
               <w:rPr>
@@ -18737,7 +19279,17 @@
                 <w:szCs w:val="22"/>
                 <w:lang w:val="en-US"/>
               </w:rPr>
-              <w:t>[°]</w:t>
+              <w:t>[</w:t>
+            </w:r>
+            <w:proofErr w:type="gramStart"/>
+            <w:r>
+              <w:rPr>
+                <w:rFonts w:ascii="Verdana" w:hAnsi="Verdana" w:cs="Segoe UI"/>
+                <w:sz w:val="22"/>
+                <w:szCs w:val="22"/>
+                <w:lang w:val="en-US"/>
+              </w:rPr>
+              <w:t>°]</w:t>
             </w:r>
             <w:r>
               <w:rPr>
@@ -18755,7 +19307,17 @@
                 <w:szCs w:val="22"/>
                 <w:lang w:val="en-US"/>
               </w:rPr>
-              <w:t>&lt;Long</w:t>
+              <w:t>&lt;</w:t>
+            </w:r>
+            <w:proofErr w:type="gramEnd"/>
+            <w:r>
+              <w:rPr>
+                <w:rFonts w:ascii="Verdana" w:hAnsi="Verdana" w:cs="Segoe UI"/>
+                <w:sz w:val="22"/>
+                <w:szCs w:val="22"/>
+                <w:lang w:val="en-US"/>
+              </w:rPr>
+              <w:t>Long</w:t>
             </w:r>
             <w:r>
               <w:rPr>
@@ -19127,8 +19689,19 @@
                 <w:szCs w:val="22"/>
                 <w:lang w:val="en-US"/>
               </w:rPr>
-              <w:t>umber of camera</w:t>
-            </w:r>
+              <w:t xml:space="preserve">umber of </w:t>
+            </w:r>
+            <w:proofErr w:type="gramStart"/>
+            <w:r>
+              <w:rPr>
+                <w:rFonts w:ascii="Verdana" w:hAnsi="Verdana" w:cs="Segoe UI"/>
+                <w:sz w:val="22"/>
+                <w:szCs w:val="22"/>
+                <w:lang w:val="en-US"/>
+              </w:rPr>
+              <w:t>camera</w:t>
+            </w:r>
+            <w:proofErr w:type="gramEnd"/>
             <w:r>
               <w:rPr>
                 <w:rFonts w:ascii="Verdana" w:hAnsi="Verdana" w:cs="Segoe UI"/>
@@ -19278,8 +19851,19 @@
                 <w:szCs w:val="22"/>
                 <w:lang w:val="en-US"/>
               </w:rPr>
-              <w:t>umber of camera</w:t>
-            </w:r>
+              <w:t xml:space="preserve">umber of </w:t>
+            </w:r>
+            <w:proofErr w:type="gramStart"/>
+            <w:r>
+              <w:rPr>
+                <w:rFonts w:ascii="Verdana" w:hAnsi="Verdana" w:cs="Segoe UI"/>
+                <w:sz w:val="22"/>
+                <w:szCs w:val="22"/>
+                <w:lang w:val="en-US"/>
+              </w:rPr>
+              <w:t>camera</w:t>
+            </w:r>
+            <w:proofErr w:type="gramEnd"/>
             <w:r>
               <w:rPr>
                 <w:rFonts w:ascii="Verdana" w:hAnsi="Verdana" w:cs="Segoe UI"/>
@@ -19429,8 +20013,19 @@
                 <w:szCs w:val="22"/>
                 <w:lang w:val="en-US"/>
               </w:rPr>
-              <w:t>umber of camera</w:t>
-            </w:r>
+              <w:t xml:space="preserve">umber of </w:t>
+            </w:r>
+            <w:proofErr w:type="gramStart"/>
+            <w:r>
+              <w:rPr>
+                <w:rFonts w:ascii="Verdana" w:hAnsi="Verdana" w:cs="Segoe UI"/>
+                <w:sz w:val="22"/>
+                <w:szCs w:val="22"/>
+                <w:lang w:val="en-US"/>
+              </w:rPr>
+              <w:t>camera</w:t>
+            </w:r>
+            <w:proofErr w:type="gramEnd"/>
             <w:r>
               <w:rPr>
                 <w:rFonts w:ascii="Verdana" w:hAnsi="Verdana" w:cs="Segoe UI"/>
@@ -19722,7 +20317,27 @@
           <w:szCs w:val="22"/>
           <w:lang w:val="en-US"/>
         </w:rPr>
-        <w:t>COMMAND;27;661D44C0;E4B3;C;</w:t>
+        <w:t>COMMAND;27;661D44C</w:t>
+      </w:r>
+      <w:proofErr w:type="gramStart"/>
+      <w:r>
+        <w:rPr>
+          <w:rFonts w:ascii="Verdana" w:hAnsi="Verdana" w:cs="Segoe UI"/>
+          <w:sz w:val="22"/>
+          <w:szCs w:val="22"/>
+          <w:lang w:val="en-US"/>
+        </w:rPr>
+        <w:t>0;E</w:t>
+      </w:r>
+      <w:proofErr w:type="gramEnd"/>
+      <w:r>
+        <w:rPr>
+          <w:rFonts w:ascii="Verdana" w:hAnsi="Verdana" w:cs="Segoe UI"/>
+          <w:sz w:val="22"/>
+          <w:szCs w:val="22"/>
+          <w:lang w:val="en-US"/>
+        </w:rPr>
+        <w:t>4B3;C;</w:t>
       </w:r>
       <w:r>
         <w:rPr>
@@ -19810,7 +20425,27 @@
           <w:szCs w:val="22"/>
           <w:lang w:val="en-US"/>
         </w:rPr>
-        <w:t>;661D44C0;E4B3;C;</w:t>
+        <w:t>;661D44C</w:t>
+      </w:r>
+      <w:proofErr w:type="gramStart"/>
+      <w:r>
+        <w:rPr>
+          <w:rFonts w:ascii="Verdana" w:hAnsi="Verdana" w:cs="Segoe UI"/>
+          <w:sz w:val="22"/>
+          <w:szCs w:val="22"/>
+          <w:lang w:val="en-US"/>
+        </w:rPr>
+        <w:t>0;E</w:t>
+      </w:r>
+      <w:proofErr w:type="gramEnd"/>
+      <w:r>
+        <w:rPr>
+          <w:rFonts w:ascii="Verdana" w:hAnsi="Verdana" w:cs="Segoe UI"/>
+          <w:sz w:val="22"/>
+          <w:szCs w:val="22"/>
+          <w:lang w:val="en-US"/>
+        </w:rPr>
+        <w:t>4B3;C;</w:t>
       </w:r>
       <w:r>
         <w:rPr>
@@ -19878,7 +20513,27 @@
           <w:szCs w:val="22"/>
           <w:lang w:val="en-US"/>
         </w:rPr>
-        <w:t>COMMAND;29;661D44C0;E4B3;C;TRUE;;4;10.0.0.1</w:t>
+        <w:t>COMMAND;29;661D44C</w:t>
+      </w:r>
+      <w:proofErr w:type="gramStart"/>
+      <w:r>
+        <w:rPr>
+          <w:rFonts w:ascii="Verdana" w:hAnsi="Verdana" w:cs="Segoe UI"/>
+          <w:sz w:val="22"/>
+          <w:szCs w:val="22"/>
+          <w:lang w:val="en-US"/>
+        </w:rPr>
+        <w:t>0;E</w:t>
+      </w:r>
+      <w:proofErr w:type="gramEnd"/>
+      <w:r>
+        <w:rPr>
+          <w:rFonts w:ascii="Verdana" w:hAnsi="Verdana" w:cs="Segoe UI"/>
+          <w:sz w:val="22"/>
+          <w:szCs w:val="22"/>
+          <w:lang w:val="en-US"/>
+        </w:rPr>
+        <w:t>4B3;C;TRUE;;4;10.0.0.1</w:t>
       </w:r>
     </w:p>
     <w:p>
@@ -20495,7 +21150,17 @@
                 <w:szCs w:val="22"/>
                 <w:lang w:val="en-US"/>
               </w:rPr>
-              <w:t>&gt;[°]</w:t>
+              <w:t>&gt;[</w:t>
+            </w:r>
+            <w:proofErr w:type="gramStart"/>
+            <w:r>
+              <w:rPr>
+                <w:rFonts w:ascii="Verdana" w:hAnsi="Verdana" w:cs="Segoe UI"/>
+                <w:sz w:val="22"/>
+                <w:szCs w:val="22"/>
+                <w:lang w:val="en-US"/>
+              </w:rPr>
+              <w:t>°]</w:t>
             </w:r>
             <w:r>
               <w:rPr>
@@ -20513,7 +21178,17 @@
                 <w:szCs w:val="22"/>
                 <w:lang w:val="en-US"/>
               </w:rPr>
-              <w:t>&lt;Long</w:t>
+              <w:t>&lt;</w:t>
+            </w:r>
+            <w:proofErr w:type="gramEnd"/>
+            <w:r>
+              <w:rPr>
+                <w:rFonts w:ascii="Verdana" w:hAnsi="Verdana" w:cs="Segoe UI"/>
+                <w:sz w:val="22"/>
+                <w:szCs w:val="22"/>
+                <w:lang w:val="en-US"/>
+              </w:rPr>
+              <w:t>Long</w:t>
             </w:r>
             <w:r>
               <w:rPr>
@@ -20691,7 +21366,17 @@
                 <w:szCs w:val="22"/>
                 <w:lang w:val="en-US"/>
               </w:rPr>
-              <w:t>[°]</w:t>
+              <w:t>[°</w:t>
+            </w:r>
+            <w:proofErr w:type="gramStart"/>
+            <w:r>
+              <w:rPr>
+                <w:rFonts w:ascii="Verdana" w:hAnsi="Verdana" w:cs="Segoe UI"/>
+                <w:sz w:val="22"/>
+                <w:szCs w:val="22"/>
+                <w:lang w:val="en-US"/>
+              </w:rPr>
+              <w:t>]</w:t>
             </w:r>
             <w:r>
               <w:rPr>
@@ -20709,7 +21394,17 @@
                 <w:szCs w:val="22"/>
                 <w:lang w:val="en-US"/>
               </w:rPr>
-              <w:t>&lt;L</w:t>
+              <w:t>&lt;</w:t>
+            </w:r>
+            <w:proofErr w:type="gramEnd"/>
+            <w:r>
+              <w:rPr>
+                <w:rFonts w:ascii="Verdana" w:hAnsi="Verdana" w:cs="Segoe UI"/>
+                <w:sz w:val="22"/>
+                <w:szCs w:val="22"/>
+                <w:lang w:val="en-US"/>
+              </w:rPr>
+              <w:t>L</w:t>
             </w:r>
             <w:r>
               <w:rPr>
@@ -20904,7 +21599,17 @@
                 <w:szCs w:val="22"/>
                 <w:lang w:val="en-US"/>
               </w:rPr>
-              <w:t>[°]</w:t>
+              <w:t>[°</w:t>
+            </w:r>
+            <w:proofErr w:type="gramStart"/>
+            <w:r>
+              <w:rPr>
+                <w:rFonts w:ascii="Verdana" w:hAnsi="Verdana" w:cs="Segoe UI"/>
+                <w:sz w:val="22"/>
+                <w:szCs w:val="22"/>
+                <w:lang w:val="en-US"/>
+              </w:rPr>
+              <w:t>]</w:t>
             </w:r>
             <w:r>
               <w:rPr>
@@ -20922,7 +21627,17 @@
                 <w:szCs w:val="22"/>
                 <w:lang w:val="en-US"/>
               </w:rPr>
-              <w:t>&lt;L</w:t>
+              <w:t>&lt;</w:t>
+            </w:r>
+            <w:proofErr w:type="gramEnd"/>
+            <w:r>
+              <w:rPr>
+                <w:rFonts w:ascii="Verdana" w:hAnsi="Verdana" w:cs="Segoe UI"/>
+                <w:sz w:val="22"/>
+                <w:szCs w:val="22"/>
+                <w:lang w:val="en-US"/>
+              </w:rPr>
+              <w:t>L</w:t>
             </w:r>
             <w:r>
               <w:rPr>
@@ -21099,7 +21814,17 @@
                 <w:szCs w:val="22"/>
                 <w:lang w:val="en-US"/>
               </w:rPr>
-              <w:t>ngle&gt;[°]</w:t>
+              <w:t>ngle&gt;[</w:t>
+            </w:r>
+            <w:proofErr w:type="gramStart"/>
+            <w:r>
+              <w:rPr>
+                <w:rFonts w:ascii="Verdana" w:hAnsi="Verdana" w:cs="Segoe UI"/>
+                <w:sz w:val="22"/>
+                <w:szCs w:val="22"/>
+                <w:lang w:val="en-US"/>
+              </w:rPr>
+              <w:t>°]</w:t>
             </w:r>
             <w:r>
               <w:rPr>
@@ -21117,7 +21842,17 @@
                 <w:szCs w:val="22"/>
                 <w:lang w:val="en-US"/>
               </w:rPr>
-              <w:t>&lt;Lati</w:t>
+              <w:t>&lt;</w:t>
+            </w:r>
+            <w:proofErr w:type="gramEnd"/>
+            <w:r>
+              <w:rPr>
+                <w:rFonts w:ascii="Verdana" w:hAnsi="Verdana" w:cs="Segoe UI"/>
+                <w:sz w:val="22"/>
+                <w:szCs w:val="22"/>
+                <w:lang w:val="en-US"/>
+              </w:rPr>
+              <w:t>Lati</w:t>
             </w:r>
             <w:r>
               <w:rPr>
@@ -21714,7 +22449,17 @@
                 <w:szCs w:val="22"/>
                 <w:lang w:val="en-US"/>
               </w:rPr>
-              <w:t>&gt;[°]</w:t>
+              <w:t>&gt;[</w:t>
+            </w:r>
+            <w:proofErr w:type="gramStart"/>
+            <w:r>
+              <w:rPr>
+                <w:rFonts w:ascii="Verdana" w:hAnsi="Verdana" w:cs="Segoe UI"/>
+                <w:sz w:val="22"/>
+                <w:szCs w:val="22"/>
+                <w:lang w:val="en-US"/>
+              </w:rPr>
+              <w:t>°]</w:t>
             </w:r>
             <w:r>
               <w:rPr>
@@ -21732,7 +22477,17 @@
                 <w:szCs w:val="22"/>
                 <w:lang w:val="en-US"/>
               </w:rPr>
-              <w:t>&lt;Long</w:t>
+              <w:t>&lt;</w:t>
+            </w:r>
+            <w:proofErr w:type="gramEnd"/>
+            <w:r>
+              <w:rPr>
+                <w:rFonts w:ascii="Verdana" w:hAnsi="Verdana" w:cs="Segoe UI"/>
+                <w:sz w:val="22"/>
+                <w:szCs w:val="22"/>
+                <w:lang w:val="en-US"/>
+              </w:rPr>
+              <w:t>Long</w:t>
             </w:r>
             <w:r>
               <w:rPr>
@@ -21945,7 +22700,17 @@
                 <w:szCs w:val="22"/>
                 <w:lang w:val="en-US"/>
               </w:rPr>
-              <w:t>atitude&gt;[°]</w:t>
+              <w:t>atitude&gt;[</w:t>
+            </w:r>
+            <w:proofErr w:type="gramStart"/>
+            <w:r>
+              <w:rPr>
+                <w:rFonts w:ascii="Verdana" w:hAnsi="Verdana" w:cs="Segoe UI"/>
+                <w:sz w:val="22"/>
+                <w:szCs w:val="22"/>
+                <w:lang w:val="en-US"/>
+              </w:rPr>
+              <w:t>°]</w:t>
             </w:r>
             <w:r>
               <w:rPr>
@@ -21965,6 +22730,7 @@
               </w:rPr>
               <w:t>&lt;</w:t>
             </w:r>
+            <w:proofErr w:type="gramEnd"/>
             <w:r>
               <w:rPr>
                 <w:rFonts w:ascii="Verdana" w:hAnsi="Verdana" w:cs="Segoe UI"/>
@@ -22658,8 +23424,19 @@
                 <w:szCs w:val="22"/>
                 <w:lang w:val="en-US"/>
               </w:rPr>
-              <w:t>atitude&gt;[°];&lt;</w:t>
-            </w:r>
+              <w:t>atitude&gt;[</w:t>
+            </w:r>
+            <w:proofErr w:type="gramStart"/>
+            <w:r>
+              <w:rPr>
+                <w:rFonts w:ascii="Verdana" w:hAnsi="Verdana" w:cs="Segoe UI"/>
+                <w:sz w:val="22"/>
+                <w:szCs w:val="22"/>
+                <w:lang w:val="en-US"/>
+              </w:rPr>
+              <w:t>°];&lt;</w:t>
+            </w:r>
+            <w:proofErr w:type="gramEnd"/>
             <w:r>
               <w:rPr>
                 <w:rFonts w:ascii="Verdana" w:hAnsi="Verdana" w:cs="Segoe UI"/>
@@ -23066,7 +23843,17 @@
           <w:szCs w:val="22"/>
           <w:lang w:val="en-US"/>
         </w:rPr>
-        <w:t>GRAPHIC;77;661D64C0;910E;U;;</w:t>
+        <w:t>GRAPHIC;77;661D64C0;910</w:t>
+      </w:r>
+      <w:proofErr w:type="gramStart"/>
+      <w:r>
+        <w:rPr>
+          <w:rFonts w:ascii="Verdana" w:hAnsi="Verdana" w:cs="Segoe UI"/>
+          <w:sz w:val="22"/>
+          <w:szCs w:val="22"/>
+          <w:lang w:val="en-US"/>
+        </w:rPr>
+        <w:t>E;U;;</w:t>
       </w:r>
       <w:r>
         <w:rPr>
@@ -23077,6 +23864,7 @@
         </w:rPr>
         <w:t>;</w:t>
       </w:r>
+      <w:proofErr w:type="gramEnd"/>
       <w:r>
         <w:rPr>
           <w:rFonts w:ascii="Verdana" w:hAnsi="Verdana" w:cs="Segoe UI"/>
@@ -23145,7 +23933,17 @@
           <w:szCs w:val="22"/>
           <w:lang w:val="en-US"/>
         </w:rPr>
-        <w:t>;661D64C0;910E;U;;</w:t>
+        <w:t>;661D64C0;910</w:t>
+      </w:r>
+      <w:proofErr w:type="gramStart"/>
+      <w:r>
+        <w:rPr>
+          <w:rFonts w:ascii="Verdana" w:hAnsi="Verdana" w:cs="Segoe UI"/>
+          <w:sz w:val="22"/>
+          <w:szCs w:val="22"/>
+          <w:lang w:val="en-US"/>
+        </w:rPr>
+        <w:t>E;U;;</w:t>
       </w:r>
       <w:r>
         <w:rPr>
@@ -23156,6 +23954,7 @@
         </w:rPr>
         <w:t>;</w:t>
       </w:r>
+      <w:proofErr w:type="gramEnd"/>
       <w:r>
         <w:rPr>
           <w:rFonts w:ascii="Verdana" w:hAnsi="Verdana" w:cs="Segoe UI"/>
@@ -23206,7 +24005,17 @@
           <w:szCs w:val="22"/>
           <w:lang w:val="en-US"/>
         </w:rPr>
-        <w:t>GRAPHIC;79;661D62C0;910E;U;;</w:t>
+        <w:t>GRAPHIC;79;661D62C0;910</w:t>
+      </w:r>
+      <w:proofErr w:type="gramStart"/>
+      <w:r>
+        <w:rPr>
+          <w:rFonts w:ascii="Verdana" w:hAnsi="Verdana" w:cs="Segoe UI"/>
+          <w:sz w:val="22"/>
+          <w:szCs w:val="22"/>
+          <w:lang w:val="en-US"/>
+        </w:rPr>
+        <w:t>E;U;;</w:t>
       </w:r>
       <w:r>
         <w:rPr>
@@ -23217,6 +24026,7 @@
         </w:rPr>
         <w:t>;</w:t>
       </w:r>
+      <w:proofErr w:type="gramEnd"/>
       <w:r>
         <w:rPr>
           <w:rFonts w:ascii="Verdana" w:hAnsi="Verdana" w:cs="Segoe UI"/>
@@ -25179,7 +25989,17 @@
           <w:szCs w:val="22"/>
           <w:lang w:val="en-US"/>
         </w:rPr>
-        <w:t>5;661D44C0;75DA;U;</w:t>
+        <w:t>5;661D44C0;75</w:t>
+      </w:r>
+      <w:proofErr w:type="gramStart"/>
+      <w:r>
+        <w:rPr>
+          <w:rFonts w:ascii="Verdana" w:hAnsi="Verdana" w:cs="Segoe UI"/>
+          <w:sz w:val="22"/>
+          <w:szCs w:val="22"/>
+          <w:lang w:val="en-US"/>
+        </w:rPr>
+        <w:t>DA;U;</w:t>
       </w:r>
       <w:r>
         <w:rPr>
@@ -25199,6 +26019,7 @@
         </w:rPr>
         <w:t>;</w:t>
       </w:r>
+      <w:proofErr w:type="gramEnd"/>
       <w:r>
         <w:rPr>
           <w:rFonts w:ascii="Verdana" w:hAnsi="Verdana" w:cs="Segoe UI"/>
@@ -25286,7 +26107,17 @@
           <w:szCs w:val="22"/>
           <w:lang w:val="en-US"/>
         </w:rPr>
-        <w:t xml:space="preserve"> STATUS;16;661D64C0;129E;R;</w:t>
+        <w:t xml:space="preserve"> STATUS;16;661D64C0;129</w:t>
+      </w:r>
+      <w:proofErr w:type="gramStart"/>
+      <w:r>
+        <w:rPr>
+          <w:rFonts w:ascii="Verdana" w:hAnsi="Verdana" w:cs="Segoe UI"/>
+          <w:sz w:val="22"/>
+          <w:szCs w:val="22"/>
+          <w:lang w:val="en-US"/>
+        </w:rPr>
+        <w:t>E;R;</w:t>
       </w:r>
       <w:r>
         <w:rPr>
@@ -25306,6 +26137,7 @@
         </w:rPr>
         <w:t>;</w:t>
       </w:r>
+      <w:proofErr w:type="gramEnd"/>
       <w:r>
         <w:rPr>
           <w:rFonts w:ascii="Verdana" w:hAnsi="Verdana" w:cs="Segoe UI"/>
@@ -25409,7 +26241,17 @@
           <w:szCs w:val="22"/>
           <w:lang w:val="en-US"/>
         </w:rPr>
-        <w:t xml:space="preserve"> STATUS;17;661D64C0;129E;R;;</w:t>
+        <w:t xml:space="preserve"> STATUS;17;661D64C0;129</w:t>
+      </w:r>
+      <w:proofErr w:type="gramStart"/>
+      <w:r>
+        <w:rPr>
+          <w:rFonts w:ascii="Verdana" w:hAnsi="Verdana" w:cs="Segoe UI"/>
+          <w:sz w:val="22"/>
+          <w:szCs w:val="22"/>
+          <w:lang w:val="en-US"/>
+        </w:rPr>
+        <w:t>E;R;;</w:t>
       </w:r>
       <w:r>
         <w:rPr>
@@ -25420,6 +26262,7 @@
         </w:rPr>
         <w:t>;</w:t>
       </w:r>
+      <w:proofErr w:type="gramEnd"/>
       <w:r>
         <w:rPr>
           <w:rFonts w:ascii="Verdana" w:hAnsi="Verdana" w:cs="Segoe UI"/>
@@ -25587,16 +26430,36 @@
           <w:szCs w:val="22"/>
           <w:lang w:val="en-US"/>
         </w:rPr>
-        <w:t xml:space="preserve"> ACKNOWLEDGE;&lt;Number&gt;;&lt;Time&gt;;&lt;Sender&gt;;&lt;Classification&gt;;;</w:t>
-      </w:r>
-      <w:r>
-        <w:rPr>
-          <w:rFonts w:ascii="Verdana" w:hAnsi="Verdana" w:cs="Segoe UI"/>
-          <w:sz w:val="22"/>
-          <w:szCs w:val="22"/>
-          <w:lang w:val="en-US"/>
-        </w:rPr>
-        <w:t>&lt;HMAC&gt;;</w:t>
+        <w:t xml:space="preserve"> ACKNOWLEDGE;&lt;Number&gt;;&lt;Time&gt;;&lt;Sender&gt;;&lt;Classification</w:t>
+      </w:r>
+      <w:proofErr w:type="gramStart"/>
+      <w:r>
+        <w:rPr>
+          <w:rFonts w:ascii="Verdana" w:hAnsi="Verdana" w:cs="Segoe UI"/>
+          <w:sz w:val="22"/>
+          <w:szCs w:val="22"/>
+          <w:lang w:val="en-US"/>
+        </w:rPr>
+        <w:t>&gt;;;</w:t>
+      </w:r>
+      <w:r>
+        <w:rPr>
+          <w:rFonts w:ascii="Verdana" w:hAnsi="Verdana" w:cs="Segoe UI"/>
+          <w:sz w:val="22"/>
+          <w:szCs w:val="22"/>
+          <w:lang w:val="en-US"/>
+        </w:rPr>
+        <w:t>&lt;</w:t>
+      </w:r>
+      <w:proofErr w:type="gramEnd"/>
+      <w:r>
+        <w:rPr>
+          <w:rFonts w:ascii="Verdana" w:hAnsi="Verdana" w:cs="Segoe UI"/>
+          <w:sz w:val="22"/>
+          <w:szCs w:val="22"/>
+          <w:lang w:val="en-US"/>
+        </w:rPr>
+        <w:t>HMAC&gt;;</w:t>
       </w:r>
       <w:r>
         <w:rPr>
@@ -25972,7 +26835,17 @@
           <w:szCs w:val="22"/>
           <w:lang w:val="en-US"/>
         </w:rPr>
-        <w:t xml:space="preserve"> ACKNOWLEDGE;18;661D64C0;129E;R;;</w:t>
+        <w:t xml:space="preserve"> ACKNOWLEDGE;18;661D64C0;129</w:t>
+      </w:r>
+      <w:proofErr w:type="gramStart"/>
+      <w:r>
+        <w:rPr>
+          <w:rFonts w:ascii="Verdana" w:hAnsi="Verdana" w:cs="Segoe UI"/>
+          <w:sz w:val="22"/>
+          <w:szCs w:val="22"/>
+          <w:lang w:val="en-US"/>
+        </w:rPr>
+        <w:t>E;R;;</w:t>
       </w:r>
       <w:r>
         <w:rPr>
@@ -25983,6 +26856,7 @@
         </w:rPr>
         <w:t>;</w:t>
       </w:r>
+      <w:proofErr w:type="gramEnd"/>
       <w:r>
         <w:rPr>
           <w:rFonts w:ascii="Verdana" w:hAnsi="Verdana" w:cs="Segoe UI"/>
@@ -26248,7 +27122,17 @@
           <w:szCs w:val="22"/>
           <w:lang w:val="en-US"/>
         </w:rPr>
-        <w:t>&lt;Classification&gt;</w:t>
+        <w:t>&lt;Classification</w:t>
+      </w:r>
+      <w:proofErr w:type="gramStart"/>
+      <w:r>
+        <w:rPr>
+          <w:rFonts w:ascii="Verdana" w:hAnsi="Verdana" w:cs="Segoe UI"/>
+          <w:sz w:val="22"/>
+          <w:szCs w:val="22"/>
+          <w:lang w:val="en-US"/>
+        </w:rPr>
+        <w:t>&gt;</w:t>
       </w:r>
       <w:r>
         <w:rPr>
@@ -26275,7 +27159,17 @@
           <w:szCs w:val="22"/>
           <w:lang w:val="en-US"/>
         </w:rPr>
-        <w:t>&lt;HMAC&gt;;</w:t>
+        <w:t>&lt;</w:t>
+      </w:r>
+      <w:proofErr w:type="gramEnd"/>
+      <w:r>
+        <w:rPr>
+          <w:rFonts w:ascii="Verdana" w:hAnsi="Verdana" w:cs="Segoe UI"/>
+          <w:sz w:val="22"/>
+          <w:szCs w:val="22"/>
+          <w:lang w:val="en-US"/>
+        </w:rPr>
+        <w:t>HMAC&gt;;</w:t>
       </w:r>
       <w:r>
         <w:rPr>
@@ -26512,7 +27406,17 @@
           <w:szCs w:val="22"/>
           <w:lang w:val="en-US"/>
         </w:rPr>
-        <w:t>;661D64C0;129E;R</w:t>
+        <w:t>;661D64C0;129</w:t>
+      </w:r>
+      <w:proofErr w:type="gramStart"/>
+      <w:r>
+        <w:rPr>
+          <w:rFonts w:ascii="Verdana" w:hAnsi="Verdana" w:cs="Segoe UI"/>
+          <w:sz w:val="22"/>
+          <w:szCs w:val="22"/>
+          <w:lang w:val="en-US"/>
+        </w:rPr>
+        <w:t>E;R</w:t>
       </w:r>
       <w:r>
         <w:rPr>
@@ -26541,6 +27445,7 @@
         </w:rPr>
         <w:t>;</w:t>
       </w:r>
+      <w:proofErr w:type="gramEnd"/>
       <w:r>
         <w:rPr>
           <w:rFonts w:ascii="Verdana" w:hAnsi="Verdana" w:cs="Segoe UI"/>
@@ -27547,7 +28452,17 @@
           <w:szCs w:val="22"/>
           <w:lang w:val="en-US"/>
         </w:rPr>
-        <w:t>;5E;661D4410;66A3;R;</w:t>
+        <w:t>;5E;661D4410;66A</w:t>
+      </w:r>
+      <w:proofErr w:type="gramStart"/>
+      <w:r>
+        <w:rPr>
+          <w:rFonts w:ascii="Verdana" w:hAnsi="Verdana" w:cs="Segoe UI"/>
+          <w:sz w:val="22"/>
+          <w:szCs w:val="22"/>
+          <w:lang w:val="en-US"/>
+        </w:rPr>
+        <w:t>3;R;</w:t>
       </w:r>
       <w:r>
         <w:rPr>
@@ -27567,6 +28482,7 @@
         </w:rPr>
         <w:t>;</w:t>
       </w:r>
+      <w:proofErr w:type="gramEnd"/>
       <w:r>
         <w:rPr>
           <w:rFonts w:ascii="Verdana" w:hAnsi="Verdana" w:cs="Segoe UI"/>
@@ -27626,7 +28542,27 @@
           <w:szCs w:val="22"/>
           <w:lang w:val="en-US"/>
         </w:rPr>
-        <w:t>;5E;661D4410;66A3;R;TRUE</w:t>
+        <w:t>;5E;661D4410;66A</w:t>
+      </w:r>
+      <w:proofErr w:type="gramStart"/>
+      <w:r>
+        <w:rPr>
+          <w:rFonts w:ascii="Verdana" w:hAnsi="Verdana" w:cs="Segoe UI"/>
+          <w:sz w:val="22"/>
+          <w:szCs w:val="22"/>
+          <w:lang w:val="en-US"/>
+        </w:rPr>
+        <w:t>3;R</w:t>
+      </w:r>
+      <w:proofErr w:type="gramEnd"/>
+      <w:r>
+        <w:rPr>
+          <w:rFonts w:ascii="Verdana" w:hAnsi="Verdana" w:cs="Segoe UI"/>
+          <w:sz w:val="22"/>
+          <w:szCs w:val="22"/>
+          <w:lang w:val="en-US"/>
+        </w:rPr>
+        <w:t>;TRUE</w:t>
       </w:r>
       <w:r>
         <w:rPr>
@@ -27714,7 +28650,17 @@
           <w:szCs w:val="22"/>
           <w:lang w:val="en-US"/>
         </w:rPr>
-        <w:t>;5E;661D4410;66A3;R;;</w:t>
+        <w:t>;5E;661D4410;66A</w:t>
+      </w:r>
+      <w:proofErr w:type="gramStart"/>
+      <w:r>
+        <w:rPr>
+          <w:rFonts w:ascii="Verdana" w:hAnsi="Verdana" w:cs="Segoe UI"/>
+          <w:sz w:val="22"/>
+          <w:szCs w:val="22"/>
+          <w:lang w:val="en-US"/>
+        </w:rPr>
+        <w:t>3;R;;</w:t>
       </w:r>
       <w:r>
         <w:rPr>
@@ -27725,6 +28671,7 @@
         </w:rPr>
         <w:t>;</w:t>
       </w:r>
+      <w:proofErr w:type="gramEnd"/>
       <w:r>
         <w:rPr>
           <w:rFonts w:ascii="Verdana" w:hAnsi="Verdana" w:cs="Segoe UI"/>
@@ -27839,7 +28786,27 @@
           <w:szCs w:val="22"/>
           <w:lang w:val="en-US"/>
         </w:rPr>
-        <w:t xml:space="preserve"> This message offers the possibility to check the connection, which is primarily important, if you are using UDP or serial connection. It should not be sent more often than 1Hz. Nevertheless, if it is needed – one can use a faster repetition. The receiver field is optional and can be one single recipient or a list of more than one recipient. If no recipient is provided than all possible receivers in the network/serial net are addressed. A heartbeat message has an empty acknowledgement flag, cause you cannot request one for it. Besides this, the acknowledgement flag is fixed set to FALSE (empty field).</w:t>
+        <w:t xml:space="preserve"> This message offers the possibility to check the connection, which is primarily important, if you are using UDP or serial connection. It should not be sent more often than 1Hz. Nevertheless, if it is needed – one can use a faster repetition. The receiver field is optional and can be one single recipient or a list of more than one recipient. If no recipient is provided than all possible receivers in the network/serial net are addressed. A heartbeat message has an empty acknowledgement flag, </w:t>
+      </w:r>
+      <w:proofErr w:type="gramStart"/>
+      <w:r>
+        <w:rPr>
+          <w:rFonts w:ascii="Verdana" w:hAnsi="Verdana" w:cs="Segoe UI"/>
+          <w:sz w:val="22"/>
+          <w:szCs w:val="22"/>
+          <w:lang w:val="en-US"/>
+        </w:rPr>
+        <w:t>cause</w:t>
+      </w:r>
+      <w:proofErr w:type="gramEnd"/>
+      <w:r>
+        <w:rPr>
+          <w:rFonts w:ascii="Verdana" w:hAnsi="Verdana" w:cs="Segoe UI"/>
+          <w:sz w:val="22"/>
+          <w:szCs w:val="22"/>
+          <w:lang w:val="en-US"/>
+        </w:rPr>
+        <w:t xml:space="preserve"> you cannot request one for it. Besides this, the acknowledgement flag is fixed set to FALSE (empty field).</w:t>
       </w:r>
     </w:p>
     <w:p>
@@ -28077,7 +29044,17 @@
           <w:szCs w:val="22"/>
           <w:lang w:val="en-US"/>
         </w:rPr>
-        <w:t>HEARTBEAT;42;661D5420;89AD;U;;</w:t>
+        <w:t>HEARTBEAT;42;661D5420;89</w:t>
+      </w:r>
+      <w:proofErr w:type="gramStart"/>
+      <w:r>
+        <w:rPr>
+          <w:rFonts w:ascii="Verdana" w:hAnsi="Verdana" w:cs="Segoe UI"/>
+          <w:sz w:val="22"/>
+          <w:szCs w:val="22"/>
+          <w:lang w:val="en-US"/>
+        </w:rPr>
+        <w:t>AD;U;;</w:t>
       </w:r>
       <w:r>
         <w:rPr>
@@ -28088,6 +29065,7 @@
         </w:rPr>
         <w:t>;</w:t>
       </w:r>
+      <w:proofErr w:type="gramEnd"/>
       <w:r>
         <w:rPr>
           <w:rFonts w:ascii="Verdana" w:hAnsi="Verdana" w:cs="Segoe UI"/>
@@ -28127,7 +29105,27 @@
           <w:szCs w:val="22"/>
           <w:lang w:val="en-US"/>
         </w:rPr>
-        <w:t xml:space="preserve"> HEARTBEAT;43;;1022</w:t>
+        <w:t xml:space="preserve"> </w:t>
+      </w:r>
+      <w:proofErr w:type="gramStart"/>
+      <w:r>
+        <w:rPr>
+          <w:rFonts w:ascii="Verdana" w:hAnsi="Verdana" w:cs="Segoe UI"/>
+          <w:sz w:val="22"/>
+          <w:szCs w:val="22"/>
+          <w:lang w:val="en-US"/>
+        </w:rPr>
+        <w:t>HEARTBEAT;43;;</w:t>
+      </w:r>
+      <w:proofErr w:type="gramEnd"/>
+      <w:r>
+        <w:rPr>
+          <w:rFonts w:ascii="Verdana" w:hAnsi="Verdana" w:cs="Segoe UI"/>
+          <w:sz w:val="22"/>
+          <w:szCs w:val="22"/>
+          <w:lang w:val="en-US"/>
+        </w:rPr>
+        <w:t>1022</w:t>
       </w:r>
     </w:p>
     <w:p>
@@ -28307,7 +29305,27 @@
           <w:szCs w:val="22"/>
           <w:lang w:val="en-US"/>
         </w:rPr>
-        <w:t>If you don’t have the possibility to exchange a password/key on another channel (e.g. mail, telco), this message can be used to e</w:t>
+        <w:t>If you don’t have the possibility to exchange a password/key on another channel (</w:t>
+      </w:r>
+      <w:proofErr w:type="gramStart"/>
+      <w:r>
+        <w:rPr>
+          <w:rFonts w:ascii="Verdana" w:hAnsi="Verdana" w:cs="Segoe UI"/>
+          <w:sz w:val="22"/>
+          <w:szCs w:val="22"/>
+          <w:lang w:val="en-US"/>
+        </w:rPr>
+        <w:t>e.g.</w:t>
+      </w:r>
+      <w:proofErr w:type="gramEnd"/>
+      <w:r>
+        <w:rPr>
+          <w:rFonts w:ascii="Verdana" w:hAnsi="Verdana" w:cs="Segoe UI"/>
+          <w:sz w:val="22"/>
+          <w:szCs w:val="22"/>
+          <w:lang w:val="en-US"/>
+        </w:rPr>
+        <w:t xml:space="preserve"> mail, telco), this message can be used to e</w:t>
       </w:r>
       <w:r>
         <w:rPr>
@@ -29592,7 +30610,17 @@
           <w:szCs w:val="22"/>
           <w:lang w:val="en-US"/>
         </w:rPr>
-        <w:t>;661D5420;89AD;U;;</w:t>
+        <w:t>;661D5420;89</w:t>
+      </w:r>
+      <w:proofErr w:type="gramStart"/>
+      <w:r>
+        <w:rPr>
+          <w:rFonts w:ascii="Verdana" w:hAnsi="Verdana" w:cs="Segoe UI"/>
+          <w:sz w:val="22"/>
+          <w:szCs w:val="22"/>
+          <w:lang w:val="en-US"/>
+        </w:rPr>
+        <w:t>AD;U;;</w:t>
       </w:r>
       <w:r>
         <w:rPr>
@@ -29603,6 +30631,7 @@
         </w:rPr>
         <w:t>;</w:t>
       </w:r>
+      <w:proofErr w:type="gramEnd"/>
       <w:r>
         <w:rPr>
           <w:rFonts w:ascii="Verdana" w:hAnsi="Verdana" w:cs="Segoe UI"/>
@@ -29750,7 +30779,17 @@
           <w:szCs w:val="22"/>
           <w:lang w:val="en-US"/>
         </w:rPr>
-        <w:t xml:space="preserve"> FE2A</w:t>
+        <w:t xml:space="preserve"> FE2</w:t>
+      </w:r>
+      <w:proofErr w:type="gramStart"/>
+      <w:r>
+        <w:rPr>
+          <w:rFonts w:ascii="Verdana" w:hAnsi="Verdana" w:cs="Segoe UI"/>
+          <w:sz w:val="22"/>
+          <w:szCs w:val="22"/>
+          <w:lang w:val="en-US"/>
+        </w:rPr>
+        <w:t>A</w:t>
       </w:r>
       <w:r>
         <w:rPr>
@@ -29770,6 +30809,7 @@
         </w:rPr>
         <w:t>;</w:t>
       </w:r>
+      <w:proofErr w:type="gramEnd"/>
       <w:r>
         <w:rPr>
           <w:rFonts w:ascii="Verdana" w:hAnsi="Verdana" w:cs="Segoe UI"/>
@@ -30037,8 +31077,19 @@
           <w:szCs w:val="22"/>
           <w:lang w:val="en-US"/>
         </w:rPr>
-        <w:t xml:space="preserve">   "messages":[</w:t>
-      </w:r>
+        <w:t xml:space="preserve">   "messages</w:t>
+      </w:r>
+      <w:proofErr w:type="gramStart"/>
+      <w:r>
+        <w:rPr>
+          <w:rFonts w:ascii="Verdana" w:hAnsi="Verdana" w:cs="Segoe UI"/>
+          <w:sz w:val="22"/>
+          <w:szCs w:val="22"/>
+          <w:lang w:val="en-US"/>
+        </w:rPr>
+        <w:t>":[</w:t>
+      </w:r>
+      <w:proofErr w:type="gramEnd"/>
     </w:p>
     <w:p>
       <w:pPr>
@@ -30229,8 +31280,21 @@
           <w:szCs w:val="22"/>
           <w:lang w:val="en-US"/>
         </w:rPr>
-        <w:t xml:space="preserve">   "messages":[</w:t>
-      </w:r>
+        <w:t xml:space="preserve">   "messages</w:t>
+      </w:r>
+      <w:proofErr w:type="gramStart"/>
+      <w:r>
+        <w:rPr>
+          <w:rFonts w:ascii="Verdana" w:hAnsi="Verdana" w:cs="Segoe UI"/>
+          <w:i/>
+          <w:iCs/>
+          <w:sz w:val="22"/>
+          <w:szCs w:val="22"/>
+          <w:lang w:val="en-US"/>
+        </w:rPr>
+        <w:t>":[</w:t>
+      </w:r>
+      <w:proofErr w:type="gramEnd"/>
     </w:p>
     <w:p>
       <w:pPr>
@@ -30279,7 +31343,31 @@
           <w:szCs w:val="22"/>
           <w:lang w:val="en-US"/>
         </w:rPr>
-        <w:t xml:space="preserve">         "message":"CONTACT;60;661B7410;66A3;S;TRUE;102;TRUE;53.32;8.11"</w:t>
+        <w:t xml:space="preserve">         "message":"CONTACT;60;661B7410;66A</w:t>
+      </w:r>
+      <w:proofErr w:type="gramStart"/>
+      <w:r>
+        <w:rPr>
+          <w:rFonts w:ascii="Verdana" w:hAnsi="Verdana" w:cs="Segoe UI"/>
+          <w:i/>
+          <w:iCs/>
+          <w:sz w:val="22"/>
+          <w:szCs w:val="22"/>
+          <w:lang w:val="en-US"/>
+        </w:rPr>
+        <w:t>3;S</w:t>
+      </w:r>
+      <w:proofErr w:type="gramEnd"/>
+      <w:r>
+        <w:rPr>
+          <w:rFonts w:ascii="Verdana" w:hAnsi="Verdana" w:cs="Segoe UI"/>
+          <w:i/>
+          <w:iCs/>
+          <w:sz w:val="22"/>
+          <w:szCs w:val="22"/>
+          <w:lang w:val="en-US"/>
+        </w:rPr>
+        <w:t>;TRUE;102;TRUE;53.32;8.11"</w:t>
       </w:r>
     </w:p>
     <w:p>
@@ -30304,7 +31392,31 @@
           <w:szCs w:val="22"/>
           <w:lang w:val="en-US"/>
         </w:rPr>
-        <w:t xml:space="preserve">         "message":"METEO;AC;661D44C0;74BE;U;;15.4;15.5;;;10.2;72;20.3;;55;1005;25;;;2500;33"</w:t>
+        <w:t xml:space="preserve">         "message":"</w:t>
+      </w:r>
+      <w:proofErr w:type="gramStart"/>
+      <w:r>
+        <w:rPr>
+          <w:rFonts w:ascii="Verdana" w:hAnsi="Verdana" w:cs="Segoe UI"/>
+          <w:i/>
+          <w:iCs/>
+          <w:sz w:val="22"/>
+          <w:szCs w:val="22"/>
+          <w:lang w:val="en-US"/>
+        </w:rPr>
+        <w:t>METEO;AC</w:t>
+      </w:r>
+      <w:proofErr w:type="gramEnd"/>
+      <w:r>
+        <w:rPr>
+          <w:rFonts w:ascii="Verdana" w:hAnsi="Verdana" w:cs="Segoe UI"/>
+          <w:i/>
+          <w:iCs/>
+          <w:sz w:val="22"/>
+          <w:szCs w:val="22"/>
+          <w:lang w:val="en-US"/>
+        </w:rPr>
+        <w:t>;661D44C0;74BE;U;;15.4;15.5;;;10.2;72;20.3;;55;1005;25;;;2500;33"</w:t>
       </w:r>
     </w:p>
     <w:p>
@@ -30329,7 +31441,31 @@
           <w:szCs w:val="22"/>
           <w:lang w:val="en-US"/>
         </w:rPr>
-        <w:t xml:space="preserve">         "message":"TEXT;D6;661D7032;324E;S;;3;"This is a chat message!";E4F1"</w:t>
+        <w:t xml:space="preserve">         "message":"</w:t>
+      </w:r>
+      <w:proofErr w:type="gramStart"/>
+      <w:r>
+        <w:rPr>
+          <w:rFonts w:ascii="Verdana" w:hAnsi="Verdana" w:cs="Segoe UI"/>
+          <w:i/>
+          <w:iCs/>
+          <w:sz w:val="22"/>
+          <w:szCs w:val="22"/>
+          <w:lang w:val="en-US"/>
+        </w:rPr>
+        <w:t>TEXT;D</w:t>
+      </w:r>
+      <w:proofErr w:type="gramEnd"/>
+      <w:r>
+        <w:rPr>
+          <w:rFonts w:ascii="Verdana" w:hAnsi="Verdana" w:cs="Segoe UI"/>
+          <w:i/>
+          <w:iCs/>
+          <w:sz w:val="22"/>
+          <w:szCs w:val="22"/>
+          <w:lang w:val="en-US"/>
+        </w:rPr>
+        <w:t>6;661D7032;324E;S;;3;"This is a chat message!";E4F1"</w:t>
       </w:r>
     </w:p>
     <w:p>
@@ -30354,7 +31490,31 @@
           <w:szCs w:val="22"/>
           <w:lang w:val="en-US"/>
         </w:rPr>
-        <w:t xml:space="preserve">         "message":"GRAPHIC;79;661D62C0;910E;U;;8;1;FF8000;Area A;10000;53.43;9.45"</w:t>
+        <w:t xml:space="preserve">         "message":"GRAPHIC;79;661D62C0;910</w:t>
+      </w:r>
+      <w:proofErr w:type="gramStart"/>
+      <w:r>
+        <w:rPr>
+          <w:rFonts w:ascii="Verdana" w:hAnsi="Verdana" w:cs="Segoe UI"/>
+          <w:i/>
+          <w:iCs/>
+          <w:sz w:val="22"/>
+          <w:szCs w:val="22"/>
+          <w:lang w:val="en-US"/>
+        </w:rPr>
+        <w:t>E;U;;</w:t>
+      </w:r>
+      <w:proofErr w:type="gramEnd"/>
+      <w:r>
+        <w:rPr>
+          <w:rFonts w:ascii="Verdana" w:hAnsi="Verdana" w:cs="Segoe UI"/>
+          <w:i/>
+          <w:iCs/>
+          <w:sz w:val="22"/>
+          <w:szCs w:val="22"/>
+          <w:lang w:val="en-US"/>
+        </w:rPr>
+        <w:t>8;1;FF8000;Area A;10000;53.43;9.45"</w:t>
       </w:r>
     </w:p>
     <w:p>
@@ -31550,7 +32710,7 @@
         <w:szCs w:val="20"/>
         <w:lang w:val="en-US"/>
       </w:rPr>
-      <w:t>30</w:t>
+      <w:t>01</w:t>
     </w:r>
     <w:r>
       <w:rPr>
@@ -31568,7 +32728,7 @@
         <w:szCs w:val="20"/>
         <w:lang w:val="en-US"/>
       </w:rPr>
-      <w:t>5</w:t>
+      <w:t>6</w:t>
     </w:r>
     <w:r>
       <w:rPr>

</xml_diff>

<commit_message>
Update some so far finished files of the SEDAPExpress and the SEDAP Express ICD to v1.0
</commit_message>
<xml_diff>
--- a/Documentation/SEDAP-Express ICD v1.0.docx
+++ b/Documentation/SEDAP-Express ICD v1.0.docx
@@ -778,6 +778,7 @@
           <w:lang w:val="en-US"/>
         </w:rPr>
       </w:pPr>
+      <w:proofErr w:type="spellStart"/>
       <w:r>
         <w:rPr>
           <w:rFonts w:ascii="Verdana" w:hAnsi="Verdana" w:cs="Segoe UI"/>
@@ -796,6 +797,7 @@
         </w:rPr>
         <w:t>MockUp</w:t>
       </w:r>
+      <w:proofErr w:type="spellEnd"/>
       <w:r>
         <w:rPr>
           <w:rFonts w:ascii="Verdana" w:hAnsi="Verdana" w:cs="Segoe UI"/>
@@ -881,8 +883,18 @@
           <w:lang w:val="en-US"/>
         </w:rPr>
         <w:br/>
+      </w:r>
+      <w:proofErr w:type="spellStart"/>
+      <w:r>
+        <w:rPr>
+          <w:rFonts w:ascii="Verdana" w:hAnsi="Verdana" w:cs="Segoe UI"/>
+          <w:sz w:val="22"/>
+          <w:szCs w:val="22"/>
+          <w:lang w:val="en-US"/>
+        </w:rPr>
         <w:t>MessageTool</w:t>
       </w:r>
+      <w:proofErr w:type="spellEnd"/>
       <w:r>
         <w:rPr>
           <w:rFonts w:ascii="Verdana" w:hAnsi="Verdana" w:cs="Segoe UI"/>
@@ -1685,7 +1697,27 @@
           <w:szCs w:val="22"/>
           <w:lang w:val="en-US"/>
         </w:rPr>
-        <w:t>SEC/SECMockUp/Applications can send and receive at any time</w:t>
+        <w:t>SEC/</w:t>
+      </w:r>
+      <w:proofErr w:type="spellStart"/>
+      <w:r>
+        <w:rPr>
+          <w:rFonts w:ascii="Verdana" w:hAnsi="Verdana" w:cs="Segoe UI"/>
+          <w:sz w:val="22"/>
+          <w:szCs w:val="22"/>
+          <w:lang w:val="en-US"/>
+        </w:rPr>
+        <w:t>SECMockUp</w:t>
+      </w:r>
+      <w:proofErr w:type="spellEnd"/>
+      <w:r>
+        <w:rPr>
+          <w:rFonts w:ascii="Verdana" w:hAnsi="Verdana" w:cs="Segoe UI"/>
+          <w:sz w:val="22"/>
+          <w:szCs w:val="22"/>
+          <w:lang w:val="en-US"/>
+        </w:rPr>
+        <w:t>/Applications can send and receive at any time</w:t>
       </w:r>
     </w:p>
     <w:p>
@@ -1733,7 +1765,27 @@
           <w:szCs w:val="22"/>
           <w:lang w:val="en-US"/>
         </w:rPr>
-        <w:t>SEC/SECMockUp answers heartbeat also with a heartbeat message (see chapter IV.2.</w:t>
+        <w:t>SEC/</w:t>
+      </w:r>
+      <w:proofErr w:type="spellStart"/>
+      <w:r>
+        <w:rPr>
+          <w:rFonts w:ascii="Verdana" w:hAnsi="Verdana" w:cs="Segoe UI"/>
+          <w:sz w:val="22"/>
+          <w:szCs w:val="22"/>
+          <w:lang w:val="en-US"/>
+        </w:rPr>
+        <w:t>SECMockUp</w:t>
+      </w:r>
+      <w:proofErr w:type="spellEnd"/>
+      <w:r>
+        <w:rPr>
+          <w:rFonts w:ascii="Verdana" w:hAnsi="Verdana" w:cs="Segoe UI"/>
+          <w:sz w:val="22"/>
+          <w:szCs w:val="22"/>
+          <w:lang w:val="en-US"/>
+        </w:rPr>
+        <w:t xml:space="preserve"> answers heartbeat also with a heartbeat message (see chapter IV.2.</w:t>
       </w:r>
       <w:r>
         <w:rPr>
@@ -1808,6 +1860,7 @@
           <w:lang w:val="en-US"/>
         </w:rPr>
       </w:pPr>
+      <w:proofErr w:type="spellStart"/>
       <w:r>
         <w:rPr>
           <w:rFonts w:ascii="Verdana" w:hAnsi="Verdana" w:cs="Segoe UI"/>
@@ -1819,6 +1872,7 @@
         </w:rPr>
         <w:t>Authentification</w:t>
       </w:r>
+      <w:proofErr w:type="spellEnd"/>
     </w:p>
     <w:p>
       <w:pPr>
@@ -2179,7 +2233,27 @@
           <w:szCs w:val="22"/>
           <w:lang w:val="en-US"/>
         </w:rPr>
-        <w:t>(see chapter IV.1.1.1) and setting temporary hmac “0000”</w:t>
+        <w:t xml:space="preserve">(see chapter IV.1.1.1) and setting temporary </w:t>
+      </w:r>
+      <w:proofErr w:type="spellStart"/>
+      <w:r>
+        <w:rPr>
+          <w:rFonts w:ascii="Verdana" w:hAnsi="Verdana" w:cs="Segoe UI"/>
+          <w:sz w:val="22"/>
+          <w:szCs w:val="22"/>
+          <w:lang w:val="en-US"/>
+        </w:rPr>
+        <w:t>hmac</w:t>
+      </w:r>
+      <w:proofErr w:type="spellEnd"/>
+      <w:r>
+        <w:rPr>
+          <w:rFonts w:ascii="Verdana" w:hAnsi="Verdana" w:cs="Segoe UI"/>
+          <w:sz w:val="22"/>
+          <w:szCs w:val="22"/>
+          <w:lang w:val="en-US"/>
+        </w:rPr>
+        <w:t xml:space="preserve"> “0000”</w:t>
       </w:r>
       <w:r>
         <w:rPr>
@@ -2468,7 +2542,33 @@
           <w:szCs w:val="22"/>
           <w:lang w:val="en-US"/>
         </w:rPr>
-        <w:t>Sample (32Bit CMAC, Password:expressexpressex):</w:t>
+        <w:t xml:space="preserve">Sample (32Bit CMAC, </w:t>
+      </w:r>
+      <w:proofErr w:type="spellStart"/>
+      <w:proofErr w:type="gramStart"/>
+      <w:r>
+        <w:rPr>
+          <w:rFonts w:ascii="Verdana" w:hAnsi="Verdana" w:cs="Segoe UI"/>
+          <w:i/>
+          <w:iCs/>
+          <w:sz w:val="22"/>
+          <w:szCs w:val="22"/>
+          <w:lang w:val="en-US"/>
+        </w:rPr>
+        <w:t>Password:expressexpressex</w:t>
+      </w:r>
+      <w:proofErr w:type="spellEnd"/>
+      <w:proofErr w:type="gramEnd"/>
+      <w:r>
+        <w:rPr>
+          <w:rFonts w:ascii="Verdana" w:hAnsi="Verdana" w:cs="Segoe UI"/>
+          <w:i/>
+          <w:iCs/>
+          <w:sz w:val="22"/>
+          <w:szCs w:val="22"/>
+          <w:lang w:val="en-US"/>
+        </w:rPr>
+        <w:t>):</w:t>
       </w:r>
     </w:p>
     <w:p>
@@ -2489,7 +2589,47 @@
           <w:szCs w:val="22"/>
           <w:lang w:val="en-US"/>
         </w:rPr>
-        <w:t>OWNUNIT;5E;661D4410;66A3;R;;;53.32;8.11;0;5.5;21;22;;;FGS Bayern;sfspfclff------</w:t>
+        <w:t>OWNUNIT;5E;661D4410;66A</w:t>
+      </w:r>
+      <w:proofErr w:type="gramStart"/>
+      <w:r>
+        <w:rPr>
+          <w:rFonts w:ascii="Verdana" w:hAnsi="Verdana" w:cs="Segoe UI"/>
+          <w:sz w:val="22"/>
+          <w:szCs w:val="22"/>
+          <w:lang w:val="en-US"/>
+        </w:rPr>
+        <w:t>3;R;;;</w:t>
+      </w:r>
+      <w:proofErr w:type="gramEnd"/>
+      <w:r>
+        <w:rPr>
+          <w:rFonts w:ascii="Verdana" w:hAnsi="Verdana" w:cs="Segoe UI"/>
+          <w:sz w:val="22"/>
+          <w:szCs w:val="22"/>
+          <w:lang w:val="en-US"/>
+        </w:rPr>
+        <w:t xml:space="preserve">53.32;8.11;0;5.5;21;22;;;FGS </w:t>
+      </w:r>
+      <w:proofErr w:type="spellStart"/>
+      <w:r>
+        <w:rPr>
+          <w:rFonts w:ascii="Verdana" w:hAnsi="Verdana" w:cs="Segoe UI"/>
+          <w:sz w:val="22"/>
+          <w:szCs w:val="22"/>
+          <w:lang w:val="en-US"/>
+        </w:rPr>
+        <w:t>Bayern;sfspfclff</w:t>
+      </w:r>
+      <w:proofErr w:type="spellEnd"/>
+      <w:r>
+        <w:rPr>
+          <w:rFonts w:ascii="Verdana" w:hAnsi="Verdana" w:cs="Segoe UI"/>
+          <w:sz w:val="22"/>
+          <w:szCs w:val="22"/>
+          <w:lang w:val="en-US"/>
+        </w:rPr>
+        <w:t>------</w:t>
       </w:r>
     </w:p>
     <w:p>
@@ -2907,7 +3047,27 @@
           <w:szCs w:val="22"/>
           <w:lang w:val="en-US"/>
         </w:rPr>
-        <w:t xml:space="preserve">If there is password given every message have to be encrypted – mixture of encrypted and plain message are not allowed </w:t>
+        <w:t xml:space="preserve">If there is password given every message have to be encrypted – mixture of encrypted and plain message </w:t>
+      </w:r>
+      <w:proofErr w:type="gramStart"/>
+      <w:r>
+        <w:rPr>
+          <w:rFonts w:ascii="Verdana" w:hAnsi="Verdana" w:cs="Segoe UI"/>
+          <w:sz w:val="22"/>
+          <w:szCs w:val="22"/>
+          <w:lang w:val="en-US"/>
+        </w:rPr>
+        <w:t>are</w:t>
+      </w:r>
+      <w:proofErr w:type="gramEnd"/>
+      <w:r>
+        <w:rPr>
+          <w:rFonts w:ascii="Verdana" w:hAnsi="Verdana" w:cs="Segoe UI"/>
+          <w:sz w:val="22"/>
+          <w:szCs w:val="22"/>
+          <w:lang w:val="en-US"/>
+        </w:rPr>
+        <w:t xml:space="preserve"> not allowed </w:t>
       </w:r>
     </w:p>
     <w:p>
@@ -2965,7 +3125,17 @@
           <w:lang w:val="en-US"/>
         </w:rPr>
         <w:br/>
-        <w:t>OWNUNIT;5E;661D4410;66A3;R;;</w:t>
+        <w:t>OWNUNIT;5E;661D4410;66A</w:t>
+      </w:r>
+      <w:proofErr w:type="gramStart"/>
+      <w:r>
+        <w:rPr>
+          <w:rFonts w:ascii="Verdana" w:hAnsi="Verdana" w:cs="Segoe UI"/>
+          <w:sz w:val="22"/>
+          <w:szCs w:val="22"/>
+          <w:lang w:val="en-US"/>
+        </w:rPr>
+        <w:t>3;R;;</w:t>
       </w:r>
       <w:r>
         <w:rPr>
@@ -2976,14 +3146,35 @@
         </w:rPr>
         <w:t>;</w:t>
       </w:r>
-      <w:r>
-        <w:rPr>
-          <w:rFonts w:ascii="Verdana" w:hAnsi="Verdana" w:cs="Segoe UI"/>
-          <w:sz w:val="22"/>
-          <w:szCs w:val="22"/>
-          <w:lang w:val="en-US"/>
-        </w:rPr>
-        <w:t>53.32;8.11;0;5.5;21;22;;;FGS Bayern;sfspfclff------</w:t>
+      <w:proofErr w:type="gramEnd"/>
+      <w:r>
+        <w:rPr>
+          <w:rFonts w:ascii="Verdana" w:hAnsi="Verdana" w:cs="Segoe UI"/>
+          <w:sz w:val="22"/>
+          <w:szCs w:val="22"/>
+          <w:lang w:val="en-US"/>
+        </w:rPr>
+        <w:t xml:space="preserve">53.32;8.11;0;5.5;21;22;;;FGS </w:t>
+      </w:r>
+      <w:proofErr w:type="spellStart"/>
+      <w:r>
+        <w:rPr>
+          <w:rFonts w:ascii="Verdana" w:hAnsi="Verdana" w:cs="Segoe UI"/>
+          <w:sz w:val="22"/>
+          <w:szCs w:val="22"/>
+          <w:lang w:val="en-US"/>
+        </w:rPr>
+        <w:t>Bayern;sfspfclff</w:t>
+      </w:r>
+      <w:proofErr w:type="spellEnd"/>
+      <w:r>
+        <w:rPr>
+          <w:rFonts w:ascii="Verdana" w:hAnsi="Verdana" w:cs="Segoe UI"/>
+          <w:sz w:val="22"/>
+          <w:szCs w:val="22"/>
+          <w:lang w:val="en-US"/>
+        </w:rPr>
+        <w:t>------</w:t>
       </w:r>
     </w:p>
     <w:p>
@@ -3053,8 +3244,10 @@
           <w:szCs w:val="22"/>
           <w:lang w:val="en-US"/>
         </w:rPr>
-        <w:t xml:space="preserve"> (AES128, ECB, Passwor</w:t>
-      </w:r>
+        <w:t xml:space="preserve"> (AES128, ECB, </w:t>
+      </w:r>
+      <w:proofErr w:type="spellStart"/>
+      <w:proofErr w:type="gramStart"/>
       <w:r>
         <w:rPr>
           <w:rFonts w:ascii="Verdana" w:hAnsi="Verdana" w:cs="Segoe UI"/>
@@ -3064,7 +3257,7 @@
           <w:szCs w:val="22"/>
           <w:lang w:val="en-US"/>
         </w:rPr>
-        <w:t>d</w:t>
+        <w:t>Passwor</w:t>
       </w:r>
       <w:r>
         <w:rPr>
@@ -3075,7 +3268,31 @@
           <w:szCs w:val="22"/>
           <w:lang w:val="en-US"/>
         </w:rPr>
-        <w:t>:expressexpressex):</w:t>
+        <w:t>d</w:t>
+      </w:r>
+      <w:r>
+        <w:rPr>
+          <w:rFonts w:ascii="Verdana" w:hAnsi="Verdana" w:cs="Segoe UI"/>
+          <w:i/>
+          <w:iCs/>
+          <w:sz w:val="22"/>
+          <w:szCs w:val="22"/>
+          <w:lang w:val="en-US"/>
+        </w:rPr>
+        <w:t>:expressexpressex</w:t>
+      </w:r>
+      <w:proofErr w:type="spellEnd"/>
+      <w:proofErr w:type="gramEnd"/>
+      <w:r>
+        <w:rPr>
+          <w:rFonts w:ascii="Verdana" w:hAnsi="Verdana" w:cs="Segoe UI"/>
+          <w:i/>
+          <w:iCs/>
+          <w:sz w:val="22"/>
+          <w:szCs w:val="22"/>
+          <w:lang w:val="en-US"/>
+        </w:rPr>
+        <w:t>):</w:t>
       </w:r>
     </w:p>
     <w:p>
@@ -3476,7 +3693,27 @@
           <w:szCs w:val="22"/>
           <w:lang w:val="en-US"/>
         </w:rPr>
-        <w:t>If the first bytes of a received message doesn’t match a message name, prove for compression</w:t>
+        <w:t xml:space="preserve">If the first bytes of a received message </w:t>
+      </w:r>
+      <w:proofErr w:type="gramStart"/>
+      <w:r>
+        <w:rPr>
+          <w:rFonts w:ascii="Verdana" w:hAnsi="Verdana" w:cs="Segoe UI"/>
+          <w:sz w:val="22"/>
+          <w:szCs w:val="22"/>
+          <w:lang w:val="en-US"/>
+        </w:rPr>
+        <w:t>doesn’t</w:t>
+      </w:r>
+      <w:proofErr w:type="gramEnd"/>
+      <w:r>
+        <w:rPr>
+          <w:rFonts w:ascii="Verdana" w:hAnsi="Verdana" w:cs="Segoe UI"/>
+          <w:sz w:val="22"/>
+          <w:szCs w:val="22"/>
+          <w:lang w:val="en-US"/>
+        </w:rPr>
+        <w:t xml:space="preserve"> match a message name, prove for compression</w:t>
       </w:r>
     </w:p>
     <w:p>
@@ -3531,6 +3768,7 @@
           <w:lang w:val="en-US"/>
         </w:rPr>
       </w:pPr>
+      <w:proofErr w:type="gramStart"/>
       <w:r>
         <w:rPr>
           <w:rFonts w:ascii="Verdana" w:hAnsi="Verdana" w:cs="Segoe UI"/>
@@ -3556,7 +3794,17 @@
           <w:szCs w:val="22"/>
           <w:lang w:val="en-US"/>
         </w:rPr>
-        <w:t>czG1NjMzdDEzNTO1NjYycbUOtrY2slYKycgsVgCiRIW8/JLM5FRFJQA=</w:t>
+        <w:t>czG</w:t>
+      </w:r>
+      <w:proofErr w:type="gramEnd"/>
+      <w:r>
+        <w:rPr>
+          <w:rFonts w:ascii="Verdana" w:hAnsi="Verdana" w:cs="Segoe UI"/>
+          <w:sz w:val="22"/>
+          <w:szCs w:val="22"/>
+          <w:lang w:val="en-US"/>
+        </w:rPr>
+        <w:t>1NjMzdDEzNTO1NjYycbUOtrY2slYKycgsVgCiRIW8/JLM5FRFJQA=</w:t>
       </w:r>
     </w:p>
     <w:p>
@@ -3737,6 +3985,7 @@
         </w:rPr>
         <w:t>/</w:t>
       </w:r>
+      <w:proofErr w:type="spellStart"/>
       <w:r>
         <w:rPr>
           <w:rFonts w:ascii="Verdana" w:hAnsi="Verdana" w:cs="Segoe UI"/>
@@ -3753,7 +4002,17 @@
           <w:szCs w:val="22"/>
           <w:lang w:val="en-US"/>
         </w:rPr>
-        <w:t xml:space="preserve">MockUp </w:t>
+        <w:t>MockUp</w:t>
+      </w:r>
+      <w:proofErr w:type="spellEnd"/>
+      <w:r>
+        <w:rPr>
+          <w:rFonts w:ascii="Verdana" w:hAnsi="Verdana" w:cs="Segoe UI"/>
+          <w:sz w:val="22"/>
+          <w:szCs w:val="22"/>
+          <w:lang w:val="en-US"/>
+        </w:rPr>
+        <w:t xml:space="preserve"> </w:t>
       </w:r>
       <w:r>
         <w:rPr>
@@ -4121,6 +4380,7 @@
         </w:rPr>
         <w:t>EC/</w:t>
       </w:r>
+      <w:proofErr w:type="spellStart"/>
       <w:r>
         <w:rPr>
           <w:rFonts w:ascii="Verdana" w:hAnsi="Verdana" w:cs="Segoe UI"/>
@@ -4139,6 +4399,7 @@
         </w:rPr>
         <w:t>MockUp</w:t>
       </w:r>
+      <w:proofErr w:type="spellEnd"/>
       <w:r>
         <w:rPr>
           <w:rFonts w:ascii="Verdana" w:hAnsi="Verdana" w:cs="Segoe UI"/>
@@ -4736,7 +4997,27 @@
           <w:szCs w:val="22"/>
           <w:lang w:val="en-US"/>
         </w:rPr>
-        <w:t xml:space="preserve">Deflate or gzip compression should be supported </w:t>
+        <w:t xml:space="preserve">Deflate or </w:t>
+      </w:r>
+      <w:proofErr w:type="spellStart"/>
+      <w:r>
+        <w:rPr>
+          <w:rFonts w:ascii="Verdana" w:hAnsi="Verdana" w:cs="Segoe UI"/>
+          <w:sz w:val="22"/>
+          <w:szCs w:val="22"/>
+          <w:lang w:val="en-US"/>
+        </w:rPr>
+        <w:t>gzip</w:t>
+      </w:r>
+      <w:proofErr w:type="spellEnd"/>
+      <w:r>
+        <w:rPr>
+          <w:rFonts w:ascii="Verdana" w:hAnsi="Verdana" w:cs="Segoe UI"/>
+          <w:sz w:val="22"/>
+          <w:szCs w:val="22"/>
+          <w:lang w:val="en-US"/>
+        </w:rPr>
+        <w:t xml:space="preserve"> compression should be supported </w:t>
       </w:r>
     </w:p>
     <w:p>
@@ -4893,6 +5174,7 @@
         </w:rPr>
         <w:t>between SEC/</w:t>
       </w:r>
+      <w:proofErr w:type="spellStart"/>
       <w:r>
         <w:rPr>
           <w:rFonts w:ascii="Verdana" w:hAnsi="Verdana" w:cs="Segoe UI"/>
@@ -4911,6 +5193,7 @@
         </w:rPr>
         <w:t>MockUp</w:t>
       </w:r>
+      <w:proofErr w:type="spellEnd"/>
       <w:r>
         <w:rPr>
           <w:rFonts w:ascii="Verdana" w:hAnsi="Verdana" w:cs="Segoe UI"/>
@@ -6453,6 +6736,7 @@
           <w:lang w:val="en-US"/>
         </w:rPr>
       </w:pPr>
+      <w:proofErr w:type="spellStart"/>
       <w:r>
         <w:rPr>
           <w:rFonts w:ascii="Verdana" w:hAnsi="Verdana" w:cs="Segoe UI"/>
@@ -6462,7 +6746,19 @@
           <w:szCs w:val="22"/>
           <w:lang w:val="en-US"/>
         </w:rPr>
-        <w:t>Protobuf connection</w:t>
+        <w:t>Protobuf</w:t>
+      </w:r>
+      <w:proofErr w:type="spellEnd"/>
+      <w:r>
+        <w:rPr>
+          <w:rFonts w:ascii="Verdana" w:hAnsi="Verdana" w:cs="Segoe UI"/>
+          <w:b/>
+          <w:bCs/>
+          <w:sz w:val="22"/>
+          <w:szCs w:val="22"/>
+          <w:lang w:val="en-US"/>
+        </w:rPr>
+        <w:t xml:space="preserve"> connection</w:t>
       </w:r>
     </w:p>
     <w:p>
@@ -6734,6 +7030,7 @@
         </w:rPr>
         <w:t xml:space="preserve"> </w:t>
       </w:r>
+      <w:proofErr w:type="spellStart"/>
       <w:r>
         <w:rPr>
           <w:rFonts w:ascii="Verdana" w:hAnsi="Verdana" w:cs="Segoe UI"/>
@@ -6743,6 +7040,7 @@
         </w:rPr>
         <w:t>the</w:t>
       </w:r>
+      <w:proofErr w:type="spellEnd"/>
       <w:r>
         <w:rPr>
           <w:rFonts w:ascii="Verdana" w:hAnsi="Verdana" w:cs="Segoe UI"/>
@@ -6840,8 +7138,19 @@
           <w:szCs w:val="22"/>
           <w:lang w:val="en-US"/>
         </w:rPr>
-        <w:t>In general, all values are mandatory. Optional parameters are marked with .</w:t>
-      </w:r>
+        <w:t xml:space="preserve">In general, all values are mandatory. Optional parameters are marked </w:t>
+      </w:r>
+      <w:proofErr w:type="gramStart"/>
+      <w:r>
+        <w:rPr>
+          <w:rFonts w:ascii="Verdana" w:hAnsi="Verdana" w:cs="Segoe UI"/>
+          <w:sz w:val="22"/>
+          <w:szCs w:val="22"/>
+          <w:lang w:val="en-US"/>
+        </w:rPr>
+        <w:t>with .</w:t>
+      </w:r>
+      <w:proofErr w:type="gramEnd"/>
     </w:p>
     <w:p>
       <w:pPr>
@@ -7297,6 +7606,7 @@
         </w:rPr>
         <w:t>[</w:t>
       </w:r>
+      <w:proofErr w:type="gramStart"/>
       <w:r>
         <w:rPr>
           <w:rFonts w:ascii="Verdana" w:hAnsi="Verdana" w:cs="Segoe UI"/>
@@ -7322,7 +7632,17 @@
           <w:szCs w:val="22"/>
           <w:lang w:val="en-US"/>
         </w:rPr>
-        <w:t>(M)</w:t>
+        <w:t>(</w:t>
+      </w:r>
+      <w:proofErr w:type="gramEnd"/>
+      <w:r>
+        <w:rPr>
+          <w:rFonts w:ascii="Verdana" w:hAnsi="Verdana" w:cs="Segoe UI"/>
+          <w:sz w:val="22"/>
+          <w:szCs w:val="22"/>
+          <w:lang w:val="en-US"/>
+        </w:rPr>
+        <w:t>M)</w:t>
       </w:r>
       <w:r>
         <w:rPr>
@@ -7864,7 +8184,17 @@
           <w:szCs w:val="22"/>
           <w:lang w:val="en-US"/>
         </w:rPr>
-        <w:t>;5E;661D4410;66A3;R;;</w:t>
+        <w:t>;5E;661D4410;66A</w:t>
+      </w:r>
+      <w:proofErr w:type="gramStart"/>
+      <w:r>
+        <w:rPr>
+          <w:rFonts w:ascii="Verdana" w:hAnsi="Verdana" w:cs="Segoe UI"/>
+          <w:sz w:val="22"/>
+          <w:szCs w:val="22"/>
+          <w:lang w:val="en-US"/>
+        </w:rPr>
+        <w:t>3;R;;</w:t>
       </w:r>
       <w:r>
         <w:rPr>
@@ -7875,6 +8205,7 @@
         </w:rPr>
         <w:t>;</w:t>
       </w:r>
+      <w:proofErr w:type="gramEnd"/>
       <w:r>
         <w:rPr>
           <w:rFonts w:ascii="Verdana" w:hAnsi="Verdana" w:cs="Segoe UI"/>
@@ -7945,7 +8276,27 @@
           <w:szCs w:val="22"/>
           <w:lang w:val="en-US"/>
         </w:rPr>
-        <w:t>FGS Bayern;sfspfclff------</w:t>
+        <w:t xml:space="preserve">FGS </w:t>
+      </w:r>
+      <w:proofErr w:type="spellStart"/>
+      <w:r>
+        <w:rPr>
+          <w:rFonts w:ascii="Verdana" w:hAnsi="Verdana" w:cs="Segoe UI"/>
+          <w:sz w:val="22"/>
+          <w:szCs w:val="22"/>
+          <w:lang w:val="en-US"/>
+        </w:rPr>
+        <w:t>Bayern;sfspfclff</w:t>
+      </w:r>
+      <w:proofErr w:type="spellEnd"/>
+      <w:r>
+        <w:rPr>
+          <w:rFonts w:ascii="Verdana" w:hAnsi="Verdana" w:cs="Segoe UI"/>
+          <w:sz w:val="22"/>
+          <w:szCs w:val="22"/>
+          <w:lang w:val="en-US"/>
+        </w:rPr>
+        <w:t>------</w:t>
       </w:r>
     </w:p>
     <w:p>
@@ -8006,7 +8357,27 @@
           <w:szCs w:val="22"/>
           <w:lang w:val="en-US"/>
         </w:rPr>
-        <w:t>;5E;661D4410;66A3;R;TRUE</w:t>
+        <w:t>;5E;661D4410;66A</w:t>
+      </w:r>
+      <w:proofErr w:type="gramStart"/>
+      <w:r>
+        <w:rPr>
+          <w:rFonts w:ascii="Verdana" w:hAnsi="Verdana" w:cs="Segoe UI"/>
+          <w:sz w:val="22"/>
+          <w:szCs w:val="22"/>
+          <w:lang w:val="en-US"/>
+        </w:rPr>
+        <w:t>3;R</w:t>
+      </w:r>
+      <w:proofErr w:type="gramEnd"/>
+      <w:r>
+        <w:rPr>
+          <w:rFonts w:ascii="Verdana" w:hAnsi="Verdana" w:cs="Segoe UI"/>
+          <w:sz w:val="22"/>
+          <w:szCs w:val="22"/>
+          <w:lang w:val="en-US"/>
+        </w:rPr>
+        <w:t>;TRUE</w:t>
       </w:r>
       <w:r>
         <w:rPr>
@@ -8497,6 +8868,80 @@
           <w:szCs w:val="22"/>
           <w:lang w:val="en-US"/>
         </w:rPr>
+        <w:t>[</w:t>
+      </w:r>
+      <w:proofErr w:type="gramStart"/>
+      <w:r>
+        <w:rPr>
+          <w:rFonts w:ascii="Verdana" w:hAnsi="Verdana" w:cs="Segoe UI"/>
+          <w:sz w:val="22"/>
+          <w:szCs w:val="22"/>
+          <w:lang w:val="en-US"/>
+        </w:rPr>
+        <w:t>°]</w:t>
+      </w:r>
+      <w:r>
+        <w:rPr>
+          <w:rFonts w:ascii="Verdana" w:hAnsi="Verdana" w:cs="Segoe UI"/>
+          <w:sz w:val="22"/>
+          <w:szCs w:val="22"/>
+          <w:lang w:val="en-US"/>
+        </w:rPr>
+        <w:t>(</w:t>
+      </w:r>
+      <w:proofErr w:type="gramEnd"/>
+      <w:r>
+        <w:rPr>
+          <w:rFonts w:ascii="Verdana" w:hAnsi="Verdana" w:cs="Segoe UI"/>
+          <w:sz w:val="22"/>
+          <w:szCs w:val="22"/>
+          <w:lang w:val="en-US"/>
+        </w:rPr>
+        <w:t>M)</w:t>
+      </w:r>
+      <w:r>
+        <w:rPr>
+          <w:rFonts w:ascii="Verdana" w:hAnsi="Verdana" w:cs="Segoe UI"/>
+          <w:sz w:val="22"/>
+          <w:szCs w:val="22"/>
+          <w:lang w:val="en-US"/>
+        </w:rPr>
+        <w:t>;</w:t>
+      </w:r>
+      <w:r>
+        <w:rPr>
+          <w:rFonts w:ascii="Verdana" w:hAnsi="Verdana" w:cs="Segoe UI"/>
+          <w:sz w:val="22"/>
+          <w:szCs w:val="22"/>
+          <w:lang w:val="en-US"/>
+        </w:rPr>
+        <w:t>&lt;Long</w:t>
+      </w:r>
+      <w:r>
+        <w:rPr>
+          <w:rFonts w:ascii="Verdana" w:hAnsi="Verdana" w:cs="Segoe UI"/>
+          <w:sz w:val="22"/>
+          <w:szCs w:val="22"/>
+          <w:lang w:val="en-US"/>
+        </w:rPr>
+        <w:t>itude</w:t>
+      </w:r>
+      <w:r>
+        <w:rPr>
+          <w:rFonts w:ascii="Verdana" w:hAnsi="Verdana" w:cs="Segoe UI"/>
+          <w:sz w:val="22"/>
+          <w:szCs w:val="22"/>
+          <w:lang w:val="en-US"/>
+        </w:rPr>
+        <w:t>&gt;</w:t>
+      </w:r>
+      <w:r>
+        <w:rPr>
+          <w:rFonts w:ascii="Verdana" w:hAnsi="Verdana" w:cs="Segoe UI"/>
+          <w:sz w:val="22"/>
+          <w:szCs w:val="22"/>
+          <w:lang w:val="en-US"/>
+        </w:rPr>
         <w:t>[°]</w:t>
       </w:r>
       <w:r>
@@ -8524,16 +8969,16 @@
           <w:szCs w:val="22"/>
           <w:lang w:val="en-US"/>
         </w:rPr>
-        <w:t>&lt;Long</w:t>
-      </w:r>
-      <w:r>
-        <w:rPr>
-          <w:rFonts w:ascii="Verdana" w:hAnsi="Verdana" w:cs="Segoe UI"/>
-          <w:sz w:val="22"/>
-          <w:szCs w:val="22"/>
-          <w:lang w:val="en-US"/>
-        </w:rPr>
-        <w:t>itude</w:t>
+        <w:t>&lt;</w:t>
+      </w:r>
+      <w:r>
+        <w:rPr>
+          <w:rFonts w:ascii="Verdana" w:hAnsi="Verdana" w:cs="Segoe UI"/>
+          <w:sz w:val="22"/>
+          <w:szCs w:val="22"/>
+          <w:lang w:val="en-US"/>
+        </w:rPr>
+        <w:t>Altitude</w:t>
       </w:r>
       <w:r>
         <w:rPr>
@@ -8551,17 +8996,9 @@
           <w:szCs w:val="22"/>
           <w:lang w:val="en-US"/>
         </w:rPr>
-        <w:t>[°]</w:t>
-      </w:r>
-      <w:r>
-        <w:rPr>
-          <w:rFonts w:ascii="Verdana" w:hAnsi="Verdana" w:cs="Segoe UI"/>
-          <w:sz w:val="22"/>
-          <w:szCs w:val="22"/>
-          <w:lang w:val="en-US"/>
-        </w:rPr>
-        <w:t>(M)</w:t>
-      </w:r>
+        <w:t>[m]</w:t>
+      </w:r>
+      <w:bookmarkStart w:id="1" w:name="_Hlk168328406"/>
       <w:r>
         <w:rPr>
           <w:rFonts w:ascii="Verdana" w:hAnsi="Verdana" w:cs="Segoe UI"/>
@@ -8571,6 +9008,7 @@
         </w:rPr>
         <w:t>;</w:t>
       </w:r>
+      <w:bookmarkEnd w:id="1"/>
       <w:r>
         <w:rPr>
           <w:rFonts w:ascii="Verdana" w:hAnsi="Verdana" w:cs="Segoe UI"/>
@@ -8587,7 +9025,25 @@
           <w:szCs w:val="22"/>
           <w:lang w:val="en-US"/>
         </w:rPr>
-        <w:t>Altitude</w:t>
+        <w:t>relative X-</w:t>
+      </w:r>
+      <w:r>
+        <w:rPr>
+          <w:rFonts w:ascii="Verdana" w:hAnsi="Verdana" w:cs="Segoe UI"/>
+          <w:sz w:val="22"/>
+          <w:szCs w:val="22"/>
+          <w:lang w:val="en-US"/>
+        </w:rPr>
+        <w:t>D</w:t>
+      </w:r>
+      <w:r>
+        <w:rPr>
+          <w:rFonts w:ascii="Verdana" w:hAnsi="Verdana" w:cs="Segoe UI"/>
+          <w:sz w:val="22"/>
+          <w:szCs w:val="22"/>
+          <w:lang w:val="en-US"/>
+        </w:rPr>
+        <w:t>istance</w:t>
       </w:r>
       <w:r>
         <w:rPr>
@@ -8607,7 +9063,6 @@
         </w:rPr>
         <w:t>[m]</w:t>
       </w:r>
-      <w:bookmarkStart w:id="1" w:name="_Hlk168328406"/>
       <w:r>
         <w:rPr>
           <w:rFonts w:ascii="Verdana" w:hAnsi="Verdana" w:cs="Segoe UI"/>
@@ -8617,7 +9072,6 @@
         </w:rPr>
         <w:t>;</w:t>
       </w:r>
-      <w:bookmarkEnd w:id="1"/>
       <w:r>
         <w:rPr>
           <w:rFonts w:ascii="Verdana" w:hAnsi="Verdana" w:cs="Segoe UI"/>
@@ -8627,14 +9081,25 @@
         </w:rPr>
         <w:t>&lt;</w:t>
       </w:r>
-      <w:r>
-        <w:rPr>
-          <w:rFonts w:ascii="Verdana" w:hAnsi="Verdana" w:cs="Segoe UI"/>
-          <w:sz w:val="22"/>
-          <w:szCs w:val="22"/>
-          <w:lang w:val="en-US"/>
-        </w:rPr>
-        <w:t>relative X-</w:t>
+      <w:proofErr w:type="spellStart"/>
+      <w:r>
+        <w:rPr>
+          <w:rFonts w:ascii="Verdana" w:hAnsi="Verdana" w:cs="Segoe UI"/>
+          <w:sz w:val="22"/>
+          <w:szCs w:val="22"/>
+          <w:lang w:val="en-US"/>
+        </w:rPr>
+        <w:t>rel</w:t>
+      </w:r>
+      <w:proofErr w:type="spellEnd"/>
+      <w:r>
+        <w:rPr>
+          <w:rFonts w:ascii="Verdana" w:hAnsi="Verdana" w:cs="Segoe UI"/>
+          <w:sz w:val="22"/>
+          <w:szCs w:val="22"/>
+          <w:lang w:val="en-US"/>
+        </w:rPr>
+        <w:t xml:space="preserve"> Y-</w:t>
       </w:r>
       <w:r>
         <w:rPr>
@@ -8690,77 +9155,25 @@
         </w:rPr>
         <w:t>&lt;</w:t>
       </w:r>
-      <w:r>
-        <w:rPr>
-          <w:rFonts w:ascii="Verdana" w:hAnsi="Verdana" w:cs="Segoe UI"/>
-          <w:sz w:val="22"/>
-          <w:szCs w:val="22"/>
-          <w:lang w:val="en-US"/>
-        </w:rPr>
-        <w:t>rel Y-</w:t>
-      </w:r>
-      <w:r>
-        <w:rPr>
-          <w:rFonts w:ascii="Verdana" w:hAnsi="Verdana" w:cs="Segoe UI"/>
-          <w:sz w:val="22"/>
-          <w:szCs w:val="22"/>
-          <w:lang w:val="en-US"/>
-        </w:rPr>
-        <w:t>D</w:t>
-      </w:r>
-      <w:r>
-        <w:rPr>
-          <w:rFonts w:ascii="Verdana" w:hAnsi="Verdana" w:cs="Segoe UI"/>
-          <w:sz w:val="22"/>
-          <w:szCs w:val="22"/>
-          <w:lang w:val="en-US"/>
-        </w:rPr>
-        <w:t>istance</w:t>
-      </w:r>
-      <w:r>
-        <w:rPr>
-          <w:rFonts w:ascii="Verdana" w:hAnsi="Verdana" w:cs="Segoe UI"/>
-          <w:sz w:val="22"/>
-          <w:szCs w:val="22"/>
-          <w:lang w:val="en-US"/>
-        </w:rPr>
-        <w:t>&gt;</w:t>
-      </w:r>
-      <w:r>
-        <w:rPr>
-          <w:rFonts w:ascii="Verdana" w:hAnsi="Verdana" w:cs="Segoe UI"/>
-          <w:sz w:val="22"/>
-          <w:szCs w:val="22"/>
-          <w:lang w:val="en-US"/>
-        </w:rPr>
-        <w:t>[m]</w:t>
-      </w:r>
-      <w:r>
-        <w:rPr>
-          <w:rFonts w:ascii="Verdana" w:hAnsi="Verdana" w:cs="Segoe UI"/>
-          <w:sz w:val="22"/>
-          <w:szCs w:val="22"/>
-          <w:lang w:val="en-US"/>
-        </w:rPr>
-        <w:t>;</w:t>
-      </w:r>
-      <w:r>
-        <w:rPr>
-          <w:rFonts w:ascii="Verdana" w:hAnsi="Verdana" w:cs="Segoe UI"/>
-          <w:sz w:val="22"/>
-          <w:szCs w:val="22"/>
-          <w:lang w:val="en-US"/>
-        </w:rPr>
-        <w:t>&lt;</w:t>
-      </w:r>
-      <w:r>
-        <w:rPr>
-          <w:rFonts w:ascii="Verdana" w:hAnsi="Verdana" w:cs="Segoe UI"/>
-          <w:sz w:val="22"/>
-          <w:szCs w:val="22"/>
-          <w:lang w:val="en-US"/>
-        </w:rPr>
-        <w:t>rel Z</w:t>
+      <w:proofErr w:type="spellStart"/>
+      <w:r>
+        <w:rPr>
+          <w:rFonts w:ascii="Verdana" w:hAnsi="Verdana" w:cs="Segoe UI"/>
+          <w:sz w:val="22"/>
+          <w:szCs w:val="22"/>
+          <w:lang w:val="en-US"/>
+        </w:rPr>
+        <w:t>rel</w:t>
+      </w:r>
+      <w:proofErr w:type="spellEnd"/>
+      <w:r>
+        <w:rPr>
+          <w:rFonts w:ascii="Verdana" w:hAnsi="Verdana" w:cs="Segoe UI"/>
+          <w:sz w:val="22"/>
+          <w:szCs w:val="22"/>
+          <w:lang w:val="en-US"/>
+        </w:rPr>
+        <w:t xml:space="preserve"> Z</w:t>
       </w:r>
       <w:r>
         <w:rPr>
@@ -9250,6 +9663,7 @@
                 <w:lang w:val="en-US"/>
               </w:rPr>
             </w:pPr>
+            <w:proofErr w:type="spellStart"/>
             <w:r>
               <w:rPr>
                 <w:rFonts w:ascii="Verdana" w:hAnsi="Verdana" w:cs="Segoe UI"/>
@@ -9268,6 +9682,7 @@
               </w:rPr>
               <w:t>ontactID</w:t>
             </w:r>
+            <w:proofErr w:type="spellEnd"/>
           </w:p>
         </w:tc>
         <w:tc>
@@ -9355,6 +9770,7 @@
                 <w:lang w:val="en-US"/>
               </w:rPr>
             </w:pPr>
+            <w:proofErr w:type="spellStart"/>
             <w:r>
               <w:rPr>
                 <w:rFonts w:ascii="Verdana" w:hAnsi="Verdana" w:cs="Segoe UI"/>
@@ -9373,6 +9789,7 @@
               </w:rPr>
               <w:t>eleteFlag</w:t>
             </w:r>
+            <w:proofErr w:type="spellEnd"/>
           </w:p>
         </w:tc>
         <w:tc>
@@ -9578,7 +9995,17 @@
                 <w:lang w:val="en-US"/>
               </w:rPr>
               <w:br/>
-              <w:t>R=Radar</w:t>
+              <w:t>R=</w:t>
+            </w:r>
+            <w:proofErr w:type="gramStart"/>
+            <w:r>
+              <w:rPr>
+                <w:rFonts w:ascii="Verdana" w:hAnsi="Verdana" w:cs="Segoe UI"/>
+                <w:sz w:val="22"/>
+                <w:szCs w:val="22"/>
+                <w:lang w:val="en-US"/>
+              </w:rPr>
+              <w:t>Radar</w:t>
             </w:r>
             <w:r>
               <w:rPr>
@@ -9596,7 +10023,17 @@
                 <w:szCs w:val="22"/>
                 <w:lang w:val="en-US"/>
               </w:rPr>
-              <w:t>A=AIS</w:t>
+              <w:t>A</w:t>
+            </w:r>
+            <w:proofErr w:type="gramEnd"/>
+            <w:r>
+              <w:rPr>
+                <w:rFonts w:ascii="Verdana" w:hAnsi="Verdana" w:cs="Segoe UI"/>
+                <w:sz w:val="22"/>
+                <w:szCs w:val="22"/>
+                <w:lang w:val="en-US"/>
+              </w:rPr>
+              <w:t>=AIS</w:t>
             </w:r>
             <w:r>
               <w:rPr>
@@ -10056,6 +10493,7 @@
                 <w:lang w:val="en-US"/>
               </w:rPr>
             </w:pPr>
+            <w:proofErr w:type="spellStart"/>
             <w:r>
               <w:rPr>
                 <w:rFonts w:ascii="Verdana" w:hAnsi="Verdana" w:cs="Segoe UI"/>
@@ -10074,6 +10512,7 @@
               </w:rPr>
               <w:t>data</w:t>
             </w:r>
+            <w:proofErr w:type="spellEnd"/>
             <w:r>
               <w:rPr>
                 <w:rFonts w:ascii="Verdana" w:hAnsi="Verdana" w:cs="Segoe UI"/>
@@ -10319,7 +10758,17 @@
           <w:szCs w:val="22"/>
           <w:lang w:val="en-US"/>
         </w:rPr>
-        <w:t>66A3;R</w:t>
+        <w:t>66A</w:t>
+      </w:r>
+      <w:proofErr w:type="gramStart"/>
+      <w:r>
+        <w:rPr>
+          <w:rFonts w:ascii="Verdana" w:hAnsi="Verdana" w:cs="Segoe UI"/>
+          <w:sz w:val="22"/>
+          <w:szCs w:val="22"/>
+          <w:lang w:val="en-US"/>
+        </w:rPr>
+        <w:t>3;R</w:t>
       </w:r>
       <w:r>
         <w:rPr>
@@ -10348,6 +10797,7 @@
         </w:rPr>
         <w:t>;</w:t>
       </w:r>
+      <w:proofErr w:type="gramEnd"/>
       <w:r>
         <w:rPr>
           <w:rFonts w:ascii="Verdana" w:hAnsi="Verdana" w:cs="Segoe UI"/>
@@ -10400,7 +10850,17 @@
           <w:szCs w:val="22"/>
           <w:lang w:val="en-US"/>
         </w:rPr>
-        <w:t>FGS Bayern;</w:t>
+        <w:t xml:space="preserve">FGS </w:t>
+      </w:r>
+      <w:proofErr w:type="spellStart"/>
+      <w:r>
+        <w:rPr>
+          <w:rFonts w:ascii="Verdana" w:hAnsi="Verdana" w:cs="Segoe UI"/>
+          <w:sz w:val="22"/>
+          <w:szCs w:val="22"/>
+          <w:lang w:val="en-US"/>
+        </w:rPr>
+        <w:t>Bayern;</w:t>
       </w:r>
       <w:r>
         <w:rPr>
@@ -10418,7 +10878,17 @@
           <w:szCs w:val="22"/>
           <w:lang w:val="en-US"/>
         </w:rPr>
-        <w:t>sfspfclff------</w:t>
+        <w:t>sfspfclff</w:t>
+      </w:r>
+      <w:proofErr w:type="spellEnd"/>
+      <w:r>
+        <w:rPr>
+          <w:rFonts w:ascii="Verdana" w:hAnsi="Verdana" w:cs="Segoe UI"/>
+          <w:sz w:val="22"/>
+          <w:szCs w:val="22"/>
+          <w:lang w:val="en-US"/>
+        </w:rPr>
+        <w:t>------</w:t>
       </w:r>
       <w:r>
         <w:rPr>
@@ -10524,7 +10994,17 @@
           <w:szCs w:val="22"/>
           <w:lang w:val="en-US"/>
         </w:rPr>
-        <w:t>66A3</w:t>
+        <w:t>66A</w:t>
+      </w:r>
+      <w:proofErr w:type="gramStart"/>
+      <w:r>
+        <w:rPr>
+          <w:rFonts w:ascii="Verdana" w:hAnsi="Verdana" w:cs="Segoe UI"/>
+          <w:sz w:val="22"/>
+          <w:szCs w:val="22"/>
+          <w:lang w:val="en-US"/>
+        </w:rPr>
+        <w:t>3</w:t>
       </w:r>
       <w:r>
         <w:rPr>
@@ -10553,6 +11033,7 @@
         </w:rPr>
         <w:t>;</w:t>
       </w:r>
+      <w:proofErr w:type="gramEnd"/>
       <w:r>
         <w:rPr>
           <w:rFonts w:ascii="Verdana" w:hAnsi="Verdana" w:cs="Segoe UI"/>
@@ -11053,16 +11534,36 @@
           <w:szCs w:val="22"/>
           <w:lang w:val="en-US"/>
         </w:rPr>
-        <w:t>Latitude&gt;[°]</w:t>
-      </w:r>
-      <w:r>
-        <w:rPr>
-          <w:rFonts w:ascii="Verdana" w:hAnsi="Verdana" w:cs="Segoe UI"/>
-          <w:sz w:val="22"/>
-          <w:szCs w:val="22"/>
-          <w:lang w:val="en-US"/>
-        </w:rPr>
-        <w:t>(M)</w:t>
+        <w:t>Latitude&gt;[</w:t>
+      </w:r>
+      <w:proofErr w:type="gramStart"/>
+      <w:r>
+        <w:rPr>
+          <w:rFonts w:ascii="Verdana" w:hAnsi="Verdana" w:cs="Segoe UI"/>
+          <w:sz w:val="22"/>
+          <w:szCs w:val="22"/>
+          <w:lang w:val="en-US"/>
+        </w:rPr>
+        <w:t>°]</w:t>
+      </w:r>
+      <w:r>
+        <w:rPr>
+          <w:rFonts w:ascii="Verdana" w:hAnsi="Verdana" w:cs="Segoe UI"/>
+          <w:sz w:val="22"/>
+          <w:szCs w:val="22"/>
+          <w:lang w:val="en-US"/>
+        </w:rPr>
+        <w:t>(</w:t>
+      </w:r>
+      <w:proofErr w:type="gramEnd"/>
+      <w:r>
+        <w:rPr>
+          <w:rFonts w:ascii="Verdana" w:hAnsi="Verdana" w:cs="Segoe UI"/>
+          <w:sz w:val="22"/>
+          <w:szCs w:val="22"/>
+          <w:lang w:val="en-US"/>
+        </w:rPr>
+        <w:t>M)</w:t>
       </w:r>
       <w:r>
         <w:rPr>
@@ -11399,6 +11900,7 @@
                 <w:lang w:val="en-US"/>
               </w:rPr>
             </w:pPr>
+            <w:proofErr w:type="spellStart"/>
             <w:r>
               <w:rPr>
                 <w:rFonts w:ascii="Verdana" w:hAnsi="Verdana" w:cs="Segoe UI"/>
@@ -11408,6 +11910,7 @@
               </w:rPr>
               <w:t>EmissionID</w:t>
             </w:r>
+            <w:proofErr w:type="spellEnd"/>
           </w:p>
         </w:tc>
         <w:tc>
@@ -11496,6 +11999,7 @@
                 <w:lang w:val="en-US"/>
               </w:rPr>
             </w:pPr>
+            <w:proofErr w:type="spellStart"/>
             <w:r>
               <w:rPr>
                 <w:rFonts w:ascii="Verdana" w:hAnsi="Verdana" w:cs="Segoe UI"/>
@@ -11505,6 +12009,7 @@
               </w:rPr>
               <w:t>DeleteFlag</w:t>
             </w:r>
+            <w:proofErr w:type="spellEnd"/>
           </w:p>
         </w:tc>
         <w:tc>
@@ -11644,6 +12149,7 @@
                 <w:lang w:val="en-US"/>
               </w:rPr>
             </w:pPr>
+            <w:proofErr w:type="spellStart"/>
             <w:r>
               <w:rPr>
                 <w:rFonts w:ascii="Verdana" w:hAnsi="Verdana" w:cs="Segoe UI"/>
@@ -11653,6 +12159,7 @@
               </w:rPr>
               <w:t>FreqAgility</w:t>
             </w:r>
+            <w:proofErr w:type="spellEnd"/>
           </w:p>
         </w:tc>
         <w:tc>
@@ -11702,7 +12209,25 @@
                 <w:szCs w:val="22"/>
                 <w:lang w:val="en-US"/>
               </w:rPr>
-              <w:t>Stable_Fixed</w:t>
+              <w:t>Stable</w:t>
+            </w:r>
+            <w:r>
+              <w:rPr>
+                <w:rFonts w:ascii="Verdana" w:hAnsi="Verdana"/>
+                <w:sz w:val="22"/>
+                <w:szCs w:val="22"/>
+                <w:lang w:val="en-US"/>
+              </w:rPr>
+              <w:t xml:space="preserve"> </w:t>
+            </w:r>
+            <w:r>
+              <w:rPr>
+                <w:rFonts w:ascii="Verdana" w:hAnsi="Verdana"/>
+                <w:sz w:val="22"/>
+                <w:szCs w:val="22"/>
+                <w:lang w:val="en-US"/>
+              </w:rPr>
+              <w:t>Fixed</w:t>
             </w:r>
           </w:p>
         </w:tc>
@@ -11987,7 +12512,16 @@
                 <w:szCs w:val="22"/>
                 <w:lang w:val="en-US"/>
               </w:rPr>
-              <w:t xml:space="preserve"> h</w:t>
+              <w:t xml:space="preserve"> </w:t>
+            </w:r>
+            <w:r>
+              <w:rPr>
+                <w:rFonts w:ascii="Verdana" w:hAnsi="Verdana"/>
+                <w:sz w:val="22"/>
+                <w:szCs w:val="22"/>
+                <w:lang w:val="en-US"/>
+              </w:rPr>
+              <w:t>H</w:t>
             </w:r>
             <w:r>
               <w:rPr>
@@ -12085,6 +12619,7 @@
                 <w:lang w:val="en-US"/>
               </w:rPr>
             </w:pPr>
+            <w:proofErr w:type="spellStart"/>
             <w:r>
               <w:rPr>
                 <w:rFonts w:ascii="Verdana" w:hAnsi="Verdana" w:cs="Segoe UI"/>
@@ -12094,6 +12629,7 @@
               </w:rPr>
               <w:t>PRFAgility</w:t>
             </w:r>
+            <w:proofErr w:type="spellEnd"/>
           </w:p>
         </w:tc>
         <w:tc>
@@ -12361,6 +12897,7 @@
                 <w:lang w:val="en-US"/>
               </w:rPr>
             </w:pPr>
+            <w:proofErr w:type="spellStart"/>
             <w:r>
               <w:rPr>
                 <w:rFonts w:ascii="Verdana" w:hAnsi="Verdana"/>
@@ -12370,6 +12907,7 @@
               </w:rPr>
               <w:t>Wobbulated</w:t>
             </w:r>
+            <w:proofErr w:type="spellEnd"/>
           </w:p>
         </w:tc>
       </w:tr>
@@ -12586,6 +13124,7 @@
                 <w:lang w:val="en-US"/>
               </w:rPr>
             </w:pPr>
+            <w:proofErr w:type="spellStart"/>
             <w:r>
               <w:rPr>
                 <w:rFonts w:ascii="Verdana" w:hAnsi="Verdana"/>
@@ -12604,6 +13143,7 @@
               </w:rPr>
               <w:t>RF</w:t>
             </w:r>
+            <w:proofErr w:type="spellEnd"/>
           </w:p>
         </w:tc>
       </w:tr>
@@ -12827,7 +13367,16 @@
                 <w:szCs w:val="22"/>
                 <w:lang w:val="en-US"/>
               </w:rPr>
-              <w:t>Esm_Beacon/Transponder</w:t>
+              <w:t xml:space="preserve">ESM </w:t>
+            </w:r>
+            <w:r>
+              <w:rPr>
+                <w:rFonts w:ascii="Verdana" w:hAnsi="Verdana"/>
+                <w:sz w:val="22"/>
+                <w:szCs w:val="22"/>
+                <w:lang w:val="en-US"/>
+              </w:rPr>
+              <w:t>Beacon/Transponder</w:t>
             </w:r>
           </w:p>
         </w:tc>
@@ -12896,7 +13445,16 @@
                 <w:szCs w:val="22"/>
                 <w:lang w:val="en-US"/>
               </w:rPr>
-              <w:t>Esm_Navigation</w:t>
+              <w:t xml:space="preserve">ESM </w:t>
+            </w:r>
+            <w:r>
+              <w:rPr>
+                <w:rFonts w:ascii="Verdana" w:hAnsi="Verdana"/>
+                <w:sz w:val="22"/>
+                <w:szCs w:val="22"/>
+                <w:lang w:val="en-US"/>
+              </w:rPr>
+              <w:t>Navigation</w:t>
             </w:r>
           </w:p>
         </w:tc>
@@ -12965,7 +13523,34 @@
                 <w:szCs w:val="22"/>
                 <w:lang w:val="en-US"/>
               </w:rPr>
-              <w:t>Esm_Voice_Communication</w:t>
+              <w:t xml:space="preserve">ESM </w:t>
+            </w:r>
+            <w:r>
+              <w:rPr>
+                <w:rFonts w:ascii="Verdana" w:hAnsi="Verdana"/>
+                <w:sz w:val="22"/>
+                <w:szCs w:val="22"/>
+                <w:lang w:val="en-US"/>
+              </w:rPr>
+              <w:t>Voice</w:t>
+            </w:r>
+            <w:r>
+              <w:rPr>
+                <w:rFonts w:ascii="Verdana" w:hAnsi="Verdana"/>
+                <w:sz w:val="22"/>
+                <w:szCs w:val="22"/>
+                <w:lang w:val="en-US"/>
+              </w:rPr>
+              <w:t xml:space="preserve"> </w:t>
+            </w:r>
+            <w:r>
+              <w:rPr>
+                <w:rFonts w:ascii="Verdana" w:hAnsi="Verdana"/>
+                <w:sz w:val="22"/>
+                <w:szCs w:val="22"/>
+                <w:lang w:val="en-US"/>
+              </w:rPr>
+              <w:t>Communication</w:t>
             </w:r>
           </w:p>
         </w:tc>
@@ -13034,7 +13619,34 @@
                 <w:szCs w:val="22"/>
                 <w:lang w:val="en-US"/>
               </w:rPr>
-              <w:t>Esm_Data_Communication</w:t>
+              <w:t xml:space="preserve">ESM </w:t>
+            </w:r>
+            <w:r>
+              <w:rPr>
+                <w:rFonts w:ascii="Verdana" w:hAnsi="Verdana"/>
+                <w:sz w:val="22"/>
+                <w:szCs w:val="22"/>
+                <w:lang w:val="en-US"/>
+              </w:rPr>
+              <w:t>Data</w:t>
+            </w:r>
+            <w:r>
+              <w:rPr>
+                <w:rFonts w:ascii="Verdana" w:hAnsi="Verdana"/>
+                <w:sz w:val="22"/>
+                <w:szCs w:val="22"/>
+                <w:lang w:val="en-US"/>
+              </w:rPr>
+              <w:t xml:space="preserve"> </w:t>
+            </w:r>
+            <w:r>
+              <w:rPr>
+                <w:rFonts w:ascii="Verdana" w:hAnsi="Verdana"/>
+                <w:sz w:val="22"/>
+                <w:szCs w:val="22"/>
+                <w:lang w:val="en-US"/>
+              </w:rPr>
+              <w:t>Communication</w:t>
             </w:r>
           </w:p>
         </w:tc>
@@ -13103,7 +13715,16 @@
                 <w:szCs w:val="22"/>
                 <w:lang w:val="en-US"/>
               </w:rPr>
-              <w:t>Esm_Radar</w:t>
+              <w:t xml:space="preserve">ESM </w:t>
+            </w:r>
+            <w:r>
+              <w:rPr>
+                <w:rFonts w:ascii="Verdana" w:hAnsi="Verdana"/>
+                <w:sz w:val="22"/>
+                <w:szCs w:val="22"/>
+                <w:lang w:val="en-US"/>
+              </w:rPr>
+              <w:t>Radar</w:t>
             </w:r>
           </w:p>
         </w:tc>
@@ -13172,8 +13793,19 @@
                 <w:szCs w:val="22"/>
                 <w:lang w:val="en-US"/>
               </w:rPr>
-              <w:t>Esm_Iff</w:t>
-            </w:r>
+              <w:t xml:space="preserve">ESM </w:t>
+            </w:r>
+            <w:proofErr w:type="spellStart"/>
+            <w:r>
+              <w:rPr>
+                <w:rFonts w:ascii="Verdana" w:hAnsi="Verdana"/>
+                <w:sz w:val="22"/>
+                <w:szCs w:val="22"/>
+                <w:lang w:val="en-US"/>
+              </w:rPr>
+              <w:t>Iff</w:t>
+            </w:r>
+            <w:proofErr w:type="spellEnd"/>
           </w:p>
         </w:tc>
       </w:tr>
@@ -13241,7 +13873,16 @@
                 <w:szCs w:val="22"/>
                 <w:lang w:val="en-US"/>
               </w:rPr>
-              <w:t>Esm_Guidance</w:t>
+              <w:t xml:space="preserve">ESM </w:t>
+            </w:r>
+            <w:r>
+              <w:rPr>
+                <w:rFonts w:ascii="Verdana" w:hAnsi="Verdana"/>
+                <w:sz w:val="22"/>
+                <w:szCs w:val="22"/>
+                <w:lang w:val="en-US"/>
+              </w:rPr>
+              <w:t>Guidance</w:t>
             </w:r>
           </w:p>
         </w:tc>
@@ -13310,7 +13951,16 @@
                 <w:szCs w:val="22"/>
                 <w:lang w:val="en-US"/>
               </w:rPr>
-              <w:t>Esm_Weapon</w:t>
+              <w:t xml:space="preserve">ESM </w:t>
+            </w:r>
+            <w:r>
+              <w:rPr>
+                <w:rFonts w:ascii="Verdana" w:hAnsi="Verdana"/>
+                <w:sz w:val="22"/>
+                <w:szCs w:val="22"/>
+                <w:lang w:val="en-US"/>
+              </w:rPr>
+              <w:t>Weapon</w:t>
             </w:r>
           </w:p>
         </w:tc>
@@ -13379,7 +14029,16 @@
                 <w:szCs w:val="22"/>
                 <w:lang w:val="en-US"/>
               </w:rPr>
-              <w:t>Esm_Jammer</w:t>
+              <w:t xml:space="preserve">ESM </w:t>
+            </w:r>
+            <w:r>
+              <w:rPr>
+                <w:rFonts w:ascii="Verdana" w:hAnsi="Verdana"/>
+                <w:sz w:val="22"/>
+                <w:szCs w:val="22"/>
+                <w:lang w:val="en-US"/>
+              </w:rPr>
+              <w:t>Jammer</w:t>
             </w:r>
           </w:p>
         </w:tc>
@@ -13448,7 +14107,16 @@
                 <w:szCs w:val="22"/>
                 <w:lang w:val="en-US"/>
               </w:rPr>
-              <w:t>Esm_Natural</w:t>
+              <w:t xml:space="preserve">ESM </w:t>
+            </w:r>
+            <w:r>
+              <w:rPr>
+                <w:rFonts w:ascii="Verdana" w:hAnsi="Verdana"/>
+                <w:sz w:val="22"/>
+                <w:szCs w:val="22"/>
+                <w:lang w:val="en-US"/>
+              </w:rPr>
+              <w:t>Natural</w:t>
             </w:r>
           </w:p>
         </w:tc>
@@ -13517,7 +14185,16 @@
                 <w:szCs w:val="22"/>
                 <w:lang w:val="en-US"/>
               </w:rPr>
-              <w:t>Acoustic_Object</w:t>
+              <w:t xml:space="preserve">ACOUSTIC </w:t>
+            </w:r>
+            <w:r>
+              <w:rPr>
+                <w:rFonts w:ascii="Verdana" w:hAnsi="Verdana"/>
+                <w:sz w:val="22"/>
+                <w:szCs w:val="22"/>
+                <w:lang w:val="en-US"/>
+              </w:rPr>
+              <w:t>Object</w:t>
             </w:r>
           </w:p>
         </w:tc>
@@ -13586,7 +14263,16 @@
                 <w:szCs w:val="22"/>
                 <w:lang w:val="en-US"/>
               </w:rPr>
-              <w:t>Acoustic_Submarine</w:t>
+              <w:t xml:space="preserve">ACOUSTIC </w:t>
+            </w:r>
+            <w:r>
+              <w:rPr>
+                <w:rFonts w:ascii="Verdana" w:hAnsi="Verdana"/>
+                <w:sz w:val="22"/>
+                <w:szCs w:val="22"/>
+                <w:lang w:val="en-US"/>
+              </w:rPr>
+              <w:t>Submarine</w:t>
             </w:r>
           </w:p>
         </w:tc>
@@ -13655,7 +14341,52 @@
                 <w:szCs w:val="22"/>
                 <w:lang w:val="en-US"/>
               </w:rPr>
-              <w:t>Acoustic_Variable_Depth_Sonar</w:t>
+              <w:t xml:space="preserve">ACOUSTIC </w:t>
+            </w:r>
+            <w:r>
+              <w:rPr>
+                <w:rFonts w:ascii="Verdana" w:hAnsi="Verdana"/>
+                <w:sz w:val="22"/>
+                <w:szCs w:val="22"/>
+                <w:lang w:val="en-US"/>
+              </w:rPr>
+              <w:t>Variable</w:t>
+            </w:r>
+            <w:r>
+              <w:rPr>
+                <w:rFonts w:ascii="Verdana" w:hAnsi="Verdana"/>
+                <w:sz w:val="22"/>
+                <w:szCs w:val="22"/>
+                <w:lang w:val="en-US"/>
+              </w:rPr>
+              <w:t xml:space="preserve"> </w:t>
+            </w:r>
+            <w:r>
+              <w:rPr>
+                <w:rFonts w:ascii="Verdana" w:hAnsi="Verdana"/>
+                <w:sz w:val="22"/>
+                <w:szCs w:val="22"/>
+                <w:lang w:val="en-US"/>
+              </w:rPr>
+              <w:t>Depth</w:t>
+            </w:r>
+            <w:r>
+              <w:rPr>
+                <w:rFonts w:ascii="Verdana" w:hAnsi="Verdana"/>
+                <w:sz w:val="22"/>
+                <w:szCs w:val="22"/>
+                <w:lang w:val="en-US"/>
+              </w:rPr>
+              <w:t xml:space="preserve"> </w:t>
+            </w:r>
+            <w:r>
+              <w:rPr>
+                <w:rFonts w:ascii="Verdana" w:hAnsi="Verdana"/>
+                <w:sz w:val="22"/>
+                <w:szCs w:val="22"/>
+                <w:lang w:val="en-US"/>
+              </w:rPr>
+              <w:t>Sonar</w:t>
             </w:r>
           </w:p>
         </w:tc>
@@ -13724,7 +14455,34 @@
                 <w:szCs w:val="22"/>
                 <w:lang w:val="en-US"/>
               </w:rPr>
-              <w:t>Acoustic_Array_Sonar</w:t>
+              <w:t xml:space="preserve">ACOUSTIC </w:t>
+            </w:r>
+            <w:r>
+              <w:rPr>
+                <w:rFonts w:ascii="Verdana" w:hAnsi="Verdana"/>
+                <w:sz w:val="22"/>
+                <w:szCs w:val="22"/>
+                <w:lang w:val="en-US"/>
+              </w:rPr>
+              <w:t>Array</w:t>
+            </w:r>
+            <w:r>
+              <w:rPr>
+                <w:rFonts w:ascii="Verdana" w:hAnsi="Verdana"/>
+                <w:sz w:val="22"/>
+                <w:szCs w:val="22"/>
+                <w:lang w:val="en-US"/>
+              </w:rPr>
+              <w:t xml:space="preserve"> </w:t>
+            </w:r>
+            <w:r>
+              <w:rPr>
+                <w:rFonts w:ascii="Verdana" w:hAnsi="Verdana"/>
+                <w:sz w:val="22"/>
+                <w:szCs w:val="22"/>
+                <w:lang w:val="en-US"/>
+              </w:rPr>
+              <w:t>Sonar</w:t>
             </w:r>
           </w:p>
         </w:tc>
@@ -13793,7 +14551,34 @@
                 <w:szCs w:val="22"/>
                 <w:lang w:val="en-US"/>
               </w:rPr>
-              <w:t>Acoustic_Active_Sonar</w:t>
+              <w:t xml:space="preserve">ACOUSTIC </w:t>
+            </w:r>
+            <w:r>
+              <w:rPr>
+                <w:rFonts w:ascii="Verdana" w:hAnsi="Verdana"/>
+                <w:sz w:val="22"/>
+                <w:szCs w:val="22"/>
+                <w:lang w:val="en-US"/>
+              </w:rPr>
+              <w:t>Active</w:t>
+            </w:r>
+            <w:r>
+              <w:rPr>
+                <w:rFonts w:ascii="Verdana" w:hAnsi="Verdana"/>
+                <w:sz w:val="22"/>
+                <w:szCs w:val="22"/>
+                <w:lang w:val="en-US"/>
+              </w:rPr>
+              <w:t xml:space="preserve"> </w:t>
+            </w:r>
+            <w:r>
+              <w:rPr>
+                <w:rFonts w:ascii="Verdana" w:hAnsi="Verdana"/>
+                <w:sz w:val="22"/>
+                <w:szCs w:val="22"/>
+                <w:lang w:val="en-US"/>
+              </w:rPr>
+              <w:t>Sonar</w:t>
             </w:r>
           </w:p>
         </w:tc>
@@ -13862,7 +14647,34 @@
                 <w:szCs w:val="22"/>
                 <w:lang w:val="en-US"/>
               </w:rPr>
-              <w:t>Acoustic_Torpedo_Sonar</w:t>
+              <w:t xml:space="preserve">ACOUSTIC </w:t>
+            </w:r>
+            <w:r>
+              <w:rPr>
+                <w:rFonts w:ascii="Verdana" w:hAnsi="Verdana"/>
+                <w:sz w:val="22"/>
+                <w:szCs w:val="22"/>
+                <w:lang w:val="en-US"/>
+              </w:rPr>
+              <w:t>Torpedo</w:t>
+            </w:r>
+            <w:r>
+              <w:rPr>
+                <w:rFonts w:ascii="Verdana" w:hAnsi="Verdana"/>
+                <w:sz w:val="22"/>
+                <w:szCs w:val="22"/>
+                <w:lang w:val="en-US"/>
+              </w:rPr>
+              <w:t xml:space="preserve"> </w:t>
+            </w:r>
+            <w:r>
+              <w:rPr>
+                <w:rFonts w:ascii="Verdana" w:hAnsi="Verdana"/>
+                <w:sz w:val="22"/>
+                <w:szCs w:val="22"/>
+                <w:lang w:val="en-US"/>
+              </w:rPr>
+              <w:t>Sonar</w:t>
             </w:r>
           </w:p>
         </w:tc>
@@ -13931,7 +14743,45 @@
                 <w:szCs w:val="22"/>
                 <w:lang w:val="en-US"/>
               </w:rPr>
-              <w:t>Acoustic_Buoys_Sonar</w:t>
+              <w:t xml:space="preserve">ACOUSTIC </w:t>
+            </w:r>
+            <w:proofErr w:type="spellStart"/>
+            <w:r>
+              <w:rPr>
+                <w:rFonts w:ascii="Verdana" w:hAnsi="Verdana"/>
+                <w:sz w:val="22"/>
+                <w:szCs w:val="22"/>
+                <w:lang w:val="en-US"/>
+              </w:rPr>
+              <w:t>Son</w:t>
+            </w:r>
+            <w:r>
+              <w:rPr>
+                <w:rFonts w:ascii="Verdana" w:hAnsi="Verdana"/>
+                <w:sz w:val="22"/>
+                <w:szCs w:val="22"/>
+                <w:lang w:val="en-US"/>
+              </w:rPr>
+              <w:t>o</w:t>
+            </w:r>
+            <w:proofErr w:type="spellEnd"/>
+            <w:r>
+              <w:rPr>
+                <w:rFonts w:ascii="Verdana" w:hAnsi="Verdana"/>
+                <w:sz w:val="22"/>
+                <w:szCs w:val="22"/>
+                <w:lang w:val="en-US"/>
+              </w:rPr>
+              <w:t xml:space="preserve"> </w:t>
+            </w:r>
+            <w:r>
+              <w:rPr>
+                <w:rFonts w:ascii="Verdana" w:hAnsi="Verdana"/>
+                <w:sz w:val="22"/>
+                <w:szCs w:val="22"/>
+                <w:lang w:val="en-US"/>
+              </w:rPr>
+              <w:t>Buoy</w:t>
             </w:r>
           </w:p>
         </w:tc>
@@ -14000,7 +14850,34 @@
                 <w:szCs w:val="22"/>
                 <w:lang w:val="en-US"/>
               </w:rPr>
-              <w:t>Acoustic_Decoy_Signal</w:t>
+              <w:t xml:space="preserve">ACOUSTIC </w:t>
+            </w:r>
+            <w:r>
+              <w:rPr>
+                <w:rFonts w:ascii="Verdana" w:hAnsi="Verdana"/>
+                <w:sz w:val="22"/>
+                <w:szCs w:val="22"/>
+                <w:lang w:val="en-US"/>
+              </w:rPr>
+              <w:t>Decoy</w:t>
+            </w:r>
+            <w:r>
+              <w:rPr>
+                <w:rFonts w:ascii="Verdana" w:hAnsi="Verdana"/>
+                <w:sz w:val="22"/>
+                <w:szCs w:val="22"/>
+                <w:lang w:val="en-US"/>
+              </w:rPr>
+              <w:t xml:space="preserve"> </w:t>
+            </w:r>
+            <w:r>
+              <w:rPr>
+                <w:rFonts w:ascii="Verdana" w:hAnsi="Verdana"/>
+                <w:sz w:val="22"/>
+                <w:szCs w:val="22"/>
+                <w:lang w:val="en-US"/>
+              </w:rPr>
+              <w:t>Signal</w:t>
             </w:r>
           </w:p>
         </w:tc>
@@ -14069,7 +14946,34 @@
                 <w:szCs w:val="22"/>
                 <w:lang w:val="en-US"/>
               </w:rPr>
-              <w:t>Acoustic_Hit_Noise</w:t>
+              <w:t xml:space="preserve">ACOUSTIC </w:t>
+            </w:r>
+            <w:r>
+              <w:rPr>
+                <w:rFonts w:ascii="Verdana" w:hAnsi="Verdana"/>
+                <w:sz w:val="22"/>
+                <w:szCs w:val="22"/>
+                <w:lang w:val="en-US"/>
+              </w:rPr>
+              <w:t>Hit</w:t>
+            </w:r>
+            <w:r>
+              <w:rPr>
+                <w:rFonts w:ascii="Verdana" w:hAnsi="Verdana"/>
+                <w:sz w:val="22"/>
+                <w:szCs w:val="22"/>
+                <w:lang w:val="en-US"/>
+              </w:rPr>
+              <w:t xml:space="preserve"> </w:t>
+            </w:r>
+            <w:r>
+              <w:rPr>
+                <w:rFonts w:ascii="Verdana" w:hAnsi="Verdana"/>
+                <w:sz w:val="22"/>
+                <w:szCs w:val="22"/>
+                <w:lang w:val="en-US"/>
+              </w:rPr>
+              <w:t>Noise</w:t>
             </w:r>
           </w:p>
         </w:tc>
@@ -14138,7 +15042,34 @@
                 <w:szCs w:val="22"/>
                 <w:lang w:val="en-US"/>
               </w:rPr>
-              <w:t>Acoustic_Propeller_Noise</w:t>
+              <w:t xml:space="preserve">ACOUSTIC </w:t>
+            </w:r>
+            <w:r>
+              <w:rPr>
+                <w:rFonts w:ascii="Verdana" w:hAnsi="Verdana"/>
+                <w:sz w:val="22"/>
+                <w:szCs w:val="22"/>
+                <w:lang w:val="en-US"/>
+              </w:rPr>
+              <w:t>Propeller</w:t>
+            </w:r>
+            <w:r>
+              <w:rPr>
+                <w:rFonts w:ascii="Verdana" w:hAnsi="Verdana"/>
+                <w:sz w:val="22"/>
+                <w:szCs w:val="22"/>
+                <w:lang w:val="en-US"/>
+              </w:rPr>
+              <w:t xml:space="preserve"> </w:t>
+            </w:r>
+            <w:r>
+              <w:rPr>
+                <w:rFonts w:ascii="Verdana" w:hAnsi="Verdana"/>
+                <w:sz w:val="22"/>
+                <w:szCs w:val="22"/>
+                <w:lang w:val="en-US"/>
+              </w:rPr>
+              <w:t>Noise</w:t>
             </w:r>
           </w:p>
         </w:tc>
@@ -14207,7 +15138,34 @@
                 <w:szCs w:val="22"/>
                 <w:lang w:val="en-US"/>
               </w:rPr>
-              <w:t>Acoustic_Underwater_Telephone</w:t>
+              <w:t xml:space="preserve">ACOUSTIC </w:t>
+            </w:r>
+            <w:r>
+              <w:rPr>
+                <w:rFonts w:ascii="Verdana" w:hAnsi="Verdana"/>
+                <w:sz w:val="22"/>
+                <w:szCs w:val="22"/>
+                <w:lang w:val="en-US"/>
+              </w:rPr>
+              <w:t>Underwater</w:t>
+            </w:r>
+            <w:r>
+              <w:rPr>
+                <w:rFonts w:ascii="Verdana" w:hAnsi="Verdana"/>
+                <w:sz w:val="22"/>
+                <w:szCs w:val="22"/>
+                <w:lang w:val="en-US"/>
+              </w:rPr>
+              <w:t xml:space="preserve"> </w:t>
+            </w:r>
+            <w:r>
+              <w:rPr>
+                <w:rFonts w:ascii="Verdana" w:hAnsi="Verdana"/>
+                <w:sz w:val="22"/>
+                <w:szCs w:val="22"/>
+                <w:lang w:val="en-US"/>
+              </w:rPr>
+              <w:t>Telephone</w:t>
             </w:r>
           </w:p>
         </w:tc>
@@ -14276,7 +15234,16 @@
                 <w:szCs w:val="22"/>
                 <w:lang w:val="en-US"/>
               </w:rPr>
-              <w:t>Acoustic_Communication</w:t>
+              <w:t xml:space="preserve">ACOUSTIC </w:t>
+            </w:r>
+            <w:r>
+              <w:rPr>
+                <w:rFonts w:ascii="Verdana" w:hAnsi="Verdana"/>
+                <w:sz w:val="22"/>
+                <w:szCs w:val="22"/>
+                <w:lang w:val="en-US"/>
+              </w:rPr>
+              <w:t>Communication</w:t>
             </w:r>
           </w:p>
         </w:tc>
@@ -14345,7 +15312,16 @@
                 <w:szCs w:val="22"/>
                 <w:lang w:val="en-US"/>
               </w:rPr>
-              <w:t>Acoustic_Noise</w:t>
+              <w:t xml:space="preserve">ACOUSTIC </w:t>
+            </w:r>
+            <w:r>
+              <w:rPr>
+                <w:rFonts w:ascii="Verdana" w:hAnsi="Verdana"/>
+                <w:sz w:val="22"/>
+                <w:szCs w:val="22"/>
+                <w:lang w:val="en-US"/>
+              </w:rPr>
+              <w:t>Noise</w:t>
             </w:r>
           </w:p>
         </w:tc>
@@ -14414,7 +15390,34 @@
                 <w:szCs w:val="22"/>
                 <w:lang w:val="en-US"/>
               </w:rPr>
-              <w:t>Laser_Range_Finder</w:t>
+              <w:t xml:space="preserve">LASER </w:t>
+            </w:r>
+            <w:r>
+              <w:rPr>
+                <w:rFonts w:ascii="Verdana" w:hAnsi="Verdana"/>
+                <w:sz w:val="22"/>
+                <w:szCs w:val="22"/>
+                <w:lang w:val="en-US"/>
+              </w:rPr>
+              <w:t>Range</w:t>
+            </w:r>
+            <w:r>
+              <w:rPr>
+                <w:rFonts w:ascii="Verdana" w:hAnsi="Verdana"/>
+                <w:sz w:val="22"/>
+                <w:szCs w:val="22"/>
+                <w:lang w:val="en-US"/>
+              </w:rPr>
+              <w:t xml:space="preserve"> </w:t>
+            </w:r>
+            <w:r>
+              <w:rPr>
+                <w:rFonts w:ascii="Verdana" w:hAnsi="Verdana"/>
+                <w:sz w:val="22"/>
+                <w:szCs w:val="22"/>
+                <w:lang w:val="en-US"/>
+              </w:rPr>
+              <w:t>Finder</w:t>
             </w:r>
           </w:p>
         </w:tc>
@@ -14483,7 +15486,16 @@
                 <w:szCs w:val="22"/>
                 <w:lang w:val="en-US"/>
               </w:rPr>
-              <w:t>Laser_Designator</w:t>
+              <w:t xml:space="preserve">LASER </w:t>
+            </w:r>
+            <w:r>
+              <w:rPr>
+                <w:rFonts w:ascii="Verdana" w:hAnsi="Verdana"/>
+                <w:sz w:val="22"/>
+                <w:szCs w:val="22"/>
+                <w:lang w:val="en-US"/>
+              </w:rPr>
+              <w:t>Designator</w:t>
             </w:r>
           </w:p>
         </w:tc>
@@ -14552,7 +15564,34 @@
                 <w:szCs w:val="22"/>
                 <w:lang w:val="en-US"/>
               </w:rPr>
-              <w:t>Laser_Beam_Rider</w:t>
+              <w:t xml:space="preserve">LASER </w:t>
+            </w:r>
+            <w:r>
+              <w:rPr>
+                <w:rFonts w:ascii="Verdana" w:hAnsi="Verdana"/>
+                <w:sz w:val="22"/>
+                <w:szCs w:val="22"/>
+                <w:lang w:val="en-US"/>
+              </w:rPr>
+              <w:t>Beam</w:t>
+            </w:r>
+            <w:r>
+              <w:rPr>
+                <w:rFonts w:ascii="Verdana" w:hAnsi="Verdana"/>
+                <w:sz w:val="22"/>
+                <w:szCs w:val="22"/>
+                <w:lang w:val="en-US"/>
+              </w:rPr>
+              <w:t xml:space="preserve"> </w:t>
+            </w:r>
+            <w:r>
+              <w:rPr>
+                <w:rFonts w:ascii="Verdana" w:hAnsi="Verdana"/>
+                <w:sz w:val="22"/>
+                <w:szCs w:val="22"/>
+                <w:lang w:val="en-US"/>
+              </w:rPr>
+              <w:t>Rider</w:t>
             </w:r>
           </w:p>
         </w:tc>
@@ -14621,7 +15660,16 @@
                 <w:szCs w:val="22"/>
                 <w:lang w:val="en-US"/>
               </w:rPr>
-              <w:t>Laser_Dazzler</w:t>
+              <w:t xml:space="preserve">LASER </w:t>
+            </w:r>
+            <w:r>
+              <w:rPr>
+                <w:rFonts w:ascii="Verdana" w:hAnsi="Verdana"/>
+                <w:sz w:val="22"/>
+                <w:szCs w:val="22"/>
+                <w:lang w:val="en-US"/>
+              </w:rPr>
+              <w:t>Dazzler</w:t>
             </w:r>
           </w:p>
         </w:tc>
@@ -14690,7 +15738,16 @@
                 <w:szCs w:val="22"/>
                 <w:lang w:val="en-US"/>
               </w:rPr>
-              <w:t>Laser_Lidar</w:t>
+              <w:t xml:space="preserve">LASER </w:t>
+            </w:r>
+            <w:r>
+              <w:rPr>
+                <w:rFonts w:ascii="Verdana" w:hAnsi="Verdana"/>
+                <w:sz w:val="22"/>
+                <w:szCs w:val="22"/>
+                <w:lang w:val="en-US"/>
+              </w:rPr>
+              <w:t>Lidar</w:t>
             </w:r>
           </w:p>
         </w:tc>
@@ -14895,7 +15952,17 @@
           <w:szCs w:val="22"/>
           <w:lang w:val="en-US"/>
         </w:rPr>
-        <w:t>EMISSION;5E;661D4410;66A3;R;;</w:t>
+        <w:t>EMISSION;5E;661D4410;66A</w:t>
+      </w:r>
+      <w:proofErr w:type="gramStart"/>
+      <w:r>
+        <w:rPr>
+          <w:rFonts w:ascii="Verdana" w:hAnsi="Verdana" w:cs="Segoe UI"/>
+          <w:sz w:val="22"/>
+          <w:szCs w:val="22"/>
+          <w:lang w:val="en-US"/>
+        </w:rPr>
+        <w:t>3;R;;</w:t>
       </w:r>
       <w:r>
         <w:rPr>
@@ -14906,6 +15973,7 @@
         </w:rPr>
         <w:t>;</w:t>
       </w:r>
+      <w:proofErr w:type="gramEnd"/>
       <w:r>
         <w:rPr>
           <w:rFonts w:ascii="Verdana" w:hAnsi="Verdana" w:cs="Segoe UI"/>
@@ -14999,7 +16067,17 @@
           <w:szCs w:val="22"/>
           <w:lang w:val="en-US"/>
         </w:rPr>
-        <w:t>EMISSION;5F;661D5410;66A3;R;;</w:t>
+        <w:t>EMISSION;5F;661D5410;66A</w:t>
+      </w:r>
+      <w:proofErr w:type="gramStart"/>
+      <w:r>
+        <w:rPr>
+          <w:rFonts w:ascii="Verdana" w:hAnsi="Verdana" w:cs="Segoe UI"/>
+          <w:sz w:val="22"/>
+          <w:szCs w:val="22"/>
+          <w:lang w:val="en-US"/>
+        </w:rPr>
+        <w:t>3;R;;</w:t>
       </w:r>
       <w:r>
         <w:rPr>
@@ -15010,6 +16088,7 @@
         </w:rPr>
         <w:t>;</w:t>
       </w:r>
+      <w:proofErr w:type="gramEnd"/>
       <w:r>
         <w:rPr>
           <w:rFonts w:ascii="Verdana" w:hAnsi="Verdana" w:cs="Segoe UI"/>
@@ -15345,8 +16424,19 @@
           <w:szCs w:val="22"/>
           <w:lang w:val="en-US"/>
         </w:rPr>
-        <w:t>peedThroughWater&gt;[m/s];&lt;</w:t>
-      </w:r>
+        <w:t>peedThroughWater&gt;[m/</w:t>
+      </w:r>
+      <w:proofErr w:type="gramStart"/>
+      <w:r>
+        <w:rPr>
+          <w:rFonts w:ascii="Verdana" w:hAnsi="Verdana" w:cs="Segoe UI"/>
+          <w:sz w:val="22"/>
+          <w:szCs w:val="22"/>
+          <w:lang w:val="en-US"/>
+        </w:rPr>
+        <w:t>s];&lt;</w:t>
+      </w:r>
+      <w:proofErr w:type="gramEnd"/>
       <w:r>
         <w:rPr>
           <w:rFonts w:ascii="Verdana" w:hAnsi="Verdana" w:cs="Segoe UI"/>
@@ -15635,6 +16725,7 @@
         </w:rPr>
         <w:t>isibility&gt;[km];&lt;</w:t>
       </w:r>
+      <w:proofErr w:type="spellStart"/>
       <w:r>
         <w:rPr>
           <w:rFonts w:ascii="Verdana" w:hAnsi="Verdana" w:cs="Segoe UI"/>
@@ -15651,8 +16742,19 @@
           <w:szCs w:val="22"/>
           <w:lang w:val="en-US"/>
         </w:rPr>
-        <w:t>loudHeight&gt;[m];&lt;</w:t>
-      </w:r>
+        <w:t>loudHeight</w:t>
+      </w:r>
+      <w:proofErr w:type="spellEnd"/>
+      <w:r>
+        <w:rPr>
+          <w:rFonts w:ascii="Verdana" w:hAnsi="Verdana" w:cs="Segoe UI"/>
+          <w:sz w:val="22"/>
+          <w:szCs w:val="22"/>
+          <w:lang w:val="en-US"/>
+        </w:rPr>
+        <w:t>&gt;[m];&lt;</w:t>
+      </w:r>
+      <w:proofErr w:type="spellStart"/>
       <w:r>
         <w:rPr>
           <w:rFonts w:ascii="Verdana" w:hAnsi="Verdana" w:cs="Segoe UI"/>
@@ -15669,7 +16771,17 @@
           <w:szCs w:val="22"/>
           <w:lang w:val="en-US"/>
         </w:rPr>
-        <w:t>loudCover&gt;[%]</w:t>
+        <w:t>loudCover</w:t>
+      </w:r>
+      <w:proofErr w:type="spellEnd"/>
+      <w:r>
+        <w:rPr>
+          <w:rFonts w:ascii="Verdana" w:hAnsi="Verdana" w:cs="Segoe UI"/>
+          <w:sz w:val="22"/>
+          <w:szCs w:val="22"/>
+          <w:lang w:val="en-US"/>
+        </w:rPr>
+        <w:t>&gt;[%]</w:t>
       </w:r>
     </w:p>
     <w:p>
@@ -15714,7 +16826,27 @@
           <w:szCs w:val="22"/>
           <w:lang w:val="en-US"/>
         </w:rPr>
-        <w:t xml:space="preserve"> METEO;AC;661D44C0;</w:t>
+        <w:t xml:space="preserve"> </w:t>
+      </w:r>
+      <w:proofErr w:type="gramStart"/>
+      <w:r>
+        <w:rPr>
+          <w:rFonts w:ascii="Verdana" w:hAnsi="Verdana" w:cs="Segoe UI"/>
+          <w:sz w:val="22"/>
+          <w:szCs w:val="22"/>
+          <w:lang w:val="en-US"/>
+        </w:rPr>
+        <w:t>METEO;AC</w:t>
+      </w:r>
+      <w:proofErr w:type="gramEnd"/>
+      <w:r>
+        <w:rPr>
+          <w:rFonts w:ascii="Verdana" w:hAnsi="Verdana" w:cs="Segoe UI"/>
+          <w:sz w:val="22"/>
+          <w:szCs w:val="22"/>
+          <w:lang w:val="en-US"/>
+        </w:rPr>
+        <w:t>;661D44C0;</w:t>
       </w:r>
       <w:r>
         <w:rPr>
@@ -16646,6 +17778,7 @@
                 <w:lang w:val="en-US"/>
               </w:rPr>
             </w:pPr>
+            <w:proofErr w:type="spellStart"/>
             <w:r>
               <w:rPr>
                 <w:rFonts w:ascii="Verdana" w:hAnsi="Verdana" w:cs="Segoe UI"/>
@@ -16655,6 +17788,7 @@
               </w:rPr>
               <w:t>HexString</w:t>
             </w:r>
+            <w:proofErr w:type="spellEnd"/>
           </w:p>
         </w:tc>
         <w:tc>
@@ -16804,14 +17938,25 @@
         </w:rPr>
         <w:t xml:space="preserve"> </w:t>
       </w:r>
-      <w:r>
-        <w:rPr>
-          <w:rFonts w:ascii="Verdana" w:hAnsi="Verdana" w:cs="Segoe UI"/>
-          <w:sz w:val="22"/>
-          <w:szCs w:val="22"/>
-          <w:lang w:val="en-US"/>
-        </w:rPr>
-        <w:t>TEXT;D3;661D44</w:t>
+      <w:proofErr w:type="gramStart"/>
+      <w:r>
+        <w:rPr>
+          <w:rFonts w:ascii="Verdana" w:hAnsi="Verdana" w:cs="Segoe UI"/>
+          <w:sz w:val="22"/>
+          <w:szCs w:val="22"/>
+          <w:lang w:val="en-US"/>
+        </w:rPr>
+        <w:t>TEXT;D</w:t>
+      </w:r>
+      <w:proofErr w:type="gramEnd"/>
+      <w:r>
+        <w:rPr>
+          <w:rFonts w:ascii="Verdana" w:hAnsi="Verdana" w:cs="Segoe UI"/>
+          <w:sz w:val="22"/>
+          <w:szCs w:val="22"/>
+          <w:lang w:val="en-US"/>
+        </w:rPr>
+        <w:t>3;661D44</w:t>
       </w:r>
       <w:r>
         <w:rPr>
@@ -16892,6 +18037,7 @@
         </w:rPr>
         <w:t xml:space="preserve">: </w:t>
       </w:r>
+      <w:proofErr w:type="gramStart"/>
       <w:r>
         <w:rPr>
           <w:rFonts w:ascii="Verdana" w:hAnsi="Verdana" w:cs="Segoe UI"/>
@@ -16901,6 +18047,7 @@
         </w:rPr>
         <w:t>TEXT;D</w:t>
       </w:r>
+      <w:proofErr w:type="gramEnd"/>
       <w:r>
         <w:rPr>
           <w:rFonts w:ascii="Verdana" w:hAnsi="Verdana" w:cs="Segoe UI"/>
@@ -16998,6 +18145,7 @@
         </w:rPr>
         <w:t xml:space="preserve">: </w:t>
       </w:r>
+      <w:proofErr w:type="gramStart"/>
       <w:r>
         <w:rPr>
           <w:rFonts w:ascii="Verdana" w:hAnsi="Verdana" w:cs="Segoe UI"/>
@@ -17007,6 +18155,7 @@
         </w:rPr>
         <w:t>TEXT;D</w:t>
       </w:r>
+      <w:proofErr w:type="gramEnd"/>
       <w:r>
         <w:rPr>
           <w:rFonts w:ascii="Verdana" w:hAnsi="Verdana" w:cs="Segoe UI"/>
@@ -17104,6 +18253,7 @@
         </w:rPr>
         <w:t xml:space="preserve">: </w:t>
       </w:r>
+      <w:proofErr w:type="gramStart"/>
       <w:r>
         <w:rPr>
           <w:rFonts w:ascii="Verdana" w:hAnsi="Verdana" w:cs="Segoe UI"/>
@@ -17113,6 +18263,7 @@
         </w:rPr>
         <w:t>TEXT;D</w:t>
       </w:r>
+      <w:proofErr w:type="gramEnd"/>
       <w:r>
         <w:rPr>
           <w:rFonts w:ascii="Verdana" w:hAnsi="Verdana" w:cs="Segoe UI"/>
@@ -17345,7 +18496,27 @@
           <w:szCs w:val="22"/>
           <w:lang w:val="en-US"/>
         </w:rPr>
-        <w:t xml:space="preserve"> have to be defined specifically for every use case depending on the sensor platform. The same is applies for the kind of action.</w:t>
+        <w:t xml:space="preserve"> have to be defined specifically for every use case depending on the sensor </w:t>
+      </w:r>
+      <w:proofErr w:type="gramStart"/>
+      <w:r>
+        <w:rPr>
+          <w:rFonts w:ascii="Verdana" w:hAnsi="Verdana" w:cs="Segoe UI"/>
+          <w:sz w:val="22"/>
+          <w:szCs w:val="22"/>
+          <w:lang w:val="en-US"/>
+        </w:rPr>
+        <w:t>platform.</w:t>
+      </w:r>
+      <w:proofErr w:type="gramEnd"/>
+      <w:r>
+        <w:rPr>
+          <w:rFonts w:ascii="Verdana" w:hAnsi="Verdana" w:cs="Segoe UI"/>
+          <w:sz w:val="22"/>
+          <w:szCs w:val="22"/>
+          <w:lang w:val="en-US"/>
+        </w:rPr>
+        <w:t xml:space="preserve"> The same is applies for the kind of action.</w:t>
       </w:r>
     </w:p>
     <w:p>
@@ -17605,7 +18776,17 @@
           <w:szCs w:val="22"/>
           <w:lang w:val="en-US"/>
         </w:rPr>
-        <w:t>&lt;additional c</w:t>
+        <w:t xml:space="preserve">&lt;additional </w:t>
+      </w:r>
+      <w:proofErr w:type="spellStart"/>
+      <w:r>
+        <w:rPr>
+          <w:rFonts w:ascii="Verdana" w:hAnsi="Verdana" w:cs="Segoe UI"/>
+          <w:sz w:val="22"/>
+          <w:szCs w:val="22"/>
+          <w:lang w:val="en-US"/>
+        </w:rPr>
+        <w:t>c</w:t>
       </w:r>
       <w:r>
         <w:rPr>
@@ -17623,7 +18804,17 @@
           <w:szCs w:val="22"/>
           <w:lang w:val="en-US"/>
         </w:rPr>
-        <w:t>d-</w:t>
+        <w:t>d</w:t>
+      </w:r>
+      <w:proofErr w:type="spellEnd"/>
+      <w:r>
+        <w:rPr>
+          <w:rFonts w:ascii="Verdana" w:hAnsi="Verdana" w:cs="Segoe UI"/>
+          <w:sz w:val="22"/>
+          <w:szCs w:val="22"/>
+          <w:lang w:val="en-US"/>
+        </w:rPr>
+        <w:t>-</w:t>
       </w:r>
       <w:r>
         <w:rPr>
@@ -17735,6 +18926,7 @@
                 <w:lang w:val="en-US"/>
               </w:rPr>
             </w:pPr>
+            <w:proofErr w:type="spellStart"/>
             <w:r>
               <w:rPr>
                 <w:rFonts w:ascii="Verdana" w:hAnsi="Verdana" w:cs="Segoe UI"/>
@@ -17744,6 +18936,7 @@
               </w:rPr>
               <w:t>HexString</w:t>
             </w:r>
+            <w:proofErr w:type="spellEnd"/>
           </w:p>
         </w:tc>
         <w:tc>
@@ -17788,6 +18981,7 @@
                 <w:lang w:val="en-US"/>
               </w:rPr>
             </w:pPr>
+            <w:proofErr w:type="spellStart"/>
             <w:r>
               <w:rPr>
                 <w:rFonts w:ascii="Verdana" w:hAnsi="Verdana" w:cs="Segoe UI"/>
@@ -17806,6 +19000,7 @@
               </w:rPr>
               <w:t>mdType</w:t>
             </w:r>
+            <w:proofErr w:type="spellEnd"/>
           </w:p>
         </w:tc>
         <w:tc>
@@ -18405,7 +19600,17 @@
                 <w:szCs w:val="22"/>
                 <w:lang w:val="en-US"/>
               </w:rPr>
-              <w:t>&gt;[°]</w:t>
+              <w:t>&gt;[</w:t>
+            </w:r>
+            <w:proofErr w:type="gramStart"/>
+            <w:r>
+              <w:rPr>
+                <w:rFonts w:ascii="Verdana" w:hAnsi="Verdana" w:cs="Segoe UI"/>
+                <w:sz w:val="22"/>
+                <w:szCs w:val="22"/>
+                <w:lang w:val="en-US"/>
+              </w:rPr>
+              <w:t>°]</w:t>
             </w:r>
             <w:r>
               <w:rPr>
@@ -18423,7 +19628,17 @@
                 <w:szCs w:val="22"/>
                 <w:lang w:val="en-US"/>
               </w:rPr>
-              <w:t>&lt;Long</w:t>
+              <w:t>&lt;</w:t>
+            </w:r>
+            <w:proofErr w:type="gramEnd"/>
+            <w:r>
+              <w:rPr>
+                <w:rFonts w:ascii="Verdana" w:hAnsi="Verdana" w:cs="Segoe UI"/>
+                <w:sz w:val="22"/>
+                <w:szCs w:val="22"/>
+                <w:lang w:val="en-US"/>
+              </w:rPr>
+              <w:t>Long</w:t>
             </w:r>
             <w:r>
               <w:rPr>
@@ -18609,7 +19824,17 @@
                 <w:szCs w:val="22"/>
                 <w:lang w:val="en-US"/>
               </w:rPr>
-              <w:t>[°]</w:t>
+              <w:t>[</w:t>
+            </w:r>
+            <w:proofErr w:type="gramStart"/>
+            <w:r>
+              <w:rPr>
+                <w:rFonts w:ascii="Verdana" w:hAnsi="Verdana" w:cs="Segoe UI"/>
+                <w:sz w:val="22"/>
+                <w:szCs w:val="22"/>
+                <w:lang w:val="en-US"/>
+              </w:rPr>
+              <w:t>°]</w:t>
             </w:r>
             <w:r>
               <w:rPr>
@@ -18627,7 +19852,17 @@
                 <w:szCs w:val="22"/>
                 <w:lang w:val="en-US"/>
               </w:rPr>
-              <w:t>&lt;Long</w:t>
+              <w:t>&lt;</w:t>
+            </w:r>
+            <w:proofErr w:type="gramEnd"/>
+            <w:r>
+              <w:rPr>
+                <w:rFonts w:ascii="Verdana" w:hAnsi="Verdana" w:cs="Segoe UI"/>
+                <w:sz w:val="22"/>
+                <w:szCs w:val="22"/>
+                <w:lang w:val="en-US"/>
+              </w:rPr>
+              <w:t>Long</w:t>
             </w:r>
             <w:r>
               <w:rPr>
@@ -18999,8 +20234,19 @@
                 <w:szCs w:val="22"/>
                 <w:lang w:val="en-US"/>
               </w:rPr>
-              <w:t>umber of camera</w:t>
-            </w:r>
+              <w:t xml:space="preserve">umber of </w:t>
+            </w:r>
+            <w:proofErr w:type="gramStart"/>
+            <w:r>
+              <w:rPr>
+                <w:rFonts w:ascii="Verdana" w:hAnsi="Verdana" w:cs="Segoe UI"/>
+                <w:sz w:val="22"/>
+                <w:szCs w:val="22"/>
+                <w:lang w:val="en-US"/>
+              </w:rPr>
+              <w:t>camera</w:t>
+            </w:r>
+            <w:proofErr w:type="gramEnd"/>
             <w:r>
               <w:rPr>
                 <w:rFonts w:ascii="Verdana" w:hAnsi="Verdana" w:cs="Segoe UI"/>
@@ -19150,8 +20396,19 @@
                 <w:szCs w:val="22"/>
                 <w:lang w:val="en-US"/>
               </w:rPr>
-              <w:t>umber of camera</w:t>
-            </w:r>
+              <w:t xml:space="preserve">umber of </w:t>
+            </w:r>
+            <w:proofErr w:type="gramStart"/>
+            <w:r>
+              <w:rPr>
+                <w:rFonts w:ascii="Verdana" w:hAnsi="Verdana" w:cs="Segoe UI"/>
+                <w:sz w:val="22"/>
+                <w:szCs w:val="22"/>
+                <w:lang w:val="en-US"/>
+              </w:rPr>
+              <w:t>camera</w:t>
+            </w:r>
+            <w:proofErr w:type="gramEnd"/>
             <w:r>
               <w:rPr>
                 <w:rFonts w:ascii="Verdana" w:hAnsi="Verdana" w:cs="Segoe UI"/>
@@ -19301,8 +20558,19 @@
                 <w:szCs w:val="22"/>
                 <w:lang w:val="en-US"/>
               </w:rPr>
-              <w:t>umber of camera</w:t>
-            </w:r>
+              <w:t xml:space="preserve">umber of </w:t>
+            </w:r>
+            <w:proofErr w:type="gramStart"/>
+            <w:r>
+              <w:rPr>
+                <w:rFonts w:ascii="Verdana" w:hAnsi="Verdana" w:cs="Segoe UI"/>
+                <w:sz w:val="22"/>
+                <w:szCs w:val="22"/>
+                <w:lang w:val="en-US"/>
+              </w:rPr>
+              <w:t>camera</w:t>
+            </w:r>
+            <w:proofErr w:type="gramEnd"/>
             <w:r>
               <w:rPr>
                 <w:rFonts w:ascii="Verdana" w:hAnsi="Verdana" w:cs="Segoe UI"/>
@@ -19408,6 +20676,7 @@
               </w:rPr>
               <w:t>&lt;</w:t>
             </w:r>
+            <w:proofErr w:type="spellStart"/>
             <w:r>
               <w:rPr>
                 <w:rFonts w:ascii="Verdana" w:hAnsi="Verdana" w:cs="Segoe UI"/>
@@ -19417,6 +20686,7 @@
               </w:rPr>
               <w:t>contactID</w:t>
             </w:r>
+            <w:proofErr w:type="spellEnd"/>
             <w:r>
               <w:rPr>
                 <w:rFonts w:ascii="Verdana" w:hAnsi="Verdana" w:cs="Segoe UI"/>
@@ -19504,6 +20774,7 @@
               </w:rPr>
               <w:t>: &lt;</w:t>
             </w:r>
+            <w:proofErr w:type="spellStart"/>
             <w:r>
               <w:rPr>
                 <w:rFonts w:ascii="Verdana" w:hAnsi="Verdana" w:cs="Segoe UI"/>
@@ -19513,6 +20784,7 @@
               </w:rPr>
               <w:t>contactID</w:t>
             </w:r>
+            <w:proofErr w:type="spellEnd"/>
             <w:r>
               <w:rPr>
                 <w:rFonts w:ascii="Verdana" w:hAnsi="Verdana" w:cs="Segoe UI"/>
@@ -19590,7 +20862,27 @@
           <w:szCs w:val="22"/>
           <w:lang w:val="en-US"/>
         </w:rPr>
-        <w:t>COMMAND;27;661D44C0;E4B3;C;</w:t>
+        <w:t>COMMAND;27;661D44C</w:t>
+      </w:r>
+      <w:proofErr w:type="gramStart"/>
+      <w:r>
+        <w:rPr>
+          <w:rFonts w:ascii="Verdana" w:hAnsi="Verdana" w:cs="Segoe UI"/>
+          <w:sz w:val="22"/>
+          <w:szCs w:val="22"/>
+          <w:lang w:val="en-US"/>
+        </w:rPr>
+        <w:t>0;E</w:t>
+      </w:r>
+      <w:proofErr w:type="gramEnd"/>
+      <w:r>
+        <w:rPr>
+          <w:rFonts w:ascii="Verdana" w:hAnsi="Verdana" w:cs="Segoe UI"/>
+          <w:sz w:val="22"/>
+          <w:szCs w:val="22"/>
+          <w:lang w:val="en-US"/>
+        </w:rPr>
+        <w:t>4B3;C;</w:t>
       </w:r>
       <w:r>
         <w:rPr>
@@ -19678,7 +20970,27 @@
           <w:szCs w:val="22"/>
           <w:lang w:val="en-US"/>
         </w:rPr>
-        <w:t>;661D44C0;E4B3;C;</w:t>
+        <w:t>;661D44C</w:t>
+      </w:r>
+      <w:proofErr w:type="gramStart"/>
+      <w:r>
+        <w:rPr>
+          <w:rFonts w:ascii="Verdana" w:hAnsi="Verdana" w:cs="Segoe UI"/>
+          <w:sz w:val="22"/>
+          <w:szCs w:val="22"/>
+          <w:lang w:val="en-US"/>
+        </w:rPr>
+        <w:t>0;E</w:t>
+      </w:r>
+      <w:proofErr w:type="gramEnd"/>
+      <w:r>
+        <w:rPr>
+          <w:rFonts w:ascii="Verdana" w:hAnsi="Verdana" w:cs="Segoe UI"/>
+          <w:sz w:val="22"/>
+          <w:szCs w:val="22"/>
+          <w:lang w:val="en-US"/>
+        </w:rPr>
+        <w:t>4B3;C;</w:t>
       </w:r>
       <w:r>
         <w:rPr>
@@ -19746,7 +21058,27 @@
           <w:szCs w:val="22"/>
           <w:lang w:val="en-US"/>
         </w:rPr>
-        <w:t>COMMAND;29;661D44C0;E4B3;C;TRUE;;4;10.0.0.1</w:t>
+        <w:t>COMMAND;29;661D44C</w:t>
+      </w:r>
+      <w:proofErr w:type="gramStart"/>
+      <w:r>
+        <w:rPr>
+          <w:rFonts w:ascii="Verdana" w:hAnsi="Verdana" w:cs="Segoe UI"/>
+          <w:sz w:val="22"/>
+          <w:szCs w:val="22"/>
+          <w:lang w:val="en-US"/>
+        </w:rPr>
+        <w:t>0;E</w:t>
+      </w:r>
+      <w:proofErr w:type="gramEnd"/>
+      <w:r>
+        <w:rPr>
+          <w:rFonts w:ascii="Verdana" w:hAnsi="Verdana" w:cs="Segoe UI"/>
+          <w:sz w:val="22"/>
+          <w:szCs w:val="22"/>
+          <w:lang w:val="en-US"/>
+        </w:rPr>
+        <w:t>4B3;C;TRUE;;4;10.0.0.1</w:t>
       </w:r>
     </w:p>
     <w:p>
@@ -20085,6 +21417,7 @@
         </w:rPr>
         <w:t>&lt;</w:t>
       </w:r>
+      <w:proofErr w:type="spellStart"/>
       <w:r>
         <w:rPr>
           <w:rFonts w:ascii="Verdana" w:hAnsi="Verdana" w:cs="Segoe UI"/>
@@ -20101,8 +21434,19 @@
           <w:szCs w:val="22"/>
           <w:lang w:val="en-US"/>
         </w:rPr>
-        <w:t>ineWidth&gt;;&lt;</w:t>
-      </w:r>
+        <w:t>ineWidth</w:t>
+      </w:r>
+      <w:proofErr w:type="spellEnd"/>
+      <w:r>
+        <w:rPr>
+          <w:rFonts w:ascii="Verdana" w:hAnsi="Verdana" w:cs="Segoe UI"/>
+          <w:sz w:val="22"/>
+          <w:szCs w:val="22"/>
+          <w:lang w:val="en-US"/>
+        </w:rPr>
+        <w:t>&gt;;&lt;</w:t>
+      </w:r>
+      <w:proofErr w:type="spellStart"/>
       <w:r>
         <w:rPr>
           <w:rFonts w:ascii="Verdana" w:hAnsi="Verdana" w:cs="Segoe UI"/>
@@ -20119,7 +21463,17 @@
           <w:szCs w:val="22"/>
           <w:lang w:val="en-US"/>
         </w:rPr>
-        <w:t>ineColor&gt;;&lt;</w:t>
+        <w:t>ineColor</w:t>
+      </w:r>
+      <w:proofErr w:type="spellEnd"/>
+      <w:r>
+        <w:rPr>
+          <w:rFonts w:ascii="Verdana" w:hAnsi="Verdana" w:cs="Segoe UI"/>
+          <w:sz w:val="22"/>
+          <w:szCs w:val="22"/>
+          <w:lang w:val="en-US"/>
+        </w:rPr>
+        <w:t>&gt;;&lt;</w:t>
       </w:r>
       <w:r>
         <w:rPr>
@@ -20139,6 +21493,7 @@
         </w:rPr>
         <w:t xml:space="preserve">nnotation&gt;;&lt;additional </w:t>
       </w:r>
+      <w:proofErr w:type="spellStart"/>
       <w:r>
         <w:rPr>
           <w:rFonts w:ascii="Verdana" w:hAnsi="Verdana" w:cs="Segoe UI"/>
@@ -20155,7 +21510,17 @@
           <w:szCs w:val="22"/>
           <w:lang w:val="en-US"/>
         </w:rPr>
-        <w:t>raphicType-dependent parameters&gt;*</w:t>
+        <w:t>raphicType</w:t>
+      </w:r>
+      <w:proofErr w:type="spellEnd"/>
+      <w:r>
+        <w:rPr>
+          <w:rFonts w:ascii="Verdana" w:hAnsi="Verdana" w:cs="Segoe UI"/>
+          <w:sz w:val="22"/>
+          <w:szCs w:val="22"/>
+          <w:lang w:val="en-US"/>
+        </w:rPr>
+        <w:t>-dependent parameters&gt;*</w:t>
       </w:r>
     </w:p>
     <w:p>
@@ -20207,6 +21572,7 @@
                 <w:lang w:val="en-US"/>
               </w:rPr>
             </w:pPr>
+            <w:proofErr w:type="spellStart"/>
             <w:r>
               <w:rPr>
                 <w:rFonts w:ascii="Verdana" w:hAnsi="Verdana" w:cs="Segoe UI"/>
@@ -20225,6 +21591,7 @@
               </w:rPr>
               <w:t>raphicType</w:t>
             </w:r>
+            <w:proofErr w:type="spellEnd"/>
           </w:p>
         </w:tc>
         <w:tc>
@@ -20328,7 +21695,17 @@
                 <w:szCs w:val="22"/>
                 <w:lang w:val="en-US"/>
               </w:rPr>
-              <w:t>&gt;[°]</w:t>
+              <w:t>&gt;[</w:t>
+            </w:r>
+            <w:proofErr w:type="gramStart"/>
+            <w:r>
+              <w:rPr>
+                <w:rFonts w:ascii="Verdana" w:hAnsi="Verdana" w:cs="Segoe UI"/>
+                <w:sz w:val="22"/>
+                <w:szCs w:val="22"/>
+                <w:lang w:val="en-US"/>
+              </w:rPr>
+              <w:t>°]</w:t>
             </w:r>
             <w:r>
               <w:rPr>
@@ -20346,7 +21723,17 @@
                 <w:szCs w:val="22"/>
                 <w:lang w:val="en-US"/>
               </w:rPr>
-              <w:t>&lt;Long</w:t>
+              <w:t>&lt;</w:t>
+            </w:r>
+            <w:proofErr w:type="gramEnd"/>
+            <w:r>
+              <w:rPr>
+                <w:rFonts w:ascii="Verdana" w:hAnsi="Verdana" w:cs="Segoe UI"/>
+                <w:sz w:val="22"/>
+                <w:szCs w:val="22"/>
+                <w:lang w:val="en-US"/>
+              </w:rPr>
+              <w:t>Long</w:t>
             </w:r>
             <w:r>
               <w:rPr>
@@ -20524,7 +21911,17 @@
                 <w:szCs w:val="22"/>
                 <w:lang w:val="en-US"/>
               </w:rPr>
-              <w:t>[°]</w:t>
+              <w:t>[°</w:t>
+            </w:r>
+            <w:proofErr w:type="gramStart"/>
+            <w:r>
+              <w:rPr>
+                <w:rFonts w:ascii="Verdana" w:hAnsi="Verdana" w:cs="Segoe UI"/>
+                <w:sz w:val="22"/>
+                <w:szCs w:val="22"/>
+                <w:lang w:val="en-US"/>
+              </w:rPr>
+              <w:t>]</w:t>
             </w:r>
             <w:r>
               <w:rPr>
@@ -20542,7 +21939,17 @@
                 <w:szCs w:val="22"/>
                 <w:lang w:val="en-US"/>
               </w:rPr>
-              <w:t>&lt;L</w:t>
+              <w:t>&lt;</w:t>
+            </w:r>
+            <w:proofErr w:type="gramEnd"/>
+            <w:r>
+              <w:rPr>
+                <w:rFonts w:ascii="Verdana" w:hAnsi="Verdana" w:cs="Segoe UI"/>
+                <w:sz w:val="22"/>
+                <w:szCs w:val="22"/>
+                <w:lang w:val="en-US"/>
+              </w:rPr>
+              <w:t>L</w:t>
             </w:r>
             <w:r>
               <w:rPr>
@@ -20737,7 +22144,17 @@
                 <w:szCs w:val="22"/>
                 <w:lang w:val="en-US"/>
               </w:rPr>
-              <w:t>[°]</w:t>
+              <w:t>[°</w:t>
+            </w:r>
+            <w:proofErr w:type="gramStart"/>
+            <w:r>
+              <w:rPr>
+                <w:rFonts w:ascii="Verdana" w:hAnsi="Verdana" w:cs="Segoe UI"/>
+                <w:sz w:val="22"/>
+                <w:szCs w:val="22"/>
+                <w:lang w:val="en-US"/>
+              </w:rPr>
+              <w:t>]</w:t>
             </w:r>
             <w:r>
               <w:rPr>
@@ -20755,7 +22172,17 @@
                 <w:szCs w:val="22"/>
                 <w:lang w:val="en-US"/>
               </w:rPr>
-              <w:t>&lt;L</w:t>
+              <w:t>&lt;</w:t>
+            </w:r>
+            <w:proofErr w:type="gramEnd"/>
+            <w:r>
+              <w:rPr>
+                <w:rFonts w:ascii="Verdana" w:hAnsi="Verdana" w:cs="Segoe UI"/>
+                <w:sz w:val="22"/>
+                <w:szCs w:val="22"/>
+                <w:lang w:val="en-US"/>
+              </w:rPr>
+              <w:t>L</w:t>
             </w:r>
             <w:r>
               <w:rPr>
@@ -20932,7 +22359,17 @@
                 <w:szCs w:val="22"/>
                 <w:lang w:val="en-US"/>
               </w:rPr>
-              <w:t>ngle&gt;[°]</w:t>
+              <w:t>ngle&gt;[</w:t>
+            </w:r>
+            <w:proofErr w:type="gramStart"/>
+            <w:r>
+              <w:rPr>
+                <w:rFonts w:ascii="Verdana" w:hAnsi="Verdana" w:cs="Segoe UI"/>
+                <w:sz w:val="22"/>
+                <w:szCs w:val="22"/>
+                <w:lang w:val="en-US"/>
+              </w:rPr>
+              <w:t>°]</w:t>
             </w:r>
             <w:r>
               <w:rPr>
@@ -20950,7 +22387,17 @@
                 <w:szCs w:val="22"/>
                 <w:lang w:val="en-US"/>
               </w:rPr>
-              <w:t>&lt;Lati</w:t>
+              <w:t>&lt;</w:t>
+            </w:r>
+            <w:proofErr w:type="gramEnd"/>
+            <w:r>
+              <w:rPr>
+                <w:rFonts w:ascii="Verdana" w:hAnsi="Verdana" w:cs="Segoe UI"/>
+                <w:sz w:val="22"/>
+                <w:szCs w:val="22"/>
+                <w:lang w:val="en-US"/>
+              </w:rPr>
+              <w:t>Lati</w:t>
             </w:r>
             <w:r>
               <w:rPr>
@@ -21181,7 +22628,27 @@
                 <w:szCs w:val="22"/>
                 <w:lang w:val="en-US"/>
               </w:rPr>
-              <w:t xml:space="preserve"> (t.b.d.)</w:t>
+              <w:t xml:space="preserve"> (</w:t>
+            </w:r>
+            <w:proofErr w:type="spellStart"/>
+            <w:r>
+              <w:rPr>
+                <w:rFonts w:ascii="Verdana" w:hAnsi="Verdana" w:cs="Segoe UI"/>
+                <w:sz w:val="22"/>
+                <w:szCs w:val="22"/>
+                <w:lang w:val="en-US"/>
+              </w:rPr>
+              <w:t>t.b.d.</w:t>
+            </w:r>
+            <w:proofErr w:type="spellEnd"/>
+            <w:r>
+              <w:rPr>
+                <w:rFonts w:ascii="Verdana" w:hAnsi="Verdana" w:cs="Segoe UI"/>
+                <w:sz w:val="22"/>
+                <w:szCs w:val="22"/>
+                <w:lang w:val="en-US"/>
+              </w:rPr>
+              <w:t>)</w:t>
             </w:r>
           </w:p>
         </w:tc>
@@ -21268,7 +22735,27 @@
                 <w:szCs w:val="22"/>
                 <w:lang w:val="en-US"/>
               </w:rPr>
-              <w:t xml:space="preserve"> (t.b.d.)</w:t>
+              <w:t xml:space="preserve"> (</w:t>
+            </w:r>
+            <w:proofErr w:type="spellStart"/>
+            <w:r>
+              <w:rPr>
+                <w:rFonts w:ascii="Verdana" w:hAnsi="Verdana" w:cs="Segoe UI"/>
+                <w:sz w:val="22"/>
+                <w:szCs w:val="22"/>
+                <w:lang w:val="en-US"/>
+              </w:rPr>
+              <w:t>t.b.d.</w:t>
+            </w:r>
+            <w:proofErr w:type="spellEnd"/>
+            <w:r>
+              <w:rPr>
+                <w:rFonts w:ascii="Verdana" w:hAnsi="Verdana" w:cs="Segoe UI"/>
+                <w:sz w:val="22"/>
+                <w:szCs w:val="22"/>
+                <w:lang w:val="en-US"/>
+              </w:rPr>
+              <w:t>)</w:t>
             </w:r>
           </w:p>
         </w:tc>
@@ -21355,7 +22842,27 @@
                 <w:szCs w:val="22"/>
                 <w:lang w:val="en-US"/>
               </w:rPr>
-              <w:t xml:space="preserve"> (t.b.d.)</w:t>
+              <w:t xml:space="preserve"> (</w:t>
+            </w:r>
+            <w:proofErr w:type="spellStart"/>
+            <w:r>
+              <w:rPr>
+                <w:rFonts w:ascii="Verdana" w:hAnsi="Verdana" w:cs="Segoe UI"/>
+                <w:sz w:val="22"/>
+                <w:szCs w:val="22"/>
+                <w:lang w:val="en-US"/>
+              </w:rPr>
+              <w:t>t.b.d.</w:t>
+            </w:r>
+            <w:proofErr w:type="spellEnd"/>
+            <w:r>
+              <w:rPr>
+                <w:rFonts w:ascii="Verdana" w:hAnsi="Verdana" w:cs="Segoe UI"/>
+                <w:sz w:val="22"/>
+                <w:szCs w:val="22"/>
+                <w:lang w:val="en-US"/>
+              </w:rPr>
+              <w:t>)</w:t>
             </w:r>
           </w:p>
         </w:tc>
@@ -21487,7 +22994,17 @@
                 <w:szCs w:val="22"/>
                 <w:lang w:val="en-US"/>
               </w:rPr>
-              <w:t>&gt;[°]</w:t>
+              <w:t>&gt;[</w:t>
+            </w:r>
+            <w:proofErr w:type="gramStart"/>
+            <w:r>
+              <w:rPr>
+                <w:rFonts w:ascii="Verdana" w:hAnsi="Verdana" w:cs="Segoe UI"/>
+                <w:sz w:val="22"/>
+                <w:szCs w:val="22"/>
+                <w:lang w:val="en-US"/>
+              </w:rPr>
+              <w:t>°]</w:t>
             </w:r>
             <w:r>
               <w:rPr>
@@ -21505,7 +23022,17 @@
                 <w:szCs w:val="22"/>
                 <w:lang w:val="en-US"/>
               </w:rPr>
-              <w:t>&lt;Long</w:t>
+              <w:t>&lt;</w:t>
+            </w:r>
+            <w:proofErr w:type="gramEnd"/>
+            <w:r>
+              <w:rPr>
+                <w:rFonts w:ascii="Verdana" w:hAnsi="Verdana" w:cs="Segoe UI"/>
+                <w:sz w:val="22"/>
+                <w:szCs w:val="22"/>
+                <w:lang w:val="en-US"/>
+              </w:rPr>
+              <w:t>Long</w:t>
             </w:r>
             <w:r>
               <w:rPr>
@@ -21684,6 +23211,7 @@
               </w:rPr>
               <w:t>&lt;</w:t>
             </w:r>
+            <w:proofErr w:type="spellStart"/>
             <w:r>
               <w:rPr>
                 <w:rFonts w:ascii="Verdana" w:hAnsi="Verdana" w:cs="Segoe UI"/>
@@ -21718,7 +23246,27 @@
                 <w:szCs w:val="22"/>
                 <w:lang w:val="en-US"/>
               </w:rPr>
-              <w:t>atitude&gt;[°]</w:t>
+              <w:t>atitude</w:t>
+            </w:r>
+            <w:proofErr w:type="spellEnd"/>
+            <w:r>
+              <w:rPr>
+                <w:rFonts w:ascii="Verdana" w:hAnsi="Verdana" w:cs="Segoe UI"/>
+                <w:sz w:val="22"/>
+                <w:szCs w:val="22"/>
+                <w:lang w:val="en-US"/>
+              </w:rPr>
+              <w:t>&gt;[</w:t>
+            </w:r>
+            <w:proofErr w:type="gramStart"/>
+            <w:r>
+              <w:rPr>
+                <w:rFonts w:ascii="Verdana" w:hAnsi="Verdana" w:cs="Segoe UI"/>
+                <w:sz w:val="22"/>
+                <w:szCs w:val="22"/>
+                <w:lang w:val="en-US"/>
+              </w:rPr>
+              <w:t>°]</w:t>
             </w:r>
             <w:r>
               <w:rPr>
@@ -21738,6 +23286,8 @@
               </w:rPr>
               <w:t>&lt;</w:t>
             </w:r>
+            <w:proofErr w:type="spellStart"/>
+            <w:proofErr w:type="gramEnd"/>
             <w:r>
               <w:rPr>
                 <w:rFonts w:ascii="Verdana" w:hAnsi="Verdana" w:cs="Segoe UI"/>
@@ -21772,8 +23322,19 @@
                 <w:szCs w:val="22"/>
                 <w:lang w:val="en-US"/>
               </w:rPr>
-              <w:t>ongitude&gt;[°];&lt;</w:t>
-            </w:r>
+              <w:t>ongitude</w:t>
+            </w:r>
+            <w:proofErr w:type="spellEnd"/>
+            <w:r>
+              <w:rPr>
+                <w:rFonts w:ascii="Verdana" w:hAnsi="Verdana" w:cs="Segoe UI"/>
+                <w:sz w:val="22"/>
+                <w:szCs w:val="22"/>
+                <w:lang w:val="en-US"/>
+              </w:rPr>
+              <w:t>&gt;[°];&lt;</w:t>
+            </w:r>
+            <w:proofErr w:type="spellStart"/>
             <w:r>
               <w:rPr>
                 <w:rFonts w:ascii="Verdana" w:hAnsi="Verdana" w:cs="Segoe UI"/>
@@ -21808,7 +23369,17 @@
                 <w:szCs w:val="22"/>
                 <w:lang w:val="en-US"/>
               </w:rPr>
-              <w:t>ltitude&gt;[m]</w:t>
+              <w:t>ltitude</w:t>
+            </w:r>
+            <w:proofErr w:type="spellEnd"/>
+            <w:r>
+              <w:rPr>
+                <w:rFonts w:ascii="Verdana" w:hAnsi="Verdana" w:cs="Segoe UI"/>
+                <w:sz w:val="22"/>
+                <w:szCs w:val="22"/>
+                <w:lang w:val="en-US"/>
+              </w:rPr>
+              <w:t>&gt;[m]</w:t>
             </w:r>
           </w:p>
         </w:tc>
@@ -21895,7 +23466,27 @@
                 <w:szCs w:val="22"/>
                 <w:lang w:val="en-US"/>
               </w:rPr>
-              <w:t xml:space="preserve"> (t.b.d.)</w:t>
+              <w:t xml:space="preserve"> (</w:t>
+            </w:r>
+            <w:proofErr w:type="spellStart"/>
+            <w:r>
+              <w:rPr>
+                <w:rFonts w:ascii="Verdana" w:hAnsi="Verdana" w:cs="Segoe UI"/>
+                <w:sz w:val="22"/>
+                <w:szCs w:val="22"/>
+                <w:lang w:val="en-US"/>
+              </w:rPr>
+              <w:t>t.b.d.</w:t>
+            </w:r>
+            <w:proofErr w:type="spellEnd"/>
+            <w:r>
+              <w:rPr>
+                <w:rFonts w:ascii="Verdana" w:hAnsi="Verdana" w:cs="Segoe UI"/>
+                <w:sz w:val="22"/>
+                <w:szCs w:val="22"/>
+                <w:lang w:val="en-US"/>
+              </w:rPr>
+              <w:t>)</w:t>
             </w:r>
           </w:p>
         </w:tc>
@@ -21982,7 +23573,27 @@
                 <w:szCs w:val="22"/>
                 <w:lang w:val="en-US"/>
               </w:rPr>
-              <w:t xml:space="preserve"> (t.b.d.)</w:t>
+              <w:t xml:space="preserve"> (</w:t>
+            </w:r>
+            <w:proofErr w:type="spellStart"/>
+            <w:r>
+              <w:rPr>
+                <w:rFonts w:ascii="Verdana" w:hAnsi="Verdana" w:cs="Segoe UI"/>
+                <w:sz w:val="22"/>
+                <w:szCs w:val="22"/>
+                <w:lang w:val="en-US"/>
+              </w:rPr>
+              <w:t>t.b.d.</w:t>
+            </w:r>
+            <w:proofErr w:type="spellEnd"/>
+            <w:r>
+              <w:rPr>
+                <w:rFonts w:ascii="Verdana" w:hAnsi="Verdana" w:cs="Segoe UI"/>
+                <w:sz w:val="22"/>
+                <w:szCs w:val="22"/>
+                <w:lang w:val="en-US"/>
+              </w:rPr>
+              <w:t>)</w:t>
             </w:r>
           </w:p>
         </w:tc>
@@ -22069,7 +23680,27 @@
                 <w:szCs w:val="22"/>
                 <w:lang w:val="en-US"/>
               </w:rPr>
-              <w:t xml:space="preserve"> (t.b.d.)</w:t>
+              <w:t xml:space="preserve"> (</w:t>
+            </w:r>
+            <w:proofErr w:type="spellStart"/>
+            <w:r>
+              <w:rPr>
+                <w:rFonts w:ascii="Verdana" w:hAnsi="Verdana" w:cs="Segoe UI"/>
+                <w:sz w:val="22"/>
+                <w:szCs w:val="22"/>
+                <w:lang w:val="en-US"/>
+              </w:rPr>
+              <w:t>t.b.d.</w:t>
+            </w:r>
+            <w:proofErr w:type="spellEnd"/>
+            <w:r>
+              <w:rPr>
+                <w:rFonts w:ascii="Verdana" w:hAnsi="Verdana" w:cs="Segoe UI"/>
+                <w:sz w:val="22"/>
+                <w:szCs w:val="22"/>
+                <w:lang w:val="en-US"/>
+              </w:rPr>
+              <w:t>)</w:t>
             </w:r>
           </w:p>
         </w:tc>
@@ -22156,7 +23787,27 @@
                 <w:szCs w:val="22"/>
                 <w:lang w:val="en-US"/>
               </w:rPr>
-              <w:t xml:space="preserve"> (t.b.d.)</w:t>
+              <w:t xml:space="preserve"> (</w:t>
+            </w:r>
+            <w:proofErr w:type="spellStart"/>
+            <w:r>
+              <w:rPr>
+                <w:rFonts w:ascii="Verdana" w:hAnsi="Verdana" w:cs="Segoe UI"/>
+                <w:sz w:val="22"/>
+                <w:szCs w:val="22"/>
+                <w:lang w:val="en-US"/>
+              </w:rPr>
+              <w:t>t.b.d.</w:t>
+            </w:r>
+            <w:proofErr w:type="spellEnd"/>
+            <w:r>
+              <w:rPr>
+                <w:rFonts w:ascii="Verdana" w:hAnsi="Verdana" w:cs="Segoe UI"/>
+                <w:sz w:val="22"/>
+                <w:szCs w:val="22"/>
+                <w:lang w:val="en-US"/>
+              </w:rPr>
+              <w:t>)</w:t>
             </w:r>
           </w:p>
         </w:tc>
@@ -22317,6 +23968,7 @@
               </w:rPr>
               <w:t>&lt;</w:t>
             </w:r>
+            <w:proofErr w:type="spellStart"/>
             <w:r>
               <w:rPr>
                 <w:rFonts w:ascii="Verdana" w:hAnsi="Verdana" w:cs="Segoe UI"/>
@@ -22351,8 +24003,30 @@
                 <w:szCs w:val="22"/>
                 <w:lang w:val="en-US"/>
               </w:rPr>
-              <w:t>atitude&gt;[°];&lt;</w:t>
-            </w:r>
+              <w:t>atitude</w:t>
+            </w:r>
+            <w:proofErr w:type="spellEnd"/>
+            <w:r>
+              <w:rPr>
+                <w:rFonts w:ascii="Verdana" w:hAnsi="Verdana" w:cs="Segoe UI"/>
+                <w:sz w:val="22"/>
+                <w:szCs w:val="22"/>
+                <w:lang w:val="en-US"/>
+              </w:rPr>
+              <w:t>&gt;[</w:t>
+            </w:r>
+            <w:proofErr w:type="gramStart"/>
+            <w:r>
+              <w:rPr>
+                <w:rFonts w:ascii="Verdana" w:hAnsi="Verdana" w:cs="Segoe UI"/>
+                <w:sz w:val="22"/>
+                <w:szCs w:val="22"/>
+                <w:lang w:val="en-US"/>
+              </w:rPr>
+              <w:t>°];&lt;</w:t>
+            </w:r>
+            <w:proofErr w:type="spellStart"/>
+            <w:proofErr w:type="gramEnd"/>
             <w:r>
               <w:rPr>
                 <w:rFonts w:ascii="Verdana" w:hAnsi="Verdana" w:cs="Segoe UI"/>
@@ -22387,8 +24061,19 @@
                 <w:szCs w:val="22"/>
                 <w:lang w:val="en-US"/>
               </w:rPr>
-              <w:t>ongitude&gt;[°];&lt;</w:t>
-            </w:r>
+              <w:t>ongitude</w:t>
+            </w:r>
+            <w:proofErr w:type="spellEnd"/>
+            <w:r>
+              <w:rPr>
+                <w:rFonts w:ascii="Verdana" w:hAnsi="Verdana" w:cs="Segoe UI"/>
+                <w:sz w:val="22"/>
+                <w:szCs w:val="22"/>
+                <w:lang w:val="en-US"/>
+              </w:rPr>
+              <w:t>&gt;[°];&lt;</w:t>
+            </w:r>
+            <w:proofErr w:type="spellStart"/>
             <w:r>
               <w:rPr>
                 <w:rFonts w:ascii="Verdana" w:hAnsi="Verdana" w:cs="Segoe UI"/>
@@ -22423,7 +24108,17 @@
                 <w:szCs w:val="22"/>
                 <w:lang w:val="en-US"/>
               </w:rPr>
-              <w:t>ltitude&gt;[m]</w:t>
+              <w:t>ltitude</w:t>
+            </w:r>
+            <w:proofErr w:type="spellEnd"/>
+            <w:r>
+              <w:rPr>
+                <w:rFonts w:ascii="Verdana" w:hAnsi="Verdana" w:cs="Segoe UI"/>
+                <w:sz w:val="22"/>
+                <w:szCs w:val="22"/>
+                <w:lang w:val="en-US"/>
+              </w:rPr>
+              <w:t>&gt;[m]</w:t>
             </w:r>
           </w:p>
         </w:tc>
@@ -22443,6 +24138,7 @@
                 <w:lang w:val="en-US"/>
               </w:rPr>
             </w:pPr>
+            <w:proofErr w:type="spellStart"/>
             <w:r>
               <w:rPr>
                 <w:rFonts w:ascii="Verdana" w:hAnsi="Verdana" w:cs="Segoe UI"/>
@@ -22461,6 +24157,7 @@
               </w:rPr>
               <w:t>ineWidth</w:t>
             </w:r>
+            <w:proofErr w:type="spellEnd"/>
           </w:p>
         </w:tc>
         <w:tc>
@@ -22530,6 +24227,7 @@
                 <w:lang w:val="en-US"/>
               </w:rPr>
             </w:pPr>
+            <w:proofErr w:type="spellStart"/>
             <w:r>
               <w:rPr>
                 <w:rFonts w:ascii="Verdana" w:hAnsi="Verdana" w:cs="Segoe UI"/>
@@ -22548,6 +24246,7 @@
               </w:rPr>
               <w:t>ineColor</w:t>
             </w:r>
+            <w:proofErr w:type="spellEnd"/>
           </w:p>
         </w:tc>
         <w:tc>
@@ -22755,7 +24454,17 @@
           <w:szCs w:val="22"/>
           <w:lang w:val="en-US"/>
         </w:rPr>
-        <w:t>GRAPHIC;77;661D64C0;910E;U;;</w:t>
+        <w:t>GRAPHIC;77;661D64C0;910</w:t>
+      </w:r>
+      <w:proofErr w:type="gramStart"/>
+      <w:r>
+        <w:rPr>
+          <w:rFonts w:ascii="Verdana" w:hAnsi="Verdana" w:cs="Segoe UI"/>
+          <w:sz w:val="22"/>
+          <w:szCs w:val="22"/>
+          <w:lang w:val="en-US"/>
+        </w:rPr>
+        <w:t>E;U;;</w:t>
       </w:r>
       <w:r>
         <w:rPr>
@@ -22766,6 +24475,7 @@
         </w:rPr>
         <w:t>;</w:t>
       </w:r>
+      <w:proofErr w:type="gramEnd"/>
       <w:r>
         <w:rPr>
           <w:rFonts w:ascii="Verdana" w:hAnsi="Verdana" w:cs="Segoe UI"/>
@@ -22834,7 +24544,17 @@
           <w:szCs w:val="22"/>
           <w:lang w:val="en-US"/>
         </w:rPr>
-        <w:t>;661D64C0;910E;U;;</w:t>
+        <w:t>;661D64C0;910</w:t>
+      </w:r>
+      <w:proofErr w:type="gramStart"/>
+      <w:r>
+        <w:rPr>
+          <w:rFonts w:ascii="Verdana" w:hAnsi="Verdana" w:cs="Segoe UI"/>
+          <w:sz w:val="22"/>
+          <w:szCs w:val="22"/>
+          <w:lang w:val="en-US"/>
+        </w:rPr>
+        <w:t>E;U;;</w:t>
       </w:r>
       <w:r>
         <w:rPr>
@@ -22845,6 +24565,7 @@
         </w:rPr>
         <w:t>;</w:t>
       </w:r>
+      <w:proofErr w:type="gramEnd"/>
       <w:r>
         <w:rPr>
           <w:rFonts w:ascii="Verdana" w:hAnsi="Verdana" w:cs="Segoe UI"/>
@@ -22895,7 +24616,17 @@
           <w:szCs w:val="22"/>
           <w:lang w:val="en-US"/>
         </w:rPr>
-        <w:t>GRAPHIC;79;661D62C0;910E;U;;</w:t>
+        <w:t>GRAPHIC;79;661D62C0;910</w:t>
+      </w:r>
+      <w:proofErr w:type="gramStart"/>
+      <w:r>
+        <w:rPr>
+          <w:rFonts w:ascii="Verdana" w:hAnsi="Verdana" w:cs="Segoe UI"/>
+          <w:sz w:val="22"/>
+          <w:szCs w:val="22"/>
+          <w:lang w:val="en-US"/>
+        </w:rPr>
+        <w:t>E;U;;</w:t>
       </w:r>
       <w:r>
         <w:rPr>
@@ -22906,6 +24637,7 @@
         </w:rPr>
         <w:t>;</w:t>
       </w:r>
+      <w:proofErr w:type="gramEnd"/>
       <w:r>
         <w:rPr>
           <w:rFonts w:ascii="Verdana" w:hAnsi="Verdana" w:cs="Segoe UI"/>
@@ -23304,6 +25036,7 @@
         </w:rPr>
         <w:t>&lt;</w:t>
       </w:r>
+      <w:proofErr w:type="spellStart"/>
       <w:r>
         <w:rPr>
           <w:rFonts w:ascii="Verdana" w:hAnsi="Verdana" w:cs="Segoe UI"/>
@@ -23320,8 +25053,19 @@
           <w:szCs w:val="22"/>
           <w:lang w:val="en-US"/>
         </w:rPr>
-        <w:t>uelLevel&gt;;&lt;</w:t>
-      </w:r>
+        <w:t>uelLevel</w:t>
+      </w:r>
+      <w:proofErr w:type="spellEnd"/>
+      <w:r>
+        <w:rPr>
+          <w:rFonts w:ascii="Verdana" w:hAnsi="Verdana" w:cs="Segoe UI"/>
+          <w:sz w:val="22"/>
+          <w:szCs w:val="22"/>
+          <w:lang w:val="en-US"/>
+        </w:rPr>
+        <w:t>&gt;;&lt;</w:t>
+      </w:r>
+      <w:proofErr w:type="spellStart"/>
       <w:r>
         <w:rPr>
           <w:rFonts w:ascii="Verdana" w:hAnsi="Verdana" w:cs="Segoe UI"/>
@@ -23338,7 +25082,17 @@
           <w:szCs w:val="22"/>
           <w:lang w:val="en-US"/>
         </w:rPr>
-        <w:t>atterieLevel&gt;</w:t>
+        <w:t>atterieLevel</w:t>
+      </w:r>
+      <w:proofErr w:type="spellEnd"/>
+      <w:r>
+        <w:rPr>
+          <w:rFonts w:ascii="Verdana" w:hAnsi="Verdana" w:cs="Segoe UI"/>
+          <w:sz w:val="22"/>
+          <w:szCs w:val="22"/>
+          <w:lang w:val="en-US"/>
+        </w:rPr>
+        <w:t>&gt;</w:t>
       </w:r>
       <w:r>
         <w:rPr>
@@ -23349,6 +25103,7 @@
         </w:rPr>
         <w:t>;&lt;</w:t>
       </w:r>
+      <w:proofErr w:type="spellStart"/>
       <w:r>
         <w:rPr>
           <w:rFonts w:ascii="Verdana" w:hAnsi="Verdana" w:cs="Segoe UI"/>
@@ -23365,7 +25120,17 @@
           <w:szCs w:val="22"/>
           <w:lang w:val="en-US"/>
         </w:rPr>
-        <w:t>reeText&gt;</w:t>
+        <w:t>reeText</w:t>
+      </w:r>
+      <w:proofErr w:type="spellEnd"/>
+      <w:r>
+        <w:rPr>
+          <w:rFonts w:ascii="Verdana" w:hAnsi="Verdana" w:cs="Segoe UI"/>
+          <w:sz w:val="22"/>
+          <w:szCs w:val="22"/>
+          <w:lang w:val="en-US"/>
+        </w:rPr>
+        <w:t>&gt;</w:t>
       </w:r>
     </w:p>
     <w:p>
@@ -23415,6 +25180,7 @@
                 <w:lang w:val="en-US"/>
               </w:rPr>
             </w:pPr>
+            <w:proofErr w:type="spellStart"/>
             <w:r>
               <w:rPr>
                 <w:rFonts w:ascii="Verdana" w:hAnsi="Verdana" w:cs="Segoe UI"/>
@@ -23433,6 +25199,7 @@
               </w:rPr>
               <w:t>ecStatus</w:t>
             </w:r>
+            <w:proofErr w:type="spellEnd"/>
           </w:p>
         </w:tc>
         <w:tc>
@@ -23847,6 +25614,7 @@
                 <w:lang w:val="en-US"/>
               </w:rPr>
             </w:pPr>
+            <w:proofErr w:type="spellStart"/>
             <w:r>
               <w:rPr>
                 <w:rFonts w:ascii="Verdana" w:hAnsi="Verdana" w:cs="Segoe UI"/>
@@ -23883,6 +25651,7 @@
               </w:rPr>
               <w:t>Status</w:t>
             </w:r>
+            <w:proofErr w:type="spellEnd"/>
           </w:p>
         </w:tc>
         <w:tc>
@@ -24228,6 +25997,7 @@
                 <w:lang w:val="en-US"/>
               </w:rPr>
             </w:pPr>
+            <w:proofErr w:type="spellStart"/>
             <w:r>
               <w:rPr>
                 <w:rFonts w:ascii="Verdana" w:hAnsi="Verdana" w:cs="Segoe UI"/>
@@ -24237,6 +26007,7 @@
               </w:rPr>
               <w:t>AmmunitionLevel</w:t>
             </w:r>
+            <w:proofErr w:type="spellEnd"/>
           </w:p>
         </w:tc>
         <w:tc>
@@ -24306,6 +26077,7 @@
                 <w:lang w:val="en-US"/>
               </w:rPr>
             </w:pPr>
+            <w:proofErr w:type="spellStart"/>
             <w:r>
               <w:rPr>
                 <w:rFonts w:ascii="Verdana" w:hAnsi="Verdana" w:cs="Segoe UI"/>
@@ -24324,6 +26096,7 @@
               </w:rPr>
               <w:t>uelLevel</w:t>
             </w:r>
+            <w:proofErr w:type="spellEnd"/>
           </w:p>
         </w:tc>
         <w:tc>
@@ -24393,6 +26166,7 @@
                 <w:lang w:val="en-US"/>
               </w:rPr>
             </w:pPr>
+            <w:proofErr w:type="spellStart"/>
             <w:r>
               <w:rPr>
                 <w:rFonts w:ascii="Verdana" w:hAnsi="Verdana" w:cs="Segoe UI"/>
@@ -24411,6 +26185,7 @@
               </w:rPr>
               <w:t>atterieLevel</w:t>
             </w:r>
+            <w:proofErr w:type="spellEnd"/>
           </w:p>
         </w:tc>
         <w:tc>
@@ -24690,6 +26465,7 @@
                 <w:lang w:val="en-US"/>
               </w:rPr>
             </w:pPr>
+            <w:proofErr w:type="spellStart"/>
             <w:r>
               <w:rPr>
                 <w:rFonts w:ascii="Verdana" w:hAnsi="Verdana" w:cs="Segoe UI"/>
@@ -24708,6 +26484,7 @@
               </w:rPr>
               <w:t>reeText</w:t>
             </w:r>
+            <w:proofErr w:type="spellEnd"/>
           </w:p>
         </w:tc>
         <w:tc>
@@ -24823,7 +26600,17 @@
           <w:szCs w:val="22"/>
           <w:lang w:val="en-US"/>
         </w:rPr>
-        <w:t>5;661D44C0;75DA;U;</w:t>
+        <w:t>5;661D44C0;75</w:t>
+      </w:r>
+      <w:proofErr w:type="gramStart"/>
+      <w:r>
+        <w:rPr>
+          <w:rFonts w:ascii="Verdana" w:hAnsi="Verdana" w:cs="Segoe UI"/>
+          <w:sz w:val="22"/>
+          <w:szCs w:val="22"/>
+          <w:lang w:val="en-US"/>
+        </w:rPr>
+        <w:t>DA;U;</w:t>
       </w:r>
       <w:r>
         <w:rPr>
@@ -24843,6 +26630,7 @@
         </w:rPr>
         <w:t>;</w:t>
       </w:r>
+      <w:proofErr w:type="gramEnd"/>
       <w:r>
         <w:rPr>
           <w:rFonts w:ascii="Verdana" w:hAnsi="Verdana" w:cs="Segoe UI"/>
@@ -24930,7 +26718,17 @@
           <w:szCs w:val="22"/>
           <w:lang w:val="en-US"/>
         </w:rPr>
-        <w:t xml:space="preserve"> STATUS;16;661D64C0;129E;R;</w:t>
+        <w:t xml:space="preserve"> STATUS;16;661D64C0;129</w:t>
+      </w:r>
+      <w:proofErr w:type="gramStart"/>
+      <w:r>
+        <w:rPr>
+          <w:rFonts w:ascii="Verdana" w:hAnsi="Verdana" w:cs="Segoe UI"/>
+          <w:sz w:val="22"/>
+          <w:szCs w:val="22"/>
+          <w:lang w:val="en-US"/>
+        </w:rPr>
+        <w:t>E;R;</w:t>
       </w:r>
       <w:r>
         <w:rPr>
@@ -24950,6 +26748,7 @@
         </w:rPr>
         <w:t>;</w:t>
       </w:r>
+      <w:proofErr w:type="gramEnd"/>
       <w:r>
         <w:rPr>
           <w:rFonts w:ascii="Verdana" w:hAnsi="Verdana" w:cs="Segoe UI"/>
@@ -25053,7 +26852,17 @@
           <w:szCs w:val="22"/>
           <w:lang w:val="en-US"/>
         </w:rPr>
-        <w:t xml:space="preserve"> STATUS;17;661D64C0;129E;R;;</w:t>
+        <w:t xml:space="preserve"> STATUS;17;661D64C0;129</w:t>
+      </w:r>
+      <w:proofErr w:type="gramStart"/>
+      <w:r>
+        <w:rPr>
+          <w:rFonts w:ascii="Verdana" w:hAnsi="Verdana" w:cs="Segoe UI"/>
+          <w:sz w:val="22"/>
+          <w:szCs w:val="22"/>
+          <w:lang w:val="en-US"/>
+        </w:rPr>
+        <w:t>E;R;;</w:t>
       </w:r>
       <w:r>
         <w:rPr>
@@ -25064,6 +26873,7 @@
         </w:rPr>
         <w:t>;</w:t>
       </w:r>
+      <w:proofErr w:type="gramEnd"/>
       <w:r>
         <w:rPr>
           <w:rFonts w:ascii="Verdana" w:hAnsi="Verdana" w:cs="Segoe UI"/>
@@ -25231,16 +27041,36 @@
           <w:szCs w:val="22"/>
           <w:lang w:val="en-US"/>
         </w:rPr>
-        <w:t xml:space="preserve"> ACKNOWLEDGE;&lt;Number&gt;;&lt;Time&gt;;&lt;Sender&gt;;&lt;Classification&gt;;;</w:t>
-      </w:r>
-      <w:r>
-        <w:rPr>
-          <w:rFonts w:ascii="Verdana" w:hAnsi="Verdana" w:cs="Segoe UI"/>
-          <w:sz w:val="22"/>
-          <w:szCs w:val="22"/>
-          <w:lang w:val="en-US"/>
-        </w:rPr>
-        <w:t>&lt;HMAC&gt;;</w:t>
+        <w:t xml:space="preserve"> ACKNOWLEDGE;&lt;Number&gt;;&lt;Time&gt;;&lt;Sender&gt;;&lt;Classification</w:t>
+      </w:r>
+      <w:proofErr w:type="gramStart"/>
+      <w:r>
+        <w:rPr>
+          <w:rFonts w:ascii="Verdana" w:hAnsi="Verdana" w:cs="Segoe UI"/>
+          <w:sz w:val="22"/>
+          <w:szCs w:val="22"/>
+          <w:lang w:val="en-US"/>
+        </w:rPr>
+        <w:t>&gt;;;</w:t>
+      </w:r>
+      <w:r>
+        <w:rPr>
+          <w:rFonts w:ascii="Verdana" w:hAnsi="Verdana" w:cs="Segoe UI"/>
+          <w:sz w:val="22"/>
+          <w:szCs w:val="22"/>
+          <w:lang w:val="en-US"/>
+        </w:rPr>
+        <w:t>&lt;</w:t>
+      </w:r>
+      <w:proofErr w:type="gramEnd"/>
+      <w:r>
+        <w:rPr>
+          <w:rFonts w:ascii="Verdana" w:hAnsi="Verdana" w:cs="Segoe UI"/>
+          <w:sz w:val="22"/>
+          <w:szCs w:val="22"/>
+          <w:lang w:val="en-US"/>
+        </w:rPr>
+        <w:t>HMAC&gt;;</w:t>
       </w:r>
       <w:r>
         <w:rPr>
@@ -25379,6 +27209,7 @@
                 <w:lang w:val="en-US"/>
               </w:rPr>
             </w:pPr>
+            <w:proofErr w:type="spellStart"/>
             <w:r>
               <w:rPr>
                 <w:rFonts w:ascii="Verdana" w:hAnsi="Verdana" w:cs="Segoe UI"/>
@@ -25388,6 +27219,7 @@
               </w:rPr>
               <w:t>HexString</w:t>
             </w:r>
+            <w:proofErr w:type="spellEnd"/>
           </w:p>
         </w:tc>
         <w:tc>
@@ -25614,7 +27446,17 @@
           <w:szCs w:val="22"/>
           <w:lang w:val="en-US"/>
         </w:rPr>
-        <w:t xml:space="preserve"> ACKNOWLEDGE;18;661D64C0;129E;R;;</w:t>
+        <w:t xml:space="preserve"> ACKNOWLEDGE;18;661D64C0;129</w:t>
+      </w:r>
+      <w:proofErr w:type="gramStart"/>
+      <w:r>
+        <w:rPr>
+          <w:rFonts w:ascii="Verdana" w:hAnsi="Verdana" w:cs="Segoe UI"/>
+          <w:sz w:val="22"/>
+          <w:szCs w:val="22"/>
+          <w:lang w:val="en-US"/>
+        </w:rPr>
+        <w:t>E;R;;</w:t>
       </w:r>
       <w:r>
         <w:rPr>
@@ -25625,6 +27467,7 @@
         </w:rPr>
         <w:t>;</w:t>
       </w:r>
+      <w:proofErr w:type="gramEnd"/>
       <w:r>
         <w:rPr>
           <w:rFonts w:ascii="Verdana" w:hAnsi="Verdana" w:cs="Segoe UI"/>
@@ -25890,7 +27733,17 @@
           <w:szCs w:val="22"/>
           <w:lang w:val="en-US"/>
         </w:rPr>
-        <w:t>&lt;Classification&gt;</w:t>
+        <w:t>&lt;Classification</w:t>
+      </w:r>
+      <w:proofErr w:type="gramStart"/>
+      <w:r>
+        <w:rPr>
+          <w:rFonts w:ascii="Verdana" w:hAnsi="Verdana" w:cs="Segoe UI"/>
+          <w:sz w:val="22"/>
+          <w:szCs w:val="22"/>
+          <w:lang w:val="en-US"/>
+        </w:rPr>
+        <w:t>&gt;</w:t>
       </w:r>
       <w:r>
         <w:rPr>
@@ -25917,7 +27770,17 @@
           <w:szCs w:val="22"/>
           <w:lang w:val="en-US"/>
         </w:rPr>
-        <w:t>&lt;HMAC&gt;;</w:t>
+        <w:t>&lt;</w:t>
+      </w:r>
+      <w:proofErr w:type="gramEnd"/>
+      <w:r>
+        <w:rPr>
+          <w:rFonts w:ascii="Verdana" w:hAnsi="Verdana" w:cs="Segoe UI"/>
+          <w:sz w:val="22"/>
+          <w:szCs w:val="22"/>
+          <w:lang w:val="en-US"/>
+        </w:rPr>
+        <w:t>HMAC&gt;;</w:t>
       </w:r>
       <w:r>
         <w:rPr>
@@ -26154,7 +28017,17 @@
           <w:szCs w:val="22"/>
           <w:lang w:val="en-US"/>
         </w:rPr>
-        <w:t>;661D64C0;129E;R</w:t>
+        <w:t>;661D64C0;129</w:t>
+      </w:r>
+      <w:proofErr w:type="gramStart"/>
+      <w:r>
+        <w:rPr>
+          <w:rFonts w:ascii="Verdana" w:hAnsi="Verdana" w:cs="Segoe UI"/>
+          <w:sz w:val="22"/>
+          <w:szCs w:val="22"/>
+          <w:lang w:val="en-US"/>
+        </w:rPr>
+        <w:t>E;R</w:t>
       </w:r>
       <w:r>
         <w:rPr>
@@ -26183,6 +28056,7 @@
         </w:rPr>
         <w:t>;</w:t>
       </w:r>
+      <w:proofErr w:type="gramEnd"/>
       <w:r>
         <w:rPr>
           <w:rFonts w:ascii="Verdana" w:hAnsi="Verdana" w:cs="Segoe UI"/>
@@ -26585,6 +28459,7 @@
         </w:rPr>
         <w:t>&lt;</w:t>
       </w:r>
+      <w:proofErr w:type="spellStart"/>
       <w:r>
         <w:rPr>
           <w:rFonts w:ascii="Verdana" w:hAnsi="Verdana" w:cs="Segoe UI"/>
@@ -26601,8 +28476,19 @@
           <w:szCs w:val="22"/>
           <w:lang w:val="en-US"/>
         </w:rPr>
-        <w:t>ontentType&gt;;&lt;</w:t>
-      </w:r>
+        <w:t>ontentType</w:t>
+      </w:r>
+      <w:proofErr w:type="spellEnd"/>
+      <w:r>
+        <w:rPr>
+          <w:rFonts w:ascii="Verdana" w:hAnsi="Verdana" w:cs="Segoe UI"/>
+          <w:sz w:val="22"/>
+          <w:szCs w:val="22"/>
+          <w:lang w:val="en-US"/>
+        </w:rPr>
+        <w:t>&gt;;&lt;</w:t>
+      </w:r>
+      <w:proofErr w:type="spellStart"/>
       <w:r>
         <w:rPr>
           <w:rFonts w:ascii="Verdana" w:hAnsi="Verdana" w:cs="Segoe UI"/>
@@ -26619,7 +28505,17 @@
           <w:szCs w:val="22"/>
           <w:lang w:val="en-US"/>
         </w:rPr>
-        <w:t>ncodingFlag&gt;;</w:t>
+        <w:t>ncodingFlag</w:t>
+      </w:r>
+      <w:proofErr w:type="spellEnd"/>
+      <w:r>
+        <w:rPr>
+          <w:rFonts w:ascii="Verdana" w:hAnsi="Verdana" w:cs="Segoe UI"/>
+          <w:sz w:val="22"/>
+          <w:szCs w:val="22"/>
+          <w:lang w:val="en-US"/>
+        </w:rPr>
+        <w:t>&gt;;</w:t>
       </w:r>
       <w:r>
         <w:rPr>
@@ -26679,6 +28575,7 @@
                 <w:lang w:val="en-US"/>
               </w:rPr>
             </w:pPr>
+            <w:proofErr w:type="spellStart"/>
             <w:r>
               <w:rPr>
                 <w:rFonts w:ascii="Verdana" w:hAnsi="Verdana" w:cs="Segoe UI"/>
@@ -26697,6 +28594,7 @@
               </w:rPr>
               <w:t>ontentType</w:t>
             </w:r>
+            <w:proofErr w:type="spellEnd"/>
           </w:p>
         </w:tc>
         <w:tc>
@@ -26855,6 +28753,7 @@
                 <w:lang w:val="en-US"/>
               </w:rPr>
             </w:pPr>
+            <w:proofErr w:type="spellStart"/>
             <w:r>
               <w:rPr>
                 <w:rFonts w:ascii="Verdana" w:hAnsi="Verdana" w:cs="Segoe UI"/>
@@ -26873,6 +28772,7 @@
               </w:rPr>
               <w:t>ncodingType</w:t>
             </w:r>
+            <w:proofErr w:type="spellEnd"/>
           </w:p>
         </w:tc>
         <w:tc>
@@ -27163,7 +29063,17 @@
           <w:szCs w:val="22"/>
           <w:lang w:val="en-US"/>
         </w:rPr>
-        <w:t>;5E;661D4410;66A3;R;</w:t>
+        <w:t>;5E;661D4410;66A</w:t>
+      </w:r>
+      <w:proofErr w:type="gramStart"/>
+      <w:r>
+        <w:rPr>
+          <w:rFonts w:ascii="Verdana" w:hAnsi="Verdana" w:cs="Segoe UI"/>
+          <w:sz w:val="22"/>
+          <w:szCs w:val="22"/>
+          <w:lang w:val="en-US"/>
+        </w:rPr>
+        <w:t>3;R;</w:t>
       </w:r>
       <w:r>
         <w:rPr>
@@ -27183,6 +29093,7 @@
         </w:rPr>
         <w:t>;</w:t>
       </w:r>
+      <w:proofErr w:type="gramEnd"/>
       <w:r>
         <w:rPr>
           <w:rFonts w:ascii="Verdana" w:hAnsi="Verdana" w:cs="Segoe UI"/>
@@ -27242,7 +29153,27 @@
           <w:szCs w:val="22"/>
           <w:lang w:val="en-US"/>
         </w:rPr>
-        <w:t>;5E;661D4410;66A3;R;TRUE</w:t>
+        <w:t>;5E;661D4410;66A</w:t>
+      </w:r>
+      <w:proofErr w:type="gramStart"/>
+      <w:r>
+        <w:rPr>
+          <w:rFonts w:ascii="Verdana" w:hAnsi="Verdana" w:cs="Segoe UI"/>
+          <w:sz w:val="22"/>
+          <w:szCs w:val="22"/>
+          <w:lang w:val="en-US"/>
+        </w:rPr>
+        <w:t>3;R</w:t>
+      </w:r>
+      <w:proofErr w:type="gramEnd"/>
+      <w:r>
+        <w:rPr>
+          <w:rFonts w:ascii="Verdana" w:hAnsi="Verdana" w:cs="Segoe UI"/>
+          <w:sz w:val="22"/>
+          <w:szCs w:val="22"/>
+          <w:lang w:val="en-US"/>
+        </w:rPr>
+        <w:t>;TRUE</w:t>
       </w:r>
       <w:r>
         <w:rPr>
@@ -27330,7 +29261,17 @@
           <w:szCs w:val="22"/>
           <w:lang w:val="en-US"/>
         </w:rPr>
-        <w:t>;5E;661D4410;66A3;R;;</w:t>
+        <w:t>;5E;661D4410;66A</w:t>
+      </w:r>
+      <w:proofErr w:type="gramStart"/>
+      <w:r>
+        <w:rPr>
+          <w:rFonts w:ascii="Verdana" w:hAnsi="Verdana" w:cs="Segoe UI"/>
+          <w:sz w:val="22"/>
+          <w:szCs w:val="22"/>
+          <w:lang w:val="en-US"/>
+        </w:rPr>
+        <w:t>3;R;;</w:t>
       </w:r>
       <w:r>
         <w:rPr>
@@ -27341,6 +29282,7 @@
         </w:rPr>
         <w:t>;</w:t>
       </w:r>
+      <w:proofErr w:type="gramEnd"/>
       <w:r>
         <w:rPr>
           <w:rFonts w:ascii="Verdana" w:hAnsi="Verdana" w:cs="Segoe UI"/>
@@ -27455,7 +29397,27 @@
           <w:szCs w:val="22"/>
           <w:lang w:val="en-US"/>
         </w:rPr>
-        <w:t xml:space="preserve"> This message offers the possibility to check the connection, which is primarily important, if you are using UDP or serial connection. It should not be sent more often than 1Hz. Nevertheless, if it is needed – one can use a faster repetition. The receiver field is optional and can be one single recipient or a list of more than one recipient. If no recipient is provided than all possible receivers in the network/serial net are addressed. A heartbeat message has an empty acknowledgement flag, cause you cannot request one for it. Besides this, the acknowledgement flag is fixed set to FALSE (empty field).</w:t>
+        <w:t xml:space="preserve"> This message offers the possibility to check the connection, which is primarily important, if you are using UDP or serial connection. It should not be sent more often than 1Hz. Nevertheless, if it is needed – one can use a faster repetition. The receiver field is optional and can be one single recipient or a list of more than one recipient. If no recipient is provided than all possible receivers in the network/serial net are addressed. A heartbeat message has an empty acknowledgement flag, </w:t>
+      </w:r>
+      <w:proofErr w:type="gramStart"/>
+      <w:r>
+        <w:rPr>
+          <w:rFonts w:ascii="Verdana" w:hAnsi="Verdana" w:cs="Segoe UI"/>
+          <w:sz w:val="22"/>
+          <w:szCs w:val="22"/>
+          <w:lang w:val="en-US"/>
+        </w:rPr>
+        <w:t>cause</w:t>
+      </w:r>
+      <w:proofErr w:type="gramEnd"/>
+      <w:r>
+        <w:rPr>
+          <w:rFonts w:ascii="Verdana" w:hAnsi="Verdana" w:cs="Segoe UI"/>
+          <w:sz w:val="22"/>
+          <w:szCs w:val="22"/>
+          <w:lang w:val="en-US"/>
+        </w:rPr>
+        <w:t xml:space="preserve"> you cannot request one for it. Besides this, the acknowledgement flag is fixed set to FALSE (empty field).</w:t>
       </w:r>
     </w:p>
     <w:p>
@@ -27612,6 +29574,7 @@
                 <w:lang w:val="en-US"/>
               </w:rPr>
             </w:pPr>
+            <w:proofErr w:type="spellStart"/>
             <w:r>
               <w:rPr>
                 <w:rFonts w:ascii="Verdana" w:hAnsi="Verdana" w:cs="Segoe UI"/>
@@ -27621,6 +29584,7 @@
               </w:rPr>
               <w:t>HexString</w:t>
             </w:r>
+            <w:proofErr w:type="spellEnd"/>
           </w:p>
         </w:tc>
         <w:tc>
@@ -27691,7 +29655,17 @@
           <w:szCs w:val="22"/>
           <w:lang w:val="en-US"/>
         </w:rPr>
-        <w:t>HEARTBEAT;42;661D5420;89AD;U;;</w:t>
+        <w:t>HEARTBEAT;42;661D5420;89</w:t>
+      </w:r>
+      <w:proofErr w:type="gramStart"/>
+      <w:r>
+        <w:rPr>
+          <w:rFonts w:ascii="Verdana" w:hAnsi="Verdana" w:cs="Segoe UI"/>
+          <w:sz w:val="22"/>
+          <w:szCs w:val="22"/>
+          <w:lang w:val="en-US"/>
+        </w:rPr>
+        <w:t>AD;U;;</w:t>
       </w:r>
       <w:r>
         <w:rPr>
@@ -27702,6 +29676,7 @@
         </w:rPr>
         <w:t>;</w:t>
       </w:r>
+      <w:proofErr w:type="gramEnd"/>
       <w:r>
         <w:rPr>
           <w:rFonts w:ascii="Verdana" w:hAnsi="Verdana" w:cs="Segoe UI"/>
@@ -27741,7 +29716,27 @@
           <w:szCs w:val="22"/>
           <w:lang w:val="en-US"/>
         </w:rPr>
-        <w:t xml:space="preserve"> HEARTBEAT;43;;1022</w:t>
+        <w:t xml:space="preserve"> </w:t>
+      </w:r>
+      <w:proofErr w:type="gramStart"/>
+      <w:r>
+        <w:rPr>
+          <w:rFonts w:ascii="Verdana" w:hAnsi="Verdana" w:cs="Segoe UI"/>
+          <w:sz w:val="22"/>
+          <w:szCs w:val="22"/>
+          <w:lang w:val="en-US"/>
+        </w:rPr>
+        <w:t>HEARTBEAT;43;;</w:t>
+      </w:r>
+      <w:proofErr w:type="gramEnd"/>
+      <w:r>
+        <w:rPr>
+          <w:rFonts w:ascii="Verdana" w:hAnsi="Verdana" w:cs="Segoe UI"/>
+          <w:sz w:val="22"/>
+          <w:szCs w:val="22"/>
+          <w:lang w:val="en-US"/>
+        </w:rPr>
+        <w:t>1022</w:t>
       </w:r>
     </w:p>
     <w:p>
@@ -27921,7 +29916,27 @@
           <w:szCs w:val="22"/>
           <w:lang w:val="en-US"/>
         </w:rPr>
-        <w:t>If you don’t have the possibility to exchange a password/key on another channel (e.g. mail, telco), this message can be used to e</w:t>
+        <w:t>If you don’t have the possibility to exchange a password/key on another channel (</w:t>
+      </w:r>
+      <w:proofErr w:type="gramStart"/>
+      <w:r>
+        <w:rPr>
+          <w:rFonts w:ascii="Verdana" w:hAnsi="Verdana" w:cs="Segoe UI"/>
+          <w:sz w:val="22"/>
+          <w:szCs w:val="22"/>
+          <w:lang w:val="en-US"/>
+        </w:rPr>
+        <w:t>e.g.</w:t>
+      </w:r>
+      <w:proofErr w:type="gramEnd"/>
+      <w:r>
+        <w:rPr>
+          <w:rFonts w:ascii="Verdana" w:hAnsi="Verdana" w:cs="Segoe UI"/>
+          <w:sz w:val="22"/>
+          <w:szCs w:val="22"/>
+          <w:lang w:val="en-US"/>
+        </w:rPr>
+        <w:t xml:space="preserve"> mail, telco), this message can be used to e</w:t>
       </w:r>
       <w:r>
         <w:rPr>
@@ -28857,6 +30872,7 @@
                 <w:lang w:val="en-US"/>
               </w:rPr>
             </w:pPr>
+            <w:proofErr w:type="spellStart"/>
             <w:r>
               <w:rPr>
                 <w:rFonts w:ascii="Verdana" w:hAnsi="Verdana" w:cs="Segoe UI"/>
@@ -28866,6 +30882,7 @@
               </w:rPr>
               <w:t>HexString</w:t>
             </w:r>
+            <w:proofErr w:type="spellEnd"/>
           </w:p>
         </w:tc>
         <w:tc>
@@ -28980,6 +30997,7 @@
                 <w:lang w:val="en-US"/>
               </w:rPr>
             </w:pPr>
+            <w:proofErr w:type="spellStart"/>
             <w:r>
               <w:rPr>
                 <w:rFonts w:ascii="Verdana" w:hAnsi="Verdana" w:cs="Segoe UI"/>
@@ -28989,6 +31007,7 @@
               </w:rPr>
               <w:t>HexString</w:t>
             </w:r>
+            <w:proofErr w:type="spellEnd"/>
           </w:p>
         </w:tc>
         <w:tc>
@@ -29085,6 +31104,7 @@
                 <w:lang w:val="en-US"/>
               </w:rPr>
             </w:pPr>
+            <w:proofErr w:type="spellStart"/>
             <w:r>
               <w:rPr>
                 <w:rFonts w:ascii="Verdana" w:hAnsi="Verdana" w:cs="Segoe UI"/>
@@ -29094,6 +31114,7 @@
               </w:rPr>
               <w:t>HexString</w:t>
             </w:r>
+            <w:proofErr w:type="spellEnd"/>
           </w:p>
         </w:tc>
         <w:tc>
@@ -29200,7 +31221,17 @@
           <w:szCs w:val="22"/>
           <w:lang w:val="en-US"/>
         </w:rPr>
-        <w:t>;661D5420;89AD;U;;</w:t>
+        <w:t>;661D5420;89</w:t>
+      </w:r>
+      <w:proofErr w:type="gramStart"/>
+      <w:r>
+        <w:rPr>
+          <w:rFonts w:ascii="Verdana" w:hAnsi="Verdana" w:cs="Segoe UI"/>
+          <w:sz w:val="22"/>
+          <w:szCs w:val="22"/>
+          <w:lang w:val="en-US"/>
+        </w:rPr>
+        <w:t>AD;U;;</w:t>
       </w:r>
       <w:r>
         <w:rPr>
@@ -29211,6 +31242,7 @@
         </w:rPr>
         <w:t>;</w:t>
       </w:r>
+      <w:proofErr w:type="gramEnd"/>
       <w:r>
         <w:rPr>
           <w:rFonts w:ascii="Verdana" w:hAnsi="Verdana" w:cs="Segoe UI"/>
@@ -29358,7 +31390,17 @@
           <w:szCs w:val="22"/>
           <w:lang w:val="en-US"/>
         </w:rPr>
-        <w:t xml:space="preserve"> FE2A</w:t>
+        <w:t xml:space="preserve"> FE2</w:t>
+      </w:r>
+      <w:proofErr w:type="gramStart"/>
+      <w:r>
+        <w:rPr>
+          <w:rFonts w:ascii="Verdana" w:hAnsi="Verdana" w:cs="Segoe UI"/>
+          <w:sz w:val="22"/>
+          <w:szCs w:val="22"/>
+          <w:lang w:val="en-US"/>
+        </w:rPr>
+        <w:t>A</w:t>
       </w:r>
       <w:r>
         <w:rPr>
@@ -29378,6 +31420,7 @@
         </w:rPr>
         <w:t>;</w:t>
       </w:r>
+      <w:proofErr w:type="gramEnd"/>
       <w:r>
         <w:rPr>
           <w:rFonts w:ascii="Verdana" w:hAnsi="Verdana" w:cs="Segoe UI"/>
@@ -29645,8 +31688,19 @@
           <w:szCs w:val="22"/>
           <w:lang w:val="en-US"/>
         </w:rPr>
-        <w:t xml:space="preserve">   "messages":[</w:t>
-      </w:r>
+        <w:t xml:space="preserve">   "messages</w:t>
+      </w:r>
+      <w:proofErr w:type="gramStart"/>
+      <w:r>
+        <w:rPr>
+          <w:rFonts w:ascii="Verdana" w:hAnsi="Verdana" w:cs="Segoe UI"/>
+          <w:sz w:val="22"/>
+          <w:szCs w:val="22"/>
+          <w:lang w:val="en-US"/>
+        </w:rPr>
+        <w:t>":[</w:t>
+      </w:r>
+      <w:proofErr w:type="gramEnd"/>
     </w:p>
     <w:p>
       <w:pPr>
@@ -29837,8 +31891,21 @@
           <w:szCs w:val="22"/>
           <w:lang w:val="en-US"/>
         </w:rPr>
-        <w:t xml:space="preserve">   "messages":[</w:t>
-      </w:r>
+        <w:t xml:space="preserve">   "messages</w:t>
+      </w:r>
+      <w:proofErr w:type="gramStart"/>
+      <w:r>
+        <w:rPr>
+          <w:rFonts w:ascii="Verdana" w:hAnsi="Verdana" w:cs="Segoe UI"/>
+          <w:i/>
+          <w:iCs/>
+          <w:sz w:val="22"/>
+          <w:szCs w:val="22"/>
+          <w:lang w:val="en-US"/>
+        </w:rPr>
+        <w:t>":[</w:t>
+      </w:r>
+      <w:proofErr w:type="gramEnd"/>
     </w:p>
     <w:p>
       <w:pPr>
@@ -29887,7 +31954,31 @@
           <w:szCs w:val="22"/>
           <w:lang w:val="en-US"/>
         </w:rPr>
-        <w:t xml:space="preserve">         "message":"CONTACT;60;661B7410;66A3;S;TRUE;102;TRUE;53.32;8.11"</w:t>
+        <w:t xml:space="preserve">         "message":"CONTACT;60;661B7410;66A</w:t>
+      </w:r>
+      <w:proofErr w:type="gramStart"/>
+      <w:r>
+        <w:rPr>
+          <w:rFonts w:ascii="Verdana" w:hAnsi="Verdana" w:cs="Segoe UI"/>
+          <w:i/>
+          <w:iCs/>
+          <w:sz w:val="22"/>
+          <w:szCs w:val="22"/>
+          <w:lang w:val="en-US"/>
+        </w:rPr>
+        <w:t>3;S</w:t>
+      </w:r>
+      <w:proofErr w:type="gramEnd"/>
+      <w:r>
+        <w:rPr>
+          <w:rFonts w:ascii="Verdana" w:hAnsi="Verdana" w:cs="Segoe UI"/>
+          <w:i/>
+          <w:iCs/>
+          <w:sz w:val="22"/>
+          <w:szCs w:val="22"/>
+          <w:lang w:val="en-US"/>
+        </w:rPr>
+        <w:t>;TRUE;102;TRUE;53.32;8.11"</w:t>
       </w:r>
     </w:p>
     <w:p>
@@ -29912,7 +32003,31 @@
           <w:szCs w:val="22"/>
           <w:lang w:val="en-US"/>
         </w:rPr>
-        <w:t xml:space="preserve">         "message":"METEO;AC;661D44C0;74BE;U;;15.4;15.5;;;10.2;72;20.3;;55;1005;25;;;2500;33"</w:t>
+        <w:t xml:space="preserve">         "message":"</w:t>
+      </w:r>
+      <w:proofErr w:type="gramStart"/>
+      <w:r>
+        <w:rPr>
+          <w:rFonts w:ascii="Verdana" w:hAnsi="Verdana" w:cs="Segoe UI"/>
+          <w:i/>
+          <w:iCs/>
+          <w:sz w:val="22"/>
+          <w:szCs w:val="22"/>
+          <w:lang w:val="en-US"/>
+        </w:rPr>
+        <w:t>METEO;AC</w:t>
+      </w:r>
+      <w:proofErr w:type="gramEnd"/>
+      <w:r>
+        <w:rPr>
+          <w:rFonts w:ascii="Verdana" w:hAnsi="Verdana" w:cs="Segoe UI"/>
+          <w:i/>
+          <w:iCs/>
+          <w:sz w:val="22"/>
+          <w:szCs w:val="22"/>
+          <w:lang w:val="en-US"/>
+        </w:rPr>
+        <w:t>;661D44C0;74BE;U;;15.4;15.5;;;10.2;72;20.3;;55;1005;25;;;2500;33"</w:t>
       </w:r>
     </w:p>
     <w:p>
@@ -29937,7 +32052,31 @@
           <w:szCs w:val="22"/>
           <w:lang w:val="en-US"/>
         </w:rPr>
-        <w:t xml:space="preserve">         "message":"TEXT;D6;661D7032;324E;S;;3;"This is a chat message!";E4F1"</w:t>
+        <w:t xml:space="preserve">         "message":"</w:t>
+      </w:r>
+      <w:proofErr w:type="gramStart"/>
+      <w:r>
+        <w:rPr>
+          <w:rFonts w:ascii="Verdana" w:hAnsi="Verdana" w:cs="Segoe UI"/>
+          <w:i/>
+          <w:iCs/>
+          <w:sz w:val="22"/>
+          <w:szCs w:val="22"/>
+          <w:lang w:val="en-US"/>
+        </w:rPr>
+        <w:t>TEXT;D</w:t>
+      </w:r>
+      <w:proofErr w:type="gramEnd"/>
+      <w:r>
+        <w:rPr>
+          <w:rFonts w:ascii="Verdana" w:hAnsi="Verdana" w:cs="Segoe UI"/>
+          <w:i/>
+          <w:iCs/>
+          <w:sz w:val="22"/>
+          <w:szCs w:val="22"/>
+          <w:lang w:val="en-US"/>
+        </w:rPr>
+        <w:t>6;661D7032;324E;S;;3;"This is a chat message!";E4F1"</w:t>
       </w:r>
     </w:p>
     <w:p>
@@ -29962,7 +32101,31 @@
           <w:szCs w:val="22"/>
           <w:lang w:val="en-US"/>
         </w:rPr>
-        <w:t xml:space="preserve">         "message":"GRAPHIC;79;661D62C0;910E;U;;8;1;FF8000;Area A;10000;53.43;9.45"</w:t>
+        <w:t xml:space="preserve">         "message":"GRAPHIC;79;661D62C0;910</w:t>
+      </w:r>
+      <w:proofErr w:type="gramStart"/>
+      <w:r>
+        <w:rPr>
+          <w:rFonts w:ascii="Verdana" w:hAnsi="Verdana" w:cs="Segoe UI"/>
+          <w:i/>
+          <w:iCs/>
+          <w:sz w:val="22"/>
+          <w:szCs w:val="22"/>
+          <w:lang w:val="en-US"/>
+        </w:rPr>
+        <w:t>E;U;;</w:t>
+      </w:r>
+      <w:proofErr w:type="gramEnd"/>
+      <w:r>
+        <w:rPr>
+          <w:rFonts w:ascii="Verdana" w:hAnsi="Verdana" w:cs="Segoe UI"/>
+          <w:i/>
+          <w:iCs/>
+          <w:sz w:val="22"/>
+          <w:szCs w:val="22"/>
+          <w:lang w:val="en-US"/>
+        </w:rPr>
+        <w:t>8;1;FF8000;Area A;10000;53.43;9.45"</w:t>
       </w:r>
     </w:p>
     <w:p>
@@ -30112,7 +32275,31 @@
           <w:lang w:val="en-US"/>
         </w:rPr>
         <w:lastRenderedPageBreak/>
-        <w:t>SEDAP-Express Protobuf-Definition</w:t>
+        <w:t xml:space="preserve">SEDAP-Express </w:t>
+      </w:r>
+      <w:proofErr w:type="spellStart"/>
+      <w:r>
+        <w:rPr>
+          <w:rFonts w:ascii="Verdana" w:hAnsi="Verdana" w:cs="Segoe UI"/>
+          <w:b/>
+          <w:bCs/>
+          <w:sz w:val="22"/>
+          <w:szCs w:val="22"/>
+          <w:lang w:val="en-US"/>
+        </w:rPr>
+        <w:t>Protobuf</w:t>
+      </w:r>
+      <w:proofErr w:type="spellEnd"/>
+      <w:r>
+        <w:rPr>
+          <w:rFonts w:ascii="Verdana" w:hAnsi="Verdana" w:cs="Segoe UI"/>
+          <w:b/>
+          <w:bCs/>
+          <w:sz w:val="22"/>
+          <w:szCs w:val="22"/>
+          <w:lang w:val="en-US"/>
+        </w:rPr>
+        <w:t>-Definition</w:t>
       </w:r>
     </w:p>
     <w:p>
@@ -30174,6 +32361,7 @@
           <w:lang w:val="en-US"/>
         </w:rPr>
       </w:pPr>
+      <w:proofErr w:type="spellStart"/>
       <w:r>
         <w:rPr>
           <w:rFonts w:ascii="Verdana" w:hAnsi="Verdana" w:cs="Segoe UI"/>
@@ -30183,7 +32371,19 @@
           <w:szCs w:val="22"/>
           <w:lang w:val="en-US"/>
         </w:rPr>
-        <w:t>Definiton:</w:t>
+        <w:t>Definiton</w:t>
+      </w:r>
+      <w:proofErr w:type="spellEnd"/>
+      <w:r>
+        <w:rPr>
+          <w:rFonts w:ascii="Verdana" w:hAnsi="Verdana" w:cs="Segoe UI"/>
+          <w:i/>
+          <w:iCs/>
+          <w:sz w:val="22"/>
+          <w:szCs w:val="22"/>
+          <w:lang w:val="en-US"/>
+        </w:rPr>
+        <w:t>:</w:t>
       </w:r>
     </w:p>
     <w:p>
@@ -30237,7 +32437,27 @@
           <w:szCs w:val="22"/>
           <w:lang w:val="en-US"/>
         </w:rPr>
-        <w:t>message SomeMessage {</w:t>
+        <w:t xml:space="preserve">message </w:t>
+      </w:r>
+      <w:proofErr w:type="spellStart"/>
+      <w:r>
+        <w:rPr>
+          <w:rFonts w:ascii="Verdana" w:hAnsi="Verdana" w:cs="Segoe UI"/>
+          <w:sz w:val="22"/>
+          <w:szCs w:val="22"/>
+          <w:lang w:val="en-US"/>
+        </w:rPr>
+        <w:t>SomeMessage</w:t>
+      </w:r>
+      <w:proofErr w:type="spellEnd"/>
+      <w:r>
+        <w:rPr>
+          <w:rFonts w:ascii="Verdana" w:hAnsi="Verdana" w:cs="Segoe UI"/>
+          <w:sz w:val="22"/>
+          <w:szCs w:val="22"/>
+          <w:lang w:val="en-US"/>
+        </w:rPr>
+        <w:t xml:space="preserve"> {</w:t>
       </w:r>
     </w:p>
     <w:p>
@@ -30345,7 +32565,27 @@
           <w:szCs w:val="22"/>
           <w:lang w:val="en-US"/>
         </w:rPr>
-        <w:t xml:space="preserve">    repeated Messages messages = 1;</w:t>
+        <w:t xml:space="preserve">    repeated Messages </w:t>
+      </w:r>
+      <w:proofErr w:type="spellStart"/>
+      <w:r>
+        <w:rPr>
+          <w:rFonts w:ascii="Verdana" w:hAnsi="Verdana" w:cs="Segoe UI"/>
+          <w:sz w:val="22"/>
+          <w:szCs w:val="22"/>
+          <w:lang w:val="en-US"/>
+        </w:rPr>
+        <w:t>messages</w:t>
+      </w:r>
+      <w:proofErr w:type="spellEnd"/>
+      <w:r>
+        <w:rPr>
+          <w:rFonts w:ascii="Verdana" w:hAnsi="Verdana" w:cs="Segoe UI"/>
+          <w:sz w:val="22"/>
+          <w:szCs w:val="22"/>
+          <w:lang w:val="en-US"/>
+        </w:rPr>
+        <w:t xml:space="preserve"> = 1;</w:t>
       </w:r>
     </w:p>
     <w:p>
@@ -30535,14 +32775,25 @@
           <w:lang w:val="en-US"/>
         </w:rPr>
       </w:pPr>
-      <w:r>
-        <w:rPr>
-          <w:rFonts w:ascii="Verdana" w:hAnsi="Verdana" w:cs="Segoe UI"/>
-          <w:sz w:val="22"/>
-          <w:szCs w:val="22"/>
-          <w:lang w:val="en-US"/>
-        </w:rPr>
-        <w:t>Wibbelhofstraße 3</w:t>
+      <w:proofErr w:type="spellStart"/>
+      <w:r>
+        <w:rPr>
+          <w:rFonts w:ascii="Verdana" w:hAnsi="Verdana" w:cs="Segoe UI"/>
+          <w:sz w:val="22"/>
+          <w:szCs w:val="22"/>
+          <w:lang w:val="en-US"/>
+        </w:rPr>
+        <w:t>Wibbelhofstraße</w:t>
+      </w:r>
+      <w:proofErr w:type="spellEnd"/>
+      <w:r>
+        <w:rPr>
+          <w:rFonts w:ascii="Verdana" w:hAnsi="Verdana" w:cs="Segoe UI"/>
+          <w:sz w:val="22"/>
+          <w:szCs w:val="22"/>
+          <w:lang w:val="en-US"/>
+        </w:rPr>
+        <w:t xml:space="preserve"> 3</w:t>
       </w:r>
     </w:p>
     <w:p>

</xml_diff>

<commit_message>
Update ICD v1.0 Update Heartbeat & Emission messages
</commit_message>
<xml_diff>
--- a/Documentation/SEDAP-Express ICD v1.0.docx
+++ b/Documentation/SEDAP-Express ICD v1.0.docx
@@ -761,7 +761,6 @@
           <w:lang w:val="en-US"/>
         </w:rPr>
       </w:pPr>
-      <w:proofErr w:type="spellStart"/>
       <w:r>
         <w:rPr>
           <w:rFonts w:ascii="Roboto" w:hAnsi="Roboto" w:cs="Segoe UI"/>
@@ -780,7 +779,6 @@
         </w:rPr>
         <w:t>MockUp</w:t>
       </w:r>
-      <w:proofErr w:type="spellEnd"/>
       <w:r>
         <w:rPr>
           <w:rFonts w:ascii="Roboto" w:hAnsi="Roboto" w:cs="Segoe UI"/>
@@ -875,18 +873,8 @@
           <w:lang w:val="en-US"/>
         </w:rPr>
         <w:br/>
-      </w:r>
-      <w:proofErr w:type="spellStart"/>
-      <w:r>
-        <w:rPr>
-          <w:rFonts w:ascii="Roboto" w:hAnsi="Roboto" w:cs="Segoe UI"/>
-          <w:sz w:val="22"/>
-          <w:szCs w:val="22"/>
-          <w:lang w:val="en-US"/>
-        </w:rPr>
         <w:t>MessageTool</w:t>
       </w:r>
-      <w:proofErr w:type="spellEnd"/>
       <w:r>
         <w:rPr>
           <w:rFonts w:ascii="Roboto" w:hAnsi="Roboto" w:cs="Segoe UI"/>
@@ -1806,27 +1794,7 @@
           <w:szCs w:val="22"/>
           <w:lang w:val="en-US"/>
         </w:rPr>
-        <w:t>SEC/</w:t>
-      </w:r>
-      <w:proofErr w:type="spellStart"/>
-      <w:r>
-        <w:rPr>
-          <w:rFonts w:ascii="Roboto" w:hAnsi="Roboto" w:cs="Segoe UI"/>
-          <w:sz w:val="22"/>
-          <w:szCs w:val="22"/>
-          <w:lang w:val="en-US"/>
-        </w:rPr>
-        <w:t>SECMockUp</w:t>
-      </w:r>
-      <w:proofErr w:type="spellEnd"/>
-      <w:r>
-        <w:rPr>
-          <w:rFonts w:ascii="Roboto" w:hAnsi="Roboto" w:cs="Segoe UI"/>
-          <w:sz w:val="22"/>
-          <w:szCs w:val="22"/>
-          <w:lang w:val="en-US"/>
-        </w:rPr>
-        <w:t>/Applications can send and receive at any time</w:t>
+        <w:t>SEC/SECMockUp/Applications can send and receive at any time</w:t>
       </w:r>
     </w:p>
     <w:p>
@@ -1874,27 +1842,7 @@
           <w:szCs w:val="22"/>
           <w:lang w:val="en-US"/>
         </w:rPr>
-        <w:t>SEC/</w:t>
-      </w:r>
-      <w:proofErr w:type="spellStart"/>
-      <w:r>
-        <w:rPr>
-          <w:rFonts w:ascii="Roboto" w:hAnsi="Roboto" w:cs="Segoe UI"/>
-          <w:sz w:val="22"/>
-          <w:szCs w:val="22"/>
-          <w:lang w:val="en-US"/>
-        </w:rPr>
-        <w:t>SECMockUp</w:t>
-      </w:r>
-      <w:proofErr w:type="spellEnd"/>
-      <w:r>
-        <w:rPr>
-          <w:rFonts w:ascii="Roboto" w:hAnsi="Roboto" w:cs="Segoe UI"/>
-          <w:sz w:val="22"/>
-          <w:szCs w:val="22"/>
-          <w:lang w:val="en-US"/>
-        </w:rPr>
-        <w:t xml:space="preserve"> answers heartbeat also with a heartbeat message (see chapter IV.2.</w:t>
+        <w:t>SEC/SECMockUp answers heartbeat also with a heartbeat message (see chapter IV.2.</w:t>
       </w:r>
       <w:r>
         <w:rPr>
@@ -1969,7 +1917,6 @@
           <w:lang w:val="en-US"/>
         </w:rPr>
       </w:pPr>
-      <w:proofErr w:type="spellStart"/>
       <w:r>
         <w:rPr>
           <w:rFonts w:ascii="Roboto" w:hAnsi="Roboto" w:cs="Segoe UI"/>
@@ -1981,7 +1928,6 @@
         </w:rPr>
         <w:t>Authentification</w:t>
       </w:r>
-      <w:proofErr w:type="spellEnd"/>
     </w:p>
     <w:p>
       <w:pPr>
@@ -2342,27 +2288,7 @@
           <w:szCs w:val="22"/>
           <w:lang w:val="en-US"/>
         </w:rPr>
-        <w:t xml:space="preserve">(see chapter IV.1.1.1) and setting temporary </w:t>
-      </w:r>
-      <w:proofErr w:type="spellStart"/>
-      <w:r>
-        <w:rPr>
-          <w:rFonts w:ascii="Roboto" w:hAnsi="Roboto" w:cs="Segoe UI"/>
-          <w:sz w:val="22"/>
-          <w:szCs w:val="22"/>
-          <w:lang w:val="en-US"/>
-        </w:rPr>
-        <w:t>hmac</w:t>
-      </w:r>
-      <w:proofErr w:type="spellEnd"/>
-      <w:r>
-        <w:rPr>
-          <w:rFonts w:ascii="Roboto" w:hAnsi="Roboto" w:cs="Segoe UI"/>
-          <w:sz w:val="22"/>
-          <w:szCs w:val="22"/>
-          <w:lang w:val="en-US"/>
-        </w:rPr>
-        <w:t xml:space="preserve"> “0000”</w:t>
+        <w:t>(see chapter IV.1.1.1) and setting temporary hmac “0000”</w:t>
       </w:r>
       <w:r>
         <w:rPr>
@@ -2651,33 +2577,7 @@
           <w:szCs w:val="22"/>
           <w:lang w:val="en-US"/>
         </w:rPr>
-        <w:t xml:space="preserve">Sample (32Bit CMAC, </w:t>
-      </w:r>
-      <w:proofErr w:type="spellStart"/>
-      <w:proofErr w:type="gramStart"/>
-      <w:r>
-        <w:rPr>
-          <w:rFonts w:ascii="Roboto" w:hAnsi="Roboto" w:cs="Segoe UI"/>
-          <w:i/>
-          <w:iCs/>
-          <w:sz w:val="22"/>
-          <w:szCs w:val="22"/>
-          <w:lang w:val="en-US"/>
-        </w:rPr>
-        <w:t>Password:expressexpressex</w:t>
-      </w:r>
-      <w:proofErr w:type="spellEnd"/>
-      <w:proofErr w:type="gramEnd"/>
-      <w:r>
-        <w:rPr>
-          <w:rFonts w:ascii="Roboto" w:hAnsi="Roboto" w:cs="Segoe UI"/>
-          <w:i/>
-          <w:iCs/>
-          <w:sz w:val="22"/>
-          <w:szCs w:val="22"/>
-          <w:lang w:val="en-US"/>
-        </w:rPr>
-        <w:t>):</w:t>
+        <w:t>Sample (32Bit CMAC, Password:expressexpressex):</w:t>
       </w:r>
     </w:p>
     <w:p>
@@ -2698,47 +2598,7 @@
           <w:szCs w:val="22"/>
           <w:lang w:val="en-US"/>
         </w:rPr>
-        <w:t>OWNUNIT;5E;661D4410;66A</w:t>
-      </w:r>
-      <w:proofErr w:type="gramStart"/>
-      <w:r>
-        <w:rPr>
-          <w:rFonts w:ascii="Roboto" w:hAnsi="Roboto" w:cs="Segoe UI"/>
-          <w:sz w:val="22"/>
-          <w:szCs w:val="22"/>
-          <w:lang w:val="en-US"/>
-        </w:rPr>
-        <w:t>3;R;;;</w:t>
-      </w:r>
-      <w:proofErr w:type="gramEnd"/>
-      <w:r>
-        <w:rPr>
-          <w:rFonts w:ascii="Roboto" w:hAnsi="Roboto" w:cs="Segoe UI"/>
-          <w:sz w:val="22"/>
-          <w:szCs w:val="22"/>
-          <w:lang w:val="en-US"/>
-        </w:rPr>
-        <w:t xml:space="preserve">53.32;8.11;0;5.5;21;22;;;FGS </w:t>
-      </w:r>
-      <w:proofErr w:type="spellStart"/>
-      <w:r>
-        <w:rPr>
-          <w:rFonts w:ascii="Roboto" w:hAnsi="Roboto" w:cs="Segoe UI"/>
-          <w:sz w:val="22"/>
-          <w:szCs w:val="22"/>
-          <w:lang w:val="en-US"/>
-        </w:rPr>
-        <w:t>Bayern;sfspfclff</w:t>
-      </w:r>
-      <w:proofErr w:type="spellEnd"/>
-      <w:r>
-        <w:rPr>
-          <w:rFonts w:ascii="Roboto" w:hAnsi="Roboto" w:cs="Segoe UI"/>
-          <w:sz w:val="22"/>
-          <w:szCs w:val="22"/>
-          <w:lang w:val="en-US"/>
-        </w:rPr>
-        <w:t>------</w:t>
+        <w:t>OWNUNIT;5E;661D4410;66A3;R;;;53.32;8.11;0;5.5;21;22;;;FGS Bayern;sfspfclff------</w:t>
       </w:r>
     </w:p>
     <w:p>
@@ -3157,27 +3017,7 @@
           <w:szCs w:val="22"/>
           <w:lang w:val="en-US"/>
         </w:rPr>
-        <w:t xml:space="preserve">If there is password given every message have to be encrypted – mixture of encrypted and plain message </w:t>
-      </w:r>
-      <w:proofErr w:type="gramStart"/>
-      <w:r>
-        <w:rPr>
-          <w:rFonts w:ascii="Roboto" w:hAnsi="Roboto" w:cs="Segoe UI"/>
-          <w:sz w:val="22"/>
-          <w:szCs w:val="22"/>
-          <w:lang w:val="en-US"/>
-        </w:rPr>
-        <w:t>are</w:t>
-      </w:r>
-      <w:proofErr w:type="gramEnd"/>
-      <w:r>
-        <w:rPr>
-          <w:rFonts w:ascii="Roboto" w:hAnsi="Roboto" w:cs="Segoe UI"/>
-          <w:sz w:val="22"/>
-          <w:szCs w:val="22"/>
-          <w:lang w:val="en-US"/>
-        </w:rPr>
-        <w:t xml:space="preserve"> not allowed </w:t>
+        <w:t xml:space="preserve">If there is password given every message have to be encrypted – mixture of encrypted and plain message are not allowed </w:t>
       </w:r>
     </w:p>
     <w:p>
@@ -3235,17 +3075,7 @@
           <w:lang w:val="en-US"/>
         </w:rPr>
         <w:br/>
-        <w:t>OWNUNIT;5E;661D4410;66A</w:t>
-      </w:r>
-      <w:proofErr w:type="gramStart"/>
-      <w:r>
-        <w:rPr>
-          <w:rFonts w:ascii="Roboto" w:hAnsi="Roboto" w:cs="Segoe UI"/>
-          <w:sz w:val="22"/>
-          <w:szCs w:val="22"/>
-          <w:lang w:val="en-US"/>
-        </w:rPr>
-        <w:t>3;R;;</w:t>
+        <w:t>OWNUNIT;5E;661D4410;66A3;R;;</w:t>
       </w:r>
       <w:r>
         <w:rPr>
@@ -3256,35 +3086,14 @@
         </w:rPr>
         <w:t>;</w:t>
       </w:r>
-      <w:proofErr w:type="gramEnd"/>
-      <w:r>
-        <w:rPr>
-          <w:rFonts w:ascii="Roboto" w:hAnsi="Roboto" w:cs="Segoe UI"/>
-          <w:sz w:val="22"/>
-          <w:szCs w:val="22"/>
-          <w:lang w:val="en-US"/>
-        </w:rPr>
-        <w:t xml:space="preserve">53.32;8.11;0;5.5;21;22;;;FGS </w:t>
-      </w:r>
-      <w:proofErr w:type="spellStart"/>
-      <w:r>
-        <w:rPr>
-          <w:rFonts w:ascii="Roboto" w:hAnsi="Roboto" w:cs="Segoe UI"/>
-          <w:sz w:val="22"/>
-          <w:szCs w:val="22"/>
-          <w:lang w:val="en-US"/>
-        </w:rPr>
-        <w:t>Bayern;sfspfclff</w:t>
-      </w:r>
-      <w:proofErr w:type="spellEnd"/>
-      <w:r>
-        <w:rPr>
-          <w:rFonts w:ascii="Roboto" w:hAnsi="Roboto" w:cs="Segoe UI"/>
-          <w:sz w:val="22"/>
-          <w:szCs w:val="22"/>
-          <w:lang w:val="en-US"/>
-        </w:rPr>
-        <w:t>------</w:t>
+      <w:r>
+        <w:rPr>
+          <w:rFonts w:ascii="Roboto" w:hAnsi="Roboto" w:cs="Segoe UI"/>
+          <w:sz w:val="22"/>
+          <w:szCs w:val="22"/>
+          <w:lang w:val="en-US"/>
+        </w:rPr>
+        <w:t>53.32;8.11;0;5.5;21;22;;;FGS Bayern;sfspfclff------</w:t>
       </w:r>
     </w:p>
     <w:p>
@@ -3354,10 +3163,8 @@
           <w:szCs w:val="22"/>
           <w:lang w:val="en-US"/>
         </w:rPr>
-        <w:t xml:space="preserve"> (AES128, ECB, </w:t>
-      </w:r>
-      <w:proofErr w:type="spellStart"/>
-      <w:proofErr w:type="gramStart"/>
+        <w:t xml:space="preserve"> (AES128, ECB, Passwor</w:t>
+      </w:r>
       <w:r>
         <w:rPr>
           <w:rFonts w:ascii="Roboto" w:hAnsi="Roboto" w:cs="Segoe UI"/>
@@ -3367,7 +3174,7 @@
           <w:szCs w:val="22"/>
           <w:lang w:val="en-US"/>
         </w:rPr>
-        <w:t>Passwor</w:t>
+        <w:t>d</w:t>
       </w:r>
       <w:r>
         <w:rPr>
@@ -3378,31 +3185,7 @@
           <w:szCs w:val="22"/>
           <w:lang w:val="en-US"/>
         </w:rPr>
-        <w:t>d</w:t>
-      </w:r>
-      <w:r>
-        <w:rPr>
-          <w:rFonts w:ascii="Roboto" w:hAnsi="Roboto" w:cs="Segoe UI"/>
-          <w:i/>
-          <w:iCs/>
-          <w:sz w:val="22"/>
-          <w:szCs w:val="22"/>
-          <w:lang w:val="en-US"/>
-        </w:rPr>
-        <w:t>:expressexpressex</w:t>
-      </w:r>
-      <w:proofErr w:type="spellEnd"/>
-      <w:proofErr w:type="gramEnd"/>
-      <w:r>
-        <w:rPr>
-          <w:rFonts w:ascii="Roboto" w:hAnsi="Roboto" w:cs="Segoe UI"/>
-          <w:i/>
-          <w:iCs/>
-          <w:sz w:val="22"/>
-          <w:szCs w:val="22"/>
-          <w:lang w:val="en-US"/>
-        </w:rPr>
-        <w:t>):</w:t>
+        <w:t>:expressexpressex):</w:t>
       </w:r>
     </w:p>
     <w:p>
@@ -3803,27 +3586,7 @@
           <w:szCs w:val="22"/>
           <w:lang w:val="en-US"/>
         </w:rPr>
-        <w:t xml:space="preserve">If the first bytes of a received message </w:t>
-      </w:r>
-      <w:proofErr w:type="gramStart"/>
-      <w:r>
-        <w:rPr>
-          <w:rFonts w:ascii="Roboto" w:hAnsi="Roboto" w:cs="Segoe UI"/>
-          <w:sz w:val="22"/>
-          <w:szCs w:val="22"/>
-          <w:lang w:val="en-US"/>
-        </w:rPr>
-        <w:t>doesn’t</w:t>
-      </w:r>
-      <w:proofErr w:type="gramEnd"/>
-      <w:r>
-        <w:rPr>
-          <w:rFonts w:ascii="Roboto" w:hAnsi="Roboto" w:cs="Segoe UI"/>
-          <w:sz w:val="22"/>
-          <w:szCs w:val="22"/>
-          <w:lang w:val="en-US"/>
-        </w:rPr>
-        <w:t xml:space="preserve"> match a message name, prove for compression</w:t>
+        <w:t>If the first bytes of a received message doesn’t match a message name, prove for compression</w:t>
       </w:r>
     </w:p>
     <w:p>
@@ -3878,7 +3641,6 @@
           <w:lang w:val="en-US"/>
         </w:rPr>
       </w:pPr>
-      <w:proofErr w:type="gramStart"/>
       <w:r>
         <w:rPr>
           <w:rFonts w:ascii="Roboto" w:hAnsi="Roboto" w:cs="Segoe UI"/>
@@ -3904,17 +3666,7 @@
           <w:szCs w:val="22"/>
           <w:lang w:val="en-US"/>
         </w:rPr>
-        <w:t>czG</w:t>
-      </w:r>
-      <w:proofErr w:type="gramEnd"/>
-      <w:r>
-        <w:rPr>
-          <w:rFonts w:ascii="Roboto" w:hAnsi="Roboto" w:cs="Segoe UI"/>
-          <w:sz w:val="22"/>
-          <w:szCs w:val="22"/>
-          <w:lang w:val="en-US"/>
-        </w:rPr>
-        <w:t>1NjMzdDEzNTO1NjYycbUOtrY2slYKycgsVgCiRIW8/JLM5FRFJQA=</w:t>
+        <w:t>czG1NjMzdDEzNTO1NjYycbUOtrY2slYKycgsVgCiRIW8/JLM5FRFJQA=</w:t>
       </w:r>
     </w:p>
     <w:p>
@@ -4124,7 +3876,6 @@
         </w:rPr>
         <w:t>/</w:t>
       </w:r>
-      <w:proofErr w:type="spellStart"/>
       <w:r>
         <w:rPr>
           <w:rFonts w:ascii="Roboto" w:hAnsi="Roboto" w:cs="Segoe UI"/>
@@ -4141,17 +3892,7 @@
           <w:szCs w:val="22"/>
           <w:lang w:val="en-US"/>
         </w:rPr>
-        <w:t>MockUp</w:t>
-      </w:r>
-      <w:proofErr w:type="spellEnd"/>
-      <w:r>
-        <w:rPr>
-          <w:rFonts w:ascii="Roboto" w:hAnsi="Roboto" w:cs="Segoe UI"/>
-          <w:sz w:val="22"/>
-          <w:szCs w:val="22"/>
-          <w:lang w:val="en-US"/>
-        </w:rPr>
-        <w:t xml:space="preserve"> </w:t>
+        <w:t xml:space="preserve">MockUp </w:t>
       </w:r>
       <w:r>
         <w:rPr>
@@ -4519,7 +4260,6 @@
         </w:rPr>
         <w:t>EC/</w:t>
       </w:r>
-      <w:proofErr w:type="spellStart"/>
       <w:r>
         <w:rPr>
           <w:rFonts w:ascii="Roboto" w:hAnsi="Roboto" w:cs="Segoe UI"/>
@@ -4538,7 +4278,6 @@
         </w:rPr>
         <w:t>MockUp</w:t>
       </w:r>
-      <w:proofErr w:type="spellEnd"/>
       <w:r>
         <w:rPr>
           <w:rFonts w:ascii="Roboto" w:hAnsi="Roboto" w:cs="Segoe UI"/>
@@ -5172,27 +4911,7 @@
           <w:szCs w:val="22"/>
           <w:lang w:val="en-US"/>
         </w:rPr>
-        <w:t xml:space="preserve">Deflate or </w:t>
-      </w:r>
-      <w:proofErr w:type="spellStart"/>
-      <w:r>
-        <w:rPr>
-          <w:rFonts w:ascii="Roboto" w:hAnsi="Roboto" w:cs="Segoe UI"/>
-          <w:sz w:val="22"/>
-          <w:szCs w:val="22"/>
-          <w:lang w:val="en-US"/>
-        </w:rPr>
-        <w:t>gzip</w:t>
-      </w:r>
-      <w:proofErr w:type="spellEnd"/>
-      <w:r>
-        <w:rPr>
-          <w:rFonts w:ascii="Roboto" w:hAnsi="Roboto" w:cs="Segoe UI"/>
-          <w:sz w:val="22"/>
-          <w:szCs w:val="22"/>
-          <w:lang w:val="en-US"/>
-        </w:rPr>
-        <w:t xml:space="preserve"> compression should be supported </w:t>
+        <w:t xml:space="preserve">Deflate or gzip compression should be supported </w:t>
       </w:r>
     </w:p>
     <w:p>
@@ -5348,7 +5067,6 @@
         </w:rPr>
         <w:t>between SEC/</w:t>
       </w:r>
-      <w:proofErr w:type="spellStart"/>
       <w:r>
         <w:rPr>
           <w:rFonts w:ascii="Roboto" w:hAnsi="Roboto" w:cs="Segoe UI"/>
@@ -5367,7 +5085,6 @@
         </w:rPr>
         <w:t>MockUp</w:t>
       </w:r>
-      <w:proofErr w:type="spellEnd"/>
       <w:r>
         <w:rPr>
           <w:rFonts w:ascii="Roboto" w:hAnsi="Roboto" w:cs="Segoe UI"/>
@@ -6982,7 +6699,6 @@
           <w:lang w:val="en-US"/>
         </w:rPr>
       </w:pPr>
-      <w:proofErr w:type="spellStart"/>
       <w:r>
         <w:rPr>
           <w:rFonts w:ascii="Roboto" w:hAnsi="Roboto" w:cs="Segoe UI"/>
@@ -6992,19 +6708,7 @@
           <w:szCs w:val="22"/>
           <w:lang w:val="en-US"/>
         </w:rPr>
-        <w:t>Protobuf</w:t>
-      </w:r>
-      <w:proofErr w:type="spellEnd"/>
-      <w:r>
-        <w:rPr>
-          <w:rFonts w:ascii="Roboto" w:hAnsi="Roboto" w:cs="Segoe UI"/>
-          <w:b/>
-          <w:bCs/>
-          <w:sz w:val="22"/>
-          <w:szCs w:val="22"/>
-          <w:lang w:val="en-US"/>
-        </w:rPr>
-        <w:t xml:space="preserve"> connection</w:t>
+        <w:t>Protobuf connection</w:t>
       </w:r>
     </w:p>
     <w:p>
@@ -7271,7 +6975,6 @@
         </w:rPr>
         <w:t xml:space="preserve"> </w:t>
       </w:r>
-      <w:proofErr w:type="spellStart"/>
       <w:r>
         <w:rPr>
           <w:rFonts w:ascii="Roboto" w:hAnsi="Roboto" w:cs="Segoe UI"/>
@@ -7281,7 +6984,6 @@
         </w:rPr>
         <w:t>the</w:t>
       </w:r>
-      <w:proofErr w:type="spellEnd"/>
       <w:r>
         <w:rPr>
           <w:rFonts w:ascii="Roboto" w:hAnsi="Roboto" w:cs="Segoe UI"/>
@@ -7388,16 +7090,204 @@
           <w:szCs w:val="22"/>
           <w:lang w:val="en-US"/>
         </w:rPr>
-        <w:t xml:space="preserve">Speed and course are meant to be relative to ground. Course and heading have a range from zero to 359,999 and are relative to geographic north or zero degree. </w:t>
-      </w:r>
-      <w:r>
-        <w:rPr>
-          <w:rFonts w:ascii="Roboto" w:hAnsi="Roboto" w:cs="Segoe UI"/>
-          <w:sz w:val="22"/>
-          <w:szCs w:val="22"/>
-          <w:lang w:val="en-US"/>
-        </w:rPr>
-        <w:t>In general, all values are mandatory. Optional parameters are marked with.</w:t>
+        <w:t xml:space="preserve">Speed and course are meant to be relative to ground. Course and heading have a range from zero to </w:t>
+      </w:r>
+      <w:r>
+        <w:rPr>
+          <w:rFonts w:ascii="Roboto" w:hAnsi="Roboto" w:cs="Segoe UI"/>
+          <w:sz w:val="22"/>
+          <w:szCs w:val="22"/>
+          <w:lang w:val="en-US"/>
+        </w:rPr>
+        <w:t>359</w:t>
+      </w:r>
+      <w:r>
+        <w:rPr>
+          <w:rFonts w:ascii="Roboto" w:hAnsi="Roboto" w:cs="Segoe UI"/>
+          <w:sz w:val="22"/>
+          <w:szCs w:val="22"/>
+          <w:lang w:val="en-US"/>
+        </w:rPr>
+        <w:t>.</w:t>
+      </w:r>
+      <w:r>
+        <w:rPr>
+          <w:rFonts w:ascii="Roboto" w:hAnsi="Roboto" w:cs="Segoe UI"/>
+          <w:sz w:val="22"/>
+          <w:szCs w:val="22"/>
+          <w:lang w:val="en-US"/>
+        </w:rPr>
+        <w:t>9</w:t>
+      </w:r>
+      <w:r>
+        <w:rPr>
+          <w:rFonts w:ascii="Roboto" w:hAnsi="Roboto" w:cs="Segoe UI"/>
+          <w:sz w:val="22"/>
+          <w:szCs w:val="22"/>
+          <w:lang w:val="en-US"/>
+        </w:rPr>
+        <w:t>99</w:t>
+      </w:r>
+      <m:oMath>
+        <m:bar>
+          <m:barPr>
+            <m:pos m:val="top"/>
+            <m:ctrlPr>
+              <w:rPr>
+                <w:rFonts w:ascii="Cambria Math" w:hAnsi="Cambria Math" w:cs="Segoe UI"/>
+                <w:i/>
+                <w:sz w:val="22"/>
+                <w:szCs w:val="22"/>
+                <w:lang w:val="en-US"/>
+              </w:rPr>
+            </m:ctrlPr>
+          </m:barPr>
+          <m:e>
+            <m:r>
+              <w:rPr>
+                <w:rFonts w:ascii="Cambria Math" w:hAnsi="Cambria Math" w:cs="Segoe UI"/>
+                <w:sz w:val="22"/>
+                <w:szCs w:val="22"/>
+                <w:lang w:val="en-US"/>
+              </w:rPr>
+              <m:t>9</m:t>
+            </m:r>
+          </m:e>
+        </m:bar>
+      </m:oMath>
+      <w:r>
+        <w:rPr>
+          <w:rFonts w:ascii="Roboto" w:hAnsi="Roboto" w:cs="Segoe UI"/>
+          <w:sz w:val="22"/>
+          <w:szCs w:val="22"/>
+          <w:lang w:val="en-US"/>
+        </w:rPr>
+        <w:t>,</w:t>
+      </w:r>
+      <w:r>
+        <w:rPr>
+          <w:rFonts w:ascii="Arial" w:hAnsi="Arial" w:cs="Arial"/>
+          <w:color w:val="202122"/>
+          <w:shd w:val="clear" w:color="auto" w:fill="FFFFFF"/>
+        </w:rPr>
+        <w:t xml:space="preserve"> </w:t>
+      </w:r>
+      <w:r>
+        <w:rPr>
+          <w:rFonts w:ascii="Roboto" w:hAnsi="Roboto" w:cs="Segoe UI"/>
+          <w:sz w:val="22"/>
+          <w:szCs w:val="22"/>
+          <w:lang w:val="en-US"/>
+        </w:rPr>
+        <w:t xml:space="preserve">are relative to geographic north </w:t>
+      </w:r>
+      <w:r>
+        <w:rPr>
+          <w:rFonts w:ascii="Roboto" w:hAnsi="Roboto" w:cs="Segoe UI"/>
+          <w:sz w:val="22"/>
+          <w:szCs w:val="22"/>
+          <w:lang w:val="en-US"/>
+        </w:rPr>
+        <w:t>(</w:t>
+      </w:r>
+      <w:r>
+        <w:rPr>
+          <w:rFonts w:ascii="Roboto" w:hAnsi="Roboto" w:cs="Segoe UI"/>
+          <w:sz w:val="22"/>
+          <w:szCs w:val="22"/>
+          <w:lang w:val="en-US"/>
+        </w:rPr>
+        <w:t>zero degree</w:t>
+      </w:r>
+      <w:r>
+        <w:rPr>
+          <w:rFonts w:ascii="Roboto" w:hAnsi="Roboto" w:cs="Segoe UI"/>
+          <w:sz w:val="22"/>
+          <w:szCs w:val="22"/>
+          <w:lang w:val="en-US"/>
+        </w:rPr>
+        <w:t>)</w:t>
+      </w:r>
+      <w:r>
+        <w:rPr>
+          <w:rFonts w:ascii="Roboto" w:hAnsi="Roboto" w:cs="Segoe UI"/>
+          <w:sz w:val="22"/>
+          <w:szCs w:val="22"/>
+          <w:lang w:val="en-US"/>
+        </w:rPr>
+        <w:t xml:space="preserve"> and rotate clockwise</w:t>
+      </w:r>
+      <w:r>
+        <w:rPr>
+          <w:rFonts w:ascii="Roboto" w:hAnsi="Roboto" w:cs="Segoe UI"/>
+          <w:sz w:val="22"/>
+          <w:szCs w:val="22"/>
+          <w:lang w:val="en-US"/>
+        </w:rPr>
+        <w:t xml:space="preserve">. </w:t>
+      </w:r>
+      <w:r>
+        <w:rPr>
+          <w:rFonts w:ascii="Roboto" w:hAnsi="Roboto" w:cs="Segoe UI"/>
+          <w:sz w:val="22"/>
+          <w:szCs w:val="22"/>
+          <w:lang w:val="en-US"/>
+        </w:rPr>
+        <w:t xml:space="preserve">In general, all values are </w:t>
+      </w:r>
+      <w:r>
+        <w:rPr>
+          <w:rFonts w:ascii="Roboto" w:hAnsi="Roboto" w:cs="Segoe UI"/>
+          <w:sz w:val="22"/>
+          <w:szCs w:val="22"/>
+          <w:lang w:val="en-US"/>
+        </w:rPr>
+        <w:t>optional</w:t>
+      </w:r>
+      <w:r>
+        <w:rPr>
+          <w:rFonts w:ascii="Roboto" w:hAnsi="Roboto" w:cs="Segoe UI"/>
+          <w:sz w:val="22"/>
+          <w:szCs w:val="22"/>
+          <w:lang w:val="en-US"/>
+        </w:rPr>
+        <w:t xml:space="preserve">. </w:t>
+      </w:r>
+      <w:r>
+        <w:rPr>
+          <w:rFonts w:ascii="Roboto" w:hAnsi="Roboto" w:cs="Segoe UI"/>
+          <w:sz w:val="22"/>
+          <w:szCs w:val="22"/>
+          <w:lang w:val="en-US"/>
+        </w:rPr>
+        <w:t>mandatory</w:t>
+      </w:r>
+      <w:r>
+        <w:rPr>
+          <w:rFonts w:ascii="Roboto" w:hAnsi="Roboto" w:cs="Segoe UI"/>
+          <w:sz w:val="22"/>
+          <w:szCs w:val="22"/>
+          <w:lang w:val="en-US"/>
+        </w:rPr>
+        <w:t xml:space="preserve"> parameters are marked with</w:t>
+      </w:r>
+      <w:r>
+        <w:rPr>
+          <w:rFonts w:ascii="Roboto" w:hAnsi="Roboto" w:cs="Segoe UI"/>
+          <w:sz w:val="22"/>
+          <w:szCs w:val="22"/>
+          <w:lang w:val="en-US"/>
+        </w:rPr>
+        <w:t xml:space="preserve"> (M)</w:t>
+      </w:r>
+      <w:r>
+        <w:rPr>
+          <w:rFonts w:ascii="Roboto" w:hAnsi="Roboto" w:cs="Segoe UI"/>
+          <w:sz w:val="22"/>
+          <w:szCs w:val="22"/>
+          <w:lang w:val="en-US"/>
+        </w:rPr>
+        <w:t>.</w:t>
       </w:r>
     </w:p>
     <w:p>
@@ -7862,7 +7752,6 @@
         </w:rPr>
         <w:t>[</w:t>
       </w:r>
-      <w:proofErr w:type="gramStart"/>
       <w:r>
         <w:rPr>
           <w:rFonts w:ascii="Roboto" w:hAnsi="Roboto" w:cs="Segoe UI"/>
@@ -7888,17 +7777,7 @@
           <w:szCs w:val="22"/>
           <w:lang w:val="en-US"/>
         </w:rPr>
-        <w:t>(</w:t>
-      </w:r>
-      <w:proofErr w:type="gramEnd"/>
-      <w:r>
-        <w:rPr>
-          <w:rFonts w:ascii="Roboto" w:hAnsi="Roboto" w:cs="Segoe UI"/>
-          <w:sz w:val="22"/>
-          <w:szCs w:val="22"/>
-          <w:lang w:val="en-US"/>
-        </w:rPr>
-        <w:t>M)</w:t>
+        <w:t>(M)</w:t>
       </w:r>
       <w:r>
         <w:rPr>
@@ -8466,17 +8345,7 @@
           <w:szCs w:val="22"/>
           <w:lang w:val="en-US"/>
         </w:rPr>
-        <w:t>;5E;661D4410;66A</w:t>
-      </w:r>
-      <w:proofErr w:type="gramStart"/>
-      <w:r>
-        <w:rPr>
-          <w:rFonts w:ascii="Roboto" w:hAnsi="Roboto" w:cs="Segoe UI"/>
-          <w:sz w:val="22"/>
-          <w:szCs w:val="22"/>
-          <w:lang w:val="en-US"/>
-        </w:rPr>
-        <w:t>3;R;;</w:t>
+        <w:t>;5E;661D4410;66A3;R;;</w:t>
       </w:r>
       <w:r>
         <w:rPr>
@@ -8487,7 +8356,6 @@
         </w:rPr>
         <w:t>;</w:t>
       </w:r>
-      <w:proofErr w:type="gramEnd"/>
       <w:r>
         <w:rPr>
           <w:rFonts w:ascii="Roboto" w:hAnsi="Roboto" w:cs="Segoe UI"/>
@@ -8558,27 +8426,7 @@
           <w:szCs w:val="22"/>
           <w:lang w:val="en-US"/>
         </w:rPr>
-        <w:t xml:space="preserve">FGS </w:t>
-      </w:r>
-      <w:proofErr w:type="spellStart"/>
-      <w:r>
-        <w:rPr>
-          <w:rFonts w:ascii="Roboto" w:hAnsi="Roboto" w:cs="Segoe UI"/>
-          <w:sz w:val="22"/>
-          <w:szCs w:val="22"/>
-          <w:lang w:val="en-US"/>
-        </w:rPr>
-        <w:t>Bayern;sfspfclff</w:t>
-      </w:r>
-      <w:proofErr w:type="spellEnd"/>
-      <w:r>
-        <w:rPr>
-          <w:rFonts w:ascii="Roboto" w:hAnsi="Roboto" w:cs="Segoe UI"/>
-          <w:sz w:val="22"/>
-          <w:szCs w:val="22"/>
-          <w:lang w:val="en-US"/>
-        </w:rPr>
-        <w:t>------</w:t>
+        <w:t>FGS Bayern;sfspfclff------</w:t>
       </w:r>
     </w:p>
     <w:p>
@@ -8639,27 +8487,7 @@
           <w:szCs w:val="22"/>
           <w:lang w:val="en-US"/>
         </w:rPr>
-        <w:t>;5E;661D4410;66A</w:t>
-      </w:r>
-      <w:proofErr w:type="gramStart"/>
-      <w:r>
-        <w:rPr>
-          <w:rFonts w:ascii="Roboto" w:hAnsi="Roboto" w:cs="Segoe UI"/>
-          <w:sz w:val="22"/>
-          <w:szCs w:val="22"/>
-          <w:lang w:val="en-US"/>
-        </w:rPr>
-        <w:t>3;R</w:t>
-      </w:r>
-      <w:proofErr w:type="gramEnd"/>
-      <w:r>
-        <w:rPr>
-          <w:rFonts w:ascii="Roboto" w:hAnsi="Roboto" w:cs="Segoe UI"/>
-          <w:sz w:val="22"/>
-          <w:szCs w:val="22"/>
-          <w:lang w:val="en-US"/>
-        </w:rPr>
-        <w:t>;TRUE</w:t>
+        <w:t>;5E;661D4410;66A3;R;TRUE</w:t>
       </w:r>
       <w:r>
         <w:rPr>
@@ -9352,25 +9180,14 @@
         </w:rPr>
         <w:t>&lt;</w:t>
       </w:r>
-      <w:proofErr w:type="spellStart"/>
-      <w:r>
-        <w:rPr>
-          <w:rFonts w:ascii="Roboto" w:hAnsi="Roboto" w:cs="Segoe UI"/>
-          <w:sz w:val="22"/>
-          <w:szCs w:val="22"/>
-          <w:lang w:val="en-US"/>
-        </w:rPr>
-        <w:t>rel</w:t>
-      </w:r>
-      <w:proofErr w:type="spellEnd"/>
-      <w:r>
-        <w:rPr>
-          <w:rFonts w:ascii="Roboto" w:hAnsi="Roboto" w:cs="Segoe UI"/>
-          <w:sz w:val="22"/>
-          <w:szCs w:val="22"/>
-          <w:lang w:val="en-US"/>
-        </w:rPr>
-        <w:t xml:space="preserve"> Y-</w:t>
+      <w:r>
+        <w:rPr>
+          <w:rFonts w:ascii="Roboto" w:hAnsi="Roboto" w:cs="Segoe UI"/>
+          <w:sz w:val="22"/>
+          <w:szCs w:val="22"/>
+          <w:lang w:val="en-US"/>
+        </w:rPr>
+        <w:t>rel Y-</w:t>
       </w:r>
       <w:r>
         <w:rPr>
@@ -9426,25 +9243,14 @@
         </w:rPr>
         <w:t>&lt;</w:t>
       </w:r>
-      <w:proofErr w:type="spellStart"/>
-      <w:r>
-        <w:rPr>
-          <w:rFonts w:ascii="Roboto" w:hAnsi="Roboto" w:cs="Segoe UI"/>
-          <w:sz w:val="22"/>
-          <w:szCs w:val="22"/>
-          <w:lang w:val="en-US"/>
-        </w:rPr>
-        <w:t>rel</w:t>
-      </w:r>
-      <w:proofErr w:type="spellEnd"/>
-      <w:r>
-        <w:rPr>
-          <w:rFonts w:ascii="Roboto" w:hAnsi="Roboto" w:cs="Segoe UI"/>
-          <w:sz w:val="22"/>
-          <w:szCs w:val="22"/>
-          <w:lang w:val="en-US"/>
-        </w:rPr>
-        <w:t xml:space="preserve"> Z</w:t>
+      <w:r>
+        <w:rPr>
+          <w:rFonts w:ascii="Roboto" w:hAnsi="Roboto" w:cs="Segoe UI"/>
+          <w:sz w:val="22"/>
+          <w:szCs w:val="22"/>
+          <w:lang w:val="en-US"/>
+        </w:rPr>
+        <w:t>rel Z</w:t>
       </w:r>
       <w:r>
         <w:rPr>
@@ -9952,7 +9758,6 @@
                 <w:lang w:val="en-US"/>
               </w:rPr>
             </w:pPr>
-            <w:proofErr w:type="spellStart"/>
             <w:r>
               <w:rPr>
                 <w:rFonts w:ascii="Roboto" w:hAnsi="Roboto" w:cs="Segoe UI"/>
@@ -9971,7 +9776,6 @@
               </w:rPr>
               <w:t>ontactID</w:t>
             </w:r>
-            <w:proofErr w:type="spellEnd"/>
           </w:p>
         </w:tc>
         <w:tc>
@@ -10059,7 +9863,6 @@
                 <w:lang w:val="en-US"/>
               </w:rPr>
             </w:pPr>
-            <w:proofErr w:type="spellStart"/>
             <w:r>
               <w:rPr>
                 <w:rFonts w:ascii="Roboto" w:hAnsi="Roboto" w:cs="Segoe UI"/>
@@ -10078,7 +9881,6 @@
               </w:rPr>
               <w:t>eleteFlag</w:t>
             </w:r>
-            <w:proofErr w:type="spellEnd"/>
           </w:p>
         </w:tc>
         <w:tc>
@@ -10825,7 +10627,6 @@
                 <w:lang w:val="en-US"/>
               </w:rPr>
             </w:pPr>
-            <w:proofErr w:type="spellStart"/>
             <w:r>
               <w:rPr>
                 <w:rFonts w:ascii="Roboto" w:hAnsi="Roboto" w:cs="Segoe UI"/>
@@ -10844,7 +10645,6 @@
               </w:rPr>
               <w:t>data</w:t>
             </w:r>
-            <w:proofErr w:type="spellEnd"/>
             <w:r>
               <w:rPr>
                 <w:rFonts w:ascii="Roboto" w:hAnsi="Roboto" w:cs="Segoe UI"/>
@@ -11090,17 +10890,7 @@
           <w:szCs w:val="22"/>
           <w:lang w:val="en-US"/>
         </w:rPr>
-        <w:t>66A</w:t>
-      </w:r>
-      <w:proofErr w:type="gramStart"/>
-      <w:r>
-        <w:rPr>
-          <w:rFonts w:ascii="Roboto" w:hAnsi="Roboto" w:cs="Segoe UI"/>
-          <w:sz w:val="22"/>
-          <w:szCs w:val="22"/>
-          <w:lang w:val="en-US"/>
-        </w:rPr>
-        <w:t>3;R</w:t>
+        <w:t>66A3;R</w:t>
       </w:r>
       <w:r>
         <w:rPr>
@@ -11129,7 +10919,6 @@
         </w:rPr>
         <w:t>;</w:t>
       </w:r>
-      <w:proofErr w:type="gramEnd"/>
       <w:r>
         <w:rPr>
           <w:rFonts w:ascii="Roboto" w:hAnsi="Roboto" w:cs="Segoe UI"/>
@@ -11182,17 +10971,7 @@
           <w:szCs w:val="22"/>
           <w:lang w:val="en-US"/>
         </w:rPr>
-        <w:t xml:space="preserve">FGS </w:t>
-      </w:r>
-      <w:proofErr w:type="spellStart"/>
-      <w:r>
-        <w:rPr>
-          <w:rFonts w:ascii="Roboto" w:hAnsi="Roboto" w:cs="Segoe UI"/>
-          <w:sz w:val="22"/>
-          <w:szCs w:val="22"/>
-          <w:lang w:val="en-US"/>
-        </w:rPr>
-        <w:t>Bayern;</w:t>
+        <w:t>FGS Bayern;</w:t>
       </w:r>
       <w:r>
         <w:rPr>
@@ -11210,17 +10989,7 @@
           <w:szCs w:val="22"/>
           <w:lang w:val="en-US"/>
         </w:rPr>
-        <w:t>sfspfclff</w:t>
-      </w:r>
-      <w:proofErr w:type="spellEnd"/>
-      <w:r>
-        <w:rPr>
-          <w:rFonts w:ascii="Roboto" w:hAnsi="Roboto" w:cs="Segoe UI"/>
-          <w:sz w:val="22"/>
-          <w:szCs w:val="22"/>
-          <w:lang w:val="en-US"/>
-        </w:rPr>
-        <w:t>------</w:t>
+        <w:t>sfspfclff------</w:t>
       </w:r>
       <w:r>
         <w:rPr>
@@ -11326,17 +11095,7 @@
           <w:szCs w:val="22"/>
           <w:lang w:val="en-US"/>
         </w:rPr>
-        <w:t>66A</w:t>
-      </w:r>
-      <w:proofErr w:type="gramStart"/>
-      <w:r>
-        <w:rPr>
-          <w:rFonts w:ascii="Roboto" w:hAnsi="Roboto" w:cs="Segoe UI"/>
-          <w:sz w:val="22"/>
-          <w:szCs w:val="22"/>
-          <w:lang w:val="en-US"/>
-        </w:rPr>
-        <w:t>3</w:t>
+        <w:t>66A3</w:t>
       </w:r>
       <w:r>
         <w:rPr>
@@ -11365,7 +11124,6 @@
         </w:rPr>
         <w:t>;</w:t>
       </w:r>
-      <w:proofErr w:type="gramEnd"/>
       <w:r>
         <w:rPr>
           <w:rFonts w:ascii="Roboto" w:hAnsi="Roboto" w:cs="Segoe UI"/>
@@ -11865,36 +11623,16 @@
           <w:szCs w:val="22"/>
           <w:lang w:val="en-US"/>
         </w:rPr>
-        <w:t>Latitude&gt;[</w:t>
-      </w:r>
-      <w:proofErr w:type="gramStart"/>
-      <w:r>
-        <w:rPr>
-          <w:rFonts w:ascii="Roboto" w:hAnsi="Roboto" w:cs="Segoe UI"/>
-          <w:sz w:val="22"/>
-          <w:szCs w:val="22"/>
-          <w:lang w:val="en-US"/>
-        </w:rPr>
-        <w:t>°]</w:t>
-      </w:r>
-      <w:r>
-        <w:rPr>
-          <w:rFonts w:ascii="Roboto" w:hAnsi="Roboto" w:cs="Segoe UI"/>
-          <w:sz w:val="22"/>
-          <w:szCs w:val="22"/>
-          <w:lang w:val="en-US"/>
-        </w:rPr>
-        <w:t>(</w:t>
-      </w:r>
-      <w:proofErr w:type="gramEnd"/>
-      <w:r>
-        <w:rPr>
-          <w:rFonts w:ascii="Roboto" w:hAnsi="Roboto" w:cs="Segoe UI"/>
-          <w:sz w:val="22"/>
-          <w:szCs w:val="22"/>
-          <w:lang w:val="en-US"/>
-        </w:rPr>
-        <w:t>M)</w:t>
+        <w:t>Latitude&gt;[°]</w:t>
+      </w:r>
+      <w:r>
+        <w:rPr>
+          <w:rFonts w:ascii="Roboto" w:hAnsi="Roboto" w:cs="Segoe UI"/>
+          <w:sz w:val="22"/>
+          <w:szCs w:val="22"/>
+          <w:lang w:val="en-US"/>
+        </w:rPr>
+        <w:t>(M)</w:t>
       </w:r>
       <w:r>
         <w:rPr>
@@ -12002,67 +11740,7 @@
           <w:szCs w:val="22"/>
           <w:lang w:val="en-US"/>
         </w:rPr>
-        <w:t>&lt;</w:t>
-      </w:r>
-      <w:proofErr w:type="spellStart"/>
-      <w:r>
-        <w:rPr>
-          <w:rFonts w:ascii="Roboto" w:hAnsi="Roboto" w:cs="Segoe UI"/>
-          <w:sz w:val="22"/>
-          <w:szCs w:val="22"/>
-          <w:lang w:val="en-US"/>
-        </w:rPr>
-        <w:t>EmitterLatitude</w:t>
-      </w:r>
-      <w:proofErr w:type="spellEnd"/>
-      <w:r>
-        <w:rPr>
-          <w:rFonts w:ascii="Roboto" w:hAnsi="Roboto" w:cs="Segoe UI"/>
-          <w:sz w:val="22"/>
-          <w:szCs w:val="22"/>
-          <w:lang w:val="en-US"/>
-        </w:rPr>
-        <w:t>&gt;[°];&lt;</w:t>
-      </w:r>
-      <w:proofErr w:type="spellStart"/>
-      <w:r>
-        <w:rPr>
-          <w:rFonts w:ascii="Roboto" w:hAnsi="Roboto" w:cs="Segoe UI"/>
-          <w:sz w:val="22"/>
-          <w:szCs w:val="22"/>
-          <w:lang w:val="en-US"/>
-        </w:rPr>
-        <w:t>EmitterLongitude</w:t>
-      </w:r>
-      <w:proofErr w:type="spellEnd"/>
-      <w:r>
-        <w:rPr>
-          <w:rFonts w:ascii="Roboto" w:hAnsi="Roboto" w:cs="Segoe UI"/>
-          <w:sz w:val="22"/>
-          <w:szCs w:val="22"/>
-          <w:lang w:val="en-US"/>
-        </w:rPr>
-        <w:t>&gt;[°];&lt;</w:t>
-      </w:r>
-      <w:proofErr w:type="spellStart"/>
-      <w:r>
-        <w:rPr>
-          <w:rFonts w:ascii="Roboto" w:hAnsi="Roboto" w:cs="Segoe UI"/>
-          <w:sz w:val="22"/>
-          <w:szCs w:val="22"/>
-          <w:lang w:val="en-US"/>
-        </w:rPr>
-        <w:t>EmitterAltitude</w:t>
-      </w:r>
-      <w:proofErr w:type="spellEnd"/>
-      <w:r>
-        <w:rPr>
-          <w:rFonts w:ascii="Roboto" w:hAnsi="Roboto" w:cs="Segoe UI"/>
-          <w:sz w:val="22"/>
-          <w:szCs w:val="22"/>
-          <w:lang w:val="en-US"/>
-        </w:rPr>
-        <w:t>&gt;[m</w:t>
+        <w:t>&lt;EmitterLatitude&gt;[°];&lt;EmitterLongitude&gt;[°];&lt;EmitterAltitude&gt;[m</w:t>
       </w:r>
       <w:r>
         <w:rPr>
@@ -12233,27 +11911,7 @@
           <w:szCs w:val="22"/>
           <w:lang w:val="en-US"/>
         </w:rPr>
-        <w:t>&lt;</w:t>
-      </w:r>
-      <w:proofErr w:type="spellStart"/>
-      <w:r>
-        <w:rPr>
-          <w:rFonts w:ascii="Roboto" w:hAnsi="Roboto" w:cs="Segoe UI"/>
-          <w:sz w:val="22"/>
-          <w:szCs w:val="22"/>
-          <w:lang w:val="en-US"/>
-        </w:rPr>
-        <w:t>SpotNumber</w:t>
-      </w:r>
-      <w:proofErr w:type="spellEnd"/>
-      <w:r>
-        <w:rPr>
-          <w:rFonts w:ascii="Roboto" w:hAnsi="Roboto" w:cs="Segoe UI"/>
-          <w:sz w:val="22"/>
-          <w:szCs w:val="22"/>
-          <w:lang w:val="en-US"/>
-        </w:rPr>
-        <w:t>&gt;;</w:t>
+        <w:t>&lt;SpotNumber&gt;;</w:t>
       </w:r>
       <w:r>
         <w:rPr>
@@ -12320,7 +11978,6 @@
                 <w:lang w:val="en-US"/>
               </w:rPr>
             </w:pPr>
-            <w:proofErr w:type="spellStart"/>
             <w:r>
               <w:rPr>
                 <w:rFonts w:ascii="Roboto" w:hAnsi="Roboto" w:cs="Segoe UI"/>
@@ -12330,7 +11987,6 @@
               </w:rPr>
               <w:t>EmissionID</w:t>
             </w:r>
-            <w:proofErr w:type="spellEnd"/>
           </w:p>
         </w:tc>
         <w:tc>
@@ -12419,7 +12075,6 @@
                 <w:lang w:val="en-US"/>
               </w:rPr>
             </w:pPr>
-            <w:proofErr w:type="spellStart"/>
             <w:r>
               <w:rPr>
                 <w:rFonts w:ascii="Roboto" w:hAnsi="Roboto" w:cs="Segoe UI"/>
@@ -12429,7 +12084,6 @@
               </w:rPr>
               <w:t>DeleteFlag</w:t>
             </w:r>
-            <w:proofErr w:type="spellEnd"/>
           </w:p>
         </w:tc>
         <w:tc>
@@ -12569,7 +12223,6 @@
                 <w:lang w:val="en-US"/>
               </w:rPr>
             </w:pPr>
-            <w:proofErr w:type="spellStart"/>
             <w:r>
               <w:rPr>
                 <w:rFonts w:ascii="Roboto" w:hAnsi="Roboto" w:cs="Segoe UI"/>
@@ -12579,7 +12232,6 @@
               </w:rPr>
               <w:t>FreqAgility</w:t>
             </w:r>
-            <w:proofErr w:type="spellEnd"/>
           </w:p>
         </w:tc>
         <w:tc>
@@ -13039,7 +12691,6 @@
                 <w:lang w:val="en-US"/>
               </w:rPr>
             </w:pPr>
-            <w:proofErr w:type="spellStart"/>
             <w:r>
               <w:rPr>
                 <w:rFonts w:ascii="Roboto" w:hAnsi="Roboto" w:cs="Segoe UI"/>
@@ -13049,7 +12700,6 @@
               </w:rPr>
               <w:t>PRFAgility</w:t>
             </w:r>
-            <w:proofErr w:type="spellEnd"/>
           </w:p>
         </w:tc>
         <w:tc>
@@ -13317,7 +12967,6 @@
                 <w:lang w:val="en-US"/>
               </w:rPr>
             </w:pPr>
-            <w:proofErr w:type="spellStart"/>
             <w:r>
               <w:rPr>
                 <w:rFonts w:ascii="Roboto" w:hAnsi="Roboto"/>
@@ -13327,7 +12976,6 @@
               </w:rPr>
               <w:t>Wobbulated</w:t>
             </w:r>
-            <w:proofErr w:type="spellEnd"/>
           </w:p>
         </w:tc>
       </w:tr>
@@ -15179,7 +14827,6 @@
               </w:rPr>
               <w:t xml:space="preserve">ACOUSTIC </w:t>
             </w:r>
-            <w:proofErr w:type="spellStart"/>
             <w:r>
               <w:rPr>
                 <w:rFonts w:ascii="Roboto" w:hAnsi="Roboto"/>
@@ -15187,17 +14834,7 @@
                 <w:szCs w:val="22"/>
                 <w:lang w:val="en-US"/>
               </w:rPr>
-              <w:t>Sono</w:t>
-            </w:r>
-            <w:proofErr w:type="spellEnd"/>
-            <w:r>
-              <w:rPr>
-                <w:rFonts w:ascii="Roboto" w:hAnsi="Roboto"/>
-                <w:sz w:val="22"/>
-                <w:szCs w:val="22"/>
-                <w:lang w:val="en-US"/>
-              </w:rPr>
-              <w:t xml:space="preserve"> </w:t>
+              <w:t xml:space="preserve">Sono </w:t>
             </w:r>
             <w:r>
               <w:rPr>
@@ -16377,17 +16014,7 @@
           <w:szCs w:val="22"/>
           <w:lang w:val="en-US"/>
         </w:rPr>
-        <w:t>EMISSION;5E;661D4410;66A</w:t>
-      </w:r>
-      <w:proofErr w:type="gramStart"/>
-      <w:r>
-        <w:rPr>
-          <w:rFonts w:ascii="Roboto" w:hAnsi="Roboto" w:cs="Segoe UI"/>
-          <w:sz w:val="22"/>
-          <w:szCs w:val="22"/>
-          <w:lang w:val="en-US"/>
-        </w:rPr>
-        <w:t>3;R;;</w:t>
+        <w:t>EMISSION;5E;661D4410;66A3;R;;</w:t>
       </w:r>
       <w:r>
         <w:rPr>
@@ -16398,7 +16025,6 @@
         </w:rPr>
         <w:t>;</w:t>
       </w:r>
-      <w:proofErr w:type="gramEnd"/>
       <w:r>
         <w:rPr>
           <w:rFonts w:ascii="Roboto" w:hAnsi="Roboto" w:cs="Segoe UI"/>
@@ -16492,17 +16118,7 @@
           <w:szCs w:val="22"/>
           <w:lang w:val="en-US"/>
         </w:rPr>
-        <w:t>EMISSION;5F;661D5410;66A</w:t>
-      </w:r>
-      <w:proofErr w:type="gramStart"/>
-      <w:r>
-        <w:rPr>
-          <w:rFonts w:ascii="Roboto" w:hAnsi="Roboto" w:cs="Segoe UI"/>
-          <w:sz w:val="22"/>
-          <w:szCs w:val="22"/>
-          <w:lang w:val="en-US"/>
-        </w:rPr>
-        <w:t>3;R;;</w:t>
+        <w:t>EMISSION;5F;661D5410;66A3;R;;</w:t>
       </w:r>
       <w:r>
         <w:rPr>
@@ -16513,7 +16129,6 @@
         </w:rPr>
         <w:t>;</w:t>
       </w:r>
-      <w:proofErr w:type="gramEnd"/>
       <w:r>
         <w:rPr>
           <w:rFonts w:ascii="Roboto" w:hAnsi="Roboto" w:cs="Segoe UI"/>
@@ -16849,19 +16464,8 @@
           <w:szCs w:val="22"/>
           <w:lang w:val="en-US"/>
         </w:rPr>
-        <w:t>peedThroughWater&gt;[m/</w:t>
-      </w:r>
-      <w:proofErr w:type="gramStart"/>
-      <w:r>
-        <w:rPr>
-          <w:rFonts w:ascii="Roboto" w:hAnsi="Roboto" w:cs="Segoe UI"/>
-          <w:sz w:val="22"/>
-          <w:szCs w:val="22"/>
-          <w:lang w:val="en-US"/>
-        </w:rPr>
-        <w:t>s];&lt;</w:t>
-      </w:r>
-      <w:proofErr w:type="gramEnd"/>
+        <w:t>peedThroughWater&gt;[m/s];&lt;</w:t>
+      </w:r>
       <w:r>
         <w:rPr>
           <w:rFonts w:ascii="Roboto" w:hAnsi="Roboto" w:cs="Segoe UI"/>
@@ -17150,7 +16754,6 @@
         </w:rPr>
         <w:t>isibility&gt;[km];&lt;</w:t>
       </w:r>
-      <w:proofErr w:type="spellStart"/>
       <w:r>
         <w:rPr>
           <w:rFonts w:ascii="Roboto" w:hAnsi="Roboto" w:cs="Segoe UI"/>
@@ -17167,19 +16770,8 @@
           <w:szCs w:val="22"/>
           <w:lang w:val="en-US"/>
         </w:rPr>
-        <w:t>loudHeight</w:t>
-      </w:r>
-      <w:proofErr w:type="spellEnd"/>
-      <w:r>
-        <w:rPr>
-          <w:rFonts w:ascii="Roboto" w:hAnsi="Roboto" w:cs="Segoe UI"/>
-          <w:sz w:val="22"/>
-          <w:szCs w:val="22"/>
-          <w:lang w:val="en-US"/>
-        </w:rPr>
-        <w:t>&gt;[m];&lt;</w:t>
-      </w:r>
-      <w:proofErr w:type="spellStart"/>
+        <w:t>loudHeight&gt;[m];&lt;</w:t>
+      </w:r>
       <w:r>
         <w:rPr>
           <w:rFonts w:ascii="Roboto" w:hAnsi="Roboto" w:cs="Segoe UI"/>
@@ -17196,17 +16788,7 @@
           <w:szCs w:val="22"/>
           <w:lang w:val="en-US"/>
         </w:rPr>
-        <w:t>loudCover</w:t>
-      </w:r>
-      <w:proofErr w:type="spellEnd"/>
-      <w:r>
-        <w:rPr>
-          <w:rFonts w:ascii="Roboto" w:hAnsi="Roboto" w:cs="Segoe UI"/>
-          <w:sz w:val="22"/>
-          <w:szCs w:val="22"/>
-          <w:lang w:val="en-US"/>
-        </w:rPr>
-        <w:t>&gt;[%]</w:t>
+        <w:t>loudCover&gt;[%]</w:t>
       </w:r>
     </w:p>
     <w:p>
@@ -17251,27 +16833,7 @@
           <w:szCs w:val="22"/>
           <w:lang w:val="en-US"/>
         </w:rPr>
-        <w:t xml:space="preserve"> </w:t>
-      </w:r>
-      <w:proofErr w:type="gramStart"/>
-      <w:r>
-        <w:rPr>
-          <w:rFonts w:ascii="Roboto" w:hAnsi="Roboto" w:cs="Segoe UI"/>
-          <w:sz w:val="22"/>
-          <w:szCs w:val="22"/>
-          <w:lang w:val="en-US"/>
-        </w:rPr>
-        <w:t>METEO;AC</w:t>
-      </w:r>
-      <w:proofErr w:type="gramEnd"/>
-      <w:r>
-        <w:rPr>
-          <w:rFonts w:ascii="Roboto" w:hAnsi="Roboto" w:cs="Segoe UI"/>
-          <w:sz w:val="22"/>
-          <w:szCs w:val="22"/>
-          <w:lang w:val="en-US"/>
-        </w:rPr>
-        <w:t>;661D44C0;</w:t>
+        <w:t xml:space="preserve"> METEO;AC;661D44C0;</w:t>
       </w:r>
       <w:r>
         <w:rPr>
@@ -18206,7 +17768,6 @@
                 <w:lang w:val="en-US"/>
               </w:rPr>
             </w:pPr>
-            <w:proofErr w:type="spellStart"/>
             <w:r>
               <w:rPr>
                 <w:rFonts w:ascii="Roboto" w:hAnsi="Roboto" w:cs="Segoe UI"/>
@@ -18216,7 +17777,6 @@
               </w:rPr>
               <w:t>HexString</w:t>
             </w:r>
-            <w:proofErr w:type="spellEnd"/>
           </w:p>
         </w:tc>
         <w:tc>
@@ -18366,25 +17926,14 @@
         </w:rPr>
         <w:t xml:space="preserve"> </w:t>
       </w:r>
-      <w:proofErr w:type="gramStart"/>
-      <w:r>
-        <w:rPr>
-          <w:rFonts w:ascii="Roboto" w:hAnsi="Roboto" w:cs="Segoe UI"/>
-          <w:sz w:val="22"/>
-          <w:szCs w:val="22"/>
-          <w:lang w:val="en-US"/>
-        </w:rPr>
-        <w:t>TEXT;D</w:t>
-      </w:r>
-      <w:proofErr w:type="gramEnd"/>
-      <w:r>
-        <w:rPr>
-          <w:rFonts w:ascii="Roboto" w:hAnsi="Roboto" w:cs="Segoe UI"/>
-          <w:sz w:val="22"/>
-          <w:szCs w:val="22"/>
-          <w:lang w:val="en-US"/>
-        </w:rPr>
-        <w:t>3;661D44</w:t>
+      <w:r>
+        <w:rPr>
+          <w:rFonts w:ascii="Roboto" w:hAnsi="Roboto" w:cs="Segoe UI"/>
+          <w:sz w:val="22"/>
+          <w:szCs w:val="22"/>
+          <w:lang w:val="en-US"/>
+        </w:rPr>
+        <w:t>TEXT;D3;661D44</w:t>
       </w:r>
       <w:r>
         <w:rPr>
@@ -18465,7 +18014,6 @@
         </w:rPr>
         <w:t xml:space="preserve">: </w:t>
       </w:r>
-      <w:proofErr w:type="gramStart"/>
       <w:r>
         <w:rPr>
           <w:rFonts w:ascii="Roboto" w:hAnsi="Roboto" w:cs="Segoe UI"/>
@@ -18475,7 +18023,6 @@
         </w:rPr>
         <w:t>TEXT;D</w:t>
       </w:r>
-      <w:proofErr w:type="gramEnd"/>
       <w:r>
         <w:rPr>
           <w:rFonts w:ascii="Roboto" w:hAnsi="Roboto" w:cs="Segoe UI"/>
@@ -18573,7 +18120,6 @@
         </w:rPr>
         <w:t xml:space="preserve">: </w:t>
       </w:r>
-      <w:proofErr w:type="gramStart"/>
       <w:r>
         <w:rPr>
           <w:rFonts w:ascii="Roboto" w:hAnsi="Roboto" w:cs="Segoe UI"/>
@@ -18583,7 +18129,6 @@
         </w:rPr>
         <w:t>TEXT;D</w:t>
       </w:r>
-      <w:proofErr w:type="gramEnd"/>
       <w:r>
         <w:rPr>
           <w:rFonts w:ascii="Roboto" w:hAnsi="Roboto" w:cs="Segoe UI"/>
@@ -18681,7 +18226,6 @@
         </w:rPr>
         <w:t xml:space="preserve">: </w:t>
       </w:r>
-      <w:proofErr w:type="gramStart"/>
       <w:r>
         <w:rPr>
           <w:rFonts w:ascii="Roboto" w:hAnsi="Roboto" w:cs="Segoe UI"/>
@@ -18691,7 +18235,6 @@
         </w:rPr>
         <w:t>TEXT;D</w:t>
       </w:r>
-      <w:proofErr w:type="gramEnd"/>
       <w:r>
         <w:rPr>
           <w:rFonts w:ascii="Roboto" w:hAnsi="Roboto" w:cs="Segoe UI"/>
@@ -18924,27 +18467,7 @@
           <w:szCs w:val="22"/>
           <w:lang w:val="en-US"/>
         </w:rPr>
-        <w:t xml:space="preserve"> have to be defined specifically for every use case depending on the sensor </w:t>
-      </w:r>
-      <w:proofErr w:type="gramStart"/>
-      <w:r>
-        <w:rPr>
-          <w:rFonts w:ascii="Roboto" w:hAnsi="Roboto" w:cs="Segoe UI"/>
-          <w:sz w:val="22"/>
-          <w:szCs w:val="22"/>
-          <w:lang w:val="en-US"/>
-        </w:rPr>
-        <w:t>platform.</w:t>
-      </w:r>
-      <w:proofErr w:type="gramEnd"/>
-      <w:r>
-        <w:rPr>
-          <w:rFonts w:ascii="Roboto" w:hAnsi="Roboto" w:cs="Segoe UI"/>
-          <w:sz w:val="22"/>
-          <w:szCs w:val="22"/>
-          <w:lang w:val="en-US"/>
-        </w:rPr>
-        <w:t xml:space="preserve"> The same is applies for the kind of action.</w:t>
+        <w:t xml:space="preserve"> have to be defined specifically for every use case depending on the sensor platform. The same is applies for the kind of action.</w:t>
       </w:r>
     </w:p>
     <w:p>
@@ -19164,7 +18687,6 @@
         </w:rPr>
         <w:t>&lt;</w:t>
       </w:r>
-      <w:proofErr w:type="spellStart"/>
       <w:r>
         <w:rPr>
           <w:rFonts w:ascii="Roboto" w:hAnsi="Roboto" w:cs="Segoe UI"/>
@@ -19199,17 +18721,7 @@
           <w:szCs w:val="22"/>
           <w:lang w:val="en-US"/>
         </w:rPr>
-        <w:t>ype</w:t>
-      </w:r>
-      <w:proofErr w:type="spellEnd"/>
-      <w:r>
-        <w:rPr>
-          <w:rFonts w:ascii="Roboto" w:hAnsi="Roboto" w:cs="Segoe UI"/>
-          <w:sz w:val="22"/>
-          <w:szCs w:val="22"/>
-          <w:lang w:val="en-US"/>
-        </w:rPr>
-        <w:t>&gt;</w:t>
+        <w:t>ype&gt;</w:t>
       </w:r>
       <w:r>
         <w:rPr>
@@ -19227,17 +18739,7 @@
           <w:szCs w:val="22"/>
           <w:lang w:val="en-US"/>
         </w:rPr>
-        <w:t xml:space="preserve">;&lt;additional </w:t>
-      </w:r>
-      <w:proofErr w:type="spellStart"/>
-      <w:r>
-        <w:rPr>
-          <w:rFonts w:ascii="Roboto" w:hAnsi="Roboto" w:cs="Segoe UI"/>
-          <w:sz w:val="22"/>
-          <w:szCs w:val="22"/>
-          <w:lang w:val="en-US"/>
-        </w:rPr>
-        <w:t>c</w:t>
+        <w:t>;&lt;additional c</w:t>
       </w:r>
       <w:r>
         <w:rPr>
@@ -19255,17 +18757,7 @@
           <w:szCs w:val="22"/>
           <w:lang w:val="en-US"/>
         </w:rPr>
-        <w:t>d</w:t>
-      </w:r>
-      <w:proofErr w:type="spellEnd"/>
-      <w:r>
-        <w:rPr>
-          <w:rFonts w:ascii="Roboto" w:hAnsi="Roboto" w:cs="Segoe UI"/>
-          <w:sz w:val="22"/>
-          <w:szCs w:val="22"/>
-          <w:lang w:val="en-US"/>
-        </w:rPr>
-        <w:t>-</w:t>
+        <w:t>d-</w:t>
       </w:r>
       <w:r>
         <w:rPr>
@@ -19377,7 +18869,6 @@
                 <w:lang w:val="en-US"/>
               </w:rPr>
             </w:pPr>
-            <w:proofErr w:type="spellStart"/>
             <w:r>
               <w:rPr>
                 <w:rFonts w:ascii="Roboto" w:hAnsi="Roboto" w:cs="Segoe UI"/>
@@ -19387,7 +18878,6 @@
               </w:rPr>
               <w:t>HexString</w:t>
             </w:r>
-            <w:proofErr w:type="spellEnd"/>
           </w:p>
         </w:tc>
         <w:tc>
@@ -19432,7 +18922,6 @@
                 <w:lang w:val="en-US"/>
               </w:rPr>
             </w:pPr>
-            <w:proofErr w:type="spellStart"/>
             <w:r>
               <w:rPr>
                 <w:rFonts w:ascii="Roboto" w:hAnsi="Roboto" w:cs="Segoe UI"/>
@@ -19451,7 +18940,6 @@
               </w:rPr>
               <w:t>mdType</w:t>
             </w:r>
-            <w:proofErr w:type="spellEnd"/>
           </w:p>
         </w:tc>
         <w:tc>
@@ -20051,17 +19539,7 @@
                 <w:szCs w:val="22"/>
                 <w:lang w:val="en-US"/>
               </w:rPr>
-              <w:t>&gt;[</w:t>
-            </w:r>
-            <w:proofErr w:type="gramStart"/>
-            <w:r>
-              <w:rPr>
-                <w:rFonts w:ascii="Roboto" w:hAnsi="Roboto" w:cs="Segoe UI"/>
-                <w:sz w:val="22"/>
-                <w:szCs w:val="22"/>
-                <w:lang w:val="en-US"/>
-              </w:rPr>
-              <w:t>°]</w:t>
+              <w:t>&gt;[°]</w:t>
             </w:r>
             <w:r>
               <w:rPr>
@@ -20079,17 +19557,7 @@
                 <w:szCs w:val="22"/>
                 <w:lang w:val="en-US"/>
               </w:rPr>
-              <w:t>&lt;</w:t>
-            </w:r>
-            <w:proofErr w:type="gramEnd"/>
-            <w:r>
-              <w:rPr>
-                <w:rFonts w:ascii="Roboto" w:hAnsi="Roboto" w:cs="Segoe UI"/>
-                <w:sz w:val="22"/>
-                <w:szCs w:val="22"/>
-                <w:lang w:val="en-US"/>
-              </w:rPr>
-              <w:t>Long</w:t>
+              <w:t>&lt;Long</w:t>
             </w:r>
             <w:r>
               <w:rPr>
@@ -20275,17 +19743,7 @@
                 <w:szCs w:val="22"/>
                 <w:lang w:val="en-US"/>
               </w:rPr>
-              <w:t>[</w:t>
-            </w:r>
-            <w:proofErr w:type="gramStart"/>
-            <w:r>
-              <w:rPr>
-                <w:rFonts w:ascii="Roboto" w:hAnsi="Roboto" w:cs="Segoe UI"/>
-                <w:sz w:val="22"/>
-                <w:szCs w:val="22"/>
-                <w:lang w:val="en-US"/>
-              </w:rPr>
-              <w:t>°]</w:t>
+              <w:t>[°]</w:t>
             </w:r>
             <w:r>
               <w:rPr>
@@ -20303,17 +19761,7 @@
                 <w:szCs w:val="22"/>
                 <w:lang w:val="en-US"/>
               </w:rPr>
-              <w:t>&lt;</w:t>
-            </w:r>
-            <w:proofErr w:type="gramEnd"/>
-            <w:r>
-              <w:rPr>
-                <w:rFonts w:ascii="Roboto" w:hAnsi="Roboto" w:cs="Segoe UI"/>
-                <w:sz w:val="22"/>
-                <w:szCs w:val="22"/>
-                <w:lang w:val="en-US"/>
-              </w:rPr>
-              <w:t>Long</w:t>
+              <w:t>&lt;Long</w:t>
             </w:r>
             <w:r>
               <w:rPr>
@@ -20685,19 +20133,8 @@
                 <w:szCs w:val="22"/>
                 <w:lang w:val="en-US"/>
               </w:rPr>
-              <w:t xml:space="preserve">umber of </w:t>
-            </w:r>
-            <w:proofErr w:type="gramStart"/>
-            <w:r>
-              <w:rPr>
-                <w:rFonts w:ascii="Roboto" w:hAnsi="Roboto" w:cs="Segoe UI"/>
-                <w:sz w:val="22"/>
-                <w:szCs w:val="22"/>
-                <w:lang w:val="en-US"/>
-              </w:rPr>
-              <w:t>camera</w:t>
-            </w:r>
-            <w:proofErr w:type="gramEnd"/>
+              <w:t>umber of camera</w:t>
+            </w:r>
             <w:r>
               <w:rPr>
                 <w:rFonts w:ascii="Roboto" w:hAnsi="Roboto" w:cs="Segoe UI"/>
@@ -20847,19 +20284,8 @@
                 <w:szCs w:val="22"/>
                 <w:lang w:val="en-US"/>
               </w:rPr>
-              <w:t xml:space="preserve">umber of </w:t>
-            </w:r>
-            <w:proofErr w:type="gramStart"/>
-            <w:r>
-              <w:rPr>
-                <w:rFonts w:ascii="Roboto" w:hAnsi="Roboto" w:cs="Segoe UI"/>
-                <w:sz w:val="22"/>
-                <w:szCs w:val="22"/>
-                <w:lang w:val="en-US"/>
-              </w:rPr>
-              <w:t>camera</w:t>
-            </w:r>
-            <w:proofErr w:type="gramEnd"/>
+              <w:t>umber of camera</w:t>
+            </w:r>
             <w:r>
               <w:rPr>
                 <w:rFonts w:ascii="Roboto" w:hAnsi="Roboto" w:cs="Segoe UI"/>
@@ -21009,19 +20435,8 @@
                 <w:szCs w:val="22"/>
                 <w:lang w:val="en-US"/>
               </w:rPr>
-              <w:t xml:space="preserve">umber of </w:t>
-            </w:r>
-            <w:proofErr w:type="gramStart"/>
-            <w:r>
-              <w:rPr>
-                <w:rFonts w:ascii="Roboto" w:hAnsi="Roboto" w:cs="Segoe UI"/>
-                <w:sz w:val="22"/>
-                <w:szCs w:val="22"/>
-                <w:lang w:val="en-US"/>
-              </w:rPr>
-              <w:t>camera</w:t>
-            </w:r>
-            <w:proofErr w:type="gramEnd"/>
+              <w:t>umber of camera</w:t>
+            </w:r>
             <w:r>
               <w:rPr>
                 <w:rFonts w:ascii="Roboto" w:hAnsi="Roboto" w:cs="Segoe UI"/>
@@ -21127,7 +20542,6 @@
               </w:rPr>
               <w:t>&lt;</w:t>
             </w:r>
-            <w:proofErr w:type="spellStart"/>
             <w:r>
               <w:rPr>
                 <w:rFonts w:ascii="Roboto" w:hAnsi="Roboto" w:cs="Segoe UI"/>
@@ -21137,7 +20551,6 @@
               </w:rPr>
               <w:t>contactID</w:t>
             </w:r>
-            <w:proofErr w:type="spellEnd"/>
             <w:r>
               <w:rPr>
                 <w:rFonts w:ascii="Roboto" w:hAnsi="Roboto" w:cs="Segoe UI"/>
@@ -21225,7 +20638,6 @@
               </w:rPr>
               <w:t>: &lt;</w:t>
             </w:r>
-            <w:proofErr w:type="spellStart"/>
             <w:r>
               <w:rPr>
                 <w:rFonts w:ascii="Roboto" w:hAnsi="Roboto" w:cs="Segoe UI"/>
@@ -21235,7 +20647,6 @@
               </w:rPr>
               <w:t>contactID</w:t>
             </w:r>
-            <w:proofErr w:type="spellEnd"/>
             <w:r>
               <w:rPr>
                 <w:rFonts w:ascii="Roboto" w:hAnsi="Roboto" w:cs="Segoe UI"/>
@@ -21313,27 +20724,7 @@
           <w:szCs w:val="22"/>
           <w:lang w:val="en-US"/>
         </w:rPr>
-        <w:t>COMMAND;27;661D44C</w:t>
-      </w:r>
-      <w:proofErr w:type="gramStart"/>
-      <w:r>
-        <w:rPr>
-          <w:rFonts w:ascii="Roboto" w:hAnsi="Roboto" w:cs="Segoe UI"/>
-          <w:sz w:val="22"/>
-          <w:szCs w:val="22"/>
-          <w:lang w:val="en-US"/>
-        </w:rPr>
-        <w:t>0;E</w:t>
-      </w:r>
-      <w:proofErr w:type="gramEnd"/>
-      <w:r>
-        <w:rPr>
-          <w:rFonts w:ascii="Roboto" w:hAnsi="Roboto" w:cs="Segoe UI"/>
-          <w:sz w:val="22"/>
-          <w:szCs w:val="22"/>
-          <w:lang w:val="en-US"/>
-        </w:rPr>
-        <w:t>4B3;C;</w:t>
+        <w:t>COMMAND;27;661D44C0;E4B3;C;</w:t>
       </w:r>
       <w:r>
         <w:rPr>
@@ -21421,27 +20812,7 @@
           <w:szCs w:val="22"/>
           <w:lang w:val="en-US"/>
         </w:rPr>
-        <w:t>;661D44C</w:t>
-      </w:r>
-      <w:proofErr w:type="gramStart"/>
-      <w:r>
-        <w:rPr>
-          <w:rFonts w:ascii="Roboto" w:hAnsi="Roboto" w:cs="Segoe UI"/>
-          <w:sz w:val="22"/>
-          <w:szCs w:val="22"/>
-          <w:lang w:val="en-US"/>
-        </w:rPr>
-        <w:t>0;E</w:t>
-      </w:r>
-      <w:proofErr w:type="gramEnd"/>
-      <w:r>
-        <w:rPr>
-          <w:rFonts w:ascii="Roboto" w:hAnsi="Roboto" w:cs="Segoe UI"/>
-          <w:sz w:val="22"/>
-          <w:szCs w:val="22"/>
-          <w:lang w:val="en-US"/>
-        </w:rPr>
-        <w:t>4B3;C;</w:t>
+        <w:t>;661D44C0;E4B3;C;</w:t>
       </w:r>
       <w:r>
         <w:rPr>
@@ -21509,27 +20880,7 @@
           <w:szCs w:val="22"/>
           <w:lang w:val="en-US"/>
         </w:rPr>
-        <w:t>COMMAND;29;661D44C</w:t>
-      </w:r>
-      <w:proofErr w:type="gramStart"/>
-      <w:r>
-        <w:rPr>
-          <w:rFonts w:ascii="Roboto" w:hAnsi="Roboto" w:cs="Segoe UI"/>
-          <w:sz w:val="22"/>
-          <w:szCs w:val="22"/>
-          <w:lang w:val="en-US"/>
-        </w:rPr>
-        <w:t>0;E</w:t>
-      </w:r>
-      <w:proofErr w:type="gramEnd"/>
-      <w:r>
-        <w:rPr>
-          <w:rFonts w:ascii="Roboto" w:hAnsi="Roboto" w:cs="Segoe UI"/>
-          <w:sz w:val="22"/>
-          <w:szCs w:val="22"/>
-          <w:lang w:val="en-US"/>
-        </w:rPr>
-        <w:t>4B3;C;TRUE;;4;10.0.0.1</w:t>
+        <w:t>COMMAND;29;661D44C0;E4B3;C;TRUE;;4;10.0.0.1</w:t>
       </w:r>
     </w:p>
     <w:p>
@@ -21913,7 +21264,6 @@
         </w:rPr>
         <w:t xml:space="preserve">nnotation&gt;;&lt;additional </w:t>
       </w:r>
-      <w:proofErr w:type="spellStart"/>
       <w:r>
         <w:rPr>
           <w:rFonts w:ascii="Roboto" w:hAnsi="Roboto" w:cs="Segoe UI"/>
@@ -21930,17 +21280,7 @@
           <w:szCs w:val="22"/>
           <w:lang w:val="en-US"/>
         </w:rPr>
-        <w:t>raphicType</w:t>
-      </w:r>
-      <w:proofErr w:type="spellEnd"/>
-      <w:r>
-        <w:rPr>
-          <w:rFonts w:ascii="Roboto" w:hAnsi="Roboto" w:cs="Segoe UI"/>
-          <w:sz w:val="22"/>
-          <w:szCs w:val="22"/>
-          <w:lang w:val="en-US"/>
-        </w:rPr>
-        <w:t>-dependent parameters&gt;*</w:t>
+        <w:t>raphicType-dependent parameters&gt;*</w:t>
       </w:r>
     </w:p>
     <w:p>
@@ -21992,7 +21332,6 @@
                 <w:lang w:val="en-US"/>
               </w:rPr>
             </w:pPr>
-            <w:proofErr w:type="spellStart"/>
             <w:r>
               <w:rPr>
                 <w:rFonts w:ascii="Roboto" w:hAnsi="Roboto" w:cs="Segoe UI"/>
@@ -22011,7 +21350,6 @@
               </w:rPr>
               <w:t>raphicType</w:t>
             </w:r>
-            <w:proofErr w:type="spellEnd"/>
           </w:p>
         </w:tc>
         <w:tc>
@@ -22115,17 +21453,7 @@
                 <w:szCs w:val="22"/>
                 <w:lang w:val="en-US"/>
               </w:rPr>
-              <w:t>&gt;[</w:t>
-            </w:r>
-            <w:proofErr w:type="gramStart"/>
-            <w:r>
-              <w:rPr>
-                <w:rFonts w:ascii="Roboto" w:hAnsi="Roboto" w:cs="Segoe UI"/>
-                <w:sz w:val="22"/>
-                <w:szCs w:val="22"/>
-                <w:lang w:val="en-US"/>
-              </w:rPr>
-              <w:t>°]</w:t>
+              <w:t>&gt;[°]</w:t>
             </w:r>
             <w:r>
               <w:rPr>
@@ -22143,17 +21471,7 @@
                 <w:szCs w:val="22"/>
                 <w:lang w:val="en-US"/>
               </w:rPr>
-              <w:t>&lt;</w:t>
-            </w:r>
-            <w:proofErr w:type="gramEnd"/>
-            <w:r>
-              <w:rPr>
-                <w:rFonts w:ascii="Roboto" w:hAnsi="Roboto" w:cs="Segoe UI"/>
-                <w:sz w:val="22"/>
-                <w:szCs w:val="22"/>
-                <w:lang w:val="en-US"/>
-              </w:rPr>
-              <w:t>Long</w:t>
+              <w:t>&lt;Long</w:t>
             </w:r>
             <w:r>
               <w:rPr>
@@ -22331,17 +21649,7 @@
                 <w:szCs w:val="22"/>
                 <w:lang w:val="en-US"/>
               </w:rPr>
-              <w:t>[°</w:t>
-            </w:r>
-            <w:proofErr w:type="gramStart"/>
-            <w:r>
-              <w:rPr>
-                <w:rFonts w:ascii="Roboto" w:hAnsi="Roboto" w:cs="Segoe UI"/>
-                <w:sz w:val="22"/>
-                <w:szCs w:val="22"/>
-                <w:lang w:val="en-US"/>
-              </w:rPr>
-              <w:t>]</w:t>
+              <w:t>[°]</w:t>
             </w:r>
             <w:r>
               <w:rPr>
@@ -22359,17 +21667,7 @@
                 <w:szCs w:val="22"/>
                 <w:lang w:val="en-US"/>
               </w:rPr>
-              <w:t>&lt;</w:t>
-            </w:r>
-            <w:proofErr w:type="gramEnd"/>
-            <w:r>
-              <w:rPr>
-                <w:rFonts w:ascii="Roboto" w:hAnsi="Roboto" w:cs="Segoe UI"/>
-                <w:sz w:val="22"/>
-                <w:szCs w:val="22"/>
-                <w:lang w:val="en-US"/>
-              </w:rPr>
-              <w:t>L</w:t>
+              <w:t>&lt;L</w:t>
             </w:r>
             <w:r>
               <w:rPr>
@@ -22564,17 +21862,7 @@
                 <w:szCs w:val="22"/>
                 <w:lang w:val="en-US"/>
               </w:rPr>
-              <w:t>[°</w:t>
-            </w:r>
-            <w:proofErr w:type="gramStart"/>
-            <w:r>
-              <w:rPr>
-                <w:rFonts w:ascii="Roboto" w:hAnsi="Roboto" w:cs="Segoe UI"/>
-                <w:sz w:val="22"/>
-                <w:szCs w:val="22"/>
-                <w:lang w:val="en-US"/>
-              </w:rPr>
-              <w:t>]</w:t>
+              <w:t>[°]</w:t>
             </w:r>
             <w:r>
               <w:rPr>
@@ -22592,17 +21880,7 @@
                 <w:szCs w:val="22"/>
                 <w:lang w:val="en-US"/>
               </w:rPr>
-              <w:t>&lt;</w:t>
-            </w:r>
-            <w:proofErr w:type="gramEnd"/>
-            <w:r>
-              <w:rPr>
-                <w:rFonts w:ascii="Roboto" w:hAnsi="Roboto" w:cs="Segoe UI"/>
-                <w:sz w:val="22"/>
-                <w:szCs w:val="22"/>
-                <w:lang w:val="en-US"/>
-              </w:rPr>
-              <w:t>L</w:t>
+              <w:t>&lt;L</w:t>
             </w:r>
             <w:r>
               <w:rPr>
@@ -22779,17 +22057,7 @@
                 <w:szCs w:val="22"/>
                 <w:lang w:val="en-US"/>
               </w:rPr>
-              <w:t>ngle&gt;[</w:t>
-            </w:r>
-            <w:proofErr w:type="gramStart"/>
-            <w:r>
-              <w:rPr>
-                <w:rFonts w:ascii="Roboto" w:hAnsi="Roboto" w:cs="Segoe UI"/>
-                <w:sz w:val="22"/>
-                <w:szCs w:val="22"/>
-                <w:lang w:val="en-US"/>
-              </w:rPr>
-              <w:t>°]</w:t>
+              <w:t>ngle&gt;[°]</w:t>
             </w:r>
             <w:r>
               <w:rPr>
@@ -22807,17 +22075,7 @@
                 <w:szCs w:val="22"/>
                 <w:lang w:val="en-US"/>
               </w:rPr>
-              <w:t>&lt;</w:t>
-            </w:r>
-            <w:proofErr w:type="gramEnd"/>
-            <w:r>
-              <w:rPr>
-                <w:rFonts w:ascii="Roboto" w:hAnsi="Roboto" w:cs="Segoe UI"/>
-                <w:sz w:val="22"/>
-                <w:szCs w:val="22"/>
-                <w:lang w:val="en-US"/>
-              </w:rPr>
-              <w:t>Lati</w:t>
+              <w:t>&lt;Lati</w:t>
             </w:r>
             <w:r>
               <w:rPr>
@@ -23048,27 +22306,7 @@
                 <w:szCs w:val="22"/>
                 <w:lang w:val="en-US"/>
               </w:rPr>
-              <w:t xml:space="preserve"> (</w:t>
-            </w:r>
-            <w:proofErr w:type="spellStart"/>
-            <w:r>
-              <w:rPr>
-                <w:rFonts w:ascii="Roboto" w:hAnsi="Roboto" w:cs="Segoe UI"/>
-                <w:sz w:val="22"/>
-                <w:szCs w:val="22"/>
-                <w:lang w:val="en-US"/>
-              </w:rPr>
-              <w:t>t.b.d.</w:t>
-            </w:r>
-            <w:proofErr w:type="spellEnd"/>
-            <w:r>
-              <w:rPr>
-                <w:rFonts w:ascii="Roboto" w:hAnsi="Roboto" w:cs="Segoe UI"/>
-                <w:sz w:val="22"/>
-                <w:szCs w:val="22"/>
-                <w:lang w:val="en-US"/>
-              </w:rPr>
-              <w:t>)</w:t>
+              <w:t xml:space="preserve"> (t.b.d.)</w:t>
             </w:r>
           </w:p>
         </w:tc>
@@ -23155,27 +22393,7 @@
                 <w:szCs w:val="22"/>
                 <w:lang w:val="en-US"/>
               </w:rPr>
-              <w:t xml:space="preserve"> (</w:t>
-            </w:r>
-            <w:proofErr w:type="spellStart"/>
-            <w:r>
-              <w:rPr>
-                <w:rFonts w:ascii="Roboto" w:hAnsi="Roboto" w:cs="Segoe UI"/>
-                <w:sz w:val="22"/>
-                <w:szCs w:val="22"/>
-                <w:lang w:val="en-US"/>
-              </w:rPr>
-              <w:t>t.b.d.</w:t>
-            </w:r>
-            <w:proofErr w:type="spellEnd"/>
-            <w:r>
-              <w:rPr>
-                <w:rFonts w:ascii="Roboto" w:hAnsi="Roboto" w:cs="Segoe UI"/>
-                <w:sz w:val="22"/>
-                <w:szCs w:val="22"/>
-                <w:lang w:val="en-US"/>
-              </w:rPr>
-              <w:t>)</w:t>
+              <w:t xml:space="preserve"> (t.b.d.)</w:t>
             </w:r>
           </w:p>
         </w:tc>
@@ -23262,27 +22480,7 @@
                 <w:szCs w:val="22"/>
                 <w:lang w:val="en-US"/>
               </w:rPr>
-              <w:t xml:space="preserve"> (</w:t>
-            </w:r>
-            <w:proofErr w:type="spellStart"/>
-            <w:r>
-              <w:rPr>
-                <w:rFonts w:ascii="Roboto" w:hAnsi="Roboto" w:cs="Segoe UI"/>
-                <w:sz w:val="22"/>
-                <w:szCs w:val="22"/>
-                <w:lang w:val="en-US"/>
-              </w:rPr>
-              <w:t>t.b.d.</w:t>
-            </w:r>
-            <w:proofErr w:type="spellEnd"/>
-            <w:r>
-              <w:rPr>
-                <w:rFonts w:ascii="Roboto" w:hAnsi="Roboto" w:cs="Segoe UI"/>
-                <w:sz w:val="22"/>
-                <w:szCs w:val="22"/>
-                <w:lang w:val="en-US"/>
-              </w:rPr>
-              <w:t>)</w:t>
+              <w:t xml:space="preserve"> (t.b.d.)</w:t>
             </w:r>
           </w:p>
         </w:tc>
@@ -23414,17 +22612,7 @@
                 <w:szCs w:val="22"/>
                 <w:lang w:val="en-US"/>
               </w:rPr>
-              <w:t>&gt;[</w:t>
-            </w:r>
-            <w:proofErr w:type="gramStart"/>
-            <w:r>
-              <w:rPr>
-                <w:rFonts w:ascii="Roboto" w:hAnsi="Roboto" w:cs="Segoe UI"/>
-                <w:sz w:val="22"/>
-                <w:szCs w:val="22"/>
-                <w:lang w:val="en-US"/>
-              </w:rPr>
-              <w:t>°]</w:t>
+              <w:t>&gt;[°]</w:t>
             </w:r>
             <w:r>
               <w:rPr>
@@ -23442,17 +22630,7 @@
                 <w:szCs w:val="22"/>
                 <w:lang w:val="en-US"/>
               </w:rPr>
-              <w:t>&lt;</w:t>
-            </w:r>
-            <w:proofErr w:type="gramEnd"/>
-            <w:r>
-              <w:rPr>
-                <w:rFonts w:ascii="Roboto" w:hAnsi="Roboto" w:cs="Segoe UI"/>
-                <w:sz w:val="22"/>
-                <w:szCs w:val="22"/>
-                <w:lang w:val="en-US"/>
-              </w:rPr>
-              <w:t>Long</w:t>
+              <w:t>&lt;Long</w:t>
             </w:r>
             <w:r>
               <w:rPr>
@@ -23631,7 +22809,6 @@
               </w:rPr>
               <w:t>&lt;</w:t>
             </w:r>
-            <w:proofErr w:type="spellStart"/>
             <w:r>
               <w:rPr>
                 <w:rFonts w:ascii="Roboto" w:hAnsi="Roboto" w:cs="Segoe UI"/>
@@ -23666,27 +22843,7 @@
                 <w:szCs w:val="22"/>
                 <w:lang w:val="en-US"/>
               </w:rPr>
-              <w:t>atitude</w:t>
-            </w:r>
-            <w:proofErr w:type="spellEnd"/>
-            <w:r>
-              <w:rPr>
-                <w:rFonts w:ascii="Roboto" w:hAnsi="Roboto" w:cs="Segoe UI"/>
-                <w:sz w:val="22"/>
-                <w:szCs w:val="22"/>
-                <w:lang w:val="en-US"/>
-              </w:rPr>
-              <w:t>&gt;[</w:t>
-            </w:r>
-            <w:proofErr w:type="gramStart"/>
-            <w:r>
-              <w:rPr>
-                <w:rFonts w:ascii="Roboto" w:hAnsi="Roboto" w:cs="Segoe UI"/>
-                <w:sz w:val="22"/>
-                <w:szCs w:val="22"/>
-                <w:lang w:val="en-US"/>
-              </w:rPr>
-              <w:t>°]</w:t>
+              <w:t>atitude&gt;[°]</w:t>
             </w:r>
             <w:r>
               <w:rPr>
@@ -23706,8 +22863,6 @@
               </w:rPr>
               <w:t>&lt;</w:t>
             </w:r>
-            <w:proofErr w:type="spellStart"/>
-            <w:proofErr w:type="gramEnd"/>
             <w:r>
               <w:rPr>
                 <w:rFonts w:ascii="Roboto" w:hAnsi="Roboto" w:cs="Segoe UI"/>
@@ -23742,19 +22897,8 @@
                 <w:szCs w:val="22"/>
                 <w:lang w:val="en-US"/>
               </w:rPr>
-              <w:t>ongitude</w:t>
-            </w:r>
-            <w:proofErr w:type="spellEnd"/>
-            <w:r>
-              <w:rPr>
-                <w:rFonts w:ascii="Roboto" w:hAnsi="Roboto" w:cs="Segoe UI"/>
-                <w:sz w:val="22"/>
-                <w:szCs w:val="22"/>
-                <w:lang w:val="en-US"/>
-              </w:rPr>
-              <w:t>&gt;[°];&lt;</w:t>
-            </w:r>
-            <w:proofErr w:type="spellStart"/>
+              <w:t>ongitude&gt;[°];&lt;</w:t>
+            </w:r>
             <w:r>
               <w:rPr>
                 <w:rFonts w:ascii="Roboto" w:hAnsi="Roboto" w:cs="Segoe UI"/>
@@ -23789,17 +22933,7 @@
                 <w:szCs w:val="22"/>
                 <w:lang w:val="en-US"/>
               </w:rPr>
-              <w:t>ltitude</w:t>
-            </w:r>
-            <w:proofErr w:type="spellEnd"/>
-            <w:r>
-              <w:rPr>
-                <w:rFonts w:ascii="Roboto" w:hAnsi="Roboto" w:cs="Segoe UI"/>
-                <w:sz w:val="22"/>
-                <w:szCs w:val="22"/>
-                <w:lang w:val="en-US"/>
-              </w:rPr>
-              <w:t>&gt;[m]</w:t>
+              <w:t>ltitude&gt;[m]</w:t>
             </w:r>
           </w:p>
         </w:tc>
@@ -23886,27 +23020,7 @@
                 <w:szCs w:val="22"/>
                 <w:lang w:val="en-US"/>
               </w:rPr>
-              <w:t xml:space="preserve"> (</w:t>
-            </w:r>
-            <w:proofErr w:type="spellStart"/>
-            <w:r>
-              <w:rPr>
-                <w:rFonts w:ascii="Roboto" w:hAnsi="Roboto" w:cs="Segoe UI"/>
-                <w:sz w:val="22"/>
-                <w:szCs w:val="22"/>
-                <w:lang w:val="en-US"/>
-              </w:rPr>
-              <w:t>t.b.d.</w:t>
-            </w:r>
-            <w:proofErr w:type="spellEnd"/>
-            <w:r>
-              <w:rPr>
-                <w:rFonts w:ascii="Roboto" w:hAnsi="Roboto" w:cs="Segoe UI"/>
-                <w:sz w:val="22"/>
-                <w:szCs w:val="22"/>
-                <w:lang w:val="en-US"/>
-              </w:rPr>
-              <w:t>)</w:t>
+              <w:t xml:space="preserve"> (t.b.d.)</w:t>
             </w:r>
           </w:p>
         </w:tc>
@@ -23993,27 +23107,7 @@
                 <w:szCs w:val="22"/>
                 <w:lang w:val="en-US"/>
               </w:rPr>
-              <w:t xml:space="preserve"> (</w:t>
-            </w:r>
-            <w:proofErr w:type="spellStart"/>
-            <w:r>
-              <w:rPr>
-                <w:rFonts w:ascii="Roboto" w:hAnsi="Roboto" w:cs="Segoe UI"/>
-                <w:sz w:val="22"/>
-                <w:szCs w:val="22"/>
-                <w:lang w:val="en-US"/>
-              </w:rPr>
-              <w:t>t.b.d.</w:t>
-            </w:r>
-            <w:proofErr w:type="spellEnd"/>
-            <w:r>
-              <w:rPr>
-                <w:rFonts w:ascii="Roboto" w:hAnsi="Roboto" w:cs="Segoe UI"/>
-                <w:sz w:val="22"/>
-                <w:szCs w:val="22"/>
-                <w:lang w:val="en-US"/>
-              </w:rPr>
-              <w:t>)</w:t>
+              <w:t xml:space="preserve"> (t.b.d.)</w:t>
             </w:r>
           </w:p>
         </w:tc>
@@ -24100,27 +23194,7 @@
                 <w:szCs w:val="22"/>
                 <w:lang w:val="en-US"/>
               </w:rPr>
-              <w:t xml:space="preserve"> (</w:t>
-            </w:r>
-            <w:proofErr w:type="spellStart"/>
-            <w:r>
-              <w:rPr>
-                <w:rFonts w:ascii="Roboto" w:hAnsi="Roboto" w:cs="Segoe UI"/>
-                <w:sz w:val="22"/>
-                <w:szCs w:val="22"/>
-                <w:lang w:val="en-US"/>
-              </w:rPr>
-              <w:t>t.b.d.</w:t>
-            </w:r>
-            <w:proofErr w:type="spellEnd"/>
-            <w:r>
-              <w:rPr>
-                <w:rFonts w:ascii="Roboto" w:hAnsi="Roboto" w:cs="Segoe UI"/>
-                <w:sz w:val="22"/>
-                <w:szCs w:val="22"/>
-                <w:lang w:val="en-US"/>
-              </w:rPr>
-              <w:t>)</w:t>
+              <w:t xml:space="preserve"> (t.b.d.)</w:t>
             </w:r>
           </w:p>
         </w:tc>
@@ -24207,27 +23281,7 @@
                 <w:szCs w:val="22"/>
                 <w:lang w:val="en-US"/>
               </w:rPr>
-              <w:t xml:space="preserve"> (</w:t>
-            </w:r>
-            <w:proofErr w:type="spellStart"/>
-            <w:r>
-              <w:rPr>
-                <w:rFonts w:ascii="Roboto" w:hAnsi="Roboto" w:cs="Segoe UI"/>
-                <w:sz w:val="22"/>
-                <w:szCs w:val="22"/>
-                <w:lang w:val="en-US"/>
-              </w:rPr>
-              <w:t>t.b.d.</w:t>
-            </w:r>
-            <w:proofErr w:type="spellEnd"/>
-            <w:r>
-              <w:rPr>
-                <w:rFonts w:ascii="Roboto" w:hAnsi="Roboto" w:cs="Segoe UI"/>
-                <w:sz w:val="22"/>
-                <w:szCs w:val="22"/>
-                <w:lang w:val="en-US"/>
-              </w:rPr>
-              <w:t>)</w:t>
+              <w:t xml:space="preserve"> (t.b.d.)</w:t>
             </w:r>
           </w:p>
         </w:tc>
@@ -24388,7 +23442,6 @@
               </w:rPr>
               <w:t>&lt;</w:t>
             </w:r>
-            <w:proofErr w:type="spellStart"/>
             <w:r>
               <w:rPr>
                 <w:rFonts w:ascii="Roboto" w:hAnsi="Roboto" w:cs="Segoe UI"/>
@@ -24423,30 +23476,8 @@
                 <w:szCs w:val="22"/>
                 <w:lang w:val="en-US"/>
               </w:rPr>
-              <w:t>atitude</w:t>
-            </w:r>
-            <w:proofErr w:type="spellEnd"/>
-            <w:r>
-              <w:rPr>
-                <w:rFonts w:ascii="Roboto" w:hAnsi="Roboto" w:cs="Segoe UI"/>
-                <w:sz w:val="22"/>
-                <w:szCs w:val="22"/>
-                <w:lang w:val="en-US"/>
-              </w:rPr>
-              <w:t>&gt;[</w:t>
-            </w:r>
-            <w:proofErr w:type="gramStart"/>
-            <w:r>
-              <w:rPr>
-                <w:rFonts w:ascii="Roboto" w:hAnsi="Roboto" w:cs="Segoe UI"/>
-                <w:sz w:val="22"/>
-                <w:szCs w:val="22"/>
-                <w:lang w:val="en-US"/>
-              </w:rPr>
-              <w:t>°];&lt;</w:t>
-            </w:r>
-            <w:proofErr w:type="spellStart"/>
-            <w:proofErr w:type="gramEnd"/>
+              <w:t>atitude&gt;[°];&lt;</w:t>
+            </w:r>
             <w:r>
               <w:rPr>
                 <w:rFonts w:ascii="Roboto" w:hAnsi="Roboto" w:cs="Segoe UI"/>
@@ -24481,19 +23512,8 @@
                 <w:szCs w:val="22"/>
                 <w:lang w:val="en-US"/>
               </w:rPr>
-              <w:t>ongitude</w:t>
-            </w:r>
-            <w:proofErr w:type="spellEnd"/>
-            <w:r>
-              <w:rPr>
-                <w:rFonts w:ascii="Roboto" w:hAnsi="Roboto" w:cs="Segoe UI"/>
-                <w:sz w:val="22"/>
-                <w:szCs w:val="22"/>
-                <w:lang w:val="en-US"/>
-              </w:rPr>
-              <w:t>&gt;[°];&lt;</w:t>
-            </w:r>
-            <w:proofErr w:type="spellStart"/>
+              <w:t>ongitude&gt;[°];&lt;</w:t>
+            </w:r>
             <w:r>
               <w:rPr>
                 <w:rFonts w:ascii="Roboto" w:hAnsi="Roboto" w:cs="Segoe UI"/>
@@ -24528,17 +23548,7 @@
                 <w:szCs w:val="22"/>
                 <w:lang w:val="en-US"/>
               </w:rPr>
-              <w:t>ltitude</w:t>
-            </w:r>
-            <w:proofErr w:type="spellEnd"/>
-            <w:r>
-              <w:rPr>
-                <w:rFonts w:ascii="Roboto" w:hAnsi="Roboto" w:cs="Segoe UI"/>
-                <w:sz w:val="22"/>
-                <w:szCs w:val="22"/>
-                <w:lang w:val="en-US"/>
-              </w:rPr>
-              <w:t>&gt;[m]</w:t>
+              <w:t>ltitude&gt;[m]</w:t>
             </w:r>
           </w:p>
         </w:tc>
@@ -24558,7 +23568,6 @@
                 <w:lang w:val="en-US"/>
               </w:rPr>
             </w:pPr>
-            <w:proofErr w:type="spellStart"/>
             <w:r>
               <w:rPr>
                 <w:rFonts w:ascii="Roboto" w:hAnsi="Roboto" w:cs="Segoe UI"/>
@@ -24577,7 +23586,6 @@
               </w:rPr>
               <w:t>ineWidth</w:t>
             </w:r>
-            <w:proofErr w:type="spellEnd"/>
           </w:p>
         </w:tc>
         <w:tc>
@@ -24647,7 +23655,6 @@
                 <w:lang w:val="en-US"/>
               </w:rPr>
             </w:pPr>
-            <w:proofErr w:type="spellStart"/>
             <w:r>
               <w:rPr>
                 <w:rFonts w:ascii="Roboto" w:hAnsi="Roboto" w:cs="Segoe UI"/>
@@ -24666,7 +23673,6 @@
               </w:rPr>
               <w:t>ineColor</w:t>
             </w:r>
-            <w:proofErr w:type="spellEnd"/>
           </w:p>
         </w:tc>
         <w:tc>
@@ -24874,17 +23880,7 @@
           <w:szCs w:val="22"/>
           <w:lang w:val="en-US"/>
         </w:rPr>
-        <w:t>GRAPHIC;77;661D64C0;910</w:t>
-      </w:r>
-      <w:proofErr w:type="gramStart"/>
-      <w:r>
-        <w:rPr>
-          <w:rFonts w:ascii="Roboto" w:hAnsi="Roboto" w:cs="Segoe UI"/>
-          <w:sz w:val="22"/>
-          <w:szCs w:val="22"/>
-          <w:lang w:val="en-US"/>
-        </w:rPr>
-        <w:t>E;U;;</w:t>
+        <w:t>GRAPHIC;77;661D64C0;910E;U;;</w:t>
       </w:r>
       <w:r>
         <w:rPr>
@@ -24895,7 +23891,6 @@
         </w:rPr>
         <w:t>;</w:t>
       </w:r>
-      <w:proofErr w:type="gramEnd"/>
       <w:r>
         <w:rPr>
           <w:rFonts w:ascii="Roboto" w:hAnsi="Roboto" w:cs="Segoe UI"/>
@@ -24964,17 +23959,7 @@
           <w:szCs w:val="22"/>
           <w:lang w:val="en-US"/>
         </w:rPr>
-        <w:t>;661D64C0;910</w:t>
-      </w:r>
-      <w:proofErr w:type="gramStart"/>
-      <w:r>
-        <w:rPr>
-          <w:rFonts w:ascii="Roboto" w:hAnsi="Roboto" w:cs="Segoe UI"/>
-          <w:sz w:val="22"/>
-          <w:szCs w:val="22"/>
-          <w:lang w:val="en-US"/>
-        </w:rPr>
-        <w:t>E;U;;</w:t>
+        <w:t>;661D64C0;910E;U;;</w:t>
       </w:r>
       <w:r>
         <w:rPr>
@@ -24985,7 +23970,6 @@
         </w:rPr>
         <w:t>;</w:t>
       </w:r>
-      <w:proofErr w:type="gramEnd"/>
       <w:r>
         <w:rPr>
           <w:rFonts w:ascii="Roboto" w:hAnsi="Roboto" w:cs="Segoe UI"/>
@@ -25036,17 +24020,7 @@
           <w:szCs w:val="22"/>
           <w:lang w:val="en-US"/>
         </w:rPr>
-        <w:t>GRAPHIC;79;661D62C0;910</w:t>
-      </w:r>
-      <w:proofErr w:type="gramStart"/>
-      <w:r>
-        <w:rPr>
-          <w:rFonts w:ascii="Roboto" w:hAnsi="Roboto" w:cs="Segoe UI"/>
-          <w:sz w:val="22"/>
-          <w:szCs w:val="22"/>
-          <w:lang w:val="en-US"/>
-        </w:rPr>
-        <w:t>E;U;;</w:t>
+        <w:t>GRAPHIC;79;661D62C0;910E;U;;</w:t>
       </w:r>
       <w:r>
         <w:rPr>
@@ -25057,7 +24031,6 @@
         </w:rPr>
         <w:t>;</w:t>
       </w:r>
-      <w:proofErr w:type="gramEnd"/>
       <w:r>
         <w:rPr>
           <w:rFonts w:ascii="Roboto" w:hAnsi="Roboto" w:cs="Segoe UI"/>
@@ -25389,7 +24362,6 @@
         </w:rPr>
         <w:t>&lt;</w:t>
       </w:r>
-      <w:proofErr w:type="spellStart"/>
       <w:r>
         <w:rPr>
           <w:rFonts w:ascii="Roboto" w:hAnsi="Roboto" w:cs="Segoe UI"/>
@@ -25408,7 +24380,6 @@
         </w:rPr>
         <w:t>ecStatus</w:t>
       </w:r>
-      <w:proofErr w:type="spellEnd"/>
       <w:r>
         <w:rPr>
           <w:rFonts w:ascii="Roboto" w:hAnsi="Roboto" w:cs="Segoe UI"/>
@@ -25418,7 +24389,6 @@
         </w:rPr>
         <w:t>&gt;;&lt;</w:t>
       </w:r>
-      <w:proofErr w:type="spellStart"/>
       <w:r>
         <w:rPr>
           <w:rFonts w:ascii="Roboto" w:hAnsi="Roboto" w:cs="Segoe UI"/>
@@ -25455,7 +24425,6 @@
         </w:rPr>
         <w:t>Status</w:t>
       </w:r>
-      <w:proofErr w:type="spellEnd"/>
       <w:r>
         <w:rPr>
           <w:rFonts w:ascii="Roboto" w:hAnsi="Roboto" w:cs="Segoe UI"/>
@@ -25474,7 +24443,6 @@
         </w:rPr>
         <w:t>;&lt;</w:t>
       </w:r>
-      <w:proofErr w:type="spellStart"/>
       <w:r>
         <w:rPr>
           <w:rFonts w:ascii="Roboto" w:hAnsi="Roboto" w:cs="Segoe UI"/>
@@ -25491,19 +24459,8 @@
           <w:szCs w:val="22"/>
           <w:lang w:val="en-US"/>
         </w:rPr>
-        <w:t>uelLevel</w:t>
-      </w:r>
-      <w:proofErr w:type="spellEnd"/>
-      <w:r>
-        <w:rPr>
-          <w:rFonts w:ascii="Roboto" w:hAnsi="Roboto" w:cs="Segoe UI"/>
-          <w:sz w:val="22"/>
-          <w:szCs w:val="22"/>
-          <w:lang w:val="en-US"/>
-        </w:rPr>
-        <w:t>&gt;;&lt;</w:t>
-      </w:r>
-      <w:proofErr w:type="spellStart"/>
+        <w:t>uelLevel&gt;;&lt;</w:t>
+      </w:r>
       <w:r>
         <w:rPr>
           <w:rFonts w:ascii="Roboto" w:hAnsi="Roboto" w:cs="Segoe UI"/>
@@ -25520,17 +24477,7 @@
           <w:szCs w:val="22"/>
           <w:lang w:val="en-US"/>
         </w:rPr>
-        <w:t>atterieLevel</w:t>
-      </w:r>
-      <w:proofErr w:type="spellEnd"/>
-      <w:r>
-        <w:rPr>
-          <w:rFonts w:ascii="Roboto" w:hAnsi="Roboto" w:cs="Segoe UI"/>
-          <w:sz w:val="22"/>
-          <w:szCs w:val="22"/>
-          <w:lang w:val="en-US"/>
-        </w:rPr>
-        <w:t>&gt;</w:t>
+        <w:t>atterieLevel&gt;</w:t>
       </w:r>
       <w:r>
         <w:rPr>
@@ -25541,7 +24488,6 @@
         </w:rPr>
         <w:t>;&lt;</w:t>
       </w:r>
-      <w:proofErr w:type="spellStart"/>
       <w:r>
         <w:rPr>
           <w:rFonts w:ascii="Roboto" w:hAnsi="Roboto" w:cs="Segoe UI"/>
@@ -25558,17 +24504,7 @@
           <w:szCs w:val="22"/>
           <w:lang w:val="en-US"/>
         </w:rPr>
-        <w:t>reeText</w:t>
-      </w:r>
-      <w:proofErr w:type="spellEnd"/>
-      <w:r>
-        <w:rPr>
-          <w:rFonts w:ascii="Roboto" w:hAnsi="Roboto" w:cs="Segoe UI"/>
-          <w:sz w:val="22"/>
-          <w:szCs w:val="22"/>
-          <w:lang w:val="en-US"/>
-        </w:rPr>
-        <w:t>&gt;</w:t>
+        <w:t>reeText&gt;</w:t>
       </w:r>
     </w:p>
     <w:p>
@@ -25618,7 +24554,6 @@
                 <w:lang w:val="en-US"/>
               </w:rPr>
             </w:pPr>
-            <w:proofErr w:type="spellStart"/>
             <w:r>
               <w:rPr>
                 <w:rFonts w:ascii="Roboto" w:hAnsi="Roboto" w:cs="Segoe UI"/>
@@ -25637,7 +24572,6 @@
               </w:rPr>
               <w:t>ecStatus</w:t>
             </w:r>
-            <w:proofErr w:type="spellEnd"/>
           </w:p>
         </w:tc>
         <w:tc>
@@ -26052,7 +24986,6 @@
                 <w:lang w:val="en-US"/>
               </w:rPr>
             </w:pPr>
-            <w:proofErr w:type="spellStart"/>
             <w:r>
               <w:rPr>
                 <w:rFonts w:ascii="Roboto" w:hAnsi="Roboto" w:cs="Segoe UI"/>
@@ -26089,7 +25022,6 @@
               </w:rPr>
               <w:t>Status</w:t>
             </w:r>
-            <w:proofErr w:type="spellEnd"/>
           </w:p>
         </w:tc>
         <w:tc>
@@ -26435,7 +25367,6 @@
                 <w:lang w:val="en-US"/>
               </w:rPr>
             </w:pPr>
-            <w:proofErr w:type="spellStart"/>
             <w:r>
               <w:rPr>
                 <w:rFonts w:ascii="Roboto" w:hAnsi="Roboto" w:cs="Segoe UI"/>
@@ -26445,7 +25376,6 @@
               </w:rPr>
               <w:t>AmmunitionLevel</w:t>
             </w:r>
-            <w:proofErr w:type="spellEnd"/>
           </w:p>
         </w:tc>
         <w:tc>
@@ -26515,7 +25445,6 @@
                 <w:lang w:val="en-US"/>
               </w:rPr>
             </w:pPr>
-            <w:proofErr w:type="spellStart"/>
             <w:r>
               <w:rPr>
                 <w:rFonts w:ascii="Roboto" w:hAnsi="Roboto" w:cs="Segoe UI"/>
@@ -26534,7 +25463,6 @@
               </w:rPr>
               <w:t>uelLevel</w:t>
             </w:r>
-            <w:proofErr w:type="spellEnd"/>
           </w:p>
         </w:tc>
         <w:tc>
@@ -26604,7 +25532,6 @@
                 <w:lang w:val="en-US"/>
               </w:rPr>
             </w:pPr>
-            <w:proofErr w:type="spellStart"/>
             <w:r>
               <w:rPr>
                 <w:rFonts w:ascii="Roboto" w:hAnsi="Roboto" w:cs="Segoe UI"/>
@@ -26623,7 +25550,6 @@
               </w:rPr>
               <w:t>atterieLevel</w:t>
             </w:r>
-            <w:proofErr w:type="spellEnd"/>
           </w:p>
         </w:tc>
         <w:tc>
@@ -26903,7 +25829,6 @@
                 <w:lang w:val="en-US"/>
               </w:rPr>
             </w:pPr>
-            <w:proofErr w:type="spellStart"/>
             <w:r>
               <w:rPr>
                 <w:rFonts w:ascii="Roboto" w:hAnsi="Roboto" w:cs="Segoe UI"/>
@@ -26922,7 +25847,6 @@
               </w:rPr>
               <w:t>reeText</w:t>
             </w:r>
-            <w:proofErr w:type="spellEnd"/>
           </w:p>
         </w:tc>
         <w:tc>
@@ -27038,17 +25962,7 @@
           <w:szCs w:val="22"/>
           <w:lang w:val="en-US"/>
         </w:rPr>
-        <w:t>5;661D44C0;75</w:t>
-      </w:r>
-      <w:proofErr w:type="gramStart"/>
-      <w:r>
-        <w:rPr>
-          <w:rFonts w:ascii="Roboto" w:hAnsi="Roboto" w:cs="Segoe UI"/>
-          <w:sz w:val="22"/>
-          <w:szCs w:val="22"/>
-          <w:lang w:val="en-US"/>
-        </w:rPr>
-        <w:t>DA;U;</w:t>
+        <w:t>5;661D44C0;75DA;U;</w:t>
       </w:r>
       <w:r>
         <w:rPr>
@@ -27068,7 +25982,6 @@
         </w:rPr>
         <w:t>;</w:t>
       </w:r>
-      <w:proofErr w:type="gramEnd"/>
       <w:r>
         <w:rPr>
           <w:rFonts w:ascii="Roboto" w:hAnsi="Roboto" w:cs="Segoe UI"/>
@@ -27156,17 +26069,7 @@
           <w:szCs w:val="22"/>
           <w:lang w:val="en-US"/>
         </w:rPr>
-        <w:t xml:space="preserve"> STATUS;16;661D64C0;129</w:t>
-      </w:r>
-      <w:proofErr w:type="gramStart"/>
-      <w:r>
-        <w:rPr>
-          <w:rFonts w:ascii="Roboto" w:hAnsi="Roboto" w:cs="Segoe UI"/>
-          <w:sz w:val="22"/>
-          <w:szCs w:val="22"/>
-          <w:lang w:val="en-US"/>
-        </w:rPr>
-        <w:t>E;R;</w:t>
+        <w:t xml:space="preserve"> STATUS;16;661D64C0;129E;R;</w:t>
       </w:r>
       <w:r>
         <w:rPr>
@@ -27186,7 +26089,6 @@
         </w:rPr>
         <w:t>;</w:t>
       </w:r>
-      <w:proofErr w:type="gramEnd"/>
       <w:r>
         <w:rPr>
           <w:rFonts w:ascii="Roboto" w:hAnsi="Roboto" w:cs="Segoe UI"/>
@@ -27290,17 +26192,7 @@
           <w:szCs w:val="22"/>
           <w:lang w:val="en-US"/>
         </w:rPr>
-        <w:t xml:space="preserve"> STATUS;17;661D64C0;129</w:t>
-      </w:r>
-      <w:proofErr w:type="gramStart"/>
-      <w:r>
-        <w:rPr>
-          <w:rFonts w:ascii="Roboto" w:hAnsi="Roboto" w:cs="Segoe UI"/>
-          <w:sz w:val="22"/>
-          <w:szCs w:val="22"/>
-          <w:lang w:val="en-US"/>
-        </w:rPr>
-        <w:t>E;R;;</w:t>
+        <w:t xml:space="preserve"> STATUS;17;661D64C0;129E;R;;</w:t>
       </w:r>
       <w:r>
         <w:rPr>
@@ -27311,7 +26203,6 @@
         </w:rPr>
         <w:t>;</w:t>
       </w:r>
-      <w:proofErr w:type="gramEnd"/>
       <w:r>
         <w:rPr>
           <w:rFonts w:ascii="Roboto" w:hAnsi="Roboto" w:cs="Segoe UI"/>
@@ -27491,36 +26382,16 @@
           <w:szCs w:val="22"/>
           <w:lang w:val="en-US"/>
         </w:rPr>
-        <w:t>ACKNOWLEDGE;&lt;Number&gt;;&lt;Time&gt;;&lt;Sender&gt;;&lt;Classification</w:t>
-      </w:r>
-      <w:proofErr w:type="gramStart"/>
-      <w:r>
-        <w:rPr>
-          <w:rFonts w:ascii="Roboto" w:hAnsi="Roboto" w:cs="Segoe UI"/>
-          <w:sz w:val="22"/>
-          <w:szCs w:val="22"/>
-          <w:lang w:val="en-US"/>
-        </w:rPr>
-        <w:t>&gt;;;</w:t>
-      </w:r>
-      <w:r>
-        <w:rPr>
-          <w:rFonts w:ascii="Roboto" w:hAnsi="Roboto" w:cs="Segoe UI"/>
-          <w:sz w:val="22"/>
-          <w:szCs w:val="22"/>
-          <w:lang w:val="en-US"/>
-        </w:rPr>
-        <w:t>&lt;</w:t>
-      </w:r>
-      <w:proofErr w:type="gramEnd"/>
-      <w:r>
-        <w:rPr>
-          <w:rFonts w:ascii="Roboto" w:hAnsi="Roboto" w:cs="Segoe UI"/>
-          <w:sz w:val="22"/>
-          <w:szCs w:val="22"/>
-          <w:lang w:val="en-US"/>
-        </w:rPr>
-        <w:t>HMAC&gt;;</w:t>
+        <w:t>ACKNOWLEDGE;&lt;Number&gt;;&lt;Time&gt;;&lt;Sender&gt;;&lt;Classification&gt;;;</w:t>
+      </w:r>
+      <w:r>
+        <w:rPr>
+          <w:rFonts w:ascii="Roboto" w:hAnsi="Roboto" w:cs="Segoe UI"/>
+          <w:sz w:val="22"/>
+          <w:szCs w:val="22"/>
+          <w:lang w:val="en-US"/>
+        </w:rPr>
+        <w:t>&lt;HMAC&gt;;</w:t>
       </w:r>
       <w:r>
         <w:rPr>
@@ -27659,7 +26530,6 @@
                 <w:lang w:val="en-US"/>
               </w:rPr>
             </w:pPr>
-            <w:proofErr w:type="spellStart"/>
             <w:r>
               <w:rPr>
                 <w:rFonts w:ascii="Roboto" w:hAnsi="Roboto" w:cs="Segoe UI"/>
@@ -27669,7 +26539,6 @@
               </w:rPr>
               <w:t>HexString</w:t>
             </w:r>
-            <w:proofErr w:type="spellEnd"/>
           </w:p>
         </w:tc>
         <w:tc>
@@ -27896,17 +26765,7 @@
           <w:szCs w:val="22"/>
           <w:lang w:val="en-US"/>
         </w:rPr>
-        <w:t xml:space="preserve"> ACKNOWLEDGE;18;661D64C0;129</w:t>
-      </w:r>
-      <w:proofErr w:type="gramStart"/>
-      <w:r>
-        <w:rPr>
-          <w:rFonts w:ascii="Roboto" w:hAnsi="Roboto" w:cs="Segoe UI"/>
-          <w:sz w:val="22"/>
-          <w:szCs w:val="22"/>
-          <w:lang w:val="en-US"/>
-        </w:rPr>
-        <w:t>E;R;;</w:t>
+        <w:t xml:space="preserve"> ACKNOWLEDGE;18;661D64C0;129E;R;;</w:t>
       </w:r>
       <w:r>
         <w:rPr>
@@ -27917,7 +26776,6 @@
         </w:rPr>
         <w:t>;</w:t>
       </w:r>
-      <w:proofErr w:type="gramEnd"/>
       <w:r>
         <w:rPr>
           <w:rFonts w:ascii="Roboto" w:hAnsi="Roboto" w:cs="Segoe UI"/>
@@ -28186,17 +27044,7 @@
           <w:szCs w:val="22"/>
           <w:lang w:val="en-US"/>
         </w:rPr>
-        <w:t>&lt;Classification</w:t>
-      </w:r>
-      <w:proofErr w:type="gramStart"/>
-      <w:r>
-        <w:rPr>
-          <w:rFonts w:ascii="Roboto" w:hAnsi="Roboto" w:cs="Segoe UI"/>
-          <w:sz w:val="22"/>
-          <w:szCs w:val="22"/>
-          <w:lang w:val="en-US"/>
-        </w:rPr>
-        <w:t>&gt;</w:t>
+        <w:t>&lt;Classification&gt;</w:t>
       </w:r>
       <w:r>
         <w:rPr>
@@ -28223,17 +27071,7 @@
           <w:szCs w:val="22"/>
           <w:lang w:val="en-US"/>
         </w:rPr>
-        <w:t>&lt;</w:t>
-      </w:r>
-      <w:proofErr w:type="gramEnd"/>
-      <w:r>
-        <w:rPr>
-          <w:rFonts w:ascii="Roboto" w:hAnsi="Roboto" w:cs="Segoe UI"/>
-          <w:sz w:val="22"/>
-          <w:szCs w:val="22"/>
-          <w:lang w:val="en-US"/>
-        </w:rPr>
-        <w:t>HMAC&gt;;</w:t>
+        <w:t>&lt;HMAC&gt;;</w:t>
       </w:r>
       <w:r>
         <w:rPr>
@@ -28470,17 +27308,7 @@
           <w:szCs w:val="22"/>
           <w:lang w:val="en-US"/>
         </w:rPr>
-        <w:t>;661D64C0;129</w:t>
-      </w:r>
-      <w:proofErr w:type="gramStart"/>
-      <w:r>
-        <w:rPr>
-          <w:rFonts w:ascii="Roboto" w:hAnsi="Roboto" w:cs="Segoe UI"/>
-          <w:sz w:val="22"/>
-          <w:szCs w:val="22"/>
-          <w:lang w:val="en-US"/>
-        </w:rPr>
-        <w:t>E;R</w:t>
+        <w:t>;661D64C0;129E;R</w:t>
       </w:r>
       <w:r>
         <w:rPr>
@@ -28509,7 +27337,6 @@
         </w:rPr>
         <w:t>;</w:t>
       </w:r>
-      <w:proofErr w:type="gramEnd"/>
       <w:r>
         <w:rPr>
           <w:rFonts w:ascii="Roboto" w:hAnsi="Roboto" w:cs="Segoe UI"/>
@@ -28918,7 +27745,6 @@
         </w:rPr>
         <w:t>&lt;</w:t>
       </w:r>
-      <w:proofErr w:type="spellStart"/>
       <w:r>
         <w:rPr>
           <w:rFonts w:ascii="Roboto" w:hAnsi="Roboto" w:cs="Segoe UI"/>
@@ -28935,17 +27761,7 @@
           <w:szCs w:val="22"/>
           <w:lang w:val="en-US"/>
         </w:rPr>
-        <w:t>ontentType</w:t>
-      </w:r>
-      <w:proofErr w:type="spellEnd"/>
-      <w:r>
-        <w:rPr>
-          <w:rFonts w:ascii="Roboto" w:hAnsi="Roboto" w:cs="Segoe UI"/>
-          <w:sz w:val="22"/>
-          <w:szCs w:val="22"/>
-          <w:lang w:val="en-US"/>
-        </w:rPr>
-        <w:t>&gt;;&lt;</w:t>
+        <w:t>ontentType&gt;;&lt;</w:t>
       </w:r>
       <w:r>
         <w:rPr>
@@ -29023,7 +27839,6 @@
                 <w:lang w:val="en-US"/>
               </w:rPr>
             </w:pPr>
-            <w:proofErr w:type="spellStart"/>
             <w:r>
               <w:rPr>
                 <w:rFonts w:ascii="Roboto" w:hAnsi="Roboto" w:cs="Segoe UI"/>
@@ -29042,7 +27857,6 @@
               </w:rPr>
               <w:t>ontentType</w:t>
             </w:r>
-            <w:proofErr w:type="spellEnd"/>
           </w:p>
         </w:tc>
         <w:tc>
@@ -29509,17 +28323,7 @@
           <w:szCs w:val="22"/>
           <w:lang w:val="en-US"/>
         </w:rPr>
-        <w:t>;5E;661D4410;66A</w:t>
-      </w:r>
-      <w:proofErr w:type="gramStart"/>
-      <w:r>
-        <w:rPr>
-          <w:rFonts w:ascii="Roboto" w:hAnsi="Roboto" w:cs="Segoe UI"/>
-          <w:sz w:val="22"/>
-          <w:szCs w:val="22"/>
-          <w:lang w:val="en-US"/>
-        </w:rPr>
-        <w:t>3;R;</w:t>
+        <w:t>;5E;661D4410;66A3;R;</w:t>
       </w:r>
       <w:r>
         <w:rPr>
@@ -29539,7 +28343,6 @@
         </w:rPr>
         <w:t>;</w:t>
       </w:r>
-      <w:proofErr w:type="gramEnd"/>
       <w:r>
         <w:rPr>
           <w:rFonts w:ascii="Roboto" w:hAnsi="Roboto" w:cs="Segoe UI"/>
@@ -29599,27 +28402,7 @@
           <w:szCs w:val="22"/>
           <w:lang w:val="en-US"/>
         </w:rPr>
-        <w:t>;5E;661D4410;66A</w:t>
-      </w:r>
-      <w:proofErr w:type="gramStart"/>
-      <w:r>
-        <w:rPr>
-          <w:rFonts w:ascii="Roboto" w:hAnsi="Roboto" w:cs="Segoe UI"/>
-          <w:sz w:val="22"/>
-          <w:szCs w:val="22"/>
-          <w:lang w:val="en-US"/>
-        </w:rPr>
-        <w:t>3;R</w:t>
-      </w:r>
-      <w:proofErr w:type="gramEnd"/>
-      <w:r>
-        <w:rPr>
-          <w:rFonts w:ascii="Roboto" w:hAnsi="Roboto" w:cs="Segoe UI"/>
-          <w:sz w:val="22"/>
-          <w:szCs w:val="22"/>
-          <w:lang w:val="en-US"/>
-        </w:rPr>
-        <w:t>;TRUE</w:t>
+        <w:t>;5E;661D4410;66A3;R;TRUE</w:t>
       </w:r>
       <w:r>
         <w:rPr>
@@ -29707,17 +28490,7 @@
           <w:szCs w:val="22"/>
           <w:lang w:val="en-US"/>
         </w:rPr>
-        <w:t>;5E;661D4410;66A</w:t>
-      </w:r>
-      <w:proofErr w:type="gramStart"/>
-      <w:r>
-        <w:rPr>
-          <w:rFonts w:ascii="Roboto" w:hAnsi="Roboto" w:cs="Segoe UI"/>
-          <w:sz w:val="22"/>
-          <w:szCs w:val="22"/>
-          <w:lang w:val="en-US"/>
-        </w:rPr>
-        <w:t>3;R;;</w:t>
+        <w:t>;5E;661D4410;66A3;R;;</w:t>
       </w:r>
       <w:r>
         <w:rPr>
@@ -29728,7 +28501,6 @@
         </w:rPr>
         <w:t>;</w:t>
       </w:r>
-      <w:proofErr w:type="gramEnd"/>
       <w:r>
         <w:rPr>
           <w:rFonts w:ascii="Roboto" w:hAnsi="Roboto" w:cs="Segoe UI"/>
@@ -29843,27 +28615,7 @@
           <w:szCs w:val="22"/>
           <w:lang w:val="en-US"/>
         </w:rPr>
-        <w:t xml:space="preserve"> This message offers the possibility to check the connection, which is primarily important, if you are using UDP or serial connection. It should not be sent more often than 1Hz. Nevertheless, if it is needed – one can use a faster repetition. The receiver field is optional and can be one single recipient or a list of more than one recipient. If no recipient is provided than all possible receivers in the network/serial net are addressed. A heartbeat message has an empty acknowledgement flag, </w:t>
-      </w:r>
-      <w:proofErr w:type="gramStart"/>
-      <w:r>
-        <w:rPr>
-          <w:rFonts w:ascii="Roboto" w:hAnsi="Roboto" w:cs="Segoe UI"/>
-          <w:sz w:val="22"/>
-          <w:szCs w:val="22"/>
-          <w:lang w:val="en-US"/>
-        </w:rPr>
-        <w:t>cause</w:t>
-      </w:r>
-      <w:proofErr w:type="gramEnd"/>
-      <w:r>
-        <w:rPr>
-          <w:rFonts w:ascii="Roboto" w:hAnsi="Roboto" w:cs="Segoe UI"/>
-          <w:sz w:val="22"/>
-          <w:szCs w:val="22"/>
-          <w:lang w:val="en-US"/>
-        </w:rPr>
-        <w:t xml:space="preserve"> you cannot request one for it. Besides this, the acknowledgement flag is fixed set to FALSE (empty field).</w:t>
+        <w:t xml:space="preserve"> This message offers the possibility to check the connection, which is primarily important, if you are using UDP or serial connection. It should not be sent more often than 1Hz. Nevertheless, if it is needed – one can use a faster repetition. The receiver field is optional and can be one single recipient or a list of more than one recipient. If no recipient is provided than all possible receivers in the network/serial net are addressed. A heartbeat message has an empty acknowledgement flag, cause you cannot request one for it. Besides this, the acknowledgement flag is fixed set to FALSE (empty field).</w:t>
       </w:r>
     </w:p>
     <w:p>
@@ -30020,7 +28772,6 @@
                 <w:lang w:val="en-US"/>
               </w:rPr>
             </w:pPr>
-            <w:proofErr w:type="spellStart"/>
             <w:r>
               <w:rPr>
                 <w:rFonts w:ascii="Roboto" w:hAnsi="Roboto" w:cs="Segoe UI"/>
@@ -30030,7 +28781,6 @@
               </w:rPr>
               <w:t>HexString</w:t>
             </w:r>
-            <w:proofErr w:type="spellEnd"/>
           </w:p>
         </w:tc>
         <w:tc>
@@ -30101,17 +28851,7 @@
           <w:szCs w:val="22"/>
           <w:lang w:val="en-US"/>
         </w:rPr>
-        <w:t>HEARTBEAT;42;661D5420;89</w:t>
-      </w:r>
-      <w:proofErr w:type="gramStart"/>
-      <w:r>
-        <w:rPr>
-          <w:rFonts w:ascii="Roboto" w:hAnsi="Roboto" w:cs="Segoe UI"/>
-          <w:sz w:val="22"/>
-          <w:szCs w:val="22"/>
-          <w:lang w:val="en-US"/>
-        </w:rPr>
-        <w:t>AD;U;;</w:t>
+        <w:t>HEARTBEAT;42;661D5420;89AD;U;;</w:t>
       </w:r>
       <w:r>
         <w:rPr>
@@ -30122,7 +28862,6 @@
         </w:rPr>
         <w:t>;</w:t>
       </w:r>
-      <w:proofErr w:type="gramEnd"/>
       <w:r>
         <w:rPr>
           <w:rFonts w:ascii="Roboto" w:hAnsi="Roboto" w:cs="Segoe UI"/>
@@ -30162,27 +28901,7 @@
           <w:szCs w:val="22"/>
           <w:lang w:val="en-US"/>
         </w:rPr>
-        <w:t xml:space="preserve"> </w:t>
-      </w:r>
-      <w:proofErr w:type="gramStart"/>
-      <w:r>
-        <w:rPr>
-          <w:rFonts w:ascii="Roboto" w:hAnsi="Roboto" w:cs="Segoe UI"/>
-          <w:sz w:val="22"/>
-          <w:szCs w:val="22"/>
-          <w:lang w:val="en-US"/>
-        </w:rPr>
-        <w:t>HEARTBEAT;43;;</w:t>
-      </w:r>
-      <w:proofErr w:type="gramEnd"/>
-      <w:r>
-        <w:rPr>
-          <w:rFonts w:ascii="Roboto" w:hAnsi="Roboto" w:cs="Segoe UI"/>
-          <w:sz w:val="22"/>
-          <w:szCs w:val="22"/>
-          <w:lang w:val="en-US"/>
-        </w:rPr>
-        <w:t>1022</w:t>
+        <w:t xml:space="preserve"> HEARTBEAT;43;;1022</w:t>
       </w:r>
     </w:p>
     <w:p>
@@ -30362,27 +29081,7 @@
           <w:szCs w:val="22"/>
           <w:lang w:val="en-US"/>
         </w:rPr>
-        <w:t>If you don’t have the possibility to exchange a password/key on another channel (</w:t>
-      </w:r>
-      <w:proofErr w:type="gramStart"/>
-      <w:r>
-        <w:rPr>
-          <w:rFonts w:ascii="Roboto" w:hAnsi="Roboto" w:cs="Segoe UI"/>
-          <w:sz w:val="22"/>
-          <w:szCs w:val="22"/>
-          <w:lang w:val="en-US"/>
-        </w:rPr>
-        <w:t>e.g.</w:t>
-      </w:r>
-      <w:proofErr w:type="gramEnd"/>
-      <w:r>
-        <w:rPr>
-          <w:rFonts w:ascii="Roboto" w:hAnsi="Roboto" w:cs="Segoe UI"/>
-          <w:sz w:val="22"/>
-          <w:szCs w:val="22"/>
-          <w:lang w:val="en-US"/>
-        </w:rPr>
-        <w:t xml:space="preserve"> mail, telco), this message can be used to e</w:t>
+        <w:t>If you don’t have the possibility to exchange a password/key on another channel (e.g. mail, telco), this message can be used to e</w:t>
       </w:r>
       <w:r>
         <w:rPr>
@@ -31318,7 +30017,6 @@
                 <w:lang w:val="en-US"/>
               </w:rPr>
             </w:pPr>
-            <w:proofErr w:type="spellStart"/>
             <w:r>
               <w:rPr>
                 <w:rFonts w:ascii="Roboto" w:hAnsi="Roboto" w:cs="Segoe UI"/>
@@ -31328,7 +30026,6 @@
               </w:rPr>
               <w:t>HexString</w:t>
             </w:r>
-            <w:proofErr w:type="spellEnd"/>
           </w:p>
         </w:tc>
         <w:tc>
@@ -31443,7 +30140,6 @@
                 <w:lang w:val="en-US"/>
               </w:rPr>
             </w:pPr>
-            <w:proofErr w:type="spellStart"/>
             <w:r>
               <w:rPr>
                 <w:rFonts w:ascii="Roboto" w:hAnsi="Roboto" w:cs="Segoe UI"/>
@@ -31453,7 +30149,6 @@
               </w:rPr>
               <w:t>HexString</w:t>
             </w:r>
-            <w:proofErr w:type="spellEnd"/>
           </w:p>
         </w:tc>
         <w:tc>
@@ -31550,7 +30245,6 @@
                 <w:lang w:val="en-US"/>
               </w:rPr>
             </w:pPr>
-            <w:proofErr w:type="spellStart"/>
             <w:r>
               <w:rPr>
                 <w:rFonts w:ascii="Roboto" w:hAnsi="Roboto" w:cs="Segoe UI"/>
@@ -31560,7 +30254,6 @@
               </w:rPr>
               <w:t>HexString</w:t>
             </w:r>
-            <w:proofErr w:type="spellEnd"/>
           </w:p>
         </w:tc>
         <w:tc>
@@ -31667,17 +30360,7 @@
           <w:szCs w:val="22"/>
           <w:lang w:val="en-US"/>
         </w:rPr>
-        <w:t>;661D5420;89</w:t>
-      </w:r>
-      <w:proofErr w:type="gramStart"/>
-      <w:r>
-        <w:rPr>
-          <w:rFonts w:ascii="Roboto" w:hAnsi="Roboto" w:cs="Segoe UI"/>
-          <w:sz w:val="22"/>
-          <w:szCs w:val="22"/>
-          <w:lang w:val="en-US"/>
-        </w:rPr>
-        <w:t>AD;U;;</w:t>
+        <w:t>;661D5420;89AD;U;;</w:t>
       </w:r>
       <w:r>
         <w:rPr>
@@ -31688,7 +30371,6 @@
         </w:rPr>
         <w:t>;</w:t>
       </w:r>
-      <w:proofErr w:type="gramEnd"/>
       <w:r>
         <w:rPr>
           <w:rFonts w:ascii="Roboto" w:hAnsi="Roboto" w:cs="Segoe UI"/>
@@ -31836,17 +30518,7 @@
           <w:szCs w:val="22"/>
           <w:lang w:val="en-US"/>
         </w:rPr>
-        <w:t xml:space="preserve"> FE2</w:t>
-      </w:r>
-      <w:proofErr w:type="gramStart"/>
-      <w:r>
-        <w:rPr>
-          <w:rFonts w:ascii="Roboto" w:hAnsi="Roboto" w:cs="Segoe UI"/>
-          <w:sz w:val="22"/>
-          <w:szCs w:val="22"/>
-          <w:lang w:val="en-US"/>
-        </w:rPr>
-        <w:t>A</w:t>
+        <w:t xml:space="preserve"> FE2A</w:t>
       </w:r>
       <w:r>
         <w:rPr>
@@ -31866,7 +30538,6 @@
         </w:rPr>
         <w:t>;</w:t>
       </w:r>
-      <w:proofErr w:type="gramEnd"/>
       <w:r>
         <w:rPr>
           <w:rFonts w:ascii="Roboto" w:hAnsi="Roboto" w:cs="Segoe UI"/>
@@ -32135,19 +30806,8 @@
           <w:szCs w:val="22"/>
           <w:lang w:val="en-US"/>
         </w:rPr>
-        <w:t xml:space="preserve">   "messages</w:t>
-      </w:r>
-      <w:proofErr w:type="gramStart"/>
-      <w:r>
-        <w:rPr>
-          <w:rFonts w:ascii="Roboto" w:hAnsi="Roboto" w:cs="Segoe UI"/>
-          <w:sz w:val="22"/>
-          <w:szCs w:val="22"/>
-          <w:lang w:val="en-US"/>
-        </w:rPr>
-        <w:t>":[</w:t>
-      </w:r>
-      <w:proofErr w:type="gramEnd"/>
+        <w:t xml:space="preserve">   "messages":[</w:t>
+      </w:r>
     </w:p>
     <w:p>
       <w:pPr>
@@ -32338,10 +30998,13 @@
           <w:szCs w:val="22"/>
           <w:lang w:val="en-US"/>
         </w:rPr>
-        <w:t xml:space="preserve">   "messages</w:t>
-      </w:r>
-      <w:proofErr w:type="gramStart"/>
-      <w:r>
+        <w:t xml:space="preserve">   "messages":[</w:t>
+      </w:r>
+    </w:p>
+    <w:p>
+      <w:pPr>
+        <w:pStyle w:val="NurText"/>
+        <w:ind w:left="360"/>
         <w:rPr>
           <w:rFonts w:ascii="Roboto" w:hAnsi="Roboto" w:cs="Segoe UI"/>
           <w:i/>
@@ -32350,9 +31013,18 @@
           <w:szCs w:val="22"/>
           <w:lang w:val="en-US"/>
         </w:rPr>
-        <w:t>":[</w:t>
-      </w:r>
-      <w:proofErr w:type="gramEnd"/>
+      </w:pPr>
+      <w:r>
+        <w:rPr>
+          <w:rFonts w:ascii="Roboto" w:hAnsi="Roboto" w:cs="Segoe UI"/>
+          <w:i/>
+          <w:iCs/>
+          <w:sz w:val="22"/>
+          <w:szCs w:val="22"/>
+          <w:lang w:val="en-US"/>
+        </w:rPr>
+        <w:t xml:space="preserve">      {</w:t>
+      </w:r>
     </w:p>
     <w:p>
       <w:pPr>
@@ -32376,7 +31048,7 @@
           <w:szCs w:val="22"/>
           <w:lang w:val="en-US"/>
         </w:rPr>
-        <w:t xml:space="preserve">      {</w:t>
+        <w:t xml:space="preserve">         "message":"CONTACT;60;661B7410;66A3;S;TRUE;102;TRUE;53.32;8.11"</w:t>
       </w:r>
     </w:p>
     <w:p>
@@ -32401,10 +31073,13 @@
           <w:szCs w:val="22"/>
           <w:lang w:val="en-US"/>
         </w:rPr>
-        <w:t xml:space="preserve">         "message":"CONTACT;60;661B7410;66A</w:t>
-      </w:r>
-      <w:proofErr w:type="gramStart"/>
-      <w:r>
+        <w:t xml:space="preserve">         "message":"METEO;AC;661D44C0;74BE;U;;15.4;15.5;;;10.2;72;20.3;;55;1005;25;;;2500;33"</w:t>
+      </w:r>
+    </w:p>
+    <w:p>
+      <w:pPr>
+        <w:pStyle w:val="NurText"/>
+        <w:ind w:left="360"/>
         <w:rPr>
           <w:rFonts w:ascii="Roboto" w:hAnsi="Roboto" w:cs="Segoe UI"/>
           <w:i/>
@@ -32413,9 +31088,7 @@
           <w:szCs w:val="22"/>
           <w:lang w:val="en-US"/>
         </w:rPr>
-        <w:t>3;S</w:t>
-      </w:r>
-      <w:proofErr w:type="gramEnd"/>
+      </w:pPr>
       <w:r>
         <w:rPr>
           <w:rFonts w:ascii="Roboto" w:hAnsi="Roboto" w:cs="Segoe UI"/>
@@ -32425,7 +31098,7 @@
           <w:szCs w:val="22"/>
           <w:lang w:val="en-US"/>
         </w:rPr>
-        <w:t>;TRUE;102;TRUE;53.32;8.11"</w:t>
+        <w:t xml:space="preserve">         "message":"TEXT;D6;661D7032;324E;S;;3;"This is a chat message!";E4F1"</w:t>
       </w:r>
     </w:p>
     <w:p>
@@ -32450,129 +31123,7 @@
           <w:szCs w:val="22"/>
           <w:lang w:val="en-US"/>
         </w:rPr>
-        <w:t xml:space="preserve">         "message":"</w:t>
-      </w:r>
-      <w:proofErr w:type="gramStart"/>
-      <w:r>
-        <w:rPr>
-          <w:rFonts w:ascii="Roboto" w:hAnsi="Roboto" w:cs="Segoe UI"/>
-          <w:i/>
-          <w:iCs/>
-          <w:sz w:val="22"/>
-          <w:szCs w:val="22"/>
-          <w:lang w:val="en-US"/>
-        </w:rPr>
-        <w:t>METEO;AC</w:t>
-      </w:r>
-      <w:proofErr w:type="gramEnd"/>
-      <w:r>
-        <w:rPr>
-          <w:rFonts w:ascii="Roboto" w:hAnsi="Roboto" w:cs="Segoe UI"/>
-          <w:i/>
-          <w:iCs/>
-          <w:sz w:val="22"/>
-          <w:szCs w:val="22"/>
-          <w:lang w:val="en-US"/>
-        </w:rPr>
-        <w:t>;661D44C0;74BE;U;;15.4;15.5;;;10.2;72;20.3;;55;1005;25;;;2500;33"</w:t>
-      </w:r>
-    </w:p>
-    <w:p>
-      <w:pPr>
-        <w:pStyle w:val="NurText"/>
-        <w:ind w:left="360"/>
-        <w:rPr>
-          <w:rFonts w:ascii="Roboto" w:hAnsi="Roboto" w:cs="Segoe UI"/>
-          <w:i/>
-          <w:iCs/>
-          <w:sz w:val="22"/>
-          <w:szCs w:val="22"/>
-          <w:lang w:val="en-US"/>
-        </w:rPr>
-      </w:pPr>
-      <w:r>
-        <w:rPr>
-          <w:rFonts w:ascii="Roboto" w:hAnsi="Roboto" w:cs="Segoe UI"/>
-          <w:i/>
-          <w:iCs/>
-          <w:sz w:val="22"/>
-          <w:szCs w:val="22"/>
-          <w:lang w:val="en-US"/>
-        </w:rPr>
-        <w:t xml:space="preserve">         "message":"</w:t>
-      </w:r>
-      <w:proofErr w:type="gramStart"/>
-      <w:r>
-        <w:rPr>
-          <w:rFonts w:ascii="Roboto" w:hAnsi="Roboto" w:cs="Segoe UI"/>
-          <w:i/>
-          <w:iCs/>
-          <w:sz w:val="22"/>
-          <w:szCs w:val="22"/>
-          <w:lang w:val="en-US"/>
-        </w:rPr>
-        <w:t>TEXT;D</w:t>
-      </w:r>
-      <w:proofErr w:type="gramEnd"/>
-      <w:r>
-        <w:rPr>
-          <w:rFonts w:ascii="Roboto" w:hAnsi="Roboto" w:cs="Segoe UI"/>
-          <w:i/>
-          <w:iCs/>
-          <w:sz w:val="22"/>
-          <w:szCs w:val="22"/>
-          <w:lang w:val="en-US"/>
-        </w:rPr>
-        <w:t>6;661D7032;324E;S;;3;"This is a chat message!";E4F1"</w:t>
-      </w:r>
-    </w:p>
-    <w:p>
-      <w:pPr>
-        <w:pStyle w:val="NurText"/>
-        <w:ind w:left="360"/>
-        <w:rPr>
-          <w:rFonts w:ascii="Roboto" w:hAnsi="Roboto" w:cs="Segoe UI"/>
-          <w:i/>
-          <w:iCs/>
-          <w:sz w:val="22"/>
-          <w:szCs w:val="22"/>
-          <w:lang w:val="en-US"/>
-        </w:rPr>
-      </w:pPr>
-      <w:r>
-        <w:rPr>
-          <w:rFonts w:ascii="Roboto" w:hAnsi="Roboto" w:cs="Segoe UI"/>
-          <w:i/>
-          <w:iCs/>
-          <w:sz w:val="22"/>
-          <w:szCs w:val="22"/>
-          <w:lang w:val="en-US"/>
-        </w:rPr>
-        <w:t xml:space="preserve">         "message":"GRAPHIC;79;661D62C0;910</w:t>
-      </w:r>
-      <w:proofErr w:type="gramStart"/>
-      <w:r>
-        <w:rPr>
-          <w:rFonts w:ascii="Roboto" w:hAnsi="Roboto" w:cs="Segoe UI"/>
-          <w:i/>
-          <w:iCs/>
-          <w:sz w:val="22"/>
-          <w:szCs w:val="22"/>
-          <w:lang w:val="en-US"/>
-        </w:rPr>
-        <w:t>E;U;;</w:t>
-      </w:r>
-      <w:proofErr w:type="gramEnd"/>
-      <w:r>
-        <w:rPr>
-          <w:rFonts w:ascii="Roboto" w:hAnsi="Roboto" w:cs="Segoe UI"/>
-          <w:i/>
-          <w:iCs/>
-          <w:sz w:val="22"/>
-          <w:szCs w:val="22"/>
-          <w:lang w:val="en-US"/>
-        </w:rPr>
-        <w:t>8;1;FF8000;Area A;10000;53.43;9.45"</w:t>
+        <w:t xml:space="preserve">         "message":"GRAPHIC;79;661D62C0;910E;U;;8;1;FF8000;Area A;10000;53.43;9.45"</w:t>
       </w:r>
     </w:p>
     <w:p>
@@ -32722,31 +31273,7 @@
           <w:lang w:val="en-US"/>
         </w:rPr>
         <w:lastRenderedPageBreak/>
-        <w:t xml:space="preserve">SEDAP-Express </w:t>
-      </w:r>
-      <w:proofErr w:type="spellStart"/>
-      <w:r>
-        <w:rPr>
-          <w:rFonts w:ascii="Roboto" w:hAnsi="Roboto" w:cs="Segoe UI"/>
-          <w:b/>
-          <w:bCs/>
-          <w:sz w:val="22"/>
-          <w:szCs w:val="22"/>
-          <w:lang w:val="en-US"/>
-        </w:rPr>
-        <w:t>Protobuf</w:t>
-      </w:r>
-      <w:proofErr w:type="spellEnd"/>
-      <w:r>
-        <w:rPr>
-          <w:rFonts w:ascii="Roboto" w:hAnsi="Roboto" w:cs="Segoe UI"/>
-          <w:b/>
-          <w:bCs/>
-          <w:sz w:val="22"/>
-          <w:szCs w:val="22"/>
-          <w:lang w:val="en-US"/>
-        </w:rPr>
-        <w:t>-Definition</w:t>
+        <w:t>SEDAP-Express Protobuf-Definition</w:t>
       </w:r>
     </w:p>
     <w:p>
@@ -32809,7 +31336,6 @@
           <w:lang w:val="en-US"/>
         </w:rPr>
       </w:pPr>
-      <w:proofErr w:type="spellStart"/>
       <w:r>
         <w:rPr>
           <w:rFonts w:ascii="Roboto" w:hAnsi="Roboto" w:cs="Segoe UI"/>
@@ -32819,19 +31345,7 @@
           <w:szCs w:val="22"/>
           <w:lang w:val="en-US"/>
         </w:rPr>
-        <w:t>Definiton</w:t>
-      </w:r>
-      <w:proofErr w:type="spellEnd"/>
-      <w:r>
-        <w:rPr>
-          <w:rFonts w:ascii="Roboto" w:hAnsi="Roboto" w:cs="Segoe UI"/>
-          <w:i/>
-          <w:iCs/>
-          <w:sz w:val="22"/>
-          <w:szCs w:val="22"/>
-          <w:lang w:val="en-US"/>
-        </w:rPr>
-        <w:t>:</w:t>
+        <w:t>Definiton:</w:t>
       </w:r>
     </w:p>
     <w:p>
@@ -32885,27 +31399,7 @@
           <w:szCs w:val="22"/>
           <w:lang w:val="en-US"/>
         </w:rPr>
-        <w:t xml:space="preserve">message </w:t>
-      </w:r>
-      <w:proofErr w:type="spellStart"/>
-      <w:r>
-        <w:rPr>
-          <w:rFonts w:ascii="Roboto" w:hAnsi="Roboto" w:cs="Segoe UI"/>
-          <w:sz w:val="22"/>
-          <w:szCs w:val="22"/>
-          <w:lang w:val="en-US"/>
-        </w:rPr>
-        <w:t>SomeMessage</w:t>
-      </w:r>
-      <w:proofErr w:type="spellEnd"/>
-      <w:r>
-        <w:rPr>
-          <w:rFonts w:ascii="Roboto" w:hAnsi="Roboto" w:cs="Segoe UI"/>
-          <w:sz w:val="22"/>
-          <w:szCs w:val="22"/>
-          <w:lang w:val="en-US"/>
-        </w:rPr>
-        <w:t xml:space="preserve"> {</w:t>
+        <w:t>message SomeMessage {</w:t>
       </w:r>
     </w:p>
     <w:p>
@@ -33013,27 +31507,7 @@
           <w:szCs w:val="22"/>
           <w:lang w:val="en-US"/>
         </w:rPr>
-        <w:t xml:space="preserve">    repeated Messages </w:t>
-      </w:r>
-      <w:proofErr w:type="spellStart"/>
-      <w:r>
-        <w:rPr>
-          <w:rFonts w:ascii="Roboto" w:hAnsi="Roboto" w:cs="Segoe UI"/>
-          <w:sz w:val="22"/>
-          <w:szCs w:val="22"/>
-          <w:lang w:val="en-US"/>
-        </w:rPr>
-        <w:t>messages</w:t>
-      </w:r>
-      <w:proofErr w:type="spellEnd"/>
-      <w:r>
-        <w:rPr>
-          <w:rFonts w:ascii="Roboto" w:hAnsi="Roboto" w:cs="Segoe UI"/>
-          <w:sz w:val="22"/>
-          <w:szCs w:val="22"/>
-          <w:lang w:val="en-US"/>
-        </w:rPr>
-        <w:t xml:space="preserve"> = 1;</w:t>
+        <w:t xml:space="preserve">    repeated Messages messages = 1;</w:t>
       </w:r>
     </w:p>
     <w:p>
@@ -33234,25 +31708,14 @@
           <w:lang w:val="en-US"/>
         </w:rPr>
       </w:pPr>
-      <w:proofErr w:type="spellStart"/>
-      <w:r>
-        <w:rPr>
-          <w:rFonts w:ascii="Roboto" w:hAnsi="Roboto" w:cs="Segoe UI"/>
-          <w:sz w:val="22"/>
-          <w:szCs w:val="22"/>
-          <w:lang w:val="en-US"/>
-        </w:rPr>
-        <w:t>Wibbelhofstraße</w:t>
-      </w:r>
-      <w:proofErr w:type="spellEnd"/>
-      <w:r>
-        <w:rPr>
-          <w:rFonts w:ascii="Roboto" w:hAnsi="Roboto" w:cs="Segoe UI"/>
-          <w:sz w:val="22"/>
-          <w:szCs w:val="22"/>
-          <w:lang w:val="en-US"/>
-        </w:rPr>
-        <w:t xml:space="preserve"> 3</w:t>
+      <w:r>
+        <w:rPr>
+          <w:rFonts w:ascii="Roboto" w:hAnsi="Roboto" w:cs="Segoe UI"/>
+          <w:sz w:val="22"/>
+          <w:szCs w:val="22"/>
+          <w:lang w:val="en-US"/>
+        </w:rPr>
+        <w:t>Wibbelhofstraße 3</w:t>
       </w:r>
     </w:p>
     <w:p>
@@ -36622,6 +35085,16 @@
       <w:shd w:val="clear" w:color="auto" w:fill="E1DFDD"/>
     </w:rPr>
   </w:style>
+  <w:style w:type="character" w:styleId="Platzhaltertext">
+    <w:name w:val="Placeholder Text"/>
+    <w:basedOn w:val="Absatz-Standardschriftart"/>
+    <w:uiPriority w:val="99"/>
+    <w:semiHidden/>
+    <w:rsid w:val="001F56D1"/>
+    <w:rPr>
+      <w:color w:val="808080"/>
+    </w:rPr>
+  </w:style>
 </w:styles>
 </file>
 

</xml_diff>

<commit_message>
Update ICD v1.0 and messages
</commit_message>
<xml_diff>
--- a/Documentation/SEDAP-Express ICD v1.0.docx
+++ b/Documentation/SEDAP-Express ICD v1.0.docx
@@ -10,16 +10,96 @@
           <w:rFonts w:ascii="Roboto" w:hAnsi="Roboto" w:cs="Segoe UI"/>
           <w:b/>
           <w:bCs/>
-          <w:sz w:val="32"/>
-          <w:szCs w:val="32"/>
-          <w:lang w:val="en-US"/>
-        </w:rPr>
-      </w:pPr>
-    </w:p>
-    <w:p>
-      <w:pPr>
-        <w:pStyle w:val="NurText"/>
-        <w:jc w:val="center"/>
+          <w:sz w:val="40"/>
+          <w:szCs w:val="40"/>
+          <w:lang w:val="en-US"/>
+        </w:rPr>
+      </w:pPr>
+      <w:r>
+        <w:rPr>
+          <w:rFonts w:ascii="Roboto" w:hAnsi="Roboto" w:cs="Segoe UI"/>
+          <w:b/>
+          <w:bCs/>
+          <w:sz w:val="16"/>
+          <w:szCs w:val="16"/>
+          <w:lang w:val="en-US"/>
+        </w:rPr>
+        <w:br/>
+      </w:r>
+      <w:r>
+        <w:rPr>
+          <w:rFonts w:ascii="Roboto" w:hAnsi="Roboto" w:cs="Segoe UI"/>
+          <w:b/>
+          <w:bCs/>
+          <w:noProof/>
+          <w:sz w:val="40"/>
+          <w:szCs w:val="40"/>
+          <w:lang w:val="en-US"/>
+        </w:rPr>
+        <w:drawing>
+          <wp:anchor distT="0" distB="0" distL="114300" distR="114300" simplePos="0" relativeHeight="251658240" behindDoc="1" locked="0" layoutInCell="1" allowOverlap="1" wp14:anchorId="52CED275" wp14:editId="22552C54">
+            <wp:simplePos x="0" y="0"/>
+            <wp:positionH relativeFrom="margin">
+              <wp:align>center</wp:align>
+            </wp:positionH>
+            <wp:positionV relativeFrom="margin">
+              <wp:posOffset>32579</wp:posOffset>
+            </wp:positionV>
+            <wp:extent cx="2235835" cy="985520"/>
+            <wp:effectExtent l="0" t="0" r="0" b="5080"/>
+            <wp:wrapTopAndBottom/>
+            <wp:docPr id="1" name="Grafik 1"/>
+            <wp:cNvGraphicFramePr>
+              <a:graphicFrameLocks xmlns:a="http://schemas.openxmlformats.org/drawingml/2006/main" noChangeAspect="1"/>
+            </wp:cNvGraphicFramePr>
+            <a:graphic xmlns:a="http://schemas.openxmlformats.org/drawingml/2006/main">
+              <a:graphicData uri="http://schemas.openxmlformats.org/drawingml/2006/picture">
+                <pic:pic xmlns:pic="http://schemas.openxmlformats.org/drawingml/2006/picture">
+                  <pic:nvPicPr>
+                    <pic:cNvPr id="0" name="Picture 1"/>
+                    <pic:cNvPicPr>
+                      <a:picLocks noChangeAspect="1" noChangeArrowheads="1"/>
+                    </pic:cNvPicPr>
+                  </pic:nvPicPr>
+                  <pic:blipFill>
+                    <a:blip r:embed="rId8" cstate="print">
+                      <a:extLst>
+                        <a:ext uri="{28A0092B-C50C-407E-A947-70E740481C1C}">
+                          <a14:useLocalDpi xmlns:a14="http://schemas.microsoft.com/office/drawing/2010/main" val="0"/>
+                        </a:ext>
+                      </a:extLst>
+                    </a:blip>
+                    <a:srcRect/>
+                    <a:stretch>
+                      <a:fillRect/>
+                    </a:stretch>
+                  </pic:blipFill>
+                  <pic:spPr bwMode="auto">
+                    <a:xfrm>
+                      <a:off x="0" y="0"/>
+                      <a:ext cx="2235835" cy="985520"/>
+                    </a:xfrm>
+                    <a:prstGeom prst="rect">
+                      <a:avLst/>
+                    </a:prstGeom>
+                    <a:noFill/>
+                    <a:ln>
+                      <a:noFill/>
+                    </a:ln>
+                  </pic:spPr>
+                </pic:pic>
+              </a:graphicData>
+            </a:graphic>
+            <wp14:sizeRelH relativeFrom="margin">
+              <wp14:pctWidth>0</wp14:pctWidth>
+            </wp14:sizeRelH>
+            <wp14:sizeRelV relativeFrom="margin">
+              <wp14:pctHeight>0</wp14:pctHeight>
+            </wp14:sizeRelV>
+          </wp:anchor>
+        </w:drawing>
+      </w:r>
+      <w:r>
         <w:rPr>
           <w:rFonts w:ascii="Roboto" w:hAnsi="Roboto" w:cs="Segoe UI"/>
           <w:b/>
@@ -28,7 +108,8 @@
           <w:szCs w:val="40"/>
           <w:lang w:val="en-US"/>
         </w:rPr>
-      </w:pPr>
+        <w:t xml:space="preserve">Interface Control </w:t>
+      </w:r>
       <w:r>
         <w:rPr>
           <w:rFonts w:ascii="Roboto" w:hAnsi="Roboto" w:cs="Segoe UI"/>
@@ -38,7 +119,7 @@
           <w:szCs w:val="40"/>
           <w:lang w:val="en-US"/>
         </w:rPr>
-        <w:t>SEDAP</w:t>
+        <w:t>D</w:t>
       </w:r>
       <w:r>
         <w:rPr>
@@ -49,7 +130,7 @@
           <w:szCs w:val="40"/>
           <w:lang w:val="en-US"/>
         </w:rPr>
-        <w:t>-Express</w:t>
+        <w:t>ocumen</w:t>
       </w:r>
       <w:r>
         <w:rPr>
@@ -60,7 +141,7 @@
           <w:szCs w:val="40"/>
           <w:lang w:val="en-US"/>
         </w:rPr>
-        <w:br/>
+        <w:t xml:space="preserve">t </w:t>
       </w:r>
       <w:r>
         <w:rPr>
@@ -71,44 +152,8 @@
           <w:szCs w:val="40"/>
           <w:lang w:val="en-US"/>
         </w:rPr>
-        <w:t xml:space="preserve">Interface Control </w:t>
-      </w:r>
-      <w:r>
-        <w:rPr>
-          <w:rFonts w:ascii="Roboto" w:hAnsi="Roboto" w:cs="Segoe UI"/>
-          <w:b/>
-          <w:bCs/>
-          <w:sz w:val="40"/>
-          <w:szCs w:val="40"/>
-          <w:lang w:val="en-US"/>
-        </w:rPr>
-        <w:t>D</w:t>
-      </w:r>
-      <w:r>
-        <w:rPr>
-          <w:rFonts w:ascii="Roboto" w:hAnsi="Roboto" w:cs="Segoe UI"/>
-          <w:b/>
-          <w:bCs/>
-          <w:sz w:val="40"/>
-          <w:szCs w:val="40"/>
-          <w:lang w:val="en-US"/>
-        </w:rPr>
-        <w:t>ocument (ICD)</w:t>
-      </w:r>
-    </w:p>
-    <w:p>
-      <w:pPr>
-        <w:pStyle w:val="NurText"/>
-        <w:jc w:val="center"/>
-        <w:rPr>
-          <w:rFonts w:ascii="Roboto" w:hAnsi="Roboto" w:cs="Segoe UI"/>
-          <w:b/>
-          <w:bCs/>
-          <w:sz w:val="32"/>
-          <w:szCs w:val="32"/>
-          <w:lang w:val="en-US"/>
-        </w:rPr>
-      </w:pPr>
+        <w:t>(ICD)</w:t>
+      </w:r>
     </w:p>
     <w:p>
       <w:pPr>
@@ -319,7 +364,7 @@
         </w:rPr>
         <w:t xml:space="preserve">Everything you need for development and testing can be found on the Internet at </w:t>
       </w:r>
-      <w:hyperlink r:id="rId8" w:history="1">
+      <w:hyperlink r:id="rId9" w:history="1">
         <w:r>
           <w:rPr>
             <w:rStyle w:val="Hyperlink"/>
@@ -879,6 +924,14 @@
           <w:lang w:val="en-US"/>
         </w:rPr>
         <w:tab/>
+      </w:r>
+      <w:r>
+        <w:rPr>
+          <w:rFonts w:ascii="Roboto" w:hAnsi="Roboto" w:cs="Segoe UI"/>
+          <w:sz w:val="22"/>
+          <w:szCs w:val="22"/>
+          <w:lang w:val="en-US"/>
+        </w:rPr>
         <w:t>Tool for manual generation of messages</w:t>
       </w:r>
     </w:p>
@@ -1156,31 +1209,6 @@
         <w:ind w:left="142"/>
         <w:rPr>
           <w:rFonts w:ascii="Roboto" w:hAnsi="Roboto" w:cs="Segoe UI"/>
-          <w:sz w:val="22"/>
-          <w:szCs w:val="22"/>
-          <w:lang w:val="en-US"/>
-        </w:rPr>
-      </w:pPr>
-    </w:p>
-    <w:p>
-      <w:pPr>
-        <w:pStyle w:val="NurText"/>
-        <w:ind w:left="142"/>
-        <w:rPr>
-          <w:rFonts w:ascii="Roboto" w:hAnsi="Roboto" w:cs="Segoe UI"/>
-          <w:sz w:val="22"/>
-          <w:szCs w:val="22"/>
-          <w:lang w:val="en-US"/>
-        </w:rPr>
-      </w:pPr>
-    </w:p>
-    <w:p>
-      <w:pPr>
-        <w:pStyle w:val="NurText"/>
-        <w:rPr>
-          <w:rFonts w:ascii="Roboto" w:hAnsi="Roboto" w:cs="Segoe UI"/>
-          <w:b/>
-          <w:bCs/>
           <w:sz w:val="22"/>
           <w:szCs w:val="22"/>
           <w:lang w:val="en-US"/>
@@ -5977,107 +6005,20 @@
                 <w:szCs w:val="22"/>
                 <w:lang w:val="en-US"/>
               </w:rPr>
-              <w:t xml:space="preserve">This field </w:t>
-            </w:r>
-            <w:r>
-              <w:rPr>
-                <w:rFonts w:ascii="Roboto" w:hAnsi="Roboto" w:cs="Segoe UI"/>
-                <w:sz w:val="22"/>
-                <w:szCs w:val="22"/>
-                <w:lang w:val="en-US"/>
-              </w:rPr>
-              <w:t>specify</w:t>
-            </w:r>
-            <w:r>
-              <w:rPr>
-                <w:rFonts w:ascii="Roboto" w:hAnsi="Roboto" w:cs="Segoe UI"/>
-                <w:sz w:val="22"/>
-                <w:szCs w:val="22"/>
-                <w:lang w:val="en-US"/>
-              </w:rPr>
-              <w:t xml:space="preserve"> the original sender of the message</w:t>
-            </w:r>
-            <w:r>
-              <w:rPr>
-                <w:rFonts w:ascii="Roboto" w:hAnsi="Roboto" w:cs="Segoe UI"/>
-                <w:sz w:val="22"/>
-                <w:szCs w:val="22"/>
-                <w:lang w:val="en-US"/>
-              </w:rPr>
-              <w:t xml:space="preserve"> </w:t>
-            </w:r>
-            <w:r>
-              <w:rPr>
-                <w:rFonts w:ascii="Roboto" w:hAnsi="Roboto" w:cs="Segoe UI"/>
-                <w:sz w:val="22"/>
-                <w:szCs w:val="22"/>
-                <w:lang w:val="en-US"/>
-              </w:rPr>
-              <w:t>information. In most cases one should use a hexa</w:t>
-            </w:r>
-            <w:r>
-              <w:rPr>
-                <w:rFonts w:ascii="Roboto" w:hAnsi="Roboto" w:cs="Segoe UI"/>
-                <w:sz w:val="22"/>
-                <w:szCs w:val="22"/>
-                <w:lang w:val="en-US"/>
-              </w:rPr>
-              <w:t>decimal string representation of a 16-bit unsigned integer</w:t>
-            </w:r>
-            <w:r>
-              <w:rPr>
-                <w:rFonts w:ascii="Roboto" w:hAnsi="Roboto" w:cs="Segoe UI"/>
-                <w:sz w:val="22"/>
-                <w:szCs w:val="22"/>
-                <w:lang w:val="en-US"/>
-              </w:rPr>
-              <w:t xml:space="preserve"> but one can also use free</w:t>
-            </w:r>
-            <w:r>
-              <w:rPr>
-                <w:rFonts w:ascii="Roboto" w:hAnsi="Roboto" w:cs="Segoe UI"/>
-                <w:sz w:val="22"/>
-                <w:szCs w:val="22"/>
-                <w:lang w:val="en-US"/>
-              </w:rPr>
-              <w:t xml:space="preserve">ly chosen </w:t>
-            </w:r>
-            <w:r>
-              <w:rPr>
-                <w:rFonts w:ascii="Roboto" w:hAnsi="Roboto" w:cs="Segoe UI"/>
-                <w:sz w:val="22"/>
-                <w:szCs w:val="22"/>
-                <w:lang w:val="en-US"/>
-              </w:rPr>
-              <w:t>text</w:t>
-            </w:r>
-            <w:r>
-              <w:rPr>
-                <w:rFonts w:ascii="Roboto" w:hAnsi="Roboto" w:cs="Segoe UI"/>
-                <w:sz w:val="22"/>
-                <w:szCs w:val="22"/>
-                <w:lang w:val="en-US"/>
-              </w:rPr>
-              <w:t>ual identifier</w:t>
-            </w:r>
-            <w:r>
-              <w:rPr>
-                <w:rFonts w:ascii="Roboto" w:hAnsi="Roboto" w:cs="Segoe UI"/>
-                <w:sz w:val="22"/>
-                <w:szCs w:val="22"/>
-                <w:lang w:val="en-US"/>
-              </w:rPr>
-              <w:t>.</w:t>
-            </w:r>
-            <w:r>
-              <w:rPr>
-                <w:rFonts w:ascii="Roboto" w:hAnsi="Roboto" w:cs="Segoe UI"/>
-                <w:sz w:val="22"/>
-                <w:szCs w:val="22"/>
-                <w:lang w:val="en-US"/>
-              </w:rPr>
-              <w:br/>
-            </w:r>
+              <w:t>In most cases, you should use a hexadecimal string representation of a 16-bit unsigned integer, but you can also use freely selected textual identifiers.</w:t>
+            </w:r>
+          </w:p>
+          <w:p>
+            <w:pPr>
+              <w:pStyle w:val="NurText"/>
+              <w:jc w:val="both"/>
+              <w:rPr>
+                <w:rFonts w:ascii="Roboto" w:hAnsi="Roboto" w:cs="Segoe UI"/>
+                <w:sz w:val="22"/>
+                <w:szCs w:val="22"/>
+                <w:lang w:val="en-US"/>
+              </w:rPr>
+            </w:pPr>
             <w:r>
               <w:rPr>
                 <w:rFonts w:ascii="Roboto" w:hAnsi="Roboto" w:cs="Segoe UI"/>
@@ -6677,7 +6618,7 @@
         </w:rPr>
         <w:t xml:space="preserve">If the REST-API shall be used, it’s preferred to also use the provided JSON schema file and the generated code which either comes with the SEDAP-Express SDK or has been generated by yourself. You can find the schema in chapter IV.3 or on </w:t>
       </w:r>
-      <w:hyperlink r:id="rId9" w:history="1">
+      <w:hyperlink r:id="rId10" w:history="1">
         <w:r>
           <w:rPr>
             <w:rStyle w:val="Hyperlink"/>
@@ -6850,7 +6791,7 @@
         </w:rPr>
         <w:t xml:space="preserve"> or on </w:t>
       </w:r>
-      <w:hyperlink r:id="rId10" w:history="1">
+      <w:hyperlink r:id="rId11" w:history="1">
         <w:r>
           <w:rPr>
             <w:rStyle w:val="Hyperlink"/>
@@ -17484,14 +17425,14 @@
         <w:tblLook w:val="04A0" w:firstRow="1" w:lastRow="0" w:firstColumn="1" w:lastColumn="0" w:noHBand="0" w:noVBand="1"/>
       </w:tblPr>
       <w:tblGrid>
-        <w:gridCol w:w="1737"/>
-        <w:gridCol w:w="1174"/>
-        <w:gridCol w:w="7052"/>
+        <w:gridCol w:w="1134"/>
+        <w:gridCol w:w="1276"/>
+        <w:gridCol w:w="7553"/>
       </w:tblGrid>
       <w:tr>
         <w:tc>
           <w:tcPr>
-            <w:tcW w:w="1737" w:type="dxa"/>
+            <w:tcW w:w="1134" w:type="dxa"/>
           </w:tcPr>
           <w:p>
             <w:pPr>
@@ -17525,7 +17466,7 @@
         </w:tc>
         <w:tc>
           <w:tcPr>
-            <w:tcW w:w="1174" w:type="dxa"/>
+            <w:tcW w:w="1276" w:type="dxa"/>
           </w:tcPr>
           <w:p>
             <w:pPr>
@@ -17551,7 +17492,7 @@
         </w:tc>
         <w:tc>
           <w:tcPr>
-            <w:tcW w:w="7052" w:type="dxa"/>
+            <w:tcW w:w="7553" w:type="dxa"/>
           </w:tcPr>
           <w:p>
             <w:pPr>
@@ -17578,23 +17519,23 @@
       <w:tr>
         <w:tc>
           <w:tcPr>
-            <w:tcW w:w="1737" w:type="dxa"/>
-          </w:tcPr>
-          <w:p>
-            <w:pPr>
-              <w:pStyle w:val="NurText"/>
-              <w:rPr>
-                <w:rFonts w:ascii="Roboto" w:hAnsi="Roboto" w:cs="Segoe UI"/>
-                <w:sz w:val="22"/>
-                <w:szCs w:val="22"/>
-                <w:lang w:val="en-US"/>
-              </w:rPr>
-            </w:pPr>
-          </w:p>
-        </w:tc>
-        <w:tc>
-          <w:tcPr>
-            <w:tcW w:w="1174" w:type="dxa"/>
+            <w:tcW w:w="1134" w:type="dxa"/>
+          </w:tcPr>
+          <w:p>
+            <w:pPr>
+              <w:pStyle w:val="NurText"/>
+              <w:rPr>
+                <w:rFonts w:ascii="Roboto" w:hAnsi="Roboto" w:cs="Segoe UI"/>
+                <w:sz w:val="22"/>
+                <w:szCs w:val="22"/>
+                <w:lang w:val="en-US"/>
+              </w:rPr>
+            </w:pPr>
+          </w:p>
+        </w:tc>
+        <w:tc>
+          <w:tcPr>
+            <w:tcW w:w="1276" w:type="dxa"/>
           </w:tcPr>
           <w:p>
             <w:pPr>
@@ -17620,7 +17561,7 @@
         </w:tc>
         <w:tc>
           <w:tcPr>
-            <w:tcW w:w="7052" w:type="dxa"/>
+            <w:tcW w:w="7553" w:type="dxa"/>
           </w:tcPr>
           <w:p>
             <w:pPr>
@@ -17647,23 +17588,23 @@
       <w:tr>
         <w:tc>
           <w:tcPr>
-            <w:tcW w:w="1737" w:type="dxa"/>
-          </w:tcPr>
-          <w:p>
-            <w:pPr>
-              <w:pStyle w:val="NurText"/>
-              <w:rPr>
-                <w:rFonts w:ascii="Roboto" w:hAnsi="Roboto" w:cs="Segoe UI"/>
-                <w:sz w:val="22"/>
-                <w:szCs w:val="22"/>
-                <w:lang w:val="en-US"/>
-              </w:rPr>
-            </w:pPr>
-          </w:p>
-        </w:tc>
-        <w:tc>
-          <w:tcPr>
-            <w:tcW w:w="1174" w:type="dxa"/>
+            <w:tcW w:w="1134" w:type="dxa"/>
+          </w:tcPr>
+          <w:p>
+            <w:pPr>
+              <w:pStyle w:val="NurText"/>
+              <w:rPr>
+                <w:rFonts w:ascii="Roboto" w:hAnsi="Roboto" w:cs="Segoe UI"/>
+                <w:sz w:val="22"/>
+                <w:szCs w:val="22"/>
+                <w:lang w:val="en-US"/>
+              </w:rPr>
+            </w:pPr>
+          </w:p>
+        </w:tc>
+        <w:tc>
+          <w:tcPr>
+            <w:tcW w:w="1276" w:type="dxa"/>
           </w:tcPr>
           <w:p>
             <w:pPr>
@@ -17689,7 +17630,7 @@
         </w:tc>
         <w:tc>
           <w:tcPr>
-            <w:tcW w:w="7052" w:type="dxa"/>
+            <w:tcW w:w="7553" w:type="dxa"/>
           </w:tcPr>
           <w:p>
             <w:pPr>
@@ -17716,23 +17657,23 @@
       <w:tr>
         <w:tc>
           <w:tcPr>
-            <w:tcW w:w="1737" w:type="dxa"/>
-          </w:tcPr>
-          <w:p>
-            <w:pPr>
-              <w:pStyle w:val="NurText"/>
-              <w:rPr>
-                <w:rFonts w:ascii="Roboto" w:hAnsi="Roboto" w:cs="Segoe UI"/>
-                <w:sz w:val="22"/>
-                <w:szCs w:val="22"/>
-                <w:lang w:val="en-US"/>
-              </w:rPr>
-            </w:pPr>
-          </w:p>
-        </w:tc>
-        <w:tc>
-          <w:tcPr>
-            <w:tcW w:w="1174" w:type="dxa"/>
+            <w:tcW w:w="1134" w:type="dxa"/>
+          </w:tcPr>
+          <w:p>
+            <w:pPr>
+              <w:pStyle w:val="NurText"/>
+              <w:rPr>
+                <w:rFonts w:ascii="Roboto" w:hAnsi="Roboto" w:cs="Segoe UI"/>
+                <w:sz w:val="22"/>
+                <w:szCs w:val="22"/>
+                <w:lang w:val="en-US"/>
+              </w:rPr>
+            </w:pPr>
+          </w:p>
+        </w:tc>
+        <w:tc>
+          <w:tcPr>
+            <w:tcW w:w="1276" w:type="dxa"/>
           </w:tcPr>
           <w:p>
             <w:pPr>
@@ -17758,7 +17699,7 @@
         </w:tc>
         <w:tc>
           <w:tcPr>
-            <w:tcW w:w="7052" w:type="dxa"/>
+            <w:tcW w:w="7553" w:type="dxa"/>
           </w:tcPr>
           <w:p>
             <w:pPr>
@@ -17785,23 +17726,23 @@
       <w:tr>
         <w:tc>
           <w:tcPr>
-            <w:tcW w:w="1737" w:type="dxa"/>
-          </w:tcPr>
-          <w:p>
-            <w:pPr>
-              <w:pStyle w:val="NurText"/>
-              <w:rPr>
-                <w:rFonts w:ascii="Roboto" w:hAnsi="Roboto" w:cs="Segoe UI"/>
-                <w:sz w:val="22"/>
-                <w:szCs w:val="22"/>
-                <w:lang w:val="en-US"/>
-              </w:rPr>
-            </w:pPr>
-          </w:p>
-        </w:tc>
-        <w:tc>
-          <w:tcPr>
-            <w:tcW w:w="1174" w:type="dxa"/>
+            <w:tcW w:w="1134" w:type="dxa"/>
+          </w:tcPr>
+          <w:p>
+            <w:pPr>
+              <w:pStyle w:val="NurText"/>
+              <w:rPr>
+                <w:rFonts w:ascii="Roboto" w:hAnsi="Roboto" w:cs="Segoe UI"/>
+                <w:sz w:val="22"/>
+                <w:szCs w:val="22"/>
+                <w:lang w:val="en-US"/>
+              </w:rPr>
+            </w:pPr>
+          </w:p>
+        </w:tc>
+        <w:tc>
+          <w:tcPr>
+            <w:tcW w:w="1276" w:type="dxa"/>
           </w:tcPr>
           <w:p>
             <w:pPr>
@@ -17827,7 +17768,7 @@
         </w:tc>
         <w:tc>
           <w:tcPr>
-            <w:tcW w:w="7052" w:type="dxa"/>
+            <w:tcW w:w="7553" w:type="dxa"/>
           </w:tcPr>
           <w:p>
             <w:pPr>
@@ -17854,7 +17795,7 @@
       <w:tr>
         <w:tc>
           <w:tcPr>
-            <w:tcW w:w="1737" w:type="dxa"/>
+            <w:tcW w:w="1134" w:type="dxa"/>
           </w:tcPr>
           <w:p>
             <w:pPr>
@@ -17880,7 +17821,7 @@
         </w:tc>
         <w:tc>
           <w:tcPr>
-            <w:tcW w:w="1174" w:type="dxa"/>
+            <w:tcW w:w="1276" w:type="dxa"/>
           </w:tcPr>
           <w:p>
             <w:pPr>
@@ -17906,7 +17847,7 @@
         </w:tc>
         <w:tc>
           <w:tcPr>
-            <w:tcW w:w="7052" w:type="dxa"/>
+            <w:tcW w:w="7553" w:type="dxa"/>
           </w:tcPr>
           <w:p>
             <w:pPr>
@@ -17942,23 +17883,23 @@
       <w:tr>
         <w:tc>
           <w:tcPr>
-            <w:tcW w:w="1737" w:type="dxa"/>
-          </w:tcPr>
-          <w:p>
-            <w:pPr>
-              <w:pStyle w:val="NurText"/>
-              <w:rPr>
-                <w:rFonts w:ascii="Roboto" w:hAnsi="Roboto" w:cs="Segoe UI"/>
-                <w:sz w:val="22"/>
-                <w:szCs w:val="22"/>
-                <w:lang w:val="en-US"/>
-              </w:rPr>
-            </w:pPr>
-          </w:p>
-        </w:tc>
-        <w:tc>
-          <w:tcPr>
-            <w:tcW w:w="1174" w:type="dxa"/>
+            <w:tcW w:w="1134" w:type="dxa"/>
+          </w:tcPr>
+          <w:p>
+            <w:pPr>
+              <w:pStyle w:val="NurText"/>
+              <w:rPr>
+                <w:rFonts w:ascii="Roboto" w:hAnsi="Roboto" w:cs="Segoe UI"/>
+                <w:sz w:val="22"/>
+                <w:szCs w:val="22"/>
+                <w:lang w:val="en-US"/>
+              </w:rPr>
+            </w:pPr>
+          </w:p>
+        </w:tc>
+        <w:tc>
+          <w:tcPr>
+            <w:tcW w:w="1276" w:type="dxa"/>
           </w:tcPr>
           <w:p>
             <w:pPr>
@@ -17984,7 +17925,7 @@
         </w:tc>
         <w:tc>
           <w:tcPr>
-            <w:tcW w:w="7052" w:type="dxa"/>
+            <w:tcW w:w="7553" w:type="dxa"/>
           </w:tcPr>
           <w:p>
             <w:pPr>
@@ -18012,7 +17953,7 @@
       <w:tr>
         <w:tc>
           <w:tcPr>
-            <w:tcW w:w="1737" w:type="dxa"/>
+            <w:tcW w:w="1134" w:type="dxa"/>
           </w:tcPr>
           <w:p>
             <w:pPr>
@@ -18037,7 +17978,7 @@
         </w:tc>
         <w:tc>
           <w:tcPr>
-            <w:tcW w:w="1174" w:type="dxa"/>
+            <w:tcW w:w="1276" w:type="dxa"/>
           </w:tcPr>
           <w:p>
             <w:pPr>
@@ -18063,7 +18004,7 @@
         </w:tc>
         <w:tc>
           <w:tcPr>
-            <w:tcW w:w="7052" w:type="dxa"/>
+            <w:tcW w:w="7553" w:type="dxa"/>
           </w:tcPr>
           <w:p>
             <w:pPr>
@@ -18090,7 +18031,7 @@
       <w:tr>
         <w:tc>
           <w:tcPr>
-            <w:tcW w:w="1737" w:type="dxa"/>
+            <w:tcW w:w="1134" w:type="dxa"/>
           </w:tcPr>
           <w:p>
             <w:pPr>
@@ -18124,7 +18065,7 @@
         </w:tc>
         <w:tc>
           <w:tcPr>
-            <w:tcW w:w="1174" w:type="dxa"/>
+            <w:tcW w:w="1276" w:type="dxa"/>
           </w:tcPr>
           <w:p>
             <w:pPr>
@@ -18150,53 +18091,26 @@
         </w:tc>
         <w:tc>
           <w:tcPr>
-            <w:tcW w:w="7052" w:type="dxa"/>
-          </w:tcPr>
-          <w:p>
-            <w:pPr>
-              <w:pStyle w:val="NurText"/>
-              <w:rPr>
-                <w:rFonts w:ascii="Roboto" w:hAnsi="Roboto" w:cs="Segoe UI"/>
-                <w:sz w:val="22"/>
-                <w:szCs w:val="22"/>
-                <w:lang w:val="en-US"/>
-              </w:rPr>
-            </w:pPr>
-            <w:r>
-              <w:rPr>
-                <w:rFonts w:ascii="Roboto" w:hAnsi="Roboto" w:cs="Segoe UI"/>
-                <w:sz w:val="22"/>
-                <w:szCs w:val="22"/>
-                <w:lang w:val="en-US"/>
-              </w:rPr>
-              <w:t>In most cases one should use a hexadecimal string representation of a 16-bit unsigned integer but one can also use free</w:t>
-            </w:r>
-            <w:r>
-              <w:rPr>
-                <w:rFonts w:ascii="Roboto" w:hAnsi="Roboto" w:cs="Segoe UI"/>
-                <w:sz w:val="22"/>
-                <w:szCs w:val="22"/>
-                <w:lang w:val="en-US"/>
-              </w:rPr>
-              <w:t xml:space="preserve">ly chosen </w:t>
-            </w:r>
-            <w:r>
-              <w:rPr>
-                <w:rFonts w:ascii="Roboto" w:hAnsi="Roboto" w:cs="Segoe UI"/>
-                <w:sz w:val="22"/>
-                <w:szCs w:val="22"/>
-                <w:lang w:val="en-US"/>
-              </w:rPr>
-              <w:t>text</w:t>
-            </w:r>
-            <w:r>
-              <w:rPr>
-                <w:rFonts w:ascii="Roboto" w:hAnsi="Roboto" w:cs="Segoe UI"/>
-                <w:sz w:val="22"/>
-                <w:szCs w:val="22"/>
-                <w:lang w:val="en-US"/>
-              </w:rPr>
-              <w:t>ual identifier</w:t>
+            <w:tcW w:w="7553" w:type="dxa"/>
+          </w:tcPr>
+          <w:p>
+            <w:pPr>
+              <w:pStyle w:val="NurText"/>
+              <w:rPr>
+                <w:rFonts w:ascii="Roboto" w:hAnsi="Roboto" w:cs="Segoe UI"/>
+                <w:sz w:val="22"/>
+                <w:szCs w:val="22"/>
+                <w:lang w:val="en-US"/>
+              </w:rPr>
+            </w:pPr>
+            <w:r>
+              <w:rPr>
+                <w:rFonts w:ascii="Roboto" w:hAnsi="Roboto" w:cs="Segoe UI"/>
+                <w:sz w:val="22"/>
+                <w:szCs w:val="22"/>
+                <w:lang w:val="en-US"/>
+              </w:rPr>
+              <w:t>In most cases, you should use a hexadecimal string representation of a 16-bit unsigned integer, but you can also use freely selected textual identifiers</w:t>
             </w:r>
             <w:r>
               <w:rPr>
@@ -19424,16 +19338,7 @@
                 <w:szCs w:val="22"/>
                 <w:lang w:val="en-US"/>
               </w:rPr>
-              <w:t>In most cases one should use a hexadecimal string representation of a 16-bit unsigned integer but one can also use freely chosen textual identifier</w:t>
-            </w:r>
-            <w:r>
-              <w:rPr>
-                <w:rFonts w:ascii="Roboto" w:hAnsi="Roboto" w:cs="Segoe UI"/>
-                <w:sz w:val="22"/>
-                <w:szCs w:val="22"/>
-                <w:lang w:val="en-US"/>
-              </w:rPr>
-              <w:t>.</w:t>
+              <w:t>In most cases, you should use a hexadecimal string representation of a 16-bit unsigned integer, but you can also use freely selected textual identifiers.</w:t>
             </w:r>
           </w:p>
         </w:tc>
@@ -21613,7 +21518,7 @@
     </w:p>
     <w:p>
       <w:pPr>
-        <w:pStyle w:val="Listenabsatz"/>
+        <w:pStyle w:val="NurText"/>
         <w:numPr>
           <w:ilvl w:val="1"/>
           <w:numId w:val="8"/>
@@ -21622,6 +21527,8 @@
           <w:rFonts w:ascii="Roboto" w:hAnsi="Roboto" w:cs="Segoe UI"/>
           <w:b/>
           <w:bCs/>
+          <w:sz w:val="22"/>
+          <w:szCs w:val="22"/>
           <w:lang w:val="en-US"/>
         </w:rPr>
       </w:pPr>
@@ -21651,71 +21558,73 @@
         <w:ind w:left="792"/>
         <w:rPr>
           <w:rFonts w:ascii="Roboto" w:hAnsi="Roboto" w:cs="Segoe UI"/>
-          <w:sz w:val="22"/>
-          <w:szCs w:val="22"/>
-          <w:lang w:val="en-US"/>
-        </w:rPr>
-      </w:pPr>
-      <w:r>
-        <w:rPr>
-          <w:rFonts w:ascii="Roboto" w:hAnsi="Roboto" w:cs="Segoe UI"/>
           <w:i/>
           <w:iCs/>
           <w:sz w:val="22"/>
           <w:szCs w:val="22"/>
           <w:lang w:val="en-US"/>
         </w:rPr>
-        <w:t>Description:</w:t>
-      </w:r>
-      <w:r>
-        <w:rPr>
-          <w:rFonts w:ascii="Roboto" w:hAnsi="Roboto" w:cs="Segoe UI"/>
-          <w:sz w:val="22"/>
-          <w:szCs w:val="22"/>
-          <w:lang w:val="en-US"/>
-        </w:rPr>
-        <w:t xml:space="preserve"> </w:t>
-      </w:r>
-      <w:r>
-        <w:rPr>
-          <w:rFonts w:ascii="Roboto" w:hAnsi="Roboto" w:cs="Segoe UI"/>
-          <w:sz w:val="22"/>
-          <w:szCs w:val="22"/>
-          <w:lang w:val="en-US"/>
-        </w:rPr>
-        <w:t>Define graphical plans likes polygons, squares or routes</w:t>
-      </w:r>
+      </w:pPr>
     </w:p>
     <w:p>
       <w:pPr>
-        <w:pStyle w:val="NurText"/>
+        <w:pStyle w:val="Listenabsatz"/>
         <w:ind w:left="792"/>
         <w:rPr>
           <w:rFonts w:ascii="Roboto" w:hAnsi="Roboto" w:cs="Segoe UI"/>
-          <w:sz w:val="22"/>
-          <w:szCs w:val="22"/>
-          <w:lang w:val="en-US"/>
-        </w:rPr>
-      </w:pPr>
+          <w:lang w:val="en-US"/>
+        </w:rPr>
+      </w:pPr>
+      <w:r>
+        <w:rPr>
+          <w:rFonts w:ascii="Roboto" w:hAnsi="Roboto" w:cs="Segoe UI"/>
+          <w:i/>
+          <w:iCs/>
+          <w:lang w:val="en-US"/>
+        </w:rPr>
+        <w:t>Description:</w:t>
+      </w:r>
+      <w:r>
+        <w:rPr>
+          <w:rFonts w:ascii="Roboto" w:hAnsi="Roboto" w:cs="Segoe UI"/>
+          <w:lang w:val="en-US"/>
+        </w:rPr>
+        <w:t xml:space="preserve"> </w:t>
+      </w:r>
+      <w:r>
+        <w:rPr>
+          <w:rFonts w:ascii="Roboto" w:hAnsi="Roboto" w:cs="Segoe UI"/>
+          <w:lang w:val="en-US"/>
+        </w:rPr>
+        <w:t>Define graphical plans likes polygons, squares or routes</w:t>
+      </w:r>
     </w:p>
     <w:p>
       <w:pPr>
-        <w:pStyle w:val="NurText"/>
+        <w:pStyle w:val="Listenabsatz"/>
         <w:ind w:left="792"/>
-        <w:rPr>
-          <w:rFonts w:ascii="Roboto" w:hAnsi="Roboto" w:cs="Segoe UI"/>
-          <w:sz w:val="22"/>
-          <w:szCs w:val="22"/>
-          <w:lang w:val="en-US"/>
-        </w:rPr>
-      </w:pPr>
-      <w:r>
         <w:rPr>
           <w:rFonts w:ascii="Roboto" w:hAnsi="Roboto" w:cs="Segoe UI"/>
           <w:i/>
           <w:iCs/>
-          <w:sz w:val="22"/>
-          <w:szCs w:val="22"/>
+          <w:lang w:val="en-US"/>
+        </w:rPr>
+      </w:pPr>
+    </w:p>
+    <w:p>
+      <w:pPr>
+        <w:pStyle w:val="Listenabsatz"/>
+        <w:ind w:left="792"/>
+        <w:rPr>
+          <w:rFonts w:ascii="Roboto" w:hAnsi="Roboto" w:cs="Segoe UI"/>
+          <w:lang w:val="en-US"/>
+        </w:rPr>
+      </w:pPr>
+      <w:r>
+        <w:rPr>
+          <w:rFonts w:ascii="Roboto" w:hAnsi="Roboto" w:cs="Segoe UI"/>
+          <w:i/>
+          <w:iCs/>
           <w:lang w:val="en-US"/>
         </w:rPr>
         <w:t>Structure:</w:t>
@@ -21723,8 +21632,6 @@
       <w:r>
         <w:rPr>
           <w:rFonts w:ascii="Roboto" w:hAnsi="Roboto" w:cs="Segoe UI"/>
-          <w:sz w:val="22"/>
-          <w:szCs w:val="22"/>
           <w:lang w:val="en-US"/>
         </w:rPr>
         <w:br/>
@@ -21732,8 +21639,6 @@
       <w:r>
         <w:rPr>
           <w:rFonts w:ascii="Roboto" w:hAnsi="Roboto" w:cs="Segoe UI"/>
-          <w:sz w:val="22"/>
-          <w:szCs w:val="22"/>
           <w:lang w:val="en-US"/>
         </w:rPr>
         <w:t>GRAPHIC</w:t>
@@ -21741,8 +21646,6 @@
       <w:r>
         <w:rPr>
           <w:rFonts w:ascii="Roboto" w:hAnsi="Roboto" w:cs="Segoe UI"/>
-          <w:sz w:val="22"/>
-          <w:szCs w:val="22"/>
           <w:lang w:val="en-US"/>
         </w:rPr>
         <w:t>;</w:t>
@@ -21750,8 +21653,6 @@
       <w:r>
         <w:rPr>
           <w:rFonts w:ascii="Roboto" w:hAnsi="Roboto" w:cs="Segoe UI"/>
-          <w:sz w:val="22"/>
-          <w:szCs w:val="22"/>
           <w:lang w:val="en-US"/>
         </w:rPr>
         <w:t>&lt;Number&gt;</w:t>
@@ -21759,8 +21660,6 @@
       <w:r>
         <w:rPr>
           <w:rFonts w:ascii="Roboto" w:hAnsi="Roboto" w:cs="Segoe UI"/>
-          <w:sz w:val="22"/>
-          <w:szCs w:val="22"/>
           <w:lang w:val="en-US"/>
         </w:rPr>
         <w:t>;</w:t>
@@ -21768,8 +21667,6 @@
       <w:r>
         <w:rPr>
           <w:rFonts w:ascii="Roboto" w:hAnsi="Roboto" w:cs="Segoe UI"/>
-          <w:sz w:val="22"/>
-          <w:szCs w:val="22"/>
           <w:lang w:val="en-US"/>
         </w:rPr>
         <w:t>&lt;Time&gt;</w:t>
@@ -21777,8 +21674,6 @@
       <w:r>
         <w:rPr>
           <w:rFonts w:ascii="Roboto" w:hAnsi="Roboto" w:cs="Segoe UI"/>
-          <w:sz w:val="22"/>
-          <w:szCs w:val="22"/>
           <w:lang w:val="en-US"/>
         </w:rPr>
         <w:t>;</w:t>
@@ -21786,8 +21681,6 @@
       <w:r>
         <w:rPr>
           <w:rFonts w:ascii="Roboto" w:hAnsi="Roboto" w:cs="Segoe UI"/>
-          <w:sz w:val="22"/>
-          <w:szCs w:val="22"/>
           <w:lang w:val="en-US"/>
         </w:rPr>
         <w:t>&lt;Sender&gt;</w:t>
@@ -21795,8 +21688,6 @@
       <w:r>
         <w:rPr>
           <w:rFonts w:ascii="Roboto" w:hAnsi="Roboto" w:cs="Segoe UI"/>
-          <w:sz w:val="22"/>
-          <w:szCs w:val="22"/>
           <w:lang w:val="en-US"/>
         </w:rPr>
         <w:t>;</w:t>
@@ -21804,8 +21695,6 @@
       <w:r>
         <w:rPr>
           <w:rFonts w:ascii="Roboto" w:hAnsi="Roboto" w:cs="Segoe UI"/>
-          <w:sz w:val="22"/>
-          <w:szCs w:val="22"/>
           <w:lang w:val="en-US"/>
         </w:rPr>
         <w:t>&lt;Classification&gt;</w:t>
@@ -21813,8 +21702,6 @@
       <w:r>
         <w:rPr>
           <w:rFonts w:ascii="Roboto" w:hAnsi="Roboto" w:cs="Segoe UI"/>
-          <w:sz w:val="22"/>
-          <w:szCs w:val="22"/>
           <w:lang w:val="en-US"/>
         </w:rPr>
         <w:t>;</w:t>
@@ -21822,8 +21709,6 @@
       <w:r>
         <w:rPr>
           <w:rFonts w:ascii="Roboto" w:hAnsi="Roboto" w:cs="Segoe UI"/>
-          <w:sz w:val="22"/>
-          <w:szCs w:val="22"/>
           <w:lang w:val="en-US"/>
         </w:rPr>
         <w:t>&lt;Acknowledgement&gt;</w:t>
@@ -21831,8 +21716,6 @@
       <w:r>
         <w:rPr>
           <w:rFonts w:ascii="Roboto" w:hAnsi="Roboto" w:cs="Segoe UI"/>
-          <w:sz w:val="22"/>
-          <w:szCs w:val="22"/>
           <w:lang w:val="en-US"/>
         </w:rPr>
         <w:t>;</w:t>
@@ -21840,8 +21723,6 @@
       <w:r>
         <w:rPr>
           <w:rFonts w:ascii="Roboto" w:hAnsi="Roboto" w:cs="Segoe UI"/>
-          <w:sz w:val="22"/>
-          <w:szCs w:val="22"/>
           <w:lang w:val="en-US"/>
         </w:rPr>
         <w:t>&lt;HMAC&gt;;</w:t>
@@ -21849,8 +21730,6 @@
       <w:r>
         <w:rPr>
           <w:rFonts w:ascii="Roboto" w:hAnsi="Roboto" w:cs="Segoe UI"/>
-          <w:sz w:val="22"/>
-          <w:szCs w:val="22"/>
           <w:lang w:val="en-US"/>
         </w:rPr>
         <w:br/>
@@ -21858,8 +21737,6 @@
       <w:r>
         <w:rPr>
           <w:rFonts w:ascii="Roboto" w:hAnsi="Roboto" w:cs="Segoe UI"/>
-          <w:sz w:val="22"/>
-          <w:szCs w:val="22"/>
           <w:lang w:val="en-US"/>
         </w:rPr>
         <w:t>&lt;</w:t>
@@ -21867,8 +21744,6 @@
       <w:r>
         <w:rPr>
           <w:rFonts w:ascii="Roboto" w:hAnsi="Roboto" w:cs="Segoe UI"/>
-          <w:sz w:val="22"/>
-          <w:szCs w:val="22"/>
           <w:lang w:val="en-US"/>
         </w:rPr>
         <w:t>G</w:t>
@@ -21876,8 +21751,6 @@
       <w:r>
         <w:rPr>
           <w:rFonts w:ascii="Roboto" w:hAnsi="Roboto" w:cs="Segoe UI"/>
-          <w:sz w:val="22"/>
-          <w:szCs w:val="22"/>
           <w:lang w:val="en-US"/>
         </w:rPr>
         <w:t>raphicType&gt;</w:t>
@@ -21885,8 +21758,6 @@
       <w:r>
         <w:rPr>
           <w:rFonts w:ascii="Roboto" w:hAnsi="Roboto" w:cs="Segoe UI"/>
-          <w:sz w:val="22"/>
-          <w:szCs w:val="22"/>
           <w:lang w:val="en-US"/>
         </w:rPr>
         <w:t>(M)</w:t>
@@ -21894,8 +21765,6 @@
       <w:r>
         <w:rPr>
           <w:rFonts w:ascii="Roboto" w:hAnsi="Roboto" w:cs="Segoe UI"/>
-          <w:sz w:val="22"/>
-          <w:szCs w:val="22"/>
           <w:lang w:val="en-US"/>
         </w:rPr>
         <w:t>;&lt;</w:t>
@@ -21903,8 +21772,6 @@
       <w:r>
         <w:rPr>
           <w:rFonts w:ascii="Roboto" w:hAnsi="Roboto" w:cs="Segoe UI"/>
-          <w:sz w:val="22"/>
-          <w:szCs w:val="22"/>
           <w:lang w:val="en-US"/>
         </w:rPr>
         <w:t>L</w:t>
@@ -21912,8 +21779,6 @@
       <w:r>
         <w:rPr>
           <w:rFonts w:ascii="Roboto" w:hAnsi="Roboto" w:cs="Segoe UI"/>
-          <w:sz w:val="22"/>
-          <w:szCs w:val="22"/>
           <w:lang w:val="en-US"/>
         </w:rPr>
         <w:t>ineWidth&gt;;&lt;</w:t>
@@ -21921,8 +21786,6 @@
       <w:r>
         <w:rPr>
           <w:rFonts w:ascii="Roboto" w:hAnsi="Roboto" w:cs="Segoe UI"/>
-          <w:sz w:val="22"/>
-          <w:szCs w:val="22"/>
           <w:lang w:val="en-US"/>
         </w:rPr>
         <w:t>L</w:t>
@@ -21930,8 +21793,6 @@
       <w:r>
         <w:rPr>
           <w:rFonts w:ascii="Roboto" w:hAnsi="Roboto" w:cs="Segoe UI"/>
-          <w:sz w:val="22"/>
-          <w:szCs w:val="22"/>
           <w:lang w:val="en-US"/>
         </w:rPr>
         <w:t>ineColor&gt;;&lt;</w:t>
@@ -21939,8 +21800,6 @@
       <w:r>
         <w:rPr>
           <w:rFonts w:ascii="Roboto" w:hAnsi="Roboto" w:cs="Segoe UI"/>
-          <w:sz w:val="22"/>
-          <w:szCs w:val="22"/>
           <w:lang w:val="en-US"/>
         </w:rPr>
         <w:t>A</w:t>
@@ -21948,8 +21807,6 @@
       <w:r>
         <w:rPr>
           <w:rFonts w:ascii="Roboto" w:hAnsi="Roboto" w:cs="Segoe UI"/>
-          <w:sz w:val="22"/>
-          <w:szCs w:val="22"/>
           <w:lang w:val="en-US"/>
         </w:rPr>
         <w:t xml:space="preserve">nnotation&gt;;&lt;additional </w:t>
@@ -21957,8 +21814,6 @@
       <w:r>
         <w:rPr>
           <w:rFonts w:ascii="Roboto" w:hAnsi="Roboto" w:cs="Segoe UI"/>
-          <w:sz w:val="22"/>
-          <w:szCs w:val="22"/>
           <w:lang w:val="en-US"/>
         </w:rPr>
         <w:t>G</w:t>
@@ -21966,8 +21821,6 @@
       <w:r>
         <w:rPr>
           <w:rFonts w:ascii="Roboto" w:hAnsi="Roboto" w:cs="Segoe UI"/>
-          <w:sz w:val="22"/>
-          <w:szCs w:val="22"/>
           <w:lang w:val="en-US"/>
         </w:rPr>
         <w:t>raphicType-dependent parameters&gt;*</w:t>
@@ -22996,7 +22849,61 @@
                 <w:szCs w:val="22"/>
                 <w:lang w:val="en-US"/>
               </w:rPr>
-              <w:t xml:space="preserve"> (t.b.d.)</w:t>
+              <w:t xml:space="preserve"> </w:t>
+            </w:r>
+            <w:r>
+              <w:rPr>
+                <w:rFonts w:ascii="Roboto" w:hAnsi="Roboto" w:cs="Segoe UI"/>
+                <w:sz w:val="22"/>
+                <w:szCs w:val="22"/>
+                <w:lang w:val="en-US"/>
+              </w:rPr>
+              <w:t>&lt;Latitude&gt;[°];&lt;Longitude&gt;[°];&lt;Altitude&gt;[m]</w:t>
+            </w:r>
+            <w:r>
+              <w:rPr>
+                <w:rFonts w:ascii="Roboto" w:hAnsi="Roboto" w:cs="Segoe UI"/>
+                <w:sz w:val="22"/>
+                <w:szCs w:val="22"/>
+                <w:lang w:val="en-US"/>
+              </w:rPr>
+              <w:t>;</w:t>
+            </w:r>
+            <w:r>
+              <w:rPr>
+                <w:rFonts w:ascii="Roboto" w:hAnsi="Roboto" w:cs="Segoe UI"/>
+                <w:sz w:val="22"/>
+                <w:szCs w:val="22"/>
+                <w:lang w:val="en-US"/>
+              </w:rPr>
+              <w:t>Radius</w:t>
+            </w:r>
+            <w:r>
+              <w:rPr>
+                <w:rFonts w:ascii="Roboto" w:hAnsi="Roboto" w:cs="Segoe UI"/>
+                <w:sz w:val="22"/>
+                <w:szCs w:val="22"/>
+                <w:lang w:val="en-US"/>
+              </w:rPr>
+              <w:t>-X[m];</w:t>
+            </w:r>
+            <w:r>
+              <w:rPr>
+                <w:rFonts w:ascii="Roboto" w:hAnsi="Roboto" w:cs="Segoe UI"/>
+                <w:sz w:val="22"/>
+                <w:szCs w:val="22"/>
+                <w:lang w:val="en-US"/>
+              </w:rPr>
+              <w:t>Radius</w:t>
+            </w:r>
+            <w:r>
+              <w:rPr>
+                <w:rFonts w:ascii="Roboto" w:hAnsi="Roboto" w:cs="Segoe UI"/>
+                <w:sz w:val="22"/>
+                <w:szCs w:val="22"/>
+                <w:lang w:val="en-US"/>
+              </w:rPr>
+              <w:t>-Y[m]</w:t>
             </w:r>
           </w:p>
         </w:tc>
@@ -23065,25 +22972,151 @@
                 <w:szCs w:val="22"/>
                 <w:lang w:val="en-US"/>
               </w:rPr>
-              <w:t>Parallelogram</w:t>
-            </w:r>
-            <w:r>
-              <w:rPr>
-                <w:rFonts w:ascii="Roboto" w:hAnsi="Roboto" w:cs="Segoe UI"/>
-                <w:sz w:val="22"/>
-                <w:szCs w:val="22"/>
-                <w:lang w:val="en-US"/>
-              </w:rPr>
-              <w:t>:</w:t>
-            </w:r>
-            <w:r>
-              <w:rPr>
-                <w:rFonts w:ascii="Roboto" w:hAnsi="Roboto" w:cs="Segoe UI"/>
-                <w:sz w:val="22"/>
-                <w:szCs w:val="22"/>
-                <w:lang w:val="en-US"/>
-              </w:rPr>
-              <w:t xml:space="preserve"> (t.b.d.)</w:t>
+              <w:t>Circle</w:t>
+            </w:r>
+            <w:r>
+              <w:rPr>
+                <w:rFonts w:ascii="Roboto" w:hAnsi="Roboto" w:cs="Segoe UI"/>
+                <w:sz w:val="22"/>
+                <w:szCs w:val="22"/>
+                <w:lang w:val="en-US"/>
+              </w:rPr>
+              <w:t>: &lt;</w:t>
+            </w:r>
+            <w:r>
+              <w:rPr>
+                <w:rFonts w:ascii="Roboto" w:hAnsi="Roboto" w:cs="Segoe UI"/>
+                <w:sz w:val="22"/>
+                <w:szCs w:val="22"/>
+                <w:lang w:val="en-US"/>
+              </w:rPr>
+              <w:t>R</w:t>
+            </w:r>
+            <w:r>
+              <w:rPr>
+                <w:rFonts w:ascii="Roboto" w:hAnsi="Roboto" w:cs="Segoe UI"/>
+                <w:sz w:val="22"/>
+                <w:szCs w:val="22"/>
+                <w:lang w:val="en-US"/>
+              </w:rPr>
+              <w:t>adius</w:t>
+            </w:r>
+            <w:r>
+              <w:rPr>
+                <w:rFonts w:ascii="Roboto" w:hAnsi="Roboto" w:cs="Segoe UI"/>
+                <w:sz w:val="22"/>
+                <w:szCs w:val="22"/>
+                <w:lang w:val="en-US"/>
+              </w:rPr>
+              <w:t>&gt;[m]</w:t>
+            </w:r>
+            <w:r>
+              <w:rPr>
+                <w:rFonts w:ascii="Roboto" w:hAnsi="Roboto" w:cs="Segoe UI"/>
+                <w:sz w:val="22"/>
+                <w:szCs w:val="22"/>
+                <w:lang w:val="en-US"/>
+              </w:rPr>
+              <w:t>;</w:t>
+            </w:r>
+            <w:r>
+              <w:rPr>
+                <w:rFonts w:ascii="Roboto" w:hAnsi="Roboto" w:cs="Segoe UI"/>
+                <w:sz w:val="22"/>
+                <w:szCs w:val="22"/>
+                <w:lang w:val="en-US"/>
+              </w:rPr>
+              <w:t>&lt;Lati</w:t>
+            </w:r>
+            <w:r>
+              <w:rPr>
+                <w:rFonts w:ascii="Roboto" w:hAnsi="Roboto" w:cs="Segoe UI"/>
+                <w:sz w:val="22"/>
+                <w:szCs w:val="22"/>
+                <w:lang w:val="en-US"/>
+              </w:rPr>
+              <w:t>tude</w:t>
+            </w:r>
+            <w:r>
+              <w:rPr>
+                <w:rFonts w:ascii="Roboto" w:hAnsi="Roboto" w:cs="Segoe UI"/>
+                <w:sz w:val="22"/>
+                <w:szCs w:val="22"/>
+                <w:lang w:val="en-US"/>
+              </w:rPr>
+              <w:t>&gt;[°]</w:t>
+            </w:r>
+            <w:r>
+              <w:rPr>
+                <w:rFonts w:ascii="Roboto" w:hAnsi="Roboto" w:cs="Segoe UI"/>
+                <w:sz w:val="22"/>
+                <w:szCs w:val="22"/>
+                <w:lang w:val="en-US"/>
+              </w:rPr>
+              <w:t>;</w:t>
+            </w:r>
+            <w:r>
+              <w:rPr>
+                <w:rFonts w:ascii="Roboto" w:hAnsi="Roboto" w:cs="Segoe UI"/>
+                <w:sz w:val="22"/>
+                <w:szCs w:val="22"/>
+                <w:lang w:val="en-US"/>
+              </w:rPr>
+              <w:t>&lt;Long</w:t>
+            </w:r>
+            <w:r>
+              <w:rPr>
+                <w:rFonts w:ascii="Roboto" w:hAnsi="Roboto" w:cs="Segoe UI"/>
+                <w:sz w:val="22"/>
+                <w:szCs w:val="22"/>
+                <w:lang w:val="en-US"/>
+              </w:rPr>
+              <w:t>itude</w:t>
+            </w:r>
+            <w:r>
+              <w:rPr>
+                <w:rFonts w:ascii="Roboto" w:hAnsi="Roboto" w:cs="Segoe UI"/>
+                <w:sz w:val="22"/>
+                <w:szCs w:val="22"/>
+                <w:lang w:val="en-US"/>
+              </w:rPr>
+              <w:t>&gt;[°]</w:t>
+            </w:r>
+            <w:r>
+              <w:rPr>
+                <w:rFonts w:ascii="Roboto" w:hAnsi="Roboto" w:cs="Segoe UI"/>
+                <w:sz w:val="22"/>
+                <w:szCs w:val="22"/>
+                <w:lang w:val="en-US"/>
+              </w:rPr>
+              <w:t>;</w:t>
+            </w:r>
+            <w:r>
+              <w:rPr>
+                <w:rFonts w:ascii="Roboto" w:hAnsi="Roboto" w:cs="Segoe UI"/>
+                <w:sz w:val="22"/>
+                <w:szCs w:val="22"/>
+                <w:lang w:val="en-US"/>
+              </w:rPr>
+              <w:t>&lt;Alt</w:t>
+            </w:r>
+            <w:r>
+              <w:rPr>
+                <w:rFonts w:ascii="Roboto" w:hAnsi="Roboto" w:cs="Segoe UI"/>
+                <w:sz w:val="22"/>
+                <w:szCs w:val="22"/>
+                <w:lang w:val="en-US"/>
+              </w:rPr>
+              <w:t>itude</w:t>
+            </w:r>
+            <w:r>
+              <w:rPr>
+                <w:rFonts w:ascii="Roboto" w:hAnsi="Roboto" w:cs="Segoe UI"/>
+                <w:sz w:val="22"/>
+                <w:szCs w:val="22"/>
+                <w:lang w:val="en-US"/>
+              </w:rPr>
+              <w:t>&gt;[m]</w:t>
             </w:r>
           </w:p>
         </w:tc>
@@ -23152,25 +23185,214 @@
                 <w:szCs w:val="22"/>
                 <w:lang w:val="en-US"/>
               </w:rPr>
-              <w:t>Trapezium</w:t>
-            </w:r>
-            <w:r>
-              <w:rPr>
-                <w:rFonts w:ascii="Roboto" w:hAnsi="Roboto" w:cs="Segoe UI"/>
-                <w:sz w:val="22"/>
-                <w:szCs w:val="22"/>
-                <w:lang w:val="en-US"/>
-              </w:rPr>
-              <w:t>:</w:t>
-            </w:r>
-            <w:r>
-              <w:rPr>
-                <w:rFonts w:ascii="Roboto" w:hAnsi="Roboto" w:cs="Segoe UI"/>
-                <w:sz w:val="22"/>
-                <w:szCs w:val="22"/>
-                <w:lang w:val="en-US"/>
-              </w:rPr>
-              <w:t xml:space="preserve"> (t.b.d.)</w:t>
+              <w:t>Ellipse</w:t>
+            </w:r>
+            <w:r>
+              <w:rPr>
+                <w:rFonts w:ascii="Roboto" w:hAnsi="Roboto" w:cs="Segoe UI"/>
+                <w:sz w:val="22"/>
+                <w:szCs w:val="22"/>
+                <w:lang w:val="en-US"/>
+              </w:rPr>
+              <w:t>: &lt;</w:t>
+            </w:r>
+            <w:r>
+              <w:rPr>
+                <w:rFonts w:ascii="Roboto" w:hAnsi="Roboto" w:cs="Segoe UI"/>
+                <w:sz w:val="22"/>
+                <w:szCs w:val="22"/>
+                <w:lang w:val="en-US"/>
+              </w:rPr>
+              <w:t>R</w:t>
+            </w:r>
+            <w:r>
+              <w:rPr>
+                <w:rFonts w:ascii="Roboto" w:hAnsi="Roboto" w:cs="Segoe UI"/>
+                <w:sz w:val="22"/>
+                <w:szCs w:val="22"/>
+                <w:lang w:val="en-US"/>
+              </w:rPr>
+              <w:t>adius-X&gt;[m]</w:t>
+            </w:r>
+            <w:r>
+              <w:rPr>
+                <w:rFonts w:ascii="Roboto" w:hAnsi="Roboto" w:cs="Segoe UI"/>
+                <w:sz w:val="22"/>
+                <w:szCs w:val="22"/>
+                <w:lang w:val="en-US"/>
+              </w:rPr>
+              <w:t>;</w:t>
+            </w:r>
+            <w:r>
+              <w:rPr>
+                <w:rFonts w:ascii="Roboto" w:hAnsi="Roboto" w:cs="Segoe UI"/>
+                <w:sz w:val="22"/>
+                <w:szCs w:val="22"/>
+                <w:lang w:val="en-US"/>
+              </w:rPr>
+              <w:t>&lt;</w:t>
+            </w:r>
+            <w:r>
+              <w:rPr>
+                <w:rFonts w:ascii="Roboto" w:hAnsi="Roboto" w:cs="Segoe UI"/>
+                <w:sz w:val="22"/>
+                <w:szCs w:val="22"/>
+                <w:lang w:val="en-US"/>
+              </w:rPr>
+              <w:t>R</w:t>
+            </w:r>
+            <w:r>
+              <w:rPr>
+                <w:rFonts w:ascii="Roboto" w:hAnsi="Roboto" w:cs="Segoe UI"/>
+                <w:sz w:val="22"/>
+                <w:szCs w:val="22"/>
+                <w:lang w:val="en-US"/>
+              </w:rPr>
+              <w:t>adius-Y&gt;[m]</w:t>
+            </w:r>
+            <w:r>
+              <w:rPr>
+                <w:rFonts w:ascii="Roboto" w:hAnsi="Roboto" w:cs="Segoe UI"/>
+                <w:sz w:val="22"/>
+                <w:szCs w:val="22"/>
+                <w:lang w:val="en-US"/>
+              </w:rPr>
+              <w:t>;</w:t>
+            </w:r>
+            <w:r>
+              <w:rPr>
+                <w:rFonts w:ascii="Roboto" w:hAnsi="Roboto" w:cs="Segoe UI"/>
+                <w:sz w:val="22"/>
+                <w:szCs w:val="22"/>
+                <w:lang w:val="en-US"/>
+              </w:rPr>
+              <w:t>&lt;</w:t>
+            </w:r>
+            <w:r>
+              <w:rPr>
+                <w:rFonts w:ascii="Roboto" w:hAnsi="Roboto" w:cs="Segoe UI"/>
+                <w:sz w:val="22"/>
+                <w:szCs w:val="22"/>
+                <w:lang w:val="en-US"/>
+              </w:rPr>
+              <w:t>C</w:t>
+            </w:r>
+            <w:r>
+              <w:rPr>
+                <w:rFonts w:ascii="Roboto" w:hAnsi="Roboto" w:cs="Segoe UI"/>
+                <w:sz w:val="22"/>
+                <w:szCs w:val="22"/>
+                <w:lang w:val="en-US"/>
+              </w:rPr>
+              <w:t>enter</w:t>
+            </w:r>
+            <w:r>
+              <w:rPr>
+                <w:rFonts w:ascii="Roboto" w:hAnsi="Roboto" w:cs="Segoe UI"/>
+                <w:sz w:val="22"/>
+                <w:szCs w:val="22"/>
+                <w:lang w:val="en-US"/>
+              </w:rPr>
+              <w:t>L</w:t>
+            </w:r>
+            <w:r>
+              <w:rPr>
+                <w:rFonts w:ascii="Roboto" w:hAnsi="Roboto" w:cs="Segoe UI"/>
+                <w:sz w:val="22"/>
+                <w:szCs w:val="22"/>
+                <w:lang w:val="en-US"/>
+              </w:rPr>
+              <w:t>atitude&gt;[°]</w:t>
+            </w:r>
+            <w:r>
+              <w:rPr>
+                <w:rFonts w:ascii="Roboto" w:hAnsi="Roboto" w:cs="Segoe UI"/>
+                <w:sz w:val="22"/>
+                <w:szCs w:val="22"/>
+                <w:lang w:val="en-US"/>
+              </w:rPr>
+              <w:t>;</w:t>
+            </w:r>
+            <w:r>
+              <w:rPr>
+                <w:rFonts w:ascii="Roboto" w:hAnsi="Roboto" w:cs="Segoe UI"/>
+                <w:sz w:val="22"/>
+                <w:szCs w:val="22"/>
+                <w:lang w:val="en-US"/>
+              </w:rPr>
+              <w:t>&lt;</w:t>
+            </w:r>
+            <w:r>
+              <w:rPr>
+                <w:rFonts w:ascii="Roboto" w:hAnsi="Roboto" w:cs="Segoe UI"/>
+                <w:sz w:val="22"/>
+                <w:szCs w:val="22"/>
+                <w:lang w:val="en-US"/>
+              </w:rPr>
+              <w:t>C</w:t>
+            </w:r>
+            <w:r>
+              <w:rPr>
+                <w:rFonts w:ascii="Roboto" w:hAnsi="Roboto" w:cs="Segoe UI"/>
+                <w:sz w:val="22"/>
+                <w:szCs w:val="22"/>
+                <w:lang w:val="en-US"/>
+              </w:rPr>
+              <w:t>enter</w:t>
+            </w:r>
+            <w:r>
+              <w:rPr>
+                <w:rFonts w:ascii="Roboto" w:hAnsi="Roboto" w:cs="Segoe UI"/>
+                <w:sz w:val="22"/>
+                <w:szCs w:val="22"/>
+                <w:lang w:val="en-US"/>
+              </w:rPr>
+              <w:t>L</w:t>
+            </w:r>
+            <w:r>
+              <w:rPr>
+                <w:rFonts w:ascii="Roboto" w:hAnsi="Roboto" w:cs="Segoe UI"/>
+                <w:sz w:val="22"/>
+                <w:szCs w:val="22"/>
+                <w:lang w:val="en-US"/>
+              </w:rPr>
+              <w:t>ongitude&gt;[°];&lt;</w:t>
+            </w:r>
+            <w:r>
+              <w:rPr>
+                <w:rFonts w:ascii="Roboto" w:hAnsi="Roboto" w:cs="Segoe UI"/>
+                <w:sz w:val="22"/>
+                <w:szCs w:val="22"/>
+                <w:lang w:val="en-US"/>
+              </w:rPr>
+              <w:t>C</w:t>
+            </w:r>
+            <w:r>
+              <w:rPr>
+                <w:rFonts w:ascii="Roboto" w:hAnsi="Roboto" w:cs="Segoe UI"/>
+                <w:sz w:val="22"/>
+                <w:szCs w:val="22"/>
+                <w:lang w:val="en-US"/>
+              </w:rPr>
+              <w:t>enter</w:t>
+            </w:r>
+            <w:r>
+              <w:rPr>
+                <w:rFonts w:ascii="Roboto" w:hAnsi="Roboto" w:cs="Segoe UI"/>
+                <w:sz w:val="22"/>
+                <w:szCs w:val="22"/>
+                <w:lang w:val="en-US"/>
+              </w:rPr>
+              <w:t>A</w:t>
+            </w:r>
+            <w:r>
+              <w:rPr>
+                <w:rFonts w:ascii="Roboto" w:hAnsi="Roboto" w:cs="Segoe UI"/>
+                <w:sz w:val="22"/>
+                <w:szCs w:val="22"/>
+                <w:lang w:val="en-US"/>
+              </w:rPr>
+              <w:t>ltitude&gt;[m]</w:t>
             </w:r>
           </w:p>
         </w:tc>
@@ -23239,34 +23461,34 @@
                 <w:szCs w:val="22"/>
                 <w:lang w:val="en-US"/>
               </w:rPr>
-              <w:t>Circle</w:t>
-            </w:r>
-            <w:r>
-              <w:rPr>
-                <w:rFonts w:ascii="Roboto" w:hAnsi="Roboto" w:cs="Segoe UI"/>
-                <w:sz w:val="22"/>
-                <w:szCs w:val="22"/>
-                <w:lang w:val="en-US"/>
-              </w:rPr>
-              <w:t>: &lt;</w:t>
-            </w:r>
-            <w:r>
-              <w:rPr>
-                <w:rFonts w:ascii="Roboto" w:hAnsi="Roboto" w:cs="Segoe UI"/>
-                <w:sz w:val="22"/>
-                <w:szCs w:val="22"/>
-                <w:lang w:val="en-US"/>
-              </w:rPr>
-              <w:t>radius</w:t>
-            </w:r>
-            <w:r>
-              <w:rPr>
-                <w:rFonts w:ascii="Roboto" w:hAnsi="Roboto" w:cs="Segoe UI"/>
-                <w:sz w:val="22"/>
-                <w:szCs w:val="22"/>
-                <w:lang w:val="en-US"/>
-              </w:rPr>
-              <w:t>&gt;[m]</w:t>
+              <w:t>Block</w:t>
+            </w:r>
+            <w:r>
+              <w:rPr>
+                <w:rFonts w:ascii="Roboto" w:hAnsi="Roboto" w:cs="Segoe UI"/>
+                <w:sz w:val="22"/>
+                <w:szCs w:val="22"/>
+                <w:lang w:val="en-US"/>
+              </w:rPr>
+              <w:t>:</w:t>
+            </w:r>
+            <w:r>
+              <w:rPr>
+                <w:rFonts w:ascii="Roboto" w:hAnsi="Roboto" w:cs="Segoe UI"/>
+                <w:sz w:val="22"/>
+                <w:szCs w:val="22"/>
+                <w:lang w:val="en-US"/>
+              </w:rPr>
+              <w:t xml:space="preserve"> </w:t>
+            </w:r>
+            <w:r>
+              <w:rPr>
+                <w:rFonts w:ascii="Roboto" w:hAnsi="Roboto" w:cs="Segoe UI"/>
+                <w:sz w:val="22"/>
+                <w:szCs w:val="22"/>
+                <w:lang w:val="en-US"/>
+              </w:rPr>
+              <w:t>&lt;Latitude&gt;[°];&lt;Longitude&gt;[°];&lt;Altitude&gt;[m]</w:t>
             </w:r>
             <w:r>
               <w:rPr>
@@ -23284,97 +23506,52 @@
                 <w:szCs w:val="22"/>
                 <w:lang w:val="en-US"/>
               </w:rPr>
-              <w:t>&lt;Lati</w:t>
-            </w:r>
-            <w:r>
-              <w:rPr>
-                <w:rFonts w:ascii="Roboto" w:hAnsi="Roboto" w:cs="Segoe UI"/>
-                <w:sz w:val="22"/>
-                <w:szCs w:val="22"/>
-                <w:lang w:val="en-US"/>
-              </w:rPr>
-              <w:t>tude</w:t>
-            </w:r>
-            <w:r>
-              <w:rPr>
-                <w:rFonts w:ascii="Roboto" w:hAnsi="Roboto" w:cs="Segoe UI"/>
-                <w:sz w:val="22"/>
-                <w:szCs w:val="22"/>
-                <w:lang w:val="en-US"/>
-              </w:rPr>
-              <w:t>&gt;[°]</w:t>
-            </w:r>
-            <w:r>
-              <w:rPr>
-                <w:rFonts w:ascii="Roboto" w:hAnsi="Roboto" w:cs="Segoe UI"/>
-                <w:sz w:val="22"/>
-                <w:szCs w:val="22"/>
-                <w:lang w:val="en-US"/>
-              </w:rPr>
-              <w:t>;</w:t>
-            </w:r>
-            <w:r>
-              <w:rPr>
-                <w:rFonts w:ascii="Roboto" w:hAnsi="Roboto" w:cs="Segoe UI"/>
-                <w:sz w:val="22"/>
-                <w:szCs w:val="22"/>
-                <w:lang w:val="en-US"/>
-              </w:rPr>
-              <w:t>&lt;Long</w:t>
-            </w:r>
-            <w:r>
-              <w:rPr>
-                <w:rFonts w:ascii="Roboto" w:hAnsi="Roboto" w:cs="Segoe UI"/>
-                <w:sz w:val="22"/>
-                <w:szCs w:val="22"/>
-                <w:lang w:val="en-US"/>
-              </w:rPr>
-              <w:t>itude</w:t>
-            </w:r>
-            <w:r>
-              <w:rPr>
-                <w:rFonts w:ascii="Roboto" w:hAnsi="Roboto" w:cs="Segoe UI"/>
-                <w:sz w:val="22"/>
-                <w:szCs w:val="22"/>
-                <w:lang w:val="en-US"/>
-              </w:rPr>
-              <w:t>&gt;[°]</w:t>
-            </w:r>
-            <w:r>
-              <w:rPr>
-                <w:rFonts w:ascii="Roboto" w:hAnsi="Roboto" w:cs="Segoe UI"/>
-                <w:sz w:val="22"/>
-                <w:szCs w:val="22"/>
-                <w:lang w:val="en-US"/>
-              </w:rPr>
-              <w:t>;</w:t>
-            </w:r>
-            <w:r>
-              <w:rPr>
-                <w:rFonts w:ascii="Roboto" w:hAnsi="Roboto" w:cs="Segoe UI"/>
-                <w:sz w:val="22"/>
-                <w:szCs w:val="22"/>
-                <w:lang w:val="en-US"/>
-              </w:rPr>
-              <w:t>&lt;Alt</w:t>
-            </w:r>
-            <w:r>
-              <w:rPr>
-                <w:rFonts w:ascii="Roboto" w:hAnsi="Roboto" w:cs="Segoe UI"/>
-                <w:sz w:val="22"/>
-                <w:szCs w:val="22"/>
-                <w:lang w:val="en-US"/>
-              </w:rPr>
-              <w:t>itude</w:t>
-            </w:r>
-            <w:r>
-              <w:rPr>
-                <w:rFonts w:ascii="Roboto" w:hAnsi="Roboto" w:cs="Segoe UI"/>
-                <w:sz w:val="22"/>
-                <w:szCs w:val="22"/>
-                <w:lang w:val="en-US"/>
-              </w:rPr>
-              <w:t>&gt;[m]</w:t>
+              <w:t>X-Radius</w:t>
+            </w:r>
+            <w:r>
+              <w:rPr>
+                <w:rFonts w:ascii="Roboto" w:hAnsi="Roboto" w:cs="Segoe UI"/>
+                <w:sz w:val="22"/>
+                <w:szCs w:val="22"/>
+                <w:lang w:val="en-US"/>
+              </w:rPr>
+              <w:t xml:space="preserve"> [m];Y</w:t>
+            </w:r>
+            <w:r>
+              <w:rPr>
+                <w:rFonts w:ascii="Roboto" w:hAnsi="Roboto" w:cs="Segoe UI"/>
+                <w:sz w:val="22"/>
+                <w:szCs w:val="22"/>
+                <w:lang w:val="en-US"/>
+              </w:rPr>
+              <w:t>-Radius</w:t>
+            </w:r>
+            <w:r>
+              <w:rPr>
+                <w:rFonts w:ascii="Roboto" w:hAnsi="Roboto" w:cs="Segoe UI"/>
+                <w:sz w:val="22"/>
+                <w:szCs w:val="22"/>
+                <w:lang w:val="en-US"/>
+              </w:rPr>
+              <w:t xml:space="preserve"> [m];Z</w:t>
+            </w:r>
+            <w:r>
+              <w:rPr>
+                <w:rFonts w:ascii="Roboto" w:hAnsi="Roboto" w:cs="Segoe UI"/>
+                <w:sz w:val="22"/>
+                <w:szCs w:val="22"/>
+                <w:lang w:val="en-US"/>
+              </w:rPr>
+              <w:t>-Radius</w:t>
+            </w:r>
+            <w:r>
+              <w:rPr>
+                <w:rFonts w:ascii="Roboto" w:hAnsi="Roboto" w:cs="Segoe UI"/>
+                <w:sz w:val="22"/>
+                <w:szCs w:val="22"/>
+                <w:lang w:val="en-US"/>
+              </w:rPr>
+              <w:t xml:space="preserve"> [m]</w:t>
             </w:r>
           </w:p>
         </w:tc>
@@ -23443,187 +23620,43 @@
                 <w:szCs w:val="22"/>
                 <w:lang w:val="en-US"/>
               </w:rPr>
-              <w:t>Ellipse</w:t>
-            </w:r>
-            <w:r>
-              <w:rPr>
-                <w:rFonts w:ascii="Roboto" w:hAnsi="Roboto" w:cs="Segoe UI"/>
-                <w:sz w:val="22"/>
-                <w:szCs w:val="22"/>
-                <w:lang w:val="en-US"/>
-              </w:rPr>
-              <w:t>: &lt;radius-X&gt;[m]</w:t>
-            </w:r>
-            <w:r>
-              <w:rPr>
-                <w:rFonts w:ascii="Roboto" w:hAnsi="Roboto" w:cs="Segoe UI"/>
-                <w:sz w:val="22"/>
-                <w:szCs w:val="22"/>
-                <w:lang w:val="en-US"/>
-              </w:rPr>
-              <w:t>;</w:t>
-            </w:r>
-            <w:r>
-              <w:rPr>
-                <w:rFonts w:ascii="Roboto" w:hAnsi="Roboto" w:cs="Segoe UI"/>
-                <w:sz w:val="22"/>
-                <w:szCs w:val="22"/>
-                <w:lang w:val="en-US"/>
-              </w:rPr>
-              <w:t>&lt;radius-Y&gt;[m]</w:t>
-            </w:r>
-            <w:r>
-              <w:rPr>
-                <w:rFonts w:ascii="Roboto" w:hAnsi="Roboto" w:cs="Segoe UI"/>
-                <w:sz w:val="22"/>
-                <w:szCs w:val="22"/>
-                <w:lang w:val="en-US"/>
-              </w:rPr>
-              <w:t>;</w:t>
-            </w:r>
-            <w:r>
-              <w:rPr>
-                <w:rFonts w:ascii="Roboto" w:hAnsi="Roboto" w:cs="Segoe UI"/>
-                <w:sz w:val="22"/>
-                <w:szCs w:val="22"/>
-                <w:lang w:val="en-US"/>
-              </w:rPr>
-              <w:br/>
-            </w:r>
-            <w:r>
-              <w:rPr>
-                <w:rFonts w:ascii="Roboto" w:hAnsi="Roboto" w:cs="Segoe UI"/>
-                <w:sz w:val="22"/>
-                <w:szCs w:val="22"/>
-                <w:lang w:val="en-US"/>
-              </w:rPr>
-              <w:t>&lt;</w:t>
-            </w:r>
-            <w:r>
-              <w:rPr>
-                <w:rFonts w:ascii="Roboto" w:hAnsi="Roboto" w:cs="Segoe UI"/>
-                <w:sz w:val="22"/>
-                <w:szCs w:val="22"/>
-                <w:lang w:val="en-US"/>
-              </w:rPr>
-              <w:t>C</w:t>
-            </w:r>
-            <w:r>
-              <w:rPr>
-                <w:rFonts w:ascii="Roboto" w:hAnsi="Roboto" w:cs="Segoe UI"/>
-                <w:sz w:val="22"/>
-                <w:szCs w:val="22"/>
-                <w:lang w:val="en-US"/>
-              </w:rPr>
-              <w:t>enter</w:t>
-            </w:r>
-            <w:r>
-              <w:rPr>
-                <w:rFonts w:ascii="Roboto" w:hAnsi="Roboto" w:cs="Segoe UI"/>
-                <w:sz w:val="22"/>
-                <w:szCs w:val="22"/>
-                <w:lang w:val="en-US"/>
-              </w:rPr>
-              <w:t>L</w:t>
-            </w:r>
-            <w:r>
-              <w:rPr>
-                <w:rFonts w:ascii="Roboto" w:hAnsi="Roboto" w:cs="Segoe UI"/>
-                <w:sz w:val="22"/>
-                <w:szCs w:val="22"/>
-                <w:lang w:val="en-US"/>
-              </w:rPr>
-              <w:t>atitude&gt;[°]</w:t>
-            </w:r>
-            <w:r>
-              <w:rPr>
-                <w:rFonts w:ascii="Roboto" w:hAnsi="Roboto" w:cs="Segoe UI"/>
-                <w:sz w:val="22"/>
-                <w:szCs w:val="22"/>
-                <w:lang w:val="en-US"/>
-              </w:rPr>
-              <w:t>;</w:t>
-            </w:r>
-            <w:r>
-              <w:rPr>
-                <w:rFonts w:ascii="Roboto" w:hAnsi="Roboto" w:cs="Segoe UI"/>
-                <w:sz w:val="22"/>
-                <w:szCs w:val="22"/>
-                <w:lang w:val="en-US"/>
-              </w:rPr>
-              <w:t>&lt;</w:t>
-            </w:r>
-            <w:r>
-              <w:rPr>
-                <w:rFonts w:ascii="Roboto" w:hAnsi="Roboto" w:cs="Segoe UI"/>
-                <w:sz w:val="22"/>
-                <w:szCs w:val="22"/>
-                <w:lang w:val="en-US"/>
-              </w:rPr>
-              <w:t>C</w:t>
-            </w:r>
-            <w:r>
-              <w:rPr>
-                <w:rFonts w:ascii="Roboto" w:hAnsi="Roboto" w:cs="Segoe UI"/>
-                <w:sz w:val="22"/>
-                <w:szCs w:val="22"/>
-                <w:lang w:val="en-US"/>
-              </w:rPr>
-              <w:t>enter</w:t>
-            </w:r>
-            <w:r>
-              <w:rPr>
-                <w:rFonts w:ascii="Roboto" w:hAnsi="Roboto" w:cs="Segoe UI"/>
-                <w:sz w:val="22"/>
-                <w:szCs w:val="22"/>
-                <w:lang w:val="en-US"/>
-              </w:rPr>
-              <w:t>L</w:t>
-            </w:r>
-            <w:r>
-              <w:rPr>
-                <w:rFonts w:ascii="Roboto" w:hAnsi="Roboto" w:cs="Segoe UI"/>
-                <w:sz w:val="22"/>
-                <w:szCs w:val="22"/>
-                <w:lang w:val="en-US"/>
-              </w:rPr>
-              <w:t>ongitude&gt;[°];&lt;</w:t>
-            </w:r>
-            <w:r>
-              <w:rPr>
-                <w:rFonts w:ascii="Roboto" w:hAnsi="Roboto" w:cs="Segoe UI"/>
-                <w:sz w:val="22"/>
-                <w:szCs w:val="22"/>
-                <w:lang w:val="en-US"/>
-              </w:rPr>
-              <w:t>C</w:t>
-            </w:r>
-            <w:r>
-              <w:rPr>
-                <w:rFonts w:ascii="Roboto" w:hAnsi="Roboto" w:cs="Segoe UI"/>
-                <w:sz w:val="22"/>
-                <w:szCs w:val="22"/>
-                <w:lang w:val="en-US"/>
-              </w:rPr>
-              <w:t>enter</w:t>
-            </w:r>
-            <w:r>
-              <w:rPr>
-                <w:rFonts w:ascii="Roboto" w:hAnsi="Roboto" w:cs="Segoe UI"/>
-                <w:sz w:val="22"/>
-                <w:szCs w:val="22"/>
-                <w:lang w:val="en-US"/>
-              </w:rPr>
-              <w:t>A</w:t>
-            </w:r>
-            <w:r>
-              <w:rPr>
-                <w:rFonts w:ascii="Roboto" w:hAnsi="Roboto" w:cs="Segoe UI"/>
-                <w:sz w:val="22"/>
-                <w:szCs w:val="22"/>
-                <w:lang w:val="en-US"/>
-              </w:rPr>
-              <w:t>ltitude&gt;[m]</w:t>
+              <w:t>Sphere</w:t>
+            </w:r>
+            <w:r>
+              <w:rPr>
+                <w:rFonts w:ascii="Roboto" w:hAnsi="Roboto" w:cs="Segoe UI"/>
+                <w:sz w:val="22"/>
+                <w:szCs w:val="22"/>
+                <w:lang w:val="en-US"/>
+              </w:rPr>
+              <w:t>:</w:t>
+            </w:r>
+            <w:r>
+              <w:rPr>
+                <w:rFonts w:ascii="Roboto" w:hAnsi="Roboto" w:cs="Segoe UI"/>
+                <w:sz w:val="22"/>
+                <w:szCs w:val="22"/>
+                <w:lang w:val="en-US"/>
+              </w:rPr>
+              <w:t xml:space="preserve"> </w:t>
+            </w:r>
+            <w:r>
+              <w:rPr>
+                <w:rFonts w:ascii="Roboto" w:hAnsi="Roboto" w:cs="Segoe UI"/>
+                <w:sz w:val="22"/>
+                <w:szCs w:val="22"/>
+                <w:lang w:val="en-US"/>
+              </w:rPr>
+              <w:t>&lt;Latitude&gt;[°];&lt;Longitude&gt;[°];&lt;Altitude&gt;[m]</w:t>
+            </w:r>
+            <w:r>
+              <w:rPr>
+                <w:rFonts w:ascii="Roboto" w:hAnsi="Roboto" w:cs="Segoe UI"/>
+                <w:sz w:val="22"/>
+                <w:szCs w:val="22"/>
+                <w:lang w:val="en-US"/>
+              </w:rPr>
+              <w:t>;Radius[m]</w:t>
             </w:r>
           </w:p>
         </w:tc>
@@ -23667,7 +23700,16 @@
                 <w:szCs w:val="22"/>
                 <w:lang w:val="en-US"/>
               </w:rPr>
-              <w:t>10</w:t>
+              <w:t>1</w:t>
+            </w:r>
+            <w:r>
+              <w:rPr>
+                <w:rFonts w:ascii="Roboto" w:hAnsi="Roboto" w:cs="Segoe UI"/>
+                <w:sz w:val="22"/>
+                <w:szCs w:val="22"/>
+                <w:lang w:val="en-US"/>
+              </w:rPr>
+              <w:t>0</w:t>
             </w:r>
           </w:p>
         </w:tc>
@@ -23692,363 +23734,6 @@
                 <w:szCs w:val="22"/>
                 <w:lang w:val="en-US"/>
               </w:rPr>
-              <w:t>Block</w:t>
-            </w:r>
-            <w:r>
-              <w:rPr>
-                <w:rFonts w:ascii="Roboto" w:hAnsi="Roboto" w:cs="Segoe UI"/>
-                <w:sz w:val="22"/>
-                <w:szCs w:val="22"/>
-                <w:lang w:val="en-US"/>
-              </w:rPr>
-              <w:t>:</w:t>
-            </w:r>
-            <w:r>
-              <w:rPr>
-                <w:rFonts w:ascii="Roboto" w:hAnsi="Roboto" w:cs="Segoe UI"/>
-                <w:sz w:val="22"/>
-                <w:szCs w:val="22"/>
-                <w:lang w:val="en-US"/>
-              </w:rPr>
-              <w:t xml:space="preserve"> (t.b.d.)</w:t>
-            </w:r>
-          </w:p>
-        </w:tc>
-      </w:tr>
-      <w:tr>
-        <w:tc>
-          <w:tcPr>
-            <w:tcW w:w="1701" w:type="dxa"/>
-          </w:tcPr>
-          <w:p>
-            <w:pPr>
-              <w:pStyle w:val="NurText"/>
-              <w:rPr>
-                <w:rFonts w:ascii="Roboto" w:hAnsi="Roboto" w:cs="Segoe UI"/>
-                <w:sz w:val="22"/>
-                <w:szCs w:val="22"/>
-                <w:lang w:val="en-US"/>
-              </w:rPr>
-            </w:pPr>
-          </w:p>
-        </w:tc>
-        <w:tc>
-          <w:tcPr>
-            <w:tcW w:w="1134" w:type="dxa"/>
-          </w:tcPr>
-          <w:p>
-            <w:pPr>
-              <w:pStyle w:val="NurText"/>
-              <w:jc w:val="center"/>
-              <w:rPr>
-                <w:rFonts w:ascii="Roboto" w:hAnsi="Roboto" w:cs="Segoe UI"/>
-                <w:sz w:val="22"/>
-                <w:szCs w:val="22"/>
-                <w:lang w:val="en-US"/>
-              </w:rPr>
-            </w:pPr>
-            <w:r>
-              <w:rPr>
-                <w:rFonts w:ascii="Roboto" w:hAnsi="Roboto" w:cs="Segoe UI"/>
-                <w:sz w:val="22"/>
-                <w:szCs w:val="22"/>
-                <w:lang w:val="en-US"/>
-              </w:rPr>
-              <w:t>11</w:t>
-            </w:r>
-          </w:p>
-        </w:tc>
-        <w:tc>
-          <w:tcPr>
-            <w:tcW w:w="10490" w:type="dxa"/>
-          </w:tcPr>
-          <w:p>
-            <w:pPr>
-              <w:pStyle w:val="NurText"/>
-              <w:rPr>
-                <w:rFonts w:ascii="Roboto" w:hAnsi="Roboto" w:cs="Segoe UI"/>
-                <w:sz w:val="22"/>
-                <w:szCs w:val="22"/>
-                <w:lang w:val="en-US"/>
-              </w:rPr>
-            </w:pPr>
-            <w:r>
-              <w:rPr>
-                <w:rFonts w:ascii="Roboto" w:hAnsi="Roboto" w:cs="Segoe UI"/>
-                <w:sz w:val="22"/>
-                <w:szCs w:val="22"/>
-                <w:lang w:val="en-US"/>
-              </w:rPr>
-              <w:t>Sphere</w:t>
-            </w:r>
-            <w:r>
-              <w:rPr>
-                <w:rFonts w:ascii="Roboto" w:hAnsi="Roboto" w:cs="Segoe UI"/>
-                <w:sz w:val="22"/>
-                <w:szCs w:val="22"/>
-                <w:lang w:val="en-US"/>
-              </w:rPr>
-              <w:t>:</w:t>
-            </w:r>
-            <w:r>
-              <w:rPr>
-                <w:rFonts w:ascii="Roboto" w:hAnsi="Roboto" w:cs="Segoe UI"/>
-                <w:sz w:val="22"/>
-                <w:szCs w:val="22"/>
-                <w:lang w:val="en-US"/>
-              </w:rPr>
-              <w:t xml:space="preserve"> (t.b.d.)</w:t>
-            </w:r>
-          </w:p>
-        </w:tc>
-      </w:tr>
-      <w:tr>
-        <w:tc>
-          <w:tcPr>
-            <w:tcW w:w="1701" w:type="dxa"/>
-          </w:tcPr>
-          <w:p>
-            <w:pPr>
-              <w:pStyle w:val="NurText"/>
-              <w:rPr>
-                <w:rFonts w:ascii="Roboto" w:hAnsi="Roboto" w:cs="Segoe UI"/>
-                <w:sz w:val="22"/>
-                <w:szCs w:val="22"/>
-                <w:lang w:val="en-US"/>
-              </w:rPr>
-            </w:pPr>
-          </w:p>
-        </w:tc>
-        <w:tc>
-          <w:tcPr>
-            <w:tcW w:w="1134" w:type="dxa"/>
-          </w:tcPr>
-          <w:p>
-            <w:pPr>
-              <w:pStyle w:val="NurText"/>
-              <w:jc w:val="center"/>
-              <w:rPr>
-                <w:rFonts w:ascii="Roboto" w:hAnsi="Roboto" w:cs="Segoe UI"/>
-                <w:sz w:val="22"/>
-                <w:szCs w:val="22"/>
-                <w:lang w:val="en-US"/>
-              </w:rPr>
-            </w:pPr>
-            <w:r>
-              <w:rPr>
-                <w:rFonts w:ascii="Roboto" w:hAnsi="Roboto" w:cs="Segoe UI"/>
-                <w:sz w:val="22"/>
-                <w:szCs w:val="22"/>
-                <w:lang w:val="en-US"/>
-              </w:rPr>
-              <w:t>12</w:t>
-            </w:r>
-          </w:p>
-        </w:tc>
-        <w:tc>
-          <w:tcPr>
-            <w:tcW w:w="10490" w:type="dxa"/>
-          </w:tcPr>
-          <w:p>
-            <w:pPr>
-              <w:pStyle w:val="NurText"/>
-              <w:rPr>
-                <w:rFonts w:ascii="Roboto" w:hAnsi="Roboto" w:cs="Segoe UI"/>
-                <w:sz w:val="22"/>
-                <w:szCs w:val="22"/>
-                <w:lang w:val="en-US"/>
-              </w:rPr>
-            </w:pPr>
-            <w:r>
-              <w:rPr>
-                <w:rFonts w:ascii="Roboto" w:hAnsi="Roboto" w:cs="Segoe UI"/>
-                <w:sz w:val="22"/>
-                <w:szCs w:val="22"/>
-                <w:lang w:val="en-US"/>
-              </w:rPr>
-              <w:t>Cone</w:t>
-            </w:r>
-            <w:r>
-              <w:rPr>
-                <w:rFonts w:ascii="Roboto" w:hAnsi="Roboto" w:cs="Segoe UI"/>
-                <w:sz w:val="22"/>
-                <w:szCs w:val="22"/>
-                <w:lang w:val="en-US"/>
-              </w:rPr>
-              <w:t>:</w:t>
-            </w:r>
-            <w:r>
-              <w:rPr>
-                <w:rFonts w:ascii="Roboto" w:hAnsi="Roboto" w:cs="Segoe UI"/>
-                <w:sz w:val="22"/>
-                <w:szCs w:val="22"/>
-                <w:lang w:val="en-US"/>
-              </w:rPr>
-              <w:t xml:space="preserve"> (t.b.d.)</w:t>
-            </w:r>
-          </w:p>
-        </w:tc>
-      </w:tr>
-      <w:tr>
-        <w:tc>
-          <w:tcPr>
-            <w:tcW w:w="1701" w:type="dxa"/>
-          </w:tcPr>
-          <w:p>
-            <w:pPr>
-              <w:pStyle w:val="NurText"/>
-              <w:rPr>
-                <w:rFonts w:ascii="Roboto" w:hAnsi="Roboto" w:cs="Segoe UI"/>
-                <w:sz w:val="22"/>
-                <w:szCs w:val="22"/>
-                <w:lang w:val="en-US"/>
-              </w:rPr>
-            </w:pPr>
-          </w:p>
-        </w:tc>
-        <w:tc>
-          <w:tcPr>
-            <w:tcW w:w="1134" w:type="dxa"/>
-          </w:tcPr>
-          <w:p>
-            <w:pPr>
-              <w:pStyle w:val="NurText"/>
-              <w:jc w:val="center"/>
-              <w:rPr>
-                <w:rFonts w:ascii="Roboto" w:hAnsi="Roboto" w:cs="Segoe UI"/>
-                <w:sz w:val="22"/>
-                <w:szCs w:val="22"/>
-                <w:lang w:val="en-US"/>
-              </w:rPr>
-            </w:pPr>
-            <w:r>
-              <w:rPr>
-                <w:rFonts w:ascii="Roboto" w:hAnsi="Roboto" w:cs="Segoe UI"/>
-                <w:sz w:val="22"/>
-                <w:szCs w:val="22"/>
-                <w:lang w:val="en-US"/>
-              </w:rPr>
-              <w:t>13</w:t>
-            </w:r>
-          </w:p>
-        </w:tc>
-        <w:tc>
-          <w:tcPr>
-            <w:tcW w:w="10490" w:type="dxa"/>
-          </w:tcPr>
-          <w:p>
-            <w:pPr>
-              <w:pStyle w:val="NurText"/>
-              <w:rPr>
-                <w:rFonts w:ascii="Roboto" w:hAnsi="Roboto" w:cs="Segoe UI"/>
-                <w:sz w:val="22"/>
-                <w:szCs w:val="22"/>
-                <w:lang w:val="en-US"/>
-              </w:rPr>
-            </w:pPr>
-            <w:r>
-              <w:rPr>
-                <w:rFonts w:ascii="Roboto" w:hAnsi="Roboto" w:cs="Segoe UI"/>
-                <w:sz w:val="22"/>
-                <w:szCs w:val="22"/>
-                <w:lang w:val="en-US"/>
-              </w:rPr>
-              <w:t>Pyramid</w:t>
-            </w:r>
-            <w:r>
-              <w:rPr>
-                <w:rFonts w:ascii="Roboto" w:hAnsi="Roboto" w:cs="Segoe UI"/>
-                <w:sz w:val="22"/>
-                <w:szCs w:val="22"/>
-                <w:lang w:val="en-US"/>
-              </w:rPr>
-              <w:t>:</w:t>
-            </w:r>
-            <w:r>
-              <w:rPr>
-                <w:rFonts w:ascii="Roboto" w:hAnsi="Roboto" w:cs="Segoe UI"/>
-                <w:sz w:val="22"/>
-                <w:szCs w:val="22"/>
-                <w:lang w:val="en-US"/>
-              </w:rPr>
-              <w:t xml:space="preserve"> (t.b.d.)</w:t>
-            </w:r>
-          </w:p>
-        </w:tc>
-      </w:tr>
-      <w:tr>
-        <w:tc>
-          <w:tcPr>
-            <w:tcW w:w="1701" w:type="dxa"/>
-          </w:tcPr>
-          <w:p>
-            <w:pPr>
-              <w:pStyle w:val="NurText"/>
-              <w:rPr>
-                <w:rFonts w:ascii="Roboto" w:hAnsi="Roboto" w:cs="Segoe UI"/>
-                <w:sz w:val="22"/>
-                <w:szCs w:val="22"/>
-                <w:lang w:val="en-US"/>
-              </w:rPr>
-            </w:pPr>
-          </w:p>
-        </w:tc>
-        <w:tc>
-          <w:tcPr>
-            <w:tcW w:w="1134" w:type="dxa"/>
-          </w:tcPr>
-          <w:p>
-            <w:pPr>
-              <w:pStyle w:val="NurText"/>
-              <w:jc w:val="center"/>
-              <w:rPr>
-                <w:rFonts w:ascii="Roboto" w:hAnsi="Roboto" w:cs="Segoe UI"/>
-                <w:sz w:val="22"/>
-                <w:szCs w:val="22"/>
-                <w:lang w:val="en-US"/>
-              </w:rPr>
-            </w:pPr>
-            <w:r>
-              <w:rPr>
-                <w:rFonts w:ascii="Roboto" w:hAnsi="Roboto" w:cs="Segoe UI"/>
-                <w:sz w:val="22"/>
-                <w:szCs w:val="22"/>
-                <w:lang w:val="en-US"/>
-              </w:rPr>
-              <w:t>1</w:t>
-            </w:r>
-            <w:r>
-              <w:rPr>
-                <w:rFonts w:ascii="Roboto" w:hAnsi="Roboto" w:cs="Segoe UI"/>
-                <w:sz w:val="22"/>
-                <w:szCs w:val="22"/>
-                <w:lang w:val="en-US"/>
-              </w:rPr>
-              <w:t>4</w:t>
-            </w:r>
-          </w:p>
-        </w:tc>
-        <w:tc>
-          <w:tcPr>
-            <w:tcW w:w="10490" w:type="dxa"/>
-          </w:tcPr>
-          <w:p>
-            <w:pPr>
-              <w:pStyle w:val="NurText"/>
-              <w:rPr>
-                <w:rFonts w:ascii="Roboto" w:hAnsi="Roboto" w:cs="Segoe UI"/>
-                <w:sz w:val="22"/>
-                <w:szCs w:val="22"/>
-                <w:lang w:val="en-US"/>
-              </w:rPr>
-            </w:pPr>
-            <w:r>
-              <w:rPr>
-                <w:rFonts w:ascii="Roboto" w:hAnsi="Roboto" w:cs="Segoe UI"/>
-                <w:sz w:val="22"/>
-                <w:szCs w:val="22"/>
-                <w:lang w:val="en-US"/>
-              </w:rPr>
               <w:t>Ellipsoid</w:t>
             </w:r>
             <w:r>
@@ -24067,52 +23752,115 @@
                 <w:szCs w:val="22"/>
                 <w:lang w:val="en-US"/>
               </w:rPr>
-              <w:t>X-R</w:t>
-            </w:r>
-            <w:r>
-              <w:rPr>
-                <w:rFonts w:ascii="Roboto" w:hAnsi="Roboto" w:cs="Segoe UI"/>
-                <w:sz w:val="22"/>
-                <w:szCs w:val="22"/>
-                <w:lang w:val="en-US"/>
-              </w:rPr>
-              <w:t>adius&gt;[m];&lt;</w:t>
-            </w:r>
-            <w:r>
-              <w:rPr>
-                <w:rFonts w:ascii="Roboto" w:hAnsi="Roboto" w:cs="Segoe UI"/>
-                <w:sz w:val="22"/>
-                <w:szCs w:val="22"/>
-                <w:lang w:val="en-US"/>
-              </w:rPr>
-              <w:t>Y-R</w:t>
-            </w:r>
-            <w:r>
-              <w:rPr>
-                <w:rFonts w:ascii="Roboto" w:hAnsi="Roboto" w:cs="Segoe UI"/>
-                <w:sz w:val="22"/>
-                <w:szCs w:val="22"/>
-                <w:lang w:val="en-US"/>
-              </w:rPr>
-              <w:t>adius&gt;[m];&lt;</w:t>
-            </w:r>
-            <w:r>
-              <w:rPr>
-                <w:rFonts w:ascii="Roboto" w:hAnsi="Roboto" w:cs="Segoe UI"/>
-                <w:sz w:val="22"/>
-                <w:szCs w:val="22"/>
-                <w:lang w:val="en-US"/>
-              </w:rPr>
-              <w:t>Z-R</w:t>
-            </w:r>
-            <w:r>
-              <w:rPr>
-                <w:rFonts w:ascii="Roboto" w:hAnsi="Roboto" w:cs="Segoe UI"/>
-                <w:sz w:val="22"/>
-                <w:szCs w:val="22"/>
-                <w:lang w:val="en-US"/>
-              </w:rPr>
-              <w:t>adius&gt;[m];</w:t>
+              <w:t>C</w:t>
+            </w:r>
+            <w:r>
+              <w:rPr>
+                <w:rFonts w:ascii="Roboto" w:hAnsi="Roboto" w:cs="Segoe UI"/>
+                <w:sz w:val="22"/>
+                <w:szCs w:val="22"/>
+                <w:lang w:val="en-US"/>
+              </w:rPr>
+              <w:t>enter_</w:t>
+            </w:r>
+            <w:r>
+              <w:rPr>
+                <w:rFonts w:ascii="Roboto" w:hAnsi="Roboto" w:cs="Segoe UI"/>
+                <w:sz w:val="22"/>
+                <w:szCs w:val="22"/>
+                <w:lang w:val="en-US"/>
+              </w:rPr>
+              <w:t>L</w:t>
+            </w:r>
+            <w:r>
+              <w:rPr>
+                <w:rFonts w:ascii="Roboto" w:hAnsi="Roboto" w:cs="Segoe UI"/>
+                <w:sz w:val="22"/>
+                <w:szCs w:val="22"/>
+                <w:lang w:val="en-US"/>
+              </w:rPr>
+              <w:t>atitude&gt;[°];&lt;</w:t>
+            </w:r>
+            <w:r>
+              <w:rPr>
+                <w:rFonts w:ascii="Roboto" w:hAnsi="Roboto" w:cs="Segoe UI"/>
+                <w:sz w:val="22"/>
+                <w:szCs w:val="22"/>
+                <w:lang w:val="en-US"/>
+              </w:rPr>
+              <w:t>C</w:t>
+            </w:r>
+            <w:r>
+              <w:rPr>
+                <w:rFonts w:ascii="Roboto" w:hAnsi="Roboto" w:cs="Segoe UI"/>
+                <w:sz w:val="22"/>
+                <w:szCs w:val="22"/>
+                <w:lang w:val="en-US"/>
+              </w:rPr>
+              <w:t>enter_</w:t>
+            </w:r>
+            <w:r>
+              <w:rPr>
+                <w:rFonts w:ascii="Roboto" w:hAnsi="Roboto" w:cs="Segoe UI"/>
+                <w:sz w:val="22"/>
+                <w:szCs w:val="22"/>
+                <w:lang w:val="en-US"/>
+              </w:rPr>
+              <w:t>L</w:t>
+            </w:r>
+            <w:r>
+              <w:rPr>
+                <w:rFonts w:ascii="Roboto" w:hAnsi="Roboto" w:cs="Segoe UI"/>
+                <w:sz w:val="22"/>
+                <w:szCs w:val="22"/>
+                <w:lang w:val="en-US"/>
+              </w:rPr>
+              <w:t>ongitude&gt;[°];&lt;</w:t>
+            </w:r>
+            <w:r>
+              <w:rPr>
+                <w:rFonts w:ascii="Roboto" w:hAnsi="Roboto" w:cs="Segoe UI"/>
+                <w:sz w:val="22"/>
+                <w:szCs w:val="22"/>
+                <w:lang w:val="en-US"/>
+              </w:rPr>
+              <w:t>C</w:t>
+            </w:r>
+            <w:r>
+              <w:rPr>
+                <w:rFonts w:ascii="Roboto" w:hAnsi="Roboto" w:cs="Segoe UI"/>
+                <w:sz w:val="22"/>
+                <w:szCs w:val="22"/>
+                <w:lang w:val="en-US"/>
+              </w:rPr>
+              <w:t>enter_</w:t>
+            </w:r>
+            <w:r>
+              <w:rPr>
+                <w:rFonts w:ascii="Roboto" w:hAnsi="Roboto" w:cs="Segoe UI"/>
+                <w:sz w:val="22"/>
+                <w:szCs w:val="22"/>
+                <w:lang w:val="en-US"/>
+              </w:rPr>
+              <w:t>A</w:t>
+            </w:r>
+            <w:r>
+              <w:rPr>
+                <w:rFonts w:ascii="Roboto" w:hAnsi="Roboto" w:cs="Segoe UI"/>
+                <w:sz w:val="22"/>
+                <w:szCs w:val="22"/>
+                <w:lang w:val="en-US"/>
+              </w:rPr>
+              <w:t>ltitude&gt;[m]</w:t>
+            </w:r>
+            <w:r>
+              <w:rPr>
+                <w:rFonts w:ascii="Roboto" w:hAnsi="Roboto" w:cs="Segoe UI"/>
+                <w:sz w:val="22"/>
+                <w:szCs w:val="22"/>
+                <w:lang w:val="en-US"/>
+              </w:rPr>
+              <w:t>;</w:t>
             </w:r>
             <w:r>
               <w:rPr>
@@ -24130,115 +23878,61 @@
                 <w:szCs w:val="22"/>
                 <w:lang w:val="en-US"/>
               </w:rPr>
-              <w:t>&lt;</w:t>
-            </w:r>
-            <w:r>
-              <w:rPr>
-                <w:rFonts w:ascii="Roboto" w:hAnsi="Roboto" w:cs="Segoe UI"/>
-                <w:sz w:val="22"/>
-                <w:szCs w:val="22"/>
-                <w:lang w:val="en-US"/>
-              </w:rPr>
-              <w:t>C</w:t>
-            </w:r>
-            <w:r>
-              <w:rPr>
-                <w:rFonts w:ascii="Roboto" w:hAnsi="Roboto" w:cs="Segoe UI"/>
-                <w:sz w:val="22"/>
-                <w:szCs w:val="22"/>
-                <w:lang w:val="en-US"/>
-              </w:rPr>
-              <w:t>enter_</w:t>
-            </w:r>
-            <w:r>
-              <w:rPr>
-                <w:rFonts w:ascii="Roboto" w:hAnsi="Roboto" w:cs="Segoe UI"/>
-                <w:sz w:val="22"/>
-                <w:szCs w:val="22"/>
-                <w:lang w:val="en-US"/>
-              </w:rPr>
-              <w:t>L</w:t>
-            </w:r>
-            <w:r>
-              <w:rPr>
-                <w:rFonts w:ascii="Roboto" w:hAnsi="Roboto" w:cs="Segoe UI"/>
-                <w:sz w:val="22"/>
-                <w:szCs w:val="22"/>
-                <w:lang w:val="en-US"/>
-              </w:rPr>
-              <w:t>atitude&gt;[°];&lt;</w:t>
-            </w:r>
-            <w:r>
-              <w:rPr>
-                <w:rFonts w:ascii="Roboto" w:hAnsi="Roboto" w:cs="Segoe UI"/>
-                <w:sz w:val="22"/>
-                <w:szCs w:val="22"/>
-                <w:lang w:val="en-US"/>
-              </w:rPr>
-              <w:t>C</w:t>
-            </w:r>
-            <w:r>
-              <w:rPr>
-                <w:rFonts w:ascii="Roboto" w:hAnsi="Roboto" w:cs="Segoe UI"/>
-                <w:sz w:val="22"/>
-                <w:szCs w:val="22"/>
-                <w:lang w:val="en-US"/>
-              </w:rPr>
-              <w:t>enter_</w:t>
-            </w:r>
-            <w:r>
-              <w:rPr>
-                <w:rFonts w:ascii="Roboto" w:hAnsi="Roboto" w:cs="Segoe UI"/>
-                <w:sz w:val="22"/>
-                <w:szCs w:val="22"/>
-                <w:lang w:val="en-US"/>
-              </w:rPr>
-              <w:t>L</w:t>
-            </w:r>
-            <w:r>
-              <w:rPr>
-                <w:rFonts w:ascii="Roboto" w:hAnsi="Roboto" w:cs="Segoe UI"/>
-                <w:sz w:val="22"/>
-                <w:szCs w:val="22"/>
-                <w:lang w:val="en-US"/>
-              </w:rPr>
-              <w:t>ongitude&gt;[°];&lt;</w:t>
-            </w:r>
-            <w:r>
-              <w:rPr>
-                <w:rFonts w:ascii="Roboto" w:hAnsi="Roboto" w:cs="Segoe UI"/>
-                <w:sz w:val="22"/>
-                <w:szCs w:val="22"/>
-                <w:lang w:val="en-US"/>
-              </w:rPr>
-              <w:t>C</w:t>
-            </w:r>
-            <w:r>
-              <w:rPr>
-                <w:rFonts w:ascii="Roboto" w:hAnsi="Roboto" w:cs="Segoe UI"/>
-                <w:sz w:val="22"/>
-                <w:szCs w:val="22"/>
-                <w:lang w:val="en-US"/>
-              </w:rPr>
-              <w:t>enter_</w:t>
-            </w:r>
-            <w:r>
-              <w:rPr>
-                <w:rFonts w:ascii="Roboto" w:hAnsi="Roboto" w:cs="Segoe UI"/>
-                <w:sz w:val="22"/>
-                <w:szCs w:val="22"/>
-                <w:lang w:val="en-US"/>
-              </w:rPr>
-              <w:t>A</w:t>
-            </w:r>
-            <w:r>
-              <w:rPr>
-                <w:rFonts w:ascii="Roboto" w:hAnsi="Roboto" w:cs="Segoe UI"/>
-                <w:sz w:val="22"/>
-                <w:szCs w:val="22"/>
-                <w:lang w:val="en-US"/>
-              </w:rPr>
-              <w:t>ltitude&gt;[m]</w:t>
+              <w:t>&lt;Radius</w:t>
+            </w:r>
+            <w:r>
+              <w:rPr>
+                <w:rFonts w:ascii="Roboto" w:hAnsi="Roboto" w:cs="Segoe UI"/>
+                <w:sz w:val="22"/>
+                <w:szCs w:val="22"/>
+                <w:lang w:val="en-US"/>
+              </w:rPr>
+              <w:t>-X</w:t>
+            </w:r>
+            <w:r>
+              <w:rPr>
+                <w:rFonts w:ascii="Roboto" w:hAnsi="Roboto" w:cs="Segoe UI"/>
+                <w:sz w:val="22"/>
+                <w:szCs w:val="22"/>
+                <w:lang w:val="en-US"/>
+              </w:rPr>
+              <w:t>&gt;[m];&lt;Radius</w:t>
+            </w:r>
+            <w:r>
+              <w:rPr>
+                <w:rFonts w:ascii="Roboto" w:hAnsi="Roboto" w:cs="Segoe UI"/>
+                <w:sz w:val="22"/>
+                <w:szCs w:val="22"/>
+                <w:lang w:val="en-US"/>
+              </w:rPr>
+              <w:t>-Y</w:t>
+            </w:r>
+            <w:r>
+              <w:rPr>
+                <w:rFonts w:ascii="Roboto" w:hAnsi="Roboto" w:cs="Segoe UI"/>
+                <w:sz w:val="22"/>
+                <w:szCs w:val="22"/>
+                <w:lang w:val="en-US"/>
+              </w:rPr>
+              <w:t>&gt;[m];&lt;Radius</w:t>
+            </w:r>
+            <w:r>
+              <w:rPr>
+                <w:rFonts w:ascii="Roboto" w:hAnsi="Roboto" w:cs="Segoe UI"/>
+                <w:sz w:val="22"/>
+                <w:szCs w:val="22"/>
+                <w:lang w:val="en-US"/>
+              </w:rPr>
+              <w:t>-Z</w:t>
+            </w:r>
+            <w:r>
+              <w:rPr>
+                <w:rFonts w:ascii="Roboto" w:hAnsi="Roboto" w:cs="Segoe UI"/>
+                <w:sz w:val="22"/>
+                <w:szCs w:val="22"/>
+                <w:lang w:val="en-US"/>
+              </w:rPr>
+              <w:t>&gt;[m]</w:t>
             </w:r>
           </w:p>
         </w:tc>
@@ -24987,6 +24681,54 @@
         </w:rPr>
         <w:t>Transit;54.23,12.86#54.30,12.9#54.55,13.3</w:t>
       </w:r>
+    </w:p>
+    <w:p>
+      <w:pPr>
+        <w:pStyle w:val="NurText"/>
+        <w:ind w:left="792"/>
+        <w:rPr>
+          <w:rFonts w:ascii="Roboto" w:hAnsi="Roboto" w:cs="Segoe UI"/>
+          <w:sz w:val="22"/>
+          <w:szCs w:val="22"/>
+          <w:lang w:val="en-US"/>
+        </w:rPr>
+      </w:pPr>
+    </w:p>
+    <w:p>
+      <w:pPr>
+        <w:pStyle w:val="NurText"/>
+        <w:ind w:left="792"/>
+        <w:rPr>
+          <w:rFonts w:ascii="Roboto" w:hAnsi="Roboto" w:cs="Segoe UI"/>
+          <w:sz w:val="22"/>
+          <w:szCs w:val="22"/>
+          <w:lang w:val="en-US"/>
+        </w:rPr>
+      </w:pPr>
+    </w:p>
+    <w:p>
+      <w:pPr>
+        <w:pStyle w:val="NurText"/>
+        <w:ind w:left="792"/>
+        <w:rPr>
+          <w:rFonts w:ascii="Roboto" w:hAnsi="Roboto" w:cs="Segoe UI"/>
+          <w:sz w:val="22"/>
+          <w:szCs w:val="22"/>
+          <w:lang w:val="en-US"/>
+        </w:rPr>
+      </w:pPr>
+    </w:p>
+    <w:p>
+      <w:pPr>
+        <w:pStyle w:val="NurText"/>
+        <w:ind w:left="792"/>
+        <w:rPr>
+          <w:rFonts w:ascii="Roboto" w:hAnsi="Roboto" w:cs="Segoe UI"/>
+          <w:sz w:val="22"/>
+          <w:szCs w:val="22"/>
+          <w:lang w:val="en-US"/>
+        </w:rPr>
+      </w:pPr>
     </w:p>
     <w:p>
       <w:pPr>
@@ -27381,7 +27123,25 @@
           <w:szCs w:val="22"/>
           <w:lang w:val="en-US"/>
         </w:rPr>
-        <w:t xml:space="preserve"> If a client or the SEC requested an acknowledge of a packet one has to use this this message. The acknowledgement flag is fixed set to FALSE. The awaiting client or SEC have to wait maximal 2 seconds before resending the original message with set acknowledgement flag.</w:t>
+        <w:t xml:space="preserve"> If a client or the SEC requested an acknowledge of a packet one has to use this this message. The acknowledgement flag is fixed set to FALSE. The awaiting client or SEC have to wait maximal </w:t>
+      </w:r>
+      <w:r>
+        <w:rPr>
+          <w:rFonts w:ascii="Roboto" w:hAnsi="Roboto" w:cs="Segoe UI"/>
+          <w:sz w:val="22"/>
+          <w:szCs w:val="22"/>
+          <w:lang w:val="en-US"/>
+        </w:rPr>
+        <w:t>one</w:t>
+      </w:r>
+      <w:r>
+        <w:rPr>
+          <w:rFonts w:ascii="Roboto" w:hAnsi="Roboto" w:cs="Segoe UI"/>
+          <w:sz w:val="22"/>
+          <w:szCs w:val="22"/>
+          <w:lang w:val="en-US"/>
+        </w:rPr>
+        <w:t xml:space="preserve"> seconds before resending the original message with set acknowledgement flag.</w:t>
       </w:r>
     </w:p>
     <w:p>
@@ -27464,7 +27224,25 @@
           <w:szCs w:val="22"/>
           <w:lang w:val="en-US"/>
         </w:rPr>
-        <w:t>&lt;Receiver&gt;</w:t>
+        <w:t>&lt;</w:t>
+      </w:r>
+      <w:r>
+        <w:rPr>
+          <w:rFonts w:ascii="Roboto" w:hAnsi="Roboto" w:cs="Segoe UI"/>
+          <w:sz w:val="22"/>
+          <w:szCs w:val="22"/>
+          <w:lang w:val="en-US"/>
+        </w:rPr>
+        <w:t>Recipient</w:t>
+      </w:r>
+      <w:r>
+        <w:rPr>
+          <w:rFonts w:ascii="Roboto" w:hAnsi="Roboto" w:cs="Segoe UI"/>
+          <w:sz w:val="22"/>
+          <w:szCs w:val="22"/>
+          <w:lang w:val="en-US"/>
+        </w:rPr>
+        <w:t>&gt;</w:t>
       </w:r>
       <w:r>
         <w:rPr>
@@ -27482,7 +27260,34 @@
           <w:szCs w:val="22"/>
           <w:lang w:val="en-US"/>
         </w:rPr>
-        <w:t>;&lt;Name&gt;</w:t>
+        <w:t>;&lt;</w:t>
+      </w:r>
+      <w:r>
+        <w:rPr>
+          <w:rFonts w:ascii="Roboto" w:hAnsi="Roboto" w:cs="Segoe UI"/>
+          <w:sz w:val="22"/>
+          <w:szCs w:val="22"/>
+          <w:lang w:val="en-US"/>
+        </w:rPr>
+        <w:t>N</w:t>
+      </w:r>
+      <w:r>
+        <w:rPr>
+          <w:rFonts w:ascii="Roboto" w:hAnsi="Roboto" w:cs="Segoe UI"/>
+          <w:sz w:val="22"/>
+          <w:szCs w:val="22"/>
+          <w:lang w:val="en-US"/>
+        </w:rPr>
+        <w:t>ame of the message</w:t>
+      </w:r>
+      <w:r>
+        <w:rPr>
+          <w:rFonts w:ascii="Roboto" w:hAnsi="Roboto" w:cs="Segoe UI"/>
+          <w:sz w:val="22"/>
+          <w:szCs w:val="22"/>
+          <w:lang w:val="en-US"/>
+        </w:rPr>
+        <w:t>&gt;</w:t>
       </w:r>
       <w:r>
         <w:rPr>
@@ -27500,7 +27305,34 @@
           <w:szCs w:val="22"/>
           <w:lang w:val="en-US"/>
         </w:rPr>
-        <w:t>;&lt;Counter&gt;</w:t>
+        <w:t>;&lt;</w:t>
+      </w:r>
+      <w:r>
+        <w:rPr>
+          <w:rFonts w:ascii="Roboto" w:hAnsi="Roboto" w:cs="Segoe UI"/>
+          <w:sz w:val="22"/>
+          <w:szCs w:val="22"/>
+          <w:lang w:val="en-US"/>
+        </w:rPr>
+        <w:t>Number</w:t>
+      </w:r>
+      <w:r>
+        <w:rPr>
+          <w:rFonts w:ascii="Roboto" w:hAnsi="Roboto" w:cs="Segoe UI"/>
+          <w:sz w:val="22"/>
+          <w:szCs w:val="22"/>
+          <w:lang w:val="en-US"/>
+        </w:rPr>
+        <w:t xml:space="preserve"> of the message</w:t>
+      </w:r>
+      <w:r>
+        <w:rPr>
+          <w:rFonts w:ascii="Roboto" w:hAnsi="Roboto" w:cs="Segoe UI"/>
+          <w:sz w:val="22"/>
+          <w:szCs w:val="22"/>
+          <w:lang w:val="en-US"/>
+        </w:rPr>
+        <w:t>&gt;</w:t>
       </w:r>
       <w:r>
         <w:rPr>
@@ -27617,34 +27449,7 @@
                 <w:szCs w:val="22"/>
                 <w:lang w:val="en-US"/>
               </w:rPr>
-              <w:t>In most cases one should use a hexadecimal string representation of a 16-bit unsigned integer but one can also use free</w:t>
-            </w:r>
-            <w:r>
-              <w:rPr>
-                <w:rFonts w:ascii="Roboto" w:hAnsi="Roboto" w:cs="Segoe UI"/>
-                <w:sz w:val="22"/>
-                <w:szCs w:val="22"/>
-                <w:lang w:val="en-US"/>
-              </w:rPr>
-              <w:t xml:space="preserve">ly chosen </w:t>
-            </w:r>
-            <w:r>
-              <w:rPr>
-                <w:rFonts w:ascii="Roboto" w:hAnsi="Roboto" w:cs="Segoe UI"/>
-                <w:sz w:val="22"/>
-                <w:szCs w:val="22"/>
-                <w:lang w:val="en-US"/>
-              </w:rPr>
-              <w:t>text</w:t>
-            </w:r>
-            <w:r>
-              <w:rPr>
-                <w:rFonts w:ascii="Roboto" w:hAnsi="Roboto" w:cs="Segoe UI"/>
-                <w:sz w:val="22"/>
-                <w:szCs w:val="22"/>
-                <w:lang w:val="en-US"/>
-              </w:rPr>
-              <w:t>ual identifier.</w:t>
+              <w:t>In most cases, you should use a hexadecimal string representation of a 16-bit unsigned integer, but you can also use freely selected textual identifiers.</w:t>
             </w:r>
           </w:p>
         </w:tc>
@@ -27671,7 +27476,16 @@
                 <w:szCs w:val="22"/>
                 <w:lang w:val="en-US"/>
               </w:rPr>
-              <w:t>Name</w:t>
+              <w:t>N</w:t>
+            </w:r>
+            <w:r>
+              <w:rPr>
+                <w:rFonts w:ascii="Roboto" w:hAnsi="Roboto" w:cs="Segoe UI"/>
+                <w:sz w:val="22"/>
+                <w:szCs w:val="22"/>
+                <w:lang w:val="en-US"/>
+              </w:rPr>
+              <w:t>ame</w:t>
             </w:r>
           </w:p>
         </w:tc>
@@ -27758,7 +27572,7 @@
                 <w:szCs w:val="22"/>
                 <w:lang w:val="en-US"/>
               </w:rPr>
-              <w:t>Counter</w:t>
+              <w:t>Number</w:t>
             </w:r>
           </w:p>
         </w:tc>
@@ -28144,6 +27958,15 @@
           <w:szCs w:val="22"/>
           <w:lang w:val="en-US"/>
         </w:rPr>
+        <w:t>;&lt;Acknowledgement&gt;</w:t>
+      </w:r>
+      <w:r>
+        <w:rPr>
+          <w:rFonts w:ascii="Roboto" w:hAnsi="Roboto" w:cs="Segoe UI"/>
+          <w:sz w:val="22"/>
+          <w:szCs w:val="22"/>
+          <w:lang w:val="en-US"/>
+        </w:rPr>
         <w:t>;</w:t>
       </w:r>
       <w:r>
@@ -28153,15 +27976,6 @@
           <w:szCs w:val="22"/>
           <w:lang w:val="en-US"/>
         </w:rPr>
-        <w:t>;</w:t>
-      </w:r>
-      <w:r>
-        <w:rPr>
-          <w:rFonts w:ascii="Roboto" w:hAnsi="Roboto" w:cs="Segoe UI"/>
-          <w:sz w:val="22"/>
-          <w:szCs w:val="22"/>
-          <w:lang w:val="en-US"/>
-        </w:rPr>
         <w:t>&lt;HMAC&gt;;</w:t>
       </w:r>
       <w:r>
@@ -28189,16 +28003,16 @@
           <w:szCs w:val="22"/>
           <w:lang w:val="en-US"/>
         </w:rPr>
-        <w:t>R</w:t>
-      </w:r>
-      <w:r>
-        <w:rPr>
-          <w:rFonts w:ascii="Roboto" w:hAnsi="Roboto" w:cs="Segoe UI"/>
-          <w:sz w:val="22"/>
-          <w:szCs w:val="22"/>
-          <w:lang w:val="en-US"/>
-        </w:rPr>
-        <w:t>eceiver&gt;</w:t>
+        <w:t>Recipient</w:t>
+      </w:r>
+      <w:r>
+        <w:rPr>
+          <w:rFonts w:ascii="Roboto" w:hAnsi="Roboto" w:cs="Segoe UI"/>
+          <w:sz w:val="22"/>
+          <w:szCs w:val="22"/>
+          <w:lang w:val="en-US"/>
+        </w:rPr>
+        <w:t>&gt;</w:t>
       </w:r>
       <w:r>
         <w:rPr>
@@ -28216,16 +28030,25 @@
           <w:szCs w:val="22"/>
           <w:lang w:val="en-US"/>
         </w:rPr>
-        <w:t>;</w:t>
-      </w:r>
-      <w:r>
-        <w:rPr>
-          <w:rFonts w:ascii="Roboto" w:hAnsi="Roboto" w:cs="Segoe UI"/>
-          <w:sz w:val="22"/>
-          <w:szCs w:val="22"/>
-          <w:lang w:val="en-US"/>
-        </w:rPr>
-        <w:t>&lt;Name</w:t>
+        <w:t>;&lt;</w:t>
+      </w:r>
+      <w:r>
+        <w:rPr>
+          <w:rFonts w:ascii="Roboto" w:hAnsi="Roboto" w:cs="Segoe UI"/>
+          <w:sz w:val="22"/>
+          <w:szCs w:val="22"/>
+          <w:lang w:val="en-US"/>
+        </w:rPr>
+        <w:t>N</w:t>
+      </w:r>
+      <w:r>
+        <w:rPr>
+          <w:rFonts w:ascii="Roboto" w:hAnsi="Roboto" w:cs="Segoe UI"/>
+          <w:sz w:val="22"/>
+          <w:szCs w:val="22"/>
+          <w:lang w:val="en-US"/>
+        </w:rPr>
+        <w:t>ame of the missing message</w:t>
       </w:r>
       <w:r>
         <w:rPr>
@@ -28252,34 +28075,25 @@
           <w:szCs w:val="22"/>
           <w:lang w:val="en-US"/>
         </w:rPr>
-        <w:t>;</w:t>
-      </w:r>
-      <w:r>
-        <w:rPr>
-          <w:rFonts w:ascii="Roboto" w:hAnsi="Roboto" w:cs="Segoe UI"/>
-          <w:sz w:val="22"/>
-          <w:szCs w:val="22"/>
-          <w:lang w:val="en-US"/>
-        </w:rPr>
-        <w:t>&lt;</w:t>
-      </w:r>
-      <w:r>
-        <w:rPr>
-          <w:rFonts w:ascii="Roboto" w:hAnsi="Roboto" w:cs="Segoe UI"/>
-          <w:sz w:val="22"/>
-          <w:szCs w:val="22"/>
-          <w:lang w:val="en-US"/>
-        </w:rPr>
-        <w:t>name of the missing message</w:t>
-      </w:r>
-      <w:r>
-        <w:rPr>
-          <w:rFonts w:ascii="Roboto" w:hAnsi="Roboto" w:cs="Segoe UI"/>
-          <w:sz w:val="22"/>
-          <w:szCs w:val="22"/>
-          <w:lang w:val="en-US"/>
-        </w:rPr>
-        <w:t>&gt;</w:t>
+        <w:t>;&lt;</w:t>
+      </w:r>
+      <w:r>
+        <w:rPr>
+          <w:rFonts w:ascii="Roboto" w:hAnsi="Roboto" w:cs="Segoe UI"/>
+          <w:sz w:val="22"/>
+          <w:szCs w:val="22"/>
+          <w:lang w:val="en-US"/>
+        </w:rPr>
+        <w:t>N</w:t>
+      </w:r>
+      <w:r>
+        <w:rPr>
+          <w:rFonts w:ascii="Roboto" w:hAnsi="Roboto" w:cs="Segoe UI"/>
+          <w:sz w:val="22"/>
+          <w:szCs w:val="22"/>
+          <w:lang w:val="en-US"/>
+        </w:rPr>
+        <w:t>umber of the missing message&gt;</w:t>
       </w:r>
       <w:r>
         <w:rPr>
@@ -28290,25 +28104,8 @@
         </w:rPr>
         <w:t>(M)</w:t>
       </w:r>
-      <w:r>
-        <w:rPr>
-          <w:rFonts w:ascii="Roboto" w:hAnsi="Roboto" w:cs="Segoe UI"/>
-          <w:sz w:val="22"/>
-          <w:szCs w:val="22"/>
-          <w:lang w:val="en-US"/>
-        </w:rPr>
-        <w:t>;&lt;number of the missing message&gt;</w:t>
-      </w:r>
-      <w:r>
-        <w:rPr>
-          <w:rFonts w:ascii="Roboto" w:hAnsi="Roboto" w:cs="Segoe UI"/>
-          <w:sz w:val="22"/>
-          <w:szCs w:val="22"/>
-          <w:lang w:val="en-US"/>
-        </w:rPr>
-        <w:t>(M)</w:t>
-      </w:r>
     </w:p>
+    <w:bookmarkEnd w:id="3"/>
     <w:p>
       <w:pPr>
         <w:pStyle w:val="NurText"/>
@@ -28321,6 +28118,306 @@
         </w:rPr>
       </w:pPr>
     </w:p>
+    <w:tbl>
+      <w:tblPr>
+        <w:tblStyle w:val="Tabellenraster"/>
+        <w:tblW w:w="0" w:type="auto"/>
+        <w:tblInd w:w="1701" w:type="dxa"/>
+        <w:tblBorders>
+          <w:top w:val="none" w:sz="0" w:space="0" w:color="auto"/>
+          <w:left w:val="none" w:sz="0" w:space="0" w:color="auto"/>
+          <w:bottom w:val="none" w:sz="0" w:space="0" w:color="auto"/>
+          <w:right w:val="none" w:sz="0" w:space="0" w:color="auto"/>
+          <w:insideH w:val="none" w:sz="0" w:space="0" w:color="auto"/>
+          <w:insideV w:val="none" w:sz="0" w:space="0" w:color="auto"/>
+        </w:tblBorders>
+        <w:tblLook w:val="04A0" w:firstRow="1" w:lastRow="0" w:firstColumn="1" w:lastColumn="0" w:noHBand="0" w:noVBand="1"/>
+      </w:tblPr>
+      <w:tblGrid>
+        <w:gridCol w:w="1725"/>
+        <w:gridCol w:w="1200"/>
+        <w:gridCol w:w="9718"/>
+      </w:tblGrid>
+      <w:tr>
+        <w:tc>
+          <w:tcPr>
+            <w:tcW w:w="1737" w:type="dxa"/>
+          </w:tcPr>
+          <w:p>
+            <w:pPr>
+              <w:pStyle w:val="NurText"/>
+              <w:rPr>
+                <w:rFonts w:ascii="Roboto" w:hAnsi="Roboto" w:cs="Segoe UI"/>
+                <w:sz w:val="22"/>
+                <w:szCs w:val="22"/>
+                <w:lang w:val="en-US"/>
+              </w:rPr>
+            </w:pPr>
+            <w:r>
+              <w:rPr>
+                <w:rFonts w:ascii="Roboto" w:hAnsi="Roboto" w:cs="Segoe UI"/>
+                <w:sz w:val="22"/>
+                <w:szCs w:val="22"/>
+                <w:lang w:val="en-US"/>
+              </w:rPr>
+              <w:t>Recipient</w:t>
+            </w:r>
+          </w:p>
+        </w:tc>
+        <w:tc>
+          <w:tcPr>
+            <w:tcW w:w="1201" w:type="dxa"/>
+          </w:tcPr>
+          <w:p>
+            <w:pPr>
+              <w:pStyle w:val="NurText"/>
+              <w:jc w:val="center"/>
+              <w:rPr>
+                <w:rFonts w:ascii="Roboto" w:hAnsi="Roboto" w:cs="Segoe UI"/>
+                <w:sz w:val="22"/>
+                <w:szCs w:val="22"/>
+                <w:lang w:val="en-US"/>
+              </w:rPr>
+            </w:pPr>
+            <w:r>
+              <w:rPr>
+                <w:rFonts w:ascii="Roboto" w:hAnsi="Roboto" w:cs="Segoe UI"/>
+                <w:sz w:val="22"/>
+                <w:szCs w:val="22"/>
+                <w:lang w:val="en-US"/>
+              </w:rPr>
+              <w:t>HexString</w:t>
+            </w:r>
+          </w:p>
+        </w:tc>
+        <w:tc>
+          <w:tcPr>
+            <w:tcW w:w="9887" w:type="dxa"/>
+          </w:tcPr>
+          <w:p>
+            <w:pPr>
+              <w:pStyle w:val="NurText"/>
+              <w:rPr>
+                <w:rFonts w:ascii="Roboto" w:hAnsi="Roboto" w:cs="Segoe UI"/>
+                <w:sz w:val="22"/>
+                <w:szCs w:val="22"/>
+                <w:lang w:val="en-US"/>
+              </w:rPr>
+            </w:pPr>
+            <w:r>
+              <w:rPr>
+                <w:rFonts w:ascii="Roboto" w:hAnsi="Roboto" w:cs="Segoe UI"/>
+                <w:sz w:val="22"/>
+                <w:szCs w:val="22"/>
+                <w:lang w:val="en-US"/>
+              </w:rPr>
+              <w:t>In most cases, you should use a hexadecimal string representation of a 16-bit unsigned integer, but you can also use freely selected textual identifiers.</w:t>
+            </w:r>
+          </w:p>
+        </w:tc>
+      </w:tr>
+      <w:tr>
+        <w:tc>
+          <w:tcPr>
+            <w:tcW w:w="1737" w:type="dxa"/>
+          </w:tcPr>
+          <w:p>
+            <w:pPr>
+              <w:pStyle w:val="NurText"/>
+              <w:rPr>
+                <w:rFonts w:ascii="Roboto" w:hAnsi="Roboto" w:cs="Segoe UI"/>
+                <w:sz w:val="22"/>
+                <w:szCs w:val="22"/>
+                <w:lang w:val="en-US"/>
+              </w:rPr>
+            </w:pPr>
+            <w:r>
+              <w:rPr>
+                <w:rFonts w:ascii="Roboto" w:hAnsi="Roboto" w:cs="Segoe UI"/>
+                <w:sz w:val="22"/>
+                <w:szCs w:val="22"/>
+                <w:lang w:val="en-US"/>
+              </w:rPr>
+              <w:t>N</w:t>
+            </w:r>
+            <w:r>
+              <w:rPr>
+                <w:rFonts w:ascii="Roboto" w:hAnsi="Roboto" w:cs="Segoe UI"/>
+                <w:sz w:val="22"/>
+                <w:szCs w:val="22"/>
+                <w:lang w:val="en-US"/>
+              </w:rPr>
+              <w:t>ame</w:t>
+            </w:r>
+          </w:p>
+        </w:tc>
+        <w:tc>
+          <w:tcPr>
+            <w:tcW w:w="1201" w:type="dxa"/>
+          </w:tcPr>
+          <w:p>
+            <w:pPr>
+              <w:pStyle w:val="NurText"/>
+              <w:jc w:val="center"/>
+              <w:rPr>
+                <w:rFonts w:ascii="Roboto" w:hAnsi="Roboto" w:cs="Segoe UI"/>
+                <w:sz w:val="22"/>
+                <w:szCs w:val="22"/>
+                <w:lang w:val="en-US"/>
+              </w:rPr>
+            </w:pPr>
+            <w:r>
+              <w:rPr>
+                <w:rFonts w:ascii="Roboto" w:hAnsi="Roboto" w:cs="Segoe UI"/>
+                <w:sz w:val="22"/>
+                <w:szCs w:val="22"/>
+                <w:lang w:val="en-US"/>
+              </w:rPr>
+              <w:t>ASCII</w:t>
+            </w:r>
+          </w:p>
+        </w:tc>
+        <w:tc>
+          <w:tcPr>
+            <w:tcW w:w="9887" w:type="dxa"/>
+          </w:tcPr>
+          <w:p>
+            <w:pPr>
+              <w:pStyle w:val="NurText"/>
+              <w:rPr>
+                <w:rFonts w:ascii="Roboto" w:hAnsi="Roboto" w:cs="Segoe UI"/>
+                <w:sz w:val="22"/>
+                <w:szCs w:val="22"/>
+                <w:lang w:val="en-US"/>
+              </w:rPr>
+            </w:pPr>
+            <w:r>
+              <w:rPr>
+                <w:rFonts w:ascii="Roboto" w:hAnsi="Roboto" w:cs="Segoe UI"/>
+                <w:sz w:val="22"/>
+                <w:szCs w:val="22"/>
+                <w:lang w:val="en-US"/>
+              </w:rPr>
+              <w:t xml:space="preserve">The name of the message which should </w:t>
+            </w:r>
+            <w:r>
+              <w:rPr>
+                <w:rFonts w:ascii="Roboto" w:hAnsi="Roboto" w:cs="Segoe UI"/>
+                <w:sz w:val="22"/>
+                <w:szCs w:val="22"/>
+                <w:lang w:val="en-US"/>
+              </w:rPr>
+              <w:t>resend.</w:t>
+            </w:r>
+          </w:p>
+        </w:tc>
+      </w:tr>
+      <w:tr>
+        <w:tc>
+          <w:tcPr>
+            <w:tcW w:w="1737" w:type="dxa"/>
+          </w:tcPr>
+          <w:p>
+            <w:pPr>
+              <w:pStyle w:val="NurText"/>
+              <w:rPr>
+                <w:rFonts w:ascii="Roboto" w:hAnsi="Roboto" w:cs="Segoe UI"/>
+                <w:sz w:val="22"/>
+                <w:szCs w:val="22"/>
+                <w:lang w:val="en-US"/>
+              </w:rPr>
+            </w:pPr>
+            <w:r>
+              <w:rPr>
+                <w:rFonts w:ascii="Roboto" w:hAnsi="Roboto" w:cs="Segoe UI"/>
+                <w:sz w:val="22"/>
+                <w:szCs w:val="22"/>
+                <w:lang w:val="en-US"/>
+              </w:rPr>
+              <w:t>Number</w:t>
+            </w:r>
+          </w:p>
+        </w:tc>
+        <w:tc>
+          <w:tcPr>
+            <w:tcW w:w="1201" w:type="dxa"/>
+          </w:tcPr>
+          <w:p>
+            <w:pPr>
+              <w:pStyle w:val="NurText"/>
+              <w:jc w:val="center"/>
+              <w:rPr>
+                <w:rFonts w:ascii="Roboto" w:hAnsi="Roboto" w:cs="Segoe UI"/>
+                <w:sz w:val="22"/>
+                <w:szCs w:val="22"/>
+                <w:lang w:val="en-US"/>
+              </w:rPr>
+            </w:pPr>
+            <w:r>
+              <w:rPr>
+                <w:rFonts w:ascii="Roboto" w:hAnsi="Roboto" w:cs="Segoe UI"/>
+                <w:sz w:val="22"/>
+                <w:szCs w:val="22"/>
+                <w:lang w:val="en-US"/>
+              </w:rPr>
+              <w:t>Number</w:t>
+            </w:r>
+          </w:p>
+        </w:tc>
+        <w:tc>
+          <w:tcPr>
+            <w:tcW w:w="9887" w:type="dxa"/>
+          </w:tcPr>
+          <w:p>
+            <w:pPr>
+              <w:pStyle w:val="NurText"/>
+              <w:rPr>
+                <w:rFonts w:ascii="Roboto" w:hAnsi="Roboto" w:cs="Segoe UI"/>
+                <w:sz w:val="22"/>
+                <w:szCs w:val="22"/>
+                <w:lang w:val="en-US"/>
+              </w:rPr>
+            </w:pPr>
+            <w:r>
+              <w:rPr>
+                <w:rFonts w:ascii="Roboto" w:hAnsi="Roboto" w:cs="Segoe UI"/>
+                <w:sz w:val="22"/>
+                <w:szCs w:val="22"/>
+                <w:lang w:val="en-US"/>
+              </w:rPr>
+              <w:t xml:space="preserve">The number of the message which should </w:t>
+            </w:r>
+            <w:r>
+              <w:rPr>
+                <w:rFonts w:ascii="Roboto" w:hAnsi="Roboto" w:cs="Segoe UI"/>
+                <w:sz w:val="22"/>
+                <w:szCs w:val="22"/>
+                <w:lang w:val="en-US"/>
+              </w:rPr>
+              <w:t>resend</w:t>
+            </w:r>
+            <w:r>
+              <w:rPr>
+                <w:rFonts w:ascii="Roboto" w:hAnsi="Roboto" w:cs="Segoe UI"/>
+                <w:sz w:val="22"/>
+                <w:szCs w:val="22"/>
+                <w:lang w:val="en-US"/>
+              </w:rPr>
+              <w:t>. This is a hexadecimal string representation of an 8-bit</w:t>
+            </w:r>
+            <w:r>
+              <w:rPr>
+                <w:rFonts w:ascii="Roboto" w:hAnsi="Roboto" w:cs="Segoe UI"/>
+                <w:sz w:val="22"/>
+                <w:szCs w:val="22"/>
+                <w:lang w:val="en-US"/>
+              </w:rPr>
+              <w:t xml:space="preserve"> integer;</w:t>
+            </w:r>
+          </w:p>
+        </w:tc>
+      </w:tr>
+    </w:tbl>
     <w:p>
       <w:pPr>
         <w:pStyle w:val="NurText"/>
@@ -28333,7 +28430,6 @@
         </w:rPr>
       </w:pPr>
     </w:p>
-    <w:bookmarkEnd w:id="3"/>
     <w:p>
       <w:pPr>
         <w:pStyle w:val="NurText"/>
@@ -28831,7 +28927,16 @@
           <w:szCs w:val="22"/>
           <w:lang w:val="en-US"/>
         </w:rPr>
-        <w:t xml:space="preserve"> &lt;HMAC&gt;;</w:t>
+        <w:t>;</w:t>
+      </w:r>
+      <w:r>
+        <w:rPr>
+          <w:rFonts w:ascii="Roboto" w:hAnsi="Roboto" w:cs="Segoe UI"/>
+          <w:sz w:val="22"/>
+          <w:szCs w:val="22"/>
+          <w:lang w:val="en-US"/>
+        </w:rPr>
+        <w:t>&lt;HMAC&gt;;</w:t>
       </w:r>
     </w:p>
     <w:p>
@@ -29069,7 +29174,7 @@
                 <w:szCs w:val="22"/>
                 <w:lang w:val="en-US"/>
               </w:rPr>
-              <w:t>*</w:t>
+              <w:t>ASCII</w:t>
             </w:r>
           </w:p>
         </w:tc>
@@ -29104,6 +29209,75 @@
                 <w:lang w:val="en-US"/>
               </w:rPr>
               <w:t>elf-defined ASCII string</w:t>
+            </w:r>
+          </w:p>
+        </w:tc>
+      </w:tr>
+      <w:tr>
+        <w:tc>
+          <w:tcPr>
+            <w:tcW w:w="1737" w:type="dxa"/>
+          </w:tcPr>
+          <w:p>
+            <w:pPr>
+              <w:pStyle w:val="NurText"/>
+              <w:rPr>
+                <w:rFonts w:ascii="Roboto" w:hAnsi="Roboto" w:cs="Segoe UI"/>
+                <w:sz w:val="22"/>
+                <w:szCs w:val="22"/>
+                <w:lang w:val="en-US"/>
+              </w:rPr>
+            </w:pPr>
+          </w:p>
+        </w:tc>
+        <w:tc>
+          <w:tcPr>
+            <w:tcW w:w="1134" w:type="dxa"/>
+          </w:tcPr>
+          <w:p>
+            <w:pPr>
+              <w:pStyle w:val="NurText"/>
+              <w:jc w:val="center"/>
+              <w:rPr>
+                <w:rFonts w:ascii="Roboto" w:hAnsi="Roboto" w:cs="Segoe UI"/>
+                <w:sz w:val="22"/>
+                <w:szCs w:val="22"/>
+                <w:lang w:val="en-US"/>
+              </w:rPr>
+            </w:pPr>
+            <w:r>
+              <w:rPr>
+                <w:rFonts w:ascii="Roboto" w:hAnsi="Roboto" w:cs="Segoe UI"/>
+                <w:sz w:val="22"/>
+                <w:szCs w:val="22"/>
+                <w:lang w:val="en-US"/>
+              </w:rPr>
+              <w:t>BINARY</w:t>
+            </w:r>
+          </w:p>
+        </w:tc>
+        <w:tc>
+          <w:tcPr>
+            <w:tcW w:w="7052" w:type="dxa"/>
+          </w:tcPr>
+          <w:p>
+            <w:pPr>
+              <w:pStyle w:val="NurText"/>
+              <w:rPr>
+                <w:rFonts w:ascii="Roboto" w:hAnsi="Roboto" w:cs="Segoe UI"/>
+                <w:sz w:val="22"/>
+                <w:szCs w:val="22"/>
+                <w:lang w:val="en-US"/>
+              </w:rPr>
+            </w:pPr>
+            <w:r>
+              <w:rPr>
+                <w:rFonts w:ascii="Roboto" w:hAnsi="Roboto" w:cs="Segoe UI"/>
+                <w:sz w:val="22"/>
+                <w:szCs w:val="22"/>
+                <w:lang w:val="en-US"/>
+              </w:rPr>
+              <w:t>Self-defined binary array</w:t>
             </w:r>
           </w:p>
         </w:tc>
@@ -30446,7 +30620,25 @@
           <w:szCs w:val="22"/>
           <w:lang w:val="en-US"/>
         </w:rPr>
-        <w:t>&lt;Receiver&gt;</w:t>
+        <w:t>&lt;</w:t>
+      </w:r>
+      <w:r>
+        <w:rPr>
+          <w:rFonts w:ascii="Roboto" w:hAnsi="Roboto" w:cs="Segoe UI"/>
+          <w:sz w:val="22"/>
+          <w:szCs w:val="22"/>
+          <w:lang w:val="en-US"/>
+        </w:rPr>
+        <w:t>Recipient</w:t>
+      </w:r>
+      <w:r>
+        <w:rPr>
+          <w:rFonts w:ascii="Roboto" w:hAnsi="Roboto" w:cs="Segoe UI"/>
+          <w:sz w:val="22"/>
+          <w:szCs w:val="22"/>
+          <w:lang w:val="en-US"/>
+        </w:rPr>
+        <w:t>&gt;</w:t>
       </w:r>
       <w:r>
         <w:rPr>
@@ -30491,7 +30683,25 @@
           <w:szCs w:val="22"/>
           <w:lang w:val="en-US"/>
         </w:rPr>
-        <w:t>&lt;Key length&gt;</w:t>
+        <w:t>&lt;Key</w:t>
+      </w:r>
+      <w:r>
+        <w:rPr>
+          <w:rFonts w:ascii="Roboto" w:hAnsi="Roboto" w:cs="Segoe UI"/>
+          <w:sz w:val="22"/>
+          <w:szCs w:val="22"/>
+          <w:lang w:val="en-US"/>
+        </w:rPr>
+        <w:t>L</w:t>
+      </w:r>
+      <w:r>
+        <w:rPr>
+          <w:rFonts w:ascii="Roboto" w:hAnsi="Roboto" w:cs="Segoe UI"/>
+          <w:sz w:val="22"/>
+          <w:szCs w:val="22"/>
+          <w:lang w:val="en-US"/>
+        </w:rPr>
+        <w:t>ength&gt;</w:t>
       </w:r>
       <w:r>
         <w:rPr>
@@ -32964,7 +33174,7 @@
                 <w:lang w:val="en-US"/>
               </w:rPr>
             </w:pPr>
-            <w:hyperlink r:id="rId11" w:history="1">
+            <w:hyperlink r:id="rId12" w:history="1">
               <w:r>
                 <w:rPr>
                   <w:rStyle w:val="Hyperlink"/>
@@ -33021,7 +33231,7 @@
                 <w:lang w:val="en-US"/>
               </w:rPr>
             </w:pPr>
-            <w:hyperlink r:id="rId12" w:history="1">
+            <w:hyperlink r:id="rId13" w:history="1">
               <w:r>
                 <w:rPr>
                   <w:rStyle w:val="Hyperlink"/>
@@ -33118,12 +33328,7 @@
       </w:pPr>
     </w:p>
     <w:sectPr>
-      <w:headerReference w:type="even" r:id="rId13"/>
       <w:headerReference w:type="default" r:id="rId14"/>
-      <w:footerReference w:type="even" r:id="rId15"/>
-      <w:footerReference w:type="default" r:id="rId16"/>
-      <w:headerReference w:type="first" r:id="rId17"/>
-      <w:footerReference w:type="first" r:id="rId18"/>
       <w:pgSz w:w="16838" w:h="11906" w:orient="landscape" w:code="9"/>
       <w:pgMar w:top="1701" w:right="1247" w:bottom="1134" w:left="1247" w:header="567" w:footer="680" w:gutter="0"/>
       <w:cols w:space="708"/>
@@ -33158,36 +33363,6 @@
 </w:endnotes>
 </file>
 
-<file path=word/footer1.xml><?xml version="1.0" encoding="utf-8"?>
-<w:ftr xmlns:wpc="http://schemas.microsoft.com/office/word/2010/wordprocessingCanvas" xmlns:cx="http://schemas.microsoft.com/office/drawing/2014/chartex" xmlns:cx1="http://schemas.microsoft.com/office/drawing/2015/9/8/chartex" xmlns:cx2="http://schemas.microsoft.com/office/drawing/2015/10/21/chartex" xmlns:cx3="http://schemas.microsoft.com/office/drawing/2016/5/9/chartex" xmlns:cx4="http://schemas.microsoft.com/office/drawing/2016/5/10/chartex" xmlns:cx5="http://schemas.microsoft.com/office/drawing/2016/5/11/chartex" xmlns:cx6="http://schemas.microsoft.com/office/drawing/2016/5/12/chartex" xmlns:cx7="http://schemas.microsoft.com/office/drawing/2016/5/13/chartex" xmlns:cx8="http://schemas.microsoft.com/office/drawing/2016/5/14/chartex" xmlns:mc="http://schemas.openxmlformats.org/markup-compatibility/2006" xmlns:aink="http://schemas.microsoft.com/office/drawing/2016/ink" xmlns:am3d="http://schemas.microsoft.com/office/drawing/2017/model3d" xmlns:o="urn:schemas-microsoft-com:office:office" xmlns:r="http://schemas.openxmlformats.org/officeDocument/2006/relationships" xmlns:m="http://schemas.openxmlformats.org/officeDocument/2006/math" xmlns:v="urn:schemas-microsoft-com:vml" xmlns:wp14="http://schemas.microsoft.com/office/word/2010/wordprocessingDrawing" xmlns:wp="http://schemas.openxmlformats.org/drawingml/2006/wordprocessingDrawing" xmlns:w10="urn:schemas-microsoft-com:office:word" xmlns:w="http://schemas.openxmlformats.org/wordprocessingml/2006/main" xmlns:w14="http://schemas.microsoft.com/office/word/2010/wordml" xmlns:w15="http://schemas.microsoft.com/office/word/2012/wordml" xmlns:w16cex="http://schemas.microsoft.com/office/word/2018/wordml/cex" xmlns:w16cid="http://schemas.microsoft.com/office/word/2016/wordml/cid" xmlns:w16="http://schemas.microsoft.com/office/word/2018/wordml" xmlns:w16sdtdh="http://schemas.microsoft.com/office/word/2020/wordml/sdtdatahash" xmlns:w16se="http://schemas.microsoft.com/office/word/2015/wordml/symex" xmlns:wpg="http://schemas.microsoft.com/office/word/2010/wordprocessingGroup" xmlns:wpi="http://schemas.microsoft.com/office/word/2010/wordprocessingInk" xmlns:wne="http://schemas.microsoft.com/office/word/2006/wordml" xmlns:wps="http://schemas.microsoft.com/office/word/2010/wordprocessingShape" mc:Ignorable="w14 w15 w16se w16cid w16 w16cex w16sdtdh wp14">
-  <w:p>
-    <w:pPr>
-      <w:pStyle w:val="Fuzeile"/>
-    </w:pPr>
-  </w:p>
-</w:ftr>
-</file>
-
-<file path=word/footer2.xml><?xml version="1.0" encoding="utf-8"?>
-<w:ftr xmlns:wpc="http://schemas.microsoft.com/office/word/2010/wordprocessingCanvas" xmlns:cx="http://schemas.microsoft.com/office/drawing/2014/chartex" xmlns:cx1="http://schemas.microsoft.com/office/drawing/2015/9/8/chartex" xmlns:cx2="http://schemas.microsoft.com/office/drawing/2015/10/21/chartex" xmlns:cx3="http://schemas.microsoft.com/office/drawing/2016/5/9/chartex" xmlns:cx4="http://schemas.microsoft.com/office/drawing/2016/5/10/chartex" xmlns:cx5="http://schemas.microsoft.com/office/drawing/2016/5/11/chartex" xmlns:cx6="http://schemas.microsoft.com/office/drawing/2016/5/12/chartex" xmlns:cx7="http://schemas.microsoft.com/office/drawing/2016/5/13/chartex" xmlns:cx8="http://schemas.microsoft.com/office/drawing/2016/5/14/chartex" xmlns:mc="http://schemas.openxmlformats.org/markup-compatibility/2006" xmlns:aink="http://schemas.microsoft.com/office/drawing/2016/ink" xmlns:am3d="http://schemas.microsoft.com/office/drawing/2017/model3d" xmlns:o="urn:schemas-microsoft-com:office:office" xmlns:r="http://schemas.openxmlformats.org/officeDocument/2006/relationships" xmlns:m="http://schemas.openxmlformats.org/officeDocument/2006/math" xmlns:v="urn:schemas-microsoft-com:vml" xmlns:wp14="http://schemas.microsoft.com/office/word/2010/wordprocessingDrawing" xmlns:wp="http://schemas.openxmlformats.org/drawingml/2006/wordprocessingDrawing" xmlns:w10="urn:schemas-microsoft-com:office:word" xmlns:w="http://schemas.openxmlformats.org/wordprocessingml/2006/main" xmlns:w14="http://schemas.microsoft.com/office/word/2010/wordml" xmlns:w15="http://schemas.microsoft.com/office/word/2012/wordml" xmlns:w16cex="http://schemas.microsoft.com/office/word/2018/wordml/cex" xmlns:w16cid="http://schemas.microsoft.com/office/word/2016/wordml/cid" xmlns:w16="http://schemas.microsoft.com/office/word/2018/wordml" xmlns:w16sdtdh="http://schemas.microsoft.com/office/word/2020/wordml/sdtdatahash" xmlns:w16se="http://schemas.microsoft.com/office/word/2015/wordml/symex" xmlns:wpg="http://schemas.microsoft.com/office/word/2010/wordprocessingGroup" xmlns:wpi="http://schemas.microsoft.com/office/word/2010/wordprocessingInk" xmlns:wne="http://schemas.microsoft.com/office/word/2006/wordml" xmlns:wps="http://schemas.microsoft.com/office/word/2010/wordprocessingShape" mc:Ignorable="w14 w15 w16se w16cid w16 w16cex w16sdtdh wp14">
-  <w:p>
-    <w:pPr>
-      <w:pStyle w:val="Fuzeile"/>
-    </w:pPr>
-  </w:p>
-</w:ftr>
-</file>
-
-<file path=word/footer3.xml><?xml version="1.0" encoding="utf-8"?>
-<w:ftr xmlns:wpc="http://schemas.microsoft.com/office/word/2010/wordprocessingCanvas" xmlns:cx="http://schemas.microsoft.com/office/drawing/2014/chartex" xmlns:cx1="http://schemas.microsoft.com/office/drawing/2015/9/8/chartex" xmlns:cx2="http://schemas.microsoft.com/office/drawing/2015/10/21/chartex" xmlns:cx3="http://schemas.microsoft.com/office/drawing/2016/5/9/chartex" xmlns:cx4="http://schemas.microsoft.com/office/drawing/2016/5/10/chartex" xmlns:cx5="http://schemas.microsoft.com/office/drawing/2016/5/11/chartex" xmlns:cx6="http://schemas.microsoft.com/office/drawing/2016/5/12/chartex" xmlns:cx7="http://schemas.microsoft.com/office/drawing/2016/5/13/chartex" xmlns:cx8="http://schemas.microsoft.com/office/drawing/2016/5/14/chartex" xmlns:mc="http://schemas.openxmlformats.org/markup-compatibility/2006" xmlns:aink="http://schemas.microsoft.com/office/drawing/2016/ink" xmlns:am3d="http://schemas.microsoft.com/office/drawing/2017/model3d" xmlns:o="urn:schemas-microsoft-com:office:office" xmlns:r="http://schemas.openxmlformats.org/officeDocument/2006/relationships" xmlns:m="http://schemas.openxmlformats.org/officeDocument/2006/math" xmlns:v="urn:schemas-microsoft-com:vml" xmlns:wp14="http://schemas.microsoft.com/office/word/2010/wordprocessingDrawing" xmlns:wp="http://schemas.openxmlformats.org/drawingml/2006/wordprocessingDrawing" xmlns:w10="urn:schemas-microsoft-com:office:word" xmlns:w="http://schemas.openxmlformats.org/wordprocessingml/2006/main" xmlns:w14="http://schemas.microsoft.com/office/word/2010/wordml" xmlns:w15="http://schemas.microsoft.com/office/word/2012/wordml" xmlns:w16cex="http://schemas.microsoft.com/office/word/2018/wordml/cex" xmlns:w16cid="http://schemas.microsoft.com/office/word/2016/wordml/cid" xmlns:w16="http://schemas.microsoft.com/office/word/2018/wordml" xmlns:w16sdtdh="http://schemas.microsoft.com/office/word/2020/wordml/sdtdatahash" xmlns:w16se="http://schemas.microsoft.com/office/word/2015/wordml/symex" xmlns:wpg="http://schemas.microsoft.com/office/word/2010/wordprocessingGroup" xmlns:wpi="http://schemas.microsoft.com/office/word/2010/wordprocessingInk" xmlns:wne="http://schemas.microsoft.com/office/word/2006/wordml" xmlns:wps="http://schemas.microsoft.com/office/word/2010/wordprocessingShape" mc:Ignorable="w14 w15 w16se w16cid w16 w16cex w16sdtdh wp14">
-  <w:p>
-    <w:pPr>
-      <w:pStyle w:val="Fuzeile"/>
-    </w:pPr>
-  </w:p>
-</w:ftr>
-</file>
-
 <file path=word/footnotes.xml><?xml version="1.0" encoding="utf-8"?>
 <w:footnotes xmlns:wpc="http://schemas.microsoft.com/office/word/2010/wordprocessingCanvas" xmlns:cx="http://schemas.microsoft.com/office/drawing/2014/chartex" xmlns:cx1="http://schemas.microsoft.com/office/drawing/2015/9/8/chartex" xmlns:cx2="http://schemas.microsoft.com/office/drawing/2015/10/21/chartex" xmlns:cx3="http://schemas.microsoft.com/office/drawing/2016/5/9/chartex" xmlns:cx4="http://schemas.microsoft.com/office/drawing/2016/5/10/chartex" xmlns:cx5="http://schemas.microsoft.com/office/drawing/2016/5/11/chartex" xmlns:cx6="http://schemas.microsoft.com/office/drawing/2016/5/12/chartex" xmlns:cx7="http://schemas.microsoft.com/office/drawing/2016/5/13/chartex" xmlns:cx8="http://schemas.microsoft.com/office/drawing/2016/5/14/chartex" xmlns:mc="http://schemas.openxmlformats.org/markup-compatibility/2006" xmlns:aink="http://schemas.microsoft.com/office/drawing/2016/ink" xmlns:am3d="http://schemas.microsoft.com/office/drawing/2017/model3d" xmlns:o="urn:schemas-microsoft-com:office:office" xmlns:r="http://schemas.openxmlformats.org/officeDocument/2006/relationships" xmlns:m="http://schemas.openxmlformats.org/officeDocument/2006/math" xmlns:v="urn:schemas-microsoft-com:vml" xmlns:wp14="http://schemas.microsoft.com/office/word/2010/wordprocessingDrawing" xmlns:wp="http://schemas.openxmlformats.org/drawingml/2006/wordprocessingDrawing" xmlns:w10="urn:schemas-microsoft-com:office:word" xmlns:w="http://schemas.openxmlformats.org/wordprocessingml/2006/main" xmlns:w14="http://schemas.microsoft.com/office/word/2010/wordml" xmlns:w15="http://schemas.microsoft.com/office/word/2012/wordml" xmlns:w16cex="http://schemas.microsoft.com/office/word/2018/wordml/cex" xmlns:w16cid="http://schemas.microsoft.com/office/word/2016/wordml/cid" xmlns:w16="http://schemas.microsoft.com/office/word/2018/wordml" xmlns:w16sdtdh="http://schemas.microsoft.com/office/word/2020/wordml/sdtdatahash" xmlns:w16se="http://schemas.microsoft.com/office/word/2015/wordml/symex" xmlns:wpg="http://schemas.microsoft.com/office/word/2010/wordprocessingGroup" xmlns:wpi="http://schemas.microsoft.com/office/word/2010/wordprocessingInk" xmlns:wne="http://schemas.microsoft.com/office/word/2006/wordml" xmlns:wps="http://schemas.microsoft.com/office/word/2010/wordprocessingShape" mc:Ignorable="w14 w15 w16se w16cid w16 w16cex w16sdtdh wp14">
   <w:footnote w:type="separator" w:id="-1">
@@ -33218,32 +33393,19 @@
   <w:p>
     <w:pPr>
       <w:pStyle w:val="Kopfzeile"/>
-    </w:pPr>
-  </w:p>
-</w:hdr>
-</file>
-
-<file path=word/header2.xml><?xml version="1.0" encoding="utf-8"?>
-<w:hdr xmlns:wpc="http://schemas.microsoft.com/office/word/2010/wordprocessingCanvas" xmlns:cx="http://schemas.microsoft.com/office/drawing/2014/chartex" xmlns:cx1="http://schemas.microsoft.com/office/drawing/2015/9/8/chartex" xmlns:cx2="http://schemas.microsoft.com/office/drawing/2015/10/21/chartex" xmlns:cx3="http://schemas.microsoft.com/office/drawing/2016/5/9/chartex" xmlns:cx4="http://schemas.microsoft.com/office/drawing/2016/5/10/chartex" xmlns:cx5="http://schemas.microsoft.com/office/drawing/2016/5/11/chartex" xmlns:cx6="http://schemas.microsoft.com/office/drawing/2016/5/12/chartex" xmlns:cx7="http://schemas.microsoft.com/office/drawing/2016/5/13/chartex" xmlns:cx8="http://schemas.microsoft.com/office/drawing/2016/5/14/chartex" xmlns:mc="http://schemas.openxmlformats.org/markup-compatibility/2006" xmlns:aink="http://schemas.microsoft.com/office/drawing/2016/ink" xmlns:am3d="http://schemas.microsoft.com/office/drawing/2017/model3d" xmlns:o="urn:schemas-microsoft-com:office:office" xmlns:r="http://schemas.openxmlformats.org/officeDocument/2006/relationships" xmlns:m="http://schemas.openxmlformats.org/officeDocument/2006/math" xmlns:v="urn:schemas-microsoft-com:vml" xmlns:wp14="http://schemas.microsoft.com/office/word/2010/wordprocessingDrawing" xmlns:wp="http://schemas.openxmlformats.org/drawingml/2006/wordprocessingDrawing" xmlns:w10="urn:schemas-microsoft-com:office:word" xmlns:w="http://schemas.openxmlformats.org/wordprocessingml/2006/main" xmlns:w14="http://schemas.microsoft.com/office/word/2010/wordml" xmlns:w15="http://schemas.microsoft.com/office/word/2012/wordml" xmlns:w16cex="http://schemas.microsoft.com/office/word/2018/wordml/cex" xmlns:w16cid="http://schemas.microsoft.com/office/word/2016/wordml/cid" xmlns:w16="http://schemas.microsoft.com/office/word/2018/wordml" xmlns:w16sdtdh="http://schemas.microsoft.com/office/word/2020/wordml/sdtdatahash" xmlns:w16se="http://schemas.microsoft.com/office/word/2015/wordml/symex" xmlns:wpg="http://schemas.microsoft.com/office/word/2010/wordprocessingGroup" xmlns:wpi="http://schemas.microsoft.com/office/word/2010/wordprocessingInk" xmlns:wne="http://schemas.microsoft.com/office/word/2006/wordml" xmlns:wps="http://schemas.microsoft.com/office/word/2010/wordprocessingShape" mc:Ignorable="w14 w15 w16se w16cid w16 w16cex w16sdtdh wp14">
-  <w:p>
-    <w:pPr>
-      <w:pStyle w:val="Kopfzeile"/>
       <w:tabs>
         <w:tab w:val="clear" w:pos="4536"/>
         <w:tab w:val="center" w:pos="4820"/>
       </w:tabs>
+      <w:ind w:right="452"/>
       <w:rPr>
         <w:rFonts w:ascii="Roboto" w:hAnsi="Roboto"/>
-        <w:sz w:val="20"/>
-        <w:szCs w:val="20"/>
         <w:lang w:val="en-US"/>
       </w:rPr>
     </w:pPr>
     <w:r>
       <w:rPr>
         <w:rFonts w:ascii="Roboto" w:hAnsi="Roboto"/>
-        <w:sz w:val="20"/>
-        <w:szCs w:val="20"/>
         <w:lang w:val="en-US"/>
       </w:rPr>
       <w:t>Federal Armed Forces of Germany</w:t>
@@ -33251,8 +33413,6 @@
     <w:r>
       <w:rPr>
         <w:rFonts w:ascii="Roboto" w:hAnsi="Roboto"/>
-        <w:sz w:val="20"/>
-        <w:szCs w:val="20"/>
         <w:lang w:val="en-US"/>
       </w:rPr>
       <w:t xml:space="preserve">         </w:t>
@@ -33260,8 +33420,6 @@
     <w:r>
       <w:rPr>
         <w:rFonts w:ascii="Roboto" w:hAnsi="Roboto"/>
-        <w:sz w:val="20"/>
-        <w:szCs w:val="20"/>
         <w:lang w:val="en-US"/>
       </w:rPr>
       <w:t xml:space="preserve">   </w:t>
@@ -33269,8 +33427,6 @@
     <w:r>
       <w:rPr>
         <w:rFonts w:ascii="Roboto" w:hAnsi="Roboto"/>
-        <w:sz w:val="20"/>
-        <w:szCs w:val="20"/>
         <w:lang w:val="en-US"/>
       </w:rPr>
       <w:t xml:space="preserve">  </w:t>
@@ -33278,8 +33434,6 @@
     <w:r>
       <w:rPr>
         <w:rFonts w:ascii="Roboto" w:hAnsi="Roboto"/>
-        <w:sz w:val="20"/>
-        <w:szCs w:val="20"/>
         <w:lang w:val="en-US"/>
       </w:rPr>
       <w:t xml:space="preserve">  </w:t>
@@ -33287,8 +33441,6 @@
     <w:r>
       <w:rPr>
         <w:rFonts w:ascii="Roboto" w:hAnsi="Roboto"/>
-        <w:sz w:val="20"/>
-        <w:szCs w:val="20"/>
         <w:lang w:val="en-US"/>
       </w:rPr>
       <w:t xml:space="preserve">      </w:t>
@@ -33296,8 +33448,6 @@
     <w:r>
       <w:rPr>
         <w:rFonts w:ascii="Roboto" w:hAnsi="Roboto"/>
-        <w:sz w:val="20"/>
-        <w:szCs w:val="20"/>
         <w:lang w:val="en-US"/>
       </w:rPr>
       <w:t xml:space="preserve">                        </w:t>
@@ -33305,8 +33455,62 @@
     <w:r>
       <w:rPr>
         <w:rFonts w:ascii="Roboto" w:hAnsi="Roboto"/>
-        <w:sz w:val="20"/>
-        <w:szCs w:val="20"/>
+        <w:lang w:val="en-US"/>
+      </w:rPr>
+      <w:t xml:space="preserve">       </w:t>
+    </w:r>
+    <w:r>
+      <w:rPr>
+        <w:rFonts w:ascii="Roboto" w:hAnsi="Roboto"/>
+        <w:lang w:val="en-US"/>
+      </w:rPr>
+      <w:t xml:space="preserve">      </w:t>
+    </w:r>
+    <w:r>
+      <w:rPr>
+        <w:rFonts w:ascii="Roboto" w:hAnsi="Roboto"/>
+        <w:lang w:val="en-US"/>
+      </w:rPr>
+      <w:t xml:space="preserve">Classification </w:t>
+    </w:r>
+    <w:r>
+      <w:rPr>
+        <w:rFonts w:ascii="Roboto" w:hAnsi="Roboto"/>
+        <w:lang w:val="en-US"/>
+      </w:rPr>
+      <w:t xml:space="preserve">  </w:t>
+    </w:r>
+    <w:r>
+      <w:rPr>
+        <w:rFonts w:ascii="Roboto" w:hAnsi="Roboto"/>
+        <w:lang w:val="en-US"/>
+      </w:rPr>
+      <w:t xml:space="preserve">                   </w:t>
+    </w:r>
+    <w:r>
+      <w:rPr>
+        <w:rFonts w:ascii="Roboto" w:hAnsi="Roboto"/>
+        <w:lang w:val="en-US"/>
+      </w:rPr>
+      <w:t xml:space="preserve">   </w:t>
+    </w:r>
+    <w:r>
+      <w:rPr>
+        <w:rFonts w:ascii="Roboto" w:hAnsi="Roboto"/>
+        <w:lang w:val="en-US"/>
+      </w:rPr>
+      <w:t xml:space="preserve">           </w:t>
+    </w:r>
+    <w:r>
+      <w:rPr>
+        <w:rFonts w:ascii="Roboto" w:hAnsi="Roboto"/>
+        <w:lang w:val="en-US"/>
+      </w:rPr>
+      <w:t xml:space="preserve">              </w:t>
+    </w:r>
+    <w:r>
+      <w:rPr>
+        <w:rFonts w:ascii="Roboto" w:hAnsi="Roboto"/>
         <w:lang w:val="en-US"/>
       </w:rPr>
       <w:t xml:space="preserve">                            </w:t>
@@ -33314,134 +33518,6 @@
     <w:r>
       <w:rPr>
         <w:rFonts w:ascii="Roboto" w:hAnsi="Roboto"/>
-        <w:sz w:val="20"/>
-        <w:szCs w:val="20"/>
-        <w:lang w:val="en-US"/>
-      </w:rPr>
-      <w:t xml:space="preserve"> </w:t>
-    </w:r>
-    <w:r>
-      <w:rPr>
-        <w:rFonts w:ascii="Roboto" w:hAnsi="Roboto"/>
-        <w:sz w:val="20"/>
-        <w:szCs w:val="20"/>
-        <w:lang w:val="en-US"/>
-      </w:rPr>
-      <w:t xml:space="preserve">Classification </w:t>
-    </w:r>
-    <w:r>
-      <w:rPr>
-        <w:rFonts w:ascii="Roboto" w:hAnsi="Roboto"/>
-        <w:sz w:val="20"/>
-        <w:szCs w:val="20"/>
-        <w:lang w:val="en-US"/>
-      </w:rPr>
-      <w:t xml:space="preserve"> </w:t>
-    </w:r>
-    <w:r>
-      <w:rPr>
-        <w:rFonts w:ascii="Roboto" w:hAnsi="Roboto"/>
-        <w:sz w:val="20"/>
-        <w:szCs w:val="20"/>
-        <w:lang w:val="en-US"/>
-      </w:rPr>
-      <w:t xml:space="preserve"> </w:t>
-    </w:r>
-    <w:r>
-      <w:rPr>
-        <w:rFonts w:ascii="Roboto" w:hAnsi="Roboto"/>
-        <w:sz w:val="20"/>
-        <w:szCs w:val="20"/>
-        <w:lang w:val="en-US"/>
-      </w:rPr>
-      <w:t xml:space="preserve"> </w:t>
-    </w:r>
-    <w:r>
-      <w:rPr>
-        <w:rFonts w:ascii="Roboto" w:hAnsi="Roboto"/>
-        <w:sz w:val="20"/>
-        <w:szCs w:val="20"/>
-        <w:lang w:val="en-US"/>
-      </w:rPr>
-      <w:t xml:space="preserve">     </w:t>
-    </w:r>
-    <w:r>
-      <w:rPr>
-        <w:rFonts w:ascii="Roboto" w:hAnsi="Roboto"/>
-        <w:sz w:val="20"/>
-        <w:szCs w:val="20"/>
-        <w:lang w:val="en-US"/>
-      </w:rPr>
-      <w:t xml:space="preserve">   </w:t>
-    </w:r>
-    <w:r>
-      <w:rPr>
-        <w:rFonts w:ascii="Roboto" w:hAnsi="Roboto"/>
-        <w:sz w:val="20"/>
-        <w:szCs w:val="20"/>
-        <w:lang w:val="en-US"/>
-      </w:rPr>
-      <w:t xml:space="preserve"> </w:t>
-    </w:r>
-    <w:r>
-      <w:rPr>
-        <w:rFonts w:ascii="Roboto" w:hAnsi="Roboto"/>
-        <w:sz w:val="20"/>
-        <w:szCs w:val="20"/>
-        <w:lang w:val="en-US"/>
-      </w:rPr>
-      <w:t xml:space="preserve">   </w:t>
-    </w:r>
-    <w:r>
-      <w:rPr>
-        <w:rFonts w:ascii="Roboto" w:hAnsi="Roboto"/>
-        <w:sz w:val="20"/>
-        <w:szCs w:val="20"/>
-        <w:lang w:val="en-US"/>
-      </w:rPr>
-      <w:t xml:space="preserve">                           </w:t>
-    </w:r>
-    <w:r>
-      <w:rPr>
-        <w:rFonts w:ascii="Roboto" w:hAnsi="Roboto"/>
-        <w:sz w:val="20"/>
-        <w:szCs w:val="20"/>
-        <w:lang w:val="en-US"/>
-      </w:rPr>
-      <w:t xml:space="preserve">   </w:t>
-    </w:r>
-    <w:r>
-      <w:rPr>
-        <w:rFonts w:ascii="Roboto" w:hAnsi="Roboto"/>
-        <w:sz w:val="20"/>
-        <w:szCs w:val="20"/>
-        <w:lang w:val="en-US"/>
-      </w:rPr>
-      <w:t xml:space="preserve">           </w:t>
-    </w:r>
-    <w:r>
-      <w:rPr>
-        <w:rFonts w:ascii="Roboto" w:hAnsi="Roboto"/>
-        <w:sz w:val="20"/>
-        <w:szCs w:val="20"/>
-        <w:lang w:val="en-US"/>
-      </w:rPr>
-      <w:t xml:space="preserve">              </w:t>
-    </w:r>
-    <w:r>
-      <w:rPr>
-        <w:rFonts w:ascii="Roboto" w:hAnsi="Roboto"/>
-        <w:sz w:val="20"/>
-        <w:szCs w:val="20"/>
-        <w:lang w:val="en-US"/>
-      </w:rPr>
-      <w:t xml:space="preserve">                            </w:t>
-    </w:r>
-    <w:r>
-      <w:rPr>
-        <w:rFonts w:ascii="Roboto" w:hAnsi="Roboto"/>
-        <w:sz w:val="20"/>
-        <w:szCs w:val="20"/>
         <w:lang w:val="en-US"/>
       </w:rPr>
       <w:t xml:space="preserve">  </w:t>
@@ -33449,8 +33525,13 @@
     <w:r>
       <w:rPr>
         <w:rFonts w:ascii="Roboto" w:hAnsi="Roboto"/>
-        <w:sz w:val="20"/>
-        <w:szCs w:val="20"/>
+        <w:lang w:val="en-US"/>
+      </w:rPr>
+      <w:t xml:space="preserve">         </w:t>
+    </w:r>
+    <w:r>
+      <w:rPr>
+        <w:rFonts w:ascii="Roboto" w:hAnsi="Roboto"/>
         <w:lang w:val="en-US"/>
       </w:rPr>
       <w:t xml:space="preserve">Version </w:t>
@@ -33458,8 +33539,6 @@
     <w:r>
       <w:rPr>
         <w:rFonts w:ascii="Roboto" w:hAnsi="Roboto"/>
-        <w:sz w:val="20"/>
-        <w:szCs w:val="20"/>
         <w:lang w:val="en-US"/>
       </w:rPr>
       <w:t>1</w:t>
@@ -33467,8 +33546,6 @@
     <w:r>
       <w:rPr>
         <w:rFonts w:ascii="Roboto" w:hAnsi="Roboto"/>
-        <w:sz w:val="20"/>
-        <w:szCs w:val="20"/>
         <w:lang w:val="en-US"/>
       </w:rPr>
       <w:t>.</w:t>
@@ -33476,8 +33553,6 @@
     <w:r>
       <w:rPr>
         <w:rFonts w:ascii="Roboto" w:hAnsi="Roboto"/>
-        <w:sz w:val="20"/>
-        <w:szCs w:val="20"/>
         <w:lang w:val="en-US"/>
       </w:rPr>
       <w:t>0</w:t>
@@ -33488,16 +33563,12 @@
       <w:pStyle w:val="Kopfzeile"/>
       <w:rPr>
         <w:rFonts w:ascii="Roboto" w:hAnsi="Roboto"/>
-        <w:sz w:val="20"/>
-        <w:szCs w:val="20"/>
         <w:lang w:val="en-US"/>
       </w:rPr>
     </w:pPr>
     <w:r>
       <w:rPr>
         <w:rFonts w:ascii="Roboto" w:hAnsi="Roboto"/>
-        <w:sz w:val="20"/>
-        <w:szCs w:val="20"/>
         <w:lang w:val="en-US"/>
       </w:rPr>
       <w:t xml:space="preserve">MESE-Team           </w:t>
@@ -33505,8 +33576,6 @@
     <w:r>
       <w:rPr>
         <w:rFonts w:ascii="Roboto" w:hAnsi="Roboto"/>
-        <w:sz w:val="20"/>
-        <w:szCs w:val="20"/>
         <w:lang w:val="en-US"/>
       </w:rPr>
       <w:t xml:space="preserve">                                     </w:t>
@@ -33514,8 +33583,6 @@
     <w:r>
       <w:rPr>
         <w:rFonts w:ascii="Roboto" w:hAnsi="Roboto"/>
-        <w:sz w:val="20"/>
-        <w:szCs w:val="20"/>
         <w:lang w:val="en-US"/>
       </w:rPr>
       <w:t xml:space="preserve"> </w:t>
@@ -33523,8 +33590,6 @@
     <w:r>
       <w:rPr>
         <w:rFonts w:ascii="Roboto" w:hAnsi="Roboto"/>
-        <w:sz w:val="20"/>
-        <w:szCs w:val="20"/>
         <w:lang w:val="en-US"/>
       </w:rPr>
       <w:t xml:space="preserve">                         </w:t>
@@ -33532,26 +33597,166 @@
     <w:r>
       <w:rPr>
         <w:rFonts w:ascii="Roboto" w:hAnsi="Roboto"/>
-        <w:sz w:val="20"/>
-        <w:szCs w:val="20"/>
         <w:lang w:val="en-US"/>
       </w:rPr>
-      <w:t xml:space="preserve">                                  </w:t>
+      <w:t xml:space="preserve">           </w:t>
     </w:r>
     <w:r>
       <w:rPr>
         <w:rFonts w:ascii="Roboto" w:hAnsi="Roboto"/>
-        <w:sz w:val="20"/>
-        <w:szCs w:val="20"/>
         <w:lang w:val="en-US"/>
       </w:rPr>
-      <w:t xml:space="preserve">public or comparable   </w:t>
+      <w:t xml:space="preserve"> </w:t>
     </w:r>
     <w:r>
       <w:rPr>
         <w:rFonts w:ascii="Roboto" w:hAnsi="Roboto"/>
-        <w:sz w:val="20"/>
-        <w:szCs w:val="20"/>
+        <w:lang w:val="en-US"/>
+      </w:rPr>
+      <w:t xml:space="preserve">      </w:t>
+    </w:r>
+    <w:r>
+      <w:rPr>
+        <w:rFonts w:ascii="Roboto" w:hAnsi="Roboto"/>
+        <w:lang w:val="en-US"/>
+      </w:rPr>
+      <w:t xml:space="preserve"> </w:t>
+    </w:r>
+    <w:r>
+      <w:rPr>
+        <w:rFonts w:ascii="Roboto" w:hAnsi="Roboto"/>
+        <w:i/>
+        <w:iCs/>
+        <w:lang w:val="en-US"/>
+      </w:rPr>
+      <w:t>public or comparable</w:t>
+    </w:r>
+    <w:r>
+      <w:rPr>
+        <w:rFonts w:ascii="Roboto" w:hAnsi="Roboto"/>
+        <w:lang w:val="en-US"/>
+      </w:rPr>
+      <w:t xml:space="preserve">   </w:t>
+    </w:r>
+    <w:r>
+      <w:rPr>
+        <w:rFonts w:ascii="Roboto" w:hAnsi="Roboto"/>
+        <w:lang w:val="en-US"/>
+      </w:rPr>
+      <w:t xml:space="preserve">    </w:t>
+    </w:r>
+    <w:r>
+      <w:rPr>
+        <w:rFonts w:ascii="Roboto" w:hAnsi="Roboto"/>
+        <w:lang w:val="en-US"/>
+      </w:rPr>
+      <w:t xml:space="preserve">      </w:t>
+    </w:r>
+    <w:r>
+      <w:rPr>
+        <w:rFonts w:ascii="Roboto" w:hAnsi="Roboto"/>
+        <w:lang w:val="en-US"/>
+      </w:rPr>
+      <w:t xml:space="preserve">   </w:t>
+    </w:r>
+    <w:r>
+      <w:rPr>
+        <w:rFonts w:ascii="Roboto" w:hAnsi="Roboto"/>
+        <w:lang w:val="en-US"/>
+      </w:rPr>
+      <w:t xml:space="preserve">  </w:t>
+    </w:r>
+    <w:r>
+      <w:rPr>
+        <w:rFonts w:ascii="Roboto" w:hAnsi="Roboto"/>
+        <w:lang w:val="en-US"/>
+      </w:rPr>
+      <w:t xml:space="preserve">    </w:t>
+    </w:r>
+    <w:r>
+      <w:rPr>
+        <w:rFonts w:ascii="Roboto" w:hAnsi="Roboto"/>
+        <w:lang w:val="en-US"/>
+      </w:rPr>
+      <w:t xml:space="preserve">                                    </w:t>
+    </w:r>
+    <w:r>
+      <w:rPr>
+        <w:rFonts w:ascii="Roboto" w:hAnsi="Roboto"/>
+        <w:lang w:val="en-US"/>
+      </w:rPr>
+      <w:t xml:space="preserve"> </w:t>
+    </w:r>
+    <w:r>
+      <w:rPr>
+        <w:rFonts w:ascii="Roboto" w:hAnsi="Roboto"/>
+        <w:lang w:val="en-US"/>
+      </w:rPr>
+      <w:t xml:space="preserve">  </w:t>
+    </w:r>
+    <w:r>
+      <w:rPr>
+        <w:rFonts w:ascii="Roboto" w:hAnsi="Roboto"/>
+        <w:lang w:val="en-US"/>
+      </w:rPr>
+      <w:t xml:space="preserve">            </w:t>
+    </w:r>
+    <w:r>
+      <w:rPr>
+        <w:rFonts w:ascii="Roboto" w:hAnsi="Roboto"/>
+        <w:lang w:val="en-US"/>
+      </w:rPr>
+      <w:t xml:space="preserve">        </w:t>
+    </w:r>
+    <w:r>
+      <w:rPr>
+        <w:rFonts w:ascii="Roboto" w:hAnsi="Roboto"/>
+        <w:lang w:val="en-US"/>
+      </w:rPr>
+      <w:t xml:space="preserve"> 06.06.2024</w:t>
+    </w:r>
+    <w:r>
+      <w:rPr>
+        <w:rFonts w:ascii="Roboto" w:hAnsi="Roboto"/>
+        <w:lang w:val="en-US"/>
+      </w:rPr>
+      <w:t xml:space="preserve">           </w:t>
+    </w:r>
+  </w:p>
+  <w:p>
+    <w:pPr>
+      <w:pStyle w:val="Kopfzeile"/>
+      <w:rPr>
+        <w:rFonts w:ascii="Roboto" w:hAnsi="Roboto"/>
+        <w:i/>
+        <w:iCs/>
+        <w:lang w:val="en-US"/>
+      </w:rPr>
+    </w:pPr>
+    <w:r>
+      <w:rPr>
+        <w:rFonts w:ascii="Roboto" w:hAnsi="Roboto"/>
+        <w:lang w:val="en-US"/>
+      </w:rPr>
+      <w:t xml:space="preserve">                 </w:t>
+    </w:r>
+    <w:r>
+      <w:rPr>
+        <w:rFonts w:ascii="Roboto" w:hAnsi="Roboto"/>
+        <w:lang w:val="en-US"/>
+      </w:rPr>
+      <w:t xml:space="preserve">  </w:t>
+    </w:r>
+    <w:r>
+      <w:rPr>
+        <w:rFonts w:ascii="Roboto" w:hAnsi="Roboto"/>
+        <w:lang w:val="en-US"/>
+      </w:rPr>
+      <w:t xml:space="preserve">                                                            </w:t>
+    </w:r>
+    <w:r>
+      <w:rPr>
+        <w:rFonts w:ascii="Roboto" w:hAnsi="Roboto"/>
         <w:lang w:val="en-US"/>
       </w:rPr>
       <w:t xml:space="preserve">       </w:t>
@@ -33559,154 +33764,22 @@
     <w:r>
       <w:rPr>
         <w:rFonts w:ascii="Roboto" w:hAnsi="Roboto"/>
-        <w:sz w:val="20"/>
-        <w:szCs w:val="20"/>
         <w:lang w:val="en-US"/>
       </w:rPr>
-      <w:t xml:space="preserve">      </w:t>
+      <w:t xml:space="preserve">                  </w:t>
     </w:r>
     <w:r>
       <w:rPr>
         <w:rFonts w:ascii="Roboto" w:hAnsi="Roboto"/>
-        <w:sz w:val="20"/>
-        <w:szCs w:val="20"/>
         <w:lang w:val="en-US"/>
       </w:rPr>
-      <w:t xml:space="preserve">                                            </w:t>
+      <w:t xml:space="preserve">     </w:t>
     </w:r>
     <w:r>
       <w:rPr>
         <w:rFonts w:ascii="Roboto" w:hAnsi="Roboto"/>
-        <w:sz w:val="20"/>
-        <w:szCs w:val="20"/>
-        <w:lang w:val="en-US"/>
-      </w:rPr>
-      <w:t xml:space="preserve"> </w:t>
-    </w:r>
-    <w:r>
-      <w:rPr>
-        <w:rFonts w:ascii="Roboto" w:hAnsi="Roboto"/>
-        <w:sz w:val="20"/>
-        <w:szCs w:val="20"/>
-        <w:lang w:val="en-US"/>
-      </w:rPr>
-      <w:t xml:space="preserve">  </w:t>
-    </w:r>
-    <w:r>
-      <w:rPr>
-        <w:rFonts w:ascii="Roboto" w:hAnsi="Roboto"/>
-        <w:sz w:val="20"/>
-        <w:szCs w:val="20"/>
-        <w:lang w:val="en-US"/>
-      </w:rPr>
-      <w:t xml:space="preserve">            </w:t>
-    </w:r>
-    <w:r>
-      <w:rPr>
-        <w:rFonts w:ascii="Roboto" w:hAnsi="Roboto"/>
-        <w:sz w:val="20"/>
-        <w:szCs w:val="20"/>
-        <w:lang w:val="en-US"/>
-      </w:rPr>
-      <w:t xml:space="preserve">                   </w:t>
-    </w:r>
-    <w:r>
-      <w:rPr>
-        <w:rFonts w:ascii="Roboto" w:hAnsi="Roboto"/>
-        <w:sz w:val="20"/>
-        <w:szCs w:val="20"/>
-        <w:lang w:val="en-US"/>
-      </w:rPr>
-      <w:t>0</w:t>
-    </w:r>
-    <w:r>
-      <w:rPr>
-        <w:rFonts w:ascii="Roboto" w:hAnsi="Roboto"/>
-        <w:sz w:val="20"/>
-        <w:szCs w:val="20"/>
-        <w:lang w:val="en-US"/>
-      </w:rPr>
-      <w:t>6</w:t>
-    </w:r>
-    <w:r>
-      <w:rPr>
-        <w:rFonts w:ascii="Roboto" w:hAnsi="Roboto"/>
-        <w:sz w:val="20"/>
-        <w:szCs w:val="20"/>
-        <w:lang w:val="en-US"/>
-      </w:rPr>
-      <w:t>.0</w:t>
-    </w:r>
-    <w:r>
-      <w:rPr>
-        <w:rFonts w:ascii="Roboto" w:hAnsi="Roboto"/>
-        <w:sz w:val="20"/>
-        <w:szCs w:val="20"/>
-        <w:lang w:val="en-US"/>
-      </w:rPr>
-      <w:t>6</w:t>
-    </w:r>
-    <w:r>
-      <w:rPr>
-        <w:rFonts w:ascii="Roboto" w:hAnsi="Roboto"/>
-        <w:sz w:val="20"/>
-        <w:szCs w:val="20"/>
-        <w:lang w:val="en-US"/>
-      </w:rPr>
-      <w:t>.2024</w:t>
-    </w:r>
-  </w:p>
-  <w:p>
-    <w:pPr>
-      <w:pStyle w:val="Kopfzeile"/>
-      <w:rPr>
-        <w:rFonts w:ascii="Roboto" w:hAnsi="Roboto"/>
-        <w:sz w:val="20"/>
-        <w:szCs w:val="20"/>
-        <w:lang w:val="en-US"/>
-      </w:rPr>
-    </w:pPr>
-    <w:r>
-      <w:rPr>
-        <w:rFonts w:ascii="Roboto" w:hAnsi="Roboto"/>
-        <w:sz w:val="20"/>
-        <w:szCs w:val="20"/>
-        <w:lang w:val="en-US"/>
-      </w:rPr>
-      <w:t xml:space="preserve">                                                                              </w:t>
-    </w:r>
-    <w:r>
-      <w:rPr>
-        <w:rFonts w:ascii="Roboto" w:hAnsi="Roboto"/>
-        <w:sz w:val="20"/>
-        <w:szCs w:val="20"/>
-        <w:lang w:val="en-US"/>
-      </w:rPr>
-      <w:t xml:space="preserve">       </w:t>
-    </w:r>
-    <w:r>
-      <w:rPr>
-        <w:rFonts w:ascii="Roboto" w:hAnsi="Roboto"/>
-        <w:sz w:val="20"/>
-        <w:szCs w:val="20"/>
-        <w:lang w:val="en-US"/>
-      </w:rPr>
-      <w:t xml:space="preserve">                                       </w:t>
-    </w:r>
-    <w:r>
-      <w:rPr>
-        <w:rFonts w:ascii="Roboto" w:hAnsi="Roboto"/>
-        <w:sz w:val="20"/>
-        <w:szCs w:val="20"/>
-        <w:lang w:val="en-US"/>
-      </w:rPr>
-      <w:t xml:space="preserve"> </w:t>
-    </w:r>
-    <w:r>
-      <w:rPr>
-        <w:rFonts w:ascii="Roboto" w:hAnsi="Roboto"/>
-        <w:sz w:val="20"/>
-        <w:szCs w:val="20"/>
+        <w:i/>
+        <w:iCs/>
         <w:lang w:val="en-US"/>
       </w:rPr>
       <w:t>(</w:t>
@@ -33714,8 +33787,8 @@
     <w:r>
       <w:rPr>
         <w:rFonts w:ascii="Roboto" w:hAnsi="Roboto"/>
-        <w:sz w:val="20"/>
-        <w:szCs w:val="20"/>
+        <w:i/>
+        <w:iCs/>
         <w:lang w:val="en-US"/>
       </w:rPr>
       <w:t>Releasable</w:t>
@@ -33723,22 +33796,12 @@
     <w:r>
       <w:rPr>
         <w:rFonts w:ascii="Roboto" w:hAnsi="Roboto"/>
-        <w:sz w:val="20"/>
-        <w:szCs w:val="20"/>
+        <w:i/>
+        <w:iCs/>
         <w:lang w:val="en-US"/>
       </w:rPr>
       <w:t xml:space="preserve"> to the internet)</w:t>
     </w:r>
-  </w:p>
-</w:hdr>
-</file>
-
-<file path=word/header3.xml><?xml version="1.0" encoding="utf-8"?>
-<w:hdr xmlns:wpc="http://schemas.microsoft.com/office/word/2010/wordprocessingCanvas" xmlns:cx="http://schemas.microsoft.com/office/drawing/2014/chartex" xmlns:cx1="http://schemas.microsoft.com/office/drawing/2015/9/8/chartex" xmlns:cx2="http://schemas.microsoft.com/office/drawing/2015/10/21/chartex" xmlns:cx3="http://schemas.microsoft.com/office/drawing/2016/5/9/chartex" xmlns:cx4="http://schemas.microsoft.com/office/drawing/2016/5/10/chartex" xmlns:cx5="http://schemas.microsoft.com/office/drawing/2016/5/11/chartex" xmlns:cx6="http://schemas.microsoft.com/office/drawing/2016/5/12/chartex" xmlns:cx7="http://schemas.microsoft.com/office/drawing/2016/5/13/chartex" xmlns:cx8="http://schemas.microsoft.com/office/drawing/2016/5/14/chartex" xmlns:mc="http://schemas.openxmlformats.org/markup-compatibility/2006" xmlns:aink="http://schemas.microsoft.com/office/drawing/2016/ink" xmlns:am3d="http://schemas.microsoft.com/office/drawing/2017/model3d" xmlns:o="urn:schemas-microsoft-com:office:office" xmlns:r="http://schemas.openxmlformats.org/officeDocument/2006/relationships" xmlns:m="http://schemas.openxmlformats.org/officeDocument/2006/math" xmlns:v="urn:schemas-microsoft-com:vml" xmlns:wp14="http://schemas.microsoft.com/office/word/2010/wordprocessingDrawing" xmlns:wp="http://schemas.openxmlformats.org/drawingml/2006/wordprocessingDrawing" xmlns:w10="urn:schemas-microsoft-com:office:word" xmlns:w="http://schemas.openxmlformats.org/wordprocessingml/2006/main" xmlns:w14="http://schemas.microsoft.com/office/word/2010/wordml" xmlns:w15="http://schemas.microsoft.com/office/word/2012/wordml" xmlns:w16cex="http://schemas.microsoft.com/office/word/2018/wordml/cex" xmlns:w16cid="http://schemas.microsoft.com/office/word/2016/wordml/cid" xmlns:w16="http://schemas.microsoft.com/office/word/2018/wordml" xmlns:w16sdtdh="http://schemas.microsoft.com/office/word/2020/wordml/sdtdatahash" xmlns:w16se="http://schemas.microsoft.com/office/word/2015/wordml/symex" xmlns:wpg="http://schemas.microsoft.com/office/word/2010/wordprocessingGroup" xmlns:wpi="http://schemas.microsoft.com/office/word/2010/wordprocessingInk" xmlns:wne="http://schemas.microsoft.com/office/word/2006/wordml" xmlns:wps="http://schemas.microsoft.com/office/word/2010/wordprocessingShape" mc:Ignorable="w14 w15 w16se w16cid w16 w16cex w16sdtdh wp14">
-  <w:p>
-    <w:pPr>
-      <w:pStyle w:val="Kopfzeile"/>
-    </w:pPr>
   </w:p>
 </w:hdr>
 </file>
@@ -35904,7 +35967,7 @@
   <w:style w:type="paragraph" w:default="1" w:styleId="Standard">
     <w:name w:val="Normal"/>
     <w:qFormat/>
-    <w:rsid w:val="00FF024B"/>
+    <w:rsid w:val="006528DA"/>
   </w:style>
   <w:style w:type="paragraph" w:styleId="berschrift1">
     <w:name w:val="heading 1"/>

</xml_diff>

<commit_message>
Update ICD to Version 1.0 (07.08.2024) Update SEDAP Express Framework project to version 1.0.0 Update misc sample projects
</commit_message>
<xml_diff>
--- a/Documentation/SEDAP-Express ICD v1.0.docx
+++ b/Documentation/SEDAP-Express ICD v1.0.docx
@@ -794,6 +794,15 @@
         </w:rPr>
         <w:t>Express-Connector</w:t>
       </w:r>
+      <w:r>
+        <w:rPr>
+          <w:rFonts w:ascii="Roboto" w:hAnsi="Roboto" w:cs="Segoe UI"/>
+          <w:sz w:val="22"/>
+          <w:szCs w:val="22"/>
+          <w:lang w:val="en-US"/>
+        </w:rPr>
+        <w:t xml:space="preserve"> (Part of MESE)</w:t>
+      </w:r>
     </w:p>
     <w:p>
       <w:pPr>
@@ -894,7 +903,34 @@
           <w:szCs w:val="22"/>
           <w:lang w:val="en-US"/>
         </w:rPr>
-        <w:t>with a simple map</w:t>
+        <w:t xml:space="preserve">including </w:t>
+      </w:r>
+      <w:r>
+        <w:rPr>
+          <w:rFonts w:ascii="Roboto" w:hAnsi="Roboto" w:cs="Segoe UI"/>
+          <w:sz w:val="22"/>
+          <w:szCs w:val="22"/>
+          <w:lang w:val="en-US"/>
+        </w:rPr>
+        <w:t xml:space="preserve">a simple </w:t>
+      </w:r>
+      <w:r>
+        <w:rPr>
+          <w:rFonts w:ascii="Roboto" w:hAnsi="Roboto" w:cs="Segoe UI"/>
+          <w:sz w:val="22"/>
+          <w:szCs w:val="22"/>
+          <w:lang w:val="en-US"/>
+        </w:rPr>
+        <w:t xml:space="preserve">log and </w:t>
+      </w:r>
+      <w:r>
+        <w:rPr>
+          <w:rFonts w:ascii="Roboto" w:hAnsi="Roboto" w:cs="Segoe UI"/>
+          <w:sz w:val="22"/>
+          <w:szCs w:val="22"/>
+          <w:lang w:val="en-US"/>
+        </w:rPr>
+        <w:t>map</w:t>
       </w:r>
       <w:r>
         <w:rPr>
@@ -1241,7 +1277,18 @@
           <w:lang w:val="en-US"/>
         </w:rPr>
         <w:lastRenderedPageBreak/>
-        <w:t>General connection attributes</w:t>
+        <w:t xml:space="preserve">General connection </w:t>
+      </w:r>
+      <w:r>
+        <w:rPr>
+          <w:rFonts w:ascii="Roboto" w:hAnsi="Roboto" w:cs="Segoe UI"/>
+          <w:b/>
+          <w:bCs/>
+          <w:sz w:val="22"/>
+          <w:szCs w:val="22"/>
+          <w:lang w:val="en-US"/>
+        </w:rPr>
+        <w:t>guidelines</w:t>
       </w:r>
     </w:p>
     <w:p>
@@ -5462,7 +5509,7 @@
           <w:bCs/>
           <w:lang w:val="en-US"/>
         </w:rPr>
-        <w:t>Data Exchange</w:t>
+        <w:t>Specifications of the d</w:t>
       </w:r>
       <w:r>
         <w:rPr>
@@ -5471,7 +5518,7 @@
           <w:bCs/>
           <w:lang w:val="en-US"/>
         </w:rPr>
-        <w:t xml:space="preserve"> </w:t>
+        <w:t xml:space="preserve">ata </w:t>
       </w:r>
       <w:r>
         <w:rPr>
@@ -5480,7 +5527,7 @@
           <w:bCs/>
           <w:lang w:val="en-US"/>
         </w:rPr>
-        <w:t>between SEC/</w:t>
+        <w:t>e</w:t>
       </w:r>
       <w:r>
         <w:rPr>
@@ -5489,79 +5536,7 @@
           <w:bCs/>
           <w:lang w:val="en-US"/>
         </w:rPr>
-        <w:t>SEC</w:t>
-      </w:r>
-      <w:r>
-        <w:rPr>
-          <w:rFonts w:ascii="Roboto" w:hAnsi="Roboto" w:cs="Segoe UI"/>
-          <w:b/>
-          <w:bCs/>
-          <w:lang w:val="en-US"/>
-        </w:rPr>
-        <w:t>MockUp</w:t>
-      </w:r>
-      <w:r>
-        <w:rPr>
-          <w:rFonts w:ascii="Roboto" w:hAnsi="Roboto" w:cs="Segoe UI"/>
-          <w:b/>
-          <w:bCs/>
-          <w:lang w:val="en-US"/>
-        </w:rPr>
-        <w:t xml:space="preserve"> </w:t>
-      </w:r>
-      <w:r>
-        <w:rPr>
-          <w:rFonts w:ascii="Roboto" w:hAnsi="Roboto" w:cs="Segoe UI"/>
-          <w:b/>
-          <w:bCs/>
-          <w:lang w:val="en-US"/>
-        </w:rPr>
-        <w:t>and</w:t>
-      </w:r>
-      <w:r>
-        <w:rPr>
-          <w:rFonts w:ascii="Roboto" w:hAnsi="Roboto" w:cs="Segoe UI"/>
-          <w:b/>
-          <w:bCs/>
-          <w:lang w:val="en-US"/>
-        </w:rPr>
-        <w:t xml:space="preserve"> </w:t>
-      </w:r>
-      <w:r>
-        <w:rPr>
-          <w:rFonts w:ascii="Roboto" w:hAnsi="Roboto" w:cs="Segoe UI"/>
-          <w:b/>
-          <w:bCs/>
-          <w:lang w:val="en-US"/>
-        </w:rPr>
-        <w:t xml:space="preserve">client </w:t>
-      </w:r>
-      <w:r>
-        <w:rPr>
-          <w:rFonts w:ascii="Roboto" w:hAnsi="Roboto" w:cs="Segoe UI"/>
-          <w:b/>
-          <w:bCs/>
-          <w:lang w:val="en-US"/>
-        </w:rPr>
-        <w:t>a</w:t>
-      </w:r>
-      <w:r>
-        <w:rPr>
-          <w:rFonts w:ascii="Roboto" w:hAnsi="Roboto" w:cs="Segoe UI"/>
-          <w:b/>
-          <w:bCs/>
-          <w:lang w:val="en-US"/>
-        </w:rPr>
-        <w:t>pplication</w:t>
-      </w:r>
-      <w:r>
-        <w:rPr>
-          <w:rFonts w:ascii="Roboto" w:hAnsi="Roboto" w:cs="Segoe UI"/>
-          <w:b/>
-          <w:bCs/>
-          <w:lang w:val="en-US"/>
-        </w:rPr>
-        <w:t>s</w:t>
+        <w:t>xchange</w:t>
       </w:r>
     </w:p>
     <w:p>
@@ -5604,6 +5579,17 @@
           <w:lang w:val="en-US"/>
         </w:rPr>
         <w:t>General</w:t>
+      </w:r>
+      <w:r>
+        <w:rPr>
+          <w:rFonts w:ascii="Roboto" w:hAnsi="Roboto" w:cs="Segoe UI"/>
+          <w:b/>
+          <w:bCs/>
+          <w:sz w:val="22"/>
+          <w:szCs w:val="22"/>
+          <w:lang w:val="en-US"/>
+        </w:rPr>
+        <w:t xml:space="preserve"> specifications</w:t>
       </w:r>
     </w:p>
     <w:p>
@@ -7303,7 +7289,29 @@
           <w:lang w:val="en-US"/>
         </w:rPr>
         <w:lastRenderedPageBreak/>
-        <w:t>Messages</w:t>
+        <w:t>M</w:t>
+      </w:r>
+      <w:r>
+        <w:rPr>
+          <w:rFonts w:ascii="Roboto" w:hAnsi="Roboto" w:cs="Segoe UI"/>
+          <w:b/>
+          <w:bCs/>
+          <w:sz w:val="22"/>
+          <w:szCs w:val="22"/>
+          <w:lang w:val="en-US"/>
+        </w:rPr>
+        <w:t>essage</w:t>
+      </w:r>
+      <w:r>
+        <w:rPr>
+          <w:rFonts w:ascii="Roboto" w:hAnsi="Roboto" w:cs="Segoe UI"/>
+          <w:b/>
+          <w:bCs/>
+          <w:sz w:val="22"/>
+          <w:szCs w:val="22"/>
+          <w:lang w:val="en-US"/>
+        </w:rPr>
+        <w:t xml:space="preserve"> specifications</w:t>
       </w:r>
     </w:p>
     <w:p>
@@ -11702,7 +11710,25 @@
           <w:szCs w:val="22"/>
           <w:lang w:val="en-US"/>
         </w:rPr>
-        <w:t>;22113321;;</w:t>
+        <w:t>;22113321</w:t>
+      </w:r>
+      <w:r>
+        <w:rPr>
+          <w:rFonts w:ascii="Roboto" w:hAnsi="Roboto" w:cs="Segoe UI"/>
+          <w:sz w:val="22"/>
+          <w:szCs w:val="22"/>
+          <w:lang w:val="en-US"/>
+        </w:rPr>
+        <w:t>2</w:t>
+      </w:r>
+      <w:r>
+        <w:rPr>
+          <w:rFonts w:ascii="Roboto" w:hAnsi="Roboto" w:cs="Segoe UI"/>
+          <w:sz w:val="22"/>
+          <w:szCs w:val="22"/>
+          <w:lang w:val="en-US"/>
+        </w:rPr>
+        <w:t>;;</w:t>
       </w:r>
       <w:r>
         <w:rPr>
@@ -11720,7 +11746,7 @@
           <w:szCs w:val="22"/>
           <w:lang w:val="en-US"/>
         </w:rPr>
-        <w:t>NL</w:t>
+        <w:t>Possible Netherlands</w:t>
       </w:r>
       <w:r>
         <w:rPr>
@@ -24965,16 +24991,34 @@
           <w:szCs w:val="22"/>
           <w:lang w:val="en-US"/>
         </w:rPr>
-        <w:t>;&lt;CmdState&gt;;&lt;CmdID&gt;</w:t>
-      </w:r>
-      <w:r>
-        <w:rPr>
-          <w:rFonts w:ascii="Roboto" w:hAnsi="Roboto" w:cs="Segoe UI"/>
-          <w:sz w:val="22"/>
-          <w:szCs w:val="22"/>
-          <w:lang w:val="en-US"/>
-        </w:rPr>
         <w:t>;</w:t>
+      </w:r>
+      <w:r>
+        <w:rPr>
+          <w:rFonts w:ascii="Roboto" w:hAnsi="Roboto" w:cs="Segoe UI"/>
+          <w:sz w:val="22"/>
+          <w:szCs w:val="22"/>
+          <w:lang w:val="en-US"/>
+        </w:rPr>
+        <w:t>&lt;CmdID&gt;</w:t>
+      </w:r>
+      <w:r>
+        <w:rPr>
+          <w:rFonts w:ascii="Roboto" w:hAnsi="Roboto" w:cs="Segoe UI"/>
+          <w:sz w:val="22"/>
+          <w:szCs w:val="22"/>
+          <w:lang w:val="en-US"/>
+        </w:rPr>
+        <w:t>;</w:t>
+      </w:r>
+      <w:r>
+        <w:rPr>
+          <w:rFonts w:ascii="Roboto" w:hAnsi="Roboto" w:cs="Segoe UI"/>
+          <w:sz w:val="22"/>
+          <w:szCs w:val="22"/>
+          <w:lang w:val="en-US"/>
+        </w:rPr>
+        <w:t>&lt;CmdState&gt;;</w:t>
       </w:r>
       <w:r>
         <w:rPr>
@@ -25926,7 +25970,7 @@
                 <w:szCs w:val="22"/>
                 <w:lang w:val="en-US"/>
               </w:rPr>
-              <w:t>CmdState</w:t>
+              <w:t>CmdID</w:t>
             </w:r>
           </w:p>
         </w:tc>
@@ -25952,7 +25996,7 @@
                 <w:szCs w:val="22"/>
                 <w:lang w:val="en-US"/>
               </w:rPr>
-              <w:t>01</w:t>
+              <w:t>HexString</w:t>
             </w:r>
           </w:p>
         </w:tc>
@@ -25977,7 +26021,7 @@
                 <w:szCs w:val="22"/>
                 <w:lang w:val="en-US"/>
               </w:rPr>
-              <w:t>Executed successfully</w:t>
+              <w:t>ID of the releated command (message)</w:t>
             </w:r>
           </w:p>
         </w:tc>
@@ -25997,6 +26041,15 @@
                 <w:lang w:val="en-US"/>
               </w:rPr>
             </w:pPr>
+            <w:r>
+              <w:rPr>
+                <w:rFonts w:ascii="Roboto" w:hAnsi="Roboto" w:cs="Segoe UI"/>
+                <w:sz w:val="22"/>
+                <w:szCs w:val="22"/>
+                <w:lang w:val="en-US"/>
+              </w:rPr>
+              <w:t>CmdState</w:t>
+            </w:r>
           </w:p>
         </w:tc>
         <w:tc>
@@ -26021,7 +26074,7 @@
                 <w:szCs w:val="22"/>
                 <w:lang w:val="en-US"/>
               </w:rPr>
-              <w:t>02</w:t>
+              <w:t>00</w:t>
             </w:r>
           </w:p>
         </w:tc>
@@ -26046,25 +26099,7 @@
                 <w:szCs w:val="22"/>
                 <w:lang w:val="en-US"/>
               </w:rPr>
-              <w:t>Partially</w:t>
-            </w:r>
-            <w:r>
-              <w:rPr>
-                <w:rFonts w:ascii="Roboto" w:hAnsi="Roboto" w:cs="Segoe UI"/>
-                <w:sz w:val="22"/>
-                <w:szCs w:val="22"/>
-                <w:lang w:val="en-US"/>
-              </w:rPr>
-              <w:t xml:space="preserve"> executed</w:t>
-            </w:r>
-            <w:r>
-              <w:rPr>
-                <w:rFonts w:ascii="Roboto" w:hAnsi="Roboto" w:cs="Segoe UI"/>
-                <w:sz w:val="22"/>
-                <w:szCs w:val="22"/>
-                <w:lang w:val="en-US"/>
-              </w:rPr>
-              <w:t xml:space="preserve"> successfully</w:t>
+              <w:t>Undefined</w:t>
             </w:r>
           </w:p>
         </w:tc>
@@ -26108,7 +26143,7 @@
                 <w:szCs w:val="22"/>
                 <w:lang w:val="en-US"/>
               </w:rPr>
-              <w:t>03</w:t>
+              <w:t>01</w:t>
             </w:r>
           </w:p>
         </w:tc>
@@ -26133,7 +26168,7 @@
                 <w:szCs w:val="22"/>
                 <w:lang w:val="en-US"/>
               </w:rPr>
-              <w:t>Executed not successfully</w:t>
+              <w:t>Executed successfully</w:t>
             </w:r>
           </w:p>
         </w:tc>
@@ -26177,7 +26212,7 @@
                 <w:szCs w:val="22"/>
                 <w:lang w:val="en-US"/>
               </w:rPr>
-              <w:t>03</w:t>
+              <w:t>02</w:t>
             </w:r>
           </w:p>
         </w:tc>
@@ -26202,7 +26237,25 @@
                 <w:szCs w:val="22"/>
                 <w:lang w:val="en-US"/>
               </w:rPr>
-              <w:t>Execution not possible</w:t>
+              <w:t>Partially</w:t>
+            </w:r>
+            <w:r>
+              <w:rPr>
+                <w:rFonts w:ascii="Roboto" w:hAnsi="Roboto" w:cs="Segoe UI"/>
+                <w:sz w:val="22"/>
+                <w:szCs w:val="22"/>
+                <w:lang w:val="en-US"/>
+              </w:rPr>
+              <w:t xml:space="preserve"> executed</w:t>
+            </w:r>
+            <w:r>
+              <w:rPr>
+                <w:rFonts w:ascii="Roboto" w:hAnsi="Roboto" w:cs="Segoe UI"/>
+                <w:sz w:val="22"/>
+                <w:szCs w:val="22"/>
+                <w:lang w:val="en-US"/>
+              </w:rPr>
+              <w:t xml:space="preserve"> successfully</w:t>
             </w:r>
           </w:p>
         </w:tc>
@@ -26246,7 +26299,7 @@
                 <w:szCs w:val="22"/>
                 <w:lang w:val="en-US"/>
               </w:rPr>
-              <w:t>04</w:t>
+              <w:t>03</w:t>
             </w:r>
           </w:p>
         </w:tc>
@@ -26271,7 +26324,7 @@
                 <w:szCs w:val="22"/>
                 <w:lang w:val="en-US"/>
               </w:rPr>
-              <w:t>Execution not possible yet</w:t>
+              <w:t>Executed not successfully</w:t>
             </w:r>
           </w:p>
         </w:tc>
@@ -26315,7 +26368,16 @@
                 <w:szCs w:val="22"/>
                 <w:lang w:val="en-US"/>
               </w:rPr>
-              <w:t>05</w:t>
+              <w:t>0</w:t>
+            </w:r>
+            <w:r>
+              <w:rPr>
+                <w:rFonts w:ascii="Roboto" w:hAnsi="Roboto" w:cs="Segoe UI"/>
+                <w:sz w:val="22"/>
+                <w:szCs w:val="22"/>
+                <w:lang w:val="en-US"/>
+              </w:rPr>
+              <w:t>4</w:t>
             </w:r>
           </w:p>
         </w:tc>
@@ -26340,7 +26402,16 @@
                 <w:szCs w:val="22"/>
                 <w:lang w:val="en-US"/>
               </w:rPr>
-              <w:t>Will execute at ;&lt;timestamp&gt;</w:t>
+              <w:t>Execution not possible</w:t>
+            </w:r>
+            <w:r>
+              <w:rPr>
+                <w:rFonts w:ascii="Roboto" w:hAnsi="Roboto" w:cs="Segoe UI"/>
+                <w:sz w:val="22"/>
+                <w:szCs w:val="22"/>
+                <w:lang w:val="en-US"/>
+              </w:rPr>
+              <w:t xml:space="preserve"> (yet)</w:t>
             </w:r>
           </w:p>
         </w:tc>
@@ -26360,15 +26431,6 @@
                 <w:lang w:val="en-US"/>
               </w:rPr>
             </w:pPr>
-            <w:r>
-              <w:rPr>
-                <w:rFonts w:ascii="Roboto" w:hAnsi="Roboto" w:cs="Segoe UI"/>
-                <w:sz w:val="22"/>
-                <w:szCs w:val="22"/>
-                <w:lang w:val="en-US"/>
-              </w:rPr>
-              <w:t>CmdID</w:t>
-            </w:r>
           </w:p>
         </w:tc>
         <w:tc>
@@ -26393,7 +26455,16 @@
                 <w:szCs w:val="22"/>
                 <w:lang w:val="en-US"/>
               </w:rPr>
-              <w:t>HexString</w:t>
+              <w:t>0</w:t>
+            </w:r>
+            <w:r>
+              <w:rPr>
+                <w:rFonts w:ascii="Roboto" w:hAnsi="Roboto" w:cs="Segoe UI"/>
+                <w:sz w:val="22"/>
+                <w:szCs w:val="22"/>
+                <w:lang w:val="en-US"/>
+              </w:rPr>
+              <w:t>5</w:t>
             </w:r>
           </w:p>
         </w:tc>
@@ -26411,6 +26482,15 @@
                 <w:lang w:val="en-US"/>
               </w:rPr>
             </w:pPr>
+            <w:r>
+              <w:rPr>
+                <w:rFonts w:ascii="Roboto" w:hAnsi="Roboto" w:cs="Segoe UI"/>
+                <w:sz w:val="22"/>
+                <w:szCs w:val="22"/>
+                <w:lang w:val="en-US"/>
+              </w:rPr>
+              <w:t>Will execute at ;&lt;timestamp&gt;</w:t>
+            </w:r>
           </w:p>
         </w:tc>
       </w:tr>
@@ -34433,14 +34513,7 @@
           <w:rFonts w:ascii="Roboto" w:hAnsi="Roboto" w:cs="Segoe UI"/>
           <w:lang w:val="en-US"/>
         </w:rPr>
-        <w:t>G</w:t>
-      </w:r>
-      <w:r>
-        <w:rPr>
-          <w:rFonts w:ascii="Roboto" w:hAnsi="Roboto" w:cs="Segoe UI"/>
-          <w:lang w:val="en-US"/>
-        </w:rPr>
-        <w:t>ET /</w:t>
+        <w:t>GET /</w:t>
       </w:r>
       <w:r>
         <w:rPr>
@@ -34454,14 +34527,7 @@
           <w:rFonts w:ascii="Roboto" w:hAnsi="Roboto" w:cs="Segoe UI"/>
           <w:lang w:val="en-US"/>
         </w:rPr>
-        <w:t xml:space="preserve"> HTTP/1.</w:t>
-      </w:r>
-      <w:r>
-        <w:rPr>
-          <w:rFonts w:ascii="Roboto" w:hAnsi="Roboto" w:cs="Segoe UI"/>
-          <w:lang w:val="en-US"/>
-        </w:rPr>
-        <w:t>1</w:t>
+        <w:t xml:space="preserve"> HTTP/1.1</w:t>
       </w:r>
       <w:r>
         <w:rPr>
@@ -34469,21 +34535,7 @@
           <w:lang w:val="en-US"/>
         </w:rPr>
         <w:br/>
-        <w:t>Host</w:t>
-      </w:r>
-      <w:r>
-        <w:rPr>
-          <w:rFonts w:ascii="Roboto" w:hAnsi="Roboto" w:cs="Segoe UI"/>
-          <w:lang w:val="en-US"/>
-        </w:rPr>
-        <w:t xml:space="preserve">: </w:t>
-      </w:r>
-      <w:r>
-        <w:rPr>
-          <w:rFonts w:ascii="Roboto" w:hAnsi="Roboto" w:cs="Segoe UI"/>
-          <w:lang w:val="en-US"/>
-        </w:rPr>
-        <w:t>sample.host</w:t>
+        <w:t>Host: sample.host</w:t>
       </w:r>
       <w:r>
         <w:rPr>
@@ -34491,12 +34543,6 @@
           <w:lang w:val="en-US"/>
         </w:rPr>
         <w:br/>
-      </w:r>
-      <w:r>
-        <w:rPr>
-          <w:rFonts w:ascii="Roboto" w:hAnsi="Roboto" w:cs="Segoe UI"/>
-          <w:lang w:val="en-US"/>
-        </w:rPr>
         <w:t>Accept: application/json</w:t>
       </w:r>
     </w:p>
@@ -34545,7 +34591,7 @@
           <w:szCs w:val="22"/>
           <w:lang w:val="en-US"/>
         </w:rPr>
-        <w:t xml:space="preserve"> GET </w:t>
+        <w:t xml:space="preserve"> GET answer</w:t>
       </w:r>
       <w:r>
         <w:rPr>
@@ -34556,9 +34602,307 @@
           <w:szCs w:val="22"/>
           <w:lang w:val="en-US"/>
         </w:rPr>
-        <w:t>answer</w:t>
-      </w:r>
-      <w:r>
+        <w:t>:</w:t>
+      </w:r>
+    </w:p>
+    <w:p>
+      <w:pPr>
+        <w:pStyle w:val="NurText"/>
+        <w:ind w:left="360"/>
+        <w:rPr>
+          <w:rFonts w:ascii="Roboto" w:hAnsi="Roboto" w:cs="Segoe UI"/>
+          <w:sz w:val="22"/>
+          <w:szCs w:val="22"/>
+          <w:lang w:val="en-US"/>
+        </w:rPr>
+      </w:pPr>
+    </w:p>
+    <w:p>
+      <w:pPr>
+        <w:pStyle w:val="NurText"/>
+        <w:ind w:left="360"/>
+        <w:rPr>
+          <w:rFonts w:ascii="Roboto" w:hAnsi="Roboto" w:cs="Segoe UI"/>
+          <w:sz w:val="22"/>
+          <w:szCs w:val="22"/>
+          <w:lang w:val="en-US"/>
+        </w:rPr>
+      </w:pPr>
+      <w:r>
+        <w:rPr>
+          <w:rFonts w:ascii="Roboto" w:hAnsi="Roboto" w:cs="Segoe UI"/>
+          <w:sz w:val="22"/>
+          <w:szCs w:val="22"/>
+          <w:lang w:val="en-US"/>
+        </w:rPr>
+        <w:t>HTTP/1.1 200 OK</w:t>
+      </w:r>
+    </w:p>
+    <w:p>
+      <w:pPr>
+        <w:pStyle w:val="NurText"/>
+        <w:ind w:left="360"/>
+        <w:rPr>
+          <w:rFonts w:ascii="Roboto" w:hAnsi="Roboto" w:cs="Segoe UI"/>
+          <w:sz w:val="22"/>
+          <w:szCs w:val="22"/>
+          <w:lang w:val="en-US"/>
+        </w:rPr>
+      </w:pPr>
+      <w:r>
+        <w:rPr>
+          <w:rFonts w:ascii="Roboto" w:hAnsi="Roboto" w:cs="Segoe UI"/>
+          <w:sz w:val="22"/>
+          <w:szCs w:val="22"/>
+          <w:lang w:val="en-US"/>
+        </w:rPr>
+        <w:t>Content-Type: application/json</w:t>
+      </w:r>
+    </w:p>
+    <w:p>
+      <w:pPr>
+        <w:pStyle w:val="NurText"/>
+        <w:ind w:left="360"/>
+        <w:rPr>
+          <w:rFonts w:ascii="Roboto" w:hAnsi="Roboto" w:cs="Segoe UI"/>
+          <w:sz w:val="22"/>
+          <w:szCs w:val="22"/>
+          <w:lang w:val="en-US"/>
+        </w:rPr>
+      </w:pPr>
+      <w:r>
+        <w:rPr>
+          <w:rFonts w:ascii="Roboto" w:hAnsi="Roboto" w:cs="Segoe UI"/>
+          <w:sz w:val="22"/>
+          <w:szCs w:val="22"/>
+          <w:lang w:val="en-US"/>
+        </w:rPr>
+        <w:t xml:space="preserve">Content-Length: </w:t>
+      </w:r>
+      <w:r>
+        <w:rPr>
+          <w:rFonts w:ascii="Roboto" w:hAnsi="Roboto" w:cs="Segoe UI"/>
+          <w:sz w:val="22"/>
+          <w:szCs w:val="22"/>
+          <w:lang w:val="en-US"/>
+        </w:rPr>
+        <w:t>380</w:t>
+      </w:r>
+    </w:p>
+    <w:p>
+      <w:pPr>
+        <w:pStyle w:val="NurText"/>
+        <w:ind w:left="360"/>
+        <w:rPr>
+          <w:rFonts w:ascii="Roboto" w:hAnsi="Roboto" w:cs="Segoe UI"/>
+          <w:sz w:val="22"/>
+          <w:szCs w:val="22"/>
+          <w:lang w:val="en-US"/>
+        </w:rPr>
+      </w:pPr>
+      <w:r>
+        <w:rPr>
+          <w:rFonts w:ascii="Roboto" w:hAnsi="Roboto" w:cs="Segoe UI"/>
+          <w:sz w:val="22"/>
+          <w:szCs w:val="22"/>
+          <w:lang w:val="en-US"/>
+        </w:rPr>
+        <w:t>{</w:t>
+      </w:r>
+    </w:p>
+    <w:p>
+      <w:pPr>
+        <w:pStyle w:val="NurText"/>
+        <w:ind w:left="360"/>
+        <w:rPr>
+          <w:rFonts w:ascii="Roboto" w:hAnsi="Roboto" w:cs="Segoe UI"/>
+          <w:sz w:val="22"/>
+          <w:szCs w:val="22"/>
+          <w:lang w:val="en-US"/>
+        </w:rPr>
+      </w:pPr>
+      <w:r>
+        <w:rPr>
+          <w:rFonts w:ascii="Roboto" w:hAnsi="Roboto" w:cs="Segoe UI"/>
+          <w:sz w:val="22"/>
+          <w:szCs w:val="22"/>
+          <w:lang w:val="en-US"/>
+        </w:rPr>
+        <w:t xml:space="preserve">   "messages":[</w:t>
+      </w:r>
+    </w:p>
+    <w:p>
+      <w:pPr>
+        <w:pStyle w:val="NurText"/>
+        <w:ind w:left="360"/>
+        <w:rPr>
+          <w:rFonts w:ascii="Roboto" w:hAnsi="Roboto" w:cs="Segoe UI"/>
+          <w:sz w:val="22"/>
+          <w:szCs w:val="22"/>
+          <w:lang w:val="en-US"/>
+        </w:rPr>
+      </w:pPr>
+      <w:r>
+        <w:rPr>
+          <w:rFonts w:ascii="Roboto" w:hAnsi="Roboto" w:cs="Segoe UI"/>
+          <w:sz w:val="22"/>
+          <w:szCs w:val="22"/>
+          <w:lang w:val="en-US"/>
+        </w:rPr>
+        <w:t xml:space="preserve">      {</w:t>
+      </w:r>
+    </w:p>
+    <w:p>
+      <w:pPr>
+        <w:pStyle w:val="NurText"/>
+        <w:ind w:left="360"/>
+        <w:rPr>
+          <w:rFonts w:ascii="Roboto" w:hAnsi="Roboto" w:cs="Segoe UI"/>
+          <w:sz w:val="22"/>
+          <w:szCs w:val="22"/>
+          <w:lang w:val="en-US"/>
+        </w:rPr>
+      </w:pPr>
+      <w:r>
+        <w:rPr>
+          <w:rFonts w:ascii="Roboto" w:hAnsi="Roboto" w:cs="Segoe UI"/>
+          <w:sz w:val="22"/>
+          <w:szCs w:val="22"/>
+          <w:lang w:val="en-US"/>
+        </w:rPr>
+        <w:t xml:space="preserve">         "message":"CONTACT;60;661B7410;66A3;S;TRUE;102;TRUE;53.32;8.11"</w:t>
+      </w:r>
+    </w:p>
+    <w:p>
+      <w:pPr>
+        <w:pStyle w:val="NurText"/>
+        <w:ind w:left="360"/>
+        <w:rPr>
+          <w:rFonts w:ascii="Roboto" w:hAnsi="Roboto" w:cs="Segoe UI"/>
+          <w:sz w:val="22"/>
+          <w:szCs w:val="22"/>
+          <w:lang w:val="en-US"/>
+        </w:rPr>
+      </w:pPr>
+      <w:r>
+        <w:rPr>
+          <w:rFonts w:ascii="Roboto" w:hAnsi="Roboto" w:cs="Segoe UI"/>
+          <w:sz w:val="22"/>
+          <w:szCs w:val="22"/>
+          <w:lang w:val="en-US"/>
+        </w:rPr>
+        <w:t xml:space="preserve">         "message":"METEO;AC;661D44C0;74BE;U;;15.4;15.5;;;10.2;72;20.3;;55;1005;25;;;2500;33"</w:t>
+      </w:r>
+    </w:p>
+    <w:p>
+      <w:pPr>
+        <w:pStyle w:val="NurText"/>
+        <w:ind w:left="360"/>
+        <w:rPr>
+          <w:rFonts w:ascii="Roboto" w:hAnsi="Roboto" w:cs="Segoe UI"/>
+          <w:sz w:val="22"/>
+          <w:szCs w:val="22"/>
+          <w:lang w:val="en-US"/>
+        </w:rPr>
+      </w:pPr>
+      <w:r>
+        <w:rPr>
+          <w:rFonts w:ascii="Roboto" w:hAnsi="Roboto" w:cs="Segoe UI"/>
+          <w:sz w:val="22"/>
+          <w:szCs w:val="22"/>
+          <w:lang w:val="en-US"/>
+        </w:rPr>
+        <w:t xml:space="preserve">         "message":"TEXT;D6;661D7032;324E;S;;3;"This is a chat message!";E4F1"</w:t>
+      </w:r>
+    </w:p>
+    <w:p>
+      <w:pPr>
+        <w:pStyle w:val="NurText"/>
+        <w:ind w:left="360"/>
+        <w:rPr>
+          <w:rFonts w:ascii="Roboto" w:hAnsi="Roboto" w:cs="Segoe UI"/>
+          <w:sz w:val="22"/>
+          <w:szCs w:val="22"/>
+          <w:lang w:val="en-US"/>
+        </w:rPr>
+      </w:pPr>
+      <w:r>
+        <w:rPr>
+          <w:rFonts w:ascii="Roboto" w:hAnsi="Roboto" w:cs="Segoe UI"/>
+          <w:sz w:val="22"/>
+          <w:szCs w:val="22"/>
+          <w:lang w:val="en-US"/>
+        </w:rPr>
+        <w:t xml:space="preserve">         "message":"GRAPHIC;79;661D62C0;910E;U;;8;1;FF8000;Area A;10000;53.43;9.45"</w:t>
+      </w:r>
+    </w:p>
+    <w:p>
+      <w:pPr>
+        <w:pStyle w:val="NurText"/>
+        <w:ind w:left="360"/>
+        <w:rPr>
+          <w:rFonts w:ascii="Roboto" w:hAnsi="Roboto" w:cs="Segoe UI"/>
+          <w:sz w:val="22"/>
+          <w:szCs w:val="22"/>
+          <w:lang w:val="en-US"/>
+        </w:rPr>
+      </w:pPr>
+      <w:r>
+        <w:rPr>
+          <w:rFonts w:ascii="Roboto" w:hAnsi="Roboto" w:cs="Segoe UI"/>
+          <w:sz w:val="22"/>
+          <w:szCs w:val="22"/>
+          <w:lang w:val="en-US"/>
+        </w:rPr>
+        <w:t xml:space="preserve">      }</w:t>
+      </w:r>
+    </w:p>
+    <w:p>
+      <w:pPr>
+        <w:pStyle w:val="NurText"/>
+        <w:ind w:left="360"/>
+        <w:rPr>
+          <w:rFonts w:ascii="Roboto" w:hAnsi="Roboto" w:cs="Segoe UI"/>
+          <w:sz w:val="22"/>
+          <w:szCs w:val="22"/>
+          <w:lang w:val="en-US"/>
+        </w:rPr>
+      </w:pPr>
+      <w:r>
+        <w:rPr>
+          <w:rFonts w:ascii="Roboto" w:hAnsi="Roboto" w:cs="Segoe UI"/>
+          <w:sz w:val="22"/>
+          <w:szCs w:val="22"/>
+          <w:lang w:val="en-US"/>
+        </w:rPr>
+        <w:t xml:space="preserve">   ]</w:t>
+      </w:r>
+    </w:p>
+    <w:p>
+      <w:pPr>
+        <w:pStyle w:val="NurText"/>
+        <w:ind w:left="360"/>
+        <w:rPr>
+          <w:rFonts w:ascii="Roboto" w:hAnsi="Roboto" w:cs="Segoe UI"/>
+          <w:sz w:val="22"/>
+          <w:szCs w:val="22"/>
+          <w:lang w:val="en-US"/>
+        </w:rPr>
+      </w:pPr>
+      <w:r>
+        <w:rPr>
+          <w:rFonts w:ascii="Roboto" w:hAnsi="Roboto" w:cs="Segoe UI"/>
+          <w:sz w:val="22"/>
+          <w:szCs w:val="22"/>
+          <w:lang w:val="en-US"/>
+        </w:rPr>
+        <w:t>}</w:t>
+      </w:r>
+    </w:p>
+    <w:p>
+      <w:pPr>
+        <w:pStyle w:val="NurText"/>
+        <w:ind w:left="360"/>
         <w:rPr>
           <w:rFonts w:ascii="Roboto" w:hAnsi="Roboto" w:cs="Segoe UI"/>
           <w:i/>
@@ -34567,8 +34911,7 @@
           <w:szCs w:val="22"/>
           <w:lang w:val="en-US"/>
         </w:rPr>
-        <w:t>:</w:t>
-      </w:r>
+      </w:pPr>
     </w:p>
     <w:p>
       <w:pPr>
@@ -34576,6 +34919,8 @@
         <w:ind w:left="360"/>
         <w:rPr>
           <w:rFonts w:ascii="Roboto" w:hAnsi="Roboto" w:cs="Segoe UI"/>
+          <w:i/>
+          <w:iCs/>
           <w:sz w:val="22"/>
           <w:szCs w:val="22"/>
           <w:lang w:val="en-US"/>
@@ -34584,23 +34929,80 @@
     </w:p>
     <w:p>
       <w:pPr>
+        <w:rPr>
+          <w:rFonts w:ascii="Roboto" w:hAnsi="Roboto" w:cs="Segoe UI"/>
+          <w:i/>
+          <w:iCs/>
+          <w:lang w:val="en-US"/>
+        </w:rPr>
+      </w:pPr>
+      <w:r>
+        <w:rPr>
+          <w:rFonts w:ascii="Roboto" w:hAnsi="Roboto" w:cs="Segoe UI"/>
+          <w:i/>
+          <w:iCs/>
+          <w:lang w:val="en-US"/>
+        </w:rPr>
+        <w:br w:type="page"/>
+      </w:r>
+    </w:p>
+    <w:p>
+      <w:pPr>
         <w:pStyle w:val="NurText"/>
         <w:ind w:left="360"/>
         <w:rPr>
           <w:rFonts w:ascii="Roboto" w:hAnsi="Roboto" w:cs="Segoe UI"/>
-          <w:sz w:val="22"/>
-          <w:szCs w:val="22"/>
-          <w:lang w:val="en-US"/>
-        </w:rPr>
-      </w:pPr>
-      <w:r>
-        <w:rPr>
-          <w:rFonts w:ascii="Roboto" w:hAnsi="Roboto" w:cs="Segoe UI"/>
-          <w:sz w:val="22"/>
-          <w:szCs w:val="22"/>
-          <w:lang w:val="en-US"/>
-        </w:rPr>
-        <w:t>HTTP/1.1 200 OK</w:t>
+          <w:i/>
+          <w:iCs/>
+          <w:sz w:val="22"/>
+          <w:szCs w:val="22"/>
+          <w:lang w:val="en-US"/>
+        </w:rPr>
+      </w:pPr>
+      <w:r>
+        <w:rPr>
+          <w:rFonts w:ascii="Roboto" w:hAnsi="Roboto" w:cs="Segoe UI"/>
+          <w:i/>
+          <w:iCs/>
+          <w:sz w:val="22"/>
+          <w:szCs w:val="22"/>
+          <w:lang w:val="en-US"/>
+        </w:rPr>
+        <w:lastRenderedPageBreak/>
+        <w:t>Sample</w:t>
+      </w:r>
+      <w:r>
+        <w:rPr>
+          <w:rFonts w:ascii="Roboto" w:hAnsi="Roboto" w:cs="Segoe UI"/>
+          <w:i/>
+          <w:iCs/>
+          <w:sz w:val="22"/>
+          <w:szCs w:val="22"/>
+          <w:lang w:val="en-US"/>
+        </w:rPr>
+        <w:t xml:space="preserve"> POST</w:t>
+      </w:r>
+      <w:r>
+        <w:rPr>
+          <w:rFonts w:ascii="Roboto" w:hAnsi="Roboto" w:cs="Segoe UI"/>
+          <w:i/>
+          <w:iCs/>
+          <w:sz w:val="22"/>
+          <w:szCs w:val="22"/>
+          <w:lang w:val="en-US"/>
+        </w:rPr>
+        <w:t xml:space="preserve"> request</w:t>
+      </w:r>
+      <w:r>
+        <w:rPr>
+          <w:rFonts w:ascii="Roboto" w:hAnsi="Roboto" w:cs="Segoe UI"/>
+          <w:i/>
+          <w:iCs/>
+          <w:sz w:val="22"/>
+          <w:szCs w:val="22"/>
+          <w:lang w:val="en-US"/>
+        </w:rPr>
+        <w:t>:</w:t>
       </w:r>
     </w:p>
     <w:p>
@@ -34609,23 +35011,69 @@
         <w:ind w:left="360"/>
         <w:rPr>
           <w:rFonts w:ascii="Roboto" w:hAnsi="Roboto" w:cs="Segoe UI"/>
-          <w:sz w:val="22"/>
-          <w:szCs w:val="22"/>
-          <w:lang w:val="en-US"/>
-        </w:rPr>
-      </w:pPr>
-      <w:r>
-        <w:rPr>
-          <w:rFonts w:ascii="Roboto" w:hAnsi="Roboto" w:cs="Segoe UI"/>
-          <w:sz w:val="22"/>
-          <w:szCs w:val="22"/>
-          <w:lang w:val="en-US"/>
-        </w:rPr>
-        <w:t>Content-Type: application/json</w:t>
-      </w:r>
+          <w:i/>
+          <w:iCs/>
+          <w:sz w:val="22"/>
+          <w:szCs w:val="22"/>
+          <w:lang w:val="en-US"/>
+        </w:rPr>
+      </w:pPr>
     </w:p>
     <w:p>
       <w:pPr>
+        <w:ind w:left="360"/>
+        <w:rPr>
+          <w:rFonts w:ascii="Roboto" w:hAnsi="Roboto" w:cs="Segoe UI"/>
+          <w:lang w:val="en-US"/>
+        </w:rPr>
+      </w:pPr>
+      <w:r>
+        <w:rPr>
+          <w:rFonts w:ascii="Roboto" w:hAnsi="Roboto" w:cs="Segoe UI"/>
+          <w:lang w:val="en-US"/>
+        </w:rPr>
+        <w:t>POST</w:t>
+      </w:r>
+      <w:r>
+        <w:rPr>
+          <w:rFonts w:ascii="Roboto" w:hAnsi="Roboto" w:cs="Segoe UI"/>
+          <w:lang w:val="en-US"/>
+        </w:rPr>
+        <w:t xml:space="preserve"> /</w:t>
+      </w:r>
+      <w:r>
+        <w:rPr>
+          <w:rFonts w:ascii="Roboto" w:hAnsi="Roboto" w:cs="Segoe UI"/>
+          <w:lang w:val="en-US"/>
+        </w:rPr>
+        <w:t>SEDAPEXPRESS</w:t>
+      </w:r>
+      <w:r>
+        <w:rPr>
+          <w:rFonts w:ascii="Roboto" w:hAnsi="Roboto" w:cs="Segoe UI"/>
+          <w:lang w:val="en-US"/>
+        </w:rPr>
+        <w:t xml:space="preserve"> HTTP/1.1</w:t>
+      </w:r>
+      <w:r>
+        <w:rPr>
+          <w:rFonts w:ascii="Roboto" w:hAnsi="Roboto" w:cs="Segoe UI"/>
+          <w:lang w:val="en-US"/>
+        </w:rPr>
+        <w:br/>
+        <w:t>Host: sample.host</w:t>
+      </w:r>
+      <w:r>
+        <w:rPr>
+          <w:rFonts w:ascii="Roboto" w:hAnsi="Roboto" w:cs="Segoe UI"/>
+          <w:lang w:val="en-US"/>
+        </w:rPr>
+        <w:br/>
+        <w:t>Accept: application/json</w:t>
+      </w:r>
+    </w:p>
+    <w:p>
+      <w:pPr>
         <w:pStyle w:val="NurText"/>
         <w:ind w:left="360"/>
         <w:rPr>
@@ -34642,16 +35090,7 @@
           <w:szCs w:val="22"/>
           <w:lang w:val="en-US"/>
         </w:rPr>
-        <w:t xml:space="preserve">Content-Length: </w:t>
-      </w:r>
-      <w:r>
-        <w:rPr>
-          <w:rFonts w:ascii="Roboto" w:hAnsi="Roboto" w:cs="Segoe UI"/>
-          <w:sz w:val="22"/>
-          <w:szCs w:val="22"/>
-          <w:lang w:val="en-US"/>
-        </w:rPr>
-        <w:t>380</w:t>
+        <w:t>{</w:t>
       </w:r>
     </w:p>
     <w:p>
@@ -34672,7 +35111,7 @@
           <w:szCs w:val="22"/>
           <w:lang w:val="en-US"/>
         </w:rPr>
-        <w:t>{</w:t>
+        <w:t xml:space="preserve">   "messages":[</w:t>
       </w:r>
     </w:p>
     <w:p>
@@ -34693,7 +35132,7 @@
           <w:szCs w:val="22"/>
           <w:lang w:val="en-US"/>
         </w:rPr>
-        <w:t xml:space="preserve">   "messages":[</w:t>
+        <w:t xml:space="preserve">      {</w:t>
       </w:r>
     </w:p>
     <w:p>
@@ -34714,7 +35153,34 @@
           <w:szCs w:val="22"/>
           <w:lang w:val="en-US"/>
         </w:rPr>
-        <w:t xml:space="preserve">      {</w:t>
+        <w:t xml:space="preserve">         "message":" </w:t>
+      </w:r>
+      <w:r>
+        <w:rPr>
+          <w:rFonts w:ascii="Roboto" w:hAnsi="Roboto" w:cs="Segoe UI"/>
+          <w:sz w:val="22"/>
+          <w:szCs w:val="22"/>
+          <w:lang w:val="en-US"/>
+        </w:rPr>
+        <w:t>OWNUNIT;5E;661D4410;66A3;R;TRUE;;42.32;-123.11;10000;50.23;297;;;33.3;-0.15;sfapmf---------</w:t>
+      </w:r>
+      <w:r>
+        <w:rPr>
+          <w:rFonts w:ascii="Roboto" w:hAnsi="Roboto" w:cs="Segoe UI"/>
+          <w:sz w:val="22"/>
+          <w:szCs w:val="22"/>
+          <w:lang w:val="en-US"/>
+        </w:rPr>
+        <w:t>"</w:t>
+      </w:r>
+      <w:r>
+        <w:rPr>
+          <w:rFonts w:ascii="Roboto" w:hAnsi="Roboto" w:cs="Segoe UI"/>
+          <w:sz w:val="22"/>
+          <w:szCs w:val="22"/>
+          <w:lang w:val="en-US"/>
+        </w:rPr>
+        <w:t xml:space="preserve">         </w:t>
       </w:r>
     </w:p>
     <w:p>
@@ -34735,7 +35201,61 @@
           <w:szCs w:val="22"/>
           <w:lang w:val="en-US"/>
         </w:rPr>
-        <w:t xml:space="preserve">         "message":"CONTACT;60;661B7410;66A3;S;TRUE;102;TRUE;53.32;8.11"</w:t>
+        <w:t xml:space="preserve">         "message":"TEXT;</w:t>
+      </w:r>
+      <w:r>
+        <w:rPr>
+          <w:rFonts w:ascii="Roboto" w:hAnsi="Roboto" w:cs="Segoe UI"/>
+          <w:sz w:val="22"/>
+          <w:szCs w:val="22"/>
+          <w:lang w:val="en-US"/>
+        </w:rPr>
+        <w:t>AE</w:t>
+      </w:r>
+      <w:r>
+        <w:rPr>
+          <w:rFonts w:ascii="Roboto" w:hAnsi="Roboto" w:cs="Segoe UI"/>
+          <w:sz w:val="22"/>
+          <w:szCs w:val="22"/>
+          <w:lang w:val="en-US"/>
+        </w:rPr>
+        <w:t>;661D70</w:t>
+      </w:r>
+      <w:r>
+        <w:rPr>
+          <w:rFonts w:ascii="Roboto" w:hAnsi="Roboto" w:cs="Segoe UI"/>
+          <w:sz w:val="22"/>
+          <w:szCs w:val="22"/>
+          <w:lang w:val="en-US"/>
+        </w:rPr>
+        <w:t>2</w:t>
+      </w:r>
+      <w:r>
+        <w:rPr>
+          <w:rFonts w:ascii="Roboto" w:hAnsi="Roboto" w:cs="Segoe UI"/>
+          <w:sz w:val="22"/>
+          <w:szCs w:val="22"/>
+          <w:lang w:val="en-US"/>
+        </w:rPr>
+        <w:t>2;3</w:t>
+      </w:r>
+      <w:r>
+        <w:rPr>
+          <w:rFonts w:ascii="Roboto" w:hAnsi="Roboto" w:cs="Segoe UI"/>
+          <w:sz w:val="22"/>
+          <w:szCs w:val="22"/>
+          <w:lang w:val="en-US"/>
+        </w:rPr>
+        <w:t>7</w:t>
+      </w:r>
+      <w:r>
+        <w:rPr>
+          <w:rFonts w:ascii="Roboto" w:hAnsi="Roboto" w:cs="Segoe UI"/>
+          <w:sz w:val="22"/>
+          <w:szCs w:val="22"/>
+          <w:lang w:val="en-US"/>
+        </w:rPr>
+        <w:t>4E;S;;3;"This is a chat message!";E4F1"</w:t>
       </w:r>
     </w:p>
     <w:p>
@@ -34756,7 +35276,7 @@
           <w:szCs w:val="22"/>
           <w:lang w:val="en-US"/>
         </w:rPr>
-        <w:t xml:space="preserve">         "message":"METEO;AC;661D44C0;74BE;U;;15.4;15.5;;;10.2;72;20.3;;55;1005;25;;;2500;33"</w:t>
+        <w:t xml:space="preserve">      }</w:t>
       </w:r>
     </w:p>
     <w:p>
@@ -34777,7 +35297,7 @@
           <w:szCs w:val="22"/>
           <w:lang w:val="en-US"/>
         </w:rPr>
-        <w:t xml:space="preserve">         "message":"TEXT;D6;661D7032;324E;S;;3;"This is a chat message!";E4F1"</w:t>
+        <w:t xml:space="preserve">   ]</w:t>
       </w:r>
     </w:p>
     <w:p>
@@ -34798,7 +35318,7 @@
           <w:szCs w:val="22"/>
           <w:lang w:val="en-US"/>
         </w:rPr>
-        <w:t xml:space="preserve">         "message":"GRAPHIC;79;661D62C0;910E;U;;8;1;FF8000;Area A;10000;53.43;9.45"</w:t>
+        <w:t>}</w:t>
       </w:r>
     </w:p>
     <w:p>
@@ -34807,20 +35327,13 @@
         <w:ind w:left="360"/>
         <w:rPr>
           <w:rFonts w:ascii="Roboto" w:hAnsi="Roboto" w:cs="Segoe UI"/>
-          <w:sz w:val="22"/>
-          <w:szCs w:val="22"/>
-          <w:lang w:val="en-US"/>
-        </w:rPr>
-      </w:pPr>
-      <w:r>
-        <w:rPr>
-          <w:rFonts w:ascii="Roboto" w:hAnsi="Roboto" w:cs="Segoe UI"/>
-          <w:sz w:val="22"/>
-          <w:szCs w:val="22"/>
-          <w:lang w:val="en-US"/>
-        </w:rPr>
-        <w:t xml:space="preserve">      }</w:t>
-      </w:r>
+          <w:i/>
+          <w:iCs/>
+          <w:sz w:val="22"/>
+          <w:szCs w:val="22"/>
+          <w:lang w:val="en-US"/>
+        </w:rPr>
+      </w:pPr>
     </w:p>
     <w:p>
       <w:pPr>
@@ -34828,48 +35341,6 @@
         <w:ind w:left="360"/>
         <w:rPr>
           <w:rFonts w:ascii="Roboto" w:hAnsi="Roboto" w:cs="Segoe UI"/>
-          <w:sz w:val="22"/>
-          <w:szCs w:val="22"/>
-          <w:lang w:val="en-US"/>
-        </w:rPr>
-      </w:pPr>
-      <w:r>
-        <w:rPr>
-          <w:rFonts w:ascii="Roboto" w:hAnsi="Roboto" w:cs="Segoe UI"/>
-          <w:sz w:val="22"/>
-          <w:szCs w:val="22"/>
-          <w:lang w:val="en-US"/>
-        </w:rPr>
-        <w:t xml:space="preserve">   ]</w:t>
-      </w:r>
-    </w:p>
-    <w:p>
-      <w:pPr>
-        <w:pStyle w:val="NurText"/>
-        <w:ind w:left="360"/>
-        <w:rPr>
-          <w:rFonts w:ascii="Roboto" w:hAnsi="Roboto" w:cs="Segoe UI"/>
-          <w:sz w:val="22"/>
-          <w:szCs w:val="22"/>
-          <w:lang w:val="en-US"/>
-        </w:rPr>
-      </w:pPr>
-      <w:r>
-        <w:rPr>
-          <w:rFonts w:ascii="Roboto" w:hAnsi="Roboto" w:cs="Segoe UI"/>
-          <w:sz w:val="22"/>
-          <w:szCs w:val="22"/>
-          <w:lang w:val="en-US"/>
-        </w:rPr>
-        <w:t>}</w:t>
-      </w:r>
-    </w:p>
-    <w:p>
-      <w:pPr>
-        <w:pStyle w:val="NurText"/>
-        <w:ind w:left="360"/>
-        <w:rPr>
-          <w:rFonts w:ascii="Roboto" w:hAnsi="Roboto" w:cs="Segoe UI"/>
           <w:i/>
           <w:iCs/>
           <w:sz w:val="22"/>
@@ -34877,11 +35348,7 @@
           <w:lang w:val="en-US"/>
         </w:rPr>
       </w:pPr>
-    </w:p>
-    <w:p>
-      <w:pPr>
-        <w:pStyle w:val="NurText"/>
-        <w:ind w:left="360"/>
+      <w:r>
         <w:rPr>
           <w:rFonts w:ascii="Roboto" w:hAnsi="Roboto" w:cs="Segoe UI"/>
           <w:i/>
@@ -34890,470 +35357,18 @@
           <w:szCs w:val="22"/>
           <w:lang w:val="en-US"/>
         </w:rPr>
-      </w:pPr>
-    </w:p>
-    <w:p>
-      <w:pPr>
+        <w:t>Sample</w:t>
+      </w:r>
+      <w:r>
         <w:rPr>
           <w:rFonts w:ascii="Roboto" w:hAnsi="Roboto" w:cs="Segoe UI"/>
           <w:i/>
           <w:iCs/>
-          <w:lang w:val="en-US"/>
-        </w:rPr>
-      </w:pPr>
-      <w:r>
-        <w:rPr>
-          <w:rFonts w:ascii="Roboto" w:hAnsi="Roboto" w:cs="Segoe UI"/>
-          <w:i/>
-          <w:iCs/>
-          <w:lang w:val="en-US"/>
-        </w:rPr>
-        <w:br w:type="page"/>
-      </w:r>
-    </w:p>
-    <w:p>
-      <w:pPr>
-        <w:pStyle w:val="NurText"/>
-        <w:ind w:left="360"/>
-        <w:rPr>
-          <w:rFonts w:ascii="Roboto" w:hAnsi="Roboto" w:cs="Segoe UI"/>
-          <w:i/>
-          <w:iCs/>
-          <w:sz w:val="22"/>
-          <w:szCs w:val="22"/>
-          <w:lang w:val="en-US"/>
-        </w:rPr>
-      </w:pPr>
-      <w:r>
-        <w:rPr>
-          <w:rFonts w:ascii="Roboto" w:hAnsi="Roboto" w:cs="Segoe UI"/>
-          <w:i/>
-          <w:iCs/>
-          <w:sz w:val="22"/>
-          <w:szCs w:val="22"/>
-          <w:lang w:val="en-US"/>
-        </w:rPr>
-        <w:lastRenderedPageBreak/>
-        <w:t>Sample</w:t>
-      </w:r>
-      <w:r>
-        <w:rPr>
-          <w:rFonts w:ascii="Roboto" w:hAnsi="Roboto" w:cs="Segoe UI"/>
-          <w:i/>
-          <w:iCs/>
-          <w:sz w:val="22"/>
-          <w:szCs w:val="22"/>
-          <w:lang w:val="en-US"/>
-        </w:rPr>
-        <w:t xml:space="preserve"> POST</w:t>
-      </w:r>
-      <w:r>
-        <w:rPr>
-          <w:rFonts w:ascii="Roboto" w:hAnsi="Roboto" w:cs="Segoe UI"/>
-          <w:i/>
-          <w:iCs/>
-          <w:sz w:val="22"/>
-          <w:szCs w:val="22"/>
-          <w:lang w:val="en-US"/>
-        </w:rPr>
-        <w:t xml:space="preserve"> request</w:t>
-      </w:r>
-      <w:r>
-        <w:rPr>
-          <w:rFonts w:ascii="Roboto" w:hAnsi="Roboto" w:cs="Segoe UI"/>
-          <w:i/>
-          <w:iCs/>
-          <w:sz w:val="22"/>
-          <w:szCs w:val="22"/>
-          <w:lang w:val="en-US"/>
-        </w:rPr>
-        <w:t>:</w:t>
-      </w:r>
-    </w:p>
-    <w:p>
-      <w:pPr>
-        <w:pStyle w:val="NurText"/>
-        <w:ind w:left="360"/>
-        <w:rPr>
-          <w:rFonts w:ascii="Roboto" w:hAnsi="Roboto" w:cs="Segoe UI"/>
-          <w:i/>
-          <w:iCs/>
-          <w:sz w:val="22"/>
-          <w:szCs w:val="22"/>
-          <w:lang w:val="en-US"/>
-        </w:rPr>
-      </w:pPr>
-    </w:p>
-    <w:p>
-      <w:pPr>
-        <w:ind w:left="360"/>
-        <w:rPr>
-          <w:rFonts w:ascii="Roboto" w:hAnsi="Roboto" w:cs="Segoe UI"/>
-          <w:lang w:val="en-US"/>
-        </w:rPr>
-      </w:pPr>
-      <w:r>
-        <w:rPr>
-          <w:rFonts w:ascii="Roboto" w:hAnsi="Roboto" w:cs="Segoe UI"/>
-          <w:lang w:val="en-US"/>
-        </w:rPr>
-        <w:t>POST</w:t>
-      </w:r>
-      <w:r>
-        <w:rPr>
-          <w:rFonts w:ascii="Roboto" w:hAnsi="Roboto" w:cs="Segoe UI"/>
-          <w:lang w:val="en-US"/>
-        </w:rPr>
-        <w:t xml:space="preserve"> /</w:t>
-      </w:r>
-      <w:r>
-        <w:rPr>
-          <w:rFonts w:ascii="Roboto" w:hAnsi="Roboto" w:cs="Segoe UI"/>
-          <w:lang w:val="en-US"/>
-        </w:rPr>
-        <w:t>SEDAPEXPRESS</w:t>
-      </w:r>
-      <w:r>
-        <w:rPr>
-          <w:rFonts w:ascii="Roboto" w:hAnsi="Roboto" w:cs="Segoe UI"/>
-          <w:lang w:val="en-US"/>
-        </w:rPr>
-        <w:t xml:space="preserve"> HTTP/1.1</w:t>
-      </w:r>
-      <w:r>
-        <w:rPr>
-          <w:rFonts w:ascii="Roboto" w:hAnsi="Roboto" w:cs="Segoe UI"/>
-          <w:lang w:val="en-US"/>
-        </w:rPr>
-        <w:br/>
-        <w:t>Host: sample.host</w:t>
-      </w:r>
-      <w:r>
-        <w:rPr>
-          <w:rFonts w:ascii="Roboto" w:hAnsi="Roboto" w:cs="Segoe UI"/>
-          <w:lang w:val="en-US"/>
-        </w:rPr>
-        <w:br/>
-        <w:t>Accept: application/json</w:t>
-      </w:r>
-    </w:p>
-    <w:p>
-      <w:pPr>
-        <w:pStyle w:val="NurText"/>
-        <w:ind w:left="360"/>
-        <w:rPr>
-          <w:rFonts w:ascii="Roboto" w:hAnsi="Roboto" w:cs="Segoe UI"/>
-          <w:sz w:val="22"/>
-          <w:szCs w:val="22"/>
-          <w:lang w:val="en-US"/>
-        </w:rPr>
-      </w:pPr>
-      <w:r>
-        <w:rPr>
-          <w:rFonts w:ascii="Roboto" w:hAnsi="Roboto" w:cs="Segoe UI"/>
-          <w:sz w:val="22"/>
-          <w:szCs w:val="22"/>
-          <w:lang w:val="en-US"/>
-        </w:rPr>
-        <w:t>{</w:t>
-      </w:r>
-    </w:p>
-    <w:p>
-      <w:pPr>
-        <w:pStyle w:val="NurText"/>
-        <w:ind w:left="360"/>
-        <w:rPr>
-          <w:rFonts w:ascii="Roboto" w:hAnsi="Roboto" w:cs="Segoe UI"/>
-          <w:sz w:val="22"/>
-          <w:szCs w:val="22"/>
-          <w:lang w:val="en-US"/>
-        </w:rPr>
-      </w:pPr>
-      <w:r>
-        <w:rPr>
-          <w:rFonts w:ascii="Roboto" w:hAnsi="Roboto" w:cs="Segoe UI"/>
-          <w:sz w:val="22"/>
-          <w:szCs w:val="22"/>
-          <w:lang w:val="en-US"/>
-        </w:rPr>
-        <w:t xml:space="preserve">   "messages":[</w:t>
-      </w:r>
-    </w:p>
-    <w:p>
-      <w:pPr>
-        <w:pStyle w:val="NurText"/>
-        <w:ind w:left="360"/>
-        <w:rPr>
-          <w:rFonts w:ascii="Roboto" w:hAnsi="Roboto" w:cs="Segoe UI"/>
-          <w:sz w:val="22"/>
-          <w:szCs w:val="22"/>
-          <w:lang w:val="en-US"/>
-        </w:rPr>
-      </w:pPr>
-      <w:r>
-        <w:rPr>
-          <w:rFonts w:ascii="Roboto" w:hAnsi="Roboto" w:cs="Segoe UI"/>
-          <w:sz w:val="22"/>
-          <w:szCs w:val="22"/>
-          <w:lang w:val="en-US"/>
-        </w:rPr>
-        <w:t xml:space="preserve">      {</w:t>
-      </w:r>
-    </w:p>
-    <w:p>
-      <w:pPr>
-        <w:pStyle w:val="NurText"/>
-        <w:ind w:left="360"/>
-        <w:rPr>
-          <w:rFonts w:ascii="Roboto" w:hAnsi="Roboto" w:cs="Segoe UI"/>
-          <w:sz w:val="22"/>
-          <w:szCs w:val="22"/>
-          <w:lang w:val="en-US"/>
-        </w:rPr>
-      </w:pPr>
-      <w:r>
-        <w:rPr>
-          <w:rFonts w:ascii="Roboto" w:hAnsi="Roboto" w:cs="Segoe UI"/>
-          <w:sz w:val="22"/>
-          <w:szCs w:val="22"/>
-          <w:lang w:val="en-US"/>
-        </w:rPr>
-        <w:t xml:space="preserve">         "message":"</w:t>
-      </w:r>
-      <w:r>
-        <w:rPr>
-          <w:rFonts w:ascii="Roboto" w:hAnsi="Roboto" w:cs="Segoe UI"/>
-          <w:sz w:val="22"/>
-          <w:szCs w:val="22"/>
-          <w:lang w:val="en-US"/>
-        </w:rPr>
-        <w:t xml:space="preserve"> </w:t>
-      </w:r>
-      <w:r>
-        <w:rPr>
-          <w:rFonts w:ascii="Roboto" w:hAnsi="Roboto" w:cs="Segoe UI"/>
-          <w:sz w:val="22"/>
-          <w:szCs w:val="22"/>
-          <w:lang w:val="en-US"/>
-        </w:rPr>
-        <w:t>OWNUNIT;5E;661D4410;66A3;R;TRUE;;42.32;-123.11;10000;50.23;297;;;33.3;-0.15;sfapmf---------</w:t>
-      </w:r>
-      <w:r>
-        <w:rPr>
-          <w:rFonts w:ascii="Roboto" w:hAnsi="Roboto" w:cs="Segoe UI"/>
-          <w:sz w:val="22"/>
-          <w:szCs w:val="22"/>
-          <w:lang w:val="en-US"/>
-        </w:rPr>
-        <w:t>"</w:t>
-      </w:r>
-      <w:r>
-        <w:rPr>
-          <w:rFonts w:ascii="Roboto" w:hAnsi="Roboto" w:cs="Segoe UI"/>
-          <w:sz w:val="22"/>
-          <w:szCs w:val="22"/>
-          <w:lang w:val="en-US"/>
-        </w:rPr>
-        <w:t xml:space="preserve">         </w:t>
-      </w:r>
-    </w:p>
-    <w:p>
-      <w:pPr>
-        <w:pStyle w:val="NurText"/>
-        <w:ind w:left="360"/>
-        <w:rPr>
-          <w:rFonts w:ascii="Roboto" w:hAnsi="Roboto" w:cs="Segoe UI"/>
-          <w:sz w:val="22"/>
-          <w:szCs w:val="22"/>
-          <w:lang w:val="en-US"/>
-        </w:rPr>
-      </w:pPr>
-      <w:r>
-        <w:rPr>
-          <w:rFonts w:ascii="Roboto" w:hAnsi="Roboto" w:cs="Segoe UI"/>
-          <w:sz w:val="22"/>
-          <w:szCs w:val="22"/>
-          <w:lang w:val="en-US"/>
-        </w:rPr>
-        <w:t xml:space="preserve">         "message":"TEXT;</w:t>
-      </w:r>
-      <w:r>
-        <w:rPr>
-          <w:rFonts w:ascii="Roboto" w:hAnsi="Roboto" w:cs="Segoe UI"/>
-          <w:sz w:val="22"/>
-          <w:szCs w:val="22"/>
-          <w:lang w:val="en-US"/>
-        </w:rPr>
-        <w:t>AE</w:t>
-      </w:r>
-      <w:r>
-        <w:rPr>
-          <w:rFonts w:ascii="Roboto" w:hAnsi="Roboto" w:cs="Segoe UI"/>
-          <w:sz w:val="22"/>
-          <w:szCs w:val="22"/>
-          <w:lang w:val="en-US"/>
-        </w:rPr>
-        <w:t>;661D70</w:t>
-      </w:r>
-      <w:r>
-        <w:rPr>
-          <w:rFonts w:ascii="Roboto" w:hAnsi="Roboto" w:cs="Segoe UI"/>
-          <w:sz w:val="22"/>
-          <w:szCs w:val="22"/>
-          <w:lang w:val="en-US"/>
-        </w:rPr>
-        <w:t>2</w:t>
-      </w:r>
-      <w:r>
-        <w:rPr>
-          <w:rFonts w:ascii="Roboto" w:hAnsi="Roboto" w:cs="Segoe UI"/>
-          <w:sz w:val="22"/>
-          <w:szCs w:val="22"/>
-          <w:lang w:val="en-US"/>
-        </w:rPr>
-        <w:t>2;3</w:t>
-      </w:r>
-      <w:r>
-        <w:rPr>
-          <w:rFonts w:ascii="Roboto" w:hAnsi="Roboto" w:cs="Segoe UI"/>
-          <w:sz w:val="22"/>
-          <w:szCs w:val="22"/>
-          <w:lang w:val="en-US"/>
-        </w:rPr>
-        <w:t>7</w:t>
-      </w:r>
-      <w:r>
-        <w:rPr>
-          <w:rFonts w:ascii="Roboto" w:hAnsi="Roboto" w:cs="Segoe UI"/>
-          <w:sz w:val="22"/>
-          <w:szCs w:val="22"/>
-          <w:lang w:val="en-US"/>
-        </w:rPr>
-        <w:t>4E;S;;3;"This is a chat message!";E4F1"</w:t>
-      </w:r>
-    </w:p>
-    <w:p>
-      <w:pPr>
-        <w:pStyle w:val="NurText"/>
-        <w:ind w:left="360"/>
-        <w:rPr>
-          <w:rFonts w:ascii="Roboto" w:hAnsi="Roboto" w:cs="Segoe UI"/>
-          <w:sz w:val="22"/>
-          <w:szCs w:val="22"/>
-          <w:lang w:val="en-US"/>
-        </w:rPr>
-      </w:pPr>
-      <w:r>
-        <w:rPr>
-          <w:rFonts w:ascii="Roboto" w:hAnsi="Roboto" w:cs="Segoe UI"/>
-          <w:sz w:val="22"/>
-          <w:szCs w:val="22"/>
-          <w:lang w:val="en-US"/>
-        </w:rPr>
-        <w:t xml:space="preserve">      }</w:t>
-      </w:r>
-    </w:p>
-    <w:p>
-      <w:pPr>
-        <w:pStyle w:val="NurText"/>
-        <w:ind w:left="360"/>
-        <w:rPr>
-          <w:rFonts w:ascii="Roboto" w:hAnsi="Roboto" w:cs="Segoe UI"/>
-          <w:sz w:val="22"/>
-          <w:szCs w:val="22"/>
-          <w:lang w:val="en-US"/>
-        </w:rPr>
-      </w:pPr>
-      <w:r>
-        <w:rPr>
-          <w:rFonts w:ascii="Roboto" w:hAnsi="Roboto" w:cs="Segoe UI"/>
-          <w:sz w:val="22"/>
-          <w:szCs w:val="22"/>
-          <w:lang w:val="en-US"/>
-        </w:rPr>
-        <w:t xml:space="preserve">   ]</w:t>
-      </w:r>
-    </w:p>
-    <w:p>
-      <w:pPr>
-        <w:pStyle w:val="NurText"/>
-        <w:ind w:left="360"/>
-        <w:rPr>
-          <w:rFonts w:ascii="Roboto" w:hAnsi="Roboto" w:cs="Segoe UI"/>
-          <w:sz w:val="22"/>
-          <w:szCs w:val="22"/>
-          <w:lang w:val="en-US"/>
-        </w:rPr>
-      </w:pPr>
-      <w:r>
-        <w:rPr>
-          <w:rFonts w:ascii="Roboto" w:hAnsi="Roboto" w:cs="Segoe UI"/>
-          <w:sz w:val="22"/>
-          <w:szCs w:val="22"/>
-          <w:lang w:val="en-US"/>
-        </w:rPr>
-        <w:t>}</w:t>
-      </w:r>
-    </w:p>
-    <w:p>
-      <w:pPr>
-        <w:pStyle w:val="NurText"/>
-        <w:ind w:left="360"/>
-        <w:rPr>
-          <w:rFonts w:ascii="Roboto" w:hAnsi="Roboto" w:cs="Segoe UI"/>
-          <w:i/>
-          <w:iCs/>
-          <w:sz w:val="22"/>
-          <w:szCs w:val="22"/>
-          <w:lang w:val="en-US"/>
-        </w:rPr>
-      </w:pPr>
-    </w:p>
-    <w:p>
-      <w:pPr>
-        <w:pStyle w:val="NurText"/>
-        <w:ind w:left="360"/>
-        <w:rPr>
-          <w:rFonts w:ascii="Roboto" w:hAnsi="Roboto" w:cs="Segoe UI"/>
-          <w:i/>
-          <w:iCs/>
-          <w:sz w:val="22"/>
-          <w:szCs w:val="22"/>
-          <w:lang w:val="en-US"/>
-        </w:rPr>
-      </w:pPr>
-      <w:r>
-        <w:rPr>
-          <w:rFonts w:ascii="Roboto" w:hAnsi="Roboto" w:cs="Segoe UI"/>
-          <w:i/>
-          <w:iCs/>
-          <w:sz w:val="22"/>
-          <w:szCs w:val="22"/>
-          <w:lang w:val="en-US"/>
-        </w:rPr>
-        <w:t>Sample</w:t>
-      </w:r>
-      <w:r>
-        <w:rPr>
-          <w:rFonts w:ascii="Roboto" w:hAnsi="Roboto" w:cs="Segoe UI"/>
-          <w:i/>
-          <w:iCs/>
-          <w:sz w:val="22"/>
-          <w:szCs w:val="22"/>
-          <w:lang w:val="en-US"/>
-        </w:rPr>
-        <w:t xml:space="preserve"> POST</w:t>
-      </w:r>
-      <w:r>
-        <w:rPr>
-          <w:rFonts w:ascii="Roboto" w:hAnsi="Roboto" w:cs="Segoe UI"/>
-          <w:i/>
-          <w:iCs/>
-          <w:sz w:val="22"/>
-          <w:szCs w:val="22"/>
-          <w:lang w:val="en-US"/>
-        </w:rPr>
-        <w:t xml:space="preserve"> answer</w:t>
+          <w:sz w:val="22"/>
+          <w:szCs w:val="22"/>
+          <w:lang w:val="en-US"/>
+        </w:rPr>
+        <w:t xml:space="preserve"> POST answer</w:t>
       </w:r>
       <w:r>
         <w:rPr>
@@ -35851,6 +35866,120 @@
           <w:lang w:val="en-US"/>
         </w:rPr>
         <w:t>t</w:t>
+      </w:r>
+    </w:p>
+    <w:p>
+      <w:pPr>
+        <w:pStyle w:val="NurText"/>
+        <w:rPr>
+          <w:rFonts w:ascii="Roboto" w:hAnsi="Roboto" w:cs="Segoe UI"/>
+          <w:b/>
+          <w:bCs/>
+          <w:sz w:val="22"/>
+          <w:szCs w:val="22"/>
+          <w:lang w:val="en-US"/>
+        </w:rPr>
+      </w:pPr>
+    </w:p>
+    <w:p>
+      <w:pPr>
+        <w:pStyle w:val="NurText"/>
+        <w:rPr>
+          <w:rFonts w:ascii="Roboto" w:hAnsi="Roboto" w:cs="Segoe UI"/>
+          <w:b/>
+          <w:bCs/>
+          <w:sz w:val="22"/>
+          <w:szCs w:val="22"/>
+          <w:lang w:val="en-US"/>
+        </w:rPr>
+      </w:pPr>
+      <w:r>
+        <w:rPr>
+          <w:rFonts w:ascii="Roboto" w:hAnsi="Roboto" w:cs="Segoe UI"/>
+          <w:b/>
+          <w:bCs/>
+          <w:sz w:val="22"/>
+          <w:szCs w:val="22"/>
+          <w:lang w:val="en-US"/>
+        </w:rPr>
+        <w:t xml:space="preserve">Please </w:t>
+      </w:r>
+      <w:r>
+        <w:rPr>
+          <w:rFonts w:ascii="Roboto" w:hAnsi="Roboto" w:cs="Segoe UI"/>
+          <w:b/>
+          <w:bCs/>
+          <w:sz w:val="22"/>
+          <w:szCs w:val="22"/>
+          <w:lang w:val="en-US"/>
+        </w:rPr>
+        <w:t xml:space="preserve">report any </w:t>
+      </w:r>
+      <w:r>
+        <w:rPr>
+          <w:rFonts w:ascii="Roboto" w:hAnsi="Roboto" w:cs="Segoe UI"/>
+          <w:b/>
+          <w:bCs/>
+          <w:sz w:val="22"/>
+          <w:szCs w:val="22"/>
+          <w:lang w:val="en-US"/>
+        </w:rPr>
+        <w:t>issues</w:t>
+      </w:r>
+      <w:r>
+        <w:rPr>
+          <w:rFonts w:ascii="Roboto" w:hAnsi="Roboto" w:cs="Segoe UI"/>
+          <w:b/>
+          <w:bCs/>
+          <w:sz w:val="22"/>
+          <w:szCs w:val="22"/>
+          <w:lang w:val="en-US"/>
+        </w:rPr>
+        <w:t>, suggestions, additions or whatever you have in mind with SEDAP</w:t>
+      </w:r>
+      <w:r>
+        <w:rPr>
+          <w:rFonts w:ascii="Roboto" w:hAnsi="Roboto" w:cs="Segoe UI"/>
+          <w:b/>
+          <w:bCs/>
+          <w:sz w:val="22"/>
+          <w:szCs w:val="22"/>
+          <w:lang w:val="en-US"/>
+        </w:rPr>
+        <w:t>-</w:t>
+      </w:r>
+      <w:r>
+        <w:rPr>
+          <w:rFonts w:ascii="Roboto" w:hAnsi="Roboto" w:cs="Segoe UI"/>
+          <w:b/>
+          <w:bCs/>
+          <w:sz w:val="22"/>
+          <w:szCs w:val="22"/>
+          <w:lang w:val="en-US"/>
+        </w:rPr>
+        <w:t xml:space="preserve">Express </w:t>
+      </w:r>
+      <w:r>
+        <w:rPr>
+          <w:rFonts w:ascii="Roboto" w:hAnsi="Roboto" w:cs="Segoe UI"/>
+          <w:b/>
+          <w:bCs/>
+          <w:sz w:val="22"/>
+          <w:szCs w:val="22"/>
+          <w:lang w:val="en-US"/>
+        </w:rPr>
+        <w:t>via GitHub</w:t>
+      </w:r>
+      <w:r>
+        <w:rPr>
+          <w:rFonts w:ascii="Roboto" w:hAnsi="Roboto" w:cs="Segoe UI"/>
+          <w:b/>
+          <w:bCs/>
+          <w:sz w:val="22"/>
+          <w:szCs w:val="22"/>
+          <w:lang w:val="en-US"/>
+        </w:rPr>
+        <w:t>, by email or by phone.</w:t>
       </w:r>
     </w:p>
     <w:p>
@@ -36008,16 +36137,16 @@
         <w:tblLook w:val="0000" w:firstRow="0" w:lastRow="0" w:firstColumn="0" w:lastColumn="0" w:noHBand="0" w:noVBand="0"/>
       </w:tblPr>
       <w:tblGrid>
-        <w:gridCol w:w="950"/>
-        <w:gridCol w:w="3021"/>
+        <w:gridCol w:w="980"/>
+        <w:gridCol w:w="5831"/>
       </w:tblGrid>
       <w:tr>
         <w:trPr>
-          <w:trHeight w:val="82"/>
+          <w:trHeight w:val="88"/>
         </w:trPr>
         <w:tc>
           <w:tcPr>
-            <w:tcW w:w="950" w:type="dxa"/>
+            <w:tcW w:w="980" w:type="dxa"/>
           </w:tcPr>
           <w:p>
             <w:pPr>
@@ -36037,13 +36166,71 @@
                 <w:szCs w:val="22"/>
                 <w:lang w:val="en-US"/>
               </w:rPr>
+              <w:t>GitHub:</w:t>
+            </w:r>
+          </w:p>
+        </w:tc>
+        <w:tc>
+          <w:tcPr>
+            <w:tcW w:w="5831" w:type="dxa"/>
+          </w:tcPr>
+          <w:p>
+            <w:pPr>
+              <w:pStyle w:val="NurText"/>
+              <w:ind w:left="2"/>
+              <w:rPr>
+                <w:rFonts w:ascii="Roboto" w:hAnsi="Roboto"/>
+                <w:sz w:val="22"/>
+                <w:szCs w:val="22"/>
+              </w:rPr>
+            </w:pPr>
+            <w:hyperlink r:id="rId12" w:history="1">
+              <w:r>
+                <w:rPr>
+                  <w:rStyle w:val="Hyperlink"/>
+                  <w:rFonts w:ascii="Roboto" w:hAnsi="Roboto"/>
+                  <w:sz w:val="22"/>
+                  <w:szCs w:val="22"/>
+                </w:rPr>
+                <w:t>github.com/MESE-Core/SEDAP-Express</w:t>
+              </w:r>
+            </w:hyperlink>
+          </w:p>
+        </w:tc>
+      </w:tr>
+      <w:tr>
+        <w:trPr>
+          <w:trHeight w:val="88"/>
+        </w:trPr>
+        <w:tc>
+          <w:tcPr>
+            <w:tcW w:w="980" w:type="dxa"/>
+          </w:tcPr>
+          <w:p>
+            <w:pPr>
+              <w:pStyle w:val="NurText"/>
+              <w:ind w:left="2"/>
+              <w:rPr>
+                <w:rFonts w:ascii="Roboto" w:hAnsi="Roboto" w:cs="Segoe UI"/>
+                <w:sz w:val="22"/>
+                <w:szCs w:val="22"/>
+                <w:lang w:val="en-US"/>
+              </w:rPr>
+            </w:pPr>
+            <w:r>
+              <w:rPr>
+                <w:rFonts w:ascii="Roboto" w:hAnsi="Roboto" w:cs="Segoe UI"/>
+                <w:sz w:val="22"/>
+                <w:szCs w:val="22"/>
+                <w:lang w:val="en-US"/>
+              </w:rPr>
               <w:t>Internet:</w:t>
             </w:r>
           </w:p>
         </w:tc>
         <w:tc>
           <w:tcPr>
-            <w:tcW w:w="3021" w:type="dxa"/>
+            <w:tcW w:w="5831" w:type="dxa"/>
           </w:tcPr>
           <w:p>
             <w:pPr>
@@ -36056,7 +36243,7 @@
                 <w:lang w:val="en-US"/>
               </w:rPr>
             </w:pPr>
-            <w:hyperlink r:id="rId12" w:history="1">
+            <w:hyperlink r:id="rId13" w:history="1">
               <w:r>
                 <w:rPr>
                   <w:rStyle w:val="Hyperlink"/>
@@ -36073,11 +36260,11 @@
       </w:tr>
       <w:tr>
         <w:trPr>
-          <w:trHeight w:val="122"/>
+          <w:trHeight w:val="130"/>
         </w:trPr>
         <w:tc>
           <w:tcPr>
-            <w:tcW w:w="950" w:type="dxa"/>
+            <w:tcW w:w="980" w:type="dxa"/>
           </w:tcPr>
           <w:p>
             <w:pPr>
@@ -36100,7 +36287,7 @@
         </w:tc>
         <w:tc>
           <w:tcPr>
-            <w:tcW w:w="3021" w:type="dxa"/>
+            <w:tcW w:w="5831" w:type="dxa"/>
           </w:tcPr>
           <w:p>
             <w:pPr>
@@ -36113,7 +36300,7 @@
                 <w:lang w:val="en-US"/>
               </w:rPr>
             </w:pPr>
-            <w:hyperlink r:id="rId13" w:history="1">
+            <w:hyperlink r:id="rId14" w:history="1">
               <w:r>
                 <w:rPr>
                   <w:rStyle w:val="Hyperlink"/>
@@ -36130,11 +36317,11 @@
       </w:tr>
       <w:tr>
         <w:trPr>
-          <w:trHeight w:val="70"/>
+          <w:trHeight w:val="75"/>
         </w:trPr>
         <w:tc>
           <w:tcPr>
-            <w:tcW w:w="950" w:type="dxa"/>
+            <w:tcW w:w="980" w:type="dxa"/>
           </w:tcPr>
           <w:p>
             <w:pPr>
@@ -36160,7 +36347,7 @@
         </w:tc>
         <w:tc>
           <w:tcPr>
-            <w:tcW w:w="3021" w:type="dxa"/>
+            <w:tcW w:w="5831" w:type="dxa"/>
           </w:tcPr>
           <w:p>
             <w:pPr>
@@ -36210,7 +36397,7 @@
       </w:pPr>
     </w:p>
     <w:sectPr>
-      <w:headerReference w:type="default" r:id="rId14"/>
+      <w:headerReference w:type="default" r:id="rId15"/>
       <w:pgSz w:w="16838" w:h="11906" w:orient="landscape" w:code="9"/>
       <w:pgMar w:top="1701" w:right="1247" w:bottom="1134" w:left="1247" w:header="567" w:footer="680" w:gutter="0"/>
       <w:cols w:space="708"/>
@@ -36602,14 +36789,28 @@
         <w:rFonts w:ascii="Roboto" w:hAnsi="Roboto"/>
         <w:lang w:val="en-US"/>
       </w:rPr>
-      <w:t>20</w:t>
+      <w:t>07</w:t>
     </w:r>
     <w:r>
       <w:rPr>
         <w:rFonts w:ascii="Roboto" w:hAnsi="Roboto"/>
         <w:lang w:val="en-US"/>
       </w:rPr>
-      <w:t>.06.2024</w:t>
+      <w:t>.0</w:t>
+    </w:r>
+    <w:r>
+      <w:rPr>
+        <w:rFonts w:ascii="Roboto" w:hAnsi="Roboto"/>
+        <w:lang w:val="en-US"/>
+      </w:rPr>
+      <w:t>8</w:t>
+    </w:r>
+    <w:r>
+      <w:rPr>
+        <w:rFonts w:ascii="Roboto" w:hAnsi="Roboto"/>
+        <w:lang w:val="en-US"/>
+      </w:rPr>
+      <w:t>.2024</w:t>
     </w:r>
     <w:r>
       <w:rPr>

</xml_diff>

<commit_message>
Updated ICD to v1.0 (08.08.2024)
</commit_message>
<xml_diff>
--- a/Documentation/SEDAP-Express ICD v1.0.docx
+++ b/Documentation/SEDAP-Express ICD v1.0.docx
@@ -912,6 +912,33 @@
           <w:szCs w:val="22"/>
           <w:lang w:val="en-US"/>
         </w:rPr>
+        <w:t>distributing</w:t>
+      </w:r>
+      <w:r>
+        <w:rPr>
+          <w:rFonts w:ascii="Roboto" w:hAnsi="Roboto" w:cs="Segoe UI"/>
+          <w:sz w:val="22"/>
+          <w:szCs w:val="22"/>
+          <w:lang w:val="en-US"/>
+        </w:rPr>
+        <w:t xml:space="preserve"> </w:t>
+      </w:r>
+      <w:r>
+        <w:rPr>
+          <w:rFonts w:ascii="Roboto" w:hAnsi="Roboto" w:cs="Segoe UI"/>
+          <w:sz w:val="22"/>
+          <w:szCs w:val="22"/>
+          <w:lang w:val="en-US"/>
+        </w:rPr>
+        <w:t xml:space="preserve">and </w:t>
+      </w:r>
+      <w:r>
+        <w:rPr>
+          <w:rFonts w:ascii="Roboto" w:hAnsi="Roboto" w:cs="Segoe UI"/>
+          <w:sz w:val="22"/>
+          <w:szCs w:val="22"/>
+          <w:lang w:val="en-US"/>
+        </w:rPr>
         <w:t xml:space="preserve">a simple </w:t>
       </w:r>
       <w:r>
@@ -921,7 +948,25 @@
           <w:szCs w:val="22"/>
           <w:lang w:val="en-US"/>
         </w:rPr>
-        <w:t xml:space="preserve">log and </w:t>
+        <w:t xml:space="preserve">log </w:t>
+      </w:r>
+      <w:r>
+        <w:rPr>
+          <w:rFonts w:ascii="Roboto" w:hAnsi="Roboto" w:cs="Segoe UI"/>
+          <w:sz w:val="22"/>
+          <w:szCs w:val="22"/>
+          <w:lang w:val="en-US"/>
+        </w:rPr>
+        <w:t>plus</w:t>
+      </w:r>
+      <w:r>
+        <w:rPr>
+          <w:rFonts w:ascii="Roboto" w:hAnsi="Roboto" w:cs="Segoe UI"/>
+          <w:sz w:val="22"/>
+          <w:szCs w:val="22"/>
+          <w:lang w:val="en-US"/>
+        </w:rPr>
+        <w:t xml:space="preserve"> </w:t>
       </w:r>
       <w:r>
         <w:rPr>
@@ -1195,7 +1240,7 @@
           <w:szCs w:val="22"/>
           <w:lang w:val="en-US"/>
         </w:rPr>
-        <w:t>Base64</w:t>
+        <w:t>BASE64</w:t>
       </w:r>
       <w:r>
         <w:rPr>
@@ -1751,14 +1796,25 @@
         </w:rPr>
         <w:t>(Binary)Data which possibly contains a special character (</w:t>
       </w:r>
-      <w:r>
-        <w:rPr>
-          <w:rFonts w:ascii="Roboto" w:hAnsi="Roboto" w:cs="Segoe UI"/>
-          <w:sz w:val="22"/>
-          <w:szCs w:val="22"/>
-          <w:lang w:val="en-US"/>
-        </w:rPr>
-        <w:t xml:space="preserve">e.g. </w:t>
+      <w:proofErr w:type="gramStart"/>
+      <w:r>
+        <w:rPr>
+          <w:rFonts w:ascii="Roboto" w:hAnsi="Roboto" w:cs="Segoe UI"/>
+          <w:sz w:val="22"/>
+          <w:szCs w:val="22"/>
+          <w:lang w:val="en-US"/>
+        </w:rPr>
+        <w:t>e.g.</w:t>
+      </w:r>
+      <w:proofErr w:type="gramEnd"/>
+      <w:r>
+        <w:rPr>
+          <w:rFonts w:ascii="Roboto" w:hAnsi="Roboto" w:cs="Segoe UI"/>
+          <w:sz w:val="22"/>
+          <w:szCs w:val="22"/>
+          <w:lang w:val="en-US"/>
+        </w:rPr>
+        <w:t xml:space="preserve"> </w:t>
       </w:r>
       <w:r>
         <w:rPr>
@@ -1785,7 +1841,16 @@
           <w:szCs w:val="22"/>
           <w:lang w:val="en-US"/>
         </w:rPr>
-        <w:t>, 0x23, 0x3B) has to be encoded with Base64</w:t>
+        <w:t xml:space="preserve">, 0x23, 0x3B) has to be encoded with </w:t>
+      </w:r>
+      <w:r>
+        <w:rPr>
+          <w:rFonts w:ascii="Roboto" w:hAnsi="Roboto" w:cs="Segoe UI"/>
+          <w:sz w:val="22"/>
+          <w:szCs w:val="22"/>
+          <w:lang w:val="en-US"/>
+        </w:rPr>
+        <w:t>BASE64</w:t>
       </w:r>
     </w:p>
     <w:p>
@@ -2404,6 +2469,7 @@
         </w:rPr>
         <w:t xml:space="preserve">For calculating the </w:t>
       </w:r>
+      <w:proofErr w:type="gramStart"/>
       <w:r>
         <w:rPr>
           <w:rFonts w:ascii="Roboto" w:hAnsi="Roboto" w:cs="Segoe UI"/>
@@ -2413,6 +2479,7 @@
         </w:rPr>
         <w:t>MAC</w:t>
       </w:r>
+      <w:proofErr w:type="gramEnd"/>
       <w:r>
         <w:rPr>
           <w:rFonts w:ascii="Roboto" w:hAnsi="Roboto" w:cs="Segoe UI"/>
@@ -2989,7 +3056,31 @@
           <w:szCs w:val="22"/>
           <w:lang w:val="en-US"/>
         </w:rPr>
-        <w:t>Sample (32Bit CMAC, Password:expressexpressex):</w:t>
+        <w:t xml:space="preserve">Sample (32Bit CMAC, </w:t>
+      </w:r>
+      <w:proofErr w:type="gramStart"/>
+      <w:r>
+        <w:rPr>
+          <w:rFonts w:ascii="Roboto" w:hAnsi="Roboto" w:cs="Segoe UI"/>
+          <w:i/>
+          <w:iCs/>
+          <w:sz w:val="22"/>
+          <w:szCs w:val="22"/>
+          <w:lang w:val="en-US"/>
+        </w:rPr>
+        <w:t>Password:expressexpressex</w:t>
+      </w:r>
+      <w:proofErr w:type="gramEnd"/>
+      <w:r>
+        <w:rPr>
+          <w:rFonts w:ascii="Roboto" w:hAnsi="Roboto" w:cs="Segoe UI"/>
+          <w:i/>
+          <w:iCs/>
+          <w:sz w:val="22"/>
+          <w:szCs w:val="22"/>
+          <w:lang w:val="en-US"/>
+        </w:rPr>
+        <w:t>):</w:t>
       </w:r>
       <w:r>
         <w:rPr>
@@ -3426,7 +3517,25 @@
           <w:szCs w:val="22"/>
           <w:lang w:val="en-US"/>
         </w:rPr>
-        <w:t>Encrypted data must be Base64 encoded</w:t>
+        <w:t xml:space="preserve">Encrypted data must be </w:t>
+      </w:r>
+      <w:r>
+        <w:rPr>
+          <w:rFonts w:ascii="Roboto" w:hAnsi="Roboto" w:cs="Segoe UI"/>
+          <w:sz w:val="22"/>
+          <w:szCs w:val="22"/>
+          <w:lang w:val="en-US"/>
+        </w:rPr>
+        <w:t>BASE64</w:t>
+      </w:r>
+      <w:r>
+        <w:rPr>
+          <w:rFonts w:ascii="Roboto" w:hAnsi="Roboto" w:cs="Segoe UI"/>
+          <w:sz w:val="22"/>
+          <w:szCs w:val="22"/>
+          <w:lang w:val="en-US"/>
+        </w:rPr>
+        <w:t xml:space="preserve"> encoded</w:t>
       </w:r>
       <w:r>
         <w:rPr>
@@ -3564,7 +3673,17 @@
           <w:lang w:val="en-US"/>
         </w:rPr>
         <w:br/>
-        <w:t>OWNUNIT;5E;661D4410;66A3;R;;</w:t>
+        <w:t>OWNUNIT;5E;661D4410;66A</w:t>
+      </w:r>
+      <w:proofErr w:type="gramStart"/>
+      <w:r>
+        <w:rPr>
+          <w:rFonts w:ascii="Roboto" w:hAnsi="Roboto" w:cs="Segoe UI"/>
+          <w:sz w:val="22"/>
+          <w:szCs w:val="22"/>
+          <w:lang w:val="en-US"/>
+        </w:rPr>
+        <w:t>3;R;;</w:t>
       </w:r>
       <w:r>
         <w:rPr>
@@ -3575,6 +3694,7 @@
         </w:rPr>
         <w:t>;</w:t>
       </w:r>
+      <w:proofErr w:type="gramEnd"/>
       <w:r>
         <w:rPr>
           <w:rFonts w:ascii="Roboto" w:hAnsi="Roboto" w:cs="Segoe UI"/>
@@ -3652,8 +3772,9 @@
           <w:szCs w:val="22"/>
           <w:lang w:val="en-US"/>
         </w:rPr>
-        <w:t xml:space="preserve"> (AES128, ECB, Passwor</w:t>
-      </w:r>
+        <w:t xml:space="preserve"> (AES128, ECB, </w:t>
+      </w:r>
+      <w:proofErr w:type="gramStart"/>
       <w:r>
         <w:rPr>
           <w:rFonts w:ascii="Roboto" w:hAnsi="Roboto" w:cs="Segoe UI"/>
@@ -3663,7 +3784,7 @@
           <w:szCs w:val="22"/>
           <w:lang w:val="en-US"/>
         </w:rPr>
-        <w:t>d</w:t>
+        <w:t>Passwor</w:t>
       </w:r>
       <w:r>
         <w:rPr>
@@ -3674,7 +3795,30 @@
           <w:szCs w:val="22"/>
           <w:lang w:val="en-US"/>
         </w:rPr>
-        <w:t>:expressexpressex):</w:t>
+        <w:t>d</w:t>
+      </w:r>
+      <w:r>
+        <w:rPr>
+          <w:rFonts w:ascii="Roboto" w:hAnsi="Roboto" w:cs="Segoe UI"/>
+          <w:i/>
+          <w:iCs/>
+          <w:sz w:val="22"/>
+          <w:szCs w:val="22"/>
+          <w:lang w:val="en-US"/>
+        </w:rPr>
+        <w:t>:expressexpressex</w:t>
+      </w:r>
+      <w:proofErr w:type="gramEnd"/>
+      <w:r>
+        <w:rPr>
+          <w:rFonts w:ascii="Roboto" w:hAnsi="Roboto" w:cs="Segoe UI"/>
+          <w:i/>
+          <w:iCs/>
+          <w:sz w:val="22"/>
+          <w:szCs w:val="22"/>
+          <w:lang w:val="en-US"/>
+        </w:rPr>
+        <w:t>):</w:t>
       </w:r>
     </w:p>
     <w:p>
@@ -3995,7 +4139,25 @@
           <w:szCs w:val="22"/>
           <w:lang w:val="en-US"/>
         </w:rPr>
-        <w:t>Compressed data must be Base64 encoded</w:t>
+        <w:t xml:space="preserve">Compressed data must be </w:t>
+      </w:r>
+      <w:r>
+        <w:rPr>
+          <w:rFonts w:ascii="Roboto" w:hAnsi="Roboto" w:cs="Segoe UI"/>
+          <w:sz w:val="22"/>
+          <w:szCs w:val="22"/>
+          <w:lang w:val="en-US"/>
+        </w:rPr>
+        <w:t>BASE64</w:t>
+      </w:r>
+      <w:r>
+        <w:rPr>
+          <w:rFonts w:ascii="Roboto" w:hAnsi="Roboto" w:cs="Segoe UI"/>
+          <w:sz w:val="22"/>
+          <w:szCs w:val="22"/>
+          <w:lang w:val="en-US"/>
+        </w:rPr>
+        <w:t xml:space="preserve"> encoded</w:t>
       </w:r>
       <w:r>
         <w:rPr>
@@ -5220,7 +5382,25 @@
           <w:szCs w:val="22"/>
           <w:lang w:val="en-US"/>
         </w:rPr>
-        <w:t>be Base64-encoded and sent with an additional appended \n</w:t>
+        <w:t xml:space="preserve">be </w:t>
+      </w:r>
+      <w:r>
+        <w:rPr>
+          <w:rFonts w:ascii="Roboto" w:hAnsi="Roboto" w:cs="Segoe UI"/>
+          <w:sz w:val="22"/>
+          <w:szCs w:val="22"/>
+          <w:lang w:val="en-US"/>
+        </w:rPr>
+        <w:t>BASE64</w:t>
+      </w:r>
+      <w:r>
+        <w:rPr>
+          <w:rFonts w:ascii="Roboto" w:hAnsi="Roboto" w:cs="Segoe UI"/>
+          <w:sz w:val="22"/>
+          <w:szCs w:val="22"/>
+          <w:lang w:val="en-US"/>
+        </w:rPr>
+        <w:t>-encoded and sent with an additional appended \n</w:t>
       </w:r>
       <w:r>
         <w:rPr>
@@ -6112,7 +6292,17 @@
                 <w:szCs w:val="22"/>
                 <w:lang w:val="en-US"/>
               </w:rPr>
-              <w:t>This is a hexadecimal string representation of a</w:t>
+              <w:t xml:space="preserve">This is a hexadecimal string representation of </w:t>
+            </w:r>
+            <w:proofErr w:type="gramStart"/>
+            <w:r>
+              <w:rPr>
+                <w:rFonts w:ascii="Roboto" w:hAnsi="Roboto" w:cs="Segoe UI"/>
+                <w:sz w:val="22"/>
+                <w:szCs w:val="22"/>
+                <w:lang w:val="en-US"/>
+              </w:rPr>
+              <w:t>a</w:t>
             </w:r>
             <w:r>
               <w:rPr>
@@ -6123,14 +6313,33 @@
               </w:rPr>
               <w:t>n</w:t>
             </w:r>
-            <w:r>
-              <w:rPr>
-                <w:rFonts w:ascii="Roboto" w:hAnsi="Roboto" w:cs="Segoe UI"/>
-                <w:sz w:val="22"/>
-                <w:szCs w:val="22"/>
-                <w:lang w:val="en-US"/>
-              </w:rPr>
-              <w:t xml:space="preserve"> 8-bit sequential number</w:t>
+            <w:proofErr w:type="gramEnd"/>
+            <w:r>
+              <w:rPr>
+                <w:rFonts w:ascii="Roboto" w:hAnsi="Roboto" w:cs="Segoe UI"/>
+                <w:sz w:val="22"/>
+                <w:szCs w:val="22"/>
+                <w:lang w:val="en-US"/>
+              </w:rPr>
+              <w:t xml:space="preserve"> </w:t>
+            </w:r>
+            <w:r>
+              <w:rPr>
+                <w:rFonts w:ascii="Roboto" w:hAnsi="Roboto" w:cs="Segoe UI"/>
+                <w:sz w:val="22"/>
+                <w:szCs w:val="22"/>
+                <w:lang w:val="en-US"/>
+              </w:rPr>
+              <w:t>7</w:t>
+            </w:r>
+            <w:r>
+              <w:rPr>
+                <w:rFonts w:ascii="Roboto" w:hAnsi="Roboto" w:cs="Segoe UI"/>
+                <w:sz w:val="22"/>
+                <w:szCs w:val="22"/>
+                <w:lang w:val="en-US"/>
+              </w:rPr>
+              <w:t>-bit sequential number</w:t>
             </w:r>
             <w:r>
               <w:rPr>
@@ -6184,16 +6393,34 @@
                 <w:szCs w:val="22"/>
                 <w:lang w:val="en-US"/>
               </w:rPr>
-              <w:t>255</w:t>
-            </w:r>
-            <w:r>
-              <w:rPr>
-                <w:rFonts w:ascii="Roboto" w:hAnsi="Roboto" w:cs="Segoe UI"/>
-                <w:sz w:val="22"/>
-                <w:szCs w:val="22"/>
-                <w:lang w:val="en-US"/>
-              </w:rPr>
-              <w:t>/FF</w:t>
+              <w:t>127</w:t>
+            </w:r>
+            <w:r>
+              <w:rPr>
+                <w:rFonts w:ascii="Roboto" w:hAnsi="Roboto" w:cs="Segoe UI"/>
+                <w:sz w:val="22"/>
+                <w:szCs w:val="22"/>
+                <w:lang w:val="en-US"/>
+              </w:rPr>
+              <w:t>/</w:t>
+            </w:r>
+            <w:r>
+              <w:rPr>
+                <w:rFonts w:ascii="Roboto" w:hAnsi="Roboto" w:cs="Segoe UI"/>
+                <w:sz w:val="22"/>
+                <w:szCs w:val="22"/>
+                <w:lang w:val="en-US"/>
+              </w:rPr>
+              <w:t>7</w:t>
+            </w:r>
+            <w:r>
+              <w:rPr>
+                <w:rFonts w:ascii="Roboto" w:hAnsi="Roboto" w:cs="Segoe UI"/>
+                <w:sz w:val="22"/>
+                <w:szCs w:val="22"/>
+                <w:lang w:val="en-US"/>
+              </w:rPr>
+              <w:t>F</w:t>
             </w:r>
             <w:r>
               <w:rPr>
@@ -6230,6 +6457,15 @@
                 <w:lang w:val="en-US"/>
               </w:rPr>
               <w:t>!</w:t>
+            </w:r>
+            <w:r>
+              <w:rPr>
+                <w:rFonts w:ascii="Roboto" w:hAnsi="Roboto" w:cs="Segoe UI"/>
+                <w:sz w:val="22"/>
+                <w:szCs w:val="22"/>
+                <w:lang w:val="en-US"/>
+              </w:rPr>
+              <w:t xml:space="preserve"> The limitation to 7-bit or a max of 127 prevents problems with signed/unsigned byte formats.</w:t>
             </w:r>
           </w:p>
         </w:tc>
@@ -6844,7 +7080,52 @@
                 <w:szCs w:val="22"/>
                 <w:lang w:val="en-US"/>
               </w:rPr>
-              <w:t xml:space="preserve">Hash-based message authentication code for </w:t>
+              <w:t>A 32</w:t>
+            </w:r>
+            <w:r>
+              <w:rPr>
+                <w:rFonts w:ascii="Roboto" w:hAnsi="Roboto" w:cs="Segoe UI"/>
+                <w:sz w:val="22"/>
+                <w:szCs w:val="22"/>
+                <w:lang w:val="en-US"/>
+              </w:rPr>
+              <w:t>/128/</w:t>
+            </w:r>
+            <w:r>
+              <w:rPr>
+                <w:rFonts w:ascii="Roboto" w:hAnsi="Roboto" w:cs="Segoe UI"/>
+                <w:sz w:val="22"/>
+                <w:szCs w:val="22"/>
+                <w:lang w:val="en-US"/>
+              </w:rPr>
+              <w:t>256</w:t>
+            </w:r>
+            <w:r>
+              <w:rPr>
+                <w:rFonts w:ascii="Roboto" w:hAnsi="Roboto" w:cs="Segoe UI"/>
+                <w:sz w:val="22"/>
+                <w:szCs w:val="22"/>
+                <w:lang w:val="en-US"/>
+              </w:rPr>
+              <w:t>-b</w:t>
+            </w:r>
+            <w:r>
+              <w:rPr>
+                <w:rFonts w:ascii="Roboto" w:hAnsi="Roboto" w:cs="Segoe UI"/>
+                <w:sz w:val="22"/>
+                <w:szCs w:val="22"/>
+                <w:lang w:val="en-US"/>
+              </w:rPr>
+              <w:t>it wide h</w:t>
+            </w:r>
+            <w:r>
+              <w:rPr>
+                <w:rFonts w:ascii="Roboto" w:hAnsi="Roboto" w:cs="Segoe UI"/>
+                <w:sz w:val="22"/>
+                <w:szCs w:val="22"/>
+                <w:lang w:val="en-US"/>
+              </w:rPr>
+              <w:t xml:space="preserve">ash-based message authentication code for </w:t>
             </w:r>
             <w:r>
               <w:rPr>
@@ -6862,7 +7143,7 @@
                 <w:szCs w:val="22"/>
                 <w:lang w:val="en-US"/>
               </w:rPr>
-              <w:t xml:space="preserve"> </w:t>
+              <w:t xml:space="preserve"> (see chapter III.2 for more)</w:t>
             </w:r>
           </w:p>
         </w:tc>
@@ -8232,6 +8513,7 @@
         </w:rPr>
         <w:t>[</w:t>
       </w:r>
+      <w:proofErr w:type="gramStart"/>
       <w:r>
         <w:rPr>
           <w:rFonts w:ascii="Roboto" w:hAnsi="Roboto" w:cs="Segoe UI"/>
@@ -8257,7 +8539,17 @@
           <w:szCs w:val="22"/>
           <w:lang w:val="en-US"/>
         </w:rPr>
-        <w:t>(M)</w:t>
+        <w:t>(</w:t>
+      </w:r>
+      <w:proofErr w:type="gramEnd"/>
+      <w:r>
+        <w:rPr>
+          <w:rFonts w:ascii="Roboto" w:hAnsi="Roboto" w:cs="Segoe UI"/>
+          <w:sz w:val="22"/>
+          <w:szCs w:val="22"/>
+          <w:lang w:val="en-US"/>
+        </w:rPr>
+        <w:t>M)</w:t>
       </w:r>
       <w:r>
         <w:rPr>
@@ -8816,97 +9108,27 @@
           <w:szCs w:val="22"/>
           <w:lang w:val="en-US"/>
         </w:rPr>
-        <w:t>OWNUNIT</w:t>
-      </w:r>
-      <w:r>
-        <w:rPr>
-          <w:rFonts w:ascii="Roboto" w:hAnsi="Roboto" w:cs="Segoe UI"/>
-          <w:sz w:val="22"/>
-          <w:szCs w:val="22"/>
-          <w:lang w:val="en-US"/>
-        </w:rPr>
-        <w:t>;5E;661D4410;66A3;R;;</w:t>
-      </w:r>
-      <w:r>
-        <w:rPr>
-          <w:rFonts w:ascii="Roboto" w:hAnsi="Roboto" w:cs="Segoe UI"/>
-          <w:sz w:val="22"/>
-          <w:szCs w:val="22"/>
-          <w:lang w:val="en-US"/>
-        </w:rPr>
-        <w:t>;</w:t>
-      </w:r>
-      <w:r>
-        <w:rPr>
-          <w:rFonts w:ascii="Roboto" w:hAnsi="Roboto" w:cs="Segoe UI"/>
-          <w:sz w:val="22"/>
-          <w:szCs w:val="22"/>
-          <w:lang w:val="en-US"/>
-        </w:rPr>
-        <w:t>53.32;8.11;0;</w:t>
-      </w:r>
-      <w:r>
-        <w:rPr>
-          <w:rFonts w:ascii="Roboto" w:hAnsi="Roboto" w:cs="Segoe UI"/>
-          <w:sz w:val="22"/>
-          <w:szCs w:val="22"/>
-          <w:lang w:val="en-US"/>
-        </w:rPr>
-        <w:t>5.5</w:t>
-      </w:r>
-      <w:r>
-        <w:rPr>
-          <w:rFonts w:ascii="Roboto" w:hAnsi="Roboto" w:cs="Segoe UI"/>
-          <w:sz w:val="22"/>
-          <w:szCs w:val="22"/>
-          <w:lang w:val="en-US"/>
-        </w:rPr>
-        <w:t>;</w:t>
-      </w:r>
-      <w:r>
-        <w:rPr>
-          <w:rFonts w:ascii="Roboto" w:hAnsi="Roboto" w:cs="Segoe UI"/>
-          <w:sz w:val="22"/>
-          <w:szCs w:val="22"/>
-          <w:lang w:val="en-US"/>
-        </w:rPr>
-        <w:t>21</w:t>
-      </w:r>
-      <w:r>
-        <w:rPr>
-          <w:rFonts w:ascii="Roboto" w:hAnsi="Roboto" w:cs="Segoe UI"/>
-          <w:sz w:val="22"/>
-          <w:szCs w:val="22"/>
-          <w:lang w:val="en-US"/>
-        </w:rPr>
-        <w:t>;</w:t>
-      </w:r>
-      <w:r>
-        <w:rPr>
-          <w:rFonts w:ascii="Roboto" w:hAnsi="Roboto" w:cs="Segoe UI"/>
-          <w:sz w:val="22"/>
-          <w:szCs w:val="22"/>
-          <w:lang w:val="en-US"/>
-        </w:rPr>
-        <w:t>22;</w:t>
-      </w:r>
-      <w:r>
-        <w:rPr>
-          <w:rFonts w:ascii="Roboto" w:hAnsi="Roboto" w:cs="Segoe UI"/>
-          <w:sz w:val="22"/>
-          <w:szCs w:val="22"/>
-          <w:lang w:val="en-US"/>
-        </w:rPr>
-        <w:t>;;</w:t>
-      </w:r>
-      <w:r>
-        <w:rPr>
-          <w:rFonts w:ascii="Roboto" w:hAnsi="Roboto" w:cs="Segoe UI"/>
-          <w:sz w:val="22"/>
-          <w:szCs w:val="22"/>
-          <w:lang w:val="en-US"/>
-        </w:rPr>
-        <w:t>FGS Bayern;sfspfclff------</w:t>
+        <w:t>OWNUNIT;5E;661D4410;66A</w:t>
+      </w:r>
+      <w:proofErr w:type="gramStart"/>
+      <w:r>
+        <w:rPr>
+          <w:rFonts w:ascii="Roboto" w:hAnsi="Roboto" w:cs="Segoe UI"/>
+          <w:sz w:val="22"/>
+          <w:szCs w:val="22"/>
+          <w:lang w:val="en-US"/>
+        </w:rPr>
+        <w:t>3;R;;;</w:t>
+      </w:r>
+      <w:proofErr w:type="gramEnd"/>
+      <w:r>
+        <w:rPr>
+          <w:rFonts w:ascii="Roboto" w:hAnsi="Roboto" w:cs="Segoe UI"/>
+          <w:sz w:val="22"/>
+          <w:szCs w:val="22"/>
+          <w:lang w:val="en-US"/>
+        </w:rPr>
+        <w:t>53.32;8.11;0;5.5;21;22;;;FGS Bayern;SFSPFCLFF------</w:t>
       </w:r>
     </w:p>
     <w:p>
@@ -8958,61 +9180,27 @@
           <w:szCs w:val="22"/>
           <w:lang w:val="en-US"/>
         </w:rPr>
-        <w:t>OWNUNIT</w:t>
-      </w:r>
-      <w:r>
-        <w:rPr>
-          <w:rFonts w:ascii="Roboto" w:hAnsi="Roboto" w:cs="Segoe UI"/>
-          <w:sz w:val="22"/>
-          <w:szCs w:val="22"/>
-          <w:lang w:val="en-US"/>
-        </w:rPr>
-        <w:t>;5E;661D4410;66A3;R;TRUE</w:t>
-      </w:r>
-      <w:r>
-        <w:rPr>
-          <w:rFonts w:ascii="Roboto" w:hAnsi="Roboto" w:cs="Segoe UI"/>
-          <w:sz w:val="22"/>
-          <w:szCs w:val="22"/>
-          <w:lang w:val="en-US"/>
-        </w:rPr>
-        <w:t>;</w:t>
-      </w:r>
-      <w:r>
-        <w:rPr>
-          <w:rFonts w:ascii="Roboto" w:hAnsi="Roboto" w:cs="Segoe UI"/>
-          <w:sz w:val="22"/>
-          <w:szCs w:val="22"/>
-          <w:lang w:val="en-US"/>
-        </w:rPr>
-        <w:t>;</w:t>
-      </w:r>
-      <w:r>
-        <w:rPr>
-          <w:rFonts w:ascii="Roboto" w:hAnsi="Roboto" w:cs="Segoe UI"/>
-          <w:sz w:val="22"/>
-          <w:szCs w:val="22"/>
-          <w:lang w:val="en-US"/>
-        </w:rPr>
-        <w:t>42.32;-123.11;10000;50.23;297;;;</w:t>
-      </w:r>
-      <w:r>
-        <w:rPr>
-          <w:rFonts w:ascii="Roboto" w:hAnsi="Roboto" w:cs="Segoe UI"/>
-          <w:sz w:val="22"/>
-          <w:szCs w:val="22"/>
-          <w:lang w:val="en-US"/>
-        </w:rPr>
-        <w:t>33.3;-0.15;</w:t>
-      </w:r>
-      <w:r>
-        <w:rPr>
-          <w:rFonts w:ascii="Roboto" w:hAnsi="Roboto" w:cs="Segoe UI"/>
-          <w:sz w:val="22"/>
-          <w:szCs w:val="22"/>
-          <w:lang w:val="en-US"/>
-        </w:rPr>
-        <w:t>sfapmf---------</w:t>
+        <w:t>OWNUNIT;11;1B351C87;22</w:t>
+      </w:r>
+      <w:proofErr w:type="gramStart"/>
+      <w:r>
+        <w:rPr>
+          <w:rFonts w:ascii="Roboto" w:hAnsi="Roboto" w:cs="Segoe UI"/>
+          <w:sz w:val="22"/>
+          <w:szCs w:val="22"/>
+          <w:lang w:val="en-US"/>
+        </w:rPr>
+        <w:t>AA;U</w:t>
+      </w:r>
+      <w:proofErr w:type="gramEnd"/>
+      <w:r>
+        <w:rPr>
+          <w:rFonts w:ascii="Roboto" w:hAnsi="Roboto" w:cs="Segoe UI"/>
+          <w:sz w:val="22"/>
+          <w:szCs w:val="22"/>
+          <w:lang w:val="en-US"/>
+        </w:rPr>
+        <w:t>;FALSE;4389F10D;77.88;-10.12;5577.0;33.44;55.66;1.1;-2.2;3.3;Ownunit;SFGPIB----H----</w:t>
       </w:r>
     </w:p>
     <w:p>
@@ -11107,7 +11295,7 @@
                 <w:szCs w:val="22"/>
                 <w:lang w:val="en-US"/>
               </w:rPr>
-              <w:t>Base64</w:t>
+              <w:t>BASE64</w:t>
             </w:r>
           </w:p>
         </w:tc>
@@ -11186,7 +11374,16 @@
                 <w:szCs w:val="22"/>
                 <w:lang w:val="en-US"/>
               </w:rPr>
-              <w:t>TIF) encoded in Base64</w:t>
+              <w:t xml:space="preserve">TIF) encoded in </w:t>
+            </w:r>
+            <w:r>
+              <w:rPr>
+                <w:rFonts w:ascii="Roboto" w:hAnsi="Roboto" w:cs="Segoe UI"/>
+                <w:sz w:val="22"/>
+                <w:szCs w:val="22"/>
+                <w:lang w:val="en-US"/>
+              </w:rPr>
+              <w:t>BASE64</w:t>
             </w:r>
           </w:p>
         </w:tc>
@@ -11238,7 +11435,7 @@
                 <w:szCs w:val="22"/>
                 <w:lang w:val="en-US"/>
               </w:rPr>
-              <w:t>ASCII</w:t>
+              <w:t>BASE64</w:t>
             </w:r>
           </w:p>
         </w:tc>
@@ -11334,187 +11531,45 @@
           <w:szCs w:val="22"/>
           <w:lang w:val="en-US"/>
         </w:rPr>
-        <w:t>CONTACT</w:t>
-      </w:r>
-      <w:r>
-        <w:rPr>
-          <w:rFonts w:ascii="Roboto" w:hAnsi="Roboto" w:cs="Segoe UI"/>
-          <w:sz w:val="22"/>
-          <w:szCs w:val="22"/>
-          <w:lang w:val="en-US"/>
-        </w:rPr>
-        <w:t>;</w:t>
-      </w:r>
-      <w:r>
-        <w:rPr>
-          <w:rFonts w:ascii="Roboto" w:hAnsi="Roboto" w:cs="Segoe UI"/>
-          <w:sz w:val="22"/>
-          <w:szCs w:val="22"/>
-          <w:lang w:val="en-US"/>
-        </w:rPr>
-        <w:t>5E</w:t>
-      </w:r>
-      <w:r>
-        <w:rPr>
-          <w:rFonts w:ascii="Roboto" w:hAnsi="Roboto" w:cs="Segoe UI"/>
-          <w:sz w:val="22"/>
-          <w:szCs w:val="22"/>
-          <w:lang w:val="en-US"/>
-        </w:rPr>
-        <w:t>;661D44</w:t>
-      </w:r>
-      <w:r>
-        <w:rPr>
-          <w:rFonts w:ascii="Roboto" w:hAnsi="Roboto" w:cs="Segoe UI"/>
-          <w:sz w:val="22"/>
-          <w:szCs w:val="22"/>
-          <w:lang w:val="en-US"/>
-        </w:rPr>
-        <w:t>1</w:t>
-      </w:r>
-      <w:r>
-        <w:rPr>
-          <w:rFonts w:ascii="Roboto" w:hAnsi="Roboto" w:cs="Segoe UI"/>
-          <w:sz w:val="22"/>
-          <w:szCs w:val="22"/>
-          <w:lang w:val="en-US"/>
-        </w:rPr>
-        <w:t>0;</w:t>
-      </w:r>
-      <w:r>
-        <w:rPr>
-          <w:rFonts w:ascii="Roboto" w:hAnsi="Roboto" w:cs="Segoe UI"/>
-          <w:sz w:val="22"/>
-          <w:szCs w:val="22"/>
-          <w:lang w:val="en-US"/>
-        </w:rPr>
-        <w:t>66A3;R</w:t>
-      </w:r>
-      <w:r>
-        <w:rPr>
-          <w:rFonts w:ascii="Roboto" w:hAnsi="Roboto" w:cs="Segoe UI"/>
-          <w:sz w:val="22"/>
-          <w:szCs w:val="22"/>
-          <w:lang w:val="en-US"/>
-        </w:rPr>
-        <w:t>;</w:t>
-      </w:r>
-      <w:r>
-        <w:rPr>
-          <w:rFonts w:ascii="Roboto" w:hAnsi="Roboto" w:cs="Segoe UI"/>
-          <w:sz w:val="22"/>
-          <w:szCs w:val="22"/>
-          <w:lang w:val="en-US"/>
-        </w:rPr>
-        <w:t>;</w:t>
-      </w:r>
-      <w:r>
-        <w:rPr>
-          <w:rFonts w:ascii="Roboto" w:hAnsi="Roboto" w:cs="Segoe UI"/>
-          <w:sz w:val="22"/>
-          <w:szCs w:val="22"/>
-          <w:lang w:val="en-US"/>
-        </w:rPr>
-        <w:t>;</w:t>
-      </w:r>
-      <w:r>
-        <w:rPr>
-          <w:rFonts w:ascii="Roboto" w:hAnsi="Roboto" w:cs="Segoe UI"/>
-          <w:sz w:val="22"/>
-          <w:szCs w:val="22"/>
-          <w:lang w:val="en-US"/>
-        </w:rPr>
-        <w:t>100;FALSE;53.32;8.11;0;5.5;21;22;</w:t>
-      </w:r>
-      <w:r>
-        <w:rPr>
-          <w:rFonts w:ascii="Roboto" w:hAnsi="Roboto" w:cs="Segoe UI"/>
-          <w:sz w:val="22"/>
-          <w:szCs w:val="22"/>
-          <w:lang w:val="en-US"/>
-        </w:rPr>
-        <w:t>;;</w:t>
-      </w:r>
-      <w:r>
-        <w:rPr>
-          <w:rFonts w:ascii="Roboto" w:hAnsi="Roboto" w:cs="Segoe UI"/>
-          <w:sz w:val="22"/>
-          <w:szCs w:val="22"/>
-          <w:lang w:val="en-US"/>
-        </w:rPr>
-        <w:t>;</w:t>
-      </w:r>
-      <w:r>
-        <w:rPr>
-          <w:rFonts w:ascii="Roboto" w:hAnsi="Roboto" w:cs="Segoe UI"/>
-          <w:sz w:val="22"/>
-          <w:szCs w:val="22"/>
-          <w:lang w:val="en-US"/>
-        </w:rPr>
-        <w:t>;</w:t>
-      </w:r>
-      <w:r>
-        <w:rPr>
-          <w:rFonts w:ascii="Roboto" w:hAnsi="Roboto" w:cs="Segoe UI"/>
-          <w:sz w:val="22"/>
-          <w:szCs w:val="22"/>
-          <w:lang w:val="en-US"/>
-        </w:rPr>
-        <w:t>;</w:t>
-      </w:r>
-      <w:r>
-        <w:rPr>
-          <w:rFonts w:ascii="Roboto" w:hAnsi="Roboto" w:cs="Segoe UI"/>
-          <w:sz w:val="22"/>
-          <w:szCs w:val="22"/>
-          <w:lang w:val="en-US"/>
-        </w:rPr>
-        <w:t>FGS Bayern;</w:t>
-      </w:r>
-      <w:r>
-        <w:rPr>
-          <w:rFonts w:ascii="Roboto" w:hAnsi="Roboto" w:cs="Segoe UI"/>
-          <w:sz w:val="22"/>
-          <w:szCs w:val="22"/>
-          <w:lang w:val="en-US"/>
-        </w:rPr>
-        <w:t>AR;</w:t>
-      </w:r>
-      <w:r>
-        <w:rPr>
-          <w:rFonts w:ascii="Roboto" w:hAnsi="Roboto" w:cs="Segoe UI"/>
-          <w:sz w:val="22"/>
-          <w:szCs w:val="22"/>
-          <w:lang w:val="en-US"/>
-        </w:rPr>
-        <w:t>sfspfclff------</w:t>
-      </w:r>
-      <w:r>
-        <w:rPr>
-          <w:rFonts w:ascii="Roboto" w:hAnsi="Roboto" w:cs="Segoe UI"/>
-          <w:sz w:val="22"/>
-          <w:szCs w:val="22"/>
-          <w:lang w:val="en-US"/>
-        </w:rPr>
-        <w:t>;;;</w:t>
-      </w:r>
-      <w:r>
-        <w:rPr>
-          <w:rFonts w:ascii="Roboto" w:hAnsi="Roboto" w:cs="Segoe UI"/>
-          <w:sz w:val="22"/>
-          <w:szCs w:val="22"/>
-          <w:lang w:val="en-US"/>
-        </w:rPr>
-        <w:t>;</w:t>
-      </w:r>
-      <w:r>
-        <w:rPr>
-          <w:rFonts w:ascii="Roboto" w:hAnsi="Roboto" w:cs="Segoe UI"/>
-          <w:sz w:val="22"/>
-          <w:szCs w:val="22"/>
-          <w:lang w:val="en-US"/>
-        </w:rPr>
-        <w:t>Ch22</w:t>
+        <w:t>CONTACT;5E;</w:t>
+      </w:r>
+      <w:r>
+        <w:rPr>
+          <w:rFonts w:ascii="Roboto" w:hAnsi="Roboto" w:cs="Segoe UI"/>
+          <w:sz w:val="22"/>
+          <w:szCs w:val="22"/>
+          <w:lang w:val="en-US"/>
+        </w:rPr>
+        <w:t>661D5420;83C</w:t>
+      </w:r>
+      <w:proofErr w:type="gramStart"/>
+      <w:r>
+        <w:rPr>
+          <w:rFonts w:ascii="Roboto" w:hAnsi="Roboto" w:cs="Segoe UI"/>
+          <w:sz w:val="22"/>
+          <w:szCs w:val="22"/>
+          <w:lang w:val="en-US"/>
+        </w:rPr>
+        <w:t>5</w:t>
+      </w:r>
+      <w:r>
+        <w:rPr>
+          <w:rFonts w:ascii="Roboto" w:hAnsi="Roboto" w:cs="Segoe UI"/>
+          <w:sz w:val="22"/>
+          <w:szCs w:val="22"/>
+          <w:lang w:val="en-US"/>
+        </w:rPr>
+        <w:t>;R;;;</w:t>
+      </w:r>
+      <w:proofErr w:type="gramEnd"/>
+      <w:r>
+        <w:rPr>
+          <w:rFonts w:ascii="Roboto" w:hAnsi="Roboto" w:cs="Segoe UI"/>
+          <w:sz w:val="22"/>
+          <w:szCs w:val="22"/>
+          <w:lang w:val="en-US"/>
+        </w:rPr>
+        <w:t>100;FALSE;53.32;8.11;0;;;;120;275;;;;;;;FGS Bayern;AR;SFSPFCLFF------;;;;VXNlIENIMjI=</w:t>
       </w:r>
     </w:p>
     <w:p>
@@ -11557,205 +11612,27 @@
           <w:szCs w:val="22"/>
           <w:lang w:val="en-US"/>
         </w:rPr>
-        <w:t>CONTACT</w:t>
-      </w:r>
-      <w:r>
-        <w:rPr>
-          <w:rFonts w:ascii="Roboto" w:hAnsi="Roboto" w:cs="Segoe UI"/>
-          <w:sz w:val="22"/>
-          <w:szCs w:val="22"/>
-          <w:lang w:val="en-US"/>
-        </w:rPr>
-        <w:t>;5</w:t>
-      </w:r>
-      <w:r>
-        <w:rPr>
-          <w:rFonts w:ascii="Roboto" w:hAnsi="Roboto" w:cs="Segoe UI"/>
-          <w:sz w:val="22"/>
-          <w:szCs w:val="22"/>
-          <w:lang w:val="en-US"/>
-        </w:rPr>
-        <w:t>F</w:t>
-      </w:r>
-      <w:r>
-        <w:rPr>
-          <w:rFonts w:ascii="Roboto" w:hAnsi="Roboto" w:cs="Segoe UI"/>
-          <w:sz w:val="22"/>
-          <w:szCs w:val="22"/>
-          <w:lang w:val="en-US"/>
-        </w:rPr>
-        <w:t>;661D5420;</w:t>
-      </w:r>
-      <w:r>
-        <w:rPr>
-          <w:rFonts w:ascii="Roboto" w:hAnsi="Roboto" w:cs="Segoe UI"/>
-          <w:sz w:val="22"/>
-          <w:szCs w:val="22"/>
-          <w:lang w:val="en-US"/>
-        </w:rPr>
-        <w:t>66A3</w:t>
-      </w:r>
-      <w:r>
-        <w:rPr>
-          <w:rFonts w:ascii="Roboto" w:hAnsi="Roboto" w:cs="Segoe UI"/>
-          <w:sz w:val="22"/>
-          <w:szCs w:val="22"/>
-          <w:lang w:val="en-US"/>
-        </w:rPr>
-        <w:t>;</w:t>
-      </w:r>
-      <w:r>
-        <w:rPr>
-          <w:rFonts w:ascii="Roboto" w:hAnsi="Roboto" w:cs="Segoe UI"/>
-          <w:sz w:val="22"/>
-          <w:szCs w:val="22"/>
-          <w:lang w:val="en-US"/>
-        </w:rPr>
-        <w:t>U;;</w:t>
-      </w:r>
-      <w:r>
-        <w:rPr>
-          <w:rFonts w:ascii="Roboto" w:hAnsi="Roboto" w:cs="Segoe UI"/>
-          <w:sz w:val="22"/>
-          <w:szCs w:val="22"/>
-          <w:lang w:val="en-US"/>
-        </w:rPr>
-        <w:t>;</w:t>
-      </w:r>
-      <w:r>
-        <w:rPr>
-          <w:rFonts w:ascii="Roboto" w:hAnsi="Roboto" w:cs="Segoe UI"/>
-          <w:sz w:val="22"/>
-          <w:szCs w:val="22"/>
-          <w:lang w:val="en-US"/>
-        </w:rPr>
-        <w:t>101;FALSE;36.32;12.11;2000;44;331;;</w:t>
-      </w:r>
-      <w:r>
-        <w:rPr>
-          <w:rFonts w:ascii="Roboto" w:hAnsi="Roboto" w:cs="Segoe UI"/>
-          <w:sz w:val="22"/>
-          <w:szCs w:val="22"/>
-          <w:lang w:val="en-US"/>
-        </w:rPr>
-        <w:t>11</w:t>
-      </w:r>
-      <w:r>
-        <w:rPr>
-          <w:rFonts w:ascii="Roboto" w:hAnsi="Roboto" w:cs="Segoe UI"/>
-          <w:sz w:val="22"/>
-          <w:szCs w:val="22"/>
-          <w:lang w:val="en-US"/>
-        </w:rPr>
-        <w:t>;</w:t>
-      </w:r>
-      <w:r>
-        <w:rPr>
-          <w:rFonts w:ascii="Roboto" w:hAnsi="Roboto" w:cs="Segoe UI"/>
-          <w:sz w:val="22"/>
-          <w:szCs w:val="22"/>
-          <w:lang w:val="en-US"/>
-        </w:rPr>
-        <w:t>65</w:t>
-      </w:r>
-      <w:r>
-        <w:rPr>
-          <w:rFonts w:ascii="Roboto" w:hAnsi="Roboto" w:cs="Segoe UI"/>
-          <w:sz w:val="22"/>
-          <w:szCs w:val="22"/>
-          <w:lang w:val="en-US"/>
-        </w:rPr>
-        <w:t>;</w:t>
-      </w:r>
-      <w:r>
-        <w:rPr>
-          <w:rFonts w:ascii="Roboto" w:hAnsi="Roboto" w:cs="Segoe UI"/>
-          <w:sz w:val="22"/>
-          <w:szCs w:val="22"/>
-          <w:lang w:val="en-US"/>
-        </w:rPr>
-        <w:t>10;</w:t>
-      </w:r>
-      <w:r>
-        <w:rPr>
-          <w:rFonts w:ascii="Roboto" w:hAnsi="Roboto" w:cs="Segoe UI"/>
-          <w:sz w:val="22"/>
-          <w:szCs w:val="22"/>
-          <w:lang w:val="en-US"/>
-        </w:rPr>
-        <w:t>Unknown</w:t>
-      </w:r>
-      <w:r>
-        <w:rPr>
-          <w:rFonts w:ascii="Roboto" w:hAnsi="Roboto" w:cs="Segoe UI"/>
-          <w:sz w:val="22"/>
-          <w:szCs w:val="22"/>
-          <w:lang w:val="en-US"/>
-        </w:rPr>
-        <w:t>;</w:t>
-      </w:r>
-      <w:r>
-        <w:rPr>
-          <w:rFonts w:ascii="Roboto" w:hAnsi="Roboto" w:cs="Segoe UI"/>
-          <w:sz w:val="22"/>
-          <w:szCs w:val="22"/>
-          <w:lang w:val="en-US"/>
-        </w:rPr>
-        <w:t>O;</w:t>
-      </w:r>
-      <w:r>
-        <w:rPr>
-          <w:rFonts w:ascii="Roboto" w:hAnsi="Roboto" w:cs="Segoe UI"/>
-          <w:sz w:val="22"/>
-          <w:szCs w:val="22"/>
-          <w:lang w:val="en-US"/>
-        </w:rPr>
-        <w:t>;22113321</w:t>
-      </w:r>
-      <w:r>
-        <w:rPr>
-          <w:rFonts w:ascii="Roboto" w:hAnsi="Roboto" w:cs="Segoe UI"/>
-          <w:sz w:val="22"/>
-          <w:szCs w:val="22"/>
-          <w:lang w:val="en-US"/>
-        </w:rPr>
-        <w:t>2</w:t>
-      </w:r>
-      <w:r>
-        <w:rPr>
-          <w:rFonts w:ascii="Roboto" w:hAnsi="Roboto" w:cs="Segoe UI"/>
-          <w:sz w:val="22"/>
-          <w:szCs w:val="22"/>
-          <w:lang w:val="en-US"/>
-        </w:rPr>
-        <w:t>;;</w:t>
-      </w:r>
-      <w:r>
-        <w:rPr>
-          <w:rFonts w:ascii="Roboto" w:hAnsi="Roboto" w:cs="Segoe UI"/>
-          <w:sz w:val="22"/>
-          <w:szCs w:val="22"/>
-          <w:lang w:val="en-US"/>
-        </w:rPr>
-        <w:t>;</w:t>
-      </w:r>
-      <w:r>
-        <w:rPr>
-          <w:rFonts w:ascii="Roboto" w:hAnsi="Roboto" w:cs="Segoe UI"/>
-          <w:sz w:val="22"/>
-          <w:szCs w:val="22"/>
-          <w:lang w:val="en-US"/>
-        </w:rPr>
-        <w:t>Possible Netherlands</w:t>
-      </w:r>
-      <w:r>
-        <w:rPr>
-          <w:rFonts w:ascii="Roboto" w:hAnsi="Roboto" w:cs="Segoe UI"/>
-          <w:sz w:val="22"/>
-          <w:szCs w:val="22"/>
-          <w:lang w:val="en-US"/>
-        </w:rPr>
-        <w:t xml:space="preserve"> </w:t>
+        <w:t>CONTACT;5F;661D5420;83C</w:t>
+      </w:r>
+      <w:proofErr w:type="gramStart"/>
+      <w:r>
+        <w:rPr>
+          <w:rFonts w:ascii="Roboto" w:hAnsi="Roboto" w:cs="Segoe UI"/>
+          <w:sz w:val="22"/>
+          <w:szCs w:val="22"/>
+          <w:lang w:val="en-US"/>
+        </w:rPr>
+        <w:t>5;U;;;</w:t>
+      </w:r>
+      <w:proofErr w:type="gramEnd"/>
+      <w:r>
+        <w:rPr>
+          <w:rFonts w:ascii="Roboto" w:hAnsi="Roboto" w:cs="Segoe UI"/>
+          <w:sz w:val="22"/>
+          <w:szCs w:val="22"/>
+          <w:lang w:val="en-US"/>
+        </w:rPr>
+        <w:t>101;FALSE;36.32;12.11;2000;;;;44;;;;;;;;Unknown;O;;221333201;;;UG9zcyBOZXRoZXJsYW5kcw==</w:t>
       </w:r>
       <w:r>
         <w:rPr>
@@ -11795,88 +11672,7 @@
           <w:szCs w:val="22"/>
           <w:lang w:val="en-US"/>
         </w:rPr>
-        <w:t>CONTACT</w:t>
-      </w:r>
-      <w:r>
-        <w:rPr>
-          <w:rFonts w:ascii="Roboto" w:hAnsi="Roboto" w:cs="Segoe UI"/>
-          <w:sz w:val="22"/>
-          <w:szCs w:val="22"/>
-          <w:lang w:val="en-US"/>
-        </w:rPr>
-        <w:t>;</w:t>
-      </w:r>
-      <w:r>
-        <w:rPr>
-          <w:rFonts w:ascii="Roboto" w:hAnsi="Roboto" w:cs="Segoe UI"/>
-          <w:sz w:val="22"/>
-          <w:szCs w:val="22"/>
-          <w:lang w:val="en-US"/>
-        </w:rPr>
-        <w:t>60</w:t>
-      </w:r>
-      <w:r>
-        <w:rPr>
-          <w:rFonts w:ascii="Roboto" w:hAnsi="Roboto" w:cs="Segoe UI"/>
-          <w:sz w:val="22"/>
-          <w:szCs w:val="22"/>
-          <w:lang w:val="en-US"/>
-        </w:rPr>
-        <w:t>;661B7410;</w:t>
-      </w:r>
-      <w:r>
-        <w:rPr>
-          <w:rFonts w:ascii="Roboto" w:hAnsi="Roboto" w:cs="Segoe UI"/>
-          <w:sz w:val="22"/>
-          <w:szCs w:val="22"/>
-          <w:lang w:val="en-US"/>
-        </w:rPr>
-        <w:t>66A3</w:t>
-      </w:r>
-      <w:r>
-        <w:rPr>
-          <w:rFonts w:ascii="Roboto" w:hAnsi="Roboto" w:cs="Segoe UI"/>
-          <w:sz w:val="22"/>
-          <w:szCs w:val="22"/>
-          <w:lang w:val="en-US"/>
-        </w:rPr>
-        <w:t>;</w:t>
-      </w:r>
-      <w:r>
-        <w:rPr>
-          <w:rFonts w:ascii="Roboto" w:hAnsi="Roboto" w:cs="Segoe UI"/>
-          <w:sz w:val="22"/>
-          <w:szCs w:val="22"/>
-          <w:lang w:val="en-US"/>
-        </w:rPr>
-        <w:t>S;TRUE;</w:t>
-      </w:r>
-      <w:r>
-        <w:rPr>
-          <w:rFonts w:ascii="Roboto" w:hAnsi="Roboto" w:cs="Segoe UI"/>
-          <w:sz w:val="22"/>
-          <w:szCs w:val="22"/>
-          <w:lang w:val="en-US"/>
-        </w:rPr>
-        <w:t>;</w:t>
-      </w:r>
-      <w:r>
-        <w:rPr>
-          <w:rFonts w:ascii="Roboto" w:hAnsi="Roboto" w:cs="Segoe UI"/>
-          <w:sz w:val="22"/>
-          <w:szCs w:val="22"/>
-          <w:lang w:val="en-US"/>
-        </w:rPr>
-        <w:t>102;TRUE</w:t>
-      </w:r>
-      <w:r>
-        <w:rPr>
-          <w:rFonts w:ascii="Roboto" w:hAnsi="Roboto" w:cs="Segoe UI"/>
-          <w:sz w:val="22"/>
-          <w:szCs w:val="22"/>
-          <w:lang w:val="en-US"/>
-        </w:rPr>
-        <w:t>;53.32;8.11</w:t>
+        <w:t>CONTACT;60;54742310;4371;S;TRUE;;102;TRUE;53.32;8.11</w:t>
       </w:r>
     </w:p>
     <w:p>
@@ -12157,16 +11953,36 @@
           <w:szCs w:val="22"/>
           <w:lang w:val="en-US"/>
         </w:rPr>
-        <w:t>Latitude&gt;[°]</w:t>
-      </w:r>
-      <w:r>
-        <w:rPr>
-          <w:rFonts w:ascii="Roboto" w:hAnsi="Roboto" w:cs="Segoe UI"/>
-          <w:sz w:val="22"/>
-          <w:szCs w:val="22"/>
-          <w:lang w:val="en-US"/>
-        </w:rPr>
-        <w:t>(M)</w:t>
+        <w:t>Latitude&gt;[</w:t>
+      </w:r>
+      <w:proofErr w:type="gramStart"/>
+      <w:r>
+        <w:rPr>
+          <w:rFonts w:ascii="Roboto" w:hAnsi="Roboto" w:cs="Segoe UI"/>
+          <w:sz w:val="22"/>
+          <w:szCs w:val="22"/>
+          <w:lang w:val="en-US"/>
+        </w:rPr>
+        <w:t>°]</w:t>
+      </w:r>
+      <w:r>
+        <w:rPr>
+          <w:rFonts w:ascii="Roboto" w:hAnsi="Roboto" w:cs="Segoe UI"/>
+          <w:sz w:val="22"/>
+          <w:szCs w:val="22"/>
+          <w:lang w:val="en-US"/>
+        </w:rPr>
+        <w:t>(</w:t>
+      </w:r>
+      <w:proofErr w:type="gramEnd"/>
+      <w:r>
+        <w:rPr>
+          <w:rFonts w:ascii="Roboto" w:hAnsi="Roboto" w:cs="Segoe UI"/>
+          <w:sz w:val="22"/>
+          <w:szCs w:val="22"/>
+          <w:lang w:val="en-US"/>
+        </w:rPr>
+        <w:t>M)</w:t>
       </w:r>
       <w:r>
         <w:rPr>
@@ -16717,7 +16533,7 @@
                 <w:szCs w:val="22"/>
                 <w:lang w:val="en-US"/>
               </w:rPr>
-              <w:t>ASCII</w:t>
+              <w:t>BASE64</w:t>
             </w:r>
           </w:p>
         </w:tc>
@@ -16791,7 +16607,17 @@
           <w:szCs w:val="22"/>
           <w:lang w:val="en-US"/>
         </w:rPr>
-        <w:t>EMISSION;5E;661D4410;66A3;R;;</w:t>
+        <w:t>EMISSION;5E;661D4410;66A</w:t>
+      </w:r>
+      <w:proofErr w:type="gramStart"/>
+      <w:r>
+        <w:rPr>
+          <w:rFonts w:ascii="Roboto" w:hAnsi="Roboto" w:cs="Segoe UI"/>
+          <w:sz w:val="22"/>
+          <w:szCs w:val="22"/>
+          <w:lang w:val="en-US"/>
+        </w:rPr>
+        <w:t>3;R;;</w:t>
       </w:r>
       <w:r>
         <w:rPr>
@@ -16802,6 +16628,7 @@
         </w:rPr>
         <w:t>;</w:t>
       </w:r>
+      <w:proofErr w:type="gramEnd"/>
       <w:r>
         <w:rPr>
           <w:rFonts w:ascii="Roboto" w:hAnsi="Roboto" w:cs="Segoe UI"/>
@@ -16855,6 +16682,15 @@
           <w:lang w:val="en-US"/>
         </w:rPr>
         <w:t>;5;10233</w:t>
+      </w:r>
+      <w:r>
+        <w:rPr>
+          <w:rFonts w:ascii="Roboto" w:hAnsi="Roboto" w:cs="Segoe UI"/>
+          <w:sz w:val="22"/>
+          <w:szCs w:val="22"/>
+          <w:lang w:val="en-US"/>
+        </w:rPr>
+        <w:t>;</w:t>
       </w:r>
       <w:r>
         <w:rPr>
@@ -16895,7 +16731,17 @@
           <w:szCs w:val="22"/>
           <w:lang w:val="en-US"/>
         </w:rPr>
-        <w:t>EMISSION;5F;661D5410;66A3;R;;</w:t>
+        <w:t>EMISSION;5F;661D5410;66A</w:t>
+      </w:r>
+      <w:proofErr w:type="gramStart"/>
+      <w:r>
+        <w:rPr>
+          <w:rFonts w:ascii="Roboto" w:hAnsi="Roboto" w:cs="Segoe UI"/>
+          <w:sz w:val="22"/>
+          <w:szCs w:val="22"/>
+          <w:lang w:val="en-US"/>
+        </w:rPr>
+        <w:t>3;R;;</w:t>
       </w:r>
       <w:r>
         <w:rPr>
@@ -16906,6 +16752,7 @@
         </w:rPr>
         <w:t>;</w:t>
       </w:r>
+      <w:proofErr w:type="gramEnd"/>
       <w:r>
         <w:rPr>
           <w:rFonts w:ascii="Roboto" w:hAnsi="Roboto" w:cs="Segoe UI"/>
@@ -17259,8 +17106,19 @@
           <w:szCs w:val="22"/>
           <w:lang w:val="en-US"/>
         </w:rPr>
-        <w:t>peedThroughWater&gt;[m/s];&lt;</w:t>
-      </w:r>
+        <w:t>peedThroughWater&gt;[m/</w:t>
+      </w:r>
+      <w:proofErr w:type="gramStart"/>
+      <w:r>
+        <w:rPr>
+          <w:rFonts w:ascii="Roboto" w:hAnsi="Roboto" w:cs="Segoe UI"/>
+          <w:sz w:val="22"/>
+          <w:szCs w:val="22"/>
+          <w:lang w:val="en-US"/>
+        </w:rPr>
+        <w:t>s];&lt;</w:t>
+      </w:r>
+      <w:proofErr w:type="gramEnd"/>
       <w:r>
         <w:rPr>
           <w:rFonts w:ascii="Roboto" w:hAnsi="Roboto" w:cs="Segoe UI"/>
@@ -17628,7 +17486,27 @@
           <w:szCs w:val="22"/>
           <w:lang w:val="en-US"/>
         </w:rPr>
-        <w:t xml:space="preserve"> METEO;AC;661D44C0;</w:t>
+        <w:t xml:space="preserve"> </w:t>
+      </w:r>
+      <w:proofErr w:type="gramStart"/>
+      <w:r>
+        <w:rPr>
+          <w:rFonts w:ascii="Roboto" w:hAnsi="Roboto" w:cs="Segoe UI"/>
+          <w:sz w:val="22"/>
+          <w:szCs w:val="22"/>
+          <w:lang w:val="en-US"/>
+        </w:rPr>
+        <w:t>METEO;AC</w:t>
+      </w:r>
+      <w:proofErr w:type="gramEnd"/>
+      <w:r>
+        <w:rPr>
+          <w:rFonts w:ascii="Roboto" w:hAnsi="Roboto" w:cs="Segoe UI"/>
+          <w:sz w:val="22"/>
+          <w:szCs w:val="22"/>
+          <w:lang w:val="en-US"/>
+        </w:rPr>
+        <w:t>;661D44C0;</w:t>
       </w:r>
       <w:r>
         <w:rPr>
@@ -17871,7 +17749,45 @@
           <w:szCs w:val="22"/>
           <w:lang w:val="en-US"/>
         </w:rPr>
-        <w:t xml:space="preserve"> (e.g. UTF-x, 0x0A, 0x23, … see chapter III.1), it has to be Base64-encoded and the encoding </w:t>
+        <w:t xml:space="preserve"> (</w:t>
+      </w:r>
+      <w:proofErr w:type="gramStart"/>
+      <w:r>
+        <w:rPr>
+          <w:rFonts w:ascii="Roboto" w:hAnsi="Roboto" w:cs="Segoe UI"/>
+          <w:sz w:val="22"/>
+          <w:szCs w:val="22"/>
+          <w:lang w:val="en-US"/>
+        </w:rPr>
+        <w:t>e.g.</w:t>
+      </w:r>
+      <w:proofErr w:type="gramEnd"/>
+      <w:r>
+        <w:rPr>
+          <w:rFonts w:ascii="Roboto" w:hAnsi="Roboto" w:cs="Segoe UI"/>
+          <w:sz w:val="22"/>
+          <w:szCs w:val="22"/>
+          <w:lang w:val="en-US"/>
+        </w:rPr>
+        <w:t xml:space="preserve"> UTF-x, 0x0A, 0x23, … see chapter III.1), it has to be </w:t>
+      </w:r>
+      <w:r>
+        <w:rPr>
+          <w:rFonts w:ascii="Roboto" w:hAnsi="Roboto" w:cs="Segoe UI"/>
+          <w:sz w:val="22"/>
+          <w:szCs w:val="22"/>
+          <w:lang w:val="en-US"/>
+        </w:rPr>
+        <w:t>BASE64</w:t>
+      </w:r>
+      <w:r>
+        <w:rPr>
+          <w:rFonts w:ascii="Roboto" w:hAnsi="Roboto" w:cs="Segoe UI"/>
+          <w:sz w:val="22"/>
+          <w:szCs w:val="22"/>
+          <w:lang w:val="en-US"/>
+        </w:rPr>
+        <w:t xml:space="preserve">-encoded and the encoding </w:t>
       </w:r>
       <w:r>
         <w:rPr>
@@ -18107,6 +18023,24 @@
           <w:szCs w:val="22"/>
           <w:lang w:val="en-US"/>
         </w:rPr>
+        <w:t>&lt;Recipient&gt;</w:t>
+      </w:r>
+      <w:r>
+        <w:rPr>
+          <w:rFonts w:ascii="Roboto" w:hAnsi="Roboto" w:cs="Segoe UI"/>
+          <w:sz w:val="22"/>
+          <w:szCs w:val="22"/>
+          <w:lang w:val="en-US"/>
+        </w:rPr>
+        <w:t>;</w:t>
+      </w:r>
+      <w:r>
+        <w:rPr>
+          <w:rFonts w:ascii="Roboto" w:hAnsi="Roboto" w:cs="Segoe UI"/>
+          <w:sz w:val="22"/>
+          <w:szCs w:val="22"/>
+          <w:lang w:val="en-US"/>
+        </w:rPr>
         <w:t>&lt;</w:t>
       </w:r>
       <w:r>
@@ -18171,42 +18105,6 @@
           <w:lang w:val="en-US"/>
         </w:rPr>
         <w:t>(M)</w:t>
-      </w:r>
-      <w:r>
-        <w:rPr>
-          <w:rFonts w:ascii="Roboto" w:hAnsi="Roboto" w:cs="Segoe UI"/>
-          <w:sz w:val="22"/>
-          <w:szCs w:val="22"/>
-          <w:lang w:val="en-US"/>
-        </w:rPr>
-        <w:t>;&lt;</w:t>
-      </w:r>
-      <w:r>
-        <w:rPr>
-          <w:rFonts w:ascii="Roboto" w:hAnsi="Roboto" w:cs="Segoe UI"/>
-          <w:sz w:val="22"/>
-          <w:szCs w:val="22"/>
-          <w:lang w:val="en-US"/>
-        </w:rPr>
-        <w:t>R</w:t>
-      </w:r>
-      <w:r>
-        <w:rPr>
-          <w:rFonts w:ascii="Roboto" w:hAnsi="Roboto" w:cs="Segoe UI"/>
-          <w:sz w:val="22"/>
-          <w:szCs w:val="22"/>
-          <w:lang w:val="en-US"/>
-        </w:rPr>
-        <w:t>ecipient</w:t>
-      </w:r>
-      <w:r>
-        <w:rPr>
-          <w:rFonts w:ascii="Roboto" w:hAnsi="Roboto" w:cs="Segoe UI"/>
-          <w:sz w:val="22"/>
-          <w:szCs w:val="22"/>
-          <w:lang w:val="en-US"/>
-        </w:rPr>
-        <w:t>&gt;</w:t>
       </w:r>
     </w:p>
     <w:p>
@@ -18263,16 +18161,7 @@
                 <w:szCs w:val="22"/>
                 <w:lang w:val="en-US"/>
               </w:rPr>
-              <w:t>T</w:t>
-            </w:r>
-            <w:r>
-              <w:rPr>
-                <w:rFonts w:ascii="Roboto" w:hAnsi="Roboto" w:cs="Segoe UI"/>
-                <w:sz w:val="22"/>
-                <w:szCs w:val="22"/>
-                <w:lang w:val="en-US"/>
-              </w:rPr>
-              <w:t>ype</w:t>
+              <w:t>Recipient</w:t>
             </w:r>
           </w:p>
         </w:tc>
@@ -18298,16 +18187,7 @@
                 <w:szCs w:val="22"/>
                 <w:lang w:val="en-US"/>
               </w:rPr>
-              <w:t>0</w:t>
-            </w:r>
-            <w:r>
-              <w:rPr>
-                <w:rFonts w:ascii="Roboto" w:hAnsi="Roboto" w:cs="Segoe UI"/>
-                <w:sz w:val="22"/>
-                <w:szCs w:val="22"/>
-                <w:lang w:val="en-US"/>
-              </w:rPr>
-              <w:t>0</w:t>
+              <w:t>HexString</w:t>
             </w:r>
           </w:p>
         </w:tc>
@@ -18332,7 +18212,52 @@
                 <w:szCs w:val="22"/>
                 <w:lang w:val="en-US"/>
               </w:rPr>
-              <w:t>Undefined</w:t>
+              <w:t>In most cases, you should use a hexadecimal string representation of a 16-bit unsigned integer, but you can also use freely selected textual identifiers</w:t>
+            </w:r>
+            <w:r>
+              <w:rPr>
+                <w:rFonts w:ascii="Roboto" w:hAnsi="Roboto" w:cs="Segoe UI"/>
+                <w:sz w:val="22"/>
+                <w:szCs w:val="22"/>
+                <w:lang w:val="en-US"/>
+              </w:rPr>
+              <w:t xml:space="preserve">, as explained in </w:t>
+            </w:r>
+            <w:r>
+              <w:rPr>
+                <w:rFonts w:ascii="Roboto" w:hAnsi="Roboto" w:cs="Segoe UI"/>
+                <w:sz w:val="22"/>
+                <w:szCs w:val="22"/>
+                <w:lang w:val="en-US"/>
+              </w:rPr>
+              <w:t xml:space="preserve">the </w:t>
+            </w:r>
+            <w:r>
+              <w:rPr>
+                <w:rFonts w:ascii="Roboto" w:hAnsi="Roboto" w:cs="Segoe UI"/>
+                <w:sz w:val="22"/>
+                <w:szCs w:val="22"/>
+                <w:lang w:val="en-US"/>
+              </w:rPr>
+              <w:t xml:space="preserve">table </w:t>
+            </w:r>
+            <w:r>
+              <w:rPr>
+                <w:rFonts w:ascii="Roboto" w:hAnsi="Roboto" w:cs="Segoe UI"/>
+                <w:sz w:val="22"/>
+                <w:szCs w:val="22"/>
+                <w:lang w:val="en-US"/>
+              </w:rPr>
+              <w:t>from</w:t>
+            </w:r>
+            <w:r>
+              <w:rPr>
+                <w:rFonts w:ascii="Roboto" w:hAnsi="Roboto" w:cs="Segoe UI"/>
+                <w:sz w:val="22"/>
+                <w:szCs w:val="22"/>
+                <w:lang w:val="en-US"/>
+              </w:rPr>
+              <w:t xml:space="preserve"> chapter IV.1.1</w:t>
             </w:r>
           </w:p>
         </w:tc>
@@ -18352,6 +18277,24 @@
                 <w:lang w:val="en-US"/>
               </w:rPr>
             </w:pPr>
+            <w:r>
+              <w:rPr>
+                <w:rFonts w:ascii="Roboto" w:hAnsi="Roboto" w:cs="Segoe UI"/>
+                <w:sz w:val="22"/>
+                <w:szCs w:val="22"/>
+                <w:lang w:val="en-US"/>
+              </w:rPr>
+              <w:t>T</w:t>
+            </w:r>
+            <w:r>
+              <w:rPr>
+                <w:rFonts w:ascii="Roboto" w:hAnsi="Roboto" w:cs="Segoe UI"/>
+                <w:sz w:val="22"/>
+                <w:szCs w:val="22"/>
+                <w:lang w:val="en-US"/>
+              </w:rPr>
+              <w:t>ype</w:t>
+            </w:r>
           </w:p>
         </w:tc>
         <w:tc>
@@ -18385,7 +18328,7 @@
                 <w:szCs w:val="22"/>
                 <w:lang w:val="en-US"/>
               </w:rPr>
-              <w:t>1</w:t>
+              <w:t>0</w:t>
             </w:r>
           </w:p>
         </w:tc>
@@ -18410,7 +18353,7 @@
                 <w:szCs w:val="22"/>
                 <w:lang w:val="en-US"/>
               </w:rPr>
-              <w:t>Alert</w:t>
+              <w:t>Undefined</w:t>
             </w:r>
           </w:p>
         </w:tc>
@@ -18463,7 +18406,7 @@
                 <w:szCs w:val="22"/>
                 <w:lang w:val="en-US"/>
               </w:rPr>
-              <w:t>2</w:t>
+              <w:t>1</w:t>
             </w:r>
           </w:p>
         </w:tc>
@@ -18488,7 +18431,7 @@
                 <w:szCs w:val="22"/>
                 <w:lang w:val="en-US"/>
               </w:rPr>
-              <w:t>Warning</w:t>
+              <w:t>Alert</w:t>
             </w:r>
           </w:p>
         </w:tc>
@@ -18541,7 +18484,7 @@
                 <w:szCs w:val="22"/>
                 <w:lang w:val="en-US"/>
               </w:rPr>
-              <w:t>3</w:t>
+              <w:t>2</w:t>
             </w:r>
           </w:p>
         </w:tc>
@@ -18566,7 +18509,7 @@
                 <w:szCs w:val="22"/>
                 <w:lang w:val="en-US"/>
               </w:rPr>
-              <w:t>Notice</w:t>
+              <w:t>Warning</w:t>
             </w:r>
           </w:p>
         </w:tc>
@@ -18619,7 +18562,7 @@
                 <w:szCs w:val="22"/>
                 <w:lang w:val="en-US"/>
               </w:rPr>
-              <w:t>4</w:t>
+              <w:t>3</w:t>
             </w:r>
           </w:p>
         </w:tc>
@@ -18644,7 +18587,7 @@
                 <w:szCs w:val="22"/>
                 <w:lang w:val="en-US"/>
               </w:rPr>
-              <w:t>Chat</w:t>
+              <w:t>Notice</w:t>
             </w:r>
           </w:p>
         </w:tc>
@@ -18664,6 +18607,84 @@
                 <w:lang w:val="en-US"/>
               </w:rPr>
             </w:pPr>
+          </w:p>
+        </w:tc>
+        <w:tc>
+          <w:tcPr>
+            <w:tcW w:w="1276" w:type="dxa"/>
+          </w:tcPr>
+          <w:p>
+            <w:pPr>
+              <w:pStyle w:val="NurText"/>
+              <w:jc w:val="center"/>
+              <w:rPr>
+                <w:rFonts w:ascii="Roboto" w:hAnsi="Roboto" w:cs="Segoe UI"/>
+                <w:sz w:val="22"/>
+                <w:szCs w:val="22"/>
+                <w:lang w:val="en-US"/>
+              </w:rPr>
+            </w:pPr>
+            <w:r>
+              <w:rPr>
+                <w:rFonts w:ascii="Roboto" w:hAnsi="Roboto" w:cs="Segoe UI"/>
+                <w:sz w:val="22"/>
+                <w:szCs w:val="22"/>
+                <w:lang w:val="en-US"/>
+              </w:rPr>
+              <w:t>0</w:t>
+            </w:r>
+            <w:r>
+              <w:rPr>
+                <w:rFonts w:ascii="Roboto" w:hAnsi="Roboto" w:cs="Segoe UI"/>
+                <w:sz w:val="22"/>
+                <w:szCs w:val="22"/>
+                <w:lang w:val="en-US"/>
+              </w:rPr>
+              <w:t>4</w:t>
+            </w:r>
+          </w:p>
+        </w:tc>
+        <w:tc>
+          <w:tcPr>
+            <w:tcW w:w="7553" w:type="dxa"/>
+          </w:tcPr>
+          <w:p>
+            <w:pPr>
+              <w:pStyle w:val="NurText"/>
+              <w:rPr>
+                <w:rFonts w:ascii="Roboto" w:hAnsi="Roboto" w:cs="Segoe UI"/>
+                <w:sz w:val="22"/>
+                <w:szCs w:val="22"/>
+                <w:lang w:val="en-US"/>
+              </w:rPr>
+            </w:pPr>
+            <w:r>
+              <w:rPr>
+                <w:rFonts w:ascii="Roboto" w:hAnsi="Roboto" w:cs="Segoe UI"/>
+                <w:sz w:val="22"/>
+                <w:szCs w:val="22"/>
+                <w:lang w:val="en-US"/>
+              </w:rPr>
+              <w:t>Chat</w:t>
+            </w:r>
+          </w:p>
+        </w:tc>
+      </w:tr>
+      <w:tr>
+        <w:tc>
+          <w:tcPr>
+            <w:tcW w:w="1134" w:type="dxa"/>
+          </w:tcPr>
+          <w:p>
+            <w:pPr>
+              <w:pStyle w:val="NurText"/>
+              <w:rPr>
+                <w:rFonts w:ascii="Roboto" w:hAnsi="Roboto" w:cs="Segoe UI"/>
+                <w:sz w:val="22"/>
+                <w:szCs w:val="22"/>
+                <w:lang w:val="en-US"/>
+              </w:rPr>
+            </w:pPr>
             <w:bookmarkStart w:id="2" w:name="_Hlk168408462"/>
             <w:r>
               <w:rPr>
@@ -18732,7 +18753,25 @@
                 <w:szCs w:val="22"/>
                 <w:lang w:val="en-US"/>
               </w:rPr>
-              <w:t xml:space="preserve"> is Base64 encoded</w:t>
+              <w:t xml:space="preserve"> is </w:t>
+            </w:r>
+            <w:r>
+              <w:rPr>
+                <w:rFonts w:ascii="Roboto" w:hAnsi="Roboto" w:cs="Segoe UI"/>
+                <w:sz w:val="22"/>
+                <w:szCs w:val="22"/>
+                <w:lang w:val="en-US"/>
+              </w:rPr>
+              <w:t>BASE64</w:t>
+            </w:r>
+            <w:r>
+              <w:rPr>
+                <w:rFonts w:ascii="Roboto" w:hAnsi="Roboto" w:cs="Segoe UI"/>
+                <w:sz w:val="22"/>
+                <w:szCs w:val="22"/>
+                <w:lang w:val="en-US"/>
+              </w:rPr>
+              <w:t xml:space="preserve"> encoded</w:t>
             </w:r>
           </w:p>
         </w:tc>
@@ -18885,138 +18924,6 @@
           </w:p>
         </w:tc>
       </w:tr>
-      <w:tr>
-        <w:tc>
-          <w:tcPr>
-            <w:tcW w:w="1134" w:type="dxa"/>
-          </w:tcPr>
-          <w:p>
-            <w:pPr>
-              <w:pStyle w:val="NurText"/>
-              <w:rPr>
-                <w:rFonts w:ascii="Roboto" w:hAnsi="Roboto" w:cs="Segoe UI"/>
-                <w:sz w:val="22"/>
-                <w:szCs w:val="22"/>
-                <w:lang w:val="en-US"/>
-              </w:rPr>
-            </w:pPr>
-            <w:r>
-              <w:rPr>
-                <w:rFonts w:ascii="Roboto" w:hAnsi="Roboto" w:cs="Segoe UI"/>
-                <w:sz w:val="22"/>
-                <w:szCs w:val="22"/>
-                <w:lang w:val="en-US"/>
-              </w:rPr>
-              <w:t>R</w:t>
-            </w:r>
-            <w:r>
-              <w:rPr>
-                <w:rFonts w:ascii="Roboto" w:hAnsi="Roboto" w:cs="Segoe UI"/>
-                <w:sz w:val="22"/>
-                <w:szCs w:val="22"/>
-                <w:lang w:val="en-US"/>
-              </w:rPr>
-              <w:t>ecipient</w:t>
-            </w:r>
-          </w:p>
-        </w:tc>
-        <w:tc>
-          <w:tcPr>
-            <w:tcW w:w="1276" w:type="dxa"/>
-          </w:tcPr>
-          <w:p>
-            <w:pPr>
-              <w:pStyle w:val="NurText"/>
-              <w:jc w:val="center"/>
-              <w:rPr>
-                <w:rFonts w:ascii="Roboto" w:hAnsi="Roboto" w:cs="Segoe UI"/>
-                <w:sz w:val="22"/>
-                <w:szCs w:val="22"/>
-                <w:lang w:val="en-US"/>
-              </w:rPr>
-            </w:pPr>
-            <w:r>
-              <w:rPr>
-                <w:rFonts w:ascii="Roboto" w:hAnsi="Roboto" w:cs="Segoe UI"/>
-                <w:sz w:val="22"/>
-                <w:szCs w:val="22"/>
-                <w:lang w:val="en-US"/>
-              </w:rPr>
-              <w:t>HexString</w:t>
-            </w:r>
-          </w:p>
-        </w:tc>
-        <w:tc>
-          <w:tcPr>
-            <w:tcW w:w="7553" w:type="dxa"/>
-          </w:tcPr>
-          <w:p>
-            <w:pPr>
-              <w:pStyle w:val="NurText"/>
-              <w:rPr>
-                <w:rFonts w:ascii="Roboto" w:hAnsi="Roboto" w:cs="Segoe UI"/>
-                <w:sz w:val="22"/>
-                <w:szCs w:val="22"/>
-                <w:lang w:val="en-US"/>
-              </w:rPr>
-            </w:pPr>
-            <w:r>
-              <w:rPr>
-                <w:rFonts w:ascii="Roboto" w:hAnsi="Roboto" w:cs="Segoe UI"/>
-                <w:sz w:val="22"/>
-                <w:szCs w:val="22"/>
-                <w:lang w:val="en-US"/>
-              </w:rPr>
-              <w:t>In most cases, you should use a hexadecimal string representation of a 16-bit unsigned integer, but you can also use freely selected textual identifiers</w:t>
-            </w:r>
-            <w:r>
-              <w:rPr>
-                <w:rFonts w:ascii="Roboto" w:hAnsi="Roboto" w:cs="Segoe UI"/>
-                <w:sz w:val="22"/>
-                <w:szCs w:val="22"/>
-                <w:lang w:val="en-US"/>
-              </w:rPr>
-              <w:t xml:space="preserve">, as explained in </w:t>
-            </w:r>
-            <w:r>
-              <w:rPr>
-                <w:rFonts w:ascii="Roboto" w:hAnsi="Roboto" w:cs="Segoe UI"/>
-                <w:sz w:val="22"/>
-                <w:szCs w:val="22"/>
-                <w:lang w:val="en-US"/>
-              </w:rPr>
-              <w:t xml:space="preserve">the </w:t>
-            </w:r>
-            <w:r>
-              <w:rPr>
-                <w:rFonts w:ascii="Roboto" w:hAnsi="Roboto" w:cs="Segoe UI"/>
-                <w:sz w:val="22"/>
-                <w:szCs w:val="22"/>
-                <w:lang w:val="en-US"/>
-              </w:rPr>
-              <w:t xml:space="preserve">table </w:t>
-            </w:r>
-            <w:r>
-              <w:rPr>
-                <w:rFonts w:ascii="Roboto" w:hAnsi="Roboto" w:cs="Segoe UI"/>
-                <w:sz w:val="22"/>
-                <w:szCs w:val="22"/>
-                <w:lang w:val="en-US"/>
-              </w:rPr>
-              <w:t>from</w:t>
-            </w:r>
-            <w:r>
-              <w:rPr>
-                <w:rFonts w:ascii="Roboto" w:hAnsi="Roboto" w:cs="Segoe UI"/>
-                <w:sz w:val="22"/>
-                <w:szCs w:val="22"/>
-                <w:lang w:val="en-US"/>
-              </w:rPr>
-              <w:t xml:space="preserve"> chapter IV.1.1</w:t>
-            </w:r>
-          </w:p>
-        </w:tc>
-      </w:tr>
     </w:tbl>
     <w:p>
       <w:pPr>
@@ -19075,14 +18982,25 @@
         </w:rPr>
         <w:t xml:space="preserve"> </w:t>
       </w:r>
-      <w:r>
-        <w:rPr>
-          <w:rFonts w:ascii="Roboto" w:hAnsi="Roboto" w:cs="Segoe UI"/>
-          <w:sz w:val="22"/>
-          <w:szCs w:val="22"/>
-          <w:lang w:val="en-US"/>
-        </w:rPr>
-        <w:t>TEXT;D3;661D44</w:t>
+      <w:proofErr w:type="gramStart"/>
+      <w:r>
+        <w:rPr>
+          <w:rFonts w:ascii="Roboto" w:hAnsi="Roboto" w:cs="Segoe UI"/>
+          <w:sz w:val="22"/>
+          <w:szCs w:val="22"/>
+          <w:lang w:val="en-US"/>
+        </w:rPr>
+        <w:t>TEXT;D</w:t>
+      </w:r>
+      <w:proofErr w:type="gramEnd"/>
+      <w:r>
+        <w:rPr>
+          <w:rFonts w:ascii="Roboto" w:hAnsi="Roboto" w:cs="Segoe UI"/>
+          <w:sz w:val="22"/>
+          <w:szCs w:val="22"/>
+          <w:lang w:val="en-US"/>
+        </w:rPr>
+        <w:t>3;661D44</w:t>
       </w:r>
       <w:r>
         <w:rPr>
@@ -19110,6 +19028,15 @@
           <w:lang w:val="en-US"/>
         </w:rPr>
         <w:t>TRUE;</w:t>
+      </w:r>
+      <w:r>
+        <w:rPr>
+          <w:rFonts w:ascii="Roboto" w:hAnsi="Roboto" w:cs="Segoe UI"/>
+          <w:sz w:val="22"/>
+          <w:szCs w:val="22"/>
+          <w:lang w:val="en-US"/>
+        </w:rPr>
+        <w:t>;</w:t>
       </w:r>
       <w:r>
         <w:rPr>
@@ -19190,6 +19117,7 @@
         </w:rPr>
         <w:t xml:space="preserve">: </w:t>
       </w:r>
+      <w:proofErr w:type="gramStart"/>
       <w:r>
         <w:rPr>
           <w:rFonts w:ascii="Roboto" w:hAnsi="Roboto" w:cs="Segoe UI"/>
@@ -19199,6 +19127,7 @@
         </w:rPr>
         <w:t>TEXT;D</w:t>
       </w:r>
+      <w:proofErr w:type="gramEnd"/>
       <w:r>
         <w:rPr>
           <w:rFonts w:ascii="Roboto" w:hAnsi="Roboto" w:cs="Segoe UI"/>
@@ -19233,7 +19162,25 @@
           <w:szCs w:val="22"/>
           <w:lang w:val="en-US"/>
         </w:rPr>
-        <w:t>;324E;S;</w:t>
+        <w:t>;324E;</w:t>
+      </w:r>
+      <w:r>
+        <w:rPr>
+          <w:rFonts w:ascii="Roboto" w:hAnsi="Roboto" w:cs="Segoe UI"/>
+          <w:sz w:val="22"/>
+          <w:szCs w:val="22"/>
+          <w:lang w:val="en-US"/>
+        </w:rPr>
+        <w:t>C</w:t>
+      </w:r>
+      <w:r>
+        <w:rPr>
+          <w:rFonts w:ascii="Roboto" w:hAnsi="Roboto" w:cs="Segoe UI"/>
+          <w:sz w:val="22"/>
+          <w:szCs w:val="22"/>
+          <w:lang w:val="en-US"/>
+        </w:rPr>
+        <w:t>;</w:t>
       </w:r>
       <w:r>
         <w:rPr>
@@ -19243,6 +19190,15 @@
           <w:lang w:val="en-US"/>
         </w:rPr>
         <w:t>TRUE;</w:t>
+      </w:r>
+      <w:r>
+        <w:rPr>
+          <w:rFonts w:ascii="Roboto" w:hAnsi="Roboto" w:cs="Segoe UI"/>
+          <w:sz w:val="22"/>
+          <w:szCs w:val="22"/>
+          <w:lang w:val="en-US"/>
+        </w:rPr>
+        <w:t>;</w:t>
       </w:r>
       <w:r>
         <w:rPr>
@@ -19323,6 +19279,7 @@
         </w:rPr>
         <w:t xml:space="preserve">: </w:t>
       </w:r>
+      <w:proofErr w:type="gramStart"/>
       <w:r>
         <w:rPr>
           <w:rFonts w:ascii="Roboto" w:hAnsi="Roboto" w:cs="Segoe UI"/>
@@ -19332,6 +19289,7 @@
         </w:rPr>
         <w:t>TEXT;D</w:t>
       </w:r>
+      <w:proofErr w:type="gramEnd"/>
       <w:r>
         <w:rPr>
           <w:rFonts w:ascii="Roboto" w:hAnsi="Roboto" w:cs="Segoe UI"/>
@@ -19366,7 +19324,34 @@
           <w:szCs w:val="22"/>
           <w:lang w:val="en-US"/>
         </w:rPr>
-        <w:t>;324E;S;</w:t>
+        <w:t>;324E;</w:t>
+      </w:r>
+      <w:r>
+        <w:rPr>
+          <w:rFonts w:ascii="Roboto" w:hAnsi="Roboto" w:cs="Segoe UI"/>
+          <w:sz w:val="22"/>
+          <w:szCs w:val="22"/>
+          <w:lang w:val="en-US"/>
+        </w:rPr>
+        <w:t>R</w:t>
+      </w:r>
+      <w:r>
+        <w:rPr>
+          <w:rFonts w:ascii="Roboto" w:hAnsi="Roboto" w:cs="Segoe UI"/>
+          <w:sz w:val="22"/>
+          <w:szCs w:val="22"/>
+          <w:lang w:val="en-US"/>
+        </w:rPr>
+        <w:t>;</w:t>
+      </w:r>
+      <w:r>
+        <w:rPr>
+          <w:rFonts w:ascii="Roboto" w:hAnsi="Roboto" w:cs="Segoe UI"/>
+          <w:sz w:val="22"/>
+          <w:szCs w:val="22"/>
+          <w:lang w:val="en-US"/>
+        </w:rPr>
+        <w:t>;</w:t>
       </w:r>
       <w:r>
         <w:rPr>
@@ -19456,6 +19441,7 @@
         </w:rPr>
         <w:t xml:space="preserve">: </w:t>
       </w:r>
+      <w:proofErr w:type="gramStart"/>
       <w:r>
         <w:rPr>
           <w:rFonts w:ascii="Roboto" w:hAnsi="Roboto" w:cs="Segoe UI"/>
@@ -19465,6 +19451,7 @@
         </w:rPr>
         <w:t>TEXT;D</w:t>
       </w:r>
+      <w:proofErr w:type="gramEnd"/>
       <w:r>
         <w:rPr>
           <w:rFonts w:ascii="Roboto" w:hAnsi="Roboto" w:cs="Segoe UI"/>
@@ -19499,7 +19486,16 @@
           <w:szCs w:val="22"/>
           <w:lang w:val="en-US"/>
         </w:rPr>
-        <w:t>;324E;S;</w:t>
+        <w:t>;324E;</w:t>
+      </w:r>
+      <w:r>
+        <w:rPr>
+          <w:rFonts w:ascii="Roboto" w:hAnsi="Roboto" w:cs="Segoe UI"/>
+          <w:sz w:val="22"/>
+          <w:szCs w:val="22"/>
+          <w:lang w:val="en-US"/>
+        </w:rPr>
+        <w:t>U</w:t>
       </w:r>
       <w:r>
         <w:rPr>
@@ -19526,6 +19522,33 @@
           <w:szCs w:val="22"/>
           <w:lang w:val="en-US"/>
         </w:rPr>
+        <w:t>;</w:t>
+      </w:r>
+      <w:r>
+        <w:rPr>
+          <w:rFonts w:ascii="Roboto" w:hAnsi="Roboto" w:cs="Segoe UI"/>
+          <w:sz w:val="22"/>
+          <w:szCs w:val="22"/>
+          <w:lang w:val="en-US"/>
+        </w:rPr>
+        <w:t>E4F1</w:t>
+      </w:r>
+      <w:r>
+        <w:rPr>
+          <w:rFonts w:ascii="Roboto" w:hAnsi="Roboto" w:cs="Segoe UI"/>
+          <w:sz w:val="22"/>
+          <w:szCs w:val="22"/>
+          <w:lang w:val="en-US"/>
+        </w:rPr>
+        <w:t>;</w:t>
+      </w:r>
+      <w:r>
+        <w:rPr>
+          <w:rFonts w:ascii="Roboto" w:hAnsi="Roboto" w:cs="Segoe UI"/>
+          <w:sz w:val="22"/>
+          <w:szCs w:val="22"/>
+          <w:lang w:val="en-US"/>
+        </w:rPr>
         <w:t>4</w:t>
       </w:r>
       <w:r>
@@ -19544,7 +19567,16 @@
           <w:szCs w:val="22"/>
           <w:lang w:val="en-US"/>
         </w:rPr>
-        <w:t>BASE64;</w:t>
+        <w:t>BASE64</w:t>
+      </w:r>
+      <w:r>
+        <w:rPr>
+          <w:rFonts w:ascii="Roboto" w:hAnsi="Roboto" w:cs="Segoe UI"/>
+          <w:sz w:val="22"/>
+          <w:szCs w:val="22"/>
+          <w:lang w:val="en-US"/>
+        </w:rPr>
+        <w:t>;</w:t>
       </w:r>
       <w:r>
         <w:rPr>
@@ -19554,15 +19586,6 @@
           <w:lang w:val="en-US"/>
         </w:rPr>
         <w:t>IlRoaXMgaXMgYSBjaGF0IG1lc3NhZ2UhIg==</w:t>
-      </w:r>
-      <w:r>
-        <w:rPr>
-          <w:rFonts w:ascii="Roboto" w:hAnsi="Roboto" w:cs="Segoe UI"/>
-          <w:sz w:val="22"/>
-          <w:szCs w:val="22"/>
-          <w:lang w:val="en-US"/>
-        </w:rPr>
-        <w:t>;E4F1</w:t>
       </w:r>
     </w:p>
     <w:p>
@@ -19856,7 +19879,27 @@
                 <w:szCs w:val="22"/>
                 <w:lang w:val="en-US"/>
               </w:rPr>
-              <w:t>Point: &lt;Latitude&gt;[°];&lt;Longitude&gt;[°];&lt;Altitude&gt;[m]</w:t>
+              <w:t>Point: &lt;Latitude&gt;[</w:t>
+            </w:r>
+            <w:proofErr w:type="gramStart"/>
+            <w:r>
+              <w:rPr>
+                <w:rFonts w:ascii="Roboto" w:hAnsi="Roboto" w:cs="Segoe UI"/>
+                <w:sz w:val="22"/>
+                <w:szCs w:val="22"/>
+                <w:lang w:val="en-US"/>
+              </w:rPr>
+              <w:t>°];&lt;</w:t>
+            </w:r>
+            <w:proofErr w:type="gramEnd"/>
+            <w:r>
+              <w:rPr>
+                <w:rFonts w:ascii="Roboto" w:hAnsi="Roboto" w:cs="Segoe UI"/>
+                <w:sz w:val="22"/>
+                <w:szCs w:val="22"/>
+                <w:lang w:val="en-US"/>
+              </w:rPr>
+              <w:t>Longitude&gt;[°];&lt;Altitude&gt;[m]</w:t>
             </w:r>
           </w:p>
         </w:tc>
@@ -19935,7 +19978,27 @@
                 <w:szCs w:val="22"/>
                 <w:lang w:val="en-US"/>
               </w:rPr>
-              <w:t>Path: &lt;Latitude&gt;[°],&lt;Longitude&gt;[°],&lt;Altitude&gt;[m] # …</w:t>
+              <w:t>Path: &lt;Latitude&gt;[°</w:t>
+            </w:r>
+            <w:proofErr w:type="gramStart"/>
+            <w:r>
+              <w:rPr>
+                <w:rFonts w:ascii="Roboto" w:hAnsi="Roboto" w:cs="Segoe UI"/>
+                <w:sz w:val="22"/>
+                <w:szCs w:val="22"/>
+                <w:lang w:val="en-US"/>
+              </w:rPr>
+              <w:t>],&lt;</w:t>
+            </w:r>
+            <w:proofErr w:type="gramEnd"/>
+            <w:r>
+              <w:rPr>
+                <w:rFonts w:ascii="Roboto" w:hAnsi="Roboto" w:cs="Segoe UI"/>
+                <w:sz w:val="22"/>
+                <w:szCs w:val="22"/>
+                <w:lang w:val="en-US"/>
+              </w:rPr>
+              <w:t>Longitude&gt;[°],&lt;Altitude&gt;[m] # …</w:t>
             </w:r>
           </w:p>
         </w:tc>
@@ -20013,7 +20076,27 @@
                 <w:szCs w:val="22"/>
                 <w:lang w:val="en-US"/>
               </w:rPr>
-              <w:t>Polygon: &lt;Latitude&gt;[°],&lt;Longitude&gt;[°],&lt;Altitude&gt;[m] # …</w:t>
+              <w:t>Polygon: &lt;Latitude&gt;[°</w:t>
+            </w:r>
+            <w:proofErr w:type="gramStart"/>
+            <w:r>
+              <w:rPr>
+                <w:rFonts w:ascii="Roboto" w:hAnsi="Roboto" w:cs="Segoe UI"/>
+                <w:sz w:val="22"/>
+                <w:szCs w:val="22"/>
+                <w:lang w:val="en-US"/>
+              </w:rPr>
+              <w:t>],&lt;</w:t>
+            </w:r>
+            <w:proofErr w:type="gramEnd"/>
+            <w:r>
+              <w:rPr>
+                <w:rFonts w:ascii="Roboto" w:hAnsi="Roboto" w:cs="Segoe UI"/>
+                <w:sz w:val="22"/>
+                <w:szCs w:val="22"/>
+                <w:lang w:val="en-US"/>
+              </w:rPr>
+              <w:t>Longitude&gt;[°],&lt;Altitude&gt;[m] # …</w:t>
             </w:r>
           </w:p>
         </w:tc>
@@ -20091,7 +20174,27 @@
                 <w:szCs w:val="22"/>
                 <w:lang w:val="en-US"/>
               </w:rPr>
-              <w:t>Rectangle: &lt;RotationAngle&gt;[°];&lt;Latitude1&gt;[°],&lt;Longitude1&gt;[°],&lt;Altitude1&gt;[m]#&lt;Latitude2&gt;[°],</w:t>
+              <w:t>Rectangle: &lt;RotationAngle&gt;[</w:t>
+            </w:r>
+            <w:proofErr w:type="gramStart"/>
+            <w:r>
+              <w:rPr>
+                <w:rFonts w:ascii="Roboto" w:hAnsi="Roboto" w:cs="Segoe UI"/>
+                <w:sz w:val="22"/>
+                <w:szCs w:val="22"/>
+                <w:lang w:val="en-US"/>
+              </w:rPr>
+              <w:t>°];&lt;</w:t>
+            </w:r>
+            <w:proofErr w:type="gramEnd"/>
+            <w:r>
+              <w:rPr>
+                <w:rFonts w:ascii="Roboto" w:hAnsi="Roboto" w:cs="Segoe UI"/>
+                <w:sz w:val="22"/>
+                <w:szCs w:val="22"/>
+                <w:lang w:val="en-US"/>
+              </w:rPr>
+              <w:t>Latitude1&gt;[°],&lt;Longitude1&gt;[°],&lt;Altitude1&gt;[m]#&lt;Latitude2&gt;[°],</w:t>
             </w:r>
             <w:r>
               <w:rPr>
@@ -20179,7 +20282,27 @@
                 <w:szCs w:val="22"/>
                 <w:lang w:val="en-US"/>
               </w:rPr>
-              <w:t>Square: &lt;Latitude&gt;[°];&lt;Longitude&gt;[°];&lt;Altitude&gt;[m]</w:t>
+              <w:t>Square: &lt;Latitude&gt;[</w:t>
+            </w:r>
+            <w:proofErr w:type="gramStart"/>
+            <w:r>
+              <w:rPr>
+                <w:rFonts w:ascii="Roboto" w:hAnsi="Roboto" w:cs="Segoe UI"/>
+                <w:sz w:val="22"/>
+                <w:szCs w:val="22"/>
+                <w:lang w:val="en-US"/>
+              </w:rPr>
+              <w:t>°];&lt;</w:t>
+            </w:r>
+            <w:proofErr w:type="gramEnd"/>
+            <w:r>
+              <w:rPr>
+                <w:rFonts w:ascii="Roboto" w:hAnsi="Roboto" w:cs="Segoe UI"/>
+                <w:sz w:val="22"/>
+                <w:szCs w:val="22"/>
+                <w:lang w:val="en-US"/>
+              </w:rPr>
+              <w:t>Longitude&gt;[°];&lt;Altitude&gt;[m]</w:t>
             </w:r>
             <w:r>
               <w:rPr>
@@ -20311,7 +20434,27 @@
                 <w:szCs w:val="22"/>
                 <w:lang w:val="en-US"/>
               </w:rPr>
-              <w:t>adius&gt;[m];&lt;Latitude&gt;[°];&lt;Longitude&gt;[°];&lt;Altitude&gt;[m]</w:t>
+              <w:t>adius&gt;[m];&lt;Latitude&gt;[</w:t>
+            </w:r>
+            <w:proofErr w:type="gramStart"/>
+            <w:r>
+              <w:rPr>
+                <w:rFonts w:ascii="Roboto" w:hAnsi="Roboto" w:cs="Segoe UI"/>
+                <w:sz w:val="22"/>
+                <w:szCs w:val="22"/>
+                <w:lang w:val="en-US"/>
+              </w:rPr>
+              <w:t>°];&lt;</w:t>
+            </w:r>
+            <w:proofErr w:type="gramEnd"/>
+            <w:r>
+              <w:rPr>
+                <w:rFonts w:ascii="Roboto" w:hAnsi="Roboto" w:cs="Segoe UI"/>
+                <w:sz w:val="22"/>
+                <w:szCs w:val="22"/>
+                <w:lang w:val="en-US"/>
+              </w:rPr>
+              <w:t>Longitude&gt;[°];&lt;Altitude&gt;[m]</w:t>
             </w:r>
           </w:p>
         </w:tc>
@@ -20416,7 +20559,27 @@
                 <w:szCs w:val="22"/>
                 <w:lang w:val="en-US"/>
               </w:rPr>
-              <w:t>adius-Y&gt;[m];&lt;CenterLatitude&gt;[°];&lt;CenterLongitude&gt;[°];&lt;CenterAltitude&gt;[m]</w:t>
+              <w:t>adius-Y&gt;[m];&lt;CenterLatitude&gt;[</w:t>
+            </w:r>
+            <w:proofErr w:type="gramStart"/>
+            <w:r>
+              <w:rPr>
+                <w:rFonts w:ascii="Roboto" w:hAnsi="Roboto" w:cs="Segoe UI"/>
+                <w:sz w:val="22"/>
+                <w:szCs w:val="22"/>
+                <w:lang w:val="en-US"/>
+              </w:rPr>
+              <w:t>°];&lt;</w:t>
+            </w:r>
+            <w:proofErr w:type="gramEnd"/>
+            <w:r>
+              <w:rPr>
+                <w:rFonts w:ascii="Roboto" w:hAnsi="Roboto" w:cs="Segoe UI"/>
+                <w:sz w:val="22"/>
+                <w:szCs w:val="22"/>
+                <w:lang w:val="en-US"/>
+              </w:rPr>
+              <w:t>CenterLongitude&gt;[°];&lt;CenterAltitude&gt;[m]</w:t>
             </w:r>
           </w:p>
         </w:tc>
@@ -20485,7 +20648,27 @@
                 <w:szCs w:val="22"/>
                 <w:lang w:val="en-US"/>
               </w:rPr>
-              <w:t>Block: &lt;Latitude&gt;[°];&lt;Longitude&gt;[°];&lt;Altitude&gt;[m]</w:t>
+              <w:t>Block: &lt;Latitude&gt;[</w:t>
+            </w:r>
+            <w:proofErr w:type="gramStart"/>
+            <w:r>
+              <w:rPr>
+                <w:rFonts w:ascii="Roboto" w:hAnsi="Roboto" w:cs="Segoe UI"/>
+                <w:sz w:val="22"/>
+                <w:szCs w:val="22"/>
+                <w:lang w:val="en-US"/>
+              </w:rPr>
+              <w:t>°];&lt;</w:t>
+            </w:r>
+            <w:proofErr w:type="gramEnd"/>
+            <w:r>
+              <w:rPr>
+                <w:rFonts w:ascii="Roboto" w:hAnsi="Roboto" w:cs="Segoe UI"/>
+                <w:sz w:val="22"/>
+                <w:szCs w:val="22"/>
+                <w:lang w:val="en-US"/>
+              </w:rPr>
+              <w:t>Longitude&gt;[°];&lt;Altitude&gt;[m]</w:t>
             </w:r>
             <w:r>
               <w:rPr>
@@ -20617,7 +20800,27 @@
                 <w:szCs w:val="22"/>
                 <w:lang w:val="en-US"/>
               </w:rPr>
-              <w:t>Sphere: &lt;Latitude&gt;[°];&lt;Longitude&gt;[°];&lt;Altitude&gt;[m]</w:t>
+              <w:t>Sphere: &lt;Latitude&gt;[</w:t>
+            </w:r>
+            <w:proofErr w:type="gramStart"/>
+            <w:r>
+              <w:rPr>
+                <w:rFonts w:ascii="Roboto" w:hAnsi="Roboto" w:cs="Segoe UI"/>
+                <w:sz w:val="22"/>
+                <w:szCs w:val="22"/>
+                <w:lang w:val="en-US"/>
+              </w:rPr>
+              <w:t>°];&lt;</w:t>
+            </w:r>
+            <w:proofErr w:type="gramEnd"/>
+            <w:r>
+              <w:rPr>
+                <w:rFonts w:ascii="Roboto" w:hAnsi="Roboto" w:cs="Segoe UI"/>
+                <w:sz w:val="22"/>
+                <w:szCs w:val="22"/>
+                <w:lang w:val="en-US"/>
+              </w:rPr>
+              <w:t>Longitude&gt;[°];&lt;Altitude&gt;[m]</w:t>
             </w:r>
             <w:r>
               <w:rPr>
@@ -20695,7 +20898,27 @@
                 <w:szCs w:val="22"/>
                 <w:lang w:val="en-US"/>
               </w:rPr>
-              <w:t>Ellipsoid: &lt;Center_Latitude&gt;[°];&lt;Center_Longitude&gt;[°];&lt;Center_Altitude&gt;[m]</w:t>
+              <w:t>Ellipsoid: &lt;Center_Latitude&gt;[</w:t>
+            </w:r>
+            <w:proofErr w:type="gramStart"/>
+            <w:r>
+              <w:rPr>
+                <w:rFonts w:ascii="Roboto" w:hAnsi="Roboto" w:cs="Segoe UI"/>
+                <w:sz w:val="22"/>
+                <w:szCs w:val="22"/>
+                <w:lang w:val="en-US"/>
+              </w:rPr>
+              <w:t>°];&lt;</w:t>
+            </w:r>
+            <w:proofErr w:type="gramEnd"/>
+            <w:r>
+              <w:rPr>
+                <w:rFonts w:ascii="Roboto" w:hAnsi="Roboto" w:cs="Segoe UI"/>
+                <w:sz w:val="22"/>
+                <w:szCs w:val="22"/>
+                <w:lang w:val="en-US"/>
+              </w:rPr>
+              <w:t>Center_Longitude&gt;[°];&lt;Center_Altitude&gt;[m]</w:t>
             </w:r>
             <w:r>
               <w:rPr>
@@ -21133,39 +21356,47 @@
                 <w:sz w:val="22"/>
                 <w:szCs w:val="22"/>
               </w:rPr>
-              <w:t>BASE6</w:t>
-            </w:r>
+              <w:t>BASE64</w:t>
+            </w:r>
+          </w:p>
+        </w:tc>
+        <w:tc>
+          <w:tcPr>
+            <w:tcW w:w="10490" w:type="dxa"/>
+          </w:tcPr>
+          <w:p>
+            <w:pPr>
+              <w:pStyle w:val="NurText"/>
+              <w:rPr>
+                <w:rFonts w:ascii="Roboto" w:hAnsi="Roboto" w:cs="Segoe UI"/>
+                <w:sz w:val="22"/>
+                <w:szCs w:val="22"/>
+                <w:lang w:val="en-US"/>
+              </w:rPr>
+            </w:pPr>
             <w:r>
               <w:rPr>
                 <w:rFonts w:ascii="Roboto" w:hAnsi="Roboto"/>
                 <w:sz w:val="22"/>
                 <w:szCs w:val="22"/>
               </w:rPr>
-              <w:t>4</w:t>
-            </w:r>
-          </w:p>
-        </w:tc>
-        <w:tc>
-          <w:tcPr>
-            <w:tcW w:w="10490" w:type="dxa"/>
-          </w:tcPr>
-          <w:p>
-            <w:pPr>
-              <w:pStyle w:val="NurText"/>
-              <w:rPr>
-                <w:rFonts w:ascii="Roboto" w:hAnsi="Roboto" w:cs="Segoe UI"/>
-                <w:sz w:val="22"/>
-                <w:szCs w:val="22"/>
-                <w:lang w:val="en-US"/>
-              </w:rPr>
-            </w:pPr>
+              <w:t xml:space="preserve">Text is </w:t>
+            </w:r>
             <w:r>
               <w:rPr>
                 <w:rFonts w:ascii="Roboto" w:hAnsi="Roboto"/>
                 <w:sz w:val="22"/>
                 <w:szCs w:val="22"/>
               </w:rPr>
-              <w:t>Text is Base64 encoded</w:t>
+              <w:t>BASE64</w:t>
+            </w:r>
+            <w:r>
+              <w:rPr>
+                <w:rFonts w:ascii="Roboto" w:hAnsi="Roboto"/>
+                <w:sz w:val="22"/>
+                <w:szCs w:val="22"/>
+              </w:rPr>
+              <w:t xml:space="preserve"> encoded</w:t>
             </w:r>
           </w:p>
         </w:tc>
@@ -21359,16 +21590,45 @@
           <w:szCs w:val="22"/>
           <w:lang w:val="en-US"/>
         </w:rPr>
-        <w:t>GRAPHIC;79;661D62C0;910E;U;;;8;1;FF8000;</w:t>
-      </w:r>
-      <w:r>
-        <w:rPr>
-          <w:rFonts w:ascii="Roboto" w:hAnsi="Roboto" w:cs="Segoe UI"/>
-          <w:sz w:val="22"/>
-          <w:szCs w:val="22"/>
-          <w:lang w:val="en-US"/>
-        </w:rPr>
-        <w:t>BASE64;</w:t>
+        <w:t>GRAPHIC;79;661D62C0;910</w:t>
+      </w:r>
+      <w:proofErr w:type="gramStart"/>
+      <w:r>
+        <w:rPr>
+          <w:rFonts w:ascii="Roboto" w:hAnsi="Roboto" w:cs="Segoe UI"/>
+          <w:sz w:val="22"/>
+          <w:szCs w:val="22"/>
+          <w:lang w:val="en-US"/>
+        </w:rPr>
+        <w:t>E;U;;;</w:t>
+      </w:r>
+      <w:proofErr w:type="gramEnd"/>
+      <w:r>
+        <w:rPr>
+          <w:rFonts w:ascii="Roboto" w:hAnsi="Roboto" w:cs="Segoe UI"/>
+          <w:sz w:val="22"/>
+          <w:szCs w:val="22"/>
+          <w:lang w:val="en-US"/>
+        </w:rPr>
+        <w:t>8;1;FF8000;</w:t>
+      </w:r>
+      <w:r>
+        <w:rPr>
+          <w:rFonts w:ascii="Roboto" w:hAnsi="Roboto" w:cs="Segoe UI"/>
+          <w:sz w:val="22"/>
+          <w:szCs w:val="22"/>
+          <w:lang w:val="en-US"/>
+        </w:rPr>
+        <w:t>BASE64</w:t>
+      </w:r>
+      <w:r>
+        <w:rPr>
+          <w:rFonts w:ascii="Roboto" w:hAnsi="Roboto" w:cs="Segoe UI"/>
+          <w:sz w:val="22"/>
+          <w:szCs w:val="22"/>
+          <w:lang w:val="en-US"/>
+        </w:rPr>
+        <w:t>;</w:t>
       </w:r>
       <w:r>
         <w:rPr>
@@ -21418,7 +21678,27 @@
           <w:szCs w:val="22"/>
           <w:lang w:val="en-US"/>
         </w:rPr>
-        <w:t>GRAPHIC;78;661D64C0;910E;U;;;1;1;808080;</w:t>
+        <w:t>GRAPHIC;78;661D64C0;910</w:t>
+      </w:r>
+      <w:proofErr w:type="gramStart"/>
+      <w:r>
+        <w:rPr>
+          <w:rFonts w:ascii="Roboto" w:hAnsi="Roboto" w:cs="Segoe UI"/>
+          <w:sz w:val="22"/>
+          <w:szCs w:val="22"/>
+          <w:lang w:val="en-US"/>
+        </w:rPr>
+        <w:t>E;U;;;</w:t>
+      </w:r>
+      <w:proofErr w:type="gramEnd"/>
+      <w:r>
+        <w:rPr>
+          <w:rFonts w:ascii="Roboto" w:hAnsi="Roboto" w:cs="Segoe UI"/>
+          <w:sz w:val="22"/>
+          <w:szCs w:val="22"/>
+          <w:lang w:val="en-US"/>
+        </w:rPr>
+        <w:t>1;1;808080;</w:t>
       </w:r>
       <w:r>
         <w:rPr>
@@ -21579,7 +21859,45 @@
           <w:szCs w:val="22"/>
           <w:lang w:val="en-US"/>
         </w:rPr>
-        <w:t xml:space="preserve">Which camera is assigned to which number and which camera modes are available must be defined specifically for each application and depending on the sensor platform. The same also applies in particular for the generic </w:t>
+        <w:t xml:space="preserve">Which camera is assigned to which number and which camera modes are available must be defined specifically for each application and depending on the </w:t>
+      </w:r>
+      <w:r>
+        <w:rPr>
+          <w:rFonts w:ascii="Roboto" w:hAnsi="Roboto" w:cs="Segoe UI"/>
+          <w:sz w:val="22"/>
+          <w:szCs w:val="22"/>
+          <w:lang w:val="en-US"/>
+        </w:rPr>
+        <w:t>camera/sensor</w:t>
+      </w:r>
+      <w:r>
+        <w:rPr>
+          <w:rFonts w:ascii="Roboto" w:hAnsi="Roboto" w:cs="Segoe UI"/>
+          <w:sz w:val="22"/>
+          <w:szCs w:val="22"/>
+          <w:lang w:val="en-US"/>
+        </w:rPr>
+        <w:t xml:space="preserve"> </w:t>
+      </w:r>
+      <w:proofErr w:type="gramStart"/>
+      <w:r>
+        <w:rPr>
+          <w:rFonts w:ascii="Roboto" w:hAnsi="Roboto" w:cs="Segoe UI"/>
+          <w:sz w:val="22"/>
+          <w:szCs w:val="22"/>
+          <w:lang w:val="en-US"/>
+        </w:rPr>
+        <w:t>platform.</w:t>
+      </w:r>
+      <w:proofErr w:type="gramEnd"/>
+      <w:r>
+        <w:rPr>
+          <w:rFonts w:ascii="Roboto" w:hAnsi="Roboto" w:cs="Segoe UI"/>
+          <w:sz w:val="22"/>
+          <w:szCs w:val="22"/>
+          <w:lang w:val="en-US"/>
+        </w:rPr>
+        <w:t xml:space="preserve"> The same also applies in particular for the generic </w:t>
       </w:r>
       <w:r>
         <w:rPr>
@@ -21642,7 +21960,25 @@
           <w:szCs w:val="22"/>
           <w:lang w:val="en-US"/>
         </w:rPr>
-        <w:t>Of course, you cannot use the generic SEDAP Express connector in these cases, but must implement a specific and user-defined connector.</w:t>
+        <w:t>Of course, you cannot use the generic SEDAP</w:t>
+      </w:r>
+      <w:r>
+        <w:rPr>
+          <w:rFonts w:ascii="Roboto" w:hAnsi="Roboto" w:cs="Segoe UI"/>
+          <w:sz w:val="22"/>
+          <w:szCs w:val="22"/>
+          <w:lang w:val="en-US"/>
+        </w:rPr>
+        <w:t>-</w:t>
+      </w:r>
+      <w:r>
+        <w:rPr>
+          <w:rFonts w:ascii="Roboto" w:hAnsi="Roboto" w:cs="Segoe UI"/>
+          <w:sz w:val="22"/>
+          <w:szCs w:val="22"/>
+          <w:lang w:val="en-US"/>
+        </w:rPr>
+        <w:t>Express connector in these cases, but must implement a specific and user-defined connector.</w:t>
       </w:r>
     </w:p>
     <w:p>
@@ -22873,7 +23209,17 @@
                 <w:szCs w:val="22"/>
                 <w:lang w:val="en-US"/>
               </w:rPr>
-              <w:t>&gt;[°]</w:t>
+              <w:t>&gt;[</w:t>
+            </w:r>
+            <w:proofErr w:type="gramStart"/>
+            <w:r>
+              <w:rPr>
+                <w:rFonts w:ascii="Roboto" w:hAnsi="Roboto" w:cs="Segoe UI"/>
+                <w:sz w:val="22"/>
+                <w:szCs w:val="22"/>
+                <w:lang w:val="en-US"/>
+              </w:rPr>
+              <w:t>°]</w:t>
             </w:r>
             <w:r>
               <w:rPr>
@@ -22891,7 +23237,17 @@
                 <w:szCs w:val="22"/>
                 <w:lang w:val="en-US"/>
               </w:rPr>
-              <w:t>&lt;Long</w:t>
+              <w:t>&lt;</w:t>
+            </w:r>
+            <w:proofErr w:type="gramEnd"/>
+            <w:r>
+              <w:rPr>
+                <w:rFonts w:ascii="Roboto" w:hAnsi="Roboto" w:cs="Segoe UI"/>
+                <w:sz w:val="22"/>
+                <w:szCs w:val="22"/>
+                <w:lang w:val="en-US"/>
+              </w:rPr>
+              <w:t>Long</w:t>
             </w:r>
             <w:r>
               <w:rPr>
@@ -23034,14 +23390,25 @@
               </w:rPr>
               <w:t>RotationAngle</w:t>
             </w:r>
-            <w:r>
-              <w:rPr>
-                <w:rFonts w:ascii="Roboto" w:hAnsi="Roboto" w:cs="Segoe UI"/>
-                <w:sz w:val="22"/>
-                <w:szCs w:val="22"/>
-                <w:lang w:val="en-US"/>
-              </w:rPr>
-              <w:t>&gt;[°]</w:t>
+            <w:proofErr w:type="gramStart"/>
+            <w:r>
+              <w:rPr>
+                <w:rFonts w:ascii="Roboto" w:hAnsi="Roboto" w:cs="Segoe UI"/>
+                <w:sz w:val="22"/>
+                <w:szCs w:val="22"/>
+                <w:lang w:val="en-US"/>
+              </w:rPr>
+              <w:t>&gt;[</w:t>
+            </w:r>
+            <w:proofErr w:type="gramEnd"/>
+            <w:r>
+              <w:rPr>
+                <w:rFonts w:ascii="Roboto" w:hAnsi="Roboto" w:cs="Segoe UI"/>
+                <w:sz w:val="22"/>
+                <w:szCs w:val="22"/>
+                <w:lang w:val="en-US"/>
+              </w:rPr>
+              <w:t>°]</w:t>
             </w:r>
           </w:p>
         </w:tc>
@@ -23182,7 +23549,17 @@
                 <w:szCs w:val="22"/>
                 <w:lang w:val="en-US"/>
               </w:rPr>
-              <w:t>[°]</w:t>
+              <w:t>[</w:t>
+            </w:r>
+            <w:proofErr w:type="gramStart"/>
+            <w:r>
+              <w:rPr>
+                <w:rFonts w:ascii="Roboto" w:hAnsi="Roboto" w:cs="Segoe UI"/>
+                <w:sz w:val="22"/>
+                <w:szCs w:val="22"/>
+                <w:lang w:val="en-US"/>
+              </w:rPr>
+              <w:t>°]</w:t>
             </w:r>
             <w:r>
               <w:rPr>
@@ -23200,7 +23577,17 @@
                 <w:szCs w:val="22"/>
                 <w:lang w:val="en-US"/>
               </w:rPr>
-              <w:t>&lt;Long</w:t>
+              <w:t>&lt;</w:t>
+            </w:r>
+            <w:proofErr w:type="gramEnd"/>
+            <w:r>
+              <w:rPr>
+                <w:rFonts w:ascii="Roboto" w:hAnsi="Roboto" w:cs="Segoe UI"/>
+                <w:sz w:val="22"/>
+                <w:szCs w:val="22"/>
+                <w:lang w:val="en-US"/>
+              </w:rPr>
+              <w:t>Long</w:t>
             </w:r>
             <w:r>
               <w:rPr>
@@ -23485,8 +23872,19 @@
                 <w:szCs w:val="22"/>
                 <w:lang w:val="en-US"/>
               </w:rPr>
-              <w:t>umber of camera</w:t>
-            </w:r>
+              <w:t xml:space="preserve">umber of </w:t>
+            </w:r>
+            <w:proofErr w:type="gramStart"/>
+            <w:r>
+              <w:rPr>
+                <w:rFonts w:ascii="Roboto" w:hAnsi="Roboto" w:cs="Segoe UI"/>
+                <w:sz w:val="22"/>
+                <w:szCs w:val="22"/>
+                <w:lang w:val="en-US"/>
+              </w:rPr>
+              <w:t>camera</w:t>
+            </w:r>
+            <w:proofErr w:type="gramEnd"/>
             <w:r>
               <w:rPr>
                 <w:rFonts w:ascii="Roboto" w:hAnsi="Roboto" w:cs="Segoe UI"/>
@@ -23608,7 +24006,27 @@
                 <w:szCs w:val="22"/>
                 <w:lang w:val="en-US"/>
               </w:rPr>
-              <w:t>: &lt;Number of camera&gt;;&lt;Camera mode&gt;</w:t>
+              <w:t xml:space="preserve">: &lt;Number of </w:t>
+            </w:r>
+            <w:proofErr w:type="gramStart"/>
+            <w:r>
+              <w:rPr>
+                <w:rFonts w:ascii="Roboto" w:hAnsi="Roboto" w:cs="Segoe UI"/>
+                <w:sz w:val="22"/>
+                <w:szCs w:val="22"/>
+                <w:lang w:val="en-US"/>
+              </w:rPr>
+              <w:t>camera</w:t>
+            </w:r>
+            <w:proofErr w:type="gramEnd"/>
+            <w:r>
+              <w:rPr>
+                <w:rFonts w:ascii="Roboto" w:hAnsi="Roboto" w:cs="Segoe UI"/>
+                <w:sz w:val="22"/>
+                <w:szCs w:val="22"/>
+                <w:lang w:val="en-US"/>
+              </w:rPr>
+              <w:t>&gt;;&lt;Camera mode&gt;</w:t>
             </w:r>
             <w:r>
               <w:rPr>
@@ -23741,8 +24159,19 @@
                 <w:szCs w:val="22"/>
                 <w:lang w:val="en-US"/>
               </w:rPr>
-              <w:t>umber of camera</w:t>
-            </w:r>
+              <w:t xml:space="preserve">umber of </w:t>
+            </w:r>
+            <w:proofErr w:type="gramStart"/>
+            <w:r>
+              <w:rPr>
+                <w:rFonts w:ascii="Roboto" w:hAnsi="Roboto" w:cs="Segoe UI"/>
+                <w:sz w:val="22"/>
+                <w:szCs w:val="22"/>
+                <w:lang w:val="en-US"/>
+              </w:rPr>
+              <w:t>camera</w:t>
+            </w:r>
+            <w:proofErr w:type="gramEnd"/>
             <w:r>
               <w:rPr>
                 <w:rFonts w:ascii="Roboto" w:hAnsi="Roboto" w:cs="Segoe UI"/>
@@ -23910,8 +24339,19 @@
                 <w:szCs w:val="22"/>
                 <w:lang w:val="en-US"/>
               </w:rPr>
-              <w:t>umber of camera</w:t>
-            </w:r>
+              <w:t xml:space="preserve">umber of </w:t>
+            </w:r>
+            <w:proofErr w:type="gramStart"/>
+            <w:r>
+              <w:rPr>
+                <w:rFonts w:ascii="Roboto" w:hAnsi="Roboto" w:cs="Segoe UI"/>
+                <w:sz w:val="22"/>
+                <w:szCs w:val="22"/>
+                <w:lang w:val="en-US"/>
+              </w:rPr>
+              <w:t>camera</w:t>
+            </w:r>
+            <w:proofErr w:type="gramEnd"/>
             <w:r>
               <w:rPr>
                 <w:rFonts w:ascii="Roboto" w:hAnsi="Roboto" w:cs="Segoe UI"/>
@@ -23988,6 +24428,15 @@
                 <w:szCs w:val="22"/>
                 <w:lang w:val="en-US"/>
               </w:rPr>
+              <w:t>&lt;</w:t>
+            </w:r>
+            <w:r>
+              <w:rPr>
+                <w:rFonts w:ascii="Roboto" w:hAnsi="Roboto" w:cs="Segoe UI"/>
+                <w:sz w:val="22"/>
+                <w:szCs w:val="22"/>
+                <w:lang w:val="en-US"/>
+              </w:rPr>
               <w:t>E</w:t>
             </w:r>
             <w:r>
@@ -24006,25 +24455,44 @@
                 <w:szCs w:val="22"/>
                 <w:lang w:val="en-US"/>
               </w:rPr>
-              <w:t>:</w:t>
-            </w:r>
-            <w:r>
-              <w:rPr>
-                <w:rFonts w:ascii="Roboto" w:hAnsi="Roboto" w:cs="Segoe UI"/>
-                <w:sz w:val="22"/>
-                <w:szCs w:val="22"/>
-                <w:lang w:val="en-US"/>
-              </w:rPr>
-              <w:t xml:space="preserve"> </w:t>
-            </w:r>
-            <w:r>
-              <w:rPr>
-                <w:rFonts w:ascii="Roboto" w:hAnsi="Roboto" w:cs="Segoe UI"/>
-                <w:sz w:val="22"/>
-                <w:szCs w:val="22"/>
-                <w:lang w:val="en-US"/>
-              </w:rPr>
-              <w:t>start-engagement|hold-engagement|stop-engagement;</w:t>
+              <w:t>Cmd[</w:t>
+            </w:r>
+            <w:r>
+              <w:rPr>
+                <w:rFonts w:ascii="Roboto" w:hAnsi="Roboto" w:cs="Segoe UI"/>
+                <w:sz w:val="22"/>
+                <w:szCs w:val="22"/>
+                <w:lang w:val="en-US"/>
+              </w:rPr>
+              <w:t>start-engagement|hold-engagement|stop-</w:t>
+            </w:r>
+            <w:proofErr w:type="gramStart"/>
+            <w:r>
+              <w:rPr>
+                <w:rFonts w:ascii="Roboto" w:hAnsi="Roboto" w:cs="Segoe UI"/>
+                <w:sz w:val="22"/>
+                <w:szCs w:val="22"/>
+                <w:lang w:val="en-US"/>
+              </w:rPr>
+              <w:t>engagement</w:t>
+            </w:r>
+            <w:r>
+              <w:rPr>
+                <w:rFonts w:ascii="Roboto" w:hAnsi="Roboto" w:cs="Segoe UI"/>
+                <w:sz w:val="22"/>
+                <w:szCs w:val="22"/>
+                <w:lang w:val="en-US"/>
+              </w:rPr>
+              <w:t>]&gt;</w:t>
+            </w:r>
+            <w:r>
+              <w:rPr>
+                <w:rFonts w:ascii="Roboto" w:hAnsi="Roboto" w:cs="Segoe UI"/>
+                <w:sz w:val="22"/>
+                <w:szCs w:val="22"/>
+                <w:lang w:val="en-US"/>
+              </w:rPr>
+              <w:t>;</w:t>
             </w:r>
             <w:r>
               <w:rPr>
@@ -24035,6 +24503,7 @@
               </w:rPr>
               <w:t>&lt;</w:t>
             </w:r>
+            <w:proofErr w:type="gramEnd"/>
             <w:r>
               <w:rPr>
                 <w:rFonts w:ascii="Roboto" w:hAnsi="Roboto" w:cs="Segoe UI"/>
@@ -24129,16 +24598,36 @@
                 <w:szCs w:val="22"/>
                 <w:lang w:val="en-US"/>
               </w:rPr>
-              <w:t>Action: &lt;Kind of action&gt;</w:t>
-            </w:r>
-            <w:r>
-              <w:rPr>
-                <w:rFonts w:ascii="Roboto" w:hAnsi="Roboto" w:cs="Segoe UI"/>
-                <w:sz w:val="22"/>
-                <w:szCs w:val="22"/>
-                <w:lang w:val="en-US"/>
-              </w:rPr>
-              <w:t xml:space="preserve">(has </w:t>
+              <w:t>Action: &lt;Kind of action</w:t>
+            </w:r>
+            <w:proofErr w:type="gramStart"/>
+            <w:r>
+              <w:rPr>
+                <w:rFonts w:ascii="Roboto" w:hAnsi="Roboto" w:cs="Segoe UI"/>
+                <w:sz w:val="22"/>
+                <w:szCs w:val="22"/>
+                <w:lang w:val="en-US"/>
+              </w:rPr>
+              <w:t>&gt;</w:t>
+            </w:r>
+            <w:r>
+              <w:rPr>
+                <w:rFonts w:ascii="Roboto" w:hAnsi="Roboto" w:cs="Segoe UI"/>
+                <w:sz w:val="22"/>
+                <w:szCs w:val="22"/>
+                <w:lang w:val="en-US"/>
+              </w:rPr>
+              <w:t>(</w:t>
+            </w:r>
+            <w:proofErr w:type="gramEnd"/>
+            <w:r>
+              <w:rPr>
+                <w:rFonts w:ascii="Roboto" w:hAnsi="Roboto" w:cs="Segoe UI"/>
+                <w:sz w:val="22"/>
+                <w:szCs w:val="22"/>
+                <w:lang w:val="en-US"/>
+              </w:rPr>
+              <w:t xml:space="preserve">has </w:t>
             </w:r>
             <w:r>
               <w:rPr>
@@ -24156,7 +24645,43 @@
                 <w:szCs w:val="22"/>
                 <w:lang w:val="en-US"/>
               </w:rPr>
-              <w:t>o be defined individually, inclusive implementing an custom connector software)</w:t>
+              <w:t xml:space="preserve">o be defined individually, inclusive implementing </w:t>
+            </w:r>
+            <w:r>
+              <w:rPr>
+                <w:rFonts w:ascii="Roboto" w:hAnsi="Roboto" w:cs="Segoe UI"/>
+                <w:sz w:val="22"/>
+                <w:szCs w:val="22"/>
+                <w:lang w:val="en-US"/>
+              </w:rPr>
+              <w:t>a</w:t>
+            </w:r>
+            <w:r>
+              <w:rPr>
+                <w:rFonts w:ascii="Roboto" w:hAnsi="Roboto" w:cs="Segoe UI"/>
+                <w:sz w:val="22"/>
+                <w:szCs w:val="22"/>
+                <w:lang w:val="en-US"/>
+              </w:rPr>
+              <w:t xml:space="preserve"> custom connector software</w:t>
+            </w:r>
+            <w:r>
+              <w:rPr>
+                <w:rFonts w:ascii="Roboto" w:hAnsi="Roboto" w:cs="Segoe UI"/>
+                <w:sz w:val="22"/>
+                <w:szCs w:val="22"/>
+                <w:lang w:val="en-US"/>
+              </w:rPr>
+              <w:t xml:space="preserve"> for MESE</w:t>
+            </w:r>
+            <w:r>
+              <w:rPr>
+                <w:rFonts w:ascii="Roboto" w:hAnsi="Roboto" w:cs="Segoe UI"/>
+                <w:sz w:val="22"/>
+                <w:szCs w:val="22"/>
+                <w:lang w:val="en-US"/>
+              </w:rPr>
+              <w:t>)</w:t>
             </w:r>
           </w:p>
         </w:tc>
@@ -24226,56 +24751,37 @@
           <w:szCs w:val="22"/>
           <w:lang w:val="en-US"/>
         </w:rPr>
-        <w:t>COMMAND;27;661D44C0;E4B3;C;</w:t>
-      </w:r>
-      <w:r>
-        <w:rPr>
-          <w:rFonts w:ascii="Roboto" w:hAnsi="Roboto" w:cs="Segoe UI"/>
-          <w:sz w:val="22"/>
-          <w:szCs w:val="22"/>
-          <w:lang w:val="en-US"/>
-        </w:rPr>
-        <w:t>TRUE;</w:t>
-      </w:r>
-      <w:r>
-        <w:rPr>
-          <w:rFonts w:ascii="Roboto" w:hAnsi="Roboto" w:cs="Segoe UI"/>
-          <w:sz w:val="22"/>
-          <w:szCs w:val="22"/>
-          <w:lang w:val="en-US"/>
-        </w:rPr>
-        <w:t>;</w:t>
-      </w:r>
-      <w:r>
-        <w:rPr>
-          <w:rFonts w:ascii="Roboto" w:hAnsi="Roboto" w:cs="Segoe UI"/>
-          <w:sz w:val="22"/>
-          <w:szCs w:val="22"/>
-          <w:lang w:val="en-US"/>
-        </w:rPr>
-        <w:t>AB49</w:t>
-      </w:r>
-      <w:r>
-        <w:rPr>
-          <w:rFonts w:ascii="Roboto" w:hAnsi="Roboto" w:cs="Segoe UI"/>
-          <w:sz w:val="22"/>
-          <w:szCs w:val="22"/>
-          <w:lang w:val="en-US"/>
-        </w:rPr>
-        <w:t>;13;hold-engagement;1000</w:t>
-      </w:r>
-    </w:p>
-    <w:p>
-      <w:pPr>
-        <w:pStyle w:val="NurText"/>
-        <w:ind w:left="792"/>
-        <w:rPr>
-          <w:rFonts w:ascii="Roboto" w:hAnsi="Roboto" w:cs="Segoe UI"/>
-          <w:sz w:val="22"/>
-          <w:szCs w:val="22"/>
-          <w:lang w:val="en-US"/>
-        </w:rPr>
-      </w:pPr>
+        <w:t>COMMAND;55;1B351C87;5</w:t>
+      </w:r>
+      <w:proofErr w:type="gramStart"/>
+      <w:r>
+        <w:rPr>
+          <w:rFonts w:ascii="Roboto" w:hAnsi="Roboto" w:cs="Segoe UI"/>
+          <w:sz w:val="22"/>
+          <w:szCs w:val="22"/>
+          <w:lang w:val="en-US"/>
+        </w:rPr>
+        <w:t>BCD;S</w:t>
+      </w:r>
+      <w:proofErr w:type="gramEnd"/>
+      <w:r>
+        <w:rPr>
+          <w:rFonts w:ascii="Roboto" w:hAnsi="Roboto" w:cs="Segoe UI"/>
+          <w:sz w:val="22"/>
+          <w:szCs w:val="22"/>
+          <w:lang w:val="en-US"/>
+        </w:rPr>
+        <w:t>;TRUE;4389F10D;7D31;1111;0D;hold-engagement;1000</w:t>
+      </w:r>
+      <w:r>
+        <w:rPr>
+          <w:rFonts w:ascii="Roboto" w:hAnsi="Roboto" w:cs="Segoe UI"/>
+          <w:sz w:val="22"/>
+          <w:szCs w:val="22"/>
+          <w:lang w:val="en-US"/>
+        </w:rPr>
+        <w:br/>
+      </w:r>
       <w:r>
         <w:rPr>
           <w:rFonts w:ascii="Roboto" w:hAnsi="Roboto" w:cs="Segoe UI"/>
@@ -24305,43 +24811,7 @@
           <w:szCs w:val="22"/>
           <w:lang w:val="en-US"/>
         </w:rPr>
-        <w:t>COMMAND;29;661D44C0;E4B3;C;TRUE;;</w:t>
-      </w:r>
-      <w:r>
-        <w:rPr>
-          <w:rFonts w:ascii="Roboto" w:hAnsi="Roboto" w:cs="Segoe UI"/>
-          <w:sz w:val="22"/>
-          <w:szCs w:val="22"/>
-          <w:lang w:val="en-US"/>
-        </w:rPr>
-        <w:t>Drone1;</w:t>
-      </w:r>
-      <w:r>
-        <w:rPr>
-          <w:rFonts w:ascii="Roboto" w:hAnsi="Roboto" w:cs="Segoe UI"/>
-          <w:sz w:val="22"/>
-          <w:szCs w:val="22"/>
-          <w:lang w:val="en-US"/>
-        </w:rPr>
-        <w:t>FF</w:t>
-      </w:r>
-      <w:r>
-        <w:rPr>
-          <w:rFonts w:ascii="Roboto" w:hAnsi="Roboto" w:cs="Segoe UI"/>
-          <w:sz w:val="22"/>
-          <w:szCs w:val="22"/>
-          <w:lang w:val="en-US"/>
-        </w:rPr>
-        <w:t>;</w:t>
-      </w:r>
-      <w:r>
-        <w:rPr>
-          <w:rFonts w:ascii="Roboto" w:hAnsi="Roboto" w:cs="Segoe UI"/>
-          <w:sz w:val="22"/>
-          <w:szCs w:val="22"/>
-          <w:lang w:val="en-US"/>
-        </w:rPr>
-        <w:t>OPEN_BAY</w:t>
+        <w:t>COMMAND;29;661D44C0;E4B3;C;TRUE;;Drone1;;FF;OPEN_BAY</w:t>
       </w:r>
     </w:p>
     <w:p>
@@ -26542,7 +27012,7 @@
                 <w:szCs w:val="22"/>
                 <w:lang w:val="en-US"/>
               </w:rPr>
-              <w:t>ASCII</w:t>
+              <w:t>BASE64</w:t>
             </w:r>
           </w:p>
         </w:tc>
@@ -26697,15 +27167,7 @@
                 <w:sz w:val="22"/>
                 <w:szCs w:val="22"/>
               </w:rPr>
-              <w:t>BASE6</w:t>
-            </w:r>
-            <w:r>
-              <w:rPr>
-                <w:rFonts w:ascii="Roboto" w:hAnsi="Roboto"/>
-                <w:sz w:val="22"/>
-                <w:szCs w:val="22"/>
-              </w:rPr>
-              <w:t>4</w:t>
+              <w:t>BASE64</w:t>
             </w:r>
           </w:p>
         </w:tc>
@@ -26796,7 +27258,17 @@
           <w:szCs w:val="22"/>
           <w:lang w:val="en-US"/>
         </w:rPr>
-        <w:t>5;661D44C0;75DA;U;</w:t>
+        <w:t>5;661D44C0;75</w:t>
+      </w:r>
+      <w:proofErr w:type="gramStart"/>
+      <w:r>
+        <w:rPr>
+          <w:rFonts w:ascii="Roboto" w:hAnsi="Roboto" w:cs="Segoe UI"/>
+          <w:sz w:val="22"/>
+          <w:szCs w:val="22"/>
+          <w:lang w:val="en-US"/>
+        </w:rPr>
+        <w:t>DA;U;</w:t>
       </w:r>
       <w:r>
         <w:rPr>
@@ -26816,6 +27288,7 @@
         </w:rPr>
         <w:t>;</w:t>
       </w:r>
+      <w:proofErr w:type="gramEnd"/>
       <w:r>
         <w:rPr>
           <w:rFonts w:ascii="Roboto" w:hAnsi="Roboto" w:cs="Segoe UI"/>
@@ -26903,7 +27376,17 @@
           <w:szCs w:val="22"/>
           <w:lang w:val="en-US"/>
         </w:rPr>
-        <w:t xml:space="preserve"> STATUS;16;661D64C0;129E;R;</w:t>
+        <w:t xml:space="preserve"> STATUS;16;661D64C0;129</w:t>
+      </w:r>
+      <w:proofErr w:type="gramStart"/>
+      <w:r>
+        <w:rPr>
+          <w:rFonts w:ascii="Roboto" w:hAnsi="Roboto" w:cs="Segoe UI"/>
+          <w:sz w:val="22"/>
+          <w:szCs w:val="22"/>
+          <w:lang w:val="en-US"/>
+        </w:rPr>
+        <w:t>E;R;</w:t>
       </w:r>
       <w:r>
         <w:rPr>
@@ -26923,6 +27406,7 @@
         </w:rPr>
         <w:t>;</w:t>
       </w:r>
+      <w:proofErr w:type="gramEnd"/>
       <w:r>
         <w:rPr>
           <w:rFonts w:ascii="Roboto" w:hAnsi="Roboto" w:cs="Segoe UI"/>
@@ -27152,7 +27636,17 @@
           <w:szCs w:val="22"/>
           <w:lang w:val="en-US"/>
         </w:rPr>
-        <w:t>ACKNOWLEDGE;&lt;Number&gt;;&lt;Time&gt;;&lt;Sender&gt;;&lt;Classification&gt;;;</w:t>
+        <w:t>ACKNOWLEDGE;&lt;Number&gt;;&lt;Time&gt;;&lt;Sender&gt;;&lt;Classification</w:t>
+      </w:r>
+      <w:proofErr w:type="gramStart"/>
+      <w:r>
+        <w:rPr>
+          <w:rFonts w:ascii="Roboto" w:hAnsi="Roboto" w:cs="Segoe UI"/>
+          <w:sz w:val="22"/>
+          <w:szCs w:val="22"/>
+          <w:lang w:val="en-US"/>
+        </w:rPr>
+        <w:t>&gt;;;</w:t>
       </w:r>
       <w:r>
         <w:rPr>
@@ -27163,6 +27657,7 @@
         </w:rPr>
         <w:t>&lt;</w:t>
       </w:r>
+      <w:proofErr w:type="gramEnd"/>
       <w:r>
         <w:rPr>
           <w:rFonts w:ascii="Roboto" w:hAnsi="Roboto" w:cs="Segoe UI"/>
@@ -27643,7 +28138,17 @@
           <w:szCs w:val="22"/>
           <w:lang w:val="en-US"/>
         </w:rPr>
-        <w:t xml:space="preserve"> ACKNOWLEDGE;18;661D64C0;129E;R;;</w:t>
+        <w:t xml:space="preserve"> ACKNOWLEDGE;18;661D64C0;129</w:t>
+      </w:r>
+      <w:proofErr w:type="gramStart"/>
+      <w:r>
+        <w:rPr>
+          <w:rFonts w:ascii="Roboto" w:hAnsi="Roboto" w:cs="Segoe UI"/>
+          <w:sz w:val="22"/>
+          <w:szCs w:val="22"/>
+          <w:lang w:val="en-US"/>
+        </w:rPr>
+        <w:t>E;R;;</w:t>
       </w:r>
       <w:r>
         <w:rPr>
@@ -27654,6 +28159,7 @@
         </w:rPr>
         <w:t>;</w:t>
       </w:r>
+      <w:proofErr w:type="gramEnd"/>
       <w:r>
         <w:rPr>
           <w:rFonts w:ascii="Roboto" w:hAnsi="Roboto" w:cs="Segoe UI"/>
@@ -28486,7 +28992,17 @@
           <w:szCs w:val="22"/>
           <w:lang w:val="en-US"/>
         </w:rPr>
-        <w:t>;661D64C0;129E;R</w:t>
+        <w:t>;661D64C0;129</w:t>
+      </w:r>
+      <w:proofErr w:type="gramStart"/>
+      <w:r>
+        <w:rPr>
+          <w:rFonts w:ascii="Roboto" w:hAnsi="Roboto" w:cs="Segoe UI"/>
+          <w:sz w:val="22"/>
+          <w:szCs w:val="22"/>
+          <w:lang w:val="en-US"/>
+        </w:rPr>
+        <w:t>E;R</w:t>
       </w:r>
       <w:r>
         <w:rPr>
@@ -28515,6 +29031,7 @@
         </w:rPr>
         <w:t>;</w:t>
       </w:r>
+      <w:proofErr w:type="gramEnd"/>
       <w:r>
         <w:rPr>
           <w:rFonts w:ascii="Roboto" w:hAnsi="Roboto" w:cs="Segoe UI"/>
@@ -29383,7 +29900,25 @@
                 <w:szCs w:val="22"/>
                 <w:lang w:val="en-US"/>
               </w:rPr>
-              <w:t>ontent is Base64 encoded</w:t>
+              <w:t xml:space="preserve">ontent is </w:t>
+            </w:r>
+            <w:r>
+              <w:rPr>
+                <w:rFonts w:ascii="Roboto" w:hAnsi="Roboto" w:cs="Segoe UI"/>
+                <w:sz w:val="22"/>
+                <w:szCs w:val="22"/>
+                <w:lang w:val="en-US"/>
+              </w:rPr>
+              <w:t>BASE64</w:t>
+            </w:r>
+            <w:r>
+              <w:rPr>
+                <w:rFonts w:ascii="Roboto" w:hAnsi="Roboto" w:cs="Segoe UI"/>
+                <w:sz w:val="22"/>
+                <w:szCs w:val="22"/>
+                <w:lang w:val="en-US"/>
+              </w:rPr>
+              <w:t xml:space="preserve"> encoded</w:t>
             </w:r>
           </w:p>
         </w:tc>
@@ -29540,7 +30075,25 @@
                 <w:szCs w:val="22"/>
                 <w:lang w:val="en-US"/>
               </w:rPr>
-              <w:t>Any content in printable ASCII or Base64 encoded</w:t>
+              <w:t xml:space="preserve">Any content in printable ASCII or </w:t>
+            </w:r>
+            <w:r>
+              <w:rPr>
+                <w:rFonts w:ascii="Roboto" w:hAnsi="Roboto" w:cs="Segoe UI"/>
+                <w:sz w:val="22"/>
+                <w:szCs w:val="22"/>
+                <w:lang w:val="en-US"/>
+              </w:rPr>
+              <w:t>BASE64</w:t>
+            </w:r>
+            <w:r>
+              <w:rPr>
+                <w:rFonts w:ascii="Roboto" w:hAnsi="Roboto" w:cs="Segoe UI"/>
+                <w:sz w:val="22"/>
+                <w:szCs w:val="22"/>
+                <w:lang w:val="en-US"/>
+              </w:rPr>
+              <w:t xml:space="preserve"> encoded</w:t>
             </w:r>
           </w:p>
         </w:tc>
@@ -29615,7 +30168,17 @@
           <w:szCs w:val="22"/>
           <w:lang w:val="en-US"/>
         </w:rPr>
-        <w:t>;5E;661D4410;66A3;R;</w:t>
+        <w:t>;5E;661D4410;66A</w:t>
+      </w:r>
+      <w:proofErr w:type="gramStart"/>
+      <w:r>
+        <w:rPr>
+          <w:rFonts w:ascii="Roboto" w:hAnsi="Roboto" w:cs="Segoe UI"/>
+          <w:sz w:val="22"/>
+          <w:szCs w:val="22"/>
+          <w:lang w:val="en-US"/>
+        </w:rPr>
+        <w:t>3;R;</w:t>
       </w:r>
       <w:r>
         <w:rPr>
@@ -29635,6 +30198,7 @@
         </w:rPr>
         <w:t>;</w:t>
       </w:r>
+      <w:proofErr w:type="gramEnd"/>
       <w:r>
         <w:rPr>
           <w:rFonts w:ascii="Roboto" w:hAnsi="Roboto" w:cs="Segoe UI"/>
@@ -29694,7 +30258,27 @@
           <w:szCs w:val="22"/>
           <w:lang w:val="en-US"/>
         </w:rPr>
-        <w:t>;5E;661D4410;66A3;R;TRUE</w:t>
+        <w:t>;5E;661D4410;66A</w:t>
+      </w:r>
+      <w:proofErr w:type="gramStart"/>
+      <w:r>
+        <w:rPr>
+          <w:rFonts w:ascii="Roboto" w:hAnsi="Roboto" w:cs="Segoe UI"/>
+          <w:sz w:val="22"/>
+          <w:szCs w:val="22"/>
+          <w:lang w:val="en-US"/>
+        </w:rPr>
+        <w:t>3;R</w:t>
+      </w:r>
+      <w:proofErr w:type="gramEnd"/>
+      <w:r>
+        <w:rPr>
+          <w:rFonts w:ascii="Roboto" w:hAnsi="Roboto" w:cs="Segoe UI"/>
+          <w:sz w:val="22"/>
+          <w:szCs w:val="22"/>
+          <w:lang w:val="en-US"/>
+        </w:rPr>
+        <w:t>;TRUE</w:t>
       </w:r>
       <w:r>
         <w:rPr>
@@ -29782,7 +30366,17 @@
           <w:szCs w:val="22"/>
           <w:lang w:val="en-US"/>
         </w:rPr>
-        <w:t>;5E;661D4410;66A3;R;;</w:t>
+        <w:t>;5E;661D4410;66A</w:t>
+      </w:r>
+      <w:proofErr w:type="gramStart"/>
+      <w:r>
+        <w:rPr>
+          <w:rFonts w:ascii="Roboto" w:hAnsi="Roboto" w:cs="Segoe UI"/>
+          <w:sz w:val="22"/>
+          <w:szCs w:val="22"/>
+          <w:lang w:val="en-US"/>
+        </w:rPr>
+        <w:t>3;R;;</w:t>
       </w:r>
       <w:r>
         <w:rPr>
@@ -29793,6 +30387,7 @@
         </w:rPr>
         <w:t>;</w:t>
       </w:r>
+      <w:proofErr w:type="gramEnd"/>
       <w:r>
         <w:rPr>
           <w:rFonts w:ascii="Roboto" w:hAnsi="Roboto" w:cs="Segoe UI"/>
@@ -29907,7 +30502,97 @@
           <w:szCs w:val="22"/>
           <w:lang w:val="en-US"/>
         </w:rPr>
-        <w:t xml:space="preserve"> This message offers the possibility to check the connection, which is primarily important, if you are using UDP or serial connection. It should not be sent more often than 1Hz. Nevertheless, if it is needed – one can use a faster repetition. The receiver field is optional and can be one single recipient or a list of more than one recipient. If no recipient is provided than all possible receivers in the network/serial net are addressed. A heartbeat message has an empty acknowledgement flag, cause you cannot request one for it. Besides this, the acknowledgement flag is fixed set to FALSE (empty field).</w:t>
+        <w:t xml:space="preserve"> This message offers the possibility to check the connection, which is primarily important, if you are using UDP or serial connection. It should not be sent more often than 1Hz. Nevertheless, if it is needed – one can use a faster repetition. The </w:t>
+      </w:r>
+      <w:r>
+        <w:rPr>
+          <w:rFonts w:ascii="Roboto" w:hAnsi="Roboto" w:cs="Segoe UI"/>
+          <w:sz w:val="22"/>
+          <w:szCs w:val="22"/>
+          <w:lang w:val="en-US"/>
+        </w:rPr>
+        <w:t>r</w:t>
+      </w:r>
+      <w:r>
+        <w:rPr>
+          <w:rFonts w:ascii="Roboto" w:hAnsi="Roboto" w:cs="Segoe UI"/>
+          <w:sz w:val="22"/>
+          <w:szCs w:val="22"/>
+          <w:lang w:val="en-US"/>
+        </w:rPr>
+        <w:t xml:space="preserve">ecipient </w:t>
+      </w:r>
+      <w:r>
+        <w:rPr>
+          <w:rFonts w:ascii="Roboto" w:hAnsi="Roboto" w:cs="Segoe UI"/>
+          <w:sz w:val="22"/>
+          <w:szCs w:val="22"/>
+          <w:lang w:val="en-US"/>
+        </w:rPr>
+        <w:t xml:space="preserve">field is optional and can be one single recipient or a list of more than one recipient. If no recipient is provided than all possible </w:t>
+      </w:r>
+      <w:r>
+        <w:rPr>
+          <w:rFonts w:ascii="Roboto" w:hAnsi="Roboto" w:cs="Segoe UI"/>
+          <w:sz w:val="22"/>
+          <w:szCs w:val="22"/>
+          <w:lang w:val="en-US"/>
+        </w:rPr>
+        <w:t>r</w:t>
+      </w:r>
+      <w:r>
+        <w:rPr>
+          <w:rFonts w:ascii="Roboto" w:hAnsi="Roboto" w:cs="Segoe UI"/>
+          <w:sz w:val="22"/>
+          <w:szCs w:val="22"/>
+          <w:lang w:val="en-US"/>
+        </w:rPr>
+        <w:t>ecipient</w:t>
+      </w:r>
+      <w:r>
+        <w:rPr>
+          <w:rFonts w:ascii="Roboto" w:hAnsi="Roboto" w:cs="Segoe UI"/>
+          <w:sz w:val="22"/>
+          <w:szCs w:val="22"/>
+          <w:lang w:val="en-US"/>
+        </w:rPr>
+        <w:t>s</w:t>
+      </w:r>
+      <w:r>
+        <w:rPr>
+          <w:rFonts w:ascii="Roboto" w:hAnsi="Roboto" w:cs="Segoe UI"/>
+          <w:sz w:val="22"/>
+          <w:szCs w:val="22"/>
+          <w:lang w:val="en-US"/>
+        </w:rPr>
+        <w:t xml:space="preserve"> </w:t>
+      </w:r>
+      <w:r>
+        <w:rPr>
+          <w:rFonts w:ascii="Roboto" w:hAnsi="Roboto" w:cs="Segoe UI"/>
+          <w:sz w:val="22"/>
+          <w:szCs w:val="22"/>
+          <w:lang w:val="en-US"/>
+        </w:rPr>
+        <w:t xml:space="preserve">in the network/serial net are addressed. A heartbeat message has an empty acknowledgement flag, </w:t>
+      </w:r>
+      <w:r>
+        <w:rPr>
+          <w:rFonts w:ascii="Roboto" w:hAnsi="Roboto" w:cs="Segoe UI"/>
+          <w:sz w:val="22"/>
+          <w:szCs w:val="22"/>
+          <w:lang w:val="en-US"/>
+        </w:rPr>
+        <w:t>because</w:t>
+      </w:r>
+      <w:r>
+        <w:rPr>
+          <w:rFonts w:ascii="Roboto" w:hAnsi="Roboto" w:cs="Segoe UI"/>
+          <w:sz w:val="22"/>
+          <w:szCs w:val="22"/>
+          <w:lang w:val="en-US"/>
+        </w:rPr>
+        <w:t xml:space="preserve"> you cannot request one for it. Besides this, the acknowledgement flag is fixed set to FALSE (empty field).</w:t>
       </w:r>
     </w:p>
     <w:p>
@@ -30188,7 +30873,17 @@
           <w:szCs w:val="22"/>
           <w:lang w:val="en-US"/>
         </w:rPr>
-        <w:t>HEARTBEAT;42;661D5420;89AD;U;;</w:t>
+        <w:t>HEARTBEAT;42;661D5420;89</w:t>
+      </w:r>
+      <w:proofErr w:type="gramStart"/>
+      <w:r>
+        <w:rPr>
+          <w:rFonts w:ascii="Roboto" w:hAnsi="Roboto" w:cs="Segoe UI"/>
+          <w:sz w:val="22"/>
+          <w:szCs w:val="22"/>
+          <w:lang w:val="en-US"/>
+        </w:rPr>
+        <w:t>AD;U;;</w:t>
       </w:r>
       <w:r>
         <w:rPr>
@@ -30199,6 +30894,7 @@
         </w:rPr>
         <w:t>;</w:t>
       </w:r>
+      <w:proofErr w:type="gramEnd"/>
       <w:r>
         <w:rPr>
           <w:rFonts w:ascii="Roboto" w:hAnsi="Roboto" w:cs="Segoe UI"/>
@@ -30238,7 +30934,27 @@
           <w:szCs w:val="22"/>
           <w:lang w:val="en-US"/>
         </w:rPr>
-        <w:t xml:space="preserve"> HEARTBEAT;43;;1022</w:t>
+        <w:t xml:space="preserve"> </w:t>
+      </w:r>
+      <w:proofErr w:type="gramStart"/>
+      <w:r>
+        <w:rPr>
+          <w:rFonts w:ascii="Roboto" w:hAnsi="Roboto" w:cs="Segoe UI"/>
+          <w:sz w:val="22"/>
+          <w:szCs w:val="22"/>
+          <w:lang w:val="en-US"/>
+        </w:rPr>
+        <w:t>HEARTBEAT;43;;</w:t>
+      </w:r>
+      <w:proofErr w:type="gramEnd"/>
+      <w:r>
+        <w:rPr>
+          <w:rFonts w:ascii="Roboto" w:hAnsi="Roboto" w:cs="Segoe UI"/>
+          <w:sz w:val="22"/>
+          <w:szCs w:val="22"/>
+          <w:lang w:val="en-US"/>
+        </w:rPr>
+        <w:t>1022</w:t>
       </w:r>
     </w:p>
     <w:p>
@@ -33742,7 +34458,17 @@
           <w:szCs w:val="22"/>
           <w:lang w:val="en-US"/>
         </w:rPr>
-        <w:t>;661D5420;89AD;U;;</w:t>
+        <w:t>;661D5420;89</w:t>
+      </w:r>
+      <w:proofErr w:type="gramStart"/>
+      <w:r>
+        <w:rPr>
+          <w:rFonts w:ascii="Roboto" w:hAnsi="Roboto" w:cs="Segoe UI"/>
+          <w:sz w:val="22"/>
+          <w:szCs w:val="22"/>
+          <w:lang w:val="en-US"/>
+        </w:rPr>
+        <w:t>AD;U;;</w:t>
       </w:r>
       <w:r>
         <w:rPr>
@@ -33753,6 +34479,7 @@
         </w:rPr>
         <w:t>;</w:t>
       </w:r>
+      <w:proofErr w:type="gramEnd"/>
       <w:r>
         <w:rPr>
           <w:rFonts w:ascii="Roboto" w:hAnsi="Roboto" w:cs="Segoe UI"/>
@@ -33864,7 +34591,17 @@
           <w:szCs w:val="22"/>
           <w:lang w:val="en-US"/>
         </w:rPr>
-        <w:t>661D54</w:t>
+        <w:t>661D</w:t>
+      </w:r>
+      <w:proofErr w:type="gramStart"/>
+      <w:r>
+        <w:rPr>
+          <w:rFonts w:ascii="Roboto" w:hAnsi="Roboto" w:cs="Segoe UI"/>
+          <w:sz w:val="22"/>
+          <w:szCs w:val="22"/>
+          <w:lang w:val="en-US"/>
+        </w:rPr>
+        <w:t>54</w:t>
       </w:r>
       <w:r>
         <w:rPr>
@@ -33900,7 +34637,17 @@
           <w:szCs w:val="22"/>
           <w:lang w:val="en-US"/>
         </w:rPr>
-        <w:t>FE2A</w:t>
+        <w:t>FE</w:t>
+      </w:r>
+      <w:proofErr w:type="gramEnd"/>
+      <w:r>
+        <w:rPr>
+          <w:rFonts w:ascii="Roboto" w:hAnsi="Roboto" w:cs="Segoe UI"/>
+          <w:sz w:val="22"/>
+          <w:szCs w:val="22"/>
+          <w:lang w:val="en-US"/>
+        </w:rPr>
+        <w:t>2A</w:t>
       </w:r>
       <w:r>
         <w:rPr>
@@ -34125,7 +34872,27 @@
           <w:szCs w:val="22"/>
           <w:lang w:val="en-US"/>
         </w:rPr>
-        <w:t>You can mix different messages in a single POST request. Updates for existing messages, e.g. contacts, can be sent to the server with POST or alternatively with PUT.</w:t>
+        <w:t xml:space="preserve">You can mix different messages in a single POST request. Updates for existing messages, </w:t>
+      </w:r>
+      <w:proofErr w:type="gramStart"/>
+      <w:r>
+        <w:rPr>
+          <w:rFonts w:ascii="Roboto" w:hAnsi="Roboto" w:cs="Segoe UI"/>
+          <w:sz w:val="22"/>
+          <w:szCs w:val="22"/>
+          <w:lang w:val="en-US"/>
+        </w:rPr>
+        <w:t>e.g.</w:t>
+      </w:r>
+      <w:proofErr w:type="gramEnd"/>
+      <w:r>
+        <w:rPr>
+          <w:rFonts w:ascii="Roboto" w:hAnsi="Roboto" w:cs="Segoe UI"/>
+          <w:sz w:val="22"/>
+          <w:szCs w:val="22"/>
+          <w:lang w:val="en-US"/>
+        </w:rPr>
+        <w:t xml:space="preserve"> contacts, can be sent to the server with POST or alternatively with PUT.</w:t>
       </w:r>
     </w:p>
     <w:p>
@@ -34288,8 +35055,19 @@
           <w:szCs w:val="22"/>
           <w:lang w:val="en-US"/>
         </w:rPr>
-        <w:t xml:space="preserve">   "messages":[</w:t>
-      </w:r>
+        <w:t xml:space="preserve">   "messages</w:t>
+      </w:r>
+      <w:proofErr w:type="gramStart"/>
+      <w:r>
+        <w:rPr>
+          <w:rFonts w:ascii="Roboto" w:hAnsi="Roboto" w:cs="Segoe UI"/>
+          <w:sz w:val="22"/>
+          <w:szCs w:val="22"/>
+          <w:lang w:val="en-US"/>
+        </w:rPr>
+        <w:t>":[</w:t>
+      </w:r>
+      <w:proofErr w:type="gramEnd"/>
     </w:p>
     <w:p>
       <w:pPr>
@@ -34535,8 +35313,17 @@
           <w:lang w:val="en-US"/>
         </w:rPr>
         <w:br/>
-        <w:t>Host: sample.host</w:t>
-      </w:r>
+        <w:t xml:space="preserve">Host: </w:t>
+      </w:r>
+      <w:proofErr w:type="gramStart"/>
+      <w:r>
+        <w:rPr>
+          <w:rFonts w:ascii="Roboto" w:hAnsi="Roboto" w:cs="Segoe UI"/>
+          <w:lang w:val="en-US"/>
+        </w:rPr>
+        <w:t>sample.host</w:t>
+      </w:r>
+      <w:proofErr w:type="gramEnd"/>
       <w:r>
         <w:rPr>
           <w:rFonts w:ascii="Roboto" w:hAnsi="Roboto" w:cs="Segoe UI"/>
@@ -34728,8 +35515,19 @@
           <w:szCs w:val="22"/>
           <w:lang w:val="en-US"/>
         </w:rPr>
-        <w:t xml:space="preserve">   "messages":[</w:t>
-      </w:r>
+        <w:t xml:space="preserve">   "messages</w:t>
+      </w:r>
+      <w:proofErr w:type="gramStart"/>
+      <w:r>
+        <w:rPr>
+          <w:rFonts w:ascii="Roboto" w:hAnsi="Roboto" w:cs="Segoe UI"/>
+          <w:sz w:val="22"/>
+          <w:szCs w:val="22"/>
+          <w:lang w:val="en-US"/>
+        </w:rPr>
+        <w:t>":[</w:t>
+      </w:r>
+      <w:proofErr w:type="gramEnd"/>
     </w:p>
     <w:p>
       <w:pPr>
@@ -34770,7 +35568,27 @@
           <w:szCs w:val="22"/>
           <w:lang w:val="en-US"/>
         </w:rPr>
-        <w:t xml:space="preserve">         "message":"CONTACT;60;661B7410;66A3;S;TRUE;102;TRUE;53.32;8.11"</w:t>
+        <w:t xml:space="preserve">         "message":"CONTACT;60;661B7410;66A</w:t>
+      </w:r>
+      <w:proofErr w:type="gramStart"/>
+      <w:r>
+        <w:rPr>
+          <w:rFonts w:ascii="Roboto" w:hAnsi="Roboto" w:cs="Segoe UI"/>
+          <w:sz w:val="22"/>
+          <w:szCs w:val="22"/>
+          <w:lang w:val="en-US"/>
+        </w:rPr>
+        <w:t>3;S</w:t>
+      </w:r>
+      <w:proofErr w:type="gramEnd"/>
+      <w:r>
+        <w:rPr>
+          <w:rFonts w:ascii="Roboto" w:hAnsi="Roboto" w:cs="Segoe UI"/>
+          <w:sz w:val="22"/>
+          <w:szCs w:val="22"/>
+          <w:lang w:val="en-US"/>
+        </w:rPr>
+        <w:t>;TRUE;102;TRUE;53.32;8.11"</w:t>
       </w:r>
     </w:p>
     <w:p>
@@ -34791,7 +35609,27 @@
           <w:szCs w:val="22"/>
           <w:lang w:val="en-US"/>
         </w:rPr>
-        <w:t xml:space="preserve">         "message":"METEO;AC;661D44C0;74BE;U;;15.4;15.5;;;10.2;72;20.3;;55;1005;25;;;2500;33"</w:t>
+        <w:t xml:space="preserve">         "message":"</w:t>
+      </w:r>
+      <w:proofErr w:type="gramStart"/>
+      <w:r>
+        <w:rPr>
+          <w:rFonts w:ascii="Roboto" w:hAnsi="Roboto" w:cs="Segoe UI"/>
+          <w:sz w:val="22"/>
+          <w:szCs w:val="22"/>
+          <w:lang w:val="en-US"/>
+        </w:rPr>
+        <w:t>METEO;AC</w:t>
+      </w:r>
+      <w:proofErr w:type="gramEnd"/>
+      <w:r>
+        <w:rPr>
+          <w:rFonts w:ascii="Roboto" w:hAnsi="Roboto" w:cs="Segoe UI"/>
+          <w:sz w:val="22"/>
+          <w:szCs w:val="22"/>
+          <w:lang w:val="en-US"/>
+        </w:rPr>
+        <w:t>;661D44C0;74BE;U;;15.4;15.5;;;10.2;72;20.3;;55;1005;25;;;2500;33"</w:t>
       </w:r>
     </w:p>
     <w:p>
@@ -34812,7 +35650,27 @@
           <w:szCs w:val="22"/>
           <w:lang w:val="en-US"/>
         </w:rPr>
-        <w:t xml:space="preserve">         "message":"TEXT;D6;661D7032;324E;S;;3;"This is a chat message!";E4F1"</w:t>
+        <w:t xml:space="preserve">         "message":"</w:t>
+      </w:r>
+      <w:proofErr w:type="gramStart"/>
+      <w:r>
+        <w:rPr>
+          <w:rFonts w:ascii="Roboto" w:hAnsi="Roboto" w:cs="Segoe UI"/>
+          <w:sz w:val="22"/>
+          <w:szCs w:val="22"/>
+          <w:lang w:val="en-US"/>
+        </w:rPr>
+        <w:t>TEXT;D</w:t>
+      </w:r>
+      <w:proofErr w:type="gramEnd"/>
+      <w:r>
+        <w:rPr>
+          <w:rFonts w:ascii="Roboto" w:hAnsi="Roboto" w:cs="Segoe UI"/>
+          <w:sz w:val="22"/>
+          <w:szCs w:val="22"/>
+          <w:lang w:val="en-US"/>
+        </w:rPr>
+        <w:t>6;661D7032;324E;S;;3;"This is a chat message!";E4F1"</w:t>
       </w:r>
     </w:p>
     <w:p>
@@ -34833,7 +35691,27 @@
           <w:szCs w:val="22"/>
           <w:lang w:val="en-US"/>
         </w:rPr>
-        <w:t xml:space="preserve">         "message":"GRAPHIC;79;661D62C0;910E;U;;8;1;FF8000;Area A;10000;53.43;9.45"</w:t>
+        <w:t xml:space="preserve">         "message":"GRAPHIC;79;661D62C0;910</w:t>
+      </w:r>
+      <w:proofErr w:type="gramStart"/>
+      <w:r>
+        <w:rPr>
+          <w:rFonts w:ascii="Roboto" w:hAnsi="Roboto" w:cs="Segoe UI"/>
+          <w:sz w:val="22"/>
+          <w:szCs w:val="22"/>
+          <w:lang w:val="en-US"/>
+        </w:rPr>
+        <w:t>E;U;;</w:t>
+      </w:r>
+      <w:proofErr w:type="gramEnd"/>
+      <w:r>
+        <w:rPr>
+          <w:rFonts w:ascii="Roboto" w:hAnsi="Roboto" w:cs="Segoe UI"/>
+          <w:sz w:val="22"/>
+          <w:szCs w:val="22"/>
+          <w:lang w:val="en-US"/>
+        </w:rPr>
+        <w:t>8;1;FF8000;Area A;10000;53.43;9.45"</w:t>
       </w:r>
     </w:p>
     <w:p>
@@ -35061,8 +35939,17 @@
           <w:lang w:val="en-US"/>
         </w:rPr>
         <w:br/>
-        <w:t>Host: sample.host</w:t>
-      </w:r>
+        <w:t xml:space="preserve">Host: </w:t>
+      </w:r>
+      <w:proofErr w:type="gramStart"/>
+      <w:r>
+        <w:rPr>
+          <w:rFonts w:ascii="Roboto" w:hAnsi="Roboto" w:cs="Segoe UI"/>
+          <w:lang w:val="en-US"/>
+        </w:rPr>
+        <w:t>sample.host</w:t>
+      </w:r>
+      <w:proofErr w:type="gramEnd"/>
       <w:r>
         <w:rPr>
           <w:rFonts w:ascii="Roboto" w:hAnsi="Roboto" w:cs="Segoe UI"/>
@@ -35111,8 +35998,19 @@
           <w:szCs w:val="22"/>
           <w:lang w:val="en-US"/>
         </w:rPr>
-        <w:t xml:space="preserve">   "messages":[</w:t>
-      </w:r>
+        <w:t xml:space="preserve">   "messages</w:t>
+      </w:r>
+      <w:proofErr w:type="gramStart"/>
+      <w:r>
+        <w:rPr>
+          <w:rFonts w:ascii="Roboto" w:hAnsi="Roboto" w:cs="Segoe UI"/>
+          <w:sz w:val="22"/>
+          <w:szCs w:val="22"/>
+          <w:lang w:val="en-US"/>
+        </w:rPr>
+        <w:t>":[</w:t>
+      </w:r>
+      <w:proofErr w:type="gramEnd"/>
     </w:p>
     <w:p>
       <w:pPr>
@@ -35162,7 +36060,27 @@
           <w:szCs w:val="22"/>
           <w:lang w:val="en-US"/>
         </w:rPr>
-        <w:t>OWNUNIT;5E;661D4410;66A3;R;TRUE;;42.32;-123.11;10000;50.23;297;;;33.3;-0.15;sfapmf---------</w:t>
+        <w:t>OWNUNIT;5E;661D4410;66A</w:t>
+      </w:r>
+      <w:proofErr w:type="gramStart"/>
+      <w:r>
+        <w:rPr>
+          <w:rFonts w:ascii="Roboto" w:hAnsi="Roboto" w:cs="Segoe UI"/>
+          <w:sz w:val="22"/>
+          <w:szCs w:val="22"/>
+          <w:lang w:val="en-US"/>
+        </w:rPr>
+        <w:t>3;R</w:t>
+      </w:r>
+      <w:proofErr w:type="gramEnd"/>
+      <w:r>
+        <w:rPr>
+          <w:rFonts w:ascii="Roboto" w:hAnsi="Roboto" w:cs="Segoe UI"/>
+          <w:sz w:val="22"/>
+          <w:szCs w:val="22"/>
+          <w:lang w:val="en-US"/>
+        </w:rPr>
+        <w:t>;TRUE;;42.32;-123.11;10000;50.23;297;;;33.3;-0.15;sfapmf---------</w:t>
       </w:r>
       <w:r>
         <w:rPr>
@@ -35201,7 +36119,17 @@
           <w:szCs w:val="22"/>
           <w:lang w:val="en-US"/>
         </w:rPr>
-        <w:t xml:space="preserve">         "message":"TEXT;</w:t>
+        <w:t xml:space="preserve">         "message":"</w:t>
+      </w:r>
+      <w:proofErr w:type="gramStart"/>
+      <w:r>
+        <w:rPr>
+          <w:rFonts w:ascii="Roboto" w:hAnsi="Roboto" w:cs="Segoe UI"/>
+          <w:sz w:val="22"/>
+          <w:szCs w:val="22"/>
+          <w:lang w:val="en-US"/>
+        </w:rPr>
+        <w:t>TEXT;</w:t>
       </w:r>
       <w:r>
         <w:rPr>
@@ -35212,6 +36140,7 @@
         </w:rPr>
         <w:t>AE</w:t>
       </w:r>
+      <w:proofErr w:type="gramEnd"/>
       <w:r>
         <w:rPr>
           <w:rFonts w:ascii="Roboto" w:hAnsi="Roboto" w:cs="Segoe UI"/>
@@ -36789,7 +37718,14 @@
         <w:rFonts w:ascii="Roboto" w:hAnsi="Roboto"/>
         <w:lang w:val="en-US"/>
       </w:rPr>
-      <w:t>07</w:t>
+      <w:t>0</w:t>
+    </w:r>
+    <w:r>
+      <w:rPr>
+        <w:rFonts w:ascii="Roboto" w:hAnsi="Roboto"/>
+        <w:lang w:val="en-US"/>
+      </w:rPr>
+      <w:t>8</w:t>
     </w:r>
     <w:r>
       <w:rPr>

</xml_diff>

<commit_message>
Update ICD to V1.0 (13.08.2024)
</commit_message>
<xml_diff>
--- a/Documentation/SEDAP-Express ICD v1.0.docx
+++ b/Documentation/SEDAP-Express ICD v1.0.docx
@@ -815,6 +815,7 @@
           <w:lang w:val="en-US"/>
         </w:rPr>
       </w:pPr>
+      <w:proofErr w:type="spellStart"/>
       <w:r>
         <w:rPr>
           <w:rFonts w:ascii="Roboto" w:hAnsi="Roboto" w:cs="Segoe UI"/>
@@ -833,6 +834,7 @@
         </w:rPr>
         <w:t>MockUp</w:t>
       </w:r>
+      <w:proofErr w:type="spellEnd"/>
       <w:r>
         <w:rPr>
           <w:rFonts w:ascii="Roboto" w:hAnsi="Roboto" w:cs="Segoe UI"/>
@@ -985,8 +987,18 @@
           <w:lang w:val="en-US"/>
         </w:rPr>
         <w:br/>
+      </w:r>
+      <w:proofErr w:type="spellStart"/>
+      <w:r>
+        <w:rPr>
+          <w:rFonts w:ascii="Roboto" w:hAnsi="Roboto" w:cs="Segoe UI"/>
+          <w:sz w:val="22"/>
+          <w:szCs w:val="22"/>
+          <w:lang w:val="en-US"/>
+        </w:rPr>
         <w:t>MessageTool</w:t>
       </w:r>
+      <w:proofErr w:type="spellEnd"/>
       <w:r>
         <w:rPr>
           <w:rFonts w:ascii="Roboto" w:hAnsi="Roboto" w:cs="Segoe UI"/>
@@ -2018,7 +2030,27 @@
           <w:szCs w:val="22"/>
           <w:lang w:val="en-US"/>
         </w:rPr>
-        <w:t>SEC/SECMockUp/Applications can send and receive at any time</w:t>
+        <w:t>SEC/</w:t>
+      </w:r>
+      <w:proofErr w:type="spellStart"/>
+      <w:r>
+        <w:rPr>
+          <w:rFonts w:ascii="Roboto" w:hAnsi="Roboto" w:cs="Segoe UI"/>
+          <w:sz w:val="22"/>
+          <w:szCs w:val="22"/>
+          <w:lang w:val="en-US"/>
+        </w:rPr>
+        <w:t>SECMockUp</w:t>
+      </w:r>
+      <w:proofErr w:type="spellEnd"/>
+      <w:r>
+        <w:rPr>
+          <w:rFonts w:ascii="Roboto" w:hAnsi="Roboto" w:cs="Segoe UI"/>
+          <w:sz w:val="22"/>
+          <w:szCs w:val="22"/>
+          <w:lang w:val="en-US"/>
+        </w:rPr>
+        <w:t>/Applications can send and receive at any time</w:t>
       </w:r>
     </w:p>
     <w:p>
@@ -2066,7 +2098,27 @@
           <w:szCs w:val="22"/>
           <w:lang w:val="en-US"/>
         </w:rPr>
-        <w:t>SEC/SECMockUp answers heartbeat also with a heartbeat message (see chapter IV.2.</w:t>
+        <w:t>SEC/</w:t>
+      </w:r>
+      <w:proofErr w:type="spellStart"/>
+      <w:r>
+        <w:rPr>
+          <w:rFonts w:ascii="Roboto" w:hAnsi="Roboto" w:cs="Segoe UI"/>
+          <w:sz w:val="22"/>
+          <w:szCs w:val="22"/>
+          <w:lang w:val="en-US"/>
+        </w:rPr>
+        <w:t>SECMockUp</w:t>
+      </w:r>
+      <w:proofErr w:type="spellEnd"/>
+      <w:r>
+        <w:rPr>
+          <w:rFonts w:ascii="Roboto" w:hAnsi="Roboto" w:cs="Segoe UI"/>
+          <w:sz w:val="22"/>
+          <w:szCs w:val="22"/>
+          <w:lang w:val="en-US"/>
+        </w:rPr>
+        <w:t xml:space="preserve"> answers heartbeat also with a heartbeat message (see chapter IV.2.</w:t>
       </w:r>
       <w:r>
         <w:rPr>
@@ -3058,6 +3110,7 @@
         </w:rPr>
         <w:t xml:space="preserve">Sample (32Bit CMAC, </w:t>
       </w:r>
+      <w:proofErr w:type="spellStart"/>
       <w:proofErr w:type="gramStart"/>
       <w:r>
         <w:rPr>
@@ -3070,6 +3123,7 @@
         </w:rPr>
         <w:t>Password:expressexpressex</w:t>
       </w:r>
+      <w:proofErr w:type="spellEnd"/>
       <w:proofErr w:type="gramEnd"/>
       <w:r>
         <w:rPr>
@@ -3100,7 +3154,27 @@
           <w:szCs w:val="22"/>
           <w:lang w:val="en-US"/>
         </w:rPr>
-        <w:t>OWNUNIT;5E;661D4410;66A3;R;;;53.32;8.11;0;5.5;21;22;;;FGS Bayern;sfspfclff------</w:t>
+        <w:t xml:space="preserve">OWNUNIT;5E;661D4410;66A3;R;;;53.32;8.11;0;5.5;21;22;;;FGS </w:t>
+      </w:r>
+      <w:proofErr w:type="spellStart"/>
+      <w:r>
+        <w:rPr>
+          <w:rFonts w:ascii="Roboto" w:hAnsi="Roboto" w:cs="Segoe UI"/>
+          <w:sz w:val="22"/>
+          <w:szCs w:val="22"/>
+          <w:lang w:val="en-US"/>
+        </w:rPr>
+        <w:t>Bayern;sfspfclff</w:t>
+      </w:r>
+      <w:proofErr w:type="spellEnd"/>
+      <w:r>
+        <w:rPr>
+          <w:rFonts w:ascii="Roboto" w:hAnsi="Roboto" w:cs="Segoe UI"/>
+          <w:sz w:val="22"/>
+          <w:szCs w:val="22"/>
+          <w:lang w:val="en-US"/>
+        </w:rPr>
+        <w:t>------</w:t>
       </w:r>
     </w:p>
     <w:p>
@@ -3293,7 +3367,27 @@
           <w:szCs w:val="22"/>
           <w:lang w:val="en-US"/>
         </w:rPr>
-        <w:t xml:space="preserve">CFB/NoPadding </w:t>
+        <w:t>CFB/</w:t>
+      </w:r>
+      <w:proofErr w:type="spellStart"/>
+      <w:r>
+        <w:rPr>
+          <w:rFonts w:ascii="Roboto" w:hAnsi="Roboto" w:cs="Segoe UI"/>
+          <w:sz w:val="22"/>
+          <w:szCs w:val="22"/>
+          <w:lang w:val="en-US"/>
+        </w:rPr>
+        <w:t>NoPadding</w:t>
+      </w:r>
+      <w:proofErr w:type="spellEnd"/>
+      <w:r>
+        <w:rPr>
+          <w:rFonts w:ascii="Roboto" w:hAnsi="Roboto" w:cs="Segoe UI"/>
+          <w:sz w:val="22"/>
+          <w:szCs w:val="22"/>
+          <w:lang w:val="en-US"/>
+        </w:rPr>
+        <w:t xml:space="preserve"> </w:t>
       </w:r>
       <w:r>
         <w:rPr>
@@ -3373,6 +3467,7 @@
         </w:rPr>
         <w:t>/</w:t>
       </w:r>
+      <w:proofErr w:type="spellStart"/>
       <w:r>
         <w:rPr>
           <w:rFonts w:ascii="Roboto" w:hAnsi="Roboto" w:cs="Segoe UI"/>
@@ -3382,6 +3477,7 @@
         </w:rPr>
         <w:t>NoPadding</w:t>
       </w:r>
+      <w:proofErr w:type="spellEnd"/>
       <w:r>
         <w:rPr>
           <w:rFonts w:ascii="Roboto" w:hAnsi="Roboto" w:cs="Segoe UI"/>
@@ -3702,7 +3798,27 @@
           <w:szCs w:val="22"/>
           <w:lang w:val="en-US"/>
         </w:rPr>
-        <w:t>53.32;8.11;0;5.5;21;22;;;FGS Bayern;sfspfclff------</w:t>
+        <w:t xml:space="preserve">53.32;8.11;0;5.5;21;22;;;FGS </w:t>
+      </w:r>
+      <w:proofErr w:type="spellStart"/>
+      <w:r>
+        <w:rPr>
+          <w:rFonts w:ascii="Roboto" w:hAnsi="Roboto" w:cs="Segoe UI"/>
+          <w:sz w:val="22"/>
+          <w:szCs w:val="22"/>
+          <w:lang w:val="en-US"/>
+        </w:rPr>
+        <w:t>Bayern;sfspfclff</w:t>
+      </w:r>
+      <w:proofErr w:type="spellEnd"/>
+      <w:r>
+        <w:rPr>
+          <w:rFonts w:ascii="Roboto" w:hAnsi="Roboto" w:cs="Segoe UI"/>
+          <w:sz w:val="22"/>
+          <w:szCs w:val="22"/>
+          <w:lang w:val="en-US"/>
+        </w:rPr>
+        <w:t>------</w:t>
       </w:r>
     </w:p>
     <w:p>
@@ -3774,6 +3890,7 @@
         </w:rPr>
         <w:t xml:space="preserve"> (AES128, ECB, </w:t>
       </w:r>
+      <w:proofErr w:type="spellStart"/>
       <w:proofErr w:type="gramStart"/>
       <w:r>
         <w:rPr>
@@ -3808,6 +3925,7 @@
         </w:rPr>
         <w:t>:expressexpressex</w:t>
       </w:r>
+      <w:proofErr w:type="spellEnd"/>
       <w:proofErr w:type="gramEnd"/>
       <w:r>
         <w:rPr>
@@ -4527,6 +4645,7 @@
         </w:rPr>
         <w:t>/</w:t>
       </w:r>
+      <w:proofErr w:type="spellStart"/>
       <w:r>
         <w:rPr>
           <w:rFonts w:ascii="Roboto" w:hAnsi="Roboto" w:cs="Segoe UI"/>
@@ -4543,7 +4662,17 @@
           <w:szCs w:val="22"/>
           <w:lang w:val="en-US"/>
         </w:rPr>
-        <w:t xml:space="preserve">MockUp </w:t>
+        <w:t>MockUp</w:t>
+      </w:r>
+      <w:proofErr w:type="spellEnd"/>
+      <w:r>
+        <w:rPr>
+          <w:rFonts w:ascii="Roboto" w:hAnsi="Roboto" w:cs="Segoe UI"/>
+          <w:sz w:val="22"/>
+          <w:szCs w:val="22"/>
+          <w:lang w:val="en-US"/>
+        </w:rPr>
+        <w:t xml:space="preserve"> </w:t>
       </w:r>
       <w:r>
         <w:rPr>
@@ -4884,6 +5013,7 @@
         </w:rPr>
         <w:t>EC/</w:t>
       </w:r>
+      <w:proofErr w:type="spellStart"/>
       <w:r>
         <w:rPr>
           <w:rFonts w:ascii="Roboto" w:hAnsi="Roboto" w:cs="Segoe UI"/>
@@ -4902,6 +5032,7 @@
         </w:rPr>
         <w:t>MockUp</w:t>
       </w:r>
+      <w:proofErr w:type="spellEnd"/>
       <w:r>
         <w:rPr>
           <w:rFonts w:ascii="Roboto" w:hAnsi="Roboto" w:cs="Segoe UI"/>
@@ -5553,7 +5684,27 @@
           <w:szCs w:val="22"/>
           <w:lang w:val="en-US"/>
         </w:rPr>
-        <w:t xml:space="preserve">Deflate or gzip compression should be supported </w:t>
+        <w:t xml:space="preserve">Deflate or </w:t>
+      </w:r>
+      <w:proofErr w:type="spellStart"/>
+      <w:r>
+        <w:rPr>
+          <w:rFonts w:ascii="Roboto" w:hAnsi="Roboto" w:cs="Segoe UI"/>
+          <w:sz w:val="22"/>
+          <w:szCs w:val="22"/>
+          <w:lang w:val="en-US"/>
+        </w:rPr>
+        <w:t>gzip</w:t>
+      </w:r>
+      <w:proofErr w:type="spellEnd"/>
+      <w:r>
+        <w:rPr>
+          <w:rFonts w:ascii="Roboto" w:hAnsi="Roboto" w:cs="Segoe UI"/>
+          <w:sz w:val="22"/>
+          <w:szCs w:val="22"/>
+          <w:lang w:val="en-US"/>
+        </w:rPr>
+        <w:t xml:space="preserve"> compression should be supported </w:t>
       </w:r>
     </w:p>
     <w:p>
@@ -6292,28 +6443,35 @@
                 <w:szCs w:val="22"/>
                 <w:lang w:val="en-US"/>
               </w:rPr>
-              <w:t xml:space="preserve">This is a hexadecimal string representation of </w:t>
-            </w:r>
-            <w:proofErr w:type="gramStart"/>
-            <w:r>
-              <w:rPr>
-                <w:rFonts w:ascii="Roboto" w:hAnsi="Roboto" w:cs="Segoe UI"/>
-                <w:sz w:val="22"/>
-                <w:szCs w:val="22"/>
-                <w:lang w:val="en-US"/>
-              </w:rPr>
-              <w:t>a</w:t>
-            </w:r>
-            <w:r>
-              <w:rPr>
-                <w:rFonts w:ascii="Roboto" w:hAnsi="Roboto" w:cs="Segoe UI"/>
-                <w:sz w:val="22"/>
-                <w:szCs w:val="22"/>
-                <w:lang w:val="en-US"/>
-              </w:rPr>
-              <w:t>n</w:t>
-            </w:r>
-            <w:proofErr w:type="gramEnd"/>
+              <w:t xml:space="preserve">This is a hexadecimal string representation of a </w:t>
+            </w:r>
+            <w:r>
+              <w:rPr>
+                <w:rFonts w:ascii="Roboto" w:hAnsi="Roboto" w:cs="Segoe UI"/>
+                <w:sz w:val="22"/>
+                <w:szCs w:val="22"/>
+                <w:lang w:val="en-US"/>
+              </w:rPr>
+              <w:t>7</w:t>
+            </w:r>
+            <w:r>
+              <w:rPr>
+                <w:rFonts w:ascii="Roboto" w:hAnsi="Roboto" w:cs="Segoe UI"/>
+                <w:sz w:val="22"/>
+                <w:szCs w:val="22"/>
+                <w:lang w:val="en-US"/>
+              </w:rPr>
+              <w:t>-bit sequential number</w:t>
+            </w:r>
+            <w:r>
+              <w:rPr>
+                <w:rFonts w:ascii="Roboto" w:hAnsi="Roboto" w:cs="Segoe UI"/>
+                <w:sz w:val="22"/>
+                <w:szCs w:val="22"/>
+                <w:lang w:val="en-US"/>
+              </w:rPr>
+              <w:t>. Each type of message has its own counter</w:t>
+            </w:r>
             <w:r>
               <w:rPr>
                 <w:rFonts w:ascii="Roboto" w:hAnsi="Roboto" w:cs="Segoe UI"/>
@@ -6330,6 +6488,51 @@
                 <w:szCs w:val="22"/>
                 <w:lang w:val="en-US"/>
               </w:rPr>
+              <w:t>that starts again</w:t>
+            </w:r>
+            <w:r>
+              <w:rPr>
+                <w:rFonts w:ascii="Roboto" w:hAnsi="Roboto" w:cs="Segoe UI"/>
+                <w:sz w:val="22"/>
+                <w:szCs w:val="22"/>
+                <w:lang w:val="en-US"/>
+              </w:rPr>
+              <w:t xml:space="preserve"> with zero</w:t>
+            </w:r>
+            <w:r>
+              <w:rPr>
+                <w:rFonts w:ascii="Roboto" w:hAnsi="Roboto" w:cs="Segoe UI"/>
+                <w:sz w:val="22"/>
+                <w:szCs w:val="22"/>
+                <w:lang w:val="en-US"/>
+              </w:rPr>
+              <w:t xml:space="preserve"> after reaching </w:t>
+            </w:r>
+            <w:r>
+              <w:rPr>
+                <w:rFonts w:ascii="Roboto" w:hAnsi="Roboto" w:cs="Segoe UI"/>
+                <w:sz w:val="22"/>
+                <w:szCs w:val="22"/>
+                <w:lang w:val="en-US"/>
+              </w:rPr>
+              <w:t>127</w:t>
+            </w:r>
+            <w:r>
+              <w:rPr>
+                <w:rFonts w:ascii="Roboto" w:hAnsi="Roboto" w:cs="Segoe UI"/>
+                <w:sz w:val="22"/>
+                <w:szCs w:val="22"/>
+                <w:lang w:val="en-US"/>
+              </w:rPr>
+              <w:t>/</w:t>
+            </w:r>
+            <w:r>
+              <w:rPr>
+                <w:rFonts w:ascii="Roboto" w:hAnsi="Roboto" w:cs="Segoe UI"/>
+                <w:sz w:val="22"/>
+                <w:szCs w:val="22"/>
+                <w:lang w:val="en-US"/>
+              </w:rPr>
               <w:t>7</w:t>
             </w:r>
             <w:r>
@@ -6339,87 +6542,6 @@
                 <w:szCs w:val="22"/>
                 <w:lang w:val="en-US"/>
               </w:rPr>
-              <w:t>-bit sequential number</w:t>
-            </w:r>
-            <w:r>
-              <w:rPr>
-                <w:rFonts w:ascii="Roboto" w:hAnsi="Roboto" w:cs="Segoe UI"/>
-                <w:sz w:val="22"/>
-                <w:szCs w:val="22"/>
-                <w:lang w:val="en-US"/>
-              </w:rPr>
-              <w:t>. Each type of message has its own counter</w:t>
-            </w:r>
-            <w:r>
-              <w:rPr>
-                <w:rFonts w:ascii="Roboto" w:hAnsi="Roboto" w:cs="Segoe UI"/>
-                <w:sz w:val="22"/>
-                <w:szCs w:val="22"/>
-                <w:lang w:val="en-US"/>
-              </w:rPr>
-              <w:t xml:space="preserve"> </w:t>
-            </w:r>
-            <w:r>
-              <w:rPr>
-                <w:rFonts w:ascii="Roboto" w:hAnsi="Roboto" w:cs="Segoe UI"/>
-                <w:sz w:val="22"/>
-                <w:szCs w:val="22"/>
-                <w:lang w:val="en-US"/>
-              </w:rPr>
-              <w:t>that starts again</w:t>
-            </w:r>
-            <w:r>
-              <w:rPr>
-                <w:rFonts w:ascii="Roboto" w:hAnsi="Roboto" w:cs="Segoe UI"/>
-                <w:sz w:val="22"/>
-                <w:szCs w:val="22"/>
-                <w:lang w:val="en-US"/>
-              </w:rPr>
-              <w:t xml:space="preserve"> with zero</w:t>
-            </w:r>
-            <w:r>
-              <w:rPr>
-                <w:rFonts w:ascii="Roboto" w:hAnsi="Roboto" w:cs="Segoe UI"/>
-                <w:sz w:val="22"/>
-                <w:szCs w:val="22"/>
-                <w:lang w:val="en-US"/>
-              </w:rPr>
-              <w:t xml:space="preserve"> after reaching </w:t>
-            </w:r>
-            <w:r>
-              <w:rPr>
-                <w:rFonts w:ascii="Roboto" w:hAnsi="Roboto" w:cs="Segoe UI"/>
-                <w:sz w:val="22"/>
-                <w:szCs w:val="22"/>
-                <w:lang w:val="en-US"/>
-              </w:rPr>
-              <w:t>127</w:t>
-            </w:r>
-            <w:r>
-              <w:rPr>
-                <w:rFonts w:ascii="Roboto" w:hAnsi="Roboto" w:cs="Segoe UI"/>
-                <w:sz w:val="22"/>
-                <w:szCs w:val="22"/>
-                <w:lang w:val="en-US"/>
-              </w:rPr>
-              <w:t>/</w:t>
-            </w:r>
-            <w:r>
-              <w:rPr>
-                <w:rFonts w:ascii="Roboto" w:hAnsi="Roboto" w:cs="Segoe UI"/>
-                <w:sz w:val="22"/>
-                <w:szCs w:val="22"/>
-                <w:lang w:val="en-US"/>
-              </w:rPr>
-              <w:t>7</w:t>
-            </w:r>
-            <w:r>
-              <w:rPr>
-                <w:rFonts w:ascii="Roboto" w:hAnsi="Roboto" w:cs="Segoe UI"/>
-                <w:sz w:val="22"/>
-                <w:szCs w:val="22"/>
-                <w:lang w:val="en-US"/>
-              </w:rPr>
               <w:t>F</w:t>
             </w:r>
             <w:r>
@@ -6438,7 +6560,25 @@
                 <w:szCs w:val="22"/>
                 <w:lang w:val="en-US"/>
               </w:rPr>
-              <w:t xml:space="preserve"> A reconnect resets the counter</w:t>
+              <w:t xml:space="preserve"> A reconnect </w:t>
+            </w:r>
+            <w:r>
+              <w:rPr>
+                <w:rFonts w:ascii="Roboto" w:hAnsi="Roboto" w:cs="Segoe UI"/>
+                <w:sz w:val="22"/>
+                <w:szCs w:val="22"/>
+                <w:lang w:val="en-US"/>
+              </w:rPr>
+              <w:t xml:space="preserve">does not </w:t>
+            </w:r>
+            <w:r>
+              <w:rPr>
+                <w:rFonts w:ascii="Roboto" w:hAnsi="Roboto" w:cs="Segoe UI"/>
+                <w:sz w:val="22"/>
+                <w:szCs w:val="22"/>
+                <w:lang w:val="en-US"/>
+              </w:rPr>
+              <w:t>resets the counter</w:t>
             </w:r>
             <w:r>
               <w:rPr>
@@ -7384,6 +7524,7 @@
           <w:lang w:val="en-US"/>
         </w:rPr>
       </w:pPr>
+      <w:proofErr w:type="spellStart"/>
       <w:r>
         <w:rPr>
           <w:rFonts w:ascii="Roboto" w:hAnsi="Roboto" w:cs="Segoe UI"/>
@@ -7393,7 +7534,19 @@
           <w:szCs w:val="22"/>
           <w:lang w:val="en-US"/>
         </w:rPr>
-        <w:t>Protobuf connection</w:t>
+        <w:t>Protobuf</w:t>
+      </w:r>
+      <w:proofErr w:type="spellEnd"/>
+      <w:r>
+        <w:rPr>
+          <w:rFonts w:ascii="Roboto" w:hAnsi="Roboto" w:cs="Segoe UI"/>
+          <w:b/>
+          <w:bCs/>
+          <w:sz w:val="22"/>
+          <w:szCs w:val="22"/>
+          <w:lang w:val="en-US"/>
+        </w:rPr>
+        <w:t xml:space="preserve"> connection</w:t>
       </w:r>
     </w:p>
     <w:p>
@@ -7682,6 +7835,7 @@
         </w:rPr>
         <w:t xml:space="preserve"> </w:t>
       </w:r>
+      <w:proofErr w:type="spellStart"/>
       <w:r>
         <w:rPr>
           <w:rFonts w:ascii="Roboto" w:hAnsi="Roboto" w:cs="Segoe UI"/>
@@ -7691,6 +7845,7 @@
         </w:rPr>
         <w:t>the</w:t>
       </w:r>
+      <w:proofErr w:type="spellEnd"/>
       <w:r>
         <w:rPr>
           <w:rFonts w:ascii="Roboto" w:hAnsi="Roboto" w:cs="Segoe UI"/>
@@ -9128,7 +9283,27 @@
           <w:szCs w:val="22"/>
           <w:lang w:val="en-US"/>
         </w:rPr>
-        <w:t>53.32;8.11;0;5.5;21;22;;;FGS Bayern;SFSPFCLFF------</w:t>
+        <w:t xml:space="preserve">53.32;8.11;0;5.5;21;22;;;FGS </w:t>
+      </w:r>
+      <w:proofErr w:type="spellStart"/>
+      <w:r>
+        <w:rPr>
+          <w:rFonts w:ascii="Roboto" w:hAnsi="Roboto" w:cs="Segoe UI"/>
+          <w:sz w:val="22"/>
+          <w:szCs w:val="22"/>
+          <w:lang w:val="en-US"/>
+        </w:rPr>
+        <w:t>Bayern;SFSPFCLFF</w:t>
+      </w:r>
+      <w:proofErr w:type="spellEnd"/>
+      <w:r>
+        <w:rPr>
+          <w:rFonts w:ascii="Roboto" w:hAnsi="Roboto" w:cs="Segoe UI"/>
+          <w:sz w:val="22"/>
+          <w:szCs w:val="22"/>
+          <w:lang w:val="en-US"/>
+        </w:rPr>
+        <w:t>------</w:t>
       </w:r>
     </w:p>
     <w:p>
@@ -9873,7 +10048,43 @@
           <w:szCs w:val="22"/>
           <w:lang w:val="en-US"/>
         </w:rPr>
-        <w:t>rel Y-</w:t>
+        <w:t xml:space="preserve"> </w:t>
+      </w:r>
+      <w:r>
+        <w:rPr>
+          <w:rFonts w:ascii="Roboto" w:hAnsi="Roboto" w:cs="Segoe UI"/>
+          <w:sz w:val="22"/>
+          <w:szCs w:val="22"/>
+          <w:lang w:val="en-US"/>
+        </w:rPr>
+        <w:t>rel</w:t>
+      </w:r>
+      <w:r>
+        <w:rPr>
+          <w:rFonts w:ascii="Roboto" w:hAnsi="Roboto" w:cs="Segoe UI"/>
+          <w:sz w:val="22"/>
+          <w:szCs w:val="22"/>
+          <w:lang w:val="en-US"/>
+        </w:rPr>
+        <w:t>ative</w:t>
+      </w:r>
+      <w:r>
+        <w:rPr>
+          <w:rFonts w:ascii="Roboto" w:hAnsi="Roboto" w:cs="Segoe UI"/>
+          <w:sz w:val="22"/>
+          <w:szCs w:val="22"/>
+          <w:lang w:val="en-US"/>
+        </w:rPr>
+        <w:t xml:space="preserve"> </w:t>
+      </w:r>
+      <w:r>
+        <w:rPr>
+          <w:rFonts w:ascii="Roboto" w:hAnsi="Roboto" w:cs="Segoe UI"/>
+          <w:sz w:val="22"/>
+          <w:szCs w:val="22"/>
+          <w:lang w:val="en-US"/>
+        </w:rPr>
+        <w:t>Y-</w:t>
       </w:r>
       <w:r>
         <w:rPr>
@@ -9936,7 +10147,25 @@
           <w:szCs w:val="22"/>
           <w:lang w:val="en-US"/>
         </w:rPr>
-        <w:t>rel Z</w:t>
+        <w:t>rel</w:t>
+      </w:r>
+      <w:r>
+        <w:rPr>
+          <w:rFonts w:ascii="Roboto" w:hAnsi="Roboto" w:cs="Segoe UI"/>
+          <w:sz w:val="22"/>
+          <w:szCs w:val="22"/>
+          <w:lang w:val="en-US"/>
+        </w:rPr>
+        <w:t>ative</w:t>
+      </w:r>
+      <w:r>
+        <w:rPr>
+          <w:rFonts w:ascii="Roboto" w:hAnsi="Roboto" w:cs="Segoe UI"/>
+          <w:sz w:val="22"/>
+          <w:szCs w:val="22"/>
+          <w:lang w:val="en-US"/>
+        </w:rPr>
+        <w:t xml:space="preserve"> Z</w:t>
       </w:r>
       <w:r>
         <w:rPr>
@@ -10444,6 +10673,7 @@
                 <w:lang w:val="en-US"/>
               </w:rPr>
             </w:pPr>
+            <w:proofErr w:type="spellStart"/>
             <w:r>
               <w:rPr>
                 <w:rFonts w:ascii="Roboto" w:hAnsi="Roboto" w:cs="Segoe UI"/>
@@ -10462,6 +10692,7 @@
               </w:rPr>
               <w:t>ontactID</w:t>
             </w:r>
+            <w:proofErr w:type="spellEnd"/>
           </w:p>
         </w:tc>
         <w:tc>
@@ -10549,6 +10780,7 @@
                 <w:lang w:val="en-US"/>
               </w:rPr>
             </w:pPr>
+            <w:proofErr w:type="spellStart"/>
             <w:r>
               <w:rPr>
                 <w:rFonts w:ascii="Roboto" w:hAnsi="Roboto" w:cs="Segoe UI"/>
@@ -10567,6 +10799,7 @@
               </w:rPr>
               <w:t>eleteFlag</w:t>
             </w:r>
+            <w:proofErr w:type="spellEnd"/>
           </w:p>
         </w:tc>
         <w:tc>
@@ -11321,6 +11554,15 @@
                 <w:lang w:val="en-US"/>
               </w:rPr>
               <w:t>Image</w:t>
+            </w:r>
+            <w:r>
+              <w:rPr>
+                <w:rFonts w:ascii="Roboto" w:hAnsi="Roboto" w:cs="Segoe UI"/>
+                <w:sz w:val="22"/>
+                <w:szCs w:val="22"/>
+                <w:lang w:val="en-US"/>
+              </w:rPr>
+              <w:t xml:space="preserve"> </w:t>
             </w:r>
             <w:r>
               <w:rPr>
@@ -11569,7 +11811,47 @@
           <w:szCs w:val="22"/>
           <w:lang w:val="en-US"/>
         </w:rPr>
-        <w:t>100;FALSE;53.32;8.11;0;;;;120;275;;;;;;;FGS Bayern;AR;SFSPFCLFF------;;;;VXNlIENIMjI=</w:t>
+        <w:t xml:space="preserve">100;FALSE;53.32;8.11;0;;;;120;275;;;;;;;FGS </w:t>
+      </w:r>
+      <w:proofErr w:type="spellStart"/>
+      <w:r>
+        <w:rPr>
+          <w:rFonts w:ascii="Roboto" w:hAnsi="Roboto" w:cs="Segoe UI"/>
+          <w:sz w:val="22"/>
+          <w:szCs w:val="22"/>
+          <w:lang w:val="en-US"/>
+        </w:rPr>
+        <w:t>Bayern;AR;SFSPFCLFF</w:t>
+      </w:r>
+      <w:proofErr w:type="spellEnd"/>
+      <w:r>
+        <w:rPr>
+          <w:rFonts w:ascii="Roboto" w:hAnsi="Roboto" w:cs="Segoe UI"/>
+          <w:sz w:val="22"/>
+          <w:szCs w:val="22"/>
+          <w:lang w:val="en-US"/>
+        </w:rPr>
+        <w:t>------;;;;</w:t>
+      </w:r>
+      <w:proofErr w:type="spellStart"/>
+      <w:r>
+        <w:rPr>
+          <w:rFonts w:ascii="Roboto" w:hAnsi="Roboto" w:cs="Segoe UI"/>
+          <w:sz w:val="22"/>
+          <w:szCs w:val="22"/>
+          <w:lang w:val="en-US"/>
+        </w:rPr>
+        <w:t>VXNlIENIMjI</w:t>
+      </w:r>
+      <w:proofErr w:type="spellEnd"/>
+      <w:r>
+        <w:rPr>
+          <w:rFonts w:ascii="Roboto" w:hAnsi="Roboto" w:cs="Segoe UI"/>
+          <w:sz w:val="22"/>
+          <w:szCs w:val="22"/>
+          <w:lang w:val="en-US"/>
+        </w:rPr>
+        <w:t>=</w:t>
       </w:r>
     </w:p>
     <w:p>
@@ -12090,7 +12372,67 @@
           <w:szCs w:val="22"/>
           <w:lang w:val="en-US"/>
         </w:rPr>
-        <w:t>&lt;EmitterLatitude&gt;[°];&lt;EmitterLongitude&gt;[°];&lt;EmitterAltitude&gt;[m</w:t>
+        <w:t>&lt;</w:t>
+      </w:r>
+      <w:proofErr w:type="spellStart"/>
+      <w:r>
+        <w:rPr>
+          <w:rFonts w:ascii="Roboto" w:hAnsi="Roboto" w:cs="Segoe UI"/>
+          <w:sz w:val="22"/>
+          <w:szCs w:val="22"/>
+          <w:lang w:val="en-US"/>
+        </w:rPr>
+        <w:t>EmitterLatitude</w:t>
+      </w:r>
+      <w:proofErr w:type="spellEnd"/>
+      <w:r>
+        <w:rPr>
+          <w:rFonts w:ascii="Roboto" w:hAnsi="Roboto" w:cs="Segoe UI"/>
+          <w:sz w:val="22"/>
+          <w:szCs w:val="22"/>
+          <w:lang w:val="en-US"/>
+        </w:rPr>
+        <w:t>&gt;[°];&lt;</w:t>
+      </w:r>
+      <w:proofErr w:type="spellStart"/>
+      <w:r>
+        <w:rPr>
+          <w:rFonts w:ascii="Roboto" w:hAnsi="Roboto" w:cs="Segoe UI"/>
+          <w:sz w:val="22"/>
+          <w:szCs w:val="22"/>
+          <w:lang w:val="en-US"/>
+        </w:rPr>
+        <w:t>EmitterLongitude</w:t>
+      </w:r>
+      <w:proofErr w:type="spellEnd"/>
+      <w:r>
+        <w:rPr>
+          <w:rFonts w:ascii="Roboto" w:hAnsi="Roboto" w:cs="Segoe UI"/>
+          <w:sz w:val="22"/>
+          <w:szCs w:val="22"/>
+          <w:lang w:val="en-US"/>
+        </w:rPr>
+        <w:t>&gt;[°];&lt;</w:t>
+      </w:r>
+      <w:proofErr w:type="spellStart"/>
+      <w:r>
+        <w:rPr>
+          <w:rFonts w:ascii="Roboto" w:hAnsi="Roboto" w:cs="Segoe UI"/>
+          <w:sz w:val="22"/>
+          <w:szCs w:val="22"/>
+          <w:lang w:val="en-US"/>
+        </w:rPr>
+        <w:t>EmitterAltitude</w:t>
+      </w:r>
+      <w:proofErr w:type="spellEnd"/>
+      <w:r>
+        <w:rPr>
+          <w:rFonts w:ascii="Roboto" w:hAnsi="Roboto" w:cs="Segoe UI"/>
+          <w:sz w:val="22"/>
+          <w:szCs w:val="22"/>
+          <w:lang w:val="en-US"/>
+        </w:rPr>
+        <w:t>&gt;[m</w:t>
       </w:r>
       <w:r>
         <w:rPr>
@@ -12261,7 +12603,27 @@
           <w:szCs w:val="22"/>
           <w:lang w:val="en-US"/>
         </w:rPr>
-        <w:t>&lt;SpotNumber&gt;;</w:t>
+        <w:t>&lt;</w:t>
+      </w:r>
+      <w:proofErr w:type="spellStart"/>
+      <w:r>
+        <w:rPr>
+          <w:rFonts w:ascii="Roboto" w:hAnsi="Roboto" w:cs="Segoe UI"/>
+          <w:sz w:val="22"/>
+          <w:szCs w:val="22"/>
+          <w:lang w:val="en-US"/>
+        </w:rPr>
+        <w:t>SpotNumber</w:t>
+      </w:r>
+      <w:proofErr w:type="spellEnd"/>
+      <w:r>
+        <w:rPr>
+          <w:rFonts w:ascii="Roboto" w:hAnsi="Roboto" w:cs="Segoe UI"/>
+          <w:sz w:val="22"/>
+          <w:szCs w:val="22"/>
+          <w:lang w:val="en-US"/>
+        </w:rPr>
+        <w:t>&gt;;</w:t>
       </w:r>
       <w:r>
         <w:rPr>
@@ -12328,6 +12690,7 @@
                 <w:lang w:val="en-US"/>
               </w:rPr>
             </w:pPr>
+            <w:proofErr w:type="spellStart"/>
             <w:r>
               <w:rPr>
                 <w:rFonts w:ascii="Roboto" w:hAnsi="Roboto" w:cs="Segoe UI"/>
@@ -12337,6 +12700,7 @@
               </w:rPr>
               <w:t>EmissionID</w:t>
             </w:r>
+            <w:proofErr w:type="spellEnd"/>
           </w:p>
         </w:tc>
         <w:tc>
@@ -12425,6 +12789,7 @@
                 <w:lang w:val="en-US"/>
               </w:rPr>
             </w:pPr>
+            <w:proofErr w:type="spellStart"/>
             <w:r>
               <w:rPr>
                 <w:rFonts w:ascii="Roboto" w:hAnsi="Roboto" w:cs="Segoe UI"/>
@@ -12434,6 +12799,7 @@
               </w:rPr>
               <w:t>DeleteFlag</w:t>
             </w:r>
+            <w:proofErr w:type="spellEnd"/>
           </w:p>
         </w:tc>
         <w:tc>
@@ -12573,6 +12939,7 @@
                 <w:lang w:val="en-US"/>
               </w:rPr>
             </w:pPr>
+            <w:proofErr w:type="spellStart"/>
             <w:r>
               <w:rPr>
                 <w:rFonts w:ascii="Roboto" w:hAnsi="Roboto" w:cs="Segoe UI"/>
@@ -12582,6 +12949,7 @@
               </w:rPr>
               <w:t>FreqAgility</w:t>
             </w:r>
+            <w:proofErr w:type="spellEnd"/>
           </w:p>
         </w:tc>
         <w:tc>
@@ -13095,6 +13463,7 @@
                 <w:lang w:val="en-US"/>
               </w:rPr>
             </w:pPr>
+            <w:proofErr w:type="spellStart"/>
             <w:r>
               <w:rPr>
                 <w:rFonts w:ascii="Roboto" w:hAnsi="Roboto" w:cs="Segoe UI"/>
@@ -13104,6 +13473,7 @@
               </w:rPr>
               <w:t>PRFAgility</w:t>
             </w:r>
+            <w:proofErr w:type="spellEnd"/>
           </w:p>
         </w:tc>
         <w:tc>
@@ -13407,6 +13777,7 @@
                 <w:lang w:val="en-US"/>
               </w:rPr>
             </w:pPr>
+            <w:proofErr w:type="spellStart"/>
             <w:r>
               <w:rPr>
                 <w:rFonts w:ascii="Roboto" w:hAnsi="Roboto"/>
@@ -13416,6 +13787,7 @@
               </w:rPr>
               <w:t>Wobbulated</w:t>
             </w:r>
+            <w:proofErr w:type="spellEnd"/>
           </w:p>
         </w:tc>
       </w:tr>
@@ -15402,6 +15774,7 @@
               </w:rPr>
               <w:t xml:space="preserve">ACOUSTIC </w:t>
             </w:r>
+            <w:proofErr w:type="spellStart"/>
             <w:r>
               <w:rPr>
                 <w:rFonts w:ascii="Roboto" w:hAnsi="Roboto"/>
@@ -15409,7 +15782,17 @@
                 <w:szCs w:val="22"/>
                 <w:lang w:val="en-US"/>
               </w:rPr>
-              <w:t xml:space="preserve">Sono </w:t>
+              <w:t>Sono</w:t>
+            </w:r>
+            <w:proofErr w:type="spellEnd"/>
+            <w:r>
+              <w:rPr>
+                <w:rFonts w:ascii="Roboto" w:hAnsi="Roboto"/>
+                <w:sz w:val="22"/>
+                <w:szCs w:val="22"/>
+                <w:lang w:val="en-US"/>
+              </w:rPr>
+              <w:t xml:space="preserve"> </w:t>
             </w:r>
             <w:r>
               <w:rPr>
@@ -17407,6 +17790,7 @@
         </w:rPr>
         <w:t>isibility&gt;[km];&lt;</w:t>
       </w:r>
+      <w:proofErr w:type="spellStart"/>
       <w:r>
         <w:rPr>
           <w:rFonts w:ascii="Roboto" w:hAnsi="Roboto" w:cs="Segoe UI"/>
@@ -17423,8 +17807,19 @@
           <w:szCs w:val="22"/>
           <w:lang w:val="en-US"/>
         </w:rPr>
-        <w:t>loudHeight&gt;[m];&lt;</w:t>
-      </w:r>
+        <w:t>loudHeight</w:t>
+      </w:r>
+      <w:proofErr w:type="spellEnd"/>
+      <w:r>
+        <w:rPr>
+          <w:rFonts w:ascii="Roboto" w:hAnsi="Roboto" w:cs="Segoe UI"/>
+          <w:sz w:val="22"/>
+          <w:szCs w:val="22"/>
+          <w:lang w:val="en-US"/>
+        </w:rPr>
+        <w:t>&gt;[m];&lt;</w:t>
+      </w:r>
+      <w:proofErr w:type="spellStart"/>
       <w:r>
         <w:rPr>
           <w:rFonts w:ascii="Roboto" w:hAnsi="Roboto" w:cs="Segoe UI"/>
@@ -17441,7 +17836,17 @@
           <w:szCs w:val="22"/>
           <w:lang w:val="en-US"/>
         </w:rPr>
-        <w:t>loudCover&gt;[%]</w:t>
+        <w:t>loudCover</w:t>
+      </w:r>
+      <w:proofErr w:type="spellEnd"/>
+      <w:r>
+        <w:rPr>
+          <w:rFonts w:ascii="Roboto" w:hAnsi="Roboto" w:cs="Segoe UI"/>
+          <w:sz w:val="22"/>
+          <w:szCs w:val="22"/>
+          <w:lang w:val="en-US"/>
+        </w:rPr>
+        <w:t>&gt;[%]</w:t>
       </w:r>
     </w:p>
     <w:p>
@@ -18180,6 +18585,7 @@
                 <w:lang w:val="en-US"/>
               </w:rPr>
             </w:pPr>
+            <w:proofErr w:type="spellStart"/>
             <w:r>
               <w:rPr>
                 <w:rFonts w:ascii="Roboto" w:hAnsi="Roboto" w:cs="Segoe UI"/>
@@ -18189,6 +18595,7 @@
               </w:rPr>
               <w:t>HexString</w:t>
             </w:r>
+            <w:proofErr w:type="spellEnd"/>
           </w:p>
         </w:tc>
         <w:tc>
@@ -19760,7 +20167,23 @@
           <w:rFonts w:ascii="Roboto" w:hAnsi="Roboto" w:cs="Segoe UI"/>
           <w:lang w:val="en-US"/>
         </w:rPr>
-        <w:t>&lt;GraphicType&gt;(M);&lt;LineWidth&gt;;&lt;LineColor&gt;;&lt;Annotation&gt;;&lt;additional GraphicType-dependent parameters&gt;*</w:t>
+        <w:t xml:space="preserve">&lt;GraphicType&gt;(M);&lt;LineWidth&gt;;&lt;LineColor&gt;;&lt;Annotation&gt;;&lt;additional </w:t>
+      </w:r>
+      <w:proofErr w:type="spellStart"/>
+      <w:r>
+        <w:rPr>
+          <w:rFonts w:ascii="Roboto" w:hAnsi="Roboto" w:cs="Segoe UI"/>
+          <w:lang w:val="en-US"/>
+        </w:rPr>
+        <w:t>GraphicType</w:t>
+      </w:r>
+      <w:proofErr w:type="spellEnd"/>
+      <w:r>
+        <w:rPr>
+          <w:rFonts w:ascii="Roboto" w:hAnsi="Roboto" w:cs="Segoe UI"/>
+          <w:lang w:val="en-US"/>
+        </w:rPr>
+        <w:t>-dependent parameters&gt;*</w:t>
       </w:r>
     </w:p>
     <w:p>
@@ -19812,6 +20235,7 @@
                 <w:lang w:val="en-US"/>
               </w:rPr>
             </w:pPr>
+            <w:proofErr w:type="spellStart"/>
             <w:r>
               <w:rPr>
                 <w:rFonts w:ascii="Roboto" w:hAnsi="Roboto" w:cs="Segoe UI"/>
@@ -19821,6 +20245,7 @@
               </w:rPr>
               <w:t>GraphicType</w:t>
             </w:r>
+            <w:proofErr w:type="spellEnd"/>
           </w:p>
         </w:tc>
         <w:tc>
@@ -20898,7 +21323,27 @@
                 <w:szCs w:val="22"/>
                 <w:lang w:val="en-US"/>
               </w:rPr>
-              <w:t>Ellipsoid: &lt;Center_Latitude&gt;[</w:t>
+              <w:t>Ellipsoid: &lt;</w:t>
+            </w:r>
+            <w:proofErr w:type="spellStart"/>
+            <w:r>
+              <w:rPr>
+                <w:rFonts w:ascii="Roboto" w:hAnsi="Roboto" w:cs="Segoe UI"/>
+                <w:sz w:val="22"/>
+                <w:szCs w:val="22"/>
+                <w:lang w:val="en-US"/>
+              </w:rPr>
+              <w:t>Center_Latitude</w:t>
+            </w:r>
+            <w:proofErr w:type="spellEnd"/>
+            <w:r>
+              <w:rPr>
+                <w:rFonts w:ascii="Roboto" w:hAnsi="Roboto" w:cs="Segoe UI"/>
+                <w:sz w:val="22"/>
+                <w:szCs w:val="22"/>
+                <w:lang w:val="en-US"/>
+              </w:rPr>
+              <w:t>&gt;[</w:t>
             </w:r>
             <w:proofErr w:type="gramStart"/>
             <w:r>
@@ -20910,6 +21355,7 @@
               </w:rPr>
               <w:t>°];&lt;</w:t>
             </w:r>
+            <w:proofErr w:type="spellStart"/>
             <w:proofErr w:type="gramEnd"/>
             <w:r>
               <w:rPr>
@@ -20918,7 +21364,37 @@
                 <w:szCs w:val="22"/>
                 <w:lang w:val="en-US"/>
               </w:rPr>
-              <w:t>Center_Longitude&gt;[°];&lt;Center_Altitude&gt;[m]</w:t>
+              <w:t>Center_Longitude</w:t>
+            </w:r>
+            <w:proofErr w:type="spellEnd"/>
+            <w:r>
+              <w:rPr>
+                <w:rFonts w:ascii="Roboto" w:hAnsi="Roboto" w:cs="Segoe UI"/>
+                <w:sz w:val="22"/>
+                <w:szCs w:val="22"/>
+                <w:lang w:val="en-US"/>
+              </w:rPr>
+              <w:t>&gt;[°];&lt;</w:t>
+            </w:r>
+            <w:proofErr w:type="spellStart"/>
+            <w:r>
+              <w:rPr>
+                <w:rFonts w:ascii="Roboto" w:hAnsi="Roboto" w:cs="Segoe UI"/>
+                <w:sz w:val="22"/>
+                <w:szCs w:val="22"/>
+                <w:lang w:val="en-US"/>
+              </w:rPr>
+              <w:t>Center_Altitude</w:t>
+            </w:r>
+            <w:proofErr w:type="spellEnd"/>
+            <w:r>
+              <w:rPr>
+                <w:rFonts w:ascii="Roboto" w:hAnsi="Roboto" w:cs="Segoe UI"/>
+                <w:sz w:val="22"/>
+                <w:szCs w:val="22"/>
+                <w:lang w:val="en-US"/>
+              </w:rPr>
+              <w:t>&gt;[m]</w:t>
             </w:r>
             <w:r>
               <w:rPr>
@@ -21019,6 +21495,7 @@
                 <w:lang w:val="en-US"/>
               </w:rPr>
             </w:pPr>
+            <w:proofErr w:type="spellStart"/>
             <w:r>
               <w:rPr>
                 <w:rFonts w:ascii="Roboto" w:hAnsi="Roboto" w:cs="Segoe UI"/>
@@ -21028,6 +21505,7 @@
               </w:rPr>
               <w:t>LineWidth</w:t>
             </w:r>
+            <w:proofErr w:type="spellEnd"/>
           </w:p>
         </w:tc>
         <w:tc>
@@ -21097,6 +21575,7 @@
                 <w:lang w:val="en-US"/>
               </w:rPr>
             </w:pPr>
+            <w:proofErr w:type="spellStart"/>
             <w:r>
               <w:rPr>
                 <w:rFonts w:ascii="Roboto" w:hAnsi="Roboto" w:cs="Segoe UI"/>
@@ -21106,6 +21585,7 @@
               </w:rPr>
               <w:t>LineColor</w:t>
             </w:r>
+            <w:proofErr w:type="spellEnd"/>
           </w:p>
         </w:tc>
         <w:tc>
@@ -21202,6 +21682,7 @@
                 <w:lang w:val="en-US"/>
               </w:rPr>
             </w:pPr>
+            <w:proofErr w:type="spellStart"/>
             <w:r>
               <w:rPr>
                 <w:rFonts w:ascii="Roboto" w:hAnsi="Roboto" w:cs="Segoe UI"/>
@@ -21211,6 +21692,7 @@
               </w:rPr>
               <w:t>FillColor</w:t>
             </w:r>
+            <w:proofErr w:type="spellEnd"/>
           </w:p>
         </w:tc>
         <w:tc>
@@ -21380,14 +21862,32 @@
                 <w:sz w:val="22"/>
                 <w:szCs w:val="22"/>
               </w:rPr>
-              <w:t xml:space="preserve">Text is </w:t>
-            </w:r>
+              <w:t xml:space="preserve">Text </w:t>
+            </w:r>
+            <w:proofErr w:type="spellStart"/>
             <w:r>
               <w:rPr>
                 <w:rFonts w:ascii="Roboto" w:hAnsi="Roboto"/>
                 <w:sz w:val="22"/>
                 <w:szCs w:val="22"/>
               </w:rPr>
+              <w:t>is</w:t>
+            </w:r>
+            <w:proofErr w:type="spellEnd"/>
+            <w:r>
+              <w:rPr>
+                <w:rFonts w:ascii="Roboto" w:hAnsi="Roboto"/>
+                <w:sz w:val="22"/>
+                <w:szCs w:val="22"/>
+              </w:rPr>
+              <w:t xml:space="preserve"> </w:t>
+            </w:r>
+            <w:r>
+              <w:rPr>
+                <w:rFonts w:ascii="Roboto" w:hAnsi="Roboto"/>
+                <w:sz w:val="22"/>
+                <w:szCs w:val="22"/>
+              </w:rPr>
               <w:t>BASE64</w:t>
             </w:r>
             <w:r>
@@ -21396,8 +21896,18 @@
                 <w:sz w:val="22"/>
                 <w:szCs w:val="22"/>
               </w:rPr>
-              <w:t xml:space="preserve"> encoded</w:t>
-            </w:r>
+              <w:t xml:space="preserve"> </w:t>
+            </w:r>
+            <w:proofErr w:type="spellStart"/>
+            <w:r>
+              <w:rPr>
+                <w:rFonts w:ascii="Roboto" w:hAnsi="Roboto"/>
+                <w:sz w:val="22"/>
+                <w:szCs w:val="22"/>
+              </w:rPr>
+              <w:t>encoded</w:t>
+            </w:r>
+            <w:proofErr w:type="spellEnd"/>
           </w:p>
         </w:tc>
       </w:tr>
@@ -21463,8 +21973,36 @@
                 <w:sz w:val="22"/>
                 <w:szCs w:val="22"/>
               </w:rPr>
-              <w:t>Text is not encoded</w:t>
-            </w:r>
+              <w:t xml:space="preserve">Text </w:t>
+            </w:r>
+            <w:proofErr w:type="spellStart"/>
+            <w:r>
+              <w:rPr>
+                <w:rFonts w:ascii="Roboto" w:hAnsi="Roboto"/>
+                <w:sz w:val="22"/>
+                <w:szCs w:val="22"/>
+              </w:rPr>
+              <w:t>is</w:t>
+            </w:r>
+            <w:proofErr w:type="spellEnd"/>
+            <w:r>
+              <w:rPr>
+                <w:rFonts w:ascii="Roboto" w:hAnsi="Roboto"/>
+                <w:sz w:val="22"/>
+                <w:szCs w:val="22"/>
+              </w:rPr>
+              <w:t xml:space="preserve"> not </w:t>
+            </w:r>
+            <w:proofErr w:type="spellStart"/>
+            <w:r>
+              <w:rPr>
+                <w:rFonts w:ascii="Roboto" w:hAnsi="Roboto"/>
+                <w:sz w:val="22"/>
+                <w:szCs w:val="22"/>
+              </w:rPr>
+              <w:t>encoded</w:t>
+            </w:r>
+            <w:proofErr w:type="spellEnd"/>
           </w:p>
         </w:tc>
       </w:tr>
@@ -22188,17 +22726,38 @@
           <w:szCs w:val="22"/>
           <w:lang w:val="en-US"/>
         </w:rPr>
-        <w:t>&lt;CmdID&gt;;</w:t>
-      </w:r>
-      <w:r>
-        <w:rPr>
-          <w:rFonts w:ascii="Roboto" w:hAnsi="Roboto" w:cs="Segoe UI"/>
-          <w:sz w:val="22"/>
-          <w:szCs w:val="22"/>
-          <w:lang w:val="en-US"/>
-        </w:rPr>
         <w:t>&lt;</w:t>
       </w:r>
+      <w:proofErr w:type="spellStart"/>
+      <w:r>
+        <w:rPr>
+          <w:rFonts w:ascii="Roboto" w:hAnsi="Roboto" w:cs="Segoe UI"/>
+          <w:sz w:val="22"/>
+          <w:szCs w:val="22"/>
+          <w:lang w:val="en-US"/>
+        </w:rPr>
+        <w:t>CmdID</w:t>
+      </w:r>
+      <w:proofErr w:type="spellEnd"/>
+      <w:r>
+        <w:rPr>
+          <w:rFonts w:ascii="Roboto" w:hAnsi="Roboto" w:cs="Segoe UI"/>
+          <w:sz w:val="22"/>
+          <w:szCs w:val="22"/>
+          <w:lang w:val="en-US"/>
+        </w:rPr>
+        <w:t>&gt;;</w:t>
+      </w:r>
+      <w:r>
+        <w:rPr>
+          <w:rFonts w:ascii="Roboto" w:hAnsi="Roboto" w:cs="Segoe UI"/>
+          <w:sz w:val="22"/>
+          <w:szCs w:val="22"/>
+          <w:lang w:val="en-US"/>
+        </w:rPr>
+        <w:t>&lt;</w:t>
+      </w:r>
+      <w:proofErr w:type="spellStart"/>
       <w:r>
         <w:rPr>
           <w:rFonts w:ascii="Roboto" w:hAnsi="Roboto" w:cs="Segoe UI"/>
@@ -22233,7 +22792,17 @@
           <w:szCs w:val="22"/>
           <w:lang w:val="en-US"/>
         </w:rPr>
-        <w:t>ype&gt;</w:t>
+        <w:t>ype</w:t>
+      </w:r>
+      <w:proofErr w:type="spellEnd"/>
+      <w:r>
+        <w:rPr>
+          <w:rFonts w:ascii="Roboto" w:hAnsi="Roboto" w:cs="Segoe UI"/>
+          <w:sz w:val="22"/>
+          <w:szCs w:val="22"/>
+          <w:lang w:val="en-US"/>
+        </w:rPr>
+        <w:t>&gt;</w:t>
       </w:r>
       <w:r>
         <w:rPr>
@@ -22251,7 +22820,17 @@
           <w:szCs w:val="22"/>
           <w:lang w:val="en-US"/>
         </w:rPr>
-        <w:t>;&lt;additional c</w:t>
+        <w:t xml:space="preserve">;&lt;additional </w:t>
+      </w:r>
+      <w:proofErr w:type="spellStart"/>
+      <w:r>
+        <w:rPr>
+          <w:rFonts w:ascii="Roboto" w:hAnsi="Roboto" w:cs="Segoe UI"/>
+          <w:sz w:val="22"/>
+          <w:szCs w:val="22"/>
+          <w:lang w:val="en-US"/>
+        </w:rPr>
+        <w:t>c</w:t>
       </w:r>
       <w:r>
         <w:rPr>
@@ -22271,6 +22850,7 @@
         </w:rPr>
         <w:t>dType</w:t>
       </w:r>
+      <w:proofErr w:type="spellEnd"/>
       <w:r>
         <w:rPr>
           <w:rFonts w:ascii="Roboto" w:hAnsi="Roboto" w:cs="Segoe UI"/>
@@ -22390,6 +22970,7 @@
                 <w:lang w:val="en-US"/>
               </w:rPr>
             </w:pPr>
+            <w:proofErr w:type="spellStart"/>
             <w:r>
               <w:rPr>
                 <w:rFonts w:ascii="Roboto" w:hAnsi="Roboto" w:cs="Segoe UI"/>
@@ -22399,6 +22980,7 @@
               </w:rPr>
               <w:t>HexString</w:t>
             </w:r>
+            <w:proofErr w:type="spellEnd"/>
           </w:p>
         </w:tc>
         <w:tc>
@@ -22442,6 +23024,7 @@
                 <w:lang w:val="en-US"/>
               </w:rPr>
             </w:pPr>
+            <w:proofErr w:type="spellStart"/>
             <w:r>
               <w:rPr>
                 <w:rFonts w:ascii="Roboto" w:hAnsi="Roboto" w:cs="Segoe UI"/>
@@ -22451,6 +23034,7 @@
               </w:rPr>
               <w:t>CmdID</w:t>
             </w:r>
+            <w:proofErr w:type="spellEnd"/>
           </w:p>
         </w:tc>
         <w:tc>
@@ -22467,6 +23051,7 @@
                 <w:lang w:val="en-US"/>
               </w:rPr>
             </w:pPr>
+            <w:proofErr w:type="spellStart"/>
             <w:r>
               <w:rPr>
                 <w:rFonts w:ascii="Roboto" w:hAnsi="Roboto" w:cs="Segoe UI"/>
@@ -22476,6 +23061,7 @@
               </w:rPr>
               <w:t>HexString</w:t>
             </w:r>
+            <w:proofErr w:type="spellEnd"/>
           </w:p>
         </w:tc>
         <w:tc>
@@ -22520,6 +23106,7 @@
                 <w:lang w:val="en-US"/>
               </w:rPr>
             </w:pPr>
+            <w:proofErr w:type="spellStart"/>
             <w:r>
               <w:rPr>
                 <w:rFonts w:ascii="Roboto" w:hAnsi="Roboto" w:cs="Segoe UI"/>
@@ -22538,6 +23125,7 @@
               </w:rPr>
               <w:t>mdType</w:t>
             </w:r>
+            <w:proofErr w:type="spellEnd"/>
           </w:p>
         </w:tc>
         <w:tc>
@@ -23381,6 +23969,7 @@
               </w:rPr>
               <w:t>Rotate: &lt;</w:t>
             </w:r>
+            <w:proofErr w:type="spellStart"/>
             <w:r>
               <w:rPr>
                 <w:rFonts w:ascii="Roboto" w:hAnsi="Roboto" w:cs="Segoe UI"/>
@@ -23390,6 +23979,7 @@
               </w:rPr>
               <w:t>RotationAngle</w:t>
             </w:r>
+            <w:proofErr w:type="spellEnd"/>
             <w:proofErr w:type="gramStart"/>
             <w:r>
               <w:rPr>
@@ -25557,6 +26147,7 @@
                 <w:lang w:val="en-US"/>
               </w:rPr>
             </w:pPr>
+            <w:proofErr w:type="spellStart"/>
             <w:r>
               <w:rPr>
                 <w:rFonts w:ascii="Roboto" w:hAnsi="Roboto" w:cs="Segoe UI"/>
@@ -25575,6 +26166,7 @@
               </w:rPr>
               <w:t>ecStatus</w:t>
             </w:r>
+            <w:proofErr w:type="spellEnd"/>
           </w:p>
         </w:tc>
         <w:tc>
@@ -25929,6 +26521,7 @@
                 <w:lang w:val="en-US"/>
               </w:rPr>
             </w:pPr>
+            <w:proofErr w:type="spellStart"/>
             <w:r>
               <w:rPr>
                 <w:rFonts w:ascii="Roboto" w:hAnsi="Roboto" w:cs="Segoe UI"/>
@@ -25965,6 +26558,7 @@
               </w:rPr>
               <w:t>Status</w:t>
             </w:r>
+            <w:proofErr w:type="spellEnd"/>
           </w:p>
         </w:tc>
         <w:tc>
@@ -26181,6 +26775,7 @@
                 <w:lang w:val="en-US"/>
               </w:rPr>
             </w:pPr>
+            <w:proofErr w:type="spellStart"/>
             <w:r>
               <w:rPr>
                 <w:rFonts w:ascii="Roboto" w:hAnsi="Roboto" w:cs="Segoe UI"/>
@@ -26190,6 +26785,7 @@
               </w:rPr>
               <w:t>AmmunitionLevel</w:t>
             </w:r>
+            <w:proofErr w:type="spellEnd"/>
           </w:p>
         </w:tc>
         <w:tc>
@@ -26259,6 +26855,7 @@
                 <w:lang w:val="en-US"/>
               </w:rPr>
             </w:pPr>
+            <w:proofErr w:type="spellStart"/>
             <w:r>
               <w:rPr>
                 <w:rFonts w:ascii="Roboto" w:hAnsi="Roboto" w:cs="Segoe UI"/>
@@ -26277,6 +26874,7 @@
               </w:rPr>
               <w:t>uelLevel</w:t>
             </w:r>
+            <w:proofErr w:type="spellEnd"/>
           </w:p>
         </w:tc>
         <w:tc>
@@ -26346,6 +26944,7 @@
                 <w:lang w:val="en-US"/>
               </w:rPr>
             </w:pPr>
+            <w:proofErr w:type="spellStart"/>
             <w:r>
               <w:rPr>
                 <w:rFonts w:ascii="Roboto" w:hAnsi="Roboto" w:cs="Segoe UI"/>
@@ -26364,6 +26963,7 @@
               </w:rPr>
               <w:t>atterieLevel</w:t>
             </w:r>
+            <w:proofErr w:type="spellEnd"/>
           </w:p>
         </w:tc>
         <w:tc>
@@ -26433,6 +27033,7 @@
                 <w:lang w:val="en-US"/>
               </w:rPr>
             </w:pPr>
+            <w:proofErr w:type="spellStart"/>
             <w:r>
               <w:rPr>
                 <w:rFonts w:ascii="Roboto" w:hAnsi="Roboto" w:cs="Segoe UI"/>
@@ -26442,6 +27043,7 @@
               </w:rPr>
               <w:t>CmdID</w:t>
             </w:r>
+            <w:proofErr w:type="spellEnd"/>
           </w:p>
         </w:tc>
         <w:tc>
@@ -26459,6 +27061,7 @@
                 <w:lang w:val="en-US"/>
               </w:rPr>
             </w:pPr>
+            <w:proofErr w:type="spellStart"/>
             <w:r>
               <w:rPr>
                 <w:rFonts w:ascii="Roboto" w:hAnsi="Roboto" w:cs="Segoe UI"/>
@@ -26468,6 +27071,7 @@
               </w:rPr>
               <w:t>HexString</w:t>
             </w:r>
+            <w:proofErr w:type="spellEnd"/>
           </w:p>
         </w:tc>
         <w:tc>
@@ -26491,7 +27095,27 @@
                 <w:szCs w:val="22"/>
                 <w:lang w:val="en-US"/>
               </w:rPr>
-              <w:t>ID of the releated command (message)</w:t>
+              <w:t xml:space="preserve">ID of the </w:t>
+            </w:r>
+            <w:proofErr w:type="spellStart"/>
+            <w:r>
+              <w:rPr>
+                <w:rFonts w:ascii="Roboto" w:hAnsi="Roboto" w:cs="Segoe UI"/>
+                <w:sz w:val="22"/>
+                <w:szCs w:val="22"/>
+                <w:lang w:val="en-US"/>
+              </w:rPr>
+              <w:t>releated</w:t>
+            </w:r>
+            <w:proofErr w:type="spellEnd"/>
+            <w:r>
+              <w:rPr>
+                <w:rFonts w:ascii="Roboto" w:hAnsi="Roboto" w:cs="Segoe UI"/>
+                <w:sz w:val="22"/>
+                <w:szCs w:val="22"/>
+                <w:lang w:val="en-US"/>
+              </w:rPr>
+              <w:t xml:space="preserve"> command (message)</w:t>
             </w:r>
           </w:p>
         </w:tc>
@@ -26511,6 +27135,7 @@
                 <w:lang w:val="en-US"/>
               </w:rPr>
             </w:pPr>
+            <w:proofErr w:type="spellStart"/>
             <w:r>
               <w:rPr>
                 <w:rFonts w:ascii="Roboto" w:hAnsi="Roboto" w:cs="Segoe UI"/>
@@ -26520,6 +27145,7 @@
               </w:rPr>
               <w:t>CmdState</w:t>
             </w:r>
+            <w:proofErr w:type="spellEnd"/>
           </w:p>
         </w:tc>
         <w:tc>
@@ -27885,6 +28511,7 @@
                 <w:lang w:val="en-US"/>
               </w:rPr>
             </w:pPr>
+            <w:proofErr w:type="spellStart"/>
             <w:r>
               <w:rPr>
                 <w:rFonts w:ascii="Roboto" w:hAnsi="Roboto" w:cs="Segoe UI"/>
@@ -27894,6 +28521,7 @@
               </w:rPr>
               <w:t>HexString</w:t>
             </w:r>
+            <w:proofErr w:type="spellEnd"/>
           </w:p>
         </w:tc>
         <w:tc>
@@ -28167,7 +28795,16 @@
           <w:szCs w:val="22"/>
           <w:lang w:val="en-US"/>
         </w:rPr>
-        <w:t>FE2A;COMMAND;31</w:t>
+        <w:t>FE2A;COMMAND;</w:t>
+      </w:r>
+      <w:r>
+        <w:rPr>
+          <w:rFonts w:ascii="Roboto" w:hAnsi="Roboto" w:cs="Segoe UI"/>
+          <w:sz w:val="22"/>
+          <w:szCs w:val="22"/>
+          <w:lang w:val="en-US"/>
+        </w:rPr>
+        <w:t>2B</w:t>
       </w:r>
     </w:p>
     <w:p>
@@ -28676,6 +29313,7 @@
                 <w:lang w:val="en-US"/>
               </w:rPr>
             </w:pPr>
+            <w:proofErr w:type="spellStart"/>
             <w:r>
               <w:rPr>
                 <w:rFonts w:ascii="Roboto" w:hAnsi="Roboto" w:cs="Segoe UI"/>
@@ -28685,6 +29323,7 @@
               </w:rPr>
               <w:t>HexString</w:t>
             </w:r>
+            <w:proofErr w:type="spellEnd"/>
           </w:p>
         </w:tc>
         <w:tc>
@@ -29075,7 +29714,7 @@
           <w:szCs w:val="22"/>
           <w:lang w:val="en-US"/>
         </w:rPr>
-        <w:t>31</w:t>
+        <w:t>5D</w:t>
       </w:r>
     </w:p>
     <w:p>
@@ -29485,6 +30124,7 @@
         </w:rPr>
         <w:t>&lt;</w:t>
       </w:r>
+      <w:proofErr w:type="spellStart"/>
       <w:r>
         <w:rPr>
           <w:rFonts w:ascii="Roboto" w:hAnsi="Roboto" w:cs="Segoe UI"/>
@@ -29501,7 +30141,17 @@
           <w:szCs w:val="22"/>
           <w:lang w:val="en-US"/>
         </w:rPr>
-        <w:t>ontentType&gt;;&lt;</w:t>
+        <w:t>ontentType</w:t>
+      </w:r>
+      <w:proofErr w:type="spellEnd"/>
+      <w:r>
+        <w:rPr>
+          <w:rFonts w:ascii="Roboto" w:hAnsi="Roboto" w:cs="Segoe UI"/>
+          <w:sz w:val="22"/>
+          <w:szCs w:val="22"/>
+          <w:lang w:val="en-US"/>
+        </w:rPr>
+        <w:t>&gt;;&lt;</w:t>
       </w:r>
       <w:r>
         <w:rPr>
@@ -29579,6 +30229,7 @@
                 <w:lang w:val="en-US"/>
               </w:rPr>
             </w:pPr>
+            <w:proofErr w:type="spellStart"/>
             <w:r>
               <w:rPr>
                 <w:rFonts w:ascii="Roboto" w:hAnsi="Roboto" w:cs="Segoe UI"/>
@@ -29597,6 +30248,7 @@
               </w:rPr>
               <w:t>ontentType</w:t>
             </w:r>
+            <w:proofErr w:type="spellEnd"/>
           </w:p>
         </w:tc>
         <w:tc>
@@ -29725,16 +30377,295 @@
                 <w:szCs w:val="22"/>
                 <w:lang w:val="en-US"/>
               </w:rPr>
-              <w:t>S</w:t>
-            </w:r>
-            <w:r>
-              <w:rPr>
-                <w:rFonts w:ascii="Roboto" w:hAnsi="Roboto" w:cs="Segoe UI"/>
-                <w:sz w:val="22"/>
-                <w:szCs w:val="22"/>
-                <w:lang w:val="en-US"/>
-              </w:rPr>
-              <w:t>elf-defined ASCII string</w:t>
+              <w:t>Content is a</w:t>
+            </w:r>
+            <w:r>
+              <w:rPr>
+                <w:rFonts w:ascii="Roboto" w:hAnsi="Roboto" w:cs="Segoe UI"/>
+                <w:sz w:val="22"/>
+                <w:szCs w:val="22"/>
+                <w:lang w:val="en-US"/>
+              </w:rPr>
+              <w:t xml:space="preserve"> custom</w:t>
+            </w:r>
+            <w:r>
+              <w:rPr>
+                <w:rFonts w:ascii="Roboto" w:hAnsi="Roboto" w:cs="Segoe UI"/>
+                <w:sz w:val="22"/>
+                <w:szCs w:val="22"/>
+                <w:lang w:val="en-US"/>
+              </w:rPr>
+              <w:t>-defined ASCII string</w:t>
+            </w:r>
+          </w:p>
+        </w:tc>
+      </w:tr>
+      <w:tr>
+        <w:tc>
+          <w:tcPr>
+            <w:tcW w:w="1737" w:type="dxa"/>
+          </w:tcPr>
+          <w:p>
+            <w:pPr>
+              <w:pStyle w:val="NurText"/>
+              <w:rPr>
+                <w:rFonts w:ascii="Roboto" w:hAnsi="Roboto" w:cs="Segoe UI"/>
+                <w:sz w:val="22"/>
+                <w:szCs w:val="22"/>
+                <w:lang w:val="en-US"/>
+              </w:rPr>
+            </w:pPr>
+          </w:p>
+        </w:tc>
+        <w:tc>
+          <w:tcPr>
+            <w:tcW w:w="1134" w:type="dxa"/>
+          </w:tcPr>
+          <w:p>
+            <w:pPr>
+              <w:pStyle w:val="NurText"/>
+              <w:jc w:val="center"/>
+              <w:rPr>
+                <w:rFonts w:ascii="Roboto" w:hAnsi="Roboto" w:cs="Segoe UI"/>
+                <w:sz w:val="22"/>
+                <w:szCs w:val="22"/>
+                <w:lang w:val="en-US"/>
+              </w:rPr>
+            </w:pPr>
+            <w:r>
+              <w:rPr>
+                <w:rFonts w:ascii="Roboto" w:hAnsi="Roboto" w:cs="Segoe UI"/>
+                <w:sz w:val="22"/>
+                <w:szCs w:val="22"/>
+                <w:lang w:val="en-US"/>
+              </w:rPr>
+              <w:t>NMEA</w:t>
+            </w:r>
+          </w:p>
+        </w:tc>
+        <w:tc>
+          <w:tcPr>
+            <w:tcW w:w="7052" w:type="dxa"/>
+          </w:tcPr>
+          <w:p>
+            <w:pPr>
+              <w:pStyle w:val="NurText"/>
+              <w:rPr>
+                <w:rFonts w:ascii="Roboto" w:hAnsi="Roboto" w:cs="Segoe UI"/>
+                <w:sz w:val="22"/>
+                <w:szCs w:val="22"/>
+                <w:lang w:val="en-US"/>
+              </w:rPr>
+            </w:pPr>
+            <w:r>
+              <w:rPr>
+                <w:rFonts w:ascii="Roboto" w:hAnsi="Roboto" w:cs="Segoe UI"/>
+                <w:sz w:val="22"/>
+                <w:szCs w:val="22"/>
+                <w:lang w:val="en-US"/>
+              </w:rPr>
+              <w:t>Content is a</w:t>
+            </w:r>
+            <w:r>
+              <w:rPr>
+                <w:rFonts w:ascii="Roboto" w:hAnsi="Roboto" w:cs="Segoe UI"/>
+                <w:sz w:val="22"/>
+                <w:szCs w:val="22"/>
+                <w:lang w:val="en-US"/>
+              </w:rPr>
+              <w:t xml:space="preserve"> </w:t>
+            </w:r>
+            <w:r>
+              <w:rPr>
+                <w:rFonts w:ascii="Roboto" w:hAnsi="Roboto" w:cs="Segoe UI"/>
+                <w:sz w:val="22"/>
+                <w:szCs w:val="22"/>
+                <w:lang w:val="en-US"/>
+              </w:rPr>
+              <w:t>NMEA</w:t>
+            </w:r>
+            <w:r>
+              <w:rPr>
+                <w:rFonts w:ascii="Roboto" w:hAnsi="Roboto" w:cs="Segoe UI"/>
+                <w:sz w:val="22"/>
+                <w:szCs w:val="22"/>
+                <w:lang w:val="en-US"/>
+              </w:rPr>
+              <w:t xml:space="preserve">0183 string </w:t>
+            </w:r>
+          </w:p>
+        </w:tc>
+      </w:tr>
+      <w:tr>
+        <w:tc>
+          <w:tcPr>
+            <w:tcW w:w="1737" w:type="dxa"/>
+          </w:tcPr>
+          <w:p>
+            <w:pPr>
+              <w:pStyle w:val="NurText"/>
+              <w:rPr>
+                <w:rFonts w:ascii="Roboto" w:hAnsi="Roboto" w:cs="Segoe UI"/>
+                <w:sz w:val="22"/>
+                <w:szCs w:val="22"/>
+                <w:lang w:val="en-US"/>
+              </w:rPr>
+            </w:pPr>
+          </w:p>
+        </w:tc>
+        <w:tc>
+          <w:tcPr>
+            <w:tcW w:w="1134" w:type="dxa"/>
+          </w:tcPr>
+          <w:p>
+            <w:pPr>
+              <w:pStyle w:val="NurText"/>
+              <w:jc w:val="center"/>
+              <w:rPr>
+                <w:rFonts w:ascii="Roboto" w:hAnsi="Roboto" w:cs="Segoe UI"/>
+                <w:sz w:val="22"/>
+                <w:szCs w:val="22"/>
+                <w:lang w:val="en-US"/>
+              </w:rPr>
+            </w:pPr>
+            <w:r>
+              <w:rPr>
+                <w:rFonts w:ascii="Roboto" w:hAnsi="Roboto" w:cs="Segoe UI"/>
+                <w:sz w:val="22"/>
+                <w:szCs w:val="22"/>
+                <w:lang w:val="en-US"/>
+              </w:rPr>
+              <w:t>XML</w:t>
+            </w:r>
+          </w:p>
+        </w:tc>
+        <w:tc>
+          <w:tcPr>
+            <w:tcW w:w="7052" w:type="dxa"/>
+          </w:tcPr>
+          <w:p>
+            <w:pPr>
+              <w:pStyle w:val="NurText"/>
+              <w:rPr>
+                <w:rFonts w:ascii="Roboto" w:hAnsi="Roboto" w:cs="Segoe UI"/>
+                <w:sz w:val="22"/>
+                <w:szCs w:val="22"/>
+                <w:lang w:val="en-US"/>
+              </w:rPr>
+            </w:pPr>
+            <w:r>
+              <w:rPr>
+                <w:rFonts w:ascii="Roboto" w:hAnsi="Roboto" w:cs="Segoe UI"/>
+                <w:sz w:val="22"/>
+                <w:szCs w:val="22"/>
+                <w:lang w:val="en-US"/>
+              </w:rPr>
+              <w:t xml:space="preserve">Content is </w:t>
+            </w:r>
+            <w:r>
+              <w:rPr>
+                <w:rFonts w:ascii="Roboto" w:hAnsi="Roboto" w:cs="Segoe UI"/>
+                <w:sz w:val="22"/>
+                <w:szCs w:val="22"/>
+                <w:lang w:val="en-US"/>
+              </w:rPr>
+              <w:t xml:space="preserve">in an </w:t>
+            </w:r>
+            <w:r>
+              <w:rPr>
+                <w:rFonts w:ascii="Roboto" w:hAnsi="Roboto" w:cs="Segoe UI"/>
+                <w:sz w:val="22"/>
+                <w:szCs w:val="22"/>
+                <w:lang w:val="en-US"/>
+              </w:rPr>
+              <w:t>XML structure</w:t>
+            </w:r>
+          </w:p>
+        </w:tc>
+      </w:tr>
+      <w:tr>
+        <w:tc>
+          <w:tcPr>
+            <w:tcW w:w="1737" w:type="dxa"/>
+          </w:tcPr>
+          <w:p>
+            <w:pPr>
+              <w:pStyle w:val="NurText"/>
+              <w:rPr>
+                <w:rFonts w:ascii="Roboto" w:hAnsi="Roboto" w:cs="Segoe UI"/>
+                <w:sz w:val="22"/>
+                <w:szCs w:val="22"/>
+                <w:lang w:val="en-US"/>
+              </w:rPr>
+            </w:pPr>
+          </w:p>
+        </w:tc>
+        <w:tc>
+          <w:tcPr>
+            <w:tcW w:w="1134" w:type="dxa"/>
+          </w:tcPr>
+          <w:p>
+            <w:pPr>
+              <w:pStyle w:val="NurText"/>
+              <w:jc w:val="center"/>
+              <w:rPr>
+                <w:rFonts w:ascii="Roboto" w:hAnsi="Roboto" w:cs="Segoe UI"/>
+                <w:sz w:val="22"/>
+                <w:szCs w:val="22"/>
+                <w:lang w:val="en-US"/>
+              </w:rPr>
+            </w:pPr>
+            <w:r>
+              <w:rPr>
+                <w:rFonts w:ascii="Roboto" w:hAnsi="Roboto" w:cs="Segoe UI"/>
+                <w:sz w:val="22"/>
+                <w:szCs w:val="22"/>
+                <w:lang w:val="en-US"/>
+              </w:rPr>
+              <w:t>JSON</w:t>
+            </w:r>
+          </w:p>
+        </w:tc>
+        <w:tc>
+          <w:tcPr>
+            <w:tcW w:w="7052" w:type="dxa"/>
+          </w:tcPr>
+          <w:p>
+            <w:pPr>
+              <w:pStyle w:val="NurText"/>
+              <w:rPr>
+                <w:rFonts w:ascii="Roboto" w:hAnsi="Roboto" w:cs="Segoe UI"/>
+                <w:sz w:val="22"/>
+                <w:szCs w:val="22"/>
+                <w:lang w:val="en-US"/>
+              </w:rPr>
+            </w:pPr>
+            <w:r>
+              <w:rPr>
+                <w:rFonts w:ascii="Roboto" w:hAnsi="Roboto" w:cs="Segoe UI"/>
+                <w:sz w:val="22"/>
+                <w:szCs w:val="22"/>
+                <w:lang w:val="en-US"/>
+              </w:rPr>
+              <w:t>Content is</w:t>
+            </w:r>
+            <w:r>
+              <w:rPr>
+                <w:rFonts w:ascii="Roboto" w:hAnsi="Roboto" w:cs="Segoe UI"/>
+                <w:sz w:val="22"/>
+                <w:szCs w:val="22"/>
+                <w:lang w:val="en-US"/>
+              </w:rPr>
+              <w:t xml:space="preserve"> </w:t>
+            </w:r>
+            <w:r>
+              <w:rPr>
+                <w:rFonts w:ascii="Roboto" w:hAnsi="Roboto" w:cs="Segoe UI"/>
+                <w:sz w:val="22"/>
+                <w:szCs w:val="22"/>
+                <w:lang w:val="en-US"/>
+              </w:rPr>
+              <w:t>JSON formatted</w:t>
             </w:r>
           </w:p>
         </w:tc>
@@ -30395,7 +31326,7 @@
           <w:szCs w:val="22"/>
           <w:lang w:val="en-US"/>
         </w:rPr>
-        <w:t>RADNMEA;;$RATTM,11,11.4,13.6,T,7.0,20.0,T,0.0,0.0,N,,Q,,154125.82,A,*17</w:t>
+        <w:t>NMEA;;$RATTM,11,11.4,13.6,T,7.0,20.0,T,0.0,0.0,N,,Q,,154125.82,A,*17</w:t>
       </w:r>
     </w:p>
     <w:p>
@@ -30767,6 +31698,7 @@
                 <w:lang w:val="en-US"/>
               </w:rPr>
             </w:pPr>
+            <w:proofErr w:type="spellStart"/>
             <w:r>
               <w:rPr>
                 <w:rFonts w:ascii="Roboto" w:hAnsi="Roboto" w:cs="Segoe UI"/>
@@ -30776,6 +31708,7 @@
               </w:rPr>
               <w:t>HexString</w:t>
             </w:r>
+            <w:proofErr w:type="spellEnd"/>
           </w:p>
         </w:tc>
         <w:tc>
@@ -31197,7 +32130,27 @@
           <w:szCs w:val="22"/>
           <w:lang w:val="en-US"/>
         </w:rPr>
-        <w:t xml:space="preserve">or via the post-quantum Kyber </w:t>
+        <w:t xml:space="preserve">or via the post-quantum </w:t>
+      </w:r>
+      <w:proofErr w:type="spellStart"/>
+      <w:r>
+        <w:rPr>
+          <w:rFonts w:ascii="Roboto" w:hAnsi="Roboto" w:cs="Segoe UI"/>
+          <w:sz w:val="22"/>
+          <w:szCs w:val="22"/>
+          <w:lang w:val="en-US"/>
+        </w:rPr>
+        <w:t>Kyber</w:t>
+      </w:r>
+      <w:proofErr w:type="spellEnd"/>
+      <w:r>
+        <w:rPr>
+          <w:rFonts w:ascii="Roboto" w:hAnsi="Roboto" w:cs="Segoe UI"/>
+          <w:sz w:val="22"/>
+          <w:szCs w:val="22"/>
+          <w:lang w:val="en-US"/>
+        </w:rPr>
+        <w:t xml:space="preserve"> </w:t>
       </w:r>
       <w:r>
         <w:rPr>
@@ -31440,16 +32393,56 @@
           <w:szCs w:val="22"/>
           <w:lang w:val="en-US"/>
         </w:rPr>
-        <w:t xml:space="preserve"> or Kyber. </w:t>
-      </w:r>
-      <w:r>
-        <w:rPr>
-          <w:rFonts w:ascii="Roboto" w:hAnsi="Roboto" w:cs="Segoe UI"/>
-          <w:sz w:val="22"/>
-          <w:szCs w:val="22"/>
-          <w:lang w:val="en-US"/>
-        </w:rPr>
-        <w:t>Please pay attention, that the ECDH and Kyber al</w:t>
+        <w:t xml:space="preserve"> or </w:t>
+      </w:r>
+      <w:proofErr w:type="spellStart"/>
+      <w:r>
+        <w:rPr>
+          <w:rFonts w:ascii="Roboto" w:hAnsi="Roboto" w:cs="Segoe UI"/>
+          <w:sz w:val="22"/>
+          <w:szCs w:val="22"/>
+          <w:lang w:val="en-US"/>
+        </w:rPr>
+        <w:t>Kyber</w:t>
+      </w:r>
+      <w:proofErr w:type="spellEnd"/>
+      <w:r>
+        <w:rPr>
+          <w:rFonts w:ascii="Roboto" w:hAnsi="Roboto" w:cs="Segoe UI"/>
+          <w:sz w:val="22"/>
+          <w:szCs w:val="22"/>
+          <w:lang w:val="en-US"/>
+        </w:rPr>
+        <w:t xml:space="preserve">. </w:t>
+      </w:r>
+      <w:r>
+        <w:rPr>
+          <w:rFonts w:ascii="Roboto" w:hAnsi="Roboto" w:cs="Segoe UI"/>
+          <w:sz w:val="22"/>
+          <w:szCs w:val="22"/>
+          <w:lang w:val="en-US"/>
+        </w:rPr>
+        <w:t xml:space="preserve">Please pay attention, that the ECDH and </w:t>
+      </w:r>
+      <w:proofErr w:type="spellStart"/>
+      <w:r>
+        <w:rPr>
+          <w:rFonts w:ascii="Roboto" w:hAnsi="Roboto" w:cs="Segoe UI"/>
+          <w:sz w:val="22"/>
+          <w:szCs w:val="22"/>
+          <w:lang w:val="en-US"/>
+        </w:rPr>
+        <w:t>Kyber</w:t>
+      </w:r>
+      <w:proofErr w:type="spellEnd"/>
+      <w:r>
+        <w:rPr>
+          <w:rFonts w:ascii="Roboto" w:hAnsi="Roboto" w:cs="Segoe UI"/>
+          <w:sz w:val="22"/>
+          <w:szCs w:val="22"/>
+          <w:lang w:val="en-US"/>
+        </w:rPr>
+        <w:t xml:space="preserve"> al</w:t>
       </w:r>
       <w:r>
         <w:rPr>
@@ -32513,6 +33506,7 @@
                 <w:lang w:val="en-US"/>
               </w:rPr>
             </w:pPr>
+            <w:proofErr w:type="spellStart"/>
             <w:r>
               <w:rPr>
                 <w:rFonts w:ascii="Roboto" w:hAnsi="Roboto" w:cs="Segoe UI"/>
@@ -32522,7 +33516,19 @@
                 <w:szCs w:val="22"/>
                 <w:lang w:val="en-US"/>
               </w:rPr>
-              <w:t>Kyber:</w:t>
+              <w:t>Kyber</w:t>
+            </w:r>
+            <w:proofErr w:type="spellEnd"/>
+            <w:r>
+              <w:rPr>
+                <w:rFonts w:ascii="Roboto" w:hAnsi="Roboto" w:cs="Segoe UI"/>
+                <w:i/>
+                <w:iCs/>
+                <w:sz w:val="22"/>
+                <w:szCs w:val="22"/>
+                <w:lang w:val="en-US"/>
+              </w:rPr>
+              <w:t>:</w:t>
             </w:r>
           </w:p>
         </w:tc>
@@ -33123,7 +34129,17 @@
           <w:szCs w:val="22"/>
           <w:lang w:val="en-US"/>
         </w:rPr>
-        <w:t>&lt;Key</w:t>
+        <w:t>&lt;</w:t>
+      </w:r>
+      <w:proofErr w:type="spellStart"/>
+      <w:r>
+        <w:rPr>
+          <w:rFonts w:ascii="Roboto" w:hAnsi="Roboto" w:cs="Segoe UI"/>
+          <w:sz w:val="22"/>
+          <w:szCs w:val="22"/>
+          <w:lang w:val="en-US"/>
+        </w:rPr>
+        <w:t>Key</w:t>
       </w:r>
       <w:r>
         <w:rPr>
@@ -33141,7 +34157,17 @@
           <w:szCs w:val="22"/>
           <w:lang w:val="en-US"/>
         </w:rPr>
-        <w:t>ength&gt;;</w:t>
+        <w:t>ength</w:t>
+      </w:r>
+      <w:proofErr w:type="spellEnd"/>
+      <w:r>
+        <w:rPr>
+          <w:rFonts w:ascii="Roboto" w:hAnsi="Roboto" w:cs="Segoe UI"/>
+          <w:sz w:val="22"/>
+          <w:szCs w:val="22"/>
+          <w:lang w:val="en-US"/>
+        </w:rPr>
+        <w:t>&gt;;</w:t>
       </w:r>
       <w:r>
         <w:rPr>
@@ -33907,7 +34933,27 @@
                 <w:szCs w:val="22"/>
                 <w:lang w:val="en-US"/>
               </w:rPr>
-              <w:t>) (ECDH and Kyber)</w:t>
+              <w:t xml:space="preserve">) (ECDH and </w:t>
+            </w:r>
+            <w:proofErr w:type="spellStart"/>
+            <w:r>
+              <w:rPr>
+                <w:rFonts w:ascii="Roboto" w:hAnsi="Roboto" w:cs="Segoe UI"/>
+                <w:sz w:val="22"/>
+                <w:szCs w:val="22"/>
+                <w:lang w:val="en-US"/>
+              </w:rPr>
+              <w:t>Kyber</w:t>
+            </w:r>
+            <w:proofErr w:type="spellEnd"/>
+            <w:r>
+              <w:rPr>
+                <w:rFonts w:ascii="Roboto" w:hAnsi="Roboto" w:cs="Segoe UI"/>
+                <w:sz w:val="22"/>
+                <w:szCs w:val="22"/>
+                <w:lang w:val="en-US"/>
+              </w:rPr>
+              <w:t>)</w:t>
             </w:r>
           </w:p>
         </w:tc>
@@ -34118,6 +35164,7 @@
                 <w:lang w:val="en-US"/>
               </w:rPr>
             </w:pPr>
+            <w:proofErr w:type="spellStart"/>
             <w:r>
               <w:rPr>
                 <w:rFonts w:ascii="Roboto" w:hAnsi="Roboto" w:cs="Segoe UI"/>
@@ -34127,6 +35174,7 @@
               </w:rPr>
               <w:t>HexString</w:t>
             </w:r>
+            <w:proofErr w:type="spellEnd"/>
           </w:p>
         </w:tc>
         <w:tc>
@@ -34196,6 +35244,7 @@
                 <w:lang w:val="en-US"/>
               </w:rPr>
             </w:pPr>
+            <w:proofErr w:type="spellStart"/>
             <w:r>
               <w:rPr>
                 <w:rFonts w:ascii="Roboto" w:hAnsi="Roboto" w:cs="Segoe UI"/>
@@ -34205,6 +35254,7 @@
               </w:rPr>
               <w:t>HexString</w:t>
             </w:r>
+            <w:proofErr w:type="spellEnd"/>
           </w:p>
         </w:tc>
         <w:tc>
@@ -34384,7 +35434,27 @@
                 <w:szCs w:val="22"/>
                 <w:lang w:val="en-US"/>
               </w:rPr>
-              <w:t>The shared secret encrypted with public key of the recipient (Kyber only)</w:t>
+              <w:t>The shared secret encrypted with public key of the recipient (</w:t>
+            </w:r>
+            <w:proofErr w:type="spellStart"/>
+            <w:r>
+              <w:rPr>
+                <w:rFonts w:ascii="Roboto" w:hAnsi="Roboto" w:cs="Segoe UI"/>
+                <w:sz w:val="22"/>
+                <w:szCs w:val="22"/>
+                <w:lang w:val="en-US"/>
+              </w:rPr>
+              <w:t>Kyber</w:t>
+            </w:r>
+            <w:proofErr w:type="spellEnd"/>
+            <w:r>
+              <w:rPr>
+                <w:rFonts w:ascii="Roboto" w:hAnsi="Roboto" w:cs="Segoe UI"/>
+                <w:sz w:val="22"/>
+                <w:szCs w:val="22"/>
+                <w:lang w:val="en-US"/>
+              </w:rPr>
+              <w:t xml:space="preserve"> only)</w:t>
             </w:r>
           </w:p>
         </w:tc>
@@ -35315,6 +36385,7 @@
         <w:br/>
         <w:t xml:space="preserve">Host: </w:t>
       </w:r>
+      <w:proofErr w:type="spellStart"/>
       <w:proofErr w:type="gramStart"/>
       <w:r>
         <w:rPr>
@@ -35323,6 +36394,7 @@
         </w:rPr>
         <w:t>sample.host</w:t>
       </w:r>
+      <w:proofErr w:type="spellEnd"/>
       <w:proofErr w:type="gramEnd"/>
       <w:r>
         <w:rPr>
@@ -35941,6 +37013,7 @@
         <w:br/>
         <w:t xml:space="preserve">Host: </w:t>
       </w:r>
+      <w:proofErr w:type="spellStart"/>
       <w:proofErr w:type="gramStart"/>
       <w:r>
         <w:rPr>
@@ -35949,6 +37022,7 @@
         </w:rPr>
         <w:t>sample.host</w:t>
       </w:r>
+      <w:proofErr w:type="spellEnd"/>
       <w:proofErr w:type="gramEnd"/>
       <w:r>
         <w:rPr>
@@ -36397,7 +37471,47 @@
           <w:szCs w:val="20"/>
           <w:shd w:val="clear" w:color="auto" w:fill="FAFAFA"/>
         </w:rPr>
-        <w:t>{"success":"true"}</w:t>
+        <w:t>{"</w:t>
+      </w:r>
+      <w:proofErr w:type="spellStart"/>
+      <w:r>
+        <w:rPr>
+          <w:color w:val="383A42"/>
+          <w:sz w:val="20"/>
+          <w:szCs w:val="20"/>
+          <w:shd w:val="clear" w:color="auto" w:fill="FAFAFA"/>
+        </w:rPr>
+        <w:t>success</w:t>
+      </w:r>
+      <w:proofErr w:type="spellEnd"/>
+      <w:r>
+        <w:rPr>
+          <w:color w:val="383A42"/>
+          <w:sz w:val="20"/>
+          <w:szCs w:val="20"/>
+          <w:shd w:val="clear" w:color="auto" w:fill="FAFAFA"/>
+        </w:rPr>
+        <w:t>":"</w:t>
+      </w:r>
+      <w:proofErr w:type="spellStart"/>
+      <w:r>
+        <w:rPr>
+          <w:color w:val="383A42"/>
+          <w:sz w:val="20"/>
+          <w:szCs w:val="20"/>
+          <w:shd w:val="clear" w:color="auto" w:fill="FAFAFA"/>
+        </w:rPr>
+        <w:t>true</w:t>
+      </w:r>
+      <w:proofErr w:type="spellEnd"/>
+      <w:r>
+        <w:rPr>
+          <w:color w:val="383A42"/>
+          <w:sz w:val="20"/>
+          <w:szCs w:val="20"/>
+          <w:shd w:val="clear" w:color="auto" w:fill="FAFAFA"/>
+        </w:rPr>
+        <w:t>"}</w:t>
       </w:r>
     </w:p>
     <w:p>
@@ -36445,7 +37559,31 @@
           <w:lang w:val="en-US"/>
         </w:rPr>
         <w:lastRenderedPageBreak/>
-        <w:t>SEDAP-Express Protobuf-Definition</w:t>
+        <w:t xml:space="preserve">SEDAP-Express </w:t>
+      </w:r>
+      <w:proofErr w:type="spellStart"/>
+      <w:r>
+        <w:rPr>
+          <w:rFonts w:ascii="Roboto" w:hAnsi="Roboto" w:cs="Segoe UI"/>
+          <w:b/>
+          <w:bCs/>
+          <w:sz w:val="22"/>
+          <w:szCs w:val="22"/>
+          <w:lang w:val="en-US"/>
+        </w:rPr>
+        <w:t>Protobuf</w:t>
+      </w:r>
+      <w:proofErr w:type="spellEnd"/>
+      <w:r>
+        <w:rPr>
+          <w:rFonts w:ascii="Roboto" w:hAnsi="Roboto" w:cs="Segoe UI"/>
+          <w:b/>
+          <w:bCs/>
+          <w:sz w:val="22"/>
+          <w:szCs w:val="22"/>
+          <w:lang w:val="en-US"/>
+        </w:rPr>
+        <w:t>-Definition</w:t>
       </w:r>
     </w:p>
     <w:p>
@@ -36508,6 +37646,7 @@
           <w:lang w:val="en-US"/>
         </w:rPr>
       </w:pPr>
+      <w:proofErr w:type="spellStart"/>
       <w:r>
         <w:rPr>
           <w:rFonts w:ascii="Roboto" w:hAnsi="Roboto" w:cs="Segoe UI"/>
@@ -36517,7 +37656,19 @@
           <w:szCs w:val="22"/>
           <w:lang w:val="en-US"/>
         </w:rPr>
-        <w:t>Definiton:</w:t>
+        <w:t>Definiton</w:t>
+      </w:r>
+      <w:proofErr w:type="spellEnd"/>
+      <w:r>
+        <w:rPr>
+          <w:rFonts w:ascii="Roboto" w:hAnsi="Roboto" w:cs="Segoe UI"/>
+          <w:i/>
+          <w:iCs/>
+          <w:sz w:val="22"/>
+          <w:szCs w:val="22"/>
+          <w:lang w:val="en-US"/>
+        </w:rPr>
+        <w:t>:</w:t>
       </w:r>
     </w:p>
     <w:p>
@@ -36571,7 +37722,27 @@
           <w:szCs w:val="22"/>
           <w:lang w:val="en-US"/>
         </w:rPr>
-        <w:t>message SomeMessage {</w:t>
+        <w:t xml:space="preserve">message </w:t>
+      </w:r>
+      <w:proofErr w:type="spellStart"/>
+      <w:r>
+        <w:rPr>
+          <w:rFonts w:ascii="Roboto" w:hAnsi="Roboto" w:cs="Segoe UI"/>
+          <w:sz w:val="22"/>
+          <w:szCs w:val="22"/>
+          <w:lang w:val="en-US"/>
+        </w:rPr>
+        <w:t>SomeMessage</w:t>
+      </w:r>
+      <w:proofErr w:type="spellEnd"/>
+      <w:r>
+        <w:rPr>
+          <w:rFonts w:ascii="Roboto" w:hAnsi="Roboto" w:cs="Segoe UI"/>
+          <w:sz w:val="22"/>
+          <w:szCs w:val="22"/>
+          <w:lang w:val="en-US"/>
+        </w:rPr>
+        <w:t xml:space="preserve"> {</w:t>
       </w:r>
     </w:p>
     <w:p>
@@ -36679,7 +37850,27 @@
           <w:szCs w:val="22"/>
           <w:lang w:val="en-US"/>
         </w:rPr>
-        <w:t xml:space="preserve">    repeated Messages messages = 1;</w:t>
+        <w:t xml:space="preserve">    repeated Messages </w:t>
+      </w:r>
+      <w:proofErr w:type="spellStart"/>
+      <w:r>
+        <w:rPr>
+          <w:rFonts w:ascii="Roboto" w:hAnsi="Roboto" w:cs="Segoe UI"/>
+          <w:sz w:val="22"/>
+          <w:szCs w:val="22"/>
+          <w:lang w:val="en-US"/>
+        </w:rPr>
+        <w:t>messages</w:t>
+      </w:r>
+      <w:proofErr w:type="spellEnd"/>
+      <w:r>
+        <w:rPr>
+          <w:rFonts w:ascii="Roboto" w:hAnsi="Roboto" w:cs="Segoe UI"/>
+          <w:sz w:val="22"/>
+          <w:szCs w:val="22"/>
+          <w:lang w:val="en-US"/>
+        </w:rPr>
+        <w:t xml:space="preserve"> = 1;</w:t>
       </w:r>
     </w:p>
     <w:p>
@@ -36994,14 +38185,25 @@
           <w:lang w:val="en-US"/>
         </w:rPr>
       </w:pPr>
-      <w:r>
-        <w:rPr>
-          <w:rFonts w:ascii="Roboto" w:hAnsi="Roboto" w:cs="Segoe UI"/>
-          <w:sz w:val="22"/>
-          <w:szCs w:val="22"/>
-          <w:lang w:val="en-US"/>
-        </w:rPr>
-        <w:t>Wibbelhofstraße 3</w:t>
+      <w:proofErr w:type="spellStart"/>
+      <w:r>
+        <w:rPr>
+          <w:rFonts w:ascii="Roboto" w:hAnsi="Roboto" w:cs="Segoe UI"/>
+          <w:sz w:val="22"/>
+          <w:szCs w:val="22"/>
+          <w:lang w:val="en-US"/>
+        </w:rPr>
+        <w:t>Wibbelhofstraße</w:t>
+      </w:r>
+      <w:proofErr w:type="spellEnd"/>
+      <w:r>
+        <w:rPr>
+          <w:rFonts w:ascii="Roboto" w:hAnsi="Roboto" w:cs="Segoe UI"/>
+          <w:sz w:val="22"/>
+          <w:szCs w:val="22"/>
+          <w:lang w:val="en-US"/>
+        </w:rPr>
+        <w:t xml:space="preserve"> 3</w:t>
       </w:r>
     </w:p>
     <w:p>
@@ -37181,8 +38383,20 @@
                   <w:szCs w:val="22"/>
                   <w:lang w:val="en-US"/>
                 </w:rPr>
-                <w:t>linkedin.com/in/volker-voss</w:t>
+                <w:t>linkedin.com/in/</w:t>
               </w:r>
+              <w:proofErr w:type="spellStart"/>
+              <w:r>
+                <w:rPr>
+                  <w:rStyle w:val="Hyperlink"/>
+                  <w:rFonts w:ascii="Roboto" w:hAnsi="Roboto" w:cs="Segoe UI"/>
+                  <w:sz w:val="22"/>
+                  <w:szCs w:val="22"/>
+                  <w:lang w:val="en-US"/>
+                </w:rPr>
+                <w:t>volker-voss</w:t>
+              </w:r>
+              <w:proofErr w:type="spellEnd"/>
             </w:hyperlink>
           </w:p>
         </w:tc>
@@ -37718,14 +38932,7 @@
         <w:rFonts w:ascii="Roboto" w:hAnsi="Roboto"/>
         <w:lang w:val="en-US"/>
       </w:rPr>
-      <w:t>0</w:t>
-    </w:r>
-    <w:r>
-      <w:rPr>
-        <w:rFonts w:ascii="Roboto" w:hAnsi="Roboto"/>
-        <w:lang w:val="en-US"/>
-      </w:rPr>
-      <w:t>8</w:t>
+      <w:t>13</w:t>
     </w:r>
     <w:r>
       <w:rPr>

</xml_diff>

<commit_message>
Updates ICD to v1.0 (20.08.2024, minor spelling mistakes)
</commit_message>
<xml_diff>
--- a/Documentation/SEDAP-Express ICD v1.0.docx
+++ b/Documentation/SEDAP-Express ICD v1.0.docx
@@ -30482,16 +30482,7 @@
                 <w:szCs w:val="22"/>
                 <w:lang w:val="en-US"/>
               </w:rPr>
-              <w:t>NMEA</w:t>
-            </w:r>
-            <w:r>
-              <w:rPr>
-                <w:rFonts w:ascii="Roboto" w:hAnsi="Roboto" w:cs="Segoe UI"/>
-                <w:sz w:val="22"/>
-                <w:szCs w:val="22"/>
-                <w:lang w:val="en-US"/>
-              </w:rPr>
-              <w:t xml:space="preserve">0183 string </w:t>
+              <w:t xml:space="preserve">NMEA0183 string </w:t>
             </w:r>
           </w:p>
         </w:tc>
@@ -34120,7 +34111,43 @@
           <w:szCs w:val="22"/>
           <w:lang w:val="en-US"/>
         </w:rPr>
-        <w:t>;&lt;Phase&gt;;</w:t>
+        <w:t>;</w:t>
+      </w:r>
+      <w:r>
+        <w:rPr>
+          <w:rFonts w:ascii="Roboto" w:hAnsi="Roboto" w:cs="Segoe UI"/>
+          <w:sz w:val="22"/>
+          <w:szCs w:val="22"/>
+          <w:lang w:val="en-US"/>
+        </w:rPr>
+        <w:t>&lt;</w:t>
+      </w:r>
+      <w:r>
+        <w:rPr>
+          <w:rFonts w:ascii="Roboto" w:hAnsi="Roboto" w:cs="Segoe UI"/>
+          <w:sz w:val="22"/>
+          <w:szCs w:val="22"/>
+          <w:lang w:val="en-US"/>
+        </w:rPr>
+        <w:t>Algorithm</w:t>
+      </w:r>
+      <w:r>
+        <w:rPr>
+          <w:rFonts w:ascii="Roboto" w:hAnsi="Roboto" w:cs="Segoe UI"/>
+          <w:sz w:val="22"/>
+          <w:szCs w:val="22"/>
+          <w:lang w:val="en-US"/>
+        </w:rPr>
+        <w:t>&gt;;</w:t>
+      </w:r>
+      <w:r>
+        <w:rPr>
+          <w:rFonts w:ascii="Roboto" w:hAnsi="Roboto" w:cs="Segoe UI"/>
+          <w:sz w:val="22"/>
+          <w:szCs w:val="22"/>
+          <w:lang w:val="en-US"/>
+        </w:rPr>
+        <w:t>&lt;Phase&gt;;</w:t>
       </w:r>
       <w:r>
         <w:rPr>
@@ -38932,7 +38959,7 @@
         <w:rFonts w:ascii="Roboto" w:hAnsi="Roboto"/>
         <w:lang w:val="en-US"/>
       </w:rPr>
-      <w:t>13</w:t>
+      <w:t>20</w:t>
     </w:r>
     <w:r>
       <w:rPr>

</xml_diff>

<commit_message>
Update ICD to v1.0 06.09.24 (new TIMESYNC, Updated COMMAND)
</commit_message>
<xml_diff>
--- a/Documentation/SEDAP-Express ICD v1.0.docx
+++ b/Documentation/SEDAP-Express ICD v1.0.docx
@@ -2432,7 +2432,7 @@
           <w:szCs w:val="22"/>
           <w:lang w:val="en-US"/>
         </w:rPr>
-        <w:t>3</w:t>
+        <w:t>4</w:t>
       </w:r>
       <w:r>
         <w:rPr>
@@ -4355,7 +4355,27 @@
           <w:szCs w:val="22"/>
           <w:lang w:val="en-US"/>
         </w:rPr>
-        <w:t>If the first bytes of a received message doesn’t match a message name, prove for compression</w:t>
+        <w:t xml:space="preserve">If the first bytes of a received message </w:t>
+      </w:r>
+      <w:proofErr w:type="gramStart"/>
+      <w:r>
+        <w:rPr>
+          <w:rFonts w:ascii="Roboto" w:hAnsi="Roboto" w:cs="Segoe UI"/>
+          <w:sz w:val="22"/>
+          <w:szCs w:val="22"/>
+          <w:lang w:val="en-US"/>
+        </w:rPr>
+        <w:t>doesn’t</w:t>
+      </w:r>
+      <w:proofErr w:type="gramEnd"/>
+      <w:r>
+        <w:rPr>
+          <w:rFonts w:ascii="Roboto" w:hAnsi="Roboto" w:cs="Segoe UI"/>
+          <w:sz w:val="22"/>
+          <w:szCs w:val="22"/>
+          <w:lang w:val="en-US"/>
+        </w:rPr>
+        <w:t xml:space="preserve"> match a message name, prove for compression</w:t>
       </w:r>
     </w:p>
     <w:p>
@@ -4410,6 +4430,7 @@
           <w:lang w:val="en-US"/>
         </w:rPr>
       </w:pPr>
+      <w:proofErr w:type="gramStart"/>
       <w:r>
         <w:rPr>
           <w:rFonts w:ascii="Roboto" w:hAnsi="Roboto" w:cs="Segoe UI"/>
@@ -4435,7 +4456,17 @@
           <w:szCs w:val="22"/>
           <w:lang w:val="en-US"/>
         </w:rPr>
-        <w:t>czG1NjMzdDEzNTO1NjYycbUOtrY2slYKycgsVgCiRIW8/JLM5FRFJQA=</w:t>
+        <w:t>czG</w:t>
+      </w:r>
+      <w:proofErr w:type="gramEnd"/>
+      <w:r>
+        <w:rPr>
+          <w:rFonts w:ascii="Roboto" w:hAnsi="Roboto" w:cs="Segoe UI"/>
+          <w:sz w:val="22"/>
+          <w:szCs w:val="22"/>
+          <w:lang w:val="en-US"/>
+        </w:rPr>
+        <w:t>1NjMzdDEzNTO1NjYycbUOtrY2slYKycgsVgCiRIW8/JLM5FRFJQA=</w:t>
       </w:r>
     </w:p>
     <w:p>
@@ -6690,7 +6721,16 @@
                 <w:szCs w:val="22"/>
                 <w:lang w:val="en-US"/>
               </w:rPr>
-              <w:t xml:space="preserve">64-bit </w:t>
+              <w:t>32</w:t>
+            </w:r>
+            <w:r>
+              <w:rPr>
+                <w:rFonts w:ascii="Roboto" w:hAnsi="Roboto" w:cs="Segoe UI"/>
+                <w:sz w:val="22"/>
+                <w:szCs w:val="22"/>
+                <w:lang w:val="en-US"/>
+              </w:rPr>
+              <w:t xml:space="preserve">-bit </w:t>
             </w:r>
             <w:r>
               <w:rPr>
@@ -6708,7 +6748,7 @@
                 <w:szCs w:val="22"/>
                 <w:lang w:val="en-US"/>
               </w:rPr>
-              <w:t xml:space="preserve"> time stamp with milliseconds.</w:t>
+              <w:t xml:space="preserve"> time stamp with seconds.</w:t>
             </w:r>
           </w:p>
         </w:tc>
@@ -20057,6 +20097,8 @@
           <w:rFonts w:ascii="Roboto" w:hAnsi="Roboto" w:cs="Segoe UI"/>
           <w:b/>
           <w:bCs/>
+          <w:sz w:val="22"/>
+          <w:szCs w:val="22"/>
           <w:lang w:val="en-US"/>
         </w:rPr>
         <w:lastRenderedPageBreak/>
@@ -25997,7 +26039,25 @@
           <w:szCs w:val="22"/>
           <w:lang w:val="en-US"/>
         </w:rPr>
-        <w:t>&gt;;</w:t>
+        <w:t>&gt;</w:t>
+      </w:r>
+      <w:r>
+        <w:rPr>
+          <w:rFonts w:ascii="Roboto" w:hAnsi="Roboto" w:cs="Segoe UI"/>
+          <w:sz w:val="22"/>
+          <w:szCs w:val="22"/>
+          <w:lang w:val="en-US"/>
+        </w:rPr>
+        <w:t>*</w:t>
+      </w:r>
+      <w:r>
+        <w:rPr>
+          <w:rFonts w:ascii="Roboto" w:hAnsi="Roboto" w:cs="Segoe UI"/>
+          <w:sz w:val="22"/>
+          <w:szCs w:val="22"/>
+          <w:lang w:val="en-US"/>
+        </w:rPr>
+        <w:t>;</w:t>
       </w:r>
       <w:r>
         <w:rPr>
@@ -26024,7 +26084,25 @@
           <w:szCs w:val="22"/>
           <w:lang w:val="en-US"/>
         </w:rPr>
-        <w:t>uelLevel&gt;;&lt;</w:t>
+        <w:t>uelLevel&gt;</w:t>
+      </w:r>
+      <w:r>
+        <w:rPr>
+          <w:rFonts w:ascii="Roboto" w:hAnsi="Roboto" w:cs="Segoe UI"/>
+          <w:sz w:val="22"/>
+          <w:szCs w:val="22"/>
+          <w:lang w:val="en-US"/>
+        </w:rPr>
+        <w:t>*</w:t>
+      </w:r>
+      <w:r>
+        <w:rPr>
+          <w:rFonts w:ascii="Roboto" w:hAnsi="Roboto" w:cs="Segoe UI"/>
+          <w:sz w:val="22"/>
+          <w:szCs w:val="22"/>
+          <w:lang w:val="en-US"/>
+        </w:rPr>
+        <w:t>;&lt;</w:t>
       </w:r>
       <w:r>
         <w:rPr>
@@ -26051,6 +26129,15 @@
           <w:szCs w:val="22"/>
           <w:lang w:val="en-US"/>
         </w:rPr>
+        <w:t>*</w:t>
+      </w:r>
+      <w:r>
+        <w:rPr>
+          <w:rFonts w:ascii="Roboto" w:hAnsi="Roboto" w:cs="Segoe UI"/>
+          <w:sz w:val="22"/>
+          <w:szCs w:val="22"/>
+          <w:lang w:val="en-US"/>
+        </w:rPr>
         <w:t>;</w:t>
       </w:r>
       <w:r>
@@ -26087,16 +26174,43 @@
           <w:szCs w:val="22"/>
           <w:lang w:val="en-US"/>
         </w:rPr>
-        <w:t>&lt;IP/Host&gt;;&lt;Media&gt;;&lt;Encoding&gt;;</w:t>
-      </w:r>
-      <w:r>
-        <w:rPr>
-          <w:rFonts w:ascii="Roboto" w:hAnsi="Roboto" w:cs="Segoe UI"/>
-          <w:sz w:val="22"/>
-          <w:szCs w:val="22"/>
-          <w:lang w:val="en-US"/>
-        </w:rPr>
-        <w:t>&lt;Text&gt;</w:t>
+        <w:t>&lt;IP/Host&gt;;&lt;Media&gt;</w:t>
+      </w:r>
+      <w:r>
+        <w:rPr>
+          <w:rFonts w:ascii="Roboto" w:hAnsi="Roboto" w:cs="Segoe UI"/>
+          <w:sz w:val="22"/>
+          <w:szCs w:val="22"/>
+          <w:lang w:val="en-US"/>
+        </w:rPr>
+        <w:t>*</w:t>
+      </w:r>
+      <w:r>
+        <w:rPr>
+          <w:rFonts w:ascii="Roboto" w:hAnsi="Roboto" w:cs="Segoe UI"/>
+          <w:sz w:val="22"/>
+          <w:szCs w:val="22"/>
+          <w:lang w:val="en-US"/>
+        </w:rPr>
+        <w:t>;</w:t>
+      </w:r>
+      <w:r>
+        <w:rPr>
+          <w:rFonts w:ascii="Roboto" w:hAnsi="Roboto" w:cs="Segoe UI"/>
+          <w:sz w:val="22"/>
+          <w:szCs w:val="22"/>
+          <w:lang w:val="en-US"/>
+        </w:rPr>
+        <w:t>&lt;</w:t>
+      </w:r>
+      <w:r>
+        <w:rPr>
+          <w:rFonts w:ascii="Roboto" w:hAnsi="Roboto" w:cs="Segoe UI"/>
+          <w:sz w:val="22"/>
+          <w:szCs w:val="22"/>
+          <w:lang w:val="en-US"/>
+        </w:rPr>
+        <w:t>Text&gt;</w:t>
       </w:r>
     </w:p>
     <w:p>
@@ -26810,6 +26924,15 @@
                 <w:szCs w:val="22"/>
                 <w:lang w:val="en-US"/>
               </w:rPr>
+              <w:t>String#</w:t>
+            </w:r>
+            <w:r>
+              <w:rPr>
+                <w:rFonts w:ascii="Roboto" w:hAnsi="Roboto" w:cs="Segoe UI"/>
+                <w:sz w:val="22"/>
+                <w:szCs w:val="22"/>
+                <w:lang w:val="en-US"/>
+              </w:rPr>
               <w:t>%</w:t>
             </w:r>
           </w:p>
@@ -26836,6 +26959,15 @@
                 <w:lang w:val="en-US"/>
               </w:rPr>
               <w:t>Relative remaining ammunition</w:t>
+            </w:r>
+            <w:r>
+              <w:rPr>
+                <w:rFonts w:ascii="Roboto" w:hAnsi="Roboto" w:cs="Segoe UI"/>
+                <w:sz w:val="22"/>
+                <w:szCs w:val="22"/>
+                <w:lang w:val="en-US"/>
+              </w:rPr>
+              <w:t>: &lt;name of the weapon&gt;#&lt;ammunition level&gt;#....</w:t>
             </w:r>
           </w:p>
         </w:tc>
@@ -26899,6 +27031,15 @@
                 <w:szCs w:val="22"/>
                 <w:lang w:val="en-US"/>
               </w:rPr>
+              <w:t>String#</w:t>
+            </w:r>
+            <w:r>
+              <w:rPr>
+                <w:rFonts w:ascii="Roboto" w:hAnsi="Roboto" w:cs="Segoe UI"/>
+                <w:sz w:val="22"/>
+                <w:szCs w:val="22"/>
+                <w:lang w:val="en-US"/>
+              </w:rPr>
               <w:t>%</w:t>
             </w:r>
           </w:p>
@@ -26925,6 +27066,33 @@
                 <w:lang w:val="en-US"/>
               </w:rPr>
               <w:t>Relative remaining fuel capacity</w:t>
+            </w:r>
+            <w:r>
+              <w:rPr>
+                <w:rFonts w:ascii="Roboto" w:hAnsi="Roboto" w:cs="Segoe UI"/>
+                <w:sz w:val="22"/>
+                <w:szCs w:val="22"/>
+                <w:lang w:val="en-US"/>
+              </w:rPr>
+              <w:t xml:space="preserve">: &lt;name of the </w:t>
+            </w:r>
+            <w:r>
+              <w:rPr>
+                <w:rFonts w:ascii="Roboto" w:hAnsi="Roboto" w:cs="Segoe UI"/>
+                <w:sz w:val="22"/>
+                <w:szCs w:val="22"/>
+                <w:lang w:val="en-US"/>
+              </w:rPr>
+              <w:t>fuel tank</w:t>
+            </w:r>
+            <w:r>
+              <w:rPr>
+                <w:rFonts w:ascii="Roboto" w:hAnsi="Roboto" w:cs="Segoe UI"/>
+                <w:sz w:val="22"/>
+                <w:szCs w:val="22"/>
+                <w:lang w:val="en-US"/>
+              </w:rPr>
+              <w:t>&gt;#&lt;ammunition level&gt;#....</w:t>
             </w:r>
           </w:p>
         </w:tc>
@@ -26988,6 +27156,15 @@
                 <w:szCs w:val="22"/>
                 <w:lang w:val="en-US"/>
               </w:rPr>
+              <w:t>String#</w:t>
+            </w:r>
+            <w:r>
+              <w:rPr>
+                <w:rFonts w:ascii="Roboto" w:hAnsi="Roboto" w:cs="Segoe UI"/>
+                <w:sz w:val="22"/>
+                <w:szCs w:val="22"/>
+                <w:lang w:val="en-US"/>
+              </w:rPr>
               <w:t>%</w:t>
             </w:r>
           </w:p>
@@ -27014,6 +27191,15 @@
                 <w:lang w:val="en-US"/>
               </w:rPr>
               <w:t>Relative remaining batterie capacity</w:t>
+            </w:r>
+            <w:r>
+              <w:rPr>
+                <w:rFonts w:ascii="Roboto" w:hAnsi="Roboto" w:cs="Segoe UI"/>
+                <w:sz w:val="22"/>
+                <w:szCs w:val="22"/>
+                <w:lang w:val="en-US"/>
+              </w:rPr>
+              <w:t>: &lt;name of the batterie&gt;#&lt;batterie level&gt;#....</w:t>
             </w:r>
           </w:p>
         </w:tc>
@@ -27931,6 +28117,15 @@
           <w:szCs w:val="22"/>
           <w:lang w:val="en-US"/>
         </w:rPr>
+        <w:t>MLG#</w:t>
+      </w:r>
+      <w:r>
+        <w:rPr>
+          <w:rFonts w:ascii="Roboto" w:hAnsi="Roboto" w:cs="Segoe UI"/>
+          <w:sz w:val="22"/>
+          <w:szCs w:val="22"/>
+          <w:lang w:val="en-US"/>
+        </w:rPr>
         <w:t>20;</w:t>
       </w:r>
       <w:r>
@@ -27940,15 +28135,6 @@
           <w:szCs w:val="22"/>
           <w:lang w:val="en-US"/>
         </w:rPr>
-        <w:t>;50;</w:t>
-      </w:r>
-      <w:r>
-        <w:rPr>
-          <w:rFonts w:ascii="Roboto" w:hAnsi="Roboto" w:cs="Segoe UI"/>
-          <w:sz w:val="22"/>
-          <w:szCs w:val="22"/>
-          <w:lang w:val="en-US"/>
-        </w:rPr>
         <w:t>;</w:t>
       </w:r>
       <w:r>
@@ -27958,7 +28144,43 @@
           <w:szCs w:val="22"/>
           <w:lang w:val="en-US"/>
         </w:rPr>
-        <w:t>Fully operational</w:t>
+        <w:t>Akku1#</w:t>
+      </w:r>
+      <w:r>
+        <w:rPr>
+          <w:rFonts w:ascii="Roboto" w:hAnsi="Roboto" w:cs="Segoe UI"/>
+          <w:sz w:val="22"/>
+          <w:szCs w:val="22"/>
+          <w:lang w:val="en-US"/>
+        </w:rPr>
+        <w:t>50;</w:t>
+      </w:r>
+      <w:r>
+        <w:rPr>
+          <w:rFonts w:ascii="Roboto" w:hAnsi="Roboto" w:cs="Segoe UI"/>
+          <w:sz w:val="22"/>
+          <w:szCs w:val="22"/>
+          <w:lang w:val="en-US"/>
+        </w:rPr>
+        <w:t>;;10.0.0.132;</w:t>
+      </w:r>
+      <w:r>
+        <w:rPr>
+          <w:rFonts w:ascii="Roboto" w:hAnsi="Roboto" w:cs="Segoe UI"/>
+          <w:sz w:val="22"/>
+          <w:szCs w:val="22"/>
+          <w:lang w:val="en-US"/>
+        </w:rPr>
+        <w:t>;</w:t>
+      </w:r>
+      <w:r>
+        <w:rPr>
+          <w:rFonts w:ascii="Roboto" w:hAnsi="Roboto" w:cs="Segoe UI"/>
+          <w:sz w:val="22"/>
+          <w:szCs w:val="22"/>
+          <w:lang w:val="en-US"/>
+        </w:rPr>
+        <w:t>RnVsbHkgb3BlcmF0aW9uYWw=</w:t>
       </w:r>
     </w:p>
     <w:p>
@@ -28049,6 +28271,15 @@
           <w:szCs w:val="22"/>
           <w:lang w:val="en-US"/>
         </w:rPr>
+        <w:t>BMG#</w:t>
+      </w:r>
+      <w:r>
+        <w:rPr>
+          <w:rFonts w:ascii="Roboto" w:hAnsi="Roboto" w:cs="Segoe UI"/>
+          <w:sz w:val="22"/>
+          <w:szCs w:val="22"/>
+          <w:lang w:val="en-US"/>
+        </w:rPr>
         <w:t>1</w:t>
       </w:r>
       <w:r>
@@ -28085,7 +28316,16 @@
           <w:szCs w:val="22"/>
           <w:lang w:val="en-US"/>
         </w:rPr>
-        <w:t>03;0F78;</w:t>
+        <w:t>ED32;</w:t>
+      </w:r>
+      <w:r>
+        <w:rPr>
+          <w:rFonts w:ascii="Roboto" w:hAnsi="Roboto" w:cs="Segoe UI"/>
+          <w:sz w:val="22"/>
+          <w:szCs w:val="22"/>
+          <w:lang w:val="en-US"/>
+        </w:rPr>
+        <w:t>03;;</w:t>
       </w:r>
       <w:r>
         <w:rPr>
@@ -28112,7 +28352,7 @@
           <w:szCs w:val="22"/>
           <w:lang w:val="en-US"/>
         </w:rPr>
-        <w:t>Out of fuel!</w:t>
+        <w:t>T3V0IG9mIGZ1ZWwh</w:t>
       </w:r>
     </w:p>
     <w:p>
@@ -31959,13 +32199,671 @@
     </w:p>
     <w:p>
       <w:pPr>
+        <w:pStyle w:val="NurText"/>
+        <w:numPr>
+          <w:ilvl w:val="1"/>
+          <w:numId w:val="8"/>
+        </w:numPr>
         <w:rPr>
           <w:rFonts w:ascii="Roboto" w:hAnsi="Roboto" w:cs="Segoe UI"/>
           <w:b/>
           <w:bCs/>
-          <w:lang w:val="en-US"/>
-        </w:rPr>
-      </w:pPr>
+          <w:sz w:val="22"/>
+          <w:szCs w:val="22"/>
+          <w:lang w:val="en-US"/>
+        </w:rPr>
+      </w:pPr>
+      <w:r>
+        <w:rPr>
+          <w:rFonts w:ascii="Roboto" w:hAnsi="Roboto" w:cs="Segoe UI"/>
+          <w:b/>
+          <w:bCs/>
+          <w:lang w:val="en-US"/>
+        </w:rPr>
+        <w:br w:type="page"/>
+      </w:r>
+      <w:r>
+        <w:rPr>
+          <w:rFonts w:ascii="Roboto" w:hAnsi="Roboto" w:cs="Segoe UI"/>
+          <w:b/>
+          <w:bCs/>
+          <w:sz w:val="22"/>
+          <w:szCs w:val="22"/>
+          <w:lang w:val="en-US"/>
+        </w:rPr>
+        <w:lastRenderedPageBreak/>
+        <w:t>TIMESYNC</w:t>
+      </w:r>
+    </w:p>
+    <w:p>
+      <w:pPr>
+        <w:pStyle w:val="NurText"/>
+        <w:ind w:left="792"/>
+        <w:rPr>
+          <w:rFonts w:ascii="Roboto" w:hAnsi="Roboto" w:cs="Segoe UI"/>
+          <w:i/>
+          <w:iCs/>
+          <w:sz w:val="22"/>
+          <w:szCs w:val="22"/>
+          <w:lang w:val="en-US"/>
+        </w:rPr>
+      </w:pPr>
+    </w:p>
+    <w:p>
+      <w:pPr>
+        <w:pStyle w:val="NurText"/>
+        <w:ind w:left="792" w:right="452"/>
+        <w:jc w:val="both"/>
+        <w:rPr>
+          <w:rFonts w:ascii="Roboto" w:hAnsi="Roboto" w:cs="Segoe UI"/>
+          <w:sz w:val="22"/>
+          <w:szCs w:val="22"/>
+          <w:lang w:val="en-US"/>
+        </w:rPr>
+      </w:pPr>
+      <w:r>
+        <w:rPr>
+          <w:rFonts w:ascii="Roboto" w:hAnsi="Roboto" w:cs="Segoe UI"/>
+          <w:i/>
+          <w:iCs/>
+          <w:sz w:val="22"/>
+          <w:szCs w:val="22"/>
+          <w:lang w:val="en-US"/>
+        </w:rPr>
+        <w:t>Description:</w:t>
+      </w:r>
+      <w:r>
+        <w:rPr>
+          <w:rFonts w:ascii="Roboto" w:hAnsi="Roboto" w:cs="Segoe UI"/>
+          <w:sz w:val="22"/>
+          <w:szCs w:val="22"/>
+          <w:lang w:val="en-US"/>
+        </w:rPr>
+        <w:t xml:space="preserve"> </w:t>
+      </w:r>
+      <w:r>
+        <w:rPr>
+          <w:rFonts w:ascii="Roboto" w:hAnsi="Roboto" w:cs="Segoe UI"/>
+          <w:sz w:val="22"/>
+          <w:szCs w:val="22"/>
+          <w:lang w:val="en-US"/>
+        </w:rPr>
+        <w:t>A correctly synchronized time often plays an important role. For this reason, there is a separate message dedicated for this purpose. If necessary, a client should perform time synchronization himself from time to time.</w:t>
+      </w:r>
+    </w:p>
+    <w:p>
+      <w:pPr>
+        <w:pStyle w:val="NurText"/>
+        <w:ind w:left="792" w:right="452"/>
+        <w:jc w:val="both"/>
+        <w:rPr>
+          <w:rFonts w:ascii="Roboto" w:hAnsi="Roboto" w:cs="Segoe UI"/>
+          <w:sz w:val="22"/>
+          <w:szCs w:val="22"/>
+          <w:lang w:val="en-US"/>
+        </w:rPr>
+      </w:pPr>
+      <w:r>
+        <w:rPr>
+          <w:rFonts w:ascii="Roboto" w:hAnsi="Roboto" w:cs="Segoe UI"/>
+          <w:sz w:val="22"/>
+          <w:szCs w:val="22"/>
+          <w:lang w:val="en-US"/>
+        </w:rPr>
+        <w:t>If a TIMESYNC message is received, the current system time of the recipient must be included as timestamp in the response. The original sender can then calculate the round-trip time (RTT) from half the difference between the time the response was received and the time the message was sent and add it to the transmitted timestamp. The result can then be adopted as the new system time.</w:t>
+      </w:r>
+    </w:p>
+    <w:p>
+      <w:pPr>
+        <w:pStyle w:val="NurText"/>
+        <w:ind w:left="792" w:right="452"/>
+        <w:jc w:val="both"/>
+        <w:rPr>
+          <w:rFonts w:ascii="Roboto" w:hAnsi="Roboto" w:cs="Segoe UI"/>
+          <w:sz w:val="22"/>
+          <w:szCs w:val="22"/>
+          <w:lang w:val="en-US"/>
+        </w:rPr>
+      </w:pPr>
+    </w:p>
+    <w:p>
+      <w:pPr>
+        <w:pStyle w:val="NurText"/>
+        <w:ind w:left="792"/>
+        <w:rPr>
+          <w:rFonts w:ascii="Roboto" w:hAnsi="Roboto" w:cs="Segoe UI"/>
+          <w:sz w:val="22"/>
+          <w:szCs w:val="22"/>
+          <w:lang w:val="en-US"/>
+        </w:rPr>
+      </w:pPr>
+      <w:r>
+        <w:rPr>
+          <w:rFonts w:ascii="Roboto" w:hAnsi="Roboto" w:cs="Segoe UI"/>
+          <w:i/>
+          <w:iCs/>
+          <w:sz w:val="22"/>
+          <w:szCs w:val="22"/>
+          <w:lang w:val="en-US"/>
+        </w:rPr>
+        <w:t>Structure:</w:t>
+      </w:r>
+      <w:r>
+        <w:rPr>
+          <w:rFonts w:ascii="Roboto" w:hAnsi="Roboto" w:cs="Segoe UI"/>
+          <w:sz w:val="22"/>
+          <w:szCs w:val="22"/>
+          <w:lang w:val="en-US"/>
+        </w:rPr>
+        <w:br/>
+      </w:r>
+      <w:r>
+        <w:rPr>
+          <w:rFonts w:ascii="Roboto" w:hAnsi="Roboto" w:cs="Segoe UI"/>
+          <w:sz w:val="22"/>
+          <w:szCs w:val="22"/>
+          <w:lang w:val="en-US"/>
+        </w:rPr>
+        <w:t>TIMESYNC;&lt;Number&gt;;&lt;Time&gt;;&lt;Sender&gt;;&lt;Classification&gt;;&lt;Acknowledgement&gt;;&lt;MAC&gt;;&lt;Recipient&gt;;&lt;Timestamp&gt;</w:t>
+      </w:r>
+    </w:p>
+    <w:p>
+      <w:pPr>
+        <w:pStyle w:val="NurText"/>
+        <w:ind w:left="792"/>
+        <w:rPr>
+          <w:rFonts w:ascii="Roboto" w:hAnsi="Roboto" w:cs="Segoe UI"/>
+          <w:sz w:val="22"/>
+          <w:szCs w:val="22"/>
+          <w:lang w:val="en-US"/>
+        </w:rPr>
+      </w:pPr>
+    </w:p>
+    <w:tbl>
+      <w:tblPr>
+        <w:tblStyle w:val="Tabellenraster"/>
+        <w:tblW w:w="0" w:type="auto"/>
+        <w:tblInd w:w="1701" w:type="dxa"/>
+        <w:tblBorders>
+          <w:top w:val="none" w:sz="0" w:space="0" w:color="auto"/>
+          <w:left w:val="none" w:sz="0" w:space="0" w:color="auto"/>
+          <w:bottom w:val="none" w:sz="0" w:space="0" w:color="auto"/>
+          <w:right w:val="none" w:sz="0" w:space="0" w:color="auto"/>
+          <w:insideH w:val="none" w:sz="0" w:space="0" w:color="auto"/>
+          <w:insideV w:val="none" w:sz="0" w:space="0" w:color="auto"/>
+        </w:tblBorders>
+        <w:tblLook w:val="04A0" w:firstRow="1" w:lastRow="0" w:firstColumn="1" w:lastColumn="0" w:noHBand="0" w:noVBand="1"/>
+      </w:tblPr>
+      <w:tblGrid>
+        <w:gridCol w:w="1332"/>
+        <w:gridCol w:w="1276"/>
+        <w:gridCol w:w="9639"/>
+      </w:tblGrid>
+      <w:tr>
+        <w:tc>
+          <w:tcPr>
+            <w:tcW w:w="1134" w:type="dxa"/>
+          </w:tcPr>
+          <w:p>
+            <w:pPr>
+              <w:pStyle w:val="NurText"/>
+              <w:rPr>
+                <w:rFonts w:ascii="Roboto" w:hAnsi="Roboto" w:cs="Segoe UI"/>
+                <w:sz w:val="22"/>
+                <w:szCs w:val="22"/>
+                <w:lang w:val="en-US"/>
+              </w:rPr>
+            </w:pPr>
+            <w:r>
+              <w:rPr>
+                <w:rFonts w:ascii="Roboto" w:hAnsi="Roboto" w:cs="Segoe UI"/>
+                <w:sz w:val="22"/>
+                <w:szCs w:val="22"/>
+                <w:lang w:val="en-US"/>
+              </w:rPr>
+              <w:t>Recipient</w:t>
+            </w:r>
+          </w:p>
+        </w:tc>
+        <w:tc>
+          <w:tcPr>
+            <w:tcW w:w="1276" w:type="dxa"/>
+          </w:tcPr>
+          <w:p>
+            <w:pPr>
+              <w:pStyle w:val="NurText"/>
+              <w:jc w:val="center"/>
+              <w:rPr>
+                <w:rFonts w:ascii="Roboto" w:hAnsi="Roboto" w:cs="Segoe UI"/>
+                <w:sz w:val="22"/>
+                <w:szCs w:val="22"/>
+                <w:lang w:val="en-US"/>
+              </w:rPr>
+            </w:pPr>
+            <w:proofErr w:type="spellStart"/>
+            <w:r>
+              <w:rPr>
+                <w:rFonts w:ascii="Roboto" w:hAnsi="Roboto" w:cs="Segoe UI"/>
+                <w:sz w:val="22"/>
+                <w:szCs w:val="22"/>
+                <w:lang w:val="en-US"/>
+              </w:rPr>
+              <w:t>HexString</w:t>
+            </w:r>
+            <w:proofErr w:type="spellEnd"/>
+          </w:p>
+        </w:tc>
+        <w:tc>
+          <w:tcPr>
+            <w:tcW w:w="9639" w:type="dxa"/>
+          </w:tcPr>
+          <w:p>
+            <w:pPr>
+              <w:pStyle w:val="NurText"/>
+              <w:rPr>
+                <w:rFonts w:ascii="Roboto" w:hAnsi="Roboto" w:cs="Segoe UI"/>
+                <w:sz w:val="22"/>
+                <w:szCs w:val="22"/>
+                <w:lang w:val="en-US"/>
+              </w:rPr>
+            </w:pPr>
+            <w:r>
+              <w:rPr>
+                <w:rFonts w:ascii="Roboto" w:hAnsi="Roboto" w:cs="Segoe UI"/>
+                <w:sz w:val="22"/>
+                <w:szCs w:val="22"/>
+                <w:lang w:val="en-US"/>
+              </w:rPr>
+              <w:t>In most cases one should use a hexadecimal string representation of a 16-bit unsigned integer but one can also use free</w:t>
+            </w:r>
+            <w:r>
+              <w:rPr>
+                <w:rFonts w:ascii="Roboto" w:hAnsi="Roboto" w:cs="Segoe UI"/>
+                <w:sz w:val="22"/>
+                <w:szCs w:val="22"/>
+                <w:lang w:val="en-US"/>
+              </w:rPr>
+              <w:t xml:space="preserve">ly chosen </w:t>
+            </w:r>
+            <w:r>
+              <w:rPr>
+                <w:rFonts w:ascii="Roboto" w:hAnsi="Roboto" w:cs="Segoe UI"/>
+                <w:sz w:val="22"/>
+                <w:szCs w:val="22"/>
+                <w:lang w:val="en-US"/>
+              </w:rPr>
+              <w:t>text</w:t>
+            </w:r>
+            <w:r>
+              <w:rPr>
+                <w:rFonts w:ascii="Roboto" w:hAnsi="Roboto" w:cs="Segoe UI"/>
+                <w:sz w:val="22"/>
+                <w:szCs w:val="22"/>
+                <w:lang w:val="en-US"/>
+              </w:rPr>
+              <w:t>ual identifier.</w:t>
+            </w:r>
+          </w:p>
+        </w:tc>
+      </w:tr>
+      <w:tr>
+        <w:tc>
+          <w:tcPr>
+            <w:tcW w:w="1134" w:type="dxa"/>
+          </w:tcPr>
+          <w:p>
+            <w:pPr>
+              <w:pStyle w:val="NurText"/>
+              <w:rPr>
+                <w:rFonts w:ascii="Roboto" w:hAnsi="Roboto" w:cs="Segoe UI"/>
+                <w:sz w:val="22"/>
+                <w:szCs w:val="22"/>
+                <w:lang w:val="en-US"/>
+              </w:rPr>
+            </w:pPr>
+            <w:r>
+              <w:rPr>
+                <w:rFonts w:ascii="Roboto" w:hAnsi="Roboto" w:cs="Segoe UI"/>
+                <w:sz w:val="22"/>
+                <w:szCs w:val="22"/>
+                <w:lang w:val="en-US"/>
+              </w:rPr>
+              <w:t>Timestamp</w:t>
+            </w:r>
+          </w:p>
+        </w:tc>
+        <w:tc>
+          <w:tcPr>
+            <w:tcW w:w="1276" w:type="dxa"/>
+          </w:tcPr>
+          <w:p>
+            <w:pPr>
+              <w:pStyle w:val="NurText"/>
+              <w:jc w:val="center"/>
+              <w:rPr>
+                <w:rFonts w:ascii="Roboto" w:hAnsi="Roboto" w:cs="Segoe UI"/>
+                <w:sz w:val="22"/>
+                <w:szCs w:val="22"/>
+                <w:lang w:val="en-US"/>
+              </w:rPr>
+            </w:pPr>
+            <w:proofErr w:type="spellStart"/>
+            <w:r>
+              <w:rPr>
+                <w:rFonts w:ascii="Roboto" w:hAnsi="Roboto" w:cs="Segoe UI"/>
+                <w:sz w:val="22"/>
+                <w:szCs w:val="22"/>
+                <w:lang w:val="en-US"/>
+              </w:rPr>
+              <w:t>HexString</w:t>
+            </w:r>
+            <w:proofErr w:type="spellEnd"/>
+          </w:p>
+        </w:tc>
+        <w:tc>
+          <w:tcPr>
+            <w:tcW w:w="9639" w:type="dxa"/>
+          </w:tcPr>
+          <w:p>
+            <w:pPr>
+              <w:pStyle w:val="NurText"/>
+              <w:rPr>
+                <w:rFonts w:ascii="Roboto" w:hAnsi="Roboto" w:cs="Segoe UI"/>
+                <w:sz w:val="22"/>
+                <w:szCs w:val="22"/>
+                <w:lang w:val="en-US"/>
+              </w:rPr>
+            </w:pPr>
+            <w:r>
+              <w:rPr>
+                <w:rFonts w:ascii="Roboto" w:hAnsi="Roboto" w:cs="Segoe UI"/>
+                <w:sz w:val="22"/>
+                <w:szCs w:val="22"/>
+                <w:lang w:val="en-US"/>
+              </w:rPr>
+              <w:t>A hexadecimal string representation of a 64-bit Unix time stamp with milliseconds.</w:t>
+            </w:r>
+          </w:p>
+        </w:tc>
+      </w:tr>
+    </w:tbl>
+    <w:p>
+      <w:pPr>
+        <w:pStyle w:val="NurText"/>
+        <w:ind w:left="792"/>
+        <w:rPr>
+          <w:rFonts w:ascii="Roboto" w:hAnsi="Roboto" w:cs="Segoe UI"/>
+          <w:sz w:val="22"/>
+          <w:szCs w:val="22"/>
+          <w:lang w:val="en-US"/>
+        </w:rPr>
+      </w:pPr>
+    </w:p>
+    <w:p>
+      <w:pPr>
+        <w:pStyle w:val="NurText"/>
+        <w:ind w:left="792"/>
+        <w:rPr>
+          <w:rFonts w:ascii="Roboto" w:hAnsi="Roboto" w:cs="Segoe UI"/>
+          <w:sz w:val="22"/>
+          <w:szCs w:val="22"/>
+          <w:lang w:val="en-US"/>
+        </w:rPr>
+      </w:pPr>
+      <w:r>
+        <w:rPr>
+          <w:rFonts w:ascii="Roboto" w:hAnsi="Roboto" w:cs="Segoe UI"/>
+          <w:i/>
+          <w:iCs/>
+          <w:sz w:val="22"/>
+          <w:szCs w:val="22"/>
+          <w:lang w:val="en-US"/>
+        </w:rPr>
+        <w:t xml:space="preserve">Sample 1: </w:t>
+      </w:r>
+      <w:r>
+        <w:rPr>
+          <w:rFonts w:ascii="Roboto" w:hAnsi="Roboto" w:cs="Segoe UI"/>
+          <w:sz w:val="22"/>
+          <w:szCs w:val="22"/>
+          <w:lang w:val="en-US"/>
+        </w:rPr>
+        <w:t>TIMESYNC</w:t>
+      </w:r>
+      <w:r>
+        <w:rPr>
+          <w:rFonts w:ascii="Roboto" w:hAnsi="Roboto" w:cs="Segoe UI"/>
+          <w:sz w:val="22"/>
+          <w:szCs w:val="22"/>
+          <w:lang w:val="en-US"/>
+        </w:rPr>
+        <w:t>;42;661D5420;89</w:t>
+      </w:r>
+      <w:proofErr w:type="gramStart"/>
+      <w:r>
+        <w:rPr>
+          <w:rFonts w:ascii="Roboto" w:hAnsi="Roboto" w:cs="Segoe UI"/>
+          <w:sz w:val="22"/>
+          <w:szCs w:val="22"/>
+          <w:lang w:val="en-US"/>
+        </w:rPr>
+        <w:t>AD;U;;;</w:t>
+      </w:r>
+      <w:proofErr w:type="gramEnd"/>
+      <w:r>
+        <w:rPr>
+          <w:rFonts w:ascii="Roboto" w:hAnsi="Roboto" w:cs="Segoe UI"/>
+          <w:sz w:val="22"/>
+          <w:szCs w:val="22"/>
+          <w:lang w:val="en-US"/>
+        </w:rPr>
+        <w:t>FE2A</w:t>
+      </w:r>
+    </w:p>
+    <w:p>
+      <w:pPr>
+        <w:pStyle w:val="NurText"/>
+        <w:ind w:left="792"/>
+        <w:rPr>
+          <w:rFonts w:ascii="Roboto" w:hAnsi="Roboto" w:cs="Segoe UI"/>
+          <w:sz w:val="22"/>
+          <w:szCs w:val="22"/>
+          <w:lang w:val="en-US"/>
+        </w:rPr>
+      </w:pPr>
+      <w:r>
+        <w:rPr>
+          <w:rFonts w:ascii="Roboto" w:hAnsi="Roboto" w:cs="Segoe UI"/>
+          <w:i/>
+          <w:iCs/>
+          <w:sz w:val="22"/>
+          <w:szCs w:val="22"/>
+          <w:lang w:val="en-US"/>
+        </w:rPr>
+        <w:t>Sample 2:</w:t>
+      </w:r>
+      <w:r>
+        <w:rPr>
+          <w:rFonts w:ascii="Roboto" w:hAnsi="Roboto" w:cs="Segoe UI"/>
+          <w:sz w:val="22"/>
+          <w:szCs w:val="22"/>
+          <w:lang w:val="en-US"/>
+        </w:rPr>
+        <w:t xml:space="preserve"> </w:t>
+      </w:r>
+      <w:proofErr w:type="gramStart"/>
+      <w:r>
+        <w:rPr>
+          <w:rFonts w:ascii="Roboto" w:hAnsi="Roboto" w:cs="Segoe UI"/>
+          <w:sz w:val="22"/>
+          <w:szCs w:val="22"/>
+          <w:lang w:val="en-US"/>
+        </w:rPr>
+        <w:t>TIMESYNC</w:t>
+      </w:r>
+      <w:r>
+        <w:rPr>
+          <w:rFonts w:ascii="Roboto" w:hAnsi="Roboto" w:cs="Segoe UI"/>
+          <w:sz w:val="22"/>
+          <w:szCs w:val="22"/>
+          <w:lang w:val="en-US"/>
+        </w:rPr>
+        <w:t>;</w:t>
+      </w:r>
+      <w:r>
+        <w:rPr>
+          <w:rFonts w:ascii="Roboto" w:hAnsi="Roboto" w:cs="Segoe UI"/>
+          <w:sz w:val="22"/>
+          <w:szCs w:val="22"/>
+          <w:lang w:val="en-US"/>
+        </w:rPr>
+        <w:t>12</w:t>
+      </w:r>
+      <w:r>
+        <w:rPr>
+          <w:rFonts w:ascii="Roboto" w:hAnsi="Roboto" w:cs="Segoe UI"/>
+          <w:sz w:val="22"/>
+          <w:szCs w:val="22"/>
+          <w:lang w:val="en-US"/>
+        </w:rPr>
+        <w:t>;;</w:t>
+      </w:r>
+      <w:proofErr w:type="gramEnd"/>
+      <w:r>
+        <w:rPr>
+          <w:rFonts w:ascii="Roboto" w:hAnsi="Roboto" w:cs="Segoe UI"/>
+          <w:sz w:val="22"/>
+          <w:szCs w:val="22"/>
+          <w:lang w:val="en-US"/>
+        </w:rPr>
+        <w:t>FE2A</w:t>
+      </w:r>
+      <w:r>
+        <w:rPr>
+          <w:rFonts w:ascii="Roboto" w:hAnsi="Roboto" w:cs="Segoe UI"/>
+          <w:sz w:val="22"/>
+          <w:szCs w:val="22"/>
+          <w:lang w:val="en-US"/>
+        </w:rPr>
+        <w:t>;U;;;</w:t>
+      </w:r>
+      <w:r>
+        <w:rPr>
+          <w:rFonts w:ascii="Roboto" w:hAnsi="Roboto" w:cs="Segoe UI"/>
+          <w:sz w:val="22"/>
+          <w:szCs w:val="22"/>
+          <w:lang w:val="en-US"/>
+        </w:rPr>
+        <w:t>89AD</w:t>
+      </w:r>
+      <w:r>
+        <w:rPr>
+          <w:rFonts w:ascii="Roboto" w:hAnsi="Roboto" w:cs="Segoe UI"/>
+          <w:sz w:val="22"/>
+          <w:szCs w:val="22"/>
+          <w:lang w:val="en-US"/>
+        </w:rPr>
+        <w:t>;01</w:t>
+      </w:r>
+      <w:r>
+        <w:rPr>
+          <w:rFonts w:ascii="Roboto" w:hAnsi="Roboto" w:cs="Segoe UI"/>
+          <w:sz w:val="22"/>
+          <w:szCs w:val="22"/>
+          <w:lang w:val="en-US"/>
+        </w:rPr>
+        <w:t>91C643A8AF</w:t>
+      </w:r>
+    </w:p>
+    <w:p>
+      <w:pPr>
+        <w:pStyle w:val="NurText"/>
+        <w:ind w:left="792"/>
+        <w:rPr>
+          <w:rFonts w:ascii="Roboto" w:hAnsi="Roboto" w:cs="Segoe UI"/>
+          <w:sz w:val="22"/>
+          <w:szCs w:val="22"/>
+          <w:lang w:val="en-US"/>
+        </w:rPr>
+      </w:pPr>
+    </w:p>
+    <w:p>
+      <w:pPr>
+        <w:rPr>
+          <w:rFonts w:ascii="Roboto" w:hAnsi="Roboto" w:cs="Segoe UI"/>
+          <w:b/>
+          <w:bCs/>
+          <w:lang w:val="en-US"/>
+        </w:rPr>
+      </w:pPr>
+      <w:r>
+        <w:rPr>
+          <w:rFonts w:ascii="Roboto" w:hAnsi="Roboto" w:cs="Segoe UI"/>
+          <w:noProof/>
+          <w:lang w:val="en-US"/>
+        </w:rPr>
+        <w:drawing>
+          <wp:anchor distT="0" distB="0" distL="114300" distR="114300" simplePos="0" relativeHeight="251659264" behindDoc="0" locked="0" layoutInCell="1" allowOverlap="1" wp14:anchorId="7316FB7A" wp14:editId="34D85C7D">
+            <wp:simplePos x="0" y="0"/>
+            <wp:positionH relativeFrom="column">
+              <wp:posOffset>470753</wp:posOffset>
+            </wp:positionH>
+            <wp:positionV relativeFrom="paragraph">
+              <wp:posOffset>62536</wp:posOffset>
+            </wp:positionV>
+            <wp:extent cx="4784271" cy="3020989"/>
+            <wp:effectExtent l="0" t="0" r="0" b="8255"/>
+            <wp:wrapNone/>
+            <wp:docPr id="2" name="Grafik 2"/>
+            <wp:cNvGraphicFramePr>
+              <a:graphicFrameLocks xmlns:a="http://schemas.openxmlformats.org/drawingml/2006/main" noChangeAspect="1"/>
+            </wp:cNvGraphicFramePr>
+            <a:graphic xmlns:a="http://schemas.openxmlformats.org/drawingml/2006/main">
+              <a:graphicData uri="http://schemas.openxmlformats.org/drawingml/2006/picture">
+                <pic:pic xmlns:pic="http://schemas.openxmlformats.org/drawingml/2006/picture">
+                  <pic:nvPicPr>
+                    <pic:cNvPr id="2" name="Grafik 2"/>
+                    <pic:cNvPicPr>
+                      <a:picLocks noChangeAspect="1" noChangeArrowheads="1"/>
+                    </pic:cNvPicPr>
+                  </pic:nvPicPr>
+                  <pic:blipFill>
+                    <a:blip r:embed="rId12" cstate="print">
+                      <a:extLst>
+                        <a:ext uri="{28A0092B-C50C-407E-A947-70E740481C1C}">
+                          <a14:useLocalDpi xmlns:a14="http://schemas.microsoft.com/office/drawing/2010/main" val="0"/>
+                        </a:ext>
+                      </a:extLst>
+                    </a:blip>
+                    <a:stretch>
+                      <a:fillRect/>
+                    </a:stretch>
+                  </pic:blipFill>
+                  <pic:spPr bwMode="auto">
+                    <a:xfrm>
+                      <a:off x="0" y="0"/>
+                      <a:ext cx="4784271" cy="3020989"/>
+                    </a:xfrm>
+                    <a:prstGeom prst="rect">
+                      <a:avLst/>
+                    </a:prstGeom>
+                    <a:noFill/>
+                    <a:ln>
+                      <a:noFill/>
+                    </a:ln>
+                  </pic:spPr>
+                </pic:pic>
+              </a:graphicData>
+            </a:graphic>
+            <wp14:sizeRelH relativeFrom="margin">
+              <wp14:pctWidth>0</wp14:pctWidth>
+            </wp14:sizeRelH>
+            <wp14:sizeRelV relativeFrom="margin">
+              <wp14:pctHeight>0</wp14:pctHeight>
+            </wp14:sizeRelV>
+          </wp:anchor>
+        </w:drawing>
+      </w:r>
       <w:r>
         <w:rPr>
           <w:rFonts w:ascii="Roboto" w:hAnsi="Roboto" w:cs="Segoe UI"/>
@@ -38287,7 +39185,7 @@
     <w:tbl>
       <w:tblPr>
         <w:tblW w:w="0" w:type="auto"/>
-        <w:tblInd w:w="-7" w:type="dxa"/>
+        <w:tblInd w:w="-84" w:type="dxa"/>
         <w:tblCellMar>
           <w:left w:w="70" w:type="dxa"/>
           <w:right w:w="70" w:type="dxa"/>
@@ -38295,7 +39193,7 @@
         <w:tblLook w:val="0000" w:firstRow="0" w:lastRow="0" w:firstColumn="0" w:lastColumn="0" w:noHBand="0" w:noVBand="0"/>
       </w:tblPr>
       <w:tblGrid>
-        <w:gridCol w:w="980"/>
+        <w:gridCol w:w="1057"/>
         <w:gridCol w:w="5831"/>
       </w:tblGrid>
       <w:tr>
@@ -38304,7 +39202,7 @@
         </w:trPr>
         <w:tc>
           <w:tcPr>
-            <w:tcW w:w="980" w:type="dxa"/>
+            <w:tcW w:w="1057" w:type="dxa"/>
           </w:tcPr>
           <w:p>
             <w:pPr>
@@ -38342,7 +39240,7 @@
                 <w:szCs w:val="22"/>
               </w:rPr>
             </w:pPr>
-            <w:hyperlink r:id="rId12" w:history="1">
+            <w:hyperlink r:id="rId13" w:history="1">
               <w:r>
                 <w:rPr>
                   <w:rStyle w:val="Hyperlink"/>
@@ -38362,7 +39260,7 @@
         </w:trPr>
         <w:tc>
           <w:tcPr>
-            <w:tcW w:w="980" w:type="dxa"/>
+            <w:tcW w:w="1057" w:type="dxa"/>
           </w:tcPr>
           <w:p>
             <w:pPr>
@@ -38401,7 +39299,7 @@
                 <w:lang w:val="en-US"/>
               </w:rPr>
             </w:pPr>
-            <w:hyperlink r:id="rId13" w:history="1">
+            <w:hyperlink r:id="rId14" w:history="1">
               <w:r>
                 <w:rPr>
                   <w:rStyle w:val="Hyperlink"/>
@@ -38434,7 +39332,7 @@
         </w:trPr>
         <w:tc>
           <w:tcPr>
-            <w:tcW w:w="980" w:type="dxa"/>
+            <w:tcW w:w="1057" w:type="dxa"/>
           </w:tcPr>
           <w:p>
             <w:pPr>
@@ -38470,7 +39368,7 @@
                 <w:lang w:val="en-US"/>
               </w:rPr>
             </w:pPr>
-            <w:hyperlink r:id="rId14" w:history="1">
+            <w:hyperlink r:id="rId15" w:history="1">
               <w:r>
                 <w:rPr>
                   <w:rStyle w:val="Hyperlink"/>
@@ -38491,7 +39389,7 @@
         </w:trPr>
         <w:tc>
           <w:tcPr>
-            <w:tcW w:w="980" w:type="dxa"/>
+            <w:tcW w:w="1057" w:type="dxa"/>
           </w:tcPr>
           <w:p>
             <w:pPr>
@@ -38555,19 +39453,8 @@
         </w:rPr>
       </w:pPr>
     </w:p>
-    <w:p>
-      <w:pPr>
-        <w:pStyle w:val="NurText"/>
-        <w:rPr>
-          <w:rFonts w:ascii="Roboto" w:hAnsi="Roboto" w:cs="Segoe UI"/>
-          <w:sz w:val="22"/>
-          <w:szCs w:val="22"/>
-          <w:lang w:val="en-US"/>
-        </w:rPr>
-      </w:pPr>
-    </w:p>
     <w:sectPr>
-      <w:headerReference w:type="default" r:id="rId15"/>
+      <w:headerReference w:type="default" r:id="rId16"/>
       <w:pgSz w:w="16838" w:h="11906" w:orient="landscape" w:code="9"/>
       <w:pgMar w:top="1701" w:right="1247" w:bottom="1134" w:left="1247" w:header="567" w:footer="680" w:gutter="0"/>
       <w:cols w:space="708"/>
@@ -38959,7 +39846,7 @@
         <w:rFonts w:ascii="Roboto" w:hAnsi="Roboto"/>
         <w:lang w:val="en-US"/>
       </w:rPr>
-      <w:t>20</w:t>
+      <w:t>06</w:t>
     </w:r>
     <w:r>
       <w:rPr>
@@ -38973,7 +39860,7 @@
         <w:rFonts w:ascii="Roboto" w:hAnsi="Roboto"/>
         <w:lang w:val="en-US"/>
       </w:rPr>
-      <w:t>8</w:t>
+      <w:t>9</w:t>
     </w:r>
     <w:r>
       <w:rPr>
@@ -41350,7 +42237,7 @@
   <w:style w:type="paragraph" w:default="1" w:styleId="Standard">
     <w:name w:val="Normal"/>
     <w:qFormat/>
-    <w:rsid w:val="003F4350"/>
+    <w:rsid w:val="003967EC"/>
   </w:style>
   <w:style w:type="paragraph" w:styleId="berschrift1">
     <w:name w:val="heading 1"/>

</xml_diff>

<commit_message>
Updated ICD to v1.0 (14.09.24)
added TIMESYNC
fixed some spelling
added some mor info
</commit_message>
<xml_diff>
--- a/Documentation/SEDAP-Express ICD v1.0.docx
+++ b/Documentation/SEDAP-Express ICD v1.0.docx
@@ -10984,6 +10984,83 @@
                 <w:szCs w:val="22"/>
                 <w:lang w:val="en-US"/>
               </w:rPr>
+              <w:t>Name</w:t>
+            </w:r>
+          </w:p>
+        </w:tc>
+        <w:tc>
+          <w:tcPr>
+            <w:tcW w:w="1416" w:type="dxa"/>
+          </w:tcPr>
+          <w:p>
+            <w:pPr>
+              <w:pStyle w:val="NurText"/>
+              <w:rPr>
+                <w:rFonts w:ascii="Roboto" w:hAnsi="Roboto" w:cs="Segoe UI"/>
+                <w:sz w:val="22"/>
+                <w:szCs w:val="22"/>
+                <w:lang w:val="en-US"/>
+              </w:rPr>
+            </w:pPr>
+            <w:r>
+              <w:rPr>
+                <w:rFonts w:ascii="Roboto" w:hAnsi="Roboto" w:cs="Segoe UI"/>
+                <w:sz w:val="22"/>
+                <w:szCs w:val="22"/>
+                <w:lang w:val="en-US"/>
+              </w:rPr>
+              <w:t>ASCII</w:t>
+            </w:r>
+          </w:p>
+        </w:tc>
+        <w:tc>
+          <w:tcPr>
+            <w:tcW w:w="9321" w:type="dxa"/>
+          </w:tcPr>
+          <w:p>
+            <w:pPr>
+              <w:pStyle w:val="NurText"/>
+              <w:rPr>
+                <w:rFonts w:ascii="Roboto" w:hAnsi="Roboto" w:cs="Segoe UI"/>
+                <w:sz w:val="22"/>
+                <w:szCs w:val="22"/>
+                <w:lang w:val="en-US"/>
+              </w:rPr>
+            </w:pPr>
+            <w:r>
+              <w:rPr>
+                <w:rFonts w:ascii="Roboto" w:hAnsi="Roboto" w:cs="Segoe UI"/>
+                <w:sz w:val="22"/>
+                <w:szCs w:val="22"/>
+                <w:lang w:val="en-US"/>
+              </w:rPr>
+              <w:t>Name of the contact</w:t>
+            </w:r>
+          </w:p>
+        </w:tc>
+      </w:tr>
+      <w:tr>
+        <w:tc>
+          <w:tcPr>
+            <w:tcW w:w="1737" w:type="dxa"/>
+          </w:tcPr>
+          <w:p>
+            <w:pPr>
+              <w:pStyle w:val="NurText"/>
+              <w:rPr>
+                <w:rFonts w:ascii="Roboto" w:hAnsi="Roboto" w:cs="Segoe UI"/>
+                <w:sz w:val="22"/>
+                <w:szCs w:val="22"/>
+                <w:lang w:val="en-US"/>
+              </w:rPr>
+            </w:pPr>
+            <w:r>
+              <w:rPr>
+                <w:rFonts w:ascii="Roboto" w:hAnsi="Roboto" w:cs="Segoe UI"/>
+                <w:sz w:val="22"/>
+                <w:szCs w:val="22"/>
+                <w:lang w:val="en-US"/>
+              </w:rPr>
               <w:t>Source</w:t>
             </w:r>
           </w:p>
@@ -22560,6 +22637,15 @@
         </w:rPr>
         <w:t>Express connector in these cases, but must implement a specific and user-defined connector.</w:t>
       </w:r>
+      <w:r>
+        <w:rPr>
+          <w:rFonts w:ascii="Roboto" w:hAnsi="Roboto" w:cs="Segoe UI"/>
+          <w:sz w:val="22"/>
+          <w:szCs w:val="22"/>
+          <w:lang w:val="en-US"/>
+        </w:rPr>
+        <w:t xml:space="preserve"> Unix times stamps have to be written as hexadecimal string.</w:t>
+      </w:r>
     </w:p>
     <w:p>
       <w:pPr>
@@ -24084,16 +24170,7 @@
                 <w:szCs w:val="22"/>
                 <w:lang w:val="en-US"/>
               </w:rPr>
-              <w:t>0</w:t>
-            </w:r>
-            <w:r>
-              <w:rPr>
-                <w:rFonts w:ascii="Roboto" w:hAnsi="Roboto" w:cs="Segoe UI"/>
-                <w:sz w:val="22"/>
-                <w:szCs w:val="22"/>
-                <w:lang w:val="en-US"/>
-              </w:rPr>
-              <w:t>8</w:t>
+              <w:t>08</w:t>
             </w:r>
           </w:p>
         </w:tc>
@@ -24118,52 +24195,94 @@
                 <w:szCs w:val="22"/>
                 <w:lang w:val="en-US"/>
               </w:rPr>
-              <w:t xml:space="preserve">Scan </w:t>
-            </w:r>
-            <w:r>
-              <w:rPr>
-                <w:rFonts w:ascii="Roboto" w:hAnsi="Roboto" w:cs="Segoe UI"/>
-                <w:sz w:val="22"/>
-                <w:szCs w:val="22"/>
-                <w:lang w:val="en-US"/>
-              </w:rPr>
-              <w:t>Area</w:t>
-            </w:r>
-            <w:r>
-              <w:rPr>
-                <w:rFonts w:ascii="Roboto" w:hAnsi="Roboto" w:cs="Segoe UI"/>
-                <w:sz w:val="22"/>
-                <w:szCs w:val="22"/>
-                <w:lang w:val="en-US"/>
-              </w:rPr>
-              <w:t>:</w:t>
-            </w:r>
-            <w:r>
-              <w:rPr>
-                <w:rFonts w:ascii="Roboto" w:hAnsi="Roboto" w:cs="Segoe UI"/>
-                <w:sz w:val="22"/>
-                <w:szCs w:val="22"/>
-                <w:lang w:val="en-US"/>
-              </w:rPr>
-              <w:t xml:space="preserve"> </w:t>
-            </w:r>
-            <w:r>
-              <w:rPr>
-                <w:rFonts w:ascii="Roboto" w:hAnsi="Roboto" w:cs="Segoe UI"/>
-                <w:sz w:val="22"/>
-                <w:szCs w:val="22"/>
-                <w:lang w:val="en-US"/>
-              </w:rPr>
-              <w:t>&lt;Lati</w:t>
-            </w:r>
-            <w:r>
-              <w:rPr>
-                <w:rFonts w:ascii="Roboto" w:hAnsi="Roboto" w:cs="Segoe UI"/>
-                <w:sz w:val="22"/>
-                <w:szCs w:val="22"/>
-                <w:lang w:val="en-US"/>
-              </w:rPr>
-              <w:t>tude1</w:t>
+              <w:t xml:space="preserve">Loiter: </w:t>
+            </w:r>
+            <w:r>
+              <w:rPr>
+                <w:rFonts w:ascii="Roboto" w:hAnsi="Roboto" w:cs="Segoe UI"/>
+                <w:sz w:val="22"/>
+                <w:szCs w:val="22"/>
+                <w:lang w:val="en-US"/>
+              </w:rPr>
+              <w:t>&lt;</w:t>
+            </w:r>
+            <w:proofErr w:type="spellStart"/>
+            <w:r>
+              <w:rPr>
+                <w:rFonts w:ascii="Roboto" w:hAnsi="Roboto" w:cs="Segoe UI"/>
+                <w:sz w:val="22"/>
+                <w:szCs w:val="22"/>
+                <w:lang w:val="en-US"/>
+              </w:rPr>
+              <w:t>Center</w:t>
+            </w:r>
+            <w:r>
+              <w:rPr>
+                <w:rFonts w:ascii="Roboto" w:hAnsi="Roboto" w:cs="Segoe UI"/>
+                <w:sz w:val="22"/>
+                <w:szCs w:val="22"/>
+                <w:lang w:val="en-US"/>
+              </w:rPr>
+              <w:t>Latitude</w:t>
+            </w:r>
+            <w:proofErr w:type="spellEnd"/>
+            <w:r>
+              <w:rPr>
+                <w:rFonts w:ascii="Roboto" w:hAnsi="Roboto" w:cs="Segoe UI"/>
+                <w:sz w:val="22"/>
+                <w:szCs w:val="22"/>
+                <w:lang w:val="en-US"/>
+              </w:rPr>
+              <w:t>&gt;[</w:t>
+            </w:r>
+            <w:proofErr w:type="gramStart"/>
+            <w:r>
+              <w:rPr>
+                <w:rFonts w:ascii="Roboto" w:hAnsi="Roboto" w:cs="Segoe UI"/>
+                <w:sz w:val="22"/>
+                <w:szCs w:val="22"/>
+                <w:lang w:val="en-US"/>
+              </w:rPr>
+              <w:t>°];&lt;</w:t>
+            </w:r>
+            <w:proofErr w:type="spellStart"/>
+            <w:proofErr w:type="gramEnd"/>
+            <w:r>
+              <w:rPr>
+                <w:rFonts w:ascii="Roboto" w:hAnsi="Roboto" w:cs="Segoe UI"/>
+                <w:sz w:val="22"/>
+                <w:szCs w:val="22"/>
+                <w:lang w:val="en-US"/>
+              </w:rPr>
+              <w:t>Center</w:t>
+            </w:r>
+            <w:r>
+              <w:rPr>
+                <w:rFonts w:ascii="Roboto" w:hAnsi="Roboto" w:cs="Segoe UI"/>
+                <w:sz w:val="22"/>
+                <w:szCs w:val="22"/>
+                <w:lang w:val="en-US"/>
+              </w:rPr>
+              <w:t>Longitude</w:t>
+            </w:r>
+            <w:proofErr w:type="spellEnd"/>
+            <w:r>
+              <w:rPr>
+                <w:rFonts w:ascii="Roboto" w:hAnsi="Roboto" w:cs="Segoe UI"/>
+                <w:sz w:val="22"/>
+                <w:szCs w:val="22"/>
+                <w:lang w:val="en-US"/>
+              </w:rPr>
+              <w:t>&gt;[°];&lt;</w:t>
+            </w:r>
+            <w:r>
+              <w:rPr>
+                <w:rFonts w:ascii="Roboto" w:hAnsi="Roboto" w:cs="Segoe UI"/>
+                <w:sz w:val="22"/>
+                <w:szCs w:val="22"/>
+                <w:lang w:val="en-US"/>
+              </w:rPr>
+              <w:t>Radius</w:t>
             </w:r>
             <w:r>
               <w:rPr>
@@ -24181,216 +24300,7 @@
                 <w:szCs w:val="22"/>
                 <w:lang w:val="en-US"/>
               </w:rPr>
-              <w:t>[</w:t>
-            </w:r>
-            <w:proofErr w:type="gramStart"/>
-            <w:r>
-              <w:rPr>
-                <w:rFonts w:ascii="Roboto" w:hAnsi="Roboto" w:cs="Segoe UI"/>
-                <w:sz w:val="22"/>
-                <w:szCs w:val="22"/>
-                <w:lang w:val="en-US"/>
-              </w:rPr>
-              <w:t>°]</w:t>
-            </w:r>
-            <w:r>
-              <w:rPr>
-                <w:rFonts w:ascii="Roboto" w:hAnsi="Roboto" w:cs="Segoe UI"/>
-                <w:sz w:val="22"/>
-                <w:szCs w:val="22"/>
-                <w:lang w:val="en-US"/>
-              </w:rPr>
-              <w:t>;</w:t>
-            </w:r>
-            <w:r>
-              <w:rPr>
-                <w:rFonts w:ascii="Roboto" w:hAnsi="Roboto" w:cs="Segoe UI"/>
-                <w:sz w:val="22"/>
-                <w:szCs w:val="22"/>
-                <w:lang w:val="en-US"/>
-              </w:rPr>
-              <w:t>&lt;</w:t>
-            </w:r>
-            <w:proofErr w:type="gramEnd"/>
-            <w:r>
-              <w:rPr>
-                <w:rFonts w:ascii="Roboto" w:hAnsi="Roboto" w:cs="Segoe UI"/>
-                <w:sz w:val="22"/>
-                <w:szCs w:val="22"/>
-                <w:lang w:val="en-US"/>
-              </w:rPr>
-              <w:t>Long</w:t>
-            </w:r>
-            <w:r>
-              <w:rPr>
-                <w:rFonts w:ascii="Roboto" w:hAnsi="Roboto" w:cs="Segoe UI"/>
-                <w:sz w:val="22"/>
-                <w:szCs w:val="22"/>
-                <w:lang w:val="en-US"/>
-              </w:rPr>
-              <w:t>itude1</w:t>
-            </w:r>
-            <w:r>
-              <w:rPr>
-                <w:rFonts w:ascii="Roboto" w:hAnsi="Roboto" w:cs="Segoe UI"/>
-                <w:sz w:val="22"/>
-                <w:szCs w:val="22"/>
-                <w:lang w:val="en-US"/>
-              </w:rPr>
-              <w:t>&gt;</w:t>
-            </w:r>
-            <w:r>
-              <w:rPr>
-                <w:rFonts w:ascii="Roboto" w:hAnsi="Roboto" w:cs="Segoe UI"/>
-                <w:sz w:val="22"/>
-                <w:szCs w:val="22"/>
-                <w:lang w:val="en-US"/>
-              </w:rPr>
-              <w:t>[°]</w:t>
-            </w:r>
-            <w:r>
-              <w:rPr>
-                <w:rFonts w:ascii="Roboto" w:hAnsi="Roboto" w:cs="Segoe UI"/>
-                <w:sz w:val="22"/>
-                <w:szCs w:val="22"/>
-                <w:lang w:val="en-US"/>
-              </w:rPr>
-              <w:t>;</w:t>
-            </w:r>
-            <w:r>
-              <w:rPr>
-                <w:rFonts w:ascii="Roboto" w:hAnsi="Roboto" w:cs="Segoe UI"/>
-                <w:sz w:val="22"/>
-                <w:szCs w:val="22"/>
-                <w:lang w:val="en-US"/>
-              </w:rPr>
-              <w:t>&lt;Lati</w:t>
-            </w:r>
-            <w:r>
-              <w:rPr>
-                <w:rFonts w:ascii="Roboto" w:hAnsi="Roboto" w:cs="Segoe UI"/>
-                <w:sz w:val="22"/>
-                <w:szCs w:val="22"/>
-                <w:lang w:val="en-US"/>
-              </w:rPr>
-              <w:t>tude2</w:t>
-            </w:r>
-            <w:r>
-              <w:rPr>
-                <w:rFonts w:ascii="Roboto" w:hAnsi="Roboto" w:cs="Segoe UI"/>
-                <w:sz w:val="22"/>
-                <w:szCs w:val="22"/>
-                <w:lang w:val="en-US"/>
-              </w:rPr>
-              <w:t>&gt;</w:t>
-            </w:r>
-            <w:r>
-              <w:rPr>
-                <w:rFonts w:ascii="Roboto" w:hAnsi="Roboto" w:cs="Segoe UI"/>
-                <w:sz w:val="22"/>
-                <w:szCs w:val="22"/>
-                <w:lang w:val="en-US"/>
-              </w:rPr>
-              <w:t>[°]</w:t>
-            </w:r>
-            <w:r>
-              <w:rPr>
-                <w:rFonts w:ascii="Roboto" w:hAnsi="Roboto" w:cs="Segoe UI"/>
-                <w:sz w:val="22"/>
-                <w:szCs w:val="22"/>
-                <w:lang w:val="en-US"/>
-              </w:rPr>
-              <w:t>;</w:t>
-            </w:r>
-            <w:r>
-              <w:rPr>
-                <w:rFonts w:ascii="Roboto" w:hAnsi="Roboto" w:cs="Segoe UI"/>
-                <w:sz w:val="22"/>
-                <w:szCs w:val="22"/>
-                <w:lang w:val="en-US"/>
-              </w:rPr>
-              <w:t>&lt;Long</w:t>
-            </w:r>
-            <w:r>
-              <w:rPr>
-                <w:rFonts w:ascii="Roboto" w:hAnsi="Roboto" w:cs="Segoe UI"/>
-                <w:sz w:val="22"/>
-                <w:szCs w:val="22"/>
-                <w:lang w:val="en-US"/>
-              </w:rPr>
-              <w:t>itude2</w:t>
-            </w:r>
-            <w:r>
-              <w:rPr>
-                <w:rFonts w:ascii="Roboto" w:hAnsi="Roboto" w:cs="Segoe UI"/>
-                <w:sz w:val="22"/>
-                <w:szCs w:val="22"/>
-                <w:lang w:val="en-US"/>
-              </w:rPr>
-              <w:t>&gt;</w:t>
-            </w:r>
-            <w:r>
-              <w:rPr>
-                <w:rFonts w:ascii="Roboto" w:hAnsi="Roboto" w:cs="Segoe UI"/>
-                <w:sz w:val="22"/>
-                <w:szCs w:val="22"/>
-                <w:lang w:val="en-US"/>
-              </w:rPr>
-              <w:t>[°]</w:t>
-            </w:r>
-            <w:r>
-              <w:rPr>
-                <w:rFonts w:ascii="Roboto" w:hAnsi="Roboto" w:cs="Segoe UI"/>
-                <w:sz w:val="22"/>
-                <w:szCs w:val="22"/>
-                <w:lang w:val="en-US"/>
-              </w:rPr>
-              <w:t>;</w:t>
-            </w:r>
-            <w:r>
-              <w:rPr>
-                <w:rFonts w:ascii="Roboto" w:hAnsi="Roboto" w:cs="Segoe UI"/>
-                <w:sz w:val="22"/>
-                <w:szCs w:val="22"/>
-                <w:lang w:val="en-US"/>
-              </w:rPr>
-              <w:t>&lt;</w:t>
-            </w:r>
-            <w:r>
-              <w:rPr>
-                <w:rFonts w:ascii="Roboto" w:hAnsi="Roboto" w:cs="Segoe UI"/>
-                <w:sz w:val="22"/>
-                <w:szCs w:val="22"/>
-                <w:lang w:val="en-US"/>
-              </w:rPr>
-              <w:t>RotationA</w:t>
-            </w:r>
-            <w:r>
-              <w:rPr>
-                <w:rFonts w:ascii="Roboto" w:hAnsi="Roboto" w:cs="Segoe UI"/>
-                <w:sz w:val="22"/>
-                <w:szCs w:val="22"/>
-                <w:lang w:val="en-US"/>
-              </w:rPr>
-              <w:t>ngle</w:t>
-            </w:r>
-            <w:r>
-              <w:rPr>
-                <w:rFonts w:ascii="Roboto" w:hAnsi="Roboto" w:cs="Segoe UI"/>
-                <w:sz w:val="22"/>
-                <w:szCs w:val="22"/>
-                <w:lang w:val="en-US"/>
-              </w:rPr>
-              <w:t>&gt;</w:t>
-            </w:r>
-            <w:r>
-              <w:rPr>
-                <w:rFonts w:ascii="Roboto" w:hAnsi="Roboto" w:cs="Segoe UI"/>
-                <w:sz w:val="22"/>
-                <w:szCs w:val="22"/>
-                <w:lang w:val="en-US"/>
-              </w:rPr>
-              <w:t>[°]</w:t>
+              <w:t>[m]</w:t>
             </w:r>
           </w:p>
         </w:tc>
@@ -24468,7 +24378,16 @@
                 <w:szCs w:val="22"/>
                 <w:lang w:val="en-US"/>
               </w:rPr>
-              <w:t>Take photo</w:t>
+              <w:t xml:space="preserve">Scan </w:t>
+            </w:r>
+            <w:r>
+              <w:rPr>
+                <w:rFonts w:ascii="Roboto" w:hAnsi="Roboto" w:cs="Segoe UI"/>
+                <w:sz w:val="22"/>
+                <w:szCs w:val="22"/>
+                <w:lang w:val="en-US"/>
+              </w:rPr>
+              <w:t>Area</w:t>
             </w:r>
             <w:r>
               <w:rPr>
@@ -24495,16 +24414,34 @@
                 <w:szCs w:val="22"/>
                 <w:lang w:val="en-US"/>
               </w:rPr>
-              <w:t>&lt;N</w:t>
-            </w:r>
-            <w:r>
-              <w:rPr>
-                <w:rFonts w:ascii="Roboto" w:hAnsi="Roboto" w:cs="Segoe UI"/>
-                <w:sz w:val="22"/>
-                <w:szCs w:val="22"/>
-                <w:lang w:val="en-US"/>
-              </w:rPr>
-              <w:t xml:space="preserve">umber of </w:t>
+              <w:t>&lt;Lati</w:t>
+            </w:r>
+            <w:r>
+              <w:rPr>
+                <w:rFonts w:ascii="Roboto" w:hAnsi="Roboto" w:cs="Segoe UI"/>
+                <w:sz w:val="22"/>
+                <w:szCs w:val="22"/>
+                <w:lang w:val="en-US"/>
+              </w:rPr>
+              <w:t>tude1</w:t>
+            </w:r>
+            <w:r>
+              <w:rPr>
+                <w:rFonts w:ascii="Roboto" w:hAnsi="Roboto" w:cs="Segoe UI"/>
+                <w:sz w:val="22"/>
+                <w:szCs w:val="22"/>
+                <w:lang w:val="en-US"/>
+              </w:rPr>
+              <w:t>&gt;</w:t>
+            </w:r>
+            <w:r>
+              <w:rPr>
+                <w:rFonts w:ascii="Roboto" w:hAnsi="Roboto" w:cs="Segoe UI"/>
+                <w:sz w:val="22"/>
+                <w:szCs w:val="22"/>
+                <w:lang w:val="en-US"/>
+              </w:rPr>
+              <w:t>[</w:t>
             </w:r>
             <w:proofErr w:type="gramStart"/>
             <w:r>
@@ -24514,7 +24451,25 @@
                 <w:szCs w:val="22"/>
                 <w:lang w:val="en-US"/>
               </w:rPr>
-              <w:t>camera</w:t>
+              <w:t>°]</w:t>
+            </w:r>
+            <w:r>
+              <w:rPr>
+                <w:rFonts w:ascii="Roboto" w:hAnsi="Roboto" w:cs="Segoe UI"/>
+                <w:sz w:val="22"/>
+                <w:szCs w:val="22"/>
+                <w:lang w:val="en-US"/>
+              </w:rPr>
+              <w:t>;</w:t>
+            </w:r>
+            <w:r>
+              <w:rPr>
+                <w:rFonts w:ascii="Roboto" w:hAnsi="Roboto" w:cs="Segoe UI"/>
+                <w:sz w:val="22"/>
+                <w:szCs w:val="22"/>
+                <w:lang w:val="en-US"/>
+              </w:rPr>
+              <w:t>&lt;</w:t>
             </w:r>
             <w:proofErr w:type="gramEnd"/>
             <w:r>
@@ -24524,6 +24479,24 @@
                 <w:szCs w:val="22"/>
                 <w:lang w:val="en-US"/>
               </w:rPr>
+              <w:t>Long</w:t>
+            </w:r>
+            <w:r>
+              <w:rPr>
+                <w:rFonts w:ascii="Roboto" w:hAnsi="Roboto" w:cs="Segoe UI"/>
+                <w:sz w:val="22"/>
+                <w:szCs w:val="22"/>
+                <w:lang w:val="en-US"/>
+              </w:rPr>
+              <w:t>itude1</w:t>
+            </w:r>
+            <w:r>
+              <w:rPr>
+                <w:rFonts w:ascii="Roboto" w:hAnsi="Roboto" w:cs="Segoe UI"/>
+                <w:sz w:val="22"/>
+                <w:szCs w:val="22"/>
+                <w:lang w:val="en-US"/>
+              </w:rPr>
               <w:t>&gt;</w:t>
             </w:r>
             <w:r>
@@ -24533,6 +24506,15 @@
                 <w:szCs w:val="22"/>
                 <w:lang w:val="en-US"/>
               </w:rPr>
+              <w:t>[°]</w:t>
+            </w:r>
+            <w:r>
+              <w:rPr>
+                <w:rFonts w:ascii="Roboto" w:hAnsi="Roboto" w:cs="Segoe UI"/>
+                <w:sz w:val="22"/>
+                <w:szCs w:val="22"/>
+                <w:lang w:val="en-US"/>
+              </w:rPr>
               <w:t>;</w:t>
             </w:r>
             <w:r>
@@ -24542,16 +24524,16 @@
                 <w:szCs w:val="22"/>
                 <w:lang w:val="en-US"/>
               </w:rPr>
-              <w:t>&lt;C</w:t>
-            </w:r>
-            <w:r>
-              <w:rPr>
-                <w:rFonts w:ascii="Roboto" w:hAnsi="Roboto" w:cs="Segoe UI"/>
-                <w:sz w:val="22"/>
-                <w:szCs w:val="22"/>
-                <w:lang w:val="en-US"/>
-              </w:rPr>
-              <w:t>amera mode</w:t>
+              <w:t>&lt;Lati</w:t>
+            </w:r>
+            <w:r>
+              <w:rPr>
+                <w:rFonts w:ascii="Roboto" w:hAnsi="Roboto" w:cs="Segoe UI"/>
+                <w:sz w:val="22"/>
+                <w:szCs w:val="22"/>
+                <w:lang w:val="en-US"/>
+              </w:rPr>
+              <w:t>tude2</w:t>
             </w:r>
             <w:r>
               <w:rPr>
@@ -24561,6 +24543,114 @@
                 <w:lang w:val="en-US"/>
               </w:rPr>
               <w:t>&gt;</w:t>
+            </w:r>
+            <w:r>
+              <w:rPr>
+                <w:rFonts w:ascii="Roboto" w:hAnsi="Roboto" w:cs="Segoe UI"/>
+                <w:sz w:val="22"/>
+                <w:szCs w:val="22"/>
+                <w:lang w:val="en-US"/>
+              </w:rPr>
+              <w:t>[°]</w:t>
+            </w:r>
+            <w:r>
+              <w:rPr>
+                <w:rFonts w:ascii="Roboto" w:hAnsi="Roboto" w:cs="Segoe UI"/>
+                <w:sz w:val="22"/>
+                <w:szCs w:val="22"/>
+                <w:lang w:val="en-US"/>
+              </w:rPr>
+              <w:t>;</w:t>
+            </w:r>
+            <w:r>
+              <w:rPr>
+                <w:rFonts w:ascii="Roboto" w:hAnsi="Roboto" w:cs="Segoe UI"/>
+                <w:sz w:val="22"/>
+                <w:szCs w:val="22"/>
+                <w:lang w:val="en-US"/>
+              </w:rPr>
+              <w:t>&lt;Long</w:t>
+            </w:r>
+            <w:r>
+              <w:rPr>
+                <w:rFonts w:ascii="Roboto" w:hAnsi="Roboto" w:cs="Segoe UI"/>
+                <w:sz w:val="22"/>
+                <w:szCs w:val="22"/>
+                <w:lang w:val="en-US"/>
+              </w:rPr>
+              <w:t>itude2</w:t>
+            </w:r>
+            <w:r>
+              <w:rPr>
+                <w:rFonts w:ascii="Roboto" w:hAnsi="Roboto" w:cs="Segoe UI"/>
+                <w:sz w:val="22"/>
+                <w:szCs w:val="22"/>
+                <w:lang w:val="en-US"/>
+              </w:rPr>
+              <w:t>&gt;</w:t>
+            </w:r>
+            <w:r>
+              <w:rPr>
+                <w:rFonts w:ascii="Roboto" w:hAnsi="Roboto" w:cs="Segoe UI"/>
+                <w:sz w:val="22"/>
+                <w:szCs w:val="22"/>
+                <w:lang w:val="en-US"/>
+              </w:rPr>
+              <w:t>[°]</w:t>
+            </w:r>
+            <w:r>
+              <w:rPr>
+                <w:rFonts w:ascii="Roboto" w:hAnsi="Roboto" w:cs="Segoe UI"/>
+                <w:sz w:val="22"/>
+                <w:szCs w:val="22"/>
+                <w:lang w:val="en-US"/>
+              </w:rPr>
+              <w:t>;</w:t>
+            </w:r>
+            <w:r>
+              <w:rPr>
+                <w:rFonts w:ascii="Roboto" w:hAnsi="Roboto" w:cs="Segoe UI"/>
+                <w:sz w:val="22"/>
+                <w:szCs w:val="22"/>
+                <w:lang w:val="en-US"/>
+              </w:rPr>
+              <w:t>&lt;</w:t>
+            </w:r>
+            <w:r>
+              <w:rPr>
+                <w:rFonts w:ascii="Roboto" w:hAnsi="Roboto" w:cs="Segoe UI"/>
+                <w:sz w:val="22"/>
+                <w:szCs w:val="22"/>
+                <w:lang w:val="en-US"/>
+              </w:rPr>
+              <w:t>RotationA</w:t>
+            </w:r>
+            <w:r>
+              <w:rPr>
+                <w:rFonts w:ascii="Roboto" w:hAnsi="Roboto" w:cs="Segoe UI"/>
+                <w:sz w:val="22"/>
+                <w:szCs w:val="22"/>
+                <w:lang w:val="en-US"/>
+              </w:rPr>
+              <w:t>ngle</w:t>
+            </w:r>
+            <w:r>
+              <w:rPr>
+                <w:rFonts w:ascii="Roboto" w:hAnsi="Roboto" w:cs="Segoe UI"/>
+                <w:sz w:val="22"/>
+                <w:szCs w:val="22"/>
+                <w:lang w:val="en-US"/>
+              </w:rPr>
+              <w:t>&gt;</w:t>
+            </w:r>
+            <w:r>
+              <w:rPr>
+                <w:rFonts w:ascii="Roboto" w:hAnsi="Roboto" w:cs="Segoe UI"/>
+                <w:sz w:val="22"/>
+                <w:szCs w:val="22"/>
+                <w:lang w:val="en-US"/>
+              </w:rPr>
+              <w:t>[°]</w:t>
             </w:r>
           </w:p>
         </w:tc>
@@ -24604,7 +24694,16 @@
                 <w:szCs w:val="22"/>
                 <w:lang w:val="en-US"/>
               </w:rPr>
-              <w:t>0A</w:t>
+              <w:t>0</w:t>
+            </w:r>
+            <w:r>
+              <w:rPr>
+                <w:rFonts w:ascii="Roboto" w:hAnsi="Roboto" w:cs="Segoe UI"/>
+                <w:sz w:val="22"/>
+                <w:szCs w:val="22"/>
+                <w:lang w:val="en-US"/>
+              </w:rPr>
+              <w:t>A</w:t>
             </w:r>
           </w:p>
         </w:tc>
@@ -24629,16 +24728,43 @@
                 <w:szCs w:val="22"/>
                 <w:lang w:val="en-US"/>
               </w:rPr>
-              <w:t>Make video</w:t>
-            </w:r>
-            <w:r>
-              <w:rPr>
-                <w:rFonts w:ascii="Roboto" w:hAnsi="Roboto" w:cs="Segoe UI"/>
-                <w:sz w:val="22"/>
-                <w:szCs w:val="22"/>
-                <w:lang w:val="en-US"/>
-              </w:rPr>
-              <w:t xml:space="preserve">: &lt;Number of </w:t>
+              <w:t>Take photo</w:t>
+            </w:r>
+            <w:r>
+              <w:rPr>
+                <w:rFonts w:ascii="Roboto" w:hAnsi="Roboto" w:cs="Segoe UI"/>
+                <w:sz w:val="22"/>
+                <w:szCs w:val="22"/>
+                <w:lang w:val="en-US"/>
+              </w:rPr>
+              <w:t>:</w:t>
+            </w:r>
+            <w:r>
+              <w:rPr>
+                <w:rFonts w:ascii="Roboto" w:hAnsi="Roboto" w:cs="Segoe UI"/>
+                <w:sz w:val="22"/>
+                <w:szCs w:val="22"/>
+                <w:lang w:val="en-US"/>
+              </w:rPr>
+              <w:t xml:space="preserve"> </w:t>
+            </w:r>
+            <w:r>
+              <w:rPr>
+                <w:rFonts w:ascii="Roboto" w:hAnsi="Roboto" w:cs="Segoe UI"/>
+                <w:sz w:val="22"/>
+                <w:szCs w:val="22"/>
+                <w:lang w:val="en-US"/>
+              </w:rPr>
+              <w:t>&lt;N</w:t>
+            </w:r>
+            <w:r>
+              <w:rPr>
+                <w:rFonts w:ascii="Roboto" w:hAnsi="Roboto" w:cs="Segoe UI"/>
+                <w:sz w:val="22"/>
+                <w:szCs w:val="22"/>
+                <w:lang w:val="en-US"/>
+              </w:rPr>
+              <w:t xml:space="preserve">umber of </w:t>
             </w:r>
             <w:proofErr w:type="gramStart"/>
             <w:r>
@@ -24658,16 +24784,43 @@
                 <w:szCs w:val="22"/>
                 <w:lang w:val="en-US"/>
               </w:rPr>
-              <w:t>&gt;;&lt;Camera mode&gt;</w:t>
-            </w:r>
-            <w:r>
-              <w:rPr>
-                <w:rFonts w:ascii="Roboto" w:hAnsi="Roboto" w:cs="Segoe UI"/>
-                <w:sz w:val="22"/>
-                <w:szCs w:val="22"/>
-                <w:lang w:val="en-US"/>
-              </w:rPr>
-              <w:t>;&lt;Duration&gt;</w:t>
+              <w:t>&gt;</w:t>
+            </w:r>
+            <w:r>
+              <w:rPr>
+                <w:rFonts w:ascii="Roboto" w:hAnsi="Roboto" w:cs="Segoe UI"/>
+                <w:sz w:val="22"/>
+                <w:szCs w:val="22"/>
+                <w:lang w:val="en-US"/>
+              </w:rPr>
+              <w:t>;</w:t>
+            </w:r>
+            <w:r>
+              <w:rPr>
+                <w:rFonts w:ascii="Roboto" w:hAnsi="Roboto" w:cs="Segoe UI"/>
+                <w:sz w:val="22"/>
+                <w:szCs w:val="22"/>
+                <w:lang w:val="en-US"/>
+              </w:rPr>
+              <w:t>&lt;C</w:t>
+            </w:r>
+            <w:r>
+              <w:rPr>
+                <w:rFonts w:ascii="Roboto" w:hAnsi="Roboto" w:cs="Segoe UI"/>
+                <w:sz w:val="22"/>
+                <w:szCs w:val="22"/>
+                <w:lang w:val="en-US"/>
+              </w:rPr>
+              <w:t>amera mode</w:t>
+            </w:r>
+            <w:r>
+              <w:rPr>
+                <w:rFonts w:ascii="Roboto" w:hAnsi="Roboto" w:cs="Segoe UI"/>
+                <w:sz w:val="22"/>
+                <w:szCs w:val="22"/>
+                <w:lang w:val="en-US"/>
+              </w:rPr>
+              <w:t>&gt;</w:t>
             </w:r>
           </w:p>
         </w:tc>
@@ -24676,7 +24829,6 @@
         <w:tc>
           <w:tcPr>
             <w:tcW w:w="1704" w:type="dxa"/>
-            <w:vMerge w:val="restart"/>
           </w:tcPr>
           <w:p>
             <w:pPr>
@@ -24712,7 +24864,16 @@
                 <w:szCs w:val="22"/>
                 <w:lang w:val="en-US"/>
               </w:rPr>
-              <w:t>0B</w:t>
+              <w:t>0</w:t>
+            </w:r>
+            <w:r>
+              <w:rPr>
+                <w:rFonts w:ascii="Roboto" w:hAnsi="Roboto" w:cs="Segoe UI"/>
+                <w:sz w:val="22"/>
+                <w:szCs w:val="22"/>
+                <w:lang w:val="en-US"/>
+              </w:rPr>
+              <w:t>B</w:t>
             </w:r>
           </w:p>
         </w:tc>
@@ -24737,61 +24898,16 @@
                 <w:szCs w:val="22"/>
                 <w:lang w:val="en-US"/>
               </w:rPr>
-              <w:t xml:space="preserve">Switch on </w:t>
-            </w:r>
-            <w:r>
-              <w:rPr>
-                <w:rFonts w:ascii="Roboto" w:hAnsi="Roboto" w:cs="Segoe UI"/>
-                <w:sz w:val="22"/>
-                <w:szCs w:val="22"/>
-                <w:lang w:val="en-US"/>
-              </w:rPr>
-              <w:t xml:space="preserve">live </w:t>
-            </w:r>
-            <w:r>
-              <w:rPr>
-                <w:rFonts w:ascii="Roboto" w:hAnsi="Roboto" w:cs="Segoe UI"/>
-                <w:sz w:val="22"/>
-                <w:szCs w:val="22"/>
-                <w:lang w:val="en-US"/>
-              </w:rPr>
-              <w:t>video stream</w:t>
-            </w:r>
-            <w:r>
-              <w:rPr>
-                <w:rFonts w:ascii="Roboto" w:hAnsi="Roboto" w:cs="Segoe UI"/>
-                <w:sz w:val="22"/>
-                <w:szCs w:val="22"/>
-                <w:lang w:val="en-US"/>
-              </w:rPr>
-              <w:t>:</w:t>
-            </w:r>
-            <w:r>
-              <w:rPr>
-                <w:rFonts w:ascii="Roboto" w:hAnsi="Roboto" w:cs="Segoe UI"/>
-                <w:sz w:val="22"/>
-                <w:szCs w:val="22"/>
-                <w:lang w:val="en-US"/>
-              </w:rPr>
-              <w:t xml:space="preserve"> </w:t>
-            </w:r>
-            <w:r>
-              <w:rPr>
-                <w:rFonts w:ascii="Roboto" w:hAnsi="Roboto" w:cs="Segoe UI"/>
-                <w:sz w:val="22"/>
-                <w:szCs w:val="22"/>
-                <w:lang w:val="en-US"/>
-              </w:rPr>
-              <w:t>&lt;N</w:t>
-            </w:r>
-            <w:r>
-              <w:rPr>
-                <w:rFonts w:ascii="Roboto" w:hAnsi="Roboto" w:cs="Segoe UI"/>
-                <w:sz w:val="22"/>
-                <w:szCs w:val="22"/>
-                <w:lang w:val="en-US"/>
-              </w:rPr>
-              <w:t xml:space="preserve">umber of </w:t>
+              <w:t>Make video</w:t>
+            </w:r>
+            <w:r>
+              <w:rPr>
+                <w:rFonts w:ascii="Roboto" w:hAnsi="Roboto" w:cs="Segoe UI"/>
+                <w:sz w:val="22"/>
+                <w:szCs w:val="22"/>
+                <w:lang w:val="en-US"/>
+              </w:rPr>
+              <w:t xml:space="preserve">: &lt;Number of </w:t>
             </w:r>
             <w:proofErr w:type="gramStart"/>
             <w:r>
@@ -24811,43 +24927,16 @@
                 <w:szCs w:val="22"/>
                 <w:lang w:val="en-US"/>
               </w:rPr>
-              <w:t>&gt;</w:t>
-            </w:r>
-            <w:r>
-              <w:rPr>
-                <w:rFonts w:ascii="Roboto" w:hAnsi="Roboto" w:cs="Segoe UI"/>
-                <w:sz w:val="22"/>
-                <w:szCs w:val="22"/>
-                <w:lang w:val="en-US"/>
-              </w:rPr>
-              <w:t>;</w:t>
-            </w:r>
-            <w:r>
-              <w:rPr>
-                <w:rFonts w:ascii="Roboto" w:hAnsi="Roboto" w:cs="Segoe UI"/>
-                <w:sz w:val="22"/>
-                <w:szCs w:val="22"/>
-                <w:lang w:val="en-US"/>
-              </w:rPr>
-              <w:t>&lt;C</w:t>
-            </w:r>
-            <w:r>
-              <w:rPr>
-                <w:rFonts w:ascii="Roboto" w:hAnsi="Roboto" w:cs="Segoe UI"/>
-                <w:sz w:val="22"/>
-                <w:szCs w:val="22"/>
-                <w:lang w:val="en-US"/>
-              </w:rPr>
-              <w:t>amera mode</w:t>
-            </w:r>
-            <w:r>
-              <w:rPr>
-                <w:rFonts w:ascii="Roboto" w:hAnsi="Roboto" w:cs="Segoe UI"/>
-                <w:sz w:val="22"/>
-                <w:szCs w:val="22"/>
-                <w:lang w:val="en-US"/>
-              </w:rPr>
-              <w:t>&gt;</w:t>
+              <w:t>&gt;;&lt;Camera mode&gt;</w:t>
+            </w:r>
+            <w:r>
+              <w:rPr>
+                <w:rFonts w:ascii="Roboto" w:hAnsi="Roboto" w:cs="Segoe UI"/>
+                <w:sz w:val="22"/>
+                <w:szCs w:val="22"/>
+                <w:lang w:val="en-US"/>
+              </w:rPr>
+              <w:t>;&lt;Duration&gt;</w:t>
             </w:r>
           </w:p>
         </w:tc>
@@ -24856,7 +24945,6 @@
         <w:tc>
           <w:tcPr>
             <w:tcW w:w="1704" w:type="dxa"/>
-            <w:vMerge/>
           </w:tcPr>
           <w:p>
             <w:pPr>
@@ -24892,7 +24980,16 @@
                 <w:szCs w:val="22"/>
                 <w:lang w:val="en-US"/>
               </w:rPr>
-              <w:t>0C</w:t>
+              <w:t>0</w:t>
+            </w:r>
+            <w:r>
+              <w:rPr>
+                <w:rFonts w:ascii="Roboto" w:hAnsi="Roboto" w:cs="Segoe UI"/>
+                <w:sz w:val="22"/>
+                <w:szCs w:val="22"/>
+                <w:lang w:val="en-US"/>
+              </w:rPr>
+              <w:t>C</w:t>
             </w:r>
           </w:p>
         </w:tc>
@@ -24917,16 +25014,16 @@
                 <w:szCs w:val="22"/>
                 <w:lang w:val="en-US"/>
               </w:rPr>
-              <w:t xml:space="preserve">Switch off </w:t>
-            </w:r>
-            <w:r>
-              <w:rPr>
-                <w:rFonts w:ascii="Roboto" w:hAnsi="Roboto" w:cs="Segoe UI"/>
-                <w:sz w:val="22"/>
-                <w:szCs w:val="22"/>
-                <w:lang w:val="en-US"/>
-              </w:rPr>
-              <w:t xml:space="preserve">live </w:t>
+              <w:t>L</w:t>
+            </w:r>
+            <w:r>
+              <w:rPr>
+                <w:rFonts w:ascii="Roboto" w:hAnsi="Roboto" w:cs="Segoe UI"/>
+                <w:sz w:val="22"/>
+                <w:szCs w:val="22"/>
+                <w:lang w:val="en-US"/>
+              </w:rPr>
+              <w:t xml:space="preserve">ive </w:t>
             </w:r>
             <w:r>
               <w:rPr>
@@ -24984,6 +25081,51 @@
               <w:t>camera</w:t>
             </w:r>
             <w:proofErr w:type="gramEnd"/>
+            <w:r>
+              <w:rPr>
+                <w:rFonts w:ascii="Roboto" w:hAnsi="Roboto" w:cs="Segoe UI"/>
+                <w:sz w:val="22"/>
+                <w:szCs w:val="22"/>
+                <w:lang w:val="en-US"/>
+              </w:rPr>
+              <w:t>&gt;</w:t>
+            </w:r>
+            <w:r>
+              <w:rPr>
+                <w:rFonts w:ascii="Roboto" w:hAnsi="Roboto" w:cs="Segoe UI"/>
+                <w:sz w:val="22"/>
+                <w:szCs w:val="22"/>
+                <w:lang w:val="en-US"/>
+              </w:rPr>
+              <w:t>;</w:t>
+            </w:r>
+            <w:r>
+              <w:rPr>
+                <w:rFonts w:ascii="Roboto" w:hAnsi="Roboto" w:cs="Segoe UI"/>
+                <w:sz w:val="22"/>
+                <w:szCs w:val="22"/>
+                <w:lang w:val="en-US"/>
+              </w:rPr>
+              <w:t>&lt;ON|OFF&gt;;</w:t>
+            </w:r>
+            <w:r>
+              <w:rPr>
+                <w:rFonts w:ascii="Roboto" w:hAnsi="Roboto" w:cs="Segoe UI"/>
+                <w:sz w:val="22"/>
+                <w:szCs w:val="22"/>
+                <w:lang w:val="en-US"/>
+              </w:rPr>
+              <w:t>&lt;C</w:t>
+            </w:r>
+            <w:r>
+              <w:rPr>
+                <w:rFonts w:ascii="Roboto" w:hAnsi="Roboto" w:cs="Segoe UI"/>
+                <w:sz w:val="22"/>
+                <w:szCs w:val="22"/>
+                <w:lang w:val="en-US"/>
+              </w:rPr>
+              <w:t>amera mode</w:t>
+            </w:r>
             <w:r>
               <w:rPr>
                 <w:rFonts w:ascii="Roboto" w:hAnsi="Roboto" w:cs="Segoe UI"/>
@@ -25035,7 +25177,16 @@
                 <w:szCs w:val="22"/>
                 <w:lang w:val="en-US"/>
               </w:rPr>
-              <w:t>0D</w:t>
+              <w:t>0</w:t>
+            </w:r>
+            <w:r>
+              <w:rPr>
+                <w:rFonts w:ascii="Roboto" w:hAnsi="Roboto" w:cs="Segoe UI"/>
+                <w:sz w:val="22"/>
+                <w:szCs w:val="22"/>
+                <w:lang w:val="en-US"/>
+              </w:rPr>
+              <w:t>D</w:t>
             </w:r>
           </w:p>
         </w:tc>
@@ -27074,25 +27225,7 @@
                 <w:szCs w:val="22"/>
                 <w:lang w:val="en-US"/>
               </w:rPr>
-              <w:t xml:space="preserve">: &lt;name of the </w:t>
-            </w:r>
-            <w:r>
-              <w:rPr>
-                <w:rFonts w:ascii="Roboto" w:hAnsi="Roboto" w:cs="Segoe UI"/>
-                <w:sz w:val="22"/>
-                <w:szCs w:val="22"/>
-                <w:lang w:val="en-US"/>
-              </w:rPr>
-              <w:t>fuel tank</w:t>
-            </w:r>
-            <w:r>
-              <w:rPr>
-                <w:rFonts w:ascii="Roboto" w:hAnsi="Roboto" w:cs="Segoe UI"/>
-                <w:sz w:val="22"/>
-                <w:szCs w:val="22"/>
-                <w:lang w:val="en-US"/>
-              </w:rPr>
-              <w:t>&gt;#&lt;ammunition level&gt;#....</w:t>
+              <w:t>: &lt;name of the fuel tank&gt;#&lt;ammunition level&gt;#....</w:t>
             </w:r>
           </w:p>
         </w:tc>
@@ -32364,7 +32497,7 @@
           <w:szCs w:val="22"/>
           <w:lang w:val="en-US"/>
         </w:rPr>
-        <w:t>TIMESYNC;&lt;Number&gt;;&lt;Time&gt;;&lt;Sender&gt;;&lt;Classification&gt;;&lt;Acknowledgement&gt;;&lt;MAC&gt;;&lt;Recipient&gt;;&lt;Timestamp&gt;</w:t>
+        <w:t>TIMESYNC;&lt;Number&gt;;&lt;Time&gt;;&lt;Sender&gt;;&lt;Classification&gt;;&lt;Acknowledgement&gt;;&lt;MAC&gt;;&lt;Timestamp&gt;</w:t>
       </w:r>
     </w:p>
     <w:p>
@@ -32402,114 +32535,7 @@
       <w:tr>
         <w:tc>
           <w:tcPr>
-            <w:tcW w:w="1134" w:type="dxa"/>
-          </w:tcPr>
-          <w:p>
-            <w:pPr>
-              <w:pStyle w:val="NurText"/>
-              <w:rPr>
-                <w:rFonts w:ascii="Roboto" w:hAnsi="Roboto" w:cs="Segoe UI"/>
-                <w:sz w:val="22"/>
-                <w:szCs w:val="22"/>
-                <w:lang w:val="en-US"/>
-              </w:rPr>
-            </w:pPr>
-            <w:r>
-              <w:rPr>
-                <w:rFonts w:ascii="Roboto" w:hAnsi="Roboto" w:cs="Segoe UI"/>
-                <w:sz w:val="22"/>
-                <w:szCs w:val="22"/>
-                <w:lang w:val="en-US"/>
-              </w:rPr>
-              <w:t>Recipient</w:t>
-            </w:r>
-          </w:p>
-        </w:tc>
-        <w:tc>
-          <w:tcPr>
-            <w:tcW w:w="1276" w:type="dxa"/>
-          </w:tcPr>
-          <w:p>
-            <w:pPr>
-              <w:pStyle w:val="NurText"/>
-              <w:jc w:val="center"/>
-              <w:rPr>
-                <w:rFonts w:ascii="Roboto" w:hAnsi="Roboto" w:cs="Segoe UI"/>
-                <w:sz w:val="22"/>
-                <w:szCs w:val="22"/>
-                <w:lang w:val="en-US"/>
-              </w:rPr>
-            </w:pPr>
-            <w:proofErr w:type="spellStart"/>
-            <w:r>
-              <w:rPr>
-                <w:rFonts w:ascii="Roboto" w:hAnsi="Roboto" w:cs="Segoe UI"/>
-                <w:sz w:val="22"/>
-                <w:szCs w:val="22"/>
-                <w:lang w:val="en-US"/>
-              </w:rPr>
-              <w:t>HexString</w:t>
-            </w:r>
-            <w:proofErr w:type="spellEnd"/>
-          </w:p>
-        </w:tc>
-        <w:tc>
-          <w:tcPr>
-            <w:tcW w:w="9639" w:type="dxa"/>
-          </w:tcPr>
-          <w:p>
-            <w:pPr>
-              <w:pStyle w:val="NurText"/>
-              <w:rPr>
-                <w:rFonts w:ascii="Roboto" w:hAnsi="Roboto" w:cs="Segoe UI"/>
-                <w:sz w:val="22"/>
-                <w:szCs w:val="22"/>
-                <w:lang w:val="en-US"/>
-              </w:rPr>
-            </w:pPr>
-            <w:r>
-              <w:rPr>
-                <w:rFonts w:ascii="Roboto" w:hAnsi="Roboto" w:cs="Segoe UI"/>
-                <w:sz w:val="22"/>
-                <w:szCs w:val="22"/>
-                <w:lang w:val="en-US"/>
-              </w:rPr>
-              <w:t>In most cases one should use a hexadecimal string representation of a 16-bit unsigned integer but one can also use free</w:t>
-            </w:r>
-            <w:r>
-              <w:rPr>
-                <w:rFonts w:ascii="Roboto" w:hAnsi="Roboto" w:cs="Segoe UI"/>
-                <w:sz w:val="22"/>
-                <w:szCs w:val="22"/>
-                <w:lang w:val="en-US"/>
-              </w:rPr>
-              <w:t xml:space="preserve">ly chosen </w:t>
-            </w:r>
-            <w:r>
-              <w:rPr>
-                <w:rFonts w:ascii="Roboto" w:hAnsi="Roboto" w:cs="Segoe UI"/>
-                <w:sz w:val="22"/>
-                <w:szCs w:val="22"/>
-                <w:lang w:val="en-US"/>
-              </w:rPr>
-              <w:t>text</w:t>
-            </w:r>
-            <w:r>
-              <w:rPr>
-                <w:rFonts w:ascii="Roboto" w:hAnsi="Roboto" w:cs="Segoe UI"/>
-                <w:sz w:val="22"/>
-                <w:szCs w:val="22"/>
-                <w:lang w:val="en-US"/>
-              </w:rPr>
-              <w:t>ual identifier.</w:t>
-            </w:r>
-          </w:p>
-        </w:tc>
-      </w:tr>
-      <w:tr>
-        <w:tc>
-          <w:tcPr>
-            <w:tcW w:w="1134" w:type="dxa"/>
+            <w:tcW w:w="1332" w:type="dxa"/>
           </w:tcPr>
           <w:p>
             <w:pPr>
@@ -32647,18 +32673,9 @@
           <w:szCs w:val="22"/>
           <w:lang w:val="en-US"/>
         </w:rPr>
-        <w:t>AD;U;;;</w:t>
+        <w:t>AD;U</w:t>
       </w:r>
       <w:proofErr w:type="gramEnd"/>
-      <w:r>
-        <w:rPr>
-          <w:rFonts w:ascii="Roboto" w:hAnsi="Roboto" w:cs="Segoe UI"/>
-          <w:sz w:val="22"/>
-          <w:szCs w:val="22"/>
-          <w:lang w:val="en-US"/>
-        </w:rPr>
-        <w:t>FE2A</w:t>
-      </w:r>
     </w:p>
     <w:p>
       <w:pPr>
@@ -32745,25 +32762,7 @@
           <w:szCs w:val="22"/>
           <w:lang w:val="en-US"/>
         </w:rPr>
-        <w:t>;U;;;</w:t>
-      </w:r>
-      <w:r>
-        <w:rPr>
-          <w:rFonts w:ascii="Roboto" w:hAnsi="Roboto" w:cs="Segoe UI"/>
-          <w:sz w:val="22"/>
-          <w:szCs w:val="22"/>
-          <w:lang w:val="en-US"/>
-        </w:rPr>
-        <w:t>89AD</w:t>
-      </w:r>
-      <w:r>
-        <w:rPr>
-          <w:rFonts w:ascii="Roboto" w:hAnsi="Roboto" w:cs="Segoe UI"/>
-          <w:sz w:val="22"/>
-          <w:szCs w:val="22"/>
-          <w:lang w:val="en-US"/>
-        </w:rPr>
-        <w:t>;01</w:t>
+        <w:t>;U;;;01</w:t>
       </w:r>
       <w:r>
         <w:rPr>
@@ -32803,16 +32802,16 @@
           <w:lang w:val="en-US"/>
         </w:rPr>
         <w:drawing>
-          <wp:anchor distT="0" distB="0" distL="114300" distR="114300" simplePos="0" relativeHeight="251659264" behindDoc="0" locked="0" layoutInCell="1" allowOverlap="1" wp14:anchorId="7316FB7A" wp14:editId="34D85C7D">
+          <wp:anchor distT="0" distB="0" distL="114300" distR="114300" simplePos="0" relativeHeight="251659264" behindDoc="0" locked="0" layoutInCell="1" allowOverlap="1" wp14:anchorId="7316FB7A" wp14:editId="771AA7F1">
             <wp:simplePos x="0" y="0"/>
             <wp:positionH relativeFrom="column">
-              <wp:posOffset>470753</wp:posOffset>
+              <wp:posOffset>470898</wp:posOffset>
             </wp:positionH>
             <wp:positionV relativeFrom="paragraph">
-              <wp:posOffset>62536</wp:posOffset>
+              <wp:posOffset>64957</wp:posOffset>
             </wp:positionV>
-            <wp:extent cx="4784271" cy="3020989"/>
-            <wp:effectExtent l="0" t="0" r="0" b="8255"/>
+            <wp:extent cx="4784271" cy="3017713"/>
+            <wp:effectExtent l="0" t="0" r="0" b="0"/>
             <wp:wrapNone/>
             <wp:docPr id="2" name="Grafik 2"/>
             <wp:cNvGraphicFramePr>
@@ -32842,7 +32841,7 @@
                   <pic:spPr bwMode="auto">
                     <a:xfrm>
                       <a:off x="0" y="0"/>
-                      <a:ext cx="4784271" cy="3020989"/>
+                      <a:ext cx="4784271" cy="3017713"/>
                     </a:xfrm>
                     <a:prstGeom prst="rect">
                       <a:avLst/>
@@ -39846,7 +39845,14 @@
         <w:rFonts w:ascii="Roboto" w:hAnsi="Roboto"/>
         <w:lang w:val="en-US"/>
       </w:rPr>
-      <w:t>06</w:t>
+      <w:t>1</w:t>
+    </w:r>
+    <w:r>
+      <w:rPr>
+        <w:rFonts w:ascii="Roboto" w:hAnsi="Roboto"/>
+        <w:lang w:val="en-US"/>
+      </w:rPr>
+      <w:t>4</w:t>
     </w:r>
     <w:r>
       <w:rPr>

</xml_diff>

<commit_message>
Update ICD v1.0 17.09.2024
- Added more hints to clearify thinks abd connections
</commit_message>
<xml_diff>
--- a/Documentation/SEDAP-Express ICD v1.0.docx
+++ b/Documentation/SEDAP-Express ICD v1.0.docx
@@ -7180,6 +7180,15 @@
               </w:rPr>
               <w:t>TRUE=request an acknowledgement, FALSE/Nothing=No acknowledgement</w:t>
             </w:r>
+            <w:r>
+              <w:rPr>
+                <w:rFonts w:ascii="Roboto" w:hAnsi="Roboto" w:cs="Segoe UI"/>
+                <w:sz w:val="22"/>
+                <w:szCs w:val="22"/>
+                <w:lang w:val="en-US"/>
+              </w:rPr>
+              <w:t>. An acknowledgement of a messages requires a specified message number (second field of this header)!</w:t>
+            </w:r>
           </w:p>
         </w:tc>
       </w:tr>
@@ -29092,7 +29101,45 @@
                 <w:szCs w:val="22"/>
                 <w:lang w:val="en-US"/>
               </w:rPr>
-              <w:t>The number of the message which should be acknowledged. This is a hexadecimal string representation of an 8-bit.</w:t>
+              <w:t xml:space="preserve">The number of the message which should be acknowledged. This is a hexadecimal string representation of </w:t>
+            </w:r>
+            <w:proofErr w:type="gramStart"/>
+            <w:r>
+              <w:rPr>
+                <w:rFonts w:ascii="Roboto" w:hAnsi="Roboto" w:cs="Segoe UI"/>
+                <w:sz w:val="22"/>
+                <w:szCs w:val="22"/>
+                <w:lang w:val="en-US"/>
+              </w:rPr>
+              <w:t>an</w:t>
+            </w:r>
+            <w:proofErr w:type="gramEnd"/>
+            <w:r>
+              <w:rPr>
+                <w:rFonts w:ascii="Roboto" w:hAnsi="Roboto" w:cs="Segoe UI"/>
+                <w:sz w:val="22"/>
+                <w:szCs w:val="22"/>
+                <w:lang w:val="en-US"/>
+              </w:rPr>
+              <w:t xml:space="preserve"> </w:t>
+            </w:r>
+            <w:r>
+              <w:rPr>
+                <w:rFonts w:ascii="Roboto" w:hAnsi="Roboto" w:cs="Segoe UI"/>
+                <w:sz w:val="22"/>
+                <w:szCs w:val="22"/>
+                <w:lang w:val="en-US"/>
+              </w:rPr>
+              <w:t>7</w:t>
+            </w:r>
+            <w:r>
+              <w:rPr>
+                <w:rFonts w:ascii="Roboto" w:hAnsi="Roboto" w:cs="Segoe UI"/>
+                <w:sz w:val="22"/>
+                <w:szCs w:val="22"/>
+                <w:lang w:val="en-US"/>
+              </w:rPr>
+              <w:t>-bit.</w:t>
             </w:r>
           </w:p>
         </w:tc>
@@ -39852,7 +39899,7 @@
         <w:rFonts w:ascii="Roboto" w:hAnsi="Roboto"/>
         <w:lang w:val="en-US"/>
       </w:rPr>
-      <w:t>4</w:t>
+      <w:t>7</w:t>
     </w:r>
     <w:r>
       <w:rPr>

</xml_diff>

<commit_message>
Updates ICD to v1.0 (10.10.2024)
- Updated COMMAND message (new mandatory CmdFlag) and samples
- Sender/Recipient ID are always free text, no preference for numeric
values anymore
- Repair formatting errors (typical word, have to transform it to latex)
</commit_message>
<xml_diff>
--- a/Documentation/SEDAP-Express ICD v1.0.docx
+++ b/Documentation/SEDAP-Express ICD v1.0.docx
@@ -22437,7 +22437,25 @@
           <w:szCs w:val="22"/>
           <w:lang w:val="en-US"/>
         </w:rPr>
-        <w:t>&gt;;</w:t>
+        <w:t>&gt;</w:t>
+      </w:r>
+      <w:r>
+        <w:rPr>
+          <w:rFonts w:ascii="Roboto" w:hAnsi="Roboto" w:cs="Segoe UI"/>
+          <w:sz w:val="22"/>
+          <w:szCs w:val="22"/>
+          <w:lang w:val="en-US"/>
+        </w:rPr>
+        <w:t>(M)</w:t>
+      </w:r>
+      <w:r>
+        <w:rPr>
+          <w:rFonts w:ascii="Roboto" w:hAnsi="Roboto" w:cs="Segoe UI"/>
+          <w:sz w:val="22"/>
+          <w:szCs w:val="22"/>
+          <w:lang w:val="en-US"/>
+        </w:rPr>
+        <w:t>;</w:t>
       </w:r>
       <w:r>
         <w:rPr>
@@ -24083,16 +24101,7 @@
                 <w:szCs w:val="22"/>
                 <w:lang w:val="en-US"/>
               </w:rPr>
-              <w:t>;</w:t>
-            </w:r>
-            <w:r>
-              <w:rPr>
-                <w:rFonts w:ascii="Roboto" w:hAnsi="Roboto" w:cs="Segoe UI"/>
-                <w:sz w:val="22"/>
-                <w:szCs w:val="22"/>
-                <w:lang w:val="en-US"/>
-              </w:rPr>
-              <w:t>&lt;</w:t>
+              <w:t>;&lt;</w:t>
             </w:r>
             <w:proofErr w:type="spellStart"/>
             <w:r>
@@ -26041,52 +26050,7 @@
           <w:szCs w:val="22"/>
           <w:lang w:val="en-US"/>
         </w:rPr>
-        <w:t>;53.</w:t>
-      </w:r>
-      <w:r>
-        <w:rPr>
-          <w:rFonts w:ascii="Roboto" w:hAnsi="Roboto" w:cs="Segoe UI"/>
-          <w:sz w:val="22"/>
-          <w:szCs w:val="22"/>
-          <w:lang w:val="en-US"/>
-        </w:rPr>
-        <w:t>4897</w:t>
-      </w:r>
-      <w:r>
-        <w:rPr>
-          <w:rFonts w:ascii="Roboto" w:hAnsi="Roboto" w:cs="Segoe UI"/>
-          <w:sz w:val="22"/>
-          <w:szCs w:val="22"/>
-          <w:lang w:val="en-US"/>
-        </w:rPr>
-        <w:t>;8.</w:t>
-      </w:r>
-      <w:r>
-        <w:rPr>
-          <w:rFonts w:ascii="Roboto" w:hAnsi="Roboto" w:cs="Segoe UI"/>
-          <w:sz w:val="22"/>
-          <w:szCs w:val="22"/>
-          <w:lang w:val="en-US"/>
-        </w:rPr>
-        <w:t>1908</w:t>
-      </w:r>
-      <w:r>
-        <w:rPr>
-          <w:rFonts w:ascii="Roboto" w:hAnsi="Roboto" w:cs="Segoe UI"/>
-          <w:sz w:val="22"/>
-          <w:szCs w:val="22"/>
-          <w:lang w:val="en-US"/>
-        </w:rPr>
-        <w:t>;</w:t>
-      </w:r>
-      <w:r>
-        <w:rPr>
-          <w:rFonts w:ascii="Roboto" w:hAnsi="Roboto" w:cs="Segoe UI"/>
-          <w:sz w:val="22"/>
-          <w:szCs w:val="22"/>
-          <w:lang w:val="en-US"/>
-        </w:rPr>
-        <w:t>50;</w:t>
+        <w:t>;53.4897;8.1908;50;</w:t>
       </w:r>
       <w:r>
         <w:rPr>
@@ -26215,52 +26179,7 @@
           <w:szCs w:val="22"/>
           <w:lang w:val="en-US"/>
         </w:rPr>
-        <w:t>;53.</w:t>
-      </w:r>
-      <w:r>
-        <w:rPr>
-          <w:rFonts w:ascii="Roboto" w:hAnsi="Roboto" w:cs="Segoe UI"/>
-          <w:sz w:val="22"/>
-          <w:szCs w:val="22"/>
-          <w:lang w:val="en-US"/>
-        </w:rPr>
-        <w:t>4694</w:t>
-      </w:r>
-      <w:r>
-        <w:rPr>
-          <w:rFonts w:ascii="Roboto" w:hAnsi="Roboto" w:cs="Segoe UI"/>
-          <w:sz w:val="22"/>
-          <w:szCs w:val="22"/>
-          <w:lang w:val="en-US"/>
-        </w:rPr>
-        <w:t>;8.</w:t>
-      </w:r>
-      <w:r>
-        <w:rPr>
-          <w:rFonts w:ascii="Roboto" w:hAnsi="Roboto" w:cs="Segoe UI"/>
-          <w:sz w:val="22"/>
-          <w:szCs w:val="22"/>
-          <w:lang w:val="en-US"/>
-        </w:rPr>
-        <w:t>2131</w:t>
-      </w:r>
-      <w:r>
-        <w:rPr>
-          <w:rFonts w:ascii="Roboto" w:hAnsi="Roboto" w:cs="Segoe UI"/>
-          <w:sz w:val="22"/>
-          <w:szCs w:val="22"/>
-          <w:lang w:val="en-US"/>
-        </w:rPr>
-        <w:t>;</w:t>
-      </w:r>
-      <w:r>
-        <w:rPr>
-          <w:rFonts w:ascii="Roboto" w:hAnsi="Roboto" w:cs="Segoe UI"/>
-          <w:sz w:val="22"/>
-          <w:szCs w:val="22"/>
-          <w:lang w:val="en-US"/>
-        </w:rPr>
-        <w:t>50;</w:t>
+        <w:t>;53.4694;8.2131;50;</w:t>
       </w:r>
       <w:r>
         <w:rPr>
@@ -26389,52 +26308,7 @@
           <w:szCs w:val="22"/>
           <w:lang w:val="en-US"/>
         </w:rPr>
-        <w:t>;53.</w:t>
-      </w:r>
-      <w:r>
-        <w:rPr>
-          <w:rFonts w:ascii="Roboto" w:hAnsi="Roboto" w:cs="Segoe UI"/>
-          <w:sz w:val="22"/>
-          <w:szCs w:val="22"/>
-          <w:lang w:val="en-US"/>
-        </w:rPr>
-        <w:t>4397</w:t>
-      </w:r>
-      <w:r>
-        <w:rPr>
-          <w:rFonts w:ascii="Roboto" w:hAnsi="Roboto" w:cs="Segoe UI"/>
-          <w:sz w:val="22"/>
-          <w:szCs w:val="22"/>
-          <w:lang w:val="en-US"/>
-        </w:rPr>
-        <w:t>;8.</w:t>
-      </w:r>
-      <w:r>
-        <w:rPr>
-          <w:rFonts w:ascii="Roboto" w:hAnsi="Roboto" w:cs="Segoe UI"/>
-          <w:sz w:val="22"/>
-          <w:szCs w:val="22"/>
-          <w:lang w:val="en-US"/>
-        </w:rPr>
-        <w:t>2262</w:t>
-      </w:r>
-      <w:r>
-        <w:rPr>
-          <w:rFonts w:ascii="Roboto" w:hAnsi="Roboto" w:cs="Segoe UI"/>
-          <w:sz w:val="22"/>
-          <w:szCs w:val="22"/>
-          <w:lang w:val="en-US"/>
-        </w:rPr>
-        <w:t>;</w:t>
-      </w:r>
-      <w:r>
-        <w:rPr>
-          <w:rFonts w:ascii="Roboto" w:hAnsi="Roboto" w:cs="Segoe UI"/>
-          <w:sz w:val="22"/>
-          <w:szCs w:val="22"/>
-          <w:lang w:val="en-US"/>
-        </w:rPr>
-        <w:t>50;</w:t>
+        <w:t>;53.4397;8.2262;50;</w:t>
       </w:r>
       <w:r>
         <w:rPr>
@@ -26599,52 +26473,7 @@
           <w:szCs w:val="22"/>
           <w:lang w:val="en-US"/>
         </w:rPr>
-        <w:t>;53.</w:t>
-      </w:r>
-      <w:r>
-        <w:rPr>
-          <w:rFonts w:ascii="Roboto" w:hAnsi="Roboto" w:cs="Segoe UI"/>
-          <w:sz w:val="22"/>
-          <w:szCs w:val="22"/>
-          <w:lang w:val="en-US"/>
-        </w:rPr>
-        <w:t>4397</w:t>
-      </w:r>
-      <w:r>
-        <w:rPr>
-          <w:rFonts w:ascii="Roboto" w:hAnsi="Roboto" w:cs="Segoe UI"/>
-          <w:sz w:val="22"/>
-          <w:szCs w:val="22"/>
-          <w:lang w:val="en-US"/>
-        </w:rPr>
-        <w:t>;8.</w:t>
-      </w:r>
-      <w:r>
-        <w:rPr>
-          <w:rFonts w:ascii="Roboto" w:hAnsi="Roboto" w:cs="Segoe UI"/>
-          <w:sz w:val="22"/>
-          <w:szCs w:val="22"/>
-          <w:lang w:val="en-US"/>
-        </w:rPr>
-        <w:t>2262</w:t>
-      </w:r>
-      <w:r>
-        <w:rPr>
-          <w:rFonts w:ascii="Roboto" w:hAnsi="Roboto" w:cs="Segoe UI"/>
-          <w:sz w:val="22"/>
-          <w:szCs w:val="22"/>
-          <w:lang w:val="en-US"/>
-        </w:rPr>
-        <w:t>;</w:t>
-      </w:r>
-      <w:r>
-        <w:rPr>
-          <w:rFonts w:ascii="Roboto" w:hAnsi="Roboto" w:cs="Segoe UI"/>
-          <w:sz w:val="22"/>
-          <w:szCs w:val="22"/>
-          <w:lang w:val="en-US"/>
-        </w:rPr>
-        <w:t>1000;</w:t>
+        <w:t>;53.4397;8.2262;1000;</w:t>
       </w:r>
       <w:r>
         <w:rPr>

</xml_diff>

<commit_message>
Update ICD documentation to v1.0 (18.11.24)
</commit_message>
<xml_diff>
--- a/Documentation/SEDAP-Express ICD v1.0.docx
+++ b/Documentation/SEDAP-Express ICD v1.0.docx
@@ -815,7 +815,6 @@
           <w:lang w:val="en-US"/>
         </w:rPr>
       </w:pPr>
-      <w:proofErr w:type="spellStart"/>
       <w:r>
         <w:rPr>
           <w:rFonts w:ascii="Roboto" w:hAnsi="Roboto" w:cs="Segoe UI"/>
@@ -834,7 +833,6 @@
         </w:rPr>
         <w:t>MockUp</w:t>
       </w:r>
-      <w:proofErr w:type="spellEnd"/>
       <w:r>
         <w:rPr>
           <w:rFonts w:ascii="Roboto" w:hAnsi="Roboto" w:cs="Segoe UI"/>
@@ -987,18 +985,8 @@
           <w:lang w:val="en-US"/>
         </w:rPr>
         <w:br/>
-      </w:r>
-      <w:proofErr w:type="spellStart"/>
-      <w:r>
-        <w:rPr>
-          <w:rFonts w:ascii="Roboto" w:hAnsi="Roboto" w:cs="Segoe UI"/>
-          <w:sz w:val="22"/>
-          <w:szCs w:val="22"/>
-          <w:lang w:val="en-US"/>
-        </w:rPr>
         <w:t>MessageTool</w:t>
       </w:r>
-      <w:proofErr w:type="spellEnd"/>
       <w:r>
         <w:rPr>
           <w:rFonts w:ascii="Roboto" w:hAnsi="Roboto" w:cs="Segoe UI"/>
@@ -2004,7 +1992,25 @@
           <w:szCs w:val="22"/>
           <w:lang w:val="en-US"/>
         </w:rPr>
-        <w:t>Support for IPv4 or IPv6 (except for serial connection)</w:t>
+        <w:t xml:space="preserve">Support for IPv4 </w:t>
+      </w:r>
+      <w:r>
+        <w:rPr>
+          <w:rFonts w:ascii="Roboto" w:hAnsi="Roboto" w:cs="Segoe UI"/>
+          <w:sz w:val="22"/>
+          <w:szCs w:val="22"/>
+          <w:lang w:val="en-US"/>
+        </w:rPr>
+        <w:t>and</w:t>
+      </w:r>
+      <w:r>
+        <w:rPr>
+          <w:rFonts w:ascii="Roboto" w:hAnsi="Roboto" w:cs="Segoe UI"/>
+          <w:sz w:val="22"/>
+          <w:szCs w:val="22"/>
+          <w:lang w:val="en-US"/>
+        </w:rPr>
+        <w:t xml:space="preserve"> IPv6 (except for serial connection)</w:t>
       </w:r>
     </w:p>
     <w:p>
@@ -2028,27 +2034,7 @@
           <w:szCs w:val="22"/>
           <w:lang w:val="en-US"/>
         </w:rPr>
-        <w:t>SEC/</w:t>
-      </w:r>
-      <w:proofErr w:type="spellStart"/>
-      <w:r>
-        <w:rPr>
-          <w:rFonts w:ascii="Roboto" w:hAnsi="Roboto" w:cs="Segoe UI"/>
-          <w:sz w:val="22"/>
-          <w:szCs w:val="22"/>
-          <w:lang w:val="en-US"/>
-        </w:rPr>
-        <w:t>SECMockUp</w:t>
-      </w:r>
-      <w:proofErr w:type="spellEnd"/>
-      <w:r>
-        <w:rPr>
-          <w:rFonts w:ascii="Roboto" w:hAnsi="Roboto" w:cs="Segoe UI"/>
-          <w:sz w:val="22"/>
-          <w:szCs w:val="22"/>
-          <w:lang w:val="en-US"/>
-        </w:rPr>
-        <w:t>/Applications can send and receive at any time</w:t>
+        <w:t>SEC/SECMockUp/Applications can send and receive at any time</w:t>
       </w:r>
     </w:p>
     <w:p>
@@ -2096,27 +2082,7 @@
           <w:szCs w:val="22"/>
           <w:lang w:val="en-US"/>
         </w:rPr>
-        <w:t>SEC/</w:t>
-      </w:r>
-      <w:proofErr w:type="spellStart"/>
-      <w:r>
-        <w:rPr>
-          <w:rFonts w:ascii="Roboto" w:hAnsi="Roboto" w:cs="Segoe UI"/>
-          <w:sz w:val="22"/>
-          <w:szCs w:val="22"/>
-          <w:lang w:val="en-US"/>
-        </w:rPr>
-        <w:t>SECMockUp</w:t>
-      </w:r>
-      <w:proofErr w:type="spellEnd"/>
-      <w:r>
-        <w:rPr>
-          <w:rFonts w:ascii="Roboto" w:hAnsi="Roboto" w:cs="Segoe UI"/>
-          <w:sz w:val="22"/>
-          <w:szCs w:val="22"/>
-          <w:lang w:val="en-US"/>
-        </w:rPr>
-        <w:t xml:space="preserve"> answers heartbeat also with a heartbeat message (see chapter IV.2.</w:t>
+        <w:t>SEC/SECMockUp answers heartbeat also with a heartbeat message (see chapter IV.2.</w:t>
       </w:r>
       <w:r>
         <w:rPr>
@@ -3104,9 +3070,8 @@
           <w:szCs w:val="22"/>
           <w:lang w:val="en-US"/>
         </w:rPr>
-        <w:t xml:space="preserve">Sample (32Bit CMAC, </w:t>
-      </w:r>
-      <w:proofErr w:type="spellStart"/>
+        <w:t>Sample (32Bit CMAC, Password:expressexpressex):</w:t>
+      </w:r>
       <w:r>
         <w:rPr>
           <w:rFonts w:ascii="Roboto" w:hAnsi="Roboto" w:cs="Segoe UI"/>
@@ -3116,29 +3081,6 @@
           <w:szCs w:val="22"/>
           <w:lang w:val="en-US"/>
         </w:rPr>
-        <w:t>Password:expressexpressex</w:t>
-      </w:r>
-      <w:proofErr w:type="spellEnd"/>
-      <w:r>
-        <w:rPr>
-          <w:rFonts w:ascii="Roboto" w:hAnsi="Roboto" w:cs="Segoe UI"/>
-          <w:i/>
-          <w:iCs/>
-          <w:sz w:val="22"/>
-          <w:szCs w:val="22"/>
-          <w:lang w:val="en-US"/>
-        </w:rPr>
-        <w:t>):</w:t>
-      </w:r>
-      <w:r>
-        <w:rPr>
-          <w:rFonts w:ascii="Roboto" w:hAnsi="Roboto" w:cs="Segoe UI"/>
-          <w:i/>
-          <w:iCs/>
-          <w:sz w:val="22"/>
-          <w:szCs w:val="22"/>
-          <w:lang w:val="en-US"/>
-        </w:rPr>
         <w:t xml:space="preserve"> </w:t>
       </w:r>
       <w:r>
@@ -3148,27 +3090,7 @@
           <w:szCs w:val="22"/>
           <w:lang w:val="en-US"/>
         </w:rPr>
-        <w:t xml:space="preserve">OWNUNIT;5E;661D4410;66A3;R;;;53.32;8.11;0;5.5;21;22;;;FGS </w:t>
-      </w:r>
-      <w:proofErr w:type="spellStart"/>
-      <w:r>
-        <w:rPr>
-          <w:rFonts w:ascii="Roboto" w:hAnsi="Roboto" w:cs="Segoe UI"/>
-          <w:sz w:val="22"/>
-          <w:szCs w:val="22"/>
-          <w:lang w:val="en-US"/>
-        </w:rPr>
-        <w:t>Bayern;sfspfclff</w:t>
-      </w:r>
-      <w:proofErr w:type="spellEnd"/>
-      <w:r>
-        <w:rPr>
-          <w:rFonts w:ascii="Roboto" w:hAnsi="Roboto" w:cs="Segoe UI"/>
-          <w:sz w:val="22"/>
-          <w:szCs w:val="22"/>
-          <w:lang w:val="en-US"/>
-        </w:rPr>
-        <w:t>------</w:t>
+        <w:t>OWNUNIT;5E;661D4410;66A3;R;;;53.32;8.11;0;5.5;21;22;;;FGS Bayern;sfspfclff------</w:t>
       </w:r>
     </w:p>
     <w:p>
@@ -3361,27 +3283,7 @@
           <w:szCs w:val="22"/>
           <w:lang w:val="en-US"/>
         </w:rPr>
-        <w:t>CFB/</w:t>
-      </w:r>
-      <w:proofErr w:type="spellStart"/>
-      <w:r>
-        <w:rPr>
-          <w:rFonts w:ascii="Roboto" w:hAnsi="Roboto" w:cs="Segoe UI"/>
-          <w:sz w:val="22"/>
-          <w:szCs w:val="22"/>
-          <w:lang w:val="en-US"/>
-        </w:rPr>
-        <w:t>NoPadding</w:t>
-      </w:r>
-      <w:proofErr w:type="spellEnd"/>
-      <w:r>
-        <w:rPr>
-          <w:rFonts w:ascii="Roboto" w:hAnsi="Roboto" w:cs="Segoe UI"/>
-          <w:sz w:val="22"/>
-          <w:szCs w:val="22"/>
-          <w:lang w:val="en-US"/>
-        </w:rPr>
-        <w:t xml:space="preserve"> </w:t>
+        <w:t xml:space="preserve">CFB/NoPadding </w:t>
       </w:r>
       <w:r>
         <w:rPr>
@@ -3461,7 +3363,6 @@
         </w:rPr>
         <w:t>/</w:t>
       </w:r>
-      <w:proofErr w:type="spellStart"/>
       <w:r>
         <w:rPr>
           <w:rFonts w:ascii="Roboto" w:hAnsi="Roboto" w:cs="Segoe UI"/>
@@ -3471,7 +3372,6 @@
         </w:rPr>
         <w:t>NoPadding</w:t>
       </w:r>
-      <w:proofErr w:type="spellEnd"/>
       <w:r>
         <w:rPr>
           <w:rFonts w:ascii="Roboto" w:hAnsi="Roboto" w:cs="Segoe UI"/>
@@ -3781,27 +3681,7 @@
           <w:szCs w:val="22"/>
           <w:lang w:val="en-US"/>
         </w:rPr>
-        <w:t xml:space="preserve">53.32;8.11;0;5.5;21;22;;;FGS </w:t>
-      </w:r>
-      <w:proofErr w:type="spellStart"/>
-      <w:r>
-        <w:rPr>
-          <w:rFonts w:ascii="Roboto" w:hAnsi="Roboto" w:cs="Segoe UI"/>
-          <w:sz w:val="22"/>
-          <w:szCs w:val="22"/>
-          <w:lang w:val="en-US"/>
-        </w:rPr>
-        <w:t>Bayern;sfspfclff</w:t>
-      </w:r>
-      <w:proofErr w:type="spellEnd"/>
-      <w:r>
-        <w:rPr>
-          <w:rFonts w:ascii="Roboto" w:hAnsi="Roboto" w:cs="Segoe UI"/>
-          <w:sz w:val="22"/>
-          <w:szCs w:val="22"/>
-          <w:lang w:val="en-US"/>
-        </w:rPr>
-        <w:t>------</w:t>
+        <w:t>53.32;8.11;0;5.5;21;22;;;FGS Bayern;sfspfclff------</w:t>
       </w:r>
     </w:p>
     <w:p>
@@ -3871,9 +3751,8 @@
           <w:szCs w:val="22"/>
           <w:lang w:val="en-US"/>
         </w:rPr>
-        <w:t xml:space="preserve"> (AES128, ECB, </w:t>
-      </w:r>
-      <w:proofErr w:type="spellStart"/>
+        <w:t xml:space="preserve"> (AES128, ECB, Passwor</w:t>
+      </w:r>
       <w:r>
         <w:rPr>
           <w:rFonts w:ascii="Roboto" w:hAnsi="Roboto" w:cs="Segoe UI"/>
@@ -3883,7 +3762,7 @@
           <w:szCs w:val="22"/>
           <w:lang w:val="en-US"/>
         </w:rPr>
-        <w:t>Passwor</w:t>
+        <w:t>d</w:t>
       </w:r>
       <w:r>
         <w:rPr>
@@ -3894,30 +3773,7 @@
           <w:szCs w:val="22"/>
           <w:lang w:val="en-US"/>
         </w:rPr>
-        <w:t>d</w:t>
-      </w:r>
-      <w:r>
-        <w:rPr>
-          <w:rFonts w:ascii="Roboto" w:hAnsi="Roboto" w:cs="Segoe UI"/>
-          <w:i/>
-          <w:iCs/>
-          <w:sz w:val="22"/>
-          <w:szCs w:val="22"/>
-          <w:lang w:val="en-US"/>
-        </w:rPr>
-        <w:t>:expressexpressex</w:t>
-      </w:r>
-      <w:proofErr w:type="spellEnd"/>
-      <w:r>
-        <w:rPr>
-          <w:rFonts w:ascii="Roboto" w:hAnsi="Roboto" w:cs="Segoe UI"/>
-          <w:i/>
-          <w:iCs/>
-          <w:sz w:val="22"/>
-          <w:szCs w:val="22"/>
-          <w:lang w:val="en-US"/>
-        </w:rPr>
-        <w:t>):</w:t>
+        <w:t>:expressexpressex):</w:t>
       </w:r>
     </w:p>
     <w:p>
@@ -4626,7 +4482,6 @@
         </w:rPr>
         <w:t>/</w:t>
       </w:r>
-      <w:proofErr w:type="spellStart"/>
       <w:r>
         <w:rPr>
           <w:rFonts w:ascii="Roboto" w:hAnsi="Roboto" w:cs="Segoe UI"/>
@@ -4643,17 +4498,7 @@
           <w:szCs w:val="22"/>
           <w:lang w:val="en-US"/>
         </w:rPr>
-        <w:t>MockUp</w:t>
-      </w:r>
-      <w:proofErr w:type="spellEnd"/>
-      <w:r>
-        <w:rPr>
-          <w:rFonts w:ascii="Roboto" w:hAnsi="Roboto" w:cs="Segoe UI"/>
-          <w:sz w:val="22"/>
-          <w:szCs w:val="22"/>
-          <w:lang w:val="en-US"/>
-        </w:rPr>
-        <w:t xml:space="preserve"> </w:t>
+        <w:t xml:space="preserve">MockUp </w:t>
       </w:r>
       <w:r>
         <w:rPr>
@@ -4994,7 +4839,6 @@
         </w:rPr>
         <w:t>EC/</w:t>
       </w:r>
-      <w:proofErr w:type="spellStart"/>
       <w:r>
         <w:rPr>
           <w:rFonts w:ascii="Roboto" w:hAnsi="Roboto" w:cs="Segoe UI"/>
@@ -5013,7 +4857,6 @@
         </w:rPr>
         <w:t>MockUp</w:t>
       </w:r>
-      <w:proofErr w:type="spellEnd"/>
       <w:r>
         <w:rPr>
           <w:rFonts w:ascii="Roboto" w:hAnsi="Roboto" w:cs="Segoe UI"/>
@@ -5665,27 +5508,7 @@
           <w:szCs w:val="22"/>
           <w:lang w:val="en-US"/>
         </w:rPr>
-        <w:t xml:space="preserve">Deflate or </w:t>
-      </w:r>
-      <w:proofErr w:type="spellStart"/>
-      <w:r>
-        <w:rPr>
-          <w:rFonts w:ascii="Roboto" w:hAnsi="Roboto" w:cs="Segoe UI"/>
-          <w:sz w:val="22"/>
-          <w:szCs w:val="22"/>
-          <w:lang w:val="en-US"/>
-        </w:rPr>
-        <w:t>gzip</w:t>
-      </w:r>
-      <w:proofErr w:type="spellEnd"/>
-      <w:r>
-        <w:rPr>
-          <w:rFonts w:ascii="Roboto" w:hAnsi="Roboto" w:cs="Segoe UI"/>
-          <w:sz w:val="22"/>
-          <w:szCs w:val="22"/>
-          <w:lang w:val="en-US"/>
-        </w:rPr>
-        <w:t xml:space="preserve"> compression should be supported </w:t>
+        <w:t xml:space="preserve">Deflate or gzip compression should be supported </w:t>
       </w:r>
     </w:p>
     <w:p>
@@ -7593,7 +7416,6 @@
           <w:lang w:val="en-US"/>
         </w:rPr>
       </w:pPr>
-      <w:proofErr w:type="spellStart"/>
       <w:r>
         <w:rPr>
           <w:rFonts w:ascii="Roboto" w:hAnsi="Roboto" w:cs="Segoe UI"/>
@@ -7603,19 +7425,7 @@
           <w:szCs w:val="22"/>
           <w:lang w:val="en-US"/>
         </w:rPr>
-        <w:t>Protobuf</w:t>
-      </w:r>
-      <w:proofErr w:type="spellEnd"/>
-      <w:r>
-        <w:rPr>
-          <w:rFonts w:ascii="Roboto" w:hAnsi="Roboto" w:cs="Segoe UI"/>
-          <w:b/>
-          <w:bCs/>
-          <w:sz w:val="22"/>
-          <w:szCs w:val="22"/>
-          <w:lang w:val="en-US"/>
-        </w:rPr>
-        <w:t xml:space="preserve"> connection</w:t>
+        <w:t>Protobuf connection</w:t>
       </w:r>
     </w:p>
     <w:p>
@@ -7904,7 +7714,6 @@
         </w:rPr>
         <w:t xml:space="preserve"> </w:t>
       </w:r>
-      <w:proofErr w:type="spellStart"/>
       <w:r>
         <w:rPr>
           <w:rFonts w:ascii="Roboto" w:hAnsi="Roboto" w:cs="Segoe UI"/>
@@ -7914,7 +7723,6 @@
         </w:rPr>
         <w:t>the</w:t>
       </w:r>
-      <w:proofErr w:type="spellEnd"/>
       <w:r>
         <w:rPr>
           <w:rFonts w:ascii="Roboto" w:hAnsi="Roboto" w:cs="Segoe UI"/>
@@ -9321,27 +9129,7 @@
           <w:szCs w:val="22"/>
           <w:lang w:val="en-US"/>
         </w:rPr>
-        <w:t xml:space="preserve">OWNUNIT;5E;661D4410;66A3;R;;;53.32;8.11;0;5.5;21;22;;;FGS </w:t>
-      </w:r>
-      <w:proofErr w:type="spellStart"/>
-      <w:r>
-        <w:rPr>
-          <w:rFonts w:ascii="Roboto" w:hAnsi="Roboto" w:cs="Segoe UI"/>
-          <w:sz w:val="22"/>
-          <w:szCs w:val="22"/>
-          <w:lang w:val="en-US"/>
-        </w:rPr>
-        <w:t>Bayern;SFSPFCLFF</w:t>
-      </w:r>
-      <w:proofErr w:type="spellEnd"/>
-      <w:r>
-        <w:rPr>
-          <w:rFonts w:ascii="Roboto" w:hAnsi="Roboto" w:cs="Segoe UI"/>
-          <w:sz w:val="22"/>
-          <w:szCs w:val="22"/>
-          <w:lang w:val="en-US"/>
-        </w:rPr>
-        <w:t>------</w:t>
+        <w:t>OWNUNIT;5E;661D4410;66A3;R;;;53.32;8.11;0;5.5;21;22;;;FGS Bayern;SFSPFCLFF------</w:t>
       </w:r>
     </w:p>
     <w:p>
@@ -10691,7 +10479,6 @@
                 <w:lang w:val="en-US"/>
               </w:rPr>
             </w:pPr>
-            <w:proofErr w:type="spellStart"/>
             <w:r>
               <w:rPr>
                 <w:rFonts w:ascii="Roboto" w:hAnsi="Roboto" w:cs="Segoe UI"/>
@@ -10710,7 +10497,6 @@
               </w:rPr>
               <w:t>ontactID</w:t>
             </w:r>
-            <w:proofErr w:type="spellEnd"/>
           </w:p>
         </w:tc>
         <w:tc>
@@ -10798,7 +10584,6 @@
                 <w:lang w:val="en-US"/>
               </w:rPr>
             </w:pPr>
-            <w:proofErr w:type="spellStart"/>
             <w:r>
               <w:rPr>
                 <w:rFonts w:ascii="Roboto" w:hAnsi="Roboto" w:cs="Segoe UI"/>
@@ -10817,7 +10602,6 @@
               </w:rPr>
               <w:t>eleteFlag</w:t>
             </w:r>
-            <w:proofErr w:type="spellEnd"/>
           </w:p>
         </w:tc>
         <w:tc>
@@ -11886,47 +11670,7 @@
           <w:szCs w:val="22"/>
           <w:lang w:val="en-US"/>
         </w:rPr>
-        <w:t xml:space="preserve">;R;;;100;FALSE;53.32;8.11;0;;;;120;275;;;;;;;FGS </w:t>
-      </w:r>
-      <w:proofErr w:type="spellStart"/>
-      <w:r>
-        <w:rPr>
-          <w:rFonts w:ascii="Roboto" w:hAnsi="Roboto" w:cs="Segoe UI"/>
-          <w:sz w:val="22"/>
-          <w:szCs w:val="22"/>
-          <w:lang w:val="en-US"/>
-        </w:rPr>
-        <w:t>Bayern;AR;SFSPFCLFF</w:t>
-      </w:r>
-      <w:proofErr w:type="spellEnd"/>
-      <w:r>
-        <w:rPr>
-          <w:rFonts w:ascii="Roboto" w:hAnsi="Roboto" w:cs="Segoe UI"/>
-          <w:sz w:val="22"/>
-          <w:szCs w:val="22"/>
-          <w:lang w:val="en-US"/>
-        </w:rPr>
-        <w:t>------;;;;</w:t>
-      </w:r>
-      <w:proofErr w:type="spellStart"/>
-      <w:r>
-        <w:rPr>
-          <w:rFonts w:ascii="Roboto" w:hAnsi="Roboto" w:cs="Segoe UI"/>
-          <w:sz w:val="22"/>
-          <w:szCs w:val="22"/>
-          <w:lang w:val="en-US"/>
-        </w:rPr>
-        <w:t>VXNlIENIMjI</w:t>
-      </w:r>
-      <w:proofErr w:type="spellEnd"/>
-      <w:r>
-        <w:rPr>
-          <w:rFonts w:ascii="Roboto" w:hAnsi="Roboto" w:cs="Segoe UI"/>
-          <w:sz w:val="22"/>
-          <w:szCs w:val="22"/>
-          <w:lang w:val="en-US"/>
-        </w:rPr>
-        <w:t>=</w:t>
+        <w:t>;R;;;100;FALSE;53.32;8.11;0;;;;120;275;;;;;;;FGS Bayern;AR;SFSPFCLFF------;;;;VXNlIENIMjI=</w:t>
       </w:r>
     </w:p>
     <w:p>
@@ -12407,67 +12151,7 @@
           <w:szCs w:val="22"/>
           <w:lang w:val="en-US"/>
         </w:rPr>
-        <w:t>&lt;</w:t>
-      </w:r>
-      <w:proofErr w:type="spellStart"/>
-      <w:r>
-        <w:rPr>
-          <w:rFonts w:ascii="Roboto" w:hAnsi="Roboto" w:cs="Segoe UI"/>
-          <w:sz w:val="22"/>
-          <w:szCs w:val="22"/>
-          <w:lang w:val="en-US"/>
-        </w:rPr>
-        <w:t>EmitterLatitude</w:t>
-      </w:r>
-      <w:proofErr w:type="spellEnd"/>
-      <w:r>
-        <w:rPr>
-          <w:rFonts w:ascii="Roboto" w:hAnsi="Roboto" w:cs="Segoe UI"/>
-          <w:sz w:val="22"/>
-          <w:szCs w:val="22"/>
-          <w:lang w:val="en-US"/>
-        </w:rPr>
-        <w:t>&gt;[°];&lt;</w:t>
-      </w:r>
-      <w:proofErr w:type="spellStart"/>
-      <w:r>
-        <w:rPr>
-          <w:rFonts w:ascii="Roboto" w:hAnsi="Roboto" w:cs="Segoe UI"/>
-          <w:sz w:val="22"/>
-          <w:szCs w:val="22"/>
-          <w:lang w:val="en-US"/>
-        </w:rPr>
-        <w:t>EmitterLongitude</w:t>
-      </w:r>
-      <w:proofErr w:type="spellEnd"/>
-      <w:r>
-        <w:rPr>
-          <w:rFonts w:ascii="Roboto" w:hAnsi="Roboto" w:cs="Segoe UI"/>
-          <w:sz w:val="22"/>
-          <w:szCs w:val="22"/>
-          <w:lang w:val="en-US"/>
-        </w:rPr>
-        <w:t>&gt;[°];&lt;</w:t>
-      </w:r>
-      <w:proofErr w:type="spellStart"/>
-      <w:r>
-        <w:rPr>
-          <w:rFonts w:ascii="Roboto" w:hAnsi="Roboto" w:cs="Segoe UI"/>
-          <w:sz w:val="22"/>
-          <w:szCs w:val="22"/>
-          <w:lang w:val="en-US"/>
-        </w:rPr>
-        <w:t>EmitterAltitude</w:t>
-      </w:r>
-      <w:proofErr w:type="spellEnd"/>
-      <w:r>
-        <w:rPr>
-          <w:rFonts w:ascii="Roboto" w:hAnsi="Roboto" w:cs="Segoe UI"/>
-          <w:sz w:val="22"/>
-          <w:szCs w:val="22"/>
-          <w:lang w:val="en-US"/>
-        </w:rPr>
-        <w:t>&gt;[m</w:t>
+        <w:t>&lt;EmitterLatitude&gt;[°];&lt;EmitterLongitude&gt;[°];&lt;EmitterAltitude&gt;[m</w:t>
       </w:r>
       <w:r>
         <w:rPr>
@@ -12638,27 +12322,7 @@
           <w:szCs w:val="22"/>
           <w:lang w:val="en-US"/>
         </w:rPr>
-        <w:t>&lt;</w:t>
-      </w:r>
-      <w:proofErr w:type="spellStart"/>
-      <w:r>
-        <w:rPr>
-          <w:rFonts w:ascii="Roboto" w:hAnsi="Roboto" w:cs="Segoe UI"/>
-          <w:sz w:val="22"/>
-          <w:szCs w:val="22"/>
-          <w:lang w:val="en-US"/>
-        </w:rPr>
-        <w:t>SpotNumber</w:t>
-      </w:r>
-      <w:proofErr w:type="spellEnd"/>
-      <w:r>
-        <w:rPr>
-          <w:rFonts w:ascii="Roboto" w:hAnsi="Roboto" w:cs="Segoe UI"/>
-          <w:sz w:val="22"/>
-          <w:szCs w:val="22"/>
-          <w:lang w:val="en-US"/>
-        </w:rPr>
-        <w:t>&gt;;</w:t>
+        <w:t>&lt;SpotNumber&gt;;</w:t>
       </w:r>
       <w:r>
         <w:rPr>
@@ -12725,7 +12389,6 @@
                 <w:lang w:val="en-US"/>
               </w:rPr>
             </w:pPr>
-            <w:proofErr w:type="spellStart"/>
             <w:r>
               <w:rPr>
                 <w:rFonts w:ascii="Roboto" w:hAnsi="Roboto" w:cs="Segoe UI"/>
@@ -12735,7 +12398,6 @@
               </w:rPr>
               <w:t>EmissionID</w:t>
             </w:r>
-            <w:proofErr w:type="spellEnd"/>
           </w:p>
         </w:tc>
         <w:tc>
@@ -12824,7 +12486,6 @@
                 <w:lang w:val="en-US"/>
               </w:rPr>
             </w:pPr>
-            <w:proofErr w:type="spellStart"/>
             <w:r>
               <w:rPr>
                 <w:rFonts w:ascii="Roboto" w:hAnsi="Roboto" w:cs="Segoe UI"/>
@@ -12834,7 +12495,6 @@
               </w:rPr>
               <w:t>DeleteFlag</w:t>
             </w:r>
-            <w:proofErr w:type="spellEnd"/>
           </w:p>
         </w:tc>
         <w:tc>
@@ -12974,7 +12634,6 @@
                 <w:lang w:val="en-US"/>
               </w:rPr>
             </w:pPr>
-            <w:proofErr w:type="spellStart"/>
             <w:r>
               <w:rPr>
                 <w:rFonts w:ascii="Roboto" w:hAnsi="Roboto" w:cs="Segoe UI"/>
@@ -12984,7 +12643,6 @@
               </w:rPr>
               <w:t>FreqAgility</w:t>
             </w:r>
-            <w:proofErr w:type="spellEnd"/>
           </w:p>
         </w:tc>
         <w:tc>
@@ -13498,7 +13156,6 @@
                 <w:lang w:val="en-US"/>
               </w:rPr>
             </w:pPr>
-            <w:proofErr w:type="spellStart"/>
             <w:r>
               <w:rPr>
                 <w:rFonts w:ascii="Roboto" w:hAnsi="Roboto" w:cs="Segoe UI"/>
@@ -13508,7 +13165,6 @@
               </w:rPr>
               <w:t>PRFAgility</w:t>
             </w:r>
-            <w:proofErr w:type="spellEnd"/>
           </w:p>
         </w:tc>
         <w:tc>
@@ -13812,7 +13468,6 @@
                 <w:lang w:val="en-US"/>
               </w:rPr>
             </w:pPr>
-            <w:proofErr w:type="spellStart"/>
             <w:r>
               <w:rPr>
                 <w:rFonts w:ascii="Roboto" w:hAnsi="Roboto"/>
@@ -13822,7 +13477,6 @@
               </w:rPr>
               <w:t>Wobbulated</w:t>
             </w:r>
-            <w:proofErr w:type="spellEnd"/>
           </w:p>
         </w:tc>
       </w:tr>
@@ -15809,7 +15463,6 @@
               </w:rPr>
               <w:t xml:space="preserve">ACOUSTIC </w:t>
             </w:r>
-            <w:proofErr w:type="spellStart"/>
             <w:r>
               <w:rPr>
                 <w:rFonts w:ascii="Roboto" w:hAnsi="Roboto"/>
@@ -15817,17 +15470,7 @@
                 <w:szCs w:val="22"/>
                 <w:lang w:val="en-US"/>
               </w:rPr>
-              <w:t>Sono</w:t>
-            </w:r>
-            <w:proofErr w:type="spellEnd"/>
-            <w:r>
-              <w:rPr>
-                <w:rFonts w:ascii="Roboto" w:hAnsi="Roboto"/>
-                <w:sz w:val="22"/>
-                <w:szCs w:val="22"/>
-                <w:lang w:val="en-US"/>
-              </w:rPr>
-              <w:t xml:space="preserve"> </w:t>
+              <w:t xml:space="preserve">Sono </w:t>
             </w:r>
             <w:r>
               <w:rPr>
@@ -17792,7 +17435,6 @@
         </w:rPr>
         <w:t>isibility&gt;[km];&lt;</w:t>
       </w:r>
-      <w:proofErr w:type="spellStart"/>
       <w:r>
         <w:rPr>
           <w:rFonts w:ascii="Roboto" w:hAnsi="Roboto" w:cs="Segoe UI"/>
@@ -17809,19 +17451,8 @@
           <w:szCs w:val="22"/>
           <w:lang w:val="en-US"/>
         </w:rPr>
-        <w:t>loudHeight</w:t>
-      </w:r>
-      <w:proofErr w:type="spellEnd"/>
-      <w:r>
-        <w:rPr>
-          <w:rFonts w:ascii="Roboto" w:hAnsi="Roboto" w:cs="Segoe UI"/>
-          <w:sz w:val="22"/>
-          <w:szCs w:val="22"/>
-          <w:lang w:val="en-US"/>
-        </w:rPr>
-        <w:t>&gt;[m];&lt;</w:t>
-      </w:r>
-      <w:proofErr w:type="spellStart"/>
+        <w:t>loudHeight&gt;[m];&lt;</w:t>
+      </w:r>
       <w:r>
         <w:rPr>
           <w:rFonts w:ascii="Roboto" w:hAnsi="Roboto" w:cs="Segoe UI"/>
@@ -17838,17 +17469,7 @@
           <w:szCs w:val="22"/>
           <w:lang w:val="en-US"/>
         </w:rPr>
-        <w:t>loudCover</w:t>
-      </w:r>
-      <w:proofErr w:type="spellEnd"/>
-      <w:r>
-        <w:rPr>
-          <w:rFonts w:ascii="Roboto" w:hAnsi="Roboto" w:cs="Segoe UI"/>
-          <w:sz w:val="22"/>
-          <w:szCs w:val="22"/>
-          <w:lang w:val="en-US"/>
-        </w:rPr>
-        <w:t>&gt;[%]</w:t>
+        <w:t>loudCover&gt;[%]</w:t>
       </w:r>
     </w:p>
     <w:p>
@@ -20056,23 +19677,7 @@
           <w:rFonts w:ascii="Roboto" w:hAnsi="Roboto" w:cs="Segoe UI"/>
           <w:lang w:val="en-US"/>
         </w:rPr>
-        <w:t xml:space="preserve">&lt;GraphicType&gt;(M);&lt;LineWidth&gt;;&lt;LineColor&gt;;&lt;Annotation&gt;;&lt;additional </w:t>
-      </w:r>
-      <w:proofErr w:type="spellStart"/>
-      <w:r>
-        <w:rPr>
-          <w:rFonts w:ascii="Roboto" w:hAnsi="Roboto" w:cs="Segoe UI"/>
-          <w:lang w:val="en-US"/>
-        </w:rPr>
-        <w:t>GraphicType</w:t>
-      </w:r>
-      <w:proofErr w:type="spellEnd"/>
-      <w:r>
-        <w:rPr>
-          <w:rFonts w:ascii="Roboto" w:hAnsi="Roboto" w:cs="Segoe UI"/>
-          <w:lang w:val="en-US"/>
-        </w:rPr>
-        <w:t>-dependent parameters&gt;*</w:t>
+        <w:t>&lt;GraphicType&gt;(M);&lt;LineWidth&gt;;&lt;LineColor&gt;;&lt;Annotation&gt;;&lt;additional GraphicType-dependent parameters&gt;*</w:t>
       </w:r>
     </w:p>
     <w:tbl>
@@ -20112,7 +19717,6 @@
                 <w:lang w:val="en-US"/>
               </w:rPr>
             </w:pPr>
-            <w:proofErr w:type="spellStart"/>
             <w:r>
               <w:rPr>
                 <w:rFonts w:ascii="Roboto" w:hAnsi="Roboto" w:cs="Segoe UI"/>
@@ -20122,7 +19726,6 @@
               </w:rPr>
               <w:t>GraphicType</w:t>
             </w:r>
-            <w:proofErr w:type="spellEnd"/>
           </w:p>
         </w:tc>
         <w:tc>
@@ -20313,7 +19916,7 @@
                 <w:szCs w:val="22"/>
                 <w:lang w:val="en-US"/>
               </w:rPr>
-              <w:t>3</w:t>
+              <w:t>2</w:t>
             </w:r>
           </w:p>
         </w:tc>
@@ -20391,7 +19994,7 @@
                 <w:szCs w:val="22"/>
                 <w:lang w:val="en-US"/>
               </w:rPr>
-              <w:t>4</w:t>
+              <w:t>3</w:t>
             </w:r>
           </w:p>
         </w:tc>
@@ -20479,7 +20082,7 @@
                 <w:szCs w:val="22"/>
                 <w:lang w:val="en-US"/>
               </w:rPr>
-              <w:t>5</w:t>
+              <w:t>4</w:t>
             </w:r>
           </w:p>
         </w:tc>
@@ -20593,7 +20196,16 @@
                 <w:szCs w:val="22"/>
                 <w:lang w:val="en-US"/>
               </w:rPr>
-              <w:t>06</w:t>
+              <w:t>0</w:t>
+            </w:r>
+            <w:r>
+              <w:rPr>
+                <w:rFonts w:ascii="Roboto" w:hAnsi="Roboto" w:cs="Segoe UI"/>
+                <w:sz w:val="22"/>
+                <w:szCs w:val="22"/>
+                <w:lang w:val="en-US"/>
+              </w:rPr>
+              <w:t>5</w:t>
             </w:r>
           </w:p>
         </w:tc>
@@ -20680,7 +20292,16 @@
                 <w:szCs w:val="22"/>
                 <w:lang w:val="en-US"/>
               </w:rPr>
-              <w:t>07</w:t>
+              <w:t>0</w:t>
+            </w:r>
+            <w:r>
+              <w:rPr>
+                <w:rFonts w:ascii="Roboto" w:hAnsi="Roboto" w:cs="Segoe UI"/>
+                <w:sz w:val="22"/>
+                <w:szCs w:val="22"/>
+                <w:lang w:val="en-US"/>
+              </w:rPr>
+              <w:t>6</w:t>
             </w:r>
           </w:p>
         </w:tc>
@@ -20785,7 +20406,16 @@
                 <w:szCs w:val="22"/>
                 <w:lang w:val="en-US"/>
               </w:rPr>
-              <w:t>08</w:t>
+              <w:t>0</w:t>
+            </w:r>
+            <w:r>
+              <w:rPr>
+                <w:rFonts w:ascii="Roboto" w:hAnsi="Roboto" w:cs="Segoe UI"/>
+                <w:sz w:val="22"/>
+                <w:szCs w:val="22"/>
+                <w:lang w:val="en-US"/>
+              </w:rPr>
+              <w:t>7</w:t>
             </w:r>
           </w:p>
         </w:tc>
@@ -20917,7 +20547,16 @@
                 <w:szCs w:val="22"/>
                 <w:lang w:val="en-US"/>
               </w:rPr>
-              <w:t>09</w:t>
+              <w:t>0</w:t>
+            </w:r>
+            <w:r>
+              <w:rPr>
+                <w:rFonts w:ascii="Roboto" w:hAnsi="Roboto" w:cs="Segoe UI"/>
+                <w:sz w:val="22"/>
+                <w:szCs w:val="22"/>
+                <w:lang w:val="en-US"/>
+              </w:rPr>
+              <w:t>8</w:t>
             </w:r>
           </w:p>
         </w:tc>
@@ -20995,7 +20634,16 @@
                 <w:szCs w:val="22"/>
                 <w:lang w:val="en-US"/>
               </w:rPr>
-              <w:t>0A</w:t>
+              <w:t>0</w:t>
+            </w:r>
+            <w:r>
+              <w:rPr>
+                <w:rFonts w:ascii="Roboto" w:hAnsi="Roboto" w:cs="Segoe UI"/>
+                <w:sz w:val="22"/>
+                <w:szCs w:val="22"/>
+                <w:lang w:val="en-US"/>
+              </w:rPr>
+              <w:t>9</w:t>
             </w:r>
           </w:p>
         </w:tc>
@@ -21020,67 +20668,7 @@
                 <w:szCs w:val="22"/>
                 <w:lang w:val="en-US"/>
               </w:rPr>
-              <w:t>Ellipsoid: &lt;</w:t>
-            </w:r>
-            <w:proofErr w:type="spellStart"/>
-            <w:r>
-              <w:rPr>
-                <w:rFonts w:ascii="Roboto" w:hAnsi="Roboto" w:cs="Segoe UI"/>
-                <w:sz w:val="22"/>
-                <w:szCs w:val="22"/>
-                <w:lang w:val="en-US"/>
-              </w:rPr>
-              <w:t>Center_Latitude</w:t>
-            </w:r>
-            <w:proofErr w:type="spellEnd"/>
-            <w:r>
-              <w:rPr>
-                <w:rFonts w:ascii="Roboto" w:hAnsi="Roboto" w:cs="Segoe UI"/>
-                <w:sz w:val="22"/>
-                <w:szCs w:val="22"/>
-                <w:lang w:val="en-US"/>
-              </w:rPr>
-              <w:t>&gt;[°];&lt;</w:t>
-            </w:r>
-            <w:proofErr w:type="spellStart"/>
-            <w:r>
-              <w:rPr>
-                <w:rFonts w:ascii="Roboto" w:hAnsi="Roboto" w:cs="Segoe UI"/>
-                <w:sz w:val="22"/>
-                <w:szCs w:val="22"/>
-                <w:lang w:val="en-US"/>
-              </w:rPr>
-              <w:t>Center_Longitude</w:t>
-            </w:r>
-            <w:proofErr w:type="spellEnd"/>
-            <w:r>
-              <w:rPr>
-                <w:rFonts w:ascii="Roboto" w:hAnsi="Roboto" w:cs="Segoe UI"/>
-                <w:sz w:val="22"/>
-                <w:szCs w:val="22"/>
-                <w:lang w:val="en-US"/>
-              </w:rPr>
-              <w:t>&gt;[°];&lt;</w:t>
-            </w:r>
-            <w:proofErr w:type="spellStart"/>
-            <w:r>
-              <w:rPr>
-                <w:rFonts w:ascii="Roboto" w:hAnsi="Roboto" w:cs="Segoe UI"/>
-                <w:sz w:val="22"/>
-                <w:szCs w:val="22"/>
-                <w:lang w:val="en-US"/>
-              </w:rPr>
-              <w:t>Center_Altitude</w:t>
-            </w:r>
-            <w:proofErr w:type="spellEnd"/>
-            <w:r>
-              <w:rPr>
-                <w:rFonts w:ascii="Roboto" w:hAnsi="Roboto" w:cs="Segoe UI"/>
-                <w:sz w:val="22"/>
-                <w:szCs w:val="22"/>
-                <w:lang w:val="en-US"/>
-              </w:rPr>
-              <w:t>&gt;[m]</w:t>
+              <w:t>Ellipsoid: &lt;Center_Latitude&gt;[°];&lt;Center_Longitude&gt;[°];&lt;Center_Altitude&gt;[m]</w:t>
             </w:r>
             <w:r>
               <w:rPr>
@@ -21181,7 +20769,6 @@
                 <w:lang w:val="en-US"/>
               </w:rPr>
             </w:pPr>
-            <w:proofErr w:type="spellStart"/>
             <w:r>
               <w:rPr>
                 <w:rFonts w:ascii="Roboto" w:hAnsi="Roboto" w:cs="Segoe UI"/>
@@ -21191,7 +20778,6 @@
               </w:rPr>
               <w:t>LineWidth</w:t>
             </w:r>
-            <w:proofErr w:type="spellEnd"/>
           </w:p>
         </w:tc>
         <w:tc>
@@ -21261,7 +20847,6 @@
                 <w:lang w:val="en-US"/>
               </w:rPr>
             </w:pPr>
-            <w:proofErr w:type="spellStart"/>
             <w:r>
               <w:rPr>
                 <w:rFonts w:ascii="Roboto" w:hAnsi="Roboto" w:cs="Segoe UI"/>
@@ -21271,7 +20856,6 @@
               </w:rPr>
               <w:t>LineColor</w:t>
             </w:r>
-            <w:proofErr w:type="spellEnd"/>
           </w:p>
         </w:tc>
         <w:tc>
@@ -21368,7 +20952,6 @@
                 <w:lang w:val="en-US"/>
               </w:rPr>
             </w:pPr>
-            <w:proofErr w:type="spellStart"/>
             <w:r>
               <w:rPr>
                 <w:rFonts w:ascii="Roboto" w:hAnsi="Roboto" w:cs="Segoe UI"/>
@@ -21378,7 +20961,6 @@
               </w:rPr>
               <w:t>FillColor</w:t>
             </w:r>
-            <w:proofErr w:type="spellEnd"/>
           </w:p>
         </w:tc>
         <w:tc>
@@ -21548,52 +21130,24 @@
                 <w:sz w:val="22"/>
                 <w:szCs w:val="22"/>
               </w:rPr>
-              <w:t xml:space="preserve">Text </w:t>
-            </w:r>
-            <w:proofErr w:type="spellStart"/>
+              <w:t xml:space="preserve">Text is </w:t>
+            </w:r>
             <w:r>
               <w:rPr>
                 <w:rFonts w:ascii="Roboto" w:hAnsi="Roboto"/>
                 <w:sz w:val="22"/>
                 <w:szCs w:val="22"/>
               </w:rPr>
-              <w:t>is</w:t>
-            </w:r>
-            <w:proofErr w:type="spellEnd"/>
+              <w:t>BASE64</w:t>
+            </w:r>
             <w:r>
               <w:rPr>
                 <w:rFonts w:ascii="Roboto" w:hAnsi="Roboto"/>
                 <w:sz w:val="22"/>
                 <w:szCs w:val="22"/>
               </w:rPr>
-              <w:t xml:space="preserve"> </w:t>
-            </w:r>
-            <w:r>
-              <w:rPr>
-                <w:rFonts w:ascii="Roboto" w:hAnsi="Roboto"/>
-                <w:sz w:val="22"/>
-                <w:szCs w:val="22"/>
-              </w:rPr>
-              <w:t>BASE64</w:t>
-            </w:r>
-            <w:r>
-              <w:rPr>
-                <w:rFonts w:ascii="Roboto" w:hAnsi="Roboto"/>
-                <w:sz w:val="22"/>
-                <w:szCs w:val="22"/>
-              </w:rPr>
-              <w:t xml:space="preserve"> </w:t>
-            </w:r>
-            <w:proofErr w:type="spellStart"/>
-            <w:r>
-              <w:rPr>
-                <w:rFonts w:ascii="Roboto" w:hAnsi="Roboto"/>
-                <w:sz w:val="22"/>
-                <w:szCs w:val="22"/>
-              </w:rPr>
-              <w:t>encoded</w:t>
-            </w:r>
-            <w:proofErr w:type="spellEnd"/>
+              <w:t xml:space="preserve"> encoded</w:t>
+            </w:r>
           </w:p>
         </w:tc>
       </w:tr>
@@ -21659,36 +21213,8 @@
                 <w:sz w:val="22"/>
                 <w:szCs w:val="22"/>
               </w:rPr>
-              <w:t xml:space="preserve">Text </w:t>
-            </w:r>
-            <w:proofErr w:type="spellStart"/>
-            <w:r>
-              <w:rPr>
-                <w:rFonts w:ascii="Roboto" w:hAnsi="Roboto"/>
-                <w:sz w:val="22"/>
-                <w:szCs w:val="22"/>
-              </w:rPr>
-              <w:t>is</w:t>
-            </w:r>
-            <w:proofErr w:type="spellEnd"/>
-            <w:r>
-              <w:rPr>
-                <w:rFonts w:ascii="Roboto" w:hAnsi="Roboto"/>
-                <w:sz w:val="22"/>
-                <w:szCs w:val="22"/>
-              </w:rPr>
-              <w:t xml:space="preserve"> not </w:t>
-            </w:r>
-            <w:proofErr w:type="spellStart"/>
-            <w:r>
-              <w:rPr>
-                <w:rFonts w:ascii="Roboto" w:hAnsi="Roboto"/>
-                <w:sz w:val="22"/>
-                <w:szCs w:val="22"/>
-              </w:rPr>
-              <w:t>encoded</w:t>
-            </w:r>
-            <w:proofErr w:type="spellEnd"/>
+              <w:t>Text is not encoded</w:t>
+            </w:r>
           </w:p>
         </w:tc>
       </w:tr>
@@ -22388,56 +21914,79 @@
           <w:szCs w:val="22"/>
           <w:lang w:val="en-US"/>
         </w:rPr>
+        <w:t>&lt;CmdID&gt;;</w:t>
+      </w:r>
+      <w:r>
+        <w:rPr>
+          <w:rFonts w:ascii="Roboto" w:hAnsi="Roboto" w:cs="Segoe UI"/>
+          <w:sz w:val="22"/>
+          <w:szCs w:val="22"/>
+          <w:lang w:val="en-US"/>
+        </w:rPr>
+        <w:t>&lt;CmdFlag&gt;</w:t>
+      </w:r>
+      <w:r>
+        <w:rPr>
+          <w:rFonts w:ascii="Roboto" w:hAnsi="Roboto" w:cs="Segoe UI"/>
+          <w:sz w:val="22"/>
+          <w:szCs w:val="22"/>
+          <w:lang w:val="en-US"/>
+        </w:rPr>
+        <w:t>(M)</w:t>
+      </w:r>
+      <w:r>
+        <w:rPr>
+          <w:rFonts w:ascii="Roboto" w:hAnsi="Roboto" w:cs="Segoe UI"/>
+          <w:sz w:val="22"/>
+          <w:szCs w:val="22"/>
+          <w:lang w:val="en-US"/>
+        </w:rPr>
+        <w:t>;</w:t>
+      </w:r>
+      <w:r>
+        <w:rPr>
+          <w:rFonts w:ascii="Roboto" w:hAnsi="Roboto" w:cs="Segoe UI"/>
+          <w:sz w:val="22"/>
+          <w:szCs w:val="22"/>
+          <w:lang w:val="en-US"/>
+        </w:rPr>
         <w:t>&lt;</w:t>
       </w:r>
-      <w:proofErr w:type="spellStart"/>
-      <w:r>
-        <w:rPr>
-          <w:rFonts w:ascii="Roboto" w:hAnsi="Roboto" w:cs="Segoe UI"/>
-          <w:sz w:val="22"/>
-          <w:szCs w:val="22"/>
-          <w:lang w:val="en-US"/>
-        </w:rPr>
-        <w:t>CmdID</w:t>
-      </w:r>
-      <w:proofErr w:type="spellEnd"/>
-      <w:r>
-        <w:rPr>
-          <w:rFonts w:ascii="Roboto" w:hAnsi="Roboto" w:cs="Segoe UI"/>
-          <w:sz w:val="22"/>
-          <w:szCs w:val="22"/>
-          <w:lang w:val="en-US"/>
-        </w:rPr>
-        <w:t>&gt;;</w:t>
-      </w:r>
-      <w:r>
-        <w:rPr>
-          <w:rFonts w:ascii="Roboto" w:hAnsi="Roboto" w:cs="Segoe UI"/>
-          <w:sz w:val="22"/>
-          <w:szCs w:val="22"/>
-          <w:lang w:val="en-US"/>
-        </w:rPr>
-        <w:t>&lt;</w:t>
-      </w:r>
-      <w:proofErr w:type="spellStart"/>
-      <w:r>
-        <w:rPr>
-          <w:rFonts w:ascii="Roboto" w:hAnsi="Roboto" w:cs="Segoe UI"/>
-          <w:sz w:val="22"/>
-          <w:szCs w:val="22"/>
-          <w:lang w:val="en-US"/>
-        </w:rPr>
-        <w:t>CmdFlag</w:t>
-      </w:r>
-      <w:proofErr w:type="spellEnd"/>
-      <w:r>
-        <w:rPr>
-          <w:rFonts w:ascii="Roboto" w:hAnsi="Roboto" w:cs="Segoe UI"/>
-          <w:sz w:val="22"/>
-          <w:szCs w:val="22"/>
-          <w:lang w:val="en-US"/>
-        </w:rPr>
-        <w:t>&gt;</w:t>
+      <w:r>
+        <w:rPr>
+          <w:rFonts w:ascii="Roboto" w:hAnsi="Roboto" w:cs="Segoe UI"/>
+          <w:sz w:val="22"/>
+          <w:szCs w:val="22"/>
+          <w:lang w:val="en-US"/>
+        </w:rPr>
+        <w:t>C</w:t>
+      </w:r>
+      <w:r>
+        <w:rPr>
+          <w:rFonts w:ascii="Roboto" w:hAnsi="Roboto" w:cs="Segoe UI"/>
+          <w:sz w:val="22"/>
+          <w:szCs w:val="22"/>
+          <w:lang w:val="en-US"/>
+        </w:rPr>
+        <w:t>m</w:t>
+      </w:r>
+      <w:r>
+        <w:rPr>
+          <w:rFonts w:ascii="Roboto" w:hAnsi="Roboto" w:cs="Segoe UI"/>
+          <w:sz w:val="22"/>
+          <w:szCs w:val="22"/>
+          <w:lang w:val="en-US"/>
+        </w:rPr>
+        <w:t>dT</w:t>
+      </w:r>
+      <w:r>
+        <w:rPr>
+          <w:rFonts w:ascii="Roboto" w:hAnsi="Roboto" w:cs="Segoe UI"/>
+          <w:sz w:val="22"/>
+          <w:szCs w:val="22"/>
+          <w:lang w:val="en-US"/>
+        </w:rPr>
+        <w:t>ype&gt;</w:t>
       </w:r>
       <w:r>
         <w:rPr>
@@ -22455,26 +22004,7 @@
           <w:szCs w:val="22"/>
           <w:lang w:val="en-US"/>
         </w:rPr>
-        <w:t>;</w:t>
-      </w:r>
-      <w:r>
-        <w:rPr>
-          <w:rFonts w:ascii="Roboto" w:hAnsi="Roboto" w:cs="Segoe UI"/>
-          <w:sz w:val="22"/>
-          <w:szCs w:val="22"/>
-          <w:lang w:val="en-US"/>
-        </w:rPr>
-        <w:t>&lt;</w:t>
-      </w:r>
-      <w:proofErr w:type="spellStart"/>
-      <w:r>
-        <w:rPr>
-          <w:rFonts w:ascii="Roboto" w:hAnsi="Roboto" w:cs="Segoe UI"/>
-          <w:sz w:val="22"/>
-          <w:szCs w:val="22"/>
-          <w:lang w:val="en-US"/>
-        </w:rPr>
-        <w:t>C</w:t>
+        <w:t>;&lt;additional c</w:t>
       </w:r>
       <w:r>
         <w:rPr>
@@ -22492,74 +22022,8 @@
           <w:szCs w:val="22"/>
           <w:lang w:val="en-US"/>
         </w:rPr>
-        <w:t>dT</w:t>
-      </w:r>
-      <w:r>
-        <w:rPr>
-          <w:rFonts w:ascii="Roboto" w:hAnsi="Roboto" w:cs="Segoe UI"/>
-          <w:sz w:val="22"/>
-          <w:szCs w:val="22"/>
-          <w:lang w:val="en-US"/>
-        </w:rPr>
-        <w:t>ype</w:t>
-      </w:r>
-      <w:proofErr w:type="spellEnd"/>
-      <w:r>
-        <w:rPr>
-          <w:rFonts w:ascii="Roboto" w:hAnsi="Roboto" w:cs="Segoe UI"/>
-          <w:sz w:val="22"/>
-          <w:szCs w:val="22"/>
-          <w:lang w:val="en-US"/>
-        </w:rPr>
-        <w:t>&gt;</w:t>
-      </w:r>
-      <w:r>
-        <w:rPr>
-          <w:rFonts w:ascii="Roboto" w:hAnsi="Roboto" w:cs="Segoe UI"/>
-          <w:sz w:val="22"/>
-          <w:szCs w:val="22"/>
-          <w:lang w:val="en-US"/>
-        </w:rPr>
-        <w:t>(M)</w:t>
-      </w:r>
-      <w:r>
-        <w:rPr>
-          <w:rFonts w:ascii="Roboto" w:hAnsi="Roboto" w:cs="Segoe UI"/>
-          <w:sz w:val="22"/>
-          <w:szCs w:val="22"/>
-          <w:lang w:val="en-US"/>
-        </w:rPr>
-        <w:t xml:space="preserve">;&lt;additional </w:t>
-      </w:r>
-      <w:proofErr w:type="spellStart"/>
-      <w:r>
-        <w:rPr>
-          <w:rFonts w:ascii="Roboto" w:hAnsi="Roboto" w:cs="Segoe UI"/>
-          <w:sz w:val="22"/>
-          <w:szCs w:val="22"/>
-          <w:lang w:val="en-US"/>
-        </w:rPr>
-        <w:t>c</w:t>
-      </w:r>
-      <w:r>
-        <w:rPr>
-          <w:rFonts w:ascii="Roboto" w:hAnsi="Roboto" w:cs="Segoe UI"/>
-          <w:sz w:val="22"/>
-          <w:szCs w:val="22"/>
-          <w:lang w:val="en-US"/>
-        </w:rPr>
-        <w:t>m</w:t>
-      </w:r>
-      <w:r>
-        <w:rPr>
-          <w:rFonts w:ascii="Roboto" w:hAnsi="Roboto" w:cs="Segoe UI"/>
-          <w:sz w:val="22"/>
-          <w:szCs w:val="22"/>
-          <w:lang w:val="en-US"/>
-        </w:rPr>
         <w:t>dType</w:t>
       </w:r>
-      <w:proofErr w:type="spellEnd"/>
       <w:r>
         <w:rPr>
           <w:rFonts w:ascii="Roboto" w:hAnsi="Roboto" w:cs="Segoe UI"/>
@@ -22731,7 +22195,6 @@
                 <w:lang w:val="en-US"/>
               </w:rPr>
             </w:pPr>
-            <w:proofErr w:type="spellStart"/>
             <w:r>
               <w:rPr>
                 <w:rFonts w:ascii="Roboto" w:hAnsi="Roboto" w:cs="Segoe UI"/>
@@ -22741,7 +22204,6 @@
               </w:rPr>
               <w:t>CmdID</w:t>
             </w:r>
-            <w:proofErr w:type="spellEnd"/>
           </w:p>
         </w:tc>
         <w:tc>
@@ -22758,7 +22220,6 @@
                 <w:lang w:val="en-US"/>
               </w:rPr>
             </w:pPr>
-            <w:proofErr w:type="spellStart"/>
             <w:r>
               <w:rPr>
                 <w:rFonts w:ascii="Roboto" w:hAnsi="Roboto" w:cs="Segoe UI"/>
@@ -22768,7 +22229,6 @@
               </w:rPr>
               <w:t>HexString</w:t>
             </w:r>
-            <w:proofErr w:type="spellEnd"/>
           </w:p>
         </w:tc>
         <w:tc>
@@ -22821,7 +22281,6 @@
                 <w:lang w:val="en-US"/>
               </w:rPr>
             </w:pPr>
-            <w:proofErr w:type="spellStart"/>
             <w:r>
               <w:rPr>
                 <w:rFonts w:ascii="Roboto" w:hAnsi="Roboto" w:cs="Segoe UI"/>
@@ -22840,7 +22299,6 @@
               </w:rPr>
               <w:t>Flag</w:t>
             </w:r>
-            <w:proofErr w:type="spellEnd"/>
           </w:p>
         </w:tc>
         <w:tc>
@@ -23180,7 +22638,6 @@
                 <w:lang w:val="en-US"/>
               </w:rPr>
             </w:pPr>
-            <w:proofErr w:type="spellStart"/>
             <w:r>
               <w:rPr>
                 <w:rFonts w:ascii="Roboto" w:hAnsi="Roboto" w:cs="Segoe UI"/>
@@ -23199,7 +22656,6 @@
               </w:rPr>
               <w:t>mdType</w:t>
             </w:r>
-            <w:proofErr w:type="spellEnd"/>
           </w:p>
         </w:tc>
         <w:tc>
@@ -23303,36 +22759,16 @@
                 <w:szCs w:val="22"/>
                 <w:lang w:val="en-US"/>
               </w:rPr>
-              <w:t xml:space="preserve">Power on </w:t>
-            </w:r>
-            <w:proofErr w:type="spellStart"/>
-            <w:r>
-              <w:rPr>
-                <w:rFonts w:ascii="Roboto" w:hAnsi="Roboto" w:cs="Segoe UI"/>
-                <w:sz w:val="22"/>
-                <w:szCs w:val="22"/>
-                <w:lang w:val="en-US"/>
-              </w:rPr>
-              <w:t>u</w:t>
-            </w:r>
-            <w:r>
-              <w:rPr>
-                <w:rFonts w:ascii="Roboto" w:hAnsi="Roboto" w:cs="Segoe UI"/>
-                <w:sz w:val="22"/>
-                <w:szCs w:val="22"/>
-                <w:lang w:val="en-US"/>
-              </w:rPr>
-              <w:t>nix</w:t>
-            </w:r>
-            <w:proofErr w:type="spellEnd"/>
-            <w:r>
-              <w:rPr>
-                <w:rFonts w:ascii="Roboto" w:hAnsi="Roboto" w:cs="Segoe UI"/>
-                <w:sz w:val="22"/>
-                <w:szCs w:val="22"/>
-                <w:lang w:val="en-US"/>
-              </w:rPr>
-              <w:t xml:space="preserve"> time stamp&gt;</w:t>
+              <w:t>Power on u</w:t>
+            </w:r>
+            <w:r>
+              <w:rPr>
+                <w:rFonts w:ascii="Roboto" w:hAnsi="Roboto" w:cs="Segoe UI"/>
+                <w:sz w:val="22"/>
+                <w:szCs w:val="22"/>
+                <w:lang w:val="en-US"/>
+              </w:rPr>
+              <w:t>nix time stamp&gt;</w:t>
             </w:r>
             <w:r>
               <w:rPr>
@@ -23524,36 +22960,16 @@
                 <w:szCs w:val="22"/>
                 <w:lang w:val="en-US"/>
               </w:rPr>
-              <w:t xml:space="preserve">Wakeup </w:t>
-            </w:r>
-            <w:proofErr w:type="spellStart"/>
-            <w:r>
-              <w:rPr>
-                <w:rFonts w:ascii="Roboto" w:hAnsi="Roboto" w:cs="Segoe UI"/>
-                <w:sz w:val="22"/>
-                <w:szCs w:val="22"/>
-                <w:lang w:val="en-US"/>
-              </w:rPr>
-              <w:t>u</w:t>
-            </w:r>
-            <w:r>
-              <w:rPr>
-                <w:rFonts w:ascii="Roboto" w:hAnsi="Roboto" w:cs="Segoe UI"/>
-                <w:sz w:val="22"/>
-                <w:szCs w:val="22"/>
-                <w:lang w:val="en-US"/>
-              </w:rPr>
-              <w:t>nix</w:t>
-            </w:r>
-            <w:proofErr w:type="spellEnd"/>
-            <w:r>
-              <w:rPr>
-                <w:rFonts w:ascii="Roboto" w:hAnsi="Roboto" w:cs="Segoe UI"/>
-                <w:sz w:val="22"/>
-                <w:szCs w:val="22"/>
-                <w:lang w:val="en-US"/>
-              </w:rPr>
-              <w:t xml:space="preserve"> time stamp&gt;</w:t>
+              <w:t>Wakeup u</w:t>
+            </w:r>
+            <w:r>
+              <w:rPr>
+                <w:rFonts w:ascii="Roboto" w:hAnsi="Roboto" w:cs="Segoe UI"/>
+                <w:sz w:val="22"/>
+                <w:szCs w:val="22"/>
+                <w:lang w:val="en-US"/>
+              </w:rPr>
+              <w:t>nix time stamp&gt;</w:t>
             </w:r>
             <w:r>
               <w:rPr>
@@ -24065,7 +23481,6 @@
               </w:rPr>
               <w:t>Rotate: &lt;</w:t>
             </w:r>
-            <w:proofErr w:type="spellStart"/>
             <w:r>
               <w:rPr>
                 <w:rFonts w:ascii="Roboto" w:hAnsi="Roboto" w:cs="Segoe UI"/>
@@ -24084,7 +23499,6 @@
               </w:rPr>
               <w:t>Angle</w:t>
             </w:r>
-            <w:proofErr w:type="spellEnd"/>
             <w:r>
               <w:rPr>
                 <w:rFonts w:ascii="Roboto" w:hAnsi="Roboto" w:cs="Segoe UI"/>
@@ -24101,17 +23515,7 @@
                 <w:szCs w:val="22"/>
                 <w:lang w:val="en-US"/>
               </w:rPr>
-              <w:t>;&lt;</w:t>
-            </w:r>
-            <w:proofErr w:type="spellStart"/>
-            <w:r>
-              <w:rPr>
-                <w:rFonts w:ascii="Roboto" w:hAnsi="Roboto" w:cs="Segoe UI"/>
-                <w:sz w:val="22"/>
-                <w:szCs w:val="22"/>
-                <w:lang w:val="en-US"/>
-              </w:rPr>
-              <w:t>Roll</w:t>
+              <w:t>;&lt;Roll</w:t>
             </w:r>
             <w:r>
               <w:rPr>
@@ -24122,25 +23526,14 @@
               </w:rPr>
               <w:t>Angle</w:t>
             </w:r>
-            <w:proofErr w:type="spellEnd"/>
-            <w:r>
-              <w:rPr>
-                <w:rFonts w:ascii="Roboto" w:hAnsi="Roboto" w:cs="Segoe UI"/>
-                <w:sz w:val="22"/>
-                <w:szCs w:val="22"/>
-                <w:lang w:val="en-US"/>
-              </w:rPr>
-              <w:t>&gt;[°];&lt;</w:t>
-            </w:r>
-            <w:proofErr w:type="spellStart"/>
-            <w:r>
-              <w:rPr>
-                <w:rFonts w:ascii="Roboto" w:hAnsi="Roboto" w:cs="Segoe UI"/>
-                <w:sz w:val="22"/>
-                <w:szCs w:val="22"/>
-                <w:lang w:val="en-US"/>
-              </w:rPr>
-              <w:t>Pitch</w:t>
+            <w:r>
+              <w:rPr>
+                <w:rFonts w:ascii="Roboto" w:hAnsi="Roboto" w:cs="Segoe UI"/>
+                <w:sz w:val="22"/>
+                <w:szCs w:val="22"/>
+                <w:lang w:val="en-US"/>
+              </w:rPr>
+              <w:t>&gt;[°];&lt;Pitch</w:t>
             </w:r>
             <w:r>
               <w:rPr>
@@ -24151,7 +23544,6 @@
               </w:rPr>
               <w:t>Angle</w:t>
             </w:r>
-            <w:proofErr w:type="spellEnd"/>
             <w:r>
               <w:rPr>
                 <w:rFonts w:ascii="Roboto" w:hAnsi="Roboto" w:cs="Segoe UI"/>
@@ -27309,7 +26701,6 @@
                 <w:lang w:val="en-US"/>
               </w:rPr>
             </w:pPr>
-            <w:proofErr w:type="spellStart"/>
             <w:r>
               <w:rPr>
                 <w:rFonts w:ascii="Roboto" w:hAnsi="Roboto" w:cs="Segoe UI"/>
@@ -27328,7 +26719,6 @@
               </w:rPr>
               <w:t>ecStatus</w:t>
             </w:r>
-            <w:proofErr w:type="spellEnd"/>
           </w:p>
         </w:tc>
         <w:tc>
@@ -27683,7 +27073,6 @@
                 <w:lang w:val="en-US"/>
               </w:rPr>
             </w:pPr>
-            <w:proofErr w:type="spellStart"/>
             <w:r>
               <w:rPr>
                 <w:rFonts w:ascii="Roboto" w:hAnsi="Roboto" w:cs="Segoe UI"/>
@@ -27720,7 +27109,6 @@
               </w:rPr>
               <w:t>Status</w:t>
             </w:r>
-            <w:proofErr w:type="spellEnd"/>
           </w:p>
         </w:tc>
         <w:tc>
@@ -27937,7 +27325,6 @@
                 <w:lang w:val="en-US"/>
               </w:rPr>
             </w:pPr>
-            <w:proofErr w:type="spellStart"/>
             <w:r>
               <w:rPr>
                 <w:rFonts w:ascii="Roboto" w:hAnsi="Roboto" w:cs="Segoe UI"/>
@@ -27947,7 +27334,6 @@
               </w:rPr>
               <w:t>AmmunitionLevel</w:t>
             </w:r>
-            <w:proofErr w:type="spellEnd"/>
           </w:p>
         </w:tc>
         <w:tc>
@@ -28035,7 +27421,6 @@
                 <w:lang w:val="en-US"/>
               </w:rPr>
             </w:pPr>
-            <w:proofErr w:type="spellStart"/>
             <w:r>
               <w:rPr>
                 <w:rFonts w:ascii="Roboto" w:hAnsi="Roboto" w:cs="Segoe UI"/>
@@ -28054,7 +27439,6 @@
               </w:rPr>
               <w:t>uelLevel</w:t>
             </w:r>
-            <w:proofErr w:type="spellEnd"/>
           </w:p>
         </w:tc>
         <w:tc>
@@ -28142,7 +27526,6 @@
                 <w:lang w:val="en-US"/>
               </w:rPr>
             </w:pPr>
-            <w:proofErr w:type="spellStart"/>
             <w:r>
               <w:rPr>
                 <w:rFonts w:ascii="Roboto" w:hAnsi="Roboto" w:cs="Segoe UI"/>
@@ -28161,7 +27544,6 @@
               </w:rPr>
               <w:t>atterieLevel</w:t>
             </w:r>
-            <w:proofErr w:type="spellEnd"/>
           </w:p>
         </w:tc>
         <w:tc>
@@ -28249,7 +27631,6 @@
                 <w:lang w:val="en-US"/>
               </w:rPr>
             </w:pPr>
-            <w:proofErr w:type="spellStart"/>
             <w:r>
               <w:rPr>
                 <w:rFonts w:ascii="Roboto" w:hAnsi="Roboto" w:cs="Segoe UI"/>
@@ -28259,7 +27640,6 @@
               </w:rPr>
               <w:t>CmdID</w:t>
             </w:r>
-            <w:proofErr w:type="spellEnd"/>
           </w:p>
         </w:tc>
         <w:tc>
@@ -28277,7 +27657,6 @@
                 <w:lang w:val="en-US"/>
               </w:rPr>
             </w:pPr>
-            <w:proofErr w:type="spellStart"/>
             <w:r>
               <w:rPr>
                 <w:rFonts w:ascii="Roboto" w:hAnsi="Roboto" w:cs="Segoe UI"/>
@@ -28287,7 +27666,6 @@
               </w:rPr>
               <w:t>HexString</w:t>
             </w:r>
-            <w:proofErr w:type="spellEnd"/>
           </w:p>
         </w:tc>
         <w:tc>
@@ -28311,27 +27689,7 @@
                 <w:szCs w:val="22"/>
                 <w:lang w:val="en-US"/>
               </w:rPr>
-              <w:t xml:space="preserve">ID of the </w:t>
-            </w:r>
-            <w:proofErr w:type="spellStart"/>
-            <w:r>
-              <w:rPr>
-                <w:rFonts w:ascii="Roboto" w:hAnsi="Roboto" w:cs="Segoe UI"/>
-                <w:sz w:val="22"/>
-                <w:szCs w:val="22"/>
-                <w:lang w:val="en-US"/>
-              </w:rPr>
-              <w:t>releated</w:t>
-            </w:r>
-            <w:proofErr w:type="spellEnd"/>
-            <w:r>
-              <w:rPr>
-                <w:rFonts w:ascii="Roboto" w:hAnsi="Roboto" w:cs="Segoe UI"/>
-                <w:sz w:val="22"/>
-                <w:szCs w:val="22"/>
-                <w:lang w:val="en-US"/>
-              </w:rPr>
-              <w:t xml:space="preserve"> command (message)</w:t>
+              <w:t>ID of the releated command (message)</w:t>
             </w:r>
           </w:p>
         </w:tc>
@@ -28351,7 +27709,6 @@
                 <w:lang w:val="en-US"/>
               </w:rPr>
             </w:pPr>
-            <w:proofErr w:type="spellStart"/>
             <w:r>
               <w:rPr>
                 <w:rFonts w:ascii="Roboto" w:hAnsi="Roboto" w:cs="Segoe UI"/>
@@ -28361,7 +27718,6 @@
               </w:rPr>
               <w:t>CmdState</w:t>
             </w:r>
-            <w:proofErr w:type="spellEnd"/>
           </w:p>
         </w:tc>
         <w:tc>
@@ -31362,7 +30718,6 @@
         </w:rPr>
         <w:t>&lt;</w:t>
       </w:r>
-      <w:proofErr w:type="spellStart"/>
       <w:r>
         <w:rPr>
           <w:rFonts w:ascii="Roboto" w:hAnsi="Roboto" w:cs="Segoe UI"/>
@@ -31379,17 +30734,7 @@
           <w:szCs w:val="22"/>
           <w:lang w:val="en-US"/>
         </w:rPr>
-        <w:t>ontentType</w:t>
-      </w:r>
-      <w:proofErr w:type="spellEnd"/>
-      <w:r>
-        <w:rPr>
-          <w:rFonts w:ascii="Roboto" w:hAnsi="Roboto" w:cs="Segoe UI"/>
-          <w:sz w:val="22"/>
-          <w:szCs w:val="22"/>
-          <w:lang w:val="en-US"/>
-        </w:rPr>
-        <w:t>&gt;;&lt;</w:t>
+        <w:t>ontentType&gt;;&lt;</w:t>
       </w:r>
       <w:r>
         <w:rPr>
@@ -31467,7 +30812,6 @@
                 <w:lang w:val="en-US"/>
               </w:rPr>
             </w:pPr>
-            <w:proofErr w:type="spellStart"/>
             <w:r>
               <w:rPr>
                 <w:rFonts w:ascii="Roboto" w:hAnsi="Roboto" w:cs="Segoe UI"/>
@@ -31486,7 +30830,6 @@
               </w:rPr>
               <w:t>ontentType</w:t>
             </w:r>
-            <w:proofErr w:type="spellEnd"/>
           </w:p>
         </w:tc>
         <w:tc>
@@ -33336,7 +32679,6 @@
                 <w:lang w:val="en-US"/>
               </w:rPr>
             </w:pPr>
-            <w:proofErr w:type="spellStart"/>
             <w:r>
               <w:rPr>
                 <w:rFonts w:ascii="Roboto" w:hAnsi="Roboto" w:cs="Segoe UI"/>
@@ -33346,7 +32688,6 @@
               </w:rPr>
               <w:t>HexString</w:t>
             </w:r>
-            <w:proofErr w:type="spellEnd"/>
           </w:p>
         </w:tc>
         <w:tc>
@@ -33768,19 +33109,62 @@
           <w:szCs w:val="22"/>
           <w:lang w:val="en-US"/>
         </w:rPr>
-        <w:t xml:space="preserve">or via the post-quantum </w:t>
-      </w:r>
-      <w:proofErr w:type="spellStart"/>
-      <w:r>
-        <w:rPr>
-          <w:rFonts w:ascii="Roboto" w:hAnsi="Roboto" w:cs="Segoe UI"/>
-          <w:sz w:val="22"/>
-          <w:szCs w:val="22"/>
-          <w:lang w:val="en-US"/>
-        </w:rPr>
-        <w:t>Kyber</w:t>
-      </w:r>
-      <w:proofErr w:type="spellEnd"/>
+        <w:t xml:space="preserve">or via the post-quantum Kyber </w:t>
+      </w:r>
+      <w:r>
+        <w:rPr>
+          <w:rFonts w:ascii="Roboto" w:hAnsi="Roboto" w:cs="Segoe UI"/>
+          <w:sz w:val="22"/>
+          <w:szCs w:val="22"/>
+          <w:lang w:val="en-US"/>
+        </w:rPr>
+        <w:t>process</w:t>
+      </w:r>
+      <w:r>
+        <w:rPr>
+          <w:rFonts w:ascii="Roboto" w:hAnsi="Roboto" w:cs="Segoe UI"/>
+          <w:sz w:val="22"/>
+          <w:szCs w:val="22"/>
+          <w:lang w:val="en-US"/>
+        </w:rPr>
+        <w:t>.</w:t>
+      </w:r>
+      <w:r>
+        <w:rPr>
+          <w:rFonts w:ascii="Roboto" w:hAnsi="Roboto" w:cs="Segoe UI"/>
+          <w:sz w:val="22"/>
+          <w:szCs w:val="22"/>
+          <w:lang w:val="en-US"/>
+        </w:rPr>
+        <w:t xml:space="preserve"> It’s preferred to use </w:t>
+      </w:r>
+      <w:r>
+        <w:rPr>
+          <w:rFonts w:ascii="Roboto" w:hAnsi="Roboto" w:cs="Segoe UI"/>
+          <w:sz w:val="22"/>
+          <w:szCs w:val="22"/>
+          <w:lang w:val="en-US"/>
+        </w:rPr>
+        <w:t xml:space="preserve">ECDH or standard DH with </w:t>
+      </w:r>
+      <w:r>
+        <w:rPr>
+          <w:rFonts w:ascii="Roboto" w:hAnsi="Roboto" w:cs="Segoe UI"/>
+          <w:sz w:val="22"/>
+          <w:szCs w:val="22"/>
+          <w:lang w:val="en-US"/>
+        </w:rPr>
+        <w:t>MAC</w:t>
+      </w:r>
+      <w:r>
+        <w:rPr>
+          <w:rFonts w:ascii="Roboto" w:hAnsi="Roboto" w:cs="Segoe UI"/>
+          <w:sz w:val="22"/>
+          <w:szCs w:val="22"/>
+          <w:lang w:val="en-US"/>
+        </w:rPr>
+        <w:t xml:space="preserve"> DRBG.</w:t>
+      </w:r>
       <w:r>
         <w:rPr>
           <w:rFonts w:ascii="Roboto" w:hAnsi="Roboto" w:cs="Segoe UI"/>
@@ -33797,34 +33181,7 @@
           <w:szCs w:val="22"/>
           <w:lang w:val="en-US"/>
         </w:rPr>
-        <w:t>process</w:t>
-      </w:r>
-      <w:r>
-        <w:rPr>
-          <w:rFonts w:ascii="Roboto" w:hAnsi="Roboto" w:cs="Segoe UI"/>
-          <w:sz w:val="22"/>
-          <w:szCs w:val="22"/>
-          <w:lang w:val="en-US"/>
-        </w:rPr>
-        <w:t>.</w:t>
-      </w:r>
-      <w:r>
-        <w:rPr>
-          <w:rFonts w:ascii="Roboto" w:hAnsi="Roboto" w:cs="Segoe UI"/>
-          <w:sz w:val="22"/>
-          <w:szCs w:val="22"/>
-          <w:lang w:val="en-US"/>
-        </w:rPr>
-        <w:t xml:space="preserve"> It’s preferred to use </w:t>
-      </w:r>
-      <w:r>
-        <w:rPr>
-          <w:rFonts w:ascii="Roboto" w:hAnsi="Roboto" w:cs="Segoe UI"/>
-          <w:sz w:val="22"/>
-          <w:szCs w:val="22"/>
-          <w:lang w:val="en-US"/>
-        </w:rPr>
-        <w:t xml:space="preserve">ECDH or standard DH with </w:t>
+        <w:t xml:space="preserve">If possible, also use </w:t>
       </w:r>
       <w:r>
         <w:rPr>
@@ -33842,7 +33199,97 @@
           <w:szCs w:val="22"/>
           <w:lang w:val="en-US"/>
         </w:rPr>
-        <w:t xml:space="preserve"> DRBG.</w:t>
+        <w:t xml:space="preserve"> authentication for these messages or otherwise do </w:t>
+      </w:r>
+      <w:r>
+        <w:rPr>
+          <w:rFonts w:ascii="Roboto" w:hAnsi="Roboto" w:cs="Segoe UI"/>
+          <w:sz w:val="22"/>
+          <w:szCs w:val="22"/>
+          <w:lang w:val="en-US"/>
+        </w:rPr>
+        <w:t xml:space="preserve">some </w:t>
+      </w:r>
+      <w:r>
+        <w:rPr>
+          <w:rFonts w:ascii="Roboto" w:hAnsi="Roboto" w:cs="Segoe UI"/>
+          <w:sz w:val="22"/>
+          <w:szCs w:val="22"/>
+          <w:lang w:val="en-US"/>
+        </w:rPr>
+        <w:t>plausibility checks.</w:t>
+      </w:r>
+      <w:r>
+        <w:rPr>
+          <w:rFonts w:ascii="Roboto" w:hAnsi="Roboto" w:cs="Segoe UI"/>
+          <w:sz w:val="22"/>
+          <w:szCs w:val="22"/>
+          <w:lang w:val="en-US"/>
+        </w:rPr>
+        <w:t xml:space="preserve"> The current phase defines if a field is mandatory. </w:t>
+      </w:r>
+      <w:r>
+        <w:rPr>
+          <w:rFonts w:ascii="Roboto" w:hAnsi="Roboto" w:cs="Segoe UI"/>
+          <w:sz w:val="22"/>
+          <w:szCs w:val="22"/>
+          <w:lang w:val="en-US"/>
+        </w:rPr>
+        <w:t xml:space="preserve">Both sides can restart the process by </w:t>
+      </w:r>
+      <w:r>
+        <w:rPr>
+          <w:rFonts w:ascii="Roboto" w:hAnsi="Roboto" w:cs="Segoe UI"/>
+          <w:sz w:val="22"/>
+          <w:szCs w:val="22"/>
+          <w:lang w:val="en-US"/>
+        </w:rPr>
+        <w:t xml:space="preserve">simply </w:t>
+      </w:r>
+      <w:r>
+        <w:rPr>
+          <w:rFonts w:ascii="Roboto" w:hAnsi="Roboto" w:cs="Segoe UI"/>
+          <w:sz w:val="22"/>
+          <w:szCs w:val="22"/>
+          <w:lang w:val="en-US"/>
+        </w:rPr>
+        <w:t xml:space="preserve">sending </w:t>
+      </w:r>
+      <w:r>
+        <w:rPr>
+          <w:rFonts w:ascii="Roboto" w:hAnsi="Roboto" w:cs="Segoe UI"/>
+          <w:sz w:val="22"/>
+          <w:szCs w:val="22"/>
+          <w:lang w:val="en-US"/>
+        </w:rPr>
+        <w:t xml:space="preserve">a message with </w:t>
+      </w:r>
+      <w:r>
+        <w:rPr>
+          <w:rFonts w:ascii="Roboto" w:hAnsi="Roboto" w:cs="Segoe UI"/>
+          <w:sz w:val="22"/>
+          <w:szCs w:val="22"/>
+          <w:lang w:val="en-US"/>
+        </w:rPr>
+        <w:t xml:space="preserve">the </w:t>
+      </w:r>
+      <w:r>
+        <w:rPr>
+          <w:rFonts w:ascii="Roboto" w:hAnsi="Roboto" w:cs="Segoe UI"/>
+          <w:sz w:val="22"/>
+          <w:szCs w:val="22"/>
+          <w:lang w:val="en-US"/>
+        </w:rPr>
+        <w:t>phase</w:t>
+      </w:r>
+      <w:r>
+        <w:rPr>
+          <w:rFonts w:ascii="Roboto" w:hAnsi="Roboto" w:cs="Segoe UI"/>
+          <w:sz w:val="22"/>
+          <w:szCs w:val="22"/>
+          <w:lang w:val="en-US"/>
+        </w:rPr>
+        <w:t xml:space="preserve"> set</w:t>
       </w:r>
       <w:r>
         <w:rPr>
@@ -33860,132 +33307,6 @@
           <w:szCs w:val="22"/>
           <w:lang w:val="en-US"/>
         </w:rPr>
-        <w:t xml:space="preserve">If possible, also use </w:t>
-      </w:r>
-      <w:r>
-        <w:rPr>
-          <w:rFonts w:ascii="Roboto" w:hAnsi="Roboto" w:cs="Segoe UI"/>
-          <w:sz w:val="22"/>
-          <w:szCs w:val="22"/>
-          <w:lang w:val="en-US"/>
-        </w:rPr>
-        <w:t>MAC</w:t>
-      </w:r>
-      <w:r>
-        <w:rPr>
-          <w:rFonts w:ascii="Roboto" w:hAnsi="Roboto" w:cs="Segoe UI"/>
-          <w:sz w:val="22"/>
-          <w:szCs w:val="22"/>
-          <w:lang w:val="en-US"/>
-        </w:rPr>
-        <w:t xml:space="preserve"> authentication for these messages or otherwise do </w:t>
-      </w:r>
-      <w:r>
-        <w:rPr>
-          <w:rFonts w:ascii="Roboto" w:hAnsi="Roboto" w:cs="Segoe UI"/>
-          <w:sz w:val="22"/>
-          <w:szCs w:val="22"/>
-          <w:lang w:val="en-US"/>
-        </w:rPr>
-        <w:t xml:space="preserve">some </w:t>
-      </w:r>
-      <w:r>
-        <w:rPr>
-          <w:rFonts w:ascii="Roboto" w:hAnsi="Roboto" w:cs="Segoe UI"/>
-          <w:sz w:val="22"/>
-          <w:szCs w:val="22"/>
-          <w:lang w:val="en-US"/>
-        </w:rPr>
-        <w:t>plausibility checks.</w:t>
-      </w:r>
-      <w:r>
-        <w:rPr>
-          <w:rFonts w:ascii="Roboto" w:hAnsi="Roboto" w:cs="Segoe UI"/>
-          <w:sz w:val="22"/>
-          <w:szCs w:val="22"/>
-          <w:lang w:val="en-US"/>
-        </w:rPr>
-        <w:t xml:space="preserve"> The current phase defines if a field is mandatory. </w:t>
-      </w:r>
-      <w:r>
-        <w:rPr>
-          <w:rFonts w:ascii="Roboto" w:hAnsi="Roboto" w:cs="Segoe UI"/>
-          <w:sz w:val="22"/>
-          <w:szCs w:val="22"/>
-          <w:lang w:val="en-US"/>
-        </w:rPr>
-        <w:t xml:space="preserve">Both sides can restart the process by </w:t>
-      </w:r>
-      <w:r>
-        <w:rPr>
-          <w:rFonts w:ascii="Roboto" w:hAnsi="Roboto" w:cs="Segoe UI"/>
-          <w:sz w:val="22"/>
-          <w:szCs w:val="22"/>
-          <w:lang w:val="en-US"/>
-        </w:rPr>
-        <w:t xml:space="preserve">simply </w:t>
-      </w:r>
-      <w:r>
-        <w:rPr>
-          <w:rFonts w:ascii="Roboto" w:hAnsi="Roboto" w:cs="Segoe UI"/>
-          <w:sz w:val="22"/>
-          <w:szCs w:val="22"/>
-          <w:lang w:val="en-US"/>
-        </w:rPr>
-        <w:t xml:space="preserve">sending </w:t>
-      </w:r>
-      <w:r>
-        <w:rPr>
-          <w:rFonts w:ascii="Roboto" w:hAnsi="Roboto" w:cs="Segoe UI"/>
-          <w:sz w:val="22"/>
-          <w:szCs w:val="22"/>
-          <w:lang w:val="en-US"/>
-        </w:rPr>
-        <w:t xml:space="preserve">a message with </w:t>
-      </w:r>
-      <w:r>
-        <w:rPr>
-          <w:rFonts w:ascii="Roboto" w:hAnsi="Roboto" w:cs="Segoe UI"/>
-          <w:sz w:val="22"/>
-          <w:szCs w:val="22"/>
-          <w:lang w:val="en-US"/>
-        </w:rPr>
-        <w:t xml:space="preserve">the </w:t>
-      </w:r>
-      <w:r>
-        <w:rPr>
-          <w:rFonts w:ascii="Roboto" w:hAnsi="Roboto" w:cs="Segoe UI"/>
-          <w:sz w:val="22"/>
-          <w:szCs w:val="22"/>
-          <w:lang w:val="en-US"/>
-        </w:rPr>
-        <w:t>phase</w:t>
-      </w:r>
-      <w:r>
-        <w:rPr>
-          <w:rFonts w:ascii="Roboto" w:hAnsi="Roboto" w:cs="Segoe UI"/>
-          <w:sz w:val="22"/>
-          <w:szCs w:val="22"/>
-          <w:lang w:val="en-US"/>
-        </w:rPr>
-        <w:t xml:space="preserve"> set</w:t>
-      </w:r>
-      <w:r>
-        <w:rPr>
-          <w:rFonts w:ascii="Roboto" w:hAnsi="Roboto" w:cs="Segoe UI"/>
-          <w:sz w:val="22"/>
-          <w:szCs w:val="22"/>
-          <w:lang w:val="en-US"/>
-        </w:rPr>
-        <w:t xml:space="preserve"> </w:t>
-      </w:r>
-      <w:r>
-        <w:rPr>
-          <w:rFonts w:ascii="Roboto" w:hAnsi="Roboto" w:cs="Segoe UI"/>
-          <w:sz w:val="22"/>
-          <w:szCs w:val="22"/>
-          <w:lang w:val="en-US"/>
-        </w:rPr>
         <w:t xml:space="preserve">again </w:t>
       </w:r>
       <w:r>
@@ -34031,56 +33352,16 @@
           <w:szCs w:val="22"/>
           <w:lang w:val="en-US"/>
         </w:rPr>
-        <w:t xml:space="preserve"> or </w:t>
-      </w:r>
-      <w:proofErr w:type="spellStart"/>
-      <w:r>
-        <w:rPr>
-          <w:rFonts w:ascii="Roboto" w:hAnsi="Roboto" w:cs="Segoe UI"/>
-          <w:sz w:val="22"/>
-          <w:szCs w:val="22"/>
-          <w:lang w:val="en-US"/>
-        </w:rPr>
-        <w:t>Kyber</w:t>
-      </w:r>
-      <w:proofErr w:type="spellEnd"/>
-      <w:r>
-        <w:rPr>
-          <w:rFonts w:ascii="Roboto" w:hAnsi="Roboto" w:cs="Segoe UI"/>
-          <w:sz w:val="22"/>
-          <w:szCs w:val="22"/>
-          <w:lang w:val="en-US"/>
-        </w:rPr>
-        <w:t xml:space="preserve">. </w:t>
-      </w:r>
-      <w:r>
-        <w:rPr>
-          <w:rFonts w:ascii="Roboto" w:hAnsi="Roboto" w:cs="Segoe UI"/>
-          <w:sz w:val="22"/>
-          <w:szCs w:val="22"/>
-          <w:lang w:val="en-US"/>
-        </w:rPr>
-        <w:t xml:space="preserve">Please pay attention, that the ECDH and </w:t>
-      </w:r>
-      <w:proofErr w:type="spellStart"/>
-      <w:r>
-        <w:rPr>
-          <w:rFonts w:ascii="Roboto" w:hAnsi="Roboto" w:cs="Segoe UI"/>
-          <w:sz w:val="22"/>
-          <w:szCs w:val="22"/>
-          <w:lang w:val="en-US"/>
-        </w:rPr>
-        <w:t>Kyber</w:t>
-      </w:r>
-      <w:proofErr w:type="spellEnd"/>
-      <w:r>
-        <w:rPr>
-          <w:rFonts w:ascii="Roboto" w:hAnsi="Roboto" w:cs="Segoe UI"/>
-          <w:sz w:val="22"/>
-          <w:szCs w:val="22"/>
-          <w:lang w:val="en-US"/>
-        </w:rPr>
-        <w:t xml:space="preserve"> al</w:t>
+        <w:t xml:space="preserve"> or Kyber. </w:t>
+      </w:r>
+      <w:r>
+        <w:rPr>
+          <w:rFonts w:ascii="Roboto" w:hAnsi="Roboto" w:cs="Segoe UI"/>
+          <w:sz w:val="22"/>
+          <w:szCs w:val="22"/>
+          <w:lang w:val="en-US"/>
+        </w:rPr>
+        <w:t>Please pay attention, that the ECDH and Kyber al</w:t>
       </w:r>
       <w:r>
         <w:rPr>
@@ -35144,7 +34425,6 @@
                 <w:lang w:val="en-US"/>
               </w:rPr>
             </w:pPr>
-            <w:proofErr w:type="spellStart"/>
             <w:r>
               <w:rPr>
                 <w:rFonts w:ascii="Roboto" w:hAnsi="Roboto" w:cs="Segoe UI"/>
@@ -35154,19 +34434,7 @@
                 <w:szCs w:val="22"/>
                 <w:lang w:val="en-US"/>
               </w:rPr>
-              <w:t>Kyber</w:t>
-            </w:r>
-            <w:proofErr w:type="spellEnd"/>
-            <w:r>
-              <w:rPr>
-                <w:rFonts w:ascii="Roboto" w:hAnsi="Roboto" w:cs="Segoe UI"/>
-                <w:i/>
-                <w:iCs/>
-                <w:sz w:val="22"/>
-                <w:szCs w:val="22"/>
-                <w:lang w:val="en-US"/>
-              </w:rPr>
-              <w:t>:</w:t>
+              <w:t>Kyber:</w:t>
             </w:r>
           </w:p>
         </w:tc>
@@ -35785,6 +35053,15 @@
           <w:szCs w:val="22"/>
           <w:lang w:val="en-US"/>
         </w:rPr>
+        <w:t>Type</w:t>
+      </w:r>
+      <w:r>
+        <w:rPr>
+          <w:rFonts w:ascii="Roboto" w:hAnsi="Roboto" w:cs="Segoe UI"/>
+          <w:sz w:val="22"/>
+          <w:szCs w:val="22"/>
+          <w:lang w:val="en-US"/>
+        </w:rPr>
         <w:t>&gt;;</w:t>
       </w:r>
       <w:r>
@@ -35803,17 +35080,7 @@
           <w:szCs w:val="22"/>
           <w:lang w:val="en-US"/>
         </w:rPr>
-        <w:t>&lt;</w:t>
-      </w:r>
-      <w:proofErr w:type="spellStart"/>
-      <w:r>
-        <w:rPr>
-          <w:rFonts w:ascii="Roboto" w:hAnsi="Roboto" w:cs="Segoe UI"/>
-          <w:sz w:val="22"/>
-          <w:szCs w:val="22"/>
-          <w:lang w:val="en-US"/>
-        </w:rPr>
-        <w:t>Key</w:t>
+        <w:t>&lt;Key</w:t>
       </w:r>
       <w:r>
         <w:rPr>
@@ -35831,17 +35098,7 @@
           <w:szCs w:val="22"/>
           <w:lang w:val="en-US"/>
         </w:rPr>
-        <w:t>ength</w:t>
-      </w:r>
-      <w:proofErr w:type="spellEnd"/>
-      <w:r>
-        <w:rPr>
-          <w:rFonts w:ascii="Roboto" w:hAnsi="Roboto" w:cs="Segoe UI"/>
-          <w:sz w:val="22"/>
-          <w:szCs w:val="22"/>
-          <w:lang w:val="en-US"/>
-        </w:rPr>
-        <w:t>&gt;;</w:t>
+        <w:t>ength&gt;;</w:t>
       </w:r>
       <w:r>
         <w:rPr>
@@ -35928,6 +35185,15 @@
               </w:rPr>
               <w:t>Algorithm</w:t>
             </w:r>
+            <w:r>
+              <w:rPr>
+                <w:rFonts w:ascii="Roboto" w:hAnsi="Roboto" w:cs="Segoe UI"/>
+                <w:sz w:val="22"/>
+                <w:szCs w:val="22"/>
+                <w:lang w:val="en-US"/>
+              </w:rPr>
+              <w:t>Type</w:t>
+            </w:r>
           </w:p>
         </w:tc>
         <w:tc>
@@ -35977,7 +35243,25 @@
                 <w:szCs w:val="22"/>
                 <w:lang w:val="en-US"/>
               </w:rPr>
-              <w:t xml:space="preserve">DH (Diffie-Hellman-Merkle, </w:t>
+              <w:t>DH (Diffie-Hellman-Merkle</w:t>
+            </w:r>
+            <w:r>
+              <w:rPr>
+                <w:rFonts w:ascii="Roboto" w:hAnsi="Roboto" w:cs="Segoe UI"/>
+                <w:sz w:val="22"/>
+                <w:szCs w:val="22"/>
+                <w:lang w:val="en-US"/>
+              </w:rPr>
+              <w:t xml:space="preserve"> 128/256 Bit-Length</w:t>
+            </w:r>
+            <w:r>
+              <w:rPr>
+                <w:rFonts w:ascii="Roboto" w:hAnsi="Roboto" w:cs="Segoe UI"/>
+                <w:sz w:val="22"/>
+                <w:szCs w:val="22"/>
+                <w:lang w:val="en-US"/>
+              </w:rPr>
+              <w:t xml:space="preserve">, </w:t>
             </w:r>
             <w:r>
               <w:rPr>
@@ -36118,6 +35402,15 @@
                 <w:szCs w:val="22"/>
                 <w:lang w:val="en-US"/>
               </w:rPr>
+              <w:t xml:space="preserve">128/256 Bit-Length, </w:t>
+            </w:r>
+            <w:r>
+              <w:rPr>
+                <w:rFonts w:ascii="Roboto" w:hAnsi="Roboto" w:cs="Segoe UI"/>
+                <w:sz w:val="22"/>
+                <w:szCs w:val="22"/>
+                <w:lang w:val="en-US"/>
+              </w:rPr>
               <w:t>RFC 7748)</w:t>
             </w:r>
           </w:p>
@@ -36607,27 +35900,7 @@
                 <w:szCs w:val="22"/>
                 <w:lang w:val="en-US"/>
               </w:rPr>
-              <w:t xml:space="preserve">) (ECDH and </w:t>
-            </w:r>
-            <w:proofErr w:type="spellStart"/>
-            <w:r>
-              <w:rPr>
-                <w:rFonts w:ascii="Roboto" w:hAnsi="Roboto" w:cs="Segoe UI"/>
-                <w:sz w:val="22"/>
-                <w:szCs w:val="22"/>
-                <w:lang w:val="en-US"/>
-              </w:rPr>
-              <w:t>Kyber</w:t>
-            </w:r>
-            <w:proofErr w:type="spellEnd"/>
-            <w:r>
-              <w:rPr>
-                <w:rFonts w:ascii="Roboto" w:hAnsi="Roboto" w:cs="Segoe UI"/>
-                <w:sz w:val="22"/>
-                <w:szCs w:val="22"/>
-                <w:lang w:val="en-US"/>
-              </w:rPr>
-              <w:t>)</w:t>
+              <w:t>) (ECDH and Kyber)</w:t>
             </w:r>
           </w:p>
         </w:tc>
@@ -36749,7 +36022,16 @@
                 <w:szCs w:val="22"/>
                 <w:lang w:val="en-US"/>
               </w:rPr>
-              <w:t>128/256</w:t>
+              <w:t>128</w:t>
+            </w:r>
+            <w:r>
+              <w:rPr>
+                <w:rFonts w:ascii="Roboto" w:hAnsi="Roboto" w:cs="Segoe UI"/>
+                <w:sz w:val="22"/>
+                <w:szCs w:val="22"/>
+                <w:lang w:val="en-US"/>
+              </w:rPr>
+              <w:t>-1024</w:t>
             </w:r>
           </w:p>
         </w:tc>
@@ -36838,7 +36120,6 @@
                 <w:lang w:val="en-US"/>
               </w:rPr>
             </w:pPr>
-            <w:proofErr w:type="spellStart"/>
             <w:r>
               <w:rPr>
                 <w:rFonts w:ascii="Roboto" w:hAnsi="Roboto" w:cs="Segoe UI"/>
@@ -36848,7 +36129,6 @@
               </w:rPr>
               <w:t>HexString</w:t>
             </w:r>
-            <w:proofErr w:type="spellEnd"/>
           </w:p>
         </w:tc>
         <w:tc>
@@ -36918,7 +36198,6 @@
                 <w:lang w:val="en-US"/>
               </w:rPr>
             </w:pPr>
-            <w:proofErr w:type="spellStart"/>
             <w:r>
               <w:rPr>
                 <w:rFonts w:ascii="Roboto" w:hAnsi="Roboto" w:cs="Segoe UI"/>
@@ -36928,7 +36207,6 @@
               </w:rPr>
               <w:t>HexString</w:t>
             </w:r>
-            <w:proofErr w:type="spellEnd"/>
           </w:p>
         </w:tc>
         <w:tc>
@@ -37108,27 +36386,7 @@
                 <w:szCs w:val="22"/>
                 <w:lang w:val="en-US"/>
               </w:rPr>
-              <w:t>The shared secret encrypted with public key of the recipient (</w:t>
-            </w:r>
-            <w:proofErr w:type="spellStart"/>
-            <w:r>
-              <w:rPr>
-                <w:rFonts w:ascii="Roboto" w:hAnsi="Roboto" w:cs="Segoe UI"/>
-                <w:sz w:val="22"/>
-                <w:szCs w:val="22"/>
-                <w:lang w:val="en-US"/>
-              </w:rPr>
-              <w:t>Kyber</w:t>
-            </w:r>
-            <w:proofErr w:type="spellEnd"/>
-            <w:r>
-              <w:rPr>
-                <w:rFonts w:ascii="Roboto" w:hAnsi="Roboto" w:cs="Segoe UI"/>
-                <w:sz w:val="22"/>
-                <w:szCs w:val="22"/>
-                <w:lang w:val="en-US"/>
-              </w:rPr>
-              <w:t xml:space="preserve"> only)</w:t>
+              <w:t>The shared secret encrypted with public key of the recipient (Kyber only)</w:t>
             </w:r>
           </w:p>
         </w:tc>
@@ -38013,17 +37271,8 @@
           <w:lang w:val="en-US"/>
         </w:rPr>
         <w:br/>
-        <w:t xml:space="preserve">Host: </w:t>
-      </w:r>
-      <w:proofErr w:type="spellStart"/>
-      <w:r>
-        <w:rPr>
-          <w:rFonts w:ascii="Roboto" w:hAnsi="Roboto" w:cs="Segoe UI"/>
-          <w:lang w:val="en-US"/>
-        </w:rPr>
-        <w:t>sample.host</w:t>
-      </w:r>
-      <w:proofErr w:type="spellEnd"/>
+        <w:t>Host: sample.host</w:t>
+      </w:r>
       <w:r>
         <w:rPr>
           <w:rFonts w:ascii="Roboto" w:hAnsi="Roboto" w:cs="Segoe UI"/>
@@ -38548,17 +37797,8 @@
           <w:lang w:val="en-US"/>
         </w:rPr>
         <w:br/>
-        <w:t xml:space="preserve">Host: </w:t>
-      </w:r>
-      <w:proofErr w:type="spellStart"/>
-      <w:r>
-        <w:rPr>
-          <w:rFonts w:ascii="Roboto" w:hAnsi="Roboto" w:cs="Segoe UI"/>
-          <w:lang w:val="en-US"/>
-        </w:rPr>
-        <w:t>sample.host</w:t>
-      </w:r>
-      <w:proofErr w:type="spellEnd"/>
+        <w:t>Host: sample.host</w:t>
+      </w:r>
       <w:r>
         <w:rPr>
           <w:rFonts w:ascii="Roboto" w:hAnsi="Roboto" w:cs="Segoe UI"/>
@@ -38964,47 +38204,7 @@
           <w:szCs w:val="20"/>
           <w:shd w:val="clear" w:color="auto" w:fill="FAFAFA"/>
         </w:rPr>
-        <w:t>{"</w:t>
-      </w:r>
-      <w:proofErr w:type="spellStart"/>
-      <w:r>
-        <w:rPr>
-          <w:color w:val="383A42"/>
-          <w:sz w:val="20"/>
-          <w:szCs w:val="20"/>
-          <w:shd w:val="clear" w:color="auto" w:fill="FAFAFA"/>
-        </w:rPr>
-        <w:t>success</w:t>
-      </w:r>
-      <w:proofErr w:type="spellEnd"/>
-      <w:r>
-        <w:rPr>
-          <w:color w:val="383A42"/>
-          <w:sz w:val="20"/>
-          <w:szCs w:val="20"/>
-          <w:shd w:val="clear" w:color="auto" w:fill="FAFAFA"/>
-        </w:rPr>
-        <w:t>":"</w:t>
-      </w:r>
-      <w:proofErr w:type="spellStart"/>
-      <w:r>
-        <w:rPr>
-          <w:color w:val="383A42"/>
-          <w:sz w:val="20"/>
-          <w:szCs w:val="20"/>
-          <w:shd w:val="clear" w:color="auto" w:fill="FAFAFA"/>
-        </w:rPr>
-        <w:t>true</w:t>
-      </w:r>
-      <w:proofErr w:type="spellEnd"/>
-      <w:r>
-        <w:rPr>
-          <w:color w:val="383A42"/>
-          <w:sz w:val="20"/>
-          <w:szCs w:val="20"/>
-          <w:shd w:val="clear" w:color="auto" w:fill="FAFAFA"/>
-        </w:rPr>
-        <w:t>"}</w:t>
+        <w:t>{"success":"true"}</w:t>
       </w:r>
     </w:p>
     <w:p>
@@ -39052,31 +38252,7 @@
           <w:lang w:val="en-US"/>
         </w:rPr>
         <w:lastRenderedPageBreak/>
-        <w:t xml:space="preserve">SEDAP-Express </w:t>
-      </w:r>
-      <w:proofErr w:type="spellStart"/>
-      <w:r>
-        <w:rPr>
-          <w:rFonts w:ascii="Roboto" w:hAnsi="Roboto" w:cs="Segoe UI"/>
-          <w:b/>
-          <w:bCs/>
-          <w:sz w:val="22"/>
-          <w:szCs w:val="22"/>
-          <w:lang w:val="en-US"/>
-        </w:rPr>
-        <w:t>Protobuf</w:t>
-      </w:r>
-      <w:proofErr w:type="spellEnd"/>
-      <w:r>
-        <w:rPr>
-          <w:rFonts w:ascii="Roboto" w:hAnsi="Roboto" w:cs="Segoe UI"/>
-          <w:b/>
-          <w:bCs/>
-          <w:sz w:val="22"/>
-          <w:szCs w:val="22"/>
-          <w:lang w:val="en-US"/>
-        </w:rPr>
-        <w:t>-</w:t>
+        <w:t>SEDAP-Express Protobuf-</w:t>
       </w:r>
       <w:r>
         <w:rPr>
@@ -39150,7 +38326,6 @@
           <w:lang w:val="en-US"/>
         </w:rPr>
       </w:pPr>
-      <w:proofErr w:type="spellStart"/>
       <w:r>
         <w:rPr>
           <w:rFonts w:ascii="Roboto" w:hAnsi="Roboto" w:cs="Segoe UI"/>
@@ -39160,19 +38335,7 @@
           <w:szCs w:val="22"/>
           <w:lang w:val="en-US"/>
         </w:rPr>
-        <w:t>Definiton</w:t>
-      </w:r>
-      <w:proofErr w:type="spellEnd"/>
-      <w:r>
-        <w:rPr>
-          <w:rFonts w:ascii="Roboto" w:hAnsi="Roboto" w:cs="Segoe UI"/>
-          <w:i/>
-          <w:iCs/>
-          <w:sz w:val="22"/>
-          <w:szCs w:val="22"/>
-          <w:lang w:val="en-US"/>
-        </w:rPr>
-        <w:t>:</w:t>
+        <w:t>Definiton:</w:t>
       </w:r>
     </w:p>
     <w:p>
@@ -39226,27 +38389,7 @@
           <w:szCs w:val="22"/>
           <w:lang w:val="en-US"/>
         </w:rPr>
-        <w:t xml:space="preserve">message </w:t>
-      </w:r>
-      <w:proofErr w:type="spellStart"/>
-      <w:r>
-        <w:rPr>
-          <w:rFonts w:ascii="Roboto" w:hAnsi="Roboto" w:cs="Segoe UI"/>
-          <w:sz w:val="22"/>
-          <w:szCs w:val="22"/>
-          <w:lang w:val="en-US"/>
-        </w:rPr>
-        <w:t>SomeMessage</w:t>
-      </w:r>
-      <w:proofErr w:type="spellEnd"/>
-      <w:r>
-        <w:rPr>
-          <w:rFonts w:ascii="Roboto" w:hAnsi="Roboto" w:cs="Segoe UI"/>
-          <w:sz w:val="22"/>
-          <w:szCs w:val="22"/>
-          <w:lang w:val="en-US"/>
-        </w:rPr>
-        <w:t xml:space="preserve"> {</w:t>
+        <w:t>message SomeMessage {</w:t>
       </w:r>
     </w:p>
     <w:p>
@@ -39354,27 +38497,7 @@
           <w:szCs w:val="22"/>
           <w:lang w:val="en-US"/>
         </w:rPr>
-        <w:t xml:space="preserve">    repeated Messages </w:t>
-      </w:r>
-      <w:proofErr w:type="spellStart"/>
-      <w:r>
-        <w:rPr>
-          <w:rFonts w:ascii="Roboto" w:hAnsi="Roboto" w:cs="Segoe UI"/>
-          <w:sz w:val="22"/>
-          <w:szCs w:val="22"/>
-          <w:lang w:val="en-US"/>
-        </w:rPr>
-        <w:t>messages</w:t>
-      </w:r>
-      <w:proofErr w:type="spellEnd"/>
-      <w:r>
-        <w:rPr>
-          <w:rFonts w:ascii="Roboto" w:hAnsi="Roboto" w:cs="Segoe UI"/>
-          <w:sz w:val="22"/>
-          <w:szCs w:val="22"/>
-          <w:lang w:val="en-US"/>
-        </w:rPr>
-        <w:t xml:space="preserve"> = 1;</w:t>
+        <w:t xml:space="preserve">    repeated Messages messages = 1;</w:t>
       </w:r>
     </w:p>
     <w:p>
@@ -39689,25 +38812,14 @@
           <w:lang w:val="en-US"/>
         </w:rPr>
       </w:pPr>
-      <w:proofErr w:type="spellStart"/>
-      <w:r>
-        <w:rPr>
-          <w:rFonts w:ascii="Roboto" w:hAnsi="Roboto" w:cs="Segoe UI"/>
-          <w:sz w:val="22"/>
-          <w:szCs w:val="22"/>
-          <w:lang w:val="en-US"/>
-        </w:rPr>
-        <w:t>Wibbelhofstraße</w:t>
-      </w:r>
-      <w:proofErr w:type="spellEnd"/>
-      <w:r>
-        <w:rPr>
-          <w:rFonts w:ascii="Roboto" w:hAnsi="Roboto" w:cs="Segoe UI"/>
-          <w:sz w:val="22"/>
-          <w:szCs w:val="22"/>
-          <w:lang w:val="en-US"/>
-        </w:rPr>
-        <w:t xml:space="preserve"> 3</w:t>
+      <w:r>
+        <w:rPr>
+          <w:rFonts w:ascii="Roboto" w:hAnsi="Roboto" w:cs="Segoe UI"/>
+          <w:sz w:val="22"/>
+          <w:szCs w:val="22"/>
+          <w:lang w:val="en-US"/>
+        </w:rPr>
+        <w:t>Wibbelhofstraße 3</w:t>
       </w:r>
     </w:p>
     <w:p>
@@ -39887,20 +38999,8 @@
                   <w:szCs w:val="22"/>
                   <w:lang w:val="en-US"/>
                 </w:rPr>
-                <w:t>linkedin.com/in/</w:t>
+                <w:t>linkedin.com/in/volker-voss</w:t>
               </w:r>
-              <w:proofErr w:type="spellStart"/>
-              <w:r>
-                <w:rPr>
-                  <w:rStyle w:val="Hyperlink"/>
-                  <w:rFonts w:ascii="Roboto" w:hAnsi="Roboto" w:cs="Segoe UI"/>
-                  <w:sz w:val="22"/>
-                  <w:szCs w:val="22"/>
-                  <w:lang w:val="en-US"/>
-                </w:rPr>
-                <w:t>volker-voss</w:t>
-              </w:r>
-              <w:proofErr w:type="spellEnd"/>
             </w:hyperlink>
           </w:p>
         </w:tc>
@@ -40425,7 +39525,7 @@
         <w:rFonts w:ascii="Roboto" w:hAnsi="Roboto"/>
         <w:lang w:val="en-US"/>
       </w:rPr>
-      <w:t>10</w:t>
+      <w:t>18</w:t>
     </w:r>
     <w:r>
       <w:rPr>
@@ -40446,7 +39546,14 @@
         <w:rFonts w:ascii="Roboto" w:hAnsi="Roboto"/>
         <w:lang w:val="en-US"/>
       </w:rPr>
-      <w:t>0.2024</w:t>
+      <w:t>1</w:t>
+    </w:r>
+    <w:r>
+      <w:rPr>
+        <w:rFonts w:ascii="Roboto" w:hAnsi="Roboto"/>
+        <w:lang w:val="en-US"/>
+      </w:rPr>
+      <w:t>.2024</w:t>
     </w:r>
     <w:r>
       <w:rPr>

</xml_diff>

<commit_message>
Update ICD to v1.0 (25.11.2024)
</commit_message>
<xml_diff>
--- a/Documentation/SEDAP-Express ICD v1.0.docx
+++ b/Documentation/SEDAP-Express ICD v1.0.docx
@@ -6494,7 +6494,7 @@
                 <w:szCs w:val="22"/>
                 <w:lang w:val="en-US"/>
               </w:rPr>
-              <w:t>32</w:t>
+              <w:t>64</w:t>
             </w:r>
             <w:r>
               <w:rPr>
@@ -6521,7 +6521,25 @@
                 <w:szCs w:val="22"/>
                 <w:lang w:val="en-US"/>
               </w:rPr>
-              <w:t xml:space="preserve"> time stamp with seconds.</w:t>
+              <w:t xml:space="preserve"> time stamp with </w:t>
+            </w:r>
+            <w:r>
+              <w:rPr>
+                <w:rFonts w:ascii="Roboto" w:hAnsi="Roboto" w:cs="Segoe UI"/>
+                <w:sz w:val="22"/>
+                <w:szCs w:val="22"/>
+                <w:lang w:val="en-US"/>
+              </w:rPr>
+              <w:t>milli</w:t>
+            </w:r>
+            <w:r>
+              <w:rPr>
+                <w:rFonts w:ascii="Roboto" w:hAnsi="Roboto" w:cs="Segoe UI"/>
+                <w:sz w:val="22"/>
+                <w:szCs w:val="22"/>
+                <w:lang w:val="en-US"/>
+              </w:rPr>
+              <w:t>seconds.</w:t>
             </w:r>
           </w:p>
         </w:tc>
@@ -29285,7 +29303,7 @@
                 <w:szCs w:val="22"/>
                 <w:lang w:val="en-US"/>
               </w:rPr>
-              <w:t>Number</w:t>
+              <w:t>HexString</w:t>
             </w:r>
           </w:p>
         </w:tc>
@@ -30144,7 +30162,25 @@
                 <w:szCs w:val="22"/>
                 <w:lang w:val="en-US"/>
               </w:rPr>
-              <w:t>. This is a hexadecimal string representation of an 8-bit</w:t>
+              <w:t xml:space="preserve">. This is a hexadecimal string representation of an </w:t>
+            </w:r>
+            <w:r>
+              <w:rPr>
+                <w:rFonts w:ascii="Roboto" w:hAnsi="Roboto" w:cs="Segoe UI"/>
+                <w:sz w:val="22"/>
+                <w:szCs w:val="22"/>
+                <w:lang w:val="en-US"/>
+              </w:rPr>
+              <w:t>7</w:t>
+            </w:r>
+            <w:r>
+              <w:rPr>
+                <w:rFonts w:ascii="Roboto" w:hAnsi="Roboto" w:cs="Segoe UI"/>
+                <w:sz w:val="22"/>
+                <w:szCs w:val="22"/>
+                <w:lang w:val="en-US"/>
+              </w:rPr>
+              <w:t>-bit</w:t>
             </w:r>
             <w:r>
               <w:rPr>
@@ -39525,7 +39561,7 @@
         <w:rFonts w:ascii="Roboto" w:hAnsi="Roboto"/>
         <w:lang w:val="en-US"/>
       </w:rPr>
-      <w:t>18</w:t>
+      <w:t>25</w:t>
     </w:r>
     <w:r>
       <w:rPr>

</xml_diff>

<commit_message>
Update ICD to V1.0 (20.01.2025)
</commit_message>
<xml_diff>
--- a/Documentation/SEDAP-Express ICD v1.0.docx
+++ b/Documentation/SEDAP-Express ICD v1.0.docx
@@ -4192,7 +4192,25 @@
           <w:szCs w:val="22"/>
           <w:lang w:val="en-US"/>
         </w:rPr>
-        <w:t>If the first bytes of a received message doesn’t match a message name, prove for compression</w:t>
+        <w:t xml:space="preserve">If the first bytes of a received message </w:t>
+      </w:r>
+      <w:r>
+        <w:rPr>
+          <w:rFonts w:ascii="Roboto" w:hAnsi="Roboto" w:cs="Segoe UI"/>
+          <w:sz w:val="22"/>
+          <w:szCs w:val="22"/>
+          <w:lang w:val="en-US"/>
+        </w:rPr>
+        <w:t>don’t</w:t>
+      </w:r>
+      <w:r>
+        <w:rPr>
+          <w:rFonts w:ascii="Roboto" w:hAnsi="Roboto" w:cs="Segoe UI"/>
+          <w:sz w:val="22"/>
+          <w:szCs w:val="22"/>
+          <w:lang w:val="en-US"/>
+        </w:rPr>
+        <w:t xml:space="preserve"> match a message name, prove for compression</w:t>
       </w:r>
     </w:p>
     <w:p>
@@ -6739,7 +6757,25 @@
                 <w:szCs w:val="22"/>
                 <w:lang w:val="en-US"/>
               </w:rPr>
-              <w:t>. For instance if central unit relays information of drones in a swarm.</w:t>
+              <w:t xml:space="preserve">. For </w:t>
+            </w:r>
+            <w:r>
+              <w:rPr>
+                <w:rFonts w:ascii="Roboto" w:hAnsi="Roboto" w:cs="Segoe UI"/>
+                <w:sz w:val="22"/>
+                <w:szCs w:val="22"/>
+                <w:lang w:val="en-US"/>
+              </w:rPr>
+              <w:t>instance,</w:t>
+            </w:r>
+            <w:r>
+              <w:rPr>
+                <w:rFonts w:ascii="Roboto" w:hAnsi="Roboto" w:cs="Segoe UI"/>
+                <w:sz w:val="22"/>
+                <w:szCs w:val="22"/>
+                <w:lang w:val="en-US"/>
+              </w:rPr>
+              <w:t xml:space="preserve"> if central unit relays information of drones in a swarm.</w:t>
             </w:r>
           </w:p>
         </w:tc>
@@ -22270,7 +22306,16 @@
                 <w:szCs w:val="22"/>
                 <w:lang w:val="en-US"/>
               </w:rPr>
-              <w:t>Hexadecimal identifier of the command</w:t>
+              <w:t>16-Bit h</w:t>
+            </w:r>
+            <w:r>
+              <w:rPr>
+                <w:rFonts w:ascii="Roboto" w:hAnsi="Roboto" w:cs="Segoe UI"/>
+                <w:sz w:val="22"/>
+                <w:szCs w:val="22"/>
+                <w:lang w:val="en-US"/>
+              </w:rPr>
+              <w:t>exadecimal identifier of the command</w:t>
             </w:r>
             <w:r>
               <w:rPr>
@@ -27707,7 +27752,52 @@
                 <w:szCs w:val="22"/>
                 <w:lang w:val="en-US"/>
               </w:rPr>
-              <w:t>ID of the releated command (message)</w:t>
+              <w:t xml:space="preserve">ID of the </w:t>
+            </w:r>
+            <w:r>
+              <w:rPr>
+                <w:rFonts w:ascii="Roboto" w:hAnsi="Roboto" w:cs="Segoe UI"/>
+                <w:sz w:val="22"/>
+                <w:szCs w:val="22"/>
+                <w:lang w:val="en-US"/>
+              </w:rPr>
+              <w:t>related</w:t>
+            </w:r>
+            <w:r>
+              <w:rPr>
+                <w:rFonts w:ascii="Roboto" w:hAnsi="Roboto" w:cs="Segoe UI"/>
+                <w:sz w:val="22"/>
+                <w:szCs w:val="22"/>
+                <w:lang w:val="en-US"/>
+              </w:rPr>
+              <w:t xml:space="preserve"> </w:t>
+            </w:r>
+            <w:r>
+              <w:rPr>
+                <w:rFonts w:ascii="Roboto" w:hAnsi="Roboto" w:cs="Segoe UI"/>
+                <w:sz w:val="22"/>
+                <w:szCs w:val="22"/>
+                <w:lang w:val="en-US"/>
+              </w:rPr>
+              <w:t>COMMAND</w:t>
+            </w:r>
+            <w:r>
+              <w:rPr>
+                <w:rFonts w:ascii="Roboto" w:hAnsi="Roboto" w:cs="Segoe UI"/>
+                <w:sz w:val="22"/>
+                <w:szCs w:val="22"/>
+                <w:lang w:val="en-US"/>
+              </w:rPr>
+              <w:t xml:space="preserve"> message</w:t>
+            </w:r>
+            <w:r>
+              <w:rPr>
+                <w:rFonts w:ascii="Roboto" w:hAnsi="Roboto" w:cs="Segoe UI"/>
+                <w:sz w:val="22"/>
+                <w:szCs w:val="22"/>
+                <w:lang w:val="en-US"/>
+              </w:rPr>
+              <w:t xml:space="preserve"> (16-bit)</w:t>
             </w:r>
           </w:p>
         </w:tc>
@@ -28974,16 +29064,16 @@
           <w:szCs w:val="22"/>
           <w:lang w:val="en-US"/>
         </w:rPr>
-        <w:t>N</w:t>
-      </w:r>
-      <w:r>
-        <w:rPr>
-          <w:rFonts w:ascii="Roboto" w:hAnsi="Roboto" w:cs="Segoe UI"/>
-          <w:sz w:val="22"/>
-          <w:szCs w:val="22"/>
-          <w:lang w:val="en-US"/>
-        </w:rPr>
-        <w:t>ame of the message</w:t>
+        <w:t>Type</w:t>
+      </w:r>
+      <w:r>
+        <w:rPr>
+          <w:rFonts w:ascii="Roboto" w:hAnsi="Roboto" w:cs="Segoe UI"/>
+          <w:sz w:val="22"/>
+          <w:szCs w:val="22"/>
+          <w:lang w:val="en-US"/>
+        </w:rPr>
+        <w:t xml:space="preserve"> of the message</w:t>
       </w:r>
       <w:r>
         <w:rPr>
@@ -29181,16 +29271,7 @@
                 <w:szCs w:val="22"/>
                 <w:lang w:val="en-US"/>
               </w:rPr>
-              <w:t>N</w:t>
-            </w:r>
-            <w:r>
-              <w:rPr>
-                <w:rFonts w:ascii="Roboto" w:hAnsi="Roboto" w:cs="Segoe UI"/>
-                <w:sz w:val="22"/>
-                <w:szCs w:val="22"/>
-                <w:lang w:val="en-US"/>
-              </w:rPr>
-              <w:t>ame</w:t>
+              <w:t>Type</w:t>
             </w:r>
           </w:p>
         </w:tc>
@@ -29241,7 +29322,34 @@
                 <w:szCs w:val="22"/>
                 <w:lang w:val="en-US"/>
               </w:rPr>
-              <w:t>The name of the message which should be acknowledged</w:t>
+              <w:t xml:space="preserve">The </w:t>
+            </w:r>
+            <w:r>
+              <w:rPr>
+                <w:rFonts w:ascii="Roboto" w:hAnsi="Roboto" w:cs="Segoe UI"/>
+                <w:sz w:val="22"/>
+                <w:szCs w:val="22"/>
+                <w:lang w:val="en-US"/>
+              </w:rPr>
+              <w:t>type</w:t>
+            </w:r>
+            <w:r>
+              <w:rPr>
+                <w:rFonts w:ascii="Roboto" w:hAnsi="Roboto" w:cs="Segoe UI"/>
+                <w:sz w:val="22"/>
+                <w:szCs w:val="22"/>
+                <w:lang w:val="en-US"/>
+              </w:rPr>
+              <w:t xml:space="preserve"> of the message which should be acknowledged</w:t>
+            </w:r>
+            <w:r>
+              <w:rPr>
+                <w:rFonts w:ascii="Roboto" w:hAnsi="Roboto" w:cs="Segoe UI"/>
+                <w:sz w:val="22"/>
+                <w:szCs w:val="22"/>
+                <w:lang w:val="en-US"/>
+              </w:rPr>
+              <w:t xml:space="preserve"> (e.g. CONTACT, RESEND, …)</w:t>
             </w:r>
             <w:r>
               <w:rPr>
@@ -35098,16 +35206,52 @@
           <w:szCs w:val="22"/>
           <w:lang w:val="en-US"/>
         </w:rPr>
-        <w:t>&gt;;</w:t>
-      </w:r>
-      <w:r>
-        <w:rPr>
-          <w:rFonts w:ascii="Roboto" w:hAnsi="Roboto" w:cs="Segoe UI"/>
-          <w:sz w:val="22"/>
-          <w:szCs w:val="22"/>
-          <w:lang w:val="en-US"/>
-        </w:rPr>
-        <w:t>&lt;Phase&gt;;</w:t>
+        <w:t>&gt;</w:t>
+      </w:r>
+      <w:r>
+        <w:rPr>
+          <w:rFonts w:ascii="Roboto" w:hAnsi="Roboto" w:cs="Segoe UI"/>
+          <w:sz w:val="22"/>
+          <w:szCs w:val="22"/>
+          <w:lang w:val="en-US"/>
+        </w:rPr>
+        <w:t>(M)</w:t>
+      </w:r>
+      <w:r>
+        <w:rPr>
+          <w:rFonts w:ascii="Roboto" w:hAnsi="Roboto" w:cs="Segoe UI"/>
+          <w:sz w:val="22"/>
+          <w:szCs w:val="22"/>
+          <w:lang w:val="en-US"/>
+        </w:rPr>
+        <w:t>;</w:t>
+      </w:r>
+      <w:r>
+        <w:rPr>
+          <w:rFonts w:ascii="Roboto" w:hAnsi="Roboto" w:cs="Segoe UI"/>
+          <w:sz w:val="22"/>
+          <w:szCs w:val="22"/>
+          <w:lang w:val="en-US"/>
+        </w:rPr>
+        <w:t>&lt;Phase&gt;</w:t>
+      </w:r>
+      <w:r>
+        <w:rPr>
+          <w:rFonts w:ascii="Roboto" w:hAnsi="Roboto" w:cs="Segoe UI"/>
+          <w:sz w:val="22"/>
+          <w:szCs w:val="22"/>
+          <w:lang w:val="en-US"/>
+        </w:rPr>
+        <w:t>(M)</w:t>
+      </w:r>
+      <w:r>
+        <w:rPr>
+          <w:rFonts w:ascii="Roboto" w:hAnsi="Roboto" w:cs="Segoe UI"/>
+          <w:sz w:val="22"/>
+          <w:szCs w:val="22"/>
+          <w:lang w:val="en-US"/>
+        </w:rPr>
+        <w:t>;</w:t>
       </w:r>
       <w:r>
         <w:rPr>
@@ -35134,16 +35278,70 @@
           <w:szCs w:val="22"/>
           <w:lang w:val="en-US"/>
         </w:rPr>
-        <w:t>ength&gt;;</w:t>
-      </w:r>
-      <w:r>
-        <w:rPr>
-          <w:rFonts w:ascii="Roboto" w:hAnsi="Roboto" w:cs="Segoe UI"/>
-          <w:sz w:val="22"/>
-          <w:szCs w:val="22"/>
-          <w:lang w:val="en-US"/>
-        </w:rPr>
-        <w:t>&lt;Prime&gt;;&lt;Natural Number&gt;;</w:t>
+        <w:t>ength&gt;</w:t>
+      </w:r>
+      <w:r>
+        <w:rPr>
+          <w:rFonts w:ascii="Roboto" w:hAnsi="Roboto" w:cs="Segoe UI"/>
+          <w:sz w:val="22"/>
+          <w:szCs w:val="22"/>
+          <w:lang w:val="en-US"/>
+        </w:rPr>
+        <w:t>(M)</w:t>
+      </w:r>
+      <w:r>
+        <w:rPr>
+          <w:rFonts w:ascii="Roboto" w:hAnsi="Roboto" w:cs="Segoe UI"/>
+          <w:sz w:val="22"/>
+          <w:szCs w:val="22"/>
+          <w:lang w:val="en-US"/>
+        </w:rPr>
+        <w:t>;</w:t>
+      </w:r>
+      <w:r>
+        <w:rPr>
+          <w:rFonts w:ascii="Roboto" w:hAnsi="Roboto" w:cs="Segoe UI"/>
+          <w:sz w:val="22"/>
+          <w:szCs w:val="22"/>
+          <w:lang w:val="en-US"/>
+        </w:rPr>
+        <w:t>&lt;Prime&gt;</w:t>
+      </w:r>
+      <w:r>
+        <w:rPr>
+          <w:rFonts w:ascii="Roboto" w:hAnsi="Roboto" w:cs="Segoe UI"/>
+          <w:sz w:val="22"/>
+          <w:szCs w:val="22"/>
+          <w:lang w:val="en-US"/>
+        </w:rPr>
+        <w:t>(M)</w:t>
+      </w:r>
+      <w:r>
+        <w:rPr>
+          <w:rFonts w:ascii="Roboto" w:hAnsi="Roboto" w:cs="Segoe UI"/>
+          <w:sz w:val="22"/>
+          <w:szCs w:val="22"/>
+          <w:lang w:val="en-US"/>
+        </w:rPr>
+        <w:t>;&lt;Natural Number&gt;</w:t>
+      </w:r>
+      <w:r>
+        <w:rPr>
+          <w:rFonts w:ascii="Roboto" w:hAnsi="Roboto" w:cs="Segoe UI"/>
+          <w:sz w:val="22"/>
+          <w:szCs w:val="22"/>
+          <w:lang w:val="en-US"/>
+        </w:rPr>
+        <w:t>(M)</w:t>
+      </w:r>
+      <w:r>
+        <w:rPr>
+          <w:rFonts w:ascii="Roboto" w:hAnsi="Roboto" w:cs="Segoe UI"/>
+          <w:sz w:val="22"/>
+          <w:szCs w:val="22"/>
+          <w:lang w:val="en-US"/>
+        </w:rPr>
+        <w:t>;</w:t>
       </w:r>
       <w:r>
         <w:rPr>
@@ -35161,7 +35359,25 @@
           <w:szCs w:val="22"/>
           <w:lang w:val="en-US"/>
         </w:rPr>
-        <w:t>;&lt;Encrypted secret key&gt;</w:t>
+        <w:t>(M)</w:t>
+      </w:r>
+      <w:r>
+        <w:rPr>
+          <w:rFonts w:ascii="Roboto" w:hAnsi="Roboto" w:cs="Segoe UI"/>
+          <w:sz w:val="22"/>
+          <w:szCs w:val="22"/>
+          <w:lang w:val="en-US"/>
+        </w:rPr>
+        <w:t>;&lt;Encrypted secret&gt;</w:t>
+      </w:r>
+      <w:r>
+        <w:rPr>
+          <w:rFonts w:ascii="Roboto" w:hAnsi="Roboto" w:cs="Segoe UI"/>
+          <w:sz w:val="22"/>
+          <w:szCs w:val="22"/>
+          <w:lang w:val="en-US"/>
+        </w:rPr>
+        <w:t>(M)</w:t>
       </w:r>
     </w:p>
     <w:p>
@@ -35525,34 +35741,16 @@
                 <w:szCs w:val="22"/>
                 <w:lang w:val="en-US"/>
               </w:rPr>
+              <w:t>-</w:t>
+            </w:r>
+            <w:r>
+              <w:rPr>
+                <w:rFonts w:ascii="Roboto" w:hAnsi="Roboto" w:cs="Segoe UI"/>
+                <w:sz w:val="22"/>
+                <w:szCs w:val="22"/>
+                <w:lang w:val="en-US"/>
+              </w:rPr>
               <w:t>512</w:t>
-            </w:r>
-            <w:r>
-              <w:rPr>
-                <w:rFonts w:ascii="Roboto" w:hAnsi="Roboto" w:cs="Segoe UI"/>
-                <w:sz w:val="22"/>
-                <w:szCs w:val="22"/>
-                <w:lang w:val="en-US"/>
-              </w:rPr>
-              <w:t xml:space="preserve"> (</w:t>
-            </w:r>
-            <w:r>
-              <w:rPr>
-                <w:rFonts w:ascii="Roboto" w:hAnsi="Roboto" w:cs="Segoe UI"/>
-                <w:sz w:val="22"/>
-                <w:szCs w:val="22"/>
-                <w:lang w:val="en-US"/>
-              </w:rPr>
-              <w:t>Post-Quantum Key-Encapsulation Mechanism</w:t>
-            </w:r>
-            <w:r>
-              <w:rPr>
-                <w:rFonts w:ascii="Roboto" w:hAnsi="Roboto" w:cs="Segoe UI"/>
-                <w:sz w:val="22"/>
-                <w:szCs w:val="22"/>
-                <w:lang w:val="en-US"/>
-              </w:rPr>
-              <w:t>)</w:t>
             </w:r>
           </w:p>
         </w:tc>
@@ -35630,25 +35828,16 @@
                 <w:szCs w:val="22"/>
                 <w:lang w:val="en-US"/>
               </w:rPr>
-              <w:t>768 (</w:t>
-            </w:r>
-            <w:r>
-              <w:rPr>
-                <w:rFonts w:ascii="Roboto" w:hAnsi="Roboto" w:cs="Segoe UI"/>
-                <w:sz w:val="22"/>
-                <w:szCs w:val="22"/>
-                <w:lang w:val="en-US"/>
-              </w:rPr>
-              <w:t>Post-Quantum Key-Encapsulation Mechanism</w:t>
-            </w:r>
-            <w:r>
-              <w:rPr>
-                <w:rFonts w:ascii="Roboto" w:hAnsi="Roboto" w:cs="Segoe UI"/>
-                <w:sz w:val="22"/>
-                <w:szCs w:val="22"/>
-                <w:lang w:val="en-US"/>
-              </w:rPr>
-              <w:t>)</w:t>
+              <w:t>-</w:t>
+            </w:r>
+            <w:r>
+              <w:rPr>
+                <w:rFonts w:ascii="Roboto" w:hAnsi="Roboto" w:cs="Segoe UI"/>
+                <w:sz w:val="22"/>
+                <w:szCs w:val="22"/>
+                <w:lang w:val="en-US"/>
+              </w:rPr>
+              <w:t>768</w:t>
             </w:r>
           </w:p>
         </w:tc>
@@ -35726,25 +35915,16 @@
                 <w:szCs w:val="22"/>
                 <w:lang w:val="en-US"/>
               </w:rPr>
-              <w:t>1024 (</w:t>
-            </w:r>
-            <w:r>
-              <w:rPr>
-                <w:rFonts w:ascii="Roboto" w:hAnsi="Roboto" w:cs="Segoe UI"/>
-                <w:sz w:val="22"/>
-                <w:szCs w:val="22"/>
-                <w:lang w:val="en-US"/>
-              </w:rPr>
-              <w:t>Post-Quantum Key-Encapsulation Mechanism</w:t>
-            </w:r>
-            <w:r>
-              <w:rPr>
-                <w:rFonts w:ascii="Roboto" w:hAnsi="Roboto" w:cs="Segoe UI"/>
-                <w:sz w:val="22"/>
-                <w:szCs w:val="22"/>
-                <w:lang w:val="en-US"/>
-              </w:rPr>
-              <w:t>)</w:t>
+              <w:t>-</w:t>
+            </w:r>
+            <w:r>
+              <w:rPr>
+                <w:rFonts w:ascii="Roboto" w:hAnsi="Roboto" w:cs="Segoe UI"/>
+                <w:sz w:val="22"/>
+                <w:szCs w:val="22"/>
+                <w:lang w:val="en-US"/>
+              </w:rPr>
+              <w:t>1024</w:t>
             </w:r>
           </w:p>
         </w:tc>
@@ -35764,15 +35944,6 @@
                 <w:lang w:val="en-US"/>
               </w:rPr>
             </w:pPr>
-            <w:r>
-              <w:rPr>
-                <w:rFonts w:ascii="Roboto" w:hAnsi="Roboto" w:cs="Segoe UI"/>
-                <w:sz w:val="22"/>
-                <w:szCs w:val="22"/>
-                <w:lang w:val="en-US"/>
-              </w:rPr>
-              <w:t>Phase</w:t>
-            </w:r>
           </w:p>
         </w:tc>
         <w:tc>
@@ -35797,7 +35968,7 @@
                 <w:szCs w:val="22"/>
                 <w:lang w:val="en-US"/>
               </w:rPr>
-              <w:t>0</w:t>
+              <w:t>5</w:t>
             </w:r>
           </w:p>
         </w:tc>
@@ -35822,25 +35993,7 @@
                 <w:szCs w:val="22"/>
                 <w:lang w:val="en-US"/>
               </w:rPr>
-              <w:t>Exchange the public variables</w:t>
-            </w:r>
-            <w:r>
-              <w:rPr>
-                <w:rFonts w:ascii="Roboto" w:hAnsi="Roboto" w:cs="Segoe UI"/>
-                <w:sz w:val="22"/>
-                <w:szCs w:val="22"/>
-                <w:lang w:val="en-US"/>
-              </w:rPr>
-              <w:t xml:space="preserve"> and public key</w:t>
-            </w:r>
-            <w:r>
-              <w:rPr>
-                <w:rFonts w:ascii="Roboto" w:hAnsi="Roboto" w:cs="Segoe UI"/>
-                <w:sz w:val="22"/>
-                <w:szCs w:val="22"/>
-                <w:lang w:val="en-US"/>
-              </w:rPr>
-              <w:t xml:space="preserve"> (DH only)</w:t>
+              <w:t>FrodoKEM-640</w:t>
             </w:r>
           </w:p>
         </w:tc>
@@ -35884,7 +36037,7 @@
                 <w:szCs w:val="22"/>
                 <w:lang w:val="en-US"/>
               </w:rPr>
-              <w:t>1</w:t>
+              <w:t>6</w:t>
             </w:r>
           </w:p>
         </w:tc>
@@ -35909,34 +36062,7 @@
                 <w:szCs w:val="22"/>
                 <w:lang w:val="en-US"/>
               </w:rPr>
-              <w:t>Exchange public key</w:t>
-            </w:r>
-            <w:r>
-              <w:rPr>
-                <w:rFonts w:ascii="Roboto" w:hAnsi="Roboto" w:cs="Segoe UI"/>
-                <w:sz w:val="22"/>
-                <w:szCs w:val="22"/>
-                <w:lang w:val="en-US"/>
-              </w:rPr>
-              <w:t>(</w:t>
-            </w:r>
-            <w:r>
-              <w:rPr>
-                <w:rFonts w:ascii="Roboto" w:hAnsi="Roboto" w:cs="Segoe UI"/>
-                <w:sz w:val="22"/>
-                <w:szCs w:val="22"/>
-                <w:lang w:val="en-US"/>
-              </w:rPr>
-              <w:t>s</w:t>
-            </w:r>
-            <w:r>
-              <w:rPr>
-                <w:rFonts w:ascii="Roboto" w:hAnsi="Roboto" w:cs="Segoe UI"/>
-                <w:sz w:val="22"/>
-                <w:szCs w:val="22"/>
-                <w:lang w:val="en-US"/>
-              </w:rPr>
-              <w:t>) (ECDH and Kyber)</w:t>
+              <w:t>FrodoKEM-976</w:t>
             </w:r>
           </w:p>
         </w:tc>
@@ -35980,7 +36106,7 @@
                 <w:szCs w:val="22"/>
                 <w:lang w:val="en-US"/>
               </w:rPr>
-              <w:t>2</w:t>
+              <w:t>7</w:t>
             </w:r>
           </w:p>
         </w:tc>
@@ -36005,7 +36131,7 @@
                 <w:szCs w:val="22"/>
                 <w:lang w:val="en-US"/>
               </w:rPr>
-              <w:t>Shared key successfully generated (MAC should also already generated with that key)</w:t>
+              <w:t>FrodoKEM-1344</w:t>
             </w:r>
           </w:p>
         </w:tc>
@@ -36032,7 +36158,7 @@
                 <w:szCs w:val="22"/>
                 <w:lang w:val="en-US"/>
               </w:rPr>
-              <w:t>Key length</w:t>
+              <w:t>Phase</w:t>
             </w:r>
           </w:p>
         </w:tc>
@@ -36058,16 +36184,7 @@
                 <w:szCs w:val="22"/>
                 <w:lang w:val="en-US"/>
               </w:rPr>
-              <w:t>128</w:t>
-            </w:r>
-            <w:r>
-              <w:rPr>
-                <w:rFonts w:ascii="Roboto" w:hAnsi="Roboto" w:cs="Segoe UI"/>
-                <w:sz w:val="22"/>
-                <w:szCs w:val="22"/>
-                <w:lang w:val="en-US"/>
-              </w:rPr>
-              <w:t>-1024</w:t>
+              <w:t>0</w:t>
             </w:r>
           </w:p>
         </w:tc>
@@ -36092,25 +36209,25 @@
                 <w:szCs w:val="22"/>
                 <w:lang w:val="en-US"/>
               </w:rPr>
-              <w:t>Bit Length of the key (Phase 0</w:t>
-            </w:r>
-            <w:r>
-              <w:rPr>
-                <w:rFonts w:ascii="Roboto" w:hAnsi="Roboto" w:cs="Segoe UI"/>
-                <w:sz w:val="22"/>
-                <w:szCs w:val="22"/>
-                <w:lang w:val="en-US"/>
-              </w:rPr>
-              <w:t>, DH only</w:t>
-            </w:r>
-            <w:r>
-              <w:rPr>
-                <w:rFonts w:ascii="Roboto" w:hAnsi="Roboto" w:cs="Segoe UI"/>
-                <w:sz w:val="22"/>
-                <w:szCs w:val="22"/>
-                <w:lang w:val="en-US"/>
-              </w:rPr>
-              <w:t>)</w:t>
+              <w:t>Exchange the public variables</w:t>
+            </w:r>
+            <w:r>
+              <w:rPr>
+                <w:rFonts w:ascii="Roboto" w:hAnsi="Roboto" w:cs="Segoe UI"/>
+                <w:sz w:val="22"/>
+                <w:szCs w:val="22"/>
+                <w:lang w:val="en-US"/>
+              </w:rPr>
+              <w:t xml:space="preserve"> and public key</w:t>
+            </w:r>
+            <w:r>
+              <w:rPr>
+                <w:rFonts w:ascii="Roboto" w:hAnsi="Roboto" w:cs="Segoe UI"/>
+                <w:sz w:val="22"/>
+                <w:szCs w:val="22"/>
+                <w:lang w:val="en-US"/>
+              </w:rPr>
+              <w:t xml:space="preserve"> (DH only)</w:t>
             </w:r>
           </w:p>
         </w:tc>
@@ -36130,15 +36247,6 @@
                 <w:lang w:val="en-US"/>
               </w:rPr>
             </w:pPr>
-            <w:r>
-              <w:rPr>
-                <w:rFonts w:ascii="Roboto" w:hAnsi="Roboto" w:cs="Segoe UI"/>
-                <w:sz w:val="22"/>
-                <w:szCs w:val="22"/>
-                <w:lang w:val="en-US"/>
-              </w:rPr>
-              <w:t>Prime (p)</w:t>
-            </w:r>
           </w:p>
         </w:tc>
         <w:tc>
@@ -36163,7 +36271,7 @@
                 <w:szCs w:val="22"/>
                 <w:lang w:val="en-US"/>
               </w:rPr>
-              <w:t>HexString</w:t>
+              <w:t>1</w:t>
             </w:r>
           </w:p>
         </w:tc>
@@ -36188,7 +36296,34 @@
                 <w:szCs w:val="22"/>
                 <w:lang w:val="en-US"/>
               </w:rPr>
-              <w:t>Publicly known prime number (&gt; 3000 bits / 375 byte) (Phase 0, DH only)</w:t>
+              <w:t>Exchange public key</w:t>
+            </w:r>
+            <w:r>
+              <w:rPr>
+                <w:rFonts w:ascii="Roboto" w:hAnsi="Roboto" w:cs="Segoe UI"/>
+                <w:sz w:val="22"/>
+                <w:szCs w:val="22"/>
+                <w:lang w:val="en-US"/>
+              </w:rPr>
+              <w:t>(</w:t>
+            </w:r>
+            <w:r>
+              <w:rPr>
+                <w:rFonts w:ascii="Roboto" w:hAnsi="Roboto" w:cs="Segoe UI"/>
+                <w:sz w:val="22"/>
+                <w:szCs w:val="22"/>
+                <w:lang w:val="en-US"/>
+              </w:rPr>
+              <w:t>s</w:t>
+            </w:r>
+            <w:r>
+              <w:rPr>
+                <w:rFonts w:ascii="Roboto" w:hAnsi="Roboto" w:cs="Segoe UI"/>
+                <w:sz w:val="22"/>
+                <w:szCs w:val="22"/>
+                <w:lang w:val="en-US"/>
+              </w:rPr>
+              <w:t>) (ECDH and Kyber)</w:t>
             </w:r>
           </w:p>
         </w:tc>
@@ -36208,15 +36343,6 @@
                 <w:lang w:val="en-US"/>
               </w:rPr>
             </w:pPr>
-            <w:r>
-              <w:rPr>
-                <w:rFonts w:ascii="Roboto" w:hAnsi="Roboto" w:cs="Segoe UI"/>
-                <w:sz w:val="22"/>
-                <w:szCs w:val="22"/>
-                <w:lang w:val="en-US"/>
-              </w:rPr>
-              <w:t>Natural number (g)</w:t>
-            </w:r>
           </w:p>
         </w:tc>
         <w:tc>
@@ -36241,7 +36367,7 @@
                 <w:szCs w:val="22"/>
                 <w:lang w:val="en-US"/>
               </w:rPr>
-              <w:t>HexString</w:t>
+              <w:t>2</w:t>
             </w:r>
           </w:p>
         </w:tc>
@@ -36266,7 +36392,7 @@
                 <w:szCs w:val="22"/>
                 <w:lang w:val="en-US"/>
               </w:rPr>
-              <w:t>Publicly known natural number smaller than p (Phase 0, DH only)</w:t>
+              <w:t>Shared key successfully generated (MAC should also already generated with that key)</w:t>
             </w:r>
           </w:p>
         </w:tc>
@@ -36293,7 +36419,7 @@
                 <w:szCs w:val="22"/>
                 <w:lang w:val="en-US"/>
               </w:rPr>
-              <w:t>Public key</w:t>
+              <w:t>Key length</w:t>
             </w:r>
           </w:p>
         </w:tc>
@@ -36319,7 +36445,25 @@
                 <w:szCs w:val="22"/>
                 <w:lang w:val="en-US"/>
               </w:rPr>
-              <w:t>BASE64</w:t>
+              <w:t>128</w:t>
+            </w:r>
+            <w:r>
+              <w:rPr>
+                <w:rFonts w:ascii="Roboto" w:hAnsi="Roboto" w:cs="Segoe UI"/>
+                <w:sz w:val="22"/>
+                <w:szCs w:val="22"/>
+                <w:lang w:val="en-US"/>
+              </w:rPr>
+              <w:t>-</w:t>
+            </w:r>
+            <w:r>
+              <w:rPr>
+                <w:rFonts w:ascii="Roboto" w:hAnsi="Roboto" w:cs="Segoe UI"/>
+                <w:sz w:val="22"/>
+                <w:szCs w:val="22"/>
+                <w:lang w:val="en-US"/>
+              </w:rPr>
+              <w:t>256</w:t>
             </w:r>
           </w:p>
         </w:tc>
@@ -36344,7 +36488,43 @@
                 <w:szCs w:val="22"/>
                 <w:lang w:val="en-US"/>
               </w:rPr>
-              <w:t>The public key of the sender (Phase 1)</w:t>
+              <w:t>Bit Length of the key (Phase 0</w:t>
+            </w:r>
+            <w:r>
+              <w:rPr>
+                <w:rFonts w:ascii="Roboto" w:hAnsi="Roboto" w:cs="Segoe UI"/>
+                <w:sz w:val="22"/>
+                <w:szCs w:val="22"/>
+                <w:lang w:val="en-US"/>
+              </w:rPr>
+              <w:t>, DH</w:t>
+            </w:r>
+            <w:r>
+              <w:rPr>
+                <w:rFonts w:ascii="Roboto" w:hAnsi="Roboto" w:cs="Segoe UI"/>
+                <w:sz w:val="22"/>
+                <w:szCs w:val="22"/>
+                <w:lang w:val="en-US"/>
+              </w:rPr>
+              <w:t>/ECDH</w:t>
+            </w:r>
+            <w:r>
+              <w:rPr>
+                <w:rFonts w:ascii="Roboto" w:hAnsi="Roboto" w:cs="Segoe UI"/>
+                <w:sz w:val="22"/>
+                <w:szCs w:val="22"/>
+                <w:lang w:val="en-US"/>
+              </w:rPr>
+              <w:t xml:space="preserve"> only</w:t>
+            </w:r>
+            <w:r>
+              <w:rPr>
+                <w:rFonts w:ascii="Roboto" w:hAnsi="Roboto" w:cs="Segoe UI"/>
+                <w:sz w:val="22"/>
+                <w:szCs w:val="22"/>
+                <w:lang w:val="en-US"/>
+              </w:rPr>
+              <w:t>)</w:t>
             </w:r>
           </w:p>
         </w:tc>
@@ -36371,7 +36551,7 @@
                 <w:szCs w:val="22"/>
                 <w:lang w:val="en-US"/>
               </w:rPr>
-              <w:t>Encrypted secret key</w:t>
+              <w:t>Prime (p)</w:t>
             </w:r>
           </w:p>
         </w:tc>
@@ -36397,6 +36577,162 @@
                 <w:szCs w:val="22"/>
                 <w:lang w:val="en-US"/>
               </w:rPr>
+              <w:t>HexString</w:t>
+            </w:r>
+          </w:p>
+        </w:tc>
+        <w:tc>
+          <w:tcPr>
+            <w:tcW w:w="9249" w:type="dxa"/>
+          </w:tcPr>
+          <w:p>
+            <w:pPr>
+              <w:pStyle w:val="NurText"/>
+              <w:rPr>
+                <w:rFonts w:ascii="Roboto" w:hAnsi="Roboto" w:cs="Segoe UI"/>
+                <w:sz w:val="22"/>
+                <w:szCs w:val="22"/>
+                <w:lang w:val="en-US"/>
+              </w:rPr>
+            </w:pPr>
+            <w:r>
+              <w:rPr>
+                <w:rFonts w:ascii="Roboto" w:hAnsi="Roboto" w:cs="Segoe UI"/>
+                <w:sz w:val="22"/>
+                <w:szCs w:val="22"/>
+                <w:lang w:val="en-US"/>
+              </w:rPr>
+              <w:t>Publicly known prime number (&gt; 3000 bits / 375 byte) (Phase 0, DH only)</w:t>
+            </w:r>
+          </w:p>
+        </w:tc>
+      </w:tr>
+      <w:tr>
+        <w:tc>
+          <w:tcPr>
+            <w:tcW w:w="2268" w:type="dxa"/>
+          </w:tcPr>
+          <w:p>
+            <w:pPr>
+              <w:pStyle w:val="NurText"/>
+              <w:rPr>
+                <w:rFonts w:ascii="Roboto" w:hAnsi="Roboto" w:cs="Segoe UI"/>
+                <w:sz w:val="22"/>
+                <w:szCs w:val="22"/>
+                <w:lang w:val="en-US"/>
+              </w:rPr>
+            </w:pPr>
+            <w:r>
+              <w:rPr>
+                <w:rFonts w:ascii="Roboto" w:hAnsi="Roboto" w:cs="Segoe UI"/>
+                <w:sz w:val="22"/>
+                <w:szCs w:val="22"/>
+                <w:lang w:val="en-US"/>
+              </w:rPr>
+              <w:t>Natural number (g)</w:t>
+            </w:r>
+          </w:p>
+        </w:tc>
+        <w:tc>
+          <w:tcPr>
+            <w:tcW w:w="1418" w:type="dxa"/>
+          </w:tcPr>
+          <w:p>
+            <w:pPr>
+              <w:pStyle w:val="NurText"/>
+              <w:jc w:val="center"/>
+              <w:rPr>
+                <w:rFonts w:ascii="Roboto" w:hAnsi="Roboto" w:cs="Segoe UI"/>
+                <w:sz w:val="22"/>
+                <w:szCs w:val="22"/>
+                <w:lang w:val="en-US"/>
+              </w:rPr>
+            </w:pPr>
+            <w:r>
+              <w:rPr>
+                <w:rFonts w:ascii="Roboto" w:hAnsi="Roboto" w:cs="Segoe UI"/>
+                <w:sz w:val="22"/>
+                <w:szCs w:val="22"/>
+                <w:lang w:val="en-US"/>
+              </w:rPr>
+              <w:t>HexString</w:t>
+            </w:r>
+          </w:p>
+        </w:tc>
+        <w:tc>
+          <w:tcPr>
+            <w:tcW w:w="9249" w:type="dxa"/>
+          </w:tcPr>
+          <w:p>
+            <w:pPr>
+              <w:pStyle w:val="NurText"/>
+              <w:rPr>
+                <w:rFonts w:ascii="Roboto" w:hAnsi="Roboto" w:cs="Segoe UI"/>
+                <w:sz w:val="22"/>
+                <w:szCs w:val="22"/>
+                <w:lang w:val="en-US"/>
+              </w:rPr>
+            </w:pPr>
+            <w:r>
+              <w:rPr>
+                <w:rFonts w:ascii="Roboto" w:hAnsi="Roboto" w:cs="Segoe UI"/>
+                <w:sz w:val="22"/>
+                <w:szCs w:val="22"/>
+                <w:lang w:val="en-US"/>
+              </w:rPr>
+              <w:t>Publicly known natural number smaller than p (Phase 0, DH only)</w:t>
+            </w:r>
+          </w:p>
+        </w:tc>
+      </w:tr>
+      <w:tr>
+        <w:tc>
+          <w:tcPr>
+            <w:tcW w:w="2268" w:type="dxa"/>
+          </w:tcPr>
+          <w:p>
+            <w:pPr>
+              <w:pStyle w:val="NurText"/>
+              <w:rPr>
+                <w:rFonts w:ascii="Roboto" w:hAnsi="Roboto" w:cs="Segoe UI"/>
+                <w:sz w:val="22"/>
+                <w:szCs w:val="22"/>
+                <w:lang w:val="en-US"/>
+              </w:rPr>
+            </w:pPr>
+            <w:r>
+              <w:rPr>
+                <w:rFonts w:ascii="Roboto" w:hAnsi="Roboto" w:cs="Segoe UI"/>
+                <w:sz w:val="22"/>
+                <w:szCs w:val="22"/>
+                <w:lang w:val="en-US"/>
+              </w:rPr>
+              <w:t>Public key</w:t>
+            </w:r>
+          </w:p>
+        </w:tc>
+        <w:tc>
+          <w:tcPr>
+            <w:tcW w:w="1418" w:type="dxa"/>
+          </w:tcPr>
+          <w:p>
+            <w:pPr>
+              <w:pStyle w:val="NurText"/>
+              <w:jc w:val="center"/>
+              <w:rPr>
+                <w:rFonts w:ascii="Roboto" w:hAnsi="Roboto" w:cs="Segoe UI"/>
+                <w:sz w:val="22"/>
+                <w:szCs w:val="22"/>
+                <w:lang w:val="en-US"/>
+              </w:rPr>
+            </w:pPr>
+            <w:r>
+              <w:rPr>
+                <w:rFonts w:ascii="Roboto" w:hAnsi="Roboto" w:cs="Segoe UI"/>
+                <w:sz w:val="22"/>
+                <w:szCs w:val="22"/>
+                <w:lang w:val="en-US"/>
+              </w:rPr>
               <w:t>BASE64</w:t>
             </w:r>
           </w:p>
@@ -36422,7 +36758,85 @@
                 <w:szCs w:val="22"/>
                 <w:lang w:val="en-US"/>
               </w:rPr>
-              <w:t>The shared secret encrypted with public key of the recipient (Kyber only)</w:t>
+              <w:t>The public key of the sender (Phase 1)</w:t>
+            </w:r>
+          </w:p>
+        </w:tc>
+      </w:tr>
+      <w:tr>
+        <w:tc>
+          <w:tcPr>
+            <w:tcW w:w="2268" w:type="dxa"/>
+          </w:tcPr>
+          <w:p>
+            <w:pPr>
+              <w:pStyle w:val="NurText"/>
+              <w:rPr>
+                <w:rFonts w:ascii="Roboto" w:hAnsi="Roboto" w:cs="Segoe UI"/>
+                <w:sz w:val="22"/>
+                <w:szCs w:val="22"/>
+                <w:lang w:val="en-US"/>
+              </w:rPr>
+            </w:pPr>
+            <w:r>
+              <w:rPr>
+                <w:rFonts w:ascii="Roboto" w:hAnsi="Roboto" w:cs="Segoe UI"/>
+                <w:sz w:val="22"/>
+                <w:szCs w:val="22"/>
+                <w:lang w:val="en-US"/>
+              </w:rPr>
+              <w:t>Encrypted secret</w:t>
+            </w:r>
+          </w:p>
+        </w:tc>
+        <w:tc>
+          <w:tcPr>
+            <w:tcW w:w="1418" w:type="dxa"/>
+          </w:tcPr>
+          <w:p>
+            <w:pPr>
+              <w:pStyle w:val="NurText"/>
+              <w:jc w:val="center"/>
+              <w:rPr>
+                <w:rFonts w:ascii="Roboto" w:hAnsi="Roboto" w:cs="Segoe UI"/>
+                <w:sz w:val="22"/>
+                <w:szCs w:val="22"/>
+                <w:lang w:val="en-US"/>
+              </w:rPr>
+            </w:pPr>
+            <w:r>
+              <w:rPr>
+                <w:rFonts w:ascii="Roboto" w:hAnsi="Roboto" w:cs="Segoe UI"/>
+                <w:sz w:val="22"/>
+                <w:szCs w:val="22"/>
+                <w:lang w:val="en-US"/>
+              </w:rPr>
+              <w:t>BASE64</w:t>
+            </w:r>
+          </w:p>
+        </w:tc>
+        <w:tc>
+          <w:tcPr>
+            <w:tcW w:w="9249" w:type="dxa"/>
+          </w:tcPr>
+          <w:p>
+            <w:pPr>
+              <w:pStyle w:val="NurText"/>
+              <w:rPr>
+                <w:rFonts w:ascii="Roboto" w:hAnsi="Roboto" w:cs="Segoe UI"/>
+                <w:sz w:val="22"/>
+                <w:szCs w:val="22"/>
+                <w:lang w:val="en-US"/>
+              </w:rPr>
+            </w:pPr>
+            <w:r>
+              <w:rPr>
+                <w:rFonts w:ascii="Roboto" w:hAnsi="Roboto" w:cs="Segoe UI"/>
+                <w:sz w:val="22"/>
+                <w:szCs w:val="22"/>
+                <w:lang w:val="en-US"/>
+              </w:rPr>
+              <w:t>The shared secret encrypted with public key of the recipient</w:t>
             </w:r>
           </w:p>
         </w:tc>
@@ -39561,7 +39975,7 @@
         <w:rFonts w:ascii="Roboto" w:hAnsi="Roboto"/>
         <w:lang w:val="en-US"/>
       </w:rPr>
-      <w:t>25</w:t>
+      <w:t>20</w:t>
     </w:r>
     <w:r>
       <w:rPr>
@@ -39575,21 +39989,21 @@
         <w:rFonts w:ascii="Roboto" w:hAnsi="Roboto"/>
         <w:lang w:val="en-US"/>
       </w:rPr>
-      <w:t>1</w:t>
+      <w:t>01</w:t>
     </w:r>
     <w:r>
       <w:rPr>
         <w:rFonts w:ascii="Roboto" w:hAnsi="Roboto"/>
         <w:lang w:val="en-US"/>
       </w:rPr>
-      <w:t>1</w:t>
+      <w:t>.202</w:t>
     </w:r>
     <w:r>
       <w:rPr>
         <w:rFonts w:ascii="Roboto" w:hAnsi="Roboto"/>
         <w:lang w:val="en-US"/>
       </w:rPr>
-      <w:t>.2024</w:t>
+      <w:t>5</w:t>
     </w:r>
     <w:r>
       <w:rPr>

</xml_diff>

<commit_message>
Update ICD to V1.0 (22.01.2025)
</commit_message>
<xml_diff>
--- a/Documentation/SEDAP-Express ICD v1.0.docx
+++ b/Documentation/SEDAP-Express ICD v1.0.docx
@@ -31742,6 +31742,15 @@
               </w:rPr>
               <w:t xml:space="preserve"> encoded</w:t>
             </w:r>
+            <w:r>
+              <w:rPr>
+                <w:rFonts w:ascii="Roboto" w:hAnsi="Roboto" w:cs="Segoe UI"/>
+                <w:sz w:val="22"/>
+                <w:szCs w:val="22"/>
+                <w:lang w:val="en-US"/>
+              </w:rPr>
+              <w:t xml:space="preserve"> data</w:t>
+            </w:r>
           </w:p>
         </w:tc>
       </w:tr>
@@ -39583,7 +39592,12 @@
       </w:pPr>
     </w:p>
     <w:sectPr>
-      <w:headerReference w:type="default" r:id="rId16"/>
+      <w:headerReference w:type="even" r:id="rId16"/>
+      <w:headerReference w:type="default" r:id="rId17"/>
+      <w:footerReference w:type="even" r:id="rId18"/>
+      <w:footerReference w:type="default" r:id="rId19"/>
+      <w:headerReference w:type="first" r:id="rId20"/>
+      <w:footerReference w:type="first" r:id="rId21"/>
       <w:pgSz w:w="16838" w:h="11906" w:orient="landscape" w:code="9"/>
       <w:pgMar w:top="1701" w:right="1247" w:bottom="1134" w:left="1247" w:header="567" w:footer="680" w:gutter="0"/>
       <w:cols w:space="708"/>
@@ -39618,6 +39632,36 @@
 </w:endnotes>
 </file>
 
+<file path=word/footer1.xml><?xml version="1.0" encoding="utf-8"?>
+<w:ftr xmlns:wpc="http://schemas.microsoft.com/office/word/2010/wordprocessingCanvas" xmlns:cx="http://schemas.microsoft.com/office/drawing/2014/chartex" xmlns:cx1="http://schemas.microsoft.com/office/drawing/2015/9/8/chartex" xmlns:cx2="http://schemas.microsoft.com/office/drawing/2015/10/21/chartex" xmlns:cx3="http://schemas.microsoft.com/office/drawing/2016/5/9/chartex" xmlns:cx4="http://schemas.microsoft.com/office/drawing/2016/5/10/chartex" xmlns:cx5="http://schemas.microsoft.com/office/drawing/2016/5/11/chartex" xmlns:cx6="http://schemas.microsoft.com/office/drawing/2016/5/12/chartex" xmlns:cx7="http://schemas.microsoft.com/office/drawing/2016/5/13/chartex" xmlns:cx8="http://schemas.microsoft.com/office/drawing/2016/5/14/chartex" xmlns:mc="http://schemas.openxmlformats.org/markup-compatibility/2006" xmlns:aink="http://schemas.microsoft.com/office/drawing/2016/ink" xmlns:am3d="http://schemas.microsoft.com/office/drawing/2017/model3d" xmlns:o="urn:schemas-microsoft-com:office:office" xmlns:r="http://schemas.openxmlformats.org/officeDocument/2006/relationships" xmlns:m="http://schemas.openxmlformats.org/officeDocument/2006/math" xmlns:v="urn:schemas-microsoft-com:vml" xmlns:wp14="http://schemas.microsoft.com/office/word/2010/wordprocessingDrawing" xmlns:wp="http://schemas.openxmlformats.org/drawingml/2006/wordprocessingDrawing" xmlns:w10="urn:schemas-microsoft-com:office:word" xmlns:w="http://schemas.openxmlformats.org/wordprocessingml/2006/main" xmlns:w14="http://schemas.microsoft.com/office/word/2010/wordml" xmlns:w15="http://schemas.microsoft.com/office/word/2012/wordml" xmlns:w16cex="http://schemas.microsoft.com/office/word/2018/wordml/cex" xmlns:w16cid="http://schemas.microsoft.com/office/word/2016/wordml/cid" xmlns:w16="http://schemas.microsoft.com/office/word/2018/wordml" xmlns:w16sdtdh="http://schemas.microsoft.com/office/word/2020/wordml/sdtdatahash" xmlns:w16se="http://schemas.microsoft.com/office/word/2015/wordml/symex" xmlns:wpg="http://schemas.microsoft.com/office/word/2010/wordprocessingGroup" xmlns:wpi="http://schemas.microsoft.com/office/word/2010/wordprocessingInk" xmlns:wne="http://schemas.microsoft.com/office/word/2006/wordml" xmlns:wps="http://schemas.microsoft.com/office/word/2010/wordprocessingShape" mc:Ignorable="w14 w15 w16se w16cid w16 w16cex w16sdtdh wp14">
+  <w:p>
+    <w:pPr>
+      <w:pStyle w:val="Fuzeile"/>
+    </w:pPr>
+  </w:p>
+</w:ftr>
+</file>
+
+<file path=word/footer2.xml><?xml version="1.0" encoding="utf-8"?>
+<w:ftr xmlns:wpc="http://schemas.microsoft.com/office/word/2010/wordprocessingCanvas" xmlns:cx="http://schemas.microsoft.com/office/drawing/2014/chartex" xmlns:cx1="http://schemas.microsoft.com/office/drawing/2015/9/8/chartex" xmlns:cx2="http://schemas.microsoft.com/office/drawing/2015/10/21/chartex" xmlns:cx3="http://schemas.microsoft.com/office/drawing/2016/5/9/chartex" xmlns:cx4="http://schemas.microsoft.com/office/drawing/2016/5/10/chartex" xmlns:cx5="http://schemas.microsoft.com/office/drawing/2016/5/11/chartex" xmlns:cx6="http://schemas.microsoft.com/office/drawing/2016/5/12/chartex" xmlns:cx7="http://schemas.microsoft.com/office/drawing/2016/5/13/chartex" xmlns:cx8="http://schemas.microsoft.com/office/drawing/2016/5/14/chartex" xmlns:mc="http://schemas.openxmlformats.org/markup-compatibility/2006" xmlns:aink="http://schemas.microsoft.com/office/drawing/2016/ink" xmlns:am3d="http://schemas.microsoft.com/office/drawing/2017/model3d" xmlns:o="urn:schemas-microsoft-com:office:office" xmlns:r="http://schemas.openxmlformats.org/officeDocument/2006/relationships" xmlns:m="http://schemas.openxmlformats.org/officeDocument/2006/math" xmlns:v="urn:schemas-microsoft-com:vml" xmlns:wp14="http://schemas.microsoft.com/office/word/2010/wordprocessingDrawing" xmlns:wp="http://schemas.openxmlformats.org/drawingml/2006/wordprocessingDrawing" xmlns:w10="urn:schemas-microsoft-com:office:word" xmlns:w="http://schemas.openxmlformats.org/wordprocessingml/2006/main" xmlns:w14="http://schemas.microsoft.com/office/word/2010/wordml" xmlns:w15="http://schemas.microsoft.com/office/word/2012/wordml" xmlns:w16cex="http://schemas.microsoft.com/office/word/2018/wordml/cex" xmlns:w16cid="http://schemas.microsoft.com/office/word/2016/wordml/cid" xmlns:w16="http://schemas.microsoft.com/office/word/2018/wordml" xmlns:w16sdtdh="http://schemas.microsoft.com/office/word/2020/wordml/sdtdatahash" xmlns:w16se="http://schemas.microsoft.com/office/word/2015/wordml/symex" xmlns:wpg="http://schemas.microsoft.com/office/word/2010/wordprocessingGroup" xmlns:wpi="http://schemas.microsoft.com/office/word/2010/wordprocessingInk" xmlns:wne="http://schemas.microsoft.com/office/word/2006/wordml" xmlns:wps="http://schemas.microsoft.com/office/word/2010/wordprocessingShape" mc:Ignorable="w14 w15 w16se w16cid w16 w16cex w16sdtdh wp14">
+  <w:p>
+    <w:pPr>
+      <w:pStyle w:val="Fuzeile"/>
+    </w:pPr>
+  </w:p>
+</w:ftr>
+</file>
+
+<file path=word/footer3.xml><?xml version="1.0" encoding="utf-8"?>
+<w:ftr xmlns:wpc="http://schemas.microsoft.com/office/word/2010/wordprocessingCanvas" xmlns:cx="http://schemas.microsoft.com/office/drawing/2014/chartex" xmlns:cx1="http://schemas.microsoft.com/office/drawing/2015/9/8/chartex" xmlns:cx2="http://schemas.microsoft.com/office/drawing/2015/10/21/chartex" xmlns:cx3="http://schemas.microsoft.com/office/drawing/2016/5/9/chartex" xmlns:cx4="http://schemas.microsoft.com/office/drawing/2016/5/10/chartex" xmlns:cx5="http://schemas.microsoft.com/office/drawing/2016/5/11/chartex" xmlns:cx6="http://schemas.microsoft.com/office/drawing/2016/5/12/chartex" xmlns:cx7="http://schemas.microsoft.com/office/drawing/2016/5/13/chartex" xmlns:cx8="http://schemas.microsoft.com/office/drawing/2016/5/14/chartex" xmlns:mc="http://schemas.openxmlformats.org/markup-compatibility/2006" xmlns:aink="http://schemas.microsoft.com/office/drawing/2016/ink" xmlns:am3d="http://schemas.microsoft.com/office/drawing/2017/model3d" xmlns:o="urn:schemas-microsoft-com:office:office" xmlns:r="http://schemas.openxmlformats.org/officeDocument/2006/relationships" xmlns:m="http://schemas.openxmlformats.org/officeDocument/2006/math" xmlns:v="urn:schemas-microsoft-com:vml" xmlns:wp14="http://schemas.microsoft.com/office/word/2010/wordprocessingDrawing" xmlns:wp="http://schemas.openxmlformats.org/drawingml/2006/wordprocessingDrawing" xmlns:w10="urn:schemas-microsoft-com:office:word" xmlns:w="http://schemas.openxmlformats.org/wordprocessingml/2006/main" xmlns:w14="http://schemas.microsoft.com/office/word/2010/wordml" xmlns:w15="http://schemas.microsoft.com/office/word/2012/wordml" xmlns:w16cex="http://schemas.microsoft.com/office/word/2018/wordml/cex" xmlns:w16cid="http://schemas.microsoft.com/office/word/2016/wordml/cid" xmlns:w16="http://schemas.microsoft.com/office/word/2018/wordml" xmlns:w16sdtdh="http://schemas.microsoft.com/office/word/2020/wordml/sdtdatahash" xmlns:w16se="http://schemas.microsoft.com/office/word/2015/wordml/symex" xmlns:wpg="http://schemas.microsoft.com/office/word/2010/wordprocessingGroup" xmlns:wpi="http://schemas.microsoft.com/office/word/2010/wordprocessingInk" xmlns:wne="http://schemas.microsoft.com/office/word/2006/wordml" xmlns:wps="http://schemas.microsoft.com/office/word/2010/wordprocessingShape" mc:Ignorable="w14 w15 w16se w16cid w16 w16cex w16sdtdh wp14">
+  <w:p>
+    <w:pPr>
+      <w:pStyle w:val="Fuzeile"/>
+    </w:pPr>
+  </w:p>
+</w:ftr>
+</file>
+
 <file path=word/footnotes.xml><?xml version="1.0" encoding="utf-8"?>
 <w:footnotes xmlns:wpc="http://schemas.microsoft.com/office/word/2010/wordprocessingCanvas" xmlns:cx="http://schemas.microsoft.com/office/drawing/2014/chartex" xmlns:cx1="http://schemas.microsoft.com/office/drawing/2015/9/8/chartex" xmlns:cx2="http://schemas.microsoft.com/office/drawing/2015/10/21/chartex" xmlns:cx3="http://schemas.microsoft.com/office/drawing/2016/5/9/chartex" xmlns:cx4="http://schemas.microsoft.com/office/drawing/2016/5/10/chartex" xmlns:cx5="http://schemas.microsoft.com/office/drawing/2016/5/11/chartex" xmlns:cx6="http://schemas.microsoft.com/office/drawing/2016/5/12/chartex" xmlns:cx7="http://schemas.microsoft.com/office/drawing/2016/5/13/chartex" xmlns:cx8="http://schemas.microsoft.com/office/drawing/2016/5/14/chartex" xmlns:mc="http://schemas.openxmlformats.org/markup-compatibility/2006" xmlns:aink="http://schemas.microsoft.com/office/drawing/2016/ink" xmlns:am3d="http://schemas.microsoft.com/office/drawing/2017/model3d" xmlns:o="urn:schemas-microsoft-com:office:office" xmlns:r="http://schemas.openxmlformats.org/officeDocument/2006/relationships" xmlns:m="http://schemas.openxmlformats.org/officeDocument/2006/math" xmlns:v="urn:schemas-microsoft-com:vml" xmlns:wp14="http://schemas.microsoft.com/office/word/2010/wordprocessingDrawing" xmlns:wp="http://schemas.openxmlformats.org/drawingml/2006/wordprocessingDrawing" xmlns:w10="urn:schemas-microsoft-com:office:word" xmlns:w="http://schemas.openxmlformats.org/wordprocessingml/2006/main" xmlns:w14="http://schemas.microsoft.com/office/word/2010/wordml" xmlns:w15="http://schemas.microsoft.com/office/word/2012/wordml" xmlns:w16cex="http://schemas.microsoft.com/office/word/2018/wordml/cex" xmlns:w16cid="http://schemas.microsoft.com/office/word/2016/wordml/cid" xmlns:w16="http://schemas.microsoft.com/office/word/2018/wordml" xmlns:w16sdtdh="http://schemas.microsoft.com/office/word/2020/wordml/sdtdatahash" xmlns:w16se="http://schemas.microsoft.com/office/word/2015/wordml/symex" xmlns:wpg="http://schemas.microsoft.com/office/word/2010/wordprocessingGroup" xmlns:wpi="http://schemas.microsoft.com/office/word/2010/wordprocessingInk" xmlns:wne="http://schemas.microsoft.com/office/word/2006/wordml" xmlns:wps="http://schemas.microsoft.com/office/word/2010/wordprocessingShape" mc:Ignorable="w14 w15 w16se w16cid w16 w16cex w16sdtdh wp14">
   <w:footnote w:type="separator" w:id="-1">
@@ -39644,6 +39688,16 @@
 </file>
 
 <file path=word/header1.xml><?xml version="1.0" encoding="utf-8"?>
+<w:hdr xmlns:wpc="http://schemas.microsoft.com/office/word/2010/wordprocessingCanvas" xmlns:cx="http://schemas.microsoft.com/office/drawing/2014/chartex" xmlns:cx1="http://schemas.microsoft.com/office/drawing/2015/9/8/chartex" xmlns:cx2="http://schemas.microsoft.com/office/drawing/2015/10/21/chartex" xmlns:cx3="http://schemas.microsoft.com/office/drawing/2016/5/9/chartex" xmlns:cx4="http://schemas.microsoft.com/office/drawing/2016/5/10/chartex" xmlns:cx5="http://schemas.microsoft.com/office/drawing/2016/5/11/chartex" xmlns:cx6="http://schemas.microsoft.com/office/drawing/2016/5/12/chartex" xmlns:cx7="http://schemas.microsoft.com/office/drawing/2016/5/13/chartex" xmlns:cx8="http://schemas.microsoft.com/office/drawing/2016/5/14/chartex" xmlns:mc="http://schemas.openxmlformats.org/markup-compatibility/2006" xmlns:aink="http://schemas.microsoft.com/office/drawing/2016/ink" xmlns:am3d="http://schemas.microsoft.com/office/drawing/2017/model3d" xmlns:o="urn:schemas-microsoft-com:office:office" xmlns:r="http://schemas.openxmlformats.org/officeDocument/2006/relationships" xmlns:m="http://schemas.openxmlformats.org/officeDocument/2006/math" xmlns:v="urn:schemas-microsoft-com:vml" xmlns:wp14="http://schemas.microsoft.com/office/word/2010/wordprocessingDrawing" xmlns:wp="http://schemas.openxmlformats.org/drawingml/2006/wordprocessingDrawing" xmlns:w10="urn:schemas-microsoft-com:office:word" xmlns:w="http://schemas.openxmlformats.org/wordprocessingml/2006/main" xmlns:w14="http://schemas.microsoft.com/office/word/2010/wordml" xmlns:w15="http://schemas.microsoft.com/office/word/2012/wordml" xmlns:w16cex="http://schemas.microsoft.com/office/word/2018/wordml/cex" xmlns:w16cid="http://schemas.microsoft.com/office/word/2016/wordml/cid" xmlns:w16="http://schemas.microsoft.com/office/word/2018/wordml" xmlns:w16sdtdh="http://schemas.microsoft.com/office/word/2020/wordml/sdtdatahash" xmlns:w16se="http://schemas.microsoft.com/office/word/2015/wordml/symex" xmlns:wpg="http://schemas.microsoft.com/office/word/2010/wordprocessingGroup" xmlns:wpi="http://schemas.microsoft.com/office/word/2010/wordprocessingInk" xmlns:wne="http://schemas.microsoft.com/office/word/2006/wordml" xmlns:wps="http://schemas.microsoft.com/office/word/2010/wordprocessingShape" mc:Ignorable="w14 w15 w16se w16cid w16 w16cex w16sdtdh wp14">
+  <w:p>
+    <w:pPr>
+      <w:pStyle w:val="Kopfzeile"/>
+    </w:pPr>
+  </w:p>
+</w:hdr>
+</file>
+
+<file path=word/header2.xml><?xml version="1.0" encoding="utf-8"?>
 <w:hdr xmlns:wpc="http://schemas.microsoft.com/office/word/2010/wordprocessingCanvas" xmlns:cx="http://schemas.microsoft.com/office/drawing/2014/chartex" xmlns:cx1="http://schemas.microsoft.com/office/drawing/2015/9/8/chartex" xmlns:cx2="http://schemas.microsoft.com/office/drawing/2015/10/21/chartex" xmlns:cx3="http://schemas.microsoft.com/office/drawing/2016/5/9/chartex" xmlns:cx4="http://schemas.microsoft.com/office/drawing/2016/5/10/chartex" xmlns:cx5="http://schemas.microsoft.com/office/drawing/2016/5/11/chartex" xmlns:cx6="http://schemas.microsoft.com/office/drawing/2016/5/12/chartex" xmlns:cx7="http://schemas.microsoft.com/office/drawing/2016/5/13/chartex" xmlns:cx8="http://schemas.microsoft.com/office/drawing/2016/5/14/chartex" xmlns:mc="http://schemas.openxmlformats.org/markup-compatibility/2006" xmlns:aink="http://schemas.microsoft.com/office/drawing/2016/ink" xmlns:am3d="http://schemas.microsoft.com/office/drawing/2017/model3d" xmlns:o="urn:schemas-microsoft-com:office:office" xmlns:r="http://schemas.openxmlformats.org/officeDocument/2006/relationships" xmlns:m="http://schemas.openxmlformats.org/officeDocument/2006/math" xmlns:v="urn:schemas-microsoft-com:vml" xmlns:wp14="http://schemas.microsoft.com/office/word/2010/wordprocessingDrawing" xmlns:wp="http://schemas.openxmlformats.org/drawingml/2006/wordprocessingDrawing" xmlns:w10="urn:schemas-microsoft-com:office:word" xmlns:w="http://schemas.openxmlformats.org/wordprocessingml/2006/main" xmlns:w14="http://schemas.microsoft.com/office/word/2010/wordml" xmlns:w15="http://schemas.microsoft.com/office/word/2012/wordml" xmlns:w16cex="http://schemas.microsoft.com/office/word/2018/wordml/cex" xmlns:w16cid="http://schemas.microsoft.com/office/word/2016/wordml/cid" xmlns:w16="http://schemas.microsoft.com/office/word/2018/wordml" xmlns:w16sdtdh="http://schemas.microsoft.com/office/word/2020/wordml/sdtdatahash" xmlns:w16se="http://schemas.microsoft.com/office/word/2015/wordml/symex" xmlns:wpg="http://schemas.microsoft.com/office/word/2010/wordprocessingGroup" xmlns:wpi="http://schemas.microsoft.com/office/word/2010/wordprocessingInk" xmlns:wne="http://schemas.microsoft.com/office/word/2006/wordml" xmlns:wps="http://schemas.microsoft.com/office/word/2010/wordprocessingShape" mc:Ignorable="w14 w15 w16se w16cid w16 w16cex w16sdtdh wp14">
   <w:p>
     <w:pPr>
@@ -39975,7 +40029,14 @@
         <w:rFonts w:ascii="Roboto" w:hAnsi="Roboto"/>
         <w:lang w:val="en-US"/>
       </w:rPr>
-      <w:t>20</w:t>
+      <w:t>2</w:t>
+    </w:r>
+    <w:r>
+      <w:rPr>
+        <w:rFonts w:ascii="Roboto" w:hAnsi="Roboto"/>
+        <w:lang w:val="en-US"/>
+      </w:rPr>
+      <w:t>2</w:t>
     </w:r>
     <w:r>
       <w:rPr>
@@ -40092,6 +40153,16 @@
       </w:rPr>
       <w:t xml:space="preserve"> to the internet)</w:t>
     </w:r>
+  </w:p>
+</w:hdr>
+</file>
+
+<file path=word/header3.xml><?xml version="1.0" encoding="utf-8"?>
+<w:hdr xmlns:wpc="http://schemas.microsoft.com/office/word/2010/wordprocessingCanvas" xmlns:cx="http://schemas.microsoft.com/office/drawing/2014/chartex" xmlns:cx1="http://schemas.microsoft.com/office/drawing/2015/9/8/chartex" xmlns:cx2="http://schemas.microsoft.com/office/drawing/2015/10/21/chartex" xmlns:cx3="http://schemas.microsoft.com/office/drawing/2016/5/9/chartex" xmlns:cx4="http://schemas.microsoft.com/office/drawing/2016/5/10/chartex" xmlns:cx5="http://schemas.microsoft.com/office/drawing/2016/5/11/chartex" xmlns:cx6="http://schemas.microsoft.com/office/drawing/2016/5/12/chartex" xmlns:cx7="http://schemas.microsoft.com/office/drawing/2016/5/13/chartex" xmlns:cx8="http://schemas.microsoft.com/office/drawing/2016/5/14/chartex" xmlns:mc="http://schemas.openxmlformats.org/markup-compatibility/2006" xmlns:aink="http://schemas.microsoft.com/office/drawing/2016/ink" xmlns:am3d="http://schemas.microsoft.com/office/drawing/2017/model3d" xmlns:o="urn:schemas-microsoft-com:office:office" xmlns:r="http://schemas.openxmlformats.org/officeDocument/2006/relationships" xmlns:m="http://schemas.openxmlformats.org/officeDocument/2006/math" xmlns:v="urn:schemas-microsoft-com:vml" xmlns:wp14="http://schemas.microsoft.com/office/word/2010/wordprocessingDrawing" xmlns:wp="http://schemas.openxmlformats.org/drawingml/2006/wordprocessingDrawing" xmlns:w10="urn:schemas-microsoft-com:office:word" xmlns:w="http://schemas.openxmlformats.org/wordprocessingml/2006/main" xmlns:w14="http://schemas.microsoft.com/office/word/2010/wordml" xmlns:w15="http://schemas.microsoft.com/office/word/2012/wordml" xmlns:w16cex="http://schemas.microsoft.com/office/word/2018/wordml/cex" xmlns:w16cid="http://schemas.microsoft.com/office/word/2016/wordml/cid" xmlns:w16="http://schemas.microsoft.com/office/word/2018/wordml" xmlns:w16sdtdh="http://schemas.microsoft.com/office/word/2020/wordml/sdtdatahash" xmlns:w16se="http://schemas.microsoft.com/office/word/2015/wordml/symex" xmlns:wpg="http://schemas.microsoft.com/office/word/2010/wordprocessingGroup" xmlns:wpi="http://schemas.microsoft.com/office/word/2010/wordprocessingInk" xmlns:wne="http://schemas.microsoft.com/office/word/2006/wordml" xmlns:wps="http://schemas.microsoft.com/office/word/2010/wordprocessingShape" mc:Ignorable="w14 w15 w16se w16cid w16 w16cex w16sdtdh wp14">
+  <w:p>
+    <w:pPr>
+      <w:pStyle w:val="Kopfzeile"/>
+    </w:pPr>
   </w:p>
 </w:hdr>
 </file>

</xml_diff>

<commit_message>
Updated ICD to v1.0 (30.01.2025), Updated TIMESYNC UML-Sequence diagram
</commit_message>
<xml_diff>
--- a/Documentation/SEDAP-Express ICD v1.0.docx
+++ b/Documentation/SEDAP-Express ICD v1.0.docx
@@ -815,7 +815,6 @@
           <w:lang w:val="en-US"/>
         </w:rPr>
       </w:pPr>
-      <w:proofErr w:type="spellStart"/>
       <w:r>
         <w:rPr>
           <w:rFonts w:ascii="Roboto" w:hAnsi="Roboto" w:cs="Segoe UI"/>
@@ -834,7 +833,6 @@
         </w:rPr>
         <w:t>MockUp</w:t>
       </w:r>
-      <w:proofErr w:type="spellEnd"/>
       <w:r>
         <w:rPr>
           <w:rFonts w:ascii="Roboto" w:hAnsi="Roboto" w:cs="Segoe UI"/>
@@ -987,18 +985,8 @@
           <w:lang w:val="en-US"/>
         </w:rPr>
         <w:br/>
-      </w:r>
-      <w:proofErr w:type="spellStart"/>
-      <w:r>
-        <w:rPr>
-          <w:rFonts w:ascii="Roboto" w:hAnsi="Roboto" w:cs="Segoe UI"/>
-          <w:sz w:val="22"/>
-          <w:szCs w:val="22"/>
-          <w:lang w:val="en-US"/>
-        </w:rPr>
         <w:t>MessageTool</w:t>
       </w:r>
-      <w:proofErr w:type="spellEnd"/>
       <w:r>
         <w:rPr>
           <w:rFonts w:ascii="Roboto" w:hAnsi="Roboto" w:cs="Segoe UI"/>
@@ -1817,25 +1805,14 @@
         </w:rPr>
         <w:t>(Binary)Data which possibly contains a special character (</w:t>
       </w:r>
-      <w:proofErr w:type="gramStart"/>
-      <w:r>
-        <w:rPr>
-          <w:rFonts w:ascii="Roboto" w:hAnsi="Roboto" w:cs="Segoe UI"/>
-          <w:sz w:val="22"/>
-          <w:szCs w:val="22"/>
-          <w:lang w:val="en-US"/>
-        </w:rPr>
-        <w:t>e.g.</w:t>
-      </w:r>
-      <w:proofErr w:type="gramEnd"/>
-      <w:r>
-        <w:rPr>
-          <w:rFonts w:ascii="Roboto" w:hAnsi="Roboto" w:cs="Segoe UI"/>
-          <w:sz w:val="22"/>
-          <w:szCs w:val="22"/>
-          <w:lang w:val="en-US"/>
-        </w:rPr>
-        <w:t xml:space="preserve"> </w:t>
+      <w:r>
+        <w:rPr>
+          <w:rFonts w:ascii="Roboto" w:hAnsi="Roboto" w:cs="Segoe UI"/>
+          <w:sz w:val="22"/>
+          <w:szCs w:val="22"/>
+          <w:lang w:val="en-US"/>
+        </w:rPr>
+        <w:t xml:space="preserve">e.g. </w:t>
       </w:r>
       <w:r>
         <w:rPr>
@@ -2057,27 +2034,7 @@
           <w:szCs w:val="22"/>
           <w:lang w:val="en-US"/>
         </w:rPr>
-        <w:t>SEC/</w:t>
-      </w:r>
-      <w:proofErr w:type="spellStart"/>
-      <w:r>
-        <w:rPr>
-          <w:rFonts w:ascii="Roboto" w:hAnsi="Roboto" w:cs="Segoe UI"/>
-          <w:sz w:val="22"/>
-          <w:szCs w:val="22"/>
-          <w:lang w:val="en-US"/>
-        </w:rPr>
-        <w:t>SECMockUp</w:t>
-      </w:r>
-      <w:proofErr w:type="spellEnd"/>
-      <w:r>
-        <w:rPr>
-          <w:rFonts w:ascii="Roboto" w:hAnsi="Roboto" w:cs="Segoe UI"/>
-          <w:sz w:val="22"/>
-          <w:szCs w:val="22"/>
-          <w:lang w:val="en-US"/>
-        </w:rPr>
-        <w:t>/Applications can send and receive at any time</w:t>
+        <w:t>SEC/SECMockUp/Applications can send and receive at any time</w:t>
       </w:r>
     </w:p>
     <w:p>
@@ -2125,27 +2082,7 @@
           <w:szCs w:val="22"/>
           <w:lang w:val="en-US"/>
         </w:rPr>
-        <w:t>SEC/</w:t>
-      </w:r>
-      <w:proofErr w:type="spellStart"/>
-      <w:r>
-        <w:rPr>
-          <w:rFonts w:ascii="Roboto" w:hAnsi="Roboto" w:cs="Segoe UI"/>
-          <w:sz w:val="22"/>
-          <w:szCs w:val="22"/>
-          <w:lang w:val="en-US"/>
-        </w:rPr>
-        <w:t>SECMockUp</w:t>
-      </w:r>
-      <w:proofErr w:type="spellEnd"/>
-      <w:r>
-        <w:rPr>
-          <w:rFonts w:ascii="Roboto" w:hAnsi="Roboto" w:cs="Segoe UI"/>
-          <w:sz w:val="22"/>
-          <w:szCs w:val="22"/>
-          <w:lang w:val="en-US"/>
-        </w:rPr>
-        <w:t xml:space="preserve"> answers heartbeat also with a heartbeat message (see chapter IV.2.</w:t>
+        <w:t>SEC/SECMockUp answers heartbeat also with a heartbeat message (see chapter IV.2.</w:t>
       </w:r>
       <w:r>
         <w:rPr>
@@ -2548,7 +2485,6 @@
         </w:rPr>
         <w:t xml:space="preserve">For calculating the </w:t>
       </w:r>
-      <w:proofErr w:type="gramStart"/>
       <w:r>
         <w:rPr>
           <w:rFonts w:ascii="Roboto" w:hAnsi="Roboto" w:cs="Segoe UI"/>
@@ -2558,7 +2494,6 @@
         </w:rPr>
         <w:t>MAC</w:t>
       </w:r>
-      <w:proofErr w:type="gramEnd"/>
       <w:r>
         <w:rPr>
           <w:rFonts w:ascii="Roboto" w:hAnsi="Roboto" w:cs="Segoe UI"/>
@@ -3135,10 +3070,8 @@
           <w:szCs w:val="22"/>
           <w:lang w:val="en-US"/>
         </w:rPr>
-        <w:t xml:space="preserve">Sample (32Bit CMAC, </w:t>
-      </w:r>
-      <w:proofErr w:type="spellStart"/>
-      <w:proofErr w:type="gramStart"/>
+        <w:t>Sample (32Bit CMAC, Password:expressexpressex):</w:t>
+      </w:r>
       <w:r>
         <w:rPr>
           <w:rFonts w:ascii="Roboto" w:hAnsi="Roboto" w:cs="Segoe UI"/>
@@ -3148,30 +3081,6 @@
           <w:szCs w:val="22"/>
           <w:lang w:val="en-US"/>
         </w:rPr>
-        <w:t>Password:expressexpressex</w:t>
-      </w:r>
-      <w:proofErr w:type="spellEnd"/>
-      <w:proofErr w:type="gramEnd"/>
-      <w:r>
-        <w:rPr>
-          <w:rFonts w:ascii="Roboto" w:hAnsi="Roboto" w:cs="Segoe UI"/>
-          <w:i/>
-          <w:iCs/>
-          <w:sz w:val="22"/>
-          <w:szCs w:val="22"/>
-          <w:lang w:val="en-US"/>
-        </w:rPr>
-        <w:t>):</w:t>
-      </w:r>
-      <w:r>
-        <w:rPr>
-          <w:rFonts w:ascii="Roboto" w:hAnsi="Roboto" w:cs="Segoe UI"/>
-          <w:i/>
-          <w:iCs/>
-          <w:sz w:val="22"/>
-          <w:szCs w:val="22"/>
-          <w:lang w:val="en-US"/>
-        </w:rPr>
         <w:t xml:space="preserve"> </w:t>
       </w:r>
       <w:r>
@@ -3181,27 +3090,7 @@
           <w:szCs w:val="22"/>
           <w:lang w:val="en-US"/>
         </w:rPr>
-        <w:t xml:space="preserve">OWNUNIT;5E;661D4410;66A3;R;;;53.32;8.11;0;5.5;21;22;;;FGS </w:t>
-      </w:r>
-      <w:proofErr w:type="spellStart"/>
-      <w:r>
-        <w:rPr>
-          <w:rFonts w:ascii="Roboto" w:hAnsi="Roboto" w:cs="Segoe UI"/>
-          <w:sz w:val="22"/>
-          <w:szCs w:val="22"/>
-          <w:lang w:val="en-US"/>
-        </w:rPr>
-        <w:t>Bayern;sfspfclff</w:t>
-      </w:r>
-      <w:proofErr w:type="spellEnd"/>
-      <w:r>
-        <w:rPr>
-          <w:rFonts w:ascii="Roboto" w:hAnsi="Roboto" w:cs="Segoe UI"/>
-          <w:sz w:val="22"/>
-          <w:szCs w:val="22"/>
-          <w:lang w:val="en-US"/>
-        </w:rPr>
-        <w:t>------</w:t>
+        <w:t>OWNUNIT;5E;661D4410;66A3;R;;;53.32;8.11;0;5.5;21;22;;;FGS Bayern;sfspfclff------</w:t>
       </w:r>
     </w:p>
     <w:p>
@@ -3394,27 +3283,7 @@
           <w:szCs w:val="22"/>
           <w:lang w:val="en-US"/>
         </w:rPr>
-        <w:t>CFB/</w:t>
-      </w:r>
-      <w:proofErr w:type="spellStart"/>
-      <w:r>
-        <w:rPr>
-          <w:rFonts w:ascii="Roboto" w:hAnsi="Roboto" w:cs="Segoe UI"/>
-          <w:sz w:val="22"/>
-          <w:szCs w:val="22"/>
-          <w:lang w:val="en-US"/>
-        </w:rPr>
-        <w:t>NoPadding</w:t>
-      </w:r>
-      <w:proofErr w:type="spellEnd"/>
-      <w:r>
-        <w:rPr>
-          <w:rFonts w:ascii="Roboto" w:hAnsi="Roboto" w:cs="Segoe UI"/>
-          <w:sz w:val="22"/>
-          <w:szCs w:val="22"/>
-          <w:lang w:val="en-US"/>
-        </w:rPr>
-        <w:t xml:space="preserve"> </w:t>
+        <w:t xml:space="preserve">CFB/NoPadding </w:t>
       </w:r>
       <w:r>
         <w:rPr>
@@ -3494,7 +3363,6 @@
         </w:rPr>
         <w:t>/</w:t>
       </w:r>
-      <w:proofErr w:type="spellStart"/>
       <w:r>
         <w:rPr>
           <w:rFonts w:ascii="Roboto" w:hAnsi="Roboto" w:cs="Segoe UI"/>
@@ -3504,7 +3372,6 @@
         </w:rPr>
         <w:t>NoPadding</w:t>
       </w:r>
-      <w:proofErr w:type="spellEnd"/>
       <w:r>
         <w:rPr>
           <w:rFonts w:ascii="Roboto" w:hAnsi="Roboto" w:cs="Segoe UI"/>
@@ -3796,17 +3663,7 @@
           <w:lang w:val="en-US"/>
         </w:rPr>
         <w:br/>
-        <w:t>OWNUNIT;5E;661D4410;66A</w:t>
-      </w:r>
-      <w:proofErr w:type="gramStart"/>
-      <w:r>
-        <w:rPr>
-          <w:rFonts w:ascii="Roboto" w:hAnsi="Roboto" w:cs="Segoe UI"/>
-          <w:sz w:val="22"/>
-          <w:szCs w:val="22"/>
-          <w:lang w:val="en-US"/>
-        </w:rPr>
-        <w:t>3;R;;</w:t>
+        <w:t>OWNUNIT;5E;661D4410;66A3;R;;</w:t>
       </w:r>
       <w:r>
         <w:rPr>
@@ -3817,35 +3674,14 @@
         </w:rPr>
         <w:t>;</w:t>
       </w:r>
-      <w:proofErr w:type="gramEnd"/>
-      <w:r>
-        <w:rPr>
-          <w:rFonts w:ascii="Roboto" w:hAnsi="Roboto" w:cs="Segoe UI"/>
-          <w:sz w:val="22"/>
-          <w:szCs w:val="22"/>
-          <w:lang w:val="en-US"/>
-        </w:rPr>
-        <w:t xml:space="preserve">53.32;8.11;0;5.5;21;22;;;FGS </w:t>
-      </w:r>
-      <w:proofErr w:type="spellStart"/>
-      <w:r>
-        <w:rPr>
-          <w:rFonts w:ascii="Roboto" w:hAnsi="Roboto" w:cs="Segoe UI"/>
-          <w:sz w:val="22"/>
-          <w:szCs w:val="22"/>
-          <w:lang w:val="en-US"/>
-        </w:rPr>
-        <w:t>Bayern;sfspfclff</w:t>
-      </w:r>
-      <w:proofErr w:type="spellEnd"/>
-      <w:r>
-        <w:rPr>
-          <w:rFonts w:ascii="Roboto" w:hAnsi="Roboto" w:cs="Segoe UI"/>
-          <w:sz w:val="22"/>
-          <w:szCs w:val="22"/>
-          <w:lang w:val="en-US"/>
-        </w:rPr>
-        <w:t>------</w:t>
+      <w:r>
+        <w:rPr>
+          <w:rFonts w:ascii="Roboto" w:hAnsi="Roboto" w:cs="Segoe UI"/>
+          <w:sz w:val="22"/>
+          <w:szCs w:val="22"/>
+          <w:lang w:val="en-US"/>
+        </w:rPr>
+        <w:t>53.32;8.11;0;5.5;21;22;;;FGS Bayern;sfspfclff------</w:t>
       </w:r>
     </w:p>
     <w:p>
@@ -3915,10 +3751,8 @@
           <w:szCs w:val="22"/>
           <w:lang w:val="en-US"/>
         </w:rPr>
-        <w:t xml:space="preserve"> (AES128, ECB, </w:t>
-      </w:r>
-      <w:proofErr w:type="spellStart"/>
-      <w:proofErr w:type="gramStart"/>
+        <w:t xml:space="preserve"> (AES128, ECB, Passwor</w:t>
+      </w:r>
       <w:r>
         <w:rPr>
           <w:rFonts w:ascii="Roboto" w:hAnsi="Roboto" w:cs="Segoe UI"/>
@@ -3928,7 +3762,7 @@
           <w:szCs w:val="22"/>
           <w:lang w:val="en-US"/>
         </w:rPr>
-        <w:t>Passwor</w:t>
+        <w:t>d</w:t>
       </w:r>
       <w:r>
         <w:rPr>
@@ -3939,31 +3773,7 @@
           <w:szCs w:val="22"/>
           <w:lang w:val="en-US"/>
         </w:rPr>
-        <w:t>d</w:t>
-      </w:r>
-      <w:r>
-        <w:rPr>
-          <w:rFonts w:ascii="Roboto" w:hAnsi="Roboto" w:cs="Segoe UI"/>
-          <w:i/>
-          <w:iCs/>
-          <w:sz w:val="22"/>
-          <w:szCs w:val="22"/>
-          <w:lang w:val="en-US"/>
-        </w:rPr>
-        <w:t>:expressexpressex</w:t>
-      </w:r>
-      <w:proofErr w:type="spellEnd"/>
-      <w:proofErr w:type="gramEnd"/>
-      <w:r>
-        <w:rPr>
-          <w:rFonts w:ascii="Roboto" w:hAnsi="Roboto" w:cs="Segoe UI"/>
-          <w:i/>
-          <w:iCs/>
-          <w:sz w:val="22"/>
-          <w:szCs w:val="22"/>
-          <w:lang w:val="en-US"/>
-        </w:rPr>
-        <w:t>):</w:t>
+        <w:t>:expressexpressex):</w:t>
       </w:r>
     </w:p>
     <w:p>
@@ -4455,7 +4265,6 @@
           <w:lang w:val="en-US"/>
         </w:rPr>
       </w:pPr>
-      <w:proofErr w:type="gramStart"/>
       <w:r>
         <w:rPr>
           <w:rFonts w:ascii="Roboto" w:hAnsi="Roboto" w:cs="Segoe UI"/>
@@ -4481,17 +4290,7 @@
           <w:szCs w:val="22"/>
           <w:lang w:val="en-US"/>
         </w:rPr>
-        <w:t>czG</w:t>
-      </w:r>
-      <w:proofErr w:type="gramEnd"/>
-      <w:r>
-        <w:rPr>
-          <w:rFonts w:ascii="Roboto" w:hAnsi="Roboto" w:cs="Segoe UI"/>
-          <w:sz w:val="22"/>
-          <w:szCs w:val="22"/>
-          <w:lang w:val="en-US"/>
-        </w:rPr>
-        <w:t>1NjMzdDEzNTO1NjYycbUOtrY2slYKycgsVgCiRIW8/JLM5FRFJQA=</w:t>
+        <w:t>czG1NjMzdDEzNTO1NjYycbUOtrY2slYKycgsVgCiRIW8/JLM5FRFJQA=</w:t>
       </w:r>
     </w:p>
     <w:p>
@@ -4701,7 +4500,6 @@
         </w:rPr>
         <w:t>/</w:t>
       </w:r>
-      <w:proofErr w:type="spellStart"/>
       <w:r>
         <w:rPr>
           <w:rFonts w:ascii="Roboto" w:hAnsi="Roboto" w:cs="Segoe UI"/>
@@ -4718,17 +4516,7 @@
           <w:szCs w:val="22"/>
           <w:lang w:val="en-US"/>
         </w:rPr>
-        <w:t>MockUp</w:t>
-      </w:r>
-      <w:proofErr w:type="spellEnd"/>
-      <w:r>
-        <w:rPr>
-          <w:rFonts w:ascii="Roboto" w:hAnsi="Roboto" w:cs="Segoe UI"/>
-          <w:sz w:val="22"/>
-          <w:szCs w:val="22"/>
-          <w:lang w:val="en-US"/>
-        </w:rPr>
-        <w:t xml:space="preserve"> </w:t>
+        <w:t xml:space="preserve">MockUp </w:t>
       </w:r>
       <w:r>
         <w:rPr>
@@ -5069,7 +4857,6 @@
         </w:rPr>
         <w:t>EC/</w:t>
       </w:r>
-      <w:proofErr w:type="spellStart"/>
       <w:r>
         <w:rPr>
           <w:rFonts w:ascii="Roboto" w:hAnsi="Roboto" w:cs="Segoe UI"/>
@@ -5088,7 +4875,6 @@
         </w:rPr>
         <w:t>MockUp</w:t>
       </w:r>
-      <w:proofErr w:type="spellEnd"/>
       <w:r>
         <w:rPr>
           <w:rFonts w:ascii="Roboto" w:hAnsi="Roboto" w:cs="Segoe UI"/>
@@ -5740,27 +5526,7 @@
           <w:szCs w:val="22"/>
           <w:lang w:val="en-US"/>
         </w:rPr>
-        <w:t xml:space="preserve">Deflate or </w:t>
-      </w:r>
-      <w:proofErr w:type="spellStart"/>
-      <w:r>
-        <w:rPr>
-          <w:rFonts w:ascii="Roboto" w:hAnsi="Roboto" w:cs="Segoe UI"/>
-          <w:sz w:val="22"/>
-          <w:szCs w:val="22"/>
-          <w:lang w:val="en-US"/>
-        </w:rPr>
-        <w:t>gzip</w:t>
-      </w:r>
-      <w:proofErr w:type="spellEnd"/>
-      <w:r>
-        <w:rPr>
-          <w:rFonts w:ascii="Roboto" w:hAnsi="Roboto" w:cs="Segoe UI"/>
-          <w:sz w:val="22"/>
-          <w:szCs w:val="22"/>
-          <w:lang w:val="en-US"/>
-        </w:rPr>
-        <w:t xml:space="preserve"> compression should be supported </w:t>
+        <w:t xml:space="preserve">Deflate or gzip compression should be supported </w:t>
       </w:r>
     </w:p>
     <w:p>
@@ -6885,27 +6651,7 @@
                 <w:szCs w:val="22"/>
                 <w:lang w:val="en-US"/>
               </w:rPr>
-              <w:t xml:space="preserve">, </w:t>
-            </w:r>
-            <w:proofErr w:type="gramStart"/>
-            <w:r>
-              <w:rPr>
-                <w:rFonts w:ascii="Roboto" w:hAnsi="Roboto" w:cs="Segoe UI"/>
-                <w:sz w:val="22"/>
-                <w:szCs w:val="22"/>
-                <w:lang w:val="en-US"/>
-              </w:rPr>
-              <w:t>e.g.</w:t>
-            </w:r>
-            <w:proofErr w:type="gramEnd"/>
-            <w:r>
-              <w:rPr>
-                <w:rFonts w:ascii="Roboto" w:hAnsi="Roboto" w:cs="Segoe UI"/>
-                <w:sz w:val="22"/>
-                <w:szCs w:val="22"/>
-                <w:lang w:val="en-US"/>
-              </w:rPr>
-              <w:t xml:space="preserve"> “OKRA”</w:t>
+              <w:t>, e.g. “OKRA”</w:t>
             </w:r>
             <w:r>
               <w:rPr>
@@ -7724,7 +7470,6 @@
           <w:lang w:val="en-US"/>
         </w:rPr>
       </w:pPr>
-      <w:proofErr w:type="spellStart"/>
       <w:r>
         <w:rPr>
           <w:rFonts w:ascii="Roboto" w:hAnsi="Roboto" w:cs="Segoe UI"/>
@@ -7734,19 +7479,7 @@
           <w:szCs w:val="22"/>
           <w:lang w:val="en-US"/>
         </w:rPr>
-        <w:t>Protobuf</w:t>
-      </w:r>
-      <w:proofErr w:type="spellEnd"/>
-      <w:r>
-        <w:rPr>
-          <w:rFonts w:ascii="Roboto" w:hAnsi="Roboto" w:cs="Segoe UI"/>
-          <w:b/>
-          <w:bCs/>
-          <w:sz w:val="22"/>
-          <w:szCs w:val="22"/>
-          <w:lang w:val="en-US"/>
-        </w:rPr>
-        <w:t xml:space="preserve"> connection</w:t>
+        <w:t>Protobuf connection</w:t>
       </w:r>
     </w:p>
     <w:p>
@@ -8035,7 +7768,6 @@
         </w:rPr>
         <w:t xml:space="preserve"> </w:t>
       </w:r>
-      <w:proofErr w:type="spellStart"/>
       <w:r>
         <w:rPr>
           <w:rFonts w:ascii="Roboto" w:hAnsi="Roboto" w:cs="Segoe UI"/>
@@ -8045,7 +7777,6 @@
         </w:rPr>
         <w:t>the</w:t>
       </w:r>
-      <w:proofErr w:type="spellEnd"/>
       <w:r>
         <w:rPr>
           <w:rFonts w:ascii="Roboto" w:hAnsi="Roboto" w:cs="Segoe UI"/>
@@ -8868,7 +8599,6 @@
         </w:rPr>
         <w:t>[</w:t>
       </w:r>
-      <w:proofErr w:type="gramStart"/>
       <w:r>
         <w:rPr>
           <w:rFonts w:ascii="Roboto" w:hAnsi="Roboto" w:cs="Segoe UI"/>
@@ -8894,17 +8624,7 @@
           <w:szCs w:val="22"/>
           <w:lang w:val="en-US"/>
         </w:rPr>
-        <w:t>(</w:t>
-      </w:r>
-      <w:proofErr w:type="gramEnd"/>
-      <w:r>
-        <w:rPr>
-          <w:rFonts w:ascii="Roboto" w:hAnsi="Roboto" w:cs="Segoe UI"/>
-          <w:sz w:val="22"/>
-          <w:szCs w:val="22"/>
-          <w:lang w:val="en-US"/>
-        </w:rPr>
-        <w:t>M)</w:t>
+        <w:t>(M)</w:t>
       </w:r>
       <w:r>
         <w:rPr>
@@ -9463,47 +9183,7 @@
           <w:szCs w:val="22"/>
           <w:lang w:val="en-US"/>
         </w:rPr>
-        <w:t>OWNUNIT;5E;661D4410;66A</w:t>
-      </w:r>
-      <w:proofErr w:type="gramStart"/>
-      <w:r>
-        <w:rPr>
-          <w:rFonts w:ascii="Roboto" w:hAnsi="Roboto" w:cs="Segoe UI"/>
-          <w:sz w:val="22"/>
-          <w:szCs w:val="22"/>
-          <w:lang w:val="en-US"/>
-        </w:rPr>
-        <w:t>3;R;;;</w:t>
-      </w:r>
-      <w:proofErr w:type="gramEnd"/>
-      <w:r>
-        <w:rPr>
-          <w:rFonts w:ascii="Roboto" w:hAnsi="Roboto" w:cs="Segoe UI"/>
-          <w:sz w:val="22"/>
-          <w:szCs w:val="22"/>
-          <w:lang w:val="en-US"/>
-        </w:rPr>
-        <w:t xml:space="preserve">53.32;8.11;0;5.5;21;22;;;FGS </w:t>
-      </w:r>
-      <w:proofErr w:type="spellStart"/>
-      <w:r>
-        <w:rPr>
-          <w:rFonts w:ascii="Roboto" w:hAnsi="Roboto" w:cs="Segoe UI"/>
-          <w:sz w:val="22"/>
-          <w:szCs w:val="22"/>
-          <w:lang w:val="en-US"/>
-        </w:rPr>
-        <w:t>Bayern;SFSPFCLFF</w:t>
-      </w:r>
-      <w:proofErr w:type="spellEnd"/>
-      <w:r>
-        <w:rPr>
-          <w:rFonts w:ascii="Roboto" w:hAnsi="Roboto" w:cs="Segoe UI"/>
-          <w:sz w:val="22"/>
-          <w:szCs w:val="22"/>
-          <w:lang w:val="en-US"/>
-        </w:rPr>
-        <w:t>------</w:t>
+        <w:t>OWNUNIT;5E;661D4410;66A3;R;;;53.32;8.11;0;5.5;21;22;;;FGS Bayern;SFSPFCLFF------</w:t>
       </w:r>
     </w:p>
     <w:p>
@@ -9555,27 +9235,7 @@
           <w:szCs w:val="22"/>
           <w:lang w:val="en-US"/>
         </w:rPr>
-        <w:t>OWNUNIT;11;1B351C87;22</w:t>
-      </w:r>
-      <w:proofErr w:type="gramStart"/>
-      <w:r>
-        <w:rPr>
-          <w:rFonts w:ascii="Roboto" w:hAnsi="Roboto" w:cs="Segoe UI"/>
-          <w:sz w:val="22"/>
-          <w:szCs w:val="22"/>
-          <w:lang w:val="en-US"/>
-        </w:rPr>
-        <w:t>AA;U</w:t>
-      </w:r>
-      <w:proofErr w:type="gramEnd"/>
-      <w:r>
-        <w:rPr>
-          <w:rFonts w:ascii="Roboto" w:hAnsi="Roboto" w:cs="Segoe UI"/>
-          <w:sz w:val="22"/>
-          <w:szCs w:val="22"/>
-          <w:lang w:val="en-US"/>
-        </w:rPr>
-        <w:t>;FALSE;4389F10D;77.88;-10.12;5577.0;33.44;55.66;1.1;-2.2;3.3;Ownunit;SFGPIB----H----</w:t>
+        <w:t>OWNUNIT;11;1B351C87;22AA;U;FALSE;4389F10D;77.88;-10.12;5577.0;33.44;55.66;1.1;-2.2;3.3;Ownunit;SFGPIB----H----</w:t>
       </w:r>
     </w:p>
     <w:p>
@@ -10873,7 +10533,6 @@
                 <w:lang w:val="en-US"/>
               </w:rPr>
             </w:pPr>
-            <w:proofErr w:type="spellStart"/>
             <w:r>
               <w:rPr>
                 <w:rFonts w:ascii="Roboto" w:hAnsi="Roboto" w:cs="Segoe UI"/>
@@ -10892,7 +10551,6 @@
               </w:rPr>
               <w:t>ontactID</w:t>
             </w:r>
-            <w:proofErr w:type="spellEnd"/>
           </w:p>
         </w:tc>
         <w:tc>
@@ -10980,7 +10638,6 @@
                 <w:lang w:val="en-US"/>
               </w:rPr>
             </w:pPr>
-            <w:proofErr w:type="spellStart"/>
             <w:r>
               <w:rPr>
                 <w:rFonts w:ascii="Roboto" w:hAnsi="Roboto" w:cs="Segoe UI"/>
@@ -10999,7 +10656,6 @@
               </w:rPr>
               <w:t>eleteFlag</w:t>
             </w:r>
-            <w:proofErr w:type="spellEnd"/>
           </w:p>
         </w:tc>
         <w:tc>
@@ -12059,76 +11715,16 @@
           <w:szCs w:val="22"/>
           <w:lang w:val="en-US"/>
         </w:rPr>
-        <w:t>661D5420;83C</w:t>
-      </w:r>
-      <w:proofErr w:type="gramStart"/>
-      <w:r>
-        <w:rPr>
-          <w:rFonts w:ascii="Roboto" w:hAnsi="Roboto" w:cs="Segoe UI"/>
-          <w:sz w:val="22"/>
-          <w:szCs w:val="22"/>
-          <w:lang w:val="en-US"/>
-        </w:rPr>
-        <w:t>5</w:t>
-      </w:r>
-      <w:r>
-        <w:rPr>
-          <w:rFonts w:ascii="Roboto" w:hAnsi="Roboto" w:cs="Segoe UI"/>
-          <w:sz w:val="22"/>
-          <w:szCs w:val="22"/>
-          <w:lang w:val="en-US"/>
-        </w:rPr>
-        <w:t>;R;;;</w:t>
-      </w:r>
-      <w:proofErr w:type="gramEnd"/>
-      <w:r>
-        <w:rPr>
-          <w:rFonts w:ascii="Roboto" w:hAnsi="Roboto" w:cs="Segoe UI"/>
-          <w:sz w:val="22"/>
-          <w:szCs w:val="22"/>
-          <w:lang w:val="en-US"/>
-        </w:rPr>
-        <w:t xml:space="preserve">100;FALSE;53.32;8.11;0;;;;120;275;;;;;;;FGS </w:t>
-      </w:r>
-      <w:proofErr w:type="spellStart"/>
-      <w:r>
-        <w:rPr>
-          <w:rFonts w:ascii="Roboto" w:hAnsi="Roboto" w:cs="Segoe UI"/>
-          <w:sz w:val="22"/>
-          <w:szCs w:val="22"/>
-          <w:lang w:val="en-US"/>
-        </w:rPr>
-        <w:t>Bayern;AR;SFSPFCLFF</w:t>
-      </w:r>
-      <w:proofErr w:type="spellEnd"/>
-      <w:r>
-        <w:rPr>
-          <w:rFonts w:ascii="Roboto" w:hAnsi="Roboto" w:cs="Segoe UI"/>
-          <w:sz w:val="22"/>
-          <w:szCs w:val="22"/>
-          <w:lang w:val="en-US"/>
-        </w:rPr>
-        <w:t>------;;;;</w:t>
-      </w:r>
-      <w:proofErr w:type="spellStart"/>
-      <w:r>
-        <w:rPr>
-          <w:rFonts w:ascii="Roboto" w:hAnsi="Roboto" w:cs="Segoe UI"/>
-          <w:sz w:val="22"/>
-          <w:szCs w:val="22"/>
-          <w:lang w:val="en-US"/>
-        </w:rPr>
-        <w:t>VXNlIENIMjI</w:t>
-      </w:r>
-      <w:proofErr w:type="spellEnd"/>
-      <w:r>
-        <w:rPr>
-          <w:rFonts w:ascii="Roboto" w:hAnsi="Roboto" w:cs="Segoe UI"/>
-          <w:sz w:val="22"/>
-          <w:szCs w:val="22"/>
-          <w:lang w:val="en-US"/>
-        </w:rPr>
-        <w:t>=</w:t>
+        <w:t>661D5420;83C5</w:t>
+      </w:r>
+      <w:r>
+        <w:rPr>
+          <w:rFonts w:ascii="Roboto" w:hAnsi="Roboto" w:cs="Segoe UI"/>
+          <w:sz w:val="22"/>
+          <w:szCs w:val="22"/>
+          <w:lang w:val="en-US"/>
+        </w:rPr>
+        <w:t>;R;;;100;FALSE;53.32;8.11;0;;;;120;275;;;;;;;FGS Bayern;AR;SFSPFCLFF------;;;;VXNlIENIMjI=</w:t>
       </w:r>
     </w:p>
     <w:p>
@@ -12171,27 +11767,7 @@
           <w:szCs w:val="22"/>
           <w:lang w:val="en-US"/>
         </w:rPr>
-        <w:t>CONTACT;5F;661D5420;83C</w:t>
-      </w:r>
-      <w:proofErr w:type="gramStart"/>
-      <w:r>
-        <w:rPr>
-          <w:rFonts w:ascii="Roboto" w:hAnsi="Roboto" w:cs="Segoe UI"/>
-          <w:sz w:val="22"/>
-          <w:szCs w:val="22"/>
-          <w:lang w:val="en-US"/>
-        </w:rPr>
-        <w:t>5;U;;;</w:t>
-      </w:r>
-      <w:proofErr w:type="gramEnd"/>
-      <w:r>
-        <w:rPr>
-          <w:rFonts w:ascii="Roboto" w:hAnsi="Roboto" w:cs="Segoe UI"/>
-          <w:sz w:val="22"/>
-          <w:szCs w:val="22"/>
-          <w:lang w:val="en-US"/>
-        </w:rPr>
-        <w:t>101;FALSE;36.32;12.11;2000;;;;44;;;;;;;;Unknown;O;;221333201;;;UG9zcyBOZXRoZXJsYW5kcw==</w:t>
+        <w:t>CONTACT;5F;661D5420;83C5;U;;;101;FALSE;36.32;12.11;2000;;;;44;;;;;;;;Unknown;O;;221333201;;;UG9zcyBOZXRoZXJsYW5kcw==</w:t>
       </w:r>
       <w:r>
         <w:rPr>
@@ -12512,36 +12088,16 @@
           <w:szCs w:val="22"/>
           <w:lang w:val="en-US"/>
         </w:rPr>
-        <w:t>Latitude&gt;[</w:t>
-      </w:r>
-      <w:proofErr w:type="gramStart"/>
-      <w:r>
-        <w:rPr>
-          <w:rFonts w:ascii="Roboto" w:hAnsi="Roboto" w:cs="Segoe UI"/>
-          <w:sz w:val="22"/>
-          <w:szCs w:val="22"/>
-          <w:lang w:val="en-US"/>
-        </w:rPr>
-        <w:t>°]</w:t>
-      </w:r>
-      <w:r>
-        <w:rPr>
-          <w:rFonts w:ascii="Roboto" w:hAnsi="Roboto" w:cs="Segoe UI"/>
-          <w:sz w:val="22"/>
-          <w:szCs w:val="22"/>
-          <w:lang w:val="en-US"/>
-        </w:rPr>
-        <w:t>(</w:t>
-      </w:r>
-      <w:proofErr w:type="gramEnd"/>
-      <w:r>
-        <w:rPr>
-          <w:rFonts w:ascii="Roboto" w:hAnsi="Roboto" w:cs="Segoe UI"/>
-          <w:sz w:val="22"/>
-          <w:szCs w:val="22"/>
-          <w:lang w:val="en-US"/>
-        </w:rPr>
-        <w:t>M)</w:t>
+        <w:t>Latitude&gt;[°]</w:t>
+      </w:r>
+      <w:r>
+        <w:rPr>
+          <w:rFonts w:ascii="Roboto" w:hAnsi="Roboto" w:cs="Segoe UI"/>
+          <w:sz w:val="22"/>
+          <w:szCs w:val="22"/>
+          <w:lang w:val="en-US"/>
+        </w:rPr>
+        <w:t>(M)</w:t>
       </w:r>
       <w:r>
         <w:rPr>
@@ -12649,67 +12205,7 @@
           <w:szCs w:val="22"/>
           <w:lang w:val="en-US"/>
         </w:rPr>
-        <w:t>&lt;</w:t>
-      </w:r>
-      <w:proofErr w:type="spellStart"/>
-      <w:r>
-        <w:rPr>
-          <w:rFonts w:ascii="Roboto" w:hAnsi="Roboto" w:cs="Segoe UI"/>
-          <w:sz w:val="22"/>
-          <w:szCs w:val="22"/>
-          <w:lang w:val="en-US"/>
-        </w:rPr>
-        <w:t>EmitterLatitude</w:t>
-      </w:r>
-      <w:proofErr w:type="spellEnd"/>
-      <w:r>
-        <w:rPr>
-          <w:rFonts w:ascii="Roboto" w:hAnsi="Roboto" w:cs="Segoe UI"/>
-          <w:sz w:val="22"/>
-          <w:szCs w:val="22"/>
-          <w:lang w:val="en-US"/>
-        </w:rPr>
-        <w:t>&gt;[°];&lt;</w:t>
-      </w:r>
-      <w:proofErr w:type="spellStart"/>
-      <w:r>
-        <w:rPr>
-          <w:rFonts w:ascii="Roboto" w:hAnsi="Roboto" w:cs="Segoe UI"/>
-          <w:sz w:val="22"/>
-          <w:szCs w:val="22"/>
-          <w:lang w:val="en-US"/>
-        </w:rPr>
-        <w:t>EmitterLongitude</w:t>
-      </w:r>
-      <w:proofErr w:type="spellEnd"/>
-      <w:r>
-        <w:rPr>
-          <w:rFonts w:ascii="Roboto" w:hAnsi="Roboto" w:cs="Segoe UI"/>
-          <w:sz w:val="22"/>
-          <w:szCs w:val="22"/>
-          <w:lang w:val="en-US"/>
-        </w:rPr>
-        <w:t>&gt;[°];&lt;</w:t>
-      </w:r>
-      <w:proofErr w:type="spellStart"/>
-      <w:r>
-        <w:rPr>
-          <w:rFonts w:ascii="Roboto" w:hAnsi="Roboto" w:cs="Segoe UI"/>
-          <w:sz w:val="22"/>
-          <w:szCs w:val="22"/>
-          <w:lang w:val="en-US"/>
-        </w:rPr>
-        <w:t>EmitterAltitude</w:t>
-      </w:r>
-      <w:proofErr w:type="spellEnd"/>
-      <w:r>
-        <w:rPr>
-          <w:rFonts w:ascii="Roboto" w:hAnsi="Roboto" w:cs="Segoe UI"/>
-          <w:sz w:val="22"/>
-          <w:szCs w:val="22"/>
-          <w:lang w:val="en-US"/>
-        </w:rPr>
-        <w:t>&gt;[m</w:t>
+        <w:t>&lt;EmitterLatitude&gt;[°];&lt;EmitterLongitude&gt;[°];&lt;EmitterAltitude&gt;[m</w:t>
       </w:r>
       <w:r>
         <w:rPr>
@@ -12880,27 +12376,7 @@
           <w:szCs w:val="22"/>
           <w:lang w:val="en-US"/>
         </w:rPr>
-        <w:t>&lt;</w:t>
-      </w:r>
-      <w:proofErr w:type="spellStart"/>
-      <w:r>
-        <w:rPr>
-          <w:rFonts w:ascii="Roboto" w:hAnsi="Roboto" w:cs="Segoe UI"/>
-          <w:sz w:val="22"/>
-          <w:szCs w:val="22"/>
-          <w:lang w:val="en-US"/>
-        </w:rPr>
-        <w:t>SpotNumber</w:t>
-      </w:r>
-      <w:proofErr w:type="spellEnd"/>
-      <w:r>
-        <w:rPr>
-          <w:rFonts w:ascii="Roboto" w:hAnsi="Roboto" w:cs="Segoe UI"/>
-          <w:sz w:val="22"/>
-          <w:szCs w:val="22"/>
-          <w:lang w:val="en-US"/>
-        </w:rPr>
-        <w:t>&gt;;</w:t>
+        <w:t>&lt;SpotNumber&gt;;</w:t>
       </w:r>
       <w:r>
         <w:rPr>
@@ -12967,7 +12443,6 @@
                 <w:lang w:val="en-US"/>
               </w:rPr>
             </w:pPr>
-            <w:proofErr w:type="spellStart"/>
             <w:r>
               <w:rPr>
                 <w:rFonts w:ascii="Roboto" w:hAnsi="Roboto" w:cs="Segoe UI"/>
@@ -12977,7 +12452,6 @@
               </w:rPr>
               <w:t>EmissionID</w:t>
             </w:r>
-            <w:proofErr w:type="spellEnd"/>
           </w:p>
         </w:tc>
         <w:tc>
@@ -13066,7 +12540,6 @@
                 <w:lang w:val="en-US"/>
               </w:rPr>
             </w:pPr>
-            <w:proofErr w:type="spellStart"/>
             <w:r>
               <w:rPr>
                 <w:rFonts w:ascii="Roboto" w:hAnsi="Roboto" w:cs="Segoe UI"/>
@@ -13076,7 +12549,6 @@
               </w:rPr>
               <w:t>DeleteFlag</w:t>
             </w:r>
-            <w:proofErr w:type="spellEnd"/>
           </w:p>
         </w:tc>
         <w:tc>
@@ -13216,7 +12688,6 @@
                 <w:lang w:val="en-US"/>
               </w:rPr>
             </w:pPr>
-            <w:proofErr w:type="spellStart"/>
             <w:r>
               <w:rPr>
                 <w:rFonts w:ascii="Roboto" w:hAnsi="Roboto" w:cs="Segoe UI"/>
@@ -13226,7 +12697,6 @@
               </w:rPr>
               <w:t>FreqAgility</w:t>
             </w:r>
-            <w:proofErr w:type="spellEnd"/>
           </w:p>
         </w:tc>
         <w:tc>
@@ -13740,7 +13210,6 @@
                 <w:lang w:val="en-US"/>
               </w:rPr>
             </w:pPr>
-            <w:proofErr w:type="spellStart"/>
             <w:r>
               <w:rPr>
                 <w:rFonts w:ascii="Roboto" w:hAnsi="Roboto" w:cs="Segoe UI"/>
@@ -13750,7 +13219,6 @@
               </w:rPr>
               <w:t>PRFAgility</w:t>
             </w:r>
-            <w:proofErr w:type="spellEnd"/>
           </w:p>
         </w:tc>
         <w:tc>
@@ -14054,7 +13522,6 @@
                 <w:lang w:val="en-US"/>
               </w:rPr>
             </w:pPr>
-            <w:proofErr w:type="spellStart"/>
             <w:r>
               <w:rPr>
                 <w:rFonts w:ascii="Roboto" w:hAnsi="Roboto"/>
@@ -14064,7 +13531,6 @@
               </w:rPr>
               <w:t>Wobbulated</w:t>
             </w:r>
-            <w:proofErr w:type="spellEnd"/>
           </w:p>
         </w:tc>
       </w:tr>
@@ -16051,7 +15517,6 @@
               </w:rPr>
               <w:t xml:space="preserve">ACOUSTIC </w:t>
             </w:r>
-            <w:proofErr w:type="spellStart"/>
             <w:r>
               <w:rPr>
                 <w:rFonts w:ascii="Roboto" w:hAnsi="Roboto"/>
@@ -16059,17 +15524,7 @@
                 <w:szCs w:val="22"/>
                 <w:lang w:val="en-US"/>
               </w:rPr>
-              <w:t>Sono</w:t>
-            </w:r>
-            <w:proofErr w:type="spellEnd"/>
-            <w:r>
-              <w:rPr>
-                <w:rFonts w:ascii="Roboto" w:hAnsi="Roboto"/>
-                <w:sz w:val="22"/>
-                <w:szCs w:val="22"/>
-                <w:lang w:val="en-US"/>
-              </w:rPr>
-              <w:t xml:space="preserve"> </w:t>
+              <w:t xml:space="preserve">Sono </w:t>
             </w:r>
             <w:r>
               <w:rPr>
@@ -17267,17 +16722,7 @@
           <w:szCs w:val="22"/>
           <w:lang w:val="en-US"/>
         </w:rPr>
-        <w:t>EMISSION;5E;661D4410;66A</w:t>
-      </w:r>
-      <w:proofErr w:type="gramStart"/>
-      <w:r>
-        <w:rPr>
-          <w:rFonts w:ascii="Roboto" w:hAnsi="Roboto" w:cs="Segoe UI"/>
-          <w:sz w:val="22"/>
-          <w:szCs w:val="22"/>
-          <w:lang w:val="en-US"/>
-        </w:rPr>
-        <w:t>3;R;;</w:t>
+        <w:t>EMISSION;5E;661D4410;66A3;R;;</w:t>
       </w:r>
       <w:r>
         <w:rPr>
@@ -17288,7 +16733,6 @@
         </w:rPr>
         <w:t>;</w:t>
       </w:r>
-      <w:proofErr w:type="gramEnd"/>
       <w:r>
         <w:rPr>
           <w:rFonts w:ascii="Roboto" w:hAnsi="Roboto" w:cs="Segoe UI"/>
@@ -17391,17 +16835,7 @@
           <w:szCs w:val="22"/>
           <w:lang w:val="en-US"/>
         </w:rPr>
-        <w:t>EMISSION;5F;661D5410;66A</w:t>
-      </w:r>
-      <w:proofErr w:type="gramStart"/>
-      <w:r>
-        <w:rPr>
-          <w:rFonts w:ascii="Roboto" w:hAnsi="Roboto" w:cs="Segoe UI"/>
-          <w:sz w:val="22"/>
-          <w:szCs w:val="22"/>
-          <w:lang w:val="en-US"/>
-        </w:rPr>
-        <w:t>3;R;;</w:t>
+        <w:t>EMISSION;5F;661D5410;66A3;R;;</w:t>
       </w:r>
       <w:r>
         <w:rPr>
@@ -17412,7 +16846,6 @@
         </w:rPr>
         <w:t>;</w:t>
       </w:r>
-      <w:proofErr w:type="gramEnd"/>
       <w:r>
         <w:rPr>
           <w:rFonts w:ascii="Roboto" w:hAnsi="Roboto" w:cs="Segoe UI"/>
@@ -17766,19 +17199,8 @@
           <w:szCs w:val="22"/>
           <w:lang w:val="en-US"/>
         </w:rPr>
-        <w:t>peedThroughWater&gt;[m/</w:t>
-      </w:r>
-      <w:proofErr w:type="gramStart"/>
-      <w:r>
-        <w:rPr>
-          <w:rFonts w:ascii="Roboto" w:hAnsi="Roboto" w:cs="Segoe UI"/>
-          <w:sz w:val="22"/>
-          <w:szCs w:val="22"/>
-          <w:lang w:val="en-US"/>
-        </w:rPr>
-        <w:t>s];&lt;</w:t>
-      </w:r>
-      <w:proofErr w:type="gramEnd"/>
+        <w:t>peedThroughWater&gt;[m/s];&lt;</w:t>
+      </w:r>
       <w:r>
         <w:rPr>
           <w:rFonts w:ascii="Roboto" w:hAnsi="Roboto" w:cs="Segoe UI"/>
@@ -18067,7 +17489,6 @@
         </w:rPr>
         <w:t>isibility&gt;[km];&lt;</w:t>
       </w:r>
-      <w:proofErr w:type="spellStart"/>
       <w:r>
         <w:rPr>
           <w:rFonts w:ascii="Roboto" w:hAnsi="Roboto" w:cs="Segoe UI"/>
@@ -18084,19 +17505,8 @@
           <w:szCs w:val="22"/>
           <w:lang w:val="en-US"/>
         </w:rPr>
-        <w:t>loudHeight</w:t>
-      </w:r>
-      <w:proofErr w:type="spellEnd"/>
-      <w:r>
-        <w:rPr>
-          <w:rFonts w:ascii="Roboto" w:hAnsi="Roboto" w:cs="Segoe UI"/>
-          <w:sz w:val="22"/>
-          <w:szCs w:val="22"/>
-          <w:lang w:val="en-US"/>
-        </w:rPr>
-        <w:t>&gt;[m];&lt;</w:t>
-      </w:r>
-      <w:proofErr w:type="spellStart"/>
+        <w:t>loudHeight&gt;[m];&lt;</w:t>
+      </w:r>
       <w:r>
         <w:rPr>
           <w:rFonts w:ascii="Roboto" w:hAnsi="Roboto" w:cs="Segoe UI"/>
@@ -18113,17 +17523,7 @@
           <w:szCs w:val="22"/>
           <w:lang w:val="en-US"/>
         </w:rPr>
-        <w:t>loudCover</w:t>
-      </w:r>
-      <w:proofErr w:type="spellEnd"/>
-      <w:r>
-        <w:rPr>
-          <w:rFonts w:ascii="Roboto" w:hAnsi="Roboto" w:cs="Segoe UI"/>
-          <w:sz w:val="22"/>
-          <w:szCs w:val="22"/>
-          <w:lang w:val="en-US"/>
-        </w:rPr>
-        <w:t>&gt;[%]</w:t>
+        <w:t>loudCover&gt;[%]</w:t>
       </w:r>
     </w:p>
     <w:p>
@@ -18168,27 +17568,7 @@
           <w:szCs w:val="22"/>
           <w:lang w:val="en-US"/>
         </w:rPr>
-        <w:t xml:space="preserve"> </w:t>
-      </w:r>
-      <w:proofErr w:type="gramStart"/>
-      <w:r>
-        <w:rPr>
-          <w:rFonts w:ascii="Roboto" w:hAnsi="Roboto" w:cs="Segoe UI"/>
-          <w:sz w:val="22"/>
-          <w:szCs w:val="22"/>
-          <w:lang w:val="en-US"/>
-        </w:rPr>
-        <w:t>METEO;AC</w:t>
-      </w:r>
-      <w:proofErr w:type="gramEnd"/>
-      <w:r>
-        <w:rPr>
-          <w:rFonts w:ascii="Roboto" w:hAnsi="Roboto" w:cs="Segoe UI"/>
-          <w:sz w:val="22"/>
-          <w:szCs w:val="22"/>
-          <w:lang w:val="en-US"/>
-        </w:rPr>
-        <w:t>;661D44C0;</w:t>
+        <w:t xml:space="preserve"> METEO;AC;661D44C0;</w:t>
       </w:r>
       <w:r>
         <w:rPr>
@@ -18431,27 +17811,7 @@
           <w:szCs w:val="22"/>
           <w:lang w:val="en-US"/>
         </w:rPr>
-        <w:t xml:space="preserve"> (</w:t>
-      </w:r>
-      <w:proofErr w:type="gramStart"/>
-      <w:r>
-        <w:rPr>
-          <w:rFonts w:ascii="Roboto" w:hAnsi="Roboto" w:cs="Segoe UI"/>
-          <w:sz w:val="22"/>
-          <w:szCs w:val="22"/>
-          <w:lang w:val="en-US"/>
-        </w:rPr>
-        <w:t>e.g.</w:t>
-      </w:r>
-      <w:proofErr w:type="gramEnd"/>
-      <w:r>
-        <w:rPr>
-          <w:rFonts w:ascii="Roboto" w:hAnsi="Roboto" w:cs="Segoe UI"/>
-          <w:sz w:val="22"/>
-          <w:szCs w:val="22"/>
-          <w:lang w:val="en-US"/>
-        </w:rPr>
-        <w:t xml:space="preserve"> UTF-x, 0x0A, 0x23, … see chapter III.1), it has to be </w:t>
+        <w:t xml:space="preserve"> (e.g. UTF-x, 0x0A, 0x23, … see chapter III.1), it has to be </w:t>
       </w:r>
       <w:r>
         <w:rPr>
@@ -19608,25 +18968,14 @@
         </w:rPr>
         <w:t xml:space="preserve"> </w:t>
       </w:r>
-      <w:proofErr w:type="gramStart"/>
-      <w:r>
-        <w:rPr>
-          <w:rFonts w:ascii="Roboto" w:hAnsi="Roboto" w:cs="Segoe UI"/>
-          <w:sz w:val="22"/>
-          <w:szCs w:val="22"/>
-          <w:lang w:val="en-US"/>
-        </w:rPr>
-        <w:t>TEXT;D</w:t>
-      </w:r>
-      <w:proofErr w:type="gramEnd"/>
-      <w:r>
-        <w:rPr>
-          <w:rFonts w:ascii="Roboto" w:hAnsi="Roboto" w:cs="Segoe UI"/>
-          <w:sz w:val="22"/>
-          <w:szCs w:val="22"/>
-          <w:lang w:val="en-US"/>
-        </w:rPr>
-        <w:t>3;661D44</w:t>
+      <w:r>
+        <w:rPr>
+          <w:rFonts w:ascii="Roboto" w:hAnsi="Roboto" w:cs="Segoe UI"/>
+          <w:sz w:val="22"/>
+          <w:szCs w:val="22"/>
+          <w:lang w:val="en-US"/>
+        </w:rPr>
+        <w:t>TEXT;D3;661D44</w:t>
       </w:r>
       <w:r>
         <w:rPr>
@@ -19743,7 +19092,6 @@
         </w:rPr>
         <w:t xml:space="preserve">: </w:t>
       </w:r>
-      <w:proofErr w:type="gramStart"/>
       <w:r>
         <w:rPr>
           <w:rFonts w:ascii="Roboto" w:hAnsi="Roboto" w:cs="Segoe UI"/>
@@ -19753,7 +19101,6 @@
         </w:rPr>
         <w:t>TEXT;D</w:t>
       </w:r>
-      <w:proofErr w:type="gramEnd"/>
       <w:r>
         <w:rPr>
           <w:rFonts w:ascii="Roboto" w:hAnsi="Roboto" w:cs="Segoe UI"/>
@@ -19905,7 +19252,6 @@
         </w:rPr>
         <w:t xml:space="preserve">: </w:t>
       </w:r>
-      <w:proofErr w:type="gramStart"/>
       <w:r>
         <w:rPr>
           <w:rFonts w:ascii="Roboto" w:hAnsi="Roboto" w:cs="Segoe UI"/>
@@ -19915,7 +19261,6 @@
         </w:rPr>
         <w:t>TEXT;D</w:t>
       </w:r>
-      <w:proofErr w:type="gramEnd"/>
       <w:r>
         <w:rPr>
           <w:rFonts w:ascii="Roboto" w:hAnsi="Roboto" w:cs="Segoe UI"/>
@@ -20067,7 +19412,6 @@
         </w:rPr>
         <w:t xml:space="preserve">: </w:t>
       </w:r>
-      <w:proofErr w:type="gramStart"/>
       <w:r>
         <w:rPr>
           <w:rFonts w:ascii="Roboto" w:hAnsi="Roboto" w:cs="Segoe UI"/>
@@ -20077,7 +19421,6 @@
         </w:rPr>
         <w:t>TEXT;D</w:t>
       </w:r>
-      <w:proofErr w:type="gramEnd"/>
       <w:r>
         <w:rPr>
           <w:rFonts w:ascii="Roboto" w:hAnsi="Roboto" w:cs="Segoe UI"/>
@@ -20388,23 +19731,7 @@
           <w:rFonts w:ascii="Roboto" w:hAnsi="Roboto" w:cs="Segoe UI"/>
           <w:lang w:val="en-US"/>
         </w:rPr>
-        <w:t xml:space="preserve">&lt;GraphicType&gt;(M);&lt;LineWidth&gt;;&lt;LineColor&gt;;&lt;Annotation&gt;;&lt;additional </w:t>
-      </w:r>
-      <w:proofErr w:type="spellStart"/>
-      <w:r>
-        <w:rPr>
-          <w:rFonts w:ascii="Roboto" w:hAnsi="Roboto" w:cs="Segoe UI"/>
-          <w:lang w:val="en-US"/>
-        </w:rPr>
-        <w:t>GraphicType</w:t>
-      </w:r>
-      <w:proofErr w:type="spellEnd"/>
-      <w:r>
-        <w:rPr>
-          <w:rFonts w:ascii="Roboto" w:hAnsi="Roboto" w:cs="Segoe UI"/>
-          <w:lang w:val="en-US"/>
-        </w:rPr>
-        <w:t>-dependent parameters&gt;*</w:t>
+        <w:t>&lt;GraphicType&gt;(M);&lt;LineWidth&gt;;&lt;LineColor&gt;;&lt;Annotation&gt;;&lt;additional GraphicType-dependent parameters&gt;*</w:t>
       </w:r>
     </w:p>
     <w:tbl>
@@ -20444,7 +19771,6 @@
                 <w:lang w:val="en-US"/>
               </w:rPr>
             </w:pPr>
-            <w:proofErr w:type="spellStart"/>
             <w:r>
               <w:rPr>
                 <w:rFonts w:ascii="Roboto" w:hAnsi="Roboto" w:cs="Segoe UI"/>
@@ -20454,7 +19780,6 @@
               </w:rPr>
               <w:t>GraphicType</w:t>
             </w:r>
-            <w:proofErr w:type="spellEnd"/>
           </w:p>
         </w:tc>
         <w:tc>
@@ -20513,27 +19838,7 @@
                 <w:szCs w:val="22"/>
                 <w:lang w:val="en-US"/>
               </w:rPr>
-              <w:t>Point: &lt;Latitude&gt;[</w:t>
-            </w:r>
-            <w:proofErr w:type="gramStart"/>
-            <w:r>
-              <w:rPr>
-                <w:rFonts w:ascii="Roboto" w:hAnsi="Roboto" w:cs="Segoe UI"/>
-                <w:sz w:val="22"/>
-                <w:szCs w:val="22"/>
-                <w:lang w:val="en-US"/>
-              </w:rPr>
-              <w:t>°];&lt;</w:t>
-            </w:r>
-            <w:proofErr w:type="gramEnd"/>
-            <w:r>
-              <w:rPr>
-                <w:rFonts w:ascii="Roboto" w:hAnsi="Roboto" w:cs="Segoe UI"/>
-                <w:sz w:val="22"/>
-                <w:szCs w:val="22"/>
-                <w:lang w:val="en-US"/>
-              </w:rPr>
-              <w:t>Longitude&gt;[°];&lt;Altitude&gt;[m]</w:t>
+              <w:t>Point: &lt;Latitude&gt;[°];&lt;Longitude&gt;[°];&lt;Altitude&gt;[m]</w:t>
             </w:r>
           </w:p>
         </w:tc>
@@ -20612,27 +19917,7 @@
                 <w:szCs w:val="22"/>
                 <w:lang w:val="en-US"/>
               </w:rPr>
-              <w:t>Path: &lt;Latitude&gt;[°</w:t>
-            </w:r>
-            <w:proofErr w:type="gramStart"/>
-            <w:r>
-              <w:rPr>
-                <w:rFonts w:ascii="Roboto" w:hAnsi="Roboto" w:cs="Segoe UI"/>
-                <w:sz w:val="22"/>
-                <w:szCs w:val="22"/>
-                <w:lang w:val="en-US"/>
-              </w:rPr>
-              <w:t>],&lt;</w:t>
-            </w:r>
-            <w:proofErr w:type="gramEnd"/>
-            <w:r>
-              <w:rPr>
-                <w:rFonts w:ascii="Roboto" w:hAnsi="Roboto" w:cs="Segoe UI"/>
-                <w:sz w:val="22"/>
-                <w:szCs w:val="22"/>
-                <w:lang w:val="en-US"/>
-              </w:rPr>
-              <w:t>Longitude&gt;[°],&lt;Altitude&gt;[m] # …</w:t>
+              <w:t>Path: &lt;Latitude&gt;[°],&lt;Longitude&gt;[°],&lt;Altitude&gt;[m] # …</w:t>
             </w:r>
           </w:p>
         </w:tc>
@@ -20710,27 +19995,7 @@
                 <w:szCs w:val="22"/>
                 <w:lang w:val="en-US"/>
               </w:rPr>
-              <w:t>Polygon: &lt;Latitude&gt;[°</w:t>
-            </w:r>
-            <w:proofErr w:type="gramStart"/>
-            <w:r>
-              <w:rPr>
-                <w:rFonts w:ascii="Roboto" w:hAnsi="Roboto" w:cs="Segoe UI"/>
-                <w:sz w:val="22"/>
-                <w:szCs w:val="22"/>
-                <w:lang w:val="en-US"/>
-              </w:rPr>
-              <w:t>],&lt;</w:t>
-            </w:r>
-            <w:proofErr w:type="gramEnd"/>
-            <w:r>
-              <w:rPr>
-                <w:rFonts w:ascii="Roboto" w:hAnsi="Roboto" w:cs="Segoe UI"/>
-                <w:sz w:val="22"/>
-                <w:szCs w:val="22"/>
-                <w:lang w:val="en-US"/>
-              </w:rPr>
-              <w:t>Longitude&gt;[°],&lt;Altitude&gt;[m] # …</w:t>
+              <w:t>Polygon: &lt;Latitude&gt;[°],&lt;Longitude&gt;[°],&lt;Altitude&gt;[m] # …</w:t>
             </w:r>
           </w:p>
         </w:tc>
@@ -20808,27 +20073,7 @@
                 <w:szCs w:val="22"/>
                 <w:lang w:val="en-US"/>
               </w:rPr>
-              <w:t>Rectangle: &lt;RotationAngle&gt;[</w:t>
-            </w:r>
-            <w:proofErr w:type="gramStart"/>
-            <w:r>
-              <w:rPr>
-                <w:rFonts w:ascii="Roboto" w:hAnsi="Roboto" w:cs="Segoe UI"/>
-                <w:sz w:val="22"/>
-                <w:szCs w:val="22"/>
-                <w:lang w:val="en-US"/>
-              </w:rPr>
-              <w:t>°];&lt;</w:t>
-            </w:r>
-            <w:proofErr w:type="gramEnd"/>
-            <w:r>
-              <w:rPr>
-                <w:rFonts w:ascii="Roboto" w:hAnsi="Roboto" w:cs="Segoe UI"/>
-                <w:sz w:val="22"/>
-                <w:szCs w:val="22"/>
-                <w:lang w:val="en-US"/>
-              </w:rPr>
-              <w:t>Latitude1&gt;[°],&lt;Longitude1&gt;[°],&lt;Altitude1&gt;[m]#&lt;Latitude2&gt;[°],</w:t>
+              <w:t>Rectangle: &lt;RotationAngle&gt;[°];&lt;Latitude1&gt;[°],&lt;Longitude1&gt;[°],&lt;Altitude1&gt;[m]#&lt;Latitude2&gt;[°],</w:t>
             </w:r>
             <w:r>
               <w:rPr>
@@ -20916,27 +20161,7 @@
                 <w:szCs w:val="22"/>
                 <w:lang w:val="en-US"/>
               </w:rPr>
-              <w:t>Square: &lt;Latitude&gt;[</w:t>
-            </w:r>
-            <w:proofErr w:type="gramStart"/>
-            <w:r>
-              <w:rPr>
-                <w:rFonts w:ascii="Roboto" w:hAnsi="Roboto" w:cs="Segoe UI"/>
-                <w:sz w:val="22"/>
-                <w:szCs w:val="22"/>
-                <w:lang w:val="en-US"/>
-              </w:rPr>
-              <w:t>°];&lt;</w:t>
-            </w:r>
-            <w:proofErr w:type="gramEnd"/>
-            <w:r>
-              <w:rPr>
-                <w:rFonts w:ascii="Roboto" w:hAnsi="Roboto" w:cs="Segoe UI"/>
-                <w:sz w:val="22"/>
-                <w:szCs w:val="22"/>
-                <w:lang w:val="en-US"/>
-              </w:rPr>
-              <w:t>Longitude&gt;[°];&lt;Altitude&gt;[m]</w:t>
+              <w:t>Square: &lt;Latitude&gt;[°];&lt;Longitude&gt;[°];&lt;Altitude&gt;[m]</w:t>
             </w:r>
             <w:r>
               <w:rPr>
@@ -21077,27 +20302,7 @@
                 <w:szCs w:val="22"/>
                 <w:lang w:val="en-US"/>
               </w:rPr>
-              <w:t>adius&gt;[m];&lt;Latitude&gt;[</w:t>
-            </w:r>
-            <w:proofErr w:type="gramStart"/>
-            <w:r>
-              <w:rPr>
-                <w:rFonts w:ascii="Roboto" w:hAnsi="Roboto" w:cs="Segoe UI"/>
-                <w:sz w:val="22"/>
-                <w:szCs w:val="22"/>
-                <w:lang w:val="en-US"/>
-              </w:rPr>
-              <w:t>°];&lt;</w:t>
-            </w:r>
-            <w:proofErr w:type="gramEnd"/>
-            <w:r>
-              <w:rPr>
-                <w:rFonts w:ascii="Roboto" w:hAnsi="Roboto" w:cs="Segoe UI"/>
-                <w:sz w:val="22"/>
-                <w:szCs w:val="22"/>
-                <w:lang w:val="en-US"/>
-              </w:rPr>
-              <w:t>Longitude&gt;[°];&lt;Altitude&gt;[m]</w:t>
+              <w:t>adius&gt;[m];&lt;Latitude&gt;[°];&lt;Longitude&gt;[°];&lt;Altitude&gt;[m]</w:t>
             </w:r>
           </w:p>
         </w:tc>
@@ -21211,27 +20416,7 @@
                 <w:szCs w:val="22"/>
                 <w:lang w:val="en-US"/>
               </w:rPr>
-              <w:t>adius-Y&gt;[m];&lt;CenterLatitude&gt;[</w:t>
-            </w:r>
-            <w:proofErr w:type="gramStart"/>
-            <w:r>
-              <w:rPr>
-                <w:rFonts w:ascii="Roboto" w:hAnsi="Roboto" w:cs="Segoe UI"/>
-                <w:sz w:val="22"/>
-                <w:szCs w:val="22"/>
-                <w:lang w:val="en-US"/>
-              </w:rPr>
-              <w:t>°];&lt;</w:t>
-            </w:r>
-            <w:proofErr w:type="gramEnd"/>
-            <w:r>
-              <w:rPr>
-                <w:rFonts w:ascii="Roboto" w:hAnsi="Roboto" w:cs="Segoe UI"/>
-                <w:sz w:val="22"/>
-                <w:szCs w:val="22"/>
-                <w:lang w:val="en-US"/>
-              </w:rPr>
-              <w:t>CenterLongitude&gt;[°];&lt;CenterAltitude&gt;[m]</w:t>
+              <w:t>adius-Y&gt;[m];&lt;CenterLatitude&gt;[°];&lt;CenterLongitude&gt;[°];&lt;CenterAltitude&gt;[m]</w:t>
             </w:r>
           </w:p>
         </w:tc>
@@ -21309,27 +20494,7 @@
                 <w:szCs w:val="22"/>
                 <w:lang w:val="en-US"/>
               </w:rPr>
-              <w:t>Block: &lt;Latitude&gt;[</w:t>
-            </w:r>
-            <w:proofErr w:type="gramStart"/>
-            <w:r>
-              <w:rPr>
-                <w:rFonts w:ascii="Roboto" w:hAnsi="Roboto" w:cs="Segoe UI"/>
-                <w:sz w:val="22"/>
-                <w:szCs w:val="22"/>
-                <w:lang w:val="en-US"/>
-              </w:rPr>
-              <w:t>°];&lt;</w:t>
-            </w:r>
-            <w:proofErr w:type="gramEnd"/>
-            <w:r>
-              <w:rPr>
-                <w:rFonts w:ascii="Roboto" w:hAnsi="Roboto" w:cs="Segoe UI"/>
-                <w:sz w:val="22"/>
-                <w:szCs w:val="22"/>
-                <w:lang w:val="en-US"/>
-              </w:rPr>
-              <w:t>Longitude&gt;[°];&lt;Altitude&gt;[m]</w:t>
+              <w:t>Block: &lt;Latitude&gt;[°];&lt;Longitude&gt;[°];&lt;Altitude&gt;[m]</w:t>
             </w:r>
             <w:r>
               <w:rPr>
@@ -21470,27 +20635,7 @@
                 <w:szCs w:val="22"/>
                 <w:lang w:val="en-US"/>
               </w:rPr>
-              <w:t>Sphere: &lt;Latitude&gt;[</w:t>
-            </w:r>
-            <w:proofErr w:type="gramStart"/>
-            <w:r>
-              <w:rPr>
-                <w:rFonts w:ascii="Roboto" w:hAnsi="Roboto" w:cs="Segoe UI"/>
-                <w:sz w:val="22"/>
-                <w:szCs w:val="22"/>
-                <w:lang w:val="en-US"/>
-              </w:rPr>
-              <w:t>°];&lt;</w:t>
-            </w:r>
-            <w:proofErr w:type="gramEnd"/>
-            <w:r>
-              <w:rPr>
-                <w:rFonts w:ascii="Roboto" w:hAnsi="Roboto" w:cs="Segoe UI"/>
-                <w:sz w:val="22"/>
-                <w:szCs w:val="22"/>
-                <w:lang w:val="en-US"/>
-              </w:rPr>
-              <w:t>Longitude&gt;[°];&lt;Altitude&gt;[m]</w:t>
+              <w:t>Sphere: &lt;Latitude&gt;[°];&lt;Longitude&gt;[°];&lt;Altitude&gt;[m]</w:t>
             </w:r>
             <w:r>
               <w:rPr>
@@ -21577,78 +20722,7 @@
                 <w:szCs w:val="22"/>
                 <w:lang w:val="en-US"/>
               </w:rPr>
-              <w:t>Ellipsoid: &lt;</w:t>
-            </w:r>
-            <w:proofErr w:type="spellStart"/>
-            <w:r>
-              <w:rPr>
-                <w:rFonts w:ascii="Roboto" w:hAnsi="Roboto" w:cs="Segoe UI"/>
-                <w:sz w:val="22"/>
-                <w:szCs w:val="22"/>
-                <w:lang w:val="en-US"/>
-              </w:rPr>
-              <w:t>Center_Latitude</w:t>
-            </w:r>
-            <w:proofErr w:type="spellEnd"/>
-            <w:r>
-              <w:rPr>
-                <w:rFonts w:ascii="Roboto" w:hAnsi="Roboto" w:cs="Segoe UI"/>
-                <w:sz w:val="22"/>
-                <w:szCs w:val="22"/>
-                <w:lang w:val="en-US"/>
-              </w:rPr>
-              <w:t>&gt;[</w:t>
-            </w:r>
-            <w:proofErr w:type="gramStart"/>
-            <w:r>
-              <w:rPr>
-                <w:rFonts w:ascii="Roboto" w:hAnsi="Roboto" w:cs="Segoe UI"/>
-                <w:sz w:val="22"/>
-                <w:szCs w:val="22"/>
-                <w:lang w:val="en-US"/>
-              </w:rPr>
-              <w:t>°];&lt;</w:t>
-            </w:r>
-            <w:proofErr w:type="spellStart"/>
-            <w:proofErr w:type="gramEnd"/>
-            <w:r>
-              <w:rPr>
-                <w:rFonts w:ascii="Roboto" w:hAnsi="Roboto" w:cs="Segoe UI"/>
-                <w:sz w:val="22"/>
-                <w:szCs w:val="22"/>
-                <w:lang w:val="en-US"/>
-              </w:rPr>
-              <w:t>Center_Longitude</w:t>
-            </w:r>
-            <w:proofErr w:type="spellEnd"/>
-            <w:r>
-              <w:rPr>
-                <w:rFonts w:ascii="Roboto" w:hAnsi="Roboto" w:cs="Segoe UI"/>
-                <w:sz w:val="22"/>
-                <w:szCs w:val="22"/>
-                <w:lang w:val="en-US"/>
-              </w:rPr>
-              <w:t>&gt;[°];&lt;</w:t>
-            </w:r>
-            <w:proofErr w:type="spellStart"/>
-            <w:r>
-              <w:rPr>
-                <w:rFonts w:ascii="Roboto" w:hAnsi="Roboto" w:cs="Segoe UI"/>
-                <w:sz w:val="22"/>
-                <w:szCs w:val="22"/>
-                <w:lang w:val="en-US"/>
-              </w:rPr>
-              <w:t>Center_Altitude</w:t>
-            </w:r>
-            <w:proofErr w:type="spellEnd"/>
-            <w:r>
-              <w:rPr>
-                <w:rFonts w:ascii="Roboto" w:hAnsi="Roboto" w:cs="Segoe UI"/>
-                <w:sz w:val="22"/>
-                <w:szCs w:val="22"/>
-                <w:lang w:val="en-US"/>
-              </w:rPr>
-              <w:t>&gt;[m]</w:t>
+              <w:t>Ellipsoid: &lt;Center_Latitude&gt;[°];&lt;Center_Longitude&gt;[°];&lt;Center_Altitude&gt;[m]</w:t>
             </w:r>
             <w:r>
               <w:rPr>
@@ -21749,7 +20823,6 @@
                 <w:lang w:val="en-US"/>
               </w:rPr>
             </w:pPr>
-            <w:proofErr w:type="spellStart"/>
             <w:r>
               <w:rPr>
                 <w:rFonts w:ascii="Roboto" w:hAnsi="Roboto" w:cs="Segoe UI"/>
@@ -21759,7 +20832,6 @@
               </w:rPr>
               <w:t>LineWidth</w:t>
             </w:r>
-            <w:proofErr w:type="spellEnd"/>
           </w:p>
         </w:tc>
         <w:tc>
@@ -21829,7 +20901,6 @@
                 <w:lang w:val="en-US"/>
               </w:rPr>
             </w:pPr>
-            <w:proofErr w:type="spellStart"/>
             <w:r>
               <w:rPr>
                 <w:rFonts w:ascii="Roboto" w:hAnsi="Roboto" w:cs="Segoe UI"/>
@@ -21839,7 +20910,6 @@
               </w:rPr>
               <w:t>LineColor</w:t>
             </w:r>
-            <w:proofErr w:type="spellEnd"/>
           </w:p>
         </w:tc>
         <w:tc>
@@ -21936,7 +21006,6 @@
                 <w:lang w:val="en-US"/>
               </w:rPr>
             </w:pPr>
-            <w:proofErr w:type="spellStart"/>
             <w:r>
               <w:rPr>
                 <w:rFonts w:ascii="Roboto" w:hAnsi="Roboto" w:cs="Segoe UI"/>
@@ -21946,7 +21015,6 @@
               </w:rPr>
               <w:t>FillColor</w:t>
             </w:r>
-            <w:proofErr w:type="spellEnd"/>
           </w:p>
         </w:tc>
         <w:tc>
@@ -22116,52 +21184,24 @@
                 <w:sz w:val="22"/>
                 <w:szCs w:val="22"/>
               </w:rPr>
-              <w:t xml:space="preserve">Text </w:t>
-            </w:r>
-            <w:proofErr w:type="spellStart"/>
+              <w:t xml:space="preserve">Text is </w:t>
+            </w:r>
             <w:r>
               <w:rPr>
                 <w:rFonts w:ascii="Roboto" w:hAnsi="Roboto"/>
                 <w:sz w:val="22"/>
                 <w:szCs w:val="22"/>
               </w:rPr>
-              <w:t>is</w:t>
-            </w:r>
-            <w:proofErr w:type="spellEnd"/>
+              <w:t>BASE64</w:t>
+            </w:r>
             <w:r>
               <w:rPr>
                 <w:rFonts w:ascii="Roboto" w:hAnsi="Roboto"/>
                 <w:sz w:val="22"/>
                 <w:szCs w:val="22"/>
               </w:rPr>
-              <w:t xml:space="preserve"> </w:t>
-            </w:r>
-            <w:r>
-              <w:rPr>
-                <w:rFonts w:ascii="Roboto" w:hAnsi="Roboto"/>
-                <w:sz w:val="22"/>
-                <w:szCs w:val="22"/>
-              </w:rPr>
-              <w:t>BASE64</w:t>
-            </w:r>
-            <w:r>
-              <w:rPr>
-                <w:rFonts w:ascii="Roboto" w:hAnsi="Roboto"/>
-                <w:sz w:val="22"/>
-                <w:szCs w:val="22"/>
-              </w:rPr>
-              <w:t xml:space="preserve"> </w:t>
-            </w:r>
-            <w:proofErr w:type="spellStart"/>
-            <w:r>
-              <w:rPr>
-                <w:rFonts w:ascii="Roboto" w:hAnsi="Roboto"/>
-                <w:sz w:val="22"/>
-                <w:szCs w:val="22"/>
-              </w:rPr>
-              <w:t>encoded</w:t>
-            </w:r>
-            <w:proofErr w:type="spellEnd"/>
+              <w:t xml:space="preserve"> encoded</w:t>
+            </w:r>
           </w:p>
         </w:tc>
       </w:tr>
@@ -22227,36 +21267,8 @@
                 <w:sz w:val="22"/>
                 <w:szCs w:val="22"/>
               </w:rPr>
-              <w:t xml:space="preserve">Text </w:t>
-            </w:r>
-            <w:proofErr w:type="spellStart"/>
-            <w:r>
-              <w:rPr>
-                <w:rFonts w:ascii="Roboto" w:hAnsi="Roboto"/>
-                <w:sz w:val="22"/>
-                <w:szCs w:val="22"/>
-              </w:rPr>
-              <w:t>is</w:t>
-            </w:r>
-            <w:proofErr w:type="spellEnd"/>
-            <w:r>
-              <w:rPr>
-                <w:rFonts w:ascii="Roboto" w:hAnsi="Roboto"/>
-                <w:sz w:val="22"/>
-                <w:szCs w:val="22"/>
-              </w:rPr>
-              <w:t xml:space="preserve"> not </w:t>
-            </w:r>
-            <w:proofErr w:type="spellStart"/>
-            <w:r>
-              <w:rPr>
-                <w:rFonts w:ascii="Roboto" w:hAnsi="Roboto"/>
-                <w:sz w:val="22"/>
-                <w:szCs w:val="22"/>
-              </w:rPr>
-              <w:t>encoded</w:t>
-            </w:r>
-            <w:proofErr w:type="spellEnd"/>
+              <w:t>Text is not encoded</w:t>
+            </w:r>
           </w:p>
         </w:tc>
       </w:tr>
@@ -22382,27 +21394,7 @@
           <w:szCs w:val="22"/>
           <w:lang w:val="en-US"/>
         </w:rPr>
-        <w:t>GRAPHIC;79;661D62C0;910</w:t>
-      </w:r>
-      <w:proofErr w:type="gramStart"/>
-      <w:r>
-        <w:rPr>
-          <w:rFonts w:ascii="Roboto" w:hAnsi="Roboto" w:cs="Segoe UI"/>
-          <w:sz w:val="22"/>
-          <w:szCs w:val="22"/>
-          <w:lang w:val="en-US"/>
-        </w:rPr>
-        <w:t>E;U;;;</w:t>
-      </w:r>
-      <w:proofErr w:type="gramEnd"/>
-      <w:r>
-        <w:rPr>
-          <w:rFonts w:ascii="Roboto" w:hAnsi="Roboto" w:cs="Segoe UI"/>
-          <w:sz w:val="22"/>
-          <w:szCs w:val="22"/>
-          <w:lang w:val="en-US"/>
-        </w:rPr>
-        <w:t>8;1;FF8000;</w:t>
+        <w:t>GRAPHIC;79;661D62C0;910E;U;;;8;1;FF8000;</w:t>
       </w:r>
       <w:r>
         <w:rPr>
@@ -22470,27 +21462,7 @@
           <w:szCs w:val="22"/>
           <w:lang w:val="en-US"/>
         </w:rPr>
-        <w:t>GRAPHIC;78;661D64C0;910</w:t>
-      </w:r>
-      <w:proofErr w:type="gramStart"/>
-      <w:r>
-        <w:rPr>
-          <w:rFonts w:ascii="Roboto" w:hAnsi="Roboto" w:cs="Segoe UI"/>
-          <w:sz w:val="22"/>
-          <w:szCs w:val="22"/>
-          <w:lang w:val="en-US"/>
-        </w:rPr>
-        <w:t>E;U;;;</w:t>
-      </w:r>
-      <w:proofErr w:type="gramEnd"/>
-      <w:r>
-        <w:rPr>
-          <w:rFonts w:ascii="Roboto" w:hAnsi="Roboto" w:cs="Segoe UI"/>
-          <w:sz w:val="22"/>
-          <w:szCs w:val="22"/>
-          <w:lang w:val="en-US"/>
-        </w:rPr>
-        <w:t>1;1;808080;</w:t>
+        <w:t>GRAPHIC;78;661D64C0;910E;U;;;1;1;808080;</w:t>
       </w:r>
       <w:r>
         <w:rPr>
@@ -22669,27 +21641,7 @@
           <w:szCs w:val="22"/>
           <w:lang w:val="en-US"/>
         </w:rPr>
-        <w:t xml:space="preserve"> </w:t>
-      </w:r>
-      <w:proofErr w:type="gramStart"/>
-      <w:r>
-        <w:rPr>
-          <w:rFonts w:ascii="Roboto" w:hAnsi="Roboto" w:cs="Segoe UI"/>
-          <w:sz w:val="22"/>
-          <w:szCs w:val="22"/>
-          <w:lang w:val="en-US"/>
-        </w:rPr>
-        <w:t>platform.</w:t>
-      </w:r>
-      <w:proofErr w:type="gramEnd"/>
-      <w:r>
-        <w:rPr>
-          <w:rFonts w:ascii="Roboto" w:hAnsi="Roboto" w:cs="Segoe UI"/>
-          <w:sz w:val="22"/>
-          <w:szCs w:val="22"/>
-          <w:lang w:val="en-US"/>
-        </w:rPr>
-        <w:t xml:space="preserve"> The same also applies in particular for the generic </w:t>
+        <w:t xml:space="preserve"> platform. The same also applies in particular for the generic </w:t>
       </w:r>
       <w:r>
         <w:rPr>
@@ -23016,56 +21968,79 @@
           <w:szCs w:val="22"/>
           <w:lang w:val="en-US"/>
         </w:rPr>
+        <w:t>&lt;CmdID&gt;;</w:t>
+      </w:r>
+      <w:r>
+        <w:rPr>
+          <w:rFonts w:ascii="Roboto" w:hAnsi="Roboto" w:cs="Segoe UI"/>
+          <w:sz w:val="22"/>
+          <w:szCs w:val="22"/>
+          <w:lang w:val="en-US"/>
+        </w:rPr>
+        <w:t>&lt;CmdFlag&gt;</w:t>
+      </w:r>
+      <w:r>
+        <w:rPr>
+          <w:rFonts w:ascii="Roboto" w:hAnsi="Roboto" w:cs="Segoe UI"/>
+          <w:sz w:val="22"/>
+          <w:szCs w:val="22"/>
+          <w:lang w:val="en-US"/>
+        </w:rPr>
+        <w:t>(M)</w:t>
+      </w:r>
+      <w:r>
+        <w:rPr>
+          <w:rFonts w:ascii="Roboto" w:hAnsi="Roboto" w:cs="Segoe UI"/>
+          <w:sz w:val="22"/>
+          <w:szCs w:val="22"/>
+          <w:lang w:val="en-US"/>
+        </w:rPr>
+        <w:t>;</w:t>
+      </w:r>
+      <w:r>
+        <w:rPr>
+          <w:rFonts w:ascii="Roboto" w:hAnsi="Roboto" w:cs="Segoe UI"/>
+          <w:sz w:val="22"/>
+          <w:szCs w:val="22"/>
+          <w:lang w:val="en-US"/>
+        </w:rPr>
         <w:t>&lt;</w:t>
       </w:r>
-      <w:proofErr w:type="spellStart"/>
-      <w:r>
-        <w:rPr>
-          <w:rFonts w:ascii="Roboto" w:hAnsi="Roboto" w:cs="Segoe UI"/>
-          <w:sz w:val="22"/>
-          <w:szCs w:val="22"/>
-          <w:lang w:val="en-US"/>
-        </w:rPr>
-        <w:t>CmdID</w:t>
-      </w:r>
-      <w:proofErr w:type="spellEnd"/>
-      <w:r>
-        <w:rPr>
-          <w:rFonts w:ascii="Roboto" w:hAnsi="Roboto" w:cs="Segoe UI"/>
-          <w:sz w:val="22"/>
-          <w:szCs w:val="22"/>
-          <w:lang w:val="en-US"/>
-        </w:rPr>
-        <w:t>&gt;;</w:t>
-      </w:r>
-      <w:r>
-        <w:rPr>
-          <w:rFonts w:ascii="Roboto" w:hAnsi="Roboto" w:cs="Segoe UI"/>
-          <w:sz w:val="22"/>
-          <w:szCs w:val="22"/>
-          <w:lang w:val="en-US"/>
-        </w:rPr>
-        <w:t>&lt;</w:t>
-      </w:r>
-      <w:proofErr w:type="spellStart"/>
-      <w:r>
-        <w:rPr>
-          <w:rFonts w:ascii="Roboto" w:hAnsi="Roboto" w:cs="Segoe UI"/>
-          <w:sz w:val="22"/>
-          <w:szCs w:val="22"/>
-          <w:lang w:val="en-US"/>
-        </w:rPr>
-        <w:t>CmdFlag</w:t>
-      </w:r>
-      <w:proofErr w:type="spellEnd"/>
-      <w:r>
-        <w:rPr>
-          <w:rFonts w:ascii="Roboto" w:hAnsi="Roboto" w:cs="Segoe UI"/>
-          <w:sz w:val="22"/>
-          <w:szCs w:val="22"/>
-          <w:lang w:val="en-US"/>
-        </w:rPr>
-        <w:t>&gt;</w:t>
+      <w:r>
+        <w:rPr>
+          <w:rFonts w:ascii="Roboto" w:hAnsi="Roboto" w:cs="Segoe UI"/>
+          <w:sz w:val="22"/>
+          <w:szCs w:val="22"/>
+          <w:lang w:val="en-US"/>
+        </w:rPr>
+        <w:t>C</w:t>
+      </w:r>
+      <w:r>
+        <w:rPr>
+          <w:rFonts w:ascii="Roboto" w:hAnsi="Roboto" w:cs="Segoe UI"/>
+          <w:sz w:val="22"/>
+          <w:szCs w:val="22"/>
+          <w:lang w:val="en-US"/>
+        </w:rPr>
+        <w:t>m</w:t>
+      </w:r>
+      <w:r>
+        <w:rPr>
+          <w:rFonts w:ascii="Roboto" w:hAnsi="Roboto" w:cs="Segoe UI"/>
+          <w:sz w:val="22"/>
+          <w:szCs w:val="22"/>
+          <w:lang w:val="en-US"/>
+        </w:rPr>
+        <w:t>dT</w:t>
+      </w:r>
+      <w:r>
+        <w:rPr>
+          <w:rFonts w:ascii="Roboto" w:hAnsi="Roboto" w:cs="Segoe UI"/>
+          <w:sz w:val="22"/>
+          <w:szCs w:val="22"/>
+          <w:lang w:val="en-US"/>
+        </w:rPr>
+        <w:t>ype&gt;</w:t>
       </w:r>
       <w:r>
         <w:rPr>
@@ -23083,26 +22058,7 @@
           <w:szCs w:val="22"/>
           <w:lang w:val="en-US"/>
         </w:rPr>
-        <w:t>;</w:t>
-      </w:r>
-      <w:r>
-        <w:rPr>
-          <w:rFonts w:ascii="Roboto" w:hAnsi="Roboto" w:cs="Segoe UI"/>
-          <w:sz w:val="22"/>
-          <w:szCs w:val="22"/>
-          <w:lang w:val="en-US"/>
-        </w:rPr>
-        <w:t>&lt;</w:t>
-      </w:r>
-      <w:proofErr w:type="spellStart"/>
-      <w:r>
-        <w:rPr>
-          <w:rFonts w:ascii="Roboto" w:hAnsi="Roboto" w:cs="Segoe UI"/>
-          <w:sz w:val="22"/>
-          <w:szCs w:val="22"/>
-          <w:lang w:val="en-US"/>
-        </w:rPr>
-        <w:t>C</w:t>
+        <w:t>;&lt;additional c</w:t>
       </w:r>
       <w:r>
         <w:rPr>
@@ -23120,74 +22076,8 @@
           <w:szCs w:val="22"/>
           <w:lang w:val="en-US"/>
         </w:rPr>
-        <w:t>dT</w:t>
-      </w:r>
-      <w:r>
-        <w:rPr>
-          <w:rFonts w:ascii="Roboto" w:hAnsi="Roboto" w:cs="Segoe UI"/>
-          <w:sz w:val="22"/>
-          <w:szCs w:val="22"/>
-          <w:lang w:val="en-US"/>
-        </w:rPr>
-        <w:t>ype</w:t>
-      </w:r>
-      <w:proofErr w:type="spellEnd"/>
-      <w:r>
-        <w:rPr>
-          <w:rFonts w:ascii="Roboto" w:hAnsi="Roboto" w:cs="Segoe UI"/>
-          <w:sz w:val="22"/>
-          <w:szCs w:val="22"/>
-          <w:lang w:val="en-US"/>
-        </w:rPr>
-        <w:t>&gt;</w:t>
-      </w:r>
-      <w:r>
-        <w:rPr>
-          <w:rFonts w:ascii="Roboto" w:hAnsi="Roboto" w:cs="Segoe UI"/>
-          <w:sz w:val="22"/>
-          <w:szCs w:val="22"/>
-          <w:lang w:val="en-US"/>
-        </w:rPr>
-        <w:t>(M)</w:t>
-      </w:r>
-      <w:r>
-        <w:rPr>
-          <w:rFonts w:ascii="Roboto" w:hAnsi="Roboto" w:cs="Segoe UI"/>
-          <w:sz w:val="22"/>
-          <w:szCs w:val="22"/>
-          <w:lang w:val="en-US"/>
-        </w:rPr>
-        <w:t xml:space="preserve">;&lt;additional </w:t>
-      </w:r>
-      <w:proofErr w:type="spellStart"/>
-      <w:r>
-        <w:rPr>
-          <w:rFonts w:ascii="Roboto" w:hAnsi="Roboto" w:cs="Segoe UI"/>
-          <w:sz w:val="22"/>
-          <w:szCs w:val="22"/>
-          <w:lang w:val="en-US"/>
-        </w:rPr>
-        <w:t>c</w:t>
-      </w:r>
-      <w:r>
-        <w:rPr>
-          <w:rFonts w:ascii="Roboto" w:hAnsi="Roboto" w:cs="Segoe UI"/>
-          <w:sz w:val="22"/>
-          <w:szCs w:val="22"/>
-          <w:lang w:val="en-US"/>
-        </w:rPr>
-        <w:t>m</w:t>
-      </w:r>
-      <w:r>
-        <w:rPr>
-          <w:rFonts w:ascii="Roboto" w:hAnsi="Roboto" w:cs="Segoe UI"/>
-          <w:sz w:val="22"/>
-          <w:szCs w:val="22"/>
-          <w:lang w:val="en-US"/>
-        </w:rPr>
         <w:t>dType</w:t>
       </w:r>
-      <w:proofErr w:type="spellEnd"/>
       <w:r>
         <w:rPr>
           <w:rFonts w:ascii="Roboto" w:hAnsi="Roboto" w:cs="Segoe UI"/>
@@ -23359,7 +22249,6 @@
                 <w:lang w:val="en-US"/>
               </w:rPr>
             </w:pPr>
-            <w:proofErr w:type="spellStart"/>
             <w:r>
               <w:rPr>
                 <w:rFonts w:ascii="Roboto" w:hAnsi="Roboto" w:cs="Segoe UI"/>
@@ -23369,7 +22258,6 @@
               </w:rPr>
               <w:t>CmdID</w:t>
             </w:r>
-            <w:proofErr w:type="spellEnd"/>
           </w:p>
         </w:tc>
         <w:tc>
@@ -23386,7 +22274,6 @@
                 <w:lang w:val="en-US"/>
               </w:rPr>
             </w:pPr>
-            <w:proofErr w:type="spellStart"/>
             <w:r>
               <w:rPr>
                 <w:rFonts w:ascii="Roboto" w:hAnsi="Roboto" w:cs="Segoe UI"/>
@@ -23396,7 +22283,6 @@
               </w:rPr>
               <w:t>HexString</w:t>
             </w:r>
-            <w:proofErr w:type="spellEnd"/>
           </w:p>
         </w:tc>
         <w:tc>
@@ -23458,7 +22344,6 @@
                 <w:lang w:val="en-US"/>
               </w:rPr>
             </w:pPr>
-            <w:proofErr w:type="spellStart"/>
             <w:r>
               <w:rPr>
                 <w:rFonts w:ascii="Roboto" w:hAnsi="Roboto" w:cs="Segoe UI"/>
@@ -23477,7 +22362,6 @@
               </w:rPr>
               <w:t>Flag</w:t>
             </w:r>
-            <w:proofErr w:type="spellEnd"/>
           </w:p>
         </w:tc>
         <w:tc>
@@ -23817,7 +22701,6 @@
                 <w:lang w:val="en-US"/>
               </w:rPr>
             </w:pPr>
-            <w:proofErr w:type="spellStart"/>
             <w:r>
               <w:rPr>
                 <w:rFonts w:ascii="Roboto" w:hAnsi="Roboto" w:cs="Segoe UI"/>
@@ -23836,7 +22719,6 @@
               </w:rPr>
               <w:t>mdType</w:t>
             </w:r>
-            <w:proofErr w:type="spellEnd"/>
           </w:p>
         </w:tc>
         <w:tc>
@@ -23940,36 +22822,16 @@
                 <w:szCs w:val="22"/>
                 <w:lang w:val="en-US"/>
               </w:rPr>
-              <w:t xml:space="preserve">Power on </w:t>
-            </w:r>
-            <w:proofErr w:type="spellStart"/>
-            <w:r>
-              <w:rPr>
-                <w:rFonts w:ascii="Roboto" w:hAnsi="Roboto" w:cs="Segoe UI"/>
-                <w:sz w:val="22"/>
-                <w:szCs w:val="22"/>
-                <w:lang w:val="en-US"/>
-              </w:rPr>
-              <w:t>u</w:t>
-            </w:r>
-            <w:r>
-              <w:rPr>
-                <w:rFonts w:ascii="Roboto" w:hAnsi="Roboto" w:cs="Segoe UI"/>
-                <w:sz w:val="22"/>
-                <w:szCs w:val="22"/>
-                <w:lang w:val="en-US"/>
-              </w:rPr>
-              <w:t>nix</w:t>
-            </w:r>
-            <w:proofErr w:type="spellEnd"/>
-            <w:r>
-              <w:rPr>
-                <w:rFonts w:ascii="Roboto" w:hAnsi="Roboto" w:cs="Segoe UI"/>
-                <w:sz w:val="22"/>
-                <w:szCs w:val="22"/>
-                <w:lang w:val="en-US"/>
-              </w:rPr>
-              <w:t xml:space="preserve"> time stamp&gt;</w:t>
+              <w:t>Power on u</w:t>
+            </w:r>
+            <w:r>
+              <w:rPr>
+                <w:rFonts w:ascii="Roboto" w:hAnsi="Roboto" w:cs="Segoe UI"/>
+                <w:sz w:val="22"/>
+                <w:szCs w:val="22"/>
+                <w:lang w:val="en-US"/>
+              </w:rPr>
+              <w:t>nix time stamp&gt;</w:t>
             </w:r>
             <w:r>
               <w:rPr>
@@ -24161,36 +23023,16 @@
                 <w:szCs w:val="22"/>
                 <w:lang w:val="en-US"/>
               </w:rPr>
-              <w:t xml:space="preserve">Wakeup </w:t>
-            </w:r>
-            <w:proofErr w:type="spellStart"/>
-            <w:r>
-              <w:rPr>
-                <w:rFonts w:ascii="Roboto" w:hAnsi="Roboto" w:cs="Segoe UI"/>
-                <w:sz w:val="22"/>
-                <w:szCs w:val="22"/>
-                <w:lang w:val="en-US"/>
-              </w:rPr>
-              <w:t>u</w:t>
-            </w:r>
-            <w:r>
-              <w:rPr>
-                <w:rFonts w:ascii="Roboto" w:hAnsi="Roboto" w:cs="Segoe UI"/>
-                <w:sz w:val="22"/>
-                <w:szCs w:val="22"/>
-                <w:lang w:val="en-US"/>
-              </w:rPr>
-              <w:t>nix</w:t>
-            </w:r>
-            <w:proofErr w:type="spellEnd"/>
-            <w:r>
-              <w:rPr>
-                <w:rFonts w:ascii="Roboto" w:hAnsi="Roboto" w:cs="Segoe UI"/>
-                <w:sz w:val="22"/>
-                <w:szCs w:val="22"/>
-                <w:lang w:val="en-US"/>
-              </w:rPr>
-              <w:t xml:space="preserve"> time stamp&gt;</w:t>
+              <w:t>Wakeup u</w:t>
+            </w:r>
+            <w:r>
+              <w:rPr>
+                <w:rFonts w:ascii="Roboto" w:hAnsi="Roboto" w:cs="Segoe UI"/>
+                <w:sz w:val="22"/>
+                <w:szCs w:val="22"/>
+                <w:lang w:val="en-US"/>
+              </w:rPr>
+              <w:t>nix time stamp&gt;</w:t>
             </w:r>
             <w:r>
               <w:rPr>
@@ -24541,17 +23383,7 @@
                 <w:szCs w:val="22"/>
                 <w:lang w:val="en-US"/>
               </w:rPr>
-              <w:t>&gt;[</w:t>
-            </w:r>
-            <w:proofErr w:type="gramStart"/>
-            <w:r>
-              <w:rPr>
-                <w:rFonts w:ascii="Roboto" w:hAnsi="Roboto" w:cs="Segoe UI"/>
-                <w:sz w:val="22"/>
-                <w:szCs w:val="22"/>
-                <w:lang w:val="en-US"/>
-              </w:rPr>
-              <w:t>°]</w:t>
+              <w:t>&gt;[°]</w:t>
             </w:r>
             <w:r>
               <w:rPr>
@@ -24569,17 +23401,7 @@
                 <w:szCs w:val="22"/>
                 <w:lang w:val="en-US"/>
               </w:rPr>
-              <w:t>&lt;</w:t>
-            </w:r>
-            <w:proofErr w:type="gramEnd"/>
-            <w:r>
-              <w:rPr>
-                <w:rFonts w:ascii="Roboto" w:hAnsi="Roboto" w:cs="Segoe UI"/>
-                <w:sz w:val="22"/>
-                <w:szCs w:val="22"/>
-                <w:lang w:val="en-US"/>
-              </w:rPr>
-              <w:t>Long</w:t>
+              <w:t>&lt;Long</w:t>
             </w:r>
             <w:r>
               <w:rPr>
@@ -24722,7 +23544,6 @@
               </w:rPr>
               <w:t>Rotate: &lt;</w:t>
             </w:r>
-            <w:proofErr w:type="spellStart"/>
             <w:r>
               <w:rPr>
                 <w:rFonts w:ascii="Roboto" w:hAnsi="Roboto" w:cs="Segoe UI"/>
@@ -24741,45 +23562,23 @@
               </w:rPr>
               <w:t>Angle</w:t>
             </w:r>
-            <w:proofErr w:type="spellEnd"/>
-            <w:r>
-              <w:rPr>
-                <w:rFonts w:ascii="Roboto" w:hAnsi="Roboto" w:cs="Segoe UI"/>
-                <w:sz w:val="22"/>
-                <w:szCs w:val="22"/>
-                <w:lang w:val="en-US"/>
-              </w:rPr>
-              <w:t>&gt;[</w:t>
-            </w:r>
-            <w:proofErr w:type="gramStart"/>
-            <w:r>
-              <w:rPr>
-                <w:rFonts w:ascii="Roboto" w:hAnsi="Roboto" w:cs="Segoe UI"/>
-                <w:sz w:val="22"/>
-                <w:szCs w:val="22"/>
-                <w:lang w:val="en-US"/>
-              </w:rPr>
-              <w:t>°]</w:t>
-            </w:r>
-            <w:r>
-              <w:rPr>
-                <w:rFonts w:ascii="Roboto" w:hAnsi="Roboto" w:cs="Segoe UI"/>
-                <w:sz w:val="22"/>
-                <w:szCs w:val="22"/>
-                <w:lang w:val="en-US"/>
-              </w:rPr>
-              <w:t>;&lt;</w:t>
-            </w:r>
-            <w:proofErr w:type="spellStart"/>
-            <w:proofErr w:type="gramEnd"/>
-            <w:r>
-              <w:rPr>
-                <w:rFonts w:ascii="Roboto" w:hAnsi="Roboto" w:cs="Segoe UI"/>
-                <w:sz w:val="22"/>
-                <w:szCs w:val="22"/>
-                <w:lang w:val="en-US"/>
-              </w:rPr>
-              <w:t>Roll</w:t>
+            <w:r>
+              <w:rPr>
+                <w:rFonts w:ascii="Roboto" w:hAnsi="Roboto" w:cs="Segoe UI"/>
+                <w:sz w:val="22"/>
+                <w:szCs w:val="22"/>
+                <w:lang w:val="en-US"/>
+              </w:rPr>
+              <w:t>&gt;[°]</w:t>
+            </w:r>
+            <w:r>
+              <w:rPr>
+                <w:rFonts w:ascii="Roboto" w:hAnsi="Roboto" w:cs="Segoe UI"/>
+                <w:sz w:val="22"/>
+                <w:szCs w:val="22"/>
+                <w:lang w:val="en-US"/>
+              </w:rPr>
+              <w:t>;&lt;Roll</w:t>
             </w:r>
             <w:r>
               <w:rPr>
@@ -24790,25 +23589,14 @@
               </w:rPr>
               <w:t>Angle</w:t>
             </w:r>
-            <w:proofErr w:type="spellEnd"/>
-            <w:r>
-              <w:rPr>
-                <w:rFonts w:ascii="Roboto" w:hAnsi="Roboto" w:cs="Segoe UI"/>
-                <w:sz w:val="22"/>
-                <w:szCs w:val="22"/>
-                <w:lang w:val="en-US"/>
-              </w:rPr>
-              <w:t>&gt;[°];&lt;</w:t>
-            </w:r>
-            <w:proofErr w:type="spellStart"/>
-            <w:r>
-              <w:rPr>
-                <w:rFonts w:ascii="Roboto" w:hAnsi="Roboto" w:cs="Segoe UI"/>
-                <w:sz w:val="22"/>
-                <w:szCs w:val="22"/>
-                <w:lang w:val="en-US"/>
-              </w:rPr>
-              <w:t>Pitch</w:t>
+            <w:r>
+              <w:rPr>
+                <w:rFonts w:ascii="Roboto" w:hAnsi="Roboto" w:cs="Segoe UI"/>
+                <w:sz w:val="22"/>
+                <w:szCs w:val="22"/>
+                <w:lang w:val="en-US"/>
+              </w:rPr>
+              <w:t>&gt;[°];&lt;Pitch</w:t>
             </w:r>
             <w:r>
               <w:rPr>
@@ -24819,7 +23607,6 @@
               </w:rPr>
               <w:t>Angle</w:t>
             </w:r>
-            <w:proofErr w:type="spellEnd"/>
             <w:r>
               <w:rPr>
                 <w:rFonts w:ascii="Roboto" w:hAnsi="Roboto" w:cs="Segoe UI"/>
@@ -24932,19 +23719,8 @@
                 <w:szCs w:val="22"/>
                 <w:lang w:val="en-US"/>
               </w:rPr>
-              <w:t>Latitude&gt;[</w:t>
-            </w:r>
-            <w:proofErr w:type="gramStart"/>
-            <w:r>
-              <w:rPr>
-                <w:rFonts w:ascii="Roboto" w:hAnsi="Roboto" w:cs="Segoe UI"/>
-                <w:sz w:val="22"/>
-                <w:szCs w:val="22"/>
-                <w:lang w:val="en-US"/>
-              </w:rPr>
-              <w:t>°];&lt;</w:t>
-            </w:r>
-            <w:proofErr w:type="gramEnd"/>
+              <w:t>Latitude&gt;[°];&lt;</w:t>
+            </w:r>
             <w:r>
               <w:rPr>
                 <w:rFonts w:ascii="Roboto" w:hAnsi="Roboto" w:cs="Segoe UI"/>
@@ -25147,17 +23923,7 @@
                 <w:szCs w:val="22"/>
                 <w:lang w:val="en-US"/>
               </w:rPr>
-              <w:t>[</w:t>
-            </w:r>
-            <w:proofErr w:type="gramStart"/>
-            <w:r>
-              <w:rPr>
-                <w:rFonts w:ascii="Roboto" w:hAnsi="Roboto" w:cs="Segoe UI"/>
-                <w:sz w:val="22"/>
-                <w:szCs w:val="22"/>
-                <w:lang w:val="en-US"/>
-              </w:rPr>
-              <w:t>°]</w:t>
+              <w:t>[°]</w:t>
             </w:r>
             <w:r>
               <w:rPr>
@@ -25175,17 +23941,7 @@
                 <w:szCs w:val="22"/>
                 <w:lang w:val="en-US"/>
               </w:rPr>
-              <w:t>&lt;</w:t>
-            </w:r>
-            <w:proofErr w:type="gramEnd"/>
-            <w:r>
-              <w:rPr>
-                <w:rFonts w:ascii="Roboto" w:hAnsi="Roboto" w:cs="Segoe UI"/>
-                <w:sz w:val="22"/>
-                <w:szCs w:val="22"/>
-                <w:lang w:val="en-US"/>
-              </w:rPr>
-              <w:t>Long</w:t>
+              <w:t>&lt;Long</w:t>
             </w:r>
             <w:r>
               <w:rPr>
@@ -25470,19 +24226,8 @@
                 <w:szCs w:val="22"/>
                 <w:lang w:val="en-US"/>
               </w:rPr>
-              <w:t xml:space="preserve">umber of </w:t>
-            </w:r>
-            <w:proofErr w:type="gramStart"/>
-            <w:r>
-              <w:rPr>
-                <w:rFonts w:ascii="Roboto" w:hAnsi="Roboto" w:cs="Segoe UI"/>
-                <w:sz w:val="22"/>
-                <w:szCs w:val="22"/>
-                <w:lang w:val="en-US"/>
-              </w:rPr>
-              <w:t>camera</w:t>
-            </w:r>
-            <w:proofErr w:type="gramEnd"/>
+              <w:t>umber of camera</w:t>
+            </w:r>
             <w:r>
               <w:rPr>
                 <w:rFonts w:ascii="Roboto" w:hAnsi="Roboto" w:cs="Segoe UI"/>
@@ -25604,27 +24349,7 @@
                 <w:szCs w:val="22"/>
                 <w:lang w:val="en-US"/>
               </w:rPr>
-              <w:t xml:space="preserve">: &lt;Number of </w:t>
-            </w:r>
-            <w:proofErr w:type="gramStart"/>
-            <w:r>
-              <w:rPr>
-                <w:rFonts w:ascii="Roboto" w:hAnsi="Roboto" w:cs="Segoe UI"/>
-                <w:sz w:val="22"/>
-                <w:szCs w:val="22"/>
-                <w:lang w:val="en-US"/>
-              </w:rPr>
-              <w:t>camera</w:t>
-            </w:r>
-            <w:proofErr w:type="gramEnd"/>
-            <w:r>
-              <w:rPr>
-                <w:rFonts w:ascii="Roboto" w:hAnsi="Roboto" w:cs="Segoe UI"/>
-                <w:sz w:val="22"/>
-                <w:szCs w:val="22"/>
-                <w:lang w:val="en-US"/>
-              </w:rPr>
-              <w:t>&gt;;&lt;Camera mode&gt;</w:t>
+              <w:t>: &lt;Number of camera&gt;;&lt;Camera mode&gt;</w:t>
             </w:r>
             <w:r>
               <w:rPr>
@@ -25756,19 +24481,8 @@
                 <w:szCs w:val="22"/>
                 <w:lang w:val="en-US"/>
               </w:rPr>
-              <w:t xml:space="preserve">umber of </w:t>
-            </w:r>
-            <w:proofErr w:type="gramStart"/>
-            <w:r>
-              <w:rPr>
-                <w:rFonts w:ascii="Roboto" w:hAnsi="Roboto" w:cs="Segoe UI"/>
-                <w:sz w:val="22"/>
-                <w:szCs w:val="22"/>
-                <w:lang w:val="en-US"/>
-              </w:rPr>
-              <w:t>camera</w:t>
-            </w:r>
-            <w:proofErr w:type="gramEnd"/>
+              <w:t>umber of camera</w:t>
+            </w:r>
             <w:r>
               <w:rPr>
                 <w:rFonts w:ascii="Roboto" w:hAnsi="Roboto" w:cs="Segoe UI"/>
@@ -25944,17 +24658,7 @@
                 <w:szCs w:val="22"/>
                 <w:lang w:val="en-US"/>
               </w:rPr>
-              <w:t>start-engagement|hold-engagement|stop-</w:t>
-            </w:r>
-            <w:proofErr w:type="gramStart"/>
-            <w:r>
-              <w:rPr>
-                <w:rFonts w:ascii="Roboto" w:hAnsi="Roboto" w:cs="Segoe UI"/>
-                <w:sz w:val="22"/>
-                <w:szCs w:val="22"/>
-                <w:lang w:val="en-US"/>
-              </w:rPr>
-              <w:t>engagement</w:t>
+              <w:t>start-engagement|hold-engagement|stop-engagement</w:t>
             </w:r>
             <w:r>
               <w:rPr>
@@ -25983,7 +24687,6 @@
               </w:rPr>
               <w:t>&lt;</w:t>
             </w:r>
-            <w:proofErr w:type="gramEnd"/>
             <w:r>
               <w:rPr>
                 <w:rFonts w:ascii="Roboto" w:hAnsi="Roboto" w:cs="Segoe UI"/>
@@ -26239,27 +24942,7 @@
           <w:szCs w:val="22"/>
           <w:lang w:val="en-US"/>
         </w:rPr>
-        <w:t>COMMAND;55;1B351C87;5</w:t>
-      </w:r>
-      <w:proofErr w:type="gramStart"/>
-      <w:r>
-        <w:rPr>
-          <w:rFonts w:ascii="Roboto" w:hAnsi="Roboto" w:cs="Segoe UI"/>
-          <w:sz w:val="22"/>
-          <w:szCs w:val="22"/>
-          <w:lang w:val="en-US"/>
-        </w:rPr>
-        <w:t>BCD;S</w:t>
-      </w:r>
-      <w:proofErr w:type="gramEnd"/>
-      <w:r>
-        <w:rPr>
-          <w:rFonts w:ascii="Roboto" w:hAnsi="Roboto" w:cs="Segoe UI"/>
-          <w:sz w:val="22"/>
-          <w:szCs w:val="22"/>
-          <w:lang w:val="en-US"/>
-        </w:rPr>
-        <w:t>;TRUE;4389F10D;</w:t>
+        <w:t>COMMAND;55;1B351C87;5BCD;S;TRUE;4389F10D;</w:t>
       </w:r>
       <w:r>
         <w:rPr>
@@ -26425,27 +25108,7 @@
           <w:szCs w:val="22"/>
           <w:lang w:val="en-US"/>
         </w:rPr>
-        <w:t>COMMAND;29;661D44C</w:t>
-      </w:r>
-      <w:proofErr w:type="gramStart"/>
-      <w:r>
-        <w:rPr>
-          <w:rFonts w:ascii="Roboto" w:hAnsi="Roboto" w:cs="Segoe UI"/>
-          <w:sz w:val="22"/>
-          <w:szCs w:val="22"/>
-          <w:lang w:val="en-US"/>
-        </w:rPr>
-        <w:t>0;E</w:t>
-      </w:r>
-      <w:proofErr w:type="gramEnd"/>
-      <w:r>
-        <w:rPr>
-          <w:rFonts w:ascii="Roboto" w:hAnsi="Roboto" w:cs="Segoe UI"/>
-          <w:sz w:val="22"/>
-          <w:szCs w:val="22"/>
-          <w:lang w:val="en-US"/>
-        </w:rPr>
-        <w:t>4B3;C;TRUE;;Drone</w:t>
+        <w:t>COMMAND;29;661D44C0;E4B3;C;TRUE;;Drone</w:t>
       </w:r>
       <w:r>
         <w:rPr>
@@ -26632,27 +25295,7 @@
           <w:szCs w:val="22"/>
           <w:lang w:val="en-US"/>
         </w:rPr>
-        <w:t>COMMAND;29;661D44C</w:t>
-      </w:r>
-      <w:proofErr w:type="gramStart"/>
-      <w:r>
-        <w:rPr>
-          <w:rFonts w:ascii="Roboto" w:hAnsi="Roboto" w:cs="Segoe UI"/>
-          <w:sz w:val="22"/>
-          <w:szCs w:val="22"/>
-          <w:lang w:val="en-US"/>
-        </w:rPr>
-        <w:t>0;E</w:t>
-      </w:r>
-      <w:proofErr w:type="gramEnd"/>
-      <w:r>
-        <w:rPr>
-          <w:rFonts w:ascii="Roboto" w:hAnsi="Roboto" w:cs="Segoe UI"/>
-          <w:sz w:val="22"/>
-          <w:szCs w:val="22"/>
-          <w:lang w:val="en-US"/>
-        </w:rPr>
-        <w:t>4B3;C;TRUE;;</w:t>
+        <w:t>COMMAND;29;661D44C0;E4B3;C;TRUE;;</w:t>
       </w:r>
       <w:r>
         <w:rPr>
@@ -26781,27 +25424,7 @@
           <w:szCs w:val="22"/>
           <w:lang w:val="en-US"/>
         </w:rPr>
-        <w:t>;661D44C</w:t>
-      </w:r>
-      <w:proofErr w:type="gramStart"/>
-      <w:r>
-        <w:rPr>
-          <w:rFonts w:ascii="Roboto" w:hAnsi="Roboto" w:cs="Segoe UI"/>
-          <w:sz w:val="22"/>
-          <w:szCs w:val="22"/>
-          <w:lang w:val="en-US"/>
-        </w:rPr>
-        <w:t>0;E</w:t>
-      </w:r>
-      <w:proofErr w:type="gramEnd"/>
-      <w:r>
-        <w:rPr>
-          <w:rFonts w:ascii="Roboto" w:hAnsi="Roboto" w:cs="Segoe UI"/>
-          <w:sz w:val="22"/>
-          <w:szCs w:val="22"/>
-          <w:lang w:val="en-US"/>
-        </w:rPr>
-        <w:t>4B3;C;TRUE;;</w:t>
+        <w:t>;661D44C0;E4B3;C;TRUE;;</w:t>
       </w:r>
       <w:r>
         <w:rPr>
@@ -26930,27 +25553,7 @@
           <w:szCs w:val="22"/>
           <w:lang w:val="en-US"/>
         </w:rPr>
-        <w:t>;661D44C</w:t>
-      </w:r>
-      <w:proofErr w:type="gramStart"/>
-      <w:r>
-        <w:rPr>
-          <w:rFonts w:ascii="Roboto" w:hAnsi="Roboto" w:cs="Segoe UI"/>
-          <w:sz w:val="22"/>
-          <w:szCs w:val="22"/>
-          <w:lang w:val="en-US"/>
-        </w:rPr>
-        <w:t>0;E</w:t>
-      </w:r>
-      <w:proofErr w:type="gramEnd"/>
-      <w:r>
-        <w:rPr>
-          <w:rFonts w:ascii="Roboto" w:hAnsi="Roboto" w:cs="Segoe UI"/>
-          <w:sz w:val="22"/>
-          <w:szCs w:val="22"/>
-          <w:lang w:val="en-US"/>
-        </w:rPr>
-        <w:t>4B3;C;TRUE;;</w:t>
+        <w:t>;661D44C0;E4B3;C;TRUE;;</w:t>
       </w:r>
       <w:r>
         <w:rPr>
@@ -27079,27 +25682,7 @@
           <w:szCs w:val="22"/>
           <w:lang w:val="en-US"/>
         </w:rPr>
-        <w:t>;661D44C</w:t>
-      </w:r>
-      <w:proofErr w:type="gramStart"/>
-      <w:r>
-        <w:rPr>
-          <w:rFonts w:ascii="Roboto" w:hAnsi="Roboto" w:cs="Segoe UI"/>
-          <w:sz w:val="22"/>
-          <w:szCs w:val="22"/>
-          <w:lang w:val="en-US"/>
-        </w:rPr>
-        <w:t>0;E</w:t>
-      </w:r>
-      <w:proofErr w:type="gramEnd"/>
-      <w:r>
-        <w:rPr>
-          <w:rFonts w:ascii="Roboto" w:hAnsi="Roboto" w:cs="Segoe UI"/>
-          <w:sz w:val="22"/>
-          <w:szCs w:val="22"/>
-          <w:lang w:val="en-US"/>
-        </w:rPr>
-        <w:t>4B3;C;TRUE;;</w:t>
+        <w:t>;661D44C0;E4B3;C;TRUE;;</w:t>
       </w:r>
       <w:r>
         <w:rPr>
@@ -27264,27 +25847,7 @@
           <w:szCs w:val="22"/>
           <w:lang w:val="en-US"/>
         </w:rPr>
-        <w:t>;661D44C</w:t>
-      </w:r>
-      <w:proofErr w:type="gramStart"/>
-      <w:r>
-        <w:rPr>
-          <w:rFonts w:ascii="Roboto" w:hAnsi="Roboto" w:cs="Segoe UI"/>
-          <w:sz w:val="22"/>
-          <w:szCs w:val="22"/>
-          <w:lang w:val="en-US"/>
-        </w:rPr>
-        <w:t>0;E</w:t>
-      </w:r>
-      <w:proofErr w:type="gramEnd"/>
-      <w:r>
-        <w:rPr>
-          <w:rFonts w:ascii="Roboto" w:hAnsi="Roboto" w:cs="Segoe UI"/>
-          <w:sz w:val="22"/>
-          <w:szCs w:val="22"/>
-          <w:lang w:val="en-US"/>
-        </w:rPr>
-        <w:t>4B3;C;TRUE;;</w:t>
+        <w:t>;661D44C0;E4B3;C;TRUE;;</w:t>
       </w:r>
       <w:r>
         <w:rPr>
@@ -28201,7 +26764,6 @@
                 <w:lang w:val="en-US"/>
               </w:rPr>
             </w:pPr>
-            <w:proofErr w:type="spellStart"/>
             <w:r>
               <w:rPr>
                 <w:rFonts w:ascii="Roboto" w:hAnsi="Roboto" w:cs="Segoe UI"/>
@@ -28220,7 +26782,6 @@
               </w:rPr>
               <w:t>ecStatus</w:t>
             </w:r>
-            <w:proofErr w:type="spellEnd"/>
           </w:p>
         </w:tc>
         <w:tc>
@@ -28575,7 +27136,6 @@
                 <w:lang w:val="en-US"/>
               </w:rPr>
             </w:pPr>
-            <w:proofErr w:type="spellStart"/>
             <w:r>
               <w:rPr>
                 <w:rFonts w:ascii="Roboto" w:hAnsi="Roboto" w:cs="Segoe UI"/>
@@ -28612,7 +27172,6 @@
               </w:rPr>
               <w:t>Status</w:t>
             </w:r>
-            <w:proofErr w:type="spellEnd"/>
           </w:p>
         </w:tc>
         <w:tc>
@@ -28829,7 +27388,6 @@
                 <w:lang w:val="en-US"/>
               </w:rPr>
             </w:pPr>
-            <w:proofErr w:type="spellStart"/>
             <w:r>
               <w:rPr>
                 <w:rFonts w:ascii="Roboto" w:hAnsi="Roboto" w:cs="Segoe UI"/>
@@ -28839,7 +27397,6 @@
               </w:rPr>
               <w:t>AmmunitionLevel</w:t>
             </w:r>
-            <w:proofErr w:type="spellEnd"/>
           </w:p>
         </w:tc>
         <w:tc>
@@ -28927,7 +27484,6 @@
                 <w:lang w:val="en-US"/>
               </w:rPr>
             </w:pPr>
-            <w:proofErr w:type="spellStart"/>
             <w:r>
               <w:rPr>
                 <w:rFonts w:ascii="Roboto" w:hAnsi="Roboto" w:cs="Segoe UI"/>
@@ -28946,7 +27502,6 @@
               </w:rPr>
               <w:t>uelLevel</w:t>
             </w:r>
-            <w:proofErr w:type="spellEnd"/>
           </w:p>
         </w:tc>
         <w:tc>
@@ -29034,7 +27589,6 @@
                 <w:lang w:val="en-US"/>
               </w:rPr>
             </w:pPr>
-            <w:proofErr w:type="spellStart"/>
             <w:r>
               <w:rPr>
                 <w:rFonts w:ascii="Roboto" w:hAnsi="Roboto" w:cs="Segoe UI"/>
@@ -29053,7 +27607,6 @@
               </w:rPr>
               <w:t>atterieLevel</w:t>
             </w:r>
-            <w:proofErr w:type="spellEnd"/>
           </w:p>
         </w:tc>
         <w:tc>
@@ -29141,7 +27694,6 @@
                 <w:lang w:val="en-US"/>
               </w:rPr>
             </w:pPr>
-            <w:proofErr w:type="spellStart"/>
             <w:r>
               <w:rPr>
                 <w:rFonts w:ascii="Roboto" w:hAnsi="Roboto" w:cs="Segoe UI"/>
@@ -29151,7 +27703,6 @@
               </w:rPr>
               <w:t>CmdID</w:t>
             </w:r>
-            <w:proofErr w:type="spellEnd"/>
           </w:p>
         </w:tc>
         <w:tc>
@@ -29169,7 +27720,6 @@
                 <w:lang w:val="en-US"/>
               </w:rPr>
             </w:pPr>
-            <w:proofErr w:type="spellStart"/>
             <w:r>
               <w:rPr>
                 <w:rFonts w:ascii="Roboto" w:hAnsi="Roboto" w:cs="Segoe UI"/>
@@ -29179,7 +27729,6 @@
               </w:rPr>
               <w:t>HexString</w:t>
             </w:r>
-            <w:proofErr w:type="spellEnd"/>
           </w:p>
         </w:tc>
         <w:tc>
@@ -29268,7 +27817,6 @@
                 <w:lang w:val="en-US"/>
               </w:rPr>
             </w:pPr>
-            <w:proofErr w:type="spellStart"/>
             <w:r>
               <w:rPr>
                 <w:rFonts w:ascii="Roboto" w:hAnsi="Roboto" w:cs="Segoe UI"/>
@@ -29278,7 +27826,6 @@
               </w:rPr>
               <w:t>CmdState</w:t>
             </w:r>
-            <w:proofErr w:type="spellEnd"/>
           </w:p>
         </w:tc>
         <w:tc>
@@ -30017,17 +28564,7 @@
           <w:szCs w:val="22"/>
           <w:lang w:val="en-US"/>
         </w:rPr>
-        <w:t>5;661D44C0;75</w:t>
-      </w:r>
-      <w:proofErr w:type="gramStart"/>
-      <w:r>
-        <w:rPr>
-          <w:rFonts w:ascii="Roboto" w:hAnsi="Roboto" w:cs="Segoe UI"/>
-          <w:sz w:val="22"/>
-          <w:szCs w:val="22"/>
-          <w:lang w:val="en-US"/>
-        </w:rPr>
-        <w:t>DA;U;</w:t>
+        <w:t>5;661D44C0;75DA;U;</w:t>
       </w:r>
       <w:r>
         <w:rPr>
@@ -30047,7 +28584,6 @@
         </w:rPr>
         <w:t>;</w:t>
       </w:r>
-      <w:proofErr w:type="gramEnd"/>
       <w:r>
         <w:rPr>
           <w:rFonts w:ascii="Roboto" w:hAnsi="Roboto" w:cs="Segoe UI"/>
@@ -30171,17 +28707,7 @@
           <w:szCs w:val="22"/>
           <w:lang w:val="en-US"/>
         </w:rPr>
-        <w:t xml:space="preserve"> STATUS;16;661D64C0;129</w:t>
-      </w:r>
-      <w:proofErr w:type="gramStart"/>
-      <w:r>
-        <w:rPr>
-          <w:rFonts w:ascii="Roboto" w:hAnsi="Roboto" w:cs="Segoe UI"/>
-          <w:sz w:val="22"/>
-          <w:szCs w:val="22"/>
-          <w:lang w:val="en-US"/>
-        </w:rPr>
-        <w:t>E;R;</w:t>
+        <w:t xml:space="preserve"> STATUS;16;661D64C0;129E;R;</w:t>
       </w:r>
       <w:r>
         <w:rPr>
@@ -30201,7 +28727,6 @@
         </w:rPr>
         <w:t>;</w:t>
       </w:r>
-      <w:proofErr w:type="gramEnd"/>
       <w:r>
         <w:rPr>
           <w:rFonts w:ascii="Roboto" w:hAnsi="Roboto" w:cs="Segoe UI"/>
@@ -30449,17 +28974,7 @@
           <w:szCs w:val="22"/>
           <w:lang w:val="en-US"/>
         </w:rPr>
-        <w:t>ACKNOWLEDGE;&lt;Number&gt;;&lt;Time&gt;;&lt;Sender&gt;;&lt;Classification</w:t>
-      </w:r>
-      <w:proofErr w:type="gramStart"/>
-      <w:r>
-        <w:rPr>
-          <w:rFonts w:ascii="Roboto" w:hAnsi="Roboto" w:cs="Segoe UI"/>
-          <w:sz w:val="22"/>
-          <w:szCs w:val="22"/>
-          <w:lang w:val="en-US"/>
-        </w:rPr>
-        <w:t>&gt;;;</w:t>
+        <w:t>ACKNOWLEDGE;&lt;Number&gt;;&lt;Time&gt;;&lt;Sender&gt;;&lt;Classification&gt;;;</w:t>
       </w:r>
       <w:r>
         <w:rPr>
@@ -30470,7 +28985,6 @@
         </w:rPr>
         <w:t>&lt;</w:t>
       </w:r>
-      <w:proofErr w:type="gramEnd"/>
       <w:r>
         <w:rPr>
           <w:rFonts w:ascii="Roboto" w:hAnsi="Roboto" w:cs="Segoe UI"/>
@@ -30835,27 +29349,7 @@
                 <w:szCs w:val="22"/>
                 <w:lang w:val="en-US"/>
               </w:rPr>
-              <w:t xml:space="preserve"> (</w:t>
-            </w:r>
-            <w:proofErr w:type="gramStart"/>
-            <w:r>
-              <w:rPr>
-                <w:rFonts w:ascii="Roboto" w:hAnsi="Roboto" w:cs="Segoe UI"/>
-                <w:sz w:val="22"/>
-                <w:szCs w:val="22"/>
-                <w:lang w:val="en-US"/>
-              </w:rPr>
-              <w:t>e.g.</w:t>
-            </w:r>
-            <w:proofErr w:type="gramEnd"/>
-            <w:r>
-              <w:rPr>
-                <w:rFonts w:ascii="Roboto" w:hAnsi="Roboto" w:cs="Segoe UI"/>
-                <w:sz w:val="22"/>
-                <w:szCs w:val="22"/>
-                <w:lang w:val="en-US"/>
-              </w:rPr>
-              <w:t xml:space="preserve"> CONTACT, RESEND, …)</w:t>
+              <w:t xml:space="preserve"> (e.g. CONTACT, RESEND, …)</w:t>
             </w:r>
             <w:r>
               <w:rPr>
@@ -30910,7 +29404,6 @@
                 <w:lang w:val="en-US"/>
               </w:rPr>
             </w:pPr>
-            <w:proofErr w:type="spellStart"/>
             <w:r>
               <w:rPr>
                 <w:rFonts w:ascii="Roboto" w:hAnsi="Roboto" w:cs="Segoe UI"/>
@@ -30920,7 +29413,6 @@
               </w:rPr>
               <w:t>HexString</w:t>
             </w:r>
-            <w:proofErr w:type="spellEnd"/>
           </w:p>
         </w:tc>
         <w:tc>
@@ -30944,27 +29436,7 @@
                 <w:szCs w:val="22"/>
                 <w:lang w:val="en-US"/>
               </w:rPr>
-              <w:t xml:space="preserve">The number of the message which should be acknowledged. This is a hexadecimal string representation of </w:t>
-            </w:r>
-            <w:proofErr w:type="gramStart"/>
-            <w:r>
-              <w:rPr>
-                <w:rFonts w:ascii="Roboto" w:hAnsi="Roboto" w:cs="Segoe UI"/>
-                <w:sz w:val="22"/>
-                <w:szCs w:val="22"/>
-                <w:lang w:val="en-US"/>
-              </w:rPr>
-              <w:t>an</w:t>
-            </w:r>
-            <w:proofErr w:type="gramEnd"/>
-            <w:r>
-              <w:rPr>
-                <w:rFonts w:ascii="Roboto" w:hAnsi="Roboto" w:cs="Segoe UI"/>
-                <w:sz w:val="22"/>
-                <w:szCs w:val="22"/>
-                <w:lang w:val="en-US"/>
-              </w:rPr>
-              <w:t xml:space="preserve"> </w:t>
+              <w:t xml:space="preserve">The number of the message which should be acknowledged. This is a hexadecimal string representation of an </w:t>
             </w:r>
             <w:r>
               <w:rPr>
@@ -31029,17 +29501,7 @@
           <w:szCs w:val="22"/>
           <w:lang w:val="en-US"/>
         </w:rPr>
-        <w:t xml:space="preserve"> ACKNOWLEDGE;18;661D64C0;129</w:t>
-      </w:r>
-      <w:proofErr w:type="gramStart"/>
-      <w:r>
-        <w:rPr>
-          <w:rFonts w:ascii="Roboto" w:hAnsi="Roboto" w:cs="Segoe UI"/>
-          <w:sz w:val="22"/>
-          <w:szCs w:val="22"/>
-          <w:lang w:val="en-US"/>
-        </w:rPr>
-        <w:t>E;R;;</w:t>
+        <w:t xml:space="preserve"> ACKNOWLEDGE;18;661D64C0;129E;R;;</w:t>
       </w:r>
       <w:r>
         <w:rPr>
@@ -31050,7 +29512,6 @@
         </w:rPr>
         <w:t>;</w:t>
       </w:r>
-      <w:proofErr w:type="gramEnd"/>
       <w:r>
         <w:rPr>
           <w:rFonts w:ascii="Roboto" w:hAnsi="Roboto" w:cs="Segoe UI"/>
@@ -31809,27 +30270,7 @@
                 <w:szCs w:val="22"/>
                 <w:lang w:val="en-US"/>
               </w:rPr>
-              <w:t xml:space="preserve">. This is a hexadecimal string representation of </w:t>
-            </w:r>
-            <w:proofErr w:type="gramStart"/>
-            <w:r>
-              <w:rPr>
-                <w:rFonts w:ascii="Roboto" w:hAnsi="Roboto" w:cs="Segoe UI"/>
-                <w:sz w:val="22"/>
-                <w:szCs w:val="22"/>
-                <w:lang w:val="en-US"/>
-              </w:rPr>
-              <w:t>an</w:t>
-            </w:r>
-            <w:proofErr w:type="gramEnd"/>
-            <w:r>
-              <w:rPr>
-                <w:rFonts w:ascii="Roboto" w:hAnsi="Roboto" w:cs="Segoe UI"/>
-                <w:sz w:val="22"/>
-                <w:szCs w:val="22"/>
-                <w:lang w:val="en-US"/>
-              </w:rPr>
-              <w:t xml:space="preserve"> </w:t>
+              <w:t xml:space="preserve">. This is a hexadecimal string representation of an </w:t>
             </w:r>
             <w:r>
               <w:rPr>
@@ -31939,17 +30380,7 @@
           <w:szCs w:val="22"/>
           <w:lang w:val="en-US"/>
         </w:rPr>
-        <w:t>;661D64C0;129</w:t>
-      </w:r>
-      <w:proofErr w:type="gramStart"/>
-      <w:r>
-        <w:rPr>
-          <w:rFonts w:ascii="Roboto" w:hAnsi="Roboto" w:cs="Segoe UI"/>
-          <w:sz w:val="22"/>
-          <w:szCs w:val="22"/>
-          <w:lang w:val="en-US"/>
-        </w:rPr>
-        <w:t>E;R</w:t>
+        <w:t>;661D64C0;129E;R</w:t>
       </w:r>
       <w:r>
         <w:rPr>
@@ -31978,7 +30409,6 @@
         </w:rPr>
         <w:t>;</w:t>
       </w:r>
-      <w:proofErr w:type="gramEnd"/>
       <w:r>
         <w:rPr>
           <w:rFonts w:ascii="Roboto" w:hAnsi="Roboto" w:cs="Segoe UI"/>
@@ -32432,7 +30862,6 @@
         </w:rPr>
         <w:t>&lt;</w:t>
       </w:r>
-      <w:proofErr w:type="spellStart"/>
       <w:r>
         <w:rPr>
           <w:rFonts w:ascii="Roboto" w:hAnsi="Roboto" w:cs="Segoe UI"/>
@@ -32449,17 +30878,7 @@
           <w:szCs w:val="22"/>
           <w:lang w:val="en-US"/>
         </w:rPr>
-        <w:t>ontentType</w:t>
-      </w:r>
-      <w:proofErr w:type="spellEnd"/>
-      <w:r>
-        <w:rPr>
-          <w:rFonts w:ascii="Roboto" w:hAnsi="Roboto" w:cs="Segoe UI"/>
-          <w:sz w:val="22"/>
-          <w:szCs w:val="22"/>
-          <w:lang w:val="en-US"/>
-        </w:rPr>
-        <w:t>&gt;;&lt;</w:t>
+        <w:t>ontentType&gt;;&lt;</w:t>
       </w:r>
       <w:r>
         <w:rPr>
@@ -32537,7 +30956,6 @@
                 <w:lang w:val="en-US"/>
               </w:rPr>
             </w:pPr>
-            <w:proofErr w:type="spellStart"/>
             <w:r>
               <w:rPr>
                 <w:rFonts w:ascii="Roboto" w:hAnsi="Roboto" w:cs="Segoe UI"/>
@@ -32556,7 +30974,6 @@
               </w:rPr>
               <w:t>ontentType</w:t>
             </w:r>
-            <w:proofErr w:type="spellEnd"/>
           </w:p>
         </w:tc>
         <w:tc>
@@ -33407,17 +31824,7 @@
           <w:szCs w:val="22"/>
           <w:lang w:val="en-US"/>
         </w:rPr>
-        <w:t>;5E;661D4410;66A</w:t>
-      </w:r>
-      <w:proofErr w:type="gramStart"/>
-      <w:r>
-        <w:rPr>
-          <w:rFonts w:ascii="Roboto" w:hAnsi="Roboto" w:cs="Segoe UI"/>
-          <w:sz w:val="22"/>
-          <w:szCs w:val="22"/>
-          <w:lang w:val="en-US"/>
-        </w:rPr>
-        <w:t>3;R;</w:t>
+        <w:t>;5E;661D4410;66A3;R;</w:t>
       </w:r>
       <w:r>
         <w:rPr>
@@ -33437,7 +31844,6 @@
         </w:rPr>
         <w:t>;</w:t>
       </w:r>
-      <w:proofErr w:type="gramEnd"/>
       <w:r>
         <w:rPr>
           <w:rFonts w:ascii="Roboto" w:hAnsi="Roboto" w:cs="Segoe UI"/>
@@ -33497,27 +31903,7 @@
           <w:szCs w:val="22"/>
           <w:lang w:val="en-US"/>
         </w:rPr>
-        <w:t>;5E;661D4410;66A</w:t>
-      </w:r>
-      <w:proofErr w:type="gramStart"/>
-      <w:r>
-        <w:rPr>
-          <w:rFonts w:ascii="Roboto" w:hAnsi="Roboto" w:cs="Segoe UI"/>
-          <w:sz w:val="22"/>
-          <w:szCs w:val="22"/>
-          <w:lang w:val="en-US"/>
-        </w:rPr>
-        <w:t>3;R</w:t>
-      </w:r>
-      <w:proofErr w:type="gramEnd"/>
-      <w:r>
-        <w:rPr>
-          <w:rFonts w:ascii="Roboto" w:hAnsi="Roboto" w:cs="Segoe UI"/>
-          <w:sz w:val="22"/>
-          <w:szCs w:val="22"/>
-          <w:lang w:val="en-US"/>
-        </w:rPr>
-        <w:t>;TRUE</w:t>
+        <w:t>;5E;661D4410;66A3;R;TRUE</w:t>
       </w:r>
       <w:r>
         <w:rPr>
@@ -33605,17 +31991,7 @@
           <w:szCs w:val="22"/>
           <w:lang w:val="en-US"/>
         </w:rPr>
-        <w:t>;5E;661D4410;66A</w:t>
-      </w:r>
-      <w:proofErr w:type="gramStart"/>
-      <w:r>
-        <w:rPr>
-          <w:rFonts w:ascii="Roboto" w:hAnsi="Roboto" w:cs="Segoe UI"/>
-          <w:sz w:val="22"/>
-          <w:szCs w:val="22"/>
-          <w:lang w:val="en-US"/>
-        </w:rPr>
-        <w:t>3;R;;</w:t>
+        <w:t>;5E;661D4410;66A3;R;;</w:t>
       </w:r>
       <w:r>
         <w:rPr>
@@ -33626,7 +32002,6 @@
         </w:rPr>
         <w:t>;</w:t>
       </w:r>
-      <w:proofErr w:type="gramEnd"/>
       <w:r>
         <w:rPr>
           <w:rFonts w:ascii="Roboto" w:hAnsi="Roboto" w:cs="Segoe UI"/>
@@ -34085,17 +32460,7 @@
           <w:szCs w:val="22"/>
           <w:lang w:val="en-US"/>
         </w:rPr>
-        <w:t>HEARTBEAT;42;661D5420;89</w:t>
-      </w:r>
-      <w:proofErr w:type="gramStart"/>
-      <w:r>
-        <w:rPr>
-          <w:rFonts w:ascii="Roboto" w:hAnsi="Roboto" w:cs="Segoe UI"/>
-          <w:sz w:val="22"/>
-          <w:szCs w:val="22"/>
-          <w:lang w:val="en-US"/>
-        </w:rPr>
-        <w:t>AD;U;;</w:t>
+        <w:t>HEARTBEAT;42;661D5420;89AD;U;;</w:t>
       </w:r>
       <w:r>
         <w:rPr>
@@ -34106,7 +32471,6 @@
         </w:rPr>
         <w:t>;</w:t>
       </w:r>
-      <w:proofErr w:type="gramEnd"/>
       <w:r>
         <w:rPr>
           <w:rFonts w:ascii="Roboto" w:hAnsi="Roboto" w:cs="Segoe UI"/>
@@ -34146,27 +32510,7 @@
           <w:szCs w:val="22"/>
           <w:lang w:val="en-US"/>
         </w:rPr>
-        <w:t xml:space="preserve"> </w:t>
-      </w:r>
-      <w:proofErr w:type="gramStart"/>
-      <w:r>
-        <w:rPr>
-          <w:rFonts w:ascii="Roboto" w:hAnsi="Roboto" w:cs="Segoe UI"/>
-          <w:sz w:val="22"/>
-          <w:szCs w:val="22"/>
-          <w:lang w:val="en-US"/>
-        </w:rPr>
-        <w:t>HEARTBEAT;43;;</w:t>
-      </w:r>
-      <w:proofErr w:type="gramEnd"/>
-      <w:r>
-        <w:rPr>
-          <w:rFonts w:ascii="Roboto" w:hAnsi="Roboto" w:cs="Segoe UI"/>
-          <w:sz w:val="22"/>
-          <w:szCs w:val="22"/>
-          <w:lang w:val="en-US"/>
-        </w:rPr>
-        <w:t>1022</w:t>
+        <w:t xml:space="preserve"> HEARTBEAT;43;;1022</w:t>
       </w:r>
     </w:p>
     <w:p>
@@ -34569,7 +32913,6 @@
                 <w:lang w:val="en-US"/>
               </w:rPr>
             </w:pPr>
-            <w:proofErr w:type="spellStart"/>
             <w:r>
               <w:rPr>
                 <w:rFonts w:ascii="Roboto" w:hAnsi="Roboto" w:cs="Segoe UI"/>
@@ -34579,7 +32922,6 @@
               </w:rPr>
               <w:t>HexString</w:t>
             </w:r>
-            <w:proofErr w:type="spellEnd"/>
           </w:p>
         </w:tc>
         <w:tc>
@@ -34659,19 +33001,8 @@
           <w:szCs w:val="22"/>
           <w:lang w:val="en-US"/>
         </w:rPr>
-        <w:t>;42;661D5420;89</w:t>
-      </w:r>
-      <w:proofErr w:type="gramStart"/>
-      <w:r>
-        <w:rPr>
-          <w:rFonts w:ascii="Roboto" w:hAnsi="Roboto" w:cs="Segoe UI"/>
-          <w:sz w:val="22"/>
-          <w:szCs w:val="22"/>
-          <w:lang w:val="en-US"/>
-        </w:rPr>
-        <w:t>AD;U</w:t>
-      </w:r>
-      <w:proofErr w:type="gramEnd"/>
+        <w:t>;42;661D5420;89AD;U</w:t>
+      </w:r>
     </w:p>
     <w:p>
       <w:pPr>
@@ -34704,7 +33035,6 @@
         </w:rPr>
         <w:t xml:space="preserve"> </w:t>
       </w:r>
-      <w:proofErr w:type="gramStart"/>
       <w:r>
         <w:rPr>
           <w:rFonts w:ascii="Roboto" w:hAnsi="Roboto" w:cs="Segoe UI"/>
@@ -34741,7 +33071,6 @@
         </w:rPr>
         <w:t>;;</w:t>
       </w:r>
-      <w:proofErr w:type="gramEnd"/>
       <w:r>
         <w:rPr>
           <w:rFonts w:ascii="Roboto" w:hAnsi="Roboto" w:cs="Segoe UI"/>
@@ -34806,10 +33135,10 @@
             <v:path o:extrusionok="f" gradientshapeok="t" o:connecttype="rect"/>
             <o:lock v:ext="edit" aspectratio="t"/>
           </v:shapetype>
-          <v:shape id="_x0000_i1052" type="#_x0000_t75" style="width:376.55pt;height:228.85pt" o:ole="">
+          <v:shape id="_x0000_i1025" type="#_x0000_t75" style="width:376.55pt;height:228.85pt" o:ole="">
             <v:imagedata r:id="rId12" o:title=""/>
           </v:shape>
-          <o:OLEObject Type="Embed" ProgID="Visio.Drawing.15" ShapeID="_x0000_i1052" DrawAspect="Content" ObjectID="_1799632730" r:id="rId13"/>
+          <o:OLEObject Type="Embed" ProgID="Visio.Drawing.15" ShapeID="_x0000_i1025" DrawAspect="Content" ObjectID="_1799699800" r:id="rId13"/>
         </w:object>
       </w:r>
     </w:p>
@@ -34981,39 +33310,71 @@
           <w:szCs w:val="22"/>
           <w:lang w:val="en-US"/>
         </w:rPr>
-        <w:t xml:space="preserve">or via the post-quantum </w:t>
-      </w:r>
-      <w:proofErr w:type="spellStart"/>
-      <w:r>
-        <w:rPr>
-          <w:rFonts w:ascii="Roboto" w:hAnsi="Roboto" w:cs="Segoe UI"/>
-          <w:sz w:val="22"/>
-          <w:szCs w:val="22"/>
-          <w:lang w:val="en-US"/>
-        </w:rPr>
-        <w:t>Kyber</w:t>
-      </w:r>
-      <w:proofErr w:type="spellEnd"/>
-      <w:r>
-        <w:rPr>
-          <w:rFonts w:ascii="Roboto" w:hAnsi="Roboto" w:cs="Segoe UI"/>
-          <w:sz w:val="22"/>
-          <w:szCs w:val="22"/>
-          <w:lang w:val="en-US"/>
-        </w:rPr>
-        <w:t>-/</w:t>
-      </w:r>
-      <w:proofErr w:type="spellStart"/>
-      <w:r>
-        <w:rPr>
-          <w:rFonts w:ascii="Roboto" w:hAnsi="Roboto" w:cs="Segoe UI"/>
-          <w:sz w:val="22"/>
-          <w:szCs w:val="22"/>
-          <w:lang w:val="en-US"/>
-        </w:rPr>
-        <w:t>FrodoKEM</w:t>
-      </w:r>
-      <w:proofErr w:type="spellEnd"/>
+        <w:t>or via the post-quantum Kyber</w:t>
+      </w:r>
+      <w:r>
+        <w:rPr>
+          <w:rFonts w:ascii="Roboto" w:hAnsi="Roboto" w:cs="Segoe UI"/>
+          <w:sz w:val="22"/>
+          <w:szCs w:val="22"/>
+          <w:lang w:val="en-US"/>
+        </w:rPr>
+        <w:t xml:space="preserve">-/FrodoKEM </w:t>
+      </w:r>
+      <w:r>
+        <w:rPr>
+          <w:rFonts w:ascii="Roboto" w:hAnsi="Roboto" w:cs="Segoe UI"/>
+          <w:sz w:val="22"/>
+          <w:szCs w:val="22"/>
+          <w:lang w:val="en-US"/>
+        </w:rPr>
+        <w:t>process</w:t>
+      </w:r>
+      <w:r>
+        <w:rPr>
+          <w:rFonts w:ascii="Roboto" w:hAnsi="Roboto" w:cs="Segoe UI"/>
+          <w:sz w:val="22"/>
+          <w:szCs w:val="22"/>
+          <w:lang w:val="en-US"/>
+        </w:rPr>
+        <w:t>.</w:t>
+      </w:r>
+      <w:r>
+        <w:rPr>
+          <w:rFonts w:ascii="Roboto" w:hAnsi="Roboto" w:cs="Segoe UI"/>
+          <w:sz w:val="22"/>
+          <w:szCs w:val="22"/>
+          <w:lang w:val="en-US"/>
+        </w:rPr>
+        <w:t xml:space="preserve"> It’s preferred to use </w:t>
+      </w:r>
+      <w:r>
+        <w:rPr>
+          <w:rFonts w:ascii="Roboto" w:hAnsi="Roboto" w:cs="Segoe UI"/>
+          <w:sz w:val="22"/>
+          <w:szCs w:val="22"/>
+          <w:lang w:val="en-US"/>
+        </w:rPr>
+        <w:t xml:space="preserve">ECDH or standard DH with </w:t>
+      </w:r>
+      <w:r>
+        <w:rPr>
+          <w:rFonts w:ascii="Roboto" w:hAnsi="Roboto" w:cs="Segoe UI"/>
+          <w:sz w:val="22"/>
+          <w:szCs w:val="22"/>
+          <w:lang w:val="en-US"/>
+        </w:rPr>
+        <w:t>MAC</w:t>
+      </w:r>
+      <w:r>
+        <w:rPr>
+          <w:rFonts w:ascii="Roboto" w:hAnsi="Roboto" w:cs="Segoe UI"/>
+          <w:sz w:val="22"/>
+          <w:szCs w:val="22"/>
+          <w:lang w:val="en-US"/>
+        </w:rPr>
+        <w:t xml:space="preserve"> DRBG.</w:t>
+      </w:r>
       <w:r>
         <w:rPr>
           <w:rFonts w:ascii="Roboto" w:hAnsi="Roboto" w:cs="Segoe UI"/>
@@ -35030,34 +33391,7 @@
           <w:szCs w:val="22"/>
           <w:lang w:val="en-US"/>
         </w:rPr>
-        <w:t>process</w:t>
-      </w:r>
-      <w:r>
-        <w:rPr>
-          <w:rFonts w:ascii="Roboto" w:hAnsi="Roboto" w:cs="Segoe UI"/>
-          <w:sz w:val="22"/>
-          <w:szCs w:val="22"/>
-          <w:lang w:val="en-US"/>
-        </w:rPr>
-        <w:t>.</w:t>
-      </w:r>
-      <w:r>
-        <w:rPr>
-          <w:rFonts w:ascii="Roboto" w:hAnsi="Roboto" w:cs="Segoe UI"/>
-          <w:sz w:val="22"/>
-          <w:szCs w:val="22"/>
-          <w:lang w:val="en-US"/>
-        </w:rPr>
-        <w:t xml:space="preserve"> It’s preferred to use </w:t>
-      </w:r>
-      <w:r>
-        <w:rPr>
-          <w:rFonts w:ascii="Roboto" w:hAnsi="Roboto" w:cs="Segoe UI"/>
-          <w:sz w:val="22"/>
-          <w:szCs w:val="22"/>
-          <w:lang w:val="en-US"/>
-        </w:rPr>
-        <w:t xml:space="preserve">ECDH or standard DH with </w:t>
+        <w:t xml:space="preserve">If possible, also use </w:t>
       </w:r>
       <w:r>
         <w:rPr>
@@ -35075,7 +33409,97 @@
           <w:szCs w:val="22"/>
           <w:lang w:val="en-US"/>
         </w:rPr>
-        <w:t xml:space="preserve"> DRBG.</w:t>
+        <w:t xml:space="preserve"> authentication for these messages or otherwise do </w:t>
+      </w:r>
+      <w:r>
+        <w:rPr>
+          <w:rFonts w:ascii="Roboto" w:hAnsi="Roboto" w:cs="Segoe UI"/>
+          <w:sz w:val="22"/>
+          <w:szCs w:val="22"/>
+          <w:lang w:val="en-US"/>
+        </w:rPr>
+        <w:t xml:space="preserve">some </w:t>
+      </w:r>
+      <w:r>
+        <w:rPr>
+          <w:rFonts w:ascii="Roboto" w:hAnsi="Roboto" w:cs="Segoe UI"/>
+          <w:sz w:val="22"/>
+          <w:szCs w:val="22"/>
+          <w:lang w:val="en-US"/>
+        </w:rPr>
+        <w:t>plausibility checks.</w:t>
+      </w:r>
+      <w:r>
+        <w:rPr>
+          <w:rFonts w:ascii="Roboto" w:hAnsi="Roboto" w:cs="Segoe UI"/>
+          <w:sz w:val="22"/>
+          <w:szCs w:val="22"/>
+          <w:lang w:val="en-US"/>
+        </w:rPr>
+        <w:t xml:space="preserve"> The current phase defines if a field is mandatory. </w:t>
+      </w:r>
+      <w:r>
+        <w:rPr>
+          <w:rFonts w:ascii="Roboto" w:hAnsi="Roboto" w:cs="Segoe UI"/>
+          <w:sz w:val="22"/>
+          <w:szCs w:val="22"/>
+          <w:lang w:val="en-US"/>
+        </w:rPr>
+        <w:t xml:space="preserve">Both sides can restart the process by </w:t>
+      </w:r>
+      <w:r>
+        <w:rPr>
+          <w:rFonts w:ascii="Roboto" w:hAnsi="Roboto" w:cs="Segoe UI"/>
+          <w:sz w:val="22"/>
+          <w:szCs w:val="22"/>
+          <w:lang w:val="en-US"/>
+        </w:rPr>
+        <w:t xml:space="preserve">simply </w:t>
+      </w:r>
+      <w:r>
+        <w:rPr>
+          <w:rFonts w:ascii="Roboto" w:hAnsi="Roboto" w:cs="Segoe UI"/>
+          <w:sz w:val="22"/>
+          <w:szCs w:val="22"/>
+          <w:lang w:val="en-US"/>
+        </w:rPr>
+        <w:t xml:space="preserve">sending </w:t>
+      </w:r>
+      <w:r>
+        <w:rPr>
+          <w:rFonts w:ascii="Roboto" w:hAnsi="Roboto" w:cs="Segoe UI"/>
+          <w:sz w:val="22"/>
+          <w:szCs w:val="22"/>
+          <w:lang w:val="en-US"/>
+        </w:rPr>
+        <w:t xml:space="preserve">a message with </w:t>
+      </w:r>
+      <w:r>
+        <w:rPr>
+          <w:rFonts w:ascii="Roboto" w:hAnsi="Roboto" w:cs="Segoe UI"/>
+          <w:sz w:val="22"/>
+          <w:szCs w:val="22"/>
+          <w:lang w:val="en-US"/>
+        </w:rPr>
+        <w:t xml:space="preserve">the </w:t>
+      </w:r>
+      <w:r>
+        <w:rPr>
+          <w:rFonts w:ascii="Roboto" w:hAnsi="Roboto" w:cs="Segoe UI"/>
+          <w:sz w:val="22"/>
+          <w:szCs w:val="22"/>
+          <w:lang w:val="en-US"/>
+        </w:rPr>
+        <w:t>phase</w:t>
+      </w:r>
+      <w:r>
+        <w:rPr>
+          <w:rFonts w:ascii="Roboto" w:hAnsi="Roboto" w:cs="Segoe UI"/>
+          <w:sz w:val="22"/>
+          <w:szCs w:val="22"/>
+          <w:lang w:val="en-US"/>
+        </w:rPr>
+        <w:t xml:space="preserve"> set</w:t>
       </w:r>
       <w:r>
         <w:rPr>
@@ -35093,115 +33517,16 @@
           <w:szCs w:val="22"/>
           <w:lang w:val="en-US"/>
         </w:rPr>
-        <w:t xml:space="preserve">If possible, also use </w:t>
-      </w:r>
-      <w:r>
-        <w:rPr>
-          <w:rFonts w:ascii="Roboto" w:hAnsi="Roboto" w:cs="Segoe UI"/>
-          <w:sz w:val="22"/>
-          <w:szCs w:val="22"/>
-          <w:lang w:val="en-US"/>
-        </w:rPr>
-        <w:t>MAC</w:t>
-      </w:r>
-      <w:r>
-        <w:rPr>
-          <w:rFonts w:ascii="Roboto" w:hAnsi="Roboto" w:cs="Segoe UI"/>
-          <w:sz w:val="22"/>
-          <w:szCs w:val="22"/>
-          <w:lang w:val="en-US"/>
-        </w:rPr>
-        <w:t xml:space="preserve"> authentication for these messages or otherwise do </w:t>
-      </w:r>
-      <w:r>
-        <w:rPr>
-          <w:rFonts w:ascii="Roboto" w:hAnsi="Roboto" w:cs="Segoe UI"/>
-          <w:sz w:val="22"/>
-          <w:szCs w:val="22"/>
-          <w:lang w:val="en-US"/>
-        </w:rPr>
-        <w:t xml:space="preserve">some </w:t>
-      </w:r>
-      <w:r>
-        <w:rPr>
-          <w:rFonts w:ascii="Roboto" w:hAnsi="Roboto" w:cs="Segoe UI"/>
-          <w:sz w:val="22"/>
-          <w:szCs w:val="22"/>
-          <w:lang w:val="en-US"/>
-        </w:rPr>
-        <w:t>plausibility checks.</w:t>
-      </w:r>
-      <w:r>
-        <w:rPr>
-          <w:rFonts w:ascii="Roboto" w:hAnsi="Roboto" w:cs="Segoe UI"/>
-          <w:sz w:val="22"/>
-          <w:szCs w:val="22"/>
-          <w:lang w:val="en-US"/>
-        </w:rPr>
-        <w:t xml:space="preserve"> The current phase defines if a field is mandatory. </w:t>
-      </w:r>
-      <w:r>
-        <w:rPr>
-          <w:rFonts w:ascii="Roboto" w:hAnsi="Roboto" w:cs="Segoe UI"/>
-          <w:sz w:val="22"/>
-          <w:szCs w:val="22"/>
-          <w:lang w:val="en-US"/>
-        </w:rPr>
-        <w:t xml:space="preserve">Both sides can restart the process by </w:t>
-      </w:r>
-      <w:r>
-        <w:rPr>
-          <w:rFonts w:ascii="Roboto" w:hAnsi="Roboto" w:cs="Segoe UI"/>
-          <w:sz w:val="22"/>
-          <w:szCs w:val="22"/>
-          <w:lang w:val="en-US"/>
-        </w:rPr>
-        <w:t xml:space="preserve">simply </w:t>
-      </w:r>
-      <w:r>
-        <w:rPr>
-          <w:rFonts w:ascii="Roboto" w:hAnsi="Roboto" w:cs="Segoe UI"/>
-          <w:sz w:val="22"/>
-          <w:szCs w:val="22"/>
-          <w:lang w:val="en-US"/>
-        </w:rPr>
-        <w:t xml:space="preserve">sending </w:t>
-      </w:r>
-      <w:r>
-        <w:rPr>
-          <w:rFonts w:ascii="Roboto" w:hAnsi="Roboto" w:cs="Segoe UI"/>
-          <w:sz w:val="22"/>
-          <w:szCs w:val="22"/>
-          <w:lang w:val="en-US"/>
-        </w:rPr>
-        <w:t xml:space="preserve">a message with </w:t>
-      </w:r>
-      <w:r>
-        <w:rPr>
-          <w:rFonts w:ascii="Roboto" w:hAnsi="Roboto" w:cs="Segoe UI"/>
-          <w:sz w:val="22"/>
-          <w:szCs w:val="22"/>
-          <w:lang w:val="en-US"/>
-        </w:rPr>
-        <w:t xml:space="preserve">the </w:t>
-      </w:r>
-      <w:r>
-        <w:rPr>
-          <w:rFonts w:ascii="Roboto" w:hAnsi="Roboto" w:cs="Segoe UI"/>
-          <w:sz w:val="22"/>
-          <w:szCs w:val="22"/>
-          <w:lang w:val="en-US"/>
-        </w:rPr>
-        <w:t>phase</w:t>
-      </w:r>
-      <w:r>
-        <w:rPr>
-          <w:rFonts w:ascii="Roboto" w:hAnsi="Roboto" w:cs="Segoe UI"/>
-          <w:sz w:val="22"/>
-          <w:szCs w:val="22"/>
-          <w:lang w:val="en-US"/>
-        </w:rPr>
-        <w:t xml:space="preserve"> set</w:t>
+        <w:t xml:space="preserve">again </w:t>
+      </w:r>
+      <w:r>
+        <w:rPr>
+          <w:rFonts w:ascii="Roboto" w:hAnsi="Roboto" w:cs="Segoe UI"/>
+          <w:sz w:val="22"/>
+          <w:szCs w:val="22"/>
+          <w:lang w:val="en-US"/>
+        </w:rPr>
+        <w:t>to zero</w:t>
       </w:r>
       <w:r>
         <w:rPr>
@@ -35219,33 +33544,6 @@
           <w:szCs w:val="22"/>
           <w:lang w:val="en-US"/>
         </w:rPr>
-        <w:t xml:space="preserve">again </w:t>
-      </w:r>
-      <w:r>
-        <w:rPr>
-          <w:rFonts w:ascii="Roboto" w:hAnsi="Roboto" w:cs="Segoe UI"/>
-          <w:sz w:val="22"/>
-          <w:szCs w:val="22"/>
-          <w:lang w:val="en-US"/>
-        </w:rPr>
-        <w:t>to zero</w:t>
-      </w:r>
-      <w:r>
-        <w:rPr>
-          <w:rFonts w:ascii="Roboto" w:hAnsi="Roboto" w:cs="Segoe UI"/>
-          <w:sz w:val="22"/>
-          <w:szCs w:val="22"/>
-          <w:lang w:val="en-US"/>
-        </w:rPr>
-        <w:t xml:space="preserve"> </w:t>
-      </w:r>
-      <w:r>
-        <w:rPr>
-          <w:rFonts w:ascii="Roboto" w:hAnsi="Roboto" w:cs="Segoe UI"/>
-          <w:sz w:val="22"/>
-          <w:szCs w:val="22"/>
-          <w:lang w:val="en-US"/>
-        </w:rPr>
         <w:t>again.</w:t>
       </w:r>
       <w:r>
@@ -35264,39 +33562,17 @@
           <w:szCs w:val="22"/>
           <w:lang w:val="en-US"/>
         </w:rPr>
-        <w:t xml:space="preserve"> or </w:t>
-      </w:r>
-      <w:proofErr w:type="spellStart"/>
-      <w:r>
-        <w:rPr>
-          <w:rFonts w:ascii="Roboto" w:hAnsi="Roboto" w:cs="Segoe UI"/>
-          <w:sz w:val="22"/>
-          <w:szCs w:val="22"/>
-          <w:lang w:val="en-US"/>
-        </w:rPr>
-        <w:t>Kyber</w:t>
-      </w:r>
-      <w:proofErr w:type="spellEnd"/>
-      <w:r>
-        <w:rPr>
-          <w:rFonts w:ascii="Roboto" w:hAnsi="Roboto" w:cs="Segoe UI"/>
-          <w:sz w:val="22"/>
-          <w:szCs w:val="22"/>
-          <w:lang w:val="en-US"/>
-        </w:rPr>
-        <w:t>-/</w:t>
-      </w:r>
-      <w:proofErr w:type="spellStart"/>
-      <w:r>
-        <w:rPr>
-          <w:rFonts w:ascii="Roboto" w:hAnsi="Roboto" w:cs="Segoe UI"/>
-          <w:sz w:val="22"/>
-          <w:szCs w:val="22"/>
-          <w:lang w:val="en-US"/>
-        </w:rPr>
-        <w:t>FrodoKEM</w:t>
-      </w:r>
-      <w:proofErr w:type="spellEnd"/>
+        <w:t xml:space="preserve"> or Kyber</w:t>
+      </w:r>
+      <w:r>
+        <w:rPr>
+          <w:rFonts w:ascii="Roboto" w:hAnsi="Roboto" w:cs="Segoe UI"/>
+          <w:sz w:val="22"/>
+          <w:szCs w:val="22"/>
+          <w:lang w:val="en-US"/>
+        </w:rPr>
+        <w:t>-/FrodoKEM</w:t>
+      </w:r>
       <w:r>
         <w:rPr>
           <w:rFonts w:ascii="Roboto" w:hAnsi="Roboto" w:cs="Segoe UI"/>
@@ -35769,7 +34045,6 @@
                 <w:lang w:val="en-US"/>
               </w:rPr>
             </w:pPr>
-            <w:proofErr w:type="spellStart"/>
             <w:r>
               <w:rPr>
                 <w:rFonts w:ascii="Roboto" w:hAnsi="Roboto" w:cs="Segoe UI"/>
@@ -35788,7 +34063,6 @@
               </w:rPr>
               <w:t>Type</w:t>
             </w:r>
-            <w:proofErr w:type="spellEnd"/>
           </w:p>
         </w:tc>
         <w:tc>
@@ -36338,6 +34612,15 @@
               </w:rPr>
               <w:t>FrodoKEM-640</w:t>
             </w:r>
+            <w:r>
+              <w:rPr>
+                <w:rFonts w:ascii="Roboto" w:hAnsi="Roboto" w:cs="Segoe UI"/>
+                <w:sz w:val="22"/>
+                <w:szCs w:val="22"/>
+                <w:lang w:val="en-US"/>
+              </w:rPr>
+              <w:t xml:space="preserve"> (AES)</w:t>
+            </w:r>
           </w:p>
         </w:tc>
       </w:tr>
@@ -36407,6 +34690,15 @@
               </w:rPr>
               <w:t>FrodoKEM-976</w:t>
             </w:r>
+            <w:r>
+              <w:rPr>
+                <w:rFonts w:ascii="Roboto" w:hAnsi="Roboto" w:cs="Segoe UI"/>
+                <w:sz w:val="22"/>
+                <w:szCs w:val="22"/>
+                <w:lang w:val="en-US"/>
+              </w:rPr>
+              <w:t xml:space="preserve"> (AES)</w:t>
+            </w:r>
           </w:p>
         </w:tc>
       </w:tr>
@@ -36476,6 +34768,15 @@
               </w:rPr>
               <w:t>FrodoKEM-1344</w:t>
             </w:r>
+            <w:r>
+              <w:rPr>
+                <w:rFonts w:ascii="Roboto" w:hAnsi="Roboto" w:cs="Segoe UI"/>
+                <w:sz w:val="22"/>
+                <w:szCs w:val="22"/>
+                <w:lang w:val="en-US"/>
+              </w:rPr>
+              <w:t xml:space="preserve"> (AES)</w:t>
+            </w:r>
           </w:p>
         </w:tc>
       </w:tr>
@@ -36561,7 +34862,25 @@
                 <w:szCs w:val="22"/>
                 <w:lang w:val="en-US"/>
               </w:rPr>
-              <w:t>Defines the current step in the process</w:t>
+              <w:t xml:space="preserve">Defines the current step in the </w:t>
+            </w:r>
+            <w:r>
+              <w:rPr>
+                <w:rFonts w:ascii="Roboto" w:hAnsi="Roboto" w:cs="Segoe UI"/>
+                <w:sz w:val="22"/>
+                <w:szCs w:val="22"/>
+                <w:lang w:val="en-US"/>
+              </w:rPr>
+              <w:t xml:space="preserve">key exchange </w:t>
+            </w:r>
+            <w:r>
+              <w:rPr>
+                <w:rFonts w:ascii="Roboto" w:hAnsi="Roboto" w:cs="Segoe UI"/>
+                <w:sz w:val="22"/>
+                <w:szCs w:val="22"/>
+                <w:lang w:val="en-US"/>
+              </w:rPr>
+              <w:t>process</w:t>
             </w:r>
           </w:p>
         </w:tc>
@@ -36739,7 +35058,6 @@
                 <w:lang w:val="en-US"/>
               </w:rPr>
             </w:pPr>
-            <w:proofErr w:type="spellStart"/>
             <w:r>
               <w:rPr>
                 <w:rFonts w:ascii="Roboto" w:hAnsi="Roboto" w:cs="Segoe UI"/>
@@ -36749,7 +35067,6 @@
               </w:rPr>
               <w:t>HexString</w:t>
             </w:r>
-            <w:proofErr w:type="spellEnd"/>
           </w:p>
         </w:tc>
         <w:tc>
@@ -36819,7 +35136,6 @@
                 <w:lang w:val="en-US"/>
               </w:rPr>
             </w:pPr>
-            <w:proofErr w:type="spellStart"/>
             <w:r>
               <w:rPr>
                 <w:rFonts w:ascii="Roboto" w:hAnsi="Roboto" w:cs="Segoe UI"/>
@@ -36829,7 +35145,6 @@
               </w:rPr>
               <w:t>HexString</w:t>
             </w:r>
-            <w:proofErr w:type="spellEnd"/>
           </w:p>
         </w:tc>
         <w:tc>
@@ -37032,17 +35347,7 @@
           <w:szCs w:val="22"/>
           <w:lang w:val="en-US"/>
         </w:rPr>
-        <w:t>;661D5420;89</w:t>
-      </w:r>
-      <w:proofErr w:type="gramStart"/>
-      <w:r>
-        <w:rPr>
-          <w:rFonts w:ascii="Roboto" w:hAnsi="Roboto" w:cs="Segoe UI"/>
-          <w:sz w:val="22"/>
-          <w:szCs w:val="22"/>
-          <w:lang w:val="en-US"/>
-        </w:rPr>
-        <w:t>AD;U;;</w:t>
+        <w:t>;661D5420;89AD;U;;</w:t>
       </w:r>
       <w:r>
         <w:rPr>
@@ -37053,7 +35358,6 @@
         </w:rPr>
         <w:t>;</w:t>
       </w:r>
-      <w:proofErr w:type="gramEnd"/>
       <w:r>
         <w:rPr>
           <w:rFonts w:ascii="Roboto" w:hAnsi="Roboto" w:cs="Segoe UI"/>
@@ -37102,12 +35406,7 @@
           <w:lang w:val="en-US"/>
         </w:rPr>
         <w:sectPr>
-          <w:headerReference w:type="even" r:id="rId14"/>
-          <w:headerReference w:type="default" r:id="rId15"/>
-          <w:footerReference w:type="even" r:id="rId16"/>
-          <w:footerReference w:type="default" r:id="rId17"/>
-          <w:headerReference w:type="first" r:id="rId18"/>
-          <w:footerReference w:type="first" r:id="rId19"/>
+          <w:headerReference w:type="default" r:id="rId14"/>
           <w:pgSz w:w="16838" w:h="11906" w:orient="landscape" w:code="9"/>
           <w:pgMar w:top="1701" w:right="1247" w:bottom="1134" w:left="1247" w:header="567" w:footer="680" w:gutter="0"/>
           <w:cols w:space="708"/>
@@ -37177,17 +35476,7 @@
           <w:szCs w:val="22"/>
           <w:lang w:val="en-US"/>
         </w:rPr>
-        <w:t>661D</w:t>
-      </w:r>
-      <w:proofErr w:type="gramStart"/>
-      <w:r>
-        <w:rPr>
-          <w:rFonts w:ascii="Roboto" w:hAnsi="Roboto" w:cs="Segoe UI"/>
-          <w:sz w:val="22"/>
-          <w:szCs w:val="22"/>
-          <w:lang w:val="en-US"/>
-        </w:rPr>
-        <w:t>54</w:t>
+        <w:t>661D54</w:t>
       </w:r>
       <w:r>
         <w:rPr>
@@ -37223,17 +35512,7 @@
           <w:szCs w:val="22"/>
           <w:lang w:val="en-US"/>
         </w:rPr>
-        <w:t>FE</w:t>
-      </w:r>
-      <w:proofErr w:type="gramEnd"/>
-      <w:r>
-        <w:rPr>
-          <w:rFonts w:ascii="Roboto" w:hAnsi="Roboto" w:cs="Segoe UI"/>
-          <w:sz w:val="22"/>
-          <w:szCs w:val="22"/>
-          <w:lang w:val="en-US"/>
-        </w:rPr>
-        <w:t>2A</w:t>
+        <w:t>FE2A</w:t>
       </w:r>
       <w:r>
         <w:rPr>
@@ -37342,55 +35621,7 @@
           <w:lang w:val="en-US"/>
         </w:rPr>
         <w:lastRenderedPageBreak/>
-        <w:t xml:space="preserve">DH-, ECDH and </w:t>
-      </w:r>
-      <w:proofErr w:type="spellStart"/>
-      <w:r>
-        <w:rPr>
-          <w:rFonts w:ascii="Roboto" w:hAnsi="Roboto" w:cs="Segoe UI"/>
-          <w:i/>
-          <w:iCs/>
-          <w:sz w:val="22"/>
-          <w:szCs w:val="22"/>
-          <w:lang w:val="en-US"/>
-        </w:rPr>
-        <w:t>Kyber</w:t>
-      </w:r>
-      <w:proofErr w:type="spellEnd"/>
-      <w:r>
-        <w:rPr>
-          <w:rFonts w:ascii="Roboto" w:hAnsi="Roboto" w:cs="Segoe UI"/>
-          <w:i/>
-          <w:iCs/>
-          <w:sz w:val="22"/>
-          <w:szCs w:val="22"/>
-          <w:lang w:val="en-US"/>
-        </w:rPr>
-        <w:t>/</w:t>
-      </w:r>
-      <w:proofErr w:type="spellStart"/>
-      <w:r>
-        <w:rPr>
-          <w:rFonts w:ascii="Roboto" w:hAnsi="Roboto" w:cs="Segoe UI"/>
-          <w:i/>
-          <w:iCs/>
-          <w:sz w:val="22"/>
-          <w:szCs w:val="22"/>
-          <w:lang w:val="en-US"/>
-        </w:rPr>
-        <w:t>FrodoKEM</w:t>
-      </w:r>
-      <w:proofErr w:type="spellEnd"/>
-      <w:r>
-        <w:rPr>
-          <w:rFonts w:ascii="Roboto" w:hAnsi="Roboto" w:cs="Segoe UI"/>
-          <w:i/>
-          <w:iCs/>
-          <w:sz w:val="22"/>
-          <w:szCs w:val="22"/>
-          <w:lang w:val="en-US"/>
-        </w:rPr>
-        <w:t xml:space="preserve"> sequences</w:t>
+        <w:t>DH-, ECDH and Kyber/FrodoKEM sequences</w:t>
       </w:r>
       <w:r>
         <w:rPr>
@@ -37424,9 +35655,9 @@
         </w:rPr>
         <w:object w:dxaOrig="1440" w:dyaOrig="1440" w14:anchorId="2B43B538">
           <v:shape id="_x0000_s2055" type="#_x0000_t75" style="position:absolute;left:0;text-align:left;margin-left:33.4pt;margin-top:13.2pt;width:661.8pt;height:453.45pt;z-index:251660288;mso-position-horizontal-relative:text;mso-position-vertical-relative:text" wrapcoords="-24 179 -24 1535 808 1892 1273 1892 1200 2178 1176 9747 3869 9890 10800 9890 10800 11603 6931 11782 6931 13174 8008 13317 8131 13353 8131 20779 13837 20779 13886 17316 14351 16744 16163 16744 17339 16530 17363 15745 17167 15709 14376 15531 14253 15352 13861 15031 13886 13317 15061 13174 15086 11818 14890 11782 10800 11603 10776 9890 6882 9318 6906 8747 7078 8176 8155 8176 9649 7855 9624 7605 10408 7605 17706 7105 17706 5891 17878 5891 18220 5498 18196 5320 21012 5320 21380 5248 21380 4499 20988 4427 18196 4177 17706 3606 17706 3035 19494 3035 21453 2749 21478 2356 20890 2249 17584 1892 18049 1892 18906 1535 18882 179 -24 179">
-            <v:imagedata r:id="rId20" o:title=""/>
+            <v:imagedata r:id="rId15" o:title=""/>
           </v:shape>
-          <o:OLEObject Type="Embed" ProgID="Visio.Drawing.15" ShapeID="_x0000_s2055" DrawAspect="Content" ObjectID="_1799632731" r:id="rId21"/>
+          <o:OLEObject Type="Embed" ProgID="Visio.Drawing.15" ShapeID="_x0000_s2055" DrawAspect="Content" ObjectID="_1799699801" r:id="rId16"/>
         </w:object>
       </w:r>
     </w:p>
@@ -37542,7 +35773,6 @@
         </w:rPr>
         <w:t xml:space="preserve">You can mix different messages in a single POST request. Updates for existing messages, </w:t>
       </w:r>
-      <w:proofErr w:type="gramStart"/>
       <w:r>
         <w:rPr>
           <w:rFonts w:ascii="Roboto" w:hAnsi="Roboto" w:cs="Segoe UI"/>
@@ -37552,7 +35782,6 @@
         </w:rPr>
         <w:t>e.g.</w:t>
       </w:r>
-      <w:proofErr w:type="gramEnd"/>
       <w:r>
         <w:rPr>
           <w:rFonts w:ascii="Roboto" w:hAnsi="Roboto" w:cs="Segoe UI"/>
@@ -37723,19 +35952,8 @@
           <w:szCs w:val="22"/>
           <w:lang w:val="en-US"/>
         </w:rPr>
-        <w:t xml:space="preserve">   "messages</w:t>
-      </w:r>
-      <w:proofErr w:type="gramStart"/>
-      <w:r>
-        <w:rPr>
-          <w:rFonts w:ascii="Roboto" w:hAnsi="Roboto" w:cs="Segoe UI"/>
-          <w:sz w:val="22"/>
-          <w:szCs w:val="22"/>
-          <w:lang w:val="en-US"/>
-        </w:rPr>
-        <w:t>":[</w:t>
-      </w:r>
-      <w:proofErr w:type="gramEnd"/>
+        <w:t xml:space="preserve">   "messages":[</w:t>
+      </w:r>
     </w:p>
     <w:p>
       <w:pPr>
@@ -37981,19 +36199,8 @@
           <w:lang w:val="en-US"/>
         </w:rPr>
         <w:br/>
-        <w:t xml:space="preserve">Host: </w:t>
-      </w:r>
-      <w:proofErr w:type="spellStart"/>
-      <w:proofErr w:type="gramStart"/>
-      <w:r>
-        <w:rPr>
-          <w:rFonts w:ascii="Roboto" w:hAnsi="Roboto" w:cs="Segoe UI"/>
-          <w:lang w:val="en-US"/>
-        </w:rPr>
-        <w:t>sample.host</w:t>
-      </w:r>
-      <w:proofErr w:type="spellEnd"/>
-      <w:proofErr w:type="gramEnd"/>
+        <w:t>Host: sample.host</w:t>
+      </w:r>
       <w:r>
         <w:rPr>
           <w:rFonts w:ascii="Roboto" w:hAnsi="Roboto" w:cs="Segoe UI"/>
@@ -38185,19 +36392,8 @@
           <w:szCs w:val="22"/>
           <w:lang w:val="en-US"/>
         </w:rPr>
-        <w:t xml:space="preserve">   "messages</w:t>
-      </w:r>
-      <w:proofErr w:type="gramStart"/>
-      <w:r>
-        <w:rPr>
-          <w:rFonts w:ascii="Roboto" w:hAnsi="Roboto" w:cs="Segoe UI"/>
-          <w:sz w:val="22"/>
-          <w:szCs w:val="22"/>
-          <w:lang w:val="en-US"/>
-        </w:rPr>
-        <w:t>":[</w:t>
-      </w:r>
-      <w:proofErr w:type="gramEnd"/>
+        <w:t xml:space="preserve">   "messages":[</w:t>
+      </w:r>
     </w:p>
     <w:p>
       <w:pPr>
@@ -38238,27 +36434,7 @@
           <w:szCs w:val="22"/>
           <w:lang w:val="en-US"/>
         </w:rPr>
-        <w:t xml:space="preserve">         "message":"CONTACT;60;661B7410;66A</w:t>
-      </w:r>
-      <w:proofErr w:type="gramStart"/>
-      <w:r>
-        <w:rPr>
-          <w:rFonts w:ascii="Roboto" w:hAnsi="Roboto" w:cs="Segoe UI"/>
-          <w:sz w:val="22"/>
-          <w:szCs w:val="22"/>
-          <w:lang w:val="en-US"/>
-        </w:rPr>
-        <w:t>3;S</w:t>
-      </w:r>
-      <w:proofErr w:type="gramEnd"/>
-      <w:r>
-        <w:rPr>
-          <w:rFonts w:ascii="Roboto" w:hAnsi="Roboto" w:cs="Segoe UI"/>
-          <w:sz w:val="22"/>
-          <w:szCs w:val="22"/>
-          <w:lang w:val="en-US"/>
-        </w:rPr>
-        <w:t>;TRUE;102;TRUE;53.32;8.11"</w:t>
+        <w:t xml:space="preserve">         "message":"CONTACT;60;661B7410;66A3;S;TRUE;102;TRUE;53.32;8.11"</w:t>
       </w:r>
     </w:p>
     <w:p>
@@ -38279,27 +36455,7 @@
           <w:szCs w:val="22"/>
           <w:lang w:val="en-US"/>
         </w:rPr>
-        <w:t xml:space="preserve">         "message":"</w:t>
-      </w:r>
-      <w:proofErr w:type="gramStart"/>
-      <w:r>
-        <w:rPr>
-          <w:rFonts w:ascii="Roboto" w:hAnsi="Roboto" w:cs="Segoe UI"/>
-          <w:sz w:val="22"/>
-          <w:szCs w:val="22"/>
-          <w:lang w:val="en-US"/>
-        </w:rPr>
-        <w:t>METEO;AC</w:t>
-      </w:r>
-      <w:proofErr w:type="gramEnd"/>
-      <w:r>
-        <w:rPr>
-          <w:rFonts w:ascii="Roboto" w:hAnsi="Roboto" w:cs="Segoe UI"/>
-          <w:sz w:val="22"/>
-          <w:szCs w:val="22"/>
-          <w:lang w:val="en-US"/>
-        </w:rPr>
-        <w:t>;661D44C0;74BE;U;;15.4;15.5;;;10.2;72;20.3;;55;1005;25;;;2500;33"</w:t>
+        <w:t xml:space="preserve">         "message":"METEO;AC;661D44C0;74BE;U;;15.4;15.5;;;10.2;72;20.3;;55;1005;25;;;2500;33"</w:t>
       </w:r>
     </w:p>
     <w:p>
@@ -38320,27 +36476,7 @@
           <w:szCs w:val="22"/>
           <w:lang w:val="en-US"/>
         </w:rPr>
-        <w:t xml:space="preserve">         "message":"</w:t>
-      </w:r>
-      <w:proofErr w:type="gramStart"/>
-      <w:r>
-        <w:rPr>
-          <w:rFonts w:ascii="Roboto" w:hAnsi="Roboto" w:cs="Segoe UI"/>
-          <w:sz w:val="22"/>
-          <w:szCs w:val="22"/>
-          <w:lang w:val="en-US"/>
-        </w:rPr>
-        <w:t>TEXT;D</w:t>
-      </w:r>
-      <w:proofErr w:type="gramEnd"/>
-      <w:r>
-        <w:rPr>
-          <w:rFonts w:ascii="Roboto" w:hAnsi="Roboto" w:cs="Segoe UI"/>
-          <w:sz w:val="22"/>
-          <w:szCs w:val="22"/>
-          <w:lang w:val="en-US"/>
-        </w:rPr>
-        <w:t>6;661D7032;324E;S;;3;"This is a chat message!";E4F1"</w:t>
+        <w:t xml:space="preserve">         "message":"TEXT;D6;661D7032;324E;S;;3;"This is a chat message!";E4F1"</w:t>
       </w:r>
     </w:p>
     <w:p>
@@ -38361,27 +36497,7 @@
           <w:szCs w:val="22"/>
           <w:lang w:val="en-US"/>
         </w:rPr>
-        <w:t xml:space="preserve">         "message":"GRAPHIC;79;661D62C0;910</w:t>
-      </w:r>
-      <w:proofErr w:type="gramStart"/>
-      <w:r>
-        <w:rPr>
-          <w:rFonts w:ascii="Roboto" w:hAnsi="Roboto" w:cs="Segoe UI"/>
-          <w:sz w:val="22"/>
-          <w:szCs w:val="22"/>
-          <w:lang w:val="en-US"/>
-        </w:rPr>
-        <w:t>E;U;;</w:t>
-      </w:r>
-      <w:proofErr w:type="gramEnd"/>
-      <w:r>
-        <w:rPr>
-          <w:rFonts w:ascii="Roboto" w:hAnsi="Roboto" w:cs="Segoe UI"/>
-          <w:sz w:val="22"/>
-          <w:szCs w:val="22"/>
-          <w:lang w:val="en-US"/>
-        </w:rPr>
-        <w:t>8;1;FF8000;Area A;10000;53.43;9.45"</w:t>
+        <w:t xml:space="preserve">         "message":"GRAPHIC;79;661D62C0;910E;U;;8;1;FF8000;Area A;10000;53.43;9.45"</w:t>
       </w:r>
     </w:p>
     <w:p>
@@ -38609,19 +36725,8 @@
           <w:lang w:val="en-US"/>
         </w:rPr>
         <w:br/>
-        <w:t xml:space="preserve">Host: </w:t>
-      </w:r>
-      <w:proofErr w:type="spellStart"/>
-      <w:proofErr w:type="gramStart"/>
-      <w:r>
-        <w:rPr>
-          <w:rFonts w:ascii="Roboto" w:hAnsi="Roboto" w:cs="Segoe UI"/>
-          <w:lang w:val="en-US"/>
-        </w:rPr>
-        <w:t>sample.host</w:t>
-      </w:r>
-      <w:proofErr w:type="spellEnd"/>
-      <w:proofErr w:type="gramEnd"/>
+        <w:t>Host: sample.host</w:t>
+      </w:r>
       <w:r>
         <w:rPr>
           <w:rFonts w:ascii="Roboto" w:hAnsi="Roboto" w:cs="Segoe UI"/>
@@ -38670,19 +36775,8 @@
           <w:szCs w:val="22"/>
           <w:lang w:val="en-US"/>
         </w:rPr>
-        <w:t xml:space="preserve">   "messages</w:t>
-      </w:r>
-      <w:proofErr w:type="gramStart"/>
-      <w:r>
-        <w:rPr>
-          <w:rFonts w:ascii="Roboto" w:hAnsi="Roboto" w:cs="Segoe UI"/>
-          <w:sz w:val="22"/>
-          <w:szCs w:val="22"/>
-          <w:lang w:val="en-US"/>
-        </w:rPr>
-        <w:t>":[</w:t>
-      </w:r>
-      <w:proofErr w:type="gramEnd"/>
+        <w:t xml:space="preserve">   "messages":[</w:t>
+      </w:r>
     </w:p>
     <w:p>
       <w:pPr>
@@ -38732,27 +36826,7 @@
           <w:szCs w:val="22"/>
           <w:lang w:val="en-US"/>
         </w:rPr>
-        <w:t>OWNUNIT;5E;661D4410;66A</w:t>
-      </w:r>
-      <w:proofErr w:type="gramStart"/>
-      <w:r>
-        <w:rPr>
-          <w:rFonts w:ascii="Roboto" w:hAnsi="Roboto" w:cs="Segoe UI"/>
-          <w:sz w:val="22"/>
-          <w:szCs w:val="22"/>
-          <w:lang w:val="en-US"/>
-        </w:rPr>
-        <w:t>3;R</w:t>
-      </w:r>
-      <w:proofErr w:type="gramEnd"/>
-      <w:r>
-        <w:rPr>
-          <w:rFonts w:ascii="Roboto" w:hAnsi="Roboto" w:cs="Segoe UI"/>
-          <w:sz w:val="22"/>
-          <w:szCs w:val="22"/>
-          <w:lang w:val="en-US"/>
-        </w:rPr>
-        <w:t>;TRUE;;42.32;-123.11;10000;50.23;297;;;33.3;-0.15;sfapmf---------</w:t>
+        <w:t>OWNUNIT;5E;661D4410;66A3;R;TRUE;;42.32;-123.11;10000;50.23;297;;;33.3;-0.15;sfapmf---------</w:t>
       </w:r>
       <w:r>
         <w:rPr>
@@ -38791,17 +36865,7 @@
           <w:szCs w:val="22"/>
           <w:lang w:val="en-US"/>
         </w:rPr>
-        <w:t xml:space="preserve">         "message":"</w:t>
-      </w:r>
-      <w:proofErr w:type="gramStart"/>
-      <w:r>
-        <w:rPr>
-          <w:rFonts w:ascii="Roboto" w:hAnsi="Roboto" w:cs="Segoe UI"/>
-          <w:sz w:val="22"/>
-          <w:szCs w:val="22"/>
-          <w:lang w:val="en-US"/>
-        </w:rPr>
-        <w:t>TEXT;</w:t>
+        <w:t xml:space="preserve">         "message":"TEXT;</w:t>
       </w:r>
       <w:r>
         <w:rPr>
@@ -38812,7 +36876,6 @@
         </w:rPr>
         <w:t>AE</w:t>
       </w:r>
-      <w:proofErr w:type="gramEnd"/>
       <w:r>
         <w:rPr>
           <w:rFonts w:ascii="Roboto" w:hAnsi="Roboto" w:cs="Segoe UI"/>
@@ -39069,47 +37132,7 @@
           <w:szCs w:val="20"/>
           <w:shd w:val="clear" w:color="auto" w:fill="FAFAFA"/>
         </w:rPr>
-        <w:t>{"</w:t>
-      </w:r>
-      <w:proofErr w:type="spellStart"/>
-      <w:r>
-        <w:rPr>
-          <w:color w:val="383A42"/>
-          <w:sz w:val="20"/>
-          <w:szCs w:val="20"/>
-          <w:shd w:val="clear" w:color="auto" w:fill="FAFAFA"/>
-        </w:rPr>
-        <w:t>success</w:t>
-      </w:r>
-      <w:proofErr w:type="spellEnd"/>
-      <w:r>
-        <w:rPr>
-          <w:color w:val="383A42"/>
-          <w:sz w:val="20"/>
-          <w:szCs w:val="20"/>
-          <w:shd w:val="clear" w:color="auto" w:fill="FAFAFA"/>
-        </w:rPr>
-        <w:t>":"</w:t>
-      </w:r>
-      <w:proofErr w:type="spellStart"/>
-      <w:r>
-        <w:rPr>
-          <w:color w:val="383A42"/>
-          <w:sz w:val="20"/>
-          <w:szCs w:val="20"/>
-          <w:shd w:val="clear" w:color="auto" w:fill="FAFAFA"/>
-        </w:rPr>
-        <w:t>true</w:t>
-      </w:r>
-      <w:proofErr w:type="spellEnd"/>
-      <w:r>
-        <w:rPr>
-          <w:color w:val="383A42"/>
-          <w:sz w:val="20"/>
-          <w:szCs w:val="20"/>
-          <w:shd w:val="clear" w:color="auto" w:fill="FAFAFA"/>
-        </w:rPr>
-        <w:t>"}</w:t>
+        <w:t>{"success":"true"}</w:t>
       </w:r>
     </w:p>
     <w:p>
@@ -39157,31 +37180,7 @@
           <w:lang w:val="en-US"/>
         </w:rPr>
         <w:lastRenderedPageBreak/>
-        <w:t xml:space="preserve">SEDAP-Express </w:t>
-      </w:r>
-      <w:proofErr w:type="spellStart"/>
-      <w:r>
-        <w:rPr>
-          <w:rFonts w:ascii="Roboto" w:hAnsi="Roboto" w:cs="Segoe UI"/>
-          <w:b/>
-          <w:bCs/>
-          <w:sz w:val="22"/>
-          <w:szCs w:val="22"/>
-          <w:lang w:val="en-US"/>
-        </w:rPr>
-        <w:t>Protobuf</w:t>
-      </w:r>
-      <w:proofErr w:type="spellEnd"/>
-      <w:r>
-        <w:rPr>
-          <w:rFonts w:ascii="Roboto" w:hAnsi="Roboto" w:cs="Segoe UI"/>
-          <w:b/>
-          <w:bCs/>
-          <w:sz w:val="22"/>
-          <w:szCs w:val="22"/>
-          <w:lang w:val="en-US"/>
-        </w:rPr>
-        <w:t>-</w:t>
+        <w:t>SEDAP-Express Protobuf-</w:t>
       </w:r>
       <w:r>
         <w:rPr>
@@ -39255,7 +37254,6 @@
           <w:lang w:val="en-US"/>
         </w:rPr>
       </w:pPr>
-      <w:proofErr w:type="spellStart"/>
       <w:r>
         <w:rPr>
           <w:rFonts w:ascii="Roboto" w:hAnsi="Roboto" w:cs="Segoe UI"/>
@@ -39265,19 +37263,7 @@
           <w:szCs w:val="22"/>
           <w:lang w:val="en-US"/>
         </w:rPr>
-        <w:t>Definiton</w:t>
-      </w:r>
-      <w:proofErr w:type="spellEnd"/>
-      <w:r>
-        <w:rPr>
-          <w:rFonts w:ascii="Roboto" w:hAnsi="Roboto" w:cs="Segoe UI"/>
-          <w:i/>
-          <w:iCs/>
-          <w:sz w:val="22"/>
-          <w:szCs w:val="22"/>
-          <w:lang w:val="en-US"/>
-        </w:rPr>
-        <w:t>:</w:t>
+        <w:t>Definiton:</w:t>
       </w:r>
     </w:p>
     <w:p>
@@ -39331,27 +37317,7 @@
           <w:szCs w:val="22"/>
           <w:lang w:val="en-US"/>
         </w:rPr>
-        <w:t xml:space="preserve">message </w:t>
-      </w:r>
-      <w:proofErr w:type="spellStart"/>
-      <w:r>
-        <w:rPr>
-          <w:rFonts w:ascii="Roboto" w:hAnsi="Roboto" w:cs="Segoe UI"/>
-          <w:sz w:val="22"/>
-          <w:szCs w:val="22"/>
-          <w:lang w:val="en-US"/>
-        </w:rPr>
-        <w:t>SomeMessage</w:t>
-      </w:r>
-      <w:proofErr w:type="spellEnd"/>
-      <w:r>
-        <w:rPr>
-          <w:rFonts w:ascii="Roboto" w:hAnsi="Roboto" w:cs="Segoe UI"/>
-          <w:sz w:val="22"/>
-          <w:szCs w:val="22"/>
-          <w:lang w:val="en-US"/>
-        </w:rPr>
-        <w:t xml:space="preserve"> {</w:t>
+        <w:t>message SomeMessage {</w:t>
       </w:r>
     </w:p>
     <w:p>
@@ -39459,27 +37425,7 @@
           <w:szCs w:val="22"/>
           <w:lang w:val="en-US"/>
         </w:rPr>
-        <w:t xml:space="preserve">    repeated Messages </w:t>
-      </w:r>
-      <w:proofErr w:type="spellStart"/>
-      <w:r>
-        <w:rPr>
-          <w:rFonts w:ascii="Roboto" w:hAnsi="Roboto" w:cs="Segoe UI"/>
-          <w:sz w:val="22"/>
-          <w:szCs w:val="22"/>
-          <w:lang w:val="en-US"/>
-        </w:rPr>
-        <w:t>messages</w:t>
-      </w:r>
-      <w:proofErr w:type="spellEnd"/>
-      <w:r>
-        <w:rPr>
-          <w:rFonts w:ascii="Roboto" w:hAnsi="Roboto" w:cs="Segoe UI"/>
-          <w:sz w:val="22"/>
-          <w:szCs w:val="22"/>
-          <w:lang w:val="en-US"/>
-        </w:rPr>
-        <w:t xml:space="preserve"> = 1;</w:t>
+        <w:t xml:space="preserve">    repeated Messages messages = 1;</w:t>
       </w:r>
     </w:p>
     <w:p>
@@ -39794,25 +37740,14 @@
           <w:lang w:val="en-US"/>
         </w:rPr>
       </w:pPr>
-      <w:proofErr w:type="spellStart"/>
-      <w:r>
-        <w:rPr>
-          <w:rFonts w:ascii="Roboto" w:hAnsi="Roboto" w:cs="Segoe UI"/>
-          <w:sz w:val="22"/>
-          <w:szCs w:val="22"/>
-          <w:lang w:val="en-US"/>
-        </w:rPr>
-        <w:t>Wibbelhofstraße</w:t>
-      </w:r>
-      <w:proofErr w:type="spellEnd"/>
-      <w:r>
-        <w:rPr>
-          <w:rFonts w:ascii="Roboto" w:hAnsi="Roboto" w:cs="Segoe UI"/>
-          <w:sz w:val="22"/>
-          <w:szCs w:val="22"/>
-          <w:lang w:val="en-US"/>
-        </w:rPr>
-        <w:t xml:space="preserve"> 3</w:t>
+      <w:r>
+        <w:rPr>
+          <w:rFonts w:ascii="Roboto" w:hAnsi="Roboto" w:cs="Segoe UI"/>
+          <w:sz w:val="22"/>
+          <w:szCs w:val="22"/>
+          <w:lang w:val="en-US"/>
+        </w:rPr>
+        <w:t>Wibbelhofstraße 3</w:t>
       </w:r>
     </w:p>
     <w:p>
@@ -39924,7 +37859,7 @@
                 <w:szCs w:val="22"/>
               </w:rPr>
             </w:pPr>
-            <w:hyperlink r:id="rId22" w:history="1">
+            <w:hyperlink r:id="rId17" w:history="1">
               <w:r>
                 <w:rPr>
                   <w:rStyle w:val="Hyperlink"/>
@@ -39983,7 +37918,7 @@
                 <w:lang w:val="en-US"/>
               </w:rPr>
             </w:pPr>
-            <w:hyperlink r:id="rId23" w:history="1">
+            <w:hyperlink r:id="rId18" w:history="1">
               <w:r>
                 <w:rPr>
                   <w:rStyle w:val="Hyperlink"/>
@@ -39992,20 +37927,8 @@
                   <w:szCs w:val="22"/>
                   <w:lang w:val="en-US"/>
                 </w:rPr>
-                <w:t>linkedin.com/in/</w:t>
+                <w:t>linkedin.com/in/volker-voss</w:t>
               </w:r>
-              <w:proofErr w:type="spellStart"/>
-              <w:r>
-                <w:rPr>
-                  <w:rStyle w:val="Hyperlink"/>
-                  <w:rFonts w:ascii="Roboto" w:hAnsi="Roboto" w:cs="Segoe UI"/>
-                  <w:sz w:val="22"/>
-                  <w:szCs w:val="22"/>
-                  <w:lang w:val="en-US"/>
-                </w:rPr>
-                <w:t>volker-voss</w:t>
-              </w:r>
-              <w:proofErr w:type="spellEnd"/>
             </w:hyperlink>
           </w:p>
         </w:tc>
@@ -40052,7 +37975,7 @@
                 <w:lang w:val="en-US"/>
               </w:rPr>
             </w:pPr>
-            <w:hyperlink r:id="rId24" w:history="1">
+            <w:hyperlink r:id="rId19" w:history="1">
               <w:r>
                 <w:rPr>
                   <w:rStyle w:val="Hyperlink"/>
@@ -40172,36 +38095,6 @@
 </w:endnotes>
 </file>
 
-<file path=word/footer1.xml><?xml version="1.0" encoding="utf-8"?>
-<w:ftr xmlns:wpc="http://schemas.microsoft.com/office/word/2010/wordprocessingCanvas" xmlns:cx="http://schemas.microsoft.com/office/drawing/2014/chartex" xmlns:cx1="http://schemas.microsoft.com/office/drawing/2015/9/8/chartex" xmlns:cx2="http://schemas.microsoft.com/office/drawing/2015/10/21/chartex" xmlns:cx3="http://schemas.microsoft.com/office/drawing/2016/5/9/chartex" xmlns:cx4="http://schemas.microsoft.com/office/drawing/2016/5/10/chartex" xmlns:cx5="http://schemas.microsoft.com/office/drawing/2016/5/11/chartex" xmlns:cx6="http://schemas.microsoft.com/office/drawing/2016/5/12/chartex" xmlns:cx7="http://schemas.microsoft.com/office/drawing/2016/5/13/chartex" xmlns:cx8="http://schemas.microsoft.com/office/drawing/2016/5/14/chartex" xmlns:mc="http://schemas.openxmlformats.org/markup-compatibility/2006" xmlns:aink="http://schemas.microsoft.com/office/drawing/2016/ink" xmlns:am3d="http://schemas.microsoft.com/office/drawing/2017/model3d" xmlns:o="urn:schemas-microsoft-com:office:office" xmlns:r="http://schemas.openxmlformats.org/officeDocument/2006/relationships" xmlns:m="http://schemas.openxmlformats.org/officeDocument/2006/math" xmlns:v="urn:schemas-microsoft-com:vml" xmlns:wp14="http://schemas.microsoft.com/office/word/2010/wordprocessingDrawing" xmlns:wp="http://schemas.openxmlformats.org/drawingml/2006/wordprocessingDrawing" xmlns:w10="urn:schemas-microsoft-com:office:word" xmlns:w="http://schemas.openxmlformats.org/wordprocessingml/2006/main" xmlns:w14="http://schemas.microsoft.com/office/word/2010/wordml" xmlns:w15="http://schemas.microsoft.com/office/word/2012/wordml" xmlns:w16cex="http://schemas.microsoft.com/office/word/2018/wordml/cex" xmlns:w16cid="http://schemas.microsoft.com/office/word/2016/wordml/cid" xmlns:w16="http://schemas.microsoft.com/office/word/2018/wordml" xmlns:w16sdtdh="http://schemas.microsoft.com/office/word/2020/wordml/sdtdatahash" xmlns:w16se="http://schemas.microsoft.com/office/word/2015/wordml/symex" xmlns:wpg="http://schemas.microsoft.com/office/word/2010/wordprocessingGroup" xmlns:wpi="http://schemas.microsoft.com/office/word/2010/wordprocessingInk" xmlns:wne="http://schemas.microsoft.com/office/word/2006/wordml" xmlns:wps="http://schemas.microsoft.com/office/word/2010/wordprocessingShape" mc:Ignorable="w14 w15 w16se w16cid w16 w16cex w16sdtdh wp14">
-  <w:p>
-    <w:pPr>
-      <w:pStyle w:val="Fuzeile"/>
-    </w:pPr>
-  </w:p>
-</w:ftr>
-</file>
-
-<file path=word/footer2.xml><?xml version="1.0" encoding="utf-8"?>
-<w:ftr xmlns:wpc="http://schemas.microsoft.com/office/word/2010/wordprocessingCanvas" xmlns:cx="http://schemas.microsoft.com/office/drawing/2014/chartex" xmlns:cx1="http://schemas.microsoft.com/office/drawing/2015/9/8/chartex" xmlns:cx2="http://schemas.microsoft.com/office/drawing/2015/10/21/chartex" xmlns:cx3="http://schemas.microsoft.com/office/drawing/2016/5/9/chartex" xmlns:cx4="http://schemas.microsoft.com/office/drawing/2016/5/10/chartex" xmlns:cx5="http://schemas.microsoft.com/office/drawing/2016/5/11/chartex" xmlns:cx6="http://schemas.microsoft.com/office/drawing/2016/5/12/chartex" xmlns:cx7="http://schemas.microsoft.com/office/drawing/2016/5/13/chartex" xmlns:cx8="http://schemas.microsoft.com/office/drawing/2016/5/14/chartex" xmlns:mc="http://schemas.openxmlformats.org/markup-compatibility/2006" xmlns:aink="http://schemas.microsoft.com/office/drawing/2016/ink" xmlns:am3d="http://schemas.microsoft.com/office/drawing/2017/model3d" xmlns:o="urn:schemas-microsoft-com:office:office" xmlns:r="http://schemas.openxmlformats.org/officeDocument/2006/relationships" xmlns:m="http://schemas.openxmlformats.org/officeDocument/2006/math" xmlns:v="urn:schemas-microsoft-com:vml" xmlns:wp14="http://schemas.microsoft.com/office/word/2010/wordprocessingDrawing" xmlns:wp="http://schemas.openxmlformats.org/drawingml/2006/wordprocessingDrawing" xmlns:w10="urn:schemas-microsoft-com:office:word" xmlns:w="http://schemas.openxmlformats.org/wordprocessingml/2006/main" xmlns:w14="http://schemas.microsoft.com/office/word/2010/wordml" xmlns:w15="http://schemas.microsoft.com/office/word/2012/wordml" xmlns:w16cex="http://schemas.microsoft.com/office/word/2018/wordml/cex" xmlns:w16cid="http://schemas.microsoft.com/office/word/2016/wordml/cid" xmlns:w16="http://schemas.microsoft.com/office/word/2018/wordml" xmlns:w16sdtdh="http://schemas.microsoft.com/office/word/2020/wordml/sdtdatahash" xmlns:w16se="http://schemas.microsoft.com/office/word/2015/wordml/symex" xmlns:wpg="http://schemas.microsoft.com/office/word/2010/wordprocessingGroup" xmlns:wpi="http://schemas.microsoft.com/office/word/2010/wordprocessingInk" xmlns:wne="http://schemas.microsoft.com/office/word/2006/wordml" xmlns:wps="http://schemas.microsoft.com/office/word/2010/wordprocessingShape" mc:Ignorable="w14 w15 w16se w16cid w16 w16cex w16sdtdh wp14">
-  <w:p>
-    <w:pPr>
-      <w:pStyle w:val="Fuzeile"/>
-    </w:pPr>
-  </w:p>
-</w:ftr>
-</file>
-
-<file path=word/footer3.xml><?xml version="1.0" encoding="utf-8"?>
-<w:ftr xmlns:wpc="http://schemas.microsoft.com/office/word/2010/wordprocessingCanvas" xmlns:cx="http://schemas.microsoft.com/office/drawing/2014/chartex" xmlns:cx1="http://schemas.microsoft.com/office/drawing/2015/9/8/chartex" xmlns:cx2="http://schemas.microsoft.com/office/drawing/2015/10/21/chartex" xmlns:cx3="http://schemas.microsoft.com/office/drawing/2016/5/9/chartex" xmlns:cx4="http://schemas.microsoft.com/office/drawing/2016/5/10/chartex" xmlns:cx5="http://schemas.microsoft.com/office/drawing/2016/5/11/chartex" xmlns:cx6="http://schemas.microsoft.com/office/drawing/2016/5/12/chartex" xmlns:cx7="http://schemas.microsoft.com/office/drawing/2016/5/13/chartex" xmlns:cx8="http://schemas.microsoft.com/office/drawing/2016/5/14/chartex" xmlns:mc="http://schemas.openxmlformats.org/markup-compatibility/2006" xmlns:aink="http://schemas.microsoft.com/office/drawing/2016/ink" xmlns:am3d="http://schemas.microsoft.com/office/drawing/2017/model3d" xmlns:o="urn:schemas-microsoft-com:office:office" xmlns:r="http://schemas.openxmlformats.org/officeDocument/2006/relationships" xmlns:m="http://schemas.openxmlformats.org/officeDocument/2006/math" xmlns:v="urn:schemas-microsoft-com:vml" xmlns:wp14="http://schemas.microsoft.com/office/word/2010/wordprocessingDrawing" xmlns:wp="http://schemas.openxmlformats.org/drawingml/2006/wordprocessingDrawing" xmlns:w10="urn:schemas-microsoft-com:office:word" xmlns:w="http://schemas.openxmlformats.org/wordprocessingml/2006/main" xmlns:w14="http://schemas.microsoft.com/office/word/2010/wordml" xmlns:w15="http://schemas.microsoft.com/office/word/2012/wordml" xmlns:w16cex="http://schemas.microsoft.com/office/word/2018/wordml/cex" xmlns:w16cid="http://schemas.microsoft.com/office/word/2016/wordml/cid" xmlns:w16="http://schemas.microsoft.com/office/word/2018/wordml" xmlns:w16sdtdh="http://schemas.microsoft.com/office/word/2020/wordml/sdtdatahash" xmlns:w16se="http://schemas.microsoft.com/office/word/2015/wordml/symex" xmlns:wpg="http://schemas.microsoft.com/office/word/2010/wordprocessingGroup" xmlns:wpi="http://schemas.microsoft.com/office/word/2010/wordprocessingInk" xmlns:wne="http://schemas.microsoft.com/office/word/2006/wordml" xmlns:wps="http://schemas.microsoft.com/office/word/2010/wordprocessingShape" mc:Ignorable="w14 w15 w16se w16cid w16 w16cex w16sdtdh wp14">
-  <w:p>
-    <w:pPr>
-      <w:pStyle w:val="Fuzeile"/>
-    </w:pPr>
-  </w:p>
-</w:ftr>
-</file>
-
 <file path=word/footnotes.xml><?xml version="1.0" encoding="utf-8"?>
 <w:footnotes xmlns:wpc="http://schemas.microsoft.com/office/word/2010/wordprocessingCanvas" xmlns:cx="http://schemas.microsoft.com/office/drawing/2014/chartex" xmlns:cx1="http://schemas.microsoft.com/office/drawing/2015/9/8/chartex" xmlns:cx2="http://schemas.microsoft.com/office/drawing/2015/10/21/chartex" xmlns:cx3="http://schemas.microsoft.com/office/drawing/2016/5/9/chartex" xmlns:cx4="http://schemas.microsoft.com/office/drawing/2016/5/10/chartex" xmlns:cx5="http://schemas.microsoft.com/office/drawing/2016/5/11/chartex" xmlns:cx6="http://schemas.microsoft.com/office/drawing/2016/5/12/chartex" xmlns:cx7="http://schemas.microsoft.com/office/drawing/2016/5/13/chartex" xmlns:cx8="http://schemas.microsoft.com/office/drawing/2016/5/14/chartex" xmlns:mc="http://schemas.openxmlformats.org/markup-compatibility/2006" xmlns:aink="http://schemas.microsoft.com/office/drawing/2016/ink" xmlns:am3d="http://schemas.microsoft.com/office/drawing/2017/model3d" xmlns:o="urn:schemas-microsoft-com:office:office" xmlns:r="http://schemas.openxmlformats.org/officeDocument/2006/relationships" xmlns:m="http://schemas.openxmlformats.org/officeDocument/2006/math" xmlns:v="urn:schemas-microsoft-com:vml" xmlns:wp14="http://schemas.microsoft.com/office/word/2010/wordprocessingDrawing" xmlns:wp="http://schemas.openxmlformats.org/drawingml/2006/wordprocessingDrawing" xmlns:w10="urn:schemas-microsoft-com:office:word" xmlns:w="http://schemas.openxmlformats.org/wordprocessingml/2006/main" xmlns:w14="http://schemas.microsoft.com/office/word/2010/wordml" xmlns:w15="http://schemas.microsoft.com/office/word/2012/wordml" xmlns:w16cex="http://schemas.microsoft.com/office/word/2018/wordml/cex" xmlns:w16cid="http://schemas.microsoft.com/office/word/2016/wordml/cid" xmlns:w16="http://schemas.microsoft.com/office/word/2018/wordml" xmlns:w16sdtdh="http://schemas.microsoft.com/office/word/2020/wordml/sdtdatahash" xmlns:w16se="http://schemas.microsoft.com/office/word/2015/wordml/symex" xmlns:wpg="http://schemas.microsoft.com/office/word/2010/wordprocessingGroup" xmlns:wpi="http://schemas.microsoft.com/office/word/2010/wordprocessingInk" xmlns:wne="http://schemas.microsoft.com/office/word/2006/wordml" xmlns:wps="http://schemas.microsoft.com/office/word/2010/wordprocessingShape" mc:Ignorable="w14 w15 w16se w16cid w16 w16cex w16sdtdh wp14">
   <w:footnote w:type="separator" w:id="-1">
@@ -40228,16 +38121,6 @@
 </file>
 
 <file path=word/header1.xml><?xml version="1.0" encoding="utf-8"?>
-<w:hdr xmlns:wpc="http://schemas.microsoft.com/office/word/2010/wordprocessingCanvas" xmlns:cx="http://schemas.microsoft.com/office/drawing/2014/chartex" xmlns:cx1="http://schemas.microsoft.com/office/drawing/2015/9/8/chartex" xmlns:cx2="http://schemas.microsoft.com/office/drawing/2015/10/21/chartex" xmlns:cx3="http://schemas.microsoft.com/office/drawing/2016/5/9/chartex" xmlns:cx4="http://schemas.microsoft.com/office/drawing/2016/5/10/chartex" xmlns:cx5="http://schemas.microsoft.com/office/drawing/2016/5/11/chartex" xmlns:cx6="http://schemas.microsoft.com/office/drawing/2016/5/12/chartex" xmlns:cx7="http://schemas.microsoft.com/office/drawing/2016/5/13/chartex" xmlns:cx8="http://schemas.microsoft.com/office/drawing/2016/5/14/chartex" xmlns:mc="http://schemas.openxmlformats.org/markup-compatibility/2006" xmlns:aink="http://schemas.microsoft.com/office/drawing/2016/ink" xmlns:am3d="http://schemas.microsoft.com/office/drawing/2017/model3d" xmlns:o="urn:schemas-microsoft-com:office:office" xmlns:r="http://schemas.openxmlformats.org/officeDocument/2006/relationships" xmlns:m="http://schemas.openxmlformats.org/officeDocument/2006/math" xmlns:v="urn:schemas-microsoft-com:vml" xmlns:wp14="http://schemas.microsoft.com/office/word/2010/wordprocessingDrawing" xmlns:wp="http://schemas.openxmlformats.org/drawingml/2006/wordprocessingDrawing" xmlns:w10="urn:schemas-microsoft-com:office:word" xmlns:w="http://schemas.openxmlformats.org/wordprocessingml/2006/main" xmlns:w14="http://schemas.microsoft.com/office/word/2010/wordml" xmlns:w15="http://schemas.microsoft.com/office/word/2012/wordml" xmlns:w16cex="http://schemas.microsoft.com/office/word/2018/wordml/cex" xmlns:w16cid="http://schemas.microsoft.com/office/word/2016/wordml/cid" xmlns:w16="http://schemas.microsoft.com/office/word/2018/wordml" xmlns:w16sdtdh="http://schemas.microsoft.com/office/word/2020/wordml/sdtdatahash" xmlns:w16se="http://schemas.microsoft.com/office/word/2015/wordml/symex" xmlns:wpg="http://schemas.microsoft.com/office/word/2010/wordprocessingGroup" xmlns:wpi="http://schemas.microsoft.com/office/word/2010/wordprocessingInk" xmlns:wne="http://schemas.microsoft.com/office/word/2006/wordml" xmlns:wps="http://schemas.microsoft.com/office/word/2010/wordprocessingShape" mc:Ignorable="w14 w15 w16se w16cid w16 w16cex w16sdtdh wp14">
-  <w:p>
-    <w:pPr>
-      <w:pStyle w:val="Kopfzeile"/>
-    </w:pPr>
-  </w:p>
-</w:hdr>
-</file>
-
-<file path=word/header2.xml><?xml version="1.0" encoding="utf-8"?>
 <w:hdr xmlns:wpc="http://schemas.microsoft.com/office/word/2010/wordprocessingCanvas" xmlns:cx="http://schemas.microsoft.com/office/drawing/2014/chartex" xmlns:cx1="http://schemas.microsoft.com/office/drawing/2015/9/8/chartex" xmlns:cx2="http://schemas.microsoft.com/office/drawing/2015/10/21/chartex" xmlns:cx3="http://schemas.microsoft.com/office/drawing/2016/5/9/chartex" xmlns:cx4="http://schemas.microsoft.com/office/drawing/2016/5/10/chartex" xmlns:cx5="http://schemas.microsoft.com/office/drawing/2016/5/11/chartex" xmlns:cx6="http://schemas.microsoft.com/office/drawing/2016/5/12/chartex" xmlns:cx7="http://schemas.microsoft.com/office/drawing/2016/5/13/chartex" xmlns:cx8="http://schemas.microsoft.com/office/drawing/2016/5/14/chartex" xmlns:mc="http://schemas.openxmlformats.org/markup-compatibility/2006" xmlns:aink="http://schemas.microsoft.com/office/drawing/2016/ink" xmlns:am3d="http://schemas.microsoft.com/office/drawing/2017/model3d" xmlns:o="urn:schemas-microsoft-com:office:office" xmlns:r="http://schemas.openxmlformats.org/officeDocument/2006/relationships" xmlns:m="http://schemas.openxmlformats.org/officeDocument/2006/math" xmlns:v="urn:schemas-microsoft-com:vml" xmlns:wp14="http://schemas.microsoft.com/office/word/2010/wordprocessingDrawing" xmlns:wp="http://schemas.openxmlformats.org/drawingml/2006/wordprocessingDrawing" xmlns:w10="urn:schemas-microsoft-com:office:word" xmlns:w="http://schemas.openxmlformats.org/wordprocessingml/2006/main" xmlns:w14="http://schemas.microsoft.com/office/word/2010/wordml" xmlns:w15="http://schemas.microsoft.com/office/word/2012/wordml" xmlns:w16cex="http://schemas.microsoft.com/office/word/2018/wordml/cex" xmlns:w16cid="http://schemas.microsoft.com/office/word/2016/wordml/cid" xmlns:w16="http://schemas.microsoft.com/office/word/2018/wordml" xmlns:w16sdtdh="http://schemas.microsoft.com/office/word/2020/wordml/sdtdatahash" xmlns:w16se="http://schemas.microsoft.com/office/word/2015/wordml/symex" xmlns:wpg="http://schemas.microsoft.com/office/word/2010/wordprocessingGroup" xmlns:wpi="http://schemas.microsoft.com/office/word/2010/wordprocessingInk" xmlns:wne="http://schemas.microsoft.com/office/word/2006/wordml" xmlns:wps="http://schemas.microsoft.com/office/word/2010/wordprocessingShape" mc:Ignorable="w14 w15 w16se w16cid w16 w16cex w16sdtdh wp14">
   <w:p>
     <w:pPr>
@@ -40569,7 +38452,7 @@
         <w:rFonts w:ascii="Roboto" w:hAnsi="Roboto"/>
         <w:lang w:val="en-US"/>
       </w:rPr>
-      <w:t>29</w:t>
+      <w:t>30</w:t>
     </w:r>
     <w:r>
       <w:rPr>
@@ -40686,16 +38569,6 @@
       </w:rPr>
       <w:t xml:space="preserve"> to the internet)</w:t>
     </w:r>
-  </w:p>
-</w:hdr>
-</file>
-
-<file path=word/header3.xml><?xml version="1.0" encoding="utf-8"?>
-<w:hdr xmlns:wpc="http://schemas.microsoft.com/office/word/2010/wordprocessingCanvas" xmlns:cx="http://schemas.microsoft.com/office/drawing/2014/chartex" xmlns:cx1="http://schemas.microsoft.com/office/drawing/2015/9/8/chartex" xmlns:cx2="http://schemas.microsoft.com/office/drawing/2015/10/21/chartex" xmlns:cx3="http://schemas.microsoft.com/office/drawing/2016/5/9/chartex" xmlns:cx4="http://schemas.microsoft.com/office/drawing/2016/5/10/chartex" xmlns:cx5="http://schemas.microsoft.com/office/drawing/2016/5/11/chartex" xmlns:cx6="http://schemas.microsoft.com/office/drawing/2016/5/12/chartex" xmlns:cx7="http://schemas.microsoft.com/office/drawing/2016/5/13/chartex" xmlns:cx8="http://schemas.microsoft.com/office/drawing/2016/5/14/chartex" xmlns:mc="http://schemas.openxmlformats.org/markup-compatibility/2006" xmlns:aink="http://schemas.microsoft.com/office/drawing/2016/ink" xmlns:am3d="http://schemas.microsoft.com/office/drawing/2017/model3d" xmlns:o="urn:schemas-microsoft-com:office:office" xmlns:r="http://schemas.openxmlformats.org/officeDocument/2006/relationships" xmlns:m="http://schemas.openxmlformats.org/officeDocument/2006/math" xmlns:v="urn:schemas-microsoft-com:vml" xmlns:wp14="http://schemas.microsoft.com/office/word/2010/wordprocessingDrawing" xmlns:wp="http://schemas.openxmlformats.org/drawingml/2006/wordprocessingDrawing" xmlns:w10="urn:schemas-microsoft-com:office:word" xmlns:w="http://schemas.openxmlformats.org/wordprocessingml/2006/main" xmlns:w14="http://schemas.microsoft.com/office/word/2010/wordml" xmlns:w15="http://schemas.microsoft.com/office/word/2012/wordml" xmlns:w16cex="http://schemas.microsoft.com/office/word/2018/wordml/cex" xmlns:w16cid="http://schemas.microsoft.com/office/word/2016/wordml/cid" xmlns:w16="http://schemas.microsoft.com/office/word/2018/wordml" xmlns:w16sdtdh="http://schemas.microsoft.com/office/word/2020/wordml/sdtdatahash" xmlns:w16se="http://schemas.microsoft.com/office/word/2015/wordml/symex" xmlns:wpg="http://schemas.microsoft.com/office/word/2010/wordprocessingGroup" xmlns:wpi="http://schemas.microsoft.com/office/word/2010/wordprocessingInk" xmlns:wne="http://schemas.microsoft.com/office/word/2006/wordml" xmlns:wps="http://schemas.microsoft.com/office/word/2010/wordprocessingShape" mc:Ignorable="w14 w15 w16se w16cid w16 w16cex w16sdtdh wp14">
-  <w:p>
-    <w:pPr>
-      <w:pStyle w:val="Kopfzeile"/>
-    </w:pPr>
   </w:p>
 </w:hdr>
 </file>

</xml_diff>

<commit_message>
Update ICD to v1.0 (04.02.2025), Changed KEYEXCHANGE message
</commit_message>
<xml_diff>
--- a/Documentation/SEDAP-Express ICD v1.0.docx
+++ b/Documentation/SEDAP-Express ICD v1.0.docx
@@ -1469,6 +1469,33 @@
         </w:rPr>
         <w:t xml:space="preserve"> between two data fields</w:t>
       </w:r>
+      <w:r>
+        <w:rPr>
+          <w:rFonts w:ascii="Roboto" w:hAnsi="Roboto" w:cs="Segoe UI"/>
+          <w:sz w:val="22"/>
+          <w:szCs w:val="22"/>
+          <w:lang w:val="en-US"/>
+        </w:rPr>
+        <w:t xml:space="preserve">, </w:t>
+      </w:r>
+      <w:r>
+        <w:rPr>
+          <w:rFonts w:ascii="Roboto" w:hAnsi="Roboto" w:cs="Segoe UI"/>
+          <w:sz w:val="22"/>
+          <w:szCs w:val="22"/>
+          <w:lang w:val="en-US"/>
+        </w:rPr>
+        <w:t>e</w:t>
+      </w:r>
+      <w:r>
+        <w:rPr>
+          <w:rFonts w:ascii="Roboto" w:hAnsi="Roboto" w:cs="Segoe UI"/>
+          <w:sz w:val="22"/>
+          <w:szCs w:val="22"/>
+          <w:lang w:val="en-US"/>
+        </w:rPr>
+        <w:t>xcess semicolons can be truncated</w:t>
+      </w:r>
     </w:p>
     <w:p>
       <w:pPr>
@@ -1491,16 +1518,25 @@
           <w:szCs w:val="22"/>
           <w:lang w:val="en-US"/>
         </w:rPr>
-        <w:t xml:space="preserve">Message ends </w:t>
-      </w:r>
-      <w:r>
-        <w:rPr>
-          <w:rFonts w:ascii="Roboto" w:hAnsi="Roboto" w:cs="Segoe UI"/>
-          <w:sz w:val="22"/>
-          <w:szCs w:val="22"/>
-          <w:lang w:val="en-US"/>
-        </w:rPr>
-        <w:t xml:space="preserve">with a </w:t>
+        <w:t>Elements of list</w:t>
+      </w:r>
+      <w:r>
+        <w:rPr>
+          <w:rFonts w:ascii="Roboto" w:hAnsi="Roboto" w:cs="Segoe UI"/>
+          <w:sz w:val="22"/>
+          <w:szCs w:val="22"/>
+          <w:lang w:val="en-US"/>
+        </w:rPr>
+        <w:t xml:space="preserve"> values</w:t>
+      </w:r>
+      <w:r>
+        <w:rPr>
+          <w:rFonts w:ascii="Roboto" w:hAnsi="Roboto" w:cs="Segoe UI"/>
+          <w:sz w:val="22"/>
+          <w:szCs w:val="22"/>
+          <w:lang w:val="en-US"/>
+        </w:rPr>
+        <w:t xml:space="preserve"> are separated by </w:t>
       </w:r>
       <w:r>
         <w:rPr>
@@ -1518,7 +1554,7 @@
           <w:szCs w:val="22"/>
           <w:lang w:val="en-US"/>
         </w:rPr>
-        <w:t>\n</w:t>
+        <w:t>#</w:t>
       </w:r>
       <w:r>
         <w:rPr>
@@ -1536,61 +1572,25 @@
           <w:szCs w:val="22"/>
           <w:lang w:val="en-US"/>
         </w:rPr>
-        <w:t xml:space="preserve"> (0x0</w:t>
-      </w:r>
-      <w:r>
-        <w:rPr>
-          <w:rFonts w:ascii="Roboto" w:hAnsi="Roboto" w:cs="Segoe UI"/>
-          <w:sz w:val="22"/>
-          <w:szCs w:val="22"/>
-          <w:lang w:val="en-US"/>
-        </w:rPr>
-        <w:t>A</w:t>
-      </w:r>
-      <w:r>
-        <w:rPr>
-          <w:rFonts w:ascii="Roboto" w:hAnsi="Roboto" w:cs="Segoe UI"/>
-          <w:sz w:val="22"/>
-          <w:szCs w:val="22"/>
-          <w:lang w:val="en-US"/>
-        </w:rPr>
-        <w:t xml:space="preserve">) </w:t>
-      </w:r>
-      <w:r>
-        <w:rPr>
-          <w:rFonts w:ascii="Roboto" w:hAnsi="Roboto" w:cs="Segoe UI"/>
-          <w:sz w:val="22"/>
-          <w:szCs w:val="22"/>
-          <w:lang w:val="en-US"/>
-        </w:rPr>
-        <w:t>as</w:t>
-      </w:r>
-      <w:r>
-        <w:rPr>
-          <w:rFonts w:ascii="Roboto" w:hAnsi="Roboto" w:cs="Segoe UI"/>
-          <w:sz w:val="22"/>
-          <w:szCs w:val="22"/>
-          <w:lang w:val="en-US"/>
-        </w:rPr>
-        <w:t xml:space="preserve"> </w:t>
-      </w:r>
-      <w:r>
-        <w:rPr>
-          <w:rFonts w:ascii="Roboto" w:hAnsi="Roboto" w:cs="Segoe UI"/>
-          <w:sz w:val="22"/>
-          <w:szCs w:val="22"/>
-          <w:lang w:val="en-US"/>
-        </w:rPr>
-        <w:t>termina</w:t>
-      </w:r>
-      <w:r>
-        <w:rPr>
-          <w:rFonts w:ascii="Roboto" w:hAnsi="Roboto" w:cs="Segoe UI"/>
-          <w:sz w:val="22"/>
-          <w:szCs w:val="22"/>
-          <w:lang w:val="en-US"/>
-        </w:rPr>
-        <w:t>tion</w:t>
+        <w:t xml:space="preserve"> (0x23)</w:t>
+      </w:r>
+      <w:r>
+        <w:rPr>
+          <w:rFonts w:ascii="Roboto" w:hAnsi="Roboto" w:cs="Segoe UI"/>
+          <w:sz w:val="22"/>
+          <w:szCs w:val="22"/>
+          <w:lang w:val="en-US"/>
+        </w:rPr>
+        <w:t>, List values are marked with a ‘*’</w:t>
+      </w:r>
+      <w:r>
+        <w:rPr>
+          <w:rFonts w:ascii="Roboto" w:hAnsi="Roboto" w:cs="Segoe UI"/>
+          <w:sz w:val="22"/>
+          <w:szCs w:val="22"/>
+          <w:lang w:val="en-US"/>
+        </w:rPr>
+        <w:t xml:space="preserve"> in the specification</w:t>
       </w:r>
     </w:p>
     <w:p>
@@ -1614,79 +1614,52 @@
           <w:szCs w:val="22"/>
           <w:lang w:val="en-US"/>
         </w:rPr>
-        <w:t>Elements of list</w:t>
-      </w:r>
-      <w:r>
-        <w:rPr>
-          <w:rFonts w:ascii="Roboto" w:hAnsi="Roboto" w:cs="Segoe UI"/>
-          <w:sz w:val="22"/>
-          <w:szCs w:val="22"/>
-          <w:lang w:val="en-US"/>
-        </w:rPr>
-        <w:t xml:space="preserve"> values</w:t>
-      </w:r>
-      <w:r>
-        <w:rPr>
-          <w:rFonts w:ascii="Roboto" w:hAnsi="Roboto" w:cs="Segoe UI"/>
-          <w:sz w:val="22"/>
-          <w:szCs w:val="22"/>
-          <w:lang w:val="en-US"/>
-        </w:rPr>
-        <w:t xml:space="preserve"> are separated by </w:t>
-      </w:r>
-      <w:r>
-        <w:rPr>
-          <w:rFonts w:ascii="Roboto" w:hAnsi="Roboto" w:cs="Segoe UI"/>
-          <w:sz w:val="22"/>
-          <w:szCs w:val="22"/>
-          <w:lang w:val="en-US"/>
-        </w:rPr>
-        <w:t>‘</w:t>
-      </w:r>
-      <w:r>
-        <w:rPr>
-          <w:rFonts w:ascii="Roboto" w:hAnsi="Roboto" w:cs="Segoe UI"/>
-          <w:sz w:val="22"/>
-          <w:szCs w:val="22"/>
-          <w:lang w:val="en-US"/>
-        </w:rPr>
-        <w:t>#</w:t>
-      </w:r>
-      <w:r>
-        <w:rPr>
-          <w:rFonts w:ascii="Roboto" w:hAnsi="Roboto" w:cs="Segoe UI"/>
-          <w:sz w:val="22"/>
-          <w:szCs w:val="22"/>
-          <w:lang w:val="en-US"/>
-        </w:rPr>
-        <w:t>’</w:t>
-      </w:r>
-      <w:r>
-        <w:rPr>
-          <w:rFonts w:ascii="Roboto" w:hAnsi="Roboto" w:cs="Segoe UI"/>
-          <w:sz w:val="22"/>
-          <w:szCs w:val="22"/>
-          <w:lang w:val="en-US"/>
-        </w:rPr>
-        <w:t xml:space="preserve"> (0x23)</w:t>
-      </w:r>
-      <w:r>
-        <w:rPr>
-          <w:rFonts w:ascii="Roboto" w:hAnsi="Roboto" w:cs="Segoe UI"/>
-          <w:sz w:val="22"/>
-          <w:szCs w:val="22"/>
-          <w:lang w:val="en-US"/>
-        </w:rPr>
-        <w:t>, List values are marked with a ‘*’</w:t>
-      </w:r>
-      <w:r>
-        <w:rPr>
-          <w:rFonts w:ascii="Roboto" w:hAnsi="Roboto" w:cs="Segoe UI"/>
-          <w:sz w:val="22"/>
-          <w:szCs w:val="22"/>
-          <w:lang w:val="en-US"/>
-        </w:rPr>
-        <w:t xml:space="preserve"> in the specification</w:t>
+        <w:t xml:space="preserve">Message ends </w:t>
+      </w:r>
+      <w:r>
+        <w:rPr>
+          <w:rFonts w:ascii="Roboto" w:hAnsi="Roboto" w:cs="Segoe UI"/>
+          <w:sz w:val="22"/>
+          <w:szCs w:val="22"/>
+          <w:lang w:val="en-US"/>
+        </w:rPr>
+        <w:t>with a ‘\n’ (0x0</w:t>
+      </w:r>
+      <w:r>
+        <w:rPr>
+          <w:rFonts w:ascii="Roboto" w:hAnsi="Roboto" w:cs="Segoe UI"/>
+          <w:sz w:val="22"/>
+          <w:szCs w:val="22"/>
+          <w:lang w:val="en-US"/>
+        </w:rPr>
+        <w:t>A</w:t>
+      </w:r>
+      <w:r>
+        <w:rPr>
+          <w:rFonts w:ascii="Roboto" w:hAnsi="Roboto" w:cs="Segoe UI"/>
+          <w:sz w:val="22"/>
+          <w:szCs w:val="22"/>
+          <w:lang w:val="en-US"/>
+        </w:rPr>
+        <w:t>) as</w:t>
+      </w:r>
+      <w:r>
+        <w:rPr>
+          <w:rFonts w:ascii="Roboto" w:hAnsi="Roboto" w:cs="Segoe UI"/>
+          <w:sz w:val="22"/>
+          <w:szCs w:val="22"/>
+          <w:lang w:val="en-US"/>
+        </w:rPr>
+        <w:t xml:space="preserve"> </w:t>
+      </w:r>
+      <w:r>
+        <w:rPr>
+          <w:rFonts w:ascii="Roboto" w:hAnsi="Roboto" w:cs="Segoe UI"/>
+          <w:sz w:val="22"/>
+          <w:szCs w:val="22"/>
+          <w:lang w:val="en-US"/>
+        </w:rPr>
+        <w:t>termination</w:t>
       </w:r>
     </w:p>
     <w:p>
@@ -1752,25 +1725,7 @@
           <w:szCs w:val="22"/>
           <w:lang w:val="en-US"/>
         </w:rPr>
-        <w:t>The messages are human-rea</w:t>
-      </w:r>
-      <w:r>
-        <w:rPr>
-          <w:rFonts w:ascii="Roboto" w:hAnsi="Roboto" w:cs="Segoe UI"/>
-          <w:sz w:val="22"/>
-          <w:szCs w:val="22"/>
-          <w:lang w:val="en-US"/>
-        </w:rPr>
-        <w:t>da</w:t>
-      </w:r>
-      <w:r>
-        <w:rPr>
-          <w:rFonts w:ascii="Roboto" w:hAnsi="Roboto" w:cs="Segoe UI"/>
-          <w:sz w:val="22"/>
-          <w:szCs w:val="22"/>
-          <w:lang w:val="en-US"/>
-        </w:rPr>
-        <w:t>ble and using the ASCII-table</w:t>
+        <w:t>Maximum length of untyped or text fields is 256 bytes</w:t>
       </w:r>
     </w:p>
     <w:p>
@@ -1794,61 +1749,25 @@
           <w:szCs w:val="22"/>
           <w:lang w:val="en-US"/>
         </w:rPr>
-        <w:t xml:space="preserve">Fields with </w:t>
-      </w:r>
-      <w:r>
-        <w:rPr>
-          <w:rFonts w:ascii="Roboto" w:hAnsi="Roboto" w:cs="Segoe UI"/>
-          <w:sz w:val="22"/>
-          <w:szCs w:val="22"/>
-          <w:lang w:val="en-US"/>
-        </w:rPr>
-        <w:t>(Binary)Data which possibly contains a special character (</w:t>
-      </w:r>
-      <w:r>
-        <w:rPr>
-          <w:rFonts w:ascii="Roboto" w:hAnsi="Roboto" w:cs="Segoe UI"/>
-          <w:sz w:val="22"/>
-          <w:szCs w:val="22"/>
-          <w:lang w:val="en-US"/>
-        </w:rPr>
-        <w:t xml:space="preserve">e.g. </w:t>
-      </w:r>
-      <w:r>
-        <w:rPr>
-          <w:rFonts w:ascii="Roboto" w:hAnsi="Roboto" w:cs="Segoe UI"/>
-          <w:sz w:val="22"/>
-          <w:szCs w:val="22"/>
-          <w:lang w:val="en-US"/>
-        </w:rPr>
-        <w:t>0x0</w:t>
-      </w:r>
-      <w:r>
-        <w:rPr>
-          <w:rFonts w:ascii="Roboto" w:hAnsi="Roboto" w:cs="Segoe UI"/>
-          <w:sz w:val="22"/>
-          <w:szCs w:val="22"/>
-          <w:lang w:val="en-US"/>
-        </w:rPr>
-        <w:t>A</w:t>
-      </w:r>
-      <w:r>
-        <w:rPr>
-          <w:rFonts w:ascii="Roboto" w:hAnsi="Roboto" w:cs="Segoe UI"/>
-          <w:sz w:val="22"/>
-          <w:szCs w:val="22"/>
-          <w:lang w:val="en-US"/>
-        </w:rPr>
-        <w:t xml:space="preserve">, 0x23, 0x3B) has to be encoded with </w:t>
-      </w:r>
-      <w:r>
-        <w:rPr>
-          <w:rFonts w:ascii="Roboto" w:hAnsi="Roboto" w:cs="Segoe UI"/>
-          <w:sz w:val="22"/>
-          <w:szCs w:val="22"/>
-          <w:lang w:val="en-US"/>
-        </w:rPr>
-        <w:t>BASE64</w:t>
+        <w:t>The messages are human-rea</w:t>
+      </w:r>
+      <w:r>
+        <w:rPr>
+          <w:rFonts w:ascii="Roboto" w:hAnsi="Roboto" w:cs="Segoe UI"/>
+          <w:sz w:val="22"/>
+          <w:szCs w:val="22"/>
+          <w:lang w:val="en-US"/>
+        </w:rPr>
+        <w:t>da</w:t>
+      </w:r>
+      <w:r>
+        <w:rPr>
+          <w:rFonts w:ascii="Roboto" w:hAnsi="Roboto" w:cs="Segoe UI"/>
+          <w:sz w:val="22"/>
+          <w:szCs w:val="22"/>
+          <w:lang w:val="en-US"/>
+        </w:rPr>
+        <w:t>ble and using the ASCII-table</w:t>
       </w:r>
     </w:p>
     <w:p>
@@ -1872,7 +1791,61 @@
           <w:szCs w:val="22"/>
           <w:lang w:val="en-US"/>
         </w:rPr>
-        <w:t>Unknown/Invalid values must not be transmitted, the respective field will be left empty</w:t>
+        <w:t xml:space="preserve">Fields with </w:t>
+      </w:r>
+      <w:r>
+        <w:rPr>
+          <w:rFonts w:ascii="Roboto" w:hAnsi="Roboto" w:cs="Segoe UI"/>
+          <w:sz w:val="22"/>
+          <w:szCs w:val="22"/>
+          <w:lang w:val="en-US"/>
+        </w:rPr>
+        <w:t>(Binary)Data which possibly contains a special character (</w:t>
+      </w:r>
+      <w:r>
+        <w:rPr>
+          <w:rFonts w:ascii="Roboto" w:hAnsi="Roboto" w:cs="Segoe UI"/>
+          <w:sz w:val="22"/>
+          <w:szCs w:val="22"/>
+          <w:lang w:val="en-US"/>
+        </w:rPr>
+        <w:t xml:space="preserve">e.g. </w:t>
+      </w:r>
+      <w:r>
+        <w:rPr>
+          <w:rFonts w:ascii="Roboto" w:hAnsi="Roboto" w:cs="Segoe UI"/>
+          <w:sz w:val="22"/>
+          <w:szCs w:val="22"/>
+          <w:lang w:val="en-US"/>
+        </w:rPr>
+        <w:t>0x0</w:t>
+      </w:r>
+      <w:r>
+        <w:rPr>
+          <w:rFonts w:ascii="Roboto" w:hAnsi="Roboto" w:cs="Segoe UI"/>
+          <w:sz w:val="22"/>
+          <w:szCs w:val="22"/>
+          <w:lang w:val="en-US"/>
+        </w:rPr>
+        <w:t>A</w:t>
+      </w:r>
+      <w:r>
+        <w:rPr>
+          <w:rFonts w:ascii="Roboto" w:hAnsi="Roboto" w:cs="Segoe UI"/>
+          <w:sz w:val="22"/>
+          <w:szCs w:val="22"/>
+          <w:lang w:val="en-US"/>
+        </w:rPr>
+        <w:t xml:space="preserve">, 0x23, 0x3B) has to be encoded with </w:t>
+      </w:r>
+      <w:r>
+        <w:rPr>
+          <w:rFonts w:ascii="Roboto" w:hAnsi="Roboto" w:cs="Segoe UI"/>
+          <w:sz w:val="22"/>
+          <w:szCs w:val="22"/>
+          <w:lang w:val="en-US"/>
+        </w:rPr>
+        <w:t>BASE64</w:t>
       </w:r>
     </w:p>
     <w:p>
@@ -1896,79 +1869,7 @@
           <w:szCs w:val="22"/>
           <w:lang w:val="en-US"/>
         </w:rPr>
-        <w:t xml:space="preserve">If there are only </w:t>
-      </w:r>
-      <w:r>
-        <w:rPr>
-          <w:rFonts w:ascii="Roboto" w:hAnsi="Roboto" w:cs="Segoe UI"/>
-          <w:sz w:val="22"/>
-          <w:szCs w:val="22"/>
-          <w:lang w:val="en-US"/>
-        </w:rPr>
-        <w:t>‘</w:t>
-      </w:r>
-      <w:r>
-        <w:rPr>
-          <w:rFonts w:ascii="Roboto" w:hAnsi="Roboto" w:cs="Segoe UI"/>
-          <w:sz w:val="22"/>
-          <w:szCs w:val="22"/>
-          <w:lang w:val="en-US"/>
-        </w:rPr>
-        <w:t>;</w:t>
-      </w:r>
-      <w:r>
-        <w:rPr>
-          <w:rFonts w:ascii="Roboto" w:hAnsi="Roboto" w:cs="Segoe UI"/>
-          <w:sz w:val="22"/>
-          <w:szCs w:val="22"/>
-          <w:lang w:val="en-US"/>
-        </w:rPr>
-        <w:t>’</w:t>
-      </w:r>
-      <w:r>
-        <w:rPr>
-          <w:rFonts w:ascii="Roboto" w:hAnsi="Roboto" w:cs="Segoe UI"/>
-          <w:sz w:val="22"/>
-          <w:szCs w:val="22"/>
-          <w:lang w:val="en-US"/>
-        </w:rPr>
-        <w:t xml:space="preserve"> </w:t>
-      </w:r>
-      <w:r>
-        <w:rPr>
-          <w:rFonts w:ascii="Roboto" w:hAnsi="Roboto" w:cs="Segoe UI"/>
-          <w:sz w:val="22"/>
-          <w:szCs w:val="22"/>
-          <w:lang w:val="en-US"/>
-        </w:rPr>
-        <w:t xml:space="preserve">(0x3B) </w:t>
-      </w:r>
-      <w:r>
-        <w:rPr>
-          <w:rFonts w:ascii="Roboto" w:hAnsi="Roboto" w:cs="Segoe UI"/>
-          <w:sz w:val="22"/>
-          <w:szCs w:val="22"/>
-          <w:lang w:val="en-US"/>
-        </w:rPr>
-        <w:t xml:space="preserve">characters left in the message, these </w:t>
-      </w:r>
-      <w:r>
-        <w:rPr>
-          <w:rFonts w:ascii="Roboto" w:hAnsi="Roboto" w:cs="Segoe UI"/>
-          <w:sz w:val="22"/>
-          <w:szCs w:val="22"/>
-          <w:lang w:val="en-US"/>
-        </w:rPr>
-        <w:t>can</w:t>
-      </w:r>
-      <w:r>
-        <w:rPr>
-          <w:rFonts w:ascii="Roboto" w:hAnsi="Roboto" w:cs="Segoe UI"/>
-          <w:sz w:val="22"/>
-          <w:szCs w:val="22"/>
-          <w:lang w:val="en-US"/>
-        </w:rPr>
-        <w:t xml:space="preserve"> be cut off</w:t>
+        <w:t>Unknown/Invalid values must not be transmitted, the respective field will be left empty</w:t>
       </w:r>
     </w:p>
     <w:p>
@@ -10852,6 +10753,15 @@
               </w:rPr>
               <w:t>Name of the contact</w:t>
             </w:r>
+            <w:r>
+              <w:rPr>
+                <w:rFonts w:ascii="Roboto" w:hAnsi="Roboto" w:cs="Segoe UI"/>
+                <w:sz w:val="22"/>
+                <w:szCs w:val="22"/>
+                <w:lang w:val="en-US"/>
+              </w:rPr>
+              <w:t>, Maximum length 64 bytes</w:t>
+            </w:r>
           </w:p>
         </w:tc>
       </w:tr>
@@ -11560,6 +11470,51 @@
               </w:rPr>
               <w:t>BASE64</w:t>
             </w:r>
+            <w:r>
+              <w:rPr>
+                <w:rFonts w:ascii="Roboto" w:hAnsi="Roboto" w:cs="Segoe UI"/>
+                <w:sz w:val="22"/>
+                <w:szCs w:val="22"/>
+                <w:lang w:val="en-US"/>
+              </w:rPr>
+              <w:t xml:space="preserve">, </w:t>
+            </w:r>
+            <w:r>
+              <w:rPr>
+                <w:rFonts w:ascii="Roboto" w:hAnsi="Roboto" w:cs="Segoe UI"/>
+                <w:sz w:val="22"/>
+                <w:szCs w:val="22"/>
+                <w:lang w:val="en-US"/>
+              </w:rPr>
+              <w:t>m</w:t>
+            </w:r>
+            <w:r>
+              <w:rPr>
+                <w:rFonts w:ascii="Roboto" w:hAnsi="Roboto" w:cs="Segoe UI"/>
+                <w:sz w:val="22"/>
+                <w:szCs w:val="22"/>
+                <w:lang w:val="en-US"/>
+              </w:rPr>
+              <w:t xml:space="preserve">aximum length </w:t>
+            </w:r>
+            <w:r>
+              <w:rPr>
+                <w:rFonts w:ascii="Roboto" w:hAnsi="Roboto" w:cs="Segoe UI"/>
+                <w:sz w:val="22"/>
+                <w:szCs w:val="22"/>
+                <w:lang w:val="en-US"/>
+              </w:rPr>
+              <w:t xml:space="preserve">8192 </w:t>
+            </w:r>
+            <w:r>
+              <w:rPr>
+                <w:rFonts w:ascii="Roboto" w:hAnsi="Roboto" w:cs="Segoe UI"/>
+                <w:sz w:val="22"/>
+                <w:szCs w:val="22"/>
+                <w:lang w:val="en-US"/>
+              </w:rPr>
+              <w:t>bytes</w:t>
+            </w:r>
           </w:p>
         </w:tc>
       </w:tr>
@@ -11636,6 +11591,24 @@
                 <w:lang w:val="en-US"/>
               </w:rPr>
               <w:t>Free text to the contact</w:t>
+            </w:r>
+            <w:r>
+              <w:rPr>
+                <w:rFonts w:ascii="Roboto" w:hAnsi="Roboto" w:cs="Segoe UI"/>
+                <w:sz w:val="22"/>
+                <w:szCs w:val="22"/>
+                <w:lang w:val="en-US"/>
+              </w:rPr>
+              <w:t>, m</w:t>
+            </w:r>
+            <w:r>
+              <w:rPr>
+                <w:rFonts w:ascii="Roboto" w:hAnsi="Roboto" w:cs="Segoe UI"/>
+                <w:sz w:val="22"/>
+                <w:szCs w:val="22"/>
+                <w:lang w:val="en-US"/>
+              </w:rPr>
+              <w:t>aximum length 2048 bytes</w:t>
             </w:r>
           </w:p>
         </w:tc>
@@ -16675,6 +16648,15 @@
               </w:rPr>
               <w:t>Free text to the emission</w:t>
             </w:r>
+            <w:r>
+              <w:rPr>
+                <w:rFonts w:ascii="Roboto" w:hAnsi="Roboto" w:cs="Segoe UI"/>
+                <w:sz w:val="22"/>
+                <w:szCs w:val="22"/>
+                <w:lang w:val="en-US"/>
+              </w:rPr>
+              <w:t>, maximum length 2048 bytes</w:t>
+            </w:r>
           </w:p>
         </w:tc>
       </w:tr>
@@ -17811,7 +17793,25 @@
           <w:szCs w:val="22"/>
           <w:lang w:val="en-US"/>
         </w:rPr>
-        <w:t xml:space="preserve"> (e.g. UTF-x, 0x0A, 0x23, … see chapter III.1), it has to be </w:t>
+        <w:t xml:space="preserve"> (</w:t>
+      </w:r>
+      <w:r>
+        <w:rPr>
+          <w:rFonts w:ascii="Roboto" w:hAnsi="Roboto" w:cs="Segoe UI"/>
+          <w:sz w:val="22"/>
+          <w:szCs w:val="22"/>
+          <w:lang w:val="en-US"/>
+        </w:rPr>
+        <w:t>e.g.</w:t>
+      </w:r>
+      <w:r>
+        <w:rPr>
+          <w:rFonts w:ascii="Roboto" w:hAnsi="Roboto" w:cs="Segoe UI"/>
+          <w:sz w:val="22"/>
+          <w:szCs w:val="22"/>
+          <w:lang w:val="en-US"/>
+        </w:rPr>
+        <w:t xml:space="preserve"> UTF-x, 0x0A, 0x23, … see chapter III.1), it has to be </w:t>
       </w:r>
       <w:r>
         <w:rPr>
@@ -18906,6 +18906,15 @@
                 <w:lang w:val="en-US"/>
               </w:rPr>
               <w:t>Free text of the message</w:t>
+            </w:r>
+            <w:r>
+              <w:rPr>
+                <w:rFonts w:ascii="Roboto" w:hAnsi="Roboto" w:cs="Segoe UI"/>
+                <w:sz w:val="22"/>
+                <w:szCs w:val="22"/>
+                <w:lang w:val="en-US"/>
+              </w:rPr>
+              <w:t>, maximum length 2048 bytes</w:t>
             </w:r>
           </w:p>
         </w:tc>
@@ -21347,6 +21356,15 @@
               </w:rPr>
               <w:t>Text for an annotation to this graphic</w:t>
             </w:r>
+            <w:r>
+              <w:rPr>
+                <w:rFonts w:ascii="Roboto" w:hAnsi="Roboto" w:cs="Segoe UI"/>
+                <w:sz w:val="22"/>
+                <w:szCs w:val="22"/>
+                <w:lang w:val="en-US"/>
+              </w:rPr>
+              <w:t>, maximum length 32 bytes</w:t>
+            </w:r>
           </w:p>
         </w:tc>
       </w:tr>
@@ -28345,6 +28363,33 @@
               </w:rPr>
               <w:t>IP or hostname of the platform</w:t>
             </w:r>
+            <w:r>
+              <w:rPr>
+                <w:rFonts w:ascii="Roboto" w:hAnsi="Roboto" w:cs="Segoe UI"/>
+                <w:sz w:val="22"/>
+                <w:szCs w:val="22"/>
+                <w:lang w:val="en-US"/>
+              </w:rPr>
+              <w:t xml:space="preserve">, maximum length </w:t>
+            </w:r>
+            <w:r>
+              <w:rPr>
+                <w:rFonts w:ascii="Roboto" w:hAnsi="Roboto" w:cs="Segoe UI"/>
+                <w:sz w:val="22"/>
+                <w:szCs w:val="22"/>
+                <w:lang w:val="en-US"/>
+              </w:rPr>
+              <w:t>64</w:t>
+            </w:r>
+            <w:r>
+              <w:rPr>
+                <w:rFonts w:ascii="Roboto" w:hAnsi="Roboto" w:cs="Segoe UI"/>
+                <w:sz w:val="22"/>
+                <w:szCs w:val="22"/>
+                <w:lang w:val="en-US"/>
+              </w:rPr>
+              <w:t xml:space="preserve"> bytes</w:t>
+            </w:r>
           </w:p>
         </w:tc>
       </w:tr>
@@ -28422,6 +28467,15 @@
                 <w:lang w:val="en-US"/>
               </w:rPr>
               <w:t>List of video stream or image URLs</w:t>
+            </w:r>
+            <w:r>
+              <w:rPr>
+                <w:rFonts w:ascii="Roboto" w:hAnsi="Roboto" w:cs="Segoe UI"/>
+                <w:sz w:val="22"/>
+                <w:szCs w:val="22"/>
+                <w:lang w:val="en-US"/>
+              </w:rPr>
+              <w:t>, maximum length 4096 bytes</w:t>
             </w:r>
           </w:p>
         </w:tc>
@@ -30270,7 +30324,7 @@
                 <w:szCs w:val="22"/>
                 <w:lang w:val="en-US"/>
               </w:rPr>
-              <w:t xml:space="preserve">. This is a hexadecimal string representation of an </w:t>
+              <w:t xml:space="preserve">. This is a hexadecimal string representation of a </w:t>
             </w:r>
             <w:r>
               <w:rPr>
@@ -30297,7 +30351,16 @@
                 <w:szCs w:val="22"/>
                 <w:lang w:val="en-US"/>
               </w:rPr>
-              <w:t xml:space="preserve"> integer;</w:t>
+              <w:t xml:space="preserve"> integer</w:t>
+            </w:r>
+            <w:r>
+              <w:rPr>
+                <w:rFonts w:ascii="Roboto" w:hAnsi="Roboto" w:cs="Segoe UI"/>
+                <w:sz w:val="22"/>
+                <w:szCs w:val="22"/>
+                <w:lang w:val="en-US"/>
+              </w:rPr>
+              <w:t>.</w:t>
             </w:r>
           </w:p>
         </w:tc>
@@ -31750,6 +31813,25 @@
                 <w:lang w:val="en-US"/>
               </w:rPr>
               <w:t xml:space="preserve"> data</w:t>
+            </w:r>
+            <w:r>
+              <w:rPr>
+                <w:rFonts w:ascii="Roboto" w:hAnsi="Roboto" w:cs="Segoe UI"/>
+                <w:sz w:val="22"/>
+                <w:szCs w:val="22"/>
+                <w:lang w:val="en-US"/>
+              </w:rPr>
+              <w:t>,</w:t>
+            </w:r>
+            <w:r>
+              <w:rPr>
+                <w:rFonts w:ascii="Roboto" w:hAnsi="Roboto" w:cs="Segoe UI"/>
+                <w:sz w:val="22"/>
+                <w:szCs w:val="22"/>
+                <w:lang w:val="en-US"/>
+              </w:rPr>
+              <w:br/>
+              <w:t>maximum length 8192 bytes</w:t>
             </w:r>
           </w:p>
         </w:tc>
@@ -33138,7 +33220,7 @@
           <v:shape id="_x0000_i1025" type="#_x0000_t75" style="width:376.55pt;height:228.85pt" o:ole="">
             <v:imagedata r:id="rId12" o:title=""/>
           </v:shape>
-          <o:OLEObject Type="Embed" ProgID="Visio.Drawing.15" ShapeID="_x0000_i1025" DrawAspect="Content" ObjectID="_1799699800" r:id="rId13"/>
+          <o:OLEObject Type="Embed" ProgID="Visio.Drawing.15" ShapeID="_x0000_i1025" DrawAspect="Content" ObjectID="_1800134310" r:id="rId13"/>
         </w:object>
       </w:r>
     </w:p>
@@ -33877,6 +33959,15 @@
           <w:szCs w:val="22"/>
           <w:lang w:val="en-US"/>
         </w:rPr>
+        <w:t xml:space="preserve"> </w:t>
+      </w:r>
+      <w:r>
+        <w:rPr>
+          <w:rFonts w:ascii="Roboto" w:hAnsi="Roboto" w:cs="Segoe UI"/>
+          <w:sz w:val="22"/>
+          <w:szCs w:val="22"/>
+          <w:lang w:val="en-US"/>
+        </w:rPr>
         <w:t>&lt;Key</w:t>
       </w:r>
       <w:r>
@@ -33895,7 +33986,70 @@
           <w:szCs w:val="22"/>
           <w:lang w:val="en-US"/>
         </w:rPr>
-        <w:t>ength&gt;</w:t>
+        <w:t>ength</w:t>
+      </w:r>
+      <w:r>
+        <w:rPr>
+          <w:rFonts w:ascii="Roboto" w:hAnsi="Roboto" w:cs="Segoe UI"/>
+          <w:sz w:val="22"/>
+          <w:szCs w:val="22"/>
+          <w:lang w:val="en-US"/>
+        </w:rPr>
+        <w:t>Key</w:t>
+      </w:r>
+      <w:r>
+        <w:rPr>
+          <w:rFonts w:ascii="Roboto" w:hAnsi="Roboto" w:cs="Segoe UI"/>
+          <w:sz w:val="22"/>
+          <w:szCs w:val="22"/>
+          <w:lang w:val="en-US"/>
+        </w:rPr>
+        <w:t>&gt;(M);</w:t>
+      </w:r>
+      <w:r>
+        <w:rPr>
+          <w:rFonts w:ascii="Roboto" w:hAnsi="Roboto" w:cs="Segoe UI"/>
+          <w:sz w:val="22"/>
+          <w:szCs w:val="22"/>
+          <w:lang w:val="en-US"/>
+        </w:rPr>
+        <w:t>&lt;Key</w:t>
+      </w:r>
+      <w:r>
+        <w:rPr>
+          <w:rFonts w:ascii="Roboto" w:hAnsi="Roboto" w:cs="Segoe UI"/>
+          <w:sz w:val="22"/>
+          <w:szCs w:val="22"/>
+          <w:lang w:val="en-US"/>
+        </w:rPr>
+        <w:t>L</w:t>
+      </w:r>
+      <w:r>
+        <w:rPr>
+          <w:rFonts w:ascii="Roboto" w:hAnsi="Roboto" w:cs="Segoe UI"/>
+          <w:sz w:val="22"/>
+          <w:szCs w:val="22"/>
+          <w:lang w:val="en-US"/>
+        </w:rPr>
+        <w:t>ength</w:t>
+      </w:r>
+      <w:r>
+        <w:rPr>
+          <w:rFonts w:ascii="Roboto" w:hAnsi="Roboto" w:cs="Segoe UI"/>
+          <w:sz w:val="22"/>
+          <w:szCs w:val="22"/>
+          <w:lang w:val="en-US"/>
+        </w:rPr>
+        <w:t>KEM</w:t>
+      </w:r>
+      <w:r>
+        <w:rPr>
+          <w:rFonts w:ascii="Roboto" w:hAnsi="Roboto" w:cs="Segoe UI"/>
+          <w:sz w:val="22"/>
+          <w:szCs w:val="22"/>
+          <w:lang w:val="en-US"/>
+        </w:rPr>
+        <w:t>&gt;</w:t>
       </w:r>
       <w:r>
         <w:rPr>
@@ -33940,7 +34094,25 @@
           <w:szCs w:val="22"/>
           <w:lang w:val="en-US"/>
         </w:rPr>
-        <w:t>;&lt;Natural Number&gt;</w:t>
+        <w:t>;&lt;</w:t>
+      </w:r>
+      <w:r>
+        <w:rPr>
+          <w:rFonts w:ascii="Roboto" w:hAnsi="Roboto" w:cs="Segoe UI"/>
+          <w:sz w:val="22"/>
+          <w:szCs w:val="22"/>
+          <w:lang w:val="en-US"/>
+        </w:rPr>
+        <w:t>Natural n</w:t>
+      </w:r>
+      <w:r>
+        <w:rPr>
+          <w:rFonts w:ascii="Roboto" w:hAnsi="Roboto" w:cs="Segoe UI"/>
+          <w:sz w:val="22"/>
+          <w:szCs w:val="22"/>
+          <w:lang w:val="en-US"/>
+        </w:rPr>
+        <w:t>umber&gt;</w:t>
       </w:r>
       <w:r>
         <w:rPr>
@@ -33977,6 +34149,15 @@
           <w:lang w:val="en-US"/>
         </w:rPr>
         <w:t>variable</w:t>
+      </w:r>
+      <w:r>
+        <w:rPr>
+          <w:rFonts w:ascii="Roboto" w:hAnsi="Roboto" w:cs="Segoe UI"/>
+          <w:sz w:val="22"/>
+          <w:szCs w:val="22"/>
+          <w:lang w:val="en-US"/>
+        </w:rPr>
+        <w:t>\key</w:t>
       </w:r>
       <w:r>
         <w:rPr>
@@ -34026,14 +34207,14 @@
         <w:tblLook w:val="04A0" w:firstRow="1" w:lastRow="0" w:firstColumn="1" w:lastColumn="0" w:noHBand="0" w:noVBand="1"/>
       </w:tblPr>
       <w:tblGrid>
-        <w:gridCol w:w="2268"/>
-        <w:gridCol w:w="1418"/>
-        <w:gridCol w:w="9249"/>
+        <w:gridCol w:w="2410"/>
+        <w:gridCol w:w="1985"/>
+        <w:gridCol w:w="8540"/>
       </w:tblGrid>
       <w:tr>
         <w:tc>
           <w:tcPr>
-            <w:tcW w:w="2268" w:type="dxa"/>
+            <w:tcW w:w="2410" w:type="dxa"/>
           </w:tcPr>
           <w:p>
             <w:pPr>
@@ -34067,7 +34248,7 @@
         </w:tc>
         <w:tc>
           <w:tcPr>
-            <w:tcW w:w="1418" w:type="dxa"/>
+            <w:tcW w:w="1985" w:type="dxa"/>
           </w:tcPr>
           <w:p>
             <w:pPr>
@@ -34093,7 +34274,7 @@
         </w:tc>
         <w:tc>
           <w:tcPr>
-            <w:tcW w:w="9249" w:type="dxa"/>
+            <w:tcW w:w="8540" w:type="dxa"/>
           </w:tcPr>
           <w:p>
             <w:pPr>
@@ -34121,7 +34302,79 @@
                 <w:szCs w:val="22"/>
                 <w:lang w:val="en-US"/>
               </w:rPr>
-              <w:t xml:space="preserve"> 128/256 Bit-Length</w:t>
+              <w:t xml:space="preserve"> </w:t>
+            </w:r>
+            <w:r>
+              <w:rPr>
+                <w:rFonts w:ascii="Roboto" w:hAnsi="Roboto" w:cs="Segoe UI"/>
+                <w:sz w:val="22"/>
+                <w:szCs w:val="22"/>
+                <w:lang w:val="en-US"/>
+              </w:rPr>
+              <w:t>1024</w:t>
+            </w:r>
+            <w:r>
+              <w:rPr>
+                <w:rFonts w:ascii="Roboto" w:hAnsi="Roboto" w:cs="Segoe UI"/>
+                <w:sz w:val="22"/>
+                <w:szCs w:val="22"/>
+                <w:lang w:val="en-US"/>
+              </w:rPr>
+              <w:t>/</w:t>
+            </w:r>
+            <w:r>
+              <w:rPr>
+                <w:rFonts w:ascii="Roboto" w:hAnsi="Roboto" w:cs="Segoe UI"/>
+                <w:sz w:val="22"/>
+                <w:szCs w:val="22"/>
+                <w:lang w:val="en-US"/>
+              </w:rPr>
+              <w:t>2048/4096</w:t>
+            </w:r>
+            <w:r>
+              <w:rPr>
+                <w:rFonts w:ascii="Roboto" w:hAnsi="Roboto" w:cs="Segoe UI"/>
+                <w:sz w:val="22"/>
+                <w:szCs w:val="22"/>
+                <w:lang w:val="en-US"/>
+              </w:rPr>
+              <w:t xml:space="preserve"> </w:t>
+            </w:r>
+            <w:r>
+              <w:rPr>
+                <w:rFonts w:ascii="Roboto" w:hAnsi="Roboto" w:cs="Segoe UI"/>
+                <w:sz w:val="22"/>
+                <w:szCs w:val="22"/>
+                <w:lang w:val="en-US"/>
+              </w:rPr>
+              <w:t>b</w:t>
+            </w:r>
+            <w:r>
+              <w:rPr>
+                <w:rFonts w:ascii="Roboto" w:hAnsi="Roboto" w:cs="Segoe UI"/>
+                <w:sz w:val="22"/>
+                <w:szCs w:val="22"/>
+                <w:lang w:val="en-US"/>
+              </w:rPr>
+              <w:t>it</w:t>
+            </w:r>
+            <w:r>
+              <w:rPr>
+                <w:rFonts w:ascii="Roboto" w:hAnsi="Roboto" w:cs="Segoe UI"/>
+                <w:sz w:val="22"/>
+                <w:szCs w:val="22"/>
+                <w:lang w:val="en-US"/>
+              </w:rPr>
+              <w:t xml:space="preserve"> l</w:t>
+            </w:r>
+            <w:r>
+              <w:rPr>
+                <w:rFonts w:ascii="Roboto" w:hAnsi="Roboto" w:cs="Segoe UI"/>
+                <w:sz w:val="22"/>
+                <w:szCs w:val="22"/>
+                <w:lang w:val="en-US"/>
+              </w:rPr>
+              <w:t>ength</w:t>
             </w:r>
             <w:r>
               <w:rPr>
@@ -34148,7 +34401,25 @@
                 <w:szCs w:val="22"/>
                 <w:lang w:val="en-US"/>
               </w:rPr>
-              <w:t>/B, NIST SP 800-90A/B</w:t>
+              <w:t>/B</w:t>
+            </w:r>
+            <w:r>
+              <w:rPr>
+                <w:rFonts w:ascii="Roboto" w:hAnsi="Roboto" w:cs="Segoe UI"/>
+                <w:sz w:val="22"/>
+                <w:szCs w:val="22"/>
+                <w:lang w:val="en-US"/>
+              </w:rPr>
+              <w:t xml:space="preserve"> &amp; </w:t>
+            </w:r>
+            <w:r>
+              <w:rPr>
+                <w:rFonts w:ascii="Roboto" w:hAnsi="Roboto" w:cs="Segoe UI"/>
+                <w:sz w:val="22"/>
+                <w:szCs w:val="22"/>
+                <w:lang w:val="en-US"/>
+              </w:rPr>
+              <w:t>90A/B</w:t>
             </w:r>
             <w:r>
               <w:rPr>
@@ -34165,23 +34436,23 @@
       <w:tr>
         <w:tc>
           <w:tcPr>
-            <w:tcW w:w="2268" w:type="dxa"/>
-          </w:tcPr>
-          <w:p>
-            <w:pPr>
-              <w:pStyle w:val="NurText"/>
-              <w:rPr>
-                <w:rFonts w:ascii="Roboto" w:hAnsi="Roboto" w:cs="Segoe UI"/>
-                <w:sz w:val="22"/>
-                <w:szCs w:val="22"/>
-                <w:lang w:val="en-US"/>
-              </w:rPr>
-            </w:pPr>
-          </w:p>
-        </w:tc>
-        <w:tc>
-          <w:tcPr>
-            <w:tcW w:w="1418" w:type="dxa"/>
+            <w:tcW w:w="2410" w:type="dxa"/>
+          </w:tcPr>
+          <w:p>
+            <w:pPr>
+              <w:pStyle w:val="NurText"/>
+              <w:rPr>
+                <w:rFonts w:ascii="Roboto" w:hAnsi="Roboto" w:cs="Segoe UI"/>
+                <w:sz w:val="22"/>
+                <w:szCs w:val="22"/>
+                <w:lang w:val="en-US"/>
+              </w:rPr>
+            </w:pPr>
+          </w:p>
+        </w:tc>
+        <w:tc>
+          <w:tcPr>
+            <w:tcW w:w="1985" w:type="dxa"/>
           </w:tcPr>
           <w:p>
             <w:pPr>
@@ -34207,7 +34478,7 @@
         </w:tc>
         <w:tc>
           <w:tcPr>
-            <w:tcW w:w="9249" w:type="dxa"/>
+            <w:tcW w:w="8540" w:type="dxa"/>
           </w:tcPr>
           <w:p>
             <w:pPr>
@@ -34271,16 +34542,52 @@
                 <w:szCs w:val="22"/>
                 <w:lang w:val="en-US"/>
               </w:rPr>
-              <w:t xml:space="preserve">128/256 Bit-Length, </w:t>
-            </w:r>
-            <w:r>
-              <w:rPr>
-                <w:rFonts w:ascii="Roboto" w:hAnsi="Roboto" w:cs="Segoe UI"/>
-                <w:sz w:val="22"/>
-                <w:szCs w:val="22"/>
-                <w:lang w:val="en-US"/>
-              </w:rPr>
-              <w:t>RFC 7748)</w:t>
+              <w:t>1024/2048/4096</w:t>
+            </w:r>
+            <w:r>
+              <w:rPr>
+                <w:rFonts w:ascii="Roboto" w:hAnsi="Roboto" w:cs="Segoe UI"/>
+                <w:sz w:val="22"/>
+                <w:szCs w:val="22"/>
+                <w:lang w:val="en-US"/>
+              </w:rPr>
+              <w:t xml:space="preserve"> b</w:t>
+            </w:r>
+            <w:r>
+              <w:rPr>
+                <w:rFonts w:ascii="Roboto" w:hAnsi="Roboto" w:cs="Segoe UI"/>
+                <w:sz w:val="22"/>
+                <w:szCs w:val="22"/>
+                <w:lang w:val="en-US"/>
+              </w:rPr>
+              <w:t>it</w:t>
+            </w:r>
+            <w:r>
+              <w:rPr>
+                <w:rFonts w:ascii="Roboto" w:hAnsi="Roboto" w:cs="Segoe UI"/>
+                <w:sz w:val="22"/>
+                <w:szCs w:val="22"/>
+                <w:lang w:val="en-US"/>
+              </w:rPr>
+              <w:t xml:space="preserve"> l</w:t>
+            </w:r>
+            <w:r>
+              <w:rPr>
+                <w:rFonts w:ascii="Roboto" w:hAnsi="Roboto" w:cs="Segoe UI"/>
+                <w:sz w:val="22"/>
+                <w:szCs w:val="22"/>
+                <w:lang w:val="en-US"/>
+              </w:rPr>
+              <w:t>ength</w:t>
+            </w:r>
+            <w:r>
+              <w:rPr>
+                <w:rFonts w:ascii="Roboto" w:hAnsi="Roboto" w:cs="Segoe UI"/>
+                <w:sz w:val="22"/>
+                <w:szCs w:val="22"/>
+                <w:lang w:val="en-US"/>
+              </w:rPr>
+              <w:t>)</w:t>
             </w:r>
           </w:p>
         </w:tc>
@@ -34288,23 +34595,23 @@
       <w:tr>
         <w:tc>
           <w:tcPr>
-            <w:tcW w:w="2268" w:type="dxa"/>
-          </w:tcPr>
-          <w:p>
-            <w:pPr>
-              <w:pStyle w:val="NurText"/>
-              <w:rPr>
-                <w:rFonts w:ascii="Roboto" w:hAnsi="Roboto" w:cs="Segoe UI"/>
-                <w:sz w:val="22"/>
-                <w:szCs w:val="22"/>
-                <w:lang w:val="en-US"/>
-              </w:rPr>
-            </w:pPr>
-          </w:p>
-        </w:tc>
-        <w:tc>
-          <w:tcPr>
-            <w:tcW w:w="1418" w:type="dxa"/>
+            <w:tcW w:w="2410" w:type="dxa"/>
+          </w:tcPr>
+          <w:p>
+            <w:pPr>
+              <w:pStyle w:val="NurText"/>
+              <w:rPr>
+                <w:rFonts w:ascii="Roboto" w:hAnsi="Roboto" w:cs="Segoe UI"/>
+                <w:sz w:val="22"/>
+                <w:szCs w:val="22"/>
+                <w:lang w:val="en-US"/>
+              </w:rPr>
+            </w:pPr>
+          </w:p>
+        </w:tc>
+        <w:tc>
+          <w:tcPr>
+            <w:tcW w:w="1985" w:type="dxa"/>
           </w:tcPr>
           <w:p>
             <w:pPr>
@@ -34330,7 +34637,7 @@
         </w:tc>
         <w:tc>
           <w:tcPr>
-            <w:tcW w:w="9249" w:type="dxa"/>
+            <w:tcW w:w="8540" w:type="dxa"/>
           </w:tcPr>
           <w:p>
             <w:pPr>
@@ -34375,23 +34682,23 @@
       <w:tr>
         <w:tc>
           <w:tcPr>
-            <w:tcW w:w="2268" w:type="dxa"/>
-          </w:tcPr>
-          <w:p>
-            <w:pPr>
-              <w:pStyle w:val="NurText"/>
-              <w:rPr>
-                <w:rFonts w:ascii="Roboto" w:hAnsi="Roboto" w:cs="Segoe UI"/>
-                <w:sz w:val="22"/>
-                <w:szCs w:val="22"/>
-                <w:lang w:val="en-US"/>
-              </w:rPr>
-            </w:pPr>
-          </w:p>
-        </w:tc>
-        <w:tc>
-          <w:tcPr>
-            <w:tcW w:w="1418" w:type="dxa"/>
+            <w:tcW w:w="2410" w:type="dxa"/>
+          </w:tcPr>
+          <w:p>
+            <w:pPr>
+              <w:pStyle w:val="NurText"/>
+              <w:rPr>
+                <w:rFonts w:ascii="Roboto" w:hAnsi="Roboto" w:cs="Segoe UI"/>
+                <w:sz w:val="22"/>
+                <w:szCs w:val="22"/>
+                <w:lang w:val="en-US"/>
+              </w:rPr>
+            </w:pPr>
+          </w:p>
+        </w:tc>
+        <w:tc>
+          <w:tcPr>
+            <w:tcW w:w="1985" w:type="dxa"/>
           </w:tcPr>
           <w:p>
             <w:pPr>
@@ -34417,7 +34724,7 @@
         </w:tc>
         <w:tc>
           <w:tcPr>
-            <w:tcW w:w="9249" w:type="dxa"/>
+            <w:tcW w:w="8540" w:type="dxa"/>
           </w:tcPr>
           <w:p>
             <w:pPr>
@@ -34462,23 +34769,23 @@
       <w:tr>
         <w:tc>
           <w:tcPr>
-            <w:tcW w:w="2268" w:type="dxa"/>
-          </w:tcPr>
-          <w:p>
-            <w:pPr>
-              <w:pStyle w:val="NurText"/>
-              <w:rPr>
-                <w:rFonts w:ascii="Roboto" w:hAnsi="Roboto" w:cs="Segoe UI"/>
-                <w:sz w:val="22"/>
-                <w:szCs w:val="22"/>
-                <w:lang w:val="en-US"/>
-              </w:rPr>
-            </w:pPr>
-          </w:p>
-        </w:tc>
-        <w:tc>
-          <w:tcPr>
-            <w:tcW w:w="1418" w:type="dxa"/>
+            <w:tcW w:w="2410" w:type="dxa"/>
+          </w:tcPr>
+          <w:p>
+            <w:pPr>
+              <w:pStyle w:val="NurText"/>
+              <w:rPr>
+                <w:rFonts w:ascii="Roboto" w:hAnsi="Roboto" w:cs="Segoe UI"/>
+                <w:sz w:val="22"/>
+                <w:szCs w:val="22"/>
+                <w:lang w:val="en-US"/>
+              </w:rPr>
+            </w:pPr>
+          </w:p>
+        </w:tc>
+        <w:tc>
+          <w:tcPr>
+            <w:tcW w:w="1985" w:type="dxa"/>
           </w:tcPr>
           <w:p>
             <w:pPr>
@@ -34504,7 +34811,7 @@
         </w:tc>
         <w:tc>
           <w:tcPr>
-            <w:tcW w:w="9249" w:type="dxa"/>
+            <w:tcW w:w="8540" w:type="dxa"/>
           </w:tcPr>
           <w:p>
             <w:pPr>
@@ -34549,23 +34856,23 @@
       <w:tr>
         <w:tc>
           <w:tcPr>
-            <w:tcW w:w="2268" w:type="dxa"/>
-          </w:tcPr>
-          <w:p>
-            <w:pPr>
-              <w:pStyle w:val="NurText"/>
-              <w:rPr>
-                <w:rFonts w:ascii="Roboto" w:hAnsi="Roboto" w:cs="Segoe UI"/>
-                <w:sz w:val="22"/>
-                <w:szCs w:val="22"/>
-                <w:lang w:val="en-US"/>
-              </w:rPr>
-            </w:pPr>
-          </w:p>
-        </w:tc>
-        <w:tc>
-          <w:tcPr>
-            <w:tcW w:w="1418" w:type="dxa"/>
+            <w:tcW w:w="2410" w:type="dxa"/>
+          </w:tcPr>
+          <w:p>
+            <w:pPr>
+              <w:pStyle w:val="NurText"/>
+              <w:rPr>
+                <w:rFonts w:ascii="Roboto" w:hAnsi="Roboto" w:cs="Segoe UI"/>
+                <w:sz w:val="22"/>
+                <w:szCs w:val="22"/>
+                <w:lang w:val="en-US"/>
+              </w:rPr>
+            </w:pPr>
+          </w:p>
+        </w:tc>
+        <w:tc>
+          <w:tcPr>
+            <w:tcW w:w="1985" w:type="dxa"/>
           </w:tcPr>
           <w:p>
             <w:pPr>
@@ -34591,7 +34898,7 @@
         </w:tc>
         <w:tc>
           <w:tcPr>
-            <w:tcW w:w="9249" w:type="dxa"/>
+            <w:tcW w:w="8540" w:type="dxa"/>
           </w:tcPr>
           <w:p>
             <w:pPr>
@@ -34627,23 +34934,23 @@
       <w:tr>
         <w:tc>
           <w:tcPr>
-            <w:tcW w:w="2268" w:type="dxa"/>
-          </w:tcPr>
-          <w:p>
-            <w:pPr>
-              <w:pStyle w:val="NurText"/>
-              <w:rPr>
-                <w:rFonts w:ascii="Roboto" w:hAnsi="Roboto" w:cs="Segoe UI"/>
-                <w:sz w:val="22"/>
-                <w:szCs w:val="22"/>
-                <w:lang w:val="en-US"/>
-              </w:rPr>
-            </w:pPr>
-          </w:p>
-        </w:tc>
-        <w:tc>
-          <w:tcPr>
-            <w:tcW w:w="1418" w:type="dxa"/>
+            <w:tcW w:w="2410" w:type="dxa"/>
+          </w:tcPr>
+          <w:p>
+            <w:pPr>
+              <w:pStyle w:val="NurText"/>
+              <w:rPr>
+                <w:rFonts w:ascii="Roboto" w:hAnsi="Roboto" w:cs="Segoe UI"/>
+                <w:sz w:val="22"/>
+                <w:szCs w:val="22"/>
+                <w:lang w:val="en-US"/>
+              </w:rPr>
+            </w:pPr>
+          </w:p>
+        </w:tc>
+        <w:tc>
+          <w:tcPr>
+            <w:tcW w:w="1985" w:type="dxa"/>
           </w:tcPr>
           <w:p>
             <w:pPr>
@@ -34669,7 +34976,7 @@
         </w:tc>
         <w:tc>
           <w:tcPr>
-            <w:tcW w:w="9249" w:type="dxa"/>
+            <w:tcW w:w="8540" w:type="dxa"/>
           </w:tcPr>
           <w:p>
             <w:pPr>
@@ -34705,23 +35012,23 @@
       <w:tr>
         <w:tc>
           <w:tcPr>
-            <w:tcW w:w="2268" w:type="dxa"/>
-          </w:tcPr>
-          <w:p>
-            <w:pPr>
-              <w:pStyle w:val="NurText"/>
-              <w:rPr>
-                <w:rFonts w:ascii="Roboto" w:hAnsi="Roboto" w:cs="Segoe UI"/>
-                <w:sz w:val="22"/>
-                <w:szCs w:val="22"/>
-                <w:lang w:val="en-US"/>
-              </w:rPr>
-            </w:pPr>
-          </w:p>
-        </w:tc>
-        <w:tc>
-          <w:tcPr>
-            <w:tcW w:w="1418" w:type="dxa"/>
+            <w:tcW w:w="2410" w:type="dxa"/>
+          </w:tcPr>
+          <w:p>
+            <w:pPr>
+              <w:pStyle w:val="NurText"/>
+              <w:rPr>
+                <w:rFonts w:ascii="Roboto" w:hAnsi="Roboto" w:cs="Segoe UI"/>
+                <w:sz w:val="22"/>
+                <w:szCs w:val="22"/>
+                <w:lang w:val="en-US"/>
+              </w:rPr>
+            </w:pPr>
+          </w:p>
+        </w:tc>
+        <w:tc>
+          <w:tcPr>
+            <w:tcW w:w="1985" w:type="dxa"/>
           </w:tcPr>
           <w:p>
             <w:pPr>
@@ -34747,7 +35054,7 @@
         </w:tc>
         <w:tc>
           <w:tcPr>
-            <w:tcW w:w="9249" w:type="dxa"/>
+            <w:tcW w:w="8540" w:type="dxa"/>
           </w:tcPr>
           <w:p>
             <w:pPr>
@@ -34783,7 +35090,7 @@
       <w:tr>
         <w:tc>
           <w:tcPr>
-            <w:tcW w:w="2268" w:type="dxa"/>
+            <w:tcW w:w="2410" w:type="dxa"/>
           </w:tcPr>
           <w:p>
             <w:pPr>
@@ -34808,7 +35115,7 @@
         </w:tc>
         <w:tc>
           <w:tcPr>
-            <w:tcW w:w="1418" w:type="dxa"/>
+            <w:tcW w:w="1985" w:type="dxa"/>
           </w:tcPr>
           <w:p>
             <w:pPr>
@@ -34843,7 +35150,7 @@
         </w:tc>
         <w:tc>
           <w:tcPr>
-            <w:tcW w:w="9249" w:type="dxa"/>
+            <w:tcW w:w="8540" w:type="dxa"/>
           </w:tcPr>
           <w:p>
             <w:pPr>
@@ -34888,32 +35195,59 @@
       <w:tr>
         <w:tc>
           <w:tcPr>
-            <w:tcW w:w="2268" w:type="dxa"/>
-          </w:tcPr>
-          <w:p>
-            <w:pPr>
-              <w:pStyle w:val="NurText"/>
-              <w:rPr>
-                <w:rFonts w:ascii="Roboto" w:hAnsi="Roboto" w:cs="Segoe UI"/>
-                <w:sz w:val="22"/>
-                <w:szCs w:val="22"/>
-                <w:lang w:val="en-US"/>
-              </w:rPr>
-            </w:pPr>
-            <w:r>
-              <w:rPr>
-                <w:rFonts w:ascii="Roboto" w:hAnsi="Roboto" w:cs="Segoe UI"/>
-                <w:sz w:val="22"/>
-                <w:szCs w:val="22"/>
-                <w:lang w:val="en-US"/>
-              </w:rPr>
-              <w:t>Key length</w:t>
-            </w:r>
-          </w:p>
-        </w:tc>
-        <w:tc>
-          <w:tcPr>
-            <w:tcW w:w="1418" w:type="dxa"/>
+            <w:tcW w:w="2410" w:type="dxa"/>
+          </w:tcPr>
+          <w:p>
+            <w:pPr>
+              <w:pStyle w:val="NurText"/>
+              <w:rPr>
+                <w:rFonts w:ascii="Roboto" w:hAnsi="Roboto" w:cs="Segoe UI"/>
+                <w:sz w:val="22"/>
+                <w:szCs w:val="22"/>
+                <w:lang w:val="en-US"/>
+              </w:rPr>
+            </w:pPr>
+            <w:r>
+              <w:rPr>
+                <w:rFonts w:ascii="Roboto" w:hAnsi="Roboto" w:cs="Segoe UI"/>
+                <w:sz w:val="22"/>
+                <w:szCs w:val="22"/>
+                <w:lang w:val="en-US"/>
+              </w:rPr>
+              <w:t>Key</w:t>
+            </w:r>
+            <w:r>
+              <w:rPr>
+                <w:rFonts w:ascii="Roboto" w:hAnsi="Roboto" w:cs="Segoe UI"/>
+                <w:sz w:val="22"/>
+                <w:szCs w:val="22"/>
+                <w:lang w:val="en-US"/>
+              </w:rPr>
+              <w:t>L</w:t>
+            </w:r>
+            <w:r>
+              <w:rPr>
+                <w:rFonts w:ascii="Roboto" w:hAnsi="Roboto" w:cs="Segoe UI"/>
+                <w:sz w:val="22"/>
+                <w:szCs w:val="22"/>
+                <w:lang w:val="en-US"/>
+              </w:rPr>
+              <w:t>ength</w:t>
+            </w:r>
+            <w:r>
+              <w:rPr>
+                <w:rFonts w:ascii="Roboto" w:hAnsi="Roboto" w:cs="Segoe UI"/>
+                <w:sz w:val="22"/>
+                <w:szCs w:val="22"/>
+                <w:lang w:val="en-US"/>
+              </w:rPr>
+              <w:t>Key</w:t>
+            </w:r>
+          </w:p>
+        </w:tc>
+        <w:tc>
+          <w:tcPr>
+            <w:tcW w:w="1985" w:type="dxa"/>
           </w:tcPr>
           <w:p>
             <w:pPr>
@@ -34933,86 +35267,68 @@
                 <w:szCs w:val="22"/>
                 <w:lang w:val="en-US"/>
               </w:rPr>
-              <w:t>128</w:t>
-            </w:r>
-            <w:r>
-              <w:rPr>
-                <w:rFonts w:ascii="Roboto" w:hAnsi="Roboto" w:cs="Segoe UI"/>
-                <w:sz w:val="22"/>
-                <w:szCs w:val="22"/>
-                <w:lang w:val="en-US"/>
-              </w:rPr>
-              <w:t>-</w:t>
-            </w:r>
-            <w:r>
-              <w:rPr>
-                <w:rFonts w:ascii="Roboto" w:hAnsi="Roboto" w:cs="Segoe UI"/>
-                <w:sz w:val="22"/>
-                <w:szCs w:val="22"/>
-                <w:lang w:val="en-US"/>
-              </w:rPr>
-              <w:t>256</w:t>
-            </w:r>
-          </w:p>
-        </w:tc>
-        <w:tc>
-          <w:tcPr>
-            <w:tcW w:w="9249" w:type="dxa"/>
-          </w:tcPr>
-          <w:p>
-            <w:pPr>
-              <w:pStyle w:val="NurText"/>
-              <w:rPr>
-                <w:rFonts w:ascii="Roboto" w:hAnsi="Roboto" w:cs="Segoe UI"/>
-                <w:sz w:val="22"/>
-                <w:szCs w:val="22"/>
-                <w:lang w:val="en-US"/>
-              </w:rPr>
-            </w:pPr>
-            <w:r>
-              <w:rPr>
-                <w:rFonts w:ascii="Roboto" w:hAnsi="Roboto" w:cs="Segoe UI"/>
-                <w:sz w:val="22"/>
-                <w:szCs w:val="22"/>
-                <w:lang w:val="en-US"/>
-              </w:rPr>
-              <w:t>Bit Length of the key (Phase 0</w:t>
-            </w:r>
-            <w:r>
-              <w:rPr>
-                <w:rFonts w:ascii="Roboto" w:hAnsi="Roboto" w:cs="Segoe UI"/>
-                <w:sz w:val="22"/>
-                <w:szCs w:val="22"/>
-                <w:lang w:val="en-US"/>
-              </w:rPr>
-              <w:t>, DH</w:t>
-            </w:r>
-            <w:r>
-              <w:rPr>
-                <w:rFonts w:ascii="Roboto" w:hAnsi="Roboto" w:cs="Segoe UI"/>
-                <w:sz w:val="22"/>
-                <w:szCs w:val="22"/>
-                <w:lang w:val="en-US"/>
-              </w:rPr>
-              <w:t>/ECDH</w:t>
-            </w:r>
-            <w:r>
-              <w:rPr>
-                <w:rFonts w:ascii="Roboto" w:hAnsi="Roboto" w:cs="Segoe UI"/>
-                <w:sz w:val="22"/>
-                <w:szCs w:val="22"/>
-                <w:lang w:val="en-US"/>
-              </w:rPr>
-              <w:t xml:space="preserve"> only</w:t>
-            </w:r>
-            <w:r>
-              <w:rPr>
-                <w:rFonts w:ascii="Roboto" w:hAnsi="Roboto" w:cs="Segoe UI"/>
-                <w:sz w:val="22"/>
-                <w:szCs w:val="22"/>
-                <w:lang w:val="en-US"/>
-              </w:rPr>
-              <w:t>)</w:t>
+              <w:t>128, 256</w:t>
+            </w:r>
+          </w:p>
+        </w:tc>
+        <w:tc>
+          <w:tcPr>
+            <w:tcW w:w="8540" w:type="dxa"/>
+          </w:tcPr>
+          <w:p>
+            <w:pPr>
+              <w:pStyle w:val="NurText"/>
+              <w:rPr>
+                <w:rFonts w:ascii="Roboto" w:hAnsi="Roboto" w:cs="Segoe UI"/>
+                <w:sz w:val="22"/>
+                <w:szCs w:val="22"/>
+                <w:lang w:val="en-US"/>
+              </w:rPr>
+            </w:pPr>
+            <w:r>
+              <w:rPr>
+                <w:rFonts w:ascii="Roboto" w:hAnsi="Roboto" w:cs="Segoe UI"/>
+                <w:sz w:val="22"/>
+                <w:szCs w:val="22"/>
+                <w:lang w:val="en-US"/>
+              </w:rPr>
+              <w:t xml:space="preserve">Bit </w:t>
+            </w:r>
+            <w:r>
+              <w:rPr>
+                <w:rFonts w:ascii="Roboto" w:hAnsi="Roboto" w:cs="Segoe UI"/>
+                <w:sz w:val="22"/>
+                <w:szCs w:val="22"/>
+                <w:lang w:val="en-US"/>
+              </w:rPr>
+              <w:t>l</w:t>
+            </w:r>
+            <w:r>
+              <w:rPr>
+                <w:rFonts w:ascii="Roboto" w:hAnsi="Roboto" w:cs="Segoe UI"/>
+                <w:sz w:val="22"/>
+                <w:szCs w:val="22"/>
+                <w:lang w:val="en-US"/>
+              </w:rPr>
+              <w:t xml:space="preserve">ength of the </w:t>
+            </w:r>
+            <w:r>
+              <w:rPr>
+                <w:rFonts w:ascii="Roboto" w:hAnsi="Roboto" w:cs="Segoe UI"/>
+                <w:sz w:val="22"/>
+                <w:szCs w:val="22"/>
+                <w:lang w:val="en-US"/>
+              </w:rPr>
+              <w:t xml:space="preserve">shared secret </w:t>
+            </w:r>
+            <w:r>
+              <w:rPr>
+                <w:rFonts w:ascii="Roboto" w:hAnsi="Roboto" w:cs="Segoe UI"/>
+                <w:sz w:val="22"/>
+                <w:szCs w:val="22"/>
+                <w:lang w:val="en-US"/>
+              </w:rPr>
+              <w:t>key (Phase 0)</w:t>
             </w:r>
           </w:p>
         </w:tc>
@@ -35020,32 +35336,59 @@
       <w:tr>
         <w:tc>
           <w:tcPr>
-            <w:tcW w:w="2268" w:type="dxa"/>
-          </w:tcPr>
-          <w:p>
-            <w:pPr>
-              <w:pStyle w:val="NurText"/>
-              <w:rPr>
-                <w:rFonts w:ascii="Roboto" w:hAnsi="Roboto" w:cs="Segoe UI"/>
-                <w:sz w:val="22"/>
-                <w:szCs w:val="22"/>
-                <w:lang w:val="en-US"/>
-              </w:rPr>
-            </w:pPr>
-            <w:r>
-              <w:rPr>
-                <w:rFonts w:ascii="Roboto" w:hAnsi="Roboto" w:cs="Segoe UI"/>
-                <w:sz w:val="22"/>
-                <w:szCs w:val="22"/>
-                <w:lang w:val="en-US"/>
-              </w:rPr>
-              <w:t>Prime (p)</w:t>
-            </w:r>
-          </w:p>
-        </w:tc>
-        <w:tc>
-          <w:tcPr>
-            <w:tcW w:w="1418" w:type="dxa"/>
+            <w:tcW w:w="2410" w:type="dxa"/>
+          </w:tcPr>
+          <w:p>
+            <w:pPr>
+              <w:pStyle w:val="NurText"/>
+              <w:rPr>
+                <w:rFonts w:ascii="Roboto" w:hAnsi="Roboto" w:cs="Segoe UI"/>
+                <w:sz w:val="22"/>
+                <w:szCs w:val="22"/>
+                <w:lang w:val="en-US"/>
+              </w:rPr>
+            </w:pPr>
+            <w:r>
+              <w:rPr>
+                <w:rFonts w:ascii="Roboto" w:hAnsi="Roboto" w:cs="Segoe UI"/>
+                <w:sz w:val="22"/>
+                <w:szCs w:val="22"/>
+                <w:lang w:val="en-US"/>
+              </w:rPr>
+              <w:t>Key</w:t>
+            </w:r>
+            <w:r>
+              <w:rPr>
+                <w:rFonts w:ascii="Roboto" w:hAnsi="Roboto" w:cs="Segoe UI"/>
+                <w:sz w:val="22"/>
+                <w:szCs w:val="22"/>
+                <w:lang w:val="en-US"/>
+              </w:rPr>
+              <w:t>L</w:t>
+            </w:r>
+            <w:r>
+              <w:rPr>
+                <w:rFonts w:ascii="Roboto" w:hAnsi="Roboto" w:cs="Segoe UI"/>
+                <w:sz w:val="22"/>
+                <w:szCs w:val="22"/>
+                <w:lang w:val="en-US"/>
+              </w:rPr>
+              <w:t>ength</w:t>
+            </w:r>
+            <w:r>
+              <w:rPr>
+                <w:rFonts w:ascii="Roboto" w:hAnsi="Roboto" w:cs="Segoe UI"/>
+                <w:sz w:val="22"/>
+                <w:szCs w:val="22"/>
+                <w:lang w:val="en-US"/>
+              </w:rPr>
+              <w:t>KEM</w:t>
+            </w:r>
+          </w:p>
+        </w:tc>
+        <w:tc>
+          <w:tcPr>
+            <w:tcW w:w="1985" w:type="dxa"/>
           </w:tcPr>
           <w:p>
             <w:pPr>
@@ -35065,32 +35408,68 @@
                 <w:szCs w:val="22"/>
                 <w:lang w:val="en-US"/>
               </w:rPr>
-              <w:t>HexString</w:t>
-            </w:r>
-          </w:p>
-        </w:tc>
-        <w:tc>
-          <w:tcPr>
-            <w:tcW w:w="9249" w:type="dxa"/>
-          </w:tcPr>
-          <w:p>
-            <w:pPr>
-              <w:pStyle w:val="NurText"/>
-              <w:rPr>
-                <w:rFonts w:ascii="Roboto" w:hAnsi="Roboto" w:cs="Segoe UI"/>
-                <w:sz w:val="22"/>
-                <w:szCs w:val="22"/>
-                <w:lang w:val="en-US"/>
-              </w:rPr>
-            </w:pPr>
-            <w:r>
-              <w:rPr>
-                <w:rFonts w:ascii="Roboto" w:hAnsi="Roboto" w:cs="Segoe UI"/>
-                <w:sz w:val="22"/>
-                <w:szCs w:val="22"/>
-                <w:lang w:val="en-US"/>
-              </w:rPr>
-              <w:t>Publicly known prime number (&gt; 3000 bits / 375 byte) (Phase 0, DH only)</w:t>
+              <w:t>1024, 2048, 4096</w:t>
+            </w:r>
+          </w:p>
+        </w:tc>
+        <w:tc>
+          <w:tcPr>
+            <w:tcW w:w="8540" w:type="dxa"/>
+          </w:tcPr>
+          <w:p>
+            <w:pPr>
+              <w:pStyle w:val="NurText"/>
+              <w:rPr>
+                <w:rFonts w:ascii="Roboto" w:hAnsi="Roboto" w:cs="Segoe UI"/>
+                <w:sz w:val="22"/>
+                <w:szCs w:val="22"/>
+                <w:lang w:val="en-US"/>
+              </w:rPr>
+            </w:pPr>
+            <w:r>
+              <w:rPr>
+                <w:rFonts w:ascii="Roboto" w:hAnsi="Roboto" w:cs="Segoe UI"/>
+                <w:sz w:val="22"/>
+                <w:szCs w:val="22"/>
+                <w:lang w:val="en-US"/>
+              </w:rPr>
+              <w:t xml:space="preserve">Bit </w:t>
+            </w:r>
+            <w:r>
+              <w:rPr>
+                <w:rFonts w:ascii="Roboto" w:hAnsi="Roboto" w:cs="Segoe UI"/>
+                <w:sz w:val="22"/>
+                <w:szCs w:val="22"/>
+                <w:lang w:val="en-US"/>
+              </w:rPr>
+              <w:t>l</w:t>
+            </w:r>
+            <w:r>
+              <w:rPr>
+                <w:rFonts w:ascii="Roboto" w:hAnsi="Roboto" w:cs="Segoe UI"/>
+                <w:sz w:val="22"/>
+                <w:szCs w:val="22"/>
+                <w:lang w:val="en-US"/>
+              </w:rPr>
+              <w:t xml:space="preserve">ength of the </w:t>
+            </w:r>
+            <w:r>
+              <w:rPr>
+                <w:rFonts w:ascii="Roboto" w:hAnsi="Roboto" w:cs="Segoe UI"/>
+                <w:sz w:val="22"/>
+                <w:szCs w:val="22"/>
+                <w:lang w:val="en-US"/>
+              </w:rPr>
+              <w:t>key used for DH or KEM</w:t>
+            </w:r>
+            <w:r>
+              <w:rPr>
+                <w:rFonts w:ascii="Roboto" w:hAnsi="Roboto" w:cs="Segoe UI"/>
+                <w:sz w:val="22"/>
+                <w:szCs w:val="22"/>
+                <w:lang w:val="en-US"/>
+              </w:rPr>
+              <w:t xml:space="preserve"> (Phase 0)</w:t>
             </w:r>
           </w:p>
         </w:tc>
@@ -35098,32 +35477,32 @@
       <w:tr>
         <w:tc>
           <w:tcPr>
-            <w:tcW w:w="2268" w:type="dxa"/>
-          </w:tcPr>
-          <w:p>
-            <w:pPr>
-              <w:pStyle w:val="NurText"/>
-              <w:rPr>
-                <w:rFonts w:ascii="Roboto" w:hAnsi="Roboto" w:cs="Segoe UI"/>
-                <w:sz w:val="22"/>
-                <w:szCs w:val="22"/>
-                <w:lang w:val="en-US"/>
-              </w:rPr>
-            </w:pPr>
-            <w:r>
-              <w:rPr>
-                <w:rFonts w:ascii="Roboto" w:hAnsi="Roboto" w:cs="Segoe UI"/>
-                <w:sz w:val="22"/>
-                <w:szCs w:val="22"/>
-                <w:lang w:val="en-US"/>
-              </w:rPr>
-              <w:t>Natural number (g)</w:t>
-            </w:r>
-          </w:p>
-        </w:tc>
-        <w:tc>
-          <w:tcPr>
-            <w:tcW w:w="1418" w:type="dxa"/>
+            <w:tcW w:w="2410" w:type="dxa"/>
+          </w:tcPr>
+          <w:p>
+            <w:pPr>
+              <w:pStyle w:val="NurText"/>
+              <w:rPr>
+                <w:rFonts w:ascii="Roboto" w:hAnsi="Roboto" w:cs="Segoe UI"/>
+                <w:sz w:val="22"/>
+                <w:szCs w:val="22"/>
+                <w:lang w:val="en-US"/>
+              </w:rPr>
+            </w:pPr>
+            <w:r>
+              <w:rPr>
+                <w:rFonts w:ascii="Roboto" w:hAnsi="Roboto" w:cs="Segoe UI"/>
+                <w:sz w:val="22"/>
+                <w:szCs w:val="22"/>
+                <w:lang w:val="en-US"/>
+              </w:rPr>
+              <w:t>Prime (p)</w:t>
+            </w:r>
+          </w:p>
+        </w:tc>
+        <w:tc>
+          <w:tcPr>
+            <w:tcW w:w="1985" w:type="dxa"/>
           </w:tcPr>
           <w:p>
             <w:pPr>
@@ -35149,26 +35528,26 @@
         </w:tc>
         <w:tc>
           <w:tcPr>
-            <w:tcW w:w="9249" w:type="dxa"/>
-          </w:tcPr>
-          <w:p>
-            <w:pPr>
-              <w:pStyle w:val="NurText"/>
-              <w:rPr>
-                <w:rFonts w:ascii="Roboto" w:hAnsi="Roboto" w:cs="Segoe UI"/>
-                <w:sz w:val="22"/>
-                <w:szCs w:val="22"/>
-                <w:lang w:val="en-US"/>
-              </w:rPr>
-            </w:pPr>
-            <w:r>
-              <w:rPr>
-                <w:rFonts w:ascii="Roboto" w:hAnsi="Roboto" w:cs="Segoe UI"/>
-                <w:sz w:val="22"/>
-                <w:szCs w:val="22"/>
-                <w:lang w:val="en-US"/>
-              </w:rPr>
-              <w:t>Publicly known natural number smaller than p (Phase 0, DH only)</w:t>
+            <w:tcW w:w="8540" w:type="dxa"/>
+          </w:tcPr>
+          <w:p>
+            <w:pPr>
+              <w:pStyle w:val="NurText"/>
+              <w:rPr>
+                <w:rFonts w:ascii="Roboto" w:hAnsi="Roboto" w:cs="Segoe UI"/>
+                <w:sz w:val="22"/>
+                <w:szCs w:val="22"/>
+                <w:lang w:val="en-US"/>
+              </w:rPr>
+            </w:pPr>
+            <w:r>
+              <w:rPr>
+                <w:rFonts w:ascii="Roboto" w:hAnsi="Roboto" w:cs="Segoe UI"/>
+                <w:sz w:val="22"/>
+                <w:szCs w:val="22"/>
+                <w:lang w:val="en-US"/>
+              </w:rPr>
+              <w:t>Publicly known prime number (&gt; 3000 bits / 375 byte) (Phase 0, DH only)</w:t>
             </w:r>
           </w:p>
         </w:tc>
@@ -35176,7 +35555,94 @@
       <w:tr>
         <w:tc>
           <w:tcPr>
-            <w:tcW w:w="2268" w:type="dxa"/>
+            <w:tcW w:w="2410" w:type="dxa"/>
+          </w:tcPr>
+          <w:p>
+            <w:pPr>
+              <w:pStyle w:val="NurText"/>
+              <w:rPr>
+                <w:rFonts w:ascii="Roboto" w:hAnsi="Roboto" w:cs="Segoe UI"/>
+                <w:sz w:val="22"/>
+                <w:szCs w:val="22"/>
+                <w:lang w:val="en-US"/>
+              </w:rPr>
+            </w:pPr>
+            <w:r>
+              <w:rPr>
+                <w:rFonts w:ascii="Roboto" w:hAnsi="Roboto" w:cs="Segoe UI"/>
+                <w:sz w:val="22"/>
+                <w:szCs w:val="22"/>
+                <w:lang w:val="en-US"/>
+              </w:rPr>
+              <w:t>Natural n</w:t>
+            </w:r>
+            <w:r>
+              <w:rPr>
+                <w:rFonts w:ascii="Roboto" w:hAnsi="Roboto" w:cs="Segoe UI"/>
+                <w:sz w:val="22"/>
+                <w:szCs w:val="22"/>
+                <w:lang w:val="en-US"/>
+              </w:rPr>
+              <w:t>umber (g)</w:t>
+            </w:r>
+          </w:p>
+        </w:tc>
+        <w:tc>
+          <w:tcPr>
+            <w:tcW w:w="1985" w:type="dxa"/>
+          </w:tcPr>
+          <w:p>
+            <w:pPr>
+              <w:pStyle w:val="NurText"/>
+              <w:jc w:val="center"/>
+              <w:rPr>
+                <w:rFonts w:ascii="Roboto" w:hAnsi="Roboto" w:cs="Segoe UI"/>
+                <w:sz w:val="22"/>
+                <w:szCs w:val="22"/>
+                <w:lang w:val="en-US"/>
+              </w:rPr>
+            </w:pPr>
+            <w:r>
+              <w:rPr>
+                <w:rFonts w:ascii="Roboto" w:hAnsi="Roboto" w:cs="Segoe UI"/>
+                <w:sz w:val="22"/>
+                <w:szCs w:val="22"/>
+                <w:lang w:val="en-US"/>
+              </w:rPr>
+              <w:t>HexString</w:t>
+            </w:r>
+          </w:p>
+        </w:tc>
+        <w:tc>
+          <w:tcPr>
+            <w:tcW w:w="8540" w:type="dxa"/>
+          </w:tcPr>
+          <w:p>
+            <w:pPr>
+              <w:pStyle w:val="NurText"/>
+              <w:rPr>
+                <w:rFonts w:ascii="Roboto" w:hAnsi="Roboto" w:cs="Segoe UI"/>
+                <w:sz w:val="22"/>
+                <w:szCs w:val="22"/>
+                <w:lang w:val="en-US"/>
+              </w:rPr>
+            </w:pPr>
+            <w:r>
+              <w:rPr>
+                <w:rFonts w:ascii="Roboto" w:hAnsi="Roboto" w:cs="Segoe UI"/>
+                <w:sz w:val="22"/>
+                <w:szCs w:val="22"/>
+                <w:lang w:val="en-US"/>
+              </w:rPr>
+              <w:t>Publicly known natural number smaller than p (Phase 0, DH only)</w:t>
+            </w:r>
+          </w:p>
+        </w:tc>
+      </w:tr>
+      <w:tr>
+        <w:tc>
+          <w:tcPr>
+            <w:tcW w:w="2410" w:type="dxa"/>
           </w:tcPr>
           <w:p>
             <w:pPr>
@@ -35206,11 +35672,20 @@
               </w:rPr>
               <w:t>variable</w:t>
             </w:r>
-          </w:p>
-        </w:tc>
-        <w:tc>
-          <w:tcPr>
-            <w:tcW w:w="1418" w:type="dxa"/>
+            <w:r>
+              <w:rPr>
+                <w:rFonts w:ascii="Roboto" w:hAnsi="Roboto" w:cs="Segoe UI"/>
+                <w:sz w:val="22"/>
+                <w:szCs w:val="22"/>
+                <w:lang w:val="en-US"/>
+              </w:rPr>
+              <w:t>/key</w:t>
+            </w:r>
+          </w:p>
+        </w:tc>
+        <w:tc>
+          <w:tcPr>
+            <w:tcW w:w="1985" w:type="dxa"/>
           </w:tcPr>
           <w:p>
             <w:pPr>
@@ -35236,7 +35711,7 @@
         </w:tc>
         <w:tc>
           <w:tcPr>
-            <w:tcW w:w="9249" w:type="dxa"/>
+            <w:tcW w:w="8540" w:type="dxa"/>
           </w:tcPr>
           <w:p>
             <w:pPr>
@@ -35265,6 +35740,15 @@
                 <w:lang w:val="en-US"/>
               </w:rPr>
               <w:t>variable</w:t>
+            </w:r>
+            <w:r>
+              <w:rPr>
+                <w:rFonts w:ascii="Roboto" w:hAnsi="Roboto" w:cs="Segoe UI"/>
+                <w:sz w:val="22"/>
+                <w:szCs w:val="22"/>
+                <w:lang w:val="en-US"/>
+              </w:rPr>
+              <w:t>/key</w:t>
             </w:r>
             <w:r>
               <w:rPr>
@@ -35657,7 +36141,7 @@
           <v:shape id="_x0000_s2055" type="#_x0000_t75" style="position:absolute;left:0;text-align:left;margin-left:33.4pt;margin-top:13.2pt;width:661.8pt;height:453.45pt;z-index:251660288;mso-position-horizontal-relative:text;mso-position-vertical-relative:text" wrapcoords="-24 179 -24 1535 808 1892 1273 1892 1200 2178 1176 9747 3869 9890 10800 9890 10800 11603 6931 11782 6931 13174 8008 13317 8131 13353 8131 20779 13837 20779 13886 17316 14351 16744 16163 16744 17339 16530 17363 15745 17167 15709 14376 15531 14253 15352 13861 15031 13886 13317 15061 13174 15086 11818 14890 11782 10800 11603 10776 9890 6882 9318 6906 8747 7078 8176 8155 8176 9649 7855 9624 7605 10408 7605 17706 7105 17706 5891 17878 5891 18220 5498 18196 5320 21012 5320 21380 5248 21380 4499 20988 4427 18196 4177 17706 3606 17706 3035 19494 3035 21453 2749 21478 2356 20890 2249 17584 1892 18049 1892 18906 1535 18882 179 -24 179">
             <v:imagedata r:id="rId15" o:title=""/>
           </v:shape>
-          <o:OLEObject Type="Embed" ProgID="Visio.Drawing.15" ShapeID="_x0000_s2055" DrawAspect="Content" ObjectID="_1799699801" r:id="rId16"/>
+          <o:OLEObject Type="Embed" ProgID="Visio.Drawing.15" ShapeID="_x0000_s2055" DrawAspect="Content" ObjectID="_1800134311" r:id="rId16"/>
         </w:object>
       </w:r>
     </w:p>
@@ -37707,7 +38191,16 @@
           <w:szCs w:val="22"/>
           <w:lang w:val="en-US"/>
         </w:rPr>
-        <w:t>Naval Support Command II A</w:t>
+        <w:t xml:space="preserve">German </w:t>
+      </w:r>
+      <w:r>
+        <w:rPr>
+          <w:rFonts w:ascii="Roboto" w:hAnsi="Roboto" w:cs="Segoe UI"/>
+          <w:sz w:val="22"/>
+          <w:szCs w:val="22"/>
+          <w:lang w:val="en-US"/>
+        </w:rPr>
+        <w:t>Naval Support Command</w:t>
       </w:r>
     </w:p>
     <w:p>
@@ -37727,7 +38220,25 @@
           <w:szCs w:val="22"/>
           <w:lang w:val="en-US"/>
         </w:rPr>
-        <w:t>c/o Volker Voß</w:t>
+        <w:t xml:space="preserve">c/o </w:t>
+      </w:r>
+      <w:r>
+        <w:rPr>
+          <w:rFonts w:ascii="Roboto" w:hAnsi="Roboto" w:cs="Segoe UI"/>
+          <w:sz w:val="22"/>
+          <w:szCs w:val="22"/>
+          <w:lang w:val="en-US"/>
+        </w:rPr>
+        <w:t xml:space="preserve">Commander (OF-4) </w:t>
+      </w:r>
+      <w:r>
+        <w:rPr>
+          <w:rFonts w:ascii="Roboto" w:hAnsi="Roboto" w:cs="Segoe UI"/>
+          <w:sz w:val="22"/>
+          <w:szCs w:val="22"/>
+          <w:lang w:val="en-US"/>
+        </w:rPr>
+        <w:t>Volker Voß</w:t>
       </w:r>
     </w:p>
     <w:p>
@@ -38452,7 +38963,7 @@
         <w:rFonts w:ascii="Roboto" w:hAnsi="Roboto"/>
         <w:lang w:val="en-US"/>
       </w:rPr>
-      <w:t>30</w:t>
+      <w:t>04</w:t>
     </w:r>
     <w:r>
       <w:rPr>
@@ -38466,7 +38977,14 @@
         <w:rFonts w:ascii="Roboto" w:hAnsi="Roboto"/>
         <w:lang w:val="en-US"/>
       </w:rPr>
-      <w:t>01</w:t>
+      <w:t>0</w:t>
+    </w:r>
+    <w:r>
+      <w:rPr>
+        <w:rFonts w:ascii="Roboto" w:hAnsi="Roboto"/>
+        <w:lang w:val="en-US"/>
+      </w:rPr>
+      <w:t>2</w:t>
     </w:r>
     <w:r>
       <w:rPr>

</xml_diff>

<commit_message>
Update ICD to v1.0 (04.02.2025), added AES ECB encryption mode, fix typo
</commit_message>
<xml_diff>
--- a/Documentation/SEDAP-Express ICD v1.0.docx
+++ b/Documentation/SEDAP-Express ICD v1.0.docx
@@ -3313,6 +3313,57 @@
           <w:szCs w:val="22"/>
           <w:lang w:val="en-US"/>
         </w:rPr>
+        <w:t xml:space="preserve">AES128/256 </w:t>
+      </w:r>
+      <w:r>
+        <w:rPr>
+          <w:rFonts w:ascii="Roboto" w:hAnsi="Roboto" w:cs="Segoe UI"/>
+          <w:sz w:val="22"/>
+          <w:szCs w:val="22"/>
+          <w:lang w:val="en-US"/>
+        </w:rPr>
+        <w:t>ECB/PKCS7Padding</w:t>
+      </w:r>
+      <w:r>
+        <w:rPr>
+          <w:rFonts w:ascii="Roboto" w:hAnsi="Roboto" w:cs="Segoe UI"/>
+          <w:sz w:val="22"/>
+          <w:szCs w:val="22"/>
+          <w:lang w:val="en-US"/>
+        </w:rPr>
+        <w:t xml:space="preserve"> </w:t>
+      </w:r>
+      <w:r>
+        <w:rPr>
+          <w:rFonts w:ascii="Roboto" w:hAnsi="Roboto" w:cs="Segoe UI"/>
+          <w:sz w:val="22"/>
+          <w:szCs w:val="22"/>
+          <w:lang w:val="en-US"/>
+        </w:rPr>
+        <w:t>(NIST SP 800-38A)</w:t>
+      </w:r>
+    </w:p>
+    <w:p>
+      <w:pPr>
+        <w:pStyle w:val="NurText"/>
+        <w:numPr>
+          <w:ilvl w:val="1"/>
+          <w:numId w:val="5"/>
+        </w:numPr>
+        <w:rPr>
+          <w:rFonts w:ascii="Roboto" w:hAnsi="Roboto" w:cs="Segoe UI"/>
+          <w:sz w:val="22"/>
+          <w:szCs w:val="22"/>
+          <w:lang w:val="en-US"/>
+        </w:rPr>
+      </w:pPr>
+      <w:r>
+        <w:rPr>
+          <w:rFonts w:ascii="Roboto" w:hAnsi="Roboto" w:cs="Segoe UI"/>
+          <w:sz w:val="22"/>
+          <w:szCs w:val="22"/>
+          <w:lang w:val="en-US"/>
+        </w:rPr>
         <w:t>XOR</w:t>
       </w:r>
       <w:r>
@@ -3855,7 +3906,25 @@
           <w:szCs w:val="22"/>
           <w:lang w:val="en-US"/>
         </w:rPr>
-        <w:t>entropy)</w:t>
+        <w:t>entropy</w:t>
+      </w:r>
+      <w:r>
+        <w:rPr>
+          <w:rFonts w:ascii="Roboto" w:hAnsi="Roboto" w:cs="Segoe UI"/>
+          <w:sz w:val="22"/>
+          <w:szCs w:val="22"/>
+          <w:lang w:val="en-US"/>
+        </w:rPr>
+        <w:t>!</w:t>
+      </w:r>
+      <w:r>
+        <w:rPr>
+          <w:rFonts w:ascii="Roboto" w:hAnsi="Roboto" w:cs="Segoe UI"/>
+          <w:sz w:val="22"/>
+          <w:szCs w:val="22"/>
+          <w:lang w:val="en-US"/>
+        </w:rPr>
+        <w:t>)</w:t>
       </w:r>
     </w:p>
     <w:p>
@@ -4258,20 +4327,6 @@
         </w:rPr>
         <w:t>eJwLcY0IsXYxszYzM3QxNzA2sjY2MnG1Dra2NrZWCsnILFYAokSF5IzEEoXc1OLixPRURSVrVxM3QwC2Vg/Y</w:t>
       </w:r>
-    </w:p>
-    <w:p>
-      <w:pPr>
-        <w:pStyle w:val="NurText"/>
-        <w:ind w:left="360"/>
-        <w:rPr>
-          <w:rFonts w:ascii="Roboto" w:hAnsi="Roboto" w:cs="Segoe UI"/>
-          <w:b/>
-          <w:bCs/>
-          <w:sz w:val="22"/>
-          <w:szCs w:val="22"/>
-          <w:lang w:val="en-US"/>
-        </w:rPr>
-      </w:pPr>
     </w:p>
     <w:p>
       <w:pPr>
@@ -4747,61 +4802,25 @@
           <w:szCs w:val="22"/>
           <w:lang w:val="en-US"/>
         </w:rPr>
-        <w:t>S</w:t>
-      </w:r>
-      <w:r>
-        <w:rPr>
-          <w:rFonts w:ascii="Roboto" w:hAnsi="Roboto" w:cs="Segoe UI"/>
-          <w:sz w:val="22"/>
-          <w:szCs w:val="22"/>
-          <w:lang w:val="en-US"/>
-        </w:rPr>
-        <w:t>EC/</w:t>
-      </w:r>
-      <w:r>
-        <w:rPr>
-          <w:rFonts w:ascii="Roboto" w:hAnsi="Roboto" w:cs="Segoe UI"/>
-          <w:sz w:val="22"/>
-          <w:szCs w:val="22"/>
-          <w:lang w:val="en-US"/>
-        </w:rPr>
-        <w:t>SEC</w:t>
-      </w:r>
-      <w:r>
-        <w:rPr>
-          <w:rFonts w:ascii="Roboto" w:hAnsi="Roboto" w:cs="Segoe UI"/>
-          <w:sz w:val="22"/>
-          <w:szCs w:val="22"/>
-          <w:lang w:val="en-US"/>
-        </w:rPr>
-        <w:t>MockUp</w:t>
-      </w:r>
-      <w:r>
-        <w:rPr>
-          <w:rFonts w:ascii="Roboto" w:hAnsi="Roboto" w:cs="Segoe UI"/>
-          <w:sz w:val="22"/>
-          <w:szCs w:val="22"/>
-          <w:lang w:val="en-US"/>
-        </w:rPr>
-        <w:t xml:space="preserve"> answers </w:t>
-      </w:r>
-      <w:r>
-        <w:rPr>
-          <w:rFonts w:ascii="Roboto" w:hAnsi="Roboto" w:cs="Segoe UI"/>
-          <w:sz w:val="22"/>
-          <w:szCs w:val="22"/>
-          <w:lang w:val="en-US"/>
-        </w:rPr>
-        <w:t>h</w:t>
-      </w:r>
-      <w:r>
-        <w:rPr>
-          <w:rFonts w:ascii="Roboto" w:hAnsi="Roboto" w:cs="Segoe UI"/>
-          <w:sz w:val="22"/>
-          <w:szCs w:val="22"/>
-          <w:lang w:val="en-US"/>
-        </w:rPr>
-        <w:t>eartbeat message</w:t>
+        <w:t>HEARTBEAT</w:t>
+      </w:r>
+      <w:r>
+        <w:rPr>
+          <w:rFonts w:ascii="Roboto" w:hAnsi="Roboto" w:cs="Segoe UI"/>
+          <w:sz w:val="22"/>
+          <w:szCs w:val="22"/>
+          <w:lang w:val="en-US"/>
+        </w:rPr>
+        <w:t xml:space="preserve"> message</w:t>
+      </w:r>
+      <w:r>
+        <w:rPr>
+          <w:rFonts w:ascii="Roboto" w:hAnsi="Roboto" w:cs="Segoe UI"/>
+          <w:sz w:val="22"/>
+          <w:szCs w:val="22"/>
+          <w:lang w:val="en-US"/>
+        </w:rPr>
+        <w:t>s should be answered</w:t>
       </w:r>
       <w:r>
         <w:rPr>
@@ -4837,6 +4856,15 @@
           <w:szCs w:val="22"/>
           <w:lang w:val="en-US"/>
         </w:rPr>
+        <w:t xml:space="preserve"> if possible</w:t>
+      </w:r>
+      <w:r>
+        <w:rPr>
+          <w:rFonts w:ascii="Roboto" w:hAnsi="Roboto" w:cs="Segoe UI"/>
+          <w:sz w:val="22"/>
+          <w:szCs w:val="22"/>
+          <w:lang w:val="en-US"/>
+        </w:rPr>
         <w:t xml:space="preserve"> (</w:t>
       </w:r>
       <w:r>
@@ -4892,6 +4920,39 @@
           <w:lang w:val="en-US"/>
         </w:rPr>
         <w:t>)</w:t>
+      </w:r>
+    </w:p>
+    <w:p>
+      <w:pPr>
+        <w:pStyle w:val="NurText"/>
+        <w:numPr>
+          <w:ilvl w:val="0"/>
+          <w:numId w:val="4"/>
+        </w:numPr>
+        <w:rPr>
+          <w:rFonts w:ascii="Roboto" w:hAnsi="Roboto" w:cs="Segoe UI"/>
+          <w:sz w:val="22"/>
+          <w:szCs w:val="22"/>
+          <w:lang w:val="en-US"/>
+        </w:rPr>
+      </w:pPr>
+      <w:r>
+        <w:rPr>
+          <w:rFonts w:ascii="Roboto" w:hAnsi="Roboto" w:cs="Segoe UI"/>
+          <w:sz w:val="22"/>
+          <w:szCs w:val="22"/>
+          <w:lang w:val="en-US"/>
+        </w:rPr>
+        <w:t>Is highly recommended to use the &lt;number&gt; and &lt;acknowledgement&gt; field in the header</w:t>
+      </w:r>
+      <w:r>
+        <w:rPr>
+          <w:rFonts w:ascii="Roboto" w:hAnsi="Roboto" w:cs="Segoe UI"/>
+          <w:sz w:val="22"/>
+          <w:szCs w:val="22"/>
+          <w:lang w:val="en-US"/>
+        </w:rPr>
+        <w:t xml:space="preserve"> cause of possible packet lost</w:t>
       </w:r>
     </w:p>
     <w:p>
@@ -5427,7 +5488,25 @@
           <w:szCs w:val="22"/>
           <w:lang w:val="en-US"/>
         </w:rPr>
-        <w:t xml:space="preserve">Deflate or gzip compression should be supported </w:t>
+        <w:t xml:space="preserve">Deflate or </w:t>
+      </w:r>
+      <w:r>
+        <w:rPr>
+          <w:rFonts w:ascii="Roboto" w:hAnsi="Roboto" w:cs="Segoe UI"/>
+          <w:sz w:val="22"/>
+          <w:szCs w:val="22"/>
+          <w:lang w:val="en-US"/>
+        </w:rPr>
+        <w:t>GZ</w:t>
+      </w:r>
+      <w:r>
+        <w:rPr>
+          <w:rFonts w:ascii="Roboto" w:hAnsi="Roboto" w:cs="Segoe UI"/>
+          <w:sz w:val="22"/>
+          <w:szCs w:val="22"/>
+          <w:lang w:val="en-US"/>
+        </w:rPr>
+        <w:t xml:space="preserve">ip compression should be supported </w:t>
       </w:r>
     </w:p>
     <w:p>
@@ -10760,7 +10839,25 @@
                 <w:szCs w:val="22"/>
                 <w:lang w:val="en-US"/>
               </w:rPr>
-              <w:t>, Maximum length 64 bytes</w:t>
+              <w:t xml:space="preserve">, </w:t>
+            </w:r>
+            <w:r>
+              <w:rPr>
+                <w:rFonts w:ascii="Roboto" w:hAnsi="Roboto" w:cs="Segoe UI"/>
+                <w:sz w:val="22"/>
+                <w:szCs w:val="22"/>
+                <w:lang w:val="en-US"/>
+              </w:rPr>
+              <w:t>m</w:t>
+            </w:r>
+            <w:r>
+              <w:rPr>
+                <w:rFonts w:ascii="Roboto" w:hAnsi="Roboto" w:cs="Segoe UI"/>
+                <w:sz w:val="22"/>
+                <w:szCs w:val="22"/>
+                <w:lang w:val="en-US"/>
+              </w:rPr>
+              <w:t>aximum length 64 bytes</w:t>
             </w:r>
           </w:p>
         </w:tc>
@@ -11599,16 +11696,7 @@
                 <w:szCs w:val="22"/>
                 <w:lang w:val="en-US"/>
               </w:rPr>
-              <w:t>, m</w:t>
-            </w:r>
-            <w:r>
-              <w:rPr>
-                <w:rFonts w:ascii="Roboto" w:hAnsi="Roboto" w:cs="Segoe UI"/>
-                <w:sz w:val="22"/>
-                <w:szCs w:val="22"/>
-                <w:lang w:val="en-US"/>
-              </w:rPr>
-              <w:t>aximum length 2048 bytes</w:t>
+              <w:t>, maximum length 2048 bytes</w:t>
             </w:r>
           </w:p>
         </w:tc>
@@ -28370,25 +28458,7 @@
                 <w:szCs w:val="22"/>
                 <w:lang w:val="en-US"/>
               </w:rPr>
-              <w:t xml:space="preserve">, maximum length </w:t>
-            </w:r>
-            <w:r>
-              <w:rPr>
-                <w:rFonts w:ascii="Roboto" w:hAnsi="Roboto" w:cs="Segoe UI"/>
-                <w:sz w:val="22"/>
-                <w:szCs w:val="22"/>
-                <w:lang w:val="en-US"/>
-              </w:rPr>
-              <w:t>64</w:t>
-            </w:r>
-            <w:r>
-              <w:rPr>
-                <w:rFonts w:ascii="Roboto" w:hAnsi="Roboto" w:cs="Segoe UI"/>
-                <w:sz w:val="22"/>
-                <w:szCs w:val="22"/>
-                <w:lang w:val="en-US"/>
-              </w:rPr>
-              <w:t xml:space="preserve"> bytes</w:t>
+              <w:t>, maximum length 64 bytes</w:t>
             </w:r>
           </w:p>
         </w:tc>
@@ -33220,7 +33290,7 @@
           <v:shape id="_x0000_i1025" type="#_x0000_t75" style="width:376.55pt;height:228.85pt" o:ole="">
             <v:imagedata r:id="rId12" o:title=""/>
           </v:shape>
-          <o:OLEObject Type="Embed" ProgID="Visio.Drawing.15" ShapeID="_x0000_i1025" DrawAspect="Content" ObjectID="_1800139299" r:id="rId13"/>
+          <o:OLEObject Type="Embed" ProgID="Visio.Drawing.15" ShapeID="_x0000_i1025" DrawAspect="Content" ObjectID="_1800190974" r:id="rId13"/>
         </w:object>
       </w:r>
     </w:p>
@@ -34006,6 +34076,60 @@
           <w:szCs w:val="22"/>
           <w:lang w:val="en-US"/>
         </w:rPr>
+        <w:t>&lt;</w:t>
+      </w:r>
+      <w:r>
+        <w:rPr>
+          <w:rFonts w:ascii="Roboto" w:hAnsi="Roboto" w:cs="Segoe UI"/>
+          <w:sz w:val="22"/>
+          <w:szCs w:val="22"/>
+          <w:lang w:val="en-US"/>
+        </w:rPr>
+        <w:t>Key</w:t>
+      </w:r>
+      <w:r>
+        <w:rPr>
+          <w:rFonts w:ascii="Roboto" w:hAnsi="Roboto" w:cs="Segoe UI"/>
+          <w:sz w:val="22"/>
+          <w:szCs w:val="22"/>
+          <w:lang w:val="en-US"/>
+        </w:rPr>
+        <w:t>L</w:t>
+      </w:r>
+      <w:r>
+        <w:rPr>
+          <w:rFonts w:ascii="Roboto" w:hAnsi="Roboto" w:cs="Segoe UI"/>
+          <w:sz w:val="22"/>
+          <w:szCs w:val="22"/>
+          <w:lang w:val="en-US"/>
+        </w:rPr>
+        <w:t>ength</w:t>
+      </w:r>
+      <w:r>
+        <w:rPr>
+          <w:rFonts w:ascii="Roboto" w:hAnsi="Roboto" w:cs="Segoe UI"/>
+          <w:sz w:val="22"/>
+          <w:szCs w:val="22"/>
+          <w:lang w:val="en-US"/>
+        </w:rPr>
+        <w:t>SharedSecret</w:t>
+      </w:r>
+      <w:r>
+        <w:rPr>
+          <w:rFonts w:ascii="Roboto" w:hAnsi="Roboto" w:cs="Segoe UI"/>
+          <w:sz w:val="22"/>
+          <w:szCs w:val="22"/>
+          <w:lang w:val="en-US"/>
+        </w:rPr>
+        <w:t>&gt;(M);</w:t>
+      </w:r>
+      <w:r>
+        <w:rPr>
+          <w:rFonts w:ascii="Roboto" w:hAnsi="Roboto" w:cs="Segoe UI"/>
+          <w:sz w:val="22"/>
+          <w:szCs w:val="22"/>
+          <w:lang w:val="en-US"/>
+        </w:rPr>
         <w:t>&lt;Key</w:t>
       </w:r>
       <w:r>
@@ -34033,51 +34157,6 @@
           <w:szCs w:val="22"/>
           <w:lang w:val="en-US"/>
         </w:rPr>
-        <w:t>Key</w:t>
-      </w:r>
-      <w:r>
-        <w:rPr>
-          <w:rFonts w:ascii="Roboto" w:hAnsi="Roboto" w:cs="Segoe UI"/>
-          <w:sz w:val="22"/>
-          <w:szCs w:val="22"/>
-          <w:lang w:val="en-US"/>
-        </w:rPr>
-        <w:t>&gt;(M);</w:t>
-      </w:r>
-      <w:r>
-        <w:rPr>
-          <w:rFonts w:ascii="Roboto" w:hAnsi="Roboto" w:cs="Segoe UI"/>
-          <w:sz w:val="22"/>
-          <w:szCs w:val="22"/>
-          <w:lang w:val="en-US"/>
-        </w:rPr>
-        <w:t>&lt;Key</w:t>
-      </w:r>
-      <w:r>
-        <w:rPr>
-          <w:rFonts w:ascii="Roboto" w:hAnsi="Roboto" w:cs="Segoe UI"/>
-          <w:sz w:val="22"/>
-          <w:szCs w:val="22"/>
-          <w:lang w:val="en-US"/>
-        </w:rPr>
-        <w:t>L</w:t>
-      </w:r>
-      <w:r>
-        <w:rPr>
-          <w:rFonts w:ascii="Roboto" w:hAnsi="Roboto" w:cs="Segoe UI"/>
-          <w:sz w:val="22"/>
-          <w:szCs w:val="22"/>
-          <w:lang w:val="en-US"/>
-        </w:rPr>
-        <w:t>ength</w:t>
-      </w:r>
-      <w:r>
-        <w:rPr>
-          <w:rFonts w:ascii="Roboto" w:hAnsi="Roboto" w:cs="Segoe UI"/>
-          <w:sz w:val="22"/>
-          <w:szCs w:val="22"/>
-          <w:lang w:val="en-US"/>
-        </w:rPr>
         <w:t>KEM</w:t>
       </w:r>
       <w:r>
@@ -34132,7 +34211,25 @@
           <w:szCs w:val="22"/>
           <w:lang w:val="en-US"/>
         </w:rPr>
-        <w:t>;&lt;</w:t>
+        <w:t>;</w:t>
+      </w:r>
+      <w:r>
+        <w:rPr>
+          <w:rFonts w:ascii="Roboto" w:hAnsi="Roboto" w:cs="Segoe UI"/>
+          <w:sz w:val="22"/>
+          <w:szCs w:val="22"/>
+          <w:lang w:val="en-US"/>
+        </w:rPr>
+        <w:br/>
+      </w:r>
+      <w:r>
+        <w:rPr>
+          <w:rFonts w:ascii="Roboto" w:hAnsi="Roboto" w:cs="Segoe UI"/>
+          <w:sz w:val="22"/>
+          <w:szCs w:val="22"/>
+          <w:lang w:val="en-US"/>
+        </w:rPr>
+        <w:t>&lt;</w:t>
       </w:r>
       <w:r>
         <w:rPr>
@@ -34245,14 +34342,14 @@
         <w:tblLook w:val="04A0" w:firstRow="1" w:lastRow="0" w:firstColumn="1" w:lastColumn="0" w:noHBand="0" w:noVBand="1"/>
       </w:tblPr>
       <w:tblGrid>
-        <w:gridCol w:w="2410"/>
-        <w:gridCol w:w="1985"/>
+        <w:gridCol w:w="2694"/>
+        <w:gridCol w:w="1701"/>
         <w:gridCol w:w="8540"/>
       </w:tblGrid>
       <w:tr>
         <w:tc>
           <w:tcPr>
-            <w:tcW w:w="2410" w:type="dxa"/>
+            <w:tcW w:w="2694" w:type="dxa"/>
           </w:tcPr>
           <w:p>
             <w:pPr>
@@ -34286,7 +34383,7 @@
         </w:tc>
         <w:tc>
           <w:tcPr>
-            <w:tcW w:w="1985" w:type="dxa"/>
+            <w:tcW w:w="1701" w:type="dxa"/>
           </w:tcPr>
           <w:p>
             <w:pPr>
@@ -34474,23 +34571,23 @@
       <w:tr>
         <w:tc>
           <w:tcPr>
-            <w:tcW w:w="2410" w:type="dxa"/>
-          </w:tcPr>
-          <w:p>
-            <w:pPr>
-              <w:pStyle w:val="NurText"/>
-              <w:rPr>
-                <w:rFonts w:ascii="Roboto" w:hAnsi="Roboto" w:cs="Segoe UI"/>
-                <w:sz w:val="22"/>
-                <w:szCs w:val="22"/>
-                <w:lang w:val="en-US"/>
-              </w:rPr>
-            </w:pPr>
-          </w:p>
-        </w:tc>
-        <w:tc>
-          <w:tcPr>
-            <w:tcW w:w="1985" w:type="dxa"/>
+            <w:tcW w:w="2694" w:type="dxa"/>
+          </w:tcPr>
+          <w:p>
+            <w:pPr>
+              <w:pStyle w:val="NurText"/>
+              <w:rPr>
+                <w:rFonts w:ascii="Roboto" w:hAnsi="Roboto" w:cs="Segoe UI"/>
+                <w:sz w:val="22"/>
+                <w:szCs w:val="22"/>
+                <w:lang w:val="en-US"/>
+              </w:rPr>
+            </w:pPr>
+          </w:p>
+        </w:tc>
+        <w:tc>
+          <w:tcPr>
+            <w:tcW w:w="1701" w:type="dxa"/>
           </w:tcPr>
           <w:p>
             <w:pPr>
@@ -34580,16 +34677,7 @@
                 <w:szCs w:val="22"/>
                 <w:lang w:val="en-US"/>
               </w:rPr>
-              <w:t>1024/2048/4096</w:t>
-            </w:r>
-            <w:r>
-              <w:rPr>
-                <w:rFonts w:ascii="Roboto" w:hAnsi="Roboto" w:cs="Segoe UI"/>
-                <w:sz w:val="22"/>
-                <w:szCs w:val="22"/>
-                <w:lang w:val="en-US"/>
-              </w:rPr>
-              <w:t xml:space="preserve"> b</w:t>
+              <w:t>1024/2048/4096 b</w:t>
             </w:r>
             <w:r>
               <w:rPr>
@@ -34633,23 +34721,23 @@
       <w:tr>
         <w:tc>
           <w:tcPr>
-            <w:tcW w:w="2410" w:type="dxa"/>
-          </w:tcPr>
-          <w:p>
-            <w:pPr>
-              <w:pStyle w:val="NurText"/>
-              <w:rPr>
-                <w:rFonts w:ascii="Roboto" w:hAnsi="Roboto" w:cs="Segoe UI"/>
-                <w:sz w:val="22"/>
-                <w:szCs w:val="22"/>
-                <w:lang w:val="en-US"/>
-              </w:rPr>
-            </w:pPr>
-          </w:p>
-        </w:tc>
-        <w:tc>
-          <w:tcPr>
-            <w:tcW w:w="1985" w:type="dxa"/>
+            <w:tcW w:w="2694" w:type="dxa"/>
+          </w:tcPr>
+          <w:p>
+            <w:pPr>
+              <w:pStyle w:val="NurText"/>
+              <w:rPr>
+                <w:rFonts w:ascii="Roboto" w:hAnsi="Roboto" w:cs="Segoe UI"/>
+                <w:sz w:val="22"/>
+                <w:szCs w:val="22"/>
+                <w:lang w:val="en-US"/>
+              </w:rPr>
+            </w:pPr>
+          </w:p>
+        </w:tc>
+        <w:tc>
+          <w:tcPr>
+            <w:tcW w:w="1701" w:type="dxa"/>
           </w:tcPr>
           <w:p>
             <w:pPr>
@@ -34720,23 +34808,23 @@
       <w:tr>
         <w:tc>
           <w:tcPr>
-            <w:tcW w:w="2410" w:type="dxa"/>
-          </w:tcPr>
-          <w:p>
-            <w:pPr>
-              <w:pStyle w:val="NurText"/>
-              <w:rPr>
-                <w:rFonts w:ascii="Roboto" w:hAnsi="Roboto" w:cs="Segoe UI"/>
-                <w:sz w:val="22"/>
-                <w:szCs w:val="22"/>
-                <w:lang w:val="en-US"/>
-              </w:rPr>
-            </w:pPr>
-          </w:p>
-        </w:tc>
-        <w:tc>
-          <w:tcPr>
-            <w:tcW w:w="1985" w:type="dxa"/>
+            <w:tcW w:w="2694" w:type="dxa"/>
+          </w:tcPr>
+          <w:p>
+            <w:pPr>
+              <w:pStyle w:val="NurText"/>
+              <w:rPr>
+                <w:rFonts w:ascii="Roboto" w:hAnsi="Roboto" w:cs="Segoe UI"/>
+                <w:sz w:val="22"/>
+                <w:szCs w:val="22"/>
+                <w:lang w:val="en-US"/>
+              </w:rPr>
+            </w:pPr>
+          </w:p>
+        </w:tc>
+        <w:tc>
+          <w:tcPr>
+            <w:tcW w:w="1701" w:type="dxa"/>
           </w:tcPr>
           <w:p>
             <w:pPr>
@@ -34807,23 +34895,23 @@
       <w:tr>
         <w:tc>
           <w:tcPr>
-            <w:tcW w:w="2410" w:type="dxa"/>
-          </w:tcPr>
-          <w:p>
-            <w:pPr>
-              <w:pStyle w:val="NurText"/>
-              <w:rPr>
-                <w:rFonts w:ascii="Roboto" w:hAnsi="Roboto" w:cs="Segoe UI"/>
-                <w:sz w:val="22"/>
-                <w:szCs w:val="22"/>
-                <w:lang w:val="en-US"/>
-              </w:rPr>
-            </w:pPr>
-          </w:p>
-        </w:tc>
-        <w:tc>
-          <w:tcPr>
-            <w:tcW w:w="1985" w:type="dxa"/>
+            <w:tcW w:w="2694" w:type="dxa"/>
+          </w:tcPr>
+          <w:p>
+            <w:pPr>
+              <w:pStyle w:val="NurText"/>
+              <w:rPr>
+                <w:rFonts w:ascii="Roboto" w:hAnsi="Roboto" w:cs="Segoe UI"/>
+                <w:sz w:val="22"/>
+                <w:szCs w:val="22"/>
+                <w:lang w:val="en-US"/>
+              </w:rPr>
+            </w:pPr>
+          </w:p>
+        </w:tc>
+        <w:tc>
+          <w:tcPr>
+            <w:tcW w:w="1701" w:type="dxa"/>
           </w:tcPr>
           <w:p>
             <w:pPr>
@@ -34894,23 +34982,23 @@
       <w:tr>
         <w:tc>
           <w:tcPr>
-            <w:tcW w:w="2410" w:type="dxa"/>
-          </w:tcPr>
-          <w:p>
-            <w:pPr>
-              <w:pStyle w:val="NurText"/>
-              <w:rPr>
-                <w:rFonts w:ascii="Roboto" w:hAnsi="Roboto" w:cs="Segoe UI"/>
-                <w:sz w:val="22"/>
-                <w:szCs w:val="22"/>
-                <w:lang w:val="en-US"/>
-              </w:rPr>
-            </w:pPr>
-          </w:p>
-        </w:tc>
-        <w:tc>
-          <w:tcPr>
-            <w:tcW w:w="1985" w:type="dxa"/>
+            <w:tcW w:w="2694" w:type="dxa"/>
+          </w:tcPr>
+          <w:p>
+            <w:pPr>
+              <w:pStyle w:val="NurText"/>
+              <w:rPr>
+                <w:rFonts w:ascii="Roboto" w:hAnsi="Roboto" w:cs="Segoe UI"/>
+                <w:sz w:val="22"/>
+                <w:szCs w:val="22"/>
+                <w:lang w:val="en-US"/>
+              </w:rPr>
+            </w:pPr>
+          </w:p>
+        </w:tc>
+        <w:tc>
+          <w:tcPr>
+            <w:tcW w:w="1701" w:type="dxa"/>
           </w:tcPr>
           <w:p>
             <w:pPr>
@@ -34972,23 +35060,23 @@
       <w:tr>
         <w:tc>
           <w:tcPr>
-            <w:tcW w:w="2410" w:type="dxa"/>
-          </w:tcPr>
-          <w:p>
-            <w:pPr>
-              <w:pStyle w:val="NurText"/>
-              <w:rPr>
-                <w:rFonts w:ascii="Roboto" w:hAnsi="Roboto" w:cs="Segoe UI"/>
-                <w:sz w:val="22"/>
-                <w:szCs w:val="22"/>
-                <w:lang w:val="en-US"/>
-              </w:rPr>
-            </w:pPr>
-          </w:p>
-        </w:tc>
-        <w:tc>
-          <w:tcPr>
-            <w:tcW w:w="1985" w:type="dxa"/>
+            <w:tcW w:w="2694" w:type="dxa"/>
+          </w:tcPr>
+          <w:p>
+            <w:pPr>
+              <w:pStyle w:val="NurText"/>
+              <w:rPr>
+                <w:rFonts w:ascii="Roboto" w:hAnsi="Roboto" w:cs="Segoe UI"/>
+                <w:sz w:val="22"/>
+                <w:szCs w:val="22"/>
+                <w:lang w:val="en-US"/>
+              </w:rPr>
+            </w:pPr>
+          </w:p>
+        </w:tc>
+        <w:tc>
+          <w:tcPr>
+            <w:tcW w:w="1701" w:type="dxa"/>
           </w:tcPr>
           <w:p>
             <w:pPr>
@@ -35050,23 +35138,23 @@
       <w:tr>
         <w:tc>
           <w:tcPr>
-            <w:tcW w:w="2410" w:type="dxa"/>
-          </w:tcPr>
-          <w:p>
-            <w:pPr>
-              <w:pStyle w:val="NurText"/>
-              <w:rPr>
-                <w:rFonts w:ascii="Roboto" w:hAnsi="Roboto" w:cs="Segoe UI"/>
-                <w:sz w:val="22"/>
-                <w:szCs w:val="22"/>
-                <w:lang w:val="en-US"/>
-              </w:rPr>
-            </w:pPr>
-          </w:p>
-        </w:tc>
-        <w:tc>
-          <w:tcPr>
-            <w:tcW w:w="1985" w:type="dxa"/>
+            <w:tcW w:w="2694" w:type="dxa"/>
+          </w:tcPr>
+          <w:p>
+            <w:pPr>
+              <w:pStyle w:val="NurText"/>
+              <w:rPr>
+                <w:rFonts w:ascii="Roboto" w:hAnsi="Roboto" w:cs="Segoe UI"/>
+                <w:sz w:val="22"/>
+                <w:szCs w:val="22"/>
+                <w:lang w:val="en-US"/>
+              </w:rPr>
+            </w:pPr>
+          </w:p>
+        </w:tc>
+        <w:tc>
+          <w:tcPr>
+            <w:tcW w:w="1701" w:type="dxa"/>
           </w:tcPr>
           <w:p>
             <w:pPr>
@@ -35128,7 +35216,7 @@
       <w:tr>
         <w:tc>
           <w:tcPr>
-            <w:tcW w:w="2410" w:type="dxa"/>
+            <w:tcW w:w="2694" w:type="dxa"/>
           </w:tcPr>
           <w:p>
             <w:pPr>
@@ -35153,7 +35241,7 @@
         </w:tc>
         <w:tc>
           <w:tcPr>
-            <w:tcW w:w="1985" w:type="dxa"/>
+            <w:tcW w:w="1701" w:type="dxa"/>
           </w:tcPr>
           <w:p>
             <w:pPr>
@@ -35233,7 +35321,7 @@
       <w:tr>
         <w:tc>
           <w:tcPr>
-            <w:tcW w:w="2410" w:type="dxa"/>
+            <w:tcW w:w="2694" w:type="dxa"/>
           </w:tcPr>
           <w:p>
             <w:pPr>
@@ -35279,13 +35367,13 @@
                 <w:szCs w:val="22"/>
                 <w:lang w:val="en-US"/>
               </w:rPr>
-              <w:t>Key</w:t>
-            </w:r>
-          </w:p>
-        </w:tc>
-        <w:tc>
-          <w:tcPr>
-            <w:tcW w:w="1985" w:type="dxa"/>
+              <w:t>SharedSecret</w:t>
+            </w:r>
+          </w:p>
+        </w:tc>
+        <w:tc>
+          <w:tcPr>
+            <w:tcW w:w="1701" w:type="dxa"/>
           </w:tcPr>
           <w:p>
             <w:pPr>
@@ -35374,7 +35462,7 @@
       <w:tr>
         <w:tc>
           <w:tcPr>
-            <w:tcW w:w="2410" w:type="dxa"/>
+            <w:tcW w:w="2694" w:type="dxa"/>
           </w:tcPr>
           <w:p>
             <w:pPr>
@@ -35426,7 +35514,7 @@
         </w:tc>
         <w:tc>
           <w:tcPr>
-            <w:tcW w:w="1985" w:type="dxa"/>
+            <w:tcW w:w="1701" w:type="dxa"/>
           </w:tcPr>
           <w:p>
             <w:pPr>
@@ -35507,7 +35595,25 @@
                 <w:szCs w:val="22"/>
                 <w:lang w:val="en-US"/>
               </w:rPr>
-              <w:t xml:space="preserve"> (Phase 0)</w:t>
+              <w:t xml:space="preserve"> </w:t>
+            </w:r>
+            <w:r>
+              <w:rPr>
+                <w:rFonts w:ascii="Roboto" w:hAnsi="Roboto" w:cs="Segoe UI"/>
+                <w:sz w:val="22"/>
+                <w:szCs w:val="22"/>
+                <w:lang w:val="en-US"/>
+              </w:rPr>
+              <w:t xml:space="preserve">process </w:t>
+            </w:r>
+            <w:r>
+              <w:rPr>
+                <w:rFonts w:ascii="Roboto" w:hAnsi="Roboto" w:cs="Segoe UI"/>
+                <w:sz w:val="22"/>
+                <w:szCs w:val="22"/>
+                <w:lang w:val="en-US"/>
+              </w:rPr>
+              <w:t>(Phase 0)</w:t>
             </w:r>
           </w:p>
         </w:tc>
@@ -35515,7 +35621,7 @@
       <w:tr>
         <w:tc>
           <w:tcPr>
-            <w:tcW w:w="2410" w:type="dxa"/>
+            <w:tcW w:w="2694" w:type="dxa"/>
           </w:tcPr>
           <w:p>
             <w:pPr>
@@ -35540,7 +35646,7 @@
         </w:tc>
         <w:tc>
           <w:tcPr>
-            <w:tcW w:w="1985" w:type="dxa"/>
+            <w:tcW w:w="1701" w:type="dxa"/>
           </w:tcPr>
           <w:p>
             <w:pPr>
@@ -35593,7 +35699,7 @@
       <w:tr>
         <w:tc>
           <w:tcPr>
-            <w:tcW w:w="2410" w:type="dxa"/>
+            <w:tcW w:w="2694" w:type="dxa"/>
           </w:tcPr>
           <w:p>
             <w:pPr>
@@ -35627,7 +35733,7 @@
         </w:tc>
         <w:tc>
           <w:tcPr>
-            <w:tcW w:w="1985" w:type="dxa"/>
+            <w:tcW w:w="1701" w:type="dxa"/>
           </w:tcPr>
           <w:p>
             <w:pPr>
@@ -35680,7 +35786,7 @@
       <w:tr>
         <w:tc>
           <w:tcPr>
-            <w:tcW w:w="2410" w:type="dxa"/>
+            <w:tcW w:w="2694" w:type="dxa"/>
           </w:tcPr>
           <w:p>
             <w:pPr>
@@ -35723,7 +35829,7 @@
         </w:tc>
         <w:tc>
           <w:tcPr>
-            <w:tcW w:w="1985" w:type="dxa"/>
+            <w:tcW w:w="1701" w:type="dxa"/>
           </w:tcPr>
           <w:p>
             <w:pPr>
@@ -36206,7 +36312,7 @@
           <v:shape id="_x0000_s2055" type="#_x0000_t75" style="position:absolute;left:0;text-align:left;margin-left:33.4pt;margin-top:13.2pt;width:661.8pt;height:453.45pt;z-index:251660288;mso-position-horizontal-relative:text;mso-position-vertical-relative:text" wrapcoords="-24 179 -24 1535 808 1892 1273 1892 1200 2178 1176 9747 3869 9890 10800 9890 10800 11603 6931 11782 6931 13174 8008 13317 8131 13353 8131 20779 13837 20779 13886 17316 14351 16744 16163 16744 17339 16530 17363 15745 17167 15709 14376 15531 14253 15352 13861 15031 13886 13317 15061 13174 15086 11818 14890 11782 10800 11603 10776 9890 6882 9318 6906 8747 7078 8176 8155 8176 9649 7855 9624 7605 10408 7605 17706 7105 17706 5891 17878 5891 18220 5498 18196 5320 21012 5320 21380 5248 21380 4499 20988 4427 18196 4177 17706 3606 17706 3035 19494 3035 21453 2749 21478 2356 20890 2249 17584 1892 18049 1892 18906 1535 18882 179 -24 179">
             <v:imagedata r:id="rId15" o:title=""/>
           </v:shape>
-          <o:OLEObject Type="Embed" ProgID="Visio.Drawing.15" ShapeID="_x0000_s2055" DrawAspect="Content" ObjectID="_1800139300" r:id="rId16"/>
+          <o:OLEObject Type="Embed" ProgID="Visio.Drawing.15" ShapeID="_x0000_s2055" DrawAspect="Content" ObjectID="_1800190975" r:id="rId16"/>
         </w:object>
       </w:r>
     </w:p>

</xml_diff>

<commit_message>
ICD V1.0 (10.02.25), Add santize cmd,Changed EmissionID,Add ref to TEXT
</commit_message>
<xml_diff>
--- a/Documentation/SEDAP-Express ICD v1.0.docx
+++ b/Documentation/SEDAP-Express ICD v1.0.docx
@@ -10597,6 +10597,15 @@
                 <w:szCs w:val="22"/>
                 <w:lang w:val="en-US"/>
               </w:rPr>
+              <w:t xml:space="preserve">id </w:t>
+            </w:r>
+            <w:r>
+              <w:rPr>
+                <w:rFonts w:ascii="Roboto" w:hAnsi="Roboto" w:cs="Segoe UI"/>
+                <w:sz w:val="22"/>
+                <w:szCs w:val="22"/>
+                <w:lang w:val="en-US"/>
+              </w:rPr>
               <w:t>of the contact chosen by the sender of this message</w:t>
             </w:r>
           </w:p>
@@ -12537,7 +12546,7 @@
                 <w:szCs w:val="22"/>
                 <w:lang w:val="en-US"/>
               </w:rPr>
-              <w:t>Number&gt;0</w:t>
+              <w:t>ASCII</w:t>
             </w:r>
           </w:p>
         </w:tc>
@@ -12562,7 +12571,34 @@
                 <w:szCs w:val="22"/>
                 <w:lang w:val="en-US"/>
               </w:rPr>
-              <w:t>A positive identification unique number of the emission chosen by the sender of this message</w:t>
+              <w:t>A positive identification unique number or free text</w:t>
+            </w:r>
+            <w:r>
+              <w:rPr>
+                <w:rFonts w:ascii="Roboto" w:hAnsi="Roboto" w:cs="Segoe UI"/>
+                <w:sz w:val="22"/>
+                <w:szCs w:val="22"/>
+                <w:lang w:val="en-US"/>
+              </w:rPr>
+              <w:t xml:space="preserve"> </w:t>
+            </w:r>
+            <w:r>
+              <w:rPr>
+                <w:rFonts w:ascii="Roboto" w:hAnsi="Roboto" w:cs="Segoe UI"/>
+                <w:sz w:val="22"/>
+                <w:szCs w:val="22"/>
+                <w:lang w:val="en-US"/>
+              </w:rPr>
+              <w:t xml:space="preserve">id </w:t>
+            </w:r>
+            <w:r>
+              <w:rPr>
+                <w:rFonts w:ascii="Roboto" w:hAnsi="Roboto" w:cs="Segoe UI"/>
+                <w:sz w:val="22"/>
+                <w:szCs w:val="22"/>
+                <w:lang w:val="en-US"/>
+              </w:rPr>
+              <w:t>of the emission chosen by the sender of this message</w:t>
             </w:r>
             <w:r>
               <w:rPr>
@@ -18256,7 +18292,7 @@
         <w:tblLook w:val="04A0" w:firstRow="1" w:lastRow="0" w:firstColumn="1" w:lastColumn="0" w:noHBand="0" w:noVBand="1"/>
       </w:tblPr>
       <w:tblGrid>
-        <w:gridCol w:w="1134"/>
+        <w:gridCol w:w="1206"/>
         <w:gridCol w:w="1276"/>
         <w:gridCol w:w="9639"/>
       </w:tblGrid>
@@ -19007,6 +19043,84 @@
           </w:p>
         </w:tc>
       </w:tr>
+      <w:tr>
+        <w:tc>
+          <w:tcPr>
+            <w:tcW w:w="1134" w:type="dxa"/>
+          </w:tcPr>
+          <w:p>
+            <w:pPr>
+              <w:pStyle w:val="NurText"/>
+              <w:rPr>
+                <w:rFonts w:ascii="Roboto" w:hAnsi="Roboto" w:cs="Segoe UI"/>
+                <w:sz w:val="22"/>
+                <w:szCs w:val="22"/>
+                <w:lang w:val="en-US"/>
+              </w:rPr>
+            </w:pPr>
+            <w:r>
+              <w:rPr>
+                <w:rFonts w:ascii="Roboto" w:hAnsi="Roboto" w:cs="Segoe UI"/>
+                <w:sz w:val="22"/>
+                <w:szCs w:val="22"/>
+                <w:lang w:val="en-US"/>
+              </w:rPr>
+              <w:t>Reference</w:t>
+            </w:r>
+          </w:p>
+        </w:tc>
+        <w:tc>
+          <w:tcPr>
+            <w:tcW w:w="1276" w:type="dxa"/>
+          </w:tcPr>
+          <w:p>
+            <w:pPr>
+              <w:pStyle w:val="NurText"/>
+              <w:jc w:val="center"/>
+              <w:rPr>
+                <w:rFonts w:ascii="Roboto" w:hAnsi="Roboto" w:cs="Segoe UI"/>
+                <w:sz w:val="22"/>
+                <w:szCs w:val="22"/>
+                <w:lang w:val="en-US"/>
+              </w:rPr>
+            </w:pPr>
+            <w:r>
+              <w:rPr>
+                <w:rFonts w:ascii="Roboto" w:hAnsi="Roboto" w:cs="Segoe UI"/>
+                <w:sz w:val="22"/>
+                <w:szCs w:val="22"/>
+                <w:lang w:val="en-US"/>
+              </w:rPr>
+              <w:t>ASCII</w:t>
+            </w:r>
+          </w:p>
+        </w:tc>
+        <w:tc>
+          <w:tcPr>
+            <w:tcW w:w="9639" w:type="dxa"/>
+          </w:tcPr>
+          <w:p>
+            <w:pPr>
+              <w:pStyle w:val="NurText"/>
+              <w:rPr>
+                <w:rFonts w:ascii="Roboto" w:hAnsi="Roboto" w:cs="Segoe UI"/>
+                <w:sz w:val="22"/>
+                <w:szCs w:val="22"/>
+                <w:lang w:val="en-US"/>
+              </w:rPr>
+            </w:pPr>
+            <w:r>
+              <w:rPr>
+                <w:rFonts w:ascii="Roboto" w:hAnsi="Roboto" w:cs="Segoe UI"/>
+                <w:sz w:val="22"/>
+                <w:szCs w:val="22"/>
+                <w:lang w:val="en-US"/>
+              </w:rPr>
+              <w:t>Reference to a contact or emission</w:t>
+            </w:r>
+          </w:p>
+        </w:tc>
+      </w:tr>
     </w:tbl>
     <w:p>
       <w:pPr>
@@ -19154,6 +19268,15 @@
           <w:lang w:val="en-US"/>
         </w:rPr>
         <w:t>"This is an alert!"</w:t>
+      </w:r>
+      <w:r>
+        <w:rPr>
+          <w:rFonts w:ascii="Roboto" w:hAnsi="Roboto" w:cs="Segoe UI"/>
+          <w:sz w:val="22"/>
+          <w:szCs w:val="22"/>
+          <w:lang w:val="en-US"/>
+        </w:rPr>
+        <w:t>;1000</w:t>
       </w:r>
     </w:p>
     <w:p>
@@ -24421,7 +24544,16 @@
                 <w:szCs w:val="22"/>
                 <w:lang w:val="en-US"/>
               </w:rPr>
-              <w:t>0A</w:t>
+              <w:t>0</w:t>
+            </w:r>
+            <w:r>
+              <w:rPr>
+                <w:rFonts w:ascii="Roboto" w:hAnsi="Roboto" w:cs="Segoe UI"/>
+                <w:sz w:val="22"/>
+                <w:szCs w:val="22"/>
+                <w:lang w:val="en-US"/>
+              </w:rPr>
+              <w:t>A</w:t>
             </w:r>
           </w:p>
         </w:tc>
@@ -24508,7 +24640,16 @@
                 <w:szCs w:val="22"/>
                 <w:lang w:val="en-US"/>
               </w:rPr>
-              <w:t>0B</w:t>
+              <w:t>0</w:t>
+            </w:r>
+            <w:r>
+              <w:rPr>
+                <w:rFonts w:ascii="Roboto" w:hAnsi="Roboto" w:cs="Segoe UI"/>
+                <w:sz w:val="22"/>
+                <w:szCs w:val="22"/>
+                <w:lang w:val="en-US"/>
+              </w:rPr>
+              <w:t>B</w:t>
             </w:r>
           </w:p>
         </w:tc>
@@ -24800,7 +24941,43 @@
                 <w:szCs w:val="22"/>
                 <w:lang w:val="en-US"/>
               </w:rPr>
-              <w:t>contactID</w:t>
+              <w:t>W</w:t>
+            </w:r>
+            <w:r>
+              <w:rPr>
+                <w:rFonts w:ascii="Roboto" w:hAnsi="Roboto" w:cs="Segoe UI"/>
+                <w:sz w:val="22"/>
+                <w:szCs w:val="22"/>
+                <w:lang w:val="en-US"/>
+              </w:rPr>
+              <w:t>eaponID&gt;;</w:t>
+            </w:r>
+            <w:r>
+              <w:rPr>
+                <w:rFonts w:ascii="Roboto" w:hAnsi="Roboto" w:cs="Segoe UI"/>
+                <w:sz w:val="22"/>
+                <w:szCs w:val="22"/>
+                <w:lang w:val="en-US"/>
+              </w:rPr>
+              <w:t>&lt;</w:t>
+            </w:r>
+            <w:r>
+              <w:rPr>
+                <w:rFonts w:ascii="Roboto" w:hAnsi="Roboto" w:cs="Segoe UI"/>
+                <w:sz w:val="22"/>
+                <w:szCs w:val="22"/>
+                <w:lang w:val="en-US"/>
+              </w:rPr>
+              <w:t>C</w:t>
+            </w:r>
+            <w:r>
+              <w:rPr>
+                <w:rFonts w:ascii="Roboto" w:hAnsi="Roboto" w:cs="Segoe UI"/>
+                <w:sz w:val="22"/>
+                <w:szCs w:val="22"/>
+                <w:lang w:val="en-US"/>
+              </w:rPr>
+              <w:t>ontactID</w:t>
             </w:r>
             <w:r>
               <w:rPr>
@@ -24810,6 +24987,102 @@
                 <w:lang w:val="en-US"/>
               </w:rPr>
               <w:t>&gt;</w:t>
+            </w:r>
+          </w:p>
+        </w:tc>
+      </w:tr>
+      <w:tr>
+        <w:tc>
+          <w:tcPr>
+            <w:tcW w:w="1704" w:type="dxa"/>
+          </w:tcPr>
+          <w:p>
+            <w:pPr>
+              <w:pStyle w:val="NurText"/>
+              <w:rPr>
+                <w:rFonts w:ascii="Roboto" w:hAnsi="Roboto" w:cs="Segoe UI"/>
+                <w:sz w:val="22"/>
+                <w:szCs w:val="22"/>
+                <w:lang w:val="en-US"/>
+              </w:rPr>
+            </w:pPr>
+          </w:p>
+        </w:tc>
+        <w:tc>
+          <w:tcPr>
+            <w:tcW w:w="1174" w:type="dxa"/>
+          </w:tcPr>
+          <w:p>
+            <w:pPr>
+              <w:pStyle w:val="NurText"/>
+              <w:jc w:val="center"/>
+              <w:rPr>
+                <w:rFonts w:ascii="Roboto" w:hAnsi="Roboto" w:cs="Segoe UI"/>
+                <w:sz w:val="22"/>
+                <w:szCs w:val="22"/>
+                <w:lang w:val="en-US"/>
+              </w:rPr>
+            </w:pPr>
+            <w:r>
+              <w:rPr>
+                <w:rFonts w:ascii="Roboto" w:hAnsi="Roboto" w:cs="Segoe UI"/>
+                <w:sz w:val="22"/>
+                <w:szCs w:val="22"/>
+                <w:lang w:val="en-US"/>
+              </w:rPr>
+              <w:t>EE</w:t>
+            </w:r>
+          </w:p>
+        </w:tc>
+        <w:tc>
+          <w:tcPr>
+            <w:tcW w:w="10589" w:type="dxa"/>
+          </w:tcPr>
+          <w:p>
+            <w:pPr>
+              <w:pStyle w:val="NurText"/>
+              <w:rPr>
+                <w:rFonts w:ascii="Roboto" w:hAnsi="Roboto" w:cs="Segoe UI"/>
+                <w:sz w:val="22"/>
+                <w:szCs w:val="22"/>
+                <w:lang w:val="en-US"/>
+              </w:rPr>
+            </w:pPr>
+            <w:r>
+              <w:rPr>
+                <w:rFonts w:ascii="Roboto" w:hAnsi="Roboto" w:cs="Segoe UI"/>
+                <w:sz w:val="22"/>
+                <w:szCs w:val="22"/>
+                <w:lang w:val="en-US"/>
+              </w:rPr>
+              <w:t>Sanitize system</w:t>
+            </w:r>
+            <w:r>
+              <w:rPr>
+                <w:rFonts w:ascii="Roboto" w:hAnsi="Roboto" w:cs="Segoe UI"/>
+                <w:sz w:val="22"/>
+                <w:szCs w:val="22"/>
+                <w:lang w:val="en-US"/>
+              </w:rPr>
+              <w:t xml:space="preserve"> (e.g. in a case of emergency or </w:t>
+            </w:r>
+            <w:r>
+              <w:rPr>
+                <w:rFonts w:ascii="Roboto" w:hAnsi="Roboto" w:cs="Segoe UI"/>
+                <w:sz w:val="22"/>
+                <w:szCs w:val="22"/>
+                <w:lang w:val="en-US"/>
+              </w:rPr>
+              <w:t>drone hijacking</w:t>
+            </w:r>
+            <w:r>
+              <w:rPr>
+                <w:rFonts w:ascii="Roboto" w:hAnsi="Roboto" w:cs="Segoe UI"/>
+                <w:sz w:val="22"/>
+                <w:szCs w:val="22"/>
+                <w:lang w:val="en-US"/>
+              </w:rPr>
+              <w:t>)</w:t>
             </w:r>
           </w:p>
         </w:tc>
@@ -25016,7 +25289,6 @@
           <w:szCs w:val="22"/>
           <w:lang w:val="en-US"/>
         </w:rPr>
-        <w:lastRenderedPageBreak/>
         <w:t>Sample 1</w:t>
       </w:r>
       <w:r>
@@ -25102,7 +25374,25 @@
           <w:szCs w:val="22"/>
           <w:lang w:val="en-US"/>
         </w:rPr>
-        <w:t>;hold-engagement;1000</w:t>
+        <w:t>;hold-engagement;</w:t>
+      </w:r>
+      <w:r>
+        <w:rPr>
+          <w:rFonts w:ascii="Roboto" w:hAnsi="Roboto" w:cs="Segoe UI"/>
+          <w:sz w:val="22"/>
+          <w:szCs w:val="22"/>
+          <w:lang w:val="en-US"/>
+        </w:rPr>
+        <w:t>bomb;</w:t>
+      </w:r>
+      <w:r>
+        <w:rPr>
+          <w:rFonts w:ascii="Roboto" w:hAnsi="Roboto" w:cs="Segoe UI"/>
+          <w:sz w:val="22"/>
+          <w:szCs w:val="22"/>
+          <w:lang w:val="en-US"/>
+        </w:rPr>
+        <w:t>1000</w:t>
       </w:r>
       <w:r>
         <w:rPr>
@@ -33290,7 +33580,7 @@
           <v:shape id="_x0000_i1025" type="#_x0000_t75" style="width:376.55pt;height:228.85pt" o:ole="">
             <v:imagedata r:id="rId12" o:title=""/>
           </v:shape>
-          <o:OLEObject Type="Embed" ProgID="Visio.Drawing.15" ShapeID="_x0000_i1025" DrawAspect="Content" ObjectID="_1800190974" r:id="rId13"/>
+          <o:OLEObject Type="Embed" ProgID="Visio.Drawing.15" ShapeID="_x0000_i1025" DrawAspect="Content" ObjectID="_1800695020" r:id="rId13"/>
         </w:object>
       </w:r>
     </w:p>
@@ -36312,7 +36602,7 @@
           <v:shape id="_x0000_s2055" type="#_x0000_t75" style="position:absolute;left:0;text-align:left;margin-left:33.4pt;margin-top:13.2pt;width:661.8pt;height:453.45pt;z-index:251660288;mso-position-horizontal-relative:text;mso-position-vertical-relative:text" wrapcoords="-24 179 -24 1535 808 1892 1273 1892 1200 2178 1176 9747 3869 9890 10800 9890 10800 11603 6931 11782 6931 13174 8008 13317 8131 13353 8131 20779 13837 20779 13886 17316 14351 16744 16163 16744 17339 16530 17363 15745 17167 15709 14376 15531 14253 15352 13861 15031 13886 13317 15061 13174 15086 11818 14890 11782 10800 11603 10776 9890 6882 9318 6906 8747 7078 8176 8155 8176 9649 7855 9624 7605 10408 7605 17706 7105 17706 5891 17878 5891 18220 5498 18196 5320 21012 5320 21380 5248 21380 4499 20988 4427 18196 4177 17706 3606 17706 3035 19494 3035 21453 2749 21478 2356 20890 2249 17584 1892 18049 1892 18906 1535 18882 179 -24 179">
             <v:imagedata r:id="rId15" o:title=""/>
           </v:shape>
-          <o:OLEObject Type="Embed" ProgID="Visio.Drawing.15" ShapeID="_x0000_s2055" DrawAspect="Content" ObjectID="_1800190975" r:id="rId16"/>
+          <o:OLEObject Type="Embed" ProgID="Visio.Drawing.15" ShapeID="_x0000_s2055" DrawAspect="Content" ObjectID="_1800695021" r:id="rId16"/>
         </w:object>
       </w:r>
     </w:p>
@@ -39134,7 +39424,7 @@
         <w:rFonts w:ascii="Roboto" w:hAnsi="Roboto"/>
         <w:lang w:val="en-US"/>
       </w:rPr>
-      <w:t>04</w:t>
+      <w:t>10</w:t>
     </w:r>
     <w:r>
       <w:rPr>

</xml_diff>

<commit_message>
Updated ICD V1.0 (20.02.25), Updated TIMESYNC process graphic
</commit_message>
<xml_diff>
--- a/Documentation/SEDAP-Express ICD v1.0.docx
+++ b/Documentation/SEDAP-Express ICD v1.0.docx
@@ -815,6 +815,7 @@
           <w:lang w:val="en-US"/>
         </w:rPr>
       </w:pPr>
+      <w:proofErr w:type="spellStart"/>
       <w:r>
         <w:rPr>
           <w:rFonts w:ascii="Roboto" w:hAnsi="Roboto" w:cs="Segoe UI"/>
@@ -833,6 +834,7 @@
         </w:rPr>
         <w:t>MockUp</w:t>
       </w:r>
+      <w:proofErr w:type="spellEnd"/>
       <w:r>
         <w:rPr>
           <w:rFonts w:ascii="Roboto" w:hAnsi="Roboto" w:cs="Segoe UI"/>
@@ -985,8 +987,18 @@
           <w:lang w:val="en-US"/>
         </w:rPr>
         <w:br/>
+      </w:r>
+      <w:proofErr w:type="spellStart"/>
+      <w:r>
+        <w:rPr>
+          <w:rFonts w:ascii="Roboto" w:hAnsi="Roboto" w:cs="Segoe UI"/>
+          <w:sz w:val="22"/>
+          <w:szCs w:val="22"/>
+          <w:lang w:val="en-US"/>
+        </w:rPr>
         <w:t>MessageTool</w:t>
       </w:r>
+      <w:proofErr w:type="spellEnd"/>
       <w:r>
         <w:rPr>
           <w:rFonts w:ascii="Roboto" w:hAnsi="Roboto" w:cs="Segoe UI"/>
@@ -1935,7 +1947,27 @@
           <w:szCs w:val="22"/>
           <w:lang w:val="en-US"/>
         </w:rPr>
-        <w:t>SEC/SECMockUp/Applications can send and receive at any time</w:t>
+        <w:t>SEC/</w:t>
+      </w:r>
+      <w:proofErr w:type="spellStart"/>
+      <w:r>
+        <w:rPr>
+          <w:rFonts w:ascii="Roboto" w:hAnsi="Roboto" w:cs="Segoe UI"/>
+          <w:sz w:val="22"/>
+          <w:szCs w:val="22"/>
+          <w:lang w:val="en-US"/>
+        </w:rPr>
+        <w:t>SECMockUp</w:t>
+      </w:r>
+      <w:proofErr w:type="spellEnd"/>
+      <w:r>
+        <w:rPr>
+          <w:rFonts w:ascii="Roboto" w:hAnsi="Roboto" w:cs="Segoe UI"/>
+          <w:sz w:val="22"/>
+          <w:szCs w:val="22"/>
+          <w:lang w:val="en-US"/>
+        </w:rPr>
+        <w:t>/Applications can send and receive at any time</w:t>
       </w:r>
     </w:p>
     <w:p>
@@ -1983,7 +2015,27 @@
           <w:szCs w:val="22"/>
           <w:lang w:val="en-US"/>
         </w:rPr>
-        <w:t>SEC/SECMockUp answers heartbeat also with a heartbeat message (see chapter IV.2.</w:t>
+        <w:t>SEC/</w:t>
+      </w:r>
+      <w:proofErr w:type="spellStart"/>
+      <w:r>
+        <w:rPr>
+          <w:rFonts w:ascii="Roboto" w:hAnsi="Roboto" w:cs="Segoe UI"/>
+          <w:sz w:val="22"/>
+          <w:szCs w:val="22"/>
+          <w:lang w:val="en-US"/>
+        </w:rPr>
+        <w:t>SECMockUp</w:t>
+      </w:r>
+      <w:proofErr w:type="spellEnd"/>
+      <w:r>
+        <w:rPr>
+          <w:rFonts w:ascii="Roboto" w:hAnsi="Roboto" w:cs="Segoe UI"/>
+          <w:sz w:val="22"/>
+          <w:szCs w:val="22"/>
+          <w:lang w:val="en-US"/>
+        </w:rPr>
+        <w:t xml:space="preserve"> answers heartbeat also with a heartbeat message (see chapter IV.2.</w:t>
       </w:r>
       <w:r>
         <w:rPr>
@@ -2971,8 +3023,9 @@
           <w:szCs w:val="22"/>
           <w:lang w:val="en-US"/>
         </w:rPr>
-        <w:t>Sample (32Bit CMAC, Password:expressexpressex):</w:t>
-      </w:r>
+        <w:t xml:space="preserve">Sample (32Bit CMAC, </w:t>
+      </w:r>
+      <w:proofErr w:type="spellStart"/>
       <w:r>
         <w:rPr>
           <w:rFonts w:ascii="Roboto" w:hAnsi="Roboto" w:cs="Segoe UI"/>
@@ -2982,6 +3035,29 @@
           <w:szCs w:val="22"/>
           <w:lang w:val="en-US"/>
         </w:rPr>
+        <w:t>Password:expressexpressex</w:t>
+      </w:r>
+      <w:proofErr w:type="spellEnd"/>
+      <w:r>
+        <w:rPr>
+          <w:rFonts w:ascii="Roboto" w:hAnsi="Roboto" w:cs="Segoe UI"/>
+          <w:i/>
+          <w:iCs/>
+          <w:sz w:val="22"/>
+          <w:szCs w:val="22"/>
+          <w:lang w:val="en-US"/>
+        </w:rPr>
+        <w:t>):</w:t>
+      </w:r>
+      <w:r>
+        <w:rPr>
+          <w:rFonts w:ascii="Roboto" w:hAnsi="Roboto" w:cs="Segoe UI"/>
+          <w:i/>
+          <w:iCs/>
+          <w:sz w:val="22"/>
+          <w:szCs w:val="22"/>
+          <w:lang w:val="en-US"/>
+        </w:rPr>
         <w:t xml:space="preserve"> </w:t>
       </w:r>
       <w:r>
@@ -2991,7 +3067,7 @@
           <w:szCs w:val="22"/>
           <w:lang w:val="en-US"/>
         </w:rPr>
-        <w:t>OWNUNIT;5E;661D4410;66A3;R;;;53.32;8.11;0;5.5;21;22;;;FGS Bayern;sfspfclff------</w:t>
+        <w:t>OWNUNIT;5E;0195236D151A;66A3;R;;089A01E7;53.32;8.11;0;5.5;21;22;;;FGS Bayern</w:t>
       </w:r>
     </w:p>
     <w:p>
@@ -3184,7 +3260,27 @@
           <w:szCs w:val="22"/>
           <w:lang w:val="en-US"/>
         </w:rPr>
-        <w:t xml:space="preserve">CFB/NoPadding </w:t>
+        <w:t>CFB/</w:t>
+      </w:r>
+      <w:proofErr w:type="spellStart"/>
+      <w:r>
+        <w:rPr>
+          <w:rFonts w:ascii="Roboto" w:hAnsi="Roboto" w:cs="Segoe UI"/>
+          <w:sz w:val="22"/>
+          <w:szCs w:val="22"/>
+          <w:lang w:val="en-US"/>
+        </w:rPr>
+        <w:t>NoPadding</w:t>
+      </w:r>
+      <w:proofErr w:type="spellEnd"/>
+      <w:r>
+        <w:rPr>
+          <w:rFonts w:ascii="Roboto" w:hAnsi="Roboto" w:cs="Segoe UI"/>
+          <w:sz w:val="22"/>
+          <w:szCs w:val="22"/>
+          <w:lang w:val="en-US"/>
+        </w:rPr>
+        <w:t xml:space="preserve"> </w:t>
       </w:r>
       <w:r>
         <w:rPr>
@@ -3264,6 +3360,7 @@
         </w:rPr>
         <w:t>/</w:t>
       </w:r>
+      <w:proofErr w:type="spellStart"/>
       <w:r>
         <w:rPr>
           <w:rFonts w:ascii="Roboto" w:hAnsi="Roboto" w:cs="Segoe UI"/>
@@ -3273,6 +3370,7 @@
         </w:rPr>
         <w:t>NoPadding</w:t>
       </w:r>
+      <w:proofErr w:type="spellEnd"/>
       <w:r>
         <w:rPr>
           <w:rFonts w:ascii="Roboto" w:hAnsi="Roboto" w:cs="Segoe UI"/>
@@ -3615,25 +3713,35 @@
           <w:lang w:val="en-US"/>
         </w:rPr>
         <w:br/>
-        <w:t>OWNUNIT;5E;661D4410;66A3;R;;</w:t>
-      </w:r>
-      <w:r>
-        <w:rPr>
-          <w:rFonts w:ascii="Roboto" w:hAnsi="Roboto" w:cs="Segoe UI"/>
-          <w:sz w:val="22"/>
-          <w:szCs w:val="22"/>
-          <w:lang w:val="en-US"/>
-        </w:rPr>
-        <w:t>;</w:t>
-      </w:r>
-      <w:r>
-        <w:rPr>
-          <w:rFonts w:ascii="Roboto" w:hAnsi="Roboto" w:cs="Segoe UI"/>
-          <w:sz w:val="22"/>
-          <w:szCs w:val="22"/>
-          <w:lang w:val="en-US"/>
-        </w:rPr>
-        <w:t>53.32;8.11;0;5.5;21;22;;;FGS Bayern;sfspfclff------</w:t>
+      </w:r>
+      <w:r>
+        <w:rPr>
+          <w:rFonts w:ascii="Roboto" w:hAnsi="Roboto" w:cs="Segoe UI"/>
+          <w:sz w:val="22"/>
+          <w:szCs w:val="22"/>
+          <w:lang w:val="en-US"/>
+        </w:rPr>
+        <w:t xml:space="preserve">OWNUNIT;5E;01952384BD8D;66A3;R;;;53.32;8.11;0;5.5;21;22;;;FGS </w:t>
+      </w:r>
+      <w:proofErr w:type="spellStart"/>
+      <w:r>
+        <w:rPr>
+          <w:rFonts w:ascii="Roboto" w:hAnsi="Roboto" w:cs="Segoe UI"/>
+          <w:sz w:val="22"/>
+          <w:szCs w:val="22"/>
+          <w:lang w:val="en-US"/>
+        </w:rPr>
+        <w:t>Bayern;sfspclff</w:t>
+      </w:r>
+      <w:proofErr w:type="spellEnd"/>
+      <w:r>
+        <w:rPr>
+          <w:rFonts w:ascii="Roboto" w:hAnsi="Roboto" w:cs="Segoe UI"/>
+          <w:sz w:val="22"/>
+          <w:szCs w:val="22"/>
+          <w:lang w:val="en-US"/>
+        </w:rPr>
+        <w:t>-------</w:t>
       </w:r>
     </w:p>
     <w:p>
@@ -3654,13 +3762,24 @@
         <w:ind w:left="720"/>
         <w:rPr>
           <w:rFonts w:ascii="Roboto" w:hAnsi="Roboto" w:cs="Segoe UI"/>
+          <w:b/>
+          <w:bCs/>
+          <w:sz w:val="22"/>
+          <w:szCs w:val="22"/>
+          <w:lang w:val="en-US"/>
+        </w:rPr>
+      </w:pPr>
+      <w:r>
+        <w:rPr>
+          <w:rFonts w:ascii="Roboto" w:hAnsi="Roboto" w:cs="Segoe UI"/>
           <w:i/>
           <w:iCs/>
           <w:sz w:val="22"/>
           <w:szCs w:val="22"/>
           <w:lang w:val="en-US"/>
         </w:rPr>
-      </w:pPr>
+        <w:t xml:space="preserve">Sample </w:t>
+      </w:r>
       <w:r>
         <w:rPr>
           <w:rFonts w:ascii="Roboto" w:hAnsi="Roboto" w:cs="Segoe UI"/>
@@ -3670,7 +3789,7 @@
           <w:szCs w:val="22"/>
           <w:lang w:val="en-US"/>
         </w:rPr>
-        <w:t xml:space="preserve">Sample </w:t>
+        <w:t>e</w:t>
       </w:r>
       <w:r>
         <w:rPr>
@@ -3681,7 +3800,7 @@
           <w:szCs w:val="22"/>
           <w:lang w:val="en-US"/>
         </w:rPr>
-        <w:t>e</w:t>
+        <w:t>ncrypted message</w:t>
       </w:r>
       <w:r>
         <w:rPr>
@@ -3692,7 +3811,7 @@
           <w:szCs w:val="22"/>
           <w:lang w:val="en-US"/>
         </w:rPr>
-        <w:t>ncrypted message</w:t>
+        <w:t xml:space="preserve"> (AES128, </w:t>
       </w:r>
       <w:r>
         <w:rPr>
@@ -3703,7 +3822,7 @@
           <w:szCs w:val="22"/>
           <w:lang w:val="en-US"/>
         </w:rPr>
-        <w:t xml:space="preserve"> (AES128, ECB, Passwor</w:t>
+        <w:t>CF</w:t>
       </w:r>
       <w:r>
         <w:rPr>
@@ -3714,8 +3833,9 @@
           <w:szCs w:val="22"/>
           <w:lang w:val="en-US"/>
         </w:rPr>
-        <w:t>d</w:t>
-      </w:r>
+        <w:t xml:space="preserve">B, </w:t>
+      </w:r>
+      <w:proofErr w:type="spellStart"/>
       <w:r>
         <w:rPr>
           <w:rFonts w:ascii="Roboto" w:hAnsi="Roboto" w:cs="Segoe UI"/>
@@ -3725,45 +3845,62 @@
           <w:szCs w:val="22"/>
           <w:lang w:val="en-US"/>
         </w:rPr>
-        <w:t>:expressexpressex):</w:t>
-      </w:r>
-    </w:p>
-    <w:p>
-      <w:pPr>
-        <w:pStyle w:val="NurText"/>
-        <w:ind w:left="720"/>
-        <w:rPr>
-          <w:rFonts w:ascii="Roboto" w:hAnsi="Roboto" w:cs="Segoe UI"/>
-          <w:b/>
-          <w:bCs/>
-          <w:sz w:val="22"/>
-          <w:szCs w:val="22"/>
-          <w:lang w:val="en-US"/>
-        </w:rPr>
-      </w:pPr>
-      <w:r>
-        <w:rPr>
-          <w:rFonts w:ascii="Roboto" w:hAnsi="Roboto" w:cs="Segoe UI"/>
-          <w:sz w:val="22"/>
-          <w:szCs w:val="22"/>
-          <w:lang w:val="en-US"/>
-        </w:rPr>
-        <w:t>SpkxMb4T08Py6MDfwRJUylJLE45edpyrZ3pFSw0vWdbk/Ry1RKeSx1gFCpzGhVLsfx0iNQ6fuUwtG9UfweXRSvN5Lk0XMN6TYAc4TOHos0I=</w:t>
-      </w:r>
-    </w:p>
-    <w:p>
-      <w:pPr>
-        <w:pStyle w:val="NurText"/>
-        <w:ind w:left="360"/>
-        <w:rPr>
-          <w:rFonts w:ascii="Roboto" w:hAnsi="Roboto" w:cs="Segoe UI"/>
-          <w:b/>
-          <w:bCs/>
-          <w:sz w:val="22"/>
-          <w:szCs w:val="22"/>
-          <w:lang w:val="en-US"/>
-        </w:rPr>
-      </w:pPr>
+        <w:t>Passwor</w:t>
+      </w:r>
+      <w:r>
+        <w:rPr>
+          <w:rFonts w:ascii="Roboto" w:hAnsi="Roboto" w:cs="Segoe UI"/>
+          <w:i/>
+          <w:iCs/>
+          <w:sz w:val="22"/>
+          <w:szCs w:val="22"/>
+          <w:lang w:val="en-US"/>
+        </w:rPr>
+        <w:t>d</w:t>
+      </w:r>
+      <w:r>
+        <w:rPr>
+          <w:rFonts w:ascii="Roboto" w:hAnsi="Roboto" w:cs="Segoe UI"/>
+          <w:i/>
+          <w:iCs/>
+          <w:sz w:val="22"/>
+          <w:szCs w:val="22"/>
+          <w:lang w:val="en-US"/>
+        </w:rPr>
+        <w:t>:expressexpressex</w:t>
+      </w:r>
+      <w:proofErr w:type="spellEnd"/>
+      <w:r>
+        <w:rPr>
+          <w:rFonts w:ascii="Roboto" w:hAnsi="Roboto" w:cs="Segoe UI"/>
+          <w:i/>
+          <w:iCs/>
+          <w:sz w:val="22"/>
+          <w:szCs w:val="22"/>
+          <w:lang w:val="en-US"/>
+        </w:rPr>
+        <w:t>):</w:t>
+      </w:r>
+      <w:r>
+        <w:rPr>
+          <w:rFonts w:ascii="Roboto" w:hAnsi="Roboto" w:cs="Segoe UI"/>
+          <w:i/>
+          <w:iCs/>
+          <w:sz w:val="22"/>
+          <w:szCs w:val="22"/>
+          <w:lang w:val="en-US"/>
+        </w:rPr>
+        <w:br/>
+      </w:r>
+      <w:r>
+        <w:rPr>
+          <w:rFonts w:ascii="Roboto" w:hAnsi="Roboto" w:cs="Segoe UI"/>
+          <w:sz w:val="22"/>
+          <w:szCs w:val="22"/>
+          <w:lang w:val="en-US"/>
+        </w:rPr>
+        <w:t>UdlsDIB4oeKiuU4PXtV9qCPrrk10yPFg38Bakm7oGVOOC3siuczsyg37+Q9eiDE1Z0qyaXQl4puRGdB0mpb1Vf6cfhj7n7270Gv/VjW5Ol8IAFJh</w:t>
+      </w:r>
     </w:p>
     <w:p>
       <w:pPr>
@@ -4038,6 +4175,15 @@
           <w:szCs w:val="22"/>
           <w:lang w:val="en-US"/>
         </w:rPr>
+        <w:t xml:space="preserve"> due to the BASE64 encoding</w:t>
+      </w:r>
+      <w:r>
+        <w:rPr>
+          <w:rFonts w:ascii="Roboto" w:hAnsi="Roboto" w:cs="Segoe UI"/>
+          <w:sz w:val="22"/>
+          <w:szCs w:val="22"/>
+          <w:lang w:val="en-US"/>
+        </w:rPr>
         <w:t>)</w:t>
       </w:r>
     </w:p>
@@ -4242,25 +4388,16 @@
           <w:szCs w:val="22"/>
           <w:lang w:val="en-US"/>
         </w:rPr>
-        <w:t>TEXT</w:t>
-      </w:r>
-      <w:r>
-        <w:rPr>
-          <w:rFonts w:ascii="Roboto" w:hAnsi="Roboto" w:cs="Segoe UI"/>
-          <w:sz w:val="22"/>
-          <w:szCs w:val="22"/>
-          <w:lang w:val="en-US"/>
-        </w:rPr>
-        <w:t>;</w:t>
-      </w:r>
-      <w:r>
-        <w:rPr>
-          <w:rFonts w:ascii="Roboto" w:hAnsi="Roboto" w:cs="Segoe UI"/>
-          <w:sz w:val="22"/>
-          <w:szCs w:val="22"/>
-          <w:lang w:val="en-US"/>
-        </w:rPr>
-        <w:t>czG1NjMzdDEzNTO1NjYycbUOtrY2slYKycgsVgCiRIW8/JLM5FRFJQA=</w:t>
+        <w:t>TEXT;D3;01952381E21B;324E;S;TRUE;;;;1;NONE;"This is an alert!"</w:t>
+      </w:r>
+      <w:r>
+        <w:rPr>
+          <w:rFonts w:ascii="Roboto" w:hAnsi="Roboto" w:cs="Segoe UI"/>
+          <w:sz w:val="22"/>
+          <w:szCs w:val="22"/>
+          <w:lang w:val="en-US"/>
+        </w:rPr>
+        <w:br/>
       </w:r>
     </w:p>
     <w:p>
@@ -4269,11 +4406,31 @@
         <w:ind w:left="720"/>
         <w:rPr>
           <w:rFonts w:ascii="Roboto" w:hAnsi="Roboto" w:cs="Segoe UI"/>
-          <w:sz w:val="22"/>
-          <w:szCs w:val="22"/>
-          <w:lang w:val="en-US"/>
-        </w:rPr>
-      </w:pPr>
+          <w:b/>
+          <w:bCs/>
+          <w:sz w:val="22"/>
+          <w:szCs w:val="22"/>
+          <w:lang w:val="en-US"/>
+        </w:rPr>
+      </w:pPr>
+      <w:r>
+        <w:rPr>
+          <w:rFonts w:ascii="Roboto" w:hAnsi="Roboto" w:cs="Segoe UI"/>
+          <w:sz w:val="22"/>
+          <w:szCs w:val="22"/>
+          <w:lang w:val="en-US"/>
+        </w:rPr>
+        <w:t>Sample c</w:t>
+      </w:r>
+      <w:r>
+        <w:rPr>
+          <w:rFonts w:ascii="Roboto" w:hAnsi="Roboto" w:cs="Segoe UI"/>
+          <w:sz w:val="22"/>
+          <w:szCs w:val="22"/>
+          <w:lang w:val="en-US"/>
+        </w:rPr>
+        <w:t>ompressed message:</w:t>
+      </w:r>
     </w:p>
     <w:p>
       <w:pPr>
@@ -4281,57 +4438,25 @@
         <w:ind w:left="720"/>
         <w:rPr>
           <w:rFonts w:ascii="Roboto" w:hAnsi="Roboto" w:cs="Segoe UI"/>
-          <w:b/>
-          <w:bCs/>
-          <w:sz w:val="22"/>
-          <w:szCs w:val="22"/>
-          <w:lang w:val="en-US"/>
-        </w:rPr>
-      </w:pPr>
-      <w:r>
-        <w:rPr>
-          <w:rFonts w:ascii="Roboto" w:hAnsi="Roboto" w:cs="Segoe UI"/>
-          <w:sz w:val="22"/>
-          <w:szCs w:val="22"/>
-          <w:lang w:val="en-US"/>
-        </w:rPr>
-        <w:t>Sample c</w:t>
-      </w:r>
-      <w:r>
-        <w:rPr>
-          <w:rFonts w:ascii="Roboto" w:hAnsi="Roboto" w:cs="Segoe UI"/>
-          <w:sz w:val="22"/>
-          <w:szCs w:val="22"/>
-          <w:lang w:val="en-US"/>
-        </w:rPr>
-        <w:t>ompressed message:</w:t>
+          <w:sz w:val="22"/>
+          <w:szCs w:val="22"/>
+          <w:lang w:val="en-US"/>
+        </w:rPr>
+      </w:pPr>
+      <w:r>
+        <w:rPr>
+          <w:rFonts w:ascii="Roboto" w:hAnsi="Roboto" w:cs="Segoe UI"/>
+          <w:sz w:val="22"/>
+          <w:szCs w:val="22"/>
+          <w:lang w:val="en-US"/>
+        </w:rPr>
+        <w:t>C3GNCLF2MbY2MLQ0NTK2MHQ1MnSyNjYycbUOtg4JCnW1BgJDaz9/P1drpZCMzGIFIErMU0jMSS0qUVQCAA==</w:t>
       </w:r>
     </w:p>
     <w:p>
       <w:pPr>
         <w:pStyle w:val="NurText"/>
         <w:ind w:left="720"/>
-        <w:rPr>
-          <w:rFonts w:ascii="Roboto" w:hAnsi="Roboto" w:cs="Segoe UI"/>
-          <w:sz w:val="22"/>
-          <w:szCs w:val="22"/>
-          <w:lang w:val="en-US"/>
-        </w:rPr>
-      </w:pPr>
-      <w:r>
-        <w:rPr>
-          <w:rFonts w:ascii="Roboto" w:hAnsi="Roboto" w:cs="Segoe UI"/>
-          <w:sz w:val="22"/>
-          <w:szCs w:val="22"/>
-          <w:lang w:val="en-US"/>
-        </w:rPr>
-        <w:t>eJwLcY0IsXYxszYzM3QxNzA2sjY2MnG1Dra2NrZWCsnILFYAokSF5IzEEoXc1OLixPRURSVrVxM3QwC2Vg/Y</w:t>
-      </w:r>
-    </w:p>
-    <w:p>
-      <w:pPr>
-        <w:pStyle w:val="NurText"/>
-        <w:ind w:left="360"/>
         <w:rPr>
           <w:rFonts w:ascii="Roboto" w:hAnsi="Roboto" w:cs="Segoe UI"/>
           <w:b/>
@@ -4382,7 +4507,6 @@
           <w:szCs w:val="22"/>
           <w:lang w:val="en-US"/>
         </w:rPr>
-        <w:lastRenderedPageBreak/>
         <w:t>TCP Connection</w:t>
       </w:r>
     </w:p>
@@ -4456,6 +4580,7 @@
         </w:rPr>
         <w:t>/</w:t>
       </w:r>
+      <w:proofErr w:type="spellStart"/>
       <w:r>
         <w:rPr>
           <w:rFonts w:ascii="Roboto" w:hAnsi="Roboto" w:cs="Segoe UI"/>
@@ -4472,7 +4597,17 @@
           <w:szCs w:val="22"/>
           <w:lang w:val="en-US"/>
         </w:rPr>
-        <w:t xml:space="preserve">MockUp </w:t>
+        <w:t>MockUp</w:t>
+      </w:r>
+      <w:proofErr w:type="spellEnd"/>
+      <w:r>
+        <w:rPr>
+          <w:rFonts w:ascii="Roboto" w:hAnsi="Roboto" w:cs="Segoe UI"/>
+          <w:sz w:val="22"/>
+          <w:szCs w:val="22"/>
+          <w:lang w:val="en-US"/>
+        </w:rPr>
+        <w:t xml:space="preserve"> </w:t>
       </w:r>
       <w:r>
         <w:rPr>
@@ -5490,6 +5625,7 @@
         </w:rPr>
         <w:t xml:space="preserve">Deflate or </w:t>
       </w:r>
+      <w:proofErr w:type="spellStart"/>
       <w:r>
         <w:rPr>
           <w:rFonts w:ascii="Roboto" w:hAnsi="Roboto" w:cs="Segoe UI"/>
@@ -5506,7 +5642,17 @@
           <w:szCs w:val="22"/>
           <w:lang w:val="en-US"/>
         </w:rPr>
-        <w:t xml:space="preserve">ip compression should be supported </w:t>
+        <w:t>ip</w:t>
+      </w:r>
+      <w:proofErr w:type="spellEnd"/>
+      <w:r>
+        <w:rPr>
+          <w:rFonts w:ascii="Roboto" w:hAnsi="Roboto" w:cs="Segoe UI"/>
+          <w:sz w:val="22"/>
+          <w:szCs w:val="22"/>
+          <w:lang w:val="en-US"/>
+        </w:rPr>
+        <w:t xml:space="preserve"> compression should be supported </w:t>
       </w:r>
     </w:p>
     <w:p>
@@ -7450,6 +7596,7 @@
           <w:lang w:val="en-US"/>
         </w:rPr>
       </w:pPr>
+      <w:proofErr w:type="spellStart"/>
       <w:r>
         <w:rPr>
           <w:rFonts w:ascii="Roboto" w:hAnsi="Roboto" w:cs="Segoe UI"/>
@@ -7459,7 +7606,19 @@
           <w:szCs w:val="22"/>
           <w:lang w:val="en-US"/>
         </w:rPr>
-        <w:t>Protobuf connection</w:t>
+        <w:t>Protobuf</w:t>
+      </w:r>
+      <w:proofErr w:type="spellEnd"/>
+      <w:r>
+        <w:rPr>
+          <w:rFonts w:ascii="Roboto" w:hAnsi="Roboto" w:cs="Segoe UI"/>
+          <w:b/>
+          <w:bCs/>
+          <w:sz w:val="22"/>
+          <w:szCs w:val="22"/>
+          <w:lang w:val="en-US"/>
+        </w:rPr>
+        <w:t xml:space="preserve"> connection</w:t>
       </w:r>
     </w:p>
     <w:p>
@@ -7748,6 +7907,7 @@
         </w:rPr>
         <w:t xml:space="preserve"> </w:t>
       </w:r>
+      <w:proofErr w:type="spellStart"/>
       <w:r>
         <w:rPr>
           <w:rFonts w:ascii="Roboto" w:hAnsi="Roboto" w:cs="Segoe UI"/>
@@ -7757,6 +7917,7 @@
         </w:rPr>
         <w:t>the</w:t>
       </w:r>
+      <w:proofErr w:type="spellEnd"/>
       <w:r>
         <w:rPr>
           <w:rFonts w:ascii="Roboto" w:hAnsi="Roboto" w:cs="Segoe UI"/>
@@ -8337,11 +8498,29 @@
         </w:rPr>
         <w:t>.</w:t>
       </w:r>
+      <w:r>
+        <w:rPr>
+          <w:rFonts w:ascii="Roboto" w:hAnsi="Roboto" w:cs="Segoe UI"/>
+          <w:sz w:val="22"/>
+          <w:szCs w:val="22"/>
+          <w:lang w:val="en-US"/>
+        </w:rPr>
+        <w:t xml:space="preserve"> </w:t>
+      </w:r>
+      <w:r>
+        <w:rPr>
+          <w:rFonts w:ascii="Roboto" w:hAnsi="Roboto" w:cs="Segoe UI"/>
+          <w:sz w:val="22"/>
+          <w:szCs w:val="22"/>
+          <w:lang w:val="en-US"/>
+        </w:rPr>
+        <w:t>If there is more than one “own unit”, the “Sender” field must be filled in to distinguish between the different units.</w:t>
+      </w:r>
     </w:p>
     <w:p>
       <w:pPr>
         <w:pStyle w:val="NurText"/>
-        <w:ind w:left="792"/>
+        <w:ind w:left="792" w:right="452"/>
         <w:rPr>
           <w:rFonts w:ascii="Roboto" w:hAnsi="Roboto" w:cs="Segoe UI"/>
           <w:sz w:val="22"/>
@@ -8469,6 +8648,15 @@
           <w:szCs w:val="22"/>
           <w:lang w:val="en-US"/>
         </w:rPr>
+        <w:t>(M?)</w:t>
+      </w:r>
+      <w:r>
+        <w:rPr>
+          <w:rFonts w:ascii="Roboto" w:hAnsi="Roboto" w:cs="Segoe UI"/>
+          <w:sz w:val="22"/>
+          <w:szCs w:val="22"/>
+          <w:lang w:val="en-US"/>
+        </w:rPr>
         <w:t>;</w:t>
       </w:r>
       <w:r>
@@ -9163,7 +9351,81 @@
           <w:szCs w:val="22"/>
           <w:lang w:val="en-US"/>
         </w:rPr>
-        <w:t>OWNUNIT;5E;661D4410;66A3;R;;;53.32;8.11;0;5.5;21;22;;;FGS Bayern;SFSPFCLFF------</w:t>
+        <w:t>OWNUNIT;5E;</w:t>
+      </w:r>
+      <w:r>
+        <w:rPr>
+          <w:rFonts w:ascii="Roboto" w:hAnsi="Roboto" w:cs="Segoe UI"/>
+          <w:sz w:val="22"/>
+          <w:szCs w:val="22"/>
+          <w:lang w:val="en-US"/>
+        </w:rPr>
+        <w:t>01</w:t>
+      </w:r>
+      <w:r>
+        <w:rPr>
+          <w:rFonts w:ascii="Roboto" w:hAnsi="Roboto" w:cs="Segoe UI"/>
+          <w:sz w:val="22"/>
+          <w:szCs w:val="22"/>
+          <w:lang w:val="en-US"/>
+        </w:rPr>
+        <w:t>91C643A8AF</w:t>
+      </w:r>
+      <w:r>
+        <w:rPr>
+          <w:rFonts w:ascii="Roboto" w:hAnsi="Roboto" w:cs="Segoe UI"/>
+          <w:sz w:val="22"/>
+          <w:szCs w:val="22"/>
+          <w:lang w:val="en-US"/>
+        </w:rPr>
+        <w:t>;</w:t>
+      </w:r>
+      <w:r>
+        <w:rPr>
+          <w:rFonts w:ascii="Roboto" w:hAnsi="Roboto" w:cs="Segoe UI"/>
+          <w:sz w:val="22"/>
+          <w:szCs w:val="22"/>
+          <w:lang w:val="en-US"/>
+        </w:rPr>
+        <w:t>DRONEONE</w:t>
+      </w:r>
+      <w:r>
+        <w:rPr>
+          <w:rFonts w:ascii="Roboto" w:hAnsi="Roboto" w:cs="Segoe UI"/>
+          <w:sz w:val="22"/>
+          <w:szCs w:val="22"/>
+          <w:lang w:val="en-US"/>
+        </w:rPr>
+        <w:t xml:space="preserve">;R;;;53.32;8.11;0;5.5;21;22;;;FGS </w:t>
+      </w:r>
+      <w:proofErr w:type="spellStart"/>
+      <w:r>
+        <w:rPr>
+          <w:rFonts w:ascii="Roboto" w:hAnsi="Roboto" w:cs="Segoe UI"/>
+          <w:sz w:val="22"/>
+          <w:szCs w:val="22"/>
+          <w:lang w:val="en-US"/>
+        </w:rPr>
+        <w:t>Bayern;SFSPCLFF</w:t>
+      </w:r>
+      <w:proofErr w:type="spellEnd"/>
+      <w:r>
+        <w:rPr>
+          <w:rFonts w:ascii="Roboto" w:hAnsi="Roboto" w:cs="Segoe UI"/>
+          <w:sz w:val="22"/>
+          <w:szCs w:val="22"/>
+          <w:lang w:val="en-US"/>
+        </w:rPr>
+        <w:t>------</w:t>
+      </w:r>
+      <w:r>
+        <w:rPr>
+          <w:rFonts w:ascii="Roboto" w:hAnsi="Roboto" w:cs="Segoe UI"/>
+          <w:sz w:val="22"/>
+          <w:szCs w:val="22"/>
+          <w:lang w:val="en-US"/>
+        </w:rPr>
+        <w:t>-</w:t>
       </w:r>
     </w:p>
     <w:p>
@@ -9215,7 +9477,34 @@
           <w:szCs w:val="22"/>
           <w:lang w:val="en-US"/>
         </w:rPr>
-        <w:t>OWNUNIT;11;1B351C87;22AA;U;FALSE;4389F10D;77.88;-10.12;5577.0;33.44;55.66;1.1;-2.2;3.3;Ownunit;SFGPIB----H----</w:t>
+        <w:t>OWNUNIT;11;</w:t>
+      </w:r>
+      <w:r>
+        <w:rPr>
+          <w:rFonts w:ascii="Roboto" w:hAnsi="Roboto" w:cs="Segoe UI"/>
+          <w:sz w:val="22"/>
+          <w:szCs w:val="22"/>
+          <w:lang w:val="en-US"/>
+        </w:rPr>
+        <w:t>01</w:t>
+      </w:r>
+      <w:r>
+        <w:rPr>
+          <w:rFonts w:ascii="Roboto" w:hAnsi="Roboto" w:cs="Segoe UI"/>
+          <w:sz w:val="22"/>
+          <w:szCs w:val="22"/>
+          <w:lang w:val="en-US"/>
+        </w:rPr>
+        <w:t>91C643A8AF</w:t>
+      </w:r>
+      <w:r>
+        <w:rPr>
+          <w:rFonts w:ascii="Roboto" w:hAnsi="Roboto" w:cs="Segoe UI"/>
+          <w:sz w:val="22"/>
+          <w:szCs w:val="22"/>
+          <w:lang w:val="en-US"/>
+        </w:rPr>
+        <w:t>;22AA;U;FALSE;4389F10D;77.88;-10.12;5577.0;33.44;55.66;1.1;-2.2;3.3;Ownunit;SFGPIB----H----</w:t>
       </w:r>
     </w:p>
     <w:p>
@@ -10513,6 +10802,7 @@
                 <w:lang w:val="en-US"/>
               </w:rPr>
             </w:pPr>
+            <w:proofErr w:type="spellStart"/>
             <w:r>
               <w:rPr>
                 <w:rFonts w:ascii="Roboto" w:hAnsi="Roboto" w:cs="Segoe UI"/>
@@ -10531,6 +10821,7 @@
               </w:rPr>
               <w:t>ontactID</w:t>
             </w:r>
+            <w:proofErr w:type="spellEnd"/>
           </w:p>
         </w:tc>
         <w:tc>
@@ -10627,6 +10918,7 @@
                 <w:lang w:val="en-US"/>
               </w:rPr>
             </w:pPr>
+            <w:proofErr w:type="spellStart"/>
             <w:r>
               <w:rPr>
                 <w:rFonts w:ascii="Roboto" w:hAnsi="Roboto" w:cs="Segoe UI"/>
@@ -10645,6 +10937,7 @@
               </w:rPr>
               <w:t>eleteFlag</w:t>
             </w:r>
+            <w:proofErr w:type="spellEnd"/>
           </w:p>
         </w:tc>
         <w:tc>
@@ -11272,6 +11565,15 @@
                 <w:lang w:val="en-US"/>
               </w:rPr>
               <w:t>Identification code</w:t>
+            </w:r>
+            <w:r>
+              <w:rPr>
+                <w:rFonts w:ascii="Roboto" w:hAnsi="Roboto" w:cs="Segoe UI"/>
+                <w:sz w:val="22"/>
+                <w:szCs w:val="22"/>
+                <w:lang w:val="en-US"/>
+              </w:rPr>
+              <w:t>, could be written in lower or upper case</w:t>
             </w:r>
           </w:p>
         </w:tc>
@@ -11785,16 +12087,92 @@
           <w:szCs w:val="22"/>
           <w:lang w:val="en-US"/>
         </w:rPr>
-        <w:t>661D5420;83C5</w:t>
-      </w:r>
-      <w:r>
-        <w:rPr>
-          <w:rFonts w:ascii="Roboto" w:hAnsi="Roboto" w:cs="Segoe UI"/>
-          <w:sz w:val="22"/>
-          <w:szCs w:val="22"/>
-          <w:lang w:val="en-US"/>
-        </w:rPr>
-        <w:t>;R;;;100;FALSE;53.32;8.11;0;;;;120;275;;;;;;;FGS Bayern;AR;SFSPFCLFF------;;;;VXNlIENIMjI=</w:t>
+        <w:t>01</w:t>
+      </w:r>
+      <w:r>
+        <w:rPr>
+          <w:rFonts w:ascii="Roboto" w:hAnsi="Roboto" w:cs="Segoe UI"/>
+          <w:sz w:val="22"/>
+          <w:szCs w:val="22"/>
+          <w:lang w:val="en-US"/>
+        </w:rPr>
+        <w:t>91C643A8AF</w:t>
+      </w:r>
+      <w:r>
+        <w:rPr>
+          <w:rFonts w:ascii="Roboto" w:hAnsi="Roboto" w:cs="Segoe UI"/>
+          <w:sz w:val="22"/>
+          <w:szCs w:val="22"/>
+          <w:lang w:val="en-US"/>
+        </w:rPr>
+        <w:t>;83C5</w:t>
+      </w:r>
+      <w:r>
+        <w:rPr>
+          <w:rFonts w:ascii="Roboto" w:hAnsi="Roboto" w:cs="Segoe UI"/>
+          <w:sz w:val="22"/>
+          <w:szCs w:val="22"/>
+          <w:lang w:val="en-US"/>
+        </w:rPr>
+        <w:t xml:space="preserve">;R;;;100;FALSE;53.32;8.11;0;;;;120;275;;;;;;;FGS </w:t>
+      </w:r>
+      <w:proofErr w:type="spellStart"/>
+      <w:r>
+        <w:rPr>
+          <w:rFonts w:ascii="Roboto" w:hAnsi="Roboto" w:cs="Segoe UI"/>
+          <w:sz w:val="22"/>
+          <w:szCs w:val="22"/>
+          <w:lang w:val="en-US"/>
+        </w:rPr>
+        <w:t>Bayern;AR;SFSPCLFF</w:t>
+      </w:r>
+      <w:proofErr w:type="spellEnd"/>
+      <w:r>
+        <w:rPr>
+          <w:rFonts w:ascii="Roboto" w:hAnsi="Roboto" w:cs="Segoe UI"/>
+          <w:sz w:val="22"/>
+          <w:szCs w:val="22"/>
+          <w:lang w:val="en-US"/>
+        </w:rPr>
+        <w:t>---</w:t>
+      </w:r>
+      <w:r>
+        <w:rPr>
+          <w:rFonts w:ascii="Roboto" w:hAnsi="Roboto" w:cs="Segoe UI"/>
+          <w:sz w:val="22"/>
+          <w:szCs w:val="22"/>
+          <w:lang w:val="en-US"/>
+        </w:rPr>
+        <w:t>-</w:t>
+      </w:r>
+      <w:r>
+        <w:rPr>
+          <w:rFonts w:ascii="Roboto" w:hAnsi="Roboto" w:cs="Segoe UI"/>
+          <w:sz w:val="22"/>
+          <w:szCs w:val="22"/>
+          <w:lang w:val="en-US"/>
+        </w:rPr>
+        <w:t>---;;;;</w:t>
+      </w:r>
+      <w:proofErr w:type="spellStart"/>
+      <w:r>
+        <w:rPr>
+          <w:rFonts w:ascii="Roboto" w:hAnsi="Roboto" w:cs="Segoe UI"/>
+          <w:sz w:val="22"/>
+          <w:szCs w:val="22"/>
+          <w:lang w:val="en-US"/>
+        </w:rPr>
+        <w:t>VXNlIENIMjI</w:t>
+      </w:r>
+      <w:proofErr w:type="spellEnd"/>
+      <w:r>
+        <w:rPr>
+          <w:rFonts w:ascii="Roboto" w:hAnsi="Roboto" w:cs="Segoe UI"/>
+          <w:sz w:val="22"/>
+          <w:szCs w:val="22"/>
+          <w:lang w:val="en-US"/>
+        </w:rPr>
+        <w:t>=</w:t>
       </w:r>
     </w:p>
     <w:p>
@@ -11837,7 +12215,34 @@
           <w:szCs w:val="22"/>
           <w:lang w:val="en-US"/>
         </w:rPr>
-        <w:t>CONTACT;5F;661D5420;83C5;U;;;101;FALSE;36.32;12.11;2000;;;;44;;;;;;;;Unknown;O;;221333201;;;UG9zcyBOZXRoZXJsYW5kcw==</w:t>
+        <w:t>CONTACT;5F;</w:t>
+      </w:r>
+      <w:r>
+        <w:rPr>
+          <w:rFonts w:ascii="Roboto" w:hAnsi="Roboto" w:cs="Segoe UI"/>
+          <w:sz w:val="22"/>
+          <w:szCs w:val="22"/>
+          <w:lang w:val="en-US"/>
+        </w:rPr>
+        <w:t>01</w:t>
+      </w:r>
+      <w:r>
+        <w:rPr>
+          <w:rFonts w:ascii="Roboto" w:hAnsi="Roboto" w:cs="Segoe UI"/>
+          <w:sz w:val="22"/>
+          <w:szCs w:val="22"/>
+          <w:lang w:val="en-US"/>
+        </w:rPr>
+        <w:t>91C643A8AF</w:t>
+      </w:r>
+      <w:r>
+        <w:rPr>
+          <w:rFonts w:ascii="Roboto" w:hAnsi="Roboto" w:cs="Segoe UI"/>
+          <w:sz w:val="22"/>
+          <w:szCs w:val="22"/>
+          <w:lang w:val="en-US"/>
+        </w:rPr>
+        <w:t>;83C5;U;;;101;;36.32;12.11;2000;;;;44;;;;;;;;Unknown;O;;221333201;;;UG9zcyBOZXRoZXJsYW5kcw==</w:t>
       </w:r>
       <w:r>
         <w:rPr>
@@ -11877,7 +12282,34 @@
           <w:szCs w:val="22"/>
           <w:lang w:val="en-US"/>
         </w:rPr>
-        <w:t>CONTACT;60;54742310;4371;S;TRUE;;102;TRUE;53.32;8.11</w:t>
+        <w:t>CONTACT;60;</w:t>
+      </w:r>
+      <w:r>
+        <w:rPr>
+          <w:rFonts w:ascii="Roboto" w:hAnsi="Roboto" w:cs="Segoe UI"/>
+          <w:sz w:val="22"/>
+          <w:szCs w:val="22"/>
+          <w:lang w:val="en-US"/>
+        </w:rPr>
+        <w:t>01</w:t>
+      </w:r>
+      <w:r>
+        <w:rPr>
+          <w:rFonts w:ascii="Roboto" w:hAnsi="Roboto" w:cs="Segoe UI"/>
+          <w:sz w:val="22"/>
+          <w:szCs w:val="22"/>
+          <w:lang w:val="en-US"/>
+        </w:rPr>
+        <w:t>91C643A8AF</w:t>
+      </w:r>
+      <w:r>
+        <w:rPr>
+          <w:rFonts w:ascii="Roboto" w:hAnsi="Roboto" w:cs="Segoe UI"/>
+          <w:sz w:val="22"/>
+          <w:szCs w:val="22"/>
+          <w:lang w:val="en-US"/>
+        </w:rPr>
+        <w:t>;4371;S;TRUE;;102;TRUE;53.32;8.11</w:t>
       </w:r>
     </w:p>
     <w:p>
@@ -12275,7 +12707,67 @@
           <w:szCs w:val="22"/>
           <w:lang w:val="en-US"/>
         </w:rPr>
-        <w:t>&lt;EmitterLatitude&gt;[°];&lt;EmitterLongitude&gt;[°];&lt;EmitterAltitude&gt;[m</w:t>
+        <w:t>&lt;</w:t>
+      </w:r>
+      <w:proofErr w:type="spellStart"/>
+      <w:r>
+        <w:rPr>
+          <w:rFonts w:ascii="Roboto" w:hAnsi="Roboto" w:cs="Segoe UI"/>
+          <w:sz w:val="22"/>
+          <w:szCs w:val="22"/>
+          <w:lang w:val="en-US"/>
+        </w:rPr>
+        <w:t>EmitterLatitude</w:t>
+      </w:r>
+      <w:proofErr w:type="spellEnd"/>
+      <w:r>
+        <w:rPr>
+          <w:rFonts w:ascii="Roboto" w:hAnsi="Roboto" w:cs="Segoe UI"/>
+          <w:sz w:val="22"/>
+          <w:szCs w:val="22"/>
+          <w:lang w:val="en-US"/>
+        </w:rPr>
+        <w:t>&gt;[°];&lt;</w:t>
+      </w:r>
+      <w:proofErr w:type="spellStart"/>
+      <w:r>
+        <w:rPr>
+          <w:rFonts w:ascii="Roboto" w:hAnsi="Roboto" w:cs="Segoe UI"/>
+          <w:sz w:val="22"/>
+          <w:szCs w:val="22"/>
+          <w:lang w:val="en-US"/>
+        </w:rPr>
+        <w:t>EmitterLongitude</w:t>
+      </w:r>
+      <w:proofErr w:type="spellEnd"/>
+      <w:r>
+        <w:rPr>
+          <w:rFonts w:ascii="Roboto" w:hAnsi="Roboto" w:cs="Segoe UI"/>
+          <w:sz w:val="22"/>
+          <w:szCs w:val="22"/>
+          <w:lang w:val="en-US"/>
+        </w:rPr>
+        <w:t>&gt;[°];&lt;</w:t>
+      </w:r>
+      <w:proofErr w:type="spellStart"/>
+      <w:r>
+        <w:rPr>
+          <w:rFonts w:ascii="Roboto" w:hAnsi="Roboto" w:cs="Segoe UI"/>
+          <w:sz w:val="22"/>
+          <w:szCs w:val="22"/>
+          <w:lang w:val="en-US"/>
+        </w:rPr>
+        <w:t>EmitterAltitude</w:t>
+      </w:r>
+      <w:proofErr w:type="spellEnd"/>
+      <w:r>
+        <w:rPr>
+          <w:rFonts w:ascii="Roboto" w:hAnsi="Roboto" w:cs="Segoe UI"/>
+          <w:sz w:val="22"/>
+          <w:szCs w:val="22"/>
+          <w:lang w:val="en-US"/>
+        </w:rPr>
+        <w:t>&gt;[m</w:t>
       </w:r>
       <w:r>
         <w:rPr>
@@ -12446,7 +12938,27 @@
           <w:szCs w:val="22"/>
           <w:lang w:val="en-US"/>
         </w:rPr>
-        <w:t>&lt;SpotNumber&gt;;</w:t>
+        <w:t>&lt;</w:t>
+      </w:r>
+      <w:proofErr w:type="spellStart"/>
+      <w:r>
+        <w:rPr>
+          <w:rFonts w:ascii="Roboto" w:hAnsi="Roboto" w:cs="Segoe UI"/>
+          <w:sz w:val="22"/>
+          <w:szCs w:val="22"/>
+          <w:lang w:val="en-US"/>
+        </w:rPr>
+        <w:t>SpotNumber</w:t>
+      </w:r>
+      <w:proofErr w:type="spellEnd"/>
+      <w:r>
+        <w:rPr>
+          <w:rFonts w:ascii="Roboto" w:hAnsi="Roboto" w:cs="Segoe UI"/>
+          <w:sz w:val="22"/>
+          <w:szCs w:val="22"/>
+          <w:lang w:val="en-US"/>
+        </w:rPr>
+        <w:t>&gt;;</w:t>
       </w:r>
       <w:r>
         <w:rPr>
@@ -12513,6 +13025,7 @@
                 <w:lang w:val="en-US"/>
               </w:rPr>
             </w:pPr>
+            <w:proofErr w:type="spellStart"/>
             <w:r>
               <w:rPr>
                 <w:rFonts w:ascii="Roboto" w:hAnsi="Roboto" w:cs="Segoe UI"/>
@@ -12522,6 +13035,7 @@
               </w:rPr>
               <w:t>EmissionID</w:t>
             </w:r>
+            <w:proofErr w:type="spellEnd"/>
           </w:p>
         </w:tc>
         <w:tc>
@@ -12571,16 +13085,7 @@
                 <w:szCs w:val="22"/>
                 <w:lang w:val="en-US"/>
               </w:rPr>
-              <w:t>A positive identification unique number or free text</w:t>
-            </w:r>
-            <w:r>
-              <w:rPr>
-                <w:rFonts w:ascii="Roboto" w:hAnsi="Roboto" w:cs="Segoe UI"/>
-                <w:sz w:val="22"/>
-                <w:szCs w:val="22"/>
-                <w:lang w:val="en-US"/>
-              </w:rPr>
-              <w:t xml:space="preserve"> </w:t>
+              <w:t xml:space="preserve">A positive identification unique number or free text </w:t>
             </w:r>
             <w:r>
               <w:rPr>
@@ -12637,6 +13142,7 @@
                 <w:lang w:val="en-US"/>
               </w:rPr>
             </w:pPr>
+            <w:proofErr w:type="spellStart"/>
             <w:r>
               <w:rPr>
                 <w:rFonts w:ascii="Roboto" w:hAnsi="Roboto" w:cs="Segoe UI"/>
@@ -12646,6 +13152,7 @@
               </w:rPr>
               <w:t>DeleteFlag</w:t>
             </w:r>
+            <w:proofErr w:type="spellEnd"/>
           </w:p>
         </w:tc>
         <w:tc>
@@ -12785,6 +13292,7 @@
                 <w:lang w:val="en-US"/>
               </w:rPr>
             </w:pPr>
+            <w:proofErr w:type="spellStart"/>
             <w:r>
               <w:rPr>
                 <w:rFonts w:ascii="Roboto" w:hAnsi="Roboto" w:cs="Segoe UI"/>
@@ -12794,6 +13302,7 @@
               </w:rPr>
               <w:t>FreqAgility</w:t>
             </w:r>
+            <w:proofErr w:type="spellEnd"/>
           </w:p>
         </w:tc>
         <w:tc>
@@ -13307,6 +13816,7 @@
                 <w:lang w:val="en-US"/>
               </w:rPr>
             </w:pPr>
+            <w:proofErr w:type="spellStart"/>
             <w:r>
               <w:rPr>
                 <w:rFonts w:ascii="Roboto" w:hAnsi="Roboto" w:cs="Segoe UI"/>
@@ -13316,6 +13826,7 @@
               </w:rPr>
               <w:t>PRFAgility</w:t>
             </w:r>
+            <w:proofErr w:type="spellEnd"/>
           </w:p>
         </w:tc>
         <w:tc>
@@ -13619,6 +14130,7 @@
                 <w:lang w:val="en-US"/>
               </w:rPr>
             </w:pPr>
+            <w:proofErr w:type="spellStart"/>
             <w:r>
               <w:rPr>
                 <w:rFonts w:ascii="Roboto" w:hAnsi="Roboto"/>
@@ -13628,6 +14140,7 @@
               </w:rPr>
               <w:t>Wobbulated</w:t>
             </w:r>
+            <w:proofErr w:type="spellEnd"/>
           </w:p>
         </w:tc>
       </w:tr>
@@ -15614,6 +16127,7 @@
               </w:rPr>
               <w:t xml:space="preserve">ACOUSTIC </w:t>
             </w:r>
+            <w:proofErr w:type="spellStart"/>
             <w:r>
               <w:rPr>
                 <w:rFonts w:ascii="Roboto" w:hAnsi="Roboto"/>
@@ -15621,7 +16135,17 @@
                 <w:szCs w:val="22"/>
                 <w:lang w:val="en-US"/>
               </w:rPr>
-              <w:t xml:space="preserve">Sono </w:t>
+              <w:t>Sono</w:t>
+            </w:r>
+            <w:proofErr w:type="spellEnd"/>
+            <w:r>
+              <w:rPr>
+                <w:rFonts w:ascii="Roboto" w:hAnsi="Roboto"/>
+                <w:sz w:val="22"/>
+                <w:szCs w:val="22"/>
+                <w:lang w:val="en-US"/>
+              </w:rPr>
+              <w:t xml:space="preserve"> </w:t>
             </w:r>
             <w:r>
               <w:rPr>
@@ -16828,7 +17352,25 @@
           <w:szCs w:val="22"/>
           <w:lang w:val="en-US"/>
         </w:rPr>
-        <w:t>EMISSION;5E;661D4410;66A3;R;;</w:t>
+        <w:t>EMISSION;5E;</w:t>
+      </w:r>
+      <w:r>
+        <w:rPr>
+          <w:rFonts w:ascii="Roboto" w:hAnsi="Roboto" w:cs="Segoe UI"/>
+          <w:sz w:val="22"/>
+          <w:szCs w:val="22"/>
+          <w:lang w:val="en-US"/>
+        </w:rPr>
+        <w:t>0195238E15AD</w:t>
+      </w:r>
+      <w:r>
+        <w:rPr>
+          <w:rFonts w:ascii="Roboto" w:hAnsi="Roboto" w:cs="Segoe UI"/>
+          <w:sz w:val="22"/>
+          <w:szCs w:val="22"/>
+          <w:lang w:val="en-US"/>
+        </w:rPr>
+        <w:t>;66A3;R;;</w:t>
       </w:r>
       <w:r>
         <w:rPr>
@@ -16941,7 +17483,43 @@
           <w:szCs w:val="22"/>
           <w:lang w:val="en-US"/>
         </w:rPr>
-        <w:t>EMISSION;5F;661D5410;66A3;R;;</w:t>
+        <w:t>EMISSION;5F;</w:t>
+      </w:r>
+      <w:r>
+        <w:rPr>
+          <w:rFonts w:ascii="Roboto" w:hAnsi="Roboto" w:cs="Segoe UI"/>
+          <w:sz w:val="22"/>
+          <w:szCs w:val="22"/>
+          <w:lang w:val="en-US"/>
+        </w:rPr>
+        <w:t>0195238E</w:t>
+      </w:r>
+      <w:r>
+        <w:rPr>
+          <w:rFonts w:ascii="Roboto" w:hAnsi="Roboto" w:cs="Segoe UI"/>
+          <w:sz w:val="22"/>
+          <w:szCs w:val="22"/>
+          <w:lang w:val="en-US"/>
+        </w:rPr>
+        <w:t>2</w:t>
+      </w:r>
+      <w:r>
+        <w:rPr>
+          <w:rFonts w:ascii="Roboto" w:hAnsi="Roboto" w:cs="Segoe UI"/>
+          <w:sz w:val="22"/>
+          <w:szCs w:val="22"/>
+          <w:lang w:val="en-US"/>
+        </w:rPr>
+        <w:t>5AD</w:t>
+      </w:r>
+      <w:r>
+        <w:rPr>
+          <w:rFonts w:ascii="Roboto" w:hAnsi="Roboto" w:cs="Segoe UI"/>
+          <w:sz w:val="22"/>
+          <w:szCs w:val="22"/>
+          <w:lang w:val="en-US"/>
+        </w:rPr>
+        <w:t>;66A3;R;;</w:t>
       </w:r>
       <w:r>
         <w:rPr>
@@ -17595,6 +18173,7 @@
         </w:rPr>
         <w:t>isibility&gt;[km];&lt;</w:t>
       </w:r>
+      <w:proofErr w:type="spellStart"/>
       <w:r>
         <w:rPr>
           <w:rFonts w:ascii="Roboto" w:hAnsi="Roboto" w:cs="Segoe UI"/>
@@ -17611,8 +18190,19 @@
           <w:szCs w:val="22"/>
           <w:lang w:val="en-US"/>
         </w:rPr>
-        <w:t>loudHeight&gt;[m];&lt;</w:t>
-      </w:r>
+        <w:t>loudHeight</w:t>
+      </w:r>
+      <w:proofErr w:type="spellEnd"/>
+      <w:r>
+        <w:rPr>
+          <w:rFonts w:ascii="Roboto" w:hAnsi="Roboto" w:cs="Segoe UI"/>
+          <w:sz w:val="22"/>
+          <w:szCs w:val="22"/>
+          <w:lang w:val="en-US"/>
+        </w:rPr>
+        <w:t>&gt;[m];&lt;</w:t>
+      </w:r>
+      <w:proofErr w:type="spellStart"/>
       <w:r>
         <w:rPr>
           <w:rFonts w:ascii="Roboto" w:hAnsi="Roboto" w:cs="Segoe UI"/>
@@ -17629,7 +18219,17 @@
           <w:szCs w:val="22"/>
           <w:lang w:val="en-US"/>
         </w:rPr>
-        <w:t>loudCover&gt;[%]</w:t>
+        <w:t>loudCover</w:t>
+      </w:r>
+      <w:proofErr w:type="spellEnd"/>
+      <w:r>
+        <w:rPr>
+          <w:rFonts w:ascii="Roboto" w:hAnsi="Roboto" w:cs="Segoe UI"/>
+          <w:sz w:val="22"/>
+          <w:szCs w:val="22"/>
+          <w:lang w:val="en-US"/>
+        </w:rPr>
+        <w:t>&gt;[%]</w:t>
       </w:r>
     </w:p>
     <w:p>
@@ -17674,7 +18274,52 @@
           <w:szCs w:val="22"/>
           <w:lang w:val="en-US"/>
         </w:rPr>
-        <w:t xml:space="preserve"> METEO;AC;661D44C0;</w:t>
+        <w:t xml:space="preserve"> METEO;AC;</w:t>
+      </w:r>
+      <w:r>
+        <w:rPr>
+          <w:rFonts w:ascii="Roboto" w:hAnsi="Roboto" w:cs="Segoe UI"/>
+          <w:sz w:val="22"/>
+          <w:szCs w:val="22"/>
+          <w:lang w:val="en-US"/>
+        </w:rPr>
+        <w:t>0</w:t>
+      </w:r>
+      <w:r>
+        <w:rPr>
+          <w:rFonts w:ascii="Roboto" w:hAnsi="Roboto" w:cs="Segoe UI"/>
+          <w:sz w:val="22"/>
+          <w:szCs w:val="22"/>
+          <w:lang w:val="en-US"/>
+        </w:rPr>
+        <w:t>195238E</w:t>
+      </w:r>
+      <w:r>
+        <w:rPr>
+          <w:rFonts w:ascii="Roboto" w:hAnsi="Roboto" w:cs="Segoe UI"/>
+          <w:sz w:val="22"/>
+          <w:szCs w:val="22"/>
+          <w:lang w:val="en-US"/>
+        </w:rPr>
+        <w:t>2</w:t>
+      </w:r>
+      <w:r>
+        <w:rPr>
+          <w:rFonts w:ascii="Roboto" w:hAnsi="Roboto" w:cs="Segoe UI"/>
+          <w:sz w:val="22"/>
+          <w:szCs w:val="22"/>
+          <w:lang w:val="en-US"/>
+        </w:rPr>
+        <w:t>5AD</w:t>
+      </w:r>
+      <w:r>
+        <w:rPr>
+          <w:rFonts w:ascii="Roboto" w:hAnsi="Roboto" w:cs="Segoe UI"/>
+          <w:sz w:val="22"/>
+          <w:szCs w:val="22"/>
+          <w:lang w:val="en-US"/>
+        </w:rPr>
+        <w:t>;</w:t>
       </w:r>
       <w:r>
         <w:rPr>
@@ -19186,16 +19831,43 @@
           <w:szCs w:val="22"/>
           <w:lang w:val="en-US"/>
         </w:rPr>
-        <w:t>TEXT;D3;661D44</w:t>
-      </w:r>
-      <w:r>
-        <w:rPr>
-          <w:rFonts w:ascii="Roboto" w:hAnsi="Roboto" w:cs="Segoe UI"/>
-          <w:sz w:val="22"/>
-          <w:szCs w:val="22"/>
-          <w:lang w:val="en-US"/>
-        </w:rPr>
-        <w:t>D2</w:t>
+        <w:t>TEXT;D3;</w:t>
+      </w:r>
+      <w:r>
+        <w:rPr>
+          <w:rFonts w:ascii="Roboto" w:hAnsi="Roboto" w:cs="Segoe UI"/>
+          <w:sz w:val="22"/>
+          <w:szCs w:val="22"/>
+          <w:lang w:val="en-US"/>
+        </w:rPr>
+        <w:t>0</w:t>
+      </w:r>
+      <w:r>
+        <w:rPr>
+          <w:rFonts w:ascii="Roboto" w:hAnsi="Roboto" w:cs="Segoe UI"/>
+          <w:sz w:val="22"/>
+          <w:szCs w:val="22"/>
+          <w:lang w:val="en-US"/>
+        </w:rPr>
+        <w:t>195238E</w:t>
+      </w:r>
+      <w:r>
+        <w:rPr>
+          <w:rFonts w:ascii="Roboto" w:hAnsi="Roboto" w:cs="Segoe UI"/>
+          <w:sz w:val="22"/>
+          <w:szCs w:val="22"/>
+          <w:lang w:val="en-US"/>
+        </w:rPr>
+        <w:t>2</w:t>
+      </w:r>
+      <w:r>
+        <w:rPr>
+          <w:rFonts w:ascii="Roboto" w:hAnsi="Roboto" w:cs="Segoe UI"/>
+          <w:sz w:val="22"/>
+          <w:szCs w:val="22"/>
+          <w:lang w:val="en-US"/>
+        </w:rPr>
+        <w:t>5AD</w:t>
       </w:r>
       <w:r>
         <w:rPr>
@@ -19337,16 +20009,52 @@
           <w:szCs w:val="22"/>
           <w:lang w:val="en-US"/>
         </w:rPr>
-        <w:t>;661D4</w:t>
-      </w:r>
-      <w:r>
-        <w:rPr>
-          <w:rFonts w:ascii="Roboto" w:hAnsi="Roboto" w:cs="Segoe UI"/>
-          <w:sz w:val="22"/>
-          <w:szCs w:val="22"/>
-          <w:lang w:val="en-US"/>
-        </w:rPr>
-        <w:t>58E</w:t>
+        <w:t>;</w:t>
+      </w:r>
+      <w:r>
+        <w:rPr>
+          <w:rFonts w:ascii="Roboto" w:hAnsi="Roboto" w:cs="Segoe UI"/>
+          <w:sz w:val="22"/>
+          <w:szCs w:val="22"/>
+          <w:lang w:val="en-US"/>
+        </w:rPr>
+        <w:t>0</w:t>
+      </w:r>
+      <w:r>
+        <w:rPr>
+          <w:rFonts w:ascii="Roboto" w:hAnsi="Roboto" w:cs="Segoe UI"/>
+          <w:sz w:val="22"/>
+          <w:szCs w:val="22"/>
+          <w:lang w:val="en-US"/>
+        </w:rPr>
+        <w:t>195238E</w:t>
+      </w:r>
+      <w:r>
+        <w:rPr>
+          <w:rFonts w:ascii="Roboto" w:hAnsi="Roboto" w:cs="Segoe UI"/>
+          <w:sz w:val="22"/>
+          <w:szCs w:val="22"/>
+          <w:lang w:val="en-US"/>
+        </w:rPr>
+        <w:t>2</w:t>
+      </w:r>
+      <w:r>
+        <w:rPr>
+          <w:rFonts w:ascii="Roboto" w:hAnsi="Roboto" w:cs="Segoe UI"/>
+          <w:sz w:val="22"/>
+          <w:szCs w:val="22"/>
+          <w:lang w:val="en-US"/>
+        </w:rPr>
+        <w:t>5</w:t>
+      </w:r>
+      <w:r>
+        <w:rPr>
+          <w:rFonts w:ascii="Roboto" w:hAnsi="Roboto" w:cs="Segoe UI"/>
+          <w:sz w:val="22"/>
+          <w:szCs w:val="22"/>
+          <w:lang w:val="en-US"/>
+        </w:rPr>
+        <w:t>CC</w:t>
       </w:r>
       <w:r>
         <w:rPr>
@@ -19497,16 +20205,52 @@
           <w:szCs w:val="22"/>
           <w:lang w:val="en-US"/>
         </w:rPr>
-        <w:t>;661D</w:t>
-      </w:r>
-      <w:r>
-        <w:rPr>
-          <w:rFonts w:ascii="Roboto" w:hAnsi="Roboto" w:cs="Segoe UI"/>
-          <w:sz w:val="22"/>
-          <w:szCs w:val="22"/>
-          <w:lang w:val="en-US"/>
-        </w:rPr>
-        <w:t>6565</w:t>
+        <w:t>;</w:t>
+      </w:r>
+      <w:r>
+        <w:rPr>
+          <w:rFonts w:ascii="Roboto" w:hAnsi="Roboto" w:cs="Segoe UI"/>
+          <w:sz w:val="22"/>
+          <w:szCs w:val="22"/>
+          <w:lang w:val="en-US"/>
+        </w:rPr>
+        <w:t>0</w:t>
+      </w:r>
+      <w:r>
+        <w:rPr>
+          <w:rFonts w:ascii="Roboto" w:hAnsi="Roboto" w:cs="Segoe UI"/>
+          <w:sz w:val="22"/>
+          <w:szCs w:val="22"/>
+          <w:lang w:val="en-US"/>
+        </w:rPr>
+        <w:t>195238E</w:t>
+      </w:r>
+      <w:r>
+        <w:rPr>
+          <w:rFonts w:ascii="Roboto" w:hAnsi="Roboto" w:cs="Segoe UI"/>
+          <w:sz w:val="22"/>
+          <w:szCs w:val="22"/>
+          <w:lang w:val="en-US"/>
+        </w:rPr>
+        <w:t>2</w:t>
+      </w:r>
+      <w:r>
+        <w:rPr>
+          <w:rFonts w:ascii="Roboto" w:hAnsi="Roboto" w:cs="Segoe UI"/>
+          <w:sz w:val="22"/>
+          <w:szCs w:val="22"/>
+          <w:lang w:val="en-US"/>
+        </w:rPr>
+        <w:t>5</w:t>
+      </w:r>
+      <w:r>
+        <w:rPr>
+          <w:rFonts w:ascii="Roboto" w:hAnsi="Roboto" w:cs="Segoe UI"/>
+          <w:sz w:val="22"/>
+          <w:szCs w:val="22"/>
+          <w:lang w:val="en-US"/>
+        </w:rPr>
+        <w:t>EF</w:t>
       </w:r>
       <w:r>
         <w:rPr>
@@ -19657,16 +20401,43 @@
           <w:szCs w:val="22"/>
           <w:lang w:val="en-US"/>
         </w:rPr>
-        <w:t>;661D</w:t>
-      </w:r>
-      <w:r>
-        <w:rPr>
-          <w:rFonts w:ascii="Roboto" w:hAnsi="Roboto" w:cs="Segoe UI"/>
-          <w:sz w:val="22"/>
-          <w:szCs w:val="22"/>
-          <w:lang w:val="en-US"/>
-        </w:rPr>
-        <w:t>7032</w:t>
+        <w:t>;</w:t>
+      </w:r>
+      <w:r>
+        <w:rPr>
+          <w:rFonts w:ascii="Roboto" w:hAnsi="Roboto" w:cs="Segoe UI"/>
+          <w:sz w:val="22"/>
+          <w:szCs w:val="22"/>
+          <w:lang w:val="en-US"/>
+        </w:rPr>
+        <w:t>0</w:t>
+      </w:r>
+      <w:r>
+        <w:rPr>
+          <w:rFonts w:ascii="Roboto" w:hAnsi="Roboto" w:cs="Segoe UI"/>
+          <w:sz w:val="22"/>
+          <w:szCs w:val="22"/>
+          <w:lang w:val="en-US"/>
+        </w:rPr>
+        <w:t>195238E</w:t>
+      </w:r>
+      <w:r>
+        <w:rPr>
+          <w:rFonts w:ascii="Roboto" w:hAnsi="Roboto" w:cs="Segoe UI"/>
+          <w:sz w:val="22"/>
+          <w:szCs w:val="22"/>
+          <w:lang w:val="en-US"/>
+        </w:rPr>
+        <w:t>2</w:t>
+      </w:r>
+      <w:r>
+        <w:rPr>
+          <w:rFonts w:ascii="Roboto" w:hAnsi="Roboto" w:cs="Segoe UI"/>
+          <w:sz w:val="22"/>
+          <w:szCs w:val="22"/>
+          <w:lang w:val="en-US"/>
+        </w:rPr>
+        <w:t>85B</w:t>
       </w:r>
       <w:r>
         <w:rPr>
@@ -19951,7 +20722,23 @@
           <w:rFonts w:ascii="Roboto" w:hAnsi="Roboto" w:cs="Segoe UI"/>
           <w:lang w:val="en-US"/>
         </w:rPr>
-        <w:t>&lt;GraphicType&gt;(M);&lt;LineWidth&gt;;&lt;LineColor&gt;;&lt;Annotation&gt;;&lt;additional GraphicType-dependent parameters&gt;*</w:t>
+        <w:t xml:space="preserve">&lt;GraphicType&gt;(M);&lt;LineWidth&gt;;&lt;LineColor&gt;;&lt;Annotation&gt;;&lt;additional </w:t>
+      </w:r>
+      <w:proofErr w:type="spellStart"/>
+      <w:r>
+        <w:rPr>
+          <w:rFonts w:ascii="Roboto" w:hAnsi="Roboto" w:cs="Segoe UI"/>
+          <w:lang w:val="en-US"/>
+        </w:rPr>
+        <w:t>GraphicType</w:t>
+      </w:r>
+      <w:proofErr w:type="spellEnd"/>
+      <w:r>
+        <w:rPr>
+          <w:rFonts w:ascii="Roboto" w:hAnsi="Roboto" w:cs="Segoe UI"/>
+          <w:lang w:val="en-US"/>
+        </w:rPr>
+        <w:t>-dependent parameters&gt;*</w:t>
       </w:r>
     </w:p>
     <w:tbl>
@@ -19991,6 +20778,7 @@
                 <w:lang w:val="en-US"/>
               </w:rPr>
             </w:pPr>
+            <w:proofErr w:type="spellStart"/>
             <w:r>
               <w:rPr>
                 <w:rFonts w:ascii="Roboto" w:hAnsi="Roboto" w:cs="Segoe UI"/>
@@ -20000,6 +20788,7 @@
               </w:rPr>
               <w:t>GraphicType</w:t>
             </w:r>
+            <w:proofErr w:type="spellEnd"/>
           </w:p>
         </w:tc>
         <w:tc>
@@ -20942,7 +21731,67 @@
                 <w:szCs w:val="22"/>
                 <w:lang w:val="en-US"/>
               </w:rPr>
-              <w:t>Ellipsoid: &lt;Center_Latitude&gt;[°];&lt;Center_Longitude&gt;[°];&lt;Center_Altitude&gt;[m]</w:t>
+              <w:t>Ellipsoid: &lt;</w:t>
+            </w:r>
+            <w:proofErr w:type="spellStart"/>
+            <w:r>
+              <w:rPr>
+                <w:rFonts w:ascii="Roboto" w:hAnsi="Roboto" w:cs="Segoe UI"/>
+                <w:sz w:val="22"/>
+                <w:szCs w:val="22"/>
+                <w:lang w:val="en-US"/>
+              </w:rPr>
+              <w:t>Center_Latitude</w:t>
+            </w:r>
+            <w:proofErr w:type="spellEnd"/>
+            <w:r>
+              <w:rPr>
+                <w:rFonts w:ascii="Roboto" w:hAnsi="Roboto" w:cs="Segoe UI"/>
+                <w:sz w:val="22"/>
+                <w:szCs w:val="22"/>
+                <w:lang w:val="en-US"/>
+              </w:rPr>
+              <w:t>&gt;[°];&lt;</w:t>
+            </w:r>
+            <w:proofErr w:type="spellStart"/>
+            <w:r>
+              <w:rPr>
+                <w:rFonts w:ascii="Roboto" w:hAnsi="Roboto" w:cs="Segoe UI"/>
+                <w:sz w:val="22"/>
+                <w:szCs w:val="22"/>
+                <w:lang w:val="en-US"/>
+              </w:rPr>
+              <w:t>Center_Longitude</w:t>
+            </w:r>
+            <w:proofErr w:type="spellEnd"/>
+            <w:r>
+              <w:rPr>
+                <w:rFonts w:ascii="Roboto" w:hAnsi="Roboto" w:cs="Segoe UI"/>
+                <w:sz w:val="22"/>
+                <w:szCs w:val="22"/>
+                <w:lang w:val="en-US"/>
+              </w:rPr>
+              <w:t>&gt;[°];&lt;</w:t>
+            </w:r>
+            <w:proofErr w:type="spellStart"/>
+            <w:r>
+              <w:rPr>
+                <w:rFonts w:ascii="Roboto" w:hAnsi="Roboto" w:cs="Segoe UI"/>
+                <w:sz w:val="22"/>
+                <w:szCs w:val="22"/>
+                <w:lang w:val="en-US"/>
+              </w:rPr>
+              <w:t>Center_Altitude</w:t>
+            </w:r>
+            <w:proofErr w:type="spellEnd"/>
+            <w:r>
+              <w:rPr>
+                <w:rFonts w:ascii="Roboto" w:hAnsi="Roboto" w:cs="Segoe UI"/>
+                <w:sz w:val="22"/>
+                <w:szCs w:val="22"/>
+                <w:lang w:val="en-US"/>
+              </w:rPr>
+              <w:t>&gt;[m]</w:t>
             </w:r>
             <w:r>
               <w:rPr>
@@ -21043,6 +21892,7 @@
                 <w:lang w:val="en-US"/>
               </w:rPr>
             </w:pPr>
+            <w:proofErr w:type="spellStart"/>
             <w:r>
               <w:rPr>
                 <w:rFonts w:ascii="Roboto" w:hAnsi="Roboto" w:cs="Segoe UI"/>
@@ -21052,6 +21902,7 @@
               </w:rPr>
               <w:t>LineWidth</w:t>
             </w:r>
+            <w:proofErr w:type="spellEnd"/>
           </w:p>
         </w:tc>
         <w:tc>
@@ -21121,6 +21972,7 @@
                 <w:lang w:val="en-US"/>
               </w:rPr>
             </w:pPr>
+            <w:proofErr w:type="spellStart"/>
             <w:r>
               <w:rPr>
                 <w:rFonts w:ascii="Roboto" w:hAnsi="Roboto" w:cs="Segoe UI"/>
@@ -21130,6 +21982,7 @@
               </w:rPr>
               <w:t>LineColor</w:t>
             </w:r>
+            <w:proofErr w:type="spellEnd"/>
           </w:p>
         </w:tc>
         <w:tc>
@@ -21226,6 +22079,7 @@
                 <w:lang w:val="en-US"/>
               </w:rPr>
             </w:pPr>
+            <w:proofErr w:type="spellStart"/>
             <w:r>
               <w:rPr>
                 <w:rFonts w:ascii="Roboto" w:hAnsi="Roboto" w:cs="Segoe UI"/>
@@ -21235,6 +22089,7 @@
               </w:rPr>
               <w:t>FillColor</w:t>
             </w:r>
+            <w:proofErr w:type="spellEnd"/>
           </w:p>
         </w:tc>
         <w:tc>
@@ -21404,14 +22259,32 @@
                 <w:sz w:val="22"/>
                 <w:szCs w:val="22"/>
               </w:rPr>
-              <w:t xml:space="preserve">Text is </w:t>
-            </w:r>
+              <w:t xml:space="preserve">Text </w:t>
+            </w:r>
+            <w:proofErr w:type="spellStart"/>
             <w:r>
               <w:rPr>
                 <w:rFonts w:ascii="Roboto" w:hAnsi="Roboto"/>
                 <w:sz w:val="22"/>
                 <w:szCs w:val="22"/>
               </w:rPr>
+              <w:t>is</w:t>
+            </w:r>
+            <w:proofErr w:type="spellEnd"/>
+            <w:r>
+              <w:rPr>
+                <w:rFonts w:ascii="Roboto" w:hAnsi="Roboto"/>
+                <w:sz w:val="22"/>
+                <w:szCs w:val="22"/>
+              </w:rPr>
+              <w:t xml:space="preserve"> </w:t>
+            </w:r>
+            <w:r>
+              <w:rPr>
+                <w:rFonts w:ascii="Roboto" w:hAnsi="Roboto"/>
+                <w:sz w:val="22"/>
+                <w:szCs w:val="22"/>
+              </w:rPr>
               <w:t>BASE64</w:t>
             </w:r>
             <w:r>
@@ -21420,8 +22293,18 @@
                 <w:sz w:val="22"/>
                 <w:szCs w:val="22"/>
               </w:rPr>
-              <w:t xml:space="preserve"> encoded</w:t>
-            </w:r>
+              <w:t xml:space="preserve"> </w:t>
+            </w:r>
+            <w:proofErr w:type="spellStart"/>
+            <w:r>
+              <w:rPr>
+                <w:rFonts w:ascii="Roboto" w:hAnsi="Roboto"/>
+                <w:sz w:val="22"/>
+                <w:szCs w:val="22"/>
+              </w:rPr>
+              <w:t>encoded</w:t>
+            </w:r>
+            <w:proofErr w:type="spellEnd"/>
           </w:p>
         </w:tc>
       </w:tr>
@@ -21487,8 +22370,36 @@
                 <w:sz w:val="22"/>
                 <w:szCs w:val="22"/>
               </w:rPr>
-              <w:t>Text is not encoded</w:t>
-            </w:r>
+              <w:t xml:space="preserve">Text </w:t>
+            </w:r>
+            <w:proofErr w:type="spellStart"/>
+            <w:r>
+              <w:rPr>
+                <w:rFonts w:ascii="Roboto" w:hAnsi="Roboto"/>
+                <w:sz w:val="22"/>
+                <w:szCs w:val="22"/>
+              </w:rPr>
+              <w:t>is</w:t>
+            </w:r>
+            <w:proofErr w:type="spellEnd"/>
+            <w:r>
+              <w:rPr>
+                <w:rFonts w:ascii="Roboto" w:hAnsi="Roboto"/>
+                <w:sz w:val="22"/>
+                <w:szCs w:val="22"/>
+              </w:rPr>
+              <w:t xml:space="preserve"> not </w:t>
+            </w:r>
+            <w:proofErr w:type="spellStart"/>
+            <w:r>
+              <w:rPr>
+                <w:rFonts w:ascii="Roboto" w:hAnsi="Roboto"/>
+                <w:sz w:val="22"/>
+                <w:szCs w:val="22"/>
+              </w:rPr>
+              <w:t>encoded</w:t>
+            </w:r>
+            <w:proofErr w:type="spellEnd"/>
           </w:p>
         </w:tc>
       </w:tr>
@@ -21623,7 +22534,52 @@
           <w:szCs w:val="22"/>
           <w:lang w:val="en-US"/>
         </w:rPr>
-        <w:t>GRAPHIC;79;661D62C0;910E;U;;;8;1;FF8000;</w:t>
+        <w:t>GRAPHIC;79;</w:t>
+      </w:r>
+      <w:r>
+        <w:rPr>
+          <w:rFonts w:ascii="Roboto" w:hAnsi="Roboto" w:cs="Segoe UI"/>
+          <w:sz w:val="22"/>
+          <w:szCs w:val="22"/>
+          <w:lang w:val="en-US"/>
+        </w:rPr>
+        <w:t>0</w:t>
+      </w:r>
+      <w:r>
+        <w:rPr>
+          <w:rFonts w:ascii="Roboto" w:hAnsi="Roboto" w:cs="Segoe UI"/>
+          <w:sz w:val="22"/>
+          <w:szCs w:val="22"/>
+          <w:lang w:val="en-US"/>
+        </w:rPr>
+        <w:t>195238E</w:t>
+      </w:r>
+      <w:r>
+        <w:rPr>
+          <w:rFonts w:ascii="Roboto" w:hAnsi="Roboto" w:cs="Segoe UI"/>
+          <w:sz w:val="22"/>
+          <w:szCs w:val="22"/>
+          <w:lang w:val="en-US"/>
+        </w:rPr>
+        <w:t>3</w:t>
+      </w:r>
+      <w:r>
+        <w:rPr>
+          <w:rFonts w:ascii="Roboto" w:hAnsi="Roboto" w:cs="Segoe UI"/>
+          <w:sz w:val="22"/>
+          <w:szCs w:val="22"/>
+          <w:lang w:val="en-US"/>
+        </w:rPr>
+        <w:t>5AD</w:t>
+      </w:r>
+      <w:r>
+        <w:rPr>
+          <w:rFonts w:ascii="Roboto" w:hAnsi="Roboto" w:cs="Segoe UI"/>
+          <w:sz w:val="22"/>
+          <w:szCs w:val="22"/>
+          <w:lang w:val="en-US"/>
+        </w:rPr>
+        <w:t>;910E;U;;;8;1;FF8000;</w:t>
       </w:r>
       <w:r>
         <w:rPr>
@@ -21691,7 +22647,52 @@
           <w:szCs w:val="22"/>
           <w:lang w:val="en-US"/>
         </w:rPr>
-        <w:t>GRAPHIC;78;661D64C0;910E;U;;;1;1;808080;</w:t>
+        <w:t>GRAPHIC;78;</w:t>
+      </w:r>
+      <w:r>
+        <w:rPr>
+          <w:rFonts w:ascii="Roboto" w:hAnsi="Roboto" w:cs="Segoe UI"/>
+          <w:sz w:val="22"/>
+          <w:szCs w:val="22"/>
+          <w:lang w:val="en-US"/>
+        </w:rPr>
+        <w:t>0</w:t>
+      </w:r>
+      <w:r>
+        <w:rPr>
+          <w:rFonts w:ascii="Roboto" w:hAnsi="Roboto" w:cs="Segoe UI"/>
+          <w:sz w:val="22"/>
+          <w:szCs w:val="22"/>
+          <w:lang w:val="en-US"/>
+        </w:rPr>
+        <w:t>195238E</w:t>
+      </w:r>
+      <w:r>
+        <w:rPr>
+          <w:rFonts w:ascii="Roboto" w:hAnsi="Roboto" w:cs="Segoe UI"/>
+          <w:sz w:val="22"/>
+          <w:szCs w:val="22"/>
+          <w:lang w:val="en-US"/>
+        </w:rPr>
+        <w:t>4</w:t>
+      </w:r>
+      <w:r>
+        <w:rPr>
+          <w:rFonts w:ascii="Roboto" w:hAnsi="Roboto" w:cs="Segoe UI"/>
+          <w:sz w:val="22"/>
+          <w:szCs w:val="22"/>
+          <w:lang w:val="en-US"/>
+        </w:rPr>
+        <w:t>5AD</w:t>
+      </w:r>
+      <w:r>
+        <w:rPr>
+          <w:rFonts w:ascii="Roboto" w:hAnsi="Roboto" w:cs="Segoe UI"/>
+          <w:sz w:val="22"/>
+          <w:szCs w:val="22"/>
+          <w:lang w:val="en-US"/>
+        </w:rPr>
+        <w:t>;910E;U;;;1;1;808080;</w:t>
       </w:r>
       <w:r>
         <w:rPr>
@@ -22197,16 +23198,56 @@
           <w:szCs w:val="22"/>
           <w:lang w:val="en-US"/>
         </w:rPr>
-        <w:t>&lt;CmdID&gt;;</w:t>
-      </w:r>
-      <w:r>
-        <w:rPr>
-          <w:rFonts w:ascii="Roboto" w:hAnsi="Roboto" w:cs="Segoe UI"/>
-          <w:sz w:val="22"/>
-          <w:szCs w:val="22"/>
-          <w:lang w:val="en-US"/>
-        </w:rPr>
-        <w:t>&lt;CmdFlag&gt;</w:t>
+        <w:t>&lt;</w:t>
+      </w:r>
+      <w:proofErr w:type="spellStart"/>
+      <w:r>
+        <w:rPr>
+          <w:rFonts w:ascii="Roboto" w:hAnsi="Roboto" w:cs="Segoe UI"/>
+          <w:sz w:val="22"/>
+          <w:szCs w:val="22"/>
+          <w:lang w:val="en-US"/>
+        </w:rPr>
+        <w:t>CmdID</w:t>
+      </w:r>
+      <w:proofErr w:type="spellEnd"/>
+      <w:r>
+        <w:rPr>
+          <w:rFonts w:ascii="Roboto" w:hAnsi="Roboto" w:cs="Segoe UI"/>
+          <w:sz w:val="22"/>
+          <w:szCs w:val="22"/>
+          <w:lang w:val="en-US"/>
+        </w:rPr>
+        <w:t>&gt;;</w:t>
+      </w:r>
+      <w:r>
+        <w:rPr>
+          <w:rFonts w:ascii="Roboto" w:hAnsi="Roboto" w:cs="Segoe UI"/>
+          <w:sz w:val="22"/>
+          <w:szCs w:val="22"/>
+          <w:lang w:val="en-US"/>
+        </w:rPr>
+        <w:t>&lt;</w:t>
+      </w:r>
+      <w:proofErr w:type="spellStart"/>
+      <w:r>
+        <w:rPr>
+          <w:rFonts w:ascii="Roboto" w:hAnsi="Roboto" w:cs="Segoe UI"/>
+          <w:sz w:val="22"/>
+          <w:szCs w:val="22"/>
+          <w:lang w:val="en-US"/>
+        </w:rPr>
+        <w:t>CmdFlag</w:t>
+      </w:r>
+      <w:proofErr w:type="spellEnd"/>
+      <w:r>
+        <w:rPr>
+          <w:rFonts w:ascii="Roboto" w:hAnsi="Roboto" w:cs="Segoe UI"/>
+          <w:sz w:val="22"/>
+          <w:szCs w:val="22"/>
+          <w:lang w:val="en-US"/>
+        </w:rPr>
+        <w:t>&gt;</w:t>
       </w:r>
       <w:r>
         <w:rPr>
@@ -22235,6 +23276,7 @@
         </w:rPr>
         <w:t>&lt;</w:t>
       </w:r>
+      <w:proofErr w:type="spellStart"/>
       <w:r>
         <w:rPr>
           <w:rFonts w:ascii="Roboto" w:hAnsi="Roboto" w:cs="Segoe UI"/>
@@ -22269,7 +23311,17 @@
           <w:szCs w:val="22"/>
           <w:lang w:val="en-US"/>
         </w:rPr>
-        <w:t>ype&gt;</w:t>
+        <w:t>ype</w:t>
+      </w:r>
+      <w:proofErr w:type="spellEnd"/>
+      <w:r>
+        <w:rPr>
+          <w:rFonts w:ascii="Roboto" w:hAnsi="Roboto" w:cs="Segoe UI"/>
+          <w:sz w:val="22"/>
+          <w:szCs w:val="22"/>
+          <w:lang w:val="en-US"/>
+        </w:rPr>
+        <w:t>&gt;</w:t>
       </w:r>
       <w:r>
         <w:rPr>
@@ -22287,7 +23339,17 @@
           <w:szCs w:val="22"/>
           <w:lang w:val="en-US"/>
         </w:rPr>
-        <w:t>;&lt;additional c</w:t>
+        <w:t xml:space="preserve">;&lt;additional </w:t>
+      </w:r>
+      <w:proofErr w:type="spellStart"/>
+      <w:r>
+        <w:rPr>
+          <w:rFonts w:ascii="Roboto" w:hAnsi="Roboto" w:cs="Segoe UI"/>
+          <w:sz w:val="22"/>
+          <w:szCs w:val="22"/>
+          <w:lang w:val="en-US"/>
+        </w:rPr>
+        <w:t>c</w:t>
       </w:r>
       <w:r>
         <w:rPr>
@@ -22307,6 +23369,7 @@
         </w:rPr>
         <w:t>dType</w:t>
       </w:r>
+      <w:proofErr w:type="spellEnd"/>
       <w:r>
         <w:rPr>
           <w:rFonts w:ascii="Roboto" w:hAnsi="Roboto" w:cs="Segoe UI"/>
@@ -22478,6 +23541,7 @@
                 <w:lang w:val="en-US"/>
               </w:rPr>
             </w:pPr>
+            <w:proofErr w:type="spellStart"/>
             <w:r>
               <w:rPr>
                 <w:rFonts w:ascii="Roboto" w:hAnsi="Roboto" w:cs="Segoe UI"/>
@@ -22487,6 +23551,7 @@
               </w:rPr>
               <w:t>CmdID</w:t>
             </w:r>
+            <w:proofErr w:type="spellEnd"/>
           </w:p>
         </w:tc>
         <w:tc>
@@ -22503,6 +23568,7 @@
                 <w:lang w:val="en-US"/>
               </w:rPr>
             </w:pPr>
+            <w:proofErr w:type="spellStart"/>
             <w:r>
               <w:rPr>
                 <w:rFonts w:ascii="Roboto" w:hAnsi="Roboto" w:cs="Segoe UI"/>
@@ -22512,6 +23578,7 @@
               </w:rPr>
               <w:t>HexString</w:t>
             </w:r>
+            <w:proofErr w:type="spellEnd"/>
           </w:p>
         </w:tc>
         <w:tc>
@@ -22573,6 +23640,7 @@
                 <w:lang w:val="en-US"/>
               </w:rPr>
             </w:pPr>
+            <w:proofErr w:type="spellStart"/>
             <w:r>
               <w:rPr>
                 <w:rFonts w:ascii="Roboto" w:hAnsi="Roboto" w:cs="Segoe UI"/>
@@ -22591,6 +23659,7 @@
               </w:rPr>
               <w:t>Flag</w:t>
             </w:r>
+            <w:proofErr w:type="spellEnd"/>
           </w:p>
         </w:tc>
         <w:tc>
@@ -22930,6 +23999,7 @@
                 <w:lang w:val="en-US"/>
               </w:rPr>
             </w:pPr>
+            <w:proofErr w:type="spellStart"/>
             <w:r>
               <w:rPr>
                 <w:rFonts w:ascii="Roboto" w:hAnsi="Roboto" w:cs="Segoe UI"/>
@@ -22948,6 +24018,7 @@
               </w:rPr>
               <w:t>mdType</w:t>
             </w:r>
+            <w:proofErr w:type="spellEnd"/>
           </w:p>
         </w:tc>
         <w:tc>
@@ -23051,16 +24122,36 @@
                 <w:szCs w:val="22"/>
                 <w:lang w:val="en-US"/>
               </w:rPr>
-              <w:t>Power on u</w:t>
-            </w:r>
-            <w:r>
-              <w:rPr>
-                <w:rFonts w:ascii="Roboto" w:hAnsi="Roboto" w:cs="Segoe UI"/>
-                <w:sz w:val="22"/>
-                <w:szCs w:val="22"/>
-                <w:lang w:val="en-US"/>
-              </w:rPr>
-              <w:t>nix time stamp&gt;</w:t>
+              <w:t xml:space="preserve">Power on </w:t>
+            </w:r>
+            <w:proofErr w:type="spellStart"/>
+            <w:r>
+              <w:rPr>
+                <w:rFonts w:ascii="Roboto" w:hAnsi="Roboto" w:cs="Segoe UI"/>
+                <w:sz w:val="22"/>
+                <w:szCs w:val="22"/>
+                <w:lang w:val="en-US"/>
+              </w:rPr>
+              <w:t>u</w:t>
+            </w:r>
+            <w:r>
+              <w:rPr>
+                <w:rFonts w:ascii="Roboto" w:hAnsi="Roboto" w:cs="Segoe UI"/>
+                <w:sz w:val="22"/>
+                <w:szCs w:val="22"/>
+                <w:lang w:val="en-US"/>
+              </w:rPr>
+              <w:t>nix</w:t>
+            </w:r>
+            <w:proofErr w:type="spellEnd"/>
+            <w:r>
+              <w:rPr>
+                <w:rFonts w:ascii="Roboto" w:hAnsi="Roboto" w:cs="Segoe UI"/>
+                <w:sz w:val="22"/>
+                <w:szCs w:val="22"/>
+                <w:lang w:val="en-US"/>
+              </w:rPr>
+              <w:t xml:space="preserve"> time stamp&gt;</w:t>
             </w:r>
             <w:r>
               <w:rPr>
@@ -23252,16 +24343,36 @@
                 <w:szCs w:val="22"/>
                 <w:lang w:val="en-US"/>
               </w:rPr>
-              <w:t>Wakeup u</w:t>
-            </w:r>
-            <w:r>
-              <w:rPr>
-                <w:rFonts w:ascii="Roboto" w:hAnsi="Roboto" w:cs="Segoe UI"/>
-                <w:sz w:val="22"/>
-                <w:szCs w:val="22"/>
-                <w:lang w:val="en-US"/>
-              </w:rPr>
-              <w:t>nix time stamp&gt;</w:t>
+              <w:t xml:space="preserve">Wakeup </w:t>
+            </w:r>
+            <w:proofErr w:type="spellStart"/>
+            <w:r>
+              <w:rPr>
+                <w:rFonts w:ascii="Roboto" w:hAnsi="Roboto" w:cs="Segoe UI"/>
+                <w:sz w:val="22"/>
+                <w:szCs w:val="22"/>
+                <w:lang w:val="en-US"/>
+              </w:rPr>
+              <w:t>u</w:t>
+            </w:r>
+            <w:r>
+              <w:rPr>
+                <w:rFonts w:ascii="Roboto" w:hAnsi="Roboto" w:cs="Segoe UI"/>
+                <w:sz w:val="22"/>
+                <w:szCs w:val="22"/>
+                <w:lang w:val="en-US"/>
+              </w:rPr>
+              <w:t>nix</w:t>
+            </w:r>
+            <w:proofErr w:type="spellEnd"/>
+            <w:r>
+              <w:rPr>
+                <w:rFonts w:ascii="Roboto" w:hAnsi="Roboto" w:cs="Segoe UI"/>
+                <w:sz w:val="22"/>
+                <w:szCs w:val="22"/>
+                <w:lang w:val="en-US"/>
+              </w:rPr>
+              <w:t xml:space="preserve"> time stamp&gt;</w:t>
             </w:r>
             <w:r>
               <w:rPr>
@@ -23773,6 +24884,7 @@
               </w:rPr>
               <w:t>Rotate: &lt;</w:t>
             </w:r>
+            <w:proofErr w:type="spellStart"/>
             <w:r>
               <w:rPr>
                 <w:rFonts w:ascii="Roboto" w:hAnsi="Roboto" w:cs="Segoe UI"/>
@@ -23791,6 +24903,7 @@
               </w:rPr>
               <w:t>Angle</w:t>
             </w:r>
+            <w:proofErr w:type="spellEnd"/>
             <w:r>
               <w:rPr>
                 <w:rFonts w:ascii="Roboto" w:hAnsi="Roboto" w:cs="Segoe UI"/>
@@ -23807,7 +24920,17 @@
                 <w:szCs w:val="22"/>
                 <w:lang w:val="en-US"/>
               </w:rPr>
-              <w:t>;&lt;Roll</w:t>
+              <w:t>;&lt;</w:t>
+            </w:r>
+            <w:proofErr w:type="spellStart"/>
+            <w:r>
+              <w:rPr>
+                <w:rFonts w:ascii="Roboto" w:hAnsi="Roboto" w:cs="Segoe UI"/>
+                <w:sz w:val="22"/>
+                <w:szCs w:val="22"/>
+                <w:lang w:val="en-US"/>
+              </w:rPr>
+              <w:t>Roll</w:t>
             </w:r>
             <w:r>
               <w:rPr>
@@ -23818,14 +24941,25 @@
               </w:rPr>
               <w:t>Angle</w:t>
             </w:r>
-            <w:r>
-              <w:rPr>
-                <w:rFonts w:ascii="Roboto" w:hAnsi="Roboto" w:cs="Segoe UI"/>
-                <w:sz w:val="22"/>
-                <w:szCs w:val="22"/>
-                <w:lang w:val="en-US"/>
-              </w:rPr>
-              <w:t>&gt;[°];&lt;Pitch</w:t>
+            <w:proofErr w:type="spellEnd"/>
+            <w:r>
+              <w:rPr>
+                <w:rFonts w:ascii="Roboto" w:hAnsi="Roboto" w:cs="Segoe UI"/>
+                <w:sz w:val="22"/>
+                <w:szCs w:val="22"/>
+                <w:lang w:val="en-US"/>
+              </w:rPr>
+              <w:t>&gt;[°];&lt;</w:t>
+            </w:r>
+            <w:proofErr w:type="spellStart"/>
+            <w:r>
+              <w:rPr>
+                <w:rFonts w:ascii="Roboto" w:hAnsi="Roboto" w:cs="Segoe UI"/>
+                <w:sz w:val="22"/>
+                <w:szCs w:val="22"/>
+                <w:lang w:val="en-US"/>
+              </w:rPr>
+              <w:t>Pitch</w:t>
             </w:r>
             <w:r>
               <w:rPr>
@@ -23836,6 +24970,7 @@
               </w:rPr>
               <w:t>Angle</w:t>
             </w:r>
+            <w:proofErr w:type="spellEnd"/>
             <w:r>
               <w:rPr>
                 <w:rFonts w:ascii="Roboto" w:hAnsi="Roboto" w:cs="Segoe UI"/>
@@ -25055,16 +26190,7 @@
                 <w:szCs w:val="22"/>
                 <w:lang w:val="en-US"/>
               </w:rPr>
-              <w:t>Sanitize system</w:t>
-            </w:r>
-            <w:r>
-              <w:rPr>
-                <w:rFonts w:ascii="Roboto" w:hAnsi="Roboto" w:cs="Segoe UI"/>
-                <w:sz w:val="22"/>
-                <w:szCs w:val="22"/>
-                <w:lang w:val="en-US"/>
-              </w:rPr>
-              <w:t xml:space="preserve"> (e.g. in a case of emergency or </w:t>
+              <w:t xml:space="preserve">Sanitize system (e.g. in a case of emergency or </w:t>
             </w:r>
             <w:r>
               <w:rPr>
@@ -25320,7 +26446,52 @@
           <w:szCs w:val="22"/>
           <w:lang w:val="en-US"/>
         </w:rPr>
-        <w:t>COMMAND;55;1B351C87;5BCD;S;TRUE;4389F10D;</w:t>
+        <w:t>COMMAND;55;</w:t>
+      </w:r>
+      <w:r>
+        <w:rPr>
+          <w:rFonts w:ascii="Roboto" w:hAnsi="Roboto" w:cs="Segoe UI"/>
+          <w:sz w:val="22"/>
+          <w:szCs w:val="22"/>
+          <w:lang w:val="en-US"/>
+        </w:rPr>
+        <w:t>0</w:t>
+      </w:r>
+      <w:r>
+        <w:rPr>
+          <w:rFonts w:ascii="Roboto" w:hAnsi="Roboto" w:cs="Segoe UI"/>
+          <w:sz w:val="22"/>
+          <w:szCs w:val="22"/>
+          <w:lang w:val="en-US"/>
+        </w:rPr>
+        <w:t>195238E</w:t>
+      </w:r>
+      <w:r>
+        <w:rPr>
+          <w:rFonts w:ascii="Roboto" w:hAnsi="Roboto" w:cs="Segoe UI"/>
+          <w:sz w:val="22"/>
+          <w:szCs w:val="22"/>
+          <w:lang w:val="en-US"/>
+        </w:rPr>
+        <w:t>2</w:t>
+      </w:r>
+      <w:r>
+        <w:rPr>
+          <w:rFonts w:ascii="Roboto" w:hAnsi="Roboto" w:cs="Segoe UI"/>
+          <w:sz w:val="22"/>
+          <w:szCs w:val="22"/>
+          <w:lang w:val="en-US"/>
+        </w:rPr>
+        <w:t>5AD</w:t>
+      </w:r>
+      <w:r>
+        <w:rPr>
+          <w:rFonts w:ascii="Roboto" w:hAnsi="Roboto" w:cs="Segoe UI"/>
+          <w:sz w:val="22"/>
+          <w:szCs w:val="22"/>
+          <w:lang w:val="en-US"/>
+        </w:rPr>
+        <w:t>;5BCD;S;TRUE;4389F10D;</w:t>
       </w:r>
       <w:r>
         <w:rPr>
@@ -25432,7 +26603,52 @@
           <w:szCs w:val="22"/>
           <w:lang w:val="en-US"/>
         </w:rPr>
-        <w:t>COMMAND;29;661D44C0;E4B3;C;TRUE;;Drone1;;FF;</w:t>
+        <w:t>COMMAND;29;</w:t>
+      </w:r>
+      <w:r>
+        <w:rPr>
+          <w:rFonts w:ascii="Roboto" w:hAnsi="Roboto" w:cs="Segoe UI"/>
+          <w:sz w:val="22"/>
+          <w:szCs w:val="22"/>
+          <w:lang w:val="en-US"/>
+        </w:rPr>
+        <w:t>0</w:t>
+      </w:r>
+      <w:r>
+        <w:rPr>
+          <w:rFonts w:ascii="Roboto" w:hAnsi="Roboto" w:cs="Segoe UI"/>
+          <w:sz w:val="22"/>
+          <w:szCs w:val="22"/>
+          <w:lang w:val="en-US"/>
+        </w:rPr>
+        <w:t>195238E</w:t>
+      </w:r>
+      <w:r>
+        <w:rPr>
+          <w:rFonts w:ascii="Roboto" w:hAnsi="Roboto" w:cs="Segoe UI"/>
+          <w:sz w:val="22"/>
+          <w:szCs w:val="22"/>
+          <w:lang w:val="en-US"/>
+        </w:rPr>
+        <w:t>3</w:t>
+      </w:r>
+      <w:r>
+        <w:rPr>
+          <w:rFonts w:ascii="Roboto" w:hAnsi="Roboto" w:cs="Segoe UI"/>
+          <w:sz w:val="22"/>
+          <w:szCs w:val="22"/>
+          <w:lang w:val="en-US"/>
+        </w:rPr>
+        <w:t>5AD</w:t>
+      </w:r>
+      <w:r>
+        <w:rPr>
+          <w:rFonts w:ascii="Roboto" w:hAnsi="Roboto" w:cs="Segoe UI"/>
+          <w:sz w:val="22"/>
+          <w:szCs w:val="22"/>
+          <w:lang w:val="en-US"/>
+        </w:rPr>
+        <w:t>;E4B3;C;TRUE;;Drone1;;FF;</w:t>
       </w:r>
       <w:r>
         <w:rPr>
@@ -25504,7 +26720,52 @@
           <w:szCs w:val="22"/>
           <w:lang w:val="en-US"/>
         </w:rPr>
-        <w:t>COMMAND;29;661D44C0;E4B3;C;TRUE;;Drone</w:t>
+        <w:t>COMMAND;29;</w:t>
+      </w:r>
+      <w:r>
+        <w:rPr>
+          <w:rFonts w:ascii="Roboto" w:hAnsi="Roboto" w:cs="Segoe UI"/>
+          <w:sz w:val="22"/>
+          <w:szCs w:val="22"/>
+          <w:lang w:val="en-US"/>
+        </w:rPr>
+        <w:t>0</w:t>
+      </w:r>
+      <w:r>
+        <w:rPr>
+          <w:rFonts w:ascii="Roboto" w:hAnsi="Roboto" w:cs="Segoe UI"/>
+          <w:sz w:val="22"/>
+          <w:szCs w:val="22"/>
+          <w:lang w:val="en-US"/>
+        </w:rPr>
+        <w:t>195238</w:t>
+      </w:r>
+      <w:r>
+        <w:rPr>
+          <w:rFonts w:ascii="Roboto" w:hAnsi="Roboto" w:cs="Segoe UI"/>
+          <w:sz w:val="22"/>
+          <w:szCs w:val="22"/>
+          <w:lang w:val="en-US"/>
+        </w:rPr>
+        <w:t>F5</w:t>
+      </w:r>
+      <w:r>
+        <w:rPr>
+          <w:rFonts w:ascii="Roboto" w:hAnsi="Roboto" w:cs="Segoe UI"/>
+          <w:sz w:val="22"/>
+          <w:szCs w:val="22"/>
+          <w:lang w:val="en-US"/>
+        </w:rPr>
+        <w:t>5AD</w:t>
+      </w:r>
+      <w:r>
+        <w:rPr>
+          <w:rFonts w:ascii="Roboto" w:hAnsi="Roboto" w:cs="Segoe UI"/>
+          <w:sz w:val="22"/>
+          <w:szCs w:val="22"/>
+          <w:lang w:val="en-US"/>
+        </w:rPr>
+        <w:t>;E4B3;C;TRUE;;Drone</w:t>
       </w:r>
       <w:r>
         <w:rPr>
@@ -25691,7 +26952,52 @@
           <w:szCs w:val="22"/>
           <w:lang w:val="en-US"/>
         </w:rPr>
-        <w:t>COMMAND;29;661D44C0;E4B3;C;TRUE;;</w:t>
+        <w:t>COMMAND;29;</w:t>
+      </w:r>
+      <w:r>
+        <w:rPr>
+          <w:rFonts w:ascii="Roboto" w:hAnsi="Roboto" w:cs="Segoe UI"/>
+          <w:sz w:val="22"/>
+          <w:szCs w:val="22"/>
+          <w:lang w:val="en-US"/>
+        </w:rPr>
+        <w:t>0</w:t>
+      </w:r>
+      <w:r>
+        <w:rPr>
+          <w:rFonts w:ascii="Roboto" w:hAnsi="Roboto" w:cs="Segoe UI"/>
+          <w:sz w:val="22"/>
+          <w:szCs w:val="22"/>
+          <w:lang w:val="en-US"/>
+        </w:rPr>
+        <w:t>195238E</w:t>
+      </w:r>
+      <w:r>
+        <w:rPr>
+          <w:rFonts w:ascii="Roboto" w:hAnsi="Roboto" w:cs="Segoe UI"/>
+          <w:sz w:val="22"/>
+          <w:szCs w:val="22"/>
+          <w:lang w:val="en-US"/>
+        </w:rPr>
+        <w:t>2</w:t>
+      </w:r>
+      <w:r>
+        <w:rPr>
+          <w:rFonts w:ascii="Roboto" w:hAnsi="Roboto" w:cs="Segoe UI"/>
+          <w:sz w:val="22"/>
+          <w:szCs w:val="22"/>
+          <w:lang w:val="en-US"/>
+        </w:rPr>
+        <w:t>5AD</w:t>
+      </w:r>
+      <w:r>
+        <w:rPr>
+          <w:rFonts w:ascii="Roboto" w:hAnsi="Roboto" w:cs="Segoe UI"/>
+          <w:sz w:val="22"/>
+          <w:szCs w:val="22"/>
+          <w:lang w:val="en-US"/>
+        </w:rPr>
+        <w:t>;E4B3;C;TRUE;;</w:t>
       </w:r>
       <w:r>
         <w:rPr>
@@ -25820,7 +27126,52 @@
           <w:szCs w:val="22"/>
           <w:lang w:val="en-US"/>
         </w:rPr>
-        <w:t>;661D44C0;E4B3;C;TRUE;;</w:t>
+        <w:t>;</w:t>
+      </w:r>
+      <w:r>
+        <w:rPr>
+          <w:rFonts w:ascii="Roboto" w:hAnsi="Roboto" w:cs="Segoe UI"/>
+          <w:sz w:val="22"/>
+          <w:szCs w:val="22"/>
+          <w:lang w:val="en-US"/>
+        </w:rPr>
+        <w:t>0</w:t>
+      </w:r>
+      <w:r>
+        <w:rPr>
+          <w:rFonts w:ascii="Roboto" w:hAnsi="Roboto" w:cs="Segoe UI"/>
+          <w:sz w:val="22"/>
+          <w:szCs w:val="22"/>
+          <w:lang w:val="en-US"/>
+        </w:rPr>
+        <w:t>195238E</w:t>
+      </w:r>
+      <w:r>
+        <w:rPr>
+          <w:rFonts w:ascii="Roboto" w:hAnsi="Roboto" w:cs="Segoe UI"/>
+          <w:sz w:val="22"/>
+          <w:szCs w:val="22"/>
+          <w:lang w:val="en-US"/>
+        </w:rPr>
+        <w:t>2</w:t>
+      </w:r>
+      <w:r>
+        <w:rPr>
+          <w:rFonts w:ascii="Roboto" w:hAnsi="Roboto" w:cs="Segoe UI"/>
+          <w:sz w:val="22"/>
+          <w:szCs w:val="22"/>
+          <w:lang w:val="en-US"/>
+        </w:rPr>
+        <w:t>5AD</w:t>
+      </w:r>
+      <w:r>
+        <w:rPr>
+          <w:rFonts w:ascii="Roboto" w:hAnsi="Roboto" w:cs="Segoe UI"/>
+          <w:sz w:val="22"/>
+          <w:szCs w:val="22"/>
+          <w:lang w:val="en-US"/>
+        </w:rPr>
+        <w:t>;E4B3;C;TRUE;;</w:t>
       </w:r>
       <w:r>
         <w:rPr>
@@ -25949,7 +27300,52 @@
           <w:szCs w:val="22"/>
           <w:lang w:val="en-US"/>
         </w:rPr>
-        <w:t>;661D44C0;E4B3;C;TRUE;;</w:t>
+        <w:t>;</w:t>
+      </w:r>
+      <w:r>
+        <w:rPr>
+          <w:rFonts w:ascii="Roboto" w:hAnsi="Roboto" w:cs="Segoe UI"/>
+          <w:sz w:val="22"/>
+          <w:szCs w:val="22"/>
+          <w:lang w:val="en-US"/>
+        </w:rPr>
+        <w:t>0</w:t>
+      </w:r>
+      <w:r>
+        <w:rPr>
+          <w:rFonts w:ascii="Roboto" w:hAnsi="Roboto" w:cs="Segoe UI"/>
+          <w:sz w:val="22"/>
+          <w:szCs w:val="22"/>
+          <w:lang w:val="en-US"/>
+        </w:rPr>
+        <w:t>195238E</w:t>
+      </w:r>
+      <w:r>
+        <w:rPr>
+          <w:rFonts w:ascii="Roboto" w:hAnsi="Roboto" w:cs="Segoe UI"/>
+          <w:sz w:val="22"/>
+          <w:szCs w:val="22"/>
+          <w:lang w:val="en-US"/>
+        </w:rPr>
+        <w:t>2</w:t>
+      </w:r>
+      <w:r>
+        <w:rPr>
+          <w:rFonts w:ascii="Roboto" w:hAnsi="Roboto" w:cs="Segoe UI"/>
+          <w:sz w:val="22"/>
+          <w:szCs w:val="22"/>
+          <w:lang w:val="en-US"/>
+        </w:rPr>
+        <w:t>5AD</w:t>
+      </w:r>
+      <w:r>
+        <w:rPr>
+          <w:rFonts w:ascii="Roboto" w:hAnsi="Roboto" w:cs="Segoe UI"/>
+          <w:sz w:val="22"/>
+          <w:szCs w:val="22"/>
+          <w:lang w:val="en-US"/>
+        </w:rPr>
+        <w:t>;E4B3;C;TRUE;;</w:t>
       </w:r>
       <w:r>
         <w:rPr>
@@ -26078,7 +27474,52 @@
           <w:szCs w:val="22"/>
           <w:lang w:val="en-US"/>
         </w:rPr>
-        <w:t>;661D44C0;E4B3;C;TRUE;;</w:t>
+        <w:t>;</w:t>
+      </w:r>
+      <w:r>
+        <w:rPr>
+          <w:rFonts w:ascii="Roboto" w:hAnsi="Roboto" w:cs="Segoe UI"/>
+          <w:sz w:val="22"/>
+          <w:szCs w:val="22"/>
+          <w:lang w:val="en-US"/>
+        </w:rPr>
+        <w:t>0</w:t>
+      </w:r>
+      <w:r>
+        <w:rPr>
+          <w:rFonts w:ascii="Roboto" w:hAnsi="Roboto" w:cs="Segoe UI"/>
+          <w:sz w:val="22"/>
+          <w:szCs w:val="22"/>
+          <w:lang w:val="en-US"/>
+        </w:rPr>
+        <w:t>195238E</w:t>
+      </w:r>
+      <w:r>
+        <w:rPr>
+          <w:rFonts w:ascii="Roboto" w:hAnsi="Roboto" w:cs="Segoe UI"/>
+          <w:sz w:val="22"/>
+          <w:szCs w:val="22"/>
+          <w:lang w:val="en-US"/>
+        </w:rPr>
+        <w:t>2</w:t>
+      </w:r>
+      <w:r>
+        <w:rPr>
+          <w:rFonts w:ascii="Roboto" w:hAnsi="Roboto" w:cs="Segoe UI"/>
+          <w:sz w:val="22"/>
+          <w:szCs w:val="22"/>
+          <w:lang w:val="en-US"/>
+        </w:rPr>
+        <w:t>5AD</w:t>
+      </w:r>
+      <w:r>
+        <w:rPr>
+          <w:rFonts w:ascii="Roboto" w:hAnsi="Roboto" w:cs="Segoe UI"/>
+          <w:sz w:val="22"/>
+          <w:szCs w:val="22"/>
+          <w:lang w:val="en-US"/>
+        </w:rPr>
+        <w:t>;E4B3;C;TRUE;;</w:t>
       </w:r>
       <w:r>
         <w:rPr>
@@ -26243,7 +27684,52 @@
           <w:szCs w:val="22"/>
           <w:lang w:val="en-US"/>
         </w:rPr>
-        <w:t>;661D44C0;E4B3;C;TRUE;;</w:t>
+        <w:t>;</w:t>
+      </w:r>
+      <w:r>
+        <w:rPr>
+          <w:rFonts w:ascii="Roboto" w:hAnsi="Roboto" w:cs="Segoe UI"/>
+          <w:sz w:val="22"/>
+          <w:szCs w:val="22"/>
+          <w:lang w:val="en-US"/>
+        </w:rPr>
+        <w:t>0</w:t>
+      </w:r>
+      <w:r>
+        <w:rPr>
+          <w:rFonts w:ascii="Roboto" w:hAnsi="Roboto" w:cs="Segoe UI"/>
+          <w:sz w:val="22"/>
+          <w:szCs w:val="22"/>
+          <w:lang w:val="en-US"/>
+        </w:rPr>
+        <w:t>195238E</w:t>
+      </w:r>
+      <w:r>
+        <w:rPr>
+          <w:rFonts w:ascii="Roboto" w:hAnsi="Roboto" w:cs="Segoe UI"/>
+          <w:sz w:val="22"/>
+          <w:szCs w:val="22"/>
+          <w:lang w:val="en-US"/>
+        </w:rPr>
+        <w:t>2</w:t>
+      </w:r>
+      <w:r>
+        <w:rPr>
+          <w:rFonts w:ascii="Roboto" w:hAnsi="Roboto" w:cs="Segoe UI"/>
+          <w:sz w:val="22"/>
+          <w:szCs w:val="22"/>
+          <w:lang w:val="en-US"/>
+        </w:rPr>
+        <w:t>5AD</w:t>
+      </w:r>
+      <w:r>
+        <w:rPr>
+          <w:rFonts w:ascii="Roboto" w:hAnsi="Roboto" w:cs="Segoe UI"/>
+          <w:sz w:val="22"/>
+          <w:szCs w:val="22"/>
+          <w:lang w:val="en-US"/>
+        </w:rPr>
+        <w:t>;E4B3;C;TRUE;;</w:t>
       </w:r>
       <w:r>
         <w:rPr>
@@ -27160,6 +28646,7 @@
                 <w:lang w:val="en-US"/>
               </w:rPr>
             </w:pPr>
+            <w:proofErr w:type="spellStart"/>
             <w:r>
               <w:rPr>
                 <w:rFonts w:ascii="Roboto" w:hAnsi="Roboto" w:cs="Segoe UI"/>
@@ -27178,6 +28665,7 @@
               </w:rPr>
               <w:t>ecStatus</w:t>
             </w:r>
+            <w:proofErr w:type="spellEnd"/>
           </w:p>
         </w:tc>
         <w:tc>
@@ -27532,6 +29020,7 @@
                 <w:lang w:val="en-US"/>
               </w:rPr>
             </w:pPr>
+            <w:proofErr w:type="spellStart"/>
             <w:r>
               <w:rPr>
                 <w:rFonts w:ascii="Roboto" w:hAnsi="Roboto" w:cs="Segoe UI"/>
@@ -27568,6 +29057,7 @@
               </w:rPr>
               <w:t>Status</w:t>
             </w:r>
+            <w:proofErr w:type="spellEnd"/>
           </w:p>
         </w:tc>
         <w:tc>
@@ -27784,6 +29274,7 @@
                 <w:lang w:val="en-US"/>
               </w:rPr>
             </w:pPr>
+            <w:proofErr w:type="spellStart"/>
             <w:r>
               <w:rPr>
                 <w:rFonts w:ascii="Roboto" w:hAnsi="Roboto" w:cs="Segoe UI"/>
@@ -27793,6 +29284,7 @@
               </w:rPr>
               <w:t>AmmunitionLevel</w:t>
             </w:r>
+            <w:proofErr w:type="spellEnd"/>
           </w:p>
         </w:tc>
         <w:tc>
@@ -27880,6 +29372,7 @@
                 <w:lang w:val="en-US"/>
               </w:rPr>
             </w:pPr>
+            <w:proofErr w:type="spellStart"/>
             <w:r>
               <w:rPr>
                 <w:rFonts w:ascii="Roboto" w:hAnsi="Roboto" w:cs="Segoe UI"/>
@@ -27898,6 +29391,7 @@
               </w:rPr>
               <w:t>uelLevel</w:t>
             </w:r>
+            <w:proofErr w:type="spellEnd"/>
           </w:p>
         </w:tc>
         <w:tc>
@@ -27985,6 +29479,7 @@
                 <w:lang w:val="en-US"/>
               </w:rPr>
             </w:pPr>
+            <w:proofErr w:type="spellStart"/>
             <w:r>
               <w:rPr>
                 <w:rFonts w:ascii="Roboto" w:hAnsi="Roboto" w:cs="Segoe UI"/>
@@ -28003,6 +29498,7 @@
               </w:rPr>
               <w:t>atterieLevel</w:t>
             </w:r>
+            <w:proofErr w:type="spellEnd"/>
           </w:p>
         </w:tc>
         <w:tc>
@@ -28090,6 +29586,7 @@
                 <w:lang w:val="en-US"/>
               </w:rPr>
             </w:pPr>
+            <w:proofErr w:type="spellStart"/>
             <w:r>
               <w:rPr>
                 <w:rFonts w:ascii="Roboto" w:hAnsi="Roboto" w:cs="Segoe UI"/>
@@ -28099,6 +29596,7 @@
               </w:rPr>
               <w:t>CmdID</w:t>
             </w:r>
+            <w:proofErr w:type="spellEnd"/>
           </w:p>
         </w:tc>
         <w:tc>
@@ -28116,6 +29614,7 @@
                 <w:lang w:val="en-US"/>
               </w:rPr>
             </w:pPr>
+            <w:proofErr w:type="spellStart"/>
             <w:r>
               <w:rPr>
                 <w:rFonts w:ascii="Roboto" w:hAnsi="Roboto" w:cs="Segoe UI"/>
@@ -28125,6 +29624,7 @@
               </w:rPr>
               <w:t>HexString</w:t>
             </w:r>
+            <w:proofErr w:type="spellEnd"/>
           </w:p>
         </w:tc>
         <w:tc>
@@ -28213,6 +29713,7 @@
                 <w:lang w:val="en-US"/>
               </w:rPr>
             </w:pPr>
+            <w:proofErr w:type="spellStart"/>
             <w:r>
               <w:rPr>
                 <w:rFonts w:ascii="Roboto" w:hAnsi="Roboto" w:cs="Segoe UI"/>
@@ -28222,6 +29723,7 @@
               </w:rPr>
               <w:t>CmdState</w:t>
             </w:r>
+            <w:proofErr w:type="spellEnd"/>
           </w:p>
         </w:tc>
         <w:tc>
@@ -28978,7 +30480,52 @@
           <w:szCs w:val="22"/>
           <w:lang w:val="en-US"/>
         </w:rPr>
-        <w:t>5;661D44C0;75DA;U;</w:t>
+        <w:t>5;</w:t>
+      </w:r>
+      <w:r>
+        <w:rPr>
+          <w:rFonts w:ascii="Roboto" w:hAnsi="Roboto" w:cs="Segoe UI"/>
+          <w:sz w:val="22"/>
+          <w:szCs w:val="22"/>
+          <w:lang w:val="en-US"/>
+        </w:rPr>
+        <w:t>0</w:t>
+      </w:r>
+      <w:r>
+        <w:rPr>
+          <w:rFonts w:ascii="Roboto" w:hAnsi="Roboto" w:cs="Segoe UI"/>
+          <w:sz w:val="22"/>
+          <w:szCs w:val="22"/>
+          <w:lang w:val="en-US"/>
+        </w:rPr>
+        <w:t>195238E</w:t>
+      </w:r>
+      <w:r>
+        <w:rPr>
+          <w:rFonts w:ascii="Roboto" w:hAnsi="Roboto" w:cs="Segoe UI"/>
+          <w:sz w:val="22"/>
+          <w:szCs w:val="22"/>
+          <w:lang w:val="en-US"/>
+        </w:rPr>
+        <w:t>2</w:t>
+      </w:r>
+      <w:r>
+        <w:rPr>
+          <w:rFonts w:ascii="Roboto" w:hAnsi="Roboto" w:cs="Segoe UI"/>
+          <w:sz w:val="22"/>
+          <w:szCs w:val="22"/>
+          <w:lang w:val="en-US"/>
+        </w:rPr>
+        <w:t>5AD</w:t>
+      </w:r>
+      <w:r>
+        <w:rPr>
+          <w:rFonts w:ascii="Roboto" w:hAnsi="Roboto" w:cs="Segoe UI"/>
+          <w:sz w:val="22"/>
+          <w:szCs w:val="22"/>
+          <w:lang w:val="en-US"/>
+        </w:rPr>
+        <w:t>;75DA;U;</w:t>
       </w:r>
       <w:r>
         <w:rPr>
@@ -29121,7 +30668,52 @@
           <w:szCs w:val="22"/>
           <w:lang w:val="en-US"/>
         </w:rPr>
-        <w:t xml:space="preserve"> STATUS;16;661D64C0;129E;R;</w:t>
+        <w:t xml:space="preserve"> STATUS;16;</w:t>
+      </w:r>
+      <w:r>
+        <w:rPr>
+          <w:rFonts w:ascii="Roboto" w:hAnsi="Roboto" w:cs="Segoe UI"/>
+          <w:sz w:val="22"/>
+          <w:szCs w:val="22"/>
+          <w:lang w:val="en-US"/>
+        </w:rPr>
+        <w:t>0</w:t>
+      </w:r>
+      <w:r>
+        <w:rPr>
+          <w:rFonts w:ascii="Roboto" w:hAnsi="Roboto" w:cs="Segoe UI"/>
+          <w:sz w:val="22"/>
+          <w:szCs w:val="22"/>
+          <w:lang w:val="en-US"/>
+        </w:rPr>
+        <w:t>195238E</w:t>
+      </w:r>
+      <w:r>
+        <w:rPr>
+          <w:rFonts w:ascii="Roboto" w:hAnsi="Roboto" w:cs="Segoe UI"/>
+          <w:sz w:val="22"/>
+          <w:szCs w:val="22"/>
+          <w:lang w:val="en-US"/>
+        </w:rPr>
+        <w:t>2</w:t>
+      </w:r>
+      <w:r>
+        <w:rPr>
+          <w:rFonts w:ascii="Roboto" w:hAnsi="Roboto" w:cs="Segoe UI"/>
+          <w:sz w:val="22"/>
+          <w:szCs w:val="22"/>
+          <w:lang w:val="en-US"/>
+        </w:rPr>
+        <w:t>5AD</w:t>
+      </w:r>
+      <w:r>
+        <w:rPr>
+          <w:rFonts w:ascii="Roboto" w:hAnsi="Roboto" w:cs="Segoe UI"/>
+          <w:sz w:val="22"/>
+          <w:szCs w:val="22"/>
+          <w:lang w:val="en-US"/>
+        </w:rPr>
+        <w:t>;129E;R;</w:t>
       </w:r>
       <w:r>
         <w:rPr>
@@ -29818,6 +31410,7 @@
                 <w:lang w:val="en-US"/>
               </w:rPr>
             </w:pPr>
+            <w:proofErr w:type="spellStart"/>
             <w:r>
               <w:rPr>
                 <w:rFonts w:ascii="Roboto" w:hAnsi="Roboto" w:cs="Segoe UI"/>
@@ -29827,6 +31420,7 @@
               </w:rPr>
               <w:t>HexString</w:t>
             </w:r>
+            <w:proofErr w:type="spellEnd"/>
           </w:p>
         </w:tc>
         <w:tc>
@@ -29915,7 +31509,52 @@
           <w:szCs w:val="22"/>
           <w:lang w:val="en-US"/>
         </w:rPr>
-        <w:t xml:space="preserve"> ACKNOWLEDGE;18;661D64C0;129E;R;;</w:t>
+        <w:t xml:space="preserve"> ACKNOWLEDGE;18;</w:t>
+      </w:r>
+      <w:r>
+        <w:rPr>
+          <w:rFonts w:ascii="Roboto" w:hAnsi="Roboto" w:cs="Segoe UI"/>
+          <w:sz w:val="22"/>
+          <w:szCs w:val="22"/>
+          <w:lang w:val="en-US"/>
+        </w:rPr>
+        <w:t>0</w:t>
+      </w:r>
+      <w:r>
+        <w:rPr>
+          <w:rFonts w:ascii="Roboto" w:hAnsi="Roboto" w:cs="Segoe UI"/>
+          <w:sz w:val="22"/>
+          <w:szCs w:val="22"/>
+          <w:lang w:val="en-US"/>
+        </w:rPr>
+        <w:t>195238E</w:t>
+      </w:r>
+      <w:r>
+        <w:rPr>
+          <w:rFonts w:ascii="Roboto" w:hAnsi="Roboto" w:cs="Segoe UI"/>
+          <w:sz w:val="22"/>
+          <w:szCs w:val="22"/>
+          <w:lang w:val="en-US"/>
+        </w:rPr>
+        <w:t>2</w:t>
+      </w:r>
+      <w:r>
+        <w:rPr>
+          <w:rFonts w:ascii="Roboto" w:hAnsi="Roboto" w:cs="Segoe UI"/>
+          <w:sz w:val="22"/>
+          <w:szCs w:val="22"/>
+          <w:lang w:val="en-US"/>
+        </w:rPr>
+        <w:t>5AD</w:t>
+      </w:r>
+      <w:r>
+        <w:rPr>
+          <w:rFonts w:ascii="Roboto" w:hAnsi="Roboto" w:cs="Segoe UI"/>
+          <w:sz w:val="22"/>
+          <w:szCs w:val="22"/>
+          <w:lang w:val="en-US"/>
+        </w:rPr>
+        <w:t>;129E;R;;</w:t>
       </w:r>
       <w:r>
         <w:rPr>
@@ -30803,7 +32442,52 @@
           <w:szCs w:val="22"/>
           <w:lang w:val="en-US"/>
         </w:rPr>
-        <w:t>;661D64C0;129E;R</w:t>
+        <w:t>;</w:t>
+      </w:r>
+      <w:r>
+        <w:rPr>
+          <w:rFonts w:ascii="Roboto" w:hAnsi="Roboto" w:cs="Segoe UI"/>
+          <w:sz w:val="22"/>
+          <w:szCs w:val="22"/>
+          <w:lang w:val="en-US"/>
+        </w:rPr>
+        <w:t>0</w:t>
+      </w:r>
+      <w:r>
+        <w:rPr>
+          <w:rFonts w:ascii="Roboto" w:hAnsi="Roboto" w:cs="Segoe UI"/>
+          <w:sz w:val="22"/>
+          <w:szCs w:val="22"/>
+          <w:lang w:val="en-US"/>
+        </w:rPr>
+        <w:t>195238E</w:t>
+      </w:r>
+      <w:r>
+        <w:rPr>
+          <w:rFonts w:ascii="Roboto" w:hAnsi="Roboto" w:cs="Segoe UI"/>
+          <w:sz w:val="22"/>
+          <w:szCs w:val="22"/>
+          <w:lang w:val="en-US"/>
+        </w:rPr>
+        <w:t>2</w:t>
+      </w:r>
+      <w:r>
+        <w:rPr>
+          <w:rFonts w:ascii="Roboto" w:hAnsi="Roboto" w:cs="Segoe UI"/>
+          <w:sz w:val="22"/>
+          <w:szCs w:val="22"/>
+          <w:lang w:val="en-US"/>
+        </w:rPr>
+        <w:t>5AD</w:t>
+      </w:r>
+      <w:r>
+        <w:rPr>
+          <w:rFonts w:ascii="Roboto" w:hAnsi="Roboto" w:cs="Segoe UI"/>
+          <w:sz w:val="22"/>
+          <w:szCs w:val="22"/>
+          <w:lang w:val="en-US"/>
+        </w:rPr>
+        <w:t>;129E;R</w:t>
       </w:r>
       <w:r>
         <w:rPr>
@@ -31285,6 +32969,7 @@
         </w:rPr>
         <w:t>&lt;</w:t>
       </w:r>
+      <w:proofErr w:type="spellStart"/>
       <w:r>
         <w:rPr>
           <w:rFonts w:ascii="Roboto" w:hAnsi="Roboto" w:cs="Segoe UI"/>
@@ -31301,7 +32986,17 @@
           <w:szCs w:val="22"/>
           <w:lang w:val="en-US"/>
         </w:rPr>
-        <w:t>ontentType&gt;;&lt;</w:t>
+        <w:t>ontentType</w:t>
+      </w:r>
+      <w:proofErr w:type="spellEnd"/>
+      <w:r>
+        <w:rPr>
+          <w:rFonts w:ascii="Roboto" w:hAnsi="Roboto" w:cs="Segoe UI"/>
+          <w:sz w:val="22"/>
+          <w:szCs w:val="22"/>
+          <w:lang w:val="en-US"/>
+        </w:rPr>
+        <w:t>&gt;;&lt;</w:t>
       </w:r>
       <w:r>
         <w:rPr>
@@ -31379,6 +33074,7 @@
                 <w:lang w:val="en-US"/>
               </w:rPr>
             </w:pPr>
+            <w:proofErr w:type="spellStart"/>
             <w:r>
               <w:rPr>
                 <w:rFonts w:ascii="Roboto" w:hAnsi="Roboto" w:cs="Segoe UI"/>
@@ -31397,6 +33093,7 @@
               </w:rPr>
               <w:t>ontentType</w:t>
             </w:r>
+            <w:proofErr w:type="spellEnd"/>
           </w:p>
         </w:tc>
         <w:tc>
@@ -32266,7 +33963,52 @@
           <w:szCs w:val="22"/>
           <w:lang w:val="en-US"/>
         </w:rPr>
-        <w:t>;5E;661D4410;66A3;R;</w:t>
+        <w:t>;5E;</w:t>
+      </w:r>
+      <w:r>
+        <w:rPr>
+          <w:rFonts w:ascii="Roboto" w:hAnsi="Roboto" w:cs="Segoe UI"/>
+          <w:sz w:val="22"/>
+          <w:szCs w:val="22"/>
+          <w:lang w:val="en-US"/>
+        </w:rPr>
+        <w:t>0</w:t>
+      </w:r>
+      <w:r>
+        <w:rPr>
+          <w:rFonts w:ascii="Roboto" w:hAnsi="Roboto" w:cs="Segoe UI"/>
+          <w:sz w:val="22"/>
+          <w:szCs w:val="22"/>
+          <w:lang w:val="en-US"/>
+        </w:rPr>
+        <w:t>195238E</w:t>
+      </w:r>
+      <w:r>
+        <w:rPr>
+          <w:rFonts w:ascii="Roboto" w:hAnsi="Roboto" w:cs="Segoe UI"/>
+          <w:sz w:val="22"/>
+          <w:szCs w:val="22"/>
+          <w:lang w:val="en-US"/>
+        </w:rPr>
+        <w:t>2</w:t>
+      </w:r>
+      <w:r>
+        <w:rPr>
+          <w:rFonts w:ascii="Roboto" w:hAnsi="Roboto" w:cs="Segoe UI"/>
+          <w:sz w:val="22"/>
+          <w:szCs w:val="22"/>
+          <w:lang w:val="en-US"/>
+        </w:rPr>
+        <w:t>5AD</w:t>
+      </w:r>
+      <w:r>
+        <w:rPr>
+          <w:rFonts w:ascii="Roboto" w:hAnsi="Roboto" w:cs="Segoe UI"/>
+          <w:sz w:val="22"/>
+          <w:szCs w:val="22"/>
+          <w:lang w:val="en-US"/>
+        </w:rPr>
+        <w:t>;66A3;R;</w:t>
       </w:r>
       <w:r>
         <w:rPr>
@@ -32345,7 +34087,52 @@
           <w:szCs w:val="22"/>
           <w:lang w:val="en-US"/>
         </w:rPr>
-        <w:t>;5E;661D4410;66A3;R;TRUE</w:t>
+        <w:t>;5E;</w:t>
+      </w:r>
+      <w:r>
+        <w:rPr>
+          <w:rFonts w:ascii="Roboto" w:hAnsi="Roboto" w:cs="Segoe UI"/>
+          <w:sz w:val="22"/>
+          <w:szCs w:val="22"/>
+          <w:lang w:val="en-US"/>
+        </w:rPr>
+        <w:t>0</w:t>
+      </w:r>
+      <w:r>
+        <w:rPr>
+          <w:rFonts w:ascii="Roboto" w:hAnsi="Roboto" w:cs="Segoe UI"/>
+          <w:sz w:val="22"/>
+          <w:szCs w:val="22"/>
+          <w:lang w:val="en-US"/>
+        </w:rPr>
+        <w:t>195238E</w:t>
+      </w:r>
+      <w:r>
+        <w:rPr>
+          <w:rFonts w:ascii="Roboto" w:hAnsi="Roboto" w:cs="Segoe UI"/>
+          <w:sz w:val="22"/>
+          <w:szCs w:val="22"/>
+          <w:lang w:val="en-US"/>
+        </w:rPr>
+        <w:t>2</w:t>
+      </w:r>
+      <w:r>
+        <w:rPr>
+          <w:rFonts w:ascii="Roboto" w:hAnsi="Roboto" w:cs="Segoe UI"/>
+          <w:sz w:val="22"/>
+          <w:szCs w:val="22"/>
+          <w:lang w:val="en-US"/>
+        </w:rPr>
+        <w:t>5AD</w:t>
+      </w:r>
+      <w:r>
+        <w:rPr>
+          <w:rFonts w:ascii="Roboto" w:hAnsi="Roboto" w:cs="Segoe UI"/>
+          <w:sz w:val="22"/>
+          <w:szCs w:val="22"/>
+          <w:lang w:val="en-US"/>
+        </w:rPr>
+        <w:t>;66A3;R;TRUE</w:t>
       </w:r>
       <w:r>
         <w:rPr>
@@ -32433,7 +34220,52 @@
           <w:szCs w:val="22"/>
           <w:lang w:val="en-US"/>
         </w:rPr>
-        <w:t>;5E;661D4410;66A3;R;;</w:t>
+        <w:t>;5E;</w:t>
+      </w:r>
+      <w:r>
+        <w:rPr>
+          <w:rFonts w:ascii="Roboto" w:hAnsi="Roboto" w:cs="Segoe UI"/>
+          <w:sz w:val="22"/>
+          <w:szCs w:val="22"/>
+          <w:lang w:val="en-US"/>
+        </w:rPr>
+        <w:t>0</w:t>
+      </w:r>
+      <w:r>
+        <w:rPr>
+          <w:rFonts w:ascii="Roboto" w:hAnsi="Roboto" w:cs="Segoe UI"/>
+          <w:sz w:val="22"/>
+          <w:szCs w:val="22"/>
+          <w:lang w:val="en-US"/>
+        </w:rPr>
+        <w:t>195238E</w:t>
+      </w:r>
+      <w:r>
+        <w:rPr>
+          <w:rFonts w:ascii="Roboto" w:hAnsi="Roboto" w:cs="Segoe UI"/>
+          <w:sz w:val="22"/>
+          <w:szCs w:val="22"/>
+          <w:lang w:val="en-US"/>
+        </w:rPr>
+        <w:t>2</w:t>
+      </w:r>
+      <w:r>
+        <w:rPr>
+          <w:rFonts w:ascii="Roboto" w:hAnsi="Roboto" w:cs="Segoe UI"/>
+          <w:sz w:val="22"/>
+          <w:szCs w:val="22"/>
+          <w:lang w:val="en-US"/>
+        </w:rPr>
+        <w:t>5AD</w:t>
+      </w:r>
+      <w:r>
+        <w:rPr>
+          <w:rFonts w:ascii="Roboto" w:hAnsi="Roboto" w:cs="Segoe UI"/>
+          <w:sz w:val="22"/>
+          <w:szCs w:val="22"/>
+          <w:lang w:val="en-US"/>
+        </w:rPr>
+        <w:t>;66A3;R;;</w:t>
       </w:r>
       <w:r>
         <w:rPr>
@@ -32902,7 +34734,52 @@
           <w:szCs w:val="22"/>
           <w:lang w:val="en-US"/>
         </w:rPr>
-        <w:t>HEARTBEAT;42;661D5420;89AD;U;;</w:t>
+        <w:t>HEARTBEAT;42;</w:t>
+      </w:r>
+      <w:r>
+        <w:rPr>
+          <w:rFonts w:ascii="Roboto" w:hAnsi="Roboto" w:cs="Segoe UI"/>
+          <w:sz w:val="22"/>
+          <w:szCs w:val="22"/>
+          <w:lang w:val="en-US"/>
+        </w:rPr>
+        <w:t>0</w:t>
+      </w:r>
+      <w:r>
+        <w:rPr>
+          <w:rFonts w:ascii="Roboto" w:hAnsi="Roboto" w:cs="Segoe UI"/>
+          <w:sz w:val="22"/>
+          <w:szCs w:val="22"/>
+          <w:lang w:val="en-US"/>
+        </w:rPr>
+        <w:t>195238E</w:t>
+      </w:r>
+      <w:r>
+        <w:rPr>
+          <w:rFonts w:ascii="Roboto" w:hAnsi="Roboto" w:cs="Segoe UI"/>
+          <w:sz w:val="22"/>
+          <w:szCs w:val="22"/>
+          <w:lang w:val="en-US"/>
+        </w:rPr>
+        <w:t>2</w:t>
+      </w:r>
+      <w:r>
+        <w:rPr>
+          <w:rFonts w:ascii="Roboto" w:hAnsi="Roboto" w:cs="Segoe UI"/>
+          <w:sz w:val="22"/>
+          <w:szCs w:val="22"/>
+          <w:lang w:val="en-US"/>
+        </w:rPr>
+        <w:t>5AD</w:t>
+      </w:r>
+      <w:r>
+        <w:rPr>
+          <w:rFonts w:ascii="Roboto" w:hAnsi="Roboto" w:cs="Segoe UI"/>
+          <w:sz w:val="22"/>
+          <w:szCs w:val="22"/>
+          <w:lang w:val="en-US"/>
+        </w:rPr>
+        <w:t>;89AD;U;;</w:t>
       </w:r>
       <w:r>
         <w:rPr>
@@ -33355,6 +35232,7 @@
                 <w:lang w:val="en-US"/>
               </w:rPr>
             </w:pPr>
+            <w:proofErr w:type="spellStart"/>
             <w:r>
               <w:rPr>
                 <w:rFonts w:ascii="Roboto" w:hAnsi="Roboto" w:cs="Segoe UI"/>
@@ -33364,6 +35242,7 @@
               </w:rPr>
               <w:t>HexString</w:t>
             </w:r>
+            <w:proofErr w:type="spellEnd"/>
           </w:p>
         </w:tc>
         <w:tc>
@@ -33443,7 +35322,34 @@
           <w:szCs w:val="22"/>
           <w:lang w:val="en-US"/>
         </w:rPr>
-        <w:t>;42;661D5420;89AD;U</w:t>
+        <w:t>;42;</w:t>
+      </w:r>
+      <w:r>
+        <w:rPr>
+          <w:rFonts w:ascii="Roboto" w:hAnsi="Roboto" w:cs="Segoe UI"/>
+          <w:sz w:val="22"/>
+          <w:szCs w:val="22"/>
+          <w:lang w:val="en-US"/>
+        </w:rPr>
+        <w:t>01</w:t>
+      </w:r>
+      <w:r>
+        <w:rPr>
+          <w:rFonts w:ascii="Roboto" w:hAnsi="Roboto" w:cs="Segoe UI"/>
+          <w:sz w:val="22"/>
+          <w:szCs w:val="22"/>
+          <w:lang w:val="en-US"/>
+        </w:rPr>
+        <w:t>91C643A8AF</w:t>
+      </w:r>
+      <w:r>
+        <w:rPr>
+          <w:rFonts w:ascii="Roboto" w:hAnsi="Roboto" w:cs="Segoe UI"/>
+          <w:sz w:val="22"/>
+          <w:szCs w:val="22"/>
+          <w:lang w:val="en-US"/>
+        </w:rPr>
+        <w:t>;89AD;U</w:t>
       </w:r>
     </w:p>
     <w:p>
@@ -33557,7 +35463,7 @@
         <w:br/>
       </w:r>
       <w:r>
-        <w:object w:dxaOrig="8795" w:dyaOrig="5340" w14:anchorId="2FD85BEE">
+        <w:object w:dxaOrig="8794" w:dyaOrig="5340" w14:anchorId="2FD85BEE">
           <v:shapetype id="_x0000_t75" coordsize="21600,21600" o:spt="75" o:preferrelative="t" path="m@4@5l@4@11@9@11@9@5xe" filled="f" stroked="f">
             <v:stroke joinstyle="miter"/>
             <v:formulas>
@@ -33577,10 +35483,10 @@
             <v:path o:extrusionok="f" gradientshapeok="t" o:connecttype="rect"/>
             <o:lock v:ext="edit" aspectratio="t"/>
           </v:shapetype>
-          <v:shape id="_x0000_i1025" type="#_x0000_t75" style="width:376.55pt;height:228.85pt" o:ole="">
+          <v:shape id="_x0000_i1030" type="#_x0000_t75" style="width:376.35pt;height:228.85pt" o:ole="">
             <v:imagedata r:id="rId12" o:title=""/>
           </v:shape>
-          <o:OLEObject Type="Embed" ProgID="Visio.Drawing.15" ShapeID="_x0000_i1025" DrawAspect="Content" ObjectID="_1800695020" r:id="rId13"/>
+          <o:OLEObject Type="Embed" ProgID="Visio.Drawing.15" ShapeID="_x0000_i1030" DrawAspect="Content" ObjectID="_1801571235" r:id="rId13"/>
         </w:object>
       </w:r>
     </w:p>
@@ -33752,16 +35658,47 @@
           <w:szCs w:val="22"/>
           <w:lang w:val="en-US"/>
         </w:rPr>
-        <w:t>or via the post-quantum Kyber</w:t>
-      </w:r>
-      <w:r>
-        <w:rPr>
-          <w:rFonts w:ascii="Roboto" w:hAnsi="Roboto" w:cs="Segoe UI"/>
-          <w:sz w:val="22"/>
-          <w:szCs w:val="22"/>
-          <w:lang w:val="en-US"/>
-        </w:rPr>
-        <w:t xml:space="preserve">-/FrodoKEM </w:t>
+        <w:t xml:space="preserve">or via the post-quantum </w:t>
+      </w:r>
+      <w:proofErr w:type="spellStart"/>
+      <w:r>
+        <w:rPr>
+          <w:rFonts w:ascii="Roboto" w:hAnsi="Roboto" w:cs="Segoe UI"/>
+          <w:sz w:val="22"/>
+          <w:szCs w:val="22"/>
+          <w:lang w:val="en-US"/>
+        </w:rPr>
+        <w:t>Kyber</w:t>
+      </w:r>
+      <w:proofErr w:type="spellEnd"/>
+      <w:r>
+        <w:rPr>
+          <w:rFonts w:ascii="Roboto" w:hAnsi="Roboto" w:cs="Segoe UI"/>
+          <w:sz w:val="22"/>
+          <w:szCs w:val="22"/>
+          <w:lang w:val="en-US"/>
+        </w:rPr>
+        <w:t>-/</w:t>
+      </w:r>
+      <w:proofErr w:type="spellStart"/>
+      <w:r>
+        <w:rPr>
+          <w:rFonts w:ascii="Roboto" w:hAnsi="Roboto" w:cs="Segoe UI"/>
+          <w:sz w:val="22"/>
+          <w:szCs w:val="22"/>
+          <w:lang w:val="en-US"/>
+        </w:rPr>
+        <w:t>FrodoKEM</w:t>
+      </w:r>
+      <w:proofErr w:type="spellEnd"/>
+      <w:r>
+        <w:rPr>
+          <w:rFonts w:ascii="Roboto" w:hAnsi="Roboto" w:cs="Segoe UI"/>
+          <w:sz w:val="22"/>
+          <w:szCs w:val="22"/>
+          <w:lang w:val="en-US"/>
+        </w:rPr>
+        <w:t xml:space="preserve"> </w:t>
       </w:r>
       <w:r>
         <w:rPr>
@@ -34004,17 +35941,39 @@
           <w:szCs w:val="22"/>
           <w:lang w:val="en-US"/>
         </w:rPr>
-        <w:t xml:space="preserve"> or Kyber</w:t>
-      </w:r>
-      <w:r>
-        <w:rPr>
-          <w:rFonts w:ascii="Roboto" w:hAnsi="Roboto" w:cs="Segoe UI"/>
-          <w:sz w:val="22"/>
-          <w:szCs w:val="22"/>
-          <w:lang w:val="en-US"/>
-        </w:rPr>
-        <w:t>-/FrodoKEM</w:t>
-      </w:r>
+        <w:t xml:space="preserve"> or </w:t>
+      </w:r>
+      <w:proofErr w:type="spellStart"/>
+      <w:r>
+        <w:rPr>
+          <w:rFonts w:ascii="Roboto" w:hAnsi="Roboto" w:cs="Segoe UI"/>
+          <w:sz w:val="22"/>
+          <w:szCs w:val="22"/>
+          <w:lang w:val="en-US"/>
+        </w:rPr>
+        <w:t>Kyber</w:t>
+      </w:r>
+      <w:proofErr w:type="spellEnd"/>
+      <w:r>
+        <w:rPr>
+          <w:rFonts w:ascii="Roboto" w:hAnsi="Roboto" w:cs="Segoe UI"/>
+          <w:sz w:val="22"/>
+          <w:szCs w:val="22"/>
+          <w:lang w:val="en-US"/>
+        </w:rPr>
+        <w:t>-/</w:t>
+      </w:r>
+      <w:proofErr w:type="spellStart"/>
+      <w:r>
+        <w:rPr>
+          <w:rFonts w:ascii="Roboto" w:hAnsi="Roboto" w:cs="Segoe UI"/>
+          <w:sz w:val="22"/>
+          <w:szCs w:val="22"/>
+          <w:lang w:val="en-US"/>
+        </w:rPr>
+        <w:t>FrodoKEM</w:t>
+      </w:r>
+      <w:proofErr w:type="spellEnd"/>
       <w:r>
         <w:rPr>
           <w:rFonts w:ascii="Roboto" w:hAnsi="Roboto" w:cs="Segoe UI"/>
@@ -34278,6 +36237,7 @@
         </w:rPr>
         <w:t>&lt;</w:t>
       </w:r>
+      <w:proofErr w:type="spellStart"/>
       <w:r>
         <w:rPr>
           <w:rFonts w:ascii="Roboto" w:hAnsi="Roboto" w:cs="Segoe UI"/>
@@ -34296,6 +36256,7 @@
         </w:rPr>
         <w:t>Type</w:t>
       </w:r>
+      <w:proofErr w:type="spellEnd"/>
       <w:r>
         <w:rPr>
           <w:rFonts w:ascii="Roboto" w:hAnsi="Roboto" w:cs="Segoe UI"/>
@@ -34368,6 +36329,7 @@
         </w:rPr>
         <w:t>&lt;</w:t>
       </w:r>
+      <w:proofErr w:type="spellStart"/>
       <w:r>
         <w:rPr>
           <w:rFonts w:ascii="Roboto" w:hAnsi="Roboto" w:cs="Segoe UI"/>
@@ -34404,6 +36366,7 @@
         </w:rPr>
         <w:t>SharedSecret</w:t>
       </w:r>
+      <w:proofErr w:type="spellEnd"/>
       <w:r>
         <w:rPr>
           <w:rFonts w:ascii="Roboto" w:hAnsi="Roboto" w:cs="Segoe UI"/>
@@ -34420,7 +36383,17 @@
           <w:szCs w:val="22"/>
           <w:lang w:val="en-US"/>
         </w:rPr>
-        <w:t>&lt;Key</w:t>
+        <w:t>&lt;</w:t>
+      </w:r>
+      <w:proofErr w:type="spellStart"/>
+      <w:r>
+        <w:rPr>
+          <w:rFonts w:ascii="Roboto" w:hAnsi="Roboto" w:cs="Segoe UI"/>
+          <w:sz w:val="22"/>
+          <w:szCs w:val="22"/>
+          <w:lang w:val="en-US"/>
+        </w:rPr>
+        <w:t>Key</w:t>
       </w:r>
       <w:r>
         <w:rPr>
@@ -34449,6 +36422,7 @@
         </w:rPr>
         <w:t>KEM</w:t>
       </w:r>
+      <w:proofErr w:type="spellEnd"/>
       <w:r>
         <w:rPr>
           <w:rFonts w:ascii="Roboto" w:hAnsi="Roboto" w:cs="Segoe UI"/>
@@ -34651,6 +36625,7 @@
                 <w:lang w:val="en-US"/>
               </w:rPr>
             </w:pPr>
+            <w:proofErr w:type="spellStart"/>
             <w:r>
               <w:rPr>
                 <w:rFonts w:ascii="Roboto" w:hAnsi="Roboto" w:cs="Segoe UI"/>
@@ -34669,6 +36644,7 @@
               </w:rPr>
               <w:t>Type</w:t>
             </w:r>
+            <w:proofErr w:type="spellEnd"/>
           </w:p>
         </w:tc>
         <w:tc>
@@ -35623,6 +37599,7 @@
                 <w:lang w:val="en-US"/>
               </w:rPr>
             </w:pPr>
+            <w:proofErr w:type="spellStart"/>
             <w:r>
               <w:rPr>
                 <w:rFonts w:ascii="Roboto" w:hAnsi="Roboto" w:cs="Segoe UI"/>
@@ -35659,6 +37636,7 @@
               </w:rPr>
               <w:t>SharedSecret</w:t>
             </w:r>
+            <w:proofErr w:type="spellEnd"/>
           </w:p>
         </w:tc>
         <w:tc>
@@ -35764,6 +37742,7 @@
                 <w:lang w:val="en-US"/>
               </w:rPr>
             </w:pPr>
+            <w:proofErr w:type="spellStart"/>
             <w:r>
               <w:rPr>
                 <w:rFonts w:ascii="Roboto" w:hAnsi="Roboto" w:cs="Segoe UI"/>
@@ -35800,6 +37779,7 @@
               </w:rPr>
               <w:t>KEM</w:t>
             </w:r>
+            <w:proofErr w:type="spellEnd"/>
           </w:p>
         </w:tc>
         <w:tc>
@@ -35949,6 +37929,7 @@
                 <w:lang w:val="en-US"/>
               </w:rPr>
             </w:pPr>
+            <w:proofErr w:type="spellStart"/>
             <w:r>
               <w:rPr>
                 <w:rFonts w:ascii="Roboto" w:hAnsi="Roboto" w:cs="Segoe UI"/>
@@ -35958,6 +37939,7 @@
               </w:rPr>
               <w:t>HexString</w:t>
             </w:r>
+            <w:proofErr w:type="spellEnd"/>
           </w:p>
         </w:tc>
         <w:tc>
@@ -36036,6 +38018,7 @@
                 <w:lang w:val="en-US"/>
               </w:rPr>
             </w:pPr>
+            <w:proofErr w:type="spellStart"/>
             <w:r>
               <w:rPr>
                 <w:rFonts w:ascii="Roboto" w:hAnsi="Roboto" w:cs="Segoe UI"/>
@@ -36045,6 +38028,7 @@
               </w:rPr>
               <w:t>HexString</w:t>
             </w:r>
+            <w:proofErr w:type="spellEnd"/>
           </w:p>
         </w:tc>
         <w:tc>
@@ -36265,7 +38249,34 @@
           <w:szCs w:val="22"/>
           <w:lang w:val="en-US"/>
         </w:rPr>
-        <w:t>;661D5420;89AD;U;;</w:t>
+        <w:t>;</w:t>
+      </w:r>
+      <w:r>
+        <w:rPr>
+          <w:rFonts w:ascii="Roboto" w:hAnsi="Roboto" w:cs="Segoe UI"/>
+          <w:sz w:val="22"/>
+          <w:szCs w:val="22"/>
+          <w:lang w:val="en-US"/>
+        </w:rPr>
+        <w:t>01</w:t>
+      </w:r>
+      <w:r>
+        <w:rPr>
+          <w:rFonts w:ascii="Roboto" w:hAnsi="Roboto" w:cs="Segoe UI"/>
+          <w:sz w:val="22"/>
+          <w:szCs w:val="22"/>
+          <w:lang w:val="en-US"/>
+        </w:rPr>
+        <w:t>91C643A8AF</w:t>
+      </w:r>
+      <w:r>
+        <w:rPr>
+          <w:rFonts w:ascii="Roboto" w:hAnsi="Roboto" w:cs="Segoe UI"/>
+          <w:sz w:val="22"/>
+          <w:szCs w:val="22"/>
+          <w:lang w:val="en-US"/>
+        </w:rPr>
+        <w:t>;89AD;U;;</w:t>
       </w:r>
       <w:r>
         <w:rPr>
@@ -36403,25 +38414,16 @@
           <w:szCs w:val="22"/>
           <w:lang w:val="en-US"/>
         </w:rPr>
-        <w:t>661D54</w:t>
-      </w:r>
-      <w:r>
-        <w:rPr>
-          <w:rFonts w:ascii="Roboto" w:hAnsi="Roboto" w:cs="Segoe UI"/>
-          <w:sz w:val="22"/>
-          <w:szCs w:val="22"/>
-          <w:lang w:val="en-US"/>
-        </w:rPr>
-        <w:t>3</w:t>
-      </w:r>
-      <w:r>
-        <w:rPr>
-          <w:rFonts w:ascii="Roboto" w:hAnsi="Roboto" w:cs="Segoe UI"/>
-          <w:sz w:val="22"/>
-          <w:szCs w:val="22"/>
-          <w:lang w:val="en-US"/>
-        </w:rPr>
-        <w:t>0</w:t>
+        <w:t>01</w:t>
+      </w:r>
+      <w:r>
+        <w:rPr>
+          <w:rFonts w:ascii="Roboto" w:hAnsi="Roboto" w:cs="Segoe UI"/>
+          <w:sz w:val="22"/>
+          <w:szCs w:val="22"/>
+          <w:lang w:val="en-US"/>
+        </w:rPr>
+        <w:t>91C643A8AF</w:t>
       </w:r>
       <w:r>
         <w:rPr>
@@ -36566,7 +38568,55 @@
           <w:lang w:val="en-US"/>
         </w:rPr>
         <w:lastRenderedPageBreak/>
-        <w:t>DH-, ECDH and Kyber/FrodoKEM sequences</w:t>
+        <w:t xml:space="preserve">DH-, ECDH and </w:t>
+      </w:r>
+      <w:proofErr w:type="spellStart"/>
+      <w:r>
+        <w:rPr>
+          <w:rFonts w:ascii="Roboto" w:hAnsi="Roboto" w:cs="Segoe UI"/>
+          <w:i/>
+          <w:iCs/>
+          <w:sz w:val="22"/>
+          <w:szCs w:val="22"/>
+          <w:lang w:val="en-US"/>
+        </w:rPr>
+        <w:t>Kyber</w:t>
+      </w:r>
+      <w:proofErr w:type="spellEnd"/>
+      <w:r>
+        <w:rPr>
+          <w:rFonts w:ascii="Roboto" w:hAnsi="Roboto" w:cs="Segoe UI"/>
+          <w:i/>
+          <w:iCs/>
+          <w:sz w:val="22"/>
+          <w:szCs w:val="22"/>
+          <w:lang w:val="en-US"/>
+        </w:rPr>
+        <w:t>/</w:t>
+      </w:r>
+      <w:proofErr w:type="spellStart"/>
+      <w:r>
+        <w:rPr>
+          <w:rFonts w:ascii="Roboto" w:hAnsi="Roboto" w:cs="Segoe UI"/>
+          <w:i/>
+          <w:iCs/>
+          <w:sz w:val="22"/>
+          <w:szCs w:val="22"/>
+          <w:lang w:val="en-US"/>
+        </w:rPr>
+        <w:t>FrodoKEM</w:t>
+      </w:r>
+      <w:proofErr w:type="spellEnd"/>
+      <w:r>
+        <w:rPr>
+          <w:rFonts w:ascii="Roboto" w:hAnsi="Roboto" w:cs="Segoe UI"/>
+          <w:i/>
+          <w:iCs/>
+          <w:sz w:val="22"/>
+          <w:szCs w:val="22"/>
+          <w:lang w:val="en-US"/>
+        </w:rPr>
+        <w:t xml:space="preserve"> sequences</w:t>
       </w:r>
       <w:r>
         <w:rPr>
@@ -36602,7 +38652,7 @@
           <v:shape id="_x0000_s2055" type="#_x0000_t75" style="position:absolute;left:0;text-align:left;margin-left:33.4pt;margin-top:13.2pt;width:661.8pt;height:453.45pt;z-index:251660288;mso-position-horizontal-relative:text;mso-position-vertical-relative:text" wrapcoords="-24 179 -24 1535 808 1892 1273 1892 1200 2178 1176 9747 3869 9890 10800 9890 10800 11603 6931 11782 6931 13174 8008 13317 8131 13353 8131 20779 13837 20779 13886 17316 14351 16744 16163 16744 17339 16530 17363 15745 17167 15709 14376 15531 14253 15352 13861 15031 13886 13317 15061 13174 15086 11818 14890 11782 10800 11603 10776 9890 6882 9318 6906 8747 7078 8176 8155 8176 9649 7855 9624 7605 10408 7605 17706 7105 17706 5891 17878 5891 18220 5498 18196 5320 21012 5320 21380 5248 21380 4499 20988 4427 18196 4177 17706 3606 17706 3035 19494 3035 21453 2749 21478 2356 20890 2249 17584 1892 18049 1892 18906 1535 18882 179 -24 179">
             <v:imagedata r:id="rId15" o:title=""/>
           </v:shape>
-          <o:OLEObject Type="Embed" ProgID="Visio.Drawing.15" ShapeID="_x0000_s2055" DrawAspect="Content" ObjectID="_1800695021" r:id="rId16"/>
+          <o:OLEObject Type="Embed" ProgID="Visio.Drawing.15" ShapeID="_x0000_s2055" DrawAspect="Content" ObjectID="_1801571236" r:id="rId16"/>
         </w:object>
       </w:r>
     </w:p>
@@ -37144,8 +39194,17 @@
           <w:lang w:val="en-US"/>
         </w:rPr>
         <w:br/>
-        <w:t>Host: sample.host</w:t>
-      </w:r>
+        <w:t xml:space="preserve">Host: </w:t>
+      </w:r>
+      <w:proofErr w:type="spellStart"/>
+      <w:r>
+        <w:rPr>
+          <w:rFonts w:ascii="Roboto" w:hAnsi="Roboto" w:cs="Segoe UI"/>
+          <w:lang w:val="en-US"/>
+        </w:rPr>
+        <w:t>sample.host</w:t>
+      </w:r>
+      <w:proofErr w:type="spellEnd"/>
       <w:r>
         <w:rPr>
           <w:rFonts w:ascii="Roboto" w:hAnsi="Roboto" w:cs="Segoe UI"/>
@@ -37379,7 +39438,34 @@
           <w:szCs w:val="22"/>
           <w:lang w:val="en-US"/>
         </w:rPr>
-        <w:t xml:space="preserve">         "message":"CONTACT;60;661B7410;66A3;S;TRUE;102;TRUE;53.32;8.11"</w:t>
+        <w:t xml:space="preserve">         "message":"CONTACT;60;</w:t>
+      </w:r>
+      <w:r>
+        <w:rPr>
+          <w:rFonts w:ascii="Roboto" w:hAnsi="Roboto" w:cs="Segoe UI"/>
+          <w:sz w:val="22"/>
+          <w:szCs w:val="22"/>
+          <w:lang w:val="en-US"/>
+        </w:rPr>
+        <w:t>01</w:t>
+      </w:r>
+      <w:r>
+        <w:rPr>
+          <w:rFonts w:ascii="Roboto" w:hAnsi="Roboto" w:cs="Segoe UI"/>
+          <w:sz w:val="22"/>
+          <w:szCs w:val="22"/>
+          <w:lang w:val="en-US"/>
+        </w:rPr>
+        <w:t>91C643A8AF</w:t>
+      </w:r>
+      <w:r>
+        <w:rPr>
+          <w:rFonts w:ascii="Roboto" w:hAnsi="Roboto" w:cs="Segoe UI"/>
+          <w:sz w:val="22"/>
+          <w:szCs w:val="22"/>
+          <w:lang w:val="en-US"/>
+        </w:rPr>
+        <w:t>;66A3;S;TRUE;102;TRUE;53.32;8.11"</w:t>
       </w:r>
     </w:p>
     <w:p>
@@ -37400,7 +39486,34 @@
           <w:szCs w:val="22"/>
           <w:lang w:val="en-US"/>
         </w:rPr>
-        <w:t xml:space="preserve">         "message":"METEO;AC;661D44C0;74BE;U;;15.4;15.5;;;10.2;72;20.3;;55;1005;25;;;2500;33"</w:t>
+        <w:t xml:space="preserve">         "message":"METEO;AC;</w:t>
+      </w:r>
+      <w:r>
+        <w:rPr>
+          <w:rFonts w:ascii="Roboto" w:hAnsi="Roboto" w:cs="Segoe UI"/>
+          <w:sz w:val="22"/>
+          <w:szCs w:val="22"/>
+          <w:lang w:val="en-US"/>
+        </w:rPr>
+        <w:t>01</w:t>
+      </w:r>
+      <w:r>
+        <w:rPr>
+          <w:rFonts w:ascii="Roboto" w:hAnsi="Roboto" w:cs="Segoe UI"/>
+          <w:sz w:val="22"/>
+          <w:szCs w:val="22"/>
+          <w:lang w:val="en-US"/>
+        </w:rPr>
+        <w:t>91C643A8AF</w:t>
+      </w:r>
+      <w:r>
+        <w:rPr>
+          <w:rFonts w:ascii="Roboto" w:hAnsi="Roboto" w:cs="Segoe UI"/>
+          <w:sz w:val="22"/>
+          <w:szCs w:val="22"/>
+          <w:lang w:val="en-US"/>
+        </w:rPr>
+        <w:t>;74BE;U;;15.4;15.5;;;10.2;72;20.3;;55;1005;25;;;2500;33"</w:t>
       </w:r>
     </w:p>
     <w:p>
@@ -37421,7 +39534,34 @@
           <w:szCs w:val="22"/>
           <w:lang w:val="en-US"/>
         </w:rPr>
-        <w:t xml:space="preserve">         "message":"TEXT;D6;661D7032;324E;S;;3;"This is a chat message!";E4F1"</w:t>
+        <w:t xml:space="preserve">         "message":"TEXT;D6;</w:t>
+      </w:r>
+      <w:r>
+        <w:rPr>
+          <w:rFonts w:ascii="Roboto" w:hAnsi="Roboto" w:cs="Segoe UI"/>
+          <w:sz w:val="22"/>
+          <w:szCs w:val="22"/>
+          <w:lang w:val="en-US"/>
+        </w:rPr>
+        <w:t>01</w:t>
+      </w:r>
+      <w:r>
+        <w:rPr>
+          <w:rFonts w:ascii="Roboto" w:hAnsi="Roboto" w:cs="Segoe UI"/>
+          <w:sz w:val="22"/>
+          <w:szCs w:val="22"/>
+          <w:lang w:val="en-US"/>
+        </w:rPr>
+        <w:t>91C643A8AF</w:t>
+      </w:r>
+      <w:r>
+        <w:rPr>
+          <w:rFonts w:ascii="Roboto" w:hAnsi="Roboto" w:cs="Segoe UI"/>
+          <w:sz w:val="22"/>
+          <w:szCs w:val="22"/>
+          <w:lang w:val="en-US"/>
+        </w:rPr>
+        <w:t>;324E;S;;3;"This is a chat message!";E4F1"</w:t>
       </w:r>
     </w:p>
     <w:p>
@@ -37442,7 +39582,34 @@
           <w:szCs w:val="22"/>
           <w:lang w:val="en-US"/>
         </w:rPr>
-        <w:t xml:space="preserve">         "message":"GRAPHIC;79;661D62C0;910E;U;;8;1;FF8000;Area A;10000;53.43;9.45"</w:t>
+        <w:t xml:space="preserve">         "message":"GRAPHIC;79;</w:t>
+      </w:r>
+      <w:r>
+        <w:rPr>
+          <w:rFonts w:ascii="Roboto" w:hAnsi="Roboto" w:cs="Segoe UI"/>
+          <w:sz w:val="22"/>
+          <w:szCs w:val="22"/>
+          <w:lang w:val="en-US"/>
+        </w:rPr>
+        <w:t>01</w:t>
+      </w:r>
+      <w:r>
+        <w:rPr>
+          <w:rFonts w:ascii="Roboto" w:hAnsi="Roboto" w:cs="Segoe UI"/>
+          <w:sz w:val="22"/>
+          <w:szCs w:val="22"/>
+          <w:lang w:val="en-US"/>
+        </w:rPr>
+        <w:t>91C643A8AF</w:t>
+      </w:r>
+      <w:r>
+        <w:rPr>
+          <w:rFonts w:ascii="Roboto" w:hAnsi="Roboto" w:cs="Segoe UI"/>
+          <w:sz w:val="22"/>
+          <w:szCs w:val="22"/>
+          <w:lang w:val="en-US"/>
+        </w:rPr>
+        <w:t>;910E;U;;8;1;FF8000;Area A;10000;53.43;9.45"</w:t>
       </w:r>
     </w:p>
     <w:p>
@@ -37670,8 +39837,17 @@
           <w:lang w:val="en-US"/>
         </w:rPr>
         <w:br/>
-        <w:t>Host: sample.host</w:t>
-      </w:r>
+        <w:t xml:space="preserve">Host: </w:t>
+      </w:r>
+      <w:proofErr w:type="spellStart"/>
+      <w:r>
+        <w:rPr>
+          <w:rFonts w:ascii="Roboto" w:hAnsi="Roboto" w:cs="Segoe UI"/>
+          <w:lang w:val="en-US"/>
+        </w:rPr>
+        <w:t>sample.host</w:t>
+      </w:r>
+      <w:proofErr w:type="spellEnd"/>
       <w:r>
         <w:rPr>
           <w:rFonts w:ascii="Roboto" w:hAnsi="Roboto" w:cs="Segoe UI"/>
@@ -37771,7 +39947,34 @@
           <w:szCs w:val="22"/>
           <w:lang w:val="en-US"/>
         </w:rPr>
-        <w:t>OWNUNIT;5E;661D4410;66A3;R;TRUE;;42.32;-123.11;10000;50.23;297;;;33.3;-0.15;sfapmf---------</w:t>
+        <w:t>OWNUNIT;5E;</w:t>
+      </w:r>
+      <w:r>
+        <w:rPr>
+          <w:rFonts w:ascii="Roboto" w:hAnsi="Roboto" w:cs="Segoe UI"/>
+          <w:sz w:val="22"/>
+          <w:szCs w:val="22"/>
+          <w:lang w:val="en-US"/>
+        </w:rPr>
+        <w:t>01</w:t>
+      </w:r>
+      <w:r>
+        <w:rPr>
+          <w:rFonts w:ascii="Roboto" w:hAnsi="Roboto" w:cs="Segoe UI"/>
+          <w:sz w:val="22"/>
+          <w:szCs w:val="22"/>
+          <w:lang w:val="en-US"/>
+        </w:rPr>
+        <w:t>91C643A8AF</w:t>
+      </w:r>
+      <w:r>
+        <w:rPr>
+          <w:rFonts w:ascii="Roboto" w:hAnsi="Roboto" w:cs="Segoe UI"/>
+          <w:sz w:val="22"/>
+          <w:szCs w:val="22"/>
+          <w:lang w:val="en-US"/>
+        </w:rPr>
+        <w:t>;66A3;R;TRUE;;42.32;-123.11;10000;50.23;297;;;33.3;-0.15;sfapmf---------</w:t>
       </w:r>
       <w:r>
         <w:rPr>
@@ -37828,25 +40031,34 @@
           <w:szCs w:val="22"/>
           <w:lang w:val="en-US"/>
         </w:rPr>
-        <w:t>;661D70</w:t>
-      </w:r>
-      <w:r>
-        <w:rPr>
-          <w:rFonts w:ascii="Roboto" w:hAnsi="Roboto" w:cs="Segoe UI"/>
-          <w:sz w:val="22"/>
-          <w:szCs w:val="22"/>
-          <w:lang w:val="en-US"/>
-        </w:rPr>
-        <w:t>2</w:t>
-      </w:r>
-      <w:r>
-        <w:rPr>
-          <w:rFonts w:ascii="Roboto" w:hAnsi="Roboto" w:cs="Segoe UI"/>
-          <w:sz w:val="22"/>
-          <w:szCs w:val="22"/>
-          <w:lang w:val="en-US"/>
-        </w:rPr>
-        <w:t>2;3</w:t>
+        <w:t>;</w:t>
+      </w:r>
+      <w:r>
+        <w:rPr>
+          <w:rFonts w:ascii="Roboto" w:hAnsi="Roboto" w:cs="Segoe UI"/>
+          <w:sz w:val="22"/>
+          <w:szCs w:val="22"/>
+          <w:lang w:val="en-US"/>
+        </w:rPr>
+        <w:t>01</w:t>
+      </w:r>
+      <w:r>
+        <w:rPr>
+          <w:rFonts w:ascii="Roboto" w:hAnsi="Roboto" w:cs="Segoe UI"/>
+          <w:sz w:val="22"/>
+          <w:szCs w:val="22"/>
+          <w:lang w:val="en-US"/>
+        </w:rPr>
+        <w:t>91C643A8AF</w:t>
+      </w:r>
+      <w:r>
+        <w:rPr>
+          <w:rFonts w:ascii="Roboto" w:hAnsi="Roboto" w:cs="Segoe UI"/>
+          <w:sz w:val="22"/>
+          <w:szCs w:val="22"/>
+          <w:lang w:val="en-US"/>
+        </w:rPr>
+        <w:t>;3</w:t>
       </w:r>
       <w:r>
         <w:rPr>
@@ -38077,7 +40289,47 @@
           <w:szCs w:val="20"/>
           <w:shd w:val="clear" w:color="auto" w:fill="FAFAFA"/>
         </w:rPr>
-        <w:t>{"success":"true"}</w:t>
+        <w:t>{"</w:t>
+      </w:r>
+      <w:proofErr w:type="spellStart"/>
+      <w:r>
+        <w:rPr>
+          <w:color w:val="383A42"/>
+          <w:sz w:val="20"/>
+          <w:szCs w:val="20"/>
+          <w:shd w:val="clear" w:color="auto" w:fill="FAFAFA"/>
+        </w:rPr>
+        <w:t>success</w:t>
+      </w:r>
+      <w:proofErr w:type="spellEnd"/>
+      <w:r>
+        <w:rPr>
+          <w:color w:val="383A42"/>
+          <w:sz w:val="20"/>
+          <w:szCs w:val="20"/>
+          <w:shd w:val="clear" w:color="auto" w:fill="FAFAFA"/>
+        </w:rPr>
+        <w:t>":"</w:t>
+      </w:r>
+      <w:proofErr w:type="spellStart"/>
+      <w:r>
+        <w:rPr>
+          <w:color w:val="383A42"/>
+          <w:sz w:val="20"/>
+          <w:szCs w:val="20"/>
+          <w:shd w:val="clear" w:color="auto" w:fill="FAFAFA"/>
+        </w:rPr>
+        <w:t>true</w:t>
+      </w:r>
+      <w:proofErr w:type="spellEnd"/>
+      <w:r>
+        <w:rPr>
+          <w:color w:val="383A42"/>
+          <w:sz w:val="20"/>
+          <w:szCs w:val="20"/>
+          <w:shd w:val="clear" w:color="auto" w:fill="FAFAFA"/>
+        </w:rPr>
+        <w:t>"}</w:t>
       </w:r>
     </w:p>
     <w:p>
@@ -38125,7 +40377,31 @@
           <w:lang w:val="en-US"/>
         </w:rPr>
         <w:lastRenderedPageBreak/>
-        <w:t>SEDAP-Express Protobuf-</w:t>
+        <w:t xml:space="preserve">SEDAP-Express </w:t>
+      </w:r>
+      <w:proofErr w:type="spellStart"/>
+      <w:r>
+        <w:rPr>
+          <w:rFonts w:ascii="Roboto" w:hAnsi="Roboto" w:cs="Segoe UI"/>
+          <w:b/>
+          <w:bCs/>
+          <w:sz w:val="22"/>
+          <w:szCs w:val="22"/>
+          <w:lang w:val="en-US"/>
+        </w:rPr>
+        <w:t>Protobuf</w:t>
+      </w:r>
+      <w:proofErr w:type="spellEnd"/>
+      <w:r>
+        <w:rPr>
+          <w:rFonts w:ascii="Roboto" w:hAnsi="Roboto" w:cs="Segoe UI"/>
+          <w:b/>
+          <w:bCs/>
+          <w:sz w:val="22"/>
+          <w:szCs w:val="22"/>
+          <w:lang w:val="en-US"/>
+        </w:rPr>
+        <w:t>-</w:t>
       </w:r>
       <w:r>
         <w:rPr>
@@ -38199,6 +40475,7 @@
           <w:lang w:val="en-US"/>
         </w:rPr>
       </w:pPr>
+      <w:proofErr w:type="spellStart"/>
       <w:r>
         <w:rPr>
           <w:rFonts w:ascii="Roboto" w:hAnsi="Roboto" w:cs="Segoe UI"/>
@@ -38208,7 +40485,19 @@
           <w:szCs w:val="22"/>
           <w:lang w:val="en-US"/>
         </w:rPr>
-        <w:t>Definiton:</w:t>
+        <w:t>Definiton</w:t>
+      </w:r>
+      <w:proofErr w:type="spellEnd"/>
+      <w:r>
+        <w:rPr>
+          <w:rFonts w:ascii="Roboto" w:hAnsi="Roboto" w:cs="Segoe UI"/>
+          <w:i/>
+          <w:iCs/>
+          <w:sz w:val="22"/>
+          <w:szCs w:val="22"/>
+          <w:lang w:val="en-US"/>
+        </w:rPr>
+        <w:t>:</w:t>
       </w:r>
     </w:p>
     <w:p>
@@ -38262,7 +40551,27 @@
           <w:szCs w:val="22"/>
           <w:lang w:val="en-US"/>
         </w:rPr>
-        <w:t>message SomeMessage {</w:t>
+        <w:t xml:space="preserve">message </w:t>
+      </w:r>
+      <w:proofErr w:type="spellStart"/>
+      <w:r>
+        <w:rPr>
+          <w:rFonts w:ascii="Roboto" w:hAnsi="Roboto" w:cs="Segoe UI"/>
+          <w:sz w:val="22"/>
+          <w:szCs w:val="22"/>
+          <w:lang w:val="en-US"/>
+        </w:rPr>
+        <w:t>SomeMessage</w:t>
+      </w:r>
+      <w:proofErr w:type="spellEnd"/>
+      <w:r>
+        <w:rPr>
+          <w:rFonts w:ascii="Roboto" w:hAnsi="Roboto" w:cs="Segoe UI"/>
+          <w:sz w:val="22"/>
+          <w:szCs w:val="22"/>
+          <w:lang w:val="en-US"/>
+        </w:rPr>
+        <w:t xml:space="preserve"> {</w:t>
       </w:r>
     </w:p>
     <w:p>
@@ -38370,7 +40679,27 @@
           <w:szCs w:val="22"/>
           <w:lang w:val="en-US"/>
         </w:rPr>
-        <w:t xml:space="preserve">    repeated Messages messages = 1;</w:t>
+        <w:t xml:space="preserve">    repeated Messages </w:t>
+      </w:r>
+      <w:proofErr w:type="spellStart"/>
+      <w:r>
+        <w:rPr>
+          <w:rFonts w:ascii="Roboto" w:hAnsi="Roboto" w:cs="Segoe UI"/>
+          <w:sz w:val="22"/>
+          <w:szCs w:val="22"/>
+          <w:lang w:val="en-US"/>
+        </w:rPr>
+        <w:t>messages</w:t>
+      </w:r>
+      <w:proofErr w:type="spellEnd"/>
+      <w:r>
+        <w:rPr>
+          <w:rFonts w:ascii="Roboto" w:hAnsi="Roboto" w:cs="Segoe UI"/>
+          <w:sz w:val="22"/>
+          <w:szCs w:val="22"/>
+          <w:lang w:val="en-US"/>
+        </w:rPr>
+        <w:t xml:space="preserve"> = 1;</w:t>
       </w:r>
     </w:p>
     <w:p>
@@ -38712,14 +41041,25 @@
           <w:lang w:val="en-US"/>
         </w:rPr>
       </w:pPr>
-      <w:r>
-        <w:rPr>
-          <w:rFonts w:ascii="Roboto" w:hAnsi="Roboto" w:cs="Segoe UI"/>
-          <w:sz w:val="22"/>
-          <w:szCs w:val="22"/>
-          <w:lang w:val="en-US"/>
-        </w:rPr>
-        <w:t>Wibbelhofstraße 3</w:t>
+      <w:proofErr w:type="spellStart"/>
+      <w:r>
+        <w:rPr>
+          <w:rFonts w:ascii="Roboto" w:hAnsi="Roboto" w:cs="Segoe UI"/>
+          <w:sz w:val="22"/>
+          <w:szCs w:val="22"/>
+          <w:lang w:val="en-US"/>
+        </w:rPr>
+        <w:t>Wibbelhofstraße</w:t>
+      </w:r>
+      <w:proofErr w:type="spellEnd"/>
+      <w:r>
+        <w:rPr>
+          <w:rFonts w:ascii="Roboto" w:hAnsi="Roboto" w:cs="Segoe UI"/>
+          <w:sz w:val="22"/>
+          <w:szCs w:val="22"/>
+          <w:lang w:val="en-US"/>
+        </w:rPr>
+        <w:t xml:space="preserve"> 3</w:t>
       </w:r>
     </w:p>
     <w:p>
@@ -38899,8 +41239,20 @@
                   <w:szCs w:val="22"/>
                   <w:lang w:val="en-US"/>
                 </w:rPr>
-                <w:t>linkedin.com/in/volker-voss</w:t>
+                <w:t>linkedin.com/in/</w:t>
               </w:r>
+              <w:proofErr w:type="spellStart"/>
+              <w:r>
+                <w:rPr>
+                  <w:rStyle w:val="Hyperlink"/>
+                  <w:rFonts w:ascii="Roboto" w:hAnsi="Roboto" w:cs="Segoe UI"/>
+                  <w:sz w:val="22"/>
+                  <w:szCs w:val="22"/>
+                  <w:lang w:val="en-US"/>
+                </w:rPr>
+                <w:t>volker-voss</w:t>
+              </w:r>
+              <w:proofErr w:type="spellEnd"/>
             </w:hyperlink>
           </w:p>
         </w:tc>
@@ -39417,14 +41769,7 @@
         <w:rFonts w:ascii="Roboto" w:hAnsi="Roboto"/>
         <w:lang w:val="en-US"/>
       </w:rPr>
-      <w:t xml:space="preserve"> </w:t>
-    </w:r>
-    <w:r>
-      <w:rPr>
-        <w:rFonts w:ascii="Roboto" w:hAnsi="Roboto"/>
-        <w:lang w:val="en-US"/>
-      </w:rPr>
-      <w:t>10</w:t>
+      <w:t xml:space="preserve"> 20</w:t>
     </w:r>
     <w:r>
       <w:rPr>

</xml_diff>

<commit_message>
Updated ICD V1.0 (20.02.25), Updated KEYEXCHANGE definition and graphic
</commit_message>
<xml_diff>
--- a/Documentation/SEDAP-Express ICD v1.0.docx
+++ b/Documentation/SEDAP-Express ICD v1.0.docx
@@ -815,7 +815,6 @@
           <w:lang w:val="en-US"/>
         </w:rPr>
       </w:pPr>
-      <w:proofErr w:type="spellStart"/>
       <w:r>
         <w:rPr>
           <w:rFonts w:ascii="Roboto" w:hAnsi="Roboto" w:cs="Segoe UI"/>
@@ -834,7 +833,6 @@
         </w:rPr>
         <w:t>MockUp</w:t>
       </w:r>
-      <w:proofErr w:type="spellEnd"/>
       <w:r>
         <w:rPr>
           <w:rFonts w:ascii="Roboto" w:hAnsi="Roboto" w:cs="Segoe UI"/>
@@ -987,18 +985,8 @@
           <w:lang w:val="en-US"/>
         </w:rPr>
         <w:br/>
-      </w:r>
-      <w:proofErr w:type="spellStart"/>
-      <w:r>
-        <w:rPr>
-          <w:rFonts w:ascii="Roboto" w:hAnsi="Roboto" w:cs="Segoe UI"/>
-          <w:sz w:val="22"/>
-          <w:szCs w:val="22"/>
-          <w:lang w:val="en-US"/>
-        </w:rPr>
         <w:t>MessageTool</w:t>
       </w:r>
-      <w:proofErr w:type="spellEnd"/>
       <w:r>
         <w:rPr>
           <w:rFonts w:ascii="Roboto" w:hAnsi="Roboto" w:cs="Segoe UI"/>
@@ -1947,27 +1935,7 @@
           <w:szCs w:val="22"/>
           <w:lang w:val="en-US"/>
         </w:rPr>
-        <w:t>SEC/</w:t>
-      </w:r>
-      <w:proofErr w:type="spellStart"/>
-      <w:r>
-        <w:rPr>
-          <w:rFonts w:ascii="Roboto" w:hAnsi="Roboto" w:cs="Segoe UI"/>
-          <w:sz w:val="22"/>
-          <w:szCs w:val="22"/>
-          <w:lang w:val="en-US"/>
-        </w:rPr>
-        <w:t>SECMockUp</w:t>
-      </w:r>
-      <w:proofErr w:type="spellEnd"/>
-      <w:r>
-        <w:rPr>
-          <w:rFonts w:ascii="Roboto" w:hAnsi="Roboto" w:cs="Segoe UI"/>
-          <w:sz w:val="22"/>
-          <w:szCs w:val="22"/>
-          <w:lang w:val="en-US"/>
-        </w:rPr>
-        <w:t>/Applications can send and receive at any time</w:t>
+        <w:t>SEC/SECMockUp/Applications can send and receive at any time</w:t>
       </w:r>
     </w:p>
     <w:p>
@@ -2015,27 +1983,7 @@
           <w:szCs w:val="22"/>
           <w:lang w:val="en-US"/>
         </w:rPr>
-        <w:t>SEC/</w:t>
-      </w:r>
-      <w:proofErr w:type="spellStart"/>
-      <w:r>
-        <w:rPr>
-          <w:rFonts w:ascii="Roboto" w:hAnsi="Roboto" w:cs="Segoe UI"/>
-          <w:sz w:val="22"/>
-          <w:szCs w:val="22"/>
-          <w:lang w:val="en-US"/>
-        </w:rPr>
-        <w:t>SECMockUp</w:t>
-      </w:r>
-      <w:proofErr w:type="spellEnd"/>
-      <w:r>
-        <w:rPr>
-          <w:rFonts w:ascii="Roboto" w:hAnsi="Roboto" w:cs="Segoe UI"/>
-          <w:sz w:val="22"/>
-          <w:szCs w:val="22"/>
-          <w:lang w:val="en-US"/>
-        </w:rPr>
-        <w:t xml:space="preserve"> answers heartbeat also with a heartbeat message (see chapter IV.2.</w:t>
+        <w:t>SEC/SECMockUp answers heartbeat also with a heartbeat message (see chapter IV.2.</w:t>
       </w:r>
       <w:r>
         <w:rPr>
@@ -3023,31 +2971,7 @@
           <w:szCs w:val="22"/>
           <w:lang w:val="en-US"/>
         </w:rPr>
-        <w:t xml:space="preserve">Sample (32Bit CMAC, </w:t>
-      </w:r>
-      <w:proofErr w:type="spellStart"/>
-      <w:r>
-        <w:rPr>
-          <w:rFonts w:ascii="Roboto" w:hAnsi="Roboto" w:cs="Segoe UI"/>
-          <w:i/>
-          <w:iCs/>
-          <w:sz w:val="22"/>
-          <w:szCs w:val="22"/>
-          <w:lang w:val="en-US"/>
-        </w:rPr>
-        <w:t>Password:expressexpressex</w:t>
-      </w:r>
-      <w:proofErr w:type="spellEnd"/>
-      <w:r>
-        <w:rPr>
-          <w:rFonts w:ascii="Roboto" w:hAnsi="Roboto" w:cs="Segoe UI"/>
-          <w:i/>
-          <w:iCs/>
-          <w:sz w:val="22"/>
-          <w:szCs w:val="22"/>
-          <w:lang w:val="en-US"/>
-        </w:rPr>
-        <w:t>):</w:t>
+        <w:t>Sample (32Bit CMAC, Password:expressexpressex):</w:t>
       </w:r>
       <w:r>
         <w:rPr>
@@ -3260,27 +3184,7 @@
           <w:szCs w:val="22"/>
           <w:lang w:val="en-US"/>
         </w:rPr>
-        <w:t>CFB/</w:t>
-      </w:r>
-      <w:proofErr w:type="spellStart"/>
-      <w:r>
-        <w:rPr>
-          <w:rFonts w:ascii="Roboto" w:hAnsi="Roboto" w:cs="Segoe UI"/>
-          <w:sz w:val="22"/>
-          <w:szCs w:val="22"/>
-          <w:lang w:val="en-US"/>
-        </w:rPr>
-        <w:t>NoPadding</w:t>
-      </w:r>
-      <w:proofErr w:type="spellEnd"/>
-      <w:r>
-        <w:rPr>
-          <w:rFonts w:ascii="Roboto" w:hAnsi="Roboto" w:cs="Segoe UI"/>
-          <w:sz w:val="22"/>
-          <w:szCs w:val="22"/>
-          <w:lang w:val="en-US"/>
-        </w:rPr>
-        <w:t xml:space="preserve"> </w:t>
+        <w:t xml:space="preserve">CFB/NoPadding </w:t>
       </w:r>
       <w:r>
         <w:rPr>
@@ -3360,7 +3264,6 @@
         </w:rPr>
         <w:t>/</w:t>
       </w:r>
-      <w:proofErr w:type="spellStart"/>
       <w:r>
         <w:rPr>
           <w:rFonts w:ascii="Roboto" w:hAnsi="Roboto" w:cs="Segoe UI"/>
@@ -3370,7 +3273,6 @@
         </w:rPr>
         <w:t>NoPadding</w:t>
       </w:r>
-      <w:proofErr w:type="spellEnd"/>
       <w:r>
         <w:rPr>
           <w:rFonts w:ascii="Roboto" w:hAnsi="Roboto" w:cs="Segoe UI"/>
@@ -3721,27 +3623,7 @@
           <w:szCs w:val="22"/>
           <w:lang w:val="en-US"/>
         </w:rPr>
-        <w:t xml:space="preserve">OWNUNIT;5E;01952384BD8D;66A3;R;;;53.32;8.11;0;5.5;21;22;;;FGS </w:t>
-      </w:r>
-      <w:proofErr w:type="spellStart"/>
-      <w:r>
-        <w:rPr>
-          <w:rFonts w:ascii="Roboto" w:hAnsi="Roboto" w:cs="Segoe UI"/>
-          <w:sz w:val="22"/>
-          <w:szCs w:val="22"/>
-          <w:lang w:val="en-US"/>
-        </w:rPr>
-        <w:t>Bayern;sfspclff</w:t>
-      </w:r>
-      <w:proofErr w:type="spellEnd"/>
-      <w:r>
-        <w:rPr>
-          <w:rFonts w:ascii="Roboto" w:hAnsi="Roboto" w:cs="Segoe UI"/>
-          <w:sz w:val="22"/>
-          <w:szCs w:val="22"/>
-          <w:lang w:val="en-US"/>
-        </w:rPr>
-        <w:t>-------</w:t>
+        <w:t>OWNUNIT;5E;01952384BD8D;66A3;R;;;53.32;8.11;0;5.5;21;22;;;FGS Bayern;sfspclff-------</w:t>
       </w:r>
     </w:p>
     <w:p>
@@ -3833,9 +3715,8 @@
           <w:szCs w:val="22"/>
           <w:lang w:val="en-US"/>
         </w:rPr>
-        <w:t xml:space="preserve">B, </w:t>
-      </w:r>
-      <w:proofErr w:type="spellStart"/>
+        <w:t>B, Passwor</w:t>
+      </w:r>
       <w:r>
         <w:rPr>
           <w:rFonts w:ascii="Roboto" w:hAnsi="Roboto" w:cs="Segoe UI"/>
@@ -3845,7 +3726,7 @@
           <w:szCs w:val="22"/>
           <w:lang w:val="en-US"/>
         </w:rPr>
-        <w:t>Passwor</w:t>
+        <w:t>d</w:t>
       </w:r>
       <w:r>
         <w:rPr>
@@ -3856,30 +3737,7 @@
           <w:szCs w:val="22"/>
           <w:lang w:val="en-US"/>
         </w:rPr>
-        <w:t>d</w:t>
-      </w:r>
-      <w:r>
-        <w:rPr>
-          <w:rFonts w:ascii="Roboto" w:hAnsi="Roboto" w:cs="Segoe UI"/>
-          <w:i/>
-          <w:iCs/>
-          <w:sz w:val="22"/>
-          <w:szCs w:val="22"/>
-          <w:lang w:val="en-US"/>
-        </w:rPr>
-        <w:t>:expressexpressex</w:t>
-      </w:r>
-      <w:proofErr w:type="spellEnd"/>
-      <w:r>
-        <w:rPr>
-          <w:rFonts w:ascii="Roboto" w:hAnsi="Roboto" w:cs="Segoe UI"/>
-          <w:i/>
-          <w:iCs/>
-          <w:sz w:val="22"/>
-          <w:szCs w:val="22"/>
-          <w:lang w:val="en-US"/>
-        </w:rPr>
-        <w:t>):</w:t>
+        <w:t>:expressexpressex):</w:t>
       </w:r>
       <w:r>
         <w:rPr>
@@ -4580,7 +4438,6 @@
         </w:rPr>
         <w:t>/</w:t>
       </w:r>
-      <w:proofErr w:type="spellStart"/>
       <w:r>
         <w:rPr>
           <w:rFonts w:ascii="Roboto" w:hAnsi="Roboto" w:cs="Segoe UI"/>
@@ -4597,17 +4454,7 @@
           <w:szCs w:val="22"/>
           <w:lang w:val="en-US"/>
         </w:rPr>
-        <w:t>MockUp</w:t>
-      </w:r>
-      <w:proofErr w:type="spellEnd"/>
-      <w:r>
-        <w:rPr>
-          <w:rFonts w:ascii="Roboto" w:hAnsi="Roboto" w:cs="Segoe UI"/>
-          <w:sz w:val="22"/>
-          <w:szCs w:val="22"/>
-          <w:lang w:val="en-US"/>
-        </w:rPr>
-        <w:t xml:space="preserve"> </w:t>
+        <w:t xml:space="preserve">MockUp </w:t>
       </w:r>
       <w:r>
         <w:rPr>
@@ -5625,7 +5472,6 @@
         </w:rPr>
         <w:t xml:space="preserve">Deflate or </w:t>
       </w:r>
-      <w:proofErr w:type="spellStart"/>
       <w:r>
         <w:rPr>
           <w:rFonts w:ascii="Roboto" w:hAnsi="Roboto" w:cs="Segoe UI"/>
@@ -5642,17 +5488,7 @@
           <w:szCs w:val="22"/>
           <w:lang w:val="en-US"/>
         </w:rPr>
-        <w:t>ip</w:t>
-      </w:r>
-      <w:proofErr w:type="spellEnd"/>
-      <w:r>
-        <w:rPr>
-          <w:rFonts w:ascii="Roboto" w:hAnsi="Roboto" w:cs="Segoe UI"/>
-          <w:sz w:val="22"/>
-          <w:szCs w:val="22"/>
-          <w:lang w:val="en-US"/>
-        </w:rPr>
-        <w:t xml:space="preserve"> compression should be supported </w:t>
+        <w:t xml:space="preserve">ip compression should be supported </w:t>
       </w:r>
     </w:p>
     <w:p>
@@ -7596,7 +7432,6 @@
           <w:lang w:val="en-US"/>
         </w:rPr>
       </w:pPr>
-      <w:proofErr w:type="spellStart"/>
       <w:r>
         <w:rPr>
           <w:rFonts w:ascii="Roboto" w:hAnsi="Roboto" w:cs="Segoe UI"/>
@@ -7606,19 +7441,7 @@
           <w:szCs w:val="22"/>
           <w:lang w:val="en-US"/>
         </w:rPr>
-        <w:t>Protobuf</w:t>
-      </w:r>
-      <w:proofErr w:type="spellEnd"/>
-      <w:r>
-        <w:rPr>
-          <w:rFonts w:ascii="Roboto" w:hAnsi="Roboto" w:cs="Segoe UI"/>
-          <w:b/>
-          <w:bCs/>
-          <w:sz w:val="22"/>
-          <w:szCs w:val="22"/>
-          <w:lang w:val="en-US"/>
-        </w:rPr>
-        <w:t xml:space="preserve"> connection</w:t>
+        <w:t>Protobuf connection</w:t>
       </w:r>
     </w:p>
     <w:p>
@@ -7907,7 +7730,6 @@
         </w:rPr>
         <w:t xml:space="preserve"> </w:t>
       </w:r>
-      <w:proofErr w:type="spellStart"/>
       <w:r>
         <w:rPr>
           <w:rFonts w:ascii="Roboto" w:hAnsi="Roboto" w:cs="Segoe UI"/>
@@ -7917,7 +7739,6 @@
         </w:rPr>
         <w:t>the</w:t>
       </w:r>
-      <w:proofErr w:type="spellEnd"/>
       <w:r>
         <w:rPr>
           <w:rFonts w:ascii="Roboto" w:hAnsi="Roboto" w:cs="Segoe UI"/>
@@ -9396,27 +9217,7 @@
           <w:szCs w:val="22"/>
           <w:lang w:val="en-US"/>
         </w:rPr>
-        <w:t xml:space="preserve">;R;;;53.32;8.11;0;5.5;21;22;;;FGS </w:t>
-      </w:r>
-      <w:proofErr w:type="spellStart"/>
-      <w:r>
-        <w:rPr>
-          <w:rFonts w:ascii="Roboto" w:hAnsi="Roboto" w:cs="Segoe UI"/>
-          <w:sz w:val="22"/>
-          <w:szCs w:val="22"/>
-          <w:lang w:val="en-US"/>
-        </w:rPr>
-        <w:t>Bayern;SFSPCLFF</w:t>
-      </w:r>
-      <w:proofErr w:type="spellEnd"/>
-      <w:r>
-        <w:rPr>
-          <w:rFonts w:ascii="Roboto" w:hAnsi="Roboto" w:cs="Segoe UI"/>
-          <w:sz w:val="22"/>
-          <w:szCs w:val="22"/>
-          <w:lang w:val="en-US"/>
-        </w:rPr>
-        <w:t>------</w:t>
+        <w:t>;R;;;53.32;8.11;0;5.5;21;22;;;FGS Bayern;SFSPCLFF------</w:t>
       </w:r>
       <w:r>
         <w:rPr>
@@ -10802,7 +10603,6 @@
                 <w:lang w:val="en-US"/>
               </w:rPr>
             </w:pPr>
-            <w:proofErr w:type="spellStart"/>
             <w:r>
               <w:rPr>
                 <w:rFonts w:ascii="Roboto" w:hAnsi="Roboto" w:cs="Segoe UI"/>
@@ -10821,7 +10621,6 @@
               </w:rPr>
               <w:t>ontactID</w:t>
             </w:r>
-            <w:proofErr w:type="spellEnd"/>
           </w:p>
         </w:tc>
         <w:tc>
@@ -10918,7 +10717,6 @@
                 <w:lang w:val="en-US"/>
               </w:rPr>
             </w:pPr>
-            <w:proofErr w:type="spellStart"/>
             <w:r>
               <w:rPr>
                 <w:rFonts w:ascii="Roboto" w:hAnsi="Roboto" w:cs="Segoe UI"/>
@@ -10937,7 +10735,6 @@
               </w:rPr>
               <w:t>eleteFlag</w:t>
             </w:r>
-            <w:proofErr w:type="spellEnd"/>
           </w:p>
         </w:tc>
         <w:tc>
@@ -12114,27 +11911,7 @@
           <w:szCs w:val="22"/>
           <w:lang w:val="en-US"/>
         </w:rPr>
-        <w:t xml:space="preserve">;R;;;100;FALSE;53.32;8.11;0;;;;120;275;;;;;;;FGS </w:t>
-      </w:r>
-      <w:proofErr w:type="spellStart"/>
-      <w:r>
-        <w:rPr>
-          <w:rFonts w:ascii="Roboto" w:hAnsi="Roboto" w:cs="Segoe UI"/>
-          <w:sz w:val="22"/>
-          <w:szCs w:val="22"/>
-          <w:lang w:val="en-US"/>
-        </w:rPr>
-        <w:t>Bayern;AR;SFSPCLFF</w:t>
-      </w:r>
-      <w:proofErr w:type="spellEnd"/>
-      <w:r>
-        <w:rPr>
-          <w:rFonts w:ascii="Roboto" w:hAnsi="Roboto" w:cs="Segoe UI"/>
-          <w:sz w:val="22"/>
-          <w:szCs w:val="22"/>
-          <w:lang w:val="en-US"/>
-        </w:rPr>
-        <w:t>---</w:t>
+        <w:t>;R;;;100;FALSE;53.32;8.11;0;;;;120;275;;;;;;;FGS Bayern;AR;SFSPCLFF---</w:t>
       </w:r>
       <w:r>
         <w:rPr>
@@ -12152,27 +11929,7 @@
           <w:szCs w:val="22"/>
           <w:lang w:val="en-US"/>
         </w:rPr>
-        <w:t>---;;;;</w:t>
-      </w:r>
-      <w:proofErr w:type="spellStart"/>
-      <w:r>
-        <w:rPr>
-          <w:rFonts w:ascii="Roboto" w:hAnsi="Roboto" w:cs="Segoe UI"/>
-          <w:sz w:val="22"/>
-          <w:szCs w:val="22"/>
-          <w:lang w:val="en-US"/>
-        </w:rPr>
-        <w:t>VXNlIENIMjI</w:t>
-      </w:r>
-      <w:proofErr w:type="spellEnd"/>
-      <w:r>
-        <w:rPr>
-          <w:rFonts w:ascii="Roboto" w:hAnsi="Roboto" w:cs="Segoe UI"/>
-          <w:sz w:val="22"/>
-          <w:szCs w:val="22"/>
-          <w:lang w:val="en-US"/>
-        </w:rPr>
-        <w:t>=</w:t>
+        <w:t>---;;;;VXNlIENIMjI=</w:t>
       </w:r>
     </w:p>
     <w:p>
@@ -12707,67 +12464,7 @@
           <w:szCs w:val="22"/>
           <w:lang w:val="en-US"/>
         </w:rPr>
-        <w:t>&lt;</w:t>
-      </w:r>
-      <w:proofErr w:type="spellStart"/>
-      <w:r>
-        <w:rPr>
-          <w:rFonts w:ascii="Roboto" w:hAnsi="Roboto" w:cs="Segoe UI"/>
-          <w:sz w:val="22"/>
-          <w:szCs w:val="22"/>
-          <w:lang w:val="en-US"/>
-        </w:rPr>
-        <w:t>EmitterLatitude</w:t>
-      </w:r>
-      <w:proofErr w:type="spellEnd"/>
-      <w:r>
-        <w:rPr>
-          <w:rFonts w:ascii="Roboto" w:hAnsi="Roboto" w:cs="Segoe UI"/>
-          <w:sz w:val="22"/>
-          <w:szCs w:val="22"/>
-          <w:lang w:val="en-US"/>
-        </w:rPr>
-        <w:t>&gt;[°];&lt;</w:t>
-      </w:r>
-      <w:proofErr w:type="spellStart"/>
-      <w:r>
-        <w:rPr>
-          <w:rFonts w:ascii="Roboto" w:hAnsi="Roboto" w:cs="Segoe UI"/>
-          <w:sz w:val="22"/>
-          <w:szCs w:val="22"/>
-          <w:lang w:val="en-US"/>
-        </w:rPr>
-        <w:t>EmitterLongitude</w:t>
-      </w:r>
-      <w:proofErr w:type="spellEnd"/>
-      <w:r>
-        <w:rPr>
-          <w:rFonts w:ascii="Roboto" w:hAnsi="Roboto" w:cs="Segoe UI"/>
-          <w:sz w:val="22"/>
-          <w:szCs w:val="22"/>
-          <w:lang w:val="en-US"/>
-        </w:rPr>
-        <w:t>&gt;[°];&lt;</w:t>
-      </w:r>
-      <w:proofErr w:type="spellStart"/>
-      <w:r>
-        <w:rPr>
-          <w:rFonts w:ascii="Roboto" w:hAnsi="Roboto" w:cs="Segoe UI"/>
-          <w:sz w:val="22"/>
-          <w:szCs w:val="22"/>
-          <w:lang w:val="en-US"/>
-        </w:rPr>
-        <w:t>EmitterAltitude</w:t>
-      </w:r>
-      <w:proofErr w:type="spellEnd"/>
-      <w:r>
-        <w:rPr>
-          <w:rFonts w:ascii="Roboto" w:hAnsi="Roboto" w:cs="Segoe UI"/>
-          <w:sz w:val="22"/>
-          <w:szCs w:val="22"/>
-          <w:lang w:val="en-US"/>
-        </w:rPr>
-        <w:t>&gt;[m</w:t>
+        <w:t>&lt;EmitterLatitude&gt;[°];&lt;EmitterLongitude&gt;[°];&lt;EmitterAltitude&gt;[m</w:t>
       </w:r>
       <w:r>
         <w:rPr>
@@ -12938,27 +12635,7 @@
           <w:szCs w:val="22"/>
           <w:lang w:val="en-US"/>
         </w:rPr>
-        <w:t>&lt;</w:t>
-      </w:r>
-      <w:proofErr w:type="spellStart"/>
-      <w:r>
-        <w:rPr>
-          <w:rFonts w:ascii="Roboto" w:hAnsi="Roboto" w:cs="Segoe UI"/>
-          <w:sz w:val="22"/>
-          <w:szCs w:val="22"/>
-          <w:lang w:val="en-US"/>
-        </w:rPr>
-        <w:t>SpotNumber</w:t>
-      </w:r>
-      <w:proofErr w:type="spellEnd"/>
-      <w:r>
-        <w:rPr>
-          <w:rFonts w:ascii="Roboto" w:hAnsi="Roboto" w:cs="Segoe UI"/>
-          <w:sz w:val="22"/>
-          <w:szCs w:val="22"/>
-          <w:lang w:val="en-US"/>
-        </w:rPr>
-        <w:t>&gt;;</w:t>
+        <w:t>&lt;SpotNumber&gt;;</w:t>
       </w:r>
       <w:r>
         <w:rPr>
@@ -13025,7 +12702,6 @@
                 <w:lang w:val="en-US"/>
               </w:rPr>
             </w:pPr>
-            <w:proofErr w:type="spellStart"/>
             <w:r>
               <w:rPr>
                 <w:rFonts w:ascii="Roboto" w:hAnsi="Roboto" w:cs="Segoe UI"/>
@@ -13035,7 +12711,6 @@
               </w:rPr>
               <w:t>EmissionID</w:t>
             </w:r>
-            <w:proofErr w:type="spellEnd"/>
           </w:p>
         </w:tc>
         <w:tc>
@@ -13142,7 +12817,6 @@
                 <w:lang w:val="en-US"/>
               </w:rPr>
             </w:pPr>
-            <w:proofErr w:type="spellStart"/>
             <w:r>
               <w:rPr>
                 <w:rFonts w:ascii="Roboto" w:hAnsi="Roboto" w:cs="Segoe UI"/>
@@ -13152,7 +12826,6 @@
               </w:rPr>
               <w:t>DeleteFlag</w:t>
             </w:r>
-            <w:proofErr w:type="spellEnd"/>
           </w:p>
         </w:tc>
         <w:tc>
@@ -13292,7 +12965,6 @@
                 <w:lang w:val="en-US"/>
               </w:rPr>
             </w:pPr>
-            <w:proofErr w:type="spellStart"/>
             <w:r>
               <w:rPr>
                 <w:rFonts w:ascii="Roboto" w:hAnsi="Roboto" w:cs="Segoe UI"/>
@@ -13302,7 +12974,6 @@
               </w:rPr>
               <w:t>FreqAgility</w:t>
             </w:r>
-            <w:proofErr w:type="spellEnd"/>
           </w:p>
         </w:tc>
         <w:tc>
@@ -13816,7 +13487,6 @@
                 <w:lang w:val="en-US"/>
               </w:rPr>
             </w:pPr>
-            <w:proofErr w:type="spellStart"/>
             <w:r>
               <w:rPr>
                 <w:rFonts w:ascii="Roboto" w:hAnsi="Roboto" w:cs="Segoe UI"/>
@@ -13826,7 +13496,6 @@
               </w:rPr>
               <w:t>PRFAgility</w:t>
             </w:r>
-            <w:proofErr w:type="spellEnd"/>
           </w:p>
         </w:tc>
         <w:tc>
@@ -14130,7 +13799,6 @@
                 <w:lang w:val="en-US"/>
               </w:rPr>
             </w:pPr>
-            <w:proofErr w:type="spellStart"/>
             <w:r>
               <w:rPr>
                 <w:rFonts w:ascii="Roboto" w:hAnsi="Roboto"/>
@@ -14140,7 +13808,6 @@
               </w:rPr>
               <w:t>Wobbulated</w:t>
             </w:r>
-            <w:proofErr w:type="spellEnd"/>
           </w:p>
         </w:tc>
       </w:tr>
@@ -16127,7 +15794,6 @@
               </w:rPr>
               <w:t xml:space="preserve">ACOUSTIC </w:t>
             </w:r>
-            <w:proofErr w:type="spellStart"/>
             <w:r>
               <w:rPr>
                 <w:rFonts w:ascii="Roboto" w:hAnsi="Roboto"/>
@@ -16135,17 +15801,7 @@
                 <w:szCs w:val="22"/>
                 <w:lang w:val="en-US"/>
               </w:rPr>
-              <w:t>Sono</w:t>
-            </w:r>
-            <w:proofErr w:type="spellEnd"/>
-            <w:r>
-              <w:rPr>
-                <w:rFonts w:ascii="Roboto" w:hAnsi="Roboto"/>
-                <w:sz w:val="22"/>
-                <w:szCs w:val="22"/>
-                <w:lang w:val="en-US"/>
-              </w:rPr>
-              <w:t xml:space="preserve"> </w:t>
+              <w:t xml:space="preserve">Sono </w:t>
             </w:r>
             <w:r>
               <w:rPr>
@@ -18173,7 +17829,6 @@
         </w:rPr>
         <w:t>isibility&gt;[km];&lt;</w:t>
       </w:r>
-      <w:proofErr w:type="spellStart"/>
       <w:r>
         <w:rPr>
           <w:rFonts w:ascii="Roboto" w:hAnsi="Roboto" w:cs="Segoe UI"/>
@@ -18190,19 +17845,8 @@
           <w:szCs w:val="22"/>
           <w:lang w:val="en-US"/>
         </w:rPr>
-        <w:t>loudHeight</w:t>
-      </w:r>
-      <w:proofErr w:type="spellEnd"/>
-      <w:r>
-        <w:rPr>
-          <w:rFonts w:ascii="Roboto" w:hAnsi="Roboto" w:cs="Segoe UI"/>
-          <w:sz w:val="22"/>
-          <w:szCs w:val="22"/>
-          <w:lang w:val="en-US"/>
-        </w:rPr>
-        <w:t>&gt;[m];&lt;</w:t>
-      </w:r>
-      <w:proofErr w:type="spellStart"/>
+        <w:t>loudHeight&gt;[m];&lt;</w:t>
+      </w:r>
       <w:r>
         <w:rPr>
           <w:rFonts w:ascii="Roboto" w:hAnsi="Roboto" w:cs="Segoe UI"/>
@@ -18219,17 +17863,7 @@
           <w:szCs w:val="22"/>
           <w:lang w:val="en-US"/>
         </w:rPr>
-        <w:t>loudCover</w:t>
-      </w:r>
-      <w:proofErr w:type="spellEnd"/>
-      <w:r>
-        <w:rPr>
-          <w:rFonts w:ascii="Roboto" w:hAnsi="Roboto" w:cs="Segoe UI"/>
-          <w:sz w:val="22"/>
-          <w:szCs w:val="22"/>
-          <w:lang w:val="en-US"/>
-        </w:rPr>
-        <w:t>&gt;[%]</w:t>
+        <w:t>loudCover&gt;[%]</w:t>
       </w:r>
     </w:p>
     <w:p>
@@ -20428,16 +20062,7 @@
           <w:szCs w:val="22"/>
           <w:lang w:val="en-US"/>
         </w:rPr>
-        <w:t>2</w:t>
-      </w:r>
-      <w:r>
-        <w:rPr>
-          <w:rFonts w:ascii="Roboto" w:hAnsi="Roboto" w:cs="Segoe UI"/>
-          <w:sz w:val="22"/>
-          <w:szCs w:val="22"/>
-          <w:lang w:val="en-US"/>
-        </w:rPr>
-        <w:t>85B</w:t>
+        <w:t>285B</w:t>
       </w:r>
       <w:r>
         <w:rPr>
@@ -20722,23 +20347,7 @@
           <w:rFonts w:ascii="Roboto" w:hAnsi="Roboto" w:cs="Segoe UI"/>
           <w:lang w:val="en-US"/>
         </w:rPr>
-        <w:t xml:space="preserve">&lt;GraphicType&gt;(M);&lt;LineWidth&gt;;&lt;LineColor&gt;;&lt;Annotation&gt;;&lt;additional </w:t>
-      </w:r>
-      <w:proofErr w:type="spellStart"/>
-      <w:r>
-        <w:rPr>
-          <w:rFonts w:ascii="Roboto" w:hAnsi="Roboto" w:cs="Segoe UI"/>
-          <w:lang w:val="en-US"/>
-        </w:rPr>
-        <w:t>GraphicType</w:t>
-      </w:r>
-      <w:proofErr w:type="spellEnd"/>
-      <w:r>
-        <w:rPr>
-          <w:rFonts w:ascii="Roboto" w:hAnsi="Roboto" w:cs="Segoe UI"/>
-          <w:lang w:val="en-US"/>
-        </w:rPr>
-        <w:t>-dependent parameters&gt;*</w:t>
+        <w:t>&lt;GraphicType&gt;(M);&lt;LineWidth&gt;;&lt;LineColor&gt;;&lt;Annotation&gt;;&lt;additional GraphicType-dependent parameters&gt;*</w:t>
       </w:r>
     </w:p>
     <w:tbl>
@@ -20778,7 +20387,6 @@
                 <w:lang w:val="en-US"/>
               </w:rPr>
             </w:pPr>
-            <w:proofErr w:type="spellStart"/>
             <w:r>
               <w:rPr>
                 <w:rFonts w:ascii="Roboto" w:hAnsi="Roboto" w:cs="Segoe UI"/>
@@ -20788,7 +20396,6 @@
               </w:rPr>
               <w:t>GraphicType</w:t>
             </w:r>
-            <w:proofErr w:type="spellEnd"/>
           </w:p>
         </w:tc>
         <w:tc>
@@ -21731,67 +21338,7 @@
                 <w:szCs w:val="22"/>
                 <w:lang w:val="en-US"/>
               </w:rPr>
-              <w:t>Ellipsoid: &lt;</w:t>
-            </w:r>
-            <w:proofErr w:type="spellStart"/>
-            <w:r>
-              <w:rPr>
-                <w:rFonts w:ascii="Roboto" w:hAnsi="Roboto" w:cs="Segoe UI"/>
-                <w:sz w:val="22"/>
-                <w:szCs w:val="22"/>
-                <w:lang w:val="en-US"/>
-              </w:rPr>
-              <w:t>Center_Latitude</w:t>
-            </w:r>
-            <w:proofErr w:type="spellEnd"/>
-            <w:r>
-              <w:rPr>
-                <w:rFonts w:ascii="Roboto" w:hAnsi="Roboto" w:cs="Segoe UI"/>
-                <w:sz w:val="22"/>
-                <w:szCs w:val="22"/>
-                <w:lang w:val="en-US"/>
-              </w:rPr>
-              <w:t>&gt;[°];&lt;</w:t>
-            </w:r>
-            <w:proofErr w:type="spellStart"/>
-            <w:r>
-              <w:rPr>
-                <w:rFonts w:ascii="Roboto" w:hAnsi="Roboto" w:cs="Segoe UI"/>
-                <w:sz w:val="22"/>
-                <w:szCs w:val="22"/>
-                <w:lang w:val="en-US"/>
-              </w:rPr>
-              <w:t>Center_Longitude</w:t>
-            </w:r>
-            <w:proofErr w:type="spellEnd"/>
-            <w:r>
-              <w:rPr>
-                <w:rFonts w:ascii="Roboto" w:hAnsi="Roboto" w:cs="Segoe UI"/>
-                <w:sz w:val="22"/>
-                <w:szCs w:val="22"/>
-                <w:lang w:val="en-US"/>
-              </w:rPr>
-              <w:t>&gt;[°];&lt;</w:t>
-            </w:r>
-            <w:proofErr w:type="spellStart"/>
-            <w:r>
-              <w:rPr>
-                <w:rFonts w:ascii="Roboto" w:hAnsi="Roboto" w:cs="Segoe UI"/>
-                <w:sz w:val="22"/>
-                <w:szCs w:val="22"/>
-                <w:lang w:val="en-US"/>
-              </w:rPr>
-              <w:t>Center_Altitude</w:t>
-            </w:r>
-            <w:proofErr w:type="spellEnd"/>
-            <w:r>
-              <w:rPr>
-                <w:rFonts w:ascii="Roboto" w:hAnsi="Roboto" w:cs="Segoe UI"/>
-                <w:sz w:val="22"/>
-                <w:szCs w:val="22"/>
-                <w:lang w:val="en-US"/>
-              </w:rPr>
-              <w:t>&gt;[m]</w:t>
+              <w:t>Ellipsoid: &lt;Center_Latitude&gt;[°];&lt;Center_Longitude&gt;[°];&lt;Center_Altitude&gt;[m]</w:t>
             </w:r>
             <w:r>
               <w:rPr>
@@ -21892,7 +21439,6 @@
                 <w:lang w:val="en-US"/>
               </w:rPr>
             </w:pPr>
-            <w:proofErr w:type="spellStart"/>
             <w:r>
               <w:rPr>
                 <w:rFonts w:ascii="Roboto" w:hAnsi="Roboto" w:cs="Segoe UI"/>
@@ -21902,7 +21448,6 @@
               </w:rPr>
               <w:t>LineWidth</w:t>
             </w:r>
-            <w:proofErr w:type="spellEnd"/>
           </w:p>
         </w:tc>
         <w:tc>
@@ -21972,7 +21517,6 @@
                 <w:lang w:val="en-US"/>
               </w:rPr>
             </w:pPr>
-            <w:proofErr w:type="spellStart"/>
             <w:r>
               <w:rPr>
                 <w:rFonts w:ascii="Roboto" w:hAnsi="Roboto" w:cs="Segoe UI"/>
@@ -21982,7 +21526,6 @@
               </w:rPr>
               <w:t>LineColor</w:t>
             </w:r>
-            <w:proofErr w:type="spellEnd"/>
           </w:p>
         </w:tc>
         <w:tc>
@@ -22079,7 +21622,6 @@
                 <w:lang w:val="en-US"/>
               </w:rPr>
             </w:pPr>
-            <w:proofErr w:type="spellStart"/>
             <w:r>
               <w:rPr>
                 <w:rFonts w:ascii="Roboto" w:hAnsi="Roboto" w:cs="Segoe UI"/>
@@ -22089,7 +21631,6 @@
               </w:rPr>
               <w:t>FillColor</w:t>
             </w:r>
-            <w:proofErr w:type="spellEnd"/>
           </w:p>
         </w:tc>
         <w:tc>
@@ -22259,52 +21800,24 @@
                 <w:sz w:val="22"/>
                 <w:szCs w:val="22"/>
               </w:rPr>
-              <w:t xml:space="preserve">Text </w:t>
-            </w:r>
-            <w:proofErr w:type="spellStart"/>
+              <w:t xml:space="preserve">Text is </w:t>
+            </w:r>
             <w:r>
               <w:rPr>
                 <w:rFonts w:ascii="Roboto" w:hAnsi="Roboto"/>
                 <w:sz w:val="22"/>
                 <w:szCs w:val="22"/>
               </w:rPr>
-              <w:t>is</w:t>
-            </w:r>
-            <w:proofErr w:type="spellEnd"/>
+              <w:t>BASE64</w:t>
+            </w:r>
             <w:r>
               <w:rPr>
                 <w:rFonts w:ascii="Roboto" w:hAnsi="Roboto"/>
                 <w:sz w:val="22"/>
                 <w:szCs w:val="22"/>
               </w:rPr>
-              <w:t xml:space="preserve"> </w:t>
-            </w:r>
-            <w:r>
-              <w:rPr>
-                <w:rFonts w:ascii="Roboto" w:hAnsi="Roboto"/>
-                <w:sz w:val="22"/>
-                <w:szCs w:val="22"/>
-              </w:rPr>
-              <w:t>BASE64</w:t>
-            </w:r>
-            <w:r>
-              <w:rPr>
-                <w:rFonts w:ascii="Roboto" w:hAnsi="Roboto"/>
-                <w:sz w:val="22"/>
-                <w:szCs w:val="22"/>
-              </w:rPr>
-              <w:t xml:space="preserve"> </w:t>
-            </w:r>
-            <w:proofErr w:type="spellStart"/>
-            <w:r>
-              <w:rPr>
-                <w:rFonts w:ascii="Roboto" w:hAnsi="Roboto"/>
-                <w:sz w:val="22"/>
-                <w:szCs w:val="22"/>
-              </w:rPr>
-              <w:t>encoded</w:t>
-            </w:r>
-            <w:proofErr w:type="spellEnd"/>
+              <w:t xml:space="preserve"> encoded</w:t>
+            </w:r>
           </w:p>
         </w:tc>
       </w:tr>
@@ -22370,36 +21883,8 @@
                 <w:sz w:val="22"/>
                 <w:szCs w:val="22"/>
               </w:rPr>
-              <w:t xml:space="preserve">Text </w:t>
-            </w:r>
-            <w:proofErr w:type="spellStart"/>
-            <w:r>
-              <w:rPr>
-                <w:rFonts w:ascii="Roboto" w:hAnsi="Roboto"/>
-                <w:sz w:val="22"/>
-                <w:szCs w:val="22"/>
-              </w:rPr>
-              <w:t>is</w:t>
-            </w:r>
-            <w:proofErr w:type="spellEnd"/>
-            <w:r>
-              <w:rPr>
-                <w:rFonts w:ascii="Roboto" w:hAnsi="Roboto"/>
-                <w:sz w:val="22"/>
-                <w:szCs w:val="22"/>
-              </w:rPr>
-              <w:t xml:space="preserve"> not </w:t>
-            </w:r>
-            <w:proofErr w:type="spellStart"/>
-            <w:r>
-              <w:rPr>
-                <w:rFonts w:ascii="Roboto" w:hAnsi="Roboto"/>
-                <w:sz w:val="22"/>
-                <w:szCs w:val="22"/>
-              </w:rPr>
-              <w:t>encoded</w:t>
-            </w:r>
-            <w:proofErr w:type="spellEnd"/>
+              <w:t>Text is not encoded</w:t>
+            </w:r>
           </w:p>
         </w:tc>
       </w:tr>
@@ -23198,56 +22683,79 @@
           <w:szCs w:val="22"/>
           <w:lang w:val="en-US"/>
         </w:rPr>
+        <w:t>&lt;CmdID&gt;;</w:t>
+      </w:r>
+      <w:r>
+        <w:rPr>
+          <w:rFonts w:ascii="Roboto" w:hAnsi="Roboto" w:cs="Segoe UI"/>
+          <w:sz w:val="22"/>
+          <w:szCs w:val="22"/>
+          <w:lang w:val="en-US"/>
+        </w:rPr>
+        <w:t>&lt;CmdFlag&gt;</w:t>
+      </w:r>
+      <w:r>
+        <w:rPr>
+          <w:rFonts w:ascii="Roboto" w:hAnsi="Roboto" w:cs="Segoe UI"/>
+          <w:sz w:val="22"/>
+          <w:szCs w:val="22"/>
+          <w:lang w:val="en-US"/>
+        </w:rPr>
+        <w:t>(M)</w:t>
+      </w:r>
+      <w:r>
+        <w:rPr>
+          <w:rFonts w:ascii="Roboto" w:hAnsi="Roboto" w:cs="Segoe UI"/>
+          <w:sz w:val="22"/>
+          <w:szCs w:val="22"/>
+          <w:lang w:val="en-US"/>
+        </w:rPr>
+        <w:t>;</w:t>
+      </w:r>
+      <w:r>
+        <w:rPr>
+          <w:rFonts w:ascii="Roboto" w:hAnsi="Roboto" w:cs="Segoe UI"/>
+          <w:sz w:val="22"/>
+          <w:szCs w:val="22"/>
+          <w:lang w:val="en-US"/>
+        </w:rPr>
         <w:t>&lt;</w:t>
       </w:r>
-      <w:proofErr w:type="spellStart"/>
-      <w:r>
-        <w:rPr>
-          <w:rFonts w:ascii="Roboto" w:hAnsi="Roboto" w:cs="Segoe UI"/>
-          <w:sz w:val="22"/>
-          <w:szCs w:val="22"/>
-          <w:lang w:val="en-US"/>
-        </w:rPr>
-        <w:t>CmdID</w:t>
-      </w:r>
-      <w:proofErr w:type="spellEnd"/>
-      <w:r>
-        <w:rPr>
-          <w:rFonts w:ascii="Roboto" w:hAnsi="Roboto" w:cs="Segoe UI"/>
-          <w:sz w:val="22"/>
-          <w:szCs w:val="22"/>
-          <w:lang w:val="en-US"/>
-        </w:rPr>
-        <w:t>&gt;;</w:t>
-      </w:r>
-      <w:r>
-        <w:rPr>
-          <w:rFonts w:ascii="Roboto" w:hAnsi="Roboto" w:cs="Segoe UI"/>
-          <w:sz w:val="22"/>
-          <w:szCs w:val="22"/>
-          <w:lang w:val="en-US"/>
-        </w:rPr>
-        <w:t>&lt;</w:t>
-      </w:r>
-      <w:proofErr w:type="spellStart"/>
-      <w:r>
-        <w:rPr>
-          <w:rFonts w:ascii="Roboto" w:hAnsi="Roboto" w:cs="Segoe UI"/>
-          <w:sz w:val="22"/>
-          <w:szCs w:val="22"/>
-          <w:lang w:val="en-US"/>
-        </w:rPr>
-        <w:t>CmdFlag</w:t>
-      </w:r>
-      <w:proofErr w:type="spellEnd"/>
-      <w:r>
-        <w:rPr>
-          <w:rFonts w:ascii="Roboto" w:hAnsi="Roboto" w:cs="Segoe UI"/>
-          <w:sz w:val="22"/>
-          <w:szCs w:val="22"/>
-          <w:lang w:val="en-US"/>
-        </w:rPr>
-        <w:t>&gt;</w:t>
+      <w:r>
+        <w:rPr>
+          <w:rFonts w:ascii="Roboto" w:hAnsi="Roboto" w:cs="Segoe UI"/>
+          <w:sz w:val="22"/>
+          <w:szCs w:val="22"/>
+          <w:lang w:val="en-US"/>
+        </w:rPr>
+        <w:t>C</w:t>
+      </w:r>
+      <w:r>
+        <w:rPr>
+          <w:rFonts w:ascii="Roboto" w:hAnsi="Roboto" w:cs="Segoe UI"/>
+          <w:sz w:val="22"/>
+          <w:szCs w:val="22"/>
+          <w:lang w:val="en-US"/>
+        </w:rPr>
+        <w:t>m</w:t>
+      </w:r>
+      <w:r>
+        <w:rPr>
+          <w:rFonts w:ascii="Roboto" w:hAnsi="Roboto" w:cs="Segoe UI"/>
+          <w:sz w:val="22"/>
+          <w:szCs w:val="22"/>
+          <w:lang w:val="en-US"/>
+        </w:rPr>
+        <w:t>dT</w:t>
+      </w:r>
+      <w:r>
+        <w:rPr>
+          <w:rFonts w:ascii="Roboto" w:hAnsi="Roboto" w:cs="Segoe UI"/>
+          <w:sz w:val="22"/>
+          <w:szCs w:val="22"/>
+          <w:lang w:val="en-US"/>
+        </w:rPr>
+        <w:t>ype&gt;</w:t>
       </w:r>
       <w:r>
         <w:rPr>
@@ -23265,26 +22773,7 @@
           <w:szCs w:val="22"/>
           <w:lang w:val="en-US"/>
         </w:rPr>
-        <w:t>;</w:t>
-      </w:r>
-      <w:r>
-        <w:rPr>
-          <w:rFonts w:ascii="Roboto" w:hAnsi="Roboto" w:cs="Segoe UI"/>
-          <w:sz w:val="22"/>
-          <w:szCs w:val="22"/>
-          <w:lang w:val="en-US"/>
-        </w:rPr>
-        <w:t>&lt;</w:t>
-      </w:r>
-      <w:proofErr w:type="spellStart"/>
-      <w:r>
-        <w:rPr>
-          <w:rFonts w:ascii="Roboto" w:hAnsi="Roboto" w:cs="Segoe UI"/>
-          <w:sz w:val="22"/>
-          <w:szCs w:val="22"/>
-          <w:lang w:val="en-US"/>
-        </w:rPr>
-        <w:t>C</w:t>
+        <w:t>;&lt;additional c</w:t>
       </w:r>
       <w:r>
         <w:rPr>
@@ -23302,74 +22791,8 @@
           <w:szCs w:val="22"/>
           <w:lang w:val="en-US"/>
         </w:rPr>
-        <w:t>dT</w:t>
-      </w:r>
-      <w:r>
-        <w:rPr>
-          <w:rFonts w:ascii="Roboto" w:hAnsi="Roboto" w:cs="Segoe UI"/>
-          <w:sz w:val="22"/>
-          <w:szCs w:val="22"/>
-          <w:lang w:val="en-US"/>
-        </w:rPr>
-        <w:t>ype</w:t>
-      </w:r>
-      <w:proofErr w:type="spellEnd"/>
-      <w:r>
-        <w:rPr>
-          <w:rFonts w:ascii="Roboto" w:hAnsi="Roboto" w:cs="Segoe UI"/>
-          <w:sz w:val="22"/>
-          <w:szCs w:val="22"/>
-          <w:lang w:val="en-US"/>
-        </w:rPr>
-        <w:t>&gt;</w:t>
-      </w:r>
-      <w:r>
-        <w:rPr>
-          <w:rFonts w:ascii="Roboto" w:hAnsi="Roboto" w:cs="Segoe UI"/>
-          <w:sz w:val="22"/>
-          <w:szCs w:val="22"/>
-          <w:lang w:val="en-US"/>
-        </w:rPr>
-        <w:t>(M)</w:t>
-      </w:r>
-      <w:r>
-        <w:rPr>
-          <w:rFonts w:ascii="Roboto" w:hAnsi="Roboto" w:cs="Segoe UI"/>
-          <w:sz w:val="22"/>
-          <w:szCs w:val="22"/>
-          <w:lang w:val="en-US"/>
-        </w:rPr>
-        <w:t xml:space="preserve">;&lt;additional </w:t>
-      </w:r>
-      <w:proofErr w:type="spellStart"/>
-      <w:r>
-        <w:rPr>
-          <w:rFonts w:ascii="Roboto" w:hAnsi="Roboto" w:cs="Segoe UI"/>
-          <w:sz w:val="22"/>
-          <w:szCs w:val="22"/>
-          <w:lang w:val="en-US"/>
-        </w:rPr>
-        <w:t>c</w:t>
-      </w:r>
-      <w:r>
-        <w:rPr>
-          <w:rFonts w:ascii="Roboto" w:hAnsi="Roboto" w:cs="Segoe UI"/>
-          <w:sz w:val="22"/>
-          <w:szCs w:val="22"/>
-          <w:lang w:val="en-US"/>
-        </w:rPr>
-        <w:t>m</w:t>
-      </w:r>
-      <w:r>
-        <w:rPr>
-          <w:rFonts w:ascii="Roboto" w:hAnsi="Roboto" w:cs="Segoe UI"/>
-          <w:sz w:val="22"/>
-          <w:szCs w:val="22"/>
-          <w:lang w:val="en-US"/>
-        </w:rPr>
         <w:t>dType</w:t>
       </w:r>
-      <w:proofErr w:type="spellEnd"/>
       <w:r>
         <w:rPr>
           <w:rFonts w:ascii="Roboto" w:hAnsi="Roboto" w:cs="Segoe UI"/>
@@ -23541,7 +22964,6 @@
                 <w:lang w:val="en-US"/>
               </w:rPr>
             </w:pPr>
-            <w:proofErr w:type="spellStart"/>
             <w:r>
               <w:rPr>
                 <w:rFonts w:ascii="Roboto" w:hAnsi="Roboto" w:cs="Segoe UI"/>
@@ -23551,7 +22973,6 @@
               </w:rPr>
               <w:t>CmdID</w:t>
             </w:r>
-            <w:proofErr w:type="spellEnd"/>
           </w:p>
         </w:tc>
         <w:tc>
@@ -23568,7 +22989,6 @@
                 <w:lang w:val="en-US"/>
               </w:rPr>
             </w:pPr>
-            <w:proofErr w:type="spellStart"/>
             <w:r>
               <w:rPr>
                 <w:rFonts w:ascii="Roboto" w:hAnsi="Roboto" w:cs="Segoe UI"/>
@@ -23578,7 +22998,6 @@
               </w:rPr>
               <w:t>HexString</w:t>
             </w:r>
-            <w:proofErr w:type="spellEnd"/>
           </w:p>
         </w:tc>
         <w:tc>
@@ -23640,7 +23059,6 @@
                 <w:lang w:val="en-US"/>
               </w:rPr>
             </w:pPr>
-            <w:proofErr w:type="spellStart"/>
             <w:r>
               <w:rPr>
                 <w:rFonts w:ascii="Roboto" w:hAnsi="Roboto" w:cs="Segoe UI"/>
@@ -23659,7 +23077,6 @@
               </w:rPr>
               <w:t>Flag</w:t>
             </w:r>
-            <w:proofErr w:type="spellEnd"/>
           </w:p>
         </w:tc>
         <w:tc>
@@ -23999,7 +23416,6 @@
                 <w:lang w:val="en-US"/>
               </w:rPr>
             </w:pPr>
-            <w:proofErr w:type="spellStart"/>
             <w:r>
               <w:rPr>
                 <w:rFonts w:ascii="Roboto" w:hAnsi="Roboto" w:cs="Segoe UI"/>
@@ -24018,7 +23434,6 @@
               </w:rPr>
               <w:t>mdType</w:t>
             </w:r>
-            <w:proofErr w:type="spellEnd"/>
           </w:p>
         </w:tc>
         <w:tc>
@@ -24122,36 +23537,16 @@
                 <w:szCs w:val="22"/>
                 <w:lang w:val="en-US"/>
               </w:rPr>
-              <w:t xml:space="preserve">Power on </w:t>
-            </w:r>
-            <w:proofErr w:type="spellStart"/>
-            <w:r>
-              <w:rPr>
-                <w:rFonts w:ascii="Roboto" w:hAnsi="Roboto" w:cs="Segoe UI"/>
-                <w:sz w:val="22"/>
-                <w:szCs w:val="22"/>
-                <w:lang w:val="en-US"/>
-              </w:rPr>
-              <w:t>u</w:t>
-            </w:r>
-            <w:r>
-              <w:rPr>
-                <w:rFonts w:ascii="Roboto" w:hAnsi="Roboto" w:cs="Segoe UI"/>
-                <w:sz w:val="22"/>
-                <w:szCs w:val="22"/>
-                <w:lang w:val="en-US"/>
-              </w:rPr>
-              <w:t>nix</w:t>
-            </w:r>
-            <w:proofErr w:type="spellEnd"/>
-            <w:r>
-              <w:rPr>
-                <w:rFonts w:ascii="Roboto" w:hAnsi="Roboto" w:cs="Segoe UI"/>
-                <w:sz w:val="22"/>
-                <w:szCs w:val="22"/>
-                <w:lang w:val="en-US"/>
-              </w:rPr>
-              <w:t xml:space="preserve"> time stamp&gt;</w:t>
+              <w:t>Power on u</w:t>
+            </w:r>
+            <w:r>
+              <w:rPr>
+                <w:rFonts w:ascii="Roboto" w:hAnsi="Roboto" w:cs="Segoe UI"/>
+                <w:sz w:val="22"/>
+                <w:szCs w:val="22"/>
+                <w:lang w:val="en-US"/>
+              </w:rPr>
+              <w:t>nix time stamp&gt;</w:t>
             </w:r>
             <w:r>
               <w:rPr>
@@ -24343,36 +23738,16 @@
                 <w:szCs w:val="22"/>
                 <w:lang w:val="en-US"/>
               </w:rPr>
-              <w:t xml:space="preserve">Wakeup </w:t>
-            </w:r>
-            <w:proofErr w:type="spellStart"/>
-            <w:r>
-              <w:rPr>
-                <w:rFonts w:ascii="Roboto" w:hAnsi="Roboto" w:cs="Segoe UI"/>
-                <w:sz w:val="22"/>
-                <w:szCs w:val="22"/>
-                <w:lang w:val="en-US"/>
-              </w:rPr>
-              <w:t>u</w:t>
-            </w:r>
-            <w:r>
-              <w:rPr>
-                <w:rFonts w:ascii="Roboto" w:hAnsi="Roboto" w:cs="Segoe UI"/>
-                <w:sz w:val="22"/>
-                <w:szCs w:val="22"/>
-                <w:lang w:val="en-US"/>
-              </w:rPr>
-              <w:t>nix</w:t>
-            </w:r>
-            <w:proofErr w:type="spellEnd"/>
-            <w:r>
-              <w:rPr>
-                <w:rFonts w:ascii="Roboto" w:hAnsi="Roboto" w:cs="Segoe UI"/>
-                <w:sz w:val="22"/>
-                <w:szCs w:val="22"/>
-                <w:lang w:val="en-US"/>
-              </w:rPr>
-              <w:t xml:space="preserve"> time stamp&gt;</w:t>
+              <w:t>Wakeup u</w:t>
+            </w:r>
+            <w:r>
+              <w:rPr>
+                <w:rFonts w:ascii="Roboto" w:hAnsi="Roboto" w:cs="Segoe UI"/>
+                <w:sz w:val="22"/>
+                <w:szCs w:val="22"/>
+                <w:lang w:val="en-US"/>
+              </w:rPr>
+              <w:t>nix time stamp&gt;</w:t>
             </w:r>
             <w:r>
               <w:rPr>
@@ -24884,7 +24259,6 @@
               </w:rPr>
               <w:t>Rotate: &lt;</w:t>
             </w:r>
-            <w:proofErr w:type="spellStart"/>
             <w:r>
               <w:rPr>
                 <w:rFonts w:ascii="Roboto" w:hAnsi="Roboto" w:cs="Segoe UI"/>
@@ -24903,7 +24277,6 @@
               </w:rPr>
               <w:t>Angle</w:t>
             </w:r>
-            <w:proofErr w:type="spellEnd"/>
             <w:r>
               <w:rPr>
                 <w:rFonts w:ascii="Roboto" w:hAnsi="Roboto" w:cs="Segoe UI"/>
@@ -24920,17 +24293,7 @@
                 <w:szCs w:val="22"/>
                 <w:lang w:val="en-US"/>
               </w:rPr>
-              <w:t>;&lt;</w:t>
-            </w:r>
-            <w:proofErr w:type="spellStart"/>
-            <w:r>
-              <w:rPr>
-                <w:rFonts w:ascii="Roboto" w:hAnsi="Roboto" w:cs="Segoe UI"/>
-                <w:sz w:val="22"/>
-                <w:szCs w:val="22"/>
-                <w:lang w:val="en-US"/>
-              </w:rPr>
-              <w:t>Roll</w:t>
+              <w:t>;&lt;Roll</w:t>
             </w:r>
             <w:r>
               <w:rPr>
@@ -24941,25 +24304,14 @@
               </w:rPr>
               <w:t>Angle</w:t>
             </w:r>
-            <w:proofErr w:type="spellEnd"/>
-            <w:r>
-              <w:rPr>
-                <w:rFonts w:ascii="Roboto" w:hAnsi="Roboto" w:cs="Segoe UI"/>
-                <w:sz w:val="22"/>
-                <w:szCs w:val="22"/>
-                <w:lang w:val="en-US"/>
-              </w:rPr>
-              <w:t>&gt;[°];&lt;</w:t>
-            </w:r>
-            <w:proofErr w:type="spellStart"/>
-            <w:r>
-              <w:rPr>
-                <w:rFonts w:ascii="Roboto" w:hAnsi="Roboto" w:cs="Segoe UI"/>
-                <w:sz w:val="22"/>
-                <w:szCs w:val="22"/>
-                <w:lang w:val="en-US"/>
-              </w:rPr>
-              <w:t>Pitch</w:t>
+            <w:r>
+              <w:rPr>
+                <w:rFonts w:ascii="Roboto" w:hAnsi="Roboto" w:cs="Segoe UI"/>
+                <w:sz w:val="22"/>
+                <w:szCs w:val="22"/>
+                <w:lang w:val="en-US"/>
+              </w:rPr>
+              <w:t>&gt;[°];&lt;Pitch</w:t>
             </w:r>
             <w:r>
               <w:rPr>
@@ -24970,7 +24322,6 @@
               </w:rPr>
               <w:t>Angle</w:t>
             </w:r>
-            <w:proofErr w:type="spellEnd"/>
             <w:r>
               <w:rPr>
                 <w:rFonts w:ascii="Roboto" w:hAnsi="Roboto" w:cs="Segoe UI"/>
@@ -28646,7 +27997,6 @@
                 <w:lang w:val="en-US"/>
               </w:rPr>
             </w:pPr>
-            <w:proofErr w:type="spellStart"/>
             <w:r>
               <w:rPr>
                 <w:rFonts w:ascii="Roboto" w:hAnsi="Roboto" w:cs="Segoe UI"/>
@@ -28665,7 +28015,6 @@
               </w:rPr>
               <w:t>ecStatus</w:t>
             </w:r>
-            <w:proofErr w:type="spellEnd"/>
           </w:p>
         </w:tc>
         <w:tc>
@@ -29020,7 +28369,6 @@
                 <w:lang w:val="en-US"/>
               </w:rPr>
             </w:pPr>
-            <w:proofErr w:type="spellStart"/>
             <w:r>
               <w:rPr>
                 <w:rFonts w:ascii="Roboto" w:hAnsi="Roboto" w:cs="Segoe UI"/>
@@ -29057,7 +28405,6 @@
               </w:rPr>
               <w:t>Status</w:t>
             </w:r>
-            <w:proofErr w:type="spellEnd"/>
           </w:p>
         </w:tc>
         <w:tc>
@@ -29274,7 +28621,6 @@
                 <w:lang w:val="en-US"/>
               </w:rPr>
             </w:pPr>
-            <w:proofErr w:type="spellStart"/>
             <w:r>
               <w:rPr>
                 <w:rFonts w:ascii="Roboto" w:hAnsi="Roboto" w:cs="Segoe UI"/>
@@ -29284,7 +28630,6 @@
               </w:rPr>
               <w:t>AmmunitionLevel</w:t>
             </w:r>
-            <w:proofErr w:type="spellEnd"/>
           </w:p>
         </w:tc>
         <w:tc>
@@ -29372,7 +28717,6 @@
                 <w:lang w:val="en-US"/>
               </w:rPr>
             </w:pPr>
-            <w:proofErr w:type="spellStart"/>
             <w:r>
               <w:rPr>
                 <w:rFonts w:ascii="Roboto" w:hAnsi="Roboto" w:cs="Segoe UI"/>
@@ -29391,7 +28735,6 @@
               </w:rPr>
               <w:t>uelLevel</w:t>
             </w:r>
-            <w:proofErr w:type="spellEnd"/>
           </w:p>
         </w:tc>
         <w:tc>
@@ -29479,7 +28822,6 @@
                 <w:lang w:val="en-US"/>
               </w:rPr>
             </w:pPr>
-            <w:proofErr w:type="spellStart"/>
             <w:r>
               <w:rPr>
                 <w:rFonts w:ascii="Roboto" w:hAnsi="Roboto" w:cs="Segoe UI"/>
@@ -29498,7 +28840,6 @@
               </w:rPr>
               <w:t>atterieLevel</w:t>
             </w:r>
-            <w:proofErr w:type="spellEnd"/>
           </w:p>
         </w:tc>
         <w:tc>
@@ -29586,7 +28927,6 @@
                 <w:lang w:val="en-US"/>
               </w:rPr>
             </w:pPr>
-            <w:proofErr w:type="spellStart"/>
             <w:r>
               <w:rPr>
                 <w:rFonts w:ascii="Roboto" w:hAnsi="Roboto" w:cs="Segoe UI"/>
@@ -29596,7 +28936,6 @@
               </w:rPr>
               <w:t>CmdID</w:t>
             </w:r>
-            <w:proofErr w:type="spellEnd"/>
           </w:p>
         </w:tc>
         <w:tc>
@@ -29614,7 +28953,6 @@
                 <w:lang w:val="en-US"/>
               </w:rPr>
             </w:pPr>
-            <w:proofErr w:type="spellStart"/>
             <w:r>
               <w:rPr>
                 <w:rFonts w:ascii="Roboto" w:hAnsi="Roboto" w:cs="Segoe UI"/>
@@ -29624,7 +28962,6 @@
               </w:rPr>
               <w:t>HexString</w:t>
             </w:r>
-            <w:proofErr w:type="spellEnd"/>
           </w:p>
         </w:tc>
         <w:tc>
@@ -29713,7 +29050,6 @@
                 <w:lang w:val="en-US"/>
               </w:rPr>
             </w:pPr>
-            <w:proofErr w:type="spellStart"/>
             <w:r>
               <w:rPr>
                 <w:rFonts w:ascii="Roboto" w:hAnsi="Roboto" w:cs="Segoe UI"/>
@@ -29723,7 +29059,6 @@
               </w:rPr>
               <w:t>CmdState</w:t>
             </w:r>
-            <w:proofErr w:type="spellEnd"/>
           </w:p>
         </w:tc>
         <w:tc>
@@ -31410,7 +30745,6 @@
                 <w:lang w:val="en-US"/>
               </w:rPr>
             </w:pPr>
-            <w:proofErr w:type="spellStart"/>
             <w:r>
               <w:rPr>
                 <w:rFonts w:ascii="Roboto" w:hAnsi="Roboto" w:cs="Segoe UI"/>
@@ -31420,7 +30754,6 @@
               </w:rPr>
               <w:t>HexString</w:t>
             </w:r>
-            <w:proofErr w:type="spellEnd"/>
           </w:p>
         </w:tc>
         <w:tc>
@@ -32969,7 +32302,6 @@
         </w:rPr>
         <w:t>&lt;</w:t>
       </w:r>
-      <w:proofErr w:type="spellStart"/>
       <w:r>
         <w:rPr>
           <w:rFonts w:ascii="Roboto" w:hAnsi="Roboto" w:cs="Segoe UI"/>
@@ -32986,17 +32318,7 @@
           <w:szCs w:val="22"/>
           <w:lang w:val="en-US"/>
         </w:rPr>
-        <w:t>ontentType</w:t>
-      </w:r>
-      <w:proofErr w:type="spellEnd"/>
-      <w:r>
-        <w:rPr>
-          <w:rFonts w:ascii="Roboto" w:hAnsi="Roboto" w:cs="Segoe UI"/>
-          <w:sz w:val="22"/>
-          <w:szCs w:val="22"/>
-          <w:lang w:val="en-US"/>
-        </w:rPr>
-        <w:t>&gt;;&lt;</w:t>
+        <w:t>ontentType&gt;;&lt;</w:t>
       </w:r>
       <w:r>
         <w:rPr>
@@ -33074,7 +32396,6 @@
                 <w:lang w:val="en-US"/>
               </w:rPr>
             </w:pPr>
-            <w:proofErr w:type="spellStart"/>
             <w:r>
               <w:rPr>
                 <w:rFonts w:ascii="Roboto" w:hAnsi="Roboto" w:cs="Segoe UI"/>
@@ -33093,7 +32414,6 @@
               </w:rPr>
               <w:t>ontentType</w:t>
             </w:r>
-            <w:proofErr w:type="spellEnd"/>
           </w:p>
         </w:tc>
         <w:tc>
@@ -35232,7 +34552,6 @@
                 <w:lang w:val="en-US"/>
               </w:rPr>
             </w:pPr>
-            <w:proofErr w:type="spellStart"/>
             <w:r>
               <w:rPr>
                 <w:rFonts w:ascii="Roboto" w:hAnsi="Roboto" w:cs="Segoe UI"/>
@@ -35242,7 +34561,6 @@
               </w:rPr>
               <w:t>HexString</w:t>
             </w:r>
-            <w:proofErr w:type="spellEnd"/>
           </w:p>
         </w:tc>
         <w:tc>
@@ -35483,10 +34801,10 @@
             <v:path o:extrusionok="f" gradientshapeok="t" o:connecttype="rect"/>
             <o:lock v:ext="edit" aspectratio="t"/>
           </v:shapetype>
-          <v:shape id="_x0000_i1030" type="#_x0000_t75" style="width:376.35pt;height:228.85pt" o:ole="">
+          <v:shape id="_x0000_i1025" type="#_x0000_t75" style="width:376.35pt;height:228.85pt" o:ole="">
             <v:imagedata r:id="rId12" o:title=""/>
           </v:shape>
-          <o:OLEObject Type="Embed" ProgID="Visio.Drawing.15" ShapeID="_x0000_i1030" DrawAspect="Content" ObjectID="_1801571235" r:id="rId13"/>
+          <o:OLEObject Type="Embed" ProgID="Visio.Drawing.15" ShapeID="_x0000_i1025" DrawAspect="Content" ObjectID="_1801633967" r:id="rId13"/>
         </w:object>
       </w:r>
     </w:p>
@@ -35658,39 +34976,71 @@
           <w:szCs w:val="22"/>
           <w:lang w:val="en-US"/>
         </w:rPr>
-        <w:t xml:space="preserve">or via the post-quantum </w:t>
-      </w:r>
-      <w:proofErr w:type="spellStart"/>
-      <w:r>
-        <w:rPr>
-          <w:rFonts w:ascii="Roboto" w:hAnsi="Roboto" w:cs="Segoe UI"/>
-          <w:sz w:val="22"/>
-          <w:szCs w:val="22"/>
-          <w:lang w:val="en-US"/>
-        </w:rPr>
-        <w:t>Kyber</w:t>
-      </w:r>
-      <w:proofErr w:type="spellEnd"/>
-      <w:r>
-        <w:rPr>
-          <w:rFonts w:ascii="Roboto" w:hAnsi="Roboto" w:cs="Segoe UI"/>
-          <w:sz w:val="22"/>
-          <w:szCs w:val="22"/>
-          <w:lang w:val="en-US"/>
-        </w:rPr>
-        <w:t>-/</w:t>
-      </w:r>
-      <w:proofErr w:type="spellStart"/>
-      <w:r>
-        <w:rPr>
-          <w:rFonts w:ascii="Roboto" w:hAnsi="Roboto" w:cs="Segoe UI"/>
-          <w:sz w:val="22"/>
-          <w:szCs w:val="22"/>
-          <w:lang w:val="en-US"/>
-        </w:rPr>
-        <w:t>FrodoKEM</w:t>
-      </w:r>
-      <w:proofErr w:type="spellEnd"/>
+        <w:t>or via the post-quantum Kyber</w:t>
+      </w:r>
+      <w:r>
+        <w:rPr>
+          <w:rFonts w:ascii="Roboto" w:hAnsi="Roboto" w:cs="Segoe UI"/>
+          <w:sz w:val="22"/>
+          <w:szCs w:val="22"/>
+          <w:lang w:val="en-US"/>
+        </w:rPr>
+        <w:t xml:space="preserve">-/FrodoKEM </w:t>
+      </w:r>
+      <w:r>
+        <w:rPr>
+          <w:rFonts w:ascii="Roboto" w:hAnsi="Roboto" w:cs="Segoe UI"/>
+          <w:sz w:val="22"/>
+          <w:szCs w:val="22"/>
+          <w:lang w:val="en-US"/>
+        </w:rPr>
+        <w:t>process</w:t>
+      </w:r>
+      <w:r>
+        <w:rPr>
+          <w:rFonts w:ascii="Roboto" w:hAnsi="Roboto" w:cs="Segoe UI"/>
+          <w:sz w:val="22"/>
+          <w:szCs w:val="22"/>
+          <w:lang w:val="en-US"/>
+        </w:rPr>
+        <w:t>.</w:t>
+      </w:r>
+      <w:r>
+        <w:rPr>
+          <w:rFonts w:ascii="Roboto" w:hAnsi="Roboto" w:cs="Segoe UI"/>
+          <w:sz w:val="22"/>
+          <w:szCs w:val="22"/>
+          <w:lang w:val="en-US"/>
+        </w:rPr>
+        <w:t xml:space="preserve"> It’s preferred to use </w:t>
+      </w:r>
+      <w:r>
+        <w:rPr>
+          <w:rFonts w:ascii="Roboto" w:hAnsi="Roboto" w:cs="Segoe UI"/>
+          <w:sz w:val="22"/>
+          <w:szCs w:val="22"/>
+          <w:lang w:val="en-US"/>
+        </w:rPr>
+        <w:t xml:space="preserve">ECDH or standard DH with </w:t>
+      </w:r>
+      <w:r>
+        <w:rPr>
+          <w:rFonts w:ascii="Roboto" w:hAnsi="Roboto" w:cs="Segoe UI"/>
+          <w:sz w:val="22"/>
+          <w:szCs w:val="22"/>
+          <w:lang w:val="en-US"/>
+        </w:rPr>
+        <w:t>MAC</w:t>
+      </w:r>
+      <w:r>
+        <w:rPr>
+          <w:rFonts w:ascii="Roboto" w:hAnsi="Roboto" w:cs="Segoe UI"/>
+          <w:sz w:val="22"/>
+          <w:szCs w:val="22"/>
+          <w:lang w:val="en-US"/>
+        </w:rPr>
+        <w:t xml:space="preserve"> DRBG.</w:t>
+      </w:r>
       <w:r>
         <w:rPr>
           <w:rFonts w:ascii="Roboto" w:hAnsi="Roboto" w:cs="Segoe UI"/>
@@ -35707,34 +35057,7 @@
           <w:szCs w:val="22"/>
           <w:lang w:val="en-US"/>
         </w:rPr>
-        <w:t>process</w:t>
-      </w:r>
-      <w:r>
-        <w:rPr>
-          <w:rFonts w:ascii="Roboto" w:hAnsi="Roboto" w:cs="Segoe UI"/>
-          <w:sz w:val="22"/>
-          <w:szCs w:val="22"/>
-          <w:lang w:val="en-US"/>
-        </w:rPr>
-        <w:t>.</w:t>
-      </w:r>
-      <w:r>
-        <w:rPr>
-          <w:rFonts w:ascii="Roboto" w:hAnsi="Roboto" w:cs="Segoe UI"/>
-          <w:sz w:val="22"/>
-          <w:szCs w:val="22"/>
-          <w:lang w:val="en-US"/>
-        </w:rPr>
-        <w:t xml:space="preserve"> It’s preferred to use </w:t>
-      </w:r>
-      <w:r>
-        <w:rPr>
-          <w:rFonts w:ascii="Roboto" w:hAnsi="Roboto" w:cs="Segoe UI"/>
-          <w:sz w:val="22"/>
-          <w:szCs w:val="22"/>
-          <w:lang w:val="en-US"/>
-        </w:rPr>
-        <w:t xml:space="preserve">ECDH or standard DH with </w:t>
+        <w:t xml:space="preserve">If possible, also use </w:t>
       </w:r>
       <w:r>
         <w:rPr>
@@ -35752,7 +35075,97 @@
           <w:szCs w:val="22"/>
           <w:lang w:val="en-US"/>
         </w:rPr>
-        <w:t xml:space="preserve"> DRBG.</w:t>
+        <w:t xml:space="preserve"> authentication for these messages or otherwise do </w:t>
+      </w:r>
+      <w:r>
+        <w:rPr>
+          <w:rFonts w:ascii="Roboto" w:hAnsi="Roboto" w:cs="Segoe UI"/>
+          <w:sz w:val="22"/>
+          <w:szCs w:val="22"/>
+          <w:lang w:val="en-US"/>
+        </w:rPr>
+        <w:t xml:space="preserve">some </w:t>
+      </w:r>
+      <w:r>
+        <w:rPr>
+          <w:rFonts w:ascii="Roboto" w:hAnsi="Roboto" w:cs="Segoe UI"/>
+          <w:sz w:val="22"/>
+          <w:szCs w:val="22"/>
+          <w:lang w:val="en-US"/>
+        </w:rPr>
+        <w:t>plausibility checks.</w:t>
+      </w:r>
+      <w:r>
+        <w:rPr>
+          <w:rFonts w:ascii="Roboto" w:hAnsi="Roboto" w:cs="Segoe UI"/>
+          <w:sz w:val="22"/>
+          <w:szCs w:val="22"/>
+          <w:lang w:val="en-US"/>
+        </w:rPr>
+        <w:t xml:space="preserve"> The current phase defines if a field is mandatory. </w:t>
+      </w:r>
+      <w:r>
+        <w:rPr>
+          <w:rFonts w:ascii="Roboto" w:hAnsi="Roboto" w:cs="Segoe UI"/>
+          <w:sz w:val="22"/>
+          <w:szCs w:val="22"/>
+          <w:lang w:val="en-US"/>
+        </w:rPr>
+        <w:t xml:space="preserve">Both sides can restart the process by </w:t>
+      </w:r>
+      <w:r>
+        <w:rPr>
+          <w:rFonts w:ascii="Roboto" w:hAnsi="Roboto" w:cs="Segoe UI"/>
+          <w:sz w:val="22"/>
+          <w:szCs w:val="22"/>
+          <w:lang w:val="en-US"/>
+        </w:rPr>
+        <w:t xml:space="preserve">simply </w:t>
+      </w:r>
+      <w:r>
+        <w:rPr>
+          <w:rFonts w:ascii="Roboto" w:hAnsi="Roboto" w:cs="Segoe UI"/>
+          <w:sz w:val="22"/>
+          <w:szCs w:val="22"/>
+          <w:lang w:val="en-US"/>
+        </w:rPr>
+        <w:t xml:space="preserve">sending </w:t>
+      </w:r>
+      <w:r>
+        <w:rPr>
+          <w:rFonts w:ascii="Roboto" w:hAnsi="Roboto" w:cs="Segoe UI"/>
+          <w:sz w:val="22"/>
+          <w:szCs w:val="22"/>
+          <w:lang w:val="en-US"/>
+        </w:rPr>
+        <w:t xml:space="preserve">a message with </w:t>
+      </w:r>
+      <w:r>
+        <w:rPr>
+          <w:rFonts w:ascii="Roboto" w:hAnsi="Roboto" w:cs="Segoe UI"/>
+          <w:sz w:val="22"/>
+          <w:szCs w:val="22"/>
+          <w:lang w:val="en-US"/>
+        </w:rPr>
+        <w:t xml:space="preserve">the </w:t>
+      </w:r>
+      <w:r>
+        <w:rPr>
+          <w:rFonts w:ascii="Roboto" w:hAnsi="Roboto" w:cs="Segoe UI"/>
+          <w:sz w:val="22"/>
+          <w:szCs w:val="22"/>
+          <w:lang w:val="en-US"/>
+        </w:rPr>
+        <w:t>phase</w:t>
+      </w:r>
+      <w:r>
+        <w:rPr>
+          <w:rFonts w:ascii="Roboto" w:hAnsi="Roboto" w:cs="Segoe UI"/>
+          <w:sz w:val="22"/>
+          <w:szCs w:val="22"/>
+          <w:lang w:val="en-US"/>
+        </w:rPr>
+        <w:t xml:space="preserve"> set</w:t>
       </w:r>
       <w:r>
         <w:rPr>
@@ -35770,115 +35183,16 @@
           <w:szCs w:val="22"/>
           <w:lang w:val="en-US"/>
         </w:rPr>
-        <w:t xml:space="preserve">If possible, also use </w:t>
-      </w:r>
-      <w:r>
-        <w:rPr>
-          <w:rFonts w:ascii="Roboto" w:hAnsi="Roboto" w:cs="Segoe UI"/>
-          <w:sz w:val="22"/>
-          <w:szCs w:val="22"/>
-          <w:lang w:val="en-US"/>
-        </w:rPr>
-        <w:t>MAC</w:t>
-      </w:r>
-      <w:r>
-        <w:rPr>
-          <w:rFonts w:ascii="Roboto" w:hAnsi="Roboto" w:cs="Segoe UI"/>
-          <w:sz w:val="22"/>
-          <w:szCs w:val="22"/>
-          <w:lang w:val="en-US"/>
-        </w:rPr>
-        <w:t xml:space="preserve"> authentication for these messages or otherwise do </w:t>
-      </w:r>
-      <w:r>
-        <w:rPr>
-          <w:rFonts w:ascii="Roboto" w:hAnsi="Roboto" w:cs="Segoe UI"/>
-          <w:sz w:val="22"/>
-          <w:szCs w:val="22"/>
-          <w:lang w:val="en-US"/>
-        </w:rPr>
-        <w:t xml:space="preserve">some </w:t>
-      </w:r>
-      <w:r>
-        <w:rPr>
-          <w:rFonts w:ascii="Roboto" w:hAnsi="Roboto" w:cs="Segoe UI"/>
-          <w:sz w:val="22"/>
-          <w:szCs w:val="22"/>
-          <w:lang w:val="en-US"/>
-        </w:rPr>
-        <w:t>plausibility checks.</w:t>
-      </w:r>
-      <w:r>
-        <w:rPr>
-          <w:rFonts w:ascii="Roboto" w:hAnsi="Roboto" w:cs="Segoe UI"/>
-          <w:sz w:val="22"/>
-          <w:szCs w:val="22"/>
-          <w:lang w:val="en-US"/>
-        </w:rPr>
-        <w:t xml:space="preserve"> The current phase defines if a field is mandatory. </w:t>
-      </w:r>
-      <w:r>
-        <w:rPr>
-          <w:rFonts w:ascii="Roboto" w:hAnsi="Roboto" w:cs="Segoe UI"/>
-          <w:sz w:val="22"/>
-          <w:szCs w:val="22"/>
-          <w:lang w:val="en-US"/>
-        </w:rPr>
-        <w:t xml:space="preserve">Both sides can restart the process by </w:t>
-      </w:r>
-      <w:r>
-        <w:rPr>
-          <w:rFonts w:ascii="Roboto" w:hAnsi="Roboto" w:cs="Segoe UI"/>
-          <w:sz w:val="22"/>
-          <w:szCs w:val="22"/>
-          <w:lang w:val="en-US"/>
-        </w:rPr>
-        <w:t xml:space="preserve">simply </w:t>
-      </w:r>
-      <w:r>
-        <w:rPr>
-          <w:rFonts w:ascii="Roboto" w:hAnsi="Roboto" w:cs="Segoe UI"/>
-          <w:sz w:val="22"/>
-          <w:szCs w:val="22"/>
-          <w:lang w:val="en-US"/>
-        </w:rPr>
-        <w:t xml:space="preserve">sending </w:t>
-      </w:r>
-      <w:r>
-        <w:rPr>
-          <w:rFonts w:ascii="Roboto" w:hAnsi="Roboto" w:cs="Segoe UI"/>
-          <w:sz w:val="22"/>
-          <w:szCs w:val="22"/>
-          <w:lang w:val="en-US"/>
-        </w:rPr>
-        <w:t xml:space="preserve">a message with </w:t>
-      </w:r>
-      <w:r>
-        <w:rPr>
-          <w:rFonts w:ascii="Roboto" w:hAnsi="Roboto" w:cs="Segoe UI"/>
-          <w:sz w:val="22"/>
-          <w:szCs w:val="22"/>
-          <w:lang w:val="en-US"/>
-        </w:rPr>
-        <w:t xml:space="preserve">the </w:t>
-      </w:r>
-      <w:r>
-        <w:rPr>
-          <w:rFonts w:ascii="Roboto" w:hAnsi="Roboto" w:cs="Segoe UI"/>
-          <w:sz w:val="22"/>
-          <w:szCs w:val="22"/>
-          <w:lang w:val="en-US"/>
-        </w:rPr>
-        <w:t>phase</w:t>
-      </w:r>
-      <w:r>
-        <w:rPr>
-          <w:rFonts w:ascii="Roboto" w:hAnsi="Roboto" w:cs="Segoe UI"/>
-          <w:sz w:val="22"/>
-          <w:szCs w:val="22"/>
-          <w:lang w:val="en-US"/>
-        </w:rPr>
-        <w:t xml:space="preserve"> set</w:t>
+        <w:t xml:space="preserve">again </w:t>
+      </w:r>
+      <w:r>
+        <w:rPr>
+          <w:rFonts w:ascii="Roboto" w:hAnsi="Roboto" w:cs="Segoe UI"/>
+          <w:sz w:val="22"/>
+          <w:szCs w:val="22"/>
+          <w:lang w:val="en-US"/>
+        </w:rPr>
+        <w:t>to zero</w:t>
       </w:r>
       <w:r>
         <w:rPr>
@@ -35896,33 +35210,6 @@
           <w:szCs w:val="22"/>
           <w:lang w:val="en-US"/>
         </w:rPr>
-        <w:t xml:space="preserve">again </w:t>
-      </w:r>
-      <w:r>
-        <w:rPr>
-          <w:rFonts w:ascii="Roboto" w:hAnsi="Roboto" w:cs="Segoe UI"/>
-          <w:sz w:val="22"/>
-          <w:szCs w:val="22"/>
-          <w:lang w:val="en-US"/>
-        </w:rPr>
-        <w:t>to zero</w:t>
-      </w:r>
-      <w:r>
-        <w:rPr>
-          <w:rFonts w:ascii="Roboto" w:hAnsi="Roboto" w:cs="Segoe UI"/>
-          <w:sz w:val="22"/>
-          <w:szCs w:val="22"/>
-          <w:lang w:val="en-US"/>
-        </w:rPr>
-        <w:t xml:space="preserve"> </w:t>
-      </w:r>
-      <w:r>
-        <w:rPr>
-          <w:rFonts w:ascii="Roboto" w:hAnsi="Roboto" w:cs="Segoe UI"/>
-          <w:sz w:val="22"/>
-          <w:szCs w:val="22"/>
-          <w:lang w:val="en-US"/>
-        </w:rPr>
         <w:t>again.</w:t>
       </w:r>
       <w:r>
@@ -35941,39 +35228,17 @@
           <w:szCs w:val="22"/>
           <w:lang w:val="en-US"/>
         </w:rPr>
-        <w:t xml:space="preserve"> or </w:t>
-      </w:r>
-      <w:proofErr w:type="spellStart"/>
-      <w:r>
-        <w:rPr>
-          <w:rFonts w:ascii="Roboto" w:hAnsi="Roboto" w:cs="Segoe UI"/>
-          <w:sz w:val="22"/>
-          <w:szCs w:val="22"/>
-          <w:lang w:val="en-US"/>
-        </w:rPr>
-        <w:t>Kyber</w:t>
-      </w:r>
-      <w:proofErr w:type="spellEnd"/>
-      <w:r>
-        <w:rPr>
-          <w:rFonts w:ascii="Roboto" w:hAnsi="Roboto" w:cs="Segoe UI"/>
-          <w:sz w:val="22"/>
-          <w:szCs w:val="22"/>
-          <w:lang w:val="en-US"/>
-        </w:rPr>
-        <w:t>-/</w:t>
-      </w:r>
-      <w:proofErr w:type="spellStart"/>
-      <w:r>
-        <w:rPr>
-          <w:rFonts w:ascii="Roboto" w:hAnsi="Roboto" w:cs="Segoe UI"/>
-          <w:sz w:val="22"/>
-          <w:szCs w:val="22"/>
-          <w:lang w:val="en-US"/>
-        </w:rPr>
-        <w:t>FrodoKEM</w:t>
-      </w:r>
-      <w:proofErr w:type="spellEnd"/>
+        <w:t xml:space="preserve"> or Kyber</w:t>
+      </w:r>
+      <w:r>
+        <w:rPr>
+          <w:rFonts w:ascii="Roboto" w:hAnsi="Roboto" w:cs="Segoe UI"/>
+          <w:sz w:val="22"/>
+          <w:szCs w:val="22"/>
+          <w:lang w:val="en-US"/>
+        </w:rPr>
+        <w:t>-/FrodoKEM</w:t>
+      </w:r>
       <w:r>
         <w:rPr>
           <w:rFonts w:ascii="Roboto" w:hAnsi="Roboto" w:cs="Segoe UI"/>
@@ -36190,15 +35455,6 @@
           <w:szCs w:val="22"/>
           <w:lang w:val="en-US"/>
         </w:rPr>
-        <w:br/>
-      </w:r>
-      <w:r>
-        <w:rPr>
-          <w:rFonts w:ascii="Roboto" w:hAnsi="Roboto" w:cs="Segoe UI"/>
-          <w:sz w:val="22"/>
-          <w:szCs w:val="22"/>
-          <w:lang w:val="en-US"/>
-        </w:rPr>
         <w:t>&lt;</w:t>
       </w:r>
       <w:r>
@@ -36237,7 +35493,6 @@
         </w:rPr>
         <w:t>&lt;</w:t>
       </w:r>
-      <w:proofErr w:type="spellStart"/>
       <w:r>
         <w:rPr>
           <w:rFonts w:ascii="Roboto" w:hAnsi="Roboto" w:cs="Segoe UI"/>
@@ -36256,7 +35511,6 @@
         </w:rPr>
         <w:t>Type</w:t>
       </w:r>
-      <w:proofErr w:type="spellEnd"/>
       <w:r>
         <w:rPr>
           <w:rFonts w:ascii="Roboto" w:hAnsi="Roboto" w:cs="Segoe UI"/>
@@ -36329,7 +35583,6 @@
         </w:rPr>
         <w:t>&lt;</w:t>
       </w:r>
-      <w:proofErr w:type="spellStart"/>
       <w:r>
         <w:rPr>
           <w:rFonts w:ascii="Roboto" w:hAnsi="Roboto" w:cs="Segoe UI"/>
@@ -36366,7 +35619,6 @@
         </w:rPr>
         <w:t>SharedSecret</w:t>
       </w:r>
-      <w:proofErr w:type="spellEnd"/>
       <w:r>
         <w:rPr>
           <w:rFonts w:ascii="Roboto" w:hAnsi="Roboto" w:cs="Segoe UI"/>
@@ -36383,153 +35635,151 @@
           <w:szCs w:val="22"/>
           <w:lang w:val="en-US"/>
         </w:rPr>
+        <w:t>&lt;Key</w:t>
+      </w:r>
+      <w:r>
+        <w:rPr>
+          <w:rFonts w:ascii="Roboto" w:hAnsi="Roboto" w:cs="Segoe UI"/>
+          <w:sz w:val="22"/>
+          <w:szCs w:val="22"/>
+          <w:lang w:val="en-US"/>
+        </w:rPr>
+        <w:t>L</w:t>
+      </w:r>
+      <w:r>
+        <w:rPr>
+          <w:rFonts w:ascii="Roboto" w:hAnsi="Roboto" w:cs="Segoe UI"/>
+          <w:sz w:val="22"/>
+          <w:szCs w:val="22"/>
+          <w:lang w:val="en-US"/>
+        </w:rPr>
+        <w:t>ength</w:t>
+      </w:r>
+      <w:r>
+        <w:rPr>
+          <w:rFonts w:ascii="Roboto" w:hAnsi="Roboto" w:cs="Segoe UI"/>
+          <w:sz w:val="22"/>
+          <w:szCs w:val="22"/>
+          <w:lang w:val="en-US"/>
+        </w:rPr>
+        <w:t>KEM</w:t>
+      </w:r>
+      <w:r>
+        <w:rPr>
+          <w:rFonts w:ascii="Roboto" w:hAnsi="Roboto" w:cs="Segoe UI"/>
+          <w:sz w:val="22"/>
+          <w:szCs w:val="22"/>
+          <w:lang w:val="en-US"/>
+        </w:rPr>
+        <w:t>&gt;</w:t>
+      </w:r>
+      <w:r>
+        <w:rPr>
+          <w:rFonts w:ascii="Roboto" w:hAnsi="Roboto" w:cs="Segoe UI"/>
+          <w:sz w:val="22"/>
+          <w:szCs w:val="22"/>
+          <w:lang w:val="en-US"/>
+        </w:rPr>
+        <w:t>(M)</w:t>
+      </w:r>
+      <w:r>
+        <w:rPr>
+          <w:rFonts w:ascii="Roboto" w:hAnsi="Roboto" w:cs="Segoe UI"/>
+          <w:sz w:val="22"/>
+          <w:szCs w:val="22"/>
+          <w:lang w:val="en-US"/>
+        </w:rPr>
+        <w:t>;</w:t>
+      </w:r>
+      <w:r>
+        <w:rPr>
+          <w:rFonts w:ascii="Roboto" w:hAnsi="Roboto" w:cs="Segoe UI"/>
+          <w:sz w:val="22"/>
+          <w:szCs w:val="22"/>
+          <w:lang w:val="en-US"/>
+        </w:rPr>
+        <w:t>&lt;Prime&gt;</w:t>
+      </w:r>
+      <w:r>
+        <w:rPr>
+          <w:rFonts w:ascii="Roboto" w:hAnsi="Roboto" w:cs="Segoe UI"/>
+          <w:sz w:val="22"/>
+          <w:szCs w:val="22"/>
+          <w:lang w:val="en-US"/>
+        </w:rPr>
+        <w:t>(M)</w:t>
+      </w:r>
+      <w:r>
+        <w:rPr>
+          <w:rFonts w:ascii="Roboto" w:hAnsi="Roboto" w:cs="Segoe UI"/>
+          <w:sz w:val="22"/>
+          <w:szCs w:val="22"/>
+          <w:lang w:val="en-US"/>
+        </w:rPr>
+        <w:t>;&lt;</w:t>
+      </w:r>
+      <w:r>
+        <w:rPr>
+          <w:rFonts w:ascii="Roboto" w:hAnsi="Roboto" w:cs="Segoe UI"/>
+          <w:sz w:val="22"/>
+          <w:szCs w:val="22"/>
+          <w:lang w:val="en-US"/>
+        </w:rPr>
+        <w:t>Natural n</w:t>
+      </w:r>
+      <w:r>
+        <w:rPr>
+          <w:rFonts w:ascii="Roboto" w:hAnsi="Roboto" w:cs="Segoe UI"/>
+          <w:sz w:val="22"/>
+          <w:szCs w:val="22"/>
+          <w:lang w:val="en-US"/>
+        </w:rPr>
+        <w:t>umber&gt;</w:t>
+      </w:r>
+      <w:r>
+        <w:rPr>
+          <w:rFonts w:ascii="Roboto" w:hAnsi="Roboto" w:cs="Segoe UI"/>
+          <w:sz w:val="22"/>
+          <w:szCs w:val="22"/>
+          <w:lang w:val="en-US"/>
+        </w:rPr>
+        <w:t>(M)</w:t>
+      </w:r>
+      <w:r>
+        <w:rPr>
+          <w:rFonts w:ascii="Roboto" w:hAnsi="Roboto" w:cs="Segoe UI"/>
+          <w:sz w:val="22"/>
+          <w:szCs w:val="22"/>
+          <w:lang w:val="en-US"/>
+        </w:rPr>
+        <w:t>;</w:t>
+      </w:r>
+      <w:r>
+        <w:rPr>
+          <w:rFonts w:ascii="Roboto" w:hAnsi="Roboto" w:cs="Segoe UI"/>
+          <w:sz w:val="22"/>
+          <w:szCs w:val="22"/>
+          <w:lang w:val="en-US"/>
+        </w:rPr>
         <w:t>&lt;</w:t>
       </w:r>
-      <w:proofErr w:type="spellStart"/>
-      <w:r>
-        <w:rPr>
-          <w:rFonts w:ascii="Roboto" w:hAnsi="Roboto" w:cs="Segoe UI"/>
-          <w:sz w:val="22"/>
-          <w:szCs w:val="22"/>
-          <w:lang w:val="en-US"/>
-        </w:rPr>
-        <w:t>Key</w:t>
-      </w:r>
-      <w:r>
-        <w:rPr>
-          <w:rFonts w:ascii="Roboto" w:hAnsi="Roboto" w:cs="Segoe UI"/>
-          <w:sz w:val="22"/>
-          <w:szCs w:val="22"/>
-          <w:lang w:val="en-US"/>
-        </w:rPr>
-        <w:t>L</w:t>
-      </w:r>
-      <w:r>
-        <w:rPr>
-          <w:rFonts w:ascii="Roboto" w:hAnsi="Roboto" w:cs="Segoe UI"/>
-          <w:sz w:val="22"/>
-          <w:szCs w:val="22"/>
-          <w:lang w:val="en-US"/>
-        </w:rPr>
-        <w:t>ength</w:t>
-      </w:r>
-      <w:r>
-        <w:rPr>
-          <w:rFonts w:ascii="Roboto" w:hAnsi="Roboto" w:cs="Segoe UI"/>
-          <w:sz w:val="22"/>
-          <w:szCs w:val="22"/>
-          <w:lang w:val="en-US"/>
-        </w:rPr>
-        <w:t>KEM</w:t>
-      </w:r>
-      <w:proofErr w:type="spellEnd"/>
-      <w:r>
-        <w:rPr>
-          <w:rFonts w:ascii="Roboto" w:hAnsi="Roboto" w:cs="Segoe UI"/>
-          <w:sz w:val="22"/>
-          <w:szCs w:val="22"/>
-          <w:lang w:val="en-US"/>
-        </w:rPr>
-        <w:t>&gt;</w:t>
-      </w:r>
-      <w:r>
-        <w:rPr>
-          <w:rFonts w:ascii="Roboto" w:hAnsi="Roboto" w:cs="Segoe UI"/>
-          <w:sz w:val="22"/>
-          <w:szCs w:val="22"/>
-          <w:lang w:val="en-US"/>
-        </w:rPr>
-        <w:t>(M)</w:t>
-      </w:r>
-      <w:r>
-        <w:rPr>
-          <w:rFonts w:ascii="Roboto" w:hAnsi="Roboto" w:cs="Segoe UI"/>
-          <w:sz w:val="22"/>
-          <w:szCs w:val="22"/>
-          <w:lang w:val="en-US"/>
-        </w:rPr>
-        <w:t>;</w:t>
-      </w:r>
-      <w:r>
-        <w:rPr>
-          <w:rFonts w:ascii="Roboto" w:hAnsi="Roboto" w:cs="Segoe UI"/>
-          <w:sz w:val="22"/>
-          <w:szCs w:val="22"/>
-          <w:lang w:val="en-US"/>
-        </w:rPr>
-        <w:t>&lt;Prime&gt;</w:t>
-      </w:r>
-      <w:r>
-        <w:rPr>
-          <w:rFonts w:ascii="Roboto" w:hAnsi="Roboto" w:cs="Segoe UI"/>
-          <w:sz w:val="22"/>
-          <w:szCs w:val="22"/>
-          <w:lang w:val="en-US"/>
-        </w:rPr>
-        <w:t>(M)</w:t>
-      </w:r>
-      <w:r>
-        <w:rPr>
-          <w:rFonts w:ascii="Roboto" w:hAnsi="Roboto" w:cs="Segoe UI"/>
-          <w:sz w:val="22"/>
-          <w:szCs w:val="22"/>
-          <w:lang w:val="en-US"/>
-        </w:rPr>
-        <w:t>;</w:t>
-      </w:r>
-      <w:r>
-        <w:rPr>
-          <w:rFonts w:ascii="Roboto" w:hAnsi="Roboto" w:cs="Segoe UI"/>
-          <w:sz w:val="22"/>
-          <w:szCs w:val="22"/>
-          <w:lang w:val="en-US"/>
-        </w:rPr>
-        <w:br/>
-      </w:r>
-      <w:r>
-        <w:rPr>
-          <w:rFonts w:ascii="Roboto" w:hAnsi="Roboto" w:cs="Segoe UI"/>
-          <w:sz w:val="22"/>
-          <w:szCs w:val="22"/>
-          <w:lang w:val="en-US"/>
-        </w:rPr>
-        <w:t>&lt;</w:t>
-      </w:r>
-      <w:r>
-        <w:rPr>
-          <w:rFonts w:ascii="Roboto" w:hAnsi="Roboto" w:cs="Segoe UI"/>
-          <w:sz w:val="22"/>
-          <w:szCs w:val="22"/>
-          <w:lang w:val="en-US"/>
-        </w:rPr>
-        <w:t>Natural n</w:t>
-      </w:r>
-      <w:r>
-        <w:rPr>
-          <w:rFonts w:ascii="Roboto" w:hAnsi="Roboto" w:cs="Segoe UI"/>
-          <w:sz w:val="22"/>
-          <w:szCs w:val="22"/>
-          <w:lang w:val="en-US"/>
-        </w:rPr>
-        <w:t>umber&gt;</w:t>
-      </w:r>
-      <w:r>
-        <w:rPr>
-          <w:rFonts w:ascii="Roboto" w:hAnsi="Roboto" w:cs="Segoe UI"/>
-          <w:sz w:val="22"/>
-          <w:szCs w:val="22"/>
-          <w:lang w:val="en-US"/>
-        </w:rPr>
-        <w:t>(M)</w:t>
-      </w:r>
-      <w:r>
-        <w:rPr>
-          <w:rFonts w:ascii="Roboto" w:hAnsi="Roboto" w:cs="Segoe UI"/>
-          <w:sz w:val="22"/>
-          <w:szCs w:val="22"/>
-          <w:lang w:val="en-US"/>
-        </w:rPr>
-        <w:t>;</w:t>
+      <w:r>
+        <w:rPr>
+          <w:rFonts w:ascii="Roboto" w:hAnsi="Roboto" w:cs="Segoe UI"/>
+          <w:sz w:val="22"/>
+          <w:szCs w:val="22"/>
+          <w:lang w:val="en-US"/>
+        </w:rPr>
+        <w:t>Initialisation</w:t>
+      </w:r>
+      <w:r>
+        <w:rPr>
+          <w:rFonts w:ascii="Roboto" w:hAnsi="Roboto" w:cs="Segoe UI"/>
+          <w:sz w:val="22"/>
+          <w:szCs w:val="22"/>
+          <w:lang w:val="en-US"/>
+        </w:rPr>
+        <w:t>Vector&gt;(M);</w:t>
       </w:r>
       <w:r>
         <w:rPr>
@@ -36625,7 +35875,6 @@
                 <w:lang w:val="en-US"/>
               </w:rPr>
             </w:pPr>
-            <w:proofErr w:type="spellStart"/>
             <w:r>
               <w:rPr>
                 <w:rFonts w:ascii="Roboto" w:hAnsi="Roboto" w:cs="Segoe UI"/>
@@ -36644,7 +35893,6 @@
               </w:rPr>
               <w:t>Type</w:t>
             </w:r>
-            <w:proofErr w:type="spellEnd"/>
           </w:p>
         </w:tc>
         <w:tc>
@@ -36730,7 +35978,7 @@
                 <w:szCs w:val="22"/>
                 <w:lang w:val="en-US"/>
               </w:rPr>
-              <w:t>2048/4096</w:t>
+              <w:t>2048</w:t>
             </w:r>
             <w:r>
               <w:rPr>
@@ -37599,7 +36847,6 @@
                 <w:lang w:val="en-US"/>
               </w:rPr>
             </w:pPr>
-            <w:proofErr w:type="spellStart"/>
             <w:r>
               <w:rPr>
                 <w:rFonts w:ascii="Roboto" w:hAnsi="Roboto" w:cs="Segoe UI"/>
@@ -37636,7 +36883,6 @@
               </w:rPr>
               <w:t>SharedSecret</w:t>
             </w:r>
-            <w:proofErr w:type="spellEnd"/>
           </w:p>
         </w:tc>
         <w:tc>
@@ -37742,7 +36988,6 @@
                 <w:lang w:val="en-US"/>
               </w:rPr>
             </w:pPr>
-            <w:proofErr w:type="spellStart"/>
             <w:r>
               <w:rPr>
                 <w:rFonts w:ascii="Roboto" w:hAnsi="Roboto" w:cs="Segoe UI"/>
@@ -37779,7 +37024,6 @@
               </w:rPr>
               <w:t>KEM</w:t>
             </w:r>
-            <w:proofErr w:type="spellEnd"/>
           </w:p>
         </w:tc>
         <w:tc>
@@ -37929,7 +37173,6 @@
                 <w:lang w:val="en-US"/>
               </w:rPr>
             </w:pPr>
-            <w:proofErr w:type="spellStart"/>
             <w:r>
               <w:rPr>
                 <w:rFonts w:ascii="Roboto" w:hAnsi="Roboto" w:cs="Segoe UI"/>
@@ -37939,7 +37182,6 @@
               </w:rPr>
               <w:t>HexString</w:t>
             </w:r>
-            <w:proofErr w:type="spellEnd"/>
           </w:p>
         </w:tc>
         <w:tc>
@@ -38018,7 +37260,6 @@
                 <w:lang w:val="en-US"/>
               </w:rPr>
             </w:pPr>
-            <w:proofErr w:type="spellStart"/>
             <w:r>
               <w:rPr>
                 <w:rFonts w:ascii="Roboto" w:hAnsi="Roboto" w:cs="Segoe UI"/>
@@ -38028,7 +37269,6 @@
               </w:rPr>
               <w:t>HexString</w:t>
             </w:r>
-            <w:proofErr w:type="spellEnd"/>
           </w:p>
         </w:tc>
         <w:tc>
@@ -38053,6 +37293,93 @@
                 <w:lang w:val="en-US"/>
               </w:rPr>
               <w:t>Publicly known natural number smaller than p (Phase 0, DH only)</w:t>
+            </w:r>
+          </w:p>
+        </w:tc>
+      </w:tr>
+      <w:tr>
+        <w:tc>
+          <w:tcPr>
+            <w:tcW w:w="2694" w:type="dxa"/>
+          </w:tcPr>
+          <w:p>
+            <w:pPr>
+              <w:pStyle w:val="NurText"/>
+              <w:rPr>
+                <w:rFonts w:ascii="Roboto" w:hAnsi="Roboto" w:cs="Segoe UI"/>
+                <w:sz w:val="22"/>
+                <w:szCs w:val="22"/>
+                <w:lang w:val="en-US"/>
+              </w:rPr>
+            </w:pPr>
+            <w:r>
+              <w:rPr>
+                <w:rFonts w:ascii="Roboto" w:hAnsi="Roboto" w:cs="Segoe UI"/>
+                <w:sz w:val="22"/>
+                <w:szCs w:val="22"/>
+                <w:lang w:val="en-US"/>
+              </w:rPr>
+              <w:t>Initialisation vector (IV)</w:t>
+            </w:r>
+          </w:p>
+        </w:tc>
+        <w:tc>
+          <w:tcPr>
+            <w:tcW w:w="1701" w:type="dxa"/>
+          </w:tcPr>
+          <w:p>
+            <w:pPr>
+              <w:pStyle w:val="NurText"/>
+              <w:jc w:val="center"/>
+              <w:rPr>
+                <w:rFonts w:ascii="Roboto" w:hAnsi="Roboto" w:cs="Segoe UI"/>
+                <w:sz w:val="22"/>
+                <w:szCs w:val="22"/>
+                <w:lang w:val="en-US"/>
+              </w:rPr>
+            </w:pPr>
+            <w:r>
+              <w:rPr>
+                <w:rFonts w:ascii="Roboto" w:hAnsi="Roboto" w:cs="Segoe UI"/>
+                <w:sz w:val="22"/>
+                <w:szCs w:val="22"/>
+                <w:lang w:val="en-US"/>
+              </w:rPr>
+              <w:t>HexString</w:t>
+            </w:r>
+          </w:p>
+        </w:tc>
+        <w:tc>
+          <w:tcPr>
+            <w:tcW w:w="8540" w:type="dxa"/>
+          </w:tcPr>
+          <w:p>
+            <w:pPr>
+              <w:pStyle w:val="NurText"/>
+              <w:rPr>
+                <w:rFonts w:ascii="Roboto" w:hAnsi="Roboto" w:cs="Segoe UI"/>
+                <w:sz w:val="22"/>
+                <w:szCs w:val="22"/>
+                <w:lang w:val="en-US"/>
+              </w:rPr>
+            </w:pPr>
+            <w:r>
+              <w:rPr>
+                <w:rFonts w:ascii="Roboto" w:hAnsi="Roboto" w:cs="Segoe UI"/>
+                <w:sz w:val="22"/>
+                <w:szCs w:val="22"/>
+                <w:lang w:val="en-US"/>
+              </w:rPr>
+              <w:t>Initialisation vector</w:t>
+            </w:r>
+            <w:r>
+              <w:rPr>
+                <w:rFonts w:ascii="Roboto" w:hAnsi="Roboto" w:cs="Segoe UI"/>
+                <w:sz w:val="22"/>
+                <w:szCs w:val="22"/>
+                <w:lang w:val="en-US"/>
+              </w:rPr>
+              <w:t xml:space="preserve"> (IV) used for AES CFB/CTR encryption</w:t>
             </w:r>
           </w:p>
         </w:tc>
@@ -38568,55 +37895,7 @@
           <w:lang w:val="en-US"/>
         </w:rPr>
         <w:lastRenderedPageBreak/>
-        <w:t xml:space="preserve">DH-, ECDH and </w:t>
-      </w:r>
-      <w:proofErr w:type="spellStart"/>
-      <w:r>
-        <w:rPr>
-          <w:rFonts w:ascii="Roboto" w:hAnsi="Roboto" w:cs="Segoe UI"/>
-          <w:i/>
-          <w:iCs/>
-          <w:sz w:val="22"/>
-          <w:szCs w:val="22"/>
-          <w:lang w:val="en-US"/>
-        </w:rPr>
-        <w:t>Kyber</w:t>
-      </w:r>
-      <w:proofErr w:type="spellEnd"/>
-      <w:r>
-        <w:rPr>
-          <w:rFonts w:ascii="Roboto" w:hAnsi="Roboto" w:cs="Segoe UI"/>
-          <w:i/>
-          <w:iCs/>
-          <w:sz w:val="22"/>
-          <w:szCs w:val="22"/>
-          <w:lang w:val="en-US"/>
-        </w:rPr>
-        <w:t>/</w:t>
-      </w:r>
-      <w:proofErr w:type="spellStart"/>
-      <w:r>
-        <w:rPr>
-          <w:rFonts w:ascii="Roboto" w:hAnsi="Roboto" w:cs="Segoe UI"/>
-          <w:i/>
-          <w:iCs/>
-          <w:sz w:val="22"/>
-          <w:szCs w:val="22"/>
-          <w:lang w:val="en-US"/>
-        </w:rPr>
-        <w:t>FrodoKEM</w:t>
-      </w:r>
-      <w:proofErr w:type="spellEnd"/>
-      <w:r>
-        <w:rPr>
-          <w:rFonts w:ascii="Roboto" w:hAnsi="Roboto" w:cs="Segoe UI"/>
-          <w:i/>
-          <w:iCs/>
-          <w:sz w:val="22"/>
-          <w:szCs w:val="22"/>
-          <w:lang w:val="en-US"/>
-        </w:rPr>
-        <w:t xml:space="preserve"> sequences</w:t>
+        <w:t>DH-, ECDH and Kyber/FrodoKEM sequences</w:t>
       </w:r>
       <w:r>
         <w:rPr>
@@ -38644,30 +37923,45 @@
           <w:lang w:val="en-US"/>
         </w:rPr>
       </w:pPr>
-      <w:r>
-        <w:rPr>
-          <w:noProof/>
-        </w:rPr>
-        <w:object w:dxaOrig="1440" w:dyaOrig="1440" w14:anchorId="2B43B538">
-          <v:shape id="_x0000_s2055" type="#_x0000_t75" style="position:absolute;left:0;text-align:left;margin-left:33.4pt;margin-top:13.2pt;width:661.8pt;height:453.45pt;z-index:251660288;mso-position-horizontal-relative:text;mso-position-vertical-relative:text" wrapcoords="-24 179 -24 1535 808 1892 1273 1892 1200 2178 1176 9747 3869 9890 10800 9890 10800 11603 6931 11782 6931 13174 8008 13317 8131 13353 8131 20779 13837 20779 13886 17316 14351 16744 16163 16744 17339 16530 17363 15745 17167 15709 14376 15531 14253 15352 13861 15031 13886 13317 15061 13174 15086 11818 14890 11782 10800 11603 10776 9890 6882 9318 6906 8747 7078 8176 8155 8176 9649 7855 9624 7605 10408 7605 17706 7105 17706 5891 17878 5891 18220 5498 18196 5320 21012 5320 21380 5248 21380 4499 20988 4427 18196 4177 17706 3606 17706 3035 19494 3035 21453 2749 21478 2356 20890 2249 17584 1892 18049 1892 18906 1535 18882 179 -24 179">
-            <v:imagedata r:id="rId15" o:title=""/>
-          </v:shape>
-          <o:OLEObject Type="Embed" ProgID="Visio.Drawing.15" ShapeID="_x0000_s2055" DrawAspect="Content" ObjectID="_1801571236" r:id="rId16"/>
-        </w:object>
-      </w:r>
     </w:p>
     <w:p>
       <w:pPr>
         <w:pStyle w:val="NurText"/>
         <w:ind w:right="452" w:firstLine="708"/>
         <w:jc w:val="both"/>
-      </w:pPr>
+        <w:rPr>
+          <w:rFonts w:ascii="Roboto" w:hAnsi="Roboto" w:cs="Segoe UI"/>
+          <w:i/>
+          <w:iCs/>
+          <w:sz w:val="22"/>
+          <w:szCs w:val="22"/>
+          <w:lang w:val="en-US"/>
+        </w:rPr>
+      </w:pPr>
+      <w:r>
+        <w:rPr>
+          <w:rFonts w:ascii="Roboto" w:hAnsi="Roboto" w:cs="Segoe UI"/>
+          <w:i/>
+          <w:iCs/>
+          <w:sz w:val="22"/>
+          <w:szCs w:val="22"/>
+          <w:lang w:val="en-US"/>
+        </w:rPr>
+        <w:t>:</w:t>
+      </w:r>
+      <w:r>
+        <w:t xml:space="preserve"> </w:t>
+      </w:r>
+      <w:r>
+        <w:object w:dxaOrig="15986" w:dyaOrig="10955" w14:anchorId="6B9B38B9">
+          <v:shape id="_x0000_i1032" type="#_x0000_t75" style="width:608.3pt;height:416.8pt" o:ole="">
+            <v:imagedata r:id="rId15" o:title=""/>
+          </v:shape>
+          <o:OLEObject Type="Embed" ProgID="Visio.Drawing.15" ShapeID="_x0000_i1032" DrawAspect="Content" ObjectID="_1801633968" r:id="rId16"/>
+        </w:object>
+      </w:r>
     </w:p>
-    <w:p>
-      <w:r>
-        <w:br w:type="page"/>
-      </w:r>
-    </w:p>
+    <w:p/>
     <w:p>
       <w:pPr>
         <w:pStyle w:val="NurText"/>
@@ -38693,7 +37987,6 @@
           <w:szCs w:val="22"/>
           <w:lang w:val="en-US"/>
         </w:rPr>
-        <w:lastRenderedPageBreak/>
         <w:t>SEDAP-Express JSON-Schema</w:t>
       </w:r>
     </w:p>
@@ -39194,17 +38487,8 @@
           <w:lang w:val="en-US"/>
         </w:rPr>
         <w:br/>
-        <w:t xml:space="preserve">Host: </w:t>
-      </w:r>
-      <w:proofErr w:type="spellStart"/>
-      <w:r>
-        <w:rPr>
-          <w:rFonts w:ascii="Roboto" w:hAnsi="Roboto" w:cs="Segoe UI"/>
-          <w:lang w:val="en-US"/>
-        </w:rPr>
-        <w:t>sample.host</w:t>
-      </w:r>
-      <w:proofErr w:type="spellEnd"/>
+        <w:t>Host: sample.host</w:t>
+      </w:r>
       <w:r>
         <w:rPr>
           <w:rFonts w:ascii="Roboto" w:hAnsi="Roboto" w:cs="Segoe UI"/>
@@ -39837,17 +39121,8 @@
           <w:lang w:val="en-US"/>
         </w:rPr>
         <w:br/>
-        <w:t xml:space="preserve">Host: </w:t>
-      </w:r>
-      <w:proofErr w:type="spellStart"/>
-      <w:r>
-        <w:rPr>
-          <w:rFonts w:ascii="Roboto" w:hAnsi="Roboto" w:cs="Segoe UI"/>
-          <w:lang w:val="en-US"/>
-        </w:rPr>
-        <w:t>sample.host</w:t>
-      </w:r>
-      <w:proofErr w:type="spellEnd"/>
+        <w:t>Host: sample.host</w:t>
+      </w:r>
       <w:r>
         <w:rPr>
           <w:rFonts w:ascii="Roboto" w:hAnsi="Roboto" w:cs="Segoe UI"/>
@@ -40289,47 +39564,7 @@
           <w:szCs w:val="20"/>
           <w:shd w:val="clear" w:color="auto" w:fill="FAFAFA"/>
         </w:rPr>
-        <w:t>{"</w:t>
-      </w:r>
-      <w:proofErr w:type="spellStart"/>
-      <w:r>
-        <w:rPr>
-          <w:color w:val="383A42"/>
-          <w:sz w:val="20"/>
-          <w:szCs w:val="20"/>
-          <w:shd w:val="clear" w:color="auto" w:fill="FAFAFA"/>
-        </w:rPr>
-        <w:t>success</w:t>
-      </w:r>
-      <w:proofErr w:type="spellEnd"/>
-      <w:r>
-        <w:rPr>
-          <w:color w:val="383A42"/>
-          <w:sz w:val="20"/>
-          <w:szCs w:val="20"/>
-          <w:shd w:val="clear" w:color="auto" w:fill="FAFAFA"/>
-        </w:rPr>
-        <w:t>":"</w:t>
-      </w:r>
-      <w:proofErr w:type="spellStart"/>
-      <w:r>
-        <w:rPr>
-          <w:color w:val="383A42"/>
-          <w:sz w:val="20"/>
-          <w:szCs w:val="20"/>
-          <w:shd w:val="clear" w:color="auto" w:fill="FAFAFA"/>
-        </w:rPr>
-        <w:t>true</w:t>
-      </w:r>
-      <w:proofErr w:type="spellEnd"/>
-      <w:r>
-        <w:rPr>
-          <w:color w:val="383A42"/>
-          <w:sz w:val="20"/>
-          <w:szCs w:val="20"/>
-          <w:shd w:val="clear" w:color="auto" w:fill="FAFAFA"/>
-        </w:rPr>
-        <w:t>"}</w:t>
+        <w:t>{"success":"true"}</w:t>
       </w:r>
     </w:p>
     <w:p>
@@ -40377,31 +39612,7 @@
           <w:lang w:val="en-US"/>
         </w:rPr>
         <w:lastRenderedPageBreak/>
-        <w:t xml:space="preserve">SEDAP-Express </w:t>
-      </w:r>
-      <w:proofErr w:type="spellStart"/>
-      <w:r>
-        <w:rPr>
-          <w:rFonts w:ascii="Roboto" w:hAnsi="Roboto" w:cs="Segoe UI"/>
-          <w:b/>
-          <w:bCs/>
-          <w:sz w:val="22"/>
-          <w:szCs w:val="22"/>
-          <w:lang w:val="en-US"/>
-        </w:rPr>
-        <w:t>Protobuf</w:t>
-      </w:r>
-      <w:proofErr w:type="spellEnd"/>
-      <w:r>
-        <w:rPr>
-          <w:rFonts w:ascii="Roboto" w:hAnsi="Roboto" w:cs="Segoe UI"/>
-          <w:b/>
-          <w:bCs/>
-          <w:sz w:val="22"/>
-          <w:szCs w:val="22"/>
-          <w:lang w:val="en-US"/>
-        </w:rPr>
-        <w:t>-</w:t>
+        <w:t>SEDAP-Express Protobuf-</w:t>
       </w:r>
       <w:r>
         <w:rPr>
@@ -40475,7 +39686,6 @@
           <w:lang w:val="en-US"/>
         </w:rPr>
       </w:pPr>
-      <w:proofErr w:type="spellStart"/>
       <w:r>
         <w:rPr>
           <w:rFonts w:ascii="Roboto" w:hAnsi="Roboto" w:cs="Segoe UI"/>
@@ -40485,19 +39695,7 @@
           <w:szCs w:val="22"/>
           <w:lang w:val="en-US"/>
         </w:rPr>
-        <w:t>Definiton</w:t>
-      </w:r>
-      <w:proofErr w:type="spellEnd"/>
-      <w:r>
-        <w:rPr>
-          <w:rFonts w:ascii="Roboto" w:hAnsi="Roboto" w:cs="Segoe UI"/>
-          <w:i/>
-          <w:iCs/>
-          <w:sz w:val="22"/>
-          <w:szCs w:val="22"/>
-          <w:lang w:val="en-US"/>
-        </w:rPr>
-        <w:t>:</w:t>
+        <w:t>Definiton:</w:t>
       </w:r>
     </w:p>
     <w:p>
@@ -40551,27 +39749,7 @@
           <w:szCs w:val="22"/>
           <w:lang w:val="en-US"/>
         </w:rPr>
-        <w:t xml:space="preserve">message </w:t>
-      </w:r>
-      <w:proofErr w:type="spellStart"/>
-      <w:r>
-        <w:rPr>
-          <w:rFonts w:ascii="Roboto" w:hAnsi="Roboto" w:cs="Segoe UI"/>
-          <w:sz w:val="22"/>
-          <w:szCs w:val="22"/>
-          <w:lang w:val="en-US"/>
-        </w:rPr>
-        <w:t>SomeMessage</w:t>
-      </w:r>
-      <w:proofErr w:type="spellEnd"/>
-      <w:r>
-        <w:rPr>
-          <w:rFonts w:ascii="Roboto" w:hAnsi="Roboto" w:cs="Segoe UI"/>
-          <w:sz w:val="22"/>
-          <w:szCs w:val="22"/>
-          <w:lang w:val="en-US"/>
-        </w:rPr>
-        <w:t xml:space="preserve"> {</w:t>
+        <w:t>message SomeMessage {</w:t>
       </w:r>
     </w:p>
     <w:p>
@@ -40679,27 +39857,7 @@
           <w:szCs w:val="22"/>
           <w:lang w:val="en-US"/>
         </w:rPr>
-        <w:t xml:space="preserve">    repeated Messages </w:t>
-      </w:r>
-      <w:proofErr w:type="spellStart"/>
-      <w:r>
-        <w:rPr>
-          <w:rFonts w:ascii="Roboto" w:hAnsi="Roboto" w:cs="Segoe UI"/>
-          <w:sz w:val="22"/>
-          <w:szCs w:val="22"/>
-          <w:lang w:val="en-US"/>
-        </w:rPr>
-        <w:t>messages</w:t>
-      </w:r>
-      <w:proofErr w:type="spellEnd"/>
-      <w:r>
-        <w:rPr>
-          <w:rFonts w:ascii="Roboto" w:hAnsi="Roboto" w:cs="Segoe UI"/>
-          <w:sz w:val="22"/>
-          <w:szCs w:val="22"/>
-          <w:lang w:val="en-US"/>
-        </w:rPr>
-        <w:t xml:space="preserve"> = 1;</w:t>
+        <w:t xml:space="preserve">    repeated Messages messages = 1;</w:t>
       </w:r>
     </w:p>
     <w:p>
@@ -41041,25 +40199,14 @@
           <w:lang w:val="en-US"/>
         </w:rPr>
       </w:pPr>
-      <w:proofErr w:type="spellStart"/>
-      <w:r>
-        <w:rPr>
-          <w:rFonts w:ascii="Roboto" w:hAnsi="Roboto" w:cs="Segoe UI"/>
-          <w:sz w:val="22"/>
-          <w:szCs w:val="22"/>
-          <w:lang w:val="en-US"/>
-        </w:rPr>
-        <w:t>Wibbelhofstraße</w:t>
-      </w:r>
-      <w:proofErr w:type="spellEnd"/>
-      <w:r>
-        <w:rPr>
-          <w:rFonts w:ascii="Roboto" w:hAnsi="Roboto" w:cs="Segoe UI"/>
-          <w:sz w:val="22"/>
-          <w:szCs w:val="22"/>
-          <w:lang w:val="en-US"/>
-        </w:rPr>
-        <w:t xml:space="preserve"> 3</w:t>
+      <w:r>
+        <w:rPr>
+          <w:rFonts w:ascii="Roboto" w:hAnsi="Roboto" w:cs="Segoe UI"/>
+          <w:sz w:val="22"/>
+          <w:szCs w:val="22"/>
+          <w:lang w:val="en-US"/>
+        </w:rPr>
+        <w:t>Wibbelhofstraße 3</w:t>
       </w:r>
     </w:p>
     <w:p>
@@ -41239,20 +40386,8 @@
                   <w:szCs w:val="22"/>
                   <w:lang w:val="en-US"/>
                 </w:rPr>
-                <w:t>linkedin.com/in/</w:t>
+                <w:t>linkedin.com/in/volker-voss</w:t>
               </w:r>
-              <w:proofErr w:type="spellStart"/>
-              <w:r>
-                <w:rPr>
-                  <w:rStyle w:val="Hyperlink"/>
-                  <w:rFonts w:ascii="Roboto" w:hAnsi="Roboto" w:cs="Segoe UI"/>
-                  <w:sz w:val="22"/>
-                  <w:szCs w:val="22"/>
-                  <w:lang w:val="en-US"/>
-                </w:rPr>
-                <w:t>volker-voss</w:t>
-              </w:r>
-              <w:proofErr w:type="spellEnd"/>
             </w:hyperlink>
           </w:p>
         </w:tc>

</xml_diff>